<commit_message>
new dataset. i cannot believe i missed the AUTH error tags. feeww
</commit_message>
<xml_diff>
--- a/docs/_main.docx
+++ b/docs/_main.docx
@@ -869,7 +869,7 @@
         <w:pStyle w:val="FirstParagraph"/>
       </w:pPr>
       <w:r>
-        <w:t xml:space="preserve">This dataset had 14 males and 28 females therefore a total of 42 participants.</w:t>
+        <w:t xml:space="preserve">This dataset had 38 males and 120 females therefore a total of 42 participants.</w:t>
       </w:r>
     </w:p>
     <w:p>
@@ -883,7 +883,7 @@
         <w:t xml:space="preserve"> </w:t>
       </w:r>
       <w:r>
-        <w:t xml:space="preserve">Therefore, there are 42 points of data in the condition before testing, and 126 data points after testing the 3 chatbots- for a total of 168 points of data.</w:t>
+        <w:t xml:space="preserve">Therefore, there are 42 points of data in the condition before testing, and 126 data points after testing the 3 chatbots- for a total of 158 points of data.</w:t>
       </w:r>
     </w:p>
     <w:p>
@@ -891,13 +891,13 @@
         <w:pStyle w:val="BodyText"/>
       </w:pPr>
       <w:r>
-        <w:t xml:space="preserve">There were 21 females and 7 males from Greece.</w:t>
-      </w:r>
-      <w:r>
-        <w:t xml:space="preserve"> </w:t>
-      </w:r>
-      <w:r>
-        <w:t xml:space="preserve">There were 3 females and 3 males from Cyprus.</w:t>
+        <w:t xml:space="preserve">There were 20 females and 5 males from Greece.</w:t>
+      </w:r>
+      <w:r>
+        <w:t xml:space="preserve"> </w:t>
+      </w:r>
+      <w:r>
+        <w:t xml:space="preserve">There were 0 females and 1 males from Cyprus.</w:t>
       </w:r>
       <w:r>
         <w:t xml:space="preserve"> </w:t>

</xml_diff>

<commit_message>
WOW that was some messy pre post data. version 4 is final i am sure
</commit_message>
<xml_diff>
--- a/docs/_main.docx
+++ b/docs/_main.docx
@@ -869,7 +869,7 @@
         <w:pStyle w:val="FirstParagraph"/>
       </w:pPr>
       <w:r>
-        <w:t xml:space="preserve">This dataset had 8 males and 23 females therefore a total of 42 participants.</w:t>
+        <w:t xml:space="preserve">This dataset had 14 males and 28 females therefore a total of 42 participants.</w:t>
       </w:r>
     </w:p>
     <w:p>
@@ -883,7 +883,7 @@
         <w:t xml:space="preserve"> </w:t>
       </w:r>
       <w:r>
-        <w:t xml:space="preserve">Therefore, there are 42 points of data in the condition before testing, and 126 data points after testing the 3 chatbots- for a total of 158 points of data.</w:t>
+        <w:t xml:space="preserve">Therefore, there are 42 points of data in the condition before testing, and 126 data points after testing the 3 chatbots- for a total of 168 points of data.</w:t>
       </w:r>
     </w:p>
     <w:p>
@@ -891,13 +891,13 @@
         <w:pStyle w:val="BodyText"/>
       </w:pPr>
       <w:r>
-        <w:t xml:space="preserve">There were 20 females and 5 males from Greece.</w:t>
-      </w:r>
-      <w:r>
-        <w:t xml:space="preserve"> </w:t>
-      </w:r>
-      <w:r>
-        <w:t xml:space="preserve">There were 0 females and 1 males from Cyprus.</w:t>
+        <w:t xml:space="preserve">There were 22 females and 6 males from Greece.</w:t>
+      </w:r>
+      <w:r>
+        <w:t xml:space="preserve"> </w:t>
+      </w:r>
+      <w:r>
+        <w:t xml:space="preserve">There were 3 females and 4 males from Cyprus.</w:t>
       </w:r>
       <w:r>
         <w:t xml:space="preserve"> </w:t>

</xml_diff>

<commit_message>
24th dec, done for today mc
</commit_message>
<xml_diff>
--- a/docs/_main.docx
+++ b/docs/_main.docx
@@ -909,7 +909,7 @@
         <w:pStyle w:val="BodyText"/>
       </w:pPr>
       <w:r>
-        <w:t xml:space="preserve">6 participants differed from the majority (33) who were student, as 3 were learning technologists, 2 were lecturers, and 1 was a doctor. Although there could be a difference in these groups, the design was within- groups therefore each participants pre-usage metrics were the comparative control data, and participant differences cannot affect the evlauation.</w:t>
+        <w:t xml:space="preserve">6 participants differed from the majority (33) who were student, as 3 were learning technologists, 2 were lecturers, and 1 was a doctor. Although there could be a difference in these groups, the design was within- groups therefore each participants pre-usage metrics were the comparative control data, and participant differences cannot affect the evaluation.</w:t>
       </w:r>
     </w:p>
     <w:tbl>
@@ -1108,6 +1108,352 @@
         </w:tc>
       </w:tr>
     </w:tbl>
+    <w:p>
+      <w:pPr>
+        <w:pStyle w:val="BodyText"/>
+      </w:pPr>
+      <w:r>
+        <w:t xml:space="preserve">Most learners use books or online books as resources. Of course they may use multiple sources however they were asked to note the primary source. Only 6 stated their primary sources were</w:t>
+      </w:r>
+      <w:r>
+        <w:t xml:space="preserve"> </w:t>
+      </w:r>
+      <w:r>
+        <w:rPr>
+          <w:iCs/>
+          <w:i/>
+        </w:rPr>
+        <w:t xml:space="preserve">Online videos/interactive materials</w:t>
+      </w:r>
+      <w:r>
+        <w:t xml:space="preserve"> </w:t>
+      </w:r>
+      <w:r>
+        <w:t xml:space="preserve">which includes such tools as chatbots.</w:t>
+      </w:r>
+    </w:p>
+    <w:tbl>
+      <w:tblPr>
+        <w:tblStyle w:val="Table"/>
+        <w:tblW w:type="auto" w:w="0"/>
+        <w:tblLook w:firstRow="1" w:lastRow="0" w:firstColumn="0" w:lastColumn="0" w:noHBand="0" w:noVBand="0" w:val="0020"/>
+      </w:tblPr>
+      <w:tblGrid>
+        <w:gridCol w:w="3960"/>
+        <w:gridCol w:w="3960"/>
+      </w:tblGrid>
+      <w:tr>
+        <w:trPr>
+          <w:tblHeader w:val="true"/>
+        </w:trPr>
+        <w:tc>
+          <w:tcPr/>
+          <w:p>
+            <w:pPr>
+              <w:pStyle w:val="Compact"/>
+              <w:jc w:val="left"/>
+            </w:pPr>
+            <w:r>
+              <w:t xml:space="preserve">Current_Materials</w:t>
+            </w:r>
+          </w:p>
+        </w:tc>
+        <w:tc>
+          <w:tcPr/>
+          <w:p>
+            <w:pPr>
+              <w:pStyle w:val="Compact"/>
+              <w:jc w:val="right"/>
+            </w:pPr>
+            <w:r>
+              <w:t xml:space="preserve">n</w:t>
+            </w:r>
+          </w:p>
+        </w:tc>
+      </w:tr>
+      <w:tr>
+        <w:tc>
+          <w:tcPr/>
+          <w:p>
+            <w:pPr>
+              <w:pStyle w:val="Compact"/>
+              <w:jc w:val="left"/>
+            </w:pPr>
+            <w:r>
+              <w:t xml:space="preserve">1 to 1 workshops or lectures</w:t>
+            </w:r>
+          </w:p>
+        </w:tc>
+        <w:tc>
+          <w:tcPr/>
+          <w:p>
+            <w:pPr>
+              <w:pStyle w:val="Compact"/>
+              <w:jc w:val="right"/>
+            </w:pPr>
+            <w:r>
+              <w:t xml:space="preserve">2</w:t>
+            </w:r>
+          </w:p>
+        </w:tc>
+      </w:tr>
+      <w:tr>
+        <w:tc>
+          <w:tcPr/>
+          <w:p>
+            <w:pPr>
+              <w:pStyle w:val="Compact"/>
+              <w:jc w:val="left"/>
+            </w:pPr>
+            <w:r>
+              <w:t xml:space="preserve">Books</w:t>
+            </w:r>
+          </w:p>
+        </w:tc>
+        <w:tc>
+          <w:tcPr/>
+          <w:p>
+            <w:pPr>
+              <w:pStyle w:val="Compact"/>
+              <w:jc w:val="right"/>
+            </w:pPr>
+            <w:r>
+              <w:t xml:space="preserve">21</w:t>
+            </w:r>
+          </w:p>
+        </w:tc>
+      </w:tr>
+      <w:tr>
+        <w:tc>
+          <w:tcPr/>
+          <w:p>
+            <w:pPr>
+              <w:pStyle w:val="Compact"/>
+              <w:jc w:val="left"/>
+            </w:pPr>
+            <w:r>
+              <w:t xml:space="preserve">Online journals/books</w:t>
+            </w:r>
+          </w:p>
+        </w:tc>
+        <w:tc>
+          <w:tcPr/>
+          <w:p>
+            <w:pPr>
+              <w:pStyle w:val="Compact"/>
+              <w:jc w:val="right"/>
+            </w:pPr>
+            <w:r>
+              <w:t xml:space="preserve">13</w:t>
+            </w:r>
+          </w:p>
+        </w:tc>
+      </w:tr>
+      <w:tr>
+        <w:tc>
+          <w:tcPr/>
+          <w:p>
+            <w:pPr>
+              <w:pStyle w:val="Compact"/>
+              <w:jc w:val="left"/>
+            </w:pPr>
+            <w:r>
+              <w:t xml:space="preserve">Online videos/interactive material</w:t>
+            </w:r>
+          </w:p>
+        </w:tc>
+        <w:tc>
+          <w:tcPr/>
+          <w:p>
+            <w:pPr>
+              <w:pStyle w:val="Compact"/>
+              <w:jc w:val="right"/>
+            </w:pPr>
+            <w:r>
+              <w:t xml:space="preserve">6</w:t>
+            </w:r>
+          </w:p>
+        </w:tc>
+      </w:tr>
+    </w:tbl>
+    <w:p>
+      <w:pPr>
+        <w:pStyle w:val="BodyText"/>
+      </w:pPr>
+      <w:r>
+        <w:t xml:space="preserve">This can be supported when asked the amount of time participants have used a chatbot- in any form or subject: 23 stated they had never used a chatbot, being educational or not. 2 individuals had spent what would be extensive time with usage- these were the Learning Technologist and Mature Student.</w:t>
+      </w:r>
+    </w:p>
+    <w:tbl>
+      <w:tblPr>
+        <w:tblStyle w:val="Table"/>
+        <w:tblW w:type="auto" w:w="0"/>
+        <w:tblLook w:firstRow="1" w:lastRow="0" w:firstColumn="0" w:lastColumn="0" w:noHBand="0" w:noVBand="0" w:val="0020"/>
+      </w:tblPr>
+      <w:tblGrid>
+        <w:gridCol w:w="3960"/>
+        <w:gridCol w:w="3960"/>
+      </w:tblGrid>
+      <w:tr>
+        <w:trPr>
+          <w:tblHeader w:val="true"/>
+        </w:trPr>
+        <w:tc>
+          <w:tcPr/>
+          <w:p>
+            <w:pPr>
+              <w:pStyle w:val="Compact"/>
+              <w:jc w:val="left"/>
+            </w:pPr>
+            <w:r>
+              <w:t xml:space="preserve">Previous_Chatbot_Usage</w:t>
+            </w:r>
+          </w:p>
+        </w:tc>
+        <w:tc>
+          <w:tcPr/>
+          <w:p>
+            <w:pPr>
+              <w:pStyle w:val="Compact"/>
+              <w:jc w:val="right"/>
+            </w:pPr>
+            <w:r>
+              <w:t xml:space="preserve">n</w:t>
+            </w:r>
+          </w:p>
+        </w:tc>
+      </w:tr>
+      <w:tr>
+        <w:tc>
+          <w:tcPr/>
+          <w:p>
+            <w:pPr>
+              <w:pStyle w:val="Compact"/>
+              <w:jc w:val="left"/>
+            </w:pPr>
+            <w:r>
+              <w:t xml:space="preserve">1-4 hours</w:t>
+            </w:r>
+          </w:p>
+        </w:tc>
+        <w:tc>
+          <w:tcPr/>
+          <w:p>
+            <w:pPr>
+              <w:pStyle w:val="Compact"/>
+              <w:jc w:val="right"/>
+            </w:pPr>
+            <w:r>
+              <w:t xml:space="preserve">15</w:t>
+            </w:r>
+          </w:p>
+        </w:tc>
+      </w:tr>
+      <w:tr>
+        <w:tc>
+          <w:tcPr/>
+          <w:p>
+            <w:pPr>
+              <w:pStyle w:val="Compact"/>
+              <w:jc w:val="left"/>
+            </w:pPr>
+            <w:r>
+              <w:t xml:space="preserve">10-19 hours</w:t>
+            </w:r>
+          </w:p>
+        </w:tc>
+        <w:tc>
+          <w:tcPr/>
+          <w:p>
+            <w:pPr>
+              <w:pStyle w:val="Compact"/>
+              <w:jc w:val="right"/>
+            </w:pPr>
+            <w:r>
+              <w:t xml:space="preserve">1</w:t>
+            </w:r>
+          </w:p>
+        </w:tc>
+      </w:tr>
+      <w:tr>
+        <w:tc>
+          <w:tcPr/>
+          <w:p>
+            <w:pPr>
+              <w:pStyle w:val="Compact"/>
+              <w:jc w:val="left"/>
+            </w:pPr>
+            <w:r>
+              <w:t xml:space="preserve">20+ hours</w:t>
+            </w:r>
+          </w:p>
+        </w:tc>
+        <w:tc>
+          <w:tcPr/>
+          <w:p>
+            <w:pPr>
+              <w:pStyle w:val="Compact"/>
+              <w:jc w:val="right"/>
+            </w:pPr>
+            <w:r>
+              <w:t xml:space="preserve">1</w:t>
+            </w:r>
+          </w:p>
+        </w:tc>
+      </w:tr>
+      <w:tr>
+        <w:tc>
+          <w:tcPr/>
+          <w:p>
+            <w:pPr>
+              <w:pStyle w:val="Compact"/>
+              <w:jc w:val="left"/>
+            </w:pPr>
+            <w:r>
+              <w:t xml:space="preserve">5-9 hours</w:t>
+            </w:r>
+          </w:p>
+        </w:tc>
+        <w:tc>
+          <w:tcPr/>
+          <w:p>
+            <w:pPr>
+              <w:pStyle w:val="Compact"/>
+              <w:jc w:val="right"/>
+            </w:pPr>
+            <w:r>
+              <w:t xml:space="preserve">2</w:t>
+            </w:r>
+          </w:p>
+        </w:tc>
+      </w:tr>
+      <w:tr>
+        <w:tc>
+          <w:tcPr/>
+          <w:p>
+            <w:pPr>
+              <w:pStyle w:val="Compact"/>
+              <w:jc w:val="left"/>
+            </w:pPr>
+            <w:r>
+              <w:t xml:space="preserve">Never</w:t>
+            </w:r>
+          </w:p>
+        </w:tc>
+        <w:tc>
+          <w:tcPr/>
+          <w:p>
+            <w:pPr>
+              <w:pStyle w:val="Compact"/>
+              <w:jc w:val="right"/>
+            </w:pPr>
+            <w:r>
+              <w:t xml:space="preserve">23</w:t>
+            </w:r>
+          </w:p>
+        </w:tc>
+      </w:tr>
+    </w:tbl>
     <w:bookmarkEnd w:id="22"/>
     <w:bookmarkStart w:id="23" w:name="procedure"/>
     <w:p>
@@ -2415,202 +2761,6 @@
         <w:t xml:space="preserve">- the lowest amount of agreement (agree and strongly agree) was XX% for question X, which was explored further in the individual Partners’ analyses.</w:t>
       </w:r>
     </w:p>
-    <w:tbl>
-      <w:tblPr>
-        <w:tblStyle w:val="Table"/>
-        <w:tblW w:type="auto" w:w="0"/>
-        <w:tblLook w:firstRow="1" w:lastRow="0" w:firstColumn="0" w:lastColumn="0" w:noHBand="0" w:noVBand="0" w:val="0020"/>
-      </w:tblPr>
-      <w:tblGrid>
-        <w:gridCol w:w="3960"/>
-        <w:gridCol w:w="3960"/>
-      </w:tblGrid>
-      <w:tr>
-        <w:trPr>
-          <w:tblHeader w:val="true"/>
-        </w:trPr>
-        <w:tc>
-          <w:tcPr/>
-          <w:p>
-            <w:pPr>
-              <w:pStyle w:val="Compact"/>
-              <w:jc w:val="left"/>
-            </w:pPr>
-            <w:r>
-              <w:t xml:space="preserve">Profession</w:t>
-            </w:r>
-          </w:p>
-        </w:tc>
-        <w:tc>
-          <w:tcPr/>
-          <w:p>
-            <w:pPr>
-              <w:pStyle w:val="Compact"/>
-              <w:jc w:val="right"/>
-            </w:pPr>
-            <w:r>
-              <w:t xml:space="preserve">n</w:t>
-            </w:r>
-          </w:p>
-        </w:tc>
-      </w:tr>
-      <w:tr>
-        <w:tc>
-          <w:tcPr/>
-          <w:p>
-            <w:pPr>
-              <w:pStyle w:val="Compact"/>
-              <w:jc w:val="left"/>
-            </w:pPr>
-            <w:r>
-              <w:t xml:space="preserve">College student</w:t>
-            </w:r>
-          </w:p>
-        </w:tc>
-        <w:tc>
-          <w:tcPr/>
-          <w:p>
-            <w:pPr>
-              <w:pStyle w:val="Compact"/>
-              <w:jc w:val="right"/>
-            </w:pPr>
-            <w:r>
-              <w:t xml:space="preserve">3</w:t>
-            </w:r>
-          </w:p>
-        </w:tc>
-      </w:tr>
-      <w:tr>
-        <w:tc>
-          <w:tcPr/>
-          <w:p>
-            <w:pPr>
-              <w:pStyle w:val="Compact"/>
-              <w:jc w:val="left"/>
-            </w:pPr>
-            <w:r>
-              <w:t xml:space="preserve">Learning Technologist</w:t>
-            </w:r>
-          </w:p>
-        </w:tc>
-        <w:tc>
-          <w:tcPr/>
-          <w:p>
-            <w:pPr>
-              <w:pStyle w:val="Compact"/>
-              <w:jc w:val="right"/>
-            </w:pPr>
-            <w:r>
-              <w:t xml:space="preserve">3</w:t>
-            </w:r>
-          </w:p>
-        </w:tc>
-      </w:tr>
-      <w:tr>
-        <w:tc>
-          <w:tcPr/>
-          <w:p>
-            <w:pPr>
-              <w:pStyle w:val="Compact"/>
-              <w:jc w:val="left"/>
-            </w:pPr>
-            <w:r>
-              <w:t xml:space="preserve">Lecturer</w:t>
-            </w:r>
-          </w:p>
-        </w:tc>
-        <w:tc>
-          <w:tcPr/>
-          <w:p>
-            <w:pPr>
-              <w:pStyle w:val="Compact"/>
-              <w:jc w:val="right"/>
-            </w:pPr>
-            <w:r>
-              <w:t xml:space="preserve">2</w:t>
-            </w:r>
-          </w:p>
-        </w:tc>
-      </w:tr>
-      <w:tr>
-        <w:tc>
-          <w:tcPr/>
-          <w:p>
-            <w:pPr>
-              <w:pStyle w:val="Compact"/>
-              <w:jc w:val="left"/>
-            </w:pPr>
-            <w:r>
-              <w:t xml:space="preserve">Mature Student</w:t>
-            </w:r>
-          </w:p>
-        </w:tc>
-        <w:tc>
-          <w:tcPr/>
-          <w:p>
-            <w:pPr>
-              <w:pStyle w:val="Compact"/>
-              <w:jc w:val="right"/>
-            </w:pPr>
-            <w:r>
-              <w:t xml:space="preserve">2</w:t>
-            </w:r>
-          </w:p>
-        </w:tc>
-      </w:tr>
-      <w:tr>
-        <w:tc>
-          <w:tcPr/>
-          <w:p>
-            <w:pPr>
-              <w:pStyle w:val="Compact"/>
-              <w:jc w:val="left"/>
-            </w:pPr>
-            <w:r>
-              <w:t xml:space="preserve">Medical doctor</w:t>
-            </w:r>
-          </w:p>
-        </w:tc>
-        <w:tc>
-          <w:tcPr/>
-          <w:p>
-            <w:pPr>
-              <w:pStyle w:val="Compact"/>
-              <w:jc w:val="right"/>
-            </w:pPr>
-            <w:r>
-              <w:t xml:space="preserve">1</w:t>
-            </w:r>
-          </w:p>
-        </w:tc>
-      </w:tr>
-      <w:tr>
-        <w:tc>
-          <w:tcPr/>
-          <w:p>
-            <w:pPr>
-              <w:pStyle w:val="Compact"/>
-              <w:jc w:val="left"/>
-            </w:pPr>
-            <w:r>
-              <w:t xml:space="preserve">Student on a Healthcare course</w:t>
-            </w:r>
-          </w:p>
-        </w:tc>
-        <w:tc>
-          <w:tcPr/>
-          <w:p>
-            <w:pPr>
-              <w:pStyle w:val="Compact"/>
-              <w:jc w:val="right"/>
-            </w:pPr>
-            <w:r>
-              <w:t xml:space="preserve">28</w:t>
-            </w:r>
-          </w:p>
-        </w:tc>
-      </w:tr>
-    </w:tbl>
     <w:p>
       <w:pPr>
         <w:pStyle w:val="BodyText"/>

</xml_diff>

<commit_message>
text edits, and a bit of text mining and qual freq
</commit_message>
<xml_diff>
--- a/docs/_main.docx
+++ b/docs/_main.docx
@@ -5992,7 +5992,7 @@
     <w:bookmarkEnd w:id="84"/>
     <w:bookmarkEnd w:id="85"/>
     <w:bookmarkEnd w:id="86"/>
-    <w:bookmarkStart w:id="126" w:name="X51bc91f4e64bb84a1de0d4ebcf29499e1120650"/>
+    <w:bookmarkStart w:id="113" w:name="X51bc91f4e64bb84a1de0d4ebcf29499e1120650"/>
     <w:p>
       <w:pPr>
         <w:pStyle w:val="Heading1"/>
@@ -6010,7 +6010,7 @@
         <w:t xml:space="preserve">Text Mining, Natural Language Processing, and Sentiment Analysis</w:t>
       </w:r>
     </w:p>
-    <w:bookmarkStart w:id="89" w:name="reading-in-texts"/>
+    <w:bookmarkStart w:id="87" w:name="cepeh-qualatative-feedback"/>
     <w:p>
       <w:pPr>
         <w:pStyle w:val="Heading2"/>
@@ -6025,10 +6025,269 @@
         <w:tab/>
       </w:r>
       <w:r>
-        <w:t xml:space="preserve">1 Reading in texts</w:t>
-      </w:r>
-    </w:p>
-    <w:bookmarkStart w:id="87" w:name="txt-files"/>
+        <w:t xml:space="preserve">CEPEH Qualatative Feedback</w:t>
+      </w:r>
+    </w:p>
+    <w:p>
+      <w:pPr>
+        <w:pStyle w:val="FirstParagraph"/>
+      </w:pPr>
+      <w:r>
+        <w:t xml:space="preserve">The focus group discussions provided a lot of feedback for how the participants experienced their interactions with the chatbots, and how the CEPEH team can improve them, improve the design and development processes, and improve uptake and sharing.</w:t>
+      </w:r>
+    </w:p>
+    <w:p>
+      <w:pPr>
+        <w:pStyle w:val="BodyText"/>
+      </w:pPr>
+      <w:r>
+        <w:t xml:space="preserve">One method of analysing this data is with use of text mining and data manipulation, creating word clouds, sentiment analysis, and using a model which can distinguish the unique themes in text, and highlights for us what text is used to create these themes.</w:t>
+      </w:r>
+    </w:p>
+    <w:p>
+      <w:pPr>
+        <w:pStyle w:val="BodyText"/>
+      </w:pPr>
+      <w:r>
+        <w:t xml:space="preserve">Therefore, we have created such tools to allow efficient and intelligent analysis of this open/free focus group data.</w:t>
+      </w:r>
+    </w:p>
+    <w:bookmarkEnd w:id="87"/>
+    <w:bookmarkStart w:id="90" w:name="tokenising"/>
+    <w:p>
+      <w:pPr>
+        <w:pStyle w:val="Heading2"/>
+      </w:pPr>
+      <w:r>
+        <w:rPr>
+          <w:rStyle w:val="SectionNumber"/>
+        </w:rPr>
+        <w:t xml:space="preserve">6.2</w:t>
+      </w:r>
+      <w:r>
+        <w:tab/>
+      </w:r>
+      <w:r>
+        <w:t xml:space="preserve">Tokenising</w:t>
+      </w:r>
+    </w:p>
+    <w:p>
+      <w:pPr>
+        <w:pStyle w:val="FirstParagraph"/>
+      </w:pPr>
+      <w:r>
+        <w:t xml:space="preserve">A Token is</w:t>
+      </w:r>
+      <w:r>
+        <w:t xml:space="preserve"> </w:t>
+      </w:r>
+      <w:r>
+        <w:t xml:space="preserve">“</w:t>
+      </w:r>
+      <w:r>
+        <w:t xml:space="preserve">a meaningful unit of text, most often a word, that we are interested in using for further analysis</w:t>
+      </w:r>
+      <w:r>
+        <w:t xml:space="preserve">”</w:t>
+      </w:r>
+      <w:r>
+        <w:t xml:space="preserve"> </w:t>
+      </w:r>
+      <w:r>
+        <w:t xml:space="preserve">Meaning, for each word we give it a property that we can call upon later.</w:t>
+      </w:r>
+    </w:p>
+    <w:p>
+      <w:pPr>
+        <w:pStyle w:val="BodyText"/>
+      </w:pPr>
+      <w:r>
+        <w:t xml:space="preserve">The data manipulation for this included removing punctuation, converting to lower-case, and setting word type to word (and not such types as</w:t>
+      </w:r>
+      <w:r>
+        <w:t xml:space="preserve"> </w:t>
+      </w:r>
+      <w:r>
+        <w:t xml:space="preserve">“</w:t>
+      </w:r>
+      <w:r>
+        <w:t xml:space="preserve">characters</w:t>
+      </w:r>
+      <w:r>
+        <w:t xml:space="preserve">”</w:t>
+      </w:r>
+      <w:r>
+        <w:t xml:space="preserve">,</w:t>
+      </w:r>
+      <w:r>
+        <w:t xml:space="preserve"> </w:t>
+      </w:r>
+      <w:r>
+        <w:t xml:space="preserve">“</w:t>
+      </w:r>
+      <w:r>
+        <w:t xml:space="preserve">ngrams</w:t>
+      </w:r>
+      <w:r>
+        <w:t xml:space="preserve">”</w:t>
+      </w:r>
+      <w:r>
+        <w:t xml:space="preserve">,</w:t>
+      </w:r>
+      <w:r>
+        <w:t xml:space="preserve"> </w:t>
+      </w:r>
+      <w:r>
+        <w:t xml:space="preserve">“</w:t>
+      </w:r>
+      <w:r>
+        <w:t xml:space="preserve">sentences</w:t>
+      </w:r>
+      <w:r>
+        <w:t xml:space="preserve">”</w:t>
+      </w:r>
+      <w:r>
+        <w:t xml:space="preserve">,</w:t>
+      </w:r>
+      <w:r>
+        <w:t xml:space="preserve"> </w:t>
+      </w:r>
+      <w:r>
+        <w:t xml:space="preserve">“</w:t>
+      </w:r>
+      <w:r>
+        <w:t xml:space="preserve">lines</w:t>
+      </w:r>
+      <w:r>
+        <w:t xml:space="preserve">”</w:t>
+      </w:r>
+      <w:r>
+        <w:t xml:space="preserve">,</w:t>
+      </w:r>
+      <w:r>
+        <w:t xml:space="preserve"> </w:t>
+      </w:r>
+      <w:r>
+        <w:t xml:space="preserve">“</w:t>
+      </w:r>
+      <w:r>
+        <w:t xml:space="preserve">regex</w:t>
+      </w:r>
+      <w:r>
+        <w:t xml:space="preserve">”</w:t>
+      </w:r>
+      <w:r>
+        <w:t xml:space="preserve">,</w:t>
+      </w:r>
+      <w:r>
+        <w:t xml:space="preserve"> </w:t>
+      </w:r>
+      <w:r>
+        <w:t xml:space="preserve">“</w:t>
+      </w:r>
+      <w:r>
+        <w:t xml:space="preserve">paragraphs</w:t>
+      </w:r>
+      <w:r>
+        <w:t xml:space="preserve">”</w:t>
+      </w:r>
+      <w:r>
+        <w:t xml:space="preserve">)</w:t>
+      </w:r>
+    </w:p>
+    <w:p>
+      <w:pPr>
+        <w:pStyle w:val="SourceCode"/>
+      </w:pPr>
+      <w:r>
+        <w:rPr>
+          <w:rStyle w:val="VerbatimChar"/>
+        </w:rPr>
+        <w:t xml:space="preserve">## readtext object consisting of 6 documents and 0 docvars.</w:t>
+      </w:r>
+      <w:r>
+        <w:br/>
+      </w:r>
+      <w:r>
+        <w:rPr>
+          <w:rStyle w:val="VerbatimChar"/>
+        </w:rPr>
+        <w:t xml:space="preserve">## # Description: df [6 × 3]</w:t>
+      </w:r>
+      <w:r>
+        <w:br/>
+      </w:r>
+      <w:r>
+        <w:rPr>
+          <w:rStyle w:val="VerbatimChar"/>
+        </w:rPr>
+        <w:t xml:space="preserve">##   doc_id word       text     </w:t>
+      </w:r>
+      <w:r>
+        <w:br/>
+      </w:r>
+      <w:r>
+        <w:rPr>
+          <w:rStyle w:val="VerbatimChar"/>
+        </w:rPr>
+        <w:t xml:space="preserve">##   &lt;fct&gt;  &lt;chr&gt;      &lt;chr&gt;    </w:t>
+      </w:r>
+      <w:r>
+        <w:br/>
+      </w:r>
+      <w:r>
+        <w:rPr>
+          <w:rStyle w:val="VerbatimChar"/>
+        </w:rPr>
+        <w:t xml:space="preserve">## 1 1      p1         "\"\"..."</w:t>
+      </w:r>
+      <w:r>
+        <w:br/>
+      </w:r>
+      <w:r>
+        <w:rPr>
+          <w:rStyle w:val="VerbatimChar"/>
+        </w:rPr>
+        <w:t xml:space="preserve">## 2 1      for        "\"\"..."</w:t>
+      </w:r>
+      <w:r>
+        <w:br/>
+      </w:r>
+      <w:r>
+        <w:rPr>
+          <w:rStyle w:val="VerbatimChar"/>
+        </w:rPr>
+        <w:t xml:space="preserve">## 3 1      me         "\"\"..."</w:t>
+      </w:r>
+      <w:r>
+        <w:br/>
+      </w:r>
+      <w:r>
+        <w:rPr>
+          <w:rStyle w:val="VerbatimChar"/>
+        </w:rPr>
+        <w:t xml:space="preserve">## 4 1      personally "\"\"..."</w:t>
+      </w:r>
+      <w:r>
+        <w:br/>
+      </w:r>
+      <w:r>
+        <w:rPr>
+          <w:rStyle w:val="VerbatimChar"/>
+        </w:rPr>
+        <w:t xml:space="preserve">## 5 1      it         "\"\"..."</w:t>
+      </w:r>
+      <w:r>
+        <w:br/>
+      </w:r>
+      <w:r>
+        <w:rPr>
+          <w:rStyle w:val="VerbatimChar"/>
+        </w:rPr>
+        <w:t xml:space="preserve">## 6 1      was        "\"\"..."</w:t>
+      </w:r>
+    </w:p>
+    <w:bookmarkStart w:id="88" w:name="removing-non-alphanumeric-characters"/>
     <w:p>
       <w:pPr>
         <w:pStyle w:val="Heading3"/>
@@ -6037,48 +6296,13 @@
         <w:rPr>
           <w:rStyle w:val="SectionNumber"/>
         </w:rPr>
-        <w:t xml:space="preserve">6.1.1</w:t>
+        <w:t xml:space="preserve">6.2.1</w:t>
       </w:r>
       <w:r>
         <w:tab/>
       </w:r>
       <w:r>
-        <w:t xml:space="preserve">1.1 txt files</w:t>
-      </w:r>
-    </w:p>
-    <w:p>
-      <w:pPr>
-        <w:pStyle w:val="FirstParagraph"/>
-      </w:pPr>
-      <w:r>
-        <w:t xml:space="preserve">Here’s how you can read in one .txt file that is saved in the same location as this script (i.e. in the same folder on your computer):</w:t>
-      </w:r>
-    </w:p>
-    <w:p>
-      <w:pPr>
-        <w:pStyle w:val="BodyText"/>
-      </w:pPr>
-      <w:r>
-        <w:t xml:space="preserve">If you want to read all files from a sub-folder, type the name of the folder followed by / and * to ask R to read in all files in that folder:</w:t>
-      </w:r>
-    </w:p>
-    <w:bookmarkEnd w:id="87"/>
-    <w:bookmarkStart w:id="88" w:name="preparing-data"/>
-    <w:p>
-      <w:pPr>
-        <w:pStyle w:val="Heading3"/>
-      </w:pPr>
-      <w:r>
-        <w:rPr>
-          <w:rStyle w:val="SectionNumber"/>
-        </w:rPr>
-        <w:t xml:space="preserve">6.1.2</w:t>
-      </w:r>
-      <w:r>
-        <w:tab/>
-      </w:r>
-      <w:r>
-        <w:t xml:space="preserve">1.3 Preparing data</w:t>
+        <w:t xml:space="preserve">2.2 Removing non-alphanumeric characters</w:t>
       </w:r>
     </w:p>
     <w:p>
@@ -6090,27 +6314,42 @@
         <w:pStyle w:val="Compact"/>
       </w:pPr>
       <w:r>
-        <w:t xml:space="preserve">convert name to ID numbers with more descriptive labels</w:t>
+        <w:t xml:space="preserve">str_extract is used to get rid of non-alphanumeric characters (because we don’t want to count</w:t>
+      </w:r>
+      <w:r>
+        <w:t xml:space="preserve"> </w:t>
+      </w:r>
+      <w:r>
+        <w:rPr>
+          <w:iCs/>
+          <w:i/>
+        </w:rPr>
+        <w:t xml:space="preserve">word</w:t>
+      </w:r>
+      <w:r>
+        <w:t xml:space="preserve"> </w:t>
+      </w:r>
+      <w:r>
+        <w:t xml:space="preserve">separately from word)</w:t>
       </w:r>
     </w:p>
     <w:bookmarkEnd w:id="88"/>
-    <w:bookmarkEnd w:id="89"/>
-    <w:bookmarkStart w:id="93" w:name="tidy-text"/>
-    <w:p>
-      <w:pPr>
-        <w:pStyle w:val="Heading2"/>
+    <w:bookmarkStart w:id="89" w:name="stop-words"/>
+    <w:p>
+      <w:pPr>
+        <w:pStyle w:val="Heading3"/>
       </w:pPr>
       <w:r>
         <w:rPr>
           <w:rStyle w:val="SectionNumber"/>
         </w:rPr>
-        <w:t xml:space="preserve">6.2</w:t>
+        <w:t xml:space="preserve">6.2.2</w:t>
       </w:r>
       <w:r>
         <w:tab/>
       </w:r>
       <w:r>
-        <w:t xml:space="preserve">2 Tidy text</w:t>
+        <w:t xml:space="preserve">2.3 Stop words</w:t>
       </w:r>
     </w:p>
     <w:p>
@@ -6122,7 +6361,91 @@
         <w:pStyle w:val="Compact"/>
       </w:pPr>
       <w:r>
-        <w:t xml:space="preserve">One word per row, facilitates analysis</w:t>
+        <w:t xml:space="preserve">Stop words: very common,</w:t>
+      </w:r>
+      <w:r>
+        <w:t xml:space="preserve"> </w:t>
+      </w:r>
+      <w:r>
+        <w:t xml:space="preserve">“</w:t>
+      </w:r>
+      <w:r>
+        <w:t xml:space="preserve">meaningless</w:t>
+      </w:r>
+      <w:r>
+        <w:t xml:space="preserve">”</w:t>
+      </w:r>
+      <w:r>
+        <w:t xml:space="preserve"> </w:t>
+      </w:r>
+      <w:r>
+        <w:t xml:space="preserve">function words like</w:t>
+      </w:r>
+      <w:r>
+        <w:t xml:space="preserve"> </w:t>
+      </w:r>
+      <w:r>
+        <w:t xml:space="preserve">“</w:t>
+      </w:r>
+      <w:r>
+        <w:t xml:space="preserve">the</w:t>
+      </w:r>
+      <w:r>
+        <w:t xml:space="preserve">”</w:t>
+      </w:r>
+      <w:r>
+        <w:t xml:space="preserve">,</w:t>
+      </w:r>
+      <w:r>
+        <w:t xml:space="preserve"> </w:t>
+      </w:r>
+      <w:r>
+        <w:t xml:space="preserve">“</w:t>
+      </w:r>
+      <w:r>
+        <w:t xml:space="preserve">of</w:t>
+      </w:r>
+      <w:r>
+        <w:t xml:space="preserve">”</w:t>
+      </w:r>
+      <w:r>
+        <w:t xml:space="preserve"> </w:t>
+      </w:r>
+      <w:r>
+        <w:t xml:space="preserve">and</w:t>
+      </w:r>
+      <w:r>
+        <w:t xml:space="preserve"> </w:t>
+      </w:r>
+      <w:r>
+        <w:t xml:space="preserve">“</w:t>
+      </w:r>
+      <w:r>
+        <w:t xml:space="preserve">to</w:t>
+      </w:r>
+      <w:r>
+        <w:t xml:space="preserve">”</w:t>
+      </w:r>
+      <w:r>
+        <w:t xml:space="preserve"> </w:t>
+      </w:r>
+      <w:r>
+        <w:t xml:space="preserve">– not usually important in an analysis (i.e. to find out that the most common word in two books you are comparing is</w:t>
+      </w:r>
+      <w:r>
+        <w:t xml:space="preserve"> </w:t>
+      </w:r>
+      <w:r>
+        <w:t xml:space="preserve">“</w:t>
+      </w:r>
+      <w:r>
+        <w:t xml:space="preserve">the</w:t>
+      </w:r>
+      <w:r>
+        <w:t xml:space="preserve">”</w:t>
+      </w:r>
+      <w:r>
+        <w:t xml:space="preserve">)</w:t>
       </w:r>
     </w:p>
     <w:p>
@@ -6134,22 +6457,295 @@
         <w:pStyle w:val="Compact"/>
       </w:pPr>
       <w:r>
-        <w:t xml:space="preserve">Token:</w:t>
-      </w:r>
-      <w:r>
-        <w:t xml:space="preserve"> </w:t>
-      </w:r>
-      <w:r>
-        <w:t xml:space="preserve">“</w:t>
-      </w:r>
-      <w:r>
-        <w:t xml:space="preserve">a meaningful unit of text, most often a word, that we are interested in using for further analysis</w:t>
-      </w:r>
-      <w:r>
-        <w:t xml:space="preserve">”</w:t>
-      </w:r>
-    </w:p>
-    <w:bookmarkStart w:id="90" w:name="the-unnest_tokens-function"/>
+        <w:t xml:space="preserve">tidytext has a built-in df called stop_words for English</w:t>
+      </w:r>
+    </w:p>
+    <w:p>
+      <w:pPr>
+        <w:numPr>
+          <w:ilvl w:val="0"/>
+          <w:numId w:val="1015"/>
+        </w:numPr>
+        <w:pStyle w:val="Compact"/>
+      </w:pPr>
+      <w:r>
+        <w:t xml:space="preserve">remove these from your dataset with anti_join</w:t>
+      </w:r>
+    </w:p>
+    <w:p>
+      <w:pPr>
+        <w:pStyle w:val="FirstParagraph"/>
+      </w:pPr>
+      <w:r>
+        <w:t xml:space="preserve">We can take a look:</w:t>
+      </w:r>
+    </w:p>
+    <w:p>
+      <w:pPr>
+        <w:pStyle w:val="SourceCode"/>
+      </w:pPr>
+      <w:r>
+        <w:rPr>
+          <w:rStyle w:val="VerbatimChar"/>
+        </w:rPr>
+        <w:t xml:space="preserve">## # A tibble: 1,149 × 2</w:t>
+      </w:r>
+      <w:r>
+        <w:br/>
+      </w:r>
+      <w:r>
+        <w:rPr>
+          <w:rStyle w:val="VerbatimChar"/>
+        </w:rPr>
+        <w:t xml:space="preserve">##    word        lexicon</w:t>
+      </w:r>
+      <w:r>
+        <w:br/>
+      </w:r>
+      <w:r>
+        <w:rPr>
+          <w:rStyle w:val="VerbatimChar"/>
+        </w:rPr>
+        <w:t xml:space="preserve">##    &lt;chr&gt;       &lt;chr&gt;  </w:t>
+      </w:r>
+      <w:r>
+        <w:br/>
+      </w:r>
+      <w:r>
+        <w:rPr>
+          <w:rStyle w:val="VerbatimChar"/>
+        </w:rPr>
+        <w:t xml:space="preserve">##  1 a           SMART  </w:t>
+      </w:r>
+      <w:r>
+        <w:br/>
+      </w:r>
+      <w:r>
+        <w:rPr>
+          <w:rStyle w:val="VerbatimChar"/>
+        </w:rPr>
+        <w:t xml:space="preserve">##  2 a's         SMART  </w:t>
+      </w:r>
+      <w:r>
+        <w:br/>
+      </w:r>
+      <w:r>
+        <w:rPr>
+          <w:rStyle w:val="VerbatimChar"/>
+        </w:rPr>
+        <w:t xml:space="preserve">##  3 able        SMART  </w:t>
+      </w:r>
+      <w:r>
+        <w:br/>
+      </w:r>
+      <w:r>
+        <w:rPr>
+          <w:rStyle w:val="VerbatimChar"/>
+        </w:rPr>
+        <w:t xml:space="preserve">##  4 about       SMART  </w:t>
+      </w:r>
+      <w:r>
+        <w:br/>
+      </w:r>
+      <w:r>
+        <w:rPr>
+          <w:rStyle w:val="VerbatimChar"/>
+        </w:rPr>
+        <w:t xml:space="preserve">##  5 above       SMART  </w:t>
+      </w:r>
+      <w:r>
+        <w:br/>
+      </w:r>
+      <w:r>
+        <w:rPr>
+          <w:rStyle w:val="VerbatimChar"/>
+        </w:rPr>
+        <w:t xml:space="preserve">##  6 according   SMART  </w:t>
+      </w:r>
+      <w:r>
+        <w:br/>
+      </w:r>
+      <w:r>
+        <w:rPr>
+          <w:rStyle w:val="VerbatimChar"/>
+        </w:rPr>
+        <w:t xml:space="preserve">##  7 accordingly SMART  </w:t>
+      </w:r>
+      <w:r>
+        <w:br/>
+      </w:r>
+      <w:r>
+        <w:rPr>
+          <w:rStyle w:val="VerbatimChar"/>
+        </w:rPr>
+        <w:t xml:space="preserve">##  8 across      SMART  </w:t>
+      </w:r>
+      <w:r>
+        <w:br/>
+      </w:r>
+      <w:r>
+        <w:rPr>
+          <w:rStyle w:val="VerbatimChar"/>
+        </w:rPr>
+        <w:t xml:space="preserve">##  9 actually    SMART  </w:t>
+      </w:r>
+      <w:r>
+        <w:br/>
+      </w:r>
+      <w:r>
+        <w:rPr>
+          <w:rStyle w:val="VerbatimChar"/>
+        </w:rPr>
+        <w:t xml:space="preserve">## 10 after       SMART  </w:t>
+      </w:r>
+      <w:r>
+        <w:br/>
+      </w:r>
+      <w:r>
+        <w:rPr>
+          <w:rStyle w:val="VerbatimChar"/>
+        </w:rPr>
+        <w:t xml:space="preserve">## # … with 1,139 more rows</w:t>
+      </w:r>
+    </w:p>
+    <w:p>
+      <w:pPr>
+        <w:pStyle w:val="SourceCode"/>
+      </w:pPr>
+      <w:r>
+        <w:rPr>
+          <w:rStyle w:val="VerbatimChar"/>
+        </w:rPr>
+        <w:t xml:space="preserve">## readtext object consisting of 806 documents and 0 docvars.</w:t>
+      </w:r>
+      <w:r>
+        <w:br/>
+      </w:r>
+      <w:r>
+        <w:rPr>
+          <w:rStyle w:val="VerbatimChar"/>
+        </w:rPr>
+        <w:t xml:space="preserve">## # Description: df [806 × 3]</w:t>
+      </w:r>
+      <w:r>
+        <w:br/>
+      </w:r>
+      <w:r>
+        <w:rPr>
+          <w:rStyle w:val="VerbatimChar"/>
+        </w:rPr>
+        <w:t xml:space="preserve">##   doc_id word       text     </w:t>
+      </w:r>
+      <w:r>
+        <w:br/>
+      </w:r>
+      <w:r>
+        <w:rPr>
+          <w:rStyle w:val="VerbatimChar"/>
+        </w:rPr>
+        <w:t xml:space="preserve">##   &lt;fct&gt;  &lt;chr&gt;      &lt;chr&gt;    </w:t>
+      </w:r>
+      <w:r>
+        <w:br/>
+      </w:r>
+      <w:r>
+        <w:rPr>
+          <w:rStyle w:val="VerbatimChar"/>
+        </w:rPr>
+        <w:t xml:space="preserve">## 1 1      personally "\"\"..."</w:t>
+      </w:r>
+      <w:r>
+        <w:br/>
+      </w:r>
+      <w:r>
+        <w:rPr>
+          <w:rStyle w:val="VerbatimChar"/>
+        </w:rPr>
+        <w:t xml:space="preserve">## 2 1      nice       "\"\"..."</w:t>
+      </w:r>
+      <w:r>
+        <w:br/>
+      </w:r>
+      <w:r>
+        <w:rPr>
+          <w:rStyle w:val="VerbatimChar"/>
+        </w:rPr>
+        <w:t xml:space="preserve">## 3 1      week       "\"\"..."</w:t>
+      </w:r>
+      <w:r>
+        <w:br/>
+      </w:r>
+      <w:r>
+        <w:rPr>
+          <w:rStyle w:val="VerbatimChar"/>
+        </w:rPr>
+        <w:t xml:space="preserve">## 4 1      ive        "\"\"..."</w:t>
+      </w:r>
+      <w:r>
+        <w:br/>
+      </w:r>
+      <w:r>
+        <w:rPr>
+          <w:rStyle w:val="VerbatimChar"/>
+        </w:rPr>
+        <w:t xml:space="preserve">## 5 1      feeling    "\"\"..."</w:t>
+      </w:r>
+      <w:r>
+        <w:br/>
+      </w:r>
+      <w:r>
+        <w:rPr>
+          <w:rStyle w:val="VerbatimChar"/>
+        </w:rPr>
+        <w:t xml:space="preserve">## 6 1      chatbots   "\"\"..."</w:t>
+      </w:r>
+      <w:r>
+        <w:br/>
+      </w:r>
+      <w:r>
+        <w:rPr>
+          <w:rStyle w:val="VerbatimChar"/>
+        </w:rPr>
+        <w:t xml:space="preserve">## # … with 800 more rows</w:t>
+      </w:r>
+    </w:p>
+    <w:p>
+      <w:pPr>
+        <w:pStyle w:val="FirstParagraph"/>
+      </w:pPr>
+      <w:r>
+        <w:t xml:space="preserve">Define other stop words:</w:t>
+      </w:r>
+    </w:p>
+    <w:p>
+      <w:pPr>
+        <w:pStyle w:val="BodyText"/>
+      </w:pPr>
+      <w:r>
+        <w:t xml:space="preserve">Break: Prepare your data with the steps above. 1) Unnest tokens, 2) Remove alpha-numeric characters, 3) Remove stopwords</w:t>
+      </w:r>
+    </w:p>
+    <w:bookmarkEnd w:id="89"/>
+    <w:bookmarkEnd w:id="90"/>
+    <w:bookmarkStart w:id="108" w:name="analysing-frequencies"/>
+    <w:p>
+      <w:pPr>
+        <w:pStyle w:val="Heading2"/>
+      </w:pPr>
+      <w:r>
+        <w:rPr>
+          <w:rStyle w:val="SectionNumber"/>
+        </w:rPr>
+        <w:t xml:space="preserve">6.3</w:t>
+      </w:r>
+      <w:r>
+        <w:tab/>
+      </w:r>
+      <w:r>
+        <w:t xml:space="preserve">3 Analysing frequencies</w:t>
+      </w:r>
+    </w:p>
+    <w:bookmarkStart w:id="98" w:name="find-most-frequent-words"/>
     <w:p>
       <w:pPr>
         <w:pStyle w:val="Heading3"/>
@@ -6158,13 +6754,13 @@
         <w:rPr>
           <w:rStyle w:val="SectionNumber"/>
         </w:rPr>
-        <w:t xml:space="preserve">6.2.1</w:t>
+        <w:t xml:space="preserve">6.3.1</w:t>
       </w:r>
       <w:r>
         <w:tab/>
       </w:r>
       <w:r>
-        <w:t xml:space="preserve">2.1 the unnest_tokens function</w:t>
+        <w:t xml:space="preserve">3.1 Find most frequent words</w:t>
       </w:r>
     </w:p>
     <w:p>
@@ -6176,13 +6772,7 @@
         <w:pStyle w:val="Compact"/>
       </w:pPr>
       <w:r>
-        <w:t xml:space="preserve">Easy to convert from full text to token per row with unnest_tokens()</w:t>
-      </w:r>
-      <w:r>
-        <w:t xml:space="preserve"> </w:t>
-      </w:r>
-      <w:r>
-        <w:t xml:space="preserve">Syntax: unnest_tokens(df, newcol, oldcol)</w:t>
+        <w:t xml:space="preserve">Easily find frequent words using count()</w:t>
       </w:r>
     </w:p>
     <w:p>
@@ -6194,7 +6784,7 @@
         <w:pStyle w:val="Compact"/>
       </w:pPr>
       <w:r>
-        <w:t xml:space="preserve">unnest_tokens() automatically removes punctuation and converts to lowercase (unless you set to_lower = FALSE)</w:t>
+        <w:t xml:space="preserve">Data must be in tidy format (one token per line)</w:t>
       </w:r>
     </w:p>
     <w:p>
@@ -6206,115 +6796,21 @@
         <w:pStyle w:val="Compact"/>
       </w:pPr>
       <w:r>
-        <w:t xml:space="preserve">by default, tokens are set to words, but you can also use token =</w:t>
-      </w:r>
-      <w:r>
-        <w:t xml:space="preserve"> </w:t>
-      </w:r>
-      <w:r>
-        <w:t xml:space="preserve">“</w:t>
-      </w:r>
-      <w:r>
-        <w:t xml:space="preserve">characters</w:t>
-      </w:r>
-      <w:r>
-        <w:t xml:space="preserve">”</w:t>
-      </w:r>
-      <w:r>
-        <w:t xml:space="preserve">,</w:t>
-      </w:r>
-      <w:r>
-        <w:t xml:space="preserve"> </w:t>
-      </w:r>
-      <w:r>
-        <w:t xml:space="preserve">“</w:t>
-      </w:r>
-      <w:r>
-        <w:t xml:space="preserve">ngrams</w:t>
-      </w:r>
-      <w:r>
-        <w:t xml:space="preserve">”</w:t>
-      </w:r>
-      <w:r>
-        <w:t xml:space="preserve">,</w:t>
-      </w:r>
-      <w:r>
-        <w:t xml:space="preserve"> </w:t>
-      </w:r>
-      <w:r>
-        <w:t xml:space="preserve">“</w:t>
-      </w:r>
-      <w:r>
-        <w:t xml:space="preserve">sentences</w:t>
-      </w:r>
-      <w:r>
-        <w:t xml:space="preserve">”</w:t>
-      </w:r>
-      <w:r>
-        <w:t xml:space="preserve">,</w:t>
-      </w:r>
-      <w:r>
-        <w:t xml:space="preserve"> </w:t>
-      </w:r>
-      <w:r>
-        <w:t xml:space="preserve">“</w:t>
-      </w:r>
-      <w:r>
-        <w:t xml:space="preserve">lines</w:t>
-      </w:r>
-      <w:r>
-        <w:t xml:space="preserve">”</w:t>
-      </w:r>
-      <w:r>
-        <w:t xml:space="preserve">,</w:t>
-      </w:r>
-      <w:r>
-        <w:t xml:space="preserve"> </w:t>
-      </w:r>
-      <w:r>
-        <w:t xml:space="preserve">“</w:t>
-      </w:r>
-      <w:r>
-        <w:t xml:space="preserve">regex</w:t>
-      </w:r>
-      <w:r>
-        <w:t xml:space="preserve">”</w:t>
-      </w:r>
-      <w:r>
-        <w:t xml:space="preserve">,</w:t>
-      </w:r>
-      <w:r>
-        <w:t xml:space="preserve"> </w:t>
-      </w:r>
-      <w:r>
-        <w:t xml:space="preserve">“</w:t>
-      </w:r>
-      <w:r>
-        <w:t xml:space="preserve">paragraphs</w:t>
-      </w:r>
-      <w:r>
-        <w:t xml:space="preserve">”</w:t>
-      </w:r>
-      <w:r>
-        <w:t xml:space="preserve">, and even</w:t>
-      </w:r>
-      <w:r>
-        <w:t xml:space="preserve"> </w:t>
-      </w:r>
-      <w:r>
-        <w:t xml:space="preserve">“</w:t>
-      </w:r>
-      <w:r>
-        <w:t xml:space="preserve">tweets</w:t>
-      </w:r>
-      <w:r>
-        <w:t xml:space="preserve">”</w:t>
-      </w:r>
-      <w:r>
-        <w:t xml:space="preserve"> </w:t>
-      </w:r>
-      <w:r>
-        <w:t xml:space="preserve">(which will retain usernames, hashtags, and URLs)</w:t>
+        <w:t xml:space="preserve">sort = TRUE to show the most frequent words first</w:t>
+      </w:r>
+    </w:p>
+    <w:p>
+      <w:pPr>
+        <w:pStyle w:val="FirstParagraph"/>
+      </w:pPr>
+      <w:r>
+        <w:t xml:space="preserve">tidy_books %&gt;%</w:t>
+      </w:r>
+      <w:r>
+        <w:t xml:space="preserve"> </w:t>
+      </w:r>
+      <w:r>
+        <w:t xml:space="preserve">count(word, sort = TRUE)</w:t>
       </w:r>
     </w:p>
     <w:p>
@@ -6325,128 +6821,141 @@
         <w:rPr>
           <w:rStyle w:val="VerbatimChar"/>
         </w:rPr>
-        <w:t xml:space="preserve">## readtext object consisting of 2858 documents and 0 docvars.</w:t>
-      </w:r>
-      <w:r>
-        <w:br/>
-      </w:r>
-      <w:r>
-        <w:rPr>
-          <w:rStyle w:val="VerbatimChar"/>
-        </w:rPr>
-        <w:t xml:space="preserve">## # Description: df [2,858 × 3]</w:t>
-      </w:r>
-      <w:r>
-        <w:br/>
-      </w:r>
-      <w:r>
-        <w:rPr>
-          <w:rStyle w:val="VerbatimChar"/>
-        </w:rPr>
-        <w:t xml:space="preserve">##   doc_id word       text     </w:t>
-      </w:r>
-      <w:r>
-        <w:br/>
-      </w:r>
-      <w:r>
-        <w:rPr>
-          <w:rStyle w:val="VerbatimChar"/>
-        </w:rPr>
-        <w:t xml:space="preserve">##   &lt;fct&gt;  &lt;chr&gt;      &lt;chr&gt;    </w:t>
-      </w:r>
-      <w:r>
-        <w:br/>
-      </w:r>
-      <w:r>
-        <w:rPr>
-          <w:rStyle w:val="VerbatimChar"/>
-        </w:rPr>
-        <w:t xml:space="preserve">## 1 1      p1         "\"\"..."</w:t>
-      </w:r>
-      <w:r>
-        <w:br/>
-      </w:r>
-      <w:r>
-        <w:rPr>
-          <w:rStyle w:val="VerbatimChar"/>
-        </w:rPr>
-        <w:t xml:space="preserve">## 2 1      for        "\"\"..."</w:t>
-      </w:r>
-      <w:r>
-        <w:br/>
-      </w:r>
-      <w:r>
-        <w:rPr>
-          <w:rStyle w:val="VerbatimChar"/>
-        </w:rPr>
-        <w:t xml:space="preserve">## 3 1      me         "\"\"..."</w:t>
-      </w:r>
-      <w:r>
-        <w:br/>
-      </w:r>
-      <w:r>
-        <w:rPr>
-          <w:rStyle w:val="VerbatimChar"/>
-        </w:rPr>
-        <w:t xml:space="preserve">## 4 1      personally "\"\"..."</w:t>
-      </w:r>
-      <w:r>
-        <w:br/>
-      </w:r>
-      <w:r>
-        <w:rPr>
-          <w:rStyle w:val="VerbatimChar"/>
-        </w:rPr>
-        <w:t xml:space="preserve">## 5 1      it         "\"\"..."</w:t>
-      </w:r>
-      <w:r>
-        <w:br/>
-      </w:r>
-      <w:r>
-        <w:rPr>
-          <w:rStyle w:val="VerbatimChar"/>
-        </w:rPr>
-        <w:t xml:space="preserve">## 6 1      was        "\"\"..."</w:t>
-      </w:r>
-      <w:r>
-        <w:br/>
-      </w:r>
-      <w:r>
-        <w:rPr>
-          <w:rStyle w:val="VerbatimChar"/>
-        </w:rPr>
-        <w:t xml:space="preserve">## # … with 2,852 more rows</w:t>
-      </w:r>
-    </w:p>
-    <w:bookmarkEnd w:id="90"/>
-    <w:bookmarkStart w:id="91" w:name="removing-non-alphanumeric-characters"/>
-    <w:p>
-      <w:pPr>
-        <w:pStyle w:val="Heading3"/>
-      </w:pPr>
-      <w:r>
-        <w:rPr>
-          <w:rStyle w:val="SectionNumber"/>
-        </w:rPr>
-        <w:t xml:space="preserve">6.2.2</w:t>
-      </w:r>
-      <w:r>
-        <w:tab/>
-      </w:r>
-      <w:r>
-        <w:t xml:space="preserve">2.2 Removing non-alphanumeric characters</w:t>
-      </w:r>
-    </w:p>
-    <w:p>
-      <w:pPr>
-        <w:numPr>
-          <w:ilvl w:val="0"/>
-          <w:numId w:val="1017"/>
-        </w:numPr>
-        <w:pStyle w:val="Compact"/>
-      </w:pPr>
-      <w:r>
-        <w:t xml:space="preserve">str_extract is used to get rid of non-alphanumeric characters (because we don’t want to count</w:t>
+        <w:t xml:space="preserve">## # A tibble: 386 × 3</w:t>
+      </w:r>
+      <w:r>
+        <w:br/>
+      </w:r>
+      <w:r>
+        <w:rPr>
+          <w:rStyle w:val="VerbatimChar"/>
+        </w:rPr>
+        <w:t xml:space="preserve">## # Groups:   doc_id [1]</w:t>
+      </w:r>
+      <w:r>
+        <w:br/>
+      </w:r>
+      <w:r>
+        <w:rPr>
+          <w:rStyle w:val="VerbatimChar"/>
+        </w:rPr>
+        <w:t xml:space="preserve">##    doc_id word              n</w:t>
+      </w:r>
+      <w:r>
+        <w:br/>
+      </w:r>
+      <w:r>
+        <w:rPr>
+          <w:rStyle w:val="VerbatimChar"/>
+        </w:rPr>
+        <w:t xml:space="preserve">##    &lt;fct&gt;  &lt;chr&gt;         &lt;int&gt;</w:t>
+      </w:r>
+      <w:r>
+        <w:br/>
+      </w:r>
+      <w:r>
+        <w:rPr>
+          <w:rStyle w:val="VerbatimChar"/>
+        </w:rPr>
+        <w:t xml:space="preserve">##  1 1      cybersecurity    11</w:t>
+      </w:r>
+      <w:r>
+        <w:br/>
+      </w:r>
+      <w:r>
+        <w:rPr>
+          <w:rStyle w:val="VerbatimChar"/>
+        </w:rPr>
+        <w:t xml:space="preserve">##  2 1      information      11</w:t>
+      </w:r>
+      <w:r>
+        <w:br/>
+      </w:r>
+      <w:r>
+        <w:rPr>
+          <w:rStyle w:val="VerbatimChar"/>
+        </w:rPr>
+        <w:t xml:space="preserve">##  3 1      presentation      9</w:t>
+      </w:r>
+      <w:r>
+        <w:br/>
+      </w:r>
+      <w:r>
+        <w:rPr>
+          <w:rStyle w:val="VerbatimChar"/>
+        </w:rPr>
+        <w:t xml:space="preserve">##  4 1      helpful           8</w:t>
+      </w:r>
+      <w:r>
+        <w:br/>
+      </w:r>
+      <w:r>
+        <w:rPr>
+          <w:rStyle w:val="VerbatimChar"/>
+        </w:rPr>
+        <w:t xml:space="preserve">##  5 1      understand        8</w:t>
+      </w:r>
+      <w:r>
+        <w:br/>
+      </w:r>
+      <w:r>
+        <w:rPr>
+          <w:rStyle w:val="VerbatimChar"/>
+        </w:rPr>
+        <w:t xml:space="preserve">##  6 1      ideas             7</w:t>
+      </w:r>
+      <w:r>
+        <w:br/>
+      </w:r>
+      <w:r>
+        <w:rPr>
+          <w:rStyle w:val="VerbatimChar"/>
+        </w:rPr>
+        <w:t xml:space="preserve">##  7 1      lot               7</w:t>
+      </w:r>
+      <w:r>
+        <w:br/>
+      </w:r>
+      <w:r>
+        <w:rPr>
+          <w:rStyle w:val="VerbatimChar"/>
+        </w:rPr>
+        <w:t xml:space="preserve">##  8 1      workshop          7</w:t>
+      </w:r>
+      <w:r>
+        <w:br/>
+      </w:r>
+      <w:r>
+        <w:rPr>
+          <w:rStyle w:val="VerbatimChar"/>
+        </w:rPr>
+        <w:t xml:space="preserve">##  9 1      beginning         6</w:t>
+      </w:r>
+      <w:r>
+        <w:br/>
+      </w:r>
+      <w:r>
+        <w:rPr>
+          <w:rStyle w:val="VerbatimChar"/>
+        </w:rPr>
+        <w:t xml:space="preserve">## 10 1      dont              6</w:t>
+      </w:r>
+      <w:r>
+        <w:br/>
+      </w:r>
+      <w:r>
+        <w:rPr>
+          <w:rStyle w:val="VerbatimChar"/>
+        </w:rPr>
+        <w:t xml:space="preserve">## # … with 376 more rows</w:t>
+      </w:r>
+    </w:p>
+    <w:p>
+      <w:pPr>
+        <w:pStyle w:val="FirstParagraph"/>
+      </w:pPr>
+      <w:r>
+        <w:t xml:space="preserve">The preparation of these words has some use in understanding the frequencies, but their emotional valence are not compared. The table above has the word</w:t>
       </w:r>
       <w:r>
         <w:t xml:space="preserve"> </w:t>
@@ -6456,152 +6965,190 @@
           <w:iCs/>
           <w:i/>
         </w:rPr>
-        <w:t xml:space="preserve">word</w:t>
-      </w:r>
-      <w:r>
-        <w:t xml:space="preserve"> </w:t>
-      </w:r>
-      <w:r>
-        <w:t xml:space="preserve">separately from word)</w:t>
-      </w:r>
-    </w:p>
-    <w:bookmarkEnd w:id="91"/>
-    <w:bookmarkStart w:id="92" w:name="stop-words"/>
-    <w:p>
-      <w:pPr>
-        <w:pStyle w:val="Heading3"/>
+        <w:t xml:space="preserve">‘</w:t>
+      </w:r>
+      <w:r>
+        <w:rPr>
+          <w:iCs/>
+          <w:i/>
+        </w:rPr>
+        <w:t xml:space="preserve">helpful</w:t>
+      </w:r>
+      <w:r>
+        <w:rPr>
+          <w:iCs/>
+          <w:i/>
+        </w:rPr>
+        <w:t xml:space="preserve">’</w:t>
+      </w:r>
+      <w:r>
+        <w:t xml:space="preserve"> </w:t>
+      </w:r>
+      <w:r>
+        <w:t xml:space="preserve">which has a positive connotation, however there are 386 words, with many having several occurrences.</w:t>
+      </w:r>
+    </w:p>
+    <w:p>
+      <w:pPr>
+        <w:pStyle w:val="BodyText"/>
+      </w:pPr>
+      <w:r>
+        <w:t xml:space="preserve">What is the sentiment of all participants? What is types of emotional words are being used?</w:t>
+      </w:r>
+    </w:p>
+    <w:p>
+      <w:pPr>
+        <w:pStyle w:val="SourceCode"/>
+      </w:pPr>
+      <w:r>
+        <w:rPr>
+          <w:rStyle w:val="VerbatimChar"/>
+        </w:rPr>
+        <w:t xml:space="preserve">## # A tibble: 387 × 3</w:t>
+      </w:r>
+      <w:r>
+        <w:br/>
+      </w:r>
+      <w:r>
+        <w:rPr>
+          <w:rStyle w:val="VerbatimChar"/>
+        </w:rPr>
+        <w:t xml:space="preserve">## # Groups:   doc_id [1]</w:t>
+      </w:r>
+      <w:r>
+        <w:br/>
+      </w:r>
+      <w:r>
+        <w:rPr>
+          <w:rStyle w:val="VerbatimChar"/>
+        </w:rPr>
+        <w:t xml:space="preserve">##    doc_id word              n</w:t>
+      </w:r>
+      <w:r>
+        <w:br/>
+      </w:r>
+      <w:r>
+        <w:rPr>
+          <w:rStyle w:val="VerbatimChar"/>
+        </w:rPr>
+        <w:t xml:space="preserve">##    &lt;fct&gt;  &lt;chr&gt;         &lt;int&gt;</w:t>
+      </w:r>
+      <w:r>
+        <w:br/>
+      </w:r>
+      <w:r>
+        <w:rPr>
+          <w:rStyle w:val="VerbatimChar"/>
+        </w:rPr>
+        <w:t xml:space="preserve">##  1 1      cybersecurity    11</w:t>
+      </w:r>
+      <w:r>
+        <w:br/>
+      </w:r>
+      <w:r>
+        <w:rPr>
+          <w:rStyle w:val="VerbatimChar"/>
+        </w:rPr>
+        <w:t xml:space="preserve">##  2 1      information      11</w:t>
+      </w:r>
+      <w:r>
+        <w:br/>
+      </w:r>
+      <w:r>
+        <w:rPr>
+          <w:rStyle w:val="VerbatimChar"/>
+        </w:rPr>
+        <w:t xml:space="preserve">##  3 1      presentation      9</w:t>
+      </w:r>
+      <w:r>
+        <w:br/>
+      </w:r>
+      <w:r>
+        <w:rPr>
+          <w:rStyle w:val="VerbatimChar"/>
+        </w:rPr>
+        <w:t xml:space="preserve">##  4 1      helpful           8</w:t>
+      </w:r>
+      <w:r>
+        <w:br/>
+      </w:r>
+      <w:r>
+        <w:rPr>
+          <w:rStyle w:val="VerbatimChar"/>
+        </w:rPr>
+        <w:t xml:space="preserve">##  5 1      understand        8</w:t>
+      </w:r>
+      <w:r>
+        <w:br/>
+      </w:r>
+      <w:r>
+        <w:rPr>
+          <w:rStyle w:val="VerbatimChar"/>
+        </w:rPr>
+        <w:t xml:space="preserve">##  6 1      idea              7</w:t>
+      </w:r>
+      <w:r>
+        <w:br/>
+      </w:r>
+      <w:r>
+        <w:rPr>
+          <w:rStyle w:val="VerbatimChar"/>
+        </w:rPr>
+        <w:t xml:space="preserve">##  7 1      ideas             7</w:t>
+      </w:r>
+      <w:r>
+        <w:br/>
+      </w:r>
+      <w:r>
+        <w:rPr>
+          <w:rStyle w:val="VerbatimChar"/>
+        </w:rPr>
+        <w:t xml:space="preserve">##  8 1      lot               7</w:t>
+      </w:r>
+      <w:r>
+        <w:br/>
+      </w:r>
+      <w:r>
+        <w:rPr>
+          <w:rStyle w:val="VerbatimChar"/>
+        </w:rPr>
+        <w:t xml:space="preserve">##  9 1      workshop          7</w:t>
+      </w:r>
+      <w:r>
+        <w:br/>
+      </w:r>
+      <w:r>
+        <w:rPr>
+          <w:rStyle w:val="VerbatimChar"/>
+        </w:rPr>
+        <w:t xml:space="preserve">## 10 1      beginning         6</w:t>
+      </w:r>
+      <w:r>
+        <w:br/>
+      </w:r>
+      <w:r>
+        <w:rPr>
+          <w:rStyle w:val="VerbatimChar"/>
+        </w:rPr>
+        <w:t xml:space="preserve">## # … with 377 more rows</w:t>
+      </w:r>
+    </w:p>
+    <w:bookmarkStart w:id="97" w:name="plotting-word-frequencies---bar-graphs"/>
+    <w:p>
+      <w:pPr>
+        <w:pStyle w:val="Heading4"/>
       </w:pPr>
       <w:r>
         <w:rPr>
           <w:rStyle w:val="SectionNumber"/>
         </w:rPr>
-        <w:t xml:space="preserve">6.2.3</w:t>
+        <w:t xml:space="preserve">6.3.1.1</w:t>
       </w:r>
       <w:r>
         <w:tab/>
       </w:r>
       <w:r>
-        <w:t xml:space="preserve">2.3 Stop words</w:t>
-      </w:r>
-    </w:p>
-    <w:p>
-      <w:pPr>
-        <w:numPr>
-          <w:ilvl w:val="0"/>
-          <w:numId w:val="1018"/>
-        </w:numPr>
-        <w:pStyle w:val="Compact"/>
-      </w:pPr>
-      <w:r>
-        <w:t xml:space="preserve">Stop words: very common,</w:t>
-      </w:r>
-      <w:r>
-        <w:t xml:space="preserve"> </w:t>
-      </w:r>
-      <w:r>
-        <w:t xml:space="preserve">“</w:t>
-      </w:r>
-      <w:r>
-        <w:t xml:space="preserve">meaningless</w:t>
-      </w:r>
-      <w:r>
-        <w:t xml:space="preserve">”</w:t>
-      </w:r>
-      <w:r>
-        <w:t xml:space="preserve"> </w:t>
-      </w:r>
-      <w:r>
-        <w:t xml:space="preserve">function words like</w:t>
-      </w:r>
-      <w:r>
-        <w:t xml:space="preserve"> </w:t>
-      </w:r>
-      <w:r>
-        <w:t xml:space="preserve">“</w:t>
-      </w:r>
-      <w:r>
-        <w:t xml:space="preserve">the</w:t>
-      </w:r>
-      <w:r>
-        <w:t xml:space="preserve">”</w:t>
-      </w:r>
-      <w:r>
-        <w:t xml:space="preserve">,</w:t>
-      </w:r>
-      <w:r>
-        <w:t xml:space="preserve"> </w:t>
-      </w:r>
-      <w:r>
-        <w:t xml:space="preserve">“</w:t>
-      </w:r>
-      <w:r>
-        <w:t xml:space="preserve">of</w:t>
-      </w:r>
-      <w:r>
-        <w:t xml:space="preserve">”</w:t>
-      </w:r>
-      <w:r>
-        <w:t xml:space="preserve"> </w:t>
-      </w:r>
-      <w:r>
-        <w:t xml:space="preserve">and</w:t>
-      </w:r>
-      <w:r>
-        <w:t xml:space="preserve"> </w:t>
-      </w:r>
-      <w:r>
-        <w:t xml:space="preserve">“</w:t>
-      </w:r>
-      <w:r>
-        <w:t xml:space="preserve">to</w:t>
-      </w:r>
-      <w:r>
-        <w:t xml:space="preserve">”</w:t>
-      </w:r>
-      <w:r>
-        <w:t xml:space="preserve"> </w:t>
-      </w:r>
-      <w:r>
-        <w:t xml:space="preserve">– not usually important in an analysis (i.e. to find out that the most common word in two books you are comparing is</w:t>
-      </w:r>
-      <w:r>
-        <w:t xml:space="preserve"> </w:t>
-      </w:r>
-      <w:r>
-        <w:t xml:space="preserve">“</w:t>
-      </w:r>
-      <w:r>
-        <w:t xml:space="preserve">the</w:t>
-      </w:r>
-      <w:r>
-        <w:t xml:space="preserve">”</w:t>
-      </w:r>
-      <w:r>
-        <w:t xml:space="preserve">)</w:t>
-      </w:r>
-    </w:p>
-    <w:p>
-      <w:pPr>
-        <w:numPr>
-          <w:ilvl w:val="0"/>
-          <w:numId w:val="1018"/>
-        </w:numPr>
-        <w:pStyle w:val="Compact"/>
-      </w:pPr>
-      <w:r>
-        <w:t xml:space="preserve">tidytext has a built-in df called stop_words for English</w:t>
-      </w:r>
-    </w:p>
-    <w:p>
-      <w:pPr>
-        <w:numPr>
-          <w:ilvl w:val="0"/>
-          <w:numId w:val="1018"/>
-        </w:numPr>
-        <w:pStyle w:val="Compact"/>
-      </w:pPr>
-      <w:r>
-        <w:t xml:space="preserve">remove these from your dataset with anti_join</w:t>
+        <w:t xml:space="preserve">Plotting word frequencies - bar graphs</w:t>
       </w:r>
     </w:p>
     <w:p>
@@ -6609,244 +7156,7 @@
         <w:pStyle w:val="FirstParagraph"/>
       </w:pPr>
       <w:r>
-        <w:t xml:space="preserve">We can take a look:</w:t>
-      </w:r>
-    </w:p>
-    <w:p>
-      <w:pPr>
-        <w:pStyle w:val="SourceCode"/>
-      </w:pPr>
-      <w:r>
-        <w:rPr>
-          <w:rStyle w:val="VerbatimChar"/>
-        </w:rPr>
-        <w:t xml:space="preserve">## # A tibble: 1,149 × 2</w:t>
-      </w:r>
-      <w:r>
-        <w:br/>
-      </w:r>
-      <w:r>
-        <w:rPr>
-          <w:rStyle w:val="VerbatimChar"/>
-        </w:rPr>
-        <w:t xml:space="preserve">##    word        lexicon</w:t>
-      </w:r>
-      <w:r>
-        <w:br/>
-      </w:r>
-      <w:r>
-        <w:rPr>
-          <w:rStyle w:val="VerbatimChar"/>
-        </w:rPr>
-        <w:t xml:space="preserve">##    &lt;chr&gt;       &lt;chr&gt;  </w:t>
-      </w:r>
-      <w:r>
-        <w:br/>
-      </w:r>
-      <w:r>
-        <w:rPr>
-          <w:rStyle w:val="VerbatimChar"/>
-        </w:rPr>
-        <w:t xml:space="preserve">##  1 a           SMART  </w:t>
-      </w:r>
-      <w:r>
-        <w:br/>
-      </w:r>
-      <w:r>
-        <w:rPr>
-          <w:rStyle w:val="VerbatimChar"/>
-        </w:rPr>
-        <w:t xml:space="preserve">##  2 a's         SMART  </w:t>
-      </w:r>
-      <w:r>
-        <w:br/>
-      </w:r>
-      <w:r>
-        <w:rPr>
-          <w:rStyle w:val="VerbatimChar"/>
-        </w:rPr>
-        <w:t xml:space="preserve">##  3 able        SMART  </w:t>
-      </w:r>
-      <w:r>
-        <w:br/>
-      </w:r>
-      <w:r>
-        <w:rPr>
-          <w:rStyle w:val="VerbatimChar"/>
-        </w:rPr>
-        <w:t xml:space="preserve">##  4 about       SMART  </w:t>
-      </w:r>
-      <w:r>
-        <w:br/>
-      </w:r>
-      <w:r>
-        <w:rPr>
-          <w:rStyle w:val="VerbatimChar"/>
-        </w:rPr>
-        <w:t xml:space="preserve">##  5 above       SMART  </w:t>
-      </w:r>
-      <w:r>
-        <w:br/>
-      </w:r>
-      <w:r>
-        <w:rPr>
-          <w:rStyle w:val="VerbatimChar"/>
-        </w:rPr>
-        <w:t xml:space="preserve">##  6 according   SMART  </w:t>
-      </w:r>
-      <w:r>
-        <w:br/>
-      </w:r>
-      <w:r>
-        <w:rPr>
-          <w:rStyle w:val="VerbatimChar"/>
-        </w:rPr>
-        <w:t xml:space="preserve">##  7 accordingly SMART  </w:t>
-      </w:r>
-      <w:r>
-        <w:br/>
-      </w:r>
-      <w:r>
-        <w:rPr>
-          <w:rStyle w:val="VerbatimChar"/>
-        </w:rPr>
-        <w:t xml:space="preserve">##  8 across      SMART  </w:t>
-      </w:r>
-      <w:r>
-        <w:br/>
-      </w:r>
-      <w:r>
-        <w:rPr>
-          <w:rStyle w:val="VerbatimChar"/>
-        </w:rPr>
-        <w:t xml:space="preserve">##  9 actually    SMART  </w:t>
-      </w:r>
-      <w:r>
-        <w:br/>
-      </w:r>
-      <w:r>
-        <w:rPr>
-          <w:rStyle w:val="VerbatimChar"/>
-        </w:rPr>
-        <w:t xml:space="preserve">## 10 after       SMART  </w:t>
-      </w:r>
-      <w:r>
-        <w:br/>
-      </w:r>
-      <w:r>
-        <w:rPr>
-          <w:rStyle w:val="VerbatimChar"/>
-        </w:rPr>
-        <w:t xml:space="preserve">## # … with 1,139 more rows</w:t>
-      </w:r>
-    </w:p>
-    <w:p>
-      <w:pPr>
-        <w:pStyle w:val="SourceCode"/>
-      </w:pPr>
-      <w:r>
-        <w:rPr>
-          <w:rStyle w:val="VerbatimChar"/>
-        </w:rPr>
-        <w:t xml:space="preserve">## readtext object consisting of 821 documents and 0 docvars.</w:t>
-      </w:r>
-      <w:r>
-        <w:br/>
-      </w:r>
-      <w:r>
-        <w:rPr>
-          <w:rStyle w:val="VerbatimChar"/>
-        </w:rPr>
-        <w:t xml:space="preserve">## # Description: df [821 × 3]</w:t>
-      </w:r>
-      <w:r>
-        <w:br/>
-      </w:r>
-      <w:r>
-        <w:rPr>
-          <w:rStyle w:val="VerbatimChar"/>
-        </w:rPr>
-        <w:t xml:space="preserve">##   doc_id word       text     </w:t>
-      </w:r>
-      <w:r>
-        <w:br/>
-      </w:r>
-      <w:r>
-        <w:rPr>
-          <w:rStyle w:val="VerbatimChar"/>
-        </w:rPr>
-        <w:t xml:space="preserve">##   &lt;fct&gt;  &lt;chr&gt;      &lt;chr&gt;    </w:t>
-      </w:r>
-      <w:r>
-        <w:br/>
-      </w:r>
-      <w:r>
-        <w:rPr>
-          <w:rStyle w:val="VerbatimChar"/>
-        </w:rPr>
-        <w:t xml:space="preserve">## 1 1      personally "\"\"..."</w:t>
-      </w:r>
-      <w:r>
-        <w:br/>
-      </w:r>
-      <w:r>
-        <w:rPr>
-          <w:rStyle w:val="VerbatimChar"/>
-        </w:rPr>
-        <w:t xml:space="preserve">## 2 1      nice       "\"\"..."</w:t>
-      </w:r>
-      <w:r>
-        <w:br/>
-      </w:r>
-      <w:r>
-        <w:rPr>
-          <w:rStyle w:val="VerbatimChar"/>
-        </w:rPr>
-        <w:t xml:space="preserve">## 3 1      week       "\"\"..."</w:t>
-      </w:r>
-      <w:r>
-        <w:br/>
-      </w:r>
-      <w:r>
-        <w:rPr>
-          <w:rStyle w:val="VerbatimChar"/>
-        </w:rPr>
-        <w:t xml:space="preserve">## 4 1      ive        "\"\"..."</w:t>
-      </w:r>
-      <w:r>
-        <w:br/>
-      </w:r>
-      <w:r>
-        <w:rPr>
-          <w:rStyle w:val="VerbatimChar"/>
-        </w:rPr>
-        <w:t xml:space="preserve">## 5 1      feeling    "\"\"..."</w:t>
-      </w:r>
-      <w:r>
-        <w:br/>
-      </w:r>
-      <w:r>
-        <w:rPr>
-          <w:rStyle w:val="VerbatimChar"/>
-        </w:rPr>
-        <w:t xml:space="preserve">## 6 1      chatbots   "\"\"..."</w:t>
-      </w:r>
-      <w:r>
-        <w:br/>
-      </w:r>
-      <w:r>
-        <w:rPr>
-          <w:rStyle w:val="VerbatimChar"/>
-        </w:rPr>
-        <w:t xml:space="preserve">## # … with 815 more rows</w:t>
-      </w:r>
-    </w:p>
-    <w:p>
-      <w:pPr>
-        <w:pStyle w:val="FirstParagraph"/>
-      </w:pPr>
-      <w:r>
-        <w:t xml:space="preserve">Define other stop words:</w:t>
+        <w:t xml:space="preserve">Bar graph of top words in CEPEHQ.</w:t>
       </w:r>
     </w:p>
     <w:p>
@@ -6854,395 +7164,7 @@
         <w:pStyle w:val="BodyText"/>
       </w:pPr>
       <w:r>
-        <w:t xml:space="preserve">Break: Prepare your data with the steps above. 1) Unnest tokens, 2) Remove alpha-numeric characters, 3) Remove stopwords</w:t>
-      </w:r>
-    </w:p>
-    <w:bookmarkEnd w:id="92"/>
-    <w:bookmarkEnd w:id="93"/>
-    <w:bookmarkStart w:id="120" w:name="analysing-frequencies"/>
-    <w:p>
-      <w:pPr>
-        <w:pStyle w:val="Heading2"/>
-      </w:pPr>
-      <w:r>
-        <w:rPr>
-          <w:rStyle w:val="SectionNumber"/>
-        </w:rPr>
-        <w:t xml:space="preserve">6.3</w:t>
-      </w:r>
-      <w:r>
-        <w:tab/>
-      </w:r>
-      <w:r>
-        <w:t xml:space="preserve">3 Analysing frequencies</w:t>
-      </w:r>
-    </w:p>
-    <w:bookmarkStart w:id="110" w:name="find-most-frequent-words"/>
-    <w:p>
-      <w:pPr>
-        <w:pStyle w:val="Heading3"/>
-      </w:pPr>
-      <w:r>
-        <w:rPr>
-          <w:rStyle w:val="SectionNumber"/>
-        </w:rPr>
-        <w:t xml:space="preserve">6.3.1</w:t>
-      </w:r>
-      <w:r>
-        <w:tab/>
-      </w:r>
-      <w:r>
-        <w:t xml:space="preserve">3.1 Find most frequent words</w:t>
-      </w:r>
-    </w:p>
-    <w:p>
-      <w:pPr>
-        <w:numPr>
-          <w:ilvl w:val="0"/>
-          <w:numId w:val="1019"/>
-        </w:numPr>
-        <w:pStyle w:val="Compact"/>
-      </w:pPr>
-      <w:r>
-        <w:t xml:space="preserve">Easily find frequent words using count()</w:t>
-      </w:r>
-    </w:p>
-    <w:p>
-      <w:pPr>
-        <w:numPr>
-          <w:ilvl w:val="0"/>
-          <w:numId w:val="1019"/>
-        </w:numPr>
-        <w:pStyle w:val="Compact"/>
-      </w:pPr>
-      <w:r>
-        <w:t xml:space="preserve">Data must be in tidy format (one token per line)</w:t>
-      </w:r>
-    </w:p>
-    <w:p>
-      <w:pPr>
-        <w:numPr>
-          <w:ilvl w:val="0"/>
-          <w:numId w:val="1019"/>
-        </w:numPr>
-        <w:pStyle w:val="Compact"/>
-      </w:pPr>
-      <w:r>
-        <w:t xml:space="preserve">sort = TRUE to show the most frequent words first</w:t>
-      </w:r>
-    </w:p>
-    <w:p>
-      <w:pPr>
-        <w:pStyle w:val="FirstParagraph"/>
-      </w:pPr>
-      <w:r>
-        <w:t xml:space="preserve">tidy_books %&gt;%</w:t>
-      </w:r>
-      <w:r>
-        <w:t xml:space="preserve"> </w:t>
-      </w:r>
-      <w:r>
-        <w:t xml:space="preserve">count(word, sort = TRUE)</w:t>
-      </w:r>
-    </w:p>
-    <w:p>
-      <w:pPr>
-        <w:pStyle w:val="SourceCode"/>
-      </w:pPr>
-      <w:r>
-        <w:rPr>
-          <w:rStyle w:val="VerbatimChar"/>
-        </w:rPr>
-        <w:t xml:space="preserve">## # A tibble: 387 × 3</w:t>
-      </w:r>
-      <w:r>
-        <w:br/>
-      </w:r>
-      <w:r>
-        <w:rPr>
-          <w:rStyle w:val="VerbatimChar"/>
-        </w:rPr>
-        <w:t xml:space="preserve">## # Groups:   doc_id [1]</w:t>
-      </w:r>
-      <w:r>
-        <w:br/>
-      </w:r>
-      <w:r>
-        <w:rPr>
-          <w:rStyle w:val="VerbatimChar"/>
-        </w:rPr>
-        <w:t xml:space="preserve">##    doc_id word              n</w:t>
-      </w:r>
-      <w:r>
-        <w:br/>
-      </w:r>
-      <w:r>
-        <w:rPr>
-          <w:rStyle w:val="VerbatimChar"/>
-        </w:rPr>
-        <w:t xml:space="preserve">##    &lt;fct&gt;  &lt;chr&gt;         &lt;int&gt;</w:t>
-      </w:r>
-      <w:r>
-        <w:br/>
-      </w:r>
-      <w:r>
-        <w:rPr>
-          <w:rStyle w:val="VerbatimChar"/>
-        </w:rPr>
-        <w:t xml:space="preserve">##  1 1      vr               15</w:t>
-      </w:r>
-      <w:r>
-        <w:br/>
-      </w:r>
-      <w:r>
-        <w:rPr>
-          <w:rStyle w:val="VerbatimChar"/>
-        </w:rPr>
-        <w:t xml:space="preserve">##  2 1      cybersecurity    11</w:t>
-      </w:r>
-      <w:r>
-        <w:br/>
-      </w:r>
-      <w:r>
-        <w:rPr>
-          <w:rStyle w:val="VerbatimChar"/>
-        </w:rPr>
-        <w:t xml:space="preserve">##  3 1      information      11</w:t>
-      </w:r>
-      <w:r>
-        <w:br/>
-      </w:r>
-      <w:r>
-        <w:rPr>
-          <w:rStyle w:val="VerbatimChar"/>
-        </w:rPr>
-        <w:t xml:space="preserve">##  4 1      presentation      9</w:t>
-      </w:r>
-      <w:r>
-        <w:br/>
-      </w:r>
-      <w:r>
-        <w:rPr>
-          <w:rStyle w:val="VerbatimChar"/>
-        </w:rPr>
-        <w:t xml:space="preserve">##  5 1      helpful           8</w:t>
-      </w:r>
-      <w:r>
-        <w:br/>
-      </w:r>
-      <w:r>
-        <w:rPr>
-          <w:rStyle w:val="VerbatimChar"/>
-        </w:rPr>
-        <w:t xml:space="preserve">##  6 1      idea              7</w:t>
-      </w:r>
-      <w:r>
-        <w:br/>
-      </w:r>
-      <w:r>
-        <w:rPr>
-          <w:rStyle w:val="VerbatimChar"/>
-        </w:rPr>
-        <w:t xml:space="preserve">##  7 1      ideas             7</w:t>
-      </w:r>
-      <w:r>
-        <w:br/>
-      </w:r>
-      <w:r>
-        <w:rPr>
-          <w:rStyle w:val="VerbatimChar"/>
-        </w:rPr>
-        <w:t xml:space="preserve">##  8 1      lot               7</w:t>
-      </w:r>
-      <w:r>
-        <w:br/>
-      </w:r>
-      <w:r>
-        <w:rPr>
-          <w:rStyle w:val="VerbatimChar"/>
-        </w:rPr>
-        <w:t xml:space="preserve">##  9 1      workshop          7</w:t>
-      </w:r>
-      <w:r>
-        <w:br/>
-      </w:r>
-      <w:r>
-        <w:rPr>
-          <w:rStyle w:val="VerbatimChar"/>
-        </w:rPr>
-        <w:t xml:space="preserve">## 10 1      beginning         6</w:t>
-      </w:r>
-      <w:r>
-        <w:br/>
-      </w:r>
-      <w:r>
-        <w:rPr>
-          <w:rStyle w:val="VerbatimChar"/>
-        </w:rPr>
-        <w:t xml:space="preserve">## # … with 377 more rows</w:t>
-      </w:r>
-    </w:p>
-    <w:p>
-      <w:pPr>
-        <w:pStyle w:val="SourceCode"/>
-      </w:pPr>
-      <w:r>
-        <w:rPr>
-          <w:rStyle w:val="VerbatimChar"/>
-        </w:rPr>
-        <w:t xml:space="preserve">## # A tibble: 388 × 3</w:t>
-      </w:r>
-      <w:r>
-        <w:br/>
-      </w:r>
-      <w:r>
-        <w:rPr>
-          <w:rStyle w:val="VerbatimChar"/>
-        </w:rPr>
-        <w:t xml:space="preserve">## # Groups:   doc_id [1]</w:t>
-      </w:r>
-      <w:r>
-        <w:br/>
-      </w:r>
-      <w:r>
-        <w:rPr>
-          <w:rStyle w:val="VerbatimChar"/>
-        </w:rPr>
-        <w:t xml:space="preserve">##    doc_id word              n</w:t>
-      </w:r>
-      <w:r>
-        <w:br/>
-      </w:r>
-      <w:r>
-        <w:rPr>
-          <w:rStyle w:val="VerbatimChar"/>
-        </w:rPr>
-        <w:t xml:space="preserve">##    &lt;fct&gt;  &lt;chr&gt;         &lt;int&gt;</w:t>
-      </w:r>
-      <w:r>
-        <w:br/>
-      </w:r>
-      <w:r>
-        <w:rPr>
-          <w:rStyle w:val="VerbatimChar"/>
-        </w:rPr>
-        <w:t xml:space="preserve">##  1 1      vr               15</w:t>
-      </w:r>
-      <w:r>
-        <w:br/>
-      </w:r>
-      <w:r>
-        <w:rPr>
-          <w:rStyle w:val="VerbatimChar"/>
-        </w:rPr>
-        <w:t xml:space="preserve">##  2 1      cybersecurity    11</w:t>
-      </w:r>
-      <w:r>
-        <w:br/>
-      </w:r>
-      <w:r>
-        <w:rPr>
-          <w:rStyle w:val="VerbatimChar"/>
-        </w:rPr>
-        <w:t xml:space="preserve">##  3 1      information      11</w:t>
-      </w:r>
-      <w:r>
-        <w:br/>
-      </w:r>
-      <w:r>
-        <w:rPr>
-          <w:rStyle w:val="VerbatimChar"/>
-        </w:rPr>
-        <w:t xml:space="preserve">##  4 1      presentation      9</w:t>
-      </w:r>
-      <w:r>
-        <w:br/>
-      </w:r>
-      <w:r>
-        <w:rPr>
-          <w:rStyle w:val="VerbatimChar"/>
-        </w:rPr>
-        <w:t xml:space="preserve">##  5 1      helpful           8</w:t>
-      </w:r>
-      <w:r>
-        <w:br/>
-      </w:r>
-      <w:r>
-        <w:rPr>
-          <w:rStyle w:val="VerbatimChar"/>
-        </w:rPr>
-        <w:t xml:space="preserve">##  6 1      understand        8</w:t>
-      </w:r>
-      <w:r>
-        <w:br/>
-      </w:r>
-      <w:r>
-        <w:rPr>
-          <w:rStyle w:val="VerbatimChar"/>
-        </w:rPr>
-        <w:t xml:space="preserve">##  7 1      idea              7</w:t>
-      </w:r>
-      <w:r>
-        <w:br/>
-      </w:r>
-      <w:r>
-        <w:rPr>
-          <w:rStyle w:val="VerbatimChar"/>
-        </w:rPr>
-        <w:t xml:space="preserve">##  8 1      ideas             7</w:t>
-      </w:r>
-      <w:r>
-        <w:br/>
-      </w:r>
-      <w:r>
-        <w:rPr>
-          <w:rStyle w:val="VerbatimChar"/>
-        </w:rPr>
-        <w:t xml:space="preserve">##  9 1      lot               7</w:t>
-      </w:r>
-      <w:r>
-        <w:br/>
-      </w:r>
-      <w:r>
-        <w:rPr>
-          <w:rStyle w:val="VerbatimChar"/>
-        </w:rPr>
-        <w:t xml:space="preserve">## 10 1      workshop          7</w:t>
-      </w:r>
-      <w:r>
-        <w:br/>
-      </w:r>
-      <w:r>
-        <w:rPr>
-          <w:rStyle w:val="VerbatimChar"/>
-        </w:rPr>
-        <w:t xml:space="preserve">## # … with 378 more rows</w:t>
-      </w:r>
-    </w:p>
-    <w:bookmarkStart w:id="109" w:name="plotting-word-frequencies---bar-graphs"/>
-    <w:p>
-      <w:pPr>
-        <w:pStyle w:val="Heading4"/>
-      </w:pPr>
-      <w:r>
-        <w:rPr>
-          <w:rStyle w:val="SectionNumber"/>
-        </w:rPr>
-        <w:t xml:space="preserve">6.3.1.1</w:t>
-      </w:r>
-      <w:r>
-        <w:tab/>
-      </w:r>
-      <w:r>
-        <w:t xml:space="preserve">Plotting word frequencies - bar graphs</w:t>
-      </w:r>
-    </w:p>
-    <w:p>
-      <w:pPr>
-        <w:pStyle w:val="FirstParagraph"/>
-      </w:pPr>
-      <w:r>
-        <w:t xml:space="preserve">Bar graph of top words in CEPEHQ.</w:t>
+        <w:t xml:space="preserve">Basic graph:</w:t>
       </w:r>
     </w:p>
     <w:p>
@@ -7250,11 +7172,66 @@
         <w:pStyle w:val="BodyText"/>
       </w:pPr>
       <w:r>
-        <w:t xml:space="preserve">Basic graph:</w:t>
-      </w:r>
-      <w:r>
-        <w:t xml:space="preserve"> </w:t>
-      </w:r>
+        <w:drawing>
+          <wp:inline>
+            <wp:extent cx="4620126" cy="3696101"/>
+            <wp:effectExtent b="0" l="0" r="0" t="0"/>
+            <wp:docPr descr="" title="" id="92" name="Picture"/>
+            <a:graphic>
+              <a:graphicData uri="http://schemas.openxmlformats.org/drawingml/2006/picture">
+                <pic:pic>
+                  <pic:nvPicPr>
+                    <pic:cNvPr descr="_main_files/figure-docx/Readable%20labels-1.png" id="93" name="Picture"/>
+                    <pic:cNvPicPr>
+                      <a:picLocks noChangeArrowheads="1" noChangeAspect="1"/>
+                    </pic:cNvPicPr>
+                  </pic:nvPicPr>
+                  <pic:blipFill>
+                    <a:blip r:embed="rId91"/>
+                    <a:stretch>
+                      <a:fillRect/>
+                    </a:stretch>
+                  </pic:blipFill>
+                  <pic:spPr bwMode="auto">
+                    <a:xfrm>
+                      <a:off x="0" y="0"/>
+                      <a:ext cx="4620126" cy="3696101"/>
+                    </a:xfrm>
+                    <a:prstGeom prst="rect">
+                      <a:avLst/>
+                    </a:prstGeom>
+                    <a:noFill/>
+                    <a:ln w="9525">
+                      <a:noFill/>
+                      <a:headEnd/>
+                      <a:tailEnd/>
+                    </a:ln>
+                  </pic:spPr>
+                </pic:pic>
+              </a:graphicData>
+            </a:graphic>
+          </wp:inline>
+        </w:drawing>
+      </w:r>
+    </w:p>
+    <w:p>
+      <w:pPr>
+        <w:pStyle w:val="BodyText"/>
+      </w:pPr>
+      <w:r>
+        <w:t xml:space="preserve">The words can be grouped and plotted onto a bar chart, and to show more words this chart is presented with horizontal bars.</w:t>
+      </w:r>
+      <w:r>
+        <w:t xml:space="preserve"> </w:t>
+      </w:r>
+      <w:r>
+        <w:t xml:space="preserve">The most frequent words present in the various focus group discussions after using the 4 CEPEH chatbots are in the Figure below.</w:t>
+      </w:r>
+    </w:p>
+    <w:p>
+      <w:pPr>
+        <w:pStyle w:val="BodyText"/>
+      </w:pPr>
       <w:r>
         <w:drawing>
           <wp:inline>
@@ -7265,7 +7242,7 @@
               <a:graphicData uri="http://schemas.openxmlformats.org/drawingml/2006/picture">
                 <pic:pic>
                   <pic:nvPicPr>
-                    <pic:cNvPr descr="_main_files/figure-docx/unnamed-chunk-16-1.png" id="96" name="Picture"/>
+                    <pic:cNvPr descr="_main_files/figure-docx/unnamed-chunk-18-1.png" id="96" name="Picture"/>
                     <pic:cNvPicPr>
                       <a:picLocks noChangeArrowheads="1" noChangeAspect="1"/>
                     </pic:cNvPicPr>
@@ -7303,7 +7280,276 @@
         <w:pStyle w:val="BodyText"/>
       </w:pPr>
       <w:r>
-        <w:t xml:space="preserve">Readable labels:</w:t>
+        <w:t xml:space="preserve">Although the frequency is not high for each word, we are able to get a general picture of the sentiments, intensities, and concerns which would be immediately occurring when plotted.</w:t>
+      </w:r>
+    </w:p>
+    <w:bookmarkEnd w:id="97"/>
+    <w:bookmarkEnd w:id="98"/>
+    <w:bookmarkStart w:id="103" w:name="normalised-frequency"/>
+    <w:p>
+      <w:pPr>
+        <w:pStyle w:val="Heading3"/>
+      </w:pPr>
+      <w:r>
+        <w:rPr>
+          <w:rStyle w:val="SectionNumber"/>
+        </w:rPr>
+        <w:t xml:space="preserve">6.3.2</w:t>
+      </w:r>
+      <w:r>
+        <w:tab/>
+      </w:r>
+      <w:r>
+        <w:t xml:space="preserve">3.2 Normalised frequency</w:t>
+      </w:r>
+    </w:p>
+    <w:p>
+      <w:pPr>
+        <w:numPr>
+          <w:ilvl w:val="0"/>
+          <w:numId w:val="1017"/>
+        </w:numPr>
+        <w:pStyle w:val="Compact"/>
+      </w:pPr>
+      <w:r>
+        <w:t xml:space="preserve">when comparing the frequencies of words from different texts, they are commonly normalised</w:t>
+      </w:r>
+    </w:p>
+    <w:p>
+      <w:pPr>
+        <w:numPr>
+          <w:ilvl w:val="0"/>
+          <w:numId w:val="1017"/>
+        </w:numPr>
+        <w:pStyle w:val="Compact"/>
+      </w:pPr>
+      <w:r>
+        <w:t xml:space="preserve">convention in corpus linguistics: report the frequency per 1 million words</w:t>
+      </w:r>
+    </w:p>
+    <w:p>
+      <w:pPr>
+        <w:numPr>
+          <w:ilvl w:val="0"/>
+          <w:numId w:val="1017"/>
+        </w:numPr>
+        <w:pStyle w:val="Compact"/>
+      </w:pPr>
+      <w:r>
+        <w:t xml:space="preserve">for shorter texts: per 10,000 or per 100,000 words</w:t>
+      </w:r>
+    </w:p>
+    <w:p>
+      <w:pPr>
+        <w:numPr>
+          <w:ilvl w:val="0"/>
+          <w:numId w:val="1017"/>
+        </w:numPr>
+        <w:pStyle w:val="Compact"/>
+      </w:pPr>
+      <w:r>
+        <w:t xml:space="preserve">calculation: raw frequency * 1,000,000 / total numbers in text</w:t>
+      </w:r>
+    </w:p>
+    <w:p>
+      <w:pPr>
+        <w:pStyle w:val="SourceCode"/>
+      </w:pPr>
+      <w:r>
+        <w:rPr>
+          <w:rStyle w:val="VerbatimChar"/>
+        </w:rPr>
+        <w:t xml:space="preserve">## # A tibble: 1 × 2</w:t>
+      </w:r>
+      <w:r>
+        <w:br/>
+      </w:r>
+      <w:r>
+        <w:rPr>
+          <w:rStyle w:val="VerbatimChar"/>
+        </w:rPr>
+        <w:t xml:space="preserve">## # Groups:   doc_id [1]</w:t>
+      </w:r>
+      <w:r>
+        <w:br/>
+      </w:r>
+      <w:r>
+        <w:rPr>
+          <w:rStyle w:val="VerbatimChar"/>
+        </w:rPr>
+        <w:t xml:space="preserve">##   doc_id `sum(n)`</w:t>
+      </w:r>
+      <w:r>
+        <w:br/>
+      </w:r>
+      <w:r>
+        <w:rPr>
+          <w:rStyle w:val="VerbatimChar"/>
+        </w:rPr>
+        <w:t xml:space="preserve">##   &lt;fct&gt;     &lt;int&gt;</w:t>
+      </w:r>
+      <w:r>
+        <w:br/>
+      </w:r>
+      <w:r>
+        <w:rPr>
+          <w:rStyle w:val="VerbatimChar"/>
+        </w:rPr>
+        <w:t xml:space="preserve">## 1 1           682</w:t>
+      </w:r>
+    </w:p>
+    <w:p>
+      <w:pPr>
+        <w:pStyle w:val="SourceCode"/>
+      </w:pPr>
+      <w:r>
+        <w:rPr>
+          <w:rStyle w:val="VerbatimChar"/>
+        </w:rPr>
+        <w:t xml:space="preserve">## # A tibble: 385 × 2</w:t>
+      </w:r>
+      <w:r>
+        <w:br/>
+      </w:r>
+      <w:r>
+        <w:rPr>
+          <w:rStyle w:val="VerbatimChar"/>
+        </w:rPr>
+        <w:t xml:space="preserve">##    word            pmw</w:t>
+      </w:r>
+      <w:r>
+        <w:br/>
+      </w:r>
+      <w:r>
+        <w:rPr>
+          <w:rStyle w:val="VerbatimChar"/>
+        </w:rPr>
+        <w:t xml:space="preserve">##    &lt;chr&gt;         &lt;dbl&gt;</w:t>
+      </w:r>
+      <w:r>
+        <w:br/>
+      </w:r>
+      <w:r>
+        <w:rPr>
+          <w:rStyle w:val="VerbatimChar"/>
+        </w:rPr>
+        <w:t xml:space="preserve">##  1 cybersecurity 16.3 </w:t>
+      </w:r>
+      <w:r>
+        <w:br/>
+      </w:r>
+      <w:r>
+        <w:rPr>
+          <w:rStyle w:val="VerbatimChar"/>
+        </w:rPr>
+        <w:t xml:space="preserve">##  2 information   16.3 </w:t>
+      </w:r>
+      <w:r>
+        <w:br/>
+      </w:r>
+      <w:r>
+        <w:rPr>
+          <w:rStyle w:val="VerbatimChar"/>
+        </w:rPr>
+        <w:t xml:space="preserve">##  3 presentation  13.3 </w:t>
+      </w:r>
+      <w:r>
+        <w:br/>
+      </w:r>
+      <w:r>
+        <w:rPr>
+          <w:rStyle w:val="VerbatimChar"/>
+        </w:rPr>
+        <w:t xml:space="preserve">##  4 helpful       11.8 </w:t>
+      </w:r>
+      <w:r>
+        <w:br/>
+      </w:r>
+      <w:r>
+        <w:rPr>
+          <w:rStyle w:val="VerbatimChar"/>
+        </w:rPr>
+        <w:t xml:space="preserve">##  5 understand    11.8 </w:t>
+      </w:r>
+      <w:r>
+        <w:br/>
+      </w:r>
+      <w:r>
+        <w:rPr>
+          <w:rStyle w:val="VerbatimChar"/>
+        </w:rPr>
+        <w:t xml:space="preserve">##  6 ideas         10.4 </w:t>
+      </w:r>
+      <w:r>
+        <w:br/>
+      </w:r>
+      <w:r>
+        <w:rPr>
+          <w:rStyle w:val="VerbatimChar"/>
+        </w:rPr>
+        <w:t xml:space="preserve">##  7 lot           10.4 </w:t>
+      </w:r>
+      <w:r>
+        <w:br/>
+      </w:r>
+      <w:r>
+        <w:rPr>
+          <w:rStyle w:val="VerbatimChar"/>
+        </w:rPr>
+        <w:t xml:space="preserve">##  8 workshop      10.4 </w:t>
+      </w:r>
+      <w:r>
+        <w:br/>
+      </w:r>
+      <w:r>
+        <w:rPr>
+          <w:rStyle w:val="VerbatimChar"/>
+        </w:rPr>
+        <w:t xml:space="preserve">##  9 beginning      8.88</w:t>
+      </w:r>
+      <w:r>
+        <w:br/>
+      </w:r>
+      <w:r>
+        <w:rPr>
+          <w:rStyle w:val="VerbatimChar"/>
+        </w:rPr>
+        <w:t xml:space="preserve">## 10 dont           8.88</w:t>
+      </w:r>
+      <w:r>
+        <w:br/>
+      </w:r>
+      <w:r>
+        <w:rPr>
+          <w:rStyle w:val="VerbatimChar"/>
+        </w:rPr>
+        <w:t xml:space="preserve">## # … with 375 more rows</w:t>
+      </w:r>
+    </w:p>
+    <w:bookmarkStart w:id="102" w:name="plotting-normalised-frequency"/>
+    <w:p>
+      <w:pPr>
+        <w:pStyle w:val="Heading4"/>
+      </w:pPr>
+      <w:r>
+        <w:rPr>
+          <w:rStyle w:val="SectionNumber"/>
+        </w:rPr>
+        <w:t xml:space="preserve">6.3.2.1</w:t>
+      </w:r>
+      <w:r>
+        <w:tab/>
+      </w:r>
+      <w:r>
+        <w:t xml:space="preserve">Plotting normalised frequency</w:t>
+      </w:r>
+    </w:p>
+    <w:p>
+      <w:pPr>
+        <w:pStyle w:val="FirstParagraph"/>
+      </w:pPr>
+      <w:r>
+        <w:t xml:space="preserve">Now we can plot, for example, the 20 most frequent words (by pmw).</w:t>
       </w:r>
       <w:r>
         <w:t xml:space="preserve"> </w:t>
@@ -7313,18 +7559,18 @@
           <wp:inline>
             <wp:extent cx="4620126" cy="3696101"/>
             <wp:effectExtent b="0" l="0" r="0" t="0"/>
-            <wp:docPr descr="" title="" id="98" name="Picture"/>
+            <wp:docPr descr="" title="" id="100" name="Picture"/>
             <a:graphic>
               <a:graphicData uri="http://schemas.openxmlformats.org/drawingml/2006/picture">
                 <pic:pic>
                   <pic:nvPicPr>
-                    <pic:cNvPr descr="_main_files/figure-docx/unnamed-chunk-17-1.png" id="99" name="Picture"/>
+                    <pic:cNvPr descr="_main_files/figure-docx/unnamed-chunk-20-1.png" id="101" name="Picture"/>
                     <pic:cNvPicPr>
                       <a:picLocks noChangeArrowheads="1" noChangeAspect="1"/>
                     </pic:cNvPicPr>
                   </pic:nvPicPr>
                   <pic:blipFill>
-                    <a:blip r:embed="rId97"/>
+                    <a:blip r:embed="rId99"/>
                     <a:stretch>
                       <a:fillRect/>
                     </a:stretch>
@@ -7351,12 +7597,32 @@
         </w:drawing>
       </w:r>
     </w:p>
-    <w:p>
-      <w:pPr>
-        <w:pStyle w:val="BodyText"/>
-      </w:pPr>
-      <w:r>
-        <w:t xml:space="preserve">Descending order:</w:t>
+    <w:bookmarkEnd w:id="102"/>
+    <w:bookmarkEnd w:id="103"/>
+    <w:bookmarkStart w:id="107" w:name="word-clouds"/>
+    <w:p>
+      <w:pPr>
+        <w:pStyle w:val="Heading3"/>
+      </w:pPr>
+      <w:r>
+        <w:rPr>
+          <w:rStyle w:val="SectionNumber"/>
+        </w:rPr>
+        <w:t xml:space="preserve">6.3.3</w:t>
+      </w:r>
+      <w:r>
+        <w:tab/>
+      </w:r>
+      <w:r>
+        <w:t xml:space="preserve">3.3 Word clouds</w:t>
+      </w:r>
+    </w:p>
+    <w:p>
+      <w:pPr>
+        <w:pStyle w:val="FirstParagraph"/>
+      </w:pPr>
+      <w:r>
+        <w:t xml:space="preserve">Let’s visualise the most frequent words in a word cloud. Here, the size indicates the frequency, with words that occur more often being displayed in a larger font size, but this can also be used to visualise e.g. normalised frequency (pmw) or length or anything else you pass to the freq = part of the command.</w:t>
       </w:r>
       <w:r>
         <w:t xml:space="preserve"> </w:t>
@@ -7366,18 +7632,18 @@
           <wp:inline>
             <wp:extent cx="4620126" cy="3696101"/>
             <wp:effectExtent b="0" l="0" r="0" t="0"/>
-            <wp:docPr descr="" title="" id="101" name="Picture"/>
+            <wp:docPr descr="" title="" id="105" name="Picture"/>
             <a:graphic>
               <a:graphicData uri="http://schemas.openxmlformats.org/drawingml/2006/picture">
                 <pic:pic>
                   <pic:nvPicPr>
-                    <pic:cNvPr descr="_main_files/figure-docx/unnamed-chunk-18-1.png" id="102" name="Picture"/>
+                    <pic:cNvPr descr="_main_files/figure-docx/unnamed-chunk-21-1.png" id="106" name="Picture"/>
                     <pic:cNvPicPr>
                       <a:picLocks noChangeArrowheads="1" noChangeAspect="1"/>
                     </pic:cNvPicPr>
                   </pic:nvPicPr>
                   <pic:blipFill>
-                    <a:blip r:embed="rId100"/>
+                    <a:blip r:embed="rId104"/>
                     <a:stretch>
                       <a:fillRect/>
                     </a:stretch>
@@ -7404,12 +7670,32 @@
         </w:drawing>
       </w:r>
     </w:p>
-    <w:p>
-      <w:pPr>
-        <w:pStyle w:val="BodyText"/>
-      </w:pPr>
-      <w:r>
-        <w:t xml:space="preserve">Axis names and colors:</w:t>
+    <w:bookmarkEnd w:id="107"/>
+    <w:bookmarkEnd w:id="108"/>
+    <w:bookmarkStart w:id="112" w:name="the-vocabulary-of-texts"/>
+    <w:p>
+      <w:pPr>
+        <w:pStyle w:val="Heading2"/>
+      </w:pPr>
+      <w:r>
+        <w:rPr>
+          <w:rStyle w:val="SectionNumber"/>
+        </w:rPr>
+        <w:t xml:space="preserve">6.4</w:t>
+      </w:r>
+      <w:r>
+        <w:tab/>
+      </w:r>
+      <w:r>
+        <w:t xml:space="preserve">The vocabulary of Texts</w:t>
+      </w:r>
+    </w:p>
+    <w:p>
+      <w:pPr>
+        <w:pStyle w:val="FirstParagraph"/>
+      </w:pPr>
+      <w:r>
+        <w:t xml:space="preserve">Here is a graph that has plotted the words in places depending on the word frequencies. Additionally, colour coding shows how different the frequencies are - darker items are more similar in terms of their frequencies, lighter-coloured ones more frequent in one text compared to the other.</w:t>
       </w:r>
       <w:r>
         <w:t xml:space="preserve"> </w:t>
@@ -7419,18 +7705,18 @@
           <wp:inline>
             <wp:extent cx="4620126" cy="3696101"/>
             <wp:effectExtent b="0" l="0" r="0" t="0"/>
-            <wp:docPr descr="" title="" id="104" name="Picture"/>
+            <wp:docPr descr="" title="" id="110" name="Picture"/>
             <a:graphic>
               <a:graphicData uri="http://schemas.openxmlformats.org/drawingml/2006/picture">
                 <pic:pic>
                   <pic:nvPicPr>
-                    <pic:cNvPr descr="_main_files/figure-docx/unnamed-chunk-19-1.png" id="105" name="Picture"/>
+                    <pic:cNvPr descr="_main_files/figure-docx/unnamed-chunk-23-1.png" id="111" name="Picture"/>
                     <pic:cNvPicPr>
                       <a:picLocks noChangeArrowheads="1" noChangeAspect="1"/>
                     </pic:cNvPicPr>
                   </pic:nvPicPr>
                   <pic:blipFill>
-                    <a:blip r:embed="rId103"/>
+                    <a:blip r:embed="rId109"/>
                     <a:stretch>
                       <a:fillRect/>
                     </a:stretch>
@@ -7457,33 +7743,594 @@
         </w:drawing>
       </w:r>
     </w:p>
-    <w:p>
-      <w:pPr>
-        <w:pStyle w:val="BodyText"/>
-      </w:pPr>
-      <w:r>
-        <w:t xml:space="preserve">Or: flip coordinate system to make more space for words</w:t>
-      </w:r>
-      <w:r>
-        <w:t xml:space="preserve"> </w:t>
-      </w:r>
+    <w:bookmarkEnd w:id="112"/>
+    <w:bookmarkEnd w:id="113"/>
+    <w:bookmarkStart w:id="117" w:name="sentiment-analysis"/>
+    <w:p>
+      <w:pPr>
+        <w:pStyle w:val="Heading1"/>
+      </w:pPr>
+      <w:r>
+        <w:rPr>
+          <w:rStyle w:val="SectionNumber"/>
+        </w:rPr>
+        <w:t xml:space="preserve">7</w:t>
+      </w:r>
+      <w:r>
+        <w:tab/>
+      </w:r>
+      <w:r>
+        <w:t xml:space="preserve">Sentiment analysis</w:t>
+      </w:r>
+    </w:p>
+    <w:p>
+      <w:pPr>
+        <w:pStyle w:val="SourceCode"/>
+      </w:pPr>
+      <w:r>
+        <w:rPr>
+          <w:rStyle w:val="VerbatimChar"/>
+        </w:rPr>
+        <w:t xml:space="preserve">## # A tibble: 6 × 2</w:t>
+      </w:r>
+      <w:r>
+        <w:br/>
+      </w:r>
+      <w:r>
+        <w:rPr>
+          <w:rStyle w:val="VerbatimChar"/>
+        </w:rPr>
+        <w:t xml:space="preserve">##   word       sentiment</w:t>
+      </w:r>
+      <w:r>
+        <w:br/>
+      </w:r>
+      <w:r>
+        <w:rPr>
+          <w:rStyle w:val="VerbatimChar"/>
+        </w:rPr>
+        <w:t xml:space="preserve">##   &lt;chr&gt;      &lt;chr&gt;    </w:t>
+      </w:r>
+      <w:r>
+        <w:br/>
+      </w:r>
+      <w:r>
+        <w:rPr>
+          <w:rStyle w:val="VerbatimChar"/>
+        </w:rPr>
+        <w:t xml:space="preserve">## 1 2-faces    negative </w:t>
+      </w:r>
+      <w:r>
+        <w:br/>
+      </w:r>
+      <w:r>
+        <w:rPr>
+          <w:rStyle w:val="VerbatimChar"/>
+        </w:rPr>
+        <w:t xml:space="preserve">## 2 abnormal   negative </w:t>
+      </w:r>
+      <w:r>
+        <w:br/>
+      </w:r>
+      <w:r>
+        <w:rPr>
+          <w:rStyle w:val="VerbatimChar"/>
+        </w:rPr>
+        <w:t xml:space="preserve">## 3 abolish    negative </w:t>
+      </w:r>
+      <w:r>
+        <w:br/>
+      </w:r>
+      <w:r>
+        <w:rPr>
+          <w:rStyle w:val="VerbatimChar"/>
+        </w:rPr>
+        <w:t xml:space="preserve">## 4 abominable negative </w:t>
+      </w:r>
+      <w:r>
+        <w:br/>
+      </w:r>
+      <w:r>
+        <w:rPr>
+          <w:rStyle w:val="VerbatimChar"/>
+        </w:rPr>
+        <w:t xml:space="preserve">## 5 abominably negative </w:t>
+      </w:r>
+      <w:r>
+        <w:br/>
+      </w:r>
+      <w:r>
+        <w:rPr>
+          <w:rStyle w:val="VerbatimChar"/>
+        </w:rPr>
+        <w:t xml:space="preserve">## 6 abominate  negative</w:t>
+      </w:r>
+    </w:p>
+    <w:p>
+      <w:pPr>
+        <w:pStyle w:val="SourceCode"/>
+      </w:pPr>
+      <w:r>
+        <w:rPr>
+          <w:rStyle w:val="VerbatimChar"/>
+        </w:rPr>
+        <w:t xml:space="preserve">## readtext object consisting of 6 documents and 1 docvar.</w:t>
+      </w:r>
+      <w:r>
+        <w:br/>
+      </w:r>
+      <w:r>
+        <w:rPr>
+          <w:rStyle w:val="VerbatimChar"/>
+        </w:rPr>
+        <w:t xml:space="preserve">## # Description: df [6 × 4]</w:t>
+      </w:r>
+      <w:r>
+        <w:br/>
+      </w:r>
+      <w:r>
+        <w:rPr>
+          <w:rStyle w:val="VerbatimChar"/>
+        </w:rPr>
+        <w:t xml:space="preserve">##   doc_id word       sentiment text     </w:t>
+      </w:r>
+      <w:r>
+        <w:br/>
+      </w:r>
+      <w:r>
+        <w:rPr>
+          <w:rStyle w:val="VerbatimChar"/>
+        </w:rPr>
+        <w:t xml:space="preserve">##   &lt;fct&gt;  &lt;chr&gt;      &lt;chr&gt;     &lt;chr&gt;    </w:t>
+      </w:r>
+      <w:r>
+        <w:br/>
+      </w:r>
+      <w:r>
+        <w:rPr>
+          <w:rStyle w:val="VerbatimChar"/>
+        </w:rPr>
+        <w:t xml:space="preserve">## 1 1      nice       positive  "\"\"..."</w:t>
+      </w:r>
+      <w:r>
+        <w:br/>
+      </w:r>
+      <w:r>
+        <w:rPr>
+          <w:rStyle w:val="VerbatimChar"/>
+        </w:rPr>
+        <w:t xml:space="preserve">## 2 1      invaluable positive  "\"\"..."</w:t>
+      </w:r>
+      <w:r>
+        <w:br/>
+      </w:r>
+      <w:r>
+        <w:rPr>
+          <w:rStyle w:val="VerbatimChar"/>
+        </w:rPr>
+        <w:t xml:space="preserve">## 3 1      facilitate positive  "\"\"..."</w:t>
+      </w:r>
+      <w:r>
+        <w:br/>
+      </w:r>
+      <w:r>
+        <w:rPr>
+          <w:rStyle w:val="VerbatimChar"/>
+        </w:rPr>
+        <w:t xml:space="preserve">## 4 1      difficult  negative  "\"\"..."</w:t>
+      </w:r>
+      <w:r>
+        <w:br/>
+      </w:r>
+      <w:r>
+        <w:rPr>
+          <w:rStyle w:val="VerbatimChar"/>
+        </w:rPr>
+        <w:t xml:space="preserve">## 5 1      benefits   positive  "\"\"..."</w:t>
+      </w:r>
+      <w:r>
+        <w:br/>
+      </w:r>
+      <w:r>
+        <w:rPr>
+          <w:rStyle w:val="VerbatimChar"/>
+        </w:rPr>
+        <w:t xml:space="preserve">## 6 1      easier     positive  "\"\"..."</w:t>
+      </w:r>
+    </w:p>
+    <w:p>
+      <w:pPr>
+        <w:pStyle w:val="SourceCode"/>
+      </w:pPr>
+      <w:r>
+        <w:rPr>
+          <w:rStyle w:val="VerbatimChar"/>
+        </w:rPr>
+        <w:t xml:space="preserve">## readtext object consisting of 2 documents and 0 docvars.</w:t>
+      </w:r>
+      <w:r>
+        <w:br/>
+      </w:r>
+      <w:r>
+        <w:rPr>
+          <w:rStyle w:val="VerbatimChar"/>
+        </w:rPr>
+        <w:t xml:space="preserve">## # Description: df [2 × 3]</w:t>
+      </w:r>
+      <w:r>
+        <w:br/>
+      </w:r>
+      <w:r>
+        <w:rPr>
+          <w:rStyle w:val="VerbatimChar"/>
+        </w:rPr>
+        <w:t xml:space="preserve">##   sentiment     n text     </w:t>
+      </w:r>
+      <w:r>
+        <w:br/>
+      </w:r>
+      <w:r>
+        <w:rPr>
+          <w:rStyle w:val="VerbatimChar"/>
+        </w:rPr>
+        <w:t xml:space="preserve">##   &lt;chr&gt;     &lt;int&gt; &lt;chr&gt;    </w:t>
+      </w:r>
+      <w:r>
+        <w:br/>
+      </w:r>
+      <w:r>
+        <w:rPr>
+          <w:rStyle w:val="VerbatimChar"/>
+        </w:rPr>
+        <w:t xml:space="preserve">## 1 negative     24 "\"\"..."</w:t>
+      </w:r>
+      <w:r>
+        <w:br/>
+      </w:r>
+      <w:r>
+        <w:rPr>
+          <w:rStyle w:val="VerbatimChar"/>
+        </w:rPr>
+        <w:t xml:space="preserve">## 2 positive     62 "\"\"..."</w:t>
+      </w:r>
+    </w:p>
+    <w:p>
+      <w:pPr>
+        <w:pStyle w:val="SourceCode"/>
+      </w:pPr>
+      <w:r>
+        <w:rPr>
+          <w:rStyle w:val="VerbatimChar"/>
+        </w:rPr>
+        <w:t xml:space="preserve">## readtext object consisting of 6 documents and 1 docvar.</w:t>
+      </w:r>
+      <w:r>
+        <w:br/>
+      </w:r>
+      <w:r>
+        <w:rPr>
+          <w:rStyle w:val="VerbatimChar"/>
+        </w:rPr>
+        <w:t xml:space="preserve">## # Description: df [6 × 4]</w:t>
+      </w:r>
+      <w:r>
+        <w:br/>
+      </w:r>
+      <w:r>
+        <w:rPr>
+          <w:rStyle w:val="VerbatimChar"/>
+        </w:rPr>
+        <w:t xml:space="preserve">##   word      sentiment     n text     </w:t>
+      </w:r>
+      <w:r>
+        <w:br/>
+      </w:r>
+      <w:r>
+        <w:rPr>
+          <w:rStyle w:val="VerbatimChar"/>
+        </w:rPr>
+        <w:t xml:space="preserve">##   &lt;chr&gt;     &lt;chr&gt;     &lt;int&gt; &lt;chr&gt;    </w:t>
+      </w:r>
+      <w:r>
+        <w:br/>
+      </w:r>
+      <w:r>
+        <w:rPr>
+          <w:rStyle w:val="VerbatimChar"/>
+        </w:rPr>
+        <w:t xml:space="preserve">## 1 helpful   positive      8 "\"\"..."</w:t>
+      </w:r>
+      <w:r>
+        <w:br/>
+      </w:r>
+      <w:r>
+        <w:rPr>
+          <w:rStyle w:val="VerbatimChar"/>
+        </w:rPr>
+        <w:t xml:space="preserve">## 2 benefit   positive      4 "\"\"..."</w:t>
+      </w:r>
+      <w:r>
+        <w:br/>
+      </w:r>
+      <w:r>
+        <w:rPr>
+          <w:rStyle w:val="VerbatimChar"/>
+        </w:rPr>
+        <w:t xml:space="preserve">## 3 difficult negative      4 "\"\"..."</w:t>
+      </w:r>
+      <w:r>
+        <w:br/>
+      </w:r>
+      <w:r>
+        <w:rPr>
+          <w:rStyle w:val="VerbatimChar"/>
+        </w:rPr>
+        <w:t xml:space="preserve">## 4 enjoyed   positive      4 "\"\"..."</w:t>
+      </w:r>
+      <w:r>
+        <w:br/>
+      </w:r>
+      <w:r>
+        <w:rPr>
+          <w:rStyle w:val="VerbatimChar"/>
+        </w:rPr>
+        <w:t xml:space="preserve">## 5 nice      positive      4 "\"\"..."</w:t>
+      </w:r>
+      <w:r>
+        <w:br/>
+      </w:r>
+      <w:r>
+        <w:rPr>
+          <w:rStyle w:val="VerbatimChar"/>
+        </w:rPr>
+        <w:t xml:space="preserve">## 6 easy      positive      3 "\"\"..."</w:t>
+      </w:r>
+    </w:p>
+    <w:p>
+      <w:pPr>
+        <w:pStyle w:val="SourceCode"/>
+      </w:pPr>
+      <w:r>
+        <w:rPr>
+          <w:rStyle w:val="VerbatimChar"/>
+        </w:rPr>
+        <w:t xml:space="preserve">## readtext object consisting of 2 documents and 1 docvar.</w:t>
+      </w:r>
+      <w:r>
+        <w:br/>
+      </w:r>
+      <w:r>
+        <w:rPr>
+          <w:rStyle w:val="VerbatimChar"/>
+        </w:rPr>
+        <w:t xml:space="preserve">## # Description: df [2 × 4]</w:t>
+      </w:r>
+      <w:r>
+        <w:br/>
+      </w:r>
+      <w:r>
+        <w:rPr>
+          <w:rStyle w:val="VerbatimChar"/>
+        </w:rPr>
+        <w:t xml:space="preserve">##   doc_id sentiment     n text     </w:t>
+      </w:r>
+      <w:r>
+        <w:br/>
+      </w:r>
+      <w:r>
+        <w:rPr>
+          <w:rStyle w:val="VerbatimChar"/>
+        </w:rPr>
+        <w:t xml:space="preserve">## * &lt;fct&gt;  &lt;chr&gt;     &lt;int&gt; &lt;chr&gt;    </w:t>
+      </w:r>
+      <w:r>
+        <w:br/>
+      </w:r>
+      <w:r>
+        <w:rPr>
+          <w:rStyle w:val="VerbatimChar"/>
+        </w:rPr>
+        <w:t xml:space="preserve">## 1 1      negative     24 "\"\"..."</w:t>
+      </w:r>
+      <w:r>
+        <w:br/>
+      </w:r>
+      <w:r>
+        <w:rPr>
+          <w:rStyle w:val="VerbatimChar"/>
+        </w:rPr>
+        <w:t xml:space="preserve">## 2 1      positive     62 "\"\"..."</w:t>
+      </w:r>
+    </w:p>
+    <w:p>
+      <w:pPr>
+        <w:pStyle w:val="SourceCode"/>
+      </w:pPr>
+      <w:r>
+        <w:rPr>
+          <w:rStyle w:val="VerbatimChar"/>
+        </w:rPr>
+        <w:t xml:space="preserve">## readtext object consisting of 2 documents and 0 docvars.</w:t>
+      </w:r>
+      <w:r>
+        <w:br/>
+      </w:r>
+      <w:r>
+        <w:rPr>
+          <w:rStyle w:val="VerbatimChar"/>
+        </w:rPr>
+        <w:t xml:space="preserve">## # Description: df [2 × 3]</w:t>
+      </w:r>
+      <w:r>
+        <w:br/>
+      </w:r>
+      <w:r>
+        <w:rPr>
+          <w:rStyle w:val="VerbatimChar"/>
+        </w:rPr>
+        <w:t xml:space="preserve">##   sentiment     n text     </w:t>
+      </w:r>
+      <w:r>
+        <w:br/>
+      </w:r>
+      <w:r>
+        <w:rPr>
+          <w:rStyle w:val="VerbatimChar"/>
+        </w:rPr>
+        <w:t xml:space="preserve">##   &lt;chr&gt;     &lt;int&gt; &lt;chr&gt;    </w:t>
+      </w:r>
+      <w:r>
+        <w:br/>
+      </w:r>
+      <w:r>
+        <w:rPr>
+          <w:rStyle w:val="VerbatimChar"/>
+        </w:rPr>
+        <w:t xml:space="preserve">## 1 negative     24 "\"\"..."</w:t>
+      </w:r>
+      <w:r>
+        <w:br/>
+      </w:r>
+      <w:r>
+        <w:rPr>
+          <w:rStyle w:val="VerbatimChar"/>
+        </w:rPr>
+        <w:t xml:space="preserve">## 2 positive     62 "\"\"..."</w:t>
+      </w:r>
+    </w:p>
+    <w:p>
+      <w:pPr>
+        <w:pStyle w:val="SourceCode"/>
+      </w:pPr>
+      <w:r>
+        <w:rPr>
+          <w:rStyle w:val="VerbatimChar"/>
+        </w:rPr>
+        <w:t xml:space="preserve">## readtext object consisting of 6 documents and 1 docvar.</w:t>
+      </w:r>
+      <w:r>
+        <w:br/>
+      </w:r>
+      <w:r>
+        <w:rPr>
+          <w:rStyle w:val="VerbatimChar"/>
+        </w:rPr>
+        <w:t xml:space="preserve">## # Description: df [6 × 4]</w:t>
+      </w:r>
+      <w:r>
+        <w:br/>
+      </w:r>
+      <w:r>
+        <w:rPr>
+          <w:rStyle w:val="VerbatimChar"/>
+        </w:rPr>
+        <w:t xml:space="preserve">##   word      sentiment     n text     </w:t>
+      </w:r>
+      <w:r>
+        <w:br/>
+      </w:r>
+      <w:r>
+        <w:rPr>
+          <w:rStyle w:val="VerbatimChar"/>
+        </w:rPr>
+        <w:t xml:space="preserve">##   &lt;chr&gt;     &lt;chr&gt;     &lt;int&gt; &lt;chr&gt;    </w:t>
+      </w:r>
+      <w:r>
+        <w:br/>
+      </w:r>
+      <w:r>
+        <w:rPr>
+          <w:rStyle w:val="VerbatimChar"/>
+        </w:rPr>
+        <w:t xml:space="preserve">## 1 helpful   positive      8 "\"\"..."</w:t>
+      </w:r>
+      <w:r>
+        <w:br/>
+      </w:r>
+      <w:r>
+        <w:rPr>
+          <w:rStyle w:val="VerbatimChar"/>
+        </w:rPr>
+        <w:t xml:space="preserve">## 2 benefit   positive      4 "\"\"..."</w:t>
+      </w:r>
+      <w:r>
+        <w:br/>
+      </w:r>
+      <w:r>
+        <w:rPr>
+          <w:rStyle w:val="VerbatimChar"/>
+        </w:rPr>
+        <w:t xml:space="preserve">## 3 difficult negative      4 "\"\"..."</w:t>
+      </w:r>
+      <w:r>
+        <w:br/>
+      </w:r>
+      <w:r>
+        <w:rPr>
+          <w:rStyle w:val="VerbatimChar"/>
+        </w:rPr>
+        <w:t xml:space="preserve">## 4 enjoyed   positive      4 "\"\"..."</w:t>
+      </w:r>
+      <w:r>
+        <w:br/>
+      </w:r>
+      <w:r>
+        <w:rPr>
+          <w:rStyle w:val="VerbatimChar"/>
+        </w:rPr>
+        <w:t xml:space="preserve">## 5 nice      positive      4 "\"\"..."</w:t>
+      </w:r>
+      <w:r>
+        <w:br/>
+      </w:r>
+      <w:r>
+        <w:rPr>
+          <w:rStyle w:val="VerbatimChar"/>
+        </w:rPr>
+        <w:t xml:space="preserve">## 6 easy      positive      3 "\"\"..."</w:t>
+      </w:r>
+    </w:p>
+    <w:p>
+      <w:pPr>
+        <w:pStyle w:val="SourceCode"/>
+      </w:pPr>
+      <w:r>
+        <w:rPr>
+          <w:rStyle w:val="VerbatimChar"/>
+        </w:rPr>
+        <w:t xml:space="preserve">##   max(total_score) min(total_score)</w:t>
+      </w:r>
+      <w:r>
+        <w:br/>
+      </w:r>
+      <w:r>
+        <w:rPr>
+          <w:rStyle w:val="VerbatimChar"/>
+        </w:rPr>
+        <w:t xml:space="preserve">## 1               38               38</w:t>
+      </w:r>
+    </w:p>
+    <w:p>
+      <w:pPr>
+        <w:pStyle w:val="FirstParagraph"/>
+      </w:pPr>
       <w:r>
         <w:drawing>
           <wp:inline>
             <wp:extent cx="4620126" cy="3696101"/>
             <wp:effectExtent b="0" l="0" r="0" t="0"/>
-            <wp:docPr descr="" title="" id="107" name="Picture"/>
+            <wp:docPr descr="" title="" id="115" name="Picture"/>
             <a:graphic>
               <a:graphicData uri="http://schemas.openxmlformats.org/drawingml/2006/picture">
                 <pic:pic>
                   <pic:nvPicPr>
-                    <pic:cNvPr descr="_main_files/figure-docx/unnamed-chunk-20-1.png" id="108" name="Picture"/>
+                    <pic:cNvPr descr="_main_files/figure-docx/sentiment-1.png" id="116" name="Picture"/>
                     <pic:cNvPicPr>
                       <a:picLocks noChangeArrowheads="1" noChangeAspect="1"/>
                     </pic:cNvPicPr>
                   </pic:nvPicPr>
                   <pic:blipFill>
-                    <a:blip r:embed="rId106"/>
+                    <a:blip r:embed="rId114"/>
                     <a:stretch>
                       <a:fillRect/>
                     </a:stretch>
@@ -7510,1005 +8357,346 @@
         </w:drawing>
       </w:r>
     </w:p>
-    <w:bookmarkEnd w:id="109"/>
-    <w:bookmarkEnd w:id="110"/>
-    <w:bookmarkStart w:id="115" w:name="normalised-frequency"/>
-    <w:p>
-      <w:pPr>
-        <w:pStyle w:val="Heading3"/>
+    <w:p>
+      <w:pPr>
+        <w:pStyle w:val="SourceCode"/>
+      </w:pPr>
+      <w:r>
+        <w:br/>
+      </w:r>
+      <w:r>
+        <w:br/>
+      </w:r>
+      <w:r>
+        <w:br/>
+      </w:r>
+      <w:r>
+        <w:br/>
+      </w:r>
+      <w:r>
+        <w:rPr>
+          <w:rStyle w:val="VerbatimChar"/>
+        </w:rPr>
+        <w:t xml:space="preserve">&lt;br&gt;</w:t>
+      </w:r>
+      <w:r>
+        <w:br/>
+      </w:r>
+      <w:r>
+        <w:br/>
+      </w:r>
+      <w:r>
+        <w:br/>
+      </w:r>
+      <w:r>
+        <w:br/>
+      </w:r>
+      <w:r>
+        <w:rPr>
+          <w:rStyle w:val="VerbatimChar"/>
+        </w:rPr>
+        <w:t xml:space="preserve">```r</w:t>
+      </w:r>
+      <w:r>
+        <w:br/>
+      </w:r>
+      <w:r>
+        <w:rPr>
+          <w:rStyle w:val="VerbatimChar"/>
+        </w:rPr>
+        <w:t xml:space="preserve"># install.packages(pdftools)</w:t>
+      </w:r>
+      <w:r>
+        <w:br/>
+      </w:r>
+      <w:r>
+        <w:rPr>
+          <w:rStyle w:val="VerbatimChar"/>
+        </w:rPr>
+        <w:t xml:space="preserve"># split PDF into pages stored in figures/sample-content/pdf_embed_example/split/</w:t>
+      </w:r>
+      <w:r>
+        <w:br/>
+      </w:r>
+      <w:r>
+        <w:rPr>
+          <w:rStyle w:val="VerbatimChar"/>
+        </w:rPr>
+        <w:t xml:space="preserve"># pdftools::pdf_split("figures/sample-content/pdf_embed_example/Lyngs2020_FB.pdf",</w:t>
+      </w:r>
+      <w:r>
+        <w:br/>
+      </w:r>
+      <w:r>
+        <w:rPr>
+          <w:rStyle w:val="VerbatimChar"/>
+        </w:rPr>
+        <w:t xml:space="preserve">#        output = "figures/sample-content/pdf_embed_example/split/")</w:t>
+      </w:r>
+      <w:r>
+        <w:br/>
+      </w:r>
+      <w:r>
+        <w:br/>
+      </w:r>
+      <w:r>
+        <w:rPr>
+          <w:rStyle w:val="VerbatimChar"/>
+        </w:rPr>
+        <w:t xml:space="preserve"># grab the pages</w:t>
+      </w:r>
+      <w:r>
+        <w:br/>
+      </w:r>
+      <w:r>
+        <w:rPr>
+          <w:rStyle w:val="VerbatimChar"/>
+        </w:rPr>
+        <w:t xml:space="preserve">pages &lt;- list.files("figures/sample-content/pdf_embed_example/split", full.names = TRUE)</w:t>
+      </w:r>
+      <w:r>
+        <w:br/>
+      </w:r>
+      <w:r>
+        <w:br/>
+      </w:r>
+      <w:r>
+        <w:rPr>
+          <w:rStyle w:val="VerbatimChar"/>
+        </w:rPr>
+        <w:t xml:space="preserve"># set how wide you want the inserted PDFs to be: </w:t>
+      </w:r>
+      <w:r>
+        <w:br/>
+      </w:r>
+      <w:r>
+        <w:rPr>
+          <w:rStyle w:val="VerbatimChar"/>
+        </w:rPr>
+        <w:t xml:space="preserve"># 1.0 is 100 per cent of the oxforddown PDF page width;</w:t>
+      </w:r>
+      <w:r>
+        <w:br/>
+      </w:r>
+      <w:r>
+        <w:rPr>
+          <w:rStyle w:val="VerbatimChar"/>
+        </w:rPr>
+        <w:t xml:space="preserve"># you may want to make it a bit bigger</w:t>
+      </w:r>
+      <w:r>
+        <w:br/>
+      </w:r>
+      <w:r>
+        <w:rPr>
+          <w:rStyle w:val="VerbatimChar"/>
+        </w:rPr>
+        <w:t xml:space="preserve">pdf_width &lt;- 1.2</w:t>
+      </w:r>
+      <w:r>
+        <w:br/>
+      </w:r>
+      <w:r>
+        <w:br/>
+      </w:r>
+      <w:r>
+        <w:rPr>
+          <w:rStyle w:val="VerbatimChar"/>
+        </w:rPr>
+        <w:t xml:space="preserve"># for each PDF page, insert it nicely and</w:t>
+      </w:r>
+      <w:r>
+        <w:br/>
+      </w:r>
+      <w:r>
+        <w:rPr>
+          <w:rStyle w:val="VerbatimChar"/>
+        </w:rPr>
+        <w:t xml:space="preserve"># end with a page break</w:t>
+      </w:r>
+      <w:r>
+        <w:br/>
+      </w:r>
+      <w:r>
+        <w:rPr>
+          <w:rStyle w:val="VerbatimChar"/>
+        </w:rPr>
+        <w:t xml:space="preserve">cat(stringr::str_c("\\newpage \\begin{center} \\makebox[\\linewidth][c]{\\includegraphics[width=", pdf_width, "\\linewidth]{", pages, "}} \\end{center}"))</w:t>
+      </w:r>
+    </w:p>
+    <w:p>
+      <w:pPr>
+        <w:pStyle w:val="FirstParagraph"/>
+      </w:pPr>
+      <w:r>
+        <w:t xml:space="preserve"> </w:t>
+      </w:r>
+      <w:r>
+        <w:t xml:space="preserve"> </w:t>
+      </w:r>
+      <w:r>
+        <w:t xml:space="preserve"> </w:t>
+      </w:r>
+      <w:r>
+        <w:t xml:space="preserve"> </w:t>
+      </w:r>
+      <w:r>
+        <w:t xml:space="preserve"> </w:t>
+      </w:r>
+      <w:r>
+        <w:t xml:space="preserve"> </w:t>
+      </w:r>
+    </w:p>
+    <w:bookmarkEnd w:id="117"/>
+    <w:bookmarkStart w:id="118" w:name="appendix"/>
+    <w:p>
+      <w:pPr>
+        <w:pStyle w:val="Heading1"/>
+      </w:pPr>
+      <w:r>
+        <w:t xml:space="preserve">Appendix</w:t>
+      </w:r>
+    </w:p>
+    <w:bookmarkEnd w:id="118"/>
+    <w:bookmarkStart w:id="119" w:name="appendix-appendix"/>
+    <w:p>
+      <w:pPr>
+        <w:pStyle w:val="Heading1"/>
+      </w:pPr>
+      <w:r>
+        <w:t xml:space="preserve">(APPENDIX) Appendix</w:t>
+      </w:r>
+    </w:p>
+    <w:bookmarkEnd w:id="119"/>
+    <w:bookmarkStart w:id="120" w:name="the-first-appendix"/>
+    <w:p>
+      <w:pPr>
+        <w:pStyle w:val="Heading1"/>
       </w:pPr>
       <w:r>
         <w:rPr>
           <w:rStyle w:val="SectionNumber"/>
         </w:rPr>
-        <w:t xml:space="preserve">6.3.2</w:t>
+        <w:t xml:space="preserve">8</w:t>
       </w:r>
       <w:r>
         <w:tab/>
       </w:r>
       <w:r>
-        <w:t xml:space="preserve">3.2 Normalised frequency</w:t>
-      </w:r>
-    </w:p>
-    <w:p>
-      <w:pPr>
-        <w:numPr>
-          <w:ilvl w:val="0"/>
-          <w:numId w:val="1020"/>
-        </w:numPr>
-        <w:pStyle w:val="Compact"/>
-      </w:pPr>
-      <w:r>
-        <w:t xml:space="preserve">when comparing the frequencies of words from different texts, they are commonly normalised</w:t>
-      </w:r>
-    </w:p>
-    <w:p>
-      <w:pPr>
-        <w:numPr>
-          <w:ilvl w:val="0"/>
-          <w:numId w:val="1020"/>
-        </w:numPr>
-        <w:pStyle w:val="Compact"/>
-      </w:pPr>
-      <w:r>
-        <w:t xml:space="preserve">convention in corpus linguistics: report the frequency per 1 million words</w:t>
-      </w:r>
-    </w:p>
-    <w:p>
-      <w:pPr>
-        <w:numPr>
-          <w:ilvl w:val="0"/>
-          <w:numId w:val="1020"/>
-        </w:numPr>
-        <w:pStyle w:val="Compact"/>
-      </w:pPr>
-      <w:r>
-        <w:t xml:space="preserve">for shorter texts: per 10,000 or per 100,000 words</w:t>
-      </w:r>
-    </w:p>
-    <w:p>
-      <w:pPr>
-        <w:numPr>
-          <w:ilvl w:val="0"/>
-          <w:numId w:val="1020"/>
-        </w:numPr>
-        <w:pStyle w:val="Compact"/>
-      </w:pPr>
-      <w:r>
-        <w:t xml:space="preserve">calculation: raw frequency * 1,000,000 / total numbers in text</w:t>
-      </w:r>
-    </w:p>
-    <w:p>
-      <w:pPr>
-        <w:pStyle w:val="SourceCode"/>
-      </w:pPr>
-      <w:r>
-        <w:rPr>
-          <w:rStyle w:val="VerbatimChar"/>
-        </w:rPr>
-        <w:t xml:space="preserve">## # A tibble: 1 × 2</w:t>
-      </w:r>
-      <w:r>
-        <w:br/>
-      </w:r>
-      <w:r>
-        <w:rPr>
-          <w:rStyle w:val="VerbatimChar"/>
-        </w:rPr>
-        <w:t xml:space="preserve">## # Groups:   doc_id [1]</w:t>
-      </w:r>
-      <w:r>
-        <w:br/>
-      </w:r>
-      <w:r>
-        <w:rPr>
-          <w:rStyle w:val="VerbatimChar"/>
-        </w:rPr>
-        <w:t xml:space="preserve">##   doc_id `sum(n)`</w:t>
-      </w:r>
-      <w:r>
-        <w:br/>
-      </w:r>
-      <w:r>
-        <w:rPr>
-          <w:rStyle w:val="VerbatimChar"/>
-        </w:rPr>
-        <w:t xml:space="preserve">##   &lt;fct&gt;     &lt;int&gt;</w:t>
-      </w:r>
-      <w:r>
-        <w:br/>
-      </w:r>
-      <w:r>
-        <w:rPr>
-          <w:rStyle w:val="VerbatimChar"/>
-        </w:rPr>
-        <w:t xml:space="preserve">## 1 1           696</w:t>
-      </w:r>
-    </w:p>
-    <w:p>
-      <w:pPr>
-        <w:pStyle w:val="SourceCode"/>
-      </w:pPr>
-      <w:r>
-        <w:rPr>
-          <w:rStyle w:val="VerbatimChar"/>
-        </w:rPr>
-        <w:t xml:space="preserve">## # A tibble: 386 × 2</w:t>
-      </w:r>
-      <w:r>
-        <w:br/>
-      </w:r>
-      <w:r>
-        <w:rPr>
-          <w:rStyle w:val="VerbatimChar"/>
-        </w:rPr>
-        <w:t xml:space="preserve">##    word            pmw</w:t>
-      </w:r>
-      <w:r>
-        <w:br/>
-      </w:r>
-      <w:r>
-        <w:rPr>
-          <w:rStyle w:val="VerbatimChar"/>
-        </w:rPr>
-        <w:t xml:space="preserve">##    &lt;chr&gt;         &lt;dbl&gt;</w:t>
-      </w:r>
-      <w:r>
-        <w:br/>
-      </w:r>
-      <w:r>
-        <w:rPr>
-          <w:rStyle w:val="VerbatimChar"/>
-        </w:rPr>
-        <w:t xml:space="preserve">##  1 vr            217. </w:t>
-      </w:r>
-      <w:r>
-        <w:br/>
-      </w:r>
-      <w:r>
-        <w:rPr>
-          <w:rStyle w:val="VerbatimChar"/>
-        </w:rPr>
-        <w:t xml:space="preserve">##  2 cybersecurity 159. </w:t>
-      </w:r>
-      <w:r>
-        <w:br/>
-      </w:r>
-      <w:r>
-        <w:rPr>
-          <w:rStyle w:val="VerbatimChar"/>
-        </w:rPr>
-        <w:t xml:space="preserve">##  3 information   159. </w:t>
-      </w:r>
-      <w:r>
-        <w:br/>
-      </w:r>
-      <w:r>
-        <w:rPr>
-          <w:rStyle w:val="VerbatimChar"/>
-        </w:rPr>
-        <w:t xml:space="preserve">##  4 presentation  130. </w:t>
-      </w:r>
-      <w:r>
-        <w:br/>
-      </w:r>
-      <w:r>
-        <w:rPr>
-          <w:rStyle w:val="VerbatimChar"/>
-        </w:rPr>
-        <w:t xml:space="preserve">##  5 helpful       116. </w:t>
-      </w:r>
-      <w:r>
-        <w:br/>
-      </w:r>
-      <w:r>
-        <w:rPr>
-          <w:rStyle w:val="VerbatimChar"/>
-        </w:rPr>
-        <w:t xml:space="preserve">##  6 idea          101. </w:t>
-      </w:r>
-      <w:r>
-        <w:br/>
-      </w:r>
-      <w:r>
-        <w:rPr>
-          <w:rStyle w:val="VerbatimChar"/>
-        </w:rPr>
-        <w:t xml:space="preserve">##  7 ideas         101. </w:t>
-      </w:r>
-      <w:r>
-        <w:br/>
-      </w:r>
-      <w:r>
-        <w:rPr>
-          <w:rStyle w:val="VerbatimChar"/>
-        </w:rPr>
-        <w:t xml:space="preserve">##  8 lot           101. </w:t>
-      </w:r>
-      <w:r>
-        <w:br/>
-      </w:r>
-      <w:r>
-        <w:rPr>
-          <w:rStyle w:val="VerbatimChar"/>
-        </w:rPr>
-        <w:t xml:space="preserve">##  9 workshop      101. </w:t>
-      </w:r>
-      <w:r>
-        <w:br/>
-      </w:r>
-      <w:r>
-        <w:rPr>
-          <w:rStyle w:val="VerbatimChar"/>
-        </w:rPr>
-        <w:t xml:space="preserve">## 10 beginning      87.0</w:t>
-      </w:r>
-      <w:r>
-        <w:br/>
-      </w:r>
-      <w:r>
-        <w:rPr>
-          <w:rStyle w:val="VerbatimChar"/>
-        </w:rPr>
-        <w:t xml:space="preserve">## # … with 376 more rows</w:t>
-      </w:r>
-    </w:p>
-    <w:bookmarkStart w:id="114" w:name="plotting-normalised-frequency"/>
-    <w:p>
-      <w:pPr>
-        <w:pStyle w:val="Heading4"/>
+        <w:t xml:space="preserve">The First Appendix</w:t>
+      </w:r>
+    </w:p>
+    <w:p>
+      <w:pPr>
+        <w:pStyle w:val="FirstParagraph"/>
+      </w:pPr>
+      <w:r>
+        <w:t xml:space="preserve">This first appendix includes an R chunk that was hidden in the document (using</w:t>
+      </w:r>
+      <w:r>
+        <w:t xml:space="preserve"> </w:t>
+      </w:r>
+      <w:r>
+        <w:rPr>
+          <w:rStyle w:val="VerbatimChar"/>
+        </w:rPr>
+        <w:t xml:space="preserve">echo = FALSE</w:t>
+      </w:r>
+      <w:r>
+        <w:t xml:space="preserve">) to help with readibility:</w:t>
+      </w:r>
+    </w:p>
+    <w:p>
+      <w:pPr>
+        <w:pStyle w:val="BodyText"/>
+      </w:pPr>
+      <w:r>
+        <w:rPr>
+          <w:bCs/>
+          <w:b/>
+        </w:rPr>
+        <w:t xml:space="preserve">In 02-rmd-basics-code.Rmd</w:t>
+      </w:r>
+    </w:p>
+    <w:p>
+      <w:pPr>
+        <w:pStyle w:val="BodyText"/>
+      </w:pPr>
+      <w:r>
+        <w:rPr>
+          <w:bCs/>
+          <w:b/>
+        </w:rPr>
+        <w:t xml:space="preserve">And here’s another one from the same chapter, i.e. Chapter</w:t>
+      </w:r>
+      <w:r>
+        <w:rPr>
+          <w:bCs/>
+          <w:b/>
+        </w:rPr>
+        <w:t xml:space="preserve"> </w:t>
+      </w:r>
+      <w:r>
+        <w:rPr>
+          <w:bCs/>
+          <w:b/>
+        </w:rPr>
+        <w:t xml:space="preserve">??</w:t>
+      </w:r>
+      <w:r>
+        <w:rPr>
+          <w:bCs/>
+          <w:b/>
+        </w:rPr>
+        <w:t xml:space="preserve">:</w:t>
+      </w:r>
+    </w:p>
+    <w:bookmarkEnd w:id="120"/>
+    <w:bookmarkStart w:id="121" w:name="the-second-appendix-for-fun"/>
+    <w:p>
+      <w:pPr>
+        <w:pStyle w:val="Heading1"/>
       </w:pPr>
       <w:r>
         <w:rPr>
           <w:rStyle w:val="SectionNumber"/>
         </w:rPr>
-        <w:t xml:space="preserve">6.3.2.1</w:t>
+        <w:t xml:space="preserve">9</w:t>
       </w:r>
       <w:r>
         <w:tab/>
       </w:r>
       <w:r>
-        <w:t xml:space="preserve">Plotting normalised frequency</w:t>
-      </w:r>
-    </w:p>
-    <w:p>
-      <w:pPr>
-        <w:pStyle w:val="FirstParagraph"/>
-      </w:pPr>
-      <w:r>
-        <w:t xml:space="preserve">Now we can plot, for example, the 20 most frequent words (by pmw).</w:t>
-      </w:r>
-      <w:r>
-        <w:t xml:space="preserve"> </w:t>
-      </w:r>
-      <w:r>
-        <w:drawing>
-          <wp:inline>
-            <wp:extent cx="4620126" cy="3696101"/>
-            <wp:effectExtent b="0" l="0" r="0" t="0"/>
-            <wp:docPr descr="" title="" id="112" name="Picture"/>
-            <a:graphic>
-              <a:graphicData uri="http://schemas.openxmlformats.org/drawingml/2006/picture">
-                <pic:pic>
-                  <pic:nvPicPr>
-                    <pic:cNvPr descr="_main_files/figure-docx/unnamed-chunk-22-1.png" id="113" name="Picture"/>
-                    <pic:cNvPicPr>
-                      <a:picLocks noChangeArrowheads="1" noChangeAspect="1"/>
-                    </pic:cNvPicPr>
-                  </pic:nvPicPr>
-                  <pic:blipFill>
-                    <a:blip r:embed="rId111"/>
-                    <a:stretch>
-                      <a:fillRect/>
-                    </a:stretch>
-                  </pic:blipFill>
-                  <pic:spPr bwMode="auto">
-                    <a:xfrm>
-                      <a:off x="0" y="0"/>
-                      <a:ext cx="4620126" cy="3696101"/>
-                    </a:xfrm>
-                    <a:prstGeom prst="rect">
-                      <a:avLst/>
-                    </a:prstGeom>
-                    <a:noFill/>
-                    <a:ln w="9525">
-                      <a:noFill/>
-                      <a:headEnd/>
-                      <a:tailEnd/>
-                    </a:ln>
-                  </pic:spPr>
-                </pic:pic>
-              </a:graphicData>
-            </a:graphic>
-          </wp:inline>
-        </w:drawing>
-      </w:r>
-    </w:p>
-    <w:bookmarkEnd w:id="114"/>
-    <w:bookmarkEnd w:id="115"/>
-    <w:bookmarkStart w:id="119" w:name="word-clouds"/>
-    <w:p>
-      <w:pPr>
-        <w:pStyle w:val="Heading3"/>
-      </w:pPr>
-      <w:r>
-        <w:rPr>
-          <w:rStyle w:val="SectionNumber"/>
-        </w:rPr>
-        <w:t xml:space="preserve">6.3.3</w:t>
-      </w:r>
-      <w:r>
-        <w:tab/>
-      </w:r>
-      <w:r>
-        <w:t xml:space="preserve">3.3 Word clouds</w:t>
-      </w:r>
-    </w:p>
-    <w:p>
-      <w:pPr>
-        <w:pStyle w:val="FirstParagraph"/>
-      </w:pPr>
-      <w:r>
-        <w:t xml:space="preserve">Let’s visualise the most frequent words in a word cloud. Here, the size indicates the frequency, with words that occur more often being displayed in a larger font size, but this can also be used to visualise e.g. normalised frequency (pmw) or length or anything else you pass to the freq = part of the command.</w:t>
-      </w:r>
-      <w:r>
-        <w:t xml:space="preserve"> </w:t>
-      </w:r>
-      <w:r>
-        <w:drawing>
-          <wp:inline>
-            <wp:extent cx="4620126" cy="3696101"/>
-            <wp:effectExtent b="0" l="0" r="0" t="0"/>
-            <wp:docPr descr="" title="" id="117" name="Picture"/>
-            <a:graphic>
-              <a:graphicData uri="http://schemas.openxmlformats.org/drawingml/2006/picture">
-                <pic:pic>
-                  <pic:nvPicPr>
-                    <pic:cNvPr descr="_main_files/figure-docx/unnamed-chunk-23-1.png" id="118" name="Picture"/>
-                    <pic:cNvPicPr>
-                      <a:picLocks noChangeArrowheads="1" noChangeAspect="1"/>
-                    </pic:cNvPicPr>
-                  </pic:nvPicPr>
-                  <pic:blipFill>
-                    <a:blip r:embed="rId116"/>
-                    <a:stretch>
-                      <a:fillRect/>
-                    </a:stretch>
-                  </pic:blipFill>
-                  <pic:spPr bwMode="auto">
-                    <a:xfrm>
-                      <a:off x="0" y="0"/>
-                      <a:ext cx="4620126" cy="3696101"/>
-                    </a:xfrm>
-                    <a:prstGeom prst="rect">
-                      <a:avLst/>
-                    </a:prstGeom>
-                    <a:noFill/>
-                    <a:ln w="9525">
-                      <a:noFill/>
-                      <a:headEnd/>
-                      <a:tailEnd/>
-                    </a:ln>
-                  </pic:spPr>
-                </pic:pic>
-              </a:graphicData>
-            </a:graphic>
-          </wp:inline>
-        </w:drawing>
-      </w:r>
-    </w:p>
-    <w:bookmarkEnd w:id="119"/>
-    <w:bookmarkEnd w:id="120"/>
-    <w:bookmarkStart w:id="125" w:name="comparing-the-vocabulary-of-texts"/>
-    <w:p>
-      <w:pPr>
-        <w:pStyle w:val="Heading2"/>
-      </w:pPr>
-      <w:r>
-        <w:rPr>
-          <w:rStyle w:val="SectionNumber"/>
-        </w:rPr>
-        <w:t xml:space="preserve">6.4</w:t>
-      </w:r>
-      <w:r>
-        <w:tab/>
-      </w:r>
-      <w:r>
-        <w:t xml:space="preserve">4 Comparing the vocabulary of texts</w:t>
-      </w:r>
-    </w:p>
-    <w:p>
-      <w:pPr>
-        <w:pStyle w:val="FirstParagraph"/>
-      </w:pPr>
-      <w:r>
-        <w:t xml:space="preserve">Next, we’ll create two graphs to compare the vocabulary of our texts. First, we focus on Alice’s Adventures and Anderson’s CEPEHQ. The newly created comp_2 data frame contains only the words and their frequencies in the two texts in two separate columns.</w:t>
-      </w:r>
-    </w:p>
-    <w:bookmarkStart w:id="124" w:name="comparing-two-texts"/>
-    <w:p>
-      <w:pPr>
-        <w:pStyle w:val="Heading3"/>
-      </w:pPr>
-      <w:r>
-        <w:rPr>
-          <w:rStyle w:val="SectionNumber"/>
-        </w:rPr>
-        <w:t xml:space="preserve">6.4.1</w:t>
-      </w:r>
-      <w:r>
-        <w:tab/>
-      </w:r>
-      <w:r>
-        <w:t xml:space="preserve">Comparing two texts</w:t>
-      </w:r>
-    </w:p>
-    <w:p>
-      <w:pPr>
-        <w:pStyle w:val="SourceCode"/>
-      </w:pPr>
-      <w:r>
-        <w:rPr>
-          <w:rStyle w:val="VerbatimChar"/>
-        </w:rPr>
-        <w:t xml:space="preserve">## # A tibble: 6 × 3</w:t>
-      </w:r>
-      <w:r>
-        <w:br/>
-      </w:r>
-      <w:r>
-        <w:rPr>
-          <w:rStyle w:val="VerbatimChar"/>
-        </w:rPr>
-        <w:t xml:space="preserve">##   word            pmw     `1`</w:t>
-      </w:r>
-      <w:r>
-        <w:br/>
-      </w:r>
-      <w:r>
-        <w:rPr>
-          <w:rStyle w:val="VerbatimChar"/>
-        </w:rPr>
-        <w:t xml:space="preserve">##   &lt;chr&gt;         &lt;dbl&gt;   &lt;dbl&gt;</w:t>
-      </w:r>
-      <w:r>
-        <w:br/>
-      </w:r>
-      <w:r>
-        <w:rPr>
-          <w:rStyle w:val="VerbatimChar"/>
-        </w:rPr>
-        <w:t xml:space="preserve">## 1 access         43.5 0.00435</w:t>
-      </w:r>
-      <w:r>
-        <w:br/>
-      </w:r>
-      <w:r>
-        <w:rPr>
-          <w:rStyle w:val="VerbatimChar"/>
-        </w:rPr>
-        <w:t xml:space="preserve">## 2 acquired       14.5 0.00145</w:t>
-      </w:r>
-      <w:r>
-        <w:br/>
-      </w:r>
-      <w:r>
-        <w:rPr>
-          <w:rStyle w:val="VerbatimChar"/>
-        </w:rPr>
-        <w:t xml:space="preserve">## 3 add            14.5 0.00145</w:t>
-      </w:r>
-      <w:r>
-        <w:br/>
-      </w:r>
-      <w:r>
-        <w:rPr>
-          <w:rStyle w:val="VerbatimChar"/>
-        </w:rPr>
-        <w:t xml:space="preserve">## 4 administrator  14.5 0.00145</w:t>
-      </w:r>
-      <w:r>
-        <w:br/>
-      </w:r>
-      <w:r>
-        <w:rPr>
-          <w:rStyle w:val="VerbatimChar"/>
-        </w:rPr>
-        <w:t xml:space="preserve">## 5 advance        14.5 0.00145</w:t>
-      </w:r>
-      <w:r>
-        <w:br/>
-      </w:r>
-      <w:r>
-        <w:rPr>
-          <w:rStyle w:val="VerbatimChar"/>
-        </w:rPr>
-        <w:t xml:space="preserve">## 6 advanced       14.5 0.00145</w:t>
-      </w:r>
-    </w:p>
-    <w:p>
-      <w:pPr>
-        <w:pStyle w:val="FirstParagraph"/>
-      </w:pPr>
-      <w:r>
-        <w:t xml:space="preserve">Now, we can plot the words. Their placement depends on the word frequencies. Additionally, colour coding shows how different the frequencies are - darker items are more similar in terms of their frequencies, lighter-coloured ones more frequent in one text compared to the other. We’ll discuss the interpretation in more detail once we’ve created the threeway comparison.</w:t>
-      </w:r>
-      <w:r>
-        <w:t xml:space="preserve"> </w:t>
-      </w:r>
-      <w:r>
-        <w:drawing>
-          <wp:inline>
-            <wp:extent cx="4620126" cy="3696101"/>
-            <wp:effectExtent b="0" l="0" r="0" t="0"/>
-            <wp:docPr descr="" title="" id="122" name="Picture"/>
-            <a:graphic>
-              <a:graphicData uri="http://schemas.openxmlformats.org/drawingml/2006/picture">
-                <pic:pic>
-                  <pic:nvPicPr>
-                    <pic:cNvPr descr="_main_files/figure-docx/unnamed-chunk-25-1.png" id="123" name="Picture"/>
-                    <pic:cNvPicPr>
-                      <a:picLocks noChangeArrowheads="1" noChangeAspect="1"/>
-                    </pic:cNvPicPr>
-                  </pic:nvPicPr>
-                  <pic:blipFill>
-                    <a:blip r:embed="rId121"/>
-                    <a:stretch>
-                      <a:fillRect/>
-                    </a:stretch>
-                  </pic:blipFill>
-                  <pic:spPr bwMode="auto">
-                    <a:xfrm>
-                      <a:off x="0" y="0"/>
-                      <a:ext cx="4620126" cy="3696101"/>
-                    </a:xfrm>
-                    <a:prstGeom prst="rect">
-                      <a:avLst/>
-                    </a:prstGeom>
-                    <a:noFill/>
-                    <a:ln w="9525">
-                      <a:noFill/>
-                      <a:headEnd/>
-                      <a:tailEnd/>
-                    </a:ln>
-                  </pic:spPr>
-                </pic:pic>
-              </a:graphicData>
-            </a:graphic>
-          </wp:inline>
-        </w:drawing>
-      </w:r>
-    </w:p>
-    <w:bookmarkEnd w:id="124"/>
-    <w:bookmarkEnd w:id="125"/>
-    <w:bookmarkEnd w:id="126"/>
-    <w:bookmarkStart w:id="127" w:name="sentiment-analysis"/>
+        <w:t xml:space="preserve">The Second Appendix, for Fun</w:t>
+      </w:r>
+    </w:p>
+    <w:bookmarkEnd w:id="121"/>
+    <w:bookmarkStart w:id="129" w:name="references"/>
     <w:p>
       <w:pPr>
         <w:pStyle w:val="Heading1"/>
       </w:pPr>
       <w:r>
-        <w:rPr>
-          <w:rStyle w:val="SectionNumber"/>
-        </w:rPr>
-        <w:t xml:space="preserve">7</w:t>
-      </w:r>
-      <w:r>
-        <w:tab/>
-      </w:r>
-      <w:r>
-        <w:t xml:space="preserve">Sentiment analysis</w:t>
-      </w:r>
-    </w:p>
-    <w:p>
-      <w:pPr>
-        <w:pStyle w:val="FirstParagraph"/>
-      </w:pPr>
-    </w:p>
-    <w:p>
-      <w:pPr>
-        <w:pStyle w:val="SourceCode"/>
-      </w:pPr>
-      <w:r>
-        <w:rPr>
-          <w:rStyle w:val="CommentTok"/>
-        </w:rPr>
-        <w:t xml:space="preserve"># install.packages(pdftools)</w:t>
-      </w:r>
-      <w:r>
-        <w:br/>
-      </w:r>
-      <w:r>
-        <w:rPr>
-          <w:rStyle w:val="CommentTok"/>
-        </w:rPr>
-        <w:t xml:space="preserve"># split PDF into pages stored in figures/sample-content/pdf_embed_example/split/</w:t>
-      </w:r>
-      <w:r>
-        <w:br/>
-      </w:r>
-      <w:r>
-        <w:rPr>
-          <w:rStyle w:val="CommentTok"/>
-        </w:rPr>
-        <w:t xml:space="preserve"># pdftools::pdf_split("figures/sample-content/pdf_embed_example/Lyngs2020_FB.pdf",</w:t>
-      </w:r>
-      <w:r>
-        <w:br/>
-      </w:r>
-      <w:r>
-        <w:rPr>
-          <w:rStyle w:val="CommentTok"/>
-        </w:rPr>
-        <w:t xml:space="preserve">#        output = "figures/sample-content/pdf_embed_example/split/")</w:t>
-      </w:r>
-      <w:r>
-        <w:br/>
-      </w:r>
-      <w:r>
-        <w:br/>
-      </w:r>
-      <w:r>
-        <w:rPr>
-          <w:rStyle w:val="CommentTok"/>
-        </w:rPr>
-        <w:t xml:space="preserve"># grab the pages</w:t>
-      </w:r>
-      <w:r>
-        <w:br/>
-      </w:r>
-      <w:r>
-        <w:rPr>
-          <w:rStyle w:val="NormalTok"/>
-        </w:rPr>
-        <w:t xml:space="preserve">pages </w:t>
-      </w:r>
-      <w:r>
-        <w:rPr>
-          <w:rStyle w:val="OtherTok"/>
-        </w:rPr>
-        <w:t xml:space="preserve">&lt;-</w:t>
-      </w:r>
-      <w:r>
-        <w:rPr>
-          <w:rStyle w:val="NormalTok"/>
-        </w:rPr>
-        <w:t xml:space="preserve"> </w:t>
-      </w:r>
-      <w:r>
-        <w:rPr>
-          <w:rStyle w:val="FunctionTok"/>
-        </w:rPr>
-        <w:t xml:space="preserve">list.files</w:t>
-      </w:r>
-      <w:r>
-        <w:rPr>
-          <w:rStyle w:val="NormalTok"/>
-        </w:rPr>
-        <w:t xml:space="preserve">(</w:t>
-      </w:r>
-      <w:r>
-        <w:rPr>
-          <w:rStyle w:val="StringTok"/>
-        </w:rPr>
-        <w:t xml:space="preserve">"figures/sample-content/pdf_embed_example/split"</w:t>
-      </w:r>
-      <w:r>
-        <w:rPr>
-          <w:rStyle w:val="NormalTok"/>
-        </w:rPr>
-        <w:t xml:space="preserve">, </w:t>
-      </w:r>
-      <w:r>
-        <w:rPr>
-          <w:rStyle w:val="AttributeTok"/>
-        </w:rPr>
-        <w:t xml:space="preserve">full.names =</w:t>
-      </w:r>
-      <w:r>
-        <w:rPr>
-          <w:rStyle w:val="NormalTok"/>
-        </w:rPr>
-        <w:t xml:space="preserve"> </w:t>
-      </w:r>
-      <w:r>
-        <w:rPr>
-          <w:rStyle w:val="ConstantTok"/>
-        </w:rPr>
-        <w:t xml:space="preserve">TRUE</w:t>
-      </w:r>
-      <w:r>
-        <w:rPr>
-          <w:rStyle w:val="NormalTok"/>
-        </w:rPr>
-        <w:t xml:space="preserve">)</w:t>
-      </w:r>
-      <w:r>
-        <w:br/>
-      </w:r>
-      <w:r>
-        <w:br/>
-      </w:r>
-      <w:r>
-        <w:rPr>
-          <w:rStyle w:val="CommentTok"/>
-        </w:rPr>
-        <w:t xml:space="preserve"># set how wide you want the inserted PDFs to be: </w:t>
-      </w:r>
-      <w:r>
-        <w:br/>
-      </w:r>
-      <w:r>
-        <w:rPr>
-          <w:rStyle w:val="CommentTok"/>
-        </w:rPr>
-        <w:t xml:space="preserve"># 1.0 is 100 per cent of the oxforddown PDF page width;</w:t>
-      </w:r>
-      <w:r>
-        <w:br/>
-      </w:r>
-      <w:r>
-        <w:rPr>
-          <w:rStyle w:val="CommentTok"/>
-        </w:rPr>
-        <w:t xml:space="preserve"># you may want to make it a bit bigger</w:t>
-      </w:r>
-      <w:r>
-        <w:br/>
-      </w:r>
-      <w:r>
-        <w:rPr>
-          <w:rStyle w:val="NormalTok"/>
-        </w:rPr>
-        <w:t xml:space="preserve">pdf_width </w:t>
-      </w:r>
-      <w:r>
-        <w:rPr>
-          <w:rStyle w:val="OtherTok"/>
-        </w:rPr>
-        <w:t xml:space="preserve">&lt;-</w:t>
-      </w:r>
-      <w:r>
-        <w:rPr>
-          <w:rStyle w:val="NormalTok"/>
-        </w:rPr>
-        <w:t xml:space="preserve"> </w:t>
-      </w:r>
-      <w:r>
-        <w:rPr>
-          <w:rStyle w:val="FloatTok"/>
-        </w:rPr>
-        <w:t xml:space="preserve">1.2</w:t>
-      </w:r>
-      <w:r>
-        <w:br/>
-      </w:r>
-      <w:r>
-        <w:br/>
-      </w:r>
-      <w:r>
-        <w:rPr>
-          <w:rStyle w:val="CommentTok"/>
-        </w:rPr>
-        <w:t xml:space="preserve"># for each PDF page, insert it nicely and</w:t>
-      </w:r>
-      <w:r>
-        <w:br/>
-      </w:r>
-      <w:r>
-        <w:rPr>
-          <w:rStyle w:val="CommentTok"/>
-        </w:rPr>
-        <w:t xml:space="preserve"># end with a page break</w:t>
-      </w:r>
-      <w:r>
-        <w:br/>
-      </w:r>
-      <w:r>
-        <w:rPr>
-          <w:rStyle w:val="FunctionTok"/>
-        </w:rPr>
-        <w:t xml:space="preserve">cat</w:t>
-      </w:r>
-      <w:r>
-        <w:rPr>
-          <w:rStyle w:val="NormalTok"/>
-        </w:rPr>
-        <w:t xml:space="preserve">(stringr</w:t>
-      </w:r>
-      <w:r>
-        <w:rPr>
-          <w:rStyle w:val="SpecialCharTok"/>
-        </w:rPr>
-        <w:t xml:space="preserve">::</w:t>
-      </w:r>
-      <w:r>
-        <w:rPr>
-          <w:rStyle w:val="FunctionTok"/>
-        </w:rPr>
-        <w:t xml:space="preserve">str_c</w:t>
-      </w:r>
-      <w:r>
-        <w:rPr>
-          <w:rStyle w:val="NormalTok"/>
-        </w:rPr>
-        <w:t xml:space="preserve">(</w:t>
-      </w:r>
-      <w:r>
-        <w:rPr>
-          <w:rStyle w:val="StringTok"/>
-        </w:rPr>
-        <w:t xml:space="preserve">"</w:t>
-      </w:r>
-      <w:r>
-        <w:rPr>
-          <w:rStyle w:val="SpecialCharTok"/>
-        </w:rPr>
-        <w:t xml:space="preserve">\\</w:t>
-      </w:r>
-      <w:r>
-        <w:rPr>
-          <w:rStyle w:val="StringTok"/>
-        </w:rPr>
-        <w:t xml:space="preserve">newpage </w:t>
-      </w:r>
-      <w:r>
-        <w:rPr>
-          <w:rStyle w:val="SpecialCharTok"/>
-        </w:rPr>
-        <w:t xml:space="preserve">\\</w:t>
-      </w:r>
-      <w:r>
-        <w:rPr>
-          <w:rStyle w:val="StringTok"/>
-        </w:rPr>
-        <w:t xml:space="preserve">begin{center} </w:t>
-      </w:r>
-      <w:r>
-        <w:rPr>
-          <w:rStyle w:val="SpecialCharTok"/>
-        </w:rPr>
-        <w:t xml:space="preserve">\\</w:t>
-      </w:r>
-      <w:r>
-        <w:rPr>
-          <w:rStyle w:val="StringTok"/>
-        </w:rPr>
-        <w:t xml:space="preserve">makebox[</w:t>
-      </w:r>
-      <w:r>
-        <w:rPr>
-          <w:rStyle w:val="SpecialCharTok"/>
-        </w:rPr>
-        <w:t xml:space="preserve">\\</w:t>
-      </w:r>
-      <w:r>
-        <w:rPr>
-          <w:rStyle w:val="StringTok"/>
-        </w:rPr>
-        <w:t xml:space="preserve">linewidth][c]{</w:t>
-      </w:r>
-      <w:r>
-        <w:rPr>
-          <w:rStyle w:val="SpecialCharTok"/>
-        </w:rPr>
-        <w:t xml:space="preserve">\\</w:t>
-      </w:r>
-      <w:r>
-        <w:rPr>
-          <w:rStyle w:val="StringTok"/>
-        </w:rPr>
-        <w:t xml:space="preserve">includegraphics[width="</w:t>
-      </w:r>
-      <w:r>
-        <w:rPr>
-          <w:rStyle w:val="NormalTok"/>
-        </w:rPr>
-        <w:t xml:space="preserve">, pdf_width, </w:t>
-      </w:r>
-      <w:r>
-        <w:rPr>
-          <w:rStyle w:val="StringTok"/>
-        </w:rPr>
-        <w:t xml:space="preserve">"</w:t>
-      </w:r>
-      <w:r>
-        <w:rPr>
-          <w:rStyle w:val="SpecialCharTok"/>
-        </w:rPr>
-        <w:t xml:space="preserve">\\</w:t>
-      </w:r>
-      <w:r>
-        <w:rPr>
-          <w:rStyle w:val="StringTok"/>
-        </w:rPr>
-        <w:t xml:space="preserve">linewidth]{"</w:t>
-      </w:r>
-      <w:r>
-        <w:rPr>
-          <w:rStyle w:val="NormalTok"/>
-        </w:rPr>
-        <w:t xml:space="preserve">, pages, </w:t>
-      </w:r>
-      <w:r>
-        <w:rPr>
-          <w:rStyle w:val="StringTok"/>
-        </w:rPr>
-        <w:t xml:space="preserve">"}} </w:t>
-      </w:r>
-      <w:r>
-        <w:rPr>
-          <w:rStyle w:val="SpecialCharTok"/>
-        </w:rPr>
-        <w:t xml:space="preserve">\\</w:t>
-      </w:r>
-      <w:r>
-        <w:rPr>
-          <w:rStyle w:val="StringTok"/>
-        </w:rPr>
-        <w:t xml:space="preserve">end{center}"</w:t>
-      </w:r>
-      <w:r>
-        <w:rPr>
-          <w:rStyle w:val="NormalTok"/>
-        </w:rPr>
-        <w:t xml:space="preserve">))</w:t>
-      </w:r>
-    </w:p>
-    <w:p>
-      <w:pPr>
-        <w:pStyle w:val="FirstParagraph"/>
-      </w:pPr>
-      <w:r>
-        <w:t xml:space="preserve"> </w:t>
-      </w:r>
-      <w:r>
-        <w:t xml:space="preserve"> </w:t>
-      </w:r>
-      <w:r>
-        <w:t xml:space="preserve"> </w:t>
-      </w:r>
-      <w:r>
-        <w:t xml:space="preserve"> </w:t>
-      </w:r>
-      <w:r>
-        <w:t xml:space="preserve"> </w:t>
-      </w:r>
-      <w:r>
-        <w:t xml:space="preserve"> </w:t>
-      </w:r>
-    </w:p>
-    <w:bookmarkEnd w:id="127"/>
-    <w:bookmarkStart w:id="129" w:name="appendix"/>
-    <w:p>
-      <w:pPr>
-        <w:pStyle w:val="Heading1"/>
-      </w:pPr>
-      <w:r>
-        <w:t xml:space="preserve">Appendix</w:t>
-      </w:r>
-    </w:p>
-    <w:bookmarkStart w:id="128" w:name="more-info"/>
-    <w:p>
-      <w:pPr>
-        <w:pStyle w:val="Heading2"/>
-      </w:pPr>
-      <w:r>
-        <w:t xml:space="preserve">More info</w:t>
-      </w:r>
-    </w:p>
-    <w:p>
-      <w:pPr>
-        <w:pStyle w:val="FirstParagraph"/>
-      </w:pPr>
-      <w:r>
-        <w:t xml:space="preserve">And here’s some other random info:</w:t>
-      </w:r>
-      <w:r>
-        <w:t xml:space="preserve"> </w:t>
-      </w:r>
-      <w:r>
-        <w:t xml:space="preserve">the first paragraph after a chapter title or section head</w:t>
+        <w:t xml:space="preserve">References</w:t>
+      </w:r>
+    </w:p>
+    <w:bookmarkStart w:id="128" w:name="refs"/>
+    <w:bookmarkStart w:id="123" w:name="ref-Lottridge2012"/>
+    <w:p>
+      <w:pPr>
+        <w:pStyle w:val="Bibliography"/>
+      </w:pPr>
+      <w:r>
+        <w:t xml:space="preserve">Lottridge, D., Marschner, E., Wang, E., Romanovsky, M., &amp; Nass, C. (2012).</w:t>
+      </w:r>
+      <w:r>
+        <w:t xml:space="preserve"> </w:t>
+      </w:r>
+      <w:r>
+        <w:t xml:space="preserve">Browser design impacts multitasking</w:t>
+      </w:r>
+      <w:r>
+        <w:t xml:space="preserve">.</w:t>
       </w:r>
       <w:r>
         <w:t xml:space="preserve"> </w:t>
@@ -8518,207 +8706,7 @@
           <w:iCs/>
           <w:i/>
         </w:rPr>
-        <w:t xml:space="preserve">shouldn’t be</w:t>
-      </w:r>
-      <w:r>
-        <w:t xml:space="preserve"> </w:t>
-      </w:r>
-      <w:r>
-        <w:t xml:space="preserve">indented, because indents are to tell the reader that you’re starting a new paragraph.</w:t>
-      </w:r>
-      <w:r>
-        <w:t xml:space="preserve"> </w:t>
-      </w:r>
-      <w:r>
-        <w:t xml:space="preserve">Since that’s obvious after a chapter or section title, proper typesetting doesn’t add an indent there.</w:t>
-      </w:r>
-    </w:p>
-    <w:p>
-      <w:pPr>
-        <w:pStyle w:val="BodyText"/>
-      </w:pPr>
-      <w:r>
-        <w:t xml:space="preserve">This paragraph, by contrast,</w:t>
-      </w:r>
-      <w:r>
-        <w:t xml:space="preserve"> </w:t>
-      </w:r>
-      <w:r>
-        <w:rPr>
-          <w:iCs/>
-          <w:i/>
-        </w:rPr>
-        <w:t xml:space="preserve">will</w:t>
-      </w:r>
-      <w:r>
-        <w:t xml:space="preserve"> </w:t>
-      </w:r>
-      <w:r>
-        <w:t xml:space="preserve">be indented as it should because it is not the first one after the</w:t>
-      </w:r>
-      <w:r>
-        <w:t xml:space="preserve"> </w:t>
-      </w:r>
-      <w:r>
-        <w:t xml:space="preserve">‘</w:t>
-      </w:r>
-      <w:r>
-        <w:t xml:space="preserve">More info</w:t>
-      </w:r>
-      <w:r>
-        <w:t xml:space="preserve">’</w:t>
-      </w:r>
-      <w:r>
-        <w:t xml:space="preserve"> </w:t>
-      </w:r>
-      <w:r>
-        <w:t xml:space="preserve">heading.</w:t>
-      </w:r>
-      <w:r>
-        <w:t xml:space="preserve"> </w:t>
-      </w:r>
-      <w:r>
-        <w:t xml:space="preserve">All hail LaTeX. (If you’re reading the HTML version, you won’t see any indentation - have a look at the PDF version to understand what in the earth this section is babbling on about).</w:t>
-      </w:r>
-    </w:p>
-    <w:bookmarkEnd w:id="128"/>
-    <w:bookmarkEnd w:id="129"/>
-    <w:bookmarkStart w:id="130" w:name="appendix-appendix"/>
-    <w:p>
-      <w:pPr>
-        <w:pStyle w:val="Heading1"/>
-      </w:pPr>
-      <w:r>
-        <w:t xml:space="preserve">(APPENDIX) Appendix</w:t>
-      </w:r>
-    </w:p>
-    <w:bookmarkEnd w:id="130"/>
-    <w:bookmarkStart w:id="131" w:name="the-first-appendix"/>
-    <w:p>
-      <w:pPr>
-        <w:pStyle w:val="Heading1"/>
-      </w:pPr>
-      <w:r>
-        <w:rPr>
-          <w:rStyle w:val="SectionNumber"/>
-        </w:rPr>
-        <w:t xml:space="preserve">8</w:t>
-      </w:r>
-      <w:r>
-        <w:tab/>
-      </w:r>
-      <w:r>
-        <w:t xml:space="preserve">The First Appendix</w:t>
-      </w:r>
-    </w:p>
-    <w:p>
-      <w:pPr>
-        <w:pStyle w:val="FirstParagraph"/>
-      </w:pPr>
-      <w:r>
-        <w:t xml:space="preserve">This first appendix includes an R chunk that was hidden in the document (using</w:t>
-      </w:r>
-      <w:r>
-        <w:t xml:space="preserve"> </w:t>
-      </w:r>
-      <w:r>
-        <w:rPr>
-          <w:rStyle w:val="VerbatimChar"/>
-        </w:rPr>
-        <w:t xml:space="preserve">echo = FALSE</w:t>
-      </w:r>
-      <w:r>
-        <w:t xml:space="preserve">) to help with readibility:</w:t>
-      </w:r>
-    </w:p>
-    <w:p>
-      <w:pPr>
-        <w:pStyle w:val="BodyText"/>
-      </w:pPr>
-      <w:r>
-        <w:rPr>
-          <w:bCs/>
-          <w:b/>
-        </w:rPr>
-        <w:t xml:space="preserve">In 02-rmd-basics-code.Rmd</w:t>
-      </w:r>
-    </w:p>
-    <w:p>
-      <w:pPr>
-        <w:pStyle w:val="BodyText"/>
-      </w:pPr>
-      <w:r>
-        <w:rPr>
-          <w:bCs/>
-          <w:b/>
-        </w:rPr>
-        <w:t xml:space="preserve">And here’s another one from the same chapter, i.e. Chapter</w:t>
-      </w:r>
-      <w:r>
-        <w:rPr>
-          <w:bCs/>
-          <w:b/>
-        </w:rPr>
-        <w:t xml:space="preserve"> </w:t>
-      </w:r>
-      <w:r>
-        <w:rPr>
-          <w:bCs/>
-          <w:b/>
-        </w:rPr>
-        <w:t xml:space="preserve">??</w:t>
-      </w:r>
-      <w:r>
-        <w:rPr>
-          <w:bCs/>
-          <w:b/>
-        </w:rPr>
-        <w:t xml:space="preserve">:</w:t>
-      </w:r>
-    </w:p>
-    <w:bookmarkEnd w:id="131"/>
-    <w:bookmarkStart w:id="132" w:name="the-second-appendix-for-fun"/>
-    <w:p>
-      <w:pPr>
-        <w:pStyle w:val="Heading1"/>
-      </w:pPr>
-      <w:r>
-        <w:rPr>
-          <w:rStyle w:val="SectionNumber"/>
-        </w:rPr>
-        <w:t xml:space="preserve">9</w:t>
-      </w:r>
-      <w:r>
-        <w:tab/>
-      </w:r>
-      <w:r>
-        <w:t xml:space="preserve">The Second Appendix, for Fun</w:t>
-      </w:r>
-    </w:p>
-    <w:bookmarkEnd w:id="132"/>
-    <w:bookmarkStart w:id="140" w:name="references"/>
-    <w:p>
-      <w:pPr>
-        <w:pStyle w:val="Heading1"/>
-      </w:pPr>
-      <w:r>
-        <w:t xml:space="preserve">References</w:t>
-      </w:r>
-    </w:p>
-    <w:bookmarkStart w:id="139" w:name="refs"/>
-    <w:bookmarkStart w:id="134" w:name="ref-Lottridge2012"/>
-    <w:p>
-      <w:pPr>
-        <w:pStyle w:val="Bibliography"/>
-      </w:pPr>
-      <w:r>
-        <w:t xml:space="preserve">Lottridge, D., Marschner, E., Wang, E., Romanovsky, M., &amp; Nass, C. (2012).</w:t>
-      </w:r>
-      <w:r>
-        <w:t xml:space="preserve"> </w:t>
-      </w:r>
-      <w:r>
-        <w:t xml:space="preserve">Browser design impacts multitasking</w:t>
+        <w:t xml:space="preserve">Proceedings of the Human Factors and Ergonomics Society 56th Annual Meeting</w:t>
       </w:r>
       <w:r>
         <w:t xml:space="preserve">.</w:t>
@@ -8726,20 +8714,7 @@
       <w:r>
         <w:t xml:space="preserve"> </w:t>
       </w:r>
-      <w:r>
-        <w:rPr>
-          <w:iCs/>
-          <w:i/>
-        </w:rPr>
-        <w:t xml:space="preserve">Proceedings of the Human Factors and Ergonomics Society 56th Annual Meeting</w:t>
-      </w:r>
-      <w:r>
-        <w:t xml:space="preserve">.</w:t>
-      </w:r>
-      <w:r>
-        <w:t xml:space="preserve"> </w:t>
-      </w:r>
-      <w:hyperlink r:id="rId133">
+      <w:hyperlink r:id="rId122">
         <w:r>
           <w:rPr>
             <w:rStyle w:val="Hyperlink"/>
@@ -8748,8 +8723,8 @@
         </w:r>
       </w:hyperlink>
     </w:p>
-    <w:bookmarkEnd w:id="134"/>
-    <w:bookmarkStart w:id="135" w:name="ref-Mill1965"/>
+    <w:bookmarkEnd w:id="123"/>
+    <w:bookmarkStart w:id="124" w:name="ref-Mill1965"/>
     <w:p>
       <w:pPr>
         <w:pStyle w:val="Bibliography"/>
@@ -8771,8 +8746,8 @@
         <w:t xml:space="preserve">. Longmans.</w:t>
       </w:r>
     </w:p>
-    <w:bookmarkEnd w:id="135"/>
-    <w:bookmarkStart w:id="137" w:name="ref-Shea2014"/>
+    <w:bookmarkEnd w:id="124"/>
+    <w:bookmarkStart w:id="126" w:name="ref-Shea2014"/>
     <w:p>
       <w:pPr>
         <w:pStyle w:val="Bibliography"/>
@@ -8818,7 +8793,7 @@
       <w:r>
         <w:t xml:space="preserve"> </w:t>
       </w:r>
-      <w:hyperlink r:id="rId136">
+      <w:hyperlink r:id="rId125">
         <w:r>
           <w:rPr>
             <w:rStyle w:val="Hyperlink"/>
@@ -8827,8 +8802,8 @@
         </w:r>
       </w:hyperlink>
     </w:p>
-    <w:bookmarkEnd w:id="137"/>
-    <w:bookmarkStart w:id="138" w:name="ref-Wu2016"/>
+    <w:bookmarkEnd w:id="126"/>
+    <w:bookmarkStart w:id="127" w:name="ref-Wu2016"/>
     <w:p>
       <w:pPr>
         <w:pStyle w:val="Bibliography"/>
@@ -8850,9 +8825,9 @@
         <w:t xml:space="preserve">. Knopf Publishing Group.</w:t>
       </w:r>
     </w:p>
-    <w:bookmarkEnd w:id="138"/>
-    <w:bookmarkEnd w:id="139"/>
-    <w:bookmarkEnd w:id="140"/>
+    <w:bookmarkEnd w:id="127"/>
+    <w:bookmarkEnd w:id="128"/>
+    <w:bookmarkEnd w:id="129"/>
     <w:sectPr/>
   </w:body>
 </w:document>
@@ -9306,15 +9281,6 @@
     <w:abstractNumId w:val="991"/>
   </w:num>
   <w:num w:numId="1017">
-    <w:abstractNumId w:val="991"/>
-  </w:num>
-  <w:num w:numId="1018">
-    <w:abstractNumId w:val="991"/>
-  </w:num>
-  <w:num w:numId="1019">
-    <w:abstractNumId w:val="991"/>
-  </w:num>
-  <w:num w:numId="1020">
     <w:abstractNumId w:val="991"/>
   </w:num>
 </w:numbering>

</xml_diff>

<commit_message>
all ok, just moved tables. tried ggplot but some char or symbol stopping knit, cant solve. deleted gglpot
</commit_message>
<xml_diff>
--- a/docs/_main.docx
+++ b/docs/_main.docx
@@ -1108,6 +1108,850 @@
         </w:tc>
       </w:tr>
     </w:tbl>
+    <w:bookmarkEnd w:id="22"/>
+    <w:bookmarkStart w:id="23" w:name="procedure"/>
+    <w:p>
+      <w:pPr>
+        <w:pStyle w:val="Heading2"/>
+      </w:pPr>
+      <w:r>
+        <w:rPr>
+          <w:rStyle w:val="SectionNumber"/>
+        </w:rPr>
+        <w:t xml:space="preserve">1.2</w:t>
+      </w:r>
+      <w:r>
+        <w:tab/>
+      </w:r>
+      <w:r>
+        <w:t xml:space="preserve">Procedure</w:t>
+      </w:r>
+    </w:p>
+    <w:p>
+      <w:pPr>
+        <w:pStyle w:val="FirstParagraph"/>
+      </w:pPr>
+      <w:r>
+        <w:t xml:space="preserve">For each resource created by the Partners, the same experimental methodology was followed. For each resource created by partners, students performed a study within an online or face to face workshop or course. Student participants joined from Greece, Cyprus, Sweden, and the United Kingdom.</w:t>
+      </w:r>
+      <w:r>
+        <w:t xml:space="preserve"> </w:t>
+      </w:r>
+      <w:r>
+        <w:t xml:space="preserve">A repeated measures design was used as the same group measures were taken before and after usage of the chatbots. They were recruited via staff members in the CEPEH group.</w:t>
+      </w:r>
+    </w:p>
+    <w:p>
+      <w:pPr>
+        <w:pStyle w:val="BodyText"/>
+      </w:pPr>
+      <w:r>
+        <w:t xml:space="preserve">Participants were asked prior to the study if they agree to participate, providing them with a PIS form.</w:t>
+      </w:r>
+      <w:r>
+        <w:t xml:space="preserve"> </w:t>
+      </w:r>
+      <w:r>
+        <w:t xml:space="preserve">Participants had the opportunity to discuss with the research team prior to the study and before consent is given. Then, participants used the chatbot resources independently and technical support was provided. Finally, post-intervention measures were recorded.</w:t>
+      </w:r>
+    </w:p>
+    <w:p>
+      <w:pPr>
+        <w:pStyle w:val="BodyText"/>
+      </w:pPr>
+      <w:r>
+        <w:t xml:space="preserve">Some of the participants were invited to participate in Focus Group Discussions (FGD), and each FGD lasted between 15 to 25 minutes, with 5-10 participants. Participants were asked if they would like to be informed of the findings of the study.</w:t>
+      </w:r>
+    </w:p>
+    <w:bookmarkEnd w:id="23"/>
+    <w:bookmarkStart w:id="24" w:name="design"/>
+    <w:p>
+      <w:pPr>
+        <w:pStyle w:val="Heading2"/>
+      </w:pPr>
+      <w:r>
+        <w:rPr>
+          <w:rStyle w:val="SectionNumber"/>
+        </w:rPr>
+        <w:t xml:space="preserve">1.3</w:t>
+      </w:r>
+      <w:r>
+        <w:tab/>
+      </w:r>
+      <w:r>
+        <w:t xml:space="preserve">Design</w:t>
+      </w:r>
+    </w:p>
+    <w:p>
+      <w:pPr>
+        <w:pStyle w:val="FirstParagraph"/>
+      </w:pPr>
+      <w:r>
+        <w:t xml:space="preserve">The data captured from the participants were their initials and numerical day of birth, used as anonymous identifier for pre-post analysis. Their institution was captured (Aristotle University of Thessaloniki, CYENS Centre of Excellent, Karolinska Institute, and The University of Nottingham), and Sex (Male/Female/Other).</w:t>
+      </w:r>
+    </w:p>
+    <w:p>
+      <w:pPr>
+        <w:pStyle w:val="BodyText"/>
+      </w:pPr>
+      <w:r>
+        <w:t xml:space="preserve">Before any interaction with the learning resources, various perceptions of chatbot such as confidence and easy of use, usefulness, Influence from others, and current learning resources (videos, textbooks, Google, friends etc), were captured. Descriptive data was produced alongside repeated measures t-tests. Repeated measures t-tests were the appropriate test to use as this explores differences between groups, there were no covariates and we did not have several dependant variables. There was one Independent factor being Chatbot use having 2 levels (pre/post). There were 3 chatbots therefore there was option for ANOVA to determine where differences lie if statistical differences were found however this was not wholly appropriate for the data type and not necessary for pre-post comparison.</w:t>
+      </w:r>
+    </w:p>
+    <w:bookmarkEnd w:id="24"/>
+    <w:bookmarkStart w:id="34" w:name="materials-and-measures"/>
+    <w:p>
+      <w:pPr>
+        <w:pStyle w:val="Heading2"/>
+      </w:pPr>
+      <w:r>
+        <w:rPr>
+          <w:rStyle w:val="SectionNumber"/>
+        </w:rPr>
+        <w:t xml:space="preserve">1.4</w:t>
+      </w:r>
+      <w:r>
+        <w:tab/>
+      </w:r>
+      <w:r>
+        <w:t xml:space="preserve">Materials and Measures</w:t>
+      </w:r>
+    </w:p>
+    <w:p>
+      <w:pPr>
+        <w:pStyle w:val="FirstParagraph"/>
+      </w:pPr>
+      <w:r>
+        <w:t xml:space="preserve">The measures used fit within a newly developed Chatbot Evaluation Framework- which takes the best measures of 5 previous frameworks. Denecke and Warren ​[2]​ derived several quality dimensions and attributes from previous chatbot literature. They formed six perspectives from their review of articles and mobile health applications.</w:t>
+      </w:r>
+    </w:p>
+    <w:p>
+      <w:pPr>
+        <w:pStyle w:val="BodyText"/>
+      </w:pPr>
+      <w:r>
+        <w:t xml:space="preserve">These six perspectives were: 1) Task-oriented, 2) Artificial intelligence, 3) System quality perspective, 4) Linguistic perspective, 5) UX Perspective, 6) Healthcare quality perspective.</w:t>
+      </w:r>
+    </w:p>
+    <w:p>
+      <w:pPr>
+        <w:pStyle w:val="BodyText"/>
+      </w:pPr>
+      <w:r>
+        <w:t xml:space="preserve">To capture these perspectives, we used several validated materials that can distinguish these elements of the CEPEH chatbots.</w:t>
+      </w:r>
+    </w:p>
+    <w:bookmarkStart w:id="25" w:name="chatbot-usability-questionnaire-cuq"/>
+    <w:p>
+      <w:pPr>
+        <w:pStyle w:val="Heading3"/>
+      </w:pPr>
+      <w:r>
+        <w:rPr>
+          <w:rStyle w:val="SectionNumber"/>
+        </w:rPr>
+        <w:t xml:space="preserve">1.4.1</w:t>
+      </w:r>
+      <w:r>
+        <w:tab/>
+      </w:r>
+      <w:r>
+        <w:t xml:space="preserve">Chatbot Usability Questionnaire (CUQ)</w:t>
+      </w:r>
+    </w:p>
+    <w:p>
+      <w:pPr>
+        <w:pStyle w:val="FirstParagraph"/>
+      </w:pPr>
+      <w:r>
+        <w:t xml:space="preserve">The Chatbot Usability Questionnaire (CUQ) ​[4]​ is a new questionnaire specifically designed for measuring the usability of chatbots by an interdisciplinary team from the Ulster University. CUQ can be used alongside the prevalent System Usability Scale Score (SUS) ​[5]​. Multiple metrics are more appropriate when measuring usability of chatbots ​[6]​ therefore a combination of two scores can provide an all-inclusive overview.</w:t>
+      </w:r>
+    </w:p>
+    <w:bookmarkEnd w:id="25"/>
+    <w:bookmarkStart w:id="26" w:name="X81e7d0131ed726bbe7bfac13a83ecf6075174a2"/>
+    <w:p>
+      <w:pPr>
+        <w:pStyle w:val="Heading3"/>
+      </w:pPr>
+      <w:r>
+        <w:rPr>
+          <w:rStyle w:val="SectionNumber"/>
+        </w:rPr>
+        <w:t xml:space="preserve">1.4.2</w:t>
+      </w:r>
+      <w:r>
+        <w:tab/>
+      </w:r>
+      <w:r>
+        <w:t xml:space="preserve">UTAUT2 (Unified Theory of Acceptance and Use of Technology)</w:t>
+      </w:r>
+    </w:p>
+    <w:p>
+      <w:pPr>
+        <w:pStyle w:val="FirstParagraph"/>
+      </w:pPr>
+      <w:r>
+        <w:t xml:space="preserve">The underpinning theory of the UTAUT2 is that there are four key constructs to the intentions of using technology based resources: 1) performance expectancy, 2) effort expectancy, 3) social influence, and 4) enabling conditions.</w:t>
+      </w:r>
+    </w:p>
+    <w:p>
+      <w:pPr>
+        <w:pStyle w:val="BodyText"/>
+      </w:pPr>
+      <w:r>
+        <w:t xml:space="preserve">The TAM and the UTAUT2 have cross over in measuring technology acceptance, however the UTAUT2 has more applied probing questions. Few studies exist that use technology acceptance theories for the intention to use products that explicitly incorporate AI. A recent extension of the UTAUT2 model added five (health, convenience comfort, sustainability, safety, security, and personal innovativeness) additional influencing factors to accommodate for AI [7]. This can be used for products in either health, household use, or mobility and can help to explain behavioural intention and use behaviour of chatbots.</w:t>
+      </w:r>
+    </w:p>
+    <w:bookmarkEnd w:id="26"/>
+    <w:bookmarkStart w:id="27" w:name="system-usability-scale"/>
+    <w:p>
+      <w:pPr>
+        <w:pStyle w:val="Heading3"/>
+      </w:pPr>
+      <w:r>
+        <w:rPr>
+          <w:rStyle w:val="SectionNumber"/>
+        </w:rPr>
+        <w:t xml:space="preserve">1.4.3</w:t>
+      </w:r>
+      <w:r>
+        <w:tab/>
+      </w:r>
+      <w:r>
+        <w:t xml:space="preserve">System Usability Scale</w:t>
+      </w:r>
+    </w:p>
+    <w:p>
+      <w:pPr>
+        <w:pStyle w:val="FirstParagraph"/>
+      </w:pPr>
+      <w:r>
+        <w:t xml:space="preserve">The System Usability Scale (SUS) was used [10] and is a widely used and adopted usability questionnaire.</w:t>
+      </w:r>
+      <w:r>
+        <w:t xml:space="preserve"> </w:t>
+      </w:r>
+      <w:r>
+        <w:t xml:space="preserve">It is popular due to its unbiased and agnostic properties, a non proprietary, and quick scale of 10 questions.</w:t>
+      </w:r>
+    </w:p>
+    <w:p>
+      <w:pPr>
+        <w:numPr>
+          <w:ilvl w:val="0"/>
+          <w:numId w:val="1001"/>
+        </w:numPr>
+        <w:pStyle w:val="Compact"/>
+      </w:pPr>
+      <w:r>
+        <w:t xml:space="preserve">I think that I would like to use this system frequently.</w:t>
+      </w:r>
+    </w:p>
+    <w:p>
+      <w:pPr>
+        <w:numPr>
+          <w:ilvl w:val="0"/>
+          <w:numId w:val="1001"/>
+        </w:numPr>
+        <w:pStyle w:val="Compact"/>
+      </w:pPr>
+      <w:r>
+        <w:t xml:space="preserve">I found the system unnecessarily complex.</w:t>
+      </w:r>
+    </w:p>
+    <w:p>
+      <w:pPr>
+        <w:numPr>
+          <w:ilvl w:val="0"/>
+          <w:numId w:val="1001"/>
+        </w:numPr>
+        <w:pStyle w:val="Compact"/>
+      </w:pPr>
+      <w:r>
+        <w:t xml:space="preserve">I thought the system was easy to use.</w:t>
+      </w:r>
+    </w:p>
+    <w:p>
+      <w:pPr>
+        <w:numPr>
+          <w:ilvl w:val="0"/>
+          <w:numId w:val="1001"/>
+        </w:numPr>
+        <w:pStyle w:val="Compact"/>
+      </w:pPr>
+      <w:r>
+        <w:t xml:space="preserve">I think that I would need the support of a technical person to be able to use this system.</w:t>
+      </w:r>
+    </w:p>
+    <w:p>
+      <w:pPr>
+        <w:numPr>
+          <w:ilvl w:val="0"/>
+          <w:numId w:val="1001"/>
+        </w:numPr>
+        <w:pStyle w:val="Compact"/>
+      </w:pPr>
+      <w:r>
+        <w:t xml:space="preserve">I found the various functions in this system were well integrated.</w:t>
+      </w:r>
+    </w:p>
+    <w:p>
+      <w:pPr>
+        <w:numPr>
+          <w:ilvl w:val="0"/>
+          <w:numId w:val="1001"/>
+        </w:numPr>
+        <w:pStyle w:val="Compact"/>
+      </w:pPr>
+      <w:r>
+        <w:t xml:space="preserve">I thought there was too much inconsistency in this system.</w:t>
+      </w:r>
+    </w:p>
+    <w:p>
+      <w:pPr>
+        <w:numPr>
+          <w:ilvl w:val="0"/>
+          <w:numId w:val="1001"/>
+        </w:numPr>
+        <w:pStyle w:val="Compact"/>
+      </w:pPr>
+      <w:r>
+        <w:t xml:space="preserve">I would imagine that most people would learn to use this system very quickly.</w:t>
+      </w:r>
+    </w:p>
+    <w:p>
+      <w:pPr>
+        <w:numPr>
+          <w:ilvl w:val="0"/>
+          <w:numId w:val="1001"/>
+        </w:numPr>
+        <w:pStyle w:val="Compact"/>
+      </w:pPr>
+      <w:r>
+        <w:t xml:space="preserve">I found the system very cumbersome to use.</w:t>
+      </w:r>
+    </w:p>
+    <w:p>
+      <w:pPr>
+        <w:numPr>
+          <w:ilvl w:val="0"/>
+          <w:numId w:val="1001"/>
+        </w:numPr>
+        <w:pStyle w:val="Compact"/>
+      </w:pPr>
+      <w:r>
+        <w:t xml:space="preserve">I felt very confident using the system.</w:t>
+      </w:r>
+    </w:p>
+    <w:p>
+      <w:pPr>
+        <w:numPr>
+          <w:ilvl w:val="0"/>
+          <w:numId w:val="1001"/>
+        </w:numPr>
+        <w:pStyle w:val="Compact"/>
+      </w:pPr>
+      <w:r>
+        <w:t xml:space="preserve">I needed to learn a lot of things before I could get going with this system.</w:t>
+      </w:r>
+    </w:p>
+    <w:p>
+      <w:pPr>
+        <w:pStyle w:val="FirstParagraph"/>
+      </w:pPr>
+      <w:r>
+        <w:t xml:space="preserve">The SUS was developed with a scoring system, in which the following should be performed: For each of the odd numbered questions, subtract 1 from the score.</w:t>
+      </w:r>
+      <w:r>
+        <w:t xml:space="preserve"> </w:t>
+      </w:r>
+      <w:r>
+        <w:t xml:space="preserve">For each of the even numbered questions, subtract their value from 5.</w:t>
+      </w:r>
+      <w:r>
+        <w:t xml:space="preserve"> </w:t>
+      </w:r>
+      <w:r>
+        <w:t xml:space="preserve">Add up these numbers to find the total score, then multiply this by 2.5.</w:t>
+      </w:r>
+      <w:r>
+        <w:t xml:space="preserve"> </w:t>
+      </w:r>
+      <w:r>
+        <w:t xml:space="preserve">The result is a score out of 100 and can be compared against a determined average score of 68.</w:t>
+      </w:r>
+      <w:r>
+        <w:t xml:space="preserve"> </w:t>
+      </w:r>
+      <w:r>
+        <w:t xml:space="preserve">Further, 80.3 or higher is excellent, and 51 or under suggests significant usability problems.</w:t>
+      </w:r>
+    </w:p>
+    <w:bookmarkEnd w:id="27"/>
+    <w:bookmarkStart w:id="28" w:name="computer-self-efficacy-scale-tool"/>
+    <w:p>
+      <w:pPr>
+        <w:pStyle w:val="Heading3"/>
+      </w:pPr>
+      <w:r>
+        <w:rPr>
+          <w:rStyle w:val="SectionNumber"/>
+        </w:rPr>
+        <w:t xml:space="preserve">1.4.4</w:t>
+      </w:r>
+      <w:r>
+        <w:tab/>
+      </w:r>
+      <w:r>
+        <w:t xml:space="preserve">Computer Self-Efficacy Scale Tool</w:t>
+      </w:r>
+    </w:p>
+    <w:p>
+      <w:pPr>
+        <w:pStyle w:val="FirstParagraph"/>
+      </w:pPr>
+      <w:r>
+        <w:t xml:space="preserve">The 10 question CSEST was based on the 32-item questionnaire by Murphy, Coover, and Owen (1989).</w:t>
+      </w:r>
+      <w:r>
+        <w:t xml:space="preserve"> </w:t>
+      </w:r>
+      <w:r>
+        <w:t xml:space="preserve">Participants were provided with the facilitator stating ’Imagine you have found a new technology product that you have previously not used.</w:t>
+      </w:r>
+      <w:r>
+        <w:t xml:space="preserve"> </w:t>
+      </w:r>
+      <w:r>
+        <w:t xml:space="preserve">You believe this product will make your life better.</w:t>
+      </w:r>
+      <w:r>
+        <w:t xml:space="preserve"> </w:t>
+      </w:r>
+      <w:r>
+        <w:t xml:space="preserve">It doesn’t matter specifically what this technology product does, only that it is intended to make your life easier and that you have never used it before.</w:t>
+      </w:r>
+      <w:r>
+        <w:t xml:space="preserve"> </w:t>
+      </w:r>
+      <w:r>
+        <w:t xml:space="preserve">I could use the new technology…</w:t>
+      </w:r>
+    </w:p>
+    <w:p>
+      <w:pPr>
+        <w:numPr>
+          <w:ilvl w:val="0"/>
+          <w:numId w:val="1002"/>
+        </w:numPr>
+        <w:pStyle w:val="Compact"/>
+      </w:pPr>
+      <w:r>
+        <w:t xml:space="preserve">If there was no one around to tell me what to do as I go</w:t>
+      </w:r>
+    </w:p>
+    <w:p>
+      <w:pPr>
+        <w:numPr>
+          <w:ilvl w:val="0"/>
+          <w:numId w:val="1002"/>
+        </w:numPr>
+        <w:pStyle w:val="Compact"/>
+      </w:pPr>
+      <w:r>
+        <w:t xml:space="preserve">If I had never used a product like it before</w:t>
+      </w:r>
+    </w:p>
+    <w:p>
+      <w:pPr>
+        <w:numPr>
+          <w:ilvl w:val="0"/>
+          <w:numId w:val="1002"/>
+        </w:numPr>
+        <w:pStyle w:val="Compact"/>
+      </w:pPr>
+      <w:r>
+        <w:t xml:space="preserve">If I had only the product manuals for reference</w:t>
+      </w:r>
+    </w:p>
+    <w:p>
+      <w:pPr>
+        <w:numPr>
+          <w:ilvl w:val="0"/>
+          <w:numId w:val="1002"/>
+        </w:numPr>
+        <w:pStyle w:val="Compact"/>
+      </w:pPr>
+      <w:r>
+        <w:t xml:space="preserve">If I had seen someone else using it before trying it myself</w:t>
+      </w:r>
+    </w:p>
+    <w:p>
+      <w:pPr>
+        <w:numPr>
+          <w:ilvl w:val="0"/>
+          <w:numId w:val="1002"/>
+        </w:numPr>
+        <w:pStyle w:val="Compact"/>
+      </w:pPr>
+      <w:r>
+        <w:t xml:space="preserve">If I could call someone for help if I got stuck</w:t>
+      </w:r>
+    </w:p>
+    <w:p>
+      <w:pPr>
+        <w:numPr>
+          <w:ilvl w:val="0"/>
+          <w:numId w:val="1002"/>
+        </w:numPr>
+        <w:pStyle w:val="Compact"/>
+      </w:pPr>
+      <w:r>
+        <w:t xml:space="preserve">If someone else had helped me get started</w:t>
+      </w:r>
+    </w:p>
+    <w:p>
+      <w:pPr>
+        <w:numPr>
+          <w:ilvl w:val="0"/>
+          <w:numId w:val="1002"/>
+        </w:numPr>
+        <w:pStyle w:val="Compact"/>
+      </w:pPr>
+      <w:r>
+        <w:t xml:space="preserve">If I had a lot of time to complete the job for which the product was provided</w:t>
+      </w:r>
+    </w:p>
+    <w:p>
+      <w:pPr>
+        <w:numPr>
+          <w:ilvl w:val="0"/>
+          <w:numId w:val="1002"/>
+        </w:numPr>
+        <w:pStyle w:val="Compact"/>
+      </w:pPr>
+      <w:r>
+        <w:t xml:space="preserve">If I had just the built-in help facility for assistance</w:t>
+      </w:r>
+    </w:p>
+    <w:p>
+      <w:pPr>
+        <w:numPr>
+          <w:ilvl w:val="0"/>
+          <w:numId w:val="1002"/>
+        </w:numPr>
+        <w:pStyle w:val="Compact"/>
+      </w:pPr>
+      <w:r>
+        <w:t xml:space="preserve">If someone showed me how to do it first</w:t>
+      </w:r>
+    </w:p>
+    <w:p>
+      <w:pPr>
+        <w:numPr>
+          <w:ilvl w:val="0"/>
+          <w:numId w:val="1002"/>
+        </w:numPr>
+        <w:pStyle w:val="Compact"/>
+      </w:pPr>
+      <w:r>
+        <w:t xml:space="preserve">If I had used similar products before this one to do the same job</w:t>
+      </w:r>
+    </w:p>
+    <w:bookmarkEnd w:id="28"/>
+    <w:bookmarkStart w:id="29" w:name="technology-acceptance-model-tam"/>
+    <w:p>
+      <w:pPr>
+        <w:pStyle w:val="Heading3"/>
+      </w:pPr>
+      <w:r>
+        <w:rPr>
+          <w:rStyle w:val="SectionNumber"/>
+        </w:rPr>
+        <w:t xml:space="preserve">1.4.5</w:t>
+      </w:r>
+      <w:r>
+        <w:tab/>
+      </w:r>
+      <w:r>
+        <w:t xml:space="preserve">Technology Acceptance Model (TAM)</w:t>
+      </w:r>
+    </w:p>
+    <w:p>
+      <w:pPr>
+        <w:pStyle w:val="FirstParagraph"/>
+      </w:pPr>
+      <w:r>
+        <w:t xml:space="preserve">The Technology Acceptance Model (TAM) [1] was specifically developed with the primary aim of identifying the determinants involved in computer acceptance in general; secondly, to examine a variety of information technology usage behaviours; and thirdly, to provide a parsimonious theoretical explanatory model.</w:t>
+      </w:r>
+      <w:r>
+        <w:t xml:space="preserve"> </w:t>
+      </w:r>
+      <w:r>
+        <w:t xml:space="preserve">TAM suggests that attitude would be a direct predictor of the intention to use technology, which in turn would predict the actual usage of the technology.</w:t>
+      </w:r>
+      <w:r>
+        <w:t xml:space="preserve"> </w:t>
+      </w:r>
+      <w:r>
+        <w:t xml:space="preserve">The only modification to the nine sub-scales of the questionnaire consists of applying the items to the context of chatbots.</w:t>
+      </w:r>
+      <w:r>
+        <w:t xml:space="preserve"> </w:t>
+      </w:r>
+      <w:r>
+        <w:t xml:space="preserve">All the items, except those measuring attitudes, utilize a seven-point Likert scale ranging from</w:t>
+      </w:r>
+      <w:r>
+        <w:t xml:space="preserve"> </w:t>
+      </w:r>
+      <w:r>
+        <w:t xml:space="preserve">“</w:t>
+      </w:r>
+      <w:r>
+        <w:t xml:space="preserve">strongly agree</w:t>
+      </w:r>
+      <w:r>
+        <w:t xml:space="preserve">”</w:t>
+      </w:r>
+      <w:r>
+        <w:t xml:space="preserve"> </w:t>
+      </w:r>
+      <w:r>
+        <w:t xml:space="preserve">to</w:t>
+      </w:r>
+      <w:r>
+        <w:t xml:space="preserve"> </w:t>
+      </w:r>
+      <w:r>
+        <w:t xml:space="preserve">“</w:t>
+      </w:r>
+      <w:r>
+        <w:t xml:space="preserve">strongly disagree</w:t>
+      </w:r>
+      <w:r>
+        <w:t xml:space="preserve">”</w:t>
+      </w:r>
+      <w:r>
+        <w:t xml:space="preserve"> </w:t>
+      </w:r>
+      <w:r>
+        <w:t xml:space="preserve">with a middle neutral point [2].</w:t>
+      </w:r>
+    </w:p>
+    <w:p>
+      <w:pPr>
+        <w:pStyle w:val="BodyText"/>
+      </w:pPr>
+      <w:r>
+        <w:t xml:space="preserve">The nine sub-scales of the questionnaire:</w:t>
+      </w:r>
+    </w:p>
+    <w:p>
+      <w:pPr>
+        <w:pStyle w:val="BodyText"/>
+      </w:pPr>
+      <w:r>
+        <w:t xml:space="preserve">• Ease of use of chatbots • Perceived usefulness of chatbots • Intention of use.</w:t>
+      </w:r>
+      <w:r>
+        <w:t xml:space="preserve"> </w:t>
+      </w:r>
+      <w:r>
+        <w:t xml:space="preserve">• Attitude toward usage of chatbots.</w:t>
+      </w:r>
+      <w:r>
+        <w:t xml:space="preserve"> </w:t>
+      </w:r>
+      <w:r>
+        <w:t xml:space="preserve">• Perception of personal efficacy to use a chatbot resource.</w:t>
+      </w:r>
+      <w:r>
+        <w:t xml:space="preserve"> </w:t>
+      </w:r>
+      <w:r>
+        <w:t xml:space="preserve">• Perception of external control toward chatbots.</w:t>
+      </w:r>
+      <w:r>
+        <w:t xml:space="preserve"> </w:t>
+      </w:r>
+      <w:r>
+        <w:t xml:space="preserve">• Anxiety toward chatbot use.</w:t>
+      </w:r>
+      <w:r>
+        <w:t xml:space="preserve"> </w:t>
+      </w:r>
+      <w:r>
+        <w:t xml:space="preserve">• Intrinsic motivation to use chatbot resources.</w:t>
+      </w:r>
+      <w:r>
+        <w:t xml:space="preserve"> </w:t>
+      </w:r>
+      <w:r>
+        <w:t xml:space="preserve">• Perceived costs of chatbots.</w:t>
+      </w:r>
+    </w:p>
+    <w:bookmarkEnd w:id="29"/>
+    <w:bookmarkStart w:id="33" w:name="X7651f61d787d19b30cfc5d8d3a1fb48e7b89d15"/>
+    <w:p>
+      <w:pPr>
+        <w:pStyle w:val="Heading3"/>
+      </w:pPr>
+      <w:r>
+        <w:rPr>
+          <w:rStyle w:val="SectionNumber"/>
+        </w:rPr>
+        <w:t xml:space="preserve">1.4.6</w:t>
+      </w:r>
+      <w:r>
+        <w:tab/>
+      </w:r>
+      <w:r>
+        <w:t xml:space="preserve">Qualitative Measure- Focus Group Discussions</w:t>
+      </w:r>
+    </w:p>
+    <w:p>
+      <w:pPr>
+        <w:pStyle w:val="FirstParagraph"/>
+      </w:pPr>
+      <w:r>
+        <w:t xml:space="preserve">Focus groups are a pervasive means of market research and provides credible acceptance evaluators regarding the penetration that a product or service will have on a target demographic.</w:t>
+      </w:r>
+      <w:r>
+        <w:t xml:space="preserve"> </w:t>
+      </w:r>
+      <w:r>
+        <w:t xml:space="preserve">Focus groups are a form of qualitative research consisting of interviews or structured discussions, in which a group of people are asked about their perceptions, opinions, beliefs, and attitudes towards a product, service, concept, advertisement, idea, or packaging.</w:t>
+      </w:r>
+      <w:r>
+        <w:t xml:space="preserve"> </w:t>
+      </w:r>
+      <w:r>
+        <w:t xml:space="preserve">Questions are asked in an interactive group setting where participants are free to talk with other group members.</w:t>
+      </w:r>
+      <w:r>
+        <w:t xml:space="preserve"> </w:t>
+      </w:r>
+      <w:r>
+        <w:t xml:space="preserve">During this process, the researcher either takes notes or records the vital points he or she is getting from the group.</w:t>
+      </w:r>
+      <w:r>
+        <w:t xml:space="preserve"> </w:t>
+      </w:r>
+      <w:r>
+        <w:t xml:space="preserve">Researchers select members of the focus group carefully for effective and authoritative responses.</w:t>
+      </w:r>
+      <w:r>
+        <w:t xml:space="preserve"> </w:t>
+      </w:r>
+      <w:r>
+        <w:t xml:space="preserve">Relevant stakeholders, then, can use the information collected through focus groups to receive insights on a specific product, issue, or topic focus [7].</w:t>
+      </w:r>
+    </w:p>
+    <w:p>
+      <w:pPr>
+        <w:pStyle w:val="BodyText"/>
+      </w:pPr>
+      <w:r>
+        <w:t xml:space="preserve">A series of short focus group sessions identified the feasibility of CEPEH resources for formal curricular integration.</w:t>
+      </w:r>
+      <w:r>
+        <w:t xml:space="preserve"> </w:t>
+      </w:r>
+      <w:r>
+        <w:t xml:space="preserve">These sessions, spanning no more than 1-1.5 hours and consisting of no more than 5-7 persons each explored all axes of curricular integration such as accessibility in the classroom, use case scenarios, technology requirements for curricular integration etc.</w:t>
+      </w:r>
+      <w:r>
+        <w:t xml:space="preserve"> </w:t>
+      </w:r>
+      <w:r>
+        <w:t xml:space="preserve">These axes were formalized by the research team, in each evaluation site, to consider the curricular details of each institution.</w:t>
+      </w:r>
+    </w:p>
+    <w:p>
+      <w:pPr>
+        <w:pStyle w:val="BodyText"/>
+      </w:pPr>
+      <w:r>
+        <w:drawing>
+          <wp:inline>
+            <wp:extent cx="5270500" cy="5524500"/>
+            <wp:effectExtent b="0" l="0" r="0" t="0"/>
+            <wp:docPr descr="" title="" id="31" name="Picture"/>
+            <a:graphic>
+              <a:graphicData uri="http://schemas.openxmlformats.org/drawingml/2006/picture">
+                <pic:pic>
+                  <pic:nvPicPr>
+                    <pic:cNvPr descr="untitled-1.png" id="32" name="Picture"/>
+                    <pic:cNvPicPr>
+                      <a:picLocks noChangeArrowheads="1" noChangeAspect="1"/>
+                    </pic:cNvPicPr>
+                  </pic:nvPicPr>
+                  <pic:blipFill>
+                    <a:blip r:embed="rId30"/>
+                    <a:stretch>
+                      <a:fillRect/>
+                    </a:stretch>
+                  </pic:blipFill>
+                  <pic:spPr bwMode="auto">
+                    <a:xfrm>
+                      <a:off x="0" y="0"/>
+                      <a:ext cx="5270500" cy="5524500"/>
+                    </a:xfrm>
+                    <a:prstGeom prst="rect">
+                      <a:avLst/>
+                    </a:prstGeom>
+                    <a:noFill/>
+                    <a:ln w="9525">
+                      <a:noFill/>
+                      <a:headEnd/>
+                      <a:tailEnd/>
+                    </a:ln>
+                  </pic:spPr>
+                </pic:pic>
+              </a:graphicData>
+            </a:graphic>
+          </wp:inline>
+        </w:drawing>
+      </w:r>
+      <w:r>
+        <w:t xml:space="preserve"> </w:t>
+      </w:r>
+      <w:r>
+        <w:t xml:space="preserve">Figure 1: Flow diagram of the recruitment process</w:t>
+      </w:r>
+    </w:p>
+    <w:bookmarkEnd w:id="33"/>
+    <w:bookmarkEnd w:id="34"/>
+    <w:bookmarkEnd w:id="35"/>
+    <w:bookmarkStart w:id="46" w:name="rmd-basics"/>
+    <w:p>
+      <w:pPr>
+        <w:pStyle w:val="Heading1"/>
+      </w:pPr>
+      <w:r>
+        <w:rPr>
+          <w:rStyle w:val="SectionNumber"/>
+        </w:rPr>
+        <w:t xml:space="preserve">2</w:t>
+      </w:r>
+      <w:r>
+        <w:tab/>
+      </w:r>
+      <w:r>
+        <w:t xml:space="preserve">Results</w:t>
+      </w:r>
+    </w:p>
+    <w:p>
+      <w:pPr>
+        <w:pStyle w:val="FirstParagraph"/>
+      </w:pPr>
+    </w:p>
+    <w:p>
+      <w:pPr>
+        <w:pStyle w:val="BodyText"/>
+      </w:pPr>
+    </w:p>
     <w:p>
       <w:pPr>
         <w:pStyle w:val="BodyText"/>
@@ -1454,8 +2298,7 @@
         </w:tc>
       </w:tr>
     </w:tbl>
-    <w:bookmarkEnd w:id="22"/>
-    <w:bookmarkStart w:id="23" w:name="procedure"/>
+    <w:bookmarkStart w:id="42" w:name="chatbot-usabilty-questionanire-cuq"/>
     <w:p>
       <w:pPr>
         <w:pStyle w:val="Heading2"/>
@@ -1464,856 +2307,25 @@
         <w:rPr>
           <w:rStyle w:val="SectionNumber"/>
         </w:rPr>
-        <w:t xml:space="preserve">1.2</w:t>
+        <w:t xml:space="preserve">2.1</w:t>
       </w:r>
       <w:r>
         <w:tab/>
       </w:r>
       <w:r>
-        <w:t xml:space="preserve">Procedure</w:t>
-      </w:r>
-    </w:p>
-    <w:p>
-      <w:pPr>
-        <w:pStyle w:val="FirstParagraph"/>
-      </w:pPr>
-      <w:r>
-        <w:t xml:space="preserve">For each resource created by the Partners, the same experimental methodology was followed. For each resource created by partners, students performed a study within an online or face to face workshop or course. Student participants joined from Greece, Cyprus, Sweden, and the United Kingdom.</w:t>
-      </w:r>
-      <w:r>
-        <w:t xml:space="preserve"> </w:t>
-      </w:r>
-      <w:r>
-        <w:t xml:space="preserve">A repeated measures design was used as the same group measures were taken before and after usage of the chatbots. They were recruited via staff members in the CEPEH group.</w:t>
-      </w:r>
-    </w:p>
-    <w:p>
-      <w:pPr>
-        <w:pStyle w:val="BodyText"/>
-      </w:pPr>
-      <w:r>
-        <w:t xml:space="preserve">Participants were asked prior to the study if they agree to participate, providing them with a PIS form.</w:t>
-      </w:r>
-      <w:r>
-        <w:t xml:space="preserve"> </w:t>
-      </w:r>
-      <w:r>
-        <w:t xml:space="preserve">Participants had the opportunity to discuss with the research team prior to the study and before consent is given. Then, participants used the chatbot resources independently and technical support was provided. Finally, post-intervention measures were recorded.</w:t>
-      </w:r>
-    </w:p>
-    <w:p>
-      <w:pPr>
-        <w:pStyle w:val="BodyText"/>
-      </w:pPr>
-      <w:r>
-        <w:t xml:space="preserve">Some of the participants were invited to participate in Focus Group Discussions (FGD), and each FGD lasted between 15 to 25 minutes, with 5-10 participants. Participants were asked if they would like to be informed of the findings of the study.</w:t>
-      </w:r>
-    </w:p>
-    <w:bookmarkEnd w:id="23"/>
-    <w:bookmarkStart w:id="24" w:name="design"/>
-    <w:p>
-      <w:pPr>
-        <w:pStyle w:val="Heading2"/>
+        <w:t xml:space="preserve">Chatbot Usabilty Questionanire (CUQ)</w:t>
+      </w:r>
+    </w:p>
+    <w:bookmarkStart w:id="41" w:name="cuq-calcuation-tool"/>
+    <w:p>
+      <w:pPr>
+        <w:pStyle w:val="Heading3"/>
       </w:pPr>
       <w:r>
         <w:rPr>
           <w:rStyle w:val="SectionNumber"/>
         </w:rPr>
-        <w:t xml:space="preserve">1.3</w:t>
-      </w:r>
-      <w:r>
-        <w:tab/>
-      </w:r>
-      <w:r>
-        <w:t xml:space="preserve">Design</w:t>
-      </w:r>
-    </w:p>
-    <w:p>
-      <w:pPr>
-        <w:pStyle w:val="FirstParagraph"/>
-      </w:pPr>
-      <w:r>
-        <w:t xml:space="preserve">The data captured from the participants were their initials and numerical day of birth, used as anonymous identifier for pre-post analysis. Their institution was captured (Aristotle University of Thessaloniki, CYENS Centre of Excellent, Karolinska Institute, and The University of Nottingham), and Sex (Male/Female/Other).</w:t>
-      </w:r>
-    </w:p>
-    <w:p>
-      <w:pPr>
-        <w:pStyle w:val="BodyText"/>
-      </w:pPr>
-      <w:r>
-        <w:t xml:space="preserve">Before any interaction with the learning resources, various perceptions of chatbot such as confidence and easy of use, usefulness, Influence from others, and current learning resources (videos, textbooks, Google, friends etc), were captured. Descriptive data was produced alongside repeated measures t-tests. Repeated measures t-tests were the appropriate test to use as this explores differences between groups, there were no covariates and we did not have several dependant variables. There was one Independent factor being Chatbot use having 2 levels (pre/post). There were 3 chatbots therefore there was option for ANOVA to determine where differences lie if statistical differences were found however this was not wholly appropriate for the data type and not necessary for pre-post comparison.</w:t>
-      </w:r>
-    </w:p>
-    <w:bookmarkEnd w:id="24"/>
-    <w:bookmarkStart w:id="34" w:name="materials-and-measures"/>
-    <w:p>
-      <w:pPr>
-        <w:pStyle w:val="Heading2"/>
-      </w:pPr>
-      <w:r>
-        <w:rPr>
-          <w:rStyle w:val="SectionNumber"/>
-        </w:rPr>
-        <w:t xml:space="preserve">1.4</w:t>
-      </w:r>
-      <w:r>
-        <w:tab/>
-      </w:r>
-      <w:r>
-        <w:t xml:space="preserve">Materials and Measures</w:t>
-      </w:r>
-    </w:p>
-    <w:p>
-      <w:pPr>
-        <w:pStyle w:val="FirstParagraph"/>
-      </w:pPr>
-      <w:r>
-        <w:t xml:space="preserve">The measures used fit within a newly developed Chatbot Evaluation Framework- which takes the best measures of 5 previous frameworks. Denecke and Warren ​[2]​ derived several quality dimensions and attributes from previous chatbot literature. They formed six perspectives from their review of articles and mobile health applications.</w:t>
-      </w:r>
-    </w:p>
-    <w:p>
-      <w:pPr>
-        <w:pStyle w:val="BodyText"/>
-      </w:pPr>
-      <w:r>
-        <w:t xml:space="preserve">These six perspectives were: 1) Task-oriented, 2) Artificial intelligence, 3) System quality perspective, 4) Linguistic perspective, 5) UX Perspective, 6) Healthcare quality perspective.</w:t>
-      </w:r>
-    </w:p>
-    <w:p>
-      <w:pPr>
-        <w:pStyle w:val="BodyText"/>
-      </w:pPr>
-      <w:r>
-        <w:t xml:space="preserve">To capture these perspectives, we used several validated materials that can distinguish these elements of the CEPEH chatbots.</w:t>
-      </w:r>
-    </w:p>
-    <w:bookmarkStart w:id="25" w:name="chatbot-usability-questionnaire-cuq"/>
-    <w:p>
-      <w:pPr>
-        <w:pStyle w:val="Heading3"/>
-      </w:pPr>
-      <w:r>
-        <w:rPr>
-          <w:rStyle w:val="SectionNumber"/>
-        </w:rPr>
-        <w:t xml:space="preserve">1.4.1</w:t>
-      </w:r>
-      <w:r>
-        <w:tab/>
-      </w:r>
-      <w:r>
-        <w:t xml:space="preserve">Chatbot Usability Questionnaire (CUQ)</w:t>
-      </w:r>
-    </w:p>
-    <w:p>
-      <w:pPr>
-        <w:pStyle w:val="FirstParagraph"/>
-      </w:pPr>
-      <w:r>
-        <w:t xml:space="preserve">The Chatbot Usability Questionnaire (CUQ) ​[4]​ is a new questionnaire specifically designed for measuring the usability of chatbots by an interdisciplinary team from the Ulster University. CUQ can be used alongside the prevalent System Usability Scale Score (SUS) ​[5]​. Multiple metrics are more appropriate when measuring usability of chatbots ​[6]​ therefore a combination of two scores can provide an all-inclusive overview.</w:t>
-      </w:r>
-    </w:p>
-    <w:bookmarkEnd w:id="25"/>
-    <w:bookmarkStart w:id="26" w:name="X81e7d0131ed726bbe7bfac13a83ecf6075174a2"/>
-    <w:p>
-      <w:pPr>
-        <w:pStyle w:val="Heading3"/>
-      </w:pPr>
-      <w:r>
-        <w:rPr>
-          <w:rStyle w:val="SectionNumber"/>
-        </w:rPr>
-        <w:t xml:space="preserve">1.4.2</w:t>
-      </w:r>
-      <w:r>
-        <w:tab/>
-      </w:r>
-      <w:r>
-        <w:t xml:space="preserve">UTAUT2 (Unified Theory of Acceptance and Use of Technology)</w:t>
-      </w:r>
-    </w:p>
-    <w:p>
-      <w:pPr>
-        <w:pStyle w:val="FirstParagraph"/>
-      </w:pPr>
-      <w:r>
-        <w:t xml:space="preserve">The underpinning theory of the UTAUT2 is that there are four key constructs to the intentions of using technology based resources: 1) performance expectancy, 2) effort expectancy, 3) social influence, and 4) enabling conditions.</w:t>
-      </w:r>
-    </w:p>
-    <w:p>
-      <w:pPr>
-        <w:pStyle w:val="BodyText"/>
-      </w:pPr>
-      <w:r>
-        <w:t xml:space="preserve">The TAM and the UTAUT2 have cross over in measuring technology acceptance, however the UTAUT2 has more applied probing questions. Few studies exist that use technology acceptance theories for the intention to use products that explicitly incorporate AI. A recent extension of the UTAUT2 model added five (health, convenience comfort, sustainability, safety, security, and personal innovativeness) additional influencing factors to accommodate for AI [7]. This can be used for products in either health, household use, or mobility and can help to explain behavioural intention and use behaviour of chatbots.</w:t>
-      </w:r>
-    </w:p>
-    <w:bookmarkEnd w:id="26"/>
-    <w:bookmarkStart w:id="27" w:name="system-usability-scale"/>
-    <w:p>
-      <w:pPr>
-        <w:pStyle w:val="Heading3"/>
-      </w:pPr>
-      <w:r>
-        <w:rPr>
-          <w:rStyle w:val="SectionNumber"/>
-        </w:rPr>
-        <w:t xml:space="preserve">1.4.3</w:t>
-      </w:r>
-      <w:r>
-        <w:tab/>
-      </w:r>
-      <w:r>
-        <w:t xml:space="preserve">System Usability Scale</w:t>
-      </w:r>
-    </w:p>
-    <w:p>
-      <w:pPr>
-        <w:pStyle w:val="FirstParagraph"/>
-      </w:pPr>
-      <w:r>
-        <w:t xml:space="preserve">The System Usability Scale (SUS) was used [10] and is a widely used and adopted usability questionnaire.</w:t>
-      </w:r>
-      <w:r>
-        <w:t xml:space="preserve"> </w:t>
-      </w:r>
-      <w:r>
-        <w:t xml:space="preserve">It is popular due to its unbiased and agnostic properties, a non proprietary, and quick scale of 10 questions.</w:t>
-      </w:r>
-    </w:p>
-    <w:p>
-      <w:pPr>
-        <w:numPr>
-          <w:ilvl w:val="0"/>
-          <w:numId w:val="1001"/>
-        </w:numPr>
-        <w:pStyle w:val="Compact"/>
-      </w:pPr>
-      <w:r>
-        <w:t xml:space="preserve">I think that I would like to use this system frequently.</w:t>
-      </w:r>
-    </w:p>
-    <w:p>
-      <w:pPr>
-        <w:numPr>
-          <w:ilvl w:val="0"/>
-          <w:numId w:val="1001"/>
-        </w:numPr>
-        <w:pStyle w:val="Compact"/>
-      </w:pPr>
-      <w:r>
-        <w:t xml:space="preserve">I found the system unnecessarily complex.</w:t>
-      </w:r>
-    </w:p>
-    <w:p>
-      <w:pPr>
-        <w:numPr>
-          <w:ilvl w:val="0"/>
-          <w:numId w:val="1001"/>
-        </w:numPr>
-        <w:pStyle w:val="Compact"/>
-      </w:pPr>
-      <w:r>
-        <w:t xml:space="preserve">I thought the system was easy to use.</w:t>
-      </w:r>
-    </w:p>
-    <w:p>
-      <w:pPr>
-        <w:numPr>
-          <w:ilvl w:val="0"/>
-          <w:numId w:val="1001"/>
-        </w:numPr>
-        <w:pStyle w:val="Compact"/>
-      </w:pPr>
-      <w:r>
-        <w:t xml:space="preserve">I think that I would need the support of a technical person to be able to use this system.</w:t>
-      </w:r>
-    </w:p>
-    <w:p>
-      <w:pPr>
-        <w:numPr>
-          <w:ilvl w:val="0"/>
-          <w:numId w:val="1001"/>
-        </w:numPr>
-        <w:pStyle w:val="Compact"/>
-      </w:pPr>
-      <w:r>
-        <w:t xml:space="preserve">I found the various functions in this system were well integrated.</w:t>
-      </w:r>
-    </w:p>
-    <w:p>
-      <w:pPr>
-        <w:numPr>
-          <w:ilvl w:val="0"/>
-          <w:numId w:val="1001"/>
-        </w:numPr>
-        <w:pStyle w:val="Compact"/>
-      </w:pPr>
-      <w:r>
-        <w:t xml:space="preserve">I thought there was too much inconsistency in this system.</w:t>
-      </w:r>
-    </w:p>
-    <w:p>
-      <w:pPr>
-        <w:numPr>
-          <w:ilvl w:val="0"/>
-          <w:numId w:val="1001"/>
-        </w:numPr>
-        <w:pStyle w:val="Compact"/>
-      </w:pPr>
-      <w:r>
-        <w:t xml:space="preserve">I would imagine that most people would learn to use this system very quickly.</w:t>
-      </w:r>
-    </w:p>
-    <w:p>
-      <w:pPr>
-        <w:numPr>
-          <w:ilvl w:val="0"/>
-          <w:numId w:val="1001"/>
-        </w:numPr>
-        <w:pStyle w:val="Compact"/>
-      </w:pPr>
-      <w:r>
-        <w:t xml:space="preserve">I found the system very cumbersome to use.</w:t>
-      </w:r>
-    </w:p>
-    <w:p>
-      <w:pPr>
-        <w:numPr>
-          <w:ilvl w:val="0"/>
-          <w:numId w:val="1001"/>
-        </w:numPr>
-        <w:pStyle w:val="Compact"/>
-      </w:pPr>
-      <w:r>
-        <w:t xml:space="preserve">I felt very confident using the system.</w:t>
-      </w:r>
-    </w:p>
-    <w:p>
-      <w:pPr>
-        <w:numPr>
-          <w:ilvl w:val="0"/>
-          <w:numId w:val="1001"/>
-        </w:numPr>
-        <w:pStyle w:val="Compact"/>
-      </w:pPr>
-      <w:r>
-        <w:t xml:space="preserve">I needed to learn a lot of things before I could get going with this system.</w:t>
-      </w:r>
-    </w:p>
-    <w:p>
-      <w:pPr>
-        <w:pStyle w:val="FirstParagraph"/>
-      </w:pPr>
-      <w:r>
-        <w:t xml:space="preserve">The SUS was developed with a scoring system, in which the following should be performed: For each of the odd numbered questions, subtract 1 from the score.</w:t>
-      </w:r>
-      <w:r>
-        <w:t xml:space="preserve"> </w:t>
-      </w:r>
-      <w:r>
-        <w:t xml:space="preserve">For each of the even numbered questions, subtract their value from 5.</w:t>
-      </w:r>
-      <w:r>
-        <w:t xml:space="preserve"> </w:t>
-      </w:r>
-      <w:r>
-        <w:t xml:space="preserve">Add up these numbers to find the total score, then multiply this by 2.5.</w:t>
-      </w:r>
-      <w:r>
-        <w:t xml:space="preserve"> </w:t>
-      </w:r>
-      <w:r>
-        <w:t xml:space="preserve">The result is a score out of 100 and can be compared against a determined average score of 68.</w:t>
-      </w:r>
-      <w:r>
-        <w:t xml:space="preserve"> </w:t>
-      </w:r>
-      <w:r>
-        <w:t xml:space="preserve">Further, 80.3 or higher is excellent, and 51 or under suggests significant usability problems.</w:t>
-      </w:r>
-    </w:p>
-    <w:bookmarkEnd w:id="27"/>
-    <w:bookmarkStart w:id="28" w:name="computer-self-efficacy-scale-tool"/>
-    <w:p>
-      <w:pPr>
-        <w:pStyle w:val="Heading3"/>
-      </w:pPr>
-      <w:r>
-        <w:rPr>
-          <w:rStyle w:val="SectionNumber"/>
-        </w:rPr>
-        <w:t xml:space="preserve">1.4.4</w:t>
-      </w:r>
-      <w:r>
-        <w:tab/>
-      </w:r>
-      <w:r>
-        <w:t xml:space="preserve">Computer Self-Efficacy Scale Tool</w:t>
-      </w:r>
-    </w:p>
-    <w:p>
-      <w:pPr>
-        <w:pStyle w:val="FirstParagraph"/>
-      </w:pPr>
-      <w:r>
-        <w:t xml:space="preserve">The 10 question CSEST was based on the 32-item questionnaire by Murphy, Coover, and Owen (1989).</w:t>
-      </w:r>
-      <w:r>
-        <w:t xml:space="preserve"> </w:t>
-      </w:r>
-      <w:r>
-        <w:t xml:space="preserve">Participants were provided with the facilitator stating ’Imagine you have found a new technology product that you have previously not used.</w:t>
-      </w:r>
-      <w:r>
-        <w:t xml:space="preserve"> </w:t>
-      </w:r>
-      <w:r>
-        <w:t xml:space="preserve">You believe this product will make your life better.</w:t>
-      </w:r>
-      <w:r>
-        <w:t xml:space="preserve"> </w:t>
-      </w:r>
-      <w:r>
-        <w:t xml:space="preserve">It doesn’t matter specifically what this technology product does, only that it is intended to make your life easier and that you have never used it before.</w:t>
-      </w:r>
-      <w:r>
-        <w:t xml:space="preserve"> </w:t>
-      </w:r>
-      <w:r>
-        <w:t xml:space="preserve">I could use the new technology…</w:t>
-      </w:r>
-    </w:p>
-    <w:p>
-      <w:pPr>
-        <w:numPr>
-          <w:ilvl w:val="0"/>
-          <w:numId w:val="1002"/>
-        </w:numPr>
-        <w:pStyle w:val="Compact"/>
-      </w:pPr>
-      <w:r>
-        <w:t xml:space="preserve">If there was no one around to tell me what to do as I go</w:t>
-      </w:r>
-    </w:p>
-    <w:p>
-      <w:pPr>
-        <w:numPr>
-          <w:ilvl w:val="0"/>
-          <w:numId w:val="1002"/>
-        </w:numPr>
-        <w:pStyle w:val="Compact"/>
-      </w:pPr>
-      <w:r>
-        <w:t xml:space="preserve">If I had never used a product like it before</w:t>
-      </w:r>
-    </w:p>
-    <w:p>
-      <w:pPr>
-        <w:numPr>
-          <w:ilvl w:val="0"/>
-          <w:numId w:val="1002"/>
-        </w:numPr>
-        <w:pStyle w:val="Compact"/>
-      </w:pPr>
-      <w:r>
-        <w:t xml:space="preserve">If I had only the product manuals for reference</w:t>
-      </w:r>
-    </w:p>
-    <w:p>
-      <w:pPr>
-        <w:numPr>
-          <w:ilvl w:val="0"/>
-          <w:numId w:val="1002"/>
-        </w:numPr>
-        <w:pStyle w:val="Compact"/>
-      </w:pPr>
-      <w:r>
-        <w:t xml:space="preserve">If I had seen someone else using it before trying it myself</w:t>
-      </w:r>
-    </w:p>
-    <w:p>
-      <w:pPr>
-        <w:numPr>
-          <w:ilvl w:val="0"/>
-          <w:numId w:val="1002"/>
-        </w:numPr>
-        <w:pStyle w:val="Compact"/>
-      </w:pPr>
-      <w:r>
-        <w:t xml:space="preserve">If I could call someone for help if I got stuck</w:t>
-      </w:r>
-    </w:p>
-    <w:p>
-      <w:pPr>
-        <w:numPr>
-          <w:ilvl w:val="0"/>
-          <w:numId w:val="1002"/>
-        </w:numPr>
-        <w:pStyle w:val="Compact"/>
-      </w:pPr>
-      <w:r>
-        <w:t xml:space="preserve">If someone else had helped me get started</w:t>
-      </w:r>
-    </w:p>
-    <w:p>
-      <w:pPr>
-        <w:numPr>
-          <w:ilvl w:val="0"/>
-          <w:numId w:val="1002"/>
-        </w:numPr>
-        <w:pStyle w:val="Compact"/>
-      </w:pPr>
-      <w:r>
-        <w:t xml:space="preserve">If I had a lot of time to complete the job for which the product was provided</w:t>
-      </w:r>
-    </w:p>
-    <w:p>
-      <w:pPr>
-        <w:numPr>
-          <w:ilvl w:val="0"/>
-          <w:numId w:val="1002"/>
-        </w:numPr>
-        <w:pStyle w:val="Compact"/>
-      </w:pPr>
-      <w:r>
-        <w:t xml:space="preserve">If I had just the built-in help facility for assistance</w:t>
-      </w:r>
-    </w:p>
-    <w:p>
-      <w:pPr>
-        <w:numPr>
-          <w:ilvl w:val="0"/>
-          <w:numId w:val="1002"/>
-        </w:numPr>
-        <w:pStyle w:val="Compact"/>
-      </w:pPr>
-      <w:r>
-        <w:t xml:space="preserve">If someone showed me how to do it first</w:t>
-      </w:r>
-    </w:p>
-    <w:p>
-      <w:pPr>
-        <w:numPr>
-          <w:ilvl w:val="0"/>
-          <w:numId w:val="1002"/>
-        </w:numPr>
-        <w:pStyle w:val="Compact"/>
-      </w:pPr>
-      <w:r>
-        <w:t xml:space="preserve">If I had used similar products before this one to do the same job</w:t>
-      </w:r>
-    </w:p>
-    <w:bookmarkEnd w:id="28"/>
-    <w:bookmarkStart w:id="29" w:name="technology-acceptance-model-tam"/>
-    <w:p>
-      <w:pPr>
-        <w:pStyle w:val="Heading3"/>
-      </w:pPr>
-      <w:r>
-        <w:rPr>
-          <w:rStyle w:val="SectionNumber"/>
-        </w:rPr>
-        <w:t xml:space="preserve">1.4.5</w:t>
-      </w:r>
-      <w:r>
-        <w:tab/>
-      </w:r>
-      <w:r>
-        <w:t xml:space="preserve">Technology Acceptance Model (TAM)</w:t>
-      </w:r>
-    </w:p>
-    <w:p>
-      <w:pPr>
-        <w:pStyle w:val="FirstParagraph"/>
-      </w:pPr>
-      <w:r>
-        <w:t xml:space="preserve">The Technology Acceptance Model (TAM) [1] was specifically developed with the primary aim of identifying the determinants involved in computer acceptance in general; secondly, to examine a variety of information technology usage behaviours; and thirdly, to provide a parsimonious theoretical explanatory model.</w:t>
-      </w:r>
-      <w:r>
-        <w:t xml:space="preserve"> </w:t>
-      </w:r>
-      <w:r>
-        <w:t xml:space="preserve">TAM suggests that attitude would be a direct predictor of the intention to use technology, which in turn would predict the actual usage of the technology.</w:t>
-      </w:r>
-      <w:r>
-        <w:t xml:space="preserve"> </w:t>
-      </w:r>
-      <w:r>
-        <w:t xml:space="preserve">The only modification to the nine sub-scales of the questionnaire consists of applying the items to the context of chatbots.</w:t>
-      </w:r>
-      <w:r>
-        <w:t xml:space="preserve"> </w:t>
-      </w:r>
-      <w:r>
-        <w:t xml:space="preserve">All the items, except those measuring attitudes, utilize a seven-point Likert scale ranging from</w:t>
-      </w:r>
-      <w:r>
-        <w:t xml:space="preserve"> </w:t>
-      </w:r>
-      <w:r>
-        <w:t xml:space="preserve">“</w:t>
-      </w:r>
-      <w:r>
-        <w:t xml:space="preserve">strongly agree</w:t>
-      </w:r>
-      <w:r>
-        <w:t xml:space="preserve">”</w:t>
-      </w:r>
-      <w:r>
-        <w:t xml:space="preserve"> </w:t>
-      </w:r>
-      <w:r>
-        <w:t xml:space="preserve">to</w:t>
-      </w:r>
-      <w:r>
-        <w:t xml:space="preserve"> </w:t>
-      </w:r>
-      <w:r>
-        <w:t xml:space="preserve">“</w:t>
-      </w:r>
-      <w:r>
-        <w:t xml:space="preserve">strongly disagree</w:t>
-      </w:r>
-      <w:r>
-        <w:t xml:space="preserve">”</w:t>
-      </w:r>
-      <w:r>
-        <w:t xml:space="preserve"> </w:t>
-      </w:r>
-      <w:r>
-        <w:t xml:space="preserve">with a middle neutral point [2].</w:t>
-      </w:r>
-    </w:p>
-    <w:p>
-      <w:pPr>
-        <w:pStyle w:val="BodyText"/>
-      </w:pPr>
-      <w:r>
-        <w:t xml:space="preserve">The nine sub-scales of the questionnaire:</w:t>
-      </w:r>
-    </w:p>
-    <w:p>
-      <w:pPr>
-        <w:pStyle w:val="BodyText"/>
-      </w:pPr>
-      <w:r>
-        <w:t xml:space="preserve">• Ease of use of chatbots • Perceived usefulness of chatbots • Intention of use.</w:t>
-      </w:r>
-      <w:r>
-        <w:t xml:space="preserve"> </w:t>
-      </w:r>
-      <w:r>
-        <w:t xml:space="preserve">• Attitude toward usage of chatbots.</w:t>
-      </w:r>
-      <w:r>
-        <w:t xml:space="preserve"> </w:t>
-      </w:r>
-      <w:r>
-        <w:t xml:space="preserve">• Perception of personal efficacy to use a chatbot resource.</w:t>
-      </w:r>
-      <w:r>
-        <w:t xml:space="preserve"> </w:t>
-      </w:r>
-      <w:r>
-        <w:t xml:space="preserve">• Perception of external control toward chatbots.</w:t>
-      </w:r>
-      <w:r>
-        <w:t xml:space="preserve"> </w:t>
-      </w:r>
-      <w:r>
-        <w:t xml:space="preserve">• Anxiety toward chatbot use.</w:t>
-      </w:r>
-      <w:r>
-        <w:t xml:space="preserve"> </w:t>
-      </w:r>
-      <w:r>
-        <w:t xml:space="preserve">• Intrinsic motivation to use chatbot resources.</w:t>
-      </w:r>
-      <w:r>
-        <w:t xml:space="preserve"> </w:t>
-      </w:r>
-      <w:r>
-        <w:t xml:space="preserve">• Perceived costs of chatbots.</w:t>
-      </w:r>
-    </w:p>
-    <w:bookmarkEnd w:id="29"/>
-    <w:bookmarkStart w:id="33" w:name="X7651f61d787d19b30cfc5d8d3a1fb48e7b89d15"/>
-    <w:p>
-      <w:pPr>
-        <w:pStyle w:val="Heading3"/>
-      </w:pPr>
-      <w:r>
-        <w:rPr>
-          <w:rStyle w:val="SectionNumber"/>
-        </w:rPr>
-        <w:t xml:space="preserve">1.4.6</w:t>
-      </w:r>
-      <w:r>
-        <w:tab/>
-      </w:r>
-      <w:r>
-        <w:t xml:space="preserve">Qualitative Measure- Focus Group Discussions</w:t>
-      </w:r>
-    </w:p>
-    <w:p>
-      <w:pPr>
-        <w:pStyle w:val="FirstParagraph"/>
-      </w:pPr>
-      <w:r>
-        <w:t xml:space="preserve">Focus groups are a pervasive means of market research and provides credible acceptance evaluators regarding the penetration that a product or service will have on a target demographic.</w:t>
-      </w:r>
-      <w:r>
-        <w:t xml:space="preserve"> </w:t>
-      </w:r>
-      <w:r>
-        <w:t xml:space="preserve">Focus groups are a form of qualitative research consisting of interviews or structured discussions, in which a group of people are asked about their perceptions, opinions, beliefs, and attitudes towards a product, service, concept, advertisement, idea, or packaging.</w:t>
-      </w:r>
-      <w:r>
-        <w:t xml:space="preserve"> </w:t>
-      </w:r>
-      <w:r>
-        <w:t xml:space="preserve">Questions are asked in an interactive group setting where participants are free to talk with other group members.</w:t>
-      </w:r>
-      <w:r>
-        <w:t xml:space="preserve"> </w:t>
-      </w:r>
-      <w:r>
-        <w:t xml:space="preserve">During this process, the researcher either takes notes or records the vital points he or she is getting from the group.</w:t>
-      </w:r>
-      <w:r>
-        <w:t xml:space="preserve"> </w:t>
-      </w:r>
-      <w:r>
-        <w:t xml:space="preserve">Researchers select members of the focus group carefully for effective and authoritative responses.</w:t>
-      </w:r>
-      <w:r>
-        <w:t xml:space="preserve"> </w:t>
-      </w:r>
-      <w:r>
-        <w:t xml:space="preserve">Relevant stakeholders, then, can use the information collected through focus groups to receive insights on a specific product, issue, or topic focus [7].</w:t>
-      </w:r>
-    </w:p>
-    <w:p>
-      <w:pPr>
-        <w:pStyle w:val="BodyText"/>
-      </w:pPr>
-      <w:r>
-        <w:t xml:space="preserve">A series of short focus group sessions identified the feasibility of CEPEH resources for formal curricular integration.</w:t>
-      </w:r>
-      <w:r>
-        <w:t xml:space="preserve"> </w:t>
-      </w:r>
-      <w:r>
-        <w:t xml:space="preserve">These sessions, spanning no more than 1-1.5 hours and consisting of no more than 5-7 persons each explored all axes of curricular integration such as accessibility in the classroom, use case scenarios, technology requirements for curricular integration etc.</w:t>
-      </w:r>
-      <w:r>
-        <w:t xml:space="preserve"> </w:t>
-      </w:r>
-      <w:r>
-        <w:t xml:space="preserve">These axes were formalized by the research team, in each evaluation site, to consider the curricular details of each institution.</w:t>
-      </w:r>
-    </w:p>
-    <w:p>
-      <w:pPr>
-        <w:pStyle w:val="BodyText"/>
-      </w:pPr>
-      <w:r>
-        <w:drawing>
-          <wp:inline>
-            <wp:extent cx="5270500" cy="5524500"/>
-            <wp:effectExtent b="0" l="0" r="0" t="0"/>
-            <wp:docPr descr="" title="" id="31" name="Picture"/>
-            <a:graphic>
-              <a:graphicData uri="http://schemas.openxmlformats.org/drawingml/2006/picture">
-                <pic:pic>
-                  <pic:nvPicPr>
-                    <pic:cNvPr descr="untitled-1.png" id="32" name="Picture"/>
-                    <pic:cNvPicPr>
-                      <a:picLocks noChangeArrowheads="1" noChangeAspect="1"/>
-                    </pic:cNvPicPr>
-                  </pic:nvPicPr>
-                  <pic:blipFill>
-                    <a:blip r:embed="rId30"/>
-                    <a:stretch>
-                      <a:fillRect/>
-                    </a:stretch>
-                  </pic:blipFill>
-                  <pic:spPr bwMode="auto">
-                    <a:xfrm>
-                      <a:off x="0" y="0"/>
-                      <a:ext cx="5270500" cy="5524500"/>
-                    </a:xfrm>
-                    <a:prstGeom prst="rect">
-                      <a:avLst/>
-                    </a:prstGeom>
-                    <a:noFill/>
-                    <a:ln w="9525">
-                      <a:noFill/>
-                      <a:headEnd/>
-                      <a:tailEnd/>
-                    </a:ln>
-                  </pic:spPr>
-                </pic:pic>
-              </a:graphicData>
-            </a:graphic>
-          </wp:inline>
-        </w:drawing>
-      </w:r>
-      <w:r>
-        <w:t xml:space="preserve"> </w:t>
-      </w:r>
-      <w:r>
-        <w:t xml:space="preserve">Figure 1: Flow diagram of the recruitment process</w:t>
-      </w:r>
-    </w:p>
-    <w:bookmarkEnd w:id="33"/>
-    <w:bookmarkEnd w:id="34"/>
-    <w:bookmarkEnd w:id="35"/>
-    <w:bookmarkStart w:id="45" w:name="rmd-basics"/>
-    <w:p>
-      <w:pPr>
-        <w:pStyle w:val="Heading1"/>
-      </w:pPr>
-      <w:r>
-        <w:rPr>
-          <w:rStyle w:val="SectionNumber"/>
-        </w:rPr>
-        <w:t xml:space="preserve">2</w:t>
-      </w:r>
-      <w:r>
-        <w:tab/>
-      </w:r>
-      <w:r>
-        <w:t xml:space="preserve">Results</w:t>
-      </w:r>
-    </w:p>
-    <w:p>
-      <w:pPr>
-        <w:pStyle w:val="FirstParagraph"/>
-      </w:pPr>
-    </w:p>
-    <w:p>
-      <w:pPr>
-        <w:pStyle w:val="BodyText"/>
-      </w:pPr>
-      <w:r>
-        <w:t xml:space="preserve"> </w:t>
-      </w:r>
-      <w:r>
-        <w:t xml:space="preserve">## Chatbot Usabilty Questionanire (CUQ)</w:t>
-      </w:r>
-    </w:p>
-    <w:bookmarkStart w:id="41" w:name="cuq-calcuation-tool"/>
-    <w:p>
-      <w:pPr>
-        <w:pStyle w:val="Heading3"/>
-      </w:pPr>
-      <w:r>
-        <w:rPr>
-          <w:rStyle w:val="SectionNumber"/>
-        </w:rPr>
-        <w:t xml:space="preserve">2.0.1</w:t>
+        <w:t xml:space="preserve">2.1.1</w:t>
       </w:r>
       <w:r>
         <w:tab/>
@@ -2556,7 +2568,8 @@
       </w:r>
     </w:p>
     <w:bookmarkEnd w:id="41"/>
-    <w:bookmarkStart w:id="42" w:name="system-usability-scale-sus-scores"/>
+    <w:bookmarkEnd w:id="42"/>
+    <w:bookmarkStart w:id="43" w:name="system-usability-scale-sus-scores"/>
     <w:p>
       <w:pPr>
         <w:pStyle w:val="Heading2"/>
@@ -2565,7 +2578,7 @@
         <w:rPr>
           <w:rStyle w:val="SectionNumber"/>
         </w:rPr>
-        <w:t xml:space="preserve">2.1</w:t>
+        <w:t xml:space="preserve">2.2</w:t>
       </w:r>
       <w:r>
         <w:tab/>
@@ -2769,8 +2782,8 @@
         <w:t xml:space="preserve">if you don’t like boring tables, here is the same data in a graph!</w:t>
       </w:r>
     </w:p>
-    <w:bookmarkEnd w:id="42"/>
-    <w:bookmarkStart w:id="44" w:name="technology-acceptance-model"/>
+    <w:bookmarkEnd w:id="43"/>
+    <w:bookmarkStart w:id="45" w:name="technology-acceptance-model"/>
     <w:p>
       <w:pPr>
         <w:pStyle w:val="Heading2"/>
@@ -2779,7 +2792,7 @@
         <w:rPr>
           <w:rStyle w:val="SectionNumber"/>
         </w:rPr>
-        <w:t xml:space="preserve">2.2</w:t>
+        <w:t xml:space="preserve">2.3</w:t>
       </w:r>
       <w:r>
         <w:tab/>
@@ -2804,7 +2817,7 @@
         <w:t xml:space="preserve">Intention of Use: For users’ intentions to use within their course, the result of the Mann-Whitney U test was not significant, U = , z = , p = . in their intentions before use (m=xx, mode=xx) compared to after (m=xx, mode=x), however there was improvement therefore the chatbots may have more benefit than expected by students.</w:t>
       </w:r>
     </w:p>
-    <w:bookmarkStart w:id="43" w:name="other-findings"/>
+    <w:bookmarkStart w:id="44" w:name="other-findings"/>
     <w:p>
       <w:pPr>
         <w:pStyle w:val="Heading3"/>
@@ -2813,7 +2826,7 @@
         <w:rPr>
           <w:rStyle w:val="SectionNumber"/>
         </w:rPr>
-        <w:t xml:space="preserve">2.2.1</w:t>
+        <w:t xml:space="preserve">2.3.1</w:t>
       </w:r>
       <w:r>
         <w:tab/>
@@ -2974,10 +2987,10 @@
         <w:t xml:space="preserve">UP TO HERE1</w:t>
       </w:r>
     </w:p>
-    <w:bookmarkEnd w:id="43"/>
     <w:bookmarkEnd w:id="44"/>
     <w:bookmarkEnd w:id="45"/>
-    <w:bookmarkStart w:id="47" w:name="cites-and-refs"/>
+    <w:bookmarkEnd w:id="46"/>
+    <w:bookmarkStart w:id="48" w:name="cites-and-refs"/>
     <w:p>
       <w:pPr>
         <w:pStyle w:val="Heading1"/>
@@ -3000,7 +3013,7 @@
         <w:pStyle w:val="FirstParagraph"/>
       </w:pPr>
     </w:p>
-    <w:bookmarkStart w:id="46" w:name="cepeh-training-event-c1"/>
+    <w:bookmarkStart w:id="47" w:name="cepeh-training-event-c1"/>
     <w:p>
       <w:pPr>
         <w:pStyle w:val="Heading2"/>
@@ -3040,9 +3053,9 @@
         <w:t xml:space="preserve">Project managers of partners signposted the person involved, and relevant announcements were made though social media channels to the wider public. External to the project speakers were from University of Leeds, and Computer Science Department of University of Nottingham. It included academics, medical doctors, and researchers with focus both on clinical research and digital innovations in healthcare education and IT specialist/learning technologists 11.18 years of experiences (SD=7.2). A balance between male and female participants achieved.</w:t>
       </w:r>
     </w:p>
-    <w:bookmarkEnd w:id="46"/>
     <w:bookmarkEnd w:id="47"/>
-    <w:bookmarkStart w:id="76" w:name="overall-training-events-evalaution"/>
+    <w:bookmarkEnd w:id="48"/>
+    <w:bookmarkStart w:id="77" w:name="overall-training-events-evalaution"/>
     <w:p>
       <w:pPr>
         <w:pStyle w:val="Heading1"/>
@@ -3110,7 +3123,7 @@
         <w:t xml:space="preserve">Participants liked the hands-on activities of the day also enjoyed the creativity of the groups on the online chatbot development tool. As an area of improvement, participants wanted more time on hands on sections.</w:t>
       </w:r>
     </w:p>
-    <w:bookmarkStart w:id="57" w:name="cepeh-training-event-2"/>
+    <w:bookmarkStart w:id="58" w:name="cepeh-training-event-2"/>
     <w:p>
       <w:pPr>
         <w:pStyle w:val="Heading2"/>
@@ -3258,7 +3271,7 @@
         <w:rPr>
           <w:rStyle w:val="FootnoteReference"/>
         </w:rPr>
-        <w:footnoteReference w:id="48"/>
+        <w:footnoteReference w:id="49"/>
       </w:r>
       <w:r>
         <w:t xml:space="preserve"> </w:t>
@@ -3340,7 +3353,7 @@
       <w:r>
         <w:t xml:space="preserve"> </w:t>
       </w:r>
-      <w:hyperlink r:id="rId50">
+      <w:hyperlink r:id="rId51">
         <w:r>
           <w:rPr>
             <w:rStyle w:val="Hyperlink"/>
@@ -3357,7 +3370,7 @@
       <w:r>
         <w:t xml:space="preserve"> </w:t>
       </w:r>
-      <w:hyperlink r:id="rId51">
+      <w:hyperlink r:id="rId52">
         <w:r>
           <w:rPr>
             <w:rStyle w:val="Hyperlink"/>
@@ -3706,7 +3719,7 @@
         <w:t xml:space="preserve">.</w:t>
       </w:r>
     </w:p>
-    <w:bookmarkStart w:id="54" w:name="citation-appearance"/>
+    <w:bookmarkStart w:id="55" w:name="citation-appearance"/>
     <w:p>
       <w:pPr>
         <w:pStyle w:val="Heading3"/>
@@ -3749,7 +3762,7 @@
       <w:r>
         <w:t xml:space="preserve"> </w:t>
       </w:r>
-      <w:hyperlink r:id="rId52">
+      <w:hyperlink r:id="rId53">
         <w:r>
           <w:rPr>
             <w:rStyle w:val="Hyperlink"/>
@@ -4064,7 +4077,7 @@
       <w:r>
         <w:t xml:space="preserve"> </w:t>
       </w:r>
-      <w:hyperlink r:id="rId53">
+      <w:hyperlink r:id="rId54">
         <w:r>
           <w:rPr>
             <w:rStyle w:val="Hyperlink"/>
@@ -4150,8 +4163,8 @@
         <w:t xml:space="preserve">.</w:t>
       </w:r>
     </w:p>
-    <w:bookmarkEnd w:id="54"/>
-    <w:bookmarkStart w:id="56" w:name="X6c5b3ddafdf9d3f8a197b666704f4ff23767ec4"/>
+    <w:bookmarkEnd w:id="55"/>
+    <w:bookmarkStart w:id="57" w:name="X6c5b3ddafdf9d3f8a197b666704f4ff23767ec4"/>
     <w:p>
       <w:pPr>
         <w:pStyle w:val="Heading3"/>
@@ -4179,7 +4192,7 @@
       <w:r>
         <w:t xml:space="preserve"> </w:t>
       </w:r>
-      <w:hyperlink r:id="rId55">
+      <w:hyperlink r:id="rId56">
         <w:r>
           <w:rPr>
             <w:rStyle w:val="Hyperlink"/>
@@ -4197,9 +4210,9 @@
         <w:t xml:space="preserve">Make sure you have the latest version of RStudio – the visual editor was originally really buggy, especially in relation to references, but as per v2022.02.0, it’s great!</w:t>
       </w:r>
     </w:p>
-    <w:bookmarkEnd w:id="56"/>
     <w:bookmarkEnd w:id="57"/>
-    <w:bookmarkStart w:id="67" w:name="cross-referencing"/>
+    <w:bookmarkEnd w:id="58"/>
+    <w:bookmarkStart w:id="68" w:name="cross-referencing"/>
     <w:p>
       <w:pPr>
         <w:pStyle w:val="Heading2"/>
@@ -4289,7 +4302,7 @@
         <w:t xml:space="preserve">\@ref(label)</w:t>
       </w:r>
     </w:p>
-    <w:bookmarkStart w:id="59" w:name="section-references"/>
+    <w:bookmarkStart w:id="60" w:name="section-references"/>
     <w:p>
       <w:pPr>
         <w:pStyle w:val="Heading3"/>
@@ -4454,7 +4467,7 @@
         <w:t xml:space="preserve">?</w:t>
       </w:r>
     </w:p>
-    <w:bookmarkStart w:id="58" w:name="creating-custom-labels"/>
+    <w:bookmarkStart w:id="59" w:name="creating-custom-labels"/>
     <w:p>
       <w:pPr>
         <w:pStyle w:val="Heading4"/>
@@ -4560,9 +4573,9 @@
         <w:t xml:space="preserve">.</w:t>
       </w:r>
     </w:p>
-    <w:bookmarkEnd w:id="58"/>
     <w:bookmarkEnd w:id="59"/>
-    <w:bookmarkStart w:id="63" w:name="figure-image-and-plot-references"/>
+    <w:bookmarkEnd w:id="60"/>
+    <w:bookmarkStart w:id="64" w:name="figure-image-and-plot-references"/>
     <w:p>
       <w:pPr>
         <w:pStyle w:val="Heading3"/>
@@ -4635,18 +4648,18 @@
           <wp:inline>
             <wp:extent cx="5334000" cy="5430012"/>
             <wp:effectExtent b="0" l="0" r="0" t="0"/>
-            <wp:docPr descr="Figure 4.1: A marvel-lous meme" title="" id="61" name="Picture"/>
+            <wp:docPr descr="Figure 4.1: A marvel-lous meme" title="" id="62" name="Picture"/>
             <a:graphic>
               <a:graphicData uri="http://schemas.openxmlformats.org/drawingml/2006/picture">
                 <pic:pic>
                   <pic:nvPicPr>
-                    <pic:cNvPr descr="figures/sample-content/captain.jpeg" id="62" name="Picture"/>
+                    <pic:cNvPr descr="figures/sample-content/captain.jpeg" id="63" name="Picture"/>
                     <pic:cNvPicPr>
                       <a:picLocks noChangeArrowheads="1" noChangeAspect="1"/>
                     </pic:cNvPicPr>
                   </pic:nvPicPr>
                   <pic:blipFill>
-                    <a:blip r:embed="rId60"/>
+                    <a:blip r:embed="rId61"/>
                     <a:stretch>
                       <a:fillRect/>
                     </a:stretch>
@@ -4759,8 +4772,8 @@
         <w:t xml:space="preserve">.</w:t>
       </w:r>
     </w:p>
-    <w:bookmarkEnd w:id="63"/>
-    <w:bookmarkStart w:id="64" w:name="table-references"/>
+    <w:bookmarkEnd w:id="64"/>
+    <w:bookmarkStart w:id="65" w:name="table-references"/>
     <w:p>
       <w:pPr>
         <w:pStyle w:val="Heading3"/>
@@ -4893,8 +4906,8 @@
         <w:t xml:space="preserve">.</w:t>
       </w:r>
     </w:p>
-    <w:bookmarkEnd w:id="64"/>
-    <w:bookmarkStart w:id="66" w:name="including-page-numbers"/>
+    <w:bookmarkEnd w:id="65"/>
+    <w:bookmarkStart w:id="67" w:name="including-page-numbers"/>
     <w:p>
       <w:pPr>
         <w:pStyle w:val="Heading3"/>
@@ -4997,7 +5010,7 @@
         <w:t xml:space="preserve"> </w:t>
       </w:r>
     </w:p>
-    <w:bookmarkStart w:id="65" w:name="include-page-numbers-only-in-pdf-output"/>
+    <w:bookmarkStart w:id="66" w:name="include-page-numbers-only-in-pdf-output"/>
     <w:p>
       <w:pPr>
         <w:pStyle w:val="Heading4"/>
@@ -5114,10 +5127,10 @@
         <w:t xml:space="preserve">Note that we need to escape the backslash with another backslash here to get the correct output.</w:t>
       </w:r>
     </w:p>
-    <w:bookmarkEnd w:id="65"/>
     <w:bookmarkEnd w:id="66"/>
     <w:bookmarkEnd w:id="67"/>
-    <w:bookmarkStart w:id="72" w:name="collaborative-writing"/>
+    <w:bookmarkEnd w:id="68"/>
+    <w:bookmarkStart w:id="73" w:name="collaborative-writing"/>
     <w:p>
       <w:pPr>
         <w:pStyle w:val="Heading2"/>
@@ -5151,7 +5164,7 @@
       <w:r>
         <w:t xml:space="preserve"> </w:t>
       </w:r>
-      <w:hyperlink r:id="rId68">
+      <w:hyperlink r:id="rId69">
         <w:r>
           <w:rPr>
             <w:rStyle w:val="Hyperlink"/>
@@ -5223,7 +5236,7 @@
       <w:r>
         <w:t xml:space="preserve"> </w:t>
       </w:r>
-      <w:hyperlink r:id="rId69">
+      <w:hyperlink r:id="rId70">
         <w:r>
           <w:rPr>
             <w:rStyle w:val="Hyperlink"/>
@@ -5240,7 +5253,7 @@
       <w:r>
         <w:t xml:space="preserve"> </w:t>
       </w:r>
-      <w:hyperlink r:id="rId70">
+      <w:hyperlink r:id="rId71">
         <w:r>
           <w:rPr>
             <w:rStyle w:val="Hyperlink"/>
@@ -5277,7 +5290,7 @@
       <w:r>
         <w:t xml:space="preserve"> </w:t>
       </w:r>
-      <w:hyperlink r:id="rId71">
+      <w:hyperlink r:id="rId72">
         <w:r>
           <w:rPr>
             <w:rStyle w:val="Hyperlink"/>
@@ -5295,8 +5308,8 @@
         <w:t xml:space="preserve">I suspect some great solution will be developed in the not-to-distant future, probably by the RStudio team.</w:t>
       </w:r>
     </w:p>
-    <w:bookmarkEnd w:id="72"/>
-    <w:bookmarkStart w:id="75" w:name="additional-resources"/>
+    <w:bookmarkEnd w:id="73"/>
+    <w:bookmarkStart w:id="76" w:name="additional-resources"/>
     <w:p>
       <w:pPr>
         <w:pStyle w:val="Heading2"/>
@@ -5337,7 +5350,7 @@
       <w:r>
         <w:t xml:space="preserve"> </w:t>
       </w:r>
-      <w:hyperlink r:id="rId73">
+      <w:hyperlink r:id="rId74">
         <w:r>
           <w:rPr>
             <w:rStyle w:val="Hyperlink"/>
@@ -5369,7 +5382,7 @@
       <w:r>
         <w:t xml:space="preserve"> </w:t>
       </w:r>
-      <w:hyperlink r:id="rId74">
+      <w:hyperlink r:id="rId75">
         <w:r>
           <w:rPr>
             <w:rStyle w:val="Hyperlink"/>
@@ -5378,9 +5391,9 @@
         </w:r>
       </w:hyperlink>
     </w:p>
-    <w:bookmarkEnd w:id="75"/>
     <w:bookmarkEnd w:id="76"/>
-    <w:bookmarkStart w:id="86" w:name="Discussion"/>
+    <w:bookmarkEnd w:id="77"/>
+    <w:bookmarkStart w:id="87" w:name="Discussion"/>
     <w:p>
       <w:pPr>
         <w:pStyle w:val="Heading1"/>
@@ -5419,7 +5432,7 @@
         <w:t xml:space="preserve">Those results can be interpreted that the learning objectives of the training event was chosen appropriately for the diverse audience including clinicians, academics, researchers, and learning technologists/IT specialist resulting to a successful training event that enable participants to take the acquired knowledge back to their organisations in order to co-design and implement. As it was expected and can be depicted from self-confidence statements that some participants being very confident before the event, not all the objectives expected to be reached by everyone, since the training was targeting both technical and non-technical participants. However, on both average and individual matched responses participants self-statements showed that they improved their knowledge and understanding in using co-creation approaches to develop digital education resources and in designing and developing chatbots as educational resources.</w:t>
       </w:r>
     </w:p>
-    <w:bookmarkStart w:id="85" w:name="reach-impact-and-qualatative-analysis"/>
+    <w:bookmarkStart w:id="86" w:name="reach-impact-and-qualatative-analysis"/>
     <w:p>
       <w:pPr>
         <w:pStyle w:val="Heading2"/>
@@ -5459,7 +5472,7 @@
         <w:t xml:space="preserve">(Note: if you are looking at the eBook version, you will not see much difference in this section, as it is only relevant for PDF output!)</w:t>
       </w:r>
     </w:p>
-    <w:bookmarkStart w:id="77" w:name="making-your-table-pretty"/>
+    <w:bookmarkStart w:id="78" w:name="making-your-table-pretty"/>
     <w:p>
       <w:pPr>
         <w:pStyle w:val="Heading3"/>
@@ -5526,8 +5539,8 @@
         <w:t xml:space="preserve">Compare this to the default style, which looks terrible:</w:t>
       </w:r>
     </w:p>
-    <w:bookmarkEnd w:id="77"/>
-    <w:bookmarkStart w:id="79" w:name="if-your-table-is-too-wide"/>
+    <w:bookmarkEnd w:id="78"/>
+    <w:bookmarkStart w:id="80" w:name="if-your-table-is-too-wide"/>
     <w:p>
       <w:pPr>
         <w:pStyle w:val="Heading3"/>
@@ -5576,7 +5589,7 @@
       <w:r>
         <w:t xml:space="preserve"> </w:t>
       </w:r>
-      <w:hyperlink r:id="rId78">
+      <w:hyperlink r:id="rId79">
         <w:r>
           <w:rPr>
             <w:rStyle w:val="VerbatimChar"/>
@@ -5599,8 +5612,8 @@
         <w:t xml:space="preserve">This scales down the table to fit the page width.</w:t>
       </w:r>
     </w:p>
-    <w:bookmarkEnd w:id="79"/>
-    <w:bookmarkStart w:id="80" w:name="if-your-table-is-too-long"/>
+    <w:bookmarkEnd w:id="80"/>
+    <w:bookmarkStart w:id="81" w:name="if-your-table-is-too-long"/>
     <w:p>
       <w:pPr>
         <w:pStyle w:val="Heading3"/>
@@ -5797,8 +5810,8 @@
         <w:t xml:space="preserve">function:</w:t>
       </w:r>
     </w:p>
-    <w:bookmarkEnd w:id="80"/>
-    <w:bookmarkStart w:id="84" w:name="max-power"/>
+    <w:bookmarkEnd w:id="81"/>
+    <w:bookmarkStart w:id="85" w:name="max-power"/>
     <w:p>
       <w:pPr>
         <w:pStyle w:val="Heading3"/>
@@ -5878,18 +5891,18 @@
           <wp:inline>
             <wp:extent cx="4105208" cy="3082103"/>
             <wp:effectExtent b="0" l="0" r="0" t="0"/>
-            <wp:docPr descr="Figure 5.1: Font sizes in LaTeX" title="" id="82" name="Picture"/>
+            <wp:docPr descr="Figure 5.1: Font sizes in LaTeX" title="" id="83" name="Picture"/>
             <a:graphic>
               <a:graphicData uri="http://schemas.openxmlformats.org/drawingml/2006/picture">
                 <pic:pic>
                   <pic:nvPicPr>
-                    <pic:cNvPr descr="figures/sample-content/latex_font_sizes.png" id="83" name="Picture"/>
+                    <pic:cNvPr descr="figures/sample-content/latex_font_sizes.png" id="84" name="Picture"/>
                     <pic:cNvPicPr>
                       <a:picLocks noChangeArrowheads="1" noChangeAspect="1"/>
                     </pic:cNvPicPr>
                   </pic:nvPicPr>
                   <pic:blipFill>
-                    <a:blip r:embed="rId81"/>
+                    <a:blip r:embed="rId82"/>
                     <a:stretch>
                       <a:fillRect/>
                     </a:stretch>
@@ -5989,10 +6002,10 @@
         <w:t xml:space="preserve">Add the attributes that make R Markdown understand that the table is a table (it seems R drops these when we do the string replacement)</w:t>
       </w:r>
     </w:p>
-    <w:bookmarkEnd w:id="84"/>
     <w:bookmarkEnd w:id="85"/>
     <w:bookmarkEnd w:id="86"/>
-    <w:bookmarkStart w:id="113" w:name="X51bc91f4e64bb84a1de0d4ebcf29499e1120650"/>
+    <w:bookmarkEnd w:id="87"/>
+    <w:bookmarkStart w:id="114" w:name="X51bc91f4e64bb84a1de0d4ebcf29499e1120650"/>
     <w:p>
       <w:pPr>
         <w:pStyle w:val="Heading1"/>
@@ -6010,7 +6023,7 @@
         <w:t xml:space="preserve">Text Mining, Natural Language Processing, and Sentiment Analysis</w:t>
       </w:r>
     </w:p>
-    <w:bookmarkStart w:id="87" w:name="cepeh-qualatative-feedback"/>
+    <w:bookmarkStart w:id="88" w:name="cepeh-qualatative-feedback"/>
     <w:p>
       <w:pPr>
         <w:pStyle w:val="Heading2"/>
@@ -6052,8 +6065,8 @@
         <w:t xml:space="preserve">Therefore, we have created such tools to allow efficient and intelligent analysis of this open/free focus group data.</w:t>
       </w:r>
     </w:p>
-    <w:bookmarkEnd w:id="87"/>
-    <w:bookmarkStart w:id="90" w:name="tokenising"/>
+    <w:bookmarkEnd w:id="88"/>
+    <w:bookmarkStart w:id="91" w:name="tokenising"/>
     <w:p>
       <w:pPr>
         <w:pStyle w:val="Heading2"/>
@@ -6287,7 +6300,7 @@
         <w:t xml:space="preserve">## 6 1      was        "\"\"..."</w:t>
       </w:r>
     </w:p>
-    <w:bookmarkStart w:id="88" w:name="removing-non-alphanumeric-characters"/>
+    <w:bookmarkStart w:id="89" w:name="removing-non-alphanumeric-characters"/>
     <w:p>
       <w:pPr>
         <w:pStyle w:val="Heading3"/>
@@ -6333,8 +6346,8 @@
         <w:t xml:space="preserve">separately from word)</w:t>
       </w:r>
     </w:p>
-    <w:bookmarkEnd w:id="88"/>
-    <w:bookmarkStart w:id="89" w:name="stop-words"/>
+    <w:bookmarkEnd w:id="89"/>
+    <w:bookmarkStart w:id="90" w:name="stop-words"/>
     <w:p>
       <w:pPr>
         <w:pStyle w:val="Heading3"/>
@@ -6725,9 +6738,9 @@
         <w:t xml:space="preserve">Break: Prepare your data with the steps above. 1) Unnest tokens, 2) Remove alpha-numeric characters, 3) Remove stopwords</w:t>
       </w:r>
     </w:p>
-    <w:bookmarkEnd w:id="89"/>
     <w:bookmarkEnd w:id="90"/>
-    <w:bookmarkStart w:id="108" w:name="analysing-frequencies"/>
+    <w:bookmarkEnd w:id="91"/>
+    <w:bookmarkStart w:id="109" w:name="analysing-frequencies"/>
     <w:p>
       <w:pPr>
         <w:pStyle w:val="Heading2"/>
@@ -6745,7 +6758,7 @@
         <w:t xml:space="preserve">3 Analysing frequencies</w:t>
       </w:r>
     </w:p>
-    <w:bookmarkStart w:id="98" w:name="find-most-frequent-words"/>
+    <w:bookmarkStart w:id="99" w:name="find-most-frequent-words"/>
     <w:p>
       <w:pPr>
         <w:pStyle w:val="Heading3"/>
@@ -7133,7 +7146,7 @@
         <w:t xml:space="preserve">## # … with 377 more rows</w:t>
       </w:r>
     </w:p>
-    <w:bookmarkStart w:id="97" w:name="plotting-word-frequencies---bar-graphs"/>
+    <w:bookmarkStart w:id="98" w:name="plotting-word-frequencies---bar-graphs"/>
     <w:p>
       <w:pPr>
         <w:pStyle w:val="Heading4"/>
@@ -7176,18 +7189,18 @@
           <wp:inline>
             <wp:extent cx="4620126" cy="3696101"/>
             <wp:effectExtent b="0" l="0" r="0" t="0"/>
-            <wp:docPr descr="" title="" id="92" name="Picture"/>
+            <wp:docPr descr="" title="" id="93" name="Picture"/>
             <a:graphic>
               <a:graphicData uri="http://schemas.openxmlformats.org/drawingml/2006/picture">
                 <pic:pic>
                   <pic:nvPicPr>
-                    <pic:cNvPr descr="_main_files/figure-docx/Readable%20labels-1.png" id="93" name="Picture"/>
+                    <pic:cNvPr descr="_main_files/figure-docx/Readable%20labels-1.png" id="94" name="Picture"/>
                     <pic:cNvPicPr>
                       <a:picLocks noChangeArrowheads="1" noChangeAspect="1"/>
                     </pic:cNvPicPr>
                   </pic:nvPicPr>
                   <pic:blipFill>
-                    <a:blip r:embed="rId91"/>
+                    <a:blip r:embed="rId92"/>
                     <a:stretch>
                       <a:fillRect/>
                     </a:stretch>
@@ -7237,18 +7250,18 @@
           <wp:inline>
             <wp:extent cx="4620126" cy="3696101"/>
             <wp:effectExtent b="0" l="0" r="0" t="0"/>
-            <wp:docPr descr="" title="" id="95" name="Picture"/>
+            <wp:docPr descr="" title="" id="96" name="Picture"/>
             <a:graphic>
               <a:graphicData uri="http://schemas.openxmlformats.org/drawingml/2006/picture">
                 <pic:pic>
                   <pic:nvPicPr>
-                    <pic:cNvPr descr="_main_files/figure-docx/unnamed-chunk-18-1.png" id="96" name="Picture"/>
+                    <pic:cNvPr descr="_main_files/figure-docx/unnamed-chunk-18-1.png" id="97" name="Picture"/>
                     <pic:cNvPicPr>
                       <a:picLocks noChangeArrowheads="1" noChangeAspect="1"/>
                     </pic:cNvPicPr>
                   </pic:nvPicPr>
                   <pic:blipFill>
-                    <a:blip r:embed="rId94"/>
+                    <a:blip r:embed="rId95"/>
                     <a:stretch>
                       <a:fillRect/>
                     </a:stretch>
@@ -7283,9 +7296,9 @@
         <w:t xml:space="preserve">Although the frequency is not high for each word, we are able to get a general picture of the sentiments, intensities, and concerns which would be immediately occurring when plotted.</w:t>
       </w:r>
     </w:p>
-    <w:bookmarkEnd w:id="97"/>
     <w:bookmarkEnd w:id="98"/>
-    <w:bookmarkStart w:id="103" w:name="normalised-frequency"/>
+    <w:bookmarkEnd w:id="99"/>
+    <w:bookmarkStart w:id="104" w:name="normalised-frequency"/>
     <w:p>
       <w:pPr>
         <w:pStyle w:val="Heading3"/>
@@ -7526,7 +7539,7 @@
         <w:t xml:space="preserve">## # … with 375 more rows</w:t>
       </w:r>
     </w:p>
-    <w:bookmarkStart w:id="102" w:name="plotting-normalised-frequency"/>
+    <w:bookmarkStart w:id="103" w:name="plotting-normalised-frequency"/>
     <w:p>
       <w:pPr>
         <w:pStyle w:val="Heading4"/>
@@ -7559,18 +7572,18 @@
           <wp:inline>
             <wp:extent cx="4620126" cy="3696101"/>
             <wp:effectExtent b="0" l="0" r="0" t="0"/>
-            <wp:docPr descr="" title="" id="100" name="Picture"/>
+            <wp:docPr descr="" title="" id="101" name="Picture"/>
             <a:graphic>
               <a:graphicData uri="http://schemas.openxmlformats.org/drawingml/2006/picture">
                 <pic:pic>
                   <pic:nvPicPr>
-                    <pic:cNvPr descr="_main_files/figure-docx/unnamed-chunk-20-1.png" id="101" name="Picture"/>
+                    <pic:cNvPr descr="_main_files/figure-docx/unnamed-chunk-20-1.png" id="102" name="Picture"/>
                     <pic:cNvPicPr>
                       <a:picLocks noChangeArrowheads="1" noChangeAspect="1"/>
                     </pic:cNvPicPr>
                   </pic:nvPicPr>
                   <pic:blipFill>
-                    <a:blip r:embed="rId99"/>
+                    <a:blip r:embed="rId100"/>
                     <a:stretch>
                       <a:fillRect/>
                     </a:stretch>
@@ -7597,9 +7610,9 @@
         </w:drawing>
       </w:r>
     </w:p>
-    <w:bookmarkEnd w:id="102"/>
     <w:bookmarkEnd w:id="103"/>
-    <w:bookmarkStart w:id="107" w:name="word-clouds"/>
+    <w:bookmarkEnd w:id="104"/>
+    <w:bookmarkStart w:id="108" w:name="word-clouds"/>
     <w:p>
       <w:pPr>
         <w:pStyle w:val="Heading3"/>
@@ -7632,18 +7645,18 @@
           <wp:inline>
             <wp:extent cx="4620126" cy="3696101"/>
             <wp:effectExtent b="0" l="0" r="0" t="0"/>
-            <wp:docPr descr="" title="" id="105" name="Picture"/>
+            <wp:docPr descr="" title="" id="106" name="Picture"/>
             <a:graphic>
               <a:graphicData uri="http://schemas.openxmlformats.org/drawingml/2006/picture">
                 <pic:pic>
                   <pic:nvPicPr>
-                    <pic:cNvPr descr="_main_files/figure-docx/unnamed-chunk-21-1.png" id="106" name="Picture"/>
+                    <pic:cNvPr descr="_main_files/figure-docx/unnamed-chunk-21-1.png" id="107" name="Picture"/>
                     <pic:cNvPicPr>
                       <a:picLocks noChangeArrowheads="1" noChangeAspect="1"/>
                     </pic:cNvPicPr>
                   </pic:nvPicPr>
                   <pic:blipFill>
-                    <a:blip r:embed="rId104"/>
+                    <a:blip r:embed="rId105"/>
                     <a:stretch>
                       <a:fillRect/>
                     </a:stretch>
@@ -7670,9 +7683,9 @@
         </w:drawing>
       </w:r>
     </w:p>
-    <w:bookmarkEnd w:id="107"/>
     <w:bookmarkEnd w:id="108"/>
-    <w:bookmarkStart w:id="112" w:name="the-vocabulary-of-texts"/>
+    <w:bookmarkEnd w:id="109"/>
+    <w:bookmarkStart w:id="113" w:name="the-vocabulary-of-texts"/>
     <w:p>
       <w:pPr>
         <w:pStyle w:val="Heading2"/>
@@ -7705,18 +7718,18 @@
           <wp:inline>
             <wp:extent cx="4620126" cy="3696101"/>
             <wp:effectExtent b="0" l="0" r="0" t="0"/>
-            <wp:docPr descr="" title="" id="110" name="Picture"/>
+            <wp:docPr descr="" title="" id="111" name="Picture"/>
             <a:graphic>
               <a:graphicData uri="http://schemas.openxmlformats.org/drawingml/2006/picture">
                 <pic:pic>
                   <pic:nvPicPr>
-                    <pic:cNvPr descr="_main_files/figure-docx/unnamed-chunk-23-1.png" id="111" name="Picture"/>
+                    <pic:cNvPr descr="_main_files/figure-docx/unnamed-chunk-23-1.png" id="112" name="Picture"/>
                     <pic:cNvPicPr>
                       <a:picLocks noChangeArrowheads="1" noChangeAspect="1"/>
                     </pic:cNvPicPr>
                   </pic:nvPicPr>
                   <pic:blipFill>
-                    <a:blip r:embed="rId109"/>
+                    <a:blip r:embed="rId110"/>
                     <a:stretch>
                       <a:fillRect/>
                     </a:stretch>
@@ -7743,9 +7756,9 @@
         </w:drawing>
       </w:r>
     </w:p>
-    <w:bookmarkEnd w:id="112"/>
     <w:bookmarkEnd w:id="113"/>
-    <w:bookmarkStart w:id="117" w:name="sentiment-analysis"/>
+    <w:bookmarkEnd w:id="114"/>
+    <w:bookmarkStart w:id="118" w:name="sentiment-analysis"/>
     <w:p>
       <w:pPr>
         <w:pStyle w:val="Heading1"/>
@@ -8319,18 +8332,18 @@
           <wp:inline>
             <wp:extent cx="4620126" cy="3696101"/>
             <wp:effectExtent b="0" l="0" r="0" t="0"/>
-            <wp:docPr descr="" title="" id="115" name="Picture"/>
+            <wp:docPr descr="" title="" id="116" name="Picture"/>
             <a:graphic>
               <a:graphicData uri="http://schemas.openxmlformats.org/drawingml/2006/picture">
                 <pic:pic>
                   <pic:nvPicPr>
-                    <pic:cNvPr descr="_main_files/figure-docx/sentiment-1.png" id="116" name="Picture"/>
+                    <pic:cNvPr descr="_main_files/figure-docx/sentiment-1.png" id="117" name="Picture"/>
                     <pic:cNvPicPr>
                       <a:picLocks noChangeArrowheads="1" noChangeAspect="1"/>
                     </pic:cNvPicPr>
                   </pic:nvPicPr>
                   <pic:blipFill>
-                    <a:blip r:embed="rId114"/>
+                    <a:blip r:embed="rId115"/>
                     <a:stretch>
                       <a:fillRect/>
                     </a:stretch>
@@ -8547,8 +8560,8 @@
         <w:t xml:space="preserve"> </w:t>
       </w:r>
     </w:p>
-    <w:bookmarkEnd w:id="117"/>
-    <w:bookmarkStart w:id="118" w:name="appendix"/>
+    <w:bookmarkEnd w:id="118"/>
+    <w:bookmarkStart w:id="119" w:name="appendix"/>
     <w:p>
       <w:pPr>
         <w:pStyle w:val="Heading1"/>
@@ -8557,8 +8570,8 @@
         <w:t xml:space="preserve">Appendix</w:t>
       </w:r>
     </w:p>
-    <w:bookmarkEnd w:id="118"/>
-    <w:bookmarkStart w:id="119" w:name="appendix-appendix"/>
+    <w:bookmarkEnd w:id="119"/>
+    <w:bookmarkStart w:id="120" w:name="appendix-appendix"/>
     <w:p>
       <w:pPr>
         <w:pStyle w:val="Heading1"/>
@@ -8567,8 +8580,8 @@
         <w:t xml:space="preserve">(APPENDIX) Appendix</w:t>
       </w:r>
     </w:p>
-    <w:bookmarkEnd w:id="119"/>
-    <w:bookmarkStart w:id="120" w:name="the-first-appendix"/>
+    <w:bookmarkEnd w:id="120"/>
+    <w:bookmarkStart w:id="121" w:name="the-first-appendix"/>
     <w:p>
       <w:pPr>
         <w:pStyle w:val="Heading1"/>
@@ -8651,8 +8664,8 @@
         <w:t xml:space="preserve">:</w:t>
       </w:r>
     </w:p>
-    <w:bookmarkEnd w:id="120"/>
-    <w:bookmarkStart w:id="121" w:name="the-second-appendix-for-fun"/>
+    <w:bookmarkEnd w:id="121"/>
+    <w:bookmarkStart w:id="122" w:name="the-second-appendix-for-fun"/>
     <w:p>
       <w:pPr>
         <w:pStyle w:val="Heading1"/>
@@ -8670,8 +8683,8 @@
         <w:t xml:space="preserve">The Second Appendix, for Fun</w:t>
       </w:r>
     </w:p>
-    <w:bookmarkEnd w:id="121"/>
-    <w:bookmarkStart w:id="129" w:name="references"/>
+    <w:bookmarkEnd w:id="122"/>
+    <w:bookmarkStart w:id="130" w:name="references"/>
     <w:p>
       <w:pPr>
         <w:pStyle w:val="Heading1"/>
@@ -8680,8 +8693,8 @@
         <w:t xml:space="preserve">References</w:t>
       </w:r>
     </w:p>
-    <w:bookmarkStart w:id="128" w:name="refs"/>
-    <w:bookmarkStart w:id="123" w:name="ref-Lottridge2012"/>
+    <w:bookmarkStart w:id="129" w:name="refs"/>
+    <w:bookmarkStart w:id="124" w:name="ref-Lottridge2012"/>
     <w:p>
       <w:pPr>
         <w:pStyle w:val="Bibliography"/>
@@ -8714,7 +8727,7 @@
       <w:r>
         <w:t xml:space="preserve"> </w:t>
       </w:r>
-      <w:hyperlink r:id="rId122">
+      <w:hyperlink r:id="rId123">
         <w:r>
           <w:rPr>
             <w:rStyle w:val="Hyperlink"/>
@@ -8723,8 +8736,8 @@
         </w:r>
       </w:hyperlink>
     </w:p>
-    <w:bookmarkEnd w:id="123"/>
-    <w:bookmarkStart w:id="124" w:name="ref-Mill1965"/>
+    <w:bookmarkEnd w:id="124"/>
+    <w:bookmarkStart w:id="125" w:name="ref-Mill1965"/>
     <w:p>
       <w:pPr>
         <w:pStyle w:val="Bibliography"/>
@@ -8746,8 +8759,8 @@
         <w:t xml:space="preserve">. Longmans.</w:t>
       </w:r>
     </w:p>
-    <w:bookmarkEnd w:id="124"/>
-    <w:bookmarkStart w:id="126" w:name="ref-Shea2014"/>
+    <w:bookmarkEnd w:id="125"/>
+    <w:bookmarkStart w:id="127" w:name="ref-Shea2014"/>
     <w:p>
       <w:pPr>
         <w:pStyle w:val="Bibliography"/>
@@ -8793,7 +8806,7 @@
       <w:r>
         <w:t xml:space="preserve"> </w:t>
       </w:r>
-      <w:hyperlink r:id="rId125">
+      <w:hyperlink r:id="rId126">
         <w:r>
           <w:rPr>
             <w:rStyle w:val="Hyperlink"/>
@@ -8802,8 +8815,8 @@
         </w:r>
       </w:hyperlink>
     </w:p>
-    <w:bookmarkEnd w:id="126"/>
-    <w:bookmarkStart w:id="127" w:name="ref-Wu2016"/>
+    <w:bookmarkEnd w:id="127"/>
+    <w:bookmarkStart w:id="128" w:name="ref-Wu2016"/>
     <w:p>
       <w:pPr>
         <w:pStyle w:val="Bibliography"/>
@@ -8825,9 +8838,9 @@
         <w:t xml:space="preserve">. Knopf Publishing Group.</w:t>
       </w:r>
     </w:p>
-    <w:bookmarkEnd w:id="127"/>
     <w:bookmarkEnd w:id="128"/>
     <w:bookmarkEnd w:id="129"/>
+    <w:bookmarkEnd w:id="130"/>
     <w:sectPr/>
   </w:body>
 </w:document>
@@ -8853,7 +8866,7 @@
       </w:r>
     </w:p>
   </w:footnote>
-  <w:footnote w:id="48">
+  <w:footnote w:id="49">
     <w:p>
       <w:pPr>
         <w:pStyle w:val="FootnoteText"/>
@@ -8893,7 +8906,7 @@
       <w:r>
         <w:t xml:space="preserve"> </w:t>
       </w:r>
-      <w:hyperlink r:id="rId49">
+      <w:hyperlink r:id="rId50">
         <w:r>
           <w:rPr>
             <w:rStyle w:val="Hyperlink"/>

</xml_diff>

<commit_message>
went wrong, some errors.
turns out rmd 5 has no code running, so messing up others.

and rmd 3 have packages missing, ive added the libs.

all working.
</commit_message>
<xml_diff>
--- a/docs/_main.docx
+++ b/docs/_main.docx
@@ -1821,13 +1821,7 @@
         <w:t xml:space="preserve"> </w:t>
       </w:r>
       <w:r>
-        <w:t xml:space="preserve">the penetration that a product or service will have on a target demographic.Focus groups are a form of</w:t>
-      </w:r>
-      <w:r>
-        <w:t xml:space="preserve"> </w:t>
-      </w:r>
-      <w:r>
-        <w:t xml:space="preserve">qualitative research consisting of interviews or structured discussions, in which a group of people are asked</w:t>
+        <w:t xml:space="preserve">the penetration that a product or service will have on a target demographic.Focus groups are a form of qualitative research consisting of interviews or structured discussions, in which a group of people are asked</w:t>
       </w:r>
       <w:r>
         <w:t xml:space="preserve"> </w:t>
@@ -1839,67 +1833,33 @@
         <w:t xml:space="preserve"> </w:t>
       </w:r>
       <w:r>
-        <w:t xml:space="preserve">idea, or packaging.Questions are asked in an interactive group setting where participants are free to talk</w:t>
-      </w:r>
-      <w:r>
-        <w:t xml:space="preserve"> </w:t>
-      </w:r>
-      <w:r>
-        <w:t xml:space="preserve">with other group members.During this process, the researcher either takes notes or records the vital points he</w:t>
-      </w:r>
-      <w:r>
-        <w:t xml:space="preserve"> </w:t>
-      </w:r>
-      <w:r>
-        <w:t xml:space="preserve">or she is getting from the group. Researchers select members of the focus group carefully for effective and</w:t>
-      </w:r>
-      <w:r>
-        <w:t xml:space="preserve"> </w:t>
-      </w:r>
-      <w:r>
-        <w:t xml:space="preserve">authoritative responses.Relevant stakeholders, then, can use the information collected through focus groups to</w:t>
-      </w:r>
-      <w:r>
-        <w:t xml:space="preserve"> </w:t>
-      </w:r>
-      <w:r>
-        <w:t xml:space="preserve">receive insights on a specific product, issue, or topic focus [7].A series of short focus group sessions</w:t>
-      </w:r>
-      <w:r>
-        <w:t xml:space="preserve"> </w:t>
-      </w:r>
-      <w:r>
-        <w:t xml:space="preserve">identified the feasibility of CEPEH resources for formal curricular integration.These sessions, spanning no</w:t>
-      </w:r>
-      <w:r>
-        <w:t xml:space="preserve"> </w:t>
-      </w:r>
-      <w:r>
-        <w:t xml:space="preserve">more than 1-1.5 hours and consisting of no more than 5-7 persons each explored all axes of curricular</w:t>
-      </w:r>
-      <w:r>
-        <w:t xml:space="preserve"> </w:t>
-      </w:r>
-      <w:r>
-        <w:t xml:space="preserve">integration such as accessibility in the classroom, use case scenarios, technology requirements for curricular</w:t>
-      </w:r>
-      <w:r>
-        <w:t xml:space="preserve"> </w:t>
-      </w:r>
-      <w:r>
-        <w:t xml:space="preserve">integration etc.These axes were formalized by the research team, in each evaluation site, to consider the</w:t>
-      </w:r>
-      <w:r>
-        <w:t xml:space="preserve"> </w:t>
-      </w:r>
-      <w:r>
-        <w:t xml:space="preserve">curricular details of each institution.</w:t>
+        <w:t xml:space="preserve">idea, or packaging.</w:t>
       </w:r>
     </w:p>
     <w:p>
       <w:pPr>
         <w:pStyle w:val="BodyText"/>
       </w:pPr>
+      <w:r>
+        <w:t xml:space="preserve">Questions are asked in an interactive group setting where participants are free to talk with other group members.During this process, the researcher either takes notes or records the vital points he or she is getting from the group. Researchers select members of the focus group carefully for effective and authoritative responses.Relevant stakeholders, then, can use the information collected through focus groups to</w:t>
+      </w:r>
+      <w:r>
+        <w:t xml:space="preserve"> </w:t>
+      </w:r>
+      <w:r>
+        <w:t xml:space="preserve">receive insights on a specific product, issue, or topic focus [7].</w:t>
+      </w:r>
+    </w:p>
+    <w:p>
+      <w:pPr>
+        <w:pStyle w:val="BodyText"/>
+      </w:pPr>
+      <w:r>
+        <w:t xml:space="preserve">A series of short focus group sessions identified the feasibility of CEPEH resources for formal curricular integration.These sessions, spanning no more than 1-1.5 hours and consisting of no more than 5-7 persons each explored all axes of curricular integration such as accessibility in the classroom, use case scenarios, technology requirements for curricular integration etc.These axes were formalized by the research team, in each evaluation site, to consider the curricular details of each institution.</w:t>
+      </w:r>
+      <w:r>
+        <w:t xml:space="preserve"> </w:t>
+      </w:r>
       <w:r>
         <w:drawing>
           <wp:inline>
@@ -1985,7 +1945,7 @@
         <w:pStyle w:val="BodyText"/>
       </w:pPr>
       <w:r>
-        <w:t xml:space="preserve">Most learners use books or online books as resources. Of course they may use multiple sources however they were asked to note the primary source. Only 6 stated their primary sources were</w:t>
+        <w:t xml:space="preserve">Most learners use books or online books as resources. Of course, they may use multiple sources however they were asked to note the primary source. Only 6 stated their primary sources were</w:t>
       </w:r>
       <w:r>
         <w:t xml:space="preserve"> </w:t>
@@ -2026,7 +1986,7 @@
               <w:jc w:val="left"/>
             </w:pPr>
             <w:r>
-              <w:t xml:space="preserve">Current_Materials</w:t>
+              <w:t xml:space="preserve">CurrentMaterials</w:t>
             </w:r>
           </w:p>
         </w:tc>
@@ -2380,7 +2340,13 @@
         <w:t xml:space="preserve">CUQ</w:t>
       </w:r>
       <w:r>
-        <w:t xml:space="preserve">}) and as the calculation can be complex a dedicated calculation tool has been created.</w:t>
+        <w:t xml:space="preserve">}) and as the calculation can be complex a dedicated calculation tool has</w:t>
+      </w:r>
+      <w:r>
+        <w:t xml:space="preserve"> </w:t>
+      </w:r>
+      <w:r>
+        <w:t xml:space="preserve">been created.</w:t>
       </w:r>
     </w:p>
     <w:p>
@@ -2388,7 +2354,13 @@
         <w:pStyle w:val="BodyText"/>
       </w:pPr>
       <w:r>
-        <w:t xml:space="preserve">Please download the CEPEH CUQ calculation tool which has all of the data entered, so you can see the CEPEH CUQ scoring.</w:t>
+        <w:t xml:space="preserve">Please download the CEPEH CUQ calculation tool which has all of the data entered, so you can see the</w:t>
+      </w:r>
+      <w:r>
+        <w:t xml:space="preserve"> </w:t>
+      </w:r>
+      <w:r>
+        <w:t xml:space="preserve">CEPEH CUQ scoring.</w:t>
       </w:r>
     </w:p>
     <w:p>
@@ -2411,17 +2383,15 @@
       <w:r>
         <w:t xml:space="preserve">The results are as followed:</w:t>
       </w:r>
-    </w:p>
-    <w:p>
-      <w:pPr>
-        <w:pStyle w:val="BodyText"/>
-      </w:pPr>
+      <w:r>
+        <w:t xml:space="preserve"> </w:t>
+      </w:r>
       <w:r>
         <w:drawing>
           <wp:inline>
-            <wp:extent cx="5334000" cy="4532599"/>
+            <wp:extent cx="3810000" cy="3237570"/>
             <wp:effectExtent b="0" l="0" r="0" t="0"/>
-            <wp:docPr descr="" title="" id="39" name="Picture"/>
+            <wp:docPr descr="cuq.png" title="" id="39" name="Picture"/>
             <a:graphic>
               <a:graphicData uri="http://schemas.openxmlformats.org/drawingml/2006/picture">
                 <pic:pic>
@@ -2440,7 +2410,7 @@
                   <pic:spPr bwMode="auto">
                     <a:xfrm>
                       <a:off x="0" y="0"/>
-                      <a:ext cx="5334000" cy="4532599"/>
+                      <a:ext cx="3810000" cy="3237570"/>
                     </a:xfrm>
                     <a:prstGeom prst="rect">
                       <a:avLst/>
@@ -2464,7 +2434,25 @@
         <w:pStyle w:val="BodyText"/>
       </w:pPr>
       <w:r>
-        <w:t xml:space="preserve">This scoring system was designed to be comparable to SUS and may be freely used alongside it, or in combination with other usability metrics. There has been evidence of correlation of 76% between the CUQ and SUS therefore we expect the SUS scored to be between 48.75 and 81%. We believe the CUQ has more validity towards measuring the concepts of interest on this study.</w:t>
+        <w:t xml:space="preserve">This scoring system was designed to be comparable to SUS and may be freely used alongside it, or in</w:t>
+      </w:r>
+      <w:r>
+        <w:t xml:space="preserve"> </w:t>
+      </w:r>
+      <w:r>
+        <w:t xml:space="preserve">combination with other usability metrics. There has been evidence of correlation of 76% between the CUQ</w:t>
+      </w:r>
+      <w:r>
+        <w:t xml:space="preserve"> </w:t>
+      </w:r>
+      <w:r>
+        <w:t xml:space="preserve">and SUS therefore we expect the SUS scored to be between 48.75 and 81%. We believe the CUQ has more</w:t>
+      </w:r>
+      <w:r>
+        <w:t xml:space="preserve"> </w:t>
+      </w:r>
+      <w:r>
+        <w:t xml:space="preserve">validity towards measuring the concepts of interest on this study.</w:t>
       </w:r>
     </w:p>
     <w:p>
@@ -2758,53 +2746,205 @@
         <w:pStyle w:val="BodyText"/>
       </w:pPr>
       <w:r>
-        <w:t xml:space="preserve">The SUS score for all data was XXX. This is within, and above the median of, 68 – which is in the range of</w:t>
-      </w:r>
-      <w:r>
-        <w:t xml:space="preserve"> </w:t>
-      </w:r>
-      <w:r>
-        <w:t xml:space="preserve">‘</w:t>
-      </w:r>
-      <w:r>
-        <w:t xml:space="preserve">average</w:t>
-      </w:r>
-      <w:r>
-        <w:t xml:space="preserve">’</w:t>
-      </w:r>
-      <w:r>
-        <w:t xml:space="preserve"> </w:t>
-      </w:r>
-      <w:r>
-        <w:t xml:space="preserve">usability. This is good as the resources were early demonstrations and had reduced beta alpha testing due to time constraints- future updates can improve this metric.</w:t>
-      </w:r>
-    </w:p>
-    <w:p>
-      <w:pPr>
-        <w:pStyle w:val="BodyText"/>
-      </w:pPr>
-      <w:r>
-        <w:t xml:space="preserve">After reversing the scores of the negatively worded questions (odd numbered questions), participants strongly agreed the system was not complex (XX% agreements), and they did not need assistance before use (XX% agreements). All remaining questions has the most frequently observed response as</w:t>
-      </w:r>
-      <w:r>
-        <w:t xml:space="preserve"> </w:t>
-      </w:r>
-      <w:r>
-        <w:t xml:space="preserve">‘</w:t>
-      </w:r>
-      <w:r>
-        <w:t xml:space="preserve">agree</w:t>
-      </w:r>
-      <w:r>
-        <w:t xml:space="preserve">’</w:t>
-      </w:r>
-      <w:r>
-        <w:t xml:space="preserve">- the lowest amount of agreement (agree and strongly agree) was XX% for question X, which was explored further in the individual Partners’ analyses.</w:t>
-      </w:r>
-    </w:p>
-    <w:p>
-      <w:pPr>
-        <w:pStyle w:val="BodyText"/>
+        <w:t xml:space="preserve">The SUS score should consist of 10 items. However, some SUS questions were improved upon by 1 or more CUQ questions, specifically to this Chatbot study. The SUS results would be overshadowed by the CUQ scores, expect 2 that did not have cross-over.</w:t>
+      </w:r>
+      <w:r>
+        <w:t xml:space="preserve"> </w:t>
+      </w:r>
+      <w:r>
+        <w:t xml:space="preserve">The two questions were:</w:t>
+      </w:r>
+    </w:p>
+    <w:p>
+      <w:pPr>
+        <w:numPr>
+          <w:ilvl w:val="0"/>
+          <w:numId w:val="1003"/>
+        </w:numPr>
+        <w:pStyle w:val="Compact"/>
+      </w:pPr>
+      <w:r>
+        <w:t xml:space="preserve">I would like to use the CEPEH chatbot I tested, more frequently (SUS1)(post)</w:t>
+      </w:r>
+    </w:p>
+    <w:p>
+      <w:pPr>
+        <w:numPr>
+          <w:ilvl w:val="0"/>
+          <w:numId w:val="1003"/>
+        </w:numPr>
+        <w:pStyle w:val="Compact"/>
+      </w:pPr>
+      <w:r>
+        <w:t xml:space="preserve">I felt confident using the CEPEH chatbot (SUS2)(post)</w:t>
+      </w:r>
+    </w:p>
+    <w:p>
+      <w:pPr>
+        <w:pStyle w:val="FirstParagraph"/>
+      </w:pPr>
+      <w:r>
+        <w:t xml:space="preserve">This meant the score of the SUS was not created, however the CUQ score better represented the Learners’ perceptions of the CEPEH chatbot in terms of feasibility of reuse and acceptability in healthcare curricula.</w:t>
+      </w:r>
+    </w:p>
+    <w:p>
+      <w:pPr>
+        <w:pStyle w:val="SourceCode"/>
+      </w:pPr>
+      <w:r>
+        <w:rPr>
+          <w:rStyle w:val="VerbatimChar"/>
+        </w:rPr>
+        <w:t xml:space="preserve">##            KeepUsing      Confident V1</w:t>
+      </w:r>
+      <w:r>
+        <w:br/>
+      </w:r>
+      <w:r>
+        <w:rPr>
+          <w:rStyle w:val="VerbatimChar"/>
+        </w:rPr>
+        <w:t xml:space="preserve">## 1              Agree          Agree 44</w:t>
+      </w:r>
+      <w:r>
+        <w:br/>
+      </w:r>
+      <w:r>
+        <w:rPr>
+          <w:rStyle w:val="VerbatimChar"/>
+        </w:rPr>
+        <w:t xml:space="preserve">## 2              Agree       Disagree  5</w:t>
+      </w:r>
+      <w:r>
+        <w:br/>
+      </w:r>
+      <w:r>
+        <w:rPr>
+          <w:rStyle w:val="VerbatimChar"/>
+        </w:rPr>
+        <w:t xml:space="preserve">## 3              Agree        Neutral 11</w:t>
+      </w:r>
+      <w:r>
+        <w:br/>
+      </w:r>
+      <w:r>
+        <w:rPr>
+          <w:rStyle w:val="VerbatimChar"/>
+        </w:rPr>
+        <w:t xml:space="preserve">## 4              Agree Strongly Agree  6</w:t>
+      </w:r>
+      <w:r>
+        <w:br/>
+      </w:r>
+      <w:r>
+        <w:rPr>
+          <w:rStyle w:val="VerbatimChar"/>
+        </w:rPr>
+        <w:t xml:space="preserve">## 5           Disagree          Agree  6</w:t>
+      </w:r>
+      <w:r>
+        <w:br/>
+      </w:r>
+      <w:r>
+        <w:rPr>
+          <w:rStyle w:val="VerbatimChar"/>
+        </w:rPr>
+        <w:t xml:space="preserve">## 6           Disagree       Disagree  5</w:t>
+      </w:r>
+      <w:r>
+        <w:br/>
+      </w:r>
+      <w:r>
+        <w:rPr>
+          <w:rStyle w:val="VerbatimChar"/>
+        </w:rPr>
+        <w:t xml:space="preserve">## 7           Disagree        Neutral  4</w:t>
+      </w:r>
+      <w:r>
+        <w:br/>
+      </w:r>
+      <w:r>
+        <w:rPr>
+          <w:rStyle w:val="VerbatimChar"/>
+        </w:rPr>
+        <w:t xml:space="preserve">## 8            Neutral          Agree 10</w:t>
+      </w:r>
+      <w:r>
+        <w:br/>
+      </w:r>
+      <w:r>
+        <w:rPr>
+          <w:rStyle w:val="VerbatimChar"/>
+        </w:rPr>
+        <w:t xml:space="preserve">## 9            Neutral       Disagree  1</w:t>
+      </w:r>
+      <w:r>
+        <w:br/>
+      </w:r>
+      <w:r>
+        <w:rPr>
+          <w:rStyle w:val="VerbatimChar"/>
+        </w:rPr>
+        <w:t xml:space="preserve">## 10           Neutral        Neutral  6</w:t>
+      </w:r>
+      <w:r>
+        <w:br/>
+      </w:r>
+      <w:r>
+        <w:rPr>
+          <w:rStyle w:val="VerbatimChar"/>
+        </w:rPr>
+        <w:t xml:space="preserve">## 11    Not Applicable Not Applicable  3</w:t>
+      </w:r>
+      <w:r>
+        <w:br/>
+      </w:r>
+      <w:r>
+        <w:rPr>
+          <w:rStyle w:val="VerbatimChar"/>
+        </w:rPr>
+        <w:t xml:space="preserve">## 12    Strongly Agree          Agree 10</w:t>
+      </w:r>
+      <w:r>
+        <w:br/>
+      </w:r>
+      <w:r>
+        <w:rPr>
+          <w:rStyle w:val="VerbatimChar"/>
+        </w:rPr>
+        <w:t xml:space="preserve">## 13    Strongly Agree Not Applicable  1</w:t>
+      </w:r>
+      <w:r>
+        <w:br/>
+      </w:r>
+      <w:r>
+        <w:rPr>
+          <w:rStyle w:val="VerbatimChar"/>
+        </w:rPr>
+        <w:t xml:space="preserve">## 14    Strongly Agree Strongly Agree 12</w:t>
+      </w:r>
+      <w:r>
+        <w:br/>
+      </w:r>
+      <w:r>
+        <w:rPr>
+          <w:rStyle w:val="VerbatimChar"/>
+        </w:rPr>
+        <w:t xml:space="preserve">## 15 Strongly Disagree          Agree  1</w:t>
+      </w:r>
+      <w:r>
+        <w:br/>
+      </w:r>
+      <w:r>
+        <w:rPr>
+          <w:rStyle w:val="VerbatimChar"/>
+        </w:rPr>
+        <w:t xml:space="preserve">## 16 Strongly Disagree Strongly Agree  1</w:t>
+      </w:r>
+    </w:p>
+    <w:p>
+      <w:pPr>
+        <w:pStyle w:val="FirstParagraph"/>
       </w:pPr>
       <w:r>
         <w:t xml:space="preserve">if you don’t like boring tables, here is the same data in a graph!</w:t>
@@ -3872,40 +4012,40 @@
       <w:pPr>
         <w:numPr>
           <w:ilvl w:val="0"/>
-          <w:numId w:val="1003"/>
-        </w:numPr>
-        <w:pStyle w:val="Compact"/>
-      </w:pPr>
-      <w:r>
-        <w:t xml:space="preserve">Put author names outside the parenthesis</w:t>
-      </w:r>
-    </w:p>
-    <w:p>
-      <w:pPr>
-        <w:numPr>
-          <w:ilvl w:val="1"/>
           <w:numId w:val="1004"/>
         </w:numPr>
         <w:pStyle w:val="Compact"/>
       </w:pPr>
       <w:r>
-        <w:t xml:space="preserve">This:</w:t>
-      </w:r>
-      <w:r>
-        <w:t xml:space="preserve"> </w:t>
-      </w:r>
-      <w:r>
-        <w:rPr>
-          <w:rStyle w:val="VerbatimChar"/>
-        </w:rPr>
-        <w:t xml:space="preserve">@Shea2014 says blah.</w:t>
+        <w:t xml:space="preserve">Put author names outside the parenthesis</w:t>
       </w:r>
     </w:p>
     <w:p>
       <w:pPr>
         <w:numPr>
           <w:ilvl w:val="1"/>
-          <w:numId w:val="1004"/>
+          <w:numId w:val="1005"/>
+        </w:numPr>
+        <w:pStyle w:val="Compact"/>
+      </w:pPr>
+      <w:r>
+        <w:t xml:space="preserve">This:</w:t>
+      </w:r>
+      <w:r>
+        <w:t xml:space="preserve"> </w:t>
+      </w:r>
+      <w:r>
+        <w:rPr>
+          <w:rStyle w:val="VerbatimChar"/>
+        </w:rPr>
+        <w:t xml:space="preserve">@Shea2014 says blah.</w:t>
+      </w:r>
+    </w:p>
+    <w:p>
+      <w:pPr>
+        <w:numPr>
+          <w:ilvl w:val="1"/>
+          <w:numId w:val="1005"/>
         </w:numPr>
         <w:pStyle w:val="Compact"/>
       </w:pPr>
@@ -3940,7 +4080,7 @@
       <w:pPr>
         <w:numPr>
           <w:ilvl w:val="0"/>
-          <w:numId w:val="1003"/>
+          <w:numId w:val="1004"/>
         </w:numPr>
         <w:pStyle w:val="Compact"/>
       </w:pPr>
@@ -3952,7 +4092,7 @@
       <w:pPr>
         <w:numPr>
           <w:ilvl w:val="1"/>
-          <w:numId w:val="1005"/>
+          <w:numId w:val="1006"/>
         </w:numPr>
         <w:pStyle w:val="Compact"/>
       </w:pPr>
@@ -3973,7 +4113,7 @@
       <w:pPr>
         <w:numPr>
           <w:ilvl w:val="1"/>
-          <w:numId w:val="1005"/>
+          <w:numId w:val="1006"/>
         </w:numPr>
         <w:pStyle w:val="Compact"/>
       </w:pPr>
@@ -4002,7 +4142,7 @@
       <w:pPr>
         <w:numPr>
           <w:ilvl w:val="0"/>
-          <w:numId w:val="1003"/>
+          <w:numId w:val="1004"/>
         </w:numPr>
         <w:pStyle w:val="Compact"/>
       </w:pPr>
@@ -4014,7 +4154,7 @@
       <w:pPr>
         <w:numPr>
           <w:ilvl w:val="1"/>
-          <w:numId w:val="1006"/>
+          <w:numId w:val="1007"/>
         </w:numPr>
         <w:pStyle w:val="Compact"/>
       </w:pPr>
@@ -4035,7 +4175,7 @@
       <w:pPr>
         <w:numPr>
           <w:ilvl w:val="1"/>
-          <w:numId w:val="1006"/>
+          <w:numId w:val="1007"/>
         </w:numPr>
         <w:pStyle w:val="Compact"/>
       </w:pPr>
@@ -4452,7 +4592,7 @@
       <w:pPr>
         <w:numPr>
           <w:ilvl w:val="0"/>
-          <w:numId w:val="1007"/>
+          <w:numId w:val="1008"/>
         </w:numPr>
         <w:pStyle w:val="Compact"/>
       </w:pPr>
@@ -4473,7 +4613,7 @@
       <w:pPr>
         <w:numPr>
           <w:ilvl w:val="0"/>
-          <w:numId w:val="1007"/>
+          <w:numId w:val="1008"/>
         </w:numPr>
         <w:pStyle w:val="Compact"/>
       </w:pPr>
@@ -4625,7 +4765,7 @@
       <w:pPr>
         <w:numPr>
           <w:ilvl w:val="0"/>
-          <w:numId w:val="1008"/>
+          <w:numId w:val="1009"/>
         </w:numPr>
         <w:pStyle w:val="Compact"/>
       </w:pPr>
@@ -4646,7 +4786,7 @@
       <w:pPr>
         <w:numPr>
           <w:ilvl w:val="0"/>
-          <w:numId w:val="1008"/>
+          <w:numId w:val="1009"/>
         </w:numPr>
         <w:pStyle w:val="Compact"/>
       </w:pPr>
@@ -4823,7 +4963,7 @@
       <w:pPr>
         <w:numPr>
           <w:ilvl w:val="0"/>
-          <w:numId w:val="1009"/>
+          <w:numId w:val="1010"/>
         </w:numPr>
         <w:pStyle w:val="Compact"/>
       </w:pPr>
@@ -4994,7 +5134,7 @@
       <w:pPr>
         <w:numPr>
           <w:ilvl w:val="0"/>
-          <w:numId w:val="1010"/>
+          <w:numId w:val="1011"/>
         </w:numPr>
         <w:pStyle w:val="Compact"/>
       </w:pPr>
@@ -5009,109 +5149,6 @@
           <w:rStyle w:val="VerbatimChar"/>
         </w:rPr>
         <w:t xml:space="preserve">Figure &lt;a href="#fig:cars-plot"&gt;&lt;strong&gt;??&lt;/strong&gt;&lt;/a&gt; on page \pageref(fig:cars-plot)</w:t>
-      </w:r>
-    </w:p>
-    <w:p>
-      <w:pPr>
-        <w:numPr>
-          <w:ilvl w:val="0"/>
-          <w:numId w:val="1010"/>
-        </w:numPr>
-        <w:pStyle w:val="Compact"/>
-      </w:pPr>
-      <w:r>
-        <w:t xml:space="preserve">Becomes: Figure</w:t>
-      </w:r>
-      <w:r>
-        <w:t xml:space="preserve"> </w:t>
-      </w:r>
-      <w:r>
-        <w:t xml:space="preserve">??</w:t>
-      </w:r>
-      <w:r>
-        <w:t xml:space="preserve"> </w:t>
-      </w:r>
-      <w:r>
-        <w:t xml:space="preserve">on page</w:t>
-      </w:r>
-      <w:r>
-        <w:t xml:space="preserve"> </w:t>
-      </w:r>
-    </w:p>
-    <w:bookmarkStart w:id="66" w:name="include-page-numbers-only-in-pdf-output"/>
-    <w:p>
-      <w:pPr>
-        <w:pStyle w:val="Heading4"/>
-      </w:pPr>
-      <w:r>
-        <w:rPr>
-          <w:rStyle w:val="SectionNumber"/>
-        </w:rPr>
-        <w:t xml:space="preserve">4.2.4.1</w:t>
-      </w:r>
-      <w:r>
-        <w:tab/>
-      </w:r>
-      <w:r>
-        <w:t xml:space="preserve">Include page numbers only in PDF output</w:t>
-      </w:r>
-    </w:p>
-    <w:p>
-      <w:pPr>
-        <w:pStyle w:val="FirstParagraph"/>
-      </w:pPr>
-      <w:r>
-        <w:t xml:space="preserve">A problem here is that LaTeX commands don’t display in HTML output, so in the gitbook output we’d see simply</w:t>
-      </w:r>
-      <w:r>
-        <w:t xml:space="preserve"> </w:t>
-      </w:r>
-      <w:r>
-        <w:t xml:space="preserve">“</w:t>
-      </w:r>
-      <w:r>
-        <w:t xml:space="preserve">Figure</w:t>
-      </w:r>
-      <w:r>
-        <w:t xml:space="preserve"> </w:t>
-      </w:r>
-      <w:r>
-        <w:t xml:space="preserve">??</w:t>
-      </w:r>
-      <w:r>
-        <w:t xml:space="preserve"> </w:t>
-      </w:r>
-      <w:r>
-        <w:t xml:space="preserve">on page</w:t>
-      </w:r>
-      <w:r>
-        <w:t xml:space="preserve">”</w:t>
-      </w:r>
-      <w:r>
-        <w:t xml:space="preserve">.</w:t>
-      </w:r>
-    </w:p>
-    <w:p>
-      <w:pPr>
-        <w:pStyle w:val="BodyText"/>
-      </w:pPr>
-      <w:r>
-        <w:t xml:space="preserve">One way to get around this is to use inline R code to insert the text, and use an</w:t>
-      </w:r>
-      <w:r>
-        <w:t xml:space="preserve"> </w:t>
-      </w:r>
-      <w:r>
-        <w:rPr>
-          <w:rStyle w:val="VerbatimChar"/>
-        </w:rPr>
-        <w:t xml:space="preserve">ifelse</w:t>
-      </w:r>
-      <w:r>
-        <w:t xml:space="preserve"> </w:t>
-      </w:r>
-      <w:r>
-        <w:t xml:space="preserve">statement to check the output format and then insert the appropriate text.</w:t>
       </w:r>
     </w:p>
     <w:p>
@@ -5123,23 +5160,126 @@
         <w:pStyle w:val="Compact"/>
       </w:pPr>
       <w:r>
-        <w:t xml:space="preserve">So this:</w:t>
-      </w:r>
-      <w:r>
-        <w:t xml:space="preserve"> </w:t>
-      </w:r>
-      <w:r>
-        <w:rPr>
-          <w:rStyle w:val="VerbatimChar"/>
-        </w:rPr>
-        <w:t xml:space="preserve">`r ifelse(knitr::is_latex_output(), "Figure \&lt;a href="#fig:cars-plot"&gt;&lt;strong&gt;??&lt;/strong&gt;&lt;/a&gt; on page \\pageref{fig:cars-plot}", "")`</w:t>
+        <w:t xml:space="preserve">Becomes: Figure</w:t>
+      </w:r>
+      <w:r>
+        <w:t xml:space="preserve"> </w:t>
+      </w:r>
+      <w:r>
+        <w:t xml:space="preserve">??</w:t>
+      </w:r>
+      <w:r>
+        <w:t xml:space="preserve"> </w:t>
+      </w:r>
+      <w:r>
+        <w:t xml:space="preserve">on page</w:t>
+      </w:r>
+      <w:r>
+        <w:t xml:space="preserve"> </w:t>
+      </w:r>
+    </w:p>
+    <w:bookmarkStart w:id="66" w:name="include-page-numbers-only-in-pdf-output"/>
+    <w:p>
+      <w:pPr>
+        <w:pStyle w:val="Heading4"/>
+      </w:pPr>
+      <w:r>
+        <w:rPr>
+          <w:rStyle w:val="SectionNumber"/>
+        </w:rPr>
+        <w:t xml:space="preserve">4.2.4.1</w:t>
+      </w:r>
+      <w:r>
+        <w:tab/>
+      </w:r>
+      <w:r>
+        <w:t xml:space="preserve">Include page numbers only in PDF output</w:t>
+      </w:r>
+    </w:p>
+    <w:p>
+      <w:pPr>
+        <w:pStyle w:val="FirstParagraph"/>
+      </w:pPr>
+      <w:r>
+        <w:t xml:space="preserve">A problem here is that LaTeX commands don’t display in HTML output, so in the gitbook output we’d see simply</w:t>
+      </w:r>
+      <w:r>
+        <w:t xml:space="preserve"> </w:t>
+      </w:r>
+      <w:r>
+        <w:t xml:space="preserve">“</w:t>
+      </w:r>
+      <w:r>
+        <w:t xml:space="preserve">Figure</w:t>
+      </w:r>
+      <w:r>
+        <w:t xml:space="preserve"> </w:t>
+      </w:r>
+      <w:r>
+        <w:t xml:space="preserve">??</w:t>
+      </w:r>
+      <w:r>
+        <w:t xml:space="preserve"> </w:t>
+      </w:r>
+      <w:r>
+        <w:t xml:space="preserve">on page</w:t>
+      </w:r>
+      <w:r>
+        <w:t xml:space="preserve">”</w:t>
+      </w:r>
+      <w:r>
+        <w:t xml:space="preserve">.</w:t>
+      </w:r>
+    </w:p>
+    <w:p>
+      <w:pPr>
+        <w:pStyle w:val="BodyText"/>
+      </w:pPr>
+      <w:r>
+        <w:t xml:space="preserve">One way to get around this is to use inline R code to insert the text, and use an</w:t>
+      </w:r>
+      <w:r>
+        <w:t xml:space="preserve"> </w:t>
+      </w:r>
+      <w:r>
+        <w:rPr>
+          <w:rStyle w:val="VerbatimChar"/>
+        </w:rPr>
+        <w:t xml:space="preserve">ifelse</w:t>
+      </w:r>
+      <w:r>
+        <w:t xml:space="preserve"> </w:t>
+      </w:r>
+      <w:r>
+        <w:t xml:space="preserve">statement to check the output format and then insert the appropriate text.</w:t>
       </w:r>
     </w:p>
     <w:p>
       <w:pPr>
         <w:numPr>
           <w:ilvl w:val="0"/>
-          <w:numId w:val="1011"/>
+          <w:numId w:val="1012"/>
+        </w:numPr>
+        <w:pStyle w:val="Compact"/>
+      </w:pPr>
+      <w:r>
+        <w:t xml:space="preserve">So this:</w:t>
+      </w:r>
+      <w:r>
+        <w:t xml:space="preserve"> </w:t>
+      </w:r>
+      <w:r>
+        <w:rPr>
+          <w:rStyle w:val="VerbatimChar"/>
+        </w:rPr>
+        <w:t xml:space="preserve">`r ifelse(knitr::is_latex_output(), "Figure \&lt;a href="#fig:cars-plot"&gt;&lt;strong&gt;??&lt;/strong&gt;&lt;/a&gt; on page \\pageref{fig:cars-plot}", "")`</w:t>
+      </w:r>
+    </w:p>
+    <w:p>
+      <w:pPr>
+        <w:numPr>
+          <w:ilvl w:val="0"/>
+          <w:numId w:val="1012"/>
         </w:numPr>
         <w:pStyle w:val="Compact"/>
       </w:pPr>
@@ -5359,7 +5499,7 @@
       <w:pPr>
         <w:numPr>
           <w:ilvl w:val="0"/>
-          <w:numId w:val="1012"/>
+          <w:numId w:val="1013"/>
         </w:numPr>
       </w:pPr>
       <w:r>
@@ -5391,7 +5531,7 @@
       <w:pPr>
         <w:numPr>
           <w:ilvl w:val="0"/>
-          <w:numId w:val="1012"/>
+          <w:numId w:val="1013"/>
         </w:numPr>
       </w:pPr>
       <w:r>
@@ -5977,7 +6117,7 @@
       <w:pPr>
         <w:numPr>
           <w:ilvl w:val="0"/>
-          <w:numId w:val="1013"/>
+          <w:numId w:val="1014"/>
         </w:numPr>
         <w:pStyle w:val="Compact"/>
       </w:pPr>
@@ -6016,334 +6156,6 @@
           <w:rStyle w:val="VerbatimChar"/>
         </w:rPr>
         <w:t xml:space="preserve">kableExtra</w:t>
-      </w:r>
-    </w:p>
-    <w:p>
-      <w:pPr>
-        <w:numPr>
-          <w:ilvl w:val="0"/>
-          <w:numId w:val="1013"/>
-        </w:numPr>
-        <w:pStyle w:val="Compact"/>
-      </w:pPr>
-      <w:r>
-        <w:t xml:space="preserve">Add the attributes that make R Markdown understand that the table is a table (it seems R drops these when we do the string replacement)</w:t>
-      </w:r>
-    </w:p>
-    <w:bookmarkEnd w:id="85"/>
-    <w:bookmarkEnd w:id="86"/>
-    <w:bookmarkEnd w:id="87"/>
-    <w:bookmarkStart w:id="114" w:name="X51bc91f4e64bb84a1de0d4ebcf29499e1120650"/>
-    <w:p>
-      <w:pPr>
-        <w:pStyle w:val="Heading1"/>
-      </w:pPr>
-      <w:r>
-        <w:rPr>
-          <w:rStyle w:val="SectionNumber"/>
-        </w:rPr>
-        <w:t xml:space="preserve">6</w:t>
-      </w:r>
-      <w:r>
-        <w:tab/>
-      </w:r>
-      <w:r>
-        <w:t xml:space="preserve">Text Mining, Natural Language Processing, and Sentiment Analysis</w:t>
-      </w:r>
-    </w:p>
-    <w:bookmarkStart w:id="88" w:name="cepeh-qualatative-feedback"/>
-    <w:p>
-      <w:pPr>
-        <w:pStyle w:val="Heading2"/>
-      </w:pPr>
-      <w:r>
-        <w:rPr>
-          <w:rStyle w:val="SectionNumber"/>
-        </w:rPr>
-        <w:t xml:space="preserve">6.1</w:t>
-      </w:r>
-      <w:r>
-        <w:tab/>
-      </w:r>
-      <w:r>
-        <w:t xml:space="preserve">CEPEH Qualatative Feedback</w:t>
-      </w:r>
-    </w:p>
-    <w:p>
-      <w:pPr>
-        <w:pStyle w:val="FirstParagraph"/>
-      </w:pPr>
-      <w:r>
-        <w:t xml:space="preserve">The focus group discussions provided a lot of feedback for how the participants experienced their interactions with the chatbots, and how the CEPEH team can improve them, improve the design and development processes, and improve uptake and sharing.</w:t>
-      </w:r>
-    </w:p>
-    <w:p>
-      <w:pPr>
-        <w:pStyle w:val="BodyText"/>
-      </w:pPr>
-      <w:r>
-        <w:t xml:space="preserve">One method of analysing this data is with use of text mining and data manipulation, creating word clouds, sentiment analysis, and using a model which can distinguish the unique themes in text, and highlights for us what text is used to create these themes.</w:t>
-      </w:r>
-    </w:p>
-    <w:p>
-      <w:pPr>
-        <w:pStyle w:val="BodyText"/>
-      </w:pPr>
-      <w:r>
-        <w:t xml:space="preserve">Therefore, we have created such tools to allow efficient and intelligent analysis of this open/free focus group data.</w:t>
-      </w:r>
-    </w:p>
-    <w:bookmarkEnd w:id="88"/>
-    <w:bookmarkStart w:id="91" w:name="tokenising"/>
-    <w:p>
-      <w:pPr>
-        <w:pStyle w:val="Heading2"/>
-      </w:pPr>
-      <w:r>
-        <w:rPr>
-          <w:rStyle w:val="SectionNumber"/>
-        </w:rPr>
-        <w:t xml:space="preserve">6.2</w:t>
-      </w:r>
-      <w:r>
-        <w:tab/>
-      </w:r>
-      <w:r>
-        <w:t xml:space="preserve">Tokenising</w:t>
-      </w:r>
-    </w:p>
-    <w:p>
-      <w:pPr>
-        <w:pStyle w:val="FirstParagraph"/>
-      </w:pPr>
-      <w:r>
-        <w:t xml:space="preserve">A Token is</w:t>
-      </w:r>
-      <w:r>
-        <w:t xml:space="preserve"> </w:t>
-      </w:r>
-      <w:r>
-        <w:t xml:space="preserve">“</w:t>
-      </w:r>
-      <w:r>
-        <w:t xml:space="preserve">a meaningful unit of text, most often a word, that we are interested in using for further analysis</w:t>
-      </w:r>
-      <w:r>
-        <w:t xml:space="preserve">”</w:t>
-      </w:r>
-      <w:r>
-        <w:t xml:space="preserve"> </w:t>
-      </w:r>
-      <w:r>
-        <w:t xml:space="preserve">Meaning, for each word we give it a property that we can call upon later.</w:t>
-      </w:r>
-    </w:p>
-    <w:p>
-      <w:pPr>
-        <w:pStyle w:val="BodyText"/>
-      </w:pPr>
-      <w:r>
-        <w:t xml:space="preserve">The data manipulation for this included removing punctuation, converting to lower-case, and setting word type to word (and not such types as</w:t>
-      </w:r>
-      <w:r>
-        <w:t xml:space="preserve"> </w:t>
-      </w:r>
-      <w:r>
-        <w:t xml:space="preserve">“</w:t>
-      </w:r>
-      <w:r>
-        <w:t xml:space="preserve">characters</w:t>
-      </w:r>
-      <w:r>
-        <w:t xml:space="preserve">”</w:t>
-      </w:r>
-      <w:r>
-        <w:t xml:space="preserve">,</w:t>
-      </w:r>
-      <w:r>
-        <w:t xml:space="preserve"> </w:t>
-      </w:r>
-      <w:r>
-        <w:t xml:space="preserve">“</w:t>
-      </w:r>
-      <w:r>
-        <w:t xml:space="preserve">ngrams</w:t>
-      </w:r>
-      <w:r>
-        <w:t xml:space="preserve">”</w:t>
-      </w:r>
-      <w:r>
-        <w:t xml:space="preserve">,</w:t>
-      </w:r>
-      <w:r>
-        <w:t xml:space="preserve"> </w:t>
-      </w:r>
-      <w:r>
-        <w:t xml:space="preserve">“</w:t>
-      </w:r>
-      <w:r>
-        <w:t xml:space="preserve">sentences</w:t>
-      </w:r>
-      <w:r>
-        <w:t xml:space="preserve">”</w:t>
-      </w:r>
-      <w:r>
-        <w:t xml:space="preserve">,</w:t>
-      </w:r>
-      <w:r>
-        <w:t xml:space="preserve"> </w:t>
-      </w:r>
-      <w:r>
-        <w:t xml:space="preserve">“</w:t>
-      </w:r>
-      <w:r>
-        <w:t xml:space="preserve">lines</w:t>
-      </w:r>
-      <w:r>
-        <w:t xml:space="preserve">”</w:t>
-      </w:r>
-      <w:r>
-        <w:t xml:space="preserve">,</w:t>
-      </w:r>
-      <w:r>
-        <w:t xml:space="preserve"> </w:t>
-      </w:r>
-      <w:r>
-        <w:t xml:space="preserve">“</w:t>
-      </w:r>
-      <w:r>
-        <w:t xml:space="preserve">regex</w:t>
-      </w:r>
-      <w:r>
-        <w:t xml:space="preserve">”</w:t>
-      </w:r>
-      <w:r>
-        <w:t xml:space="preserve">,</w:t>
-      </w:r>
-      <w:r>
-        <w:t xml:space="preserve"> </w:t>
-      </w:r>
-      <w:r>
-        <w:t xml:space="preserve">“</w:t>
-      </w:r>
-      <w:r>
-        <w:t xml:space="preserve">paragraphs</w:t>
-      </w:r>
-      <w:r>
-        <w:t xml:space="preserve">”</w:t>
-      </w:r>
-      <w:r>
-        <w:t xml:space="preserve">)</w:t>
-      </w:r>
-    </w:p>
-    <w:p>
-      <w:pPr>
-        <w:pStyle w:val="SourceCode"/>
-      </w:pPr>
-      <w:r>
-        <w:rPr>
-          <w:rStyle w:val="VerbatimChar"/>
-        </w:rPr>
-        <w:t xml:space="preserve">## readtext object consisting of 6 documents and 0 docvars.</w:t>
-      </w:r>
-      <w:r>
-        <w:br/>
-      </w:r>
-      <w:r>
-        <w:rPr>
-          <w:rStyle w:val="VerbatimChar"/>
-        </w:rPr>
-        <w:t xml:space="preserve">## # Description: df [6 × 3]</w:t>
-      </w:r>
-      <w:r>
-        <w:br/>
-      </w:r>
-      <w:r>
-        <w:rPr>
-          <w:rStyle w:val="VerbatimChar"/>
-        </w:rPr>
-        <w:t xml:space="preserve">##   doc_id word       text     </w:t>
-      </w:r>
-      <w:r>
-        <w:br/>
-      </w:r>
-      <w:r>
-        <w:rPr>
-          <w:rStyle w:val="VerbatimChar"/>
-        </w:rPr>
-        <w:t xml:space="preserve">##   &lt;fct&gt;  &lt;chr&gt;      &lt;chr&gt;    </w:t>
-      </w:r>
-      <w:r>
-        <w:br/>
-      </w:r>
-      <w:r>
-        <w:rPr>
-          <w:rStyle w:val="VerbatimChar"/>
-        </w:rPr>
-        <w:t xml:space="preserve">## 1 1      p1         "\"\"..."</w:t>
-      </w:r>
-      <w:r>
-        <w:br/>
-      </w:r>
-      <w:r>
-        <w:rPr>
-          <w:rStyle w:val="VerbatimChar"/>
-        </w:rPr>
-        <w:t xml:space="preserve">## 2 1      for        "\"\"..."</w:t>
-      </w:r>
-      <w:r>
-        <w:br/>
-      </w:r>
-      <w:r>
-        <w:rPr>
-          <w:rStyle w:val="VerbatimChar"/>
-        </w:rPr>
-        <w:t xml:space="preserve">## 3 1      me         "\"\"..."</w:t>
-      </w:r>
-      <w:r>
-        <w:br/>
-      </w:r>
-      <w:r>
-        <w:rPr>
-          <w:rStyle w:val="VerbatimChar"/>
-        </w:rPr>
-        <w:t xml:space="preserve">## 4 1      personally "\"\"..."</w:t>
-      </w:r>
-      <w:r>
-        <w:br/>
-      </w:r>
-      <w:r>
-        <w:rPr>
-          <w:rStyle w:val="VerbatimChar"/>
-        </w:rPr>
-        <w:t xml:space="preserve">## 5 1      it         "\"\"..."</w:t>
-      </w:r>
-      <w:r>
-        <w:br/>
-      </w:r>
-      <w:r>
-        <w:rPr>
-          <w:rStyle w:val="VerbatimChar"/>
-        </w:rPr>
-        <w:t xml:space="preserve">## 6 1      was        "\"\"..."</w:t>
-      </w:r>
-    </w:p>
-    <w:bookmarkStart w:id="89" w:name="removing-non-alphanumeric-characters"/>
-    <w:p>
-      <w:pPr>
-        <w:pStyle w:val="Heading3"/>
-      </w:pPr>
-      <w:r>
-        <w:rPr>
-          <w:rStyle w:val="SectionNumber"/>
-        </w:rPr>
-        <w:t xml:space="preserve">6.2.1</w:t>
-      </w:r>
-      <w:r>
-        <w:tab/>
-      </w:r>
-      <w:r>
-        <w:t xml:space="preserve">2.2 Removing non-alphanumeric characters</w:t>
       </w:r>
     </w:p>
     <w:p>
@@ -6355,27 +6167,308 @@
         <w:pStyle w:val="Compact"/>
       </w:pPr>
       <w:r>
-        <w:t xml:space="preserve">str_extract is used to get rid of non-alphanumeric characters (because we don’t want to count</w:t>
-      </w:r>
-      <w:r>
-        <w:t xml:space="preserve"> </w:t>
-      </w:r>
-      <w:r>
-        <w:rPr>
-          <w:iCs/>
-          <w:i/>
-        </w:rPr>
-        <w:t xml:space="preserve">word</w:t>
-      </w:r>
-      <w:r>
-        <w:t xml:space="preserve"> </w:t>
-      </w:r>
-      <w:r>
-        <w:t xml:space="preserve">separately from word)</w:t>
-      </w:r>
-    </w:p>
-    <w:bookmarkEnd w:id="89"/>
-    <w:bookmarkStart w:id="90" w:name="stop-words"/>
+        <w:t xml:space="preserve">Add the attributes that make R Markdown understand that the table is a table (it seems R drops these when we do the string replacement)</w:t>
+      </w:r>
+    </w:p>
+    <w:bookmarkEnd w:id="85"/>
+    <w:bookmarkEnd w:id="86"/>
+    <w:bookmarkEnd w:id="87"/>
+    <w:bookmarkStart w:id="114" w:name="X51bc91f4e64bb84a1de0d4ebcf29499e1120650"/>
+    <w:p>
+      <w:pPr>
+        <w:pStyle w:val="Heading1"/>
+      </w:pPr>
+      <w:r>
+        <w:rPr>
+          <w:rStyle w:val="SectionNumber"/>
+        </w:rPr>
+        <w:t xml:space="preserve">6</w:t>
+      </w:r>
+      <w:r>
+        <w:tab/>
+      </w:r>
+      <w:r>
+        <w:t xml:space="preserve">Text Mining, Natural Language Processing, and Sentiment Analysis</w:t>
+      </w:r>
+    </w:p>
+    <w:bookmarkStart w:id="88" w:name="cepeh-qualatative-feedback"/>
+    <w:p>
+      <w:pPr>
+        <w:pStyle w:val="Heading2"/>
+      </w:pPr>
+      <w:r>
+        <w:rPr>
+          <w:rStyle w:val="SectionNumber"/>
+        </w:rPr>
+        <w:t xml:space="preserve">6.1</w:t>
+      </w:r>
+      <w:r>
+        <w:tab/>
+      </w:r>
+      <w:r>
+        <w:t xml:space="preserve">CEPEH Qualatative Feedback</w:t>
+      </w:r>
+    </w:p>
+    <w:p>
+      <w:pPr>
+        <w:pStyle w:val="FirstParagraph"/>
+      </w:pPr>
+      <w:r>
+        <w:t xml:space="preserve">The focus group discussions provided a lot of feedback for how the participants experienced their interactions with the chatbots, and how the CEPEH team can improve them, improve the design and development processes, and improve uptake and sharing.</w:t>
+      </w:r>
+    </w:p>
+    <w:p>
+      <w:pPr>
+        <w:pStyle w:val="BodyText"/>
+      </w:pPr>
+      <w:r>
+        <w:t xml:space="preserve">One method of analysing this data is with use of text mining and data manipulation, creating word clouds, sentiment analysis, and using a model which can distinguish the unique themes in text, and highlights for us what text is used to create these themes.</w:t>
+      </w:r>
+    </w:p>
+    <w:p>
+      <w:pPr>
+        <w:pStyle w:val="BodyText"/>
+      </w:pPr>
+      <w:r>
+        <w:t xml:space="preserve">Therefore, we have created such tools to allow efficient and intelligent analysis of this open/free focus group data.</w:t>
+      </w:r>
+    </w:p>
+    <w:bookmarkEnd w:id="88"/>
+    <w:bookmarkStart w:id="91" w:name="tokenising"/>
+    <w:p>
+      <w:pPr>
+        <w:pStyle w:val="Heading2"/>
+      </w:pPr>
+      <w:r>
+        <w:rPr>
+          <w:rStyle w:val="SectionNumber"/>
+        </w:rPr>
+        <w:t xml:space="preserve">6.2</w:t>
+      </w:r>
+      <w:r>
+        <w:tab/>
+      </w:r>
+      <w:r>
+        <w:t xml:space="preserve">Tokenising</w:t>
+      </w:r>
+    </w:p>
+    <w:p>
+      <w:pPr>
+        <w:pStyle w:val="FirstParagraph"/>
+      </w:pPr>
+      <w:r>
+        <w:t xml:space="preserve">A Token is</w:t>
+      </w:r>
+      <w:r>
+        <w:t xml:space="preserve"> </w:t>
+      </w:r>
+      <w:r>
+        <w:t xml:space="preserve">“</w:t>
+      </w:r>
+      <w:r>
+        <w:t xml:space="preserve">a meaningful unit of text, most often a word, that we are interested in using for further analysis</w:t>
+      </w:r>
+      <w:r>
+        <w:t xml:space="preserve">”</w:t>
+      </w:r>
+      <w:r>
+        <w:t xml:space="preserve"> </w:t>
+      </w:r>
+      <w:r>
+        <w:t xml:space="preserve">Meaning, for each word we give it a property that we can call upon later.</w:t>
+      </w:r>
+    </w:p>
+    <w:p>
+      <w:pPr>
+        <w:pStyle w:val="BodyText"/>
+      </w:pPr>
+      <w:r>
+        <w:t xml:space="preserve">The data manipulation for this included removing punctuation, converting to lower-case, and setting word type to word (and not such types as</w:t>
+      </w:r>
+      <w:r>
+        <w:t xml:space="preserve"> </w:t>
+      </w:r>
+      <w:r>
+        <w:t xml:space="preserve">“</w:t>
+      </w:r>
+      <w:r>
+        <w:t xml:space="preserve">characters</w:t>
+      </w:r>
+      <w:r>
+        <w:t xml:space="preserve">”</w:t>
+      </w:r>
+      <w:r>
+        <w:t xml:space="preserve">,</w:t>
+      </w:r>
+      <w:r>
+        <w:t xml:space="preserve"> </w:t>
+      </w:r>
+      <w:r>
+        <w:t xml:space="preserve">“</w:t>
+      </w:r>
+      <w:r>
+        <w:t xml:space="preserve">ngrams</w:t>
+      </w:r>
+      <w:r>
+        <w:t xml:space="preserve">”</w:t>
+      </w:r>
+      <w:r>
+        <w:t xml:space="preserve">,</w:t>
+      </w:r>
+      <w:r>
+        <w:t xml:space="preserve"> </w:t>
+      </w:r>
+      <w:r>
+        <w:t xml:space="preserve">“</w:t>
+      </w:r>
+      <w:r>
+        <w:t xml:space="preserve">sentences</w:t>
+      </w:r>
+      <w:r>
+        <w:t xml:space="preserve">”</w:t>
+      </w:r>
+      <w:r>
+        <w:t xml:space="preserve">,</w:t>
+      </w:r>
+      <w:r>
+        <w:t xml:space="preserve"> </w:t>
+      </w:r>
+      <w:r>
+        <w:t xml:space="preserve">“</w:t>
+      </w:r>
+      <w:r>
+        <w:t xml:space="preserve">lines</w:t>
+      </w:r>
+      <w:r>
+        <w:t xml:space="preserve">”</w:t>
+      </w:r>
+      <w:r>
+        <w:t xml:space="preserve">,</w:t>
+      </w:r>
+      <w:r>
+        <w:t xml:space="preserve"> </w:t>
+      </w:r>
+      <w:r>
+        <w:t xml:space="preserve">“</w:t>
+      </w:r>
+      <w:r>
+        <w:t xml:space="preserve">regex</w:t>
+      </w:r>
+      <w:r>
+        <w:t xml:space="preserve">”</w:t>
+      </w:r>
+      <w:r>
+        <w:t xml:space="preserve">,</w:t>
+      </w:r>
+      <w:r>
+        <w:t xml:space="preserve"> </w:t>
+      </w:r>
+      <w:r>
+        <w:t xml:space="preserve">“</w:t>
+      </w:r>
+      <w:r>
+        <w:t xml:space="preserve">paragraphs</w:t>
+      </w:r>
+      <w:r>
+        <w:t xml:space="preserve">”</w:t>
+      </w:r>
+      <w:r>
+        <w:t xml:space="preserve">)</w:t>
+      </w:r>
+    </w:p>
+    <w:p>
+      <w:pPr>
+        <w:pStyle w:val="SourceCode"/>
+      </w:pPr>
+      <w:r>
+        <w:rPr>
+          <w:rStyle w:val="VerbatimChar"/>
+        </w:rPr>
+        <w:t xml:space="preserve">## readtext object consisting of 6 documents and 0 docvars.</w:t>
+      </w:r>
+      <w:r>
+        <w:br/>
+      </w:r>
+      <w:r>
+        <w:rPr>
+          <w:rStyle w:val="VerbatimChar"/>
+        </w:rPr>
+        <w:t xml:space="preserve">## # Description: df [6 × 3]</w:t>
+      </w:r>
+      <w:r>
+        <w:br/>
+      </w:r>
+      <w:r>
+        <w:rPr>
+          <w:rStyle w:val="VerbatimChar"/>
+        </w:rPr>
+        <w:t xml:space="preserve">##   doc_id word       text     </w:t>
+      </w:r>
+      <w:r>
+        <w:br/>
+      </w:r>
+      <w:r>
+        <w:rPr>
+          <w:rStyle w:val="VerbatimChar"/>
+        </w:rPr>
+        <w:t xml:space="preserve">##   &lt;fct&gt;  &lt;chr&gt;      &lt;chr&gt;    </w:t>
+      </w:r>
+      <w:r>
+        <w:br/>
+      </w:r>
+      <w:r>
+        <w:rPr>
+          <w:rStyle w:val="VerbatimChar"/>
+        </w:rPr>
+        <w:t xml:space="preserve">## 1 1      p1         "\"\"..."</w:t>
+      </w:r>
+      <w:r>
+        <w:br/>
+      </w:r>
+      <w:r>
+        <w:rPr>
+          <w:rStyle w:val="VerbatimChar"/>
+        </w:rPr>
+        <w:t xml:space="preserve">## 2 1      for        "\"\"..."</w:t>
+      </w:r>
+      <w:r>
+        <w:br/>
+      </w:r>
+      <w:r>
+        <w:rPr>
+          <w:rStyle w:val="VerbatimChar"/>
+        </w:rPr>
+        <w:t xml:space="preserve">## 3 1      me         "\"\"..."</w:t>
+      </w:r>
+      <w:r>
+        <w:br/>
+      </w:r>
+      <w:r>
+        <w:rPr>
+          <w:rStyle w:val="VerbatimChar"/>
+        </w:rPr>
+        <w:t xml:space="preserve">## 4 1      personally "\"\"..."</w:t>
+      </w:r>
+      <w:r>
+        <w:br/>
+      </w:r>
+      <w:r>
+        <w:rPr>
+          <w:rStyle w:val="VerbatimChar"/>
+        </w:rPr>
+        <w:t xml:space="preserve">## 5 1      it         "\"\"..."</w:t>
+      </w:r>
+      <w:r>
+        <w:br/>
+      </w:r>
+      <w:r>
+        <w:rPr>
+          <w:rStyle w:val="VerbatimChar"/>
+        </w:rPr>
+        <w:t xml:space="preserve">## 6 1      was        "\"\"..."</w:t>
+      </w:r>
+    </w:p>
+    <w:bookmarkStart w:id="89" w:name="removing-non-alphanumeric-characters"/>
     <w:p>
       <w:pPr>
         <w:pStyle w:val="Heading3"/>
@@ -6384,13 +6477,13 @@
         <w:rPr>
           <w:rStyle w:val="SectionNumber"/>
         </w:rPr>
-        <w:t xml:space="preserve">6.2.2</w:t>
+        <w:t xml:space="preserve">6.2.1</w:t>
       </w:r>
       <w:r>
         <w:tab/>
       </w:r>
       <w:r>
-        <w:t xml:space="preserve">2.3 Stop words</w:t>
+        <w:t xml:space="preserve">2.2 Removing non-alphanumeric characters</w:t>
       </w:r>
     </w:p>
     <w:p>
@@ -6402,406 +6495,42 @@
         <w:pStyle w:val="Compact"/>
       </w:pPr>
       <w:r>
-        <w:t xml:space="preserve">Stop words: very common,</w:t>
-      </w:r>
-      <w:r>
-        <w:t xml:space="preserve"> </w:t>
-      </w:r>
-      <w:r>
-        <w:t xml:space="preserve">“</w:t>
-      </w:r>
-      <w:r>
-        <w:t xml:space="preserve">meaningless</w:t>
-      </w:r>
-      <w:r>
-        <w:t xml:space="preserve">”</w:t>
-      </w:r>
-      <w:r>
-        <w:t xml:space="preserve"> </w:t>
-      </w:r>
-      <w:r>
-        <w:t xml:space="preserve">function words like</w:t>
-      </w:r>
-      <w:r>
-        <w:t xml:space="preserve"> </w:t>
-      </w:r>
-      <w:r>
-        <w:t xml:space="preserve">“</w:t>
-      </w:r>
-      <w:r>
-        <w:t xml:space="preserve">the</w:t>
-      </w:r>
-      <w:r>
-        <w:t xml:space="preserve">”</w:t>
-      </w:r>
-      <w:r>
-        <w:t xml:space="preserve">,</w:t>
-      </w:r>
-      <w:r>
-        <w:t xml:space="preserve"> </w:t>
-      </w:r>
-      <w:r>
-        <w:t xml:space="preserve">“</w:t>
-      </w:r>
-      <w:r>
-        <w:t xml:space="preserve">of</w:t>
-      </w:r>
-      <w:r>
-        <w:t xml:space="preserve">”</w:t>
-      </w:r>
-      <w:r>
-        <w:t xml:space="preserve"> </w:t>
-      </w:r>
-      <w:r>
-        <w:t xml:space="preserve">and</w:t>
-      </w:r>
-      <w:r>
-        <w:t xml:space="preserve"> </w:t>
-      </w:r>
-      <w:r>
-        <w:t xml:space="preserve">“</w:t>
-      </w:r>
-      <w:r>
-        <w:t xml:space="preserve">to</w:t>
-      </w:r>
-      <w:r>
-        <w:t xml:space="preserve">”</w:t>
-      </w:r>
-      <w:r>
-        <w:t xml:space="preserve"> </w:t>
-      </w:r>
-      <w:r>
-        <w:t xml:space="preserve">– not usually important in an analysis (i.e. to find out that the most common word in two books you are comparing is</w:t>
-      </w:r>
-      <w:r>
-        <w:t xml:space="preserve"> </w:t>
-      </w:r>
-      <w:r>
-        <w:t xml:space="preserve">“</w:t>
-      </w:r>
-      <w:r>
-        <w:t xml:space="preserve">the</w:t>
-      </w:r>
-      <w:r>
-        <w:t xml:space="preserve">”</w:t>
-      </w:r>
-      <w:r>
-        <w:t xml:space="preserve">)</w:t>
-      </w:r>
-    </w:p>
-    <w:p>
-      <w:pPr>
-        <w:numPr>
-          <w:ilvl w:val="0"/>
-          <w:numId w:val="1015"/>
-        </w:numPr>
-        <w:pStyle w:val="Compact"/>
-      </w:pPr>
-      <w:r>
-        <w:t xml:space="preserve">tidytext has a built-in df called stop_words for English</w:t>
-      </w:r>
-    </w:p>
-    <w:p>
-      <w:pPr>
-        <w:numPr>
-          <w:ilvl w:val="0"/>
-          <w:numId w:val="1015"/>
-        </w:numPr>
-        <w:pStyle w:val="Compact"/>
-      </w:pPr>
-      <w:r>
-        <w:t xml:space="preserve">remove these from your dataset with anti_join</w:t>
-      </w:r>
-    </w:p>
-    <w:p>
-      <w:pPr>
-        <w:pStyle w:val="FirstParagraph"/>
-      </w:pPr>
-      <w:r>
-        <w:t xml:space="preserve">We can take a look:</w:t>
-      </w:r>
-    </w:p>
-    <w:p>
-      <w:pPr>
-        <w:pStyle w:val="SourceCode"/>
-      </w:pPr>
-      <w:r>
-        <w:rPr>
-          <w:rStyle w:val="VerbatimChar"/>
-        </w:rPr>
-        <w:t xml:space="preserve">## # A tibble: 1,149 × 2</w:t>
-      </w:r>
-      <w:r>
-        <w:br/>
-      </w:r>
-      <w:r>
-        <w:rPr>
-          <w:rStyle w:val="VerbatimChar"/>
-        </w:rPr>
-        <w:t xml:space="preserve">##    word        lexicon</w:t>
-      </w:r>
-      <w:r>
-        <w:br/>
-      </w:r>
-      <w:r>
-        <w:rPr>
-          <w:rStyle w:val="VerbatimChar"/>
-        </w:rPr>
-        <w:t xml:space="preserve">##    &lt;chr&gt;       &lt;chr&gt;  </w:t>
-      </w:r>
-      <w:r>
-        <w:br/>
-      </w:r>
-      <w:r>
-        <w:rPr>
-          <w:rStyle w:val="VerbatimChar"/>
-        </w:rPr>
-        <w:t xml:space="preserve">##  1 a           SMART  </w:t>
-      </w:r>
-      <w:r>
-        <w:br/>
-      </w:r>
-      <w:r>
-        <w:rPr>
-          <w:rStyle w:val="VerbatimChar"/>
-        </w:rPr>
-        <w:t xml:space="preserve">##  2 a's         SMART  </w:t>
-      </w:r>
-      <w:r>
-        <w:br/>
-      </w:r>
-      <w:r>
-        <w:rPr>
-          <w:rStyle w:val="VerbatimChar"/>
-        </w:rPr>
-        <w:t xml:space="preserve">##  3 able        SMART  </w:t>
-      </w:r>
-      <w:r>
-        <w:br/>
-      </w:r>
-      <w:r>
-        <w:rPr>
-          <w:rStyle w:val="VerbatimChar"/>
-        </w:rPr>
-        <w:t xml:space="preserve">##  4 about       SMART  </w:t>
-      </w:r>
-      <w:r>
-        <w:br/>
-      </w:r>
-      <w:r>
-        <w:rPr>
-          <w:rStyle w:val="VerbatimChar"/>
-        </w:rPr>
-        <w:t xml:space="preserve">##  5 above       SMART  </w:t>
-      </w:r>
-      <w:r>
-        <w:br/>
-      </w:r>
-      <w:r>
-        <w:rPr>
-          <w:rStyle w:val="VerbatimChar"/>
-        </w:rPr>
-        <w:t xml:space="preserve">##  6 according   SMART  </w:t>
-      </w:r>
-      <w:r>
-        <w:br/>
-      </w:r>
-      <w:r>
-        <w:rPr>
-          <w:rStyle w:val="VerbatimChar"/>
-        </w:rPr>
-        <w:t xml:space="preserve">##  7 accordingly SMART  </w:t>
-      </w:r>
-      <w:r>
-        <w:br/>
-      </w:r>
-      <w:r>
-        <w:rPr>
-          <w:rStyle w:val="VerbatimChar"/>
-        </w:rPr>
-        <w:t xml:space="preserve">##  8 across      SMART  </w:t>
-      </w:r>
-      <w:r>
-        <w:br/>
-      </w:r>
-      <w:r>
-        <w:rPr>
-          <w:rStyle w:val="VerbatimChar"/>
-        </w:rPr>
-        <w:t xml:space="preserve">##  9 actually    SMART  </w:t>
-      </w:r>
-      <w:r>
-        <w:br/>
-      </w:r>
-      <w:r>
-        <w:rPr>
-          <w:rStyle w:val="VerbatimChar"/>
-        </w:rPr>
-        <w:t xml:space="preserve">## 10 after       SMART  </w:t>
-      </w:r>
-      <w:r>
-        <w:br/>
-      </w:r>
-      <w:r>
-        <w:rPr>
-          <w:rStyle w:val="VerbatimChar"/>
-        </w:rPr>
-        <w:t xml:space="preserve">## # … with 1,139 more rows</w:t>
-      </w:r>
-    </w:p>
-    <w:p>
-      <w:pPr>
-        <w:pStyle w:val="SourceCode"/>
-      </w:pPr>
-      <w:r>
-        <w:rPr>
-          <w:rStyle w:val="VerbatimChar"/>
-        </w:rPr>
-        <w:t xml:space="preserve">## readtext object consisting of 806 documents and 0 docvars.</w:t>
-      </w:r>
-      <w:r>
-        <w:br/>
-      </w:r>
-      <w:r>
-        <w:rPr>
-          <w:rStyle w:val="VerbatimChar"/>
-        </w:rPr>
-        <w:t xml:space="preserve">## # Description: df [806 × 3]</w:t>
-      </w:r>
-      <w:r>
-        <w:br/>
-      </w:r>
-      <w:r>
-        <w:rPr>
-          <w:rStyle w:val="VerbatimChar"/>
-        </w:rPr>
-        <w:t xml:space="preserve">##   doc_id word       text     </w:t>
-      </w:r>
-      <w:r>
-        <w:br/>
-      </w:r>
-      <w:r>
-        <w:rPr>
-          <w:rStyle w:val="VerbatimChar"/>
-        </w:rPr>
-        <w:t xml:space="preserve">##   &lt;fct&gt;  &lt;chr&gt;      &lt;chr&gt;    </w:t>
-      </w:r>
-      <w:r>
-        <w:br/>
-      </w:r>
-      <w:r>
-        <w:rPr>
-          <w:rStyle w:val="VerbatimChar"/>
-        </w:rPr>
-        <w:t xml:space="preserve">## 1 1      personally "\"\"..."</w:t>
-      </w:r>
-      <w:r>
-        <w:br/>
-      </w:r>
-      <w:r>
-        <w:rPr>
-          <w:rStyle w:val="VerbatimChar"/>
-        </w:rPr>
-        <w:t xml:space="preserve">## 2 1      nice       "\"\"..."</w:t>
-      </w:r>
-      <w:r>
-        <w:br/>
-      </w:r>
-      <w:r>
-        <w:rPr>
-          <w:rStyle w:val="VerbatimChar"/>
-        </w:rPr>
-        <w:t xml:space="preserve">## 3 1      week       "\"\"..."</w:t>
-      </w:r>
-      <w:r>
-        <w:br/>
-      </w:r>
-      <w:r>
-        <w:rPr>
-          <w:rStyle w:val="VerbatimChar"/>
-        </w:rPr>
-        <w:t xml:space="preserve">## 4 1      ive        "\"\"..."</w:t>
-      </w:r>
-      <w:r>
-        <w:br/>
-      </w:r>
-      <w:r>
-        <w:rPr>
-          <w:rStyle w:val="VerbatimChar"/>
-        </w:rPr>
-        <w:t xml:space="preserve">## 5 1      feeling    "\"\"..."</w:t>
-      </w:r>
-      <w:r>
-        <w:br/>
-      </w:r>
-      <w:r>
-        <w:rPr>
-          <w:rStyle w:val="VerbatimChar"/>
-        </w:rPr>
-        <w:t xml:space="preserve">## 6 1      chatbots   "\"\"..."</w:t>
-      </w:r>
-      <w:r>
-        <w:br/>
-      </w:r>
-      <w:r>
-        <w:rPr>
-          <w:rStyle w:val="VerbatimChar"/>
-        </w:rPr>
-        <w:t xml:space="preserve">## # … with 800 more rows</w:t>
-      </w:r>
-    </w:p>
-    <w:p>
-      <w:pPr>
-        <w:pStyle w:val="FirstParagraph"/>
-      </w:pPr>
-      <w:r>
-        <w:t xml:space="preserve">Define other stop words:</w:t>
-      </w:r>
-    </w:p>
-    <w:p>
-      <w:pPr>
-        <w:pStyle w:val="BodyText"/>
-      </w:pPr>
-      <w:r>
-        <w:t xml:space="preserve">Break: Prepare your data with the steps above. 1) Unnest tokens, 2) Remove alpha-numeric characters, 3) Remove stopwords</w:t>
-      </w:r>
-    </w:p>
-    <w:bookmarkEnd w:id="90"/>
-    <w:bookmarkEnd w:id="91"/>
-    <w:bookmarkStart w:id="109" w:name="analysing-frequencies"/>
-    <w:p>
-      <w:pPr>
-        <w:pStyle w:val="Heading2"/>
+        <w:t xml:space="preserve">str_extract is used to get rid of non-alphanumeric characters (because we don’t want to count</w:t>
+      </w:r>
+      <w:r>
+        <w:t xml:space="preserve"> </w:t>
+      </w:r>
+      <w:r>
+        <w:rPr>
+          <w:iCs/>
+          <w:i/>
+        </w:rPr>
+        <w:t xml:space="preserve">word</w:t>
+      </w:r>
+      <w:r>
+        <w:t xml:space="preserve"> </w:t>
+      </w:r>
+      <w:r>
+        <w:t xml:space="preserve">separately from word)</w:t>
+      </w:r>
+    </w:p>
+    <w:bookmarkEnd w:id="89"/>
+    <w:bookmarkStart w:id="90" w:name="stop-words"/>
+    <w:p>
+      <w:pPr>
+        <w:pStyle w:val="Heading3"/>
       </w:pPr>
       <w:r>
         <w:rPr>
           <w:rStyle w:val="SectionNumber"/>
         </w:rPr>
-        <w:t xml:space="preserve">6.3</w:t>
+        <w:t xml:space="preserve">6.2.2</w:t>
       </w:r>
       <w:r>
         <w:tab/>
       </w:r>
       <w:r>
-        <w:t xml:space="preserve">3 Analysing frequencies</w:t>
-      </w:r>
-    </w:p>
-    <w:bookmarkStart w:id="99" w:name="find-most-frequent-words"/>
-    <w:p>
-      <w:pPr>
-        <w:pStyle w:val="Heading3"/>
-      </w:pPr>
-      <w:r>
-        <w:rPr>
-          <w:rStyle w:val="SectionNumber"/>
-        </w:rPr>
-        <w:t xml:space="preserve">6.3.1</w:t>
-      </w:r>
-      <w:r>
-        <w:tab/>
-      </w:r>
-      <w:r>
-        <w:t xml:space="preserve">3.1 Find most frequent words</w:t>
+        <w:t xml:space="preserve">2.3 Stop words</w:t>
       </w:r>
     </w:p>
     <w:p>
@@ -6813,7 +6542,91 @@
         <w:pStyle w:val="Compact"/>
       </w:pPr>
       <w:r>
-        <w:t xml:space="preserve">Easily find frequent words using count()</w:t>
+        <w:t xml:space="preserve">Stop words: very common,</w:t>
+      </w:r>
+      <w:r>
+        <w:t xml:space="preserve"> </w:t>
+      </w:r>
+      <w:r>
+        <w:t xml:space="preserve">“</w:t>
+      </w:r>
+      <w:r>
+        <w:t xml:space="preserve">meaningless</w:t>
+      </w:r>
+      <w:r>
+        <w:t xml:space="preserve">”</w:t>
+      </w:r>
+      <w:r>
+        <w:t xml:space="preserve"> </w:t>
+      </w:r>
+      <w:r>
+        <w:t xml:space="preserve">function words like</w:t>
+      </w:r>
+      <w:r>
+        <w:t xml:space="preserve"> </w:t>
+      </w:r>
+      <w:r>
+        <w:t xml:space="preserve">“</w:t>
+      </w:r>
+      <w:r>
+        <w:t xml:space="preserve">the</w:t>
+      </w:r>
+      <w:r>
+        <w:t xml:space="preserve">”</w:t>
+      </w:r>
+      <w:r>
+        <w:t xml:space="preserve">,</w:t>
+      </w:r>
+      <w:r>
+        <w:t xml:space="preserve"> </w:t>
+      </w:r>
+      <w:r>
+        <w:t xml:space="preserve">“</w:t>
+      </w:r>
+      <w:r>
+        <w:t xml:space="preserve">of</w:t>
+      </w:r>
+      <w:r>
+        <w:t xml:space="preserve">”</w:t>
+      </w:r>
+      <w:r>
+        <w:t xml:space="preserve"> </w:t>
+      </w:r>
+      <w:r>
+        <w:t xml:space="preserve">and</w:t>
+      </w:r>
+      <w:r>
+        <w:t xml:space="preserve"> </w:t>
+      </w:r>
+      <w:r>
+        <w:t xml:space="preserve">“</w:t>
+      </w:r>
+      <w:r>
+        <w:t xml:space="preserve">to</w:t>
+      </w:r>
+      <w:r>
+        <w:t xml:space="preserve">”</w:t>
+      </w:r>
+      <w:r>
+        <w:t xml:space="preserve"> </w:t>
+      </w:r>
+      <w:r>
+        <w:t xml:space="preserve">– not usually important in an analysis (i.e. to find out that the most common word in two books you are comparing is</w:t>
+      </w:r>
+      <w:r>
+        <w:t xml:space="preserve"> </w:t>
+      </w:r>
+      <w:r>
+        <w:t xml:space="preserve">“</w:t>
+      </w:r>
+      <w:r>
+        <w:t xml:space="preserve">the</w:t>
+      </w:r>
+      <w:r>
+        <w:t xml:space="preserve">”</w:t>
+      </w:r>
+      <w:r>
+        <w:t xml:space="preserve">)</w:t>
       </w:r>
     </w:p>
     <w:p>
@@ -6825,7 +6638,7 @@
         <w:pStyle w:val="Compact"/>
       </w:pPr>
       <w:r>
-        <w:t xml:space="preserve">Data must be in tidy format (one token per line)</w:t>
+        <w:t xml:space="preserve">tidytext has a built-in df called stop_words for English</w:t>
       </w:r>
     </w:p>
     <w:p>
@@ -6837,6 +6650,333 @@
         <w:pStyle w:val="Compact"/>
       </w:pPr>
       <w:r>
+        <w:t xml:space="preserve">remove these from your dataset with anti_join</w:t>
+      </w:r>
+    </w:p>
+    <w:p>
+      <w:pPr>
+        <w:pStyle w:val="FirstParagraph"/>
+      </w:pPr>
+      <w:r>
+        <w:t xml:space="preserve">We can take a look:</w:t>
+      </w:r>
+    </w:p>
+    <w:p>
+      <w:pPr>
+        <w:pStyle w:val="SourceCode"/>
+      </w:pPr>
+      <w:r>
+        <w:rPr>
+          <w:rStyle w:val="VerbatimChar"/>
+        </w:rPr>
+        <w:t xml:space="preserve">## # A tibble: 1,149 × 2</w:t>
+      </w:r>
+      <w:r>
+        <w:br/>
+      </w:r>
+      <w:r>
+        <w:rPr>
+          <w:rStyle w:val="VerbatimChar"/>
+        </w:rPr>
+        <w:t xml:space="preserve">##    word        lexicon</w:t>
+      </w:r>
+      <w:r>
+        <w:br/>
+      </w:r>
+      <w:r>
+        <w:rPr>
+          <w:rStyle w:val="VerbatimChar"/>
+        </w:rPr>
+        <w:t xml:space="preserve">##    &lt;chr&gt;       &lt;chr&gt;  </w:t>
+      </w:r>
+      <w:r>
+        <w:br/>
+      </w:r>
+      <w:r>
+        <w:rPr>
+          <w:rStyle w:val="VerbatimChar"/>
+        </w:rPr>
+        <w:t xml:space="preserve">##  1 a           SMART  </w:t>
+      </w:r>
+      <w:r>
+        <w:br/>
+      </w:r>
+      <w:r>
+        <w:rPr>
+          <w:rStyle w:val="VerbatimChar"/>
+        </w:rPr>
+        <w:t xml:space="preserve">##  2 a's         SMART  </w:t>
+      </w:r>
+      <w:r>
+        <w:br/>
+      </w:r>
+      <w:r>
+        <w:rPr>
+          <w:rStyle w:val="VerbatimChar"/>
+        </w:rPr>
+        <w:t xml:space="preserve">##  3 able        SMART  </w:t>
+      </w:r>
+      <w:r>
+        <w:br/>
+      </w:r>
+      <w:r>
+        <w:rPr>
+          <w:rStyle w:val="VerbatimChar"/>
+        </w:rPr>
+        <w:t xml:space="preserve">##  4 about       SMART  </w:t>
+      </w:r>
+      <w:r>
+        <w:br/>
+      </w:r>
+      <w:r>
+        <w:rPr>
+          <w:rStyle w:val="VerbatimChar"/>
+        </w:rPr>
+        <w:t xml:space="preserve">##  5 above       SMART  </w:t>
+      </w:r>
+      <w:r>
+        <w:br/>
+      </w:r>
+      <w:r>
+        <w:rPr>
+          <w:rStyle w:val="VerbatimChar"/>
+        </w:rPr>
+        <w:t xml:space="preserve">##  6 according   SMART  </w:t>
+      </w:r>
+      <w:r>
+        <w:br/>
+      </w:r>
+      <w:r>
+        <w:rPr>
+          <w:rStyle w:val="VerbatimChar"/>
+        </w:rPr>
+        <w:t xml:space="preserve">##  7 accordingly SMART  </w:t>
+      </w:r>
+      <w:r>
+        <w:br/>
+      </w:r>
+      <w:r>
+        <w:rPr>
+          <w:rStyle w:val="VerbatimChar"/>
+        </w:rPr>
+        <w:t xml:space="preserve">##  8 across      SMART  </w:t>
+      </w:r>
+      <w:r>
+        <w:br/>
+      </w:r>
+      <w:r>
+        <w:rPr>
+          <w:rStyle w:val="VerbatimChar"/>
+        </w:rPr>
+        <w:t xml:space="preserve">##  9 actually    SMART  </w:t>
+      </w:r>
+      <w:r>
+        <w:br/>
+      </w:r>
+      <w:r>
+        <w:rPr>
+          <w:rStyle w:val="VerbatimChar"/>
+        </w:rPr>
+        <w:t xml:space="preserve">## 10 after       SMART  </w:t>
+      </w:r>
+      <w:r>
+        <w:br/>
+      </w:r>
+      <w:r>
+        <w:rPr>
+          <w:rStyle w:val="VerbatimChar"/>
+        </w:rPr>
+        <w:t xml:space="preserve">## # … with 1,139 more rows</w:t>
+      </w:r>
+    </w:p>
+    <w:p>
+      <w:pPr>
+        <w:pStyle w:val="SourceCode"/>
+      </w:pPr>
+      <w:r>
+        <w:rPr>
+          <w:rStyle w:val="VerbatimChar"/>
+        </w:rPr>
+        <w:t xml:space="preserve">## readtext object consisting of 806 documents and 0 docvars.</w:t>
+      </w:r>
+      <w:r>
+        <w:br/>
+      </w:r>
+      <w:r>
+        <w:rPr>
+          <w:rStyle w:val="VerbatimChar"/>
+        </w:rPr>
+        <w:t xml:space="preserve">## # Description: df [806 × 3]</w:t>
+      </w:r>
+      <w:r>
+        <w:br/>
+      </w:r>
+      <w:r>
+        <w:rPr>
+          <w:rStyle w:val="VerbatimChar"/>
+        </w:rPr>
+        <w:t xml:space="preserve">##   doc_id word       text     </w:t>
+      </w:r>
+      <w:r>
+        <w:br/>
+      </w:r>
+      <w:r>
+        <w:rPr>
+          <w:rStyle w:val="VerbatimChar"/>
+        </w:rPr>
+        <w:t xml:space="preserve">##   &lt;fct&gt;  &lt;chr&gt;      &lt;chr&gt;    </w:t>
+      </w:r>
+      <w:r>
+        <w:br/>
+      </w:r>
+      <w:r>
+        <w:rPr>
+          <w:rStyle w:val="VerbatimChar"/>
+        </w:rPr>
+        <w:t xml:space="preserve">## 1 1      personally "\"\"..."</w:t>
+      </w:r>
+      <w:r>
+        <w:br/>
+      </w:r>
+      <w:r>
+        <w:rPr>
+          <w:rStyle w:val="VerbatimChar"/>
+        </w:rPr>
+        <w:t xml:space="preserve">## 2 1      nice       "\"\"..."</w:t>
+      </w:r>
+      <w:r>
+        <w:br/>
+      </w:r>
+      <w:r>
+        <w:rPr>
+          <w:rStyle w:val="VerbatimChar"/>
+        </w:rPr>
+        <w:t xml:space="preserve">## 3 1      week       "\"\"..."</w:t>
+      </w:r>
+      <w:r>
+        <w:br/>
+      </w:r>
+      <w:r>
+        <w:rPr>
+          <w:rStyle w:val="VerbatimChar"/>
+        </w:rPr>
+        <w:t xml:space="preserve">## 4 1      ive        "\"\"..."</w:t>
+      </w:r>
+      <w:r>
+        <w:br/>
+      </w:r>
+      <w:r>
+        <w:rPr>
+          <w:rStyle w:val="VerbatimChar"/>
+        </w:rPr>
+        <w:t xml:space="preserve">## 5 1      feeling    "\"\"..."</w:t>
+      </w:r>
+      <w:r>
+        <w:br/>
+      </w:r>
+      <w:r>
+        <w:rPr>
+          <w:rStyle w:val="VerbatimChar"/>
+        </w:rPr>
+        <w:t xml:space="preserve">## 6 1      chatbots   "\"\"..."</w:t>
+      </w:r>
+      <w:r>
+        <w:br/>
+      </w:r>
+      <w:r>
+        <w:rPr>
+          <w:rStyle w:val="VerbatimChar"/>
+        </w:rPr>
+        <w:t xml:space="preserve">## # … with 800 more rows</w:t>
+      </w:r>
+    </w:p>
+    <w:p>
+      <w:pPr>
+        <w:pStyle w:val="FirstParagraph"/>
+      </w:pPr>
+      <w:r>
+        <w:t xml:space="preserve">Define other stop words:</w:t>
+      </w:r>
+    </w:p>
+    <w:p>
+      <w:pPr>
+        <w:pStyle w:val="BodyText"/>
+      </w:pPr>
+      <w:r>
+        <w:t xml:space="preserve">Break: Prepare your data with the steps above. 1) Unnest tokens, 2) Remove alpha-numeric characters, 3) Remove stopwords</w:t>
+      </w:r>
+    </w:p>
+    <w:bookmarkEnd w:id="90"/>
+    <w:bookmarkEnd w:id="91"/>
+    <w:bookmarkStart w:id="109" w:name="analysing-frequencies"/>
+    <w:p>
+      <w:pPr>
+        <w:pStyle w:val="Heading2"/>
+      </w:pPr>
+      <w:r>
+        <w:rPr>
+          <w:rStyle w:val="SectionNumber"/>
+        </w:rPr>
+        <w:t xml:space="preserve">6.3</w:t>
+      </w:r>
+      <w:r>
+        <w:tab/>
+      </w:r>
+      <w:r>
+        <w:t xml:space="preserve">3 Analysing frequencies</w:t>
+      </w:r>
+    </w:p>
+    <w:bookmarkStart w:id="99" w:name="find-most-frequent-words"/>
+    <w:p>
+      <w:pPr>
+        <w:pStyle w:val="Heading3"/>
+      </w:pPr>
+      <w:r>
+        <w:rPr>
+          <w:rStyle w:val="SectionNumber"/>
+        </w:rPr>
+        <w:t xml:space="preserve">6.3.1</w:t>
+      </w:r>
+      <w:r>
+        <w:tab/>
+      </w:r>
+      <w:r>
+        <w:t xml:space="preserve">3.1 Find most frequent words</w:t>
+      </w:r>
+    </w:p>
+    <w:p>
+      <w:pPr>
+        <w:numPr>
+          <w:ilvl w:val="0"/>
+          <w:numId w:val="1017"/>
+        </w:numPr>
+        <w:pStyle w:val="Compact"/>
+      </w:pPr>
+      <w:r>
+        <w:t xml:space="preserve">Easily find frequent words using count()</w:t>
+      </w:r>
+    </w:p>
+    <w:p>
+      <w:pPr>
+        <w:numPr>
+          <w:ilvl w:val="0"/>
+          <w:numId w:val="1017"/>
+        </w:numPr>
+        <w:pStyle w:val="Compact"/>
+      </w:pPr>
+      <w:r>
+        <w:t xml:space="preserve">Data must be in tidy format (one token per line)</w:t>
+      </w:r>
+    </w:p>
+    <w:p>
+      <w:pPr>
+        <w:numPr>
+          <w:ilvl w:val="0"/>
+          <w:numId w:val="1017"/>
+        </w:numPr>
+        <w:pStyle w:val="Compact"/>
+      </w:pPr>
+      <w:r>
         <w:t xml:space="preserve">sort = TRUE to show the most frequent words first</w:t>
       </w:r>
     </w:p>
@@ -6852,6 +6992,227 @@
       </w:r>
       <w:r>
         <w:t xml:space="preserve">count(word, sort = TRUE)</w:t>
+      </w:r>
+    </w:p>
+    <w:p>
+      <w:pPr>
+        <w:pStyle w:val="SourceCode"/>
+      </w:pPr>
+      <w:r>
+        <w:rPr>
+          <w:rStyle w:val="FunctionTok"/>
+        </w:rPr>
+        <w:t xml:space="preserve">library</w:t>
+      </w:r>
+      <w:r>
+        <w:rPr>
+          <w:rStyle w:val="NormalTok"/>
+        </w:rPr>
+        <w:t xml:space="preserve">(tidytext)</w:t>
+      </w:r>
+      <w:r>
+        <w:br/>
+      </w:r>
+      <w:r>
+        <w:rPr>
+          <w:rStyle w:val="FunctionTok"/>
+        </w:rPr>
+        <w:t xml:space="preserve">library</w:t>
+      </w:r>
+      <w:r>
+        <w:rPr>
+          <w:rStyle w:val="NormalTok"/>
+        </w:rPr>
+        <w:t xml:space="preserve">(tidyverse)</w:t>
+      </w:r>
+      <w:r>
+        <w:br/>
+      </w:r>
+      <w:r>
+        <w:rPr>
+          <w:rStyle w:val="FunctionTok"/>
+        </w:rPr>
+        <w:t xml:space="preserve">library</w:t>
+      </w:r>
+      <w:r>
+        <w:rPr>
+          <w:rStyle w:val="NormalTok"/>
+        </w:rPr>
+        <w:t xml:space="preserve">(tm)</w:t>
+      </w:r>
+      <w:r>
+        <w:br/>
+      </w:r>
+      <w:r>
+        <w:rPr>
+          <w:rStyle w:val="FunctionTok"/>
+        </w:rPr>
+        <w:t xml:space="preserve">library</w:t>
+      </w:r>
+      <w:r>
+        <w:rPr>
+          <w:rStyle w:val="NormalTok"/>
+        </w:rPr>
+        <w:t xml:space="preserve">(tigerstats)</w:t>
+      </w:r>
+      <w:r>
+        <w:br/>
+      </w:r>
+      <w:r>
+        <w:rPr>
+          <w:rStyle w:val="FunctionTok"/>
+        </w:rPr>
+        <w:t xml:space="preserve">library</w:t>
+      </w:r>
+      <w:r>
+        <w:rPr>
+          <w:rStyle w:val="NormalTok"/>
+        </w:rPr>
+        <w:t xml:space="preserve">(tidyselect)</w:t>
+      </w:r>
+      <w:r>
+        <w:br/>
+      </w:r>
+      <w:r>
+        <w:br/>
+      </w:r>
+      <w:r>
+        <w:rPr>
+          <w:rStyle w:val="NormalTok"/>
+        </w:rPr>
+        <w:t xml:space="preserve">CEPEHQ_freq </w:t>
+      </w:r>
+      <w:r>
+        <w:rPr>
+          <w:rStyle w:val="OtherTok"/>
+        </w:rPr>
+        <w:t xml:space="preserve">&lt;-</w:t>
+      </w:r>
+      <w:r>
+        <w:rPr>
+          <w:rStyle w:val="NormalTok"/>
+        </w:rPr>
+        <w:t xml:space="preserve"> CEPEHQ_tidy </w:t>
+      </w:r>
+      <w:r>
+        <w:rPr>
+          <w:rStyle w:val="SpecialCharTok"/>
+        </w:rPr>
+        <w:t xml:space="preserve">%&gt;%</w:t>
+      </w:r>
+      <w:r>
+        <w:rPr>
+          <w:rStyle w:val="NormalTok"/>
+        </w:rPr>
+        <w:t xml:space="preserve"> </w:t>
+      </w:r>
+      <w:r>
+        <w:rPr>
+          <w:rStyle w:val="FunctionTok"/>
+        </w:rPr>
+        <w:t xml:space="preserve">group_by</w:t>
+      </w:r>
+      <w:r>
+        <w:rPr>
+          <w:rStyle w:val="NormalTok"/>
+        </w:rPr>
+        <w:t xml:space="preserve">(doc_id) </w:t>
+      </w:r>
+      <w:r>
+        <w:rPr>
+          <w:rStyle w:val="SpecialCharTok"/>
+        </w:rPr>
+        <w:t xml:space="preserve">%&gt;%</w:t>
+      </w:r>
+      <w:r>
+        <w:rPr>
+          <w:rStyle w:val="NormalTok"/>
+        </w:rPr>
+        <w:t xml:space="preserve"> </w:t>
+      </w:r>
+      <w:r>
+        <w:rPr>
+          <w:rStyle w:val="FunctionTok"/>
+        </w:rPr>
+        <w:t xml:space="preserve">count</w:t>
+      </w:r>
+      <w:r>
+        <w:rPr>
+          <w:rStyle w:val="NormalTok"/>
+        </w:rPr>
+        <w:t xml:space="preserve">(word, </w:t>
+      </w:r>
+      <w:r>
+        <w:rPr>
+          <w:rStyle w:val="AttributeTok"/>
+        </w:rPr>
+        <w:t xml:space="preserve">sort=</w:t>
+      </w:r>
+      <w:r>
+        <w:rPr>
+          <w:rStyle w:val="ConstantTok"/>
+        </w:rPr>
+        <w:t xml:space="preserve">TRUE</w:t>
+      </w:r>
+      <w:r>
+        <w:rPr>
+          <w:rStyle w:val="NormalTok"/>
+        </w:rPr>
+        <w:t xml:space="preserve">)</w:t>
+      </w:r>
+      <w:r>
+        <w:br/>
+      </w:r>
+      <w:r>
+        <w:br/>
+      </w:r>
+      <w:r>
+        <w:rPr>
+          <w:rStyle w:val="NormalTok"/>
+        </w:rPr>
+        <w:t xml:space="preserve">CEPEHQ_freq </w:t>
+      </w:r>
+      <w:r>
+        <w:rPr>
+          <w:rStyle w:val="OtherTok"/>
+        </w:rPr>
+        <w:t xml:space="preserve">&lt;-</w:t>
+      </w:r>
+      <w:r>
+        <w:rPr>
+          <w:rStyle w:val="NormalTok"/>
+        </w:rPr>
+        <w:t xml:space="preserve"> CEPEHQ_freq[</w:t>
+      </w:r>
+      <w:r>
+        <w:rPr>
+          <w:rStyle w:val="SpecialCharTok"/>
+        </w:rPr>
+        <w:t xml:space="preserve">-</w:t>
+      </w:r>
+      <w:r>
+        <w:rPr>
+          <w:rStyle w:val="DecValTok"/>
+        </w:rPr>
+        <w:t xml:space="preserve">6</w:t>
+      </w:r>
+      <w:r>
+        <w:rPr>
+          <w:rStyle w:val="NormalTok"/>
+        </w:rPr>
+        <w:t xml:space="preserve">,]</w:t>
+      </w:r>
+      <w:r>
+        <w:br/>
+      </w:r>
+      <w:r>
+        <w:br/>
+      </w:r>
+      <w:r>
+        <w:rPr>
+          <w:rStyle w:val="NormalTok"/>
+        </w:rPr>
+        <w:t xml:space="preserve">CEPEHQ_freq</w:t>
       </w:r>
     </w:p>
     <w:p>
@@ -7348,7 +7709,7 @@
       <w:pPr>
         <w:numPr>
           <w:ilvl w:val="0"/>
-          <w:numId w:val="1017"/>
+          <w:numId w:val="1018"/>
         </w:numPr>
         <w:pStyle w:val="Compact"/>
       </w:pPr>
@@ -7360,7 +7721,7 @@
       <w:pPr>
         <w:numPr>
           <w:ilvl w:val="0"/>
-          <w:numId w:val="1017"/>
+          <w:numId w:val="1018"/>
         </w:numPr>
         <w:pStyle w:val="Compact"/>
       </w:pPr>
@@ -7372,7 +7733,7 @@
       <w:pPr>
         <w:numPr>
           <w:ilvl w:val="0"/>
-          <w:numId w:val="1017"/>
+          <w:numId w:val="1018"/>
         </w:numPr>
         <w:pStyle w:val="Compact"/>
       </w:pPr>
@@ -7384,7 +7745,7 @@
       <w:pPr>
         <w:numPr>
           <w:ilvl w:val="0"/>
-          <w:numId w:val="1017"/>
+          <w:numId w:val="1018"/>
         </w:numPr>
         <w:pStyle w:val="Compact"/>
       </w:pPr>
@@ -9283,6 +9644,9 @@
     <w:abstractNumId w:val="991"/>
   </w:num>
   <w:num w:numId="1013">
+    <w:abstractNumId w:val="991"/>
+  </w:num>
+  <w:num w:numId="1014">
     <w:abstractNumId w:val="99411"/>
     <w:lvlOverride w:ilvl="0">
       <w:startOverride w:val="1"/>
@@ -9312,9 +9676,6 @@
       <w:startOverride w:val="1"/>
     </w:lvlOverride>
   </w:num>
-  <w:num w:numId="1014">
-    <w:abstractNumId w:val="991"/>
-  </w:num>
   <w:num w:numId="1015">
     <w:abstractNumId w:val="991"/>
   </w:num>
@@ -9322,6 +9683,9 @@
     <w:abstractNumId w:val="991"/>
   </w:num>
   <w:num w:numId="1017">
+    <w:abstractNumId w:val="991"/>
+  </w:num>
+  <w:num w:numId="1018">
     <w:abstractNumId w:val="991"/>
   </w:num>
 </w:numbering>

</xml_diff>

<commit_message>
formatted and made more stable.
</commit_message>
<xml_diff>
--- a/docs/_main.docx
+++ b/docs/_main.docx
@@ -881,7 +881,13 @@
         <w:t xml:space="preserve"> </w:t>
       </w:r>
       <w:r>
-        <w:t xml:space="preserve">Therefore, there are 42 points of data in the condition before testing, and 126 data points after testing the 4 chatbots- for a total of 168 row of data, 5 per participant. There were 78 questions asked in total, therefore the full dataset has over 4000 cells recorded.</w:t>
+        <w:t xml:space="preserve">Therefore, there are 42 points of data in the condition before testing, and 126 data points after testing the chatbots- for a total of 168 row of data, 5 per participant.</w:t>
+      </w:r>
+      <w:r>
+        <w:t xml:space="preserve"> </w:t>
+      </w:r>
+      <w:r>
+        <w:t xml:space="preserve">There were 78 questions asked in total, therefore the full dataset has over 4000 cells recorded.</w:t>
       </w:r>
     </w:p>
     <w:p>
@@ -909,7 +915,13 @@
         <w:pStyle w:val="BodyText"/>
       </w:pPr>
       <w:r>
-        <w:t xml:space="preserve">6 participants differed from the majority (33) who were student, as 3 were learning technologists, 2 were lecturers, and 1 was a doctor. Although there could be a difference in these groups, the design was within- groups therefore each participants pre-usage metrics were the comparative control data, and participant differences cannot affect the evaluation.</w:t>
+        <w:t xml:space="preserve">6 participants differed from the majority (33) who were student, as 3 were learning technologists, 2 were lecturers, and 1 was a doctor.</w:t>
+      </w:r>
+      <w:r>
+        <w:t xml:space="preserve"> </w:t>
+      </w:r>
+      <w:r>
+        <w:t xml:space="preserve">Although there could be a difference in these groups, the design was within- groups therefore each participants pre-usage metrics were the comparative control data, and participant differences cannot affect the evaluation.</w:t>
       </w:r>
     </w:p>
     <w:tbl>
@@ -1132,13 +1144,31 @@
         <w:pStyle w:val="FirstParagraph"/>
       </w:pPr>
       <w:r>
-        <w:t xml:space="preserve">For each resource created by the Partners, the same experimental methodology was followed. For each resource created by partners, students performed a study within an online or face to face workshop or course. Student participants joined from Greece, Cyprus, Sweden, and the United Kingdom.</w:t>
-      </w:r>
-      <w:r>
-        <w:t xml:space="preserve"> </w:t>
-      </w:r>
-      <w:r>
-        <w:t xml:space="preserve">A repeated measures design was used as the same group measures were taken before and after usage of the chatbots. They were recruited via staff members in the CEPEH group.</w:t>
+        <w:t xml:space="preserve">For each resource created by the Partners, the same experimental methodology was followed.</w:t>
+      </w:r>
+      <w:r>
+        <w:t xml:space="preserve"> </w:t>
+      </w:r>
+      <w:r>
+        <w:t xml:space="preserve">For each resource created by partners, students performed a study within an online or face to face workshop or course.</w:t>
+      </w:r>
+      <w:r>
+        <w:t xml:space="preserve"> </w:t>
+      </w:r>
+      <w:r>
+        <w:t xml:space="preserve">Student participants joined from Greece, Cyprus, Sweden, and the United Kingdom.</w:t>
+      </w:r>
+      <w:r>
+        <w:t xml:space="preserve"> </w:t>
+      </w:r>
+      <w:r>
+        <w:t xml:space="preserve">A repeated measures design was used as the same group measures were taken before and after usage of the chatbots.</w:t>
+      </w:r>
+      <w:r>
+        <w:t xml:space="preserve"> </w:t>
+      </w:r>
+      <w:r>
+        <w:t xml:space="preserve">They were recruited via staff members in the CEPEH group.</w:t>
       </w:r>
     </w:p>
     <w:p>
@@ -1152,7 +1182,19 @@
         <w:t xml:space="preserve"> </w:t>
       </w:r>
       <w:r>
-        <w:t xml:space="preserve">Participants had the opportunity to discuss with the research team prior to the study and before consent is given. Then, participants used the chatbot resources independently and technical support was provided. Finally, post-intervention measures were recorded.</w:t>
+        <w:t xml:space="preserve">Participants had the opportunity to discuss with the research team prior to the study and before consent is given.</w:t>
+      </w:r>
+      <w:r>
+        <w:t xml:space="preserve"> </w:t>
+      </w:r>
+      <w:r>
+        <w:t xml:space="preserve">Then, participants used the chatbot resources independently and technical support was provided.</w:t>
+      </w:r>
+      <w:r>
+        <w:t xml:space="preserve"> </w:t>
+      </w:r>
+      <w:r>
+        <w:t xml:space="preserve">Finally, post-intervention measures were recorded.</w:t>
       </w:r>
     </w:p>
     <w:p>
@@ -1160,7 +1202,13 @@
         <w:pStyle w:val="BodyText"/>
       </w:pPr>
       <w:r>
-        <w:t xml:space="preserve">Some of the participants were invited to participate in Focus Group Discussions (FGD), and each FGD lasted between 15 to 25 minutes, with 5-10 participants. Participants were asked if they would like to be informed of the findings of the study.</w:t>
+        <w:t xml:space="preserve">Some of the participants were invited to participate in Focus Group Discussions (FGD), and each FGD lasted between 15 to 25 minutes, with 5-10 participants.</w:t>
+      </w:r>
+      <w:r>
+        <w:t xml:space="preserve"> </w:t>
+      </w:r>
+      <w:r>
+        <w:t xml:space="preserve">Participants were asked if they would like to be informed of the findings of the study.</w:t>
       </w:r>
     </w:p>
     <w:bookmarkEnd w:id="23"/>
@@ -1187,7 +1235,13 @@
         <w:pStyle w:val="FirstParagraph"/>
       </w:pPr>
       <w:r>
-        <w:t xml:space="preserve">The data captured from the participants were their initials and numerical day of birth, used as anonymous identifier for pre-post analysis. Their institution was captured (Aristotle University of Thessaloniki, CYENS Centre of Excellent, Karolinska Institute, and The University of Nottingham), and Sex (Male/Female/Other).</w:t>
+        <w:t xml:space="preserve">The data captured from the participants were their initials and numerical day of birth, used as anonymous identifier for pre-post analysis.</w:t>
+      </w:r>
+      <w:r>
+        <w:t xml:space="preserve"> </w:t>
+      </w:r>
+      <w:r>
+        <w:t xml:space="preserve">Their institution was captured (Aristotle University of Thessaloniki, CYENS Centre of Excellent, Karolinska Institute, and The University of Nottingham), and Sex (Male/Female/Other).</w:t>
       </w:r>
     </w:p>
     <w:p>
@@ -1195,7 +1249,31 @@
         <w:pStyle w:val="BodyText"/>
       </w:pPr>
       <w:r>
-        <w:t xml:space="preserve">Before any interaction with the learning resources, various perceptions of chatbot such as confidence and easy of use, usefulness, Influence from others, and current learning resources (videos, textbooks, Google, friends etc), were captured. Descriptive data was produced alongside repeated measures t-tests. Repeated measures t-tests were the appropriate test to use as this explores differences between groups, there were no covariates and we did not have several dependant variables. There was one Independent factor being Chatbot use having 2 levels (pre/post). There were 3 chatbots therefore there was option for ANOVA to determine where differences lie if statistical differences were found however this was not wholly appropriate for the data type and not necessary for pre-post comparison.</w:t>
+        <w:t xml:space="preserve">Before any interaction with the learning resources, various perceptions of chatbot such as confidence and easy of use, usefulness, Influence from others, and current learning resources (videos, textbooks, Google, friends etc), were captured.</w:t>
+      </w:r>
+      <w:r>
+        <w:t xml:space="preserve"> </w:t>
+      </w:r>
+      <w:r>
+        <w:t xml:space="preserve">Descriptive data was produced alongside repeated measures t-tests.</w:t>
+      </w:r>
+      <w:r>
+        <w:t xml:space="preserve"> </w:t>
+      </w:r>
+      <w:r>
+        <w:t xml:space="preserve">Repeated measures t-tests were the appropriate test to use as this explores differences between groups, there were no covariates and we did not have several dependant variables.</w:t>
+      </w:r>
+      <w:r>
+        <w:t xml:space="preserve"> </w:t>
+      </w:r>
+      <w:r>
+        <w:t xml:space="preserve">There was one Independent factor being Chatbot use having 2 levels (pre/post).</w:t>
+      </w:r>
+      <w:r>
+        <w:t xml:space="preserve"> </w:t>
+      </w:r>
+      <w:r>
+        <w:t xml:space="preserve">There were 3 chatbots therefore there was option for ANOVA to determine where differences lie if statistical differences were found however this was not wholly appropriate for the data type and not necessary for pre-post comparison.</w:t>
       </w:r>
     </w:p>
     <w:bookmarkEnd w:id="24"/>
@@ -1222,7 +1300,19 @@
         <w:pStyle w:val="FirstParagraph"/>
       </w:pPr>
       <w:r>
-        <w:t xml:space="preserve">The measures used fit within a newly developed Chatbot Evaluation Framework- which takes the best measures of 5 previous frameworks. Denecke and Warren ​[2]​ derived several quality dimensions and attributes from previous chatbot literature. They formed six perspectives from their review of articles and mobile health applications.</w:t>
+        <w:t xml:space="preserve">The measures used fit within a newly developed Chatbot Evaluation Framework- which takes the best measures of 5 previous frameworks.</w:t>
+      </w:r>
+      <w:r>
+        <w:t xml:space="preserve"> </w:t>
+      </w:r>
+      <w:r>
+        <w:t xml:space="preserve">Denecke and Warren ​[2]​ derived several quality dimensions and attributes from previous chatbot literature.</w:t>
+      </w:r>
+      <w:r>
+        <w:t xml:space="preserve"> </w:t>
+      </w:r>
+      <w:r>
+        <w:t xml:space="preserve">They formed six perspectives from their review of articles and mobile health applications.</w:t>
       </w:r>
     </w:p>
     <w:p>
@@ -1264,7 +1354,19 @@
         <w:pStyle w:val="FirstParagraph"/>
       </w:pPr>
       <w:r>
-        <w:t xml:space="preserve">The Chatbot Usability Questionnaire (CUQ) ​[4]​ is a new questionnaire specifically designed for measuring the usability of chatbots by an interdisciplinary team from the Ulster University. CUQ can be used alongside the prevalent System Usability Scale Score (SUS) ​[5]​. Multiple metrics are more appropriate when measuring usability of chatbots ​[6]​ therefore a combination of two scores can provide an all-inclusive overview.</w:t>
+        <w:t xml:space="preserve">The Chatbot Usability Questionnaire (CUQ) ​[4]​ is a new questionnaire specifically designed for measuring the usability of chatbots by an interdisciplinary team from the Ulster University.</w:t>
+      </w:r>
+      <w:r>
+        <w:t xml:space="preserve"> </w:t>
+      </w:r>
+      <w:r>
+        <w:t xml:space="preserve">CUQ can be used alongside the prevalent System Usability Scale Score (SUS) ​[5]​.</w:t>
+      </w:r>
+      <w:r>
+        <w:t xml:space="preserve"> </w:t>
+      </w:r>
+      <w:r>
+        <w:t xml:space="preserve">Multiple metrics are more appropriate when measuring usability of chatbots ​[6]​ therefore a combination of two scores can provide an all-inclusive overview.</w:t>
       </w:r>
     </w:p>
     <w:bookmarkEnd w:id="25"/>
@@ -1299,7 +1401,25 @@
         <w:pStyle w:val="BodyText"/>
       </w:pPr>
       <w:r>
-        <w:t xml:space="preserve">The TAM and the UTAUT2 have cross over in measuring technology acceptance, however the UTAUT2 has more applied probing questions. Few studies exist that use technology acceptance theories for the intention to use products that explicitly incorporate AI. A recent extension of the UTAUT2 model added five (health, convenience comfort, sustainability, safety, security, and personal innovativeness) additional influencing factors to accommodate for AI [7]. This can be used for products in either health, household use, or mobility and can help to explain behavioural intention and use behaviour of chatbots.</w:t>
+        <w:t xml:space="preserve">The TAM and the UTAUT2 have cross over in measuring technology acceptance, however the UTAUT2 has more applied probing questions.</w:t>
+      </w:r>
+      <w:r>
+        <w:t xml:space="preserve"> </w:t>
+      </w:r>
+      <w:r>
+        <w:t xml:space="preserve">Few studies exist that use technology acceptance theories for the intention to use products that explicitly incorporate AI.</w:t>
+      </w:r>
+      <w:r>
+        <w:t xml:space="preserve"> </w:t>
+      </w:r>
+      <w:r>
+        <w:t xml:space="preserve">A recent extension of the UTAUT2 model added five (health, convenience comfort, sustainability, safety, security, and personal innovativeness) additional influencing factors to accommodate for AI [7].</w:t>
+      </w:r>
+      <w:r>
+        <w:t xml:space="preserve"> </w:t>
+      </w:r>
+      <w:r>
+        <w:t xml:space="preserve">This can be used for products in either health, household use, or mobility and can help to explain behavioural intention and use behaviour of chatbots.</w:t>
       </w:r>
     </w:p>
     <w:bookmarkEnd w:id="26"/>
@@ -1815,25 +1935,7 @@
         <w:pStyle w:val="FirstParagraph"/>
       </w:pPr>
       <w:r>
-        <w:t xml:space="preserve">Focus groups are a pervasive means of market research and provides credible acceptance evaluators regarding</w:t>
-      </w:r>
-      <w:r>
-        <w:t xml:space="preserve"> </w:t>
-      </w:r>
-      <w:r>
-        <w:t xml:space="preserve">the penetration that a product or service will have on a target demographic.Focus groups are a form of qualitative research consisting of interviews or structured discussions, in which a group of people are asked</w:t>
-      </w:r>
-      <w:r>
-        <w:t xml:space="preserve"> </w:t>
-      </w:r>
-      <w:r>
-        <w:t xml:space="preserve">about their perceptions, opinions, beliefs, and attitudes towards a product, service, concept, advertisement,</w:t>
-      </w:r>
-      <w:r>
-        <w:t xml:space="preserve"> </w:t>
-      </w:r>
-      <w:r>
-        <w:t xml:space="preserve">idea, or packaging.</w:t>
+        <w:t xml:space="preserve">Focus groups are a pervasive means of market research and provides credible acceptance evaluators regarding the penetration that a product or service will have on a target demographic.Focus groups are a form of qualitative research consisting of interviews or structured discussions, in which a group of people are asked about their perceptions, opinions, beliefs, and attitudes towards a product, service, concept, advertisement, idea, or packaging.</w:t>
       </w:r>
     </w:p>
     <w:p>
@@ -1841,13 +1943,13 @@
         <w:pStyle w:val="BodyText"/>
       </w:pPr>
       <w:r>
-        <w:t xml:space="preserve">Questions are asked in an interactive group setting where participants are free to talk with other group members.During this process, the researcher either takes notes or records the vital points he or she is getting from the group. Researchers select members of the focus group carefully for effective and authoritative responses.Relevant stakeholders, then, can use the information collected through focus groups to</w:t>
-      </w:r>
-      <w:r>
-        <w:t xml:space="preserve"> </w:t>
-      </w:r>
-      <w:r>
-        <w:t xml:space="preserve">receive insights on a specific product, issue, or topic focus [7].</w:t>
+        <w:t xml:space="preserve">Questions are asked in an interactive group setting where participants are free to talk with other group members.During this process, the researcher either takes notes or records the vital points he or she is getting from the group.</w:t>
+      </w:r>
+      <w:r>
+        <w:t xml:space="preserve"> </w:t>
+      </w:r>
+      <w:r>
+        <w:t xml:space="preserve">Researchers select members of the focus group carefully for effective and authoritative responses.Relevant stakeholders, then, can use the information collected through focus groups to receive insights on a specific product, issue, or topic focus [7].</w:t>
       </w:r>
     </w:p>
     <w:p>
@@ -1857,9 +1959,11 @@
       <w:r>
         <w:t xml:space="preserve">A series of short focus group sessions identified the feasibility of CEPEH resources for formal curricular integration.These sessions, spanning no more than 1-1.5 hours and consisting of no more than 5-7 persons each explored all axes of curricular integration such as accessibility in the classroom, use case scenarios, technology requirements for curricular integration etc.These axes were formalized by the research team, in each evaluation site, to consider the curricular details of each institution.</w:t>
       </w:r>
-      <w:r>
-        <w:t xml:space="preserve"> </w:t>
-      </w:r>
+    </w:p>
+    <w:p>
+      <w:pPr>
+        <w:pStyle w:val="BodyText"/>
+      </w:pPr>
       <w:r>
         <w:drawing>
           <wp:inline>
@@ -1902,9 +2006,11 @@
           </wp:inline>
         </w:drawing>
       </w:r>
-      <w:r>
-        <w:t xml:space="preserve"> </w:t>
-      </w:r>
+    </w:p>
+    <w:p>
+      <w:pPr>
+        <w:pStyle w:val="BodyText"/>
+      </w:pPr>
       <w:r>
         <w:t xml:space="preserve">Figure 1: Flow diagram of the recruitment process</w:t>
       </w:r>
@@ -1912,7 +2018,7 @@
     <w:bookmarkEnd w:id="33"/>
     <w:bookmarkEnd w:id="34"/>
     <w:bookmarkEnd w:id="35"/>
-    <w:bookmarkStart w:id="46" w:name="rmd-basics"/>
+    <w:bookmarkStart w:id="45" w:name="rmd-basics"/>
     <w:p>
       <w:pPr>
         <w:pStyle w:val="Heading1"/>
@@ -1939,13 +2045,23 @@
       <w:pPr>
         <w:pStyle w:val="BodyText"/>
       </w:pPr>
-    </w:p>
-    <w:p>
-      <w:pPr>
-        <w:pStyle w:val="BodyText"/>
-      </w:pPr>
-      <w:r>
-        <w:t xml:space="preserve">Most learners use books or online books as resources. Of course, they may use multiple sources however they were asked to note the primary source. Only 6 stated their primary sources were</w:t>
+      <w:r>
+        <w:t xml:space="preserve"> </w:t>
+      </w:r>
+      <w:r>
+        <w:t xml:space="preserve">Most learners use books or online books as resources. Of course, they</w:t>
+      </w:r>
+      <w:r>
+        <w:t xml:space="preserve"> </w:t>
+      </w:r>
+      <w:r>
+        <w:t xml:space="preserve">may use multiple sources however they were asked to note the primary</w:t>
+      </w:r>
+      <w:r>
+        <w:t xml:space="preserve"> </w:t>
+      </w:r>
+      <w:r>
+        <w:t xml:space="preserve">source. Only 6 stated their primary sources were</w:t>
       </w:r>
       <w:r>
         <w:t xml:space="preserve"> </w:t>
@@ -1955,7 +2071,21 @@
           <w:iCs/>
           <w:i/>
         </w:rPr>
-        <w:t xml:space="preserve">Online videos/interactive materials</w:t>
+        <w:t xml:space="preserve">Online</w:t>
+      </w:r>
+      <w:r>
+        <w:rPr>
+          <w:iCs/>
+          <w:i/>
+        </w:rPr>
+        <w:t xml:space="preserve"> </w:t>
+      </w:r>
+      <w:r>
+        <w:rPr>
+          <w:iCs/>
+          <w:i/>
+        </w:rPr>
+        <w:t xml:space="preserve">videos/interactive materials</w:t>
       </w:r>
       <w:r>
         <w:t xml:space="preserve"> </w:t>
@@ -2113,7 +2243,31 @@
         <w:pStyle w:val="BodyText"/>
       </w:pPr>
       <w:r>
-        <w:t xml:space="preserve">This can be supported when asked the amount of time participants have used a chatbot- in any form or subject: 23 stated they had never used a chatbot, being educational or not. 2 individuals had spent what would be extensive time with usage- these were the Learning Technologist and Mature Student.</w:t>
+        <w:t xml:space="preserve">This can be supported when asked the amount of time participants have</w:t>
+      </w:r>
+      <w:r>
+        <w:t xml:space="preserve"> </w:t>
+      </w:r>
+      <w:r>
+        <w:t xml:space="preserve">used a chatbot- in any form or subject: 23 stated they had never used a</w:t>
+      </w:r>
+      <w:r>
+        <w:t xml:space="preserve"> </w:t>
+      </w:r>
+      <w:r>
+        <w:t xml:space="preserve">chatbot, being educational or not. 2 individuals had spent what would be</w:t>
+      </w:r>
+      <w:r>
+        <w:t xml:space="preserve"> </w:t>
+      </w:r>
+      <w:r>
+        <w:t xml:space="preserve">extensive time with usage- these were the Learning Technologist and</w:t>
+      </w:r>
+      <w:r>
+        <w:t xml:space="preserve"> </w:t>
+      </w:r>
+      <w:r>
+        <w:t xml:space="preserve">Mature Student.</w:t>
       </w:r>
     </w:p>
     <w:tbl>
@@ -2286,7 +2440,7 @@
         </w:tc>
       </w:tr>
     </w:tbl>
-    <w:bookmarkStart w:id="42" w:name="chatbot-usabilty-questionanire-cuq"/>
+    <w:bookmarkStart w:id="41" w:name="chatbot-usabilty-questionanire-cuq"/>
     <w:p>
       <w:pPr>
         <w:pStyle w:val="Heading2"/>
@@ -2304,7 +2458,7 @@
         <w:t xml:space="preserve">Chatbot Usabilty Questionanire (CUQ)</w:t>
       </w:r>
     </w:p>
-    <w:bookmarkStart w:id="41" w:name="cuq-calcuation-tool"/>
+    <w:bookmarkStart w:id="40" w:name="cuq-calcuation-tool"/>
     <w:p>
       <w:pPr>
         <w:pStyle w:val="Heading3"/>
@@ -2327,47 +2481,20 @@
         <w:pStyle w:val="FirstParagraph"/>
       </w:pPr>
       <w:r>
-        <w:t xml:space="preserve">The CUQ was developed by researchers at Ulster University (see)</w:t>
-      </w:r>
-      <w:r>
-        <w:t xml:space="preserve"> </w:t>
-      </w:r>
-      <w:hyperlink r:id="rId36"/>
-      <w:r>
-        <w:t xml:space="preserve">{</w:t>
+        <w:t xml:space="preserve">The CUQ was developed by researchers at Ulster University (see) {</w:t>
       </w:r>
       <w:r>
         <w:t xml:space="preserve">CUQ</w:t>
       </w:r>
       <w:r>
-        <w:t xml:space="preserve">}) and as the calculation can be complex a dedicated calculation tool has</w:t>
-      </w:r>
-      <w:r>
-        <w:t xml:space="preserve"> </w:t>
-      </w:r>
-      <w:r>
-        <w:t xml:space="preserve">been created.</w:t>
+        <w:t xml:space="preserve">}) and as the calculation can be complex a dedicated calculation tool has been created. Please download the CEPEH CUQ calculation tool which has all of the data entered, so you can see the CEPEH CUQ scoring.</w:t>
       </w:r>
     </w:p>
     <w:p>
       <w:pPr>
         <w:pStyle w:val="BodyText"/>
       </w:pPr>
-      <w:r>
-        <w:t xml:space="preserve">Please download the CEPEH CUQ calculation tool which has all of the data entered, so you can see the</w:t>
-      </w:r>
-      <w:r>
-        <w:t xml:space="preserve"> </w:t>
-      </w:r>
-      <w:r>
-        <w:t xml:space="preserve">CEPEH CUQ scoring.</w:t>
-      </w:r>
-    </w:p>
-    <w:p>
-      <w:pPr>
-        <w:pStyle w:val="BodyText"/>
-      </w:pPr>
-      <w:hyperlink r:id="rId37">
+      <w:hyperlink r:id="rId36">
         <w:r>
           <w:rPr>
             <w:rStyle w:val="Hyperlink"/>
@@ -2375,34 +2502,26 @@
           <w:t xml:space="preserve">click here to download CUQ calc tool</w:t>
         </w:r>
       </w:hyperlink>
-    </w:p>
-    <w:p>
-      <w:pPr>
-        <w:pStyle w:val="BodyText"/>
-      </w:pPr>
-      <w:r>
-        <w:t xml:space="preserve">The results are as followed:</w:t>
-      </w:r>
       <w:r>
         <w:t xml:space="preserve"> </w:t>
       </w:r>
       <w:r>
         <w:drawing>
           <wp:inline>
-            <wp:extent cx="3810000" cy="3237570"/>
+            <wp:extent cx="4762500" cy="4046963"/>
             <wp:effectExtent b="0" l="0" r="0" t="0"/>
-            <wp:docPr descr="cuq.png" title="" id="39" name="Picture"/>
+            <wp:docPr descr="" title="" id="38" name="Picture"/>
             <a:graphic>
               <a:graphicData uri="http://schemas.openxmlformats.org/drawingml/2006/picture">
                 <pic:pic>
                   <pic:nvPicPr>
-                    <pic:cNvPr descr="cuq.png" id="40" name="Picture"/>
+                    <pic:cNvPr descr="cuq.png" id="39" name="Picture"/>
                     <pic:cNvPicPr>
                       <a:picLocks noChangeArrowheads="1" noChangeAspect="1"/>
                     </pic:cNvPicPr>
                   </pic:nvPicPr>
                   <pic:blipFill>
-                    <a:blip r:embed="rId38"/>
+                    <a:blip r:embed="rId37"/>
                     <a:stretch>
                       <a:fillRect/>
                     </a:stretch>
@@ -2410,7 +2529,7 @@
                   <pic:spPr bwMode="auto">
                     <a:xfrm>
                       <a:off x="0" y="0"/>
-                      <a:ext cx="3810000" cy="3237570"/>
+                      <a:ext cx="4762500" cy="4046963"/>
                     </a:xfrm>
                     <a:prstGeom prst="rect">
                       <a:avLst/>
@@ -2434,158 +2553,50 @@
         <w:pStyle w:val="BodyText"/>
       </w:pPr>
       <w:r>
-        <w:t xml:space="preserve">This scoring system was designed to be comparable to SUS and may be freely used alongside it, or in</w:t>
-      </w:r>
-      <w:r>
-        <w:t xml:space="preserve"> </w:t>
-      </w:r>
-      <w:r>
-        <w:t xml:space="preserve">combination with other usability metrics. There has been evidence of correlation of 76% between the CUQ</w:t>
-      </w:r>
-      <w:r>
-        <w:t xml:space="preserve"> </w:t>
-      </w:r>
-      <w:r>
-        <w:t xml:space="preserve">and SUS therefore we expect the SUS scored to be between 48.75 and 81%. We believe the CUQ has more</w:t>
-      </w:r>
-      <w:r>
-        <w:t xml:space="preserve"> </w:t>
-      </w:r>
-      <w:r>
-        <w:t xml:space="preserve">validity towards measuring the concepts of interest on this study.</w:t>
-      </w:r>
-    </w:p>
-    <w:p>
-      <w:pPr>
-        <w:pStyle w:val="SourceCode"/>
-      </w:pPr>
-      <w:r>
-        <w:rPr>
-          <w:rStyle w:val="VerbatimChar"/>
-        </w:rPr>
-        <w:t xml:space="preserve">## [1] "checking for install of rmarkdown"</w:t>
-      </w:r>
-      <w:r>
-        <w:br/>
-      </w:r>
-      <w:r>
-        <w:rPr>
-          <w:rStyle w:val="VerbatimChar"/>
-        </w:rPr>
-        <w:t xml:space="preserve">## [1] "checking for install of bookdown"</w:t>
-      </w:r>
-      <w:r>
-        <w:br/>
-      </w:r>
-      <w:r>
-        <w:rPr>
-          <w:rStyle w:val="VerbatimChar"/>
-        </w:rPr>
-        <w:t xml:space="preserve">## [1] "checking for install of knitr"</w:t>
-      </w:r>
-      <w:r>
-        <w:br/>
-      </w:r>
-      <w:r>
-        <w:rPr>
-          <w:rStyle w:val="VerbatimChar"/>
-        </w:rPr>
-        <w:t xml:space="preserve">## [1] "checking for install of kableExtra"</w:t>
-      </w:r>
-      <w:r>
-        <w:br/>
-      </w:r>
-      <w:r>
-        <w:rPr>
-          <w:rStyle w:val="VerbatimChar"/>
-        </w:rPr>
-        <w:t xml:space="preserve">## [1] "checking for install of tidyverse"</w:t>
-      </w:r>
-      <w:r>
-        <w:br/>
-      </w:r>
-      <w:r>
-        <w:rPr>
-          <w:rStyle w:val="VerbatimChar"/>
-        </w:rPr>
-        <w:t xml:space="preserve">## [1] "checking for install of here"</w:t>
-      </w:r>
-      <w:r>
-        <w:br/>
-      </w:r>
-      <w:r>
-        <w:rPr>
-          <w:rStyle w:val="VerbatimChar"/>
-        </w:rPr>
-        <w:t xml:space="preserve">## [1] "checking for install of readxl"</w:t>
-      </w:r>
-      <w:r>
-        <w:br/>
-      </w:r>
-      <w:r>
-        <w:rPr>
-          <w:rStyle w:val="VerbatimChar"/>
-        </w:rPr>
-        <w:t xml:space="preserve">## [1] "checking for install of ggplot2"</w:t>
-      </w:r>
-      <w:r>
-        <w:br/>
-      </w:r>
-      <w:r>
-        <w:rPr>
-          <w:rStyle w:val="VerbatimChar"/>
-        </w:rPr>
-        <w:t xml:space="preserve">## [1] "checking for install of lubridate"</w:t>
-      </w:r>
-      <w:r>
-        <w:br/>
-      </w:r>
-      <w:r>
-        <w:rPr>
-          <w:rStyle w:val="VerbatimChar"/>
-        </w:rPr>
-        <w:t xml:space="preserve">## [1] "checking for install of plotly"</w:t>
-      </w:r>
-      <w:r>
-        <w:br/>
-      </w:r>
-      <w:r>
-        <w:rPr>
-          <w:rStyle w:val="VerbatimChar"/>
-        </w:rPr>
-        <w:t xml:space="preserve">## [1] "checking for install of dplyr"</w:t>
-      </w:r>
-      <w:r>
-        <w:br/>
-      </w:r>
-      <w:r>
-        <w:rPr>
-          <w:rStyle w:val="VerbatimChar"/>
-        </w:rPr>
-        <w:t xml:space="preserve">## [1] "checking for install of wesanderson"</w:t>
-      </w:r>
-      <w:r>
-        <w:br/>
-      </w:r>
-      <w:r>
-        <w:rPr>
-          <w:rStyle w:val="VerbatimChar"/>
-        </w:rPr>
-        <w:t xml:space="preserve">## [1] "checking for install of viridis"</w:t>
-      </w:r>
-      <w:r>
-        <w:br/>
-      </w:r>
-      <w:r>
-        <w:rPr>
-          <w:rStyle w:val="VerbatimChar"/>
-        </w:rPr>
-        <w:t xml:space="preserve">## [1] "checking for install of leaflet"</w:t>
-      </w:r>
-    </w:p>
+        <w:t xml:space="preserve">The results are as followed:</w:t>
+      </w:r>
+    </w:p>
+    <w:p>
+      <w:pPr>
+        <w:pStyle w:val="BodyText"/>
+      </w:pPr>
+      <w:r>
+        <w:t xml:space="preserve">This scoring system was designed to be comparable to SUS and may be</w:t>
+      </w:r>
+      <w:r>
+        <w:t xml:space="preserve"> </w:t>
+      </w:r>
+      <w:r>
+        <w:t xml:space="preserve">freely used alongside it, or in combination with other usability</w:t>
+      </w:r>
+      <w:r>
+        <w:t xml:space="preserve"> </w:t>
+      </w:r>
+      <w:r>
+        <w:t xml:space="preserve">metrics. There has been evidence of correlation of 76% between the CUQ</w:t>
+      </w:r>
+      <w:r>
+        <w:t xml:space="preserve"> </w:t>
+      </w:r>
+      <w:r>
+        <w:t xml:space="preserve">and SUS therefore we expect the SUS scored to be between 48.75 and 81%.</w:t>
+      </w:r>
+      <w:r>
+        <w:t xml:space="preserve"> </w:t>
+      </w:r>
+      <w:r>
+        <w:t xml:space="preserve">We believe the CUQ has more validity towards measuring the concepts of</w:t>
+      </w:r>
+      <w:r>
+        <w:t xml:space="preserve"> </w:t>
+      </w:r>
+      <w:r>
+        <w:t xml:space="preserve">interest on this study.</w:t>
+      </w:r>
+    </w:p>
+    <w:bookmarkEnd w:id="40"/>
     <w:bookmarkEnd w:id="41"/>
-    <w:bookmarkEnd w:id="42"/>
-    <w:bookmarkStart w:id="43" w:name="system-usability-scale-sus-scores"/>
+    <w:bookmarkStart w:id="42" w:name="system-usability-scale-sus-scores"/>
     <w:p>
       <w:pPr>
         <w:pStyle w:val="Heading2"/>
@@ -2746,13 +2757,25 @@
         <w:pStyle w:val="BodyText"/>
       </w:pPr>
       <w:r>
-        <w:t xml:space="preserve">The SUS score should consist of 10 items. However, some SUS questions were improved upon by 1 or more CUQ questions, specifically to this Chatbot study. The SUS results would be overshadowed by the CUQ scores, expect 2 that did not have cross-over.</w:t>
-      </w:r>
-      <w:r>
-        <w:t xml:space="preserve"> </w:t>
-      </w:r>
-      <w:r>
-        <w:t xml:space="preserve">The two questions were:</w:t>
+        <w:t xml:space="preserve">The SUS score should consist of 10 items. However, some SUS questions</w:t>
+      </w:r>
+      <w:r>
+        <w:t xml:space="preserve"> </w:t>
+      </w:r>
+      <w:r>
+        <w:t xml:space="preserve">were improved upon by 1 or more CUQ questions, specifically to this</w:t>
+      </w:r>
+      <w:r>
+        <w:t xml:space="preserve"> </w:t>
+      </w:r>
+      <w:r>
+        <w:t xml:space="preserve">Chatbot study. The SUS results would be overshadowed by the CUQ scores,</w:t>
+      </w:r>
+      <w:r>
+        <w:t xml:space="preserve"> </w:t>
+      </w:r>
+      <w:r>
+        <w:t xml:space="preserve">expect 2 that did not have cross-over. The two questions were:</w:t>
       </w:r>
     </w:p>
     <w:p>
@@ -2764,7 +2787,13 @@
         <w:pStyle w:val="Compact"/>
       </w:pPr>
       <w:r>
-        <w:t xml:space="preserve">I would like to use the CEPEH chatbot I tested, more frequently (SUS1)(post)</w:t>
+        <w:t xml:space="preserve">I would like to use the CEPEH chatbot I tested, more frequently</w:t>
+      </w:r>
+      <w:r>
+        <w:t xml:space="preserve"> </w:t>
+      </w:r>
+      <w:r>
+        <w:t xml:space="preserve">(SUS1)(post)</w:t>
       </w:r>
     </w:p>
     <w:p>
@@ -2784,162 +2813,707 @@
         <w:pStyle w:val="FirstParagraph"/>
       </w:pPr>
       <w:r>
-        <w:t xml:space="preserve">This meant the score of the SUS was not created, however the CUQ score better represented the Learners’ perceptions of the CEPEH chatbot in terms of feasibility of reuse and acceptability in healthcare curricula.</w:t>
-      </w:r>
-    </w:p>
-    <w:p>
-      <w:pPr>
-        <w:pStyle w:val="SourceCode"/>
-      </w:pPr>
-      <w:r>
-        <w:rPr>
-          <w:rStyle w:val="VerbatimChar"/>
-        </w:rPr>
-        <w:t xml:space="preserve">##            KeepUsing      Confident V1</w:t>
-      </w:r>
-      <w:r>
-        <w:br/>
-      </w:r>
-      <w:r>
-        <w:rPr>
-          <w:rStyle w:val="VerbatimChar"/>
-        </w:rPr>
-        <w:t xml:space="preserve">## 1              Agree          Agree 44</w:t>
-      </w:r>
-      <w:r>
-        <w:br/>
-      </w:r>
-      <w:r>
-        <w:rPr>
-          <w:rStyle w:val="VerbatimChar"/>
-        </w:rPr>
-        <w:t xml:space="preserve">## 2              Agree       Disagree  5</w:t>
-      </w:r>
-      <w:r>
-        <w:br/>
-      </w:r>
-      <w:r>
-        <w:rPr>
-          <w:rStyle w:val="VerbatimChar"/>
-        </w:rPr>
-        <w:t xml:space="preserve">## 3              Agree        Neutral 11</w:t>
-      </w:r>
-      <w:r>
-        <w:br/>
-      </w:r>
-      <w:r>
-        <w:rPr>
-          <w:rStyle w:val="VerbatimChar"/>
-        </w:rPr>
-        <w:t xml:space="preserve">## 4              Agree Strongly Agree  6</w:t>
-      </w:r>
-      <w:r>
-        <w:br/>
-      </w:r>
-      <w:r>
-        <w:rPr>
-          <w:rStyle w:val="VerbatimChar"/>
-        </w:rPr>
-        <w:t xml:space="preserve">## 5           Disagree          Agree  6</w:t>
-      </w:r>
-      <w:r>
-        <w:br/>
-      </w:r>
-      <w:r>
-        <w:rPr>
-          <w:rStyle w:val="VerbatimChar"/>
-        </w:rPr>
-        <w:t xml:space="preserve">## 6           Disagree       Disagree  5</w:t>
-      </w:r>
-      <w:r>
-        <w:br/>
-      </w:r>
-      <w:r>
-        <w:rPr>
-          <w:rStyle w:val="VerbatimChar"/>
-        </w:rPr>
-        <w:t xml:space="preserve">## 7           Disagree        Neutral  4</w:t>
-      </w:r>
-      <w:r>
-        <w:br/>
-      </w:r>
-      <w:r>
-        <w:rPr>
-          <w:rStyle w:val="VerbatimChar"/>
-        </w:rPr>
-        <w:t xml:space="preserve">## 8            Neutral          Agree 10</w:t>
-      </w:r>
-      <w:r>
-        <w:br/>
-      </w:r>
-      <w:r>
-        <w:rPr>
-          <w:rStyle w:val="VerbatimChar"/>
-        </w:rPr>
-        <w:t xml:space="preserve">## 9            Neutral       Disagree  1</w:t>
-      </w:r>
-      <w:r>
-        <w:br/>
-      </w:r>
-      <w:r>
-        <w:rPr>
-          <w:rStyle w:val="VerbatimChar"/>
-        </w:rPr>
-        <w:t xml:space="preserve">## 10           Neutral        Neutral  6</w:t>
-      </w:r>
-      <w:r>
-        <w:br/>
-      </w:r>
-      <w:r>
-        <w:rPr>
-          <w:rStyle w:val="VerbatimChar"/>
-        </w:rPr>
-        <w:t xml:space="preserve">## 11    Not Applicable Not Applicable  3</w:t>
-      </w:r>
-      <w:r>
-        <w:br/>
-      </w:r>
-      <w:r>
-        <w:rPr>
-          <w:rStyle w:val="VerbatimChar"/>
-        </w:rPr>
-        <w:t xml:space="preserve">## 12    Strongly Agree          Agree 10</w:t>
-      </w:r>
-      <w:r>
-        <w:br/>
-      </w:r>
-      <w:r>
-        <w:rPr>
-          <w:rStyle w:val="VerbatimChar"/>
-        </w:rPr>
-        <w:t xml:space="preserve">## 13    Strongly Agree Not Applicable  1</w:t>
-      </w:r>
-      <w:r>
-        <w:br/>
-      </w:r>
-      <w:r>
-        <w:rPr>
-          <w:rStyle w:val="VerbatimChar"/>
-        </w:rPr>
-        <w:t xml:space="preserve">## 14    Strongly Agree Strongly Agree 12</w:t>
-      </w:r>
-      <w:r>
-        <w:br/>
-      </w:r>
-      <w:r>
-        <w:rPr>
-          <w:rStyle w:val="VerbatimChar"/>
-        </w:rPr>
-        <w:t xml:space="preserve">## 15 Strongly Disagree          Agree  1</w:t>
-      </w:r>
-      <w:r>
-        <w:br/>
-      </w:r>
-      <w:r>
-        <w:rPr>
-          <w:rStyle w:val="VerbatimChar"/>
-        </w:rPr>
-        <w:t xml:space="preserve">## 16 Strongly Disagree Strongly Agree  1</w:t>
+        <w:t xml:space="preserve">This meant the score of the SUS was not created, however the CUQ score</w:t>
+      </w:r>
+      <w:r>
+        <w:t xml:space="preserve"> </w:t>
+      </w:r>
+      <w:r>
+        <w:t xml:space="preserve">better represented the Learners’ perceptions of the CEPEH chatbot in</w:t>
+      </w:r>
+      <w:r>
+        <w:t xml:space="preserve"> </w:t>
+      </w:r>
+      <w:r>
+        <w:t xml:space="preserve">terms of feasibility of reuse and acceptability in healthcare curricula.</w:t>
+      </w:r>
+    </w:p>
+    <w:tbl>
+      <w:tblPr>
+        <w:tblStyle w:val="Table"/>
+        <w:tblW w:type="auto" w:w="0"/>
+        <w:tblLook w:firstRow="1" w:lastRow="0" w:firstColumn="0" w:lastColumn="0" w:noHBand="0" w:noVBand="0" w:val="0020"/>
+      </w:tblPr>
+      <w:tblGrid>
+        <w:gridCol w:w="2640"/>
+        <w:gridCol w:w="2640"/>
+        <w:gridCol w:w="2640"/>
+      </w:tblGrid>
+      <w:tr>
+        <w:trPr>
+          <w:tblHeader w:val="true"/>
+        </w:trPr>
+        <w:tc>
+          <w:tcPr/>
+          <w:p>
+            <w:pPr>
+              <w:pStyle w:val="Compact"/>
+              <w:jc w:val="left"/>
+            </w:pPr>
+            <w:r>
+              <w:t xml:space="preserve">KeepUsing</w:t>
+            </w:r>
+          </w:p>
+        </w:tc>
+        <w:tc>
+          <w:tcPr/>
+          <w:p>
+            <w:pPr>
+              <w:pStyle w:val="Compact"/>
+              <w:jc w:val="left"/>
+            </w:pPr>
+            <w:r>
+              <w:t xml:space="preserve">Confident</w:t>
+            </w:r>
+          </w:p>
+        </w:tc>
+        <w:tc>
+          <w:tcPr/>
+          <w:p>
+            <w:pPr>
+              <w:pStyle w:val="Compact"/>
+              <w:jc w:val="right"/>
+            </w:pPr>
+            <w:r>
+              <w:t xml:space="preserve">V1</w:t>
+            </w:r>
+          </w:p>
+        </w:tc>
+      </w:tr>
+      <w:tr>
+        <w:tc>
+          <w:tcPr/>
+          <w:p>
+            <w:pPr>
+              <w:pStyle w:val="Compact"/>
+              <w:jc w:val="left"/>
+            </w:pPr>
+            <w:r>
+              <w:t xml:space="preserve">Agree</w:t>
+            </w:r>
+          </w:p>
+        </w:tc>
+        <w:tc>
+          <w:tcPr/>
+          <w:p>
+            <w:pPr>
+              <w:pStyle w:val="Compact"/>
+              <w:jc w:val="left"/>
+            </w:pPr>
+            <w:r>
+              <w:t xml:space="preserve">Agree</w:t>
+            </w:r>
+          </w:p>
+        </w:tc>
+        <w:tc>
+          <w:tcPr/>
+          <w:p>
+            <w:pPr>
+              <w:pStyle w:val="Compact"/>
+              <w:jc w:val="right"/>
+            </w:pPr>
+            <w:r>
+              <w:t xml:space="preserve">44</w:t>
+            </w:r>
+          </w:p>
+        </w:tc>
+      </w:tr>
+      <w:tr>
+        <w:tc>
+          <w:tcPr/>
+          <w:p>
+            <w:pPr>
+              <w:pStyle w:val="Compact"/>
+              <w:jc w:val="left"/>
+            </w:pPr>
+            <w:r>
+              <w:t xml:space="preserve">Agree</w:t>
+            </w:r>
+          </w:p>
+        </w:tc>
+        <w:tc>
+          <w:tcPr/>
+          <w:p>
+            <w:pPr>
+              <w:pStyle w:val="Compact"/>
+              <w:jc w:val="left"/>
+            </w:pPr>
+            <w:r>
+              <w:t xml:space="preserve">Disagree</w:t>
+            </w:r>
+          </w:p>
+        </w:tc>
+        <w:tc>
+          <w:tcPr/>
+          <w:p>
+            <w:pPr>
+              <w:pStyle w:val="Compact"/>
+              <w:jc w:val="right"/>
+            </w:pPr>
+            <w:r>
+              <w:t xml:space="preserve">5</w:t>
+            </w:r>
+          </w:p>
+        </w:tc>
+      </w:tr>
+      <w:tr>
+        <w:tc>
+          <w:tcPr/>
+          <w:p>
+            <w:pPr>
+              <w:pStyle w:val="Compact"/>
+              <w:jc w:val="left"/>
+            </w:pPr>
+            <w:r>
+              <w:t xml:space="preserve">Agree</w:t>
+            </w:r>
+          </w:p>
+        </w:tc>
+        <w:tc>
+          <w:tcPr/>
+          <w:p>
+            <w:pPr>
+              <w:pStyle w:val="Compact"/>
+              <w:jc w:val="left"/>
+            </w:pPr>
+            <w:r>
+              <w:t xml:space="preserve">Neutral</w:t>
+            </w:r>
+          </w:p>
+        </w:tc>
+        <w:tc>
+          <w:tcPr/>
+          <w:p>
+            <w:pPr>
+              <w:pStyle w:val="Compact"/>
+              <w:jc w:val="right"/>
+            </w:pPr>
+            <w:r>
+              <w:t xml:space="preserve">11</w:t>
+            </w:r>
+          </w:p>
+        </w:tc>
+      </w:tr>
+      <w:tr>
+        <w:tc>
+          <w:tcPr/>
+          <w:p>
+            <w:pPr>
+              <w:pStyle w:val="Compact"/>
+              <w:jc w:val="left"/>
+            </w:pPr>
+            <w:r>
+              <w:t xml:space="preserve">Agree</w:t>
+            </w:r>
+          </w:p>
+        </w:tc>
+        <w:tc>
+          <w:tcPr/>
+          <w:p>
+            <w:pPr>
+              <w:pStyle w:val="Compact"/>
+              <w:jc w:val="left"/>
+            </w:pPr>
+            <w:r>
+              <w:t xml:space="preserve">Strongly Agree</w:t>
+            </w:r>
+          </w:p>
+        </w:tc>
+        <w:tc>
+          <w:tcPr/>
+          <w:p>
+            <w:pPr>
+              <w:pStyle w:val="Compact"/>
+              <w:jc w:val="right"/>
+            </w:pPr>
+            <w:r>
+              <w:t xml:space="preserve">6</w:t>
+            </w:r>
+          </w:p>
+        </w:tc>
+      </w:tr>
+      <w:tr>
+        <w:tc>
+          <w:tcPr/>
+          <w:p>
+            <w:pPr>
+              <w:pStyle w:val="Compact"/>
+              <w:jc w:val="left"/>
+            </w:pPr>
+            <w:r>
+              <w:t xml:space="preserve">Disagree</w:t>
+            </w:r>
+          </w:p>
+        </w:tc>
+        <w:tc>
+          <w:tcPr/>
+          <w:p>
+            <w:pPr>
+              <w:pStyle w:val="Compact"/>
+              <w:jc w:val="left"/>
+            </w:pPr>
+            <w:r>
+              <w:t xml:space="preserve">Agree</w:t>
+            </w:r>
+          </w:p>
+        </w:tc>
+        <w:tc>
+          <w:tcPr/>
+          <w:p>
+            <w:pPr>
+              <w:pStyle w:val="Compact"/>
+              <w:jc w:val="right"/>
+            </w:pPr>
+            <w:r>
+              <w:t xml:space="preserve">6</w:t>
+            </w:r>
+          </w:p>
+        </w:tc>
+      </w:tr>
+      <w:tr>
+        <w:tc>
+          <w:tcPr/>
+          <w:p>
+            <w:pPr>
+              <w:pStyle w:val="Compact"/>
+              <w:jc w:val="left"/>
+            </w:pPr>
+            <w:r>
+              <w:t xml:space="preserve">Disagree</w:t>
+            </w:r>
+          </w:p>
+        </w:tc>
+        <w:tc>
+          <w:tcPr/>
+          <w:p>
+            <w:pPr>
+              <w:pStyle w:val="Compact"/>
+              <w:jc w:val="left"/>
+            </w:pPr>
+            <w:r>
+              <w:t xml:space="preserve">Disagree</w:t>
+            </w:r>
+          </w:p>
+        </w:tc>
+        <w:tc>
+          <w:tcPr/>
+          <w:p>
+            <w:pPr>
+              <w:pStyle w:val="Compact"/>
+              <w:jc w:val="right"/>
+            </w:pPr>
+            <w:r>
+              <w:t xml:space="preserve">5</w:t>
+            </w:r>
+          </w:p>
+        </w:tc>
+      </w:tr>
+      <w:tr>
+        <w:tc>
+          <w:tcPr/>
+          <w:p>
+            <w:pPr>
+              <w:pStyle w:val="Compact"/>
+              <w:jc w:val="left"/>
+            </w:pPr>
+            <w:r>
+              <w:t xml:space="preserve">Disagree</w:t>
+            </w:r>
+          </w:p>
+        </w:tc>
+        <w:tc>
+          <w:tcPr/>
+          <w:p>
+            <w:pPr>
+              <w:pStyle w:val="Compact"/>
+              <w:jc w:val="left"/>
+            </w:pPr>
+            <w:r>
+              <w:t xml:space="preserve">Neutral</w:t>
+            </w:r>
+          </w:p>
+        </w:tc>
+        <w:tc>
+          <w:tcPr/>
+          <w:p>
+            <w:pPr>
+              <w:pStyle w:val="Compact"/>
+              <w:jc w:val="right"/>
+            </w:pPr>
+            <w:r>
+              <w:t xml:space="preserve">4</w:t>
+            </w:r>
+          </w:p>
+        </w:tc>
+      </w:tr>
+      <w:tr>
+        <w:tc>
+          <w:tcPr/>
+          <w:p>
+            <w:pPr>
+              <w:pStyle w:val="Compact"/>
+              <w:jc w:val="left"/>
+            </w:pPr>
+            <w:r>
+              <w:t xml:space="preserve">Neutral</w:t>
+            </w:r>
+          </w:p>
+        </w:tc>
+        <w:tc>
+          <w:tcPr/>
+          <w:p>
+            <w:pPr>
+              <w:pStyle w:val="Compact"/>
+              <w:jc w:val="left"/>
+            </w:pPr>
+            <w:r>
+              <w:t xml:space="preserve">Agree</w:t>
+            </w:r>
+          </w:p>
+        </w:tc>
+        <w:tc>
+          <w:tcPr/>
+          <w:p>
+            <w:pPr>
+              <w:pStyle w:val="Compact"/>
+              <w:jc w:val="right"/>
+            </w:pPr>
+            <w:r>
+              <w:t xml:space="preserve">10</w:t>
+            </w:r>
+          </w:p>
+        </w:tc>
+      </w:tr>
+      <w:tr>
+        <w:tc>
+          <w:tcPr/>
+          <w:p>
+            <w:pPr>
+              <w:pStyle w:val="Compact"/>
+              <w:jc w:val="left"/>
+            </w:pPr>
+            <w:r>
+              <w:t xml:space="preserve">Neutral</w:t>
+            </w:r>
+          </w:p>
+        </w:tc>
+        <w:tc>
+          <w:tcPr/>
+          <w:p>
+            <w:pPr>
+              <w:pStyle w:val="Compact"/>
+              <w:jc w:val="left"/>
+            </w:pPr>
+            <w:r>
+              <w:t xml:space="preserve">Disagree</w:t>
+            </w:r>
+          </w:p>
+        </w:tc>
+        <w:tc>
+          <w:tcPr/>
+          <w:p>
+            <w:pPr>
+              <w:pStyle w:val="Compact"/>
+              <w:jc w:val="right"/>
+            </w:pPr>
+            <w:r>
+              <w:t xml:space="preserve">1</w:t>
+            </w:r>
+          </w:p>
+        </w:tc>
+      </w:tr>
+      <w:tr>
+        <w:tc>
+          <w:tcPr/>
+          <w:p>
+            <w:pPr>
+              <w:pStyle w:val="Compact"/>
+              <w:jc w:val="left"/>
+            </w:pPr>
+            <w:r>
+              <w:t xml:space="preserve">Neutral</w:t>
+            </w:r>
+          </w:p>
+        </w:tc>
+        <w:tc>
+          <w:tcPr/>
+          <w:p>
+            <w:pPr>
+              <w:pStyle w:val="Compact"/>
+              <w:jc w:val="left"/>
+            </w:pPr>
+            <w:r>
+              <w:t xml:space="preserve">Neutral</w:t>
+            </w:r>
+          </w:p>
+        </w:tc>
+        <w:tc>
+          <w:tcPr/>
+          <w:p>
+            <w:pPr>
+              <w:pStyle w:val="Compact"/>
+              <w:jc w:val="right"/>
+            </w:pPr>
+            <w:r>
+              <w:t xml:space="preserve">6</w:t>
+            </w:r>
+          </w:p>
+        </w:tc>
+      </w:tr>
+      <w:tr>
+        <w:tc>
+          <w:tcPr/>
+          <w:p>
+            <w:pPr>
+              <w:pStyle w:val="Compact"/>
+              <w:jc w:val="left"/>
+            </w:pPr>
+            <w:r>
+              <w:t xml:space="preserve">Not Applicable</w:t>
+            </w:r>
+          </w:p>
+        </w:tc>
+        <w:tc>
+          <w:tcPr/>
+          <w:p>
+            <w:pPr>
+              <w:pStyle w:val="Compact"/>
+              <w:jc w:val="left"/>
+            </w:pPr>
+            <w:r>
+              <w:t xml:space="preserve">Not Applicable</w:t>
+            </w:r>
+          </w:p>
+        </w:tc>
+        <w:tc>
+          <w:tcPr/>
+          <w:p>
+            <w:pPr>
+              <w:pStyle w:val="Compact"/>
+              <w:jc w:val="right"/>
+            </w:pPr>
+            <w:r>
+              <w:t xml:space="preserve">3</w:t>
+            </w:r>
+          </w:p>
+        </w:tc>
+      </w:tr>
+      <w:tr>
+        <w:tc>
+          <w:tcPr/>
+          <w:p>
+            <w:pPr>
+              <w:pStyle w:val="Compact"/>
+              <w:jc w:val="left"/>
+            </w:pPr>
+            <w:r>
+              <w:t xml:space="preserve">Strongly Agree</w:t>
+            </w:r>
+          </w:p>
+        </w:tc>
+        <w:tc>
+          <w:tcPr/>
+          <w:p>
+            <w:pPr>
+              <w:pStyle w:val="Compact"/>
+              <w:jc w:val="left"/>
+            </w:pPr>
+            <w:r>
+              <w:t xml:space="preserve">Agree</w:t>
+            </w:r>
+          </w:p>
+        </w:tc>
+        <w:tc>
+          <w:tcPr/>
+          <w:p>
+            <w:pPr>
+              <w:pStyle w:val="Compact"/>
+              <w:jc w:val="right"/>
+            </w:pPr>
+            <w:r>
+              <w:t xml:space="preserve">10</w:t>
+            </w:r>
+          </w:p>
+        </w:tc>
+      </w:tr>
+      <w:tr>
+        <w:tc>
+          <w:tcPr/>
+          <w:p>
+            <w:pPr>
+              <w:pStyle w:val="Compact"/>
+              <w:jc w:val="left"/>
+            </w:pPr>
+            <w:r>
+              <w:t xml:space="preserve">Strongly Agree</w:t>
+            </w:r>
+          </w:p>
+        </w:tc>
+        <w:tc>
+          <w:tcPr/>
+          <w:p>
+            <w:pPr>
+              <w:pStyle w:val="Compact"/>
+              <w:jc w:val="left"/>
+            </w:pPr>
+            <w:r>
+              <w:t xml:space="preserve">Not Applicable</w:t>
+            </w:r>
+          </w:p>
+        </w:tc>
+        <w:tc>
+          <w:tcPr/>
+          <w:p>
+            <w:pPr>
+              <w:pStyle w:val="Compact"/>
+              <w:jc w:val="right"/>
+            </w:pPr>
+            <w:r>
+              <w:t xml:space="preserve">1</w:t>
+            </w:r>
+          </w:p>
+        </w:tc>
+      </w:tr>
+      <w:tr>
+        <w:tc>
+          <w:tcPr/>
+          <w:p>
+            <w:pPr>
+              <w:pStyle w:val="Compact"/>
+              <w:jc w:val="left"/>
+            </w:pPr>
+            <w:r>
+              <w:t xml:space="preserve">Strongly Agree</w:t>
+            </w:r>
+          </w:p>
+        </w:tc>
+        <w:tc>
+          <w:tcPr/>
+          <w:p>
+            <w:pPr>
+              <w:pStyle w:val="Compact"/>
+              <w:jc w:val="left"/>
+            </w:pPr>
+            <w:r>
+              <w:t xml:space="preserve">Strongly Agree</w:t>
+            </w:r>
+          </w:p>
+        </w:tc>
+        <w:tc>
+          <w:tcPr/>
+          <w:p>
+            <w:pPr>
+              <w:pStyle w:val="Compact"/>
+              <w:jc w:val="right"/>
+            </w:pPr>
+            <w:r>
+              <w:t xml:space="preserve">12</w:t>
+            </w:r>
+          </w:p>
+        </w:tc>
+      </w:tr>
+      <w:tr>
+        <w:tc>
+          <w:tcPr/>
+          <w:p>
+            <w:pPr>
+              <w:pStyle w:val="Compact"/>
+              <w:jc w:val="left"/>
+            </w:pPr>
+            <w:r>
+              <w:t xml:space="preserve">Strongly Disagree</w:t>
+            </w:r>
+          </w:p>
+        </w:tc>
+        <w:tc>
+          <w:tcPr/>
+          <w:p>
+            <w:pPr>
+              <w:pStyle w:val="Compact"/>
+              <w:jc w:val="left"/>
+            </w:pPr>
+            <w:r>
+              <w:t xml:space="preserve">Agree</w:t>
+            </w:r>
+          </w:p>
+        </w:tc>
+        <w:tc>
+          <w:tcPr/>
+          <w:p>
+            <w:pPr>
+              <w:pStyle w:val="Compact"/>
+              <w:jc w:val="right"/>
+            </w:pPr>
+            <w:r>
+              <w:t xml:space="preserve">1</w:t>
+            </w:r>
+          </w:p>
+        </w:tc>
+      </w:tr>
+      <w:tr>
+        <w:tc>
+          <w:tcPr/>
+          <w:p>
+            <w:pPr>
+              <w:pStyle w:val="Compact"/>
+              <w:jc w:val="left"/>
+            </w:pPr>
+            <w:r>
+              <w:t xml:space="preserve">Strongly Disagree</w:t>
+            </w:r>
+          </w:p>
+        </w:tc>
+        <w:tc>
+          <w:tcPr/>
+          <w:p>
+            <w:pPr>
+              <w:pStyle w:val="Compact"/>
+              <w:jc w:val="left"/>
+            </w:pPr>
+            <w:r>
+              <w:t xml:space="preserve">Strongly Agree</w:t>
+            </w:r>
+          </w:p>
+        </w:tc>
+        <w:tc>
+          <w:tcPr/>
+          <w:p>
+            <w:pPr>
+              <w:pStyle w:val="Compact"/>
+              <w:jc w:val="right"/>
+            </w:pPr>
+            <w:r>
+              <w:t xml:space="preserve">1</w:t>
+            </w:r>
+          </w:p>
+        </w:tc>
+      </w:tr>
+    </w:tbl>
+    <w:p>
+      <w:pPr>
+        <w:pStyle w:val="BodyText"/>
+      </w:pPr>
+      <w:r>
+        <w:t xml:space="preserve">if you don’t like boring tables, here is the same data in a graph!</w:t>
+      </w:r>
+    </w:p>
+    <w:bookmarkEnd w:id="42"/>
+    <w:bookmarkStart w:id="44" w:name="technology-acceptance-model"/>
+    <w:p>
+      <w:pPr>
+        <w:pStyle w:val="Heading2"/>
+      </w:pPr>
+      <w:r>
+        <w:rPr>
+          <w:rStyle w:val="SectionNumber"/>
+        </w:rPr>
+        <w:t xml:space="preserve">2.3</w:t>
+      </w:r>
+      <w:r>
+        <w:tab/>
+      </w:r>
+      <w:r>
+        <w:t xml:space="preserve">Technology Acceptance Model</w:t>
       </w:r>
     </w:p>
     <w:p>
@@ -2947,218 +3521,334 @@
         <w:pStyle w:val="FirstParagraph"/>
       </w:pPr>
       <w:r>
-        <w:t xml:space="preserve">if you don’t like boring tables, here is the same data in a graph!</w:t>
+        <w:t xml:space="preserve">The TAM had 3 sections (Ease of Use, Perceived Usefulness, and Intention</w:t>
+      </w:r>
+      <w:r>
+        <w:t xml:space="preserve"> </w:t>
+      </w:r>
+      <w:r>
+        <w:t xml:space="preserve">of Use). Ease of Use results showed significant increases in Users’</w:t>
+      </w:r>
+      <w:r>
+        <w:t xml:space="preserve"> </w:t>
+      </w:r>
+      <w:r>
+        <w:t xml:space="preserve">usage with each Chatbot. Perceived Usefulness: There were not</w:t>
+      </w:r>
+      <w:r>
+        <w:t xml:space="preserve"> </w:t>
+      </w:r>
+      <w:r>
+        <w:t xml:space="preserve">significant findings for the Perceived usefulness. The justification for</w:t>
+      </w:r>
+      <w:r>
+        <w:t xml:space="preserve"> </w:t>
+      </w:r>
+      <w:r>
+        <w:t xml:space="preserve">this may be due to being early versions of applications with limited</w:t>
+      </w:r>
+      <w:r>
+        <w:t xml:space="preserve"> </w:t>
+      </w:r>
+      <w:r>
+        <w:t xml:space="preserve">functionality and functions which can be difficult for user to</w:t>
+      </w:r>
+      <w:r>
+        <w:t xml:space="preserve"> </w:t>
+      </w:r>
+      <w:r>
+        <w:t xml:space="preserve">experience the intended further range of features and learning</w:t>
+      </w:r>
+      <w:r>
+        <w:t xml:space="preserve"> </w:t>
+      </w:r>
+      <w:r>
+        <w:t xml:space="preserve">exercises.</w:t>
+      </w:r>
+    </w:p>
+    <w:p>
+      <w:pPr>
+        <w:pStyle w:val="BodyText"/>
+      </w:pPr>
+      <w:r>
+        <w:t xml:space="preserve">Intention of Use: For users’ intentions to use within their course, the</w:t>
+      </w:r>
+      <w:r>
+        <w:t xml:space="preserve"> </w:t>
+      </w:r>
+      <w:r>
+        <w:t xml:space="preserve">result of the Mann-Whitney U test was not significant, U = , z = , p = .</w:t>
+      </w:r>
+      <w:r>
+        <w:t xml:space="preserve"> </w:t>
+      </w:r>
+      <w:r>
+        <w:t xml:space="preserve">in their intentions before use (m=xx, mode=xx) compared to after (m=xx,</w:t>
+      </w:r>
+      <w:r>
+        <w:t xml:space="preserve"> </w:t>
+      </w:r>
+      <w:r>
+        <w:t xml:space="preserve">mode=x), however there was improvement therefore the chatbots may have</w:t>
+      </w:r>
+      <w:r>
+        <w:t xml:space="preserve"> </w:t>
+      </w:r>
+      <w:r>
+        <w:t xml:space="preserve">more benefit than expected by students.</w:t>
+      </w:r>
+    </w:p>
+    <w:bookmarkStart w:id="43" w:name="other-findings"/>
+    <w:p>
+      <w:pPr>
+        <w:pStyle w:val="Heading3"/>
+      </w:pPr>
+      <w:r>
+        <w:rPr>
+          <w:rStyle w:val="SectionNumber"/>
+        </w:rPr>
+        <w:t xml:space="preserve">2.3.1</w:t>
+      </w:r>
+      <w:r>
+        <w:tab/>
+      </w:r>
+      <w:r>
+        <w:t xml:space="preserve">Other Findings</w:t>
+      </w:r>
+    </w:p>
+    <w:p>
+      <w:pPr>
+        <w:pStyle w:val="FirstParagraph"/>
+      </w:pPr>
+      <w:r>
+        <w:t xml:space="preserve">Other questions</w:t>
+      </w:r>
+    </w:p>
+    <w:p>
+      <w:pPr>
+        <w:pStyle w:val="BodyText"/>
+      </w:pPr>
+      <w:r>
+        <w:t xml:space="preserve">I intend to continue using chatbots in the future (BI1)</w:t>
+      </w:r>
+    </w:p>
+    <w:p>
+      <w:pPr>
+        <w:pStyle w:val="BodyText"/>
+      </w:pPr>
+      <w:r>
+        <w:t xml:space="preserve">The chatbot provided the information I needed with minimal commands</w:t>
+      </w:r>
+    </w:p>
+    <w:p>
+      <w:pPr>
+        <w:pStyle w:val="BodyText"/>
+      </w:pPr>
+      <w:r>
+        <w:t xml:space="preserve">My knowledge of the topic improved after i had used the Chatbot</w:t>
+      </w:r>
+    </w:p>
+    <w:p>
+      <w:pPr>
+        <w:pStyle w:val="BodyText"/>
+      </w:pPr>
+      <w:r>
+        <w:t xml:space="preserve">My confidence in understanding the topic improved after I had used the</w:t>
+      </w:r>
+      <w:r>
+        <w:t xml:space="preserve"> </w:t>
+      </w:r>
+      <w:r>
+        <w:t xml:space="preserve">Chatbot</w:t>
+      </w:r>
+    </w:p>
+    <w:p>
+      <w:pPr>
+        <w:pStyle w:val="BodyText"/>
+      </w:pPr>
+      <w:r>
+        <w:t xml:space="preserve">The chatbot provided me with the type of response i expected from asking</w:t>
+      </w:r>
+      <w:r>
+        <w:t xml:space="preserve"> </w:t>
+      </w:r>
+      <w:r>
+        <w:t xml:space="preserve">a tutor/lecturer</w:t>
+      </w:r>
+    </w:p>
+    <w:p>
+      <w:pPr>
+        <w:pStyle w:val="BodyText"/>
+      </w:pPr>
+      <w:r>
+        <w:t xml:space="preserve">The information provided was reliable</w:t>
+      </w:r>
+    </w:p>
+    <w:p>
+      <w:pPr>
+        <w:pStyle w:val="BodyText"/>
+      </w:pPr>
+      <w:r>
+        <w:t xml:space="preserve">The chatbot has a high level of trustworthiness</w:t>
+      </w:r>
+    </w:p>
+    <w:p>
+      <w:pPr>
+        <w:pStyle w:val="BodyText"/>
+      </w:pPr>
+      <w:r>
+        <w:t xml:space="preserve">The duration of conversations to find my answer was too long</w:t>
+      </w:r>
+    </w:p>
+    <w:p>
+      <w:pPr>
+        <w:pStyle w:val="BodyText"/>
+      </w:pPr>
+      <w:r>
+        <w:t xml:space="preserve">The videos/images provided were useful to my questions</w:t>
+      </w:r>
+    </w:p>
+    <w:p>
+      <w:pPr>
+        <w:pStyle w:val="BodyText"/>
+      </w:pPr>
+      <w:r>
+        <w:t xml:space="preserve">The chatbot exceeded my expectation of how it could help me</w:t>
+      </w:r>
+    </w:p>
+    <w:p>
+      <w:pPr>
+        <w:pStyle w:val="BodyText"/>
+      </w:pPr>
+      <w:r>
+        <w:t xml:space="preserve">The chatbot exceeded my expectation of how it could engage with me</w:t>
+      </w:r>
+    </w:p>
+    <w:p>
+      <w:pPr>
+        <w:pStyle w:val="BodyText"/>
+      </w:pPr>
+      <w:r>
+        <w:t xml:space="preserve">I think this learning method could help me to acquire knowledge</w:t>
+      </w:r>
+    </w:p>
+    <w:p>
+      <w:pPr>
+        <w:pStyle w:val="BodyText"/>
+      </w:pPr>
+      <w:r>
+        <w:t xml:space="preserve">I would use this tool again as it has some value to me</w:t>
+      </w:r>
+    </w:p>
+    <w:p>
+      <w:pPr>
+        <w:pStyle w:val="BodyText"/>
+      </w:pPr>
+      <w:r>
+        <w:t xml:space="preserve">I think i will actively use this learning method</w:t>
+      </w:r>
+    </w:p>
+    <w:p>
+      <w:pPr>
+        <w:pStyle w:val="BodyText"/>
+      </w:pPr>
+      <w:r>
+        <w:t xml:space="preserve">I believe i had some choice about learning during chatbot use</w:t>
+      </w:r>
+    </w:p>
+    <w:p>
+      <w:pPr>
+        <w:pStyle w:val="BodyText"/>
+      </w:pPr>
+      <w:r>
+        <w:t xml:space="preserve">I would trust the chatbot to provide me with information for my course</w:t>
+      </w:r>
+    </w:p>
+    <w:p>
+      <w:pPr>
+        <w:pStyle w:val="BodyText"/>
+      </w:pPr>
+      <w:r>
+        <w:t xml:space="preserve">One piece of knowledge i learned from the chatbot was..</w:t>
+      </w:r>
+    </w:p>
+    <w:p>
+      <w:pPr>
+        <w:pStyle w:val="BodyText"/>
+      </w:pPr>
+      <w:r>
+        <w:t xml:space="preserve">UP TO HERE1</w:t>
       </w:r>
     </w:p>
     <w:bookmarkEnd w:id="43"/>
-    <w:bookmarkStart w:id="45" w:name="technology-acceptance-model"/>
-    <w:p>
-      <w:pPr>
-        <w:pStyle w:val="Heading2"/>
-      </w:pPr>
-      <w:r>
-        <w:rPr>
-          <w:rStyle w:val="SectionNumber"/>
-        </w:rPr>
-        <w:t xml:space="preserve">2.3</w:t>
-      </w:r>
-      <w:r>
-        <w:tab/>
-      </w:r>
-      <w:r>
-        <w:t xml:space="preserve">Technology Acceptance Model</w:t>
-      </w:r>
-    </w:p>
-    <w:p>
-      <w:pPr>
-        <w:pStyle w:val="FirstParagraph"/>
-      </w:pPr>
-      <w:r>
-        <w:t xml:space="preserve">The TAM had 3 sections (Ease of Use, Perceived Usefulness, and Intention of Use). Ease of Use results showed significant increases in Users’ usage with each Chatbot. Perceived Usefulness: There were not significant findings for the Perceived usefulness. The justification for this may be due to being early versions of applications with limited functionality and functions which can be difficult for user to experience the intended further range of features and learning exercises.</w:t>
-      </w:r>
-    </w:p>
-    <w:p>
-      <w:pPr>
-        <w:pStyle w:val="BodyText"/>
-      </w:pPr>
-      <w:r>
-        <w:t xml:space="preserve">Intention of Use: For users’ intentions to use within their course, the result of the Mann-Whitney U test was not significant, U = , z = , p = . in their intentions before use (m=xx, mode=xx) compared to after (m=xx, mode=x), however there was improvement therefore the chatbots may have more benefit than expected by students.</w:t>
-      </w:r>
-    </w:p>
-    <w:bookmarkStart w:id="44" w:name="other-findings"/>
-    <w:p>
-      <w:pPr>
-        <w:pStyle w:val="Heading3"/>
-      </w:pPr>
-      <w:r>
-        <w:rPr>
-          <w:rStyle w:val="SectionNumber"/>
-        </w:rPr>
-        <w:t xml:space="preserve">2.3.1</w:t>
-      </w:r>
-      <w:r>
-        <w:tab/>
-      </w:r>
-      <w:r>
-        <w:t xml:space="preserve">Other Findings</w:t>
-      </w:r>
-    </w:p>
-    <w:p>
-      <w:pPr>
-        <w:pStyle w:val="FirstParagraph"/>
-      </w:pPr>
-      <w:r>
-        <w:t xml:space="preserve">Other questions</w:t>
-      </w:r>
-    </w:p>
-    <w:p>
-      <w:pPr>
-        <w:pStyle w:val="BodyText"/>
-      </w:pPr>
-      <w:r>
-        <w:t xml:space="preserve">I intend to continue using chatbots in the future (BI1)</w:t>
-      </w:r>
-    </w:p>
-    <w:p>
-      <w:pPr>
-        <w:pStyle w:val="BodyText"/>
-      </w:pPr>
-      <w:r>
-        <w:t xml:space="preserve">The chatbot provided the information I needed with minimal commands</w:t>
-      </w:r>
-    </w:p>
-    <w:p>
-      <w:pPr>
-        <w:pStyle w:val="BodyText"/>
-      </w:pPr>
-      <w:r>
-        <w:t xml:space="preserve">My knowledge of the topic improved after i had used the Chatbot</w:t>
-      </w:r>
-    </w:p>
-    <w:p>
-      <w:pPr>
-        <w:pStyle w:val="BodyText"/>
-      </w:pPr>
-      <w:r>
-        <w:t xml:space="preserve">My confidence in understanding the topic improved after I had used the Chatbot</w:t>
-      </w:r>
-    </w:p>
-    <w:p>
-      <w:pPr>
-        <w:pStyle w:val="BodyText"/>
-      </w:pPr>
-      <w:r>
-        <w:t xml:space="preserve">The chatbot provided me with the type of response i expected from asking a tutor/lecturer</w:t>
-      </w:r>
-    </w:p>
-    <w:p>
-      <w:pPr>
-        <w:pStyle w:val="BodyText"/>
-      </w:pPr>
-      <w:r>
-        <w:t xml:space="preserve">The information provided was reliable</w:t>
-      </w:r>
-    </w:p>
-    <w:p>
-      <w:pPr>
-        <w:pStyle w:val="BodyText"/>
-      </w:pPr>
-      <w:r>
-        <w:t xml:space="preserve">The chatbot has a high level of trustworthiness</w:t>
-      </w:r>
-    </w:p>
-    <w:p>
-      <w:pPr>
-        <w:pStyle w:val="BodyText"/>
-      </w:pPr>
-      <w:r>
-        <w:t xml:space="preserve">The duration of conversations to find my answer was too long</w:t>
-      </w:r>
-    </w:p>
-    <w:p>
-      <w:pPr>
-        <w:pStyle w:val="BodyText"/>
-      </w:pPr>
-      <w:r>
-        <w:t xml:space="preserve">The videos/images provided were useful to my questions</w:t>
-      </w:r>
-    </w:p>
-    <w:p>
-      <w:pPr>
-        <w:pStyle w:val="BodyText"/>
-      </w:pPr>
-      <w:r>
-        <w:t xml:space="preserve">The chatbot exceeded my expectation of how it could help me</w:t>
-      </w:r>
-    </w:p>
-    <w:p>
-      <w:pPr>
-        <w:pStyle w:val="BodyText"/>
-      </w:pPr>
-      <w:r>
-        <w:t xml:space="preserve">The chatbot exceeded my expectation of how it could engage with me</w:t>
-      </w:r>
-    </w:p>
-    <w:p>
-      <w:pPr>
-        <w:pStyle w:val="BodyText"/>
-      </w:pPr>
-      <w:r>
-        <w:t xml:space="preserve">I think this learning method could help me to acquire knowledge</w:t>
-      </w:r>
-    </w:p>
-    <w:p>
-      <w:pPr>
-        <w:pStyle w:val="BodyText"/>
-      </w:pPr>
-      <w:r>
-        <w:t xml:space="preserve">I would use this tool again as it has some value to me</w:t>
-      </w:r>
-    </w:p>
-    <w:p>
-      <w:pPr>
-        <w:pStyle w:val="BodyText"/>
-      </w:pPr>
-      <w:r>
-        <w:t xml:space="preserve">I think i will actively use this learning method</w:t>
-      </w:r>
-    </w:p>
-    <w:p>
-      <w:pPr>
-        <w:pStyle w:val="BodyText"/>
-      </w:pPr>
-      <w:r>
-        <w:t xml:space="preserve">I believe i had some choice about learning during chatbot use</w:t>
-      </w:r>
-    </w:p>
-    <w:p>
-      <w:pPr>
-        <w:pStyle w:val="BodyText"/>
-      </w:pPr>
-      <w:r>
-        <w:t xml:space="preserve">I would trust the chatbot to provide me with information for my course</w:t>
-      </w:r>
-    </w:p>
-    <w:p>
-      <w:pPr>
-        <w:pStyle w:val="BodyText"/>
-      </w:pPr>
-      <w:r>
-        <w:t xml:space="preserve">One piece of knowledge i learned from the chatbot was..</w:t>
-      </w:r>
-    </w:p>
-    <w:p>
-      <w:pPr>
-        <w:pStyle w:val="BodyText"/>
-      </w:pPr>
-      <w:r>
-        <w:t xml:space="preserve">UP TO HERE1</w:t>
-      </w:r>
-    </w:p>
     <w:bookmarkEnd w:id="44"/>
     <w:bookmarkEnd w:id="45"/>
+    <w:bookmarkStart w:id="47" w:name="cites-and-refs"/>
+    <w:p>
+      <w:pPr>
+        <w:pStyle w:val="Heading1"/>
+      </w:pPr>
+      <w:r>
+        <w:rPr>
+          <w:rStyle w:val="SectionNumber"/>
+        </w:rPr>
+        <w:t xml:space="preserve">3</w:t>
+      </w:r>
+      <w:r>
+        <w:tab/>
+      </w:r>
+      <w:r>
+        <w:t xml:space="preserve">Training Event Results</w:t>
+      </w:r>
+    </w:p>
+    <w:p>
+      <w:pPr>
+        <w:pStyle w:val="FirstParagraph"/>
+      </w:pPr>
+    </w:p>
+    <w:bookmarkStart w:id="46" w:name="cepeh-training-event-c1"/>
+    <w:p>
+      <w:pPr>
+        <w:pStyle w:val="Heading2"/>
+      </w:pPr>
+      <w:r>
+        <w:rPr>
+          <w:rStyle w:val="SectionNumber"/>
+        </w:rPr>
+        <w:t xml:space="preserve">3.1</w:t>
+      </w:r>
+      <w:r>
+        <w:tab/>
+      </w:r>
+      <w:r>
+        <w:t xml:space="preserve">CEPEH Training Event C1</w:t>
+      </w:r>
+    </w:p>
+    <w:p>
+      <w:pPr>
+        <w:pStyle w:val="FirstParagraph"/>
+      </w:pPr>
+      <w:r>
+        <w:t xml:space="preserve">The CEPEH training event C1 held at the premises of University of Nottingham aiming to prepare participants for the practical elements of co-creation and implementation of chatbots as an educational resource. It combined both theoretical and hands-on training.</w:t>
+      </w:r>
+      <w:r>
+        <w:t xml:space="preserve"> </w:t>
+      </w:r>
+      <w:r>
+        <w:t xml:space="preserve">15 participants were from RISE, AUTH, UoN.</w:t>
+      </w:r>
+    </w:p>
+    <w:p>
+      <w:pPr>
+        <w:pStyle w:val="BodyText"/>
+      </w:pPr>
+      <w:r>
+        <w:t xml:space="preserve">Project managers of partners signposted the person involved, and relevant announcements were made though social media channels to the wider public. External to the project speakers were from University of Leeds, and Computer Science Department of University of Nottingham. It included academics, medical doctors, and researchers with focus both on clinical research and digital innovations in healthcare education and IT specialist/learning technologists 11.18 years of experiences (SD=7.2). A balance between male and female participants achieved.</w:t>
+      </w:r>
+    </w:p>
     <w:bookmarkEnd w:id="46"/>
-    <w:bookmarkStart w:id="48" w:name="cites-and-refs"/>
+    <w:bookmarkEnd w:id="47"/>
+    <w:bookmarkStart w:id="76" w:name="overall-training-events-evalaution"/>
     <w:p>
       <w:pPr>
         <w:pStyle w:val="Heading1"/>
@@ -3167,50 +3857,21 @@
         <w:rPr>
           <w:rStyle w:val="SectionNumber"/>
         </w:rPr>
-        <w:t xml:space="preserve">3</w:t>
+        <w:t xml:space="preserve">4</w:t>
       </w:r>
       <w:r>
         <w:tab/>
       </w:r>
       <w:r>
-        <w:t xml:space="preserve">Training Event Results</w:t>
+        <w:t xml:space="preserve">Overall Training Events Evalaution</w:t>
       </w:r>
     </w:p>
     <w:p>
       <w:pPr>
         <w:pStyle w:val="FirstParagraph"/>
       </w:pPr>
-    </w:p>
-    <w:bookmarkStart w:id="47" w:name="cepeh-training-event-c1"/>
-    <w:p>
-      <w:pPr>
-        <w:pStyle w:val="Heading2"/>
-      </w:pPr>
-      <w:r>
-        <w:rPr>
-          <w:rStyle w:val="SectionNumber"/>
-        </w:rPr>
-        <w:t xml:space="preserve">3.1</w:t>
-      </w:r>
-      <w:r>
-        <w:tab/>
-      </w:r>
-      <w:r>
-        <w:t xml:space="preserve">CEPEH Training Event C1</w:t>
-      </w:r>
-    </w:p>
-    <w:p>
-      <w:pPr>
-        <w:pStyle w:val="FirstParagraph"/>
-      </w:pPr>
-      <w:r>
-        <w:t xml:space="preserve">The CEPEH training event C1 held at the premises of University of Nottingham aiming to prepare participants for the practical elements of co-creation and implementation of chatbots as an educational resource. It combined both theoretical and hands-on training.</w:t>
-      </w:r>
-      <w:r>
-        <w:t xml:space="preserve"> </w:t>
-      </w:r>
-      <w:r>
-        <w:t xml:space="preserve">15 participants were from RISE, AUTH, UoN.</w:t>
+      <w:r>
+        <w:t xml:space="preserve">Participants were asked to highlight what they liked for each day and how each day can be improved. Findings are described below per day of the training event</w:t>
       </w:r>
     </w:p>
     <w:p>
@@ -3218,35 +3879,13 @@
         <w:pStyle w:val="BodyText"/>
       </w:pPr>
       <w:r>
-        <w:t xml:space="preserve">Project managers of partners signposted the person involved, and relevant announcements were made though social media channels to the wider public. External to the project speakers were from University of Leeds, and Computer Science Department of University of Nottingham. It included academics, medical doctors, and researchers with focus both on clinical research and digital innovations in healthcare education and IT specialist/learning technologists 11.18 years of experiences (SD=7.2). A balance between male and female participants achieved.</w:t>
-      </w:r>
-    </w:p>
-    <w:bookmarkEnd w:id="47"/>
-    <w:bookmarkEnd w:id="48"/>
-    <w:bookmarkStart w:id="77" w:name="overall-training-events-evalaution"/>
-    <w:p>
-      <w:pPr>
-        <w:pStyle w:val="Heading1"/>
-      </w:pPr>
-      <w:r>
-        <w:rPr>
-          <w:rStyle w:val="SectionNumber"/>
-        </w:rPr>
-        <w:t xml:space="preserve">4</w:t>
-      </w:r>
-      <w:r>
-        <w:tab/>
-      </w:r>
-      <w:r>
-        <w:t xml:space="preserve">Overall Training Events Evalaution</w:t>
-      </w:r>
-    </w:p>
-    <w:p>
-      <w:pPr>
-        <w:pStyle w:val="FirstParagraph"/>
-      </w:pPr>
-      <w:r>
-        <w:t xml:space="preserve">Participants were asked to highlight what they liked for each day and how each day can be improved. Findings are described below per day of the training event</w:t>
+        <w:t xml:space="preserve">Day 1</w:t>
+      </w:r>
+      <w:r>
+        <w:br/>
+      </w:r>
+      <w:r>
+        <w:t xml:space="preserve">The participants comment that they liked the design method for educational resources presented using a co-creation approach, they liked the interactions with other groups, and they liked the overview of existing chatbot resources of the partners. On the areas that can be improved, more media material were requested.</w:t>
       </w:r>
     </w:p>
     <w:p>
@@ -3254,13 +3893,13 @@
         <w:pStyle w:val="BodyText"/>
       </w:pPr>
       <w:r>
-        <w:t xml:space="preserve">Day 1</w:t>
-      </w:r>
-      <w:r>
-        <w:br/>
-      </w:r>
-      <w:r>
-        <w:t xml:space="preserve">The participants comment that they liked the design method for educational resources presented using a co-creation approach, they liked the interactions with other groups, and they liked the overview of existing chatbot resources of the partners. On the areas that can be improved, more media material were requested.</w:t>
+        <w:t xml:space="preserve">Day 2</w:t>
+      </w:r>
+      <w:r>
+        <w:t xml:space="preserve"> </w:t>
+      </w:r>
+      <w:r>
+        <w:t xml:space="preserve">Participants enjoyed the presentation from the invited speaker from another faculty of the University of Nottingham, the CEPEH recources presented and the storyboarding process. Participants highlighted that the participation of more clinicians in the event would be an added value in regards with the storyboarding process.</w:t>
       </w:r>
     </w:p>
     <w:p>
@@ -3268,20 +3907,6 @@
         <w:pStyle w:val="BodyText"/>
       </w:pPr>
       <w:r>
-        <w:t xml:space="preserve">Day 2</w:t>
-      </w:r>
-      <w:r>
-        <w:t xml:space="preserve"> </w:t>
-      </w:r>
-      <w:r>
-        <w:t xml:space="preserve">Participants enjoyed the presentation from the invited speaker from another faculty of the University of Nottingham, the CEPEH recources presented and the storyboarding process. Participants highlighted that the participation of more clinicians in the event would be an added value in regards with the storyboarding process.</w:t>
-      </w:r>
-    </w:p>
-    <w:p>
-      <w:pPr>
-        <w:pStyle w:val="BodyText"/>
-      </w:pPr>
-      <w:r>
         <w:t xml:space="preserve">Day3</w:t>
       </w:r>
       <w:r>
@@ -3291,7 +3916,7 @@
         <w:t xml:space="preserve">Participants liked the hands-on activities of the day also enjoyed the creativity of the groups on the online chatbot development tool. As an area of improvement, participants wanted more time on hands on sections.</w:t>
       </w:r>
     </w:p>
-    <w:bookmarkStart w:id="58" w:name="cepeh-training-event-2"/>
+    <w:bookmarkStart w:id="57" w:name="cepeh-training-event-2"/>
     <w:p>
       <w:pPr>
         <w:pStyle w:val="Heading2"/>
@@ -3439,7 +4064,7 @@
         <w:rPr>
           <w:rStyle w:val="FootnoteReference"/>
         </w:rPr>
-        <w:footnoteReference w:id="49"/>
+        <w:footnoteReference w:id="48"/>
       </w:r>
       <w:r>
         <w:t xml:space="preserve"> </w:t>
@@ -3521,7 +4146,7 @@
       <w:r>
         <w:t xml:space="preserve"> </w:t>
       </w:r>
-      <w:hyperlink r:id="rId51">
+      <w:hyperlink r:id="rId50">
         <w:r>
           <w:rPr>
             <w:rStyle w:val="Hyperlink"/>
@@ -3538,7 +4163,7 @@
       <w:r>
         <w:t xml:space="preserve"> </w:t>
       </w:r>
-      <w:hyperlink r:id="rId52">
+      <w:hyperlink r:id="rId51">
         <w:r>
           <w:rPr>
             <w:rStyle w:val="Hyperlink"/>
@@ -3887,7 +4512,7 @@
         <w:t xml:space="preserve">.</w:t>
       </w:r>
     </w:p>
-    <w:bookmarkStart w:id="55" w:name="citation-appearance"/>
+    <w:bookmarkStart w:id="54" w:name="citation-appearance"/>
     <w:p>
       <w:pPr>
         <w:pStyle w:val="Heading3"/>
@@ -3930,7 +4555,7 @@
       <w:r>
         <w:t xml:space="preserve"> </w:t>
       </w:r>
-      <w:hyperlink r:id="rId53">
+      <w:hyperlink r:id="rId52">
         <w:r>
           <w:rPr>
             <w:rStyle w:val="Hyperlink"/>
@@ -4245,7 +4870,7 @@
       <w:r>
         <w:t xml:space="preserve"> </w:t>
       </w:r>
-      <w:hyperlink r:id="rId54">
+      <w:hyperlink r:id="rId53">
         <w:r>
           <w:rPr>
             <w:rStyle w:val="Hyperlink"/>
@@ -4331,8 +4956,8 @@
         <w:t xml:space="preserve">.</w:t>
       </w:r>
     </w:p>
-    <w:bookmarkEnd w:id="55"/>
-    <w:bookmarkStart w:id="57" w:name="X6c5b3ddafdf9d3f8a197b666704f4ff23767ec4"/>
+    <w:bookmarkEnd w:id="54"/>
+    <w:bookmarkStart w:id="56" w:name="X6c5b3ddafdf9d3f8a197b666704f4ff23767ec4"/>
     <w:p>
       <w:pPr>
         <w:pStyle w:val="Heading3"/>
@@ -4360,7 +4985,7 @@
       <w:r>
         <w:t xml:space="preserve"> </w:t>
       </w:r>
-      <w:hyperlink r:id="rId56">
+      <w:hyperlink r:id="rId55">
         <w:r>
           <w:rPr>
             <w:rStyle w:val="Hyperlink"/>
@@ -4378,9 +5003,9 @@
         <w:t xml:space="preserve">Make sure you have the latest version of RStudio – the visual editor was originally really buggy, especially in relation to references, but as per v2022.02.0, it’s great!</w:t>
       </w:r>
     </w:p>
+    <w:bookmarkEnd w:id="56"/>
     <w:bookmarkEnd w:id="57"/>
-    <w:bookmarkEnd w:id="58"/>
-    <w:bookmarkStart w:id="68" w:name="cross-referencing"/>
+    <w:bookmarkStart w:id="67" w:name="cross-referencing"/>
     <w:p>
       <w:pPr>
         <w:pStyle w:val="Heading2"/>
@@ -4470,7 +5095,7 @@
         <w:t xml:space="preserve">\@ref(label)</w:t>
       </w:r>
     </w:p>
-    <w:bookmarkStart w:id="60" w:name="section-references"/>
+    <w:bookmarkStart w:id="59" w:name="section-references"/>
     <w:p>
       <w:pPr>
         <w:pStyle w:val="Heading3"/>
@@ -4635,7 +5260,7 @@
         <w:t xml:space="preserve">?</w:t>
       </w:r>
     </w:p>
-    <w:bookmarkStart w:id="59" w:name="creating-custom-labels"/>
+    <w:bookmarkStart w:id="58" w:name="creating-custom-labels"/>
     <w:p>
       <w:pPr>
         <w:pStyle w:val="Heading4"/>
@@ -4741,9 +5366,9 @@
         <w:t xml:space="preserve">.</w:t>
       </w:r>
     </w:p>
+    <w:bookmarkEnd w:id="58"/>
     <w:bookmarkEnd w:id="59"/>
-    <w:bookmarkEnd w:id="60"/>
-    <w:bookmarkStart w:id="64" w:name="figure-image-and-plot-references"/>
+    <w:bookmarkStart w:id="63" w:name="figure-image-and-plot-references"/>
     <w:p>
       <w:pPr>
         <w:pStyle w:val="Heading3"/>
@@ -4816,18 +5441,18 @@
           <wp:inline>
             <wp:extent cx="5334000" cy="5430012"/>
             <wp:effectExtent b="0" l="0" r="0" t="0"/>
-            <wp:docPr descr="Figure 4.1: A marvel-lous meme" title="" id="62" name="Picture"/>
+            <wp:docPr descr="Figure 4.1: A marvel-lous meme" title="" id="61" name="Picture"/>
             <a:graphic>
               <a:graphicData uri="http://schemas.openxmlformats.org/drawingml/2006/picture">
                 <pic:pic>
                   <pic:nvPicPr>
-                    <pic:cNvPr descr="figures/sample-content/captain.jpeg" id="63" name="Picture"/>
+                    <pic:cNvPr descr="figures/sample-content/captain.jpeg" id="62" name="Picture"/>
                     <pic:cNvPicPr>
                       <a:picLocks noChangeArrowheads="1" noChangeAspect="1"/>
                     </pic:cNvPicPr>
                   </pic:nvPicPr>
                   <pic:blipFill>
-                    <a:blip r:embed="rId61"/>
+                    <a:blip r:embed="rId60"/>
                     <a:stretch>
                       <a:fillRect/>
                     </a:stretch>
@@ -4940,8 +5565,8 @@
         <w:t xml:space="preserve">.</w:t>
       </w:r>
     </w:p>
-    <w:bookmarkEnd w:id="64"/>
-    <w:bookmarkStart w:id="65" w:name="table-references"/>
+    <w:bookmarkEnd w:id="63"/>
+    <w:bookmarkStart w:id="64" w:name="table-references"/>
     <w:p>
       <w:pPr>
         <w:pStyle w:val="Heading3"/>
@@ -5074,8 +5699,8 @@
         <w:t xml:space="preserve">.</w:t>
       </w:r>
     </w:p>
-    <w:bookmarkEnd w:id="65"/>
-    <w:bookmarkStart w:id="67" w:name="including-page-numbers"/>
+    <w:bookmarkEnd w:id="64"/>
+    <w:bookmarkStart w:id="66" w:name="including-page-numbers"/>
     <w:p>
       <w:pPr>
         <w:pStyle w:val="Heading3"/>
@@ -5178,7 +5803,7 @@
         <w:t xml:space="preserve"> </w:t>
       </w:r>
     </w:p>
-    <w:bookmarkStart w:id="66" w:name="include-page-numbers-only-in-pdf-output"/>
+    <w:bookmarkStart w:id="65" w:name="include-page-numbers-only-in-pdf-output"/>
     <w:p>
       <w:pPr>
         <w:pStyle w:val="Heading4"/>
@@ -5295,10 +5920,10 @@
         <w:t xml:space="preserve">Note that we need to escape the backslash with another backslash here to get the correct output.</w:t>
       </w:r>
     </w:p>
+    <w:bookmarkEnd w:id="65"/>
     <w:bookmarkEnd w:id="66"/>
     <w:bookmarkEnd w:id="67"/>
-    <w:bookmarkEnd w:id="68"/>
-    <w:bookmarkStart w:id="73" w:name="collaborative-writing"/>
+    <w:bookmarkStart w:id="72" w:name="collaborative-writing"/>
     <w:p>
       <w:pPr>
         <w:pStyle w:val="Heading2"/>
@@ -5332,7 +5957,7 @@
       <w:r>
         <w:t xml:space="preserve"> </w:t>
       </w:r>
-      <w:hyperlink r:id="rId69">
+      <w:hyperlink r:id="rId68">
         <w:r>
           <w:rPr>
             <w:rStyle w:val="Hyperlink"/>
@@ -5404,7 +6029,7 @@
       <w:r>
         <w:t xml:space="preserve"> </w:t>
       </w:r>
-      <w:hyperlink r:id="rId70">
+      <w:hyperlink r:id="rId69">
         <w:r>
           <w:rPr>
             <w:rStyle w:val="Hyperlink"/>
@@ -5421,7 +6046,7 @@
       <w:r>
         <w:t xml:space="preserve"> </w:t>
       </w:r>
-      <w:hyperlink r:id="rId71">
+      <w:hyperlink r:id="rId70">
         <w:r>
           <w:rPr>
             <w:rStyle w:val="Hyperlink"/>
@@ -5458,7 +6083,7 @@
       <w:r>
         <w:t xml:space="preserve"> </w:t>
       </w:r>
-      <w:hyperlink r:id="rId72">
+      <w:hyperlink r:id="rId71">
         <w:r>
           <w:rPr>
             <w:rStyle w:val="Hyperlink"/>
@@ -5476,8 +6101,8 @@
         <w:t xml:space="preserve">I suspect some great solution will be developed in the not-to-distant future, probably by the RStudio team.</w:t>
       </w:r>
     </w:p>
-    <w:bookmarkEnd w:id="73"/>
-    <w:bookmarkStart w:id="76" w:name="additional-resources"/>
+    <w:bookmarkEnd w:id="72"/>
+    <w:bookmarkStart w:id="75" w:name="additional-resources"/>
     <w:p>
       <w:pPr>
         <w:pStyle w:val="Heading2"/>
@@ -5518,7 +6143,7 @@
       <w:r>
         <w:t xml:space="preserve"> </w:t>
       </w:r>
-      <w:hyperlink r:id="rId74">
+      <w:hyperlink r:id="rId73">
         <w:r>
           <w:rPr>
             <w:rStyle w:val="Hyperlink"/>
@@ -5550,7 +6175,7 @@
       <w:r>
         <w:t xml:space="preserve"> </w:t>
       </w:r>
-      <w:hyperlink r:id="rId75">
+      <w:hyperlink r:id="rId74">
         <w:r>
           <w:rPr>
             <w:rStyle w:val="Hyperlink"/>
@@ -5559,177 +6184,177 @@
         </w:r>
       </w:hyperlink>
     </w:p>
+    <w:bookmarkEnd w:id="75"/>
     <w:bookmarkEnd w:id="76"/>
+    <w:bookmarkStart w:id="86" w:name="Discussion"/>
+    <w:p>
+      <w:pPr>
+        <w:pStyle w:val="Heading1"/>
+      </w:pPr>
+      <w:r>
+        <w:rPr>
+          <w:rStyle w:val="SectionNumber"/>
+        </w:rPr>
+        <w:t xml:space="preserve">5</w:t>
+      </w:r>
+      <w:r>
+        <w:tab/>
+      </w:r>
+      <w:r>
+        <w:t xml:space="preserve">Discussion</w:t>
+      </w:r>
+    </w:p>
+    <w:p>
+      <w:pPr>
+        <w:pStyle w:val="FirstParagraph"/>
+      </w:pPr>
+    </w:p>
+    <w:p>
+      <w:pPr>
+        <w:pStyle w:val="BodyText"/>
+      </w:pPr>
+      <w:r>
+        <w:t xml:space="preserve">Here is a (very large) table with all of the currently active RLOS.</w:t>
+      </w:r>
+    </w:p>
+    <w:p>
+      <w:pPr>
+        <w:pStyle w:val="BodyText"/>
+      </w:pPr>
+      <w:r>
+        <w:t xml:space="preserve">Those results can be interpreted that the learning objectives of the training event was chosen appropriately for the diverse audience including clinicians, academics, researchers, and learning technologists/IT specialist resulting to a successful training event that enable participants to take the acquired knowledge back to their organisations in order to co-design and implement. As it was expected and can be depicted from self-confidence statements that some participants being very confident before the event, not all the objectives expected to be reached by everyone, since the training was targeting both technical and non-technical participants. However, on both average and individual matched responses participants self-statements showed that they improved their knowledge and understanding in using co-creation approaches to develop digital education resources and in designing and developing chatbots as educational resources.</w:t>
+      </w:r>
+    </w:p>
+    <w:bookmarkStart w:id="85" w:name="reach-impact-and-qualatative-analysis"/>
+    <w:p>
+      <w:pPr>
+        <w:pStyle w:val="Heading2"/>
+      </w:pPr>
+      <w:r>
+        <w:rPr>
+          <w:rStyle w:val="SectionNumber"/>
+        </w:rPr>
+        <w:t xml:space="preserve">5.1</w:t>
+      </w:r>
+      <w:r>
+        <w:tab/>
+      </w:r>
+      <w:r>
+        <w:t xml:space="preserve">Reach, Impact, and Qualatative analysis</w:t>
+      </w:r>
+    </w:p>
+    <w:p>
+      <w:pPr>
+        <w:pStyle w:val="FirstParagraph"/>
+      </w:pPr>
+      <w:r>
+        <w:t xml:space="preserve">Dealing with tables in LaTeX can be painful.</w:t>
+      </w:r>
+      <w:r>
+        <w:t xml:space="preserve"> </w:t>
+      </w:r>
+      <w:r>
+        <w:t xml:space="preserve">This section explains the main tricks you need to make the pain go away.</w:t>
+      </w:r>
+    </w:p>
+    <w:p>
+      <w:pPr>
+        <w:pStyle w:val="BodyText"/>
+      </w:pPr>
+      <w:r>
+        <w:t xml:space="preserve">(Note: if you are looking at the eBook version, you will not see much difference in this section, as it is only relevant for PDF output!)</w:t>
+      </w:r>
+    </w:p>
+    <w:bookmarkStart w:id="77" w:name="making-your-table-pretty"/>
+    <w:p>
+      <w:pPr>
+        <w:pStyle w:val="Heading3"/>
+      </w:pPr>
+      <w:r>
+        <w:rPr>
+          <w:rStyle w:val="SectionNumber"/>
+        </w:rPr>
+        <w:t xml:space="preserve">5.1.1</w:t>
+      </w:r>
+      <w:r>
+        <w:tab/>
+      </w:r>
+      <w:r>
+        <w:t xml:space="preserve">Making your table pretty</w:t>
+      </w:r>
+    </w:p>
+    <w:p>
+      <w:pPr>
+        <w:pStyle w:val="FirstParagraph"/>
+      </w:pPr>
+      <w:r>
+        <w:t xml:space="preserve">When you use</w:t>
+      </w:r>
+      <w:r>
+        <w:t xml:space="preserve"> </w:t>
+      </w:r>
+      <w:r>
+        <w:rPr>
+          <w:rStyle w:val="VerbatimChar"/>
+        </w:rPr>
+        <w:t xml:space="preserve">kable</w:t>
+      </w:r>
+      <w:r>
+        <w:t xml:space="preserve"> </w:t>
+      </w:r>
+      <w:r>
+        <w:t xml:space="preserve">to create tables, you will almost certainly want to set the option</w:t>
+      </w:r>
+      <w:r>
+        <w:t xml:space="preserve"> </w:t>
+      </w:r>
+      <w:r>
+        <w:rPr>
+          <w:rStyle w:val="VerbatimChar"/>
+        </w:rPr>
+        <w:t xml:space="preserve">booktabs = TRUE</w:t>
+      </w:r>
+      <w:r>
+        <w:t xml:space="preserve">.</w:t>
+      </w:r>
+      <w:r>
+        <w:t xml:space="preserve"> </w:t>
+      </w:r>
+      <w:r>
+        <w:t xml:space="preserve">This makes your table look a million times better:</w:t>
+      </w:r>
+    </w:p>
+    <w:p>
+      <w:pPr>
+        <w:pStyle w:val="BodyText"/>
+      </w:pPr>
+      <w:r>
+        <w:t xml:space="preserve">Compare this to the default style, which looks terrible:</w:t>
+      </w:r>
+    </w:p>
     <w:bookmarkEnd w:id="77"/>
-    <w:bookmarkStart w:id="87" w:name="Discussion"/>
-    <w:p>
-      <w:pPr>
-        <w:pStyle w:val="Heading1"/>
+    <w:bookmarkStart w:id="79" w:name="if-your-table-is-too-wide"/>
+    <w:p>
+      <w:pPr>
+        <w:pStyle w:val="Heading3"/>
       </w:pPr>
       <w:r>
         <w:rPr>
           <w:rStyle w:val="SectionNumber"/>
         </w:rPr>
-        <w:t xml:space="preserve">5</w:t>
+        <w:t xml:space="preserve">5.1.2</w:t>
       </w:r>
       <w:r>
         <w:tab/>
       </w:r>
       <w:r>
-        <w:t xml:space="preserve">Discussion</w:t>
+        <w:t xml:space="preserve">If your table is too wide</w:t>
       </w:r>
     </w:p>
     <w:p>
       <w:pPr>
         <w:pStyle w:val="FirstParagraph"/>
       </w:pPr>
-    </w:p>
-    <w:p>
-      <w:pPr>
-        <w:pStyle w:val="BodyText"/>
-      </w:pPr>
-      <w:r>
-        <w:t xml:space="preserve">Here is a (very large) table with all of the currently active RLOS.</w:t>
-      </w:r>
-    </w:p>
-    <w:p>
-      <w:pPr>
-        <w:pStyle w:val="BodyText"/>
-      </w:pPr>
-      <w:r>
-        <w:t xml:space="preserve">Those results can be interpreted that the learning objectives of the training event was chosen appropriately for the diverse audience including clinicians, academics, researchers, and learning technologists/IT specialist resulting to a successful training event that enable participants to take the acquired knowledge back to their organisations in order to co-design and implement. As it was expected and can be depicted from self-confidence statements that some participants being very confident before the event, not all the objectives expected to be reached by everyone, since the training was targeting both technical and non-technical participants. However, on both average and individual matched responses participants self-statements showed that they improved their knowledge and understanding in using co-creation approaches to develop digital education resources and in designing and developing chatbots as educational resources.</w:t>
-      </w:r>
-    </w:p>
-    <w:bookmarkStart w:id="86" w:name="reach-impact-and-qualatative-analysis"/>
-    <w:p>
-      <w:pPr>
-        <w:pStyle w:val="Heading2"/>
-      </w:pPr>
-      <w:r>
-        <w:rPr>
-          <w:rStyle w:val="SectionNumber"/>
-        </w:rPr>
-        <w:t xml:space="preserve">5.1</w:t>
-      </w:r>
-      <w:r>
-        <w:tab/>
-      </w:r>
-      <w:r>
-        <w:t xml:space="preserve">Reach, Impact, and Qualatative analysis</w:t>
-      </w:r>
-    </w:p>
-    <w:p>
-      <w:pPr>
-        <w:pStyle w:val="FirstParagraph"/>
-      </w:pPr>
-      <w:r>
-        <w:t xml:space="preserve">Dealing with tables in LaTeX can be painful.</w:t>
-      </w:r>
-      <w:r>
-        <w:t xml:space="preserve"> </w:t>
-      </w:r>
-      <w:r>
-        <w:t xml:space="preserve">This section explains the main tricks you need to make the pain go away.</w:t>
-      </w:r>
-    </w:p>
-    <w:p>
-      <w:pPr>
-        <w:pStyle w:val="BodyText"/>
-      </w:pPr>
-      <w:r>
-        <w:t xml:space="preserve">(Note: if you are looking at the eBook version, you will not see much difference in this section, as it is only relevant for PDF output!)</w:t>
-      </w:r>
-    </w:p>
-    <w:bookmarkStart w:id="78" w:name="making-your-table-pretty"/>
-    <w:p>
-      <w:pPr>
-        <w:pStyle w:val="Heading3"/>
-      </w:pPr>
-      <w:r>
-        <w:rPr>
-          <w:rStyle w:val="SectionNumber"/>
-        </w:rPr>
-        <w:t xml:space="preserve">5.1.1</w:t>
-      </w:r>
-      <w:r>
-        <w:tab/>
-      </w:r>
-      <w:r>
-        <w:t xml:space="preserve">Making your table pretty</w:t>
-      </w:r>
-    </w:p>
-    <w:p>
-      <w:pPr>
-        <w:pStyle w:val="FirstParagraph"/>
-      </w:pPr>
-      <w:r>
-        <w:t xml:space="preserve">When you use</w:t>
-      </w:r>
-      <w:r>
-        <w:t xml:space="preserve"> </w:t>
-      </w:r>
-      <w:r>
-        <w:rPr>
-          <w:rStyle w:val="VerbatimChar"/>
-        </w:rPr>
-        <w:t xml:space="preserve">kable</w:t>
-      </w:r>
-      <w:r>
-        <w:t xml:space="preserve"> </w:t>
-      </w:r>
-      <w:r>
-        <w:t xml:space="preserve">to create tables, you will almost certainly want to set the option</w:t>
-      </w:r>
-      <w:r>
-        <w:t xml:space="preserve"> </w:t>
-      </w:r>
-      <w:r>
-        <w:rPr>
-          <w:rStyle w:val="VerbatimChar"/>
-        </w:rPr>
-        <w:t xml:space="preserve">booktabs = TRUE</w:t>
-      </w:r>
-      <w:r>
-        <w:t xml:space="preserve">.</w:t>
-      </w:r>
-      <w:r>
-        <w:t xml:space="preserve"> </w:t>
-      </w:r>
-      <w:r>
-        <w:t xml:space="preserve">This makes your table look a million times better:</w:t>
-      </w:r>
-    </w:p>
-    <w:p>
-      <w:pPr>
-        <w:pStyle w:val="BodyText"/>
-      </w:pPr>
-      <w:r>
-        <w:t xml:space="preserve">Compare this to the default style, which looks terrible:</w:t>
-      </w:r>
-    </w:p>
-    <w:bookmarkEnd w:id="78"/>
-    <w:bookmarkStart w:id="80" w:name="if-your-table-is-too-wide"/>
-    <w:p>
-      <w:pPr>
-        <w:pStyle w:val="Heading3"/>
-      </w:pPr>
-      <w:r>
-        <w:rPr>
-          <w:rStyle w:val="SectionNumber"/>
-        </w:rPr>
-        <w:t xml:space="preserve">5.1.2</w:t>
-      </w:r>
-      <w:r>
-        <w:tab/>
-      </w:r>
-      <w:r>
-        <w:t xml:space="preserve">If your table is too wide</w:t>
-      </w:r>
-    </w:p>
-    <w:p>
-      <w:pPr>
-        <w:pStyle w:val="FirstParagraph"/>
-      </w:pPr>
       <w:r>
         <w:t xml:space="preserve">You might find that your table expands into the margins of the page, like the tables above.</w:t>
       </w:r>
@@ -5757,7 +6382,7 @@
       <w:r>
         <w:t xml:space="preserve"> </w:t>
       </w:r>
-      <w:hyperlink r:id="rId79">
+      <w:hyperlink r:id="rId78">
         <w:r>
           <w:rPr>
             <w:rStyle w:val="VerbatimChar"/>
@@ -5780,206 +6405,206 @@
         <w:t xml:space="preserve">This scales down the table to fit the page width.</w:t>
       </w:r>
     </w:p>
+    <w:bookmarkEnd w:id="79"/>
+    <w:bookmarkStart w:id="80" w:name="if-your-table-is-too-long"/>
+    <w:p>
+      <w:pPr>
+        <w:pStyle w:val="Heading3"/>
+      </w:pPr>
+      <w:r>
+        <w:rPr>
+          <w:rStyle w:val="SectionNumber"/>
+        </w:rPr>
+        <w:t xml:space="preserve">5.1.3</w:t>
+      </w:r>
+      <w:r>
+        <w:tab/>
+      </w:r>
+      <w:r>
+        <w:t xml:space="preserve">If your table is too long</w:t>
+      </w:r>
+    </w:p>
+    <w:p>
+      <w:pPr>
+        <w:pStyle w:val="FirstParagraph"/>
+      </w:pPr>
+      <w:r>
+        <w:t xml:space="preserve">If your table is too long to fit on a single page, set</w:t>
+      </w:r>
+      <w:r>
+        <w:t xml:space="preserve"> </w:t>
+      </w:r>
+      <w:r>
+        <w:rPr>
+          <w:rStyle w:val="VerbatimChar"/>
+        </w:rPr>
+        <w:t xml:space="preserve">longtable = TRUE</w:t>
+      </w:r>
+      <w:r>
+        <w:t xml:space="preserve"> </w:t>
+      </w:r>
+      <w:r>
+        <w:t xml:space="preserve">in the</w:t>
+      </w:r>
+      <w:r>
+        <w:t xml:space="preserve"> </w:t>
+      </w:r>
+      <w:r>
+        <w:rPr>
+          <w:rStyle w:val="VerbatimChar"/>
+        </w:rPr>
+        <w:t xml:space="preserve">kable</w:t>
+      </w:r>
+      <w:r>
+        <w:t xml:space="preserve"> </w:t>
+      </w:r>
+      <w:r>
+        <w:t xml:space="preserve">function to split the table across multiple pages.</w:t>
+      </w:r>
+    </w:p>
+    <w:p>
+      <w:pPr>
+        <w:pStyle w:val="BodyText"/>
+      </w:pPr>
+      <w:r>
+        <w:t xml:space="preserve">When you do this, you’ll probably want to make the header repeat on new pages.</w:t>
+      </w:r>
+      <w:r>
+        <w:t xml:space="preserve"> </w:t>
+      </w:r>
+      <w:r>
+        <w:t xml:space="preserve">Do this with the</w:t>
+      </w:r>
+      <w:r>
+        <w:t xml:space="preserve"> </w:t>
+      </w:r>
+      <w:r>
+        <w:rPr>
+          <w:rStyle w:val="VerbatimChar"/>
+        </w:rPr>
+        <w:t xml:space="preserve">kable_styling</w:t>
+      </w:r>
+      <w:r>
+        <w:t xml:space="preserve"> </w:t>
+      </w:r>
+      <w:r>
+        <w:t xml:space="preserve">function from</w:t>
+      </w:r>
+      <w:r>
+        <w:t xml:space="preserve"> </w:t>
+      </w:r>
+      <w:r>
+        <w:rPr>
+          <w:rStyle w:val="VerbatimChar"/>
+        </w:rPr>
+        <w:t xml:space="preserve">kableExtra</w:t>
+      </w:r>
+      <w:r>
+        <w:t xml:space="preserve">:</w:t>
+      </w:r>
+    </w:p>
+    <w:p>
+      <w:pPr>
+        <w:pStyle w:val="BodyText"/>
+      </w:pPr>
+      <w:r>
+        <w:t xml:space="preserve">Unfortunately, we cannot use the</w:t>
+      </w:r>
+      <w:r>
+        <w:t xml:space="preserve"> </w:t>
+      </w:r>
+      <w:r>
+        <w:rPr>
+          <w:rStyle w:val="VerbatimChar"/>
+        </w:rPr>
+        <w:t xml:space="preserve">scale_down</w:t>
+      </w:r>
+      <w:r>
+        <w:t xml:space="preserve"> </w:t>
+      </w:r>
+      <w:r>
+        <w:t xml:space="preserve">option with a</w:t>
+      </w:r>
+      <w:r>
+        <w:t xml:space="preserve"> </w:t>
+      </w:r>
+      <w:r>
+        <w:rPr>
+          <w:rStyle w:val="VerbatimChar"/>
+        </w:rPr>
+        <w:t xml:space="preserve">longtable</w:t>
+      </w:r>
+      <w:r>
+        <w:t xml:space="preserve">.</w:t>
+      </w:r>
+      <w:r>
+        <w:t xml:space="preserve"> </w:t>
+      </w:r>
+      <w:r>
+        <w:t xml:space="preserve">So if a</w:t>
+      </w:r>
+      <w:r>
+        <w:t xml:space="preserve"> </w:t>
+      </w:r>
+      <w:r>
+        <w:rPr>
+          <w:rStyle w:val="VerbatimChar"/>
+        </w:rPr>
+        <w:t xml:space="preserve">longtable</w:t>
+      </w:r>
+      <w:r>
+        <w:t xml:space="preserve"> </w:t>
+      </w:r>
+      <w:r>
+        <w:t xml:space="preserve">is too wide, you can either manually adjust the font size, or show the table in landscape layout.</w:t>
+      </w:r>
+      <w:r>
+        <w:t xml:space="preserve"> </w:t>
+      </w:r>
+      <w:r>
+        <w:t xml:space="preserve">To adjust the font size, use kableExtra’s</w:t>
+      </w:r>
+      <w:r>
+        <w:t xml:space="preserve"> </w:t>
+      </w:r>
+      <w:r>
+        <w:rPr>
+          <w:rStyle w:val="VerbatimChar"/>
+        </w:rPr>
+        <w:t xml:space="preserve">font_size</w:t>
+      </w:r>
+      <w:r>
+        <w:t xml:space="preserve"> </w:t>
+      </w:r>
+      <w:r>
+        <w:t xml:space="preserve">option:</w:t>
+      </w:r>
+    </w:p>
+    <w:p>
+      <w:pPr>
+        <w:pStyle w:val="BodyText"/>
+      </w:pPr>
+      <w:r>
+        <w:t xml:space="preserve">To put the table in landscape mode, use kableExtra’s</w:t>
+      </w:r>
+      <w:r>
+        <w:t xml:space="preserve"> </w:t>
+      </w:r>
+      <w:r>
+        <w:rPr>
+          <w:rStyle w:val="VerbatimChar"/>
+        </w:rPr>
+        <w:t xml:space="preserve">landscape</w:t>
+      </w:r>
+      <w:r>
+        <w:t xml:space="preserve"> </w:t>
+      </w:r>
+      <w:r>
+        <w:t xml:space="preserve">function:</w:t>
+      </w:r>
+    </w:p>
     <w:bookmarkEnd w:id="80"/>
-    <w:bookmarkStart w:id="81" w:name="if-your-table-is-too-long"/>
-    <w:p>
-      <w:pPr>
-        <w:pStyle w:val="Heading3"/>
-      </w:pPr>
-      <w:r>
-        <w:rPr>
-          <w:rStyle w:val="SectionNumber"/>
-        </w:rPr>
-        <w:t xml:space="preserve">5.1.3</w:t>
-      </w:r>
-      <w:r>
-        <w:tab/>
-      </w:r>
-      <w:r>
-        <w:t xml:space="preserve">If your table is too long</w:t>
-      </w:r>
-    </w:p>
-    <w:p>
-      <w:pPr>
-        <w:pStyle w:val="FirstParagraph"/>
-      </w:pPr>
-      <w:r>
-        <w:t xml:space="preserve">If your table is too long to fit on a single page, set</w:t>
-      </w:r>
-      <w:r>
-        <w:t xml:space="preserve"> </w:t>
-      </w:r>
-      <w:r>
-        <w:rPr>
-          <w:rStyle w:val="VerbatimChar"/>
-        </w:rPr>
-        <w:t xml:space="preserve">longtable = TRUE</w:t>
-      </w:r>
-      <w:r>
-        <w:t xml:space="preserve"> </w:t>
-      </w:r>
-      <w:r>
-        <w:t xml:space="preserve">in the</w:t>
-      </w:r>
-      <w:r>
-        <w:t xml:space="preserve"> </w:t>
-      </w:r>
-      <w:r>
-        <w:rPr>
-          <w:rStyle w:val="VerbatimChar"/>
-        </w:rPr>
-        <w:t xml:space="preserve">kable</w:t>
-      </w:r>
-      <w:r>
-        <w:t xml:space="preserve"> </w:t>
-      </w:r>
-      <w:r>
-        <w:t xml:space="preserve">function to split the table across multiple pages.</w:t>
-      </w:r>
-    </w:p>
-    <w:p>
-      <w:pPr>
-        <w:pStyle w:val="BodyText"/>
-      </w:pPr>
-      <w:r>
-        <w:t xml:space="preserve">When you do this, you’ll probably want to make the header repeat on new pages.</w:t>
-      </w:r>
-      <w:r>
-        <w:t xml:space="preserve"> </w:t>
-      </w:r>
-      <w:r>
-        <w:t xml:space="preserve">Do this with the</w:t>
-      </w:r>
-      <w:r>
-        <w:t xml:space="preserve"> </w:t>
-      </w:r>
-      <w:r>
-        <w:rPr>
-          <w:rStyle w:val="VerbatimChar"/>
-        </w:rPr>
-        <w:t xml:space="preserve">kable_styling</w:t>
-      </w:r>
-      <w:r>
-        <w:t xml:space="preserve"> </w:t>
-      </w:r>
-      <w:r>
-        <w:t xml:space="preserve">function from</w:t>
-      </w:r>
-      <w:r>
-        <w:t xml:space="preserve"> </w:t>
-      </w:r>
-      <w:r>
-        <w:rPr>
-          <w:rStyle w:val="VerbatimChar"/>
-        </w:rPr>
-        <w:t xml:space="preserve">kableExtra</w:t>
-      </w:r>
-      <w:r>
-        <w:t xml:space="preserve">:</w:t>
-      </w:r>
-    </w:p>
-    <w:p>
-      <w:pPr>
-        <w:pStyle w:val="BodyText"/>
-      </w:pPr>
-      <w:r>
-        <w:t xml:space="preserve">Unfortunately, we cannot use the</w:t>
-      </w:r>
-      <w:r>
-        <w:t xml:space="preserve"> </w:t>
-      </w:r>
-      <w:r>
-        <w:rPr>
-          <w:rStyle w:val="VerbatimChar"/>
-        </w:rPr>
-        <w:t xml:space="preserve">scale_down</w:t>
-      </w:r>
-      <w:r>
-        <w:t xml:space="preserve"> </w:t>
-      </w:r>
-      <w:r>
-        <w:t xml:space="preserve">option with a</w:t>
-      </w:r>
-      <w:r>
-        <w:t xml:space="preserve"> </w:t>
-      </w:r>
-      <w:r>
-        <w:rPr>
-          <w:rStyle w:val="VerbatimChar"/>
-        </w:rPr>
-        <w:t xml:space="preserve">longtable</w:t>
-      </w:r>
-      <w:r>
-        <w:t xml:space="preserve">.</w:t>
-      </w:r>
-      <w:r>
-        <w:t xml:space="preserve"> </w:t>
-      </w:r>
-      <w:r>
-        <w:t xml:space="preserve">So if a</w:t>
-      </w:r>
-      <w:r>
-        <w:t xml:space="preserve"> </w:t>
-      </w:r>
-      <w:r>
-        <w:rPr>
-          <w:rStyle w:val="VerbatimChar"/>
-        </w:rPr>
-        <w:t xml:space="preserve">longtable</w:t>
-      </w:r>
-      <w:r>
-        <w:t xml:space="preserve"> </w:t>
-      </w:r>
-      <w:r>
-        <w:t xml:space="preserve">is too wide, you can either manually adjust the font size, or show the table in landscape layout.</w:t>
-      </w:r>
-      <w:r>
-        <w:t xml:space="preserve"> </w:t>
-      </w:r>
-      <w:r>
-        <w:t xml:space="preserve">To adjust the font size, use kableExtra’s</w:t>
-      </w:r>
-      <w:r>
-        <w:t xml:space="preserve"> </w:t>
-      </w:r>
-      <w:r>
-        <w:rPr>
-          <w:rStyle w:val="VerbatimChar"/>
-        </w:rPr>
-        <w:t xml:space="preserve">font_size</w:t>
-      </w:r>
-      <w:r>
-        <w:t xml:space="preserve"> </w:t>
-      </w:r>
-      <w:r>
-        <w:t xml:space="preserve">option:</w:t>
-      </w:r>
-    </w:p>
-    <w:p>
-      <w:pPr>
-        <w:pStyle w:val="BodyText"/>
-      </w:pPr>
-      <w:r>
-        <w:t xml:space="preserve">To put the table in landscape mode, use kableExtra’s</w:t>
-      </w:r>
-      <w:r>
-        <w:t xml:space="preserve"> </w:t>
-      </w:r>
-      <w:r>
-        <w:rPr>
-          <w:rStyle w:val="VerbatimChar"/>
-        </w:rPr>
-        <w:t xml:space="preserve">landscape</w:t>
-      </w:r>
-      <w:r>
-        <w:t xml:space="preserve"> </w:t>
-      </w:r>
-      <w:r>
-        <w:t xml:space="preserve">function:</w:t>
-      </w:r>
-    </w:p>
-    <w:bookmarkEnd w:id="81"/>
-    <w:bookmarkStart w:id="85" w:name="max-power"/>
+    <w:bookmarkStart w:id="84" w:name="max-power"/>
     <w:p>
       <w:pPr>
         <w:pStyle w:val="Heading3"/>
@@ -6059,18 +6684,18 @@
           <wp:inline>
             <wp:extent cx="4105208" cy="3082103"/>
             <wp:effectExtent b="0" l="0" r="0" t="0"/>
-            <wp:docPr descr="Figure 5.1: Font sizes in LaTeX" title="" id="83" name="Picture"/>
+            <wp:docPr descr="Figure 5.1: Font sizes in LaTeX" title="" id="82" name="Picture"/>
             <a:graphic>
               <a:graphicData uri="http://schemas.openxmlformats.org/drawingml/2006/picture">
                 <pic:pic>
                   <pic:nvPicPr>
-                    <pic:cNvPr descr="figures/sample-content/latex_font_sizes.png" id="84" name="Picture"/>
+                    <pic:cNvPr descr="figures/sample-content/latex_font_sizes.png" id="83" name="Picture"/>
                     <pic:cNvPicPr>
                       <a:picLocks noChangeArrowheads="1" noChangeAspect="1"/>
                     </pic:cNvPicPr>
                   </pic:nvPicPr>
                   <pic:blipFill>
-                    <a:blip r:embed="rId82"/>
+                    <a:blip r:embed="rId81"/>
                     <a:stretch>
                       <a:fillRect/>
                     </a:stretch>
@@ -6170,43 +6795,86 @@
         <w:t xml:space="preserve">Add the attributes that make R Markdown understand that the table is a table (it seems R drops these when we do the string replacement)</w:t>
       </w:r>
     </w:p>
+    <w:bookmarkEnd w:id="84"/>
     <w:bookmarkEnd w:id="85"/>
     <w:bookmarkEnd w:id="86"/>
+    <w:bookmarkStart w:id="113" w:name="X51bc91f4e64bb84a1de0d4ebcf29499e1120650"/>
+    <w:p>
+      <w:pPr>
+        <w:pStyle w:val="Heading1"/>
+      </w:pPr>
+      <w:r>
+        <w:rPr>
+          <w:rStyle w:val="SectionNumber"/>
+        </w:rPr>
+        <w:t xml:space="preserve">6</w:t>
+      </w:r>
+      <w:r>
+        <w:tab/>
+      </w:r>
+      <w:r>
+        <w:t xml:space="preserve">Text Mining, Natural Language Processing, and Sentiment Analysis</w:t>
+      </w:r>
+    </w:p>
+    <w:bookmarkStart w:id="87" w:name="cepeh-qualatative-feedback"/>
+    <w:p>
+      <w:pPr>
+        <w:pStyle w:val="Heading2"/>
+      </w:pPr>
+      <w:r>
+        <w:rPr>
+          <w:rStyle w:val="SectionNumber"/>
+        </w:rPr>
+        <w:t xml:space="preserve">6.1</w:t>
+      </w:r>
+      <w:r>
+        <w:tab/>
+      </w:r>
+      <w:r>
+        <w:t xml:space="preserve">CEPEH Qualatative Feedback</w:t>
+      </w:r>
+    </w:p>
+    <w:p>
+      <w:pPr>
+        <w:pStyle w:val="FirstParagraph"/>
+      </w:pPr>
+      <w:r>
+        <w:t xml:space="preserve">The focus group discussions provided a lot of feedback for how the participants experienced their interactions with the chatbots, and how the CEPEH team can improve them, improve the design and development processes, and improve uptake and sharing.</w:t>
+      </w:r>
+    </w:p>
+    <w:p>
+      <w:pPr>
+        <w:pStyle w:val="BodyText"/>
+      </w:pPr>
+      <w:r>
+        <w:t xml:space="preserve">One method of analysing this data is with use of text mining and data manipulation, creating word clouds, sentiment analysis, and using a model which can distinguish the unique themes in text, and highlights for us what text is used to create these themes.</w:t>
+      </w:r>
+    </w:p>
+    <w:p>
+      <w:pPr>
+        <w:pStyle w:val="BodyText"/>
+      </w:pPr>
+      <w:r>
+        <w:t xml:space="preserve">Therefore, we have created such tools to allow efficient and intelligent analysis of this open/free focus group data.</w:t>
+      </w:r>
+    </w:p>
     <w:bookmarkEnd w:id="87"/>
-    <w:bookmarkStart w:id="114" w:name="X51bc91f4e64bb84a1de0d4ebcf29499e1120650"/>
-    <w:p>
-      <w:pPr>
-        <w:pStyle w:val="Heading1"/>
+    <w:bookmarkStart w:id="90" w:name="tokenising"/>
+    <w:p>
+      <w:pPr>
+        <w:pStyle w:val="Heading2"/>
       </w:pPr>
       <w:r>
         <w:rPr>
           <w:rStyle w:val="SectionNumber"/>
         </w:rPr>
-        <w:t xml:space="preserve">6</w:t>
+        <w:t xml:space="preserve">6.2</w:t>
       </w:r>
       <w:r>
         <w:tab/>
       </w:r>
       <w:r>
-        <w:t xml:space="preserve">Text Mining, Natural Language Processing, and Sentiment Analysis</w:t>
-      </w:r>
-    </w:p>
-    <w:bookmarkStart w:id="88" w:name="cepeh-qualatative-feedback"/>
-    <w:p>
-      <w:pPr>
-        <w:pStyle w:val="Heading2"/>
-      </w:pPr>
-      <w:r>
-        <w:rPr>
-          <w:rStyle w:val="SectionNumber"/>
-        </w:rPr>
-        <w:t xml:space="preserve">6.1</w:t>
-      </w:r>
-      <w:r>
-        <w:tab/>
-      </w:r>
-      <w:r>
-        <w:t xml:space="preserve">CEPEH Qualatative Feedback</w:t>
+        <w:t xml:space="preserve">Tokenising</w:t>
       </w:r>
     </w:p>
     <w:p>
@@ -6214,7 +6882,25 @@
         <w:pStyle w:val="FirstParagraph"/>
       </w:pPr>
       <w:r>
-        <w:t xml:space="preserve">The focus group discussions provided a lot of feedback for how the participants experienced their interactions with the chatbots, and how the CEPEH team can improve them, improve the design and development processes, and improve uptake and sharing.</w:t>
+        <w:t xml:space="preserve">A Token is</w:t>
+      </w:r>
+      <w:r>
+        <w:t xml:space="preserve"> </w:t>
+      </w:r>
+      <w:r>
+        <w:t xml:space="preserve">“</w:t>
+      </w:r>
+      <w:r>
+        <w:t xml:space="preserve">a meaningful unit of text, most often a word, that we are interested in using for further analysis</w:t>
+      </w:r>
+      <w:r>
+        <w:t xml:space="preserve">”</w:t>
+      </w:r>
+      <w:r>
+        <w:t xml:space="preserve"> </w:t>
+      </w:r>
+      <w:r>
+        <w:t xml:space="preserve">Meaning, for each word we give it a property that we can call upon later.</w:t>
       </w:r>
     </w:p>
     <w:p>
@@ -6222,42 +6908,7 @@
         <w:pStyle w:val="BodyText"/>
       </w:pPr>
       <w:r>
-        <w:t xml:space="preserve">One method of analysing this data is with use of text mining and data manipulation, creating word clouds, sentiment analysis, and using a model which can distinguish the unique themes in text, and highlights for us what text is used to create these themes.</w:t>
-      </w:r>
-    </w:p>
-    <w:p>
-      <w:pPr>
-        <w:pStyle w:val="BodyText"/>
-      </w:pPr>
-      <w:r>
-        <w:t xml:space="preserve">Therefore, we have created such tools to allow efficient and intelligent analysis of this open/free focus group data.</w:t>
-      </w:r>
-    </w:p>
-    <w:bookmarkEnd w:id="88"/>
-    <w:bookmarkStart w:id="91" w:name="tokenising"/>
-    <w:p>
-      <w:pPr>
-        <w:pStyle w:val="Heading2"/>
-      </w:pPr>
-      <w:r>
-        <w:rPr>
-          <w:rStyle w:val="SectionNumber"/>
-        </w:rPr>
-        <w:t xml:space="preserve">6.2</w:t>
-      </w:r>
-      <w:r>
-        <w:tab/>
-      </w:r>
-      <w:r>
-        <w:t xml:space="preserve">Tokenising</w:t>
-      </w:r>
-    </w:p>
-    <w:p>
-      <w:pPr>
-        <w:pStyle w:val="FirstParagraph"/>
-      </w:pPr>
-      <w:r>
-        <w:t xml:space="preserve">A Token is</w:t>
+        <w:t xml:space="preserve">The data manipulation for this included removing punctuation, converting to lower-case, and setting word type to word (and not such types as</w:t>
       </w:r>
       <w:r>
         <w:t xml:space="preserve"> </w:t>
@@ -6266,24 +6917,13 @@
         <w:t xml:space="preserve">“</w:t>
       </w:r>
       <w:r>
-        <w:t xml:space="preserve">a meaningful unit of text, most often a word, that we are interested in using for further analysis</w:t>
+        <w:t xml:space="preserve">characters</w:t>
       </w:r>
       <w:r>
         <w:t xml:space="preserve">”</w:t>
       </w:r>
       <w:r>
-        <w:t xml:space="preserve"> </w:t>
-      </w:r>
-      <w:r>
-        <w:t xml:space="preserve">Meaning, for each word we give it a property that we can call upon later.</w:t>
-      </w:r>
-    </w:p>
-    <w:p>
-      <w:pPr>
-        <w:pStyle w:val="BodyText"/>
-      </w:pPr>
-      <w:r>
-        <w:t xml:space="preserve">The data manipulation for this included removing punctuation, converting to lower-case, and setting word type to word (and not such types as</w:t>
+        <w:t xml:space="preserve">,</w:t>
       </w:r>
       <w:r>
         <w:t xml:space="preserve"> </w:t>
@@ -6292,7 +6932,7 @@
         <w:t xml:space="preserve">“</w:t>
       </w:r>
       <w:r>
-        <w:t xml:space="preserve">characters</w:t>
+        <w:t xml:space="preserve">ngrams</w:t>
       </w:r>
       <w:r>
         <w:t xml:space="preserve">”</w:t>
@@ -6307,7 +6947,7 @@
         <w:t xml:space="preserve">“</w:t>
       </w:r>
       <w:r>
-        <w:t xml:space="preserve">ngrams</w:t>
+        <w:t xml:space="preserve">sentences</w:t>
       </w:r>
       <w:r>
         <w:t xml:space="preserve">”</w:t>
@@ -6322,7 +6962,7 @@
         <w:t xml:space="preserve">“</w:t>
       </w:r>
       <w:r>
-        <w:t xml:space="preserve">sentences</w:t>
+        <w:t xml:space="preserve">lines</w:t>
       </w:r>
       <w:r>
         <w:t xml:space="preserve">”</w:t>
@@ -6337,7 +6977,7 @@
         <w:t xml:space="preserve">“</w:t>
       </w:r>
       <w:r>
-        <w:t xml:space="preserve">lines</w:t>
+        <w:t xml:space="preserve">regex</w:t>
       </w:r>
       <w:r>
         <w:t xml:space="preserve">”</w:t>
@@ -6352,27 +6992,12 @@
         <w:t xml:space="preserve">“</w:t>
       </w:r>
       <w:r>
-        <w:t xml:space="preserve">regex</w:t>
+        <w:t xml:space="preserve">paragraphs</w:t>
       </w:r>
       <w:r>
         <w:t xml:space="preserve">”</w:t>
       </w:r>
       <w:r>
-        <w:t xml:space="preserve">,</w:t>
-      </w:r>
-      <w:r>
-        <w:t xml:space="preserve"> </w:t>
-      </w:r>
-      <w:r>
-        <w:t xml:space="preserve">“</w:t>
-      </w:r>
-      <w:r>
-        <w:t xml:space="preserve">paragraphs</w:t>
-      </w:r>
-      <w:r>
-        <w:t xml:space="preserve">”</w:t>
-      </w:r>
-      <w:r>
         <w:t xml:space="preserve">)</w:t>
       </w:r>
     </w:p>
@@ -6468,7 +7093,7 @@
         <w:t xml:space="preserve">## 6 1      was        "\"\"..."</w:t>
       </w:r>
     </w:p>
-    <w:bookmarkStart w:id="89" w:name="removing-non-alphanumeric-characters"/>
+    <w:bookmarkStart w:id="88" w:name="removing-non-alphanumeric-characters"/>
     <w:p>
       <w:pPr>
         <w:pStyle w:val="Heading3"/>
@@ -6514,8 +7139,8 @@
         <w:t xml:space="preserve">separately from word)</w:t>
       </w:r>
     </w:p>
-    <w:bookmarkEnd w:id="89"/>
-    <w:bookmarkStart w:id="90" w:name="stop-words"/>
+    <w:bookmarkEnd w:id="88"/>
+    <w:bookmarkStart w:id="89" w:name="stop-words"/>
     <w:p>
       <w:pPr>
         <w:pStyle w:val="Heading3"/>
@@ -6906,9 +7531,9 @@
         <w:t xml:space="preserve">Break: Prepare your data with the steps above. 1) Unnest tokens, 2) Remove alpha-numeric characters, 3) Remove stopwords</w:t>
       </w:r>
     </w:p>
+    <w:bookmarkEnd w:id="89"/>
     <w:bookmarkEnd w:id="90"/>
-    <w:bookmarkEnd w:id="91"/>
-    <w:bookmarkStart w:id="109" w:name="analysing-frequencies"/>
+    <w:bookmarkStart w:id="108" w:name="analysing-frequencies"/>
     <w:p>
       <w:pPr>
         <w:pStyle w:val="Heading2"/>
@@ -6926,7 +7551,7 @@
         <w:t xml:space="preserve">3 Analysing frequencies</w:t>
       </w:r>
     </w:p>
-    <w:bookmarkStart w:id="99" w:name="find-most-frequent-words"/>
+    <w:bookmarkStart w:id="98" w:name="find-most-frequent-words"/>
     <w:p>
       <w:pPr>
         <w:pStyle w:val="Heading3"/>
@@ -7535,7 +8160,7 @@
         <w:t xml:space="preserve">## # … with 377 more rows</w:t>
       </w:r>
     </w:p>
-    <w:bookmarkStart w:id="98" w:name="plotting-word-frequencies---bar-graphs"/>
+    <w:bookmarkStart w:id="97" w:name="plotting-word-frequencies---bar-graphs"/>
     <w:p>
       <w:pPr>
         <w:pStyle w:val="Heading4"/>
@@ -7578,18 +8203,18 @@
           <wp:inline>
             <wp:extent cx="4620126" cy="3696101"/>
             <wp:effectExtent b="0" l="0" r="0" t="0"/>
-            <wp:docPr descr="" title="" id="93" name="Picture"/>
+            <wp:docPr descr="" title="" id="92" name="Picture"/>
             <a:graphic>
               <a:graphicData uri="http://schemas.openxmlformats.org/drawingml/2006/picture">
                 <pic:pic>
                   <pic:nvPicPr>
-                    <pic:cNvPr descr="_main_files/figure-docx/Readable%20labels-1.png" id="94" name="Picture"/>
+                    <pic:cNvPr descr="_main_files/figure-docx/Readable%20labels-1.png" id="93" name="Picture"/>
                     <pic:cNvPicPr>
                       <a:picLocks noChangeArrowheads="1" noChangeAspect="1"/>
                     </pic:cNvPicPr>
                   </pic:nvPicPr>
                   <pic:blipFill>
-                    <a:blip r:embed="rId92"/>
+                    <a:blip r:embed="rId91"/>
                     <a:stretch>
                       <a:fillRect/>
                     </a:stretch>
@@ -7639,18 +8264,18 @@
           <wp:inline>
             <wp:extent cx="4620126" cy="3696101"/>
             <wp:effectExtent b="0" l="0" r="0" t="0"/>
-            <wp:docPr descr="" title="" id="96" name="Picture"/>
+            <wp:docPr descr="" title="" id="95" name="Picture"/>
             <a:graphic>
               <a:graphicData uri="http://schemas.openxmlformats.org/drawingml/2006/picture">
                 <pic:pic>
                   <pic:nvPicPr>
-                    <pic:cNvPr descr="_main_files/figure-docx/unnamed-chunk-18-1.png" id="97" name="Picture"/>
+                    <pic:cNvPr descr="_main_files/figure-docx/unnamed-chunk-17-1.png" id="96" name="Picture"/>
                     <pic:cNvPicPr>
                       <a:picLocks noChangeArrowheads="1" noChangeAspect="1"/>
                     </pic:cNvPicPr>
                   </pic:nvPicPr>
                   <pic:blipFill>
-                    <a:blip r:embed="rId95"/>
+                    <a:blip r:embed="rId94"/>
                     <a:stretch>
                       <a:fillRect/>
                     </a:stretch>
@@ -7685,9 +8310,9 @@
         <w:t xml:space="preserve">Although the frequency is not high for each word, we are able to get a general picture of the sentiments, intensities, and concerns which would be immediately occurring when plotted.</w:t>
       </w:r>
     </w:p>
+    <w:bookmarkEnd w:id="97"/>
     <w:bookmarkEnd w:id="98"/>
-    <w:bookmarkEnd w:id="99"/>
-    <w:bookmarkStart w:id="104" w:name="normalised-frequency"/>
+    <w:bookmarkStart w:id="103" w:name="normalised-frequency"/>
     <w:p>
       <w:pPr>
         <w:pStyle w:val="Heading3"/>
@@ -7928,7 +8553,7 @@
         <w:t xml:space="preserve">## # … with 375 more rows</w:t>
       </w:r>
     </w:p>
-    <w:bookmarkStart w:id="103" w:name="plotting-normalised-frequency"/>
+    <w:bookmarkStart w:id="102" w:name="plotting-normalised-frequency"/>
     <w:p>
       <w:pPr>
         <w:pStyle w:val="Heading4"/>
@@ -7961,18 +8586,18 @@
           <wp:inline>
             <wp:extent cx="4620126" cy="3696101"/>
             <wp:effectExtent b="0" l="0" r="0" t="0"/>
-            <wp:docPr descr="" title="" id="101" name="Picture"/>
+            <wp:docPr descr="" title="" id="100" name="Picture"/>
             <a:graphic>
               <a:graphicData uri="http://schemas.openxmlformats.org/drawingml/2006/picture">
                 <pic:pic>
                   <pic:nvPicPr>
-                    <pic:cNvPr descr="_main_files/figure-docx/unnamed-chunk-20-1.png" id="102" name="Picture"/>
+                    <pic:cNvPr descr="_main_files/figure-docx/unnamed-chunk-19-1.png" id="101" name="Picture"/>
                     <pic:cNvPicPr>
                       <a:picLocks noChangeArrowheads="1" noChangeAspect="1"/>
                     </pic:cNvPicPr>
                   </pic:nvPicPr>
                   <pic:blipFill>
-                    <a:blip r:embed="rId100"/>
+                    <a:blip r:embed="rId99"/>
                     <a:stretch>
                       <a:fillRect/>
                     </a:stretch>
@@ -7999,9 +8624,9 @@
         </w:drawing>
       </w:r>
     </w:p>
+    <w:bookmarkEnd w:id="102"/>
     <w:bookmarkEnd w:id="103"/>
-    <w:bookmarkEnd w:id="104"/>
-    <w:bookmarkStart w:id="108" w:name="word-clouds"/>
+    <w:bookmarkStart w:id="107" w:name="word-clouds"/>
     <w:p>
       <w:pPr>
         <w:pStyle w:val="Heading3"/>
@@ -8034,18 +8659,18 @@
           <wp:inline>
             <wp:extent cx="4620126" cy="3696101"/>
             <wp:effectExtent b="0" l="0" r="0" t="0"/>
-            <wp:docPr descr="" title="" id="106" name="Picture"/>
+            <wp:docPr descr="" title="" id="105" name="Picture"/>
             <a:graphic>
               <a:graphicData uri="http://schemas.openxmlformats.org/drawingml/2006/picture">
                 <pic:pic>
                   <pic:nvPicPr>
-                    <pic:cNvPr descr="_main_files/figure-docx/unnamed-chunk-21-1.png" id="107" name="Picture"/>
+                    <pic:cNvPr descr="_main_files/figure-docx/unnamed-chunk-20-1.png" id="106" name="Picture"/>
                     <pic:cNvPicPr>
                       <a:picLocks noChangeArrowheads="1" noChangeAspect="1"/>
                     </pic:cNvPicPr>
                   </pic:nvPicPr>
                   <pic:blipFill>
-                    <a:blip r:embed="rId105"/>
+                    <a:blip r:embed="rId104"/>
                     <a:stretch>
                       <a:fillRect/>
                     </a:stretch>
@@ -8072,9 +8697,9 @@
         </w:drawing>
       </w:r>
     </w:p>
+    <w:bookmarkEnd w:id="107"/>
     <w:bookmarkEnd w:id="108"/>
-    <w:bookmarkEnd w:id="109"/>
-    <w:bookmarkStart w:id="113" w:name="the-vocabulary-of-texts"/>
+    <w:bookmarkStart w:id="112" w:name="the-vocabulary-of-texts"/>
     <w:p>
       <w:pPr>
         <w:pStyle w:val="Heading2"/>
@@ -8107,18 +8732,18 @@
           <wp:inline>
             <wp:extent cx="4620126" cy="3696101"/>
             <wp:effectExtent b="0" l="0" r="0" t="0"/>
-            <wp:docPr descr="" title="" id="111" name="Picture"/>
+            <wp:docPr descr="" title="" id="110" name="Picture"/>
             <a:graphic>
               <a:graphicData uri="http://schemas.openxmlformats.org/drawingml/2006/picture">
                 <pic:pic>
                   <pic:nvPicPr>
-                    <pic:cNvPr descr="_main_files/figure-docx/unnamed-chunk-23-1.png" id="112" name="Picture"/>
+                    <pic:cNvPr descr="_main_files/figure-docx/unnamed-chunk-22-1.png" id="111" name="Picture"/>
                     <pic:cNvPicPr>
                       <a:picLocks noChangeArrowheads="1" noChangeAspect="1"/>
                     </pic:cNvPicPr>
                   </pic:nvPicPr>
                   <pic:blipFill>
-                    <a:blip r:embed="rId110"/>
+                    <a:blip r:embed="rId109"/>
                     <a:stretch>
                       <a:fillRect/>
                     </a:stretch>
@@ -8145,9 +8770,9 @@
         </w:drawing>
       </w:r>
     </w:p>
+    <w:bookmarkEnd w:id="112"/>
     <w:bookmarkEnd w:id="113"/>
-    <w:bookmarkEnd w:id="114"/>
-    <w:bookmarkStart w:id="118" w:name="sentiment-analysis"/>
+    <w:bookmarkStart w:id="117" w:name="sentiment-analysis"/>
     <w:p>
       <w:pPr>
         <w:pStyle w:val="Heading1"/>
@@ -8721,18 +9346,18 @@
           <wp:inline>
             <wp:extent cx="4620126" cy="3696101"/>
             <wp:effectExtent b="0" l="0" r="0" t="0"/>
-            <wp:docPr descr="" title="" id="116" name="Picture"/>
+            <wp:docPr descr="" title="" id="115" name="Picture"/>
             <a:graphic>
               <a:graphicData uri="http://schemas.openxmlformats.org/drawingml/2006/picture">
                 <pic:pic>
                   <pic:nvPicPr>
-                    <pic:cNvPr descr="_main_files/figure-docx/sentiment-1.png" id="117" name="Picture"/>
+                    <pic:cNvPr descr="_main_files/figure-docx/sentiment-1.png" id="116" name="Picture"/>
                     <pic:cNvPicPr>
                       <a:picLocks noChangeArrowheads="1" noChangeAspect="1"/>
                     </pic:cNvPicPr>
                   </pic:nvPicPr>
                   <pic:blipFill>
-                    <a:blip r:embed="rId115"/>
+                    <a:blip r:embed="rId114"/>
                     <a:stretch>
                       <a:fillRect/>
                     </a:stretch>
@@ -8949,28 +9574,28 @@
         <w:t xml:space="preserve"> </w:t>
       </w:r>
     </w:p>
+    <w:bookmarkEnd w:id="117"/>
+    <w:bookmarkStart w:id="118" w:name="appendix"/>
+    <w:p>
+      <w:pPr>
+        <w:pStyle w:val="Heading1"/>
+      </w:pPr>
+      <w:r>
+        <w:t xml:space="preserve">Appendix</w:t>
+      </w:r>
+    </w:p>
     <w:bookmarkEnd w:id="118"/>
-    <w:bookmarkStart w:id="119" w:name="appendix"/>
+    <w:bookmarkStart w:id="119" w:name="appendix-appendix"/>
     <w:p>
       <w:pPr>
         <w:pStyle w:val="Heading1"/>
       </w:pPr>
       <w:r>
-        <w:t xml:space="preserve">Appendix</w:t>
+        <w:t xml:space="preserve">(APPENDIX) Appendix</w:t>
       </w:r>
     </w:p>
     <w:bookmarkEnd w:id="119"/>
-    <w:bookmarkStart w:id="120" w:name="appendix-appendix"/>
-    <w:p>
-      <w:pPr>
-        <w:pStyle w:val="Heading1"/>
-      </w:pPr>
-      <w:r>
-        <w:t xml:space="preserve">(APPENDIX) Appendix</w:t>
-      </w:r>
-    </w:p>
-    <w:bookmarkEnd w:id="120"/>
-    <w:bookmarkStart w:id="121" w:name="the-first-appendix"/>
+    <w:bookmarkStart w:id="120" w:name="the-first-appendix"/>
     <w:p>
       <w:pPr>
         <w:pStyle w:val="Heading1"/>
@@ -9053,37 +9678,37 @@
         <w:t xml:space="preserve">:</w:t>
       </w:r>
     </w:p>
+    <w:bookmarkEnd w:id="120"/>
+    <w:bookmarkStart w:id="121" w:name="the-second-appendix-for-fun"/>
+    <w:p>
+      <w:pPr>
+        <w:pStyle w:val="Heading1"/>
+      </w:pPr>
+      <w:r>
+        <w:rPr>
+          <w:rStyle w:val="SectionNumber"/>
+        </w:rPr>
+        <w:t xml:space="preserve">9</w:t>
+      </w:r>
+      <w:r>
+        <w:tab/>
+      </w:r>
+      <w:r>
+        <w:t xml:space="preserve">The Second Appendix, for Fun</w:t>
+      </w:r>
+    </w:p>
     <w:bookmarkEnd w:id="121"/>
-    <w:bookmarkStart w:id="122" w:name="the-second-appendix-for-fun"/>
+    <w:bookmarkStart w:id="129" w:name="references"/>
     <w:p>
       <w:pPr>
         <w:pStyle w:val="Heading1"/>
       </w:pPr>
       <w:r>
-        <w:rPr>
-          <w:rStyle w:val="SectionNumber"/>
-        </w:rPr>
-        <w:t xml:space="preserve">9</w:t>
-      </w:r>
-      <w:r>
-        <w:tab/>
-      </w:r>
-      <w:r>
-        <w:t xml:space="preserve">The Second Appendix, for Fun</w:t>
-      </w:r>
-    </w:p>
-    <w:bookmarkEnd w:id="122"/>
-    <w:bookmarkStart w:id="130" w:name="references"/>
-    <w:p>
-      <w:pPr>
-        <w:pStyle w:val="Heading1"/>
-      </w:pPr>
-      <w:r>
         <w:t xml:space="preserve">References</w:t>
       </w:r>
     </w:p>
-    <w:bookmarkStart w:id="129" w:name="refs"/>
-    <w:bookmarkStart w:id="124" w:name="ref-Lottridge2012"/>
+    <w:bookmarkStart w:id="128" w:name="refs"/>
+    <w:bookmarkStart w:id="123" w:name="ref-Lottridge2012"/>
     <w:p>
       <w:pPr>
         <w:pStyle w:val="Bibliography"/>
@@ -9116,7 +9741,7 @@
       <w:r>
         <w:t xml:space="preserve"> </w:t>
       </w:r>
-      <w:hyperlink r:id="rId123">
+      <w:hyperlink r:id="rId122">
         <w:r>
           <w:rPr>
             <w:rStyle w:val="Hyperlink"/>
@@ -9125,8 +9750,8 @@
         </w:r>
       </w:hyperlink>
     </w:p>
-    <w:bookmarkEnd w:id="124"/>
-    <w:bookmarkStart w:id="125" w:name="ref-Mill1965"/>
+    <w:bookmarkEnd w:id="123"/>
+    <w:bookmarkStart w:id="124" w:name="ref-Mill1965"/>
     <w:p>
       <w:pPr>
         <w:pStyle w:val="Bibliography"/>
@@ -9148,8 +9773,8 @@
         <w:t xml:space="preserve">. Longmans.</w:t>
       </w:r>
     </w:p>
-    <w:bookmarkEnd w:id="125"/>
-    <w:bookmarkStart w:id="127" w:name="ref-Shea2014"/>
+    <w:bookmarkEnd w:id="124"/>
+    <w:bookmarkStart w:id="126" w:name="ref-Shea2014"/>
     <w:p>
       <w:pPr>
         <w:pStyle w:val="Bibliography"/>
@@ -9195,7 +9820,7 @@
       <w:r>
         <w:t xml:space="preserve"> </w:t>
       </w:r>
-      <w:hyperlink r:id="rId126">
+      <w:hyperlink r:id="rId125">
         <w:r>
           <w:rPr>
             <w:rStyle w:val="Hyperlink"/>
@@ -9204,8 +9829,8 @@
         </w:r>
       </w:hyperlink>
     </w:p>
-    <w:bookmarkEnd w:id="127"/>
-    <w:bookmarkStart w:id="128" w:name="ref-Wu2016"/>
+    <w:bookmarkEnd w:id="126"/>
+    <w:bookmarkStart w:id="127" w:name="ref-Wu2016"/>
     <w:p>
       <w:pPr>
         <w:pStyle w:val="Bibliography"/>
@@ -9227,9 +9852,9 @@
         <w:t xml:space="preserve">. Knopf Publishing Group.</w:t>
       </w:r>
     </w:p>
+    <w:bookmarkEnd w:id="127"/>
     <w:bookmarkEnd w:id="128"/>
     <w:bookmarkEnd w:id="129"/>
-    <w:bookmarkEnd w:id="130"/>
     <w:sectPr/>
   </w:body>
 </w:document>
@@ -9255,7 +9880,7 @@
       </w:r>
     </w:p>
   </w:footnote>
-  <w:footnote w:id="49">
+  <w:footnote w:id="48">
     <w:p>
       <w:pPr>
         <w:pStyle w:val="FootnoteText"/>
@@ -9295,7 +9920,7 @@
       <w:r>
         <w:t xml:space="preserve"> </w:t>
       </w:r>
-      <w:hyperlink r:id="rId50">
+      <w:hyperlink r:id="rId49">
         <w:r>
           <w:rPr>
             <w:rStyle w:val="Hyperlink"/>

</xml_diff>

<commit_message>
trying to solve pfd img and huge text line gaps
</commit_message>
<xml_diff>
--- a/docs/_main.docx
+++ b/docs/_main.docx
@@ -2458,7 +2458,7 @@
         <w:t xml:space="preserve">Chatbot Usabilty Questionanire (CUQ)</w:t>
       </w:r>
     </w:p>
-    <w:bookmarkStart w:id="40" w:name="cuq-calcuation-tool"/>
+    <w:bookmarkStart w:id="40" w:name="X030bb66b6f2c22c111d96ca66526f66e32aebd1"/>
     <w:p>
       <w:pPr>
         <w:pStyle w:val="Heading3"/>
@@ -2473,7 +2473,13 @@
         <w:tab/>
       </w:r>
       <w:r>
-        <w:t xml:space="preserve">CUQ Calcuation tool</w:t>
+        <w:t xml:space="preserve">CUQ Calcuation tool The CUQ was developed by researchers at Ulster University (see) {</w:t>
+      </w:r>
+      <w:r>
+        <w:t xml:space="preserve">CUQ</w:t>
+      </w:r>
+      <w:r>
+        <w:t xml:space="preserve">}) and as the calculation can be complex a dedicated calculation tool has been created.</w:t>
       </w:r>
     </w:p>
     <w:p>
@@ -2481,19 +2487,16 @@
         <w:pStyle w:val="FirstParagraph"/>
       </w:pPr>
       <w:r>
-        <w:t xml:space="preserve">The CUQ was developed by researchers at Ulster University (see) {</w:t>
-      </w:r>
-      <w:r>
-        <w:t xml:space="preserve">CUQ</w:t>
-      </w:r>
-      <w:r>
-        <w:t xml:space="preserve">}) and as the calculation can be complex a dedicated calculation tool has been created. Please download the CEPEH CUQ calculation tool which has all of the data entered, so you can see the CEPEH CUQ scoring.</w:t>
+        <w:t xml:space="preserve">Please download the CEPEH CUQ calculation tool which has all of the data entered, so you can see the CEPEH CUQ scoring.</w:t>
       </w:r>
     </w:p>
     <w:p>
       <w:pPr>
         <w:pStyle w:val="BodyText"/>
       </w:pPr>
+      <w:r>
+        <w:t xml:space="preserve"> </w:t>
+      </w:r>
       <w:hyperlink r:id="rId36">
         <w:r>
           <w:rPr>
@@ -2547,11 +2550,12 @@
           </wp:inline>
         </w:drawing>
       </w:r>
-    </w:p>
-    <w:p>
-      <w:pPr>
-        <w:pStyle w:val="BodyText"/>
-      </w:pPr>
+      <w:r>
+        <w:t xml:space="preserve"> </w:t>
+      </w:r>
+      <w:r>
+        <w:t xml:space="preserve"> </w:t>
+      </w:r>
       <w:r>
         <w:t xml:space="preserve">The results are as followed:</w:t>
       </w:r>

</xml_diff>

<commit_message>
backup before likert packages test
</commit_message>
<xml_diff>
--- a/docs/_main.docx
+++ b/docs/_main.docx
@@ -2546,7 +2546,7 @@
     </w:p>
     <w:p>
       <w:pPr>
-        <w:pStyle w:val="BodyText"/>
+        <w:pStyle w:val="CaptionedFigure"/>
       </w:pPr>
       <w:r>
         <w:drawing>
@@ -2590,9 +2590,19 @@
           </wp:inline>
         </w:drawing>
       </w:r>
-      <w:r>
-        <w:t xml:space="preserve"> </w:t>
-      </w:r>
+    </w:p>
+    <w:p>
+      <w:pPr>
+        <w:pStyle w:val="ImageCaption"/>
+      </w:pPr>
+      <w:r>
+        <w:t xml:space="preserve">(#fig:cuq image)A marvel-lous meme</w:t>
+      </w:r>
+    </w:p>
+    <w:p>
+      <w:pPr>
+        <w:pStyle w:val="BodyText"/>
+      </w:pPr>
       <w:r>
         <w:t xml:space="preserve">We refer to this image with</w:t>
       </w:r>

</xml_diff>

<commit_message>
added spit by barplots templates
</commit_message>
<xml_diff>
--- a/docs/_main.docx
+++ b/docs/_main.docx
@@ -2018,7 +2018,7 @@
     <w:bookmarkEnd w:id="33"/>
     <w:bookmarkEnd w:id="34"/>
     <w:bookmarkEnd w:id="35"/>
-    <w:bookmarkStart w:id="55" w:name="rmd-basics"/>
+    <w:bookmarkStart w:id="64" w:name="rmd-basics"/>
     <w:p>
       <w:pPr>
         <w:pStyle w:val="Heading1"/>
@@ -2046,7 +2046,7 @@
         <w:pStyle w:val="BodyText"/>
       </w:pPr>
     </w:p>
-    <w:bookmarkStart w:id="36" w:name="learner-background"/>
+    <w:bookmarkStart w:id="42" w:name="learner-background"/>
     <w:p>
       <w:pPr>
         <w:pStyle w:val="Heading2"/>
@@ -2288,6 +2288,100 @@
       </w:r>
       <w:r>
         <w:t xml:space="preserve">Mature Student.</w:t>
+      </w:r>
+    </w:p>
+    <w:p>
+      <w:pPr>
+        <w:pStyle w:val="BodyText"/>
+      </w:pPr>
+      <w:r>
+        <w:drawing>
+          <wp:inline>
+            <wp:extent cx="4620126" cy="3696101"/>
+            <wp:effectExtent b="0" l="0" r="0" t="0"/>
+            <wp:docPr descr="" title="" id="37" name="Picture"/>
+            <a:graphic>
+              <a:graphicData uri="http://schemas.openxmlformats.org/drawingml/2006/picture">
+                <pic:pic>
+                  <pic:nvPicPr>
+                    <pic:cNvPr descr="_main_files/figure-docx/Boxplotsplits1-1.png" id="38" name="Picture"/>
+                    <pic:cNvPicPr>
+                      <a:picLocks noChangeArrowheads="1" noChangeAspect="1"/>
+                    </pic:cNvPicPr>
+                  </pic:nvPicPr>
+                  <pic:blipFill>
+                    <a:blip r:embed="rId36"/>
+                    <a:stretch>
+                      <a:fillRect/>
+                    </a:stretch>
+                  </pic:blipFill>
+                  <pic:spPr bwMode="auto">
+                    <a:xfrm>
+                      <a:off x="0" y="0"/>
+                      <a:ext cx="4620126" cy="3696101"/>
+                    </a:xfrm>
+                    <a:prstGeom prst="rect">
+                      <a:avLst/>
+                    </a:prstGeom>
+                    <a:noFill/>
+                    <a:ln w="9525">
+                      <a:noFill/>
+                      <a:headEnd/>
+                      <a:tailEnd/>
+                    </a:ln>
+                  </pic:spPr>
+                </pic:pic>
+              </a:graphicData>
+            </a:graphic>
+          </wp:inline>
+        </w:drawing>
+      </w:r>
+    </w:p>
+    <w:p>
+      <w:pPr>
+        <w:pStyle w:val="BodyText"/>
+      </w:pPr>
+      <w:r>
+        <w:drawing>
+          <wp:inline>
+            <wp:extent cx="4620126" cy="3696101"/>
+            <wp:effectExtent b="0" l="0" r="0" t="0"/>
+            <wp:docPr descr="" title="" id="40" name="Picture"/>
+            <a:graphic>
+              <a:graphicData uri="http://schemas.openxmlformats.org/drawingml/2006/picture">
+                <pic:pic>
+                  <pic:nvPicPr>
+                    <pic:cNvPr descr="_main_files/figure-docx/Boxplotsplits3-1.png" id="41" name="Picture"/>
+                    <pic:cNvPicPr>
+                      <a:picLocks noChangeArrowheads="1" noChangeAspect="1"/>
+                    </pic:cNvPicPr>
+                  </pic:nvPicPr>
+                  <pic:blipFill>
+                    <a:blip r:embed="rId39"/>
+                    <a:stretch>
+                      <a:fillRect/>
+                    </a:stretch>
+                  </pic:blipFill>
+                  <pic:spPr bwMode="auto">
+                    <a:xfrm>
+                      <a:off x="0" y="0"/>
+                      <a:ext cx="4620126" cy="3696101"/>
+                    </a:xfrm>
+                    <a:prstGeom prst="rect">
+                      <a:avLst/>
+                    </a:prstGeom>
+                    <a:noFill/>
+                    <a:ln w="9525">
+                      <a:noFill/>
+                      <a:headEnd/>
+                      <a:tailEnd/>
+                    </a:ln>
+                  </pic:spPr>
+                </pic:pic>
+              </a:graphicData>
+            </a:graphic>
+          </wp:inline>
+        </w:drawing>
       </w:r>
     </w:p>
     <w:tbl>
@@ -2460,8 +2554,8 @@
         </w:tc>
       </w:tr>
     </w:tbl>
-    <w:bookmarkEnd w:id="36"/>
-    <w:bookmarkStart w:id="45" w:name="chatbot-usabilty-questionanire-cuq"/>
+    <w:bookmarkEnd w:id="42"/>
+    <w:bookmarkStart w:id="51" w:name="chatbot-usabilty-questionanire-cuq"/>
     <w:p>
       <w:pPr>
         <w:pStyle w:val="Heading2"/>
@@ -2479,7 +2573,7 @@
         <w:t xml:space="preserve">Chatbot Usabilty Questionanire (CUQ)</w:t>
       </w:r>
     </w:p>
-    <w:bookmarkStart w:id="44" w:name="cuq-calcuation-tool"/>
+    <w:bookmarkStart w:id="50" w:name="cuq-calcuation-tool"/>
     <w:p>
       <w:pPr>
         <w:pStyle w:val="Heading3"/>
@@ -2513,7 +2607,7 @@
       <w:r>
         <w:t xml:space="preserve">“</w:t>
       </w:r>
-      <w:hyperlink r:id="rId37">
+      <w:hyperlink r:id="rId43">
         <w:r>
           <w:rPr>
             <w:rStyle w:val="Hyperlink"/>
@@ -2543,7 +2637,7 @@
       <w:pPr>
         <w:pStyle w:val="BodyText"/>
       </w:pPr>
-      <w:hyperlink r:id="rId38">
+      <w:hyperlink r:id="rId44">
         <w:r>
           <w:rPr>
             <w:rStyle w:val="Hyperlink"/>
@@ -2556,7 +2650,7 @@
       <w:pPr>
         <w:pStyle w:val="BodyText"/>
       </w:pPr>
-      <w:hyperlink r:id="rId39">
+      <w:hyperlink r:id="rId45">
         <w:r>
           <w:rPr>
             <w:rStyle w:val="Hyperlink"/>
@@ -2574,18 +2668,18 @@
           <wp:inline>
             <wp:extent cx="5334000" cy="4532599"/>
             <wp:effectExtent b="0" l="0" r="0" t="0"/>
-            <wp:docPr descr="(#fig:cuq image)A marvel-lous meme" title="" id="41" name="Picture"/>
+            <wp:docPr descr="(#fig:cuq image)A marvel-lous meme" title="" id="47" name="Picture"/>
             <a:graphic>
               <a:graphicData uri="http://schemas.openxmlformats.org/drawingml/2006/picture">
                 <pic:pic>
                   <pic:nvPicPr>
-                    <pic:cNvPr descr="cuq.png" id="42" name="Picture"/>
+                    <pic:cNvPr descr="cuq.png" id="48" name="Picture"/>
                     <pic:cNvPicPr>
                       <a:picLocks noChangeArrowheads="1" noChangeAspect="1"/>
                     </pic:cNvPicPr>
                   </pic:nvPicPr>
                   <pic:blipFill>
-                    <a:blip r:embed="rId40"/>
+                    <a:blip r:embed="rId46"/>
                     <a:stretch>
                       <a:fillRect/>
                     </a:stretch>
@@ -2708,7 +2802,7 @@
       <w:pPr>
         <w:pStyle w:val="BodyText"/>
       </w:pPr>
-      <w:hyperlink r:id="rId43">
+      <w:hyperlink r:id="rId49">
         <w:r>
           <w:rPr>
             <w:rStyle w:val="Hyperlink"/>
@@ -2717,9 +2811,9 @@
         </w:r>
       </w:hyperlink>
     </w:p>
-    <w:bookmarkEnd w:id="44"/>
-    <w:bookmarkEnd w:id="45"/>
-    <w:bookmarkStart w:id="46" w:name="system-usability-scale-sus-scores"/>
+    <w:bookmarkEnd w:id="50"/>
+    <w:bookmarkEnd w:id="51"/>
+    <w:bookmarkStart w:id="52" w:name="system-usability-scale-sus-scores"/>
     <w:p>
       <w:pPr>
         <w:pStyle w:val="Heading2"/>
@@ -3922,8 +4016,8 @@
         </w:tc>
       </w:tr>
     </w:tbl>
-    <w:bookmarkEnd w:id="46"/>
-    <w:bookmarkStart w:id="54" w:name="technology-acceptance-model"/>
+    <w:bookmarkEnd w:id="52"/>
+    <w:bookmarkStart w:id="63" w:name="technology-acceptance-model"/>
     <w:p>
       <w:pPr>
         <w:pStyle w:val="Heading2"/>
@@ -4023,7 +4117,7 @@
         <w:t xml:space="preserve">more benefit than expected by students.</w:t>
       </w:r>
     </w:p>
-    <w:bookmarkStart w:id="53" w:name="other-findings"/>
+    <w:bookmarkStart w:id="62" w:name="other-findings"/>
     <w:p>
       <w:pPr>
         <w:pStyle w:val="Heading3"/>
@@ -4200,909 +4294,24 @@
     <w:p>
       <w:pPr>
         <w:pStyle w:val="BodyText"/>
-      </w:pPr>
-      <w:r>
-        <w:t xml:space="preserve">Repeated Measures t-test, aka paired t-test (before and after measurements)</w:t>
-      </w:r>
-    </w:p>
-    <w:p>
-      <w:pPr>
-        <w:pStyle w:val="SourceCode"/>
-      </w:pPr>
-      <w:r>
-        <w:rPr>
-          <w:rStyle w:val="VerbatimChar"/>
-        </w:rPr>
-        <w:t xml:space="preserve">##  [1] "Sex"                                                                                            </w:t>
-      </w:r>
-      <w:r>
-        <w:br/>
-      </w:r>
-      <w:r>
-        <w:rPr>
-          <w:rStyle w:val="VerbatimChar"/>
-        </w:rPr>
-        <w:t xml:space="preserve">##  [2] "before"                                                                                         </w:t>
-      </w:r>
-      <w:r>
-        <w:br/>
-      </w:r>
-      <w:r>
-        <w:rPr>
-          <w:rStyle w:val="VerbatimChar"/>
-        </w:rPr>
-        <w:t xml:space="preserve">##  [3] "after"                                                                                          </w:t>
-      </w:r>
-      <w:r>
-        <w:br/>
-      </w:r>
-      <w:r>
-        <w:rPr>
-          <w:rStyle w:val="VerbatimChar"/>
-        </w:rPr>
-        <w:t xml:space="preserve">##  [4] "Code"                                                                                           </w:t>
-      </w:r>
-      <w:r>
-        <w:br/>
-      </w:r>
-      <w:r>
-        <w:rPr>
-          <w:rStyle w:val="VerbatimChar"/>
-        </w:rPr>
-        <w:t xml:space="preserve">##  [5] "Location"                                                                                       </w:t>
-      </w:r>
-      <w:r>
-        <w:br/>
-      </w:r>
-      <w:r>
-        <w:rPr>
-          <w:rStyle w:val="VerbatimChar"/>
-        </w:rPr>
-        <w:t xml:space="preserve">##  [6] "Profession"                                                                                     </w:t>
-      </w:r>
-      <w:r>
-        <w:br/>
-      </w:r>
-      <w:r>
-        <w:rPr>
-          <w:rStyle w:val="VerbatimChar"/>
-        </w:rPr>
-        <w:t xml:space="preserve">##  [7] "CurrentMaterials"                                                                               </w:t>
-      </w:r>
-      <w:r>
-        <w:br/>
-      </w:r>
-      <w:r>
-        <w:rPr>
-          <w:rStyle w:val="VerbatimChar"/>
-        </w:rPr>
-        <w:t xml:space="preserve">##  [8] "Previous_Chatbot_Usage"                                                                         </w:t>
-      </w:r>
-      <w:r>
-        <w:br/>
-      </w:r>
-      <w:r>
-        <w:rPr>
-          <w:rStyle w:val="VerbatimChar"/>
-        </w:rPr>
-        <w:t xml:space="preserve">##  [9] "Use chatbots frequently (pre)"                                                                  </w:t>
-      </w:r>
-      <w:r>
-        <w:br/>
-      </w:r>
-      <w:r>
-        <w:rPr>
-          <w:rStyle w:val="VerbatimChar"/>
-        </w:rPr>
-        <w:t xml:space="preserve">## [10] "...10"                                                                                          </w:t>
-      </w:r>
-      <w:r>
-        <w:br/>
-      </w:r>
-      <w:r>
-        <w:rPr>
-          <w:rStyle w:val="VerbatimChar"/>
-        </w:rPr>
-        <w:t xml:space="preserve">## [11] "I find chatbots can be useful in my daily life (PE1)(pre)"                                      </w:t>
-      </w:r>
-      <w:r>
-        <w:br/>
-      </w:r>
-      <w:r>
-        <w:rPr>
-          <w:rStyle w:val="VerbatimChar"/>
-        </w:rPr>
-        <w:t xml:space="preserve">## [12] "Using chatbots increases my chances of achieving things that are important to me (PE2)(pre)"    </w:t>
-      </w:r>
-      <w:r>
-        <w:br/>
-      </w:r>
-      <w:r>
-        <w:rPr>
-          <w:rStyle w:val="VerbatimChar"/>
-        </w:rPr>
-        <w:t xml:space="preserve">## [13] "Using chatbots can help me accomplish things more quickly (PE3)(pre)"                           </w:t>
-      </w:r>
-      <w:r>
-        <w:br/>
-      </w:r>
-      <w:r>
-        <w:rPr>
-          <w:rStyle w:val="VerbatimChar"/>
-        </w:rPr>
-        <w:t xml:space="preserve">## [14] "Using chatbots increases my productivity (PE4)(pre)"                                            </w:t>
-      </w:r>
-      <w:r>
-        <w:br/>
-      </w:r>
-      <w:r>
-        <w:rPr>
-          <w:rStyle w:val="VerbatimChar"/>
-        </w:rPr>
-        <w:t xml:space="preserve">## [15] "Learning how to use chatbots is, or would be, for me (EE1)(pre)"                                </w:t>
-      </w:r>
-      <w:r>
-        <w:br/>
-      </w:r>
-      <w:r>
-        <w:rPr>
-          <w:rStyle w:val="VerbatimChar"/>
-        </w:rPr>
-        <w:t xml:space="preserve">## [16] "My interactions with chatbots are clear and understandable (EE2)(pre)"                          </w:t>
-      </w:r>
-      <w:r>
-        <w:br/>
-      </w:r>
-      <w:r>
-        <w:rPr>
-          <w:rStyle w:val="VerbatimChar"/>
-        </w:rPr>
-        <w:t xml:space="preserve">## [17] "I find chatbots easy to use (EE3)(pre)"                                                         </w:t>
-      </w:r>
-      <w:r>
-        <w:br/>
-      </w:r>
-      <w:r>
-        <w:rPr>
-          <w:rStyle w:val="VerbatimChar"/>
-        </w:rPr>
-        <w:t xml:space="preserve">## [18] "It is easy for me to become skilful at using chatbots (EE4)(pre)"                               </w:t>
-      </w:r>
-      <w:r>
-        <w:br/>
-      </w:r>
-      <w:r>
-        <w:rPr>
-          <w:rStyle w:val="VerbatimChar"/>
-        </w:rPr>
-        <w:t xml:space="preserve">## [19] "People who are important to me think that I should use chatbots (SI1)(pre)"                     </w:t>
-      </w:r>
-      <w:r>
-        <w:br/>
-      </w:r>
-      <w:r>
-        <w:rPr>
-          <w:rStyle w:val="VerbatimChar"/>
-        </w:rPr>
-        <w:t xml:space="preserve">## [20] "People who influence my behaviour think that I should use chatbots (SI2)(pre)"                  </w:t>
-      </w:r>
-      <w:r>
-        <w:br/>
-      </w:r>
-      <w:r>
-        <w:rPr>
-          <w:rStyle w:val="VerbatimChar"/>
-        </w:rPr>
-        <w:t xml:space="preserve">## [21] "People whose opinions that I value prefer that I use chatbots (SI3)(pre)"                       </w:t>
-      </w:r>
-      <w:r>
-        <w:br/>
-      </w:r>
-      <w:r>
-        <w:rPr>
-          <w:rStyle w:val="VerbatimChar"/>
-        </w:rPr>
-        <w:t xml:space="preserve">## [22] "I have the resources necessary to use chatbots (FC1)(pre)"                                      </w:t>
-      </w:r>
-      <w:r>
-        <w:br/>
-      </w:r>
-      <w:r>
-        <w:rPr>
-          <w:rStyle w:val="VerbatimChar"/>
-        </w:rPr>
-        <w:t xml:space="preserve">## [23] "I have the knowledge necessary to use chatbots (FC2)(pre)"                                      </w:t>
-      </w:r>
-      <w:r>
-        <w:br/>
-      </w:r>
-      <w:r>
-        <w:rPr>
-          <w:rStyle w:val="VerbatimChar"/>
-        </w:rPr>
-        <w:t xml:space="preserve">## [24] "Chatbots are compatible with other technologies I use (FC3)(pre)"                               </w:t>
-      </w:r>
-      <w:r>
-        <w:br/>
-      </w:r>
-      <w:r>
-        <w:rPr>
-          <w:rStyle w:val="VerbatimChar"/>
-        </w:rPr>
-        <w:t xml:space="preserve">## [25] "I can get help from others when I have difficulties using chatbots (FC3)(pre)"                  </w:t>
-      </w:r>
-      <w:r>
-        <w:br/>
-      </w:r>
-      <w:r>
-        <w:rPr>
-          <w:rStyle w:val="VerbatimChar"/>
-        </w:rPr>
-        <w:t xml:space="preserve">## [26] "Using chatbots is enjoyable (HM2)(pre)"                                                         </w:t>
-      </w:r>
-      <w:r>
-        <w:br/>
-      </w:r>
-      <w:r>
-        <w:rPr>
-          <w:rStyle w:val="VerbatimChar"/>
-        </w:rPr>
-        <w:t xml:space="preserve">## [27] "Using chatbots is very entertaining (HM3)(pre)"                                                 </w:t>
-      </w:r>
-      <w:r>
-        <w:br/>
-      </w:r>
-      <w:r>
-        <w:rPr>
-          <w:rStyle w:val="VerbatimChar"/>
-        </w:rPr>
-        <w:t xml:space="preserve">## [28] "I intend to continue using chatbots in the future (BI1)(pre)"                                   </w:t>
-      </w:r>
-      <w:r>
-        <w:br/>
-      </w:r>
-      <w:r>
-        <w:rPr>
-          <w:rStyle w:val="VerbatimChar"/>
-        </w:rPr>
-        <w:t xml:space="preserve">## [29] "ChatbotUsed"                                                                                    </w:t>
-      </w:r>
-      <w:r>
-        <w:br/>
-      </w:r>
-      <w:r>
-        <w:rPr>
-          <w:rStyle w:val="VerbatimChar"/>
-        </w:rPr>
-        <w:t xml:space="preserve">## [30] "The chatbot provided the information I needed with minimal commands(post)"                      </w:t>
-      </w:r>
-      <w:r>
-        <w:br/>
-      </w:r>
-      <w:r>
-        <w:rPr>
-          <w:rStyle w:val="VerbatimChar"/>
-        </w:rPr>
-        <w:t xml:space="preserve">## [31] "My knowledge of the topic improved after i had used the Chatbot(post)"                          </w:t>
-      </w:r>
-      <w:r>
-        <w:br/>
-      </w:r>
-      <w:r>
-        <w:rPr>
-          <w:rStyle w:val="VerbatimChar"/>
-        </w:rPr>
-        <w:t xml:space="preserve">## [32] "My confidence in understanding the topic improved after I had used the Chatbot(post)"           </w:t>
-      </w:r>
-      <w:r>
-        <w:br/>
-      </w:r>
-      <w:r>
-        <w:rPr>
-          <w:rStyle w:val="VerbatimChar"/>
-        </w:rPr>
-        <w:t xml:space="preserve">## [33] "The chatbot provided me with the type of response i expected from asking a tutor/lecturer(post)"</w:t>
-      </w:r>
-      <w:r>
-        <w:br/>
-      </w:r>
-      <w:r>
-        <w:rPr>
-          <w:rStyle w:val="VerbatimChar"/>
-        </w:rPr>
-        <w:t xml:space="preserve">## [34] "The information provided was reliable (post)"                                                   </w:t>
-      </w:r>
-      <w:r>
-        <w:br/>
-      </w:r>
-      <w:r>
-        <w:rPr>
-          <w:rStyle w:val="VerbatimChar"/>
-        </w:rPr>
-        <w:t xml:space="preserve">## [35] "The chatbots personality was realistic and engaging (CUQ1)(post)"                               </w:t>
-      </w:r>
-      <w:r>
-        <w:br/>
-      </w:r>
-      <w:r>
-        <w:rPr>
-          <w:rStyle w:val="VerbatimChar"/>
-        </w:rPr>
-        <w:t xml:space="preserve">## [36] "The chatbot seemed too robotic (CUQ2)(post)"                                                    </w:t>
-      </w:r>
-      <w:r>
-        <w:br/>
-      </w:r>
-      <w:r>
-        <w:rPr>
-          <w:rStyle w:val="VerbatimChar"/>
-        </w:rPr>
-        <w:t xml:space="preserve">## [37] "The chatbot was welcoming during initial setup (CUQ3)(post)"                                    </w:t>
-      </w:r>
-      <w:r>
-        <w:br/>
-      </w:r>
-      <w:r>
-        <w:rPr>
-          <w:rStyle w:val="VerbatimChar"/>
-        </w:rPr>
-        <w:t xml:space="preserve">## [38] "The chatbot seemed very unfriendly (CUQ4)(post)"                                                </w:t>
-      </w:r>
-      <w:r>
-        <w:br/>
-      </w:r>
-      <w:r>
-        <w:rPr>
-          <w:rStyle w:val="VerbatimChar"/>
-        </w:rPr>
-        <w:t xml:space="preserve">## [39] "The chatbot explained its scope and purpose well (CUQ5)(post)"                                  </w:t>
-      </w:r>
-      <w:r>
-        <w:br/>
-      </w:r>
-      <w:r>
-        <w:rPr>
-          <w:rStyle w:val="VerbatimChar"/>
-        </w:rPr>
-        <w:t xml:space="preserve">## [40] "The chatbot gave no indication as to its purpose (CUQ6)(post)"                                  </w:t>
-      </w:r>
-      <w:r>
-        <w:br/>
-      </w:r>
-      <w:r>
-        <w:rPr>
-          <w:rStyle w:val="VerbatimChar"/>
-        </w:rPr>
-        <w:t xml:space="preserve">## [41] "The chatbot was easy to navigate (CUQ7)(post)"                                                  </w:t>
-      </w:r>
-      <w:r>
-        <w:br/>
-      </w:r>
-      <w:r>
-        <w:rPr>
-          <w:rStyle w:val="VerbatimChar"/>
-        </w:rPr>
-        <w:t xml:space="preserve">## [42] "It would be easy to get confused when using the chatbot (CUQ8)(post)"                           </w:t>
-      </w:r>
-      <w:r>
-        <w:br/>
-      </w:r>
-      <w:r>
-        <w:rPr>
-          <w:rStyle w:val="VerbatimChar"/>
-        </w:rPr>
-        <w:t xml:space="preserve">## [43] "The chatbot understood me well (CUQ9)(post)"                                                    </w:t>
-      </w:r>
-      <w:r>
-        <w:br/>
-      </w:r>
-      <w:r>
-        <w:rPr>
-          <w:rStyle w:val="VerbatimChar"/>
-        </w:rPr>
-        <w:t xml:space="preserve">## [44] "The chatbot failed to recognise a lot of my inputs (CUQ10)(post)"                               </w:t>
-      </w:r>
-      <w:r>
-        <w:br/>
-      </w:r>
-      <w:r>
-        <w:rPr>
-          <w:rStyle w:val="VerbatimChar"/>
-        </w:rPr>
-        <w:t xml:space="preserve">## [45] "Chatbot responses were useful, appropriate and informative (CUQ11)(post)"                       </w:t>
-      </w:r>
-      <w:r>
-        <w:br/>
-      </w:r>
-      <w:r>
-        <w:rPr>
-          <w:rStyle w:val="VerbatimChar"/>
-        </w:rPr>
-        <w:t xml:space="preserve">## [46] "Chatbot responses were irrelevant (CUQ12)(post)"                                                </w:t>
-      </w:r>
-      <w:r>
-        <w:br/>
-      </w:r>
-      <w:r>
-        <w:rPr>
-          <w:rStyle w:val="VerbatimChar"/>
-        </w:rPr>
-        <w:t xml:space="preserve">## [47] "The chatbot coped well with any errors or mistakes (CUQ13)(post)"                               </w:t>
-      </w:r>
-      <w:r>
-        <w:br/>
-      </w:r>
-      <w:r>
-        <w:rPr>
-          <w:rStyle w:val="VerbatimChar"/>
-        </w:rPr>
-        <w:t xml:space="preserve">## [48] "The chatbot seemed unable to handle any errors (CUQ14)(post)"                                   </w:t>
-      </w:r>
-      <w:r>
-        <w:br/>
-      </w:r>
-      <w:r>
-        <w:rPr>
-          <w:rStyle w:val="VerbatimChar"/>
-        </w:rPr>
-        <w:t xml:space="preserve">## [49] "The chatbot was very easy to use (CUQ15)(post)"                                                 </w:t>
-      </w:r>
-      <w:r>
-        <w:br/>
-      </w:r>
-      <w:r>
-        <w:rPr>
-          <w:rStyle w:val="VerbatimChar"/>
-        </w:rPr>
-        <w:t xml:space="preserve">## [50] "The chatbot was very complex (CUQ16)(post)"                                                     </w:t>
-      </w:r>
-      <w:r>
-        <w:br/>
-      </w:r>
-      <w:r>
-        <w:rPr>
-          <w:rStyle w:val="VerbatimChar"/>
-        </w:rPr>
-        <w:t xml:space="preserve">## [51] "I would like to use the CEPEH chatbot i tested, more frequently (SUS1)(post)"                   </w:t>
-      </w:r>
-      <w:r>
-        <w:br/>
-      </w:r>
-      <w:r>
-        <w:rPr>
-          <w:rStyle w:val="VerbatimChar"/>
-        </w:rPr>
-        <w:t xml:space="preserve">## [52] "...52"                                                                                          </w:t>
-      </w:r>
-      <w:r>
-        <w:br/>
-      </w:r>
-      <w:r>
-        <w:rPr>
-          <w:rStyle w:val="VerbatimChar"/>
-        </w:rPr>
-        <w:t xml:space="preserve">## [53] "...53"                                                                                          </w:t>
-      </w:r>
-      <w:r>
-        <w:br/>
-      </w:r>
-      <w:r>
-        <w:rPr>
-          <w:rStyle w:val="VerbatimChar"/>
-        </w:rPr>
-        <w:t xml:space="preserve">## [54] "The chatbot has a high level of trustworthiness(post)"                                          </w:t>
-      </w:r>
-      <w:r>
-        <w:br/>
-      </w:r>
-      <w:r>
-        <w:rPr>
-          <w:rStyle w:val="VerbatimChar"/>
-        </w:rPr>
-        <w:t xml:space="preserve">## [55] "The duration of conversations to find my answer was too long(post)"                             </w:t>
-      </w:r>
-      <w:r>
-        <w:br/>
-      </w:r>
-      <w:r>
-        <w:rPr>
-          <w:rStyle w:val="VerbatimChar"/>
-        </w:rPr>
-        <w:t xml:space="preserve">## [56] "I found the CEPEH chatbots useful in my daily life (PE1)(post)"                                 </w:t>
-      </w:r>
-      <w:r>
-        <w:br/>
-      </w:r>
-      <w:r>
-        <w:rPr>
-          <w:rStyle w:val="VerbatimChar"/>
-        </w:rPr>
-        <w:t xml:space="preserve">## [57] "Using CEPEH chatbots increases my chances of achieving things important to me (PE2)(post)"      </w:t>
-      </w:r>
-      <w:r>
-        <w:br/>
-      </w:r>
-      <w:r>
-        <w:rPr>
-          <w:rStyle w:val="VerbatimChar"/>
-        </w:rPr>
-        <w:t xml:space="preserve">## [58] "Using CEPEH chatbots can help me accomplish things more quickly (PE3)(post)"                    </w:t>
-      </w:r>
-      <w:r>
-        <w:br/>
-      </w:r>
-      <w:r>
-        <w:rPr>
-          <w:rStyle w:val="VerbatimChar"/>
-        </w:rPr>
-        <w:t xml:space="preserve">## [59] "Using CEPEH chatbots increases my productivity (PE4)(post)"                                     </w:t>
-      </w:r>
-      <w:r>
-        <w:br/>
-      </w:r>
-      <w:r>
-        <w:rPr>
-          <w:rStyle w:val="VerbatimChar"/>
-        </w:rPr>
-        <w:t xml:space="preserve">## [60] "Learning how to use CEPEH chatbots is easy for me (EE1)(post)"                                  </w:t>
-      </w:r>
-      <w:r>
-        <w:br/>
-      </w:r>
-      <w:r>
-        <w:rPr>
-          <w:rStyle w:val="VerbatimChar"/>
-        </w:rPr>
-        <w:t xml:space="preserve">## [61] "My interaction with CEPEH chatbots is clear and understandable (EE2)(post)"                     </w:t>
-      </w:r>
-      <w:r>
-        <w:br/>
-      </w:r>
-      <w:r>
-        <w:rPr>
-          <w:rStyle w:val="VerbatimChar"/>
-        </w:rPr>
-        <w:t xml:space="preserve">## [62] "I find CEPEH chatbots easy to use (EE3)(post)"                                                  </w:t>
-      </w:r>
-      <w:r>
-        <w:br/>
-      </w:r>
-      <w:r>
-        <w:rPr>
-          <w:rStyle w:val="VerbatimChar"/>
-        </w:rPr>
-        <w:t xml:space="preserve">## [63] "It is easy for me to become skilful at using CEPEH chatbots (EE4)(post)"                        </w:t>
-      </w:r>
-      <w:r>
-        <w:br/>
-      </w:r>
-      <w:r>
-        <w:rPr>
-          <w:rStyle w:val="VerbatimChar"/>
-        </w:rPr>
-        <w:t xml:space="preserve">## [64] "People who are important to me think that I should use CEPEH chatbots (SI1)(post)"              </w:t>
-      </w:r>
-      <w:r>
-        <w:br/>
-      </w:r>
-      <w:r>
-        <w:rPr>
-          <w:rStyle w:val="VerbatimChar"/>
-        </w:rPr>
-        <w:t xml:space="preserve">## [65] "People who influence my behaviour think that I should use CEPEH chatbots (SI2)(post)"           </w:t>
-      </w:r>
-      <w:r>
-        <w:br/>
-      </w:r>
-      <w:r>
-        <w:rPr>
-          <w:rStyle w:val="VerbatimChar"/>
-        </w:rPr>
-        <w:t xml:space="preserve">## [66] "People whose opinions that I value prefer that I use CEPEH chatbots (SI3)(post)"                </w:t>
-      </w:r>
-      <w:r>
-        <w:br/>
-      </w:r>
-      <w:r>
-        <w:rPr>
-          <w:rStyle w:val="VerbatimChar"/>
-        </w:rPr>
-        <w:t xml:space="preserve">## [67] "I have the resources necessary to use CEPEH chatbots (FC1)(post)"                               </w:t>
-      </w:r>
-      <w:r>
-        <w:br/>
-      </w:r>
-      <w:r>
-        <w:rPr>
-          <w:rStyle w:val="VerbatimChar"/>
-        </w:rPr>
-        <w:t xml:space="preserve">## [68] "I have the knowledge necessary to use CEPEH chatbots (FC2)(post)"                               </w:t>
-      </w:r>
-      <w:r>
-        <w:br/>
-      </w:r>
-      <w:r>
-        <w:rPr>
-          <w:rStyle w:val="VerbatimChar"/>
-        </w:rPr>
-        <w:t xml:space="preserve">## [69] "CEPEH Chatbots are compatible with other technologies I use (FC3)(post)"                        </w:t>
-      </w:r>
-      <w:r>
-        <w:br/>
-      </w:r>
-      <w:r>
-        <w:rPr>
-          <w:rStyle w:val="VerbatimChar"/>
-        </w:rPr>
-        <w:t xml:space="preserve">## [70] "I can get help from others when I have difficulties using CEPEH chatbots (FC4)(post)"           </w:t>
-      </w:r>
-      <w:r>
-        <w:br/>
-      </w:r>
-      <w:r>
-        <w:rPr>
-          <w:rStyle w:val="VerbatimChar"/>
-        </w:rPr>
-        <w:t xml:space="preserve">## [71] "Using CEPEH chatbots is enjoyable (HM2)(post)"                                                  </w:t>
-      </w:r>
-      <w:r>
-        <w:br/>
-      </w:r>
-      <w:r>
-        <w:rPr>
-          <w:rStyle w:val="VerbatimChar"/>
-        </w:rPr>
-        <w:t xml:space="preserve">## [72] "Intend"                                                                                         </w:t>
-      </w:r>
-      <w:r>
-        <w:br/>
-      </w:r>
-      <w:r>
-        <w:rPr>
-          <w:rStyle w:val="VerbatimChar"/>
-        </w:rPr>
-        <w:t xml:space="preserve">## [73] "The videos/images provided were useful to my questions(post)"                                   </w:t>
-      </w:r>
-      <w:r>
-        <w:br/>
-      </w:r>
-      <w:r>
-        <w:rPr>
-          <w:rStyle w:val="VerbatimChar"/>
-        </w:rPr>
-        <w:t xml:space="preserve">## [74] "The chatbot exceeded my expectation of how it could help me(post)"                              </w:t>
-      </w:r>
-      <w:r>
-        <w:br/>
-      </w:r>
-      <w:r>
-        <w:rPr>
-          <w:rStyle w:val="VerbatimChar"/>
-        </w:rPr>
-        <w:t xml:space="preserve">## [75] "The chatbot exceeded my expectation of how it could engage with me(post)"                       </w:t>
-      </w:r>
-      <w:r>
-        <w:br/>
-      </w:r>
-      <w:r>
-        <w:rPr>
-          <w:rStyle w:val="VerbatimChar"/>
-        </w:rPr>
-        <w:t xml:space="preserve">## [76] "The chatbot exceeded my expectation of how entertaining it was to use(post)"                    </w:t>
-      </w:r>
-      <w:r>
-        <w:br/>
-      </w:r>
-      <w:r>
-        <w:rPr>
-          <w:rStyle w:val="VerbatimChar"/>
-        </w:rPr>
-        <w:t xml:space="preserve">## [77] "I think this learning method could help me to acquire knowledge(post)"                          </w:t>
-      </w:r>
-      <w:r>
-        <w:br/>
-      </w:r>
-      <w:r>
-        <w:rPr>
-          <w:rStyle w:val="VerbatimChar"/>
-        </w:rPr>
-        <w:t xml:space="preserve">## [78] "Reuse"                                                                                          </w:t>
-      </w:r>
-      <w:r>
-        <w:br/>
-      </w:r>
-      <w:r>
-        <w:rPr>
-          <w:rStyle w:val="VerbatimChar"/>
-        </w:rPr>
-        <w:t xml:space="preserve">## [79] "I think i will actively use this learning method(post)"                                         </w:t>
-      </w:r>
-      <w:r>
-        <w:br/>
-      </w:r>
-      <w:r>
-        <w:rPr>
-          <w:rStyle w:val="VerbatimChar"/>
-        </w:rPr>
-        <w:t xml:space="preserve">## [80] "I believe i had some choice about learning during chatbot use(post)"                            </w:t>
-      </w:r>
-      <w:r>
-        <w:br/>
-      </w:r>
-      <w:r>
-        <w:rPr>
-          <w:rStyle w:val="VerbatimChar"/>
-        </w:rPr>
-        <w:t xml:space="preserve">## [81] "I would trust the chatbot to provide me with information for my course(post)"                   </w:t>
-      </w:r>
-      <w:r>
-        <w:br/>
-      </w:r>
-      <w:r>
-        <w:rPr>
-          <w:rStyle w:val="VerbatimChar"/>
-        </w:rPr>
-        <w:t xml:space="preserve">## [82] "Informed of results(post)"                                                                      </w:t>
-      </w:r>
-      <w:r>
-        <w:br/>
-      </w:r>
-      <w:r>
-        <w:rPr>
-          <w:rStyle w:val="VerbatimChar"/>
-        </w:rPr>
-        <w:t xml:space="preserve">## [83] "CUQ"</w:t>
-      </w:r>
-    </w:p>
-    <w:p>
-      <w:pPr>
-        <w:pStyle w:val="SourceCode"/>
-      </w:pPr>
-      <w:r>
-        <w:rPr>
-          <w:rStyle w:val="VerbatimChar"/>
-        </w:rPr>
-        <w:t xml:space="preserve">## # A tibble: 168 × 3</w:t>
-      </w:r>
-      <w:r>
-        <w:br/>
-      </w:r>
-      <w:r>
-        <w:rPr>
-          <w:rStyle w:val="VerbatimChar"/>
-        </w:rPr>
-        <w:t xml:space="preserve">##    Sex    before after</w:t>
-      </w:r>
-      <w:r>
-        <w:br/>
-      </w:r>
-      <w:r>
-        <w:rPr>
-          <w:rStyle w:val="VerbatimChar"/>
-        </w:rPr>
-        <w:t xml:space="preserve">##    &lt;chr&gt;   &lt;dbl&gt; &lt;dbl&gt;</w:t>
-      </w:r>
-      <w:r>
-        <w:br/>
-      </w:r>
-      <w:r>
-        <w:rPr>
-          <w:rStyle w:val="VerbatimChar"/>
-        </w:rPr>
-        <w:t xml:space="preserve">##  1 Female      2     2</w:t>
-      </w:r>
-      <w:r>
-        <w:br/>
-      </w:r>
-      <w:r>
-        <w:rPr>
-          <w:rStyle w:val="VerbatimChar"/>
-        </w:rPr>
-        <w:t xml:space="preserve">##  2 Female      2     2</w:t>
-      </w:r>
-      <w:r>
-        <w:br/>
-      </w:r>
-      <w:r>
-        <w:rPr>
-          <w:rStyle w:val="VerbatimChar"/>
-        </w:rPr>
-        <w:t xml:space="preserve">##  3 Female      2     2</w:t>
-      </w:r>
-      <w:r>
-        <w:br/>
-      </w:r>
-      <w:r>
-        <w:rPr>
-          <w:rStyle w:val="VerbatimChar"/>
-        </w:rPr>
-        <w:t xml:space="preserve">##  4 Female      2     2</w:t>
-      </w:r>
-      <w:r>
-        <w:br/>
-      </w:r>
-      <w:r>
-        <w:rPr>
-          <w:rStyle w:val="VerbatimChar"/>
-        </w:rPr>
-        <w:t xml:space="preserve">##  5 Female      2     2</w:t>
-      </w:r>
-      <w:r>
-        <w:br/>
-      </w:r>
-      <w:r>
-        <w:rPr>
-          <w:rStyle w:val="VerbatimChar"/>
-        </w:rPr>
-        <w:t xml:space="preserve">##  6 Female      2     2</w:t>
-      </w:r>
-      <w:r>
-        <w:br/>
-      </w:r>
-      <w:r>
-        <w:rPr>
-          <w:rStyle w:val="VerbatimChar"/>
-        </w:rPr>
-        <w:t xml:space="preserve">##  7 Female      2     2</w:t>
-      </w:r>
-      <w:r>
-        <w:br/>
-      </w:r>
-      <w:r>
-        <w:rPr>
-          <w:rStyle w:val="VerbatimChar"/>
-        </w:rPr>
-        <w:t xml:space="preserve">##  8 Female      2     2</w:t>
-      </w:r>
-      <w:r>
-        <w:br/>
-      </w:r>
-      <w:r>
-        <w:rPr>
-          <w:rStyle w:val="VerbatimChar"/>
-        </w:rPr>
-        <w:t xml:space="preserve">##  9 Female      2     2</w:t>
-      </w:r>
-      <w:r>
-        <w:br/>
-      </w:r>
-      <w:r>
-        <w:rPr>
-          <w:rStyle w:val="VerbatimChar"/>
-        </w:rPr>
-        <w:t xml:space="preserve">## 10 Female      2     2</w:t>
-      </w:r>
-      <w:r>
-        <w:br/>
-      </w:r>
-      <w:r>
-        <w:rPr>
-          <w:rStyle w:val="VerbatimChar"/>
-        </w:rPr>
-        <w:t xml:space="preserve">## # … with 158 more rows</w:t>
-      </w:r>
-    </w:p>
-    <w:p>
-      <w:pPr>
-        <w:pStyle w:val="FirstParagraph"/>
       </w:pPr>
       <w:r>
         <w:drawing>
           <wp:inline>
             <wp:extent cx="4620126" cy="3696101"/>
             <wp:effectExtent b="0" l="0" r="0" t="0"/>
-            <wp:docPr descr="" title="" id="48" name="Picture"/>
+            <wp:docPr descr="" title="" id="54" name="Picture"/>
             <a:graphic>
               <a:graphicData uri="http://schemas.openxmlformats.org/drawingml/2006/picture">
                 <pic:pic>
                   <pic:nvPicPr>
-                    <pic:cNvPr descr="_main_files/figure-docx/T-test-1.png" id="49" name="Picture"/>
+                    <pic:cNvPr descr="_main_files/figure-docx/Boxplotsplits2-1.png" id="55" name="Picture"/>
                     <pic:cNvPicPr>
                       <a:picLocks noChangeArrowheads="1" noChangeAspect="1"/>
                     </pic:cNvPicPr>
                   </pic:nvPicPr>
                   <pic:blipFill>
-                    <a:blip r:embed="rId47"/>
+                    <a:blip r:embed="rId53"/>
                     <a:stretch>
                       <a:fillRect/>
                     </a:stretch>
@@ -5128,23 +4337,913 @@
           </wp:inline>
         </w:drawing>
       </w:r>
+    </w:p>
+    <w:p>
+      <w:pPr>
+        <w:pStyle w:val="BodyText"/>
+      </w:pPr>
+      <w:r>
+        <w:t xml:space="preserve">Repeated Measures t-test, aka paired t-test (before and after measurements)</w:t>
+      </w:r>
+    </w:p>
+    <w:p>
+      <w:pPr>
+        <w:pStyle w:val="SourceCode"/>
+      </w:pPr>
+      <w:r>
+        <w:rPr>
+          <w:rStyle w:val="VerbatimChar"/>
+        </w:rPr>
+        <w:t xml:space="preserve">##  [1] "sex"                                                                                            </w:t>
+      </w:r>
+      <w:r>
+        <w:br/>
+      </w:r>
+      <w:r>
+        <w:rPr>
+          <w:rStyle w:val="VerbatimChar"/>
+        </w:rPr>
+        <w:t xml:space="preserve">##  [2] "before"                                                                                         </w:t>
+      </w:r>
+      <w:r>
+        <w:br/>
+      </w:r>
+      <w:r>
+        <w:rPr>
+          <w:rStyle w:val="VerbatimChar"/>
+        </w:rPr>
+        <w:t xml:space="preserve">##  [3] "after"                                                                                          </w:t>
+      </w:r>
+      <w:r>
+        <w:br/>
+      </w:r>
+      <w:r>
+        <w:rPr>
+          <w:rStyle w:val="VerbatimChar"/>
+        </w:rPr>
+        <w:t xml:space="preserve">##  [4] "Code"                                                                                           </w:t>
+      </w:r>
+      <w:r>
+        <w:br/>
+      </w:r>
+      <w:r>
+        <w:rPr>
+          <w:rStyle w:val="VerbatimChar"/>
+        </w:rPr>
+        <w:t xml:space="preserve">##  [5] "Location"                                                                                       </w:t>
+      </w:r>
+      <w:r>
+        <w:br/>
+      </w:r>
+      <w:r>
+        <w:rPr>
+          <w:rStyle w:val="VerbatimChar"/>
+        </w:rPr>
+        <w:t xml:space="preserve">##  [6] "Profession"                                                                                     </w:t>
+      </w:r>
+      <w:r>
+        <w:br/>
+      </w:r>
+      <w:r>
+        <w:rPr>
+          <w:rStyle w:val="VerbatimChar"/>
+        </w:rPr>
+        <w:t xml:space="preserve">##  [7] "CurrentMaterials"                                                                               </w:t>
+      </w:r>
+      <w:r>
+        <w:br/>
+      </w:r>
+      <w:r>
+        <w:rPr>
+          <w:rStyle w:val="VerbatimChar"/>
+        </w:rPr>
+        <w:t xml:space="preserve">##  [8] "Previous_Chatbot_Usage"                                                                         </w:t>
+      </w:r>
+      <w:r>
+        <w:br/>
+      </w:r>
+      <w:r>
+        <w:rPr>
+          <w:rStyle w:val="VerbatimChar"/>
+        </w:rPr>
+        <w:t xml:space="preserve">##  [9] "Use chatbots frequently (pre)"                                                                  </w:t>
+      </w:r>
+      <w:r>
+        <w:br/>
+      </w:r>
+      <w:r>
+        <w:rPr>
+          <w:rStyle w:val="VerbatimChar"/>
+        </w:rPr>
+        <w:t xml:space="preserve">## [10] "...10"                                                                                          </w:t>
+      </w:r>
+      <w:r>
+        <w:br/>
+      </w:r>
+      <w:r>
+        <w:rPr>
+          <w:rStyle w:val="VerbatimChar"/>
+        </w:rPr>
+        <w:t xml:space="preserve">## [11] "I find chatbots can be useful in my daily life (PE1)(pre)"                                      </w:t>
+      </w:r>
+      <w:r>
+        <w:br/>
+      </w:r>
+      <w:r>
+        <w:rPr>
+          <w:rStyle w:val="VerbatimChar"/>
+        </w:rPr>
+        <w:t xml:space="preserve">## [12] "Using chatbots increases my chances of achieving things that are important to me (PE2)(pre)"    </w:t>
+      </w:r>
+      <w:r>
+        <w:br/>
+      </w:r>
+      <w:r>
+        <w:rPr>
+          <w:rStyle w:val="VerbatimChar"/>
+        </w:rPr>
+        <w:t xml:space="preserve">## [13] "Using chatbots can help me accomplish things more quickly (PE3)(pre)"                           </w:t>
+      </w:r>
+      <w:r>
+        <w:br/>
+      </w:r>
+      <w:r>
+        <w:rPr>
+          <w:rStyle w:val="VerbatimChar"/>
+        </w:rPr>
+        <w:t xml:space="preserve">## [14] "UseChatbotsFrequently"                                                                          </w:t>
+      </w:r>
+      <w:r>
+        <w:br/>
+      </w:r>
+      <w:r>
+        <w:rPr>
+          <w:rStyle w:val="VerbatimChar"/>
+        </w:rPr>
+        <w:t xml:space="preserve">## [15] "Learning how to use chatbots is, or would be, for me (EE1)(pre)"                                </w:t>
+      </w:r>
+      <w:r>
+        <w:br/>
+      </w:r>
+      <w:r>
+        <w:rPr>
+          <w:rStyle w:val="VerbatimChar"/>
+        </w:rPr>
+        <w:t xml:space="preserve">## [16] "My interactions with chatbots are clear and understandable (EE2)(pre)"                          </w:t>
+      </w:r>
+      <w:r>
+        <w:br/>
+      </w:r>
+      <w:r>
+        <w:rPr>
+          <w:rStyle w:val="VerbatimChar"/>
+        </w:rPr>
+        <w:t xml:space="preserve">## [17] "I find chatbots easy to use (EE3)(pre)"                                                         </w:t>
+      </w:r>
+      <w:r>
+        <w:br/>
+      </w:r>
+      <w:r>
+        <w:rPr>
+          <w:rStyle w:val="VerbatimChar"/>
+        </w:rPr>
+        <w:t xml:space="preserve">## [18] "It is easy for me to become skilful at using chatbots (EE4)(pre)"                               </w:t>
+      </w:r>
+      <w:r>
+        <w:br/>
+      </w:r>
+      <w:r>
+        <w:rPr>
+          <w:rStyle w:val="VerbatimChar"/>
+        </w:rPr>
+        <w:t xml:space="preserve">## [19] "People who are important to me think that I should use chatbots (SI1)(pre)"                     </w:t>
+      </w:r>
+      <w:r>
+        <w:br/>
+      </w:r>
+      <w:r>
+        <w:rPr>
+          <w:rStyle w:val="VerbatimChar"/>
+        </w:rPr>
+        <w:t xml:space="preserve">## [20] "People who influence my behaviour think that I should use chatbots (SI2)(pre)"                  </w:t>
+      </w:r>
+      <w:r>
+        <w:br/>
+      </w:r>
+      <w:r>
+        <w:rPr>
+          <w:rStyle w:val="VerbatimChar"/>
+        </w:rPr>
+        <w:t xml:space="preserve">## [21] "People whose opinions that I value prefer that I use chatbots (SI3)(pre)"                       </w:t>
+      </w:r>
+      <w:r>
+        <w:br/>
+      </w:r>
+      <w:r>
+        <w:rPr>
+          <w:rStyle w:val="VerbatimChar"/>
+        </w:rPr>
+        <w:t xml:space="preserve">## [22] "I have the resources necessary to use chatbots (FC1)(pre)"                                      </w:t>
+      </w:r>
+      <w:r>
+        <w:br/>
+      </w:r>
+      <w:r>
+        <w:rPr>
+          <w:rStyle w:val="VerbatimChar"/>
+        </w:rPr>
+        <w:t xml:space="preserve">## [23] "I have the knowledge necessary to use chatbots (FC2)(pre)"                                      </w:t>
+      </w:r>
+      <w:r>
+        <w:br/>
+      </w:r>
+      <w:r>
+        <w:rPr>
+          <w:rStyle w:val="VerbatimChar"/>
+        </w:rPr>
+        <w:t xml:space="preserve">## [24] "Chatbots are compatible with other technologies I use (FC3)(pre)"                               </w:t>
+      </w:r>
+      <w:r>
+        <w:br/>
+      </w:r>
+      <w:r>
+        <w:rPr>
+          <w:rStyle w:val="VerbatimChar"/>
+        </w:rPr>
+        <w:t xml:space="preserve">## [25] "I can get help from others when I have difficulties using chatbots (FC3)(pre)"                  </w:t>
+      </w:r>
+      <w:r>
+        <w:br/>
+      </w:r>
+      <w:r>
+        <w:rPr>
+          <w:rStyle w:val="VerbatimChar"/>
+        </w:rPr>
+        <w:t xml:space="preserve">## [26] "Using chatbots is enjoyable (HM2)(pre)"                                                         </w:t>
+      </w:r>
+      <w:r>
+        <w:br/>
+      </w:r>
+      <w:r>
+        <w:rPr>
+          <w:rStyle w:val="VerbatimChar"/>
+        </w:rPr>
+        <w:t xml:space="preserve">## [27] "Using chatbots is very entertaining (HM3)(pre)"                                                 </w:t>
+      </w:r>
+      <w:r>
+        <w:br/>
+      </w:r>
+      <w:r>
+        <w:rPr>
+          <w:rStyle w:val="VerbatimChar"/>
+        </w:rPr>
+        <w:t xml:space="preserve">## [28] "I intend to continue using chatbots in the future (BI1)(pre)"                                   </w:t>
+      </w:r>
+      <w:r>
+        <w:br/>
+      </w:r>
+      <w:r>
+        <w:rPr>
+          <w:rStyle w:val="VerbatimChar"/>
+        </w:rPr>
+        <w:t xml:space="preserve">## [29] "ChatbotUsed"                                                                                    </w:t>
+      </w:r>
+      <w:r>
+        <w:br/>
+      </w:r>
+      <w:r>
+        <w:rPr>
+          <w:rStyle w:val="VerbatimChar"/>
+        </w:rPr>
+        <w:t xml:space="preserve">## [30] "The chatbot provided the information I needed with minimal commands(post)"                      </w:t>
+      </w:r>
+      <w:r>
+        <w:br/>
+      </w:r>
+      <w:r>
+        <w:rPr>
+          <w:rStyle w:val="VerbatimChar"/>
+        </w:rPr>
+        <w:t xml:space="preserve">## [31] "My knowledge of the topic improved after i had used the Chatbot(post)"                          </w:t>
+      </w:r>
+      <w:r>
+        <w:br/>
+      </w:r>
+      <w:r>
+        <w:rPr>
+          <w:rStyle w:val="VerbatimChar"/>
+        </w:rPr>
+        <w:t xml:space="preserve">## [32] "My confidence in understanding the topic improved after I had used the Chatbot(post)"           </w:t>
+      </w:r>
+      <w:r>
+        <w:br/>
+      </w:r>
+      <w:r>
+        <w:rPr>
+          <w:rStyle w:val="VerbatimChar"/>
+        </w:rPr>
+        <w:t xml:space="preserve">## [33] "The chatbot provided me with the type of response i expected from asking a tutor/lecturer(post)"</w:t>
+      </w:r>
+      <w:r>
+        <w:br/>
+      </w:r>
+      <w:r>
+        <w:rPr>
+          <w:rStyle w:val="VerbatimChar"/>
+        </w:rPr>
+        <w:t xml:space="preserve">## [34] "The information provided was reliable (post)"                                                   </w:t>
+      </w:r>
+      <w:r>
+        <w:br/>
+      </w:r>
+      <w:r>
+        <w:rPr>
+          <w:rStyle w:val="VerbatimChar"/>
+        </w:rPr>
+        <w:t xml:space="preserve">## [35] "The chatbots personality was realistic and engaging (CUQ1)(post)"                               </w:t>
+      </w:r>
+      <w:r>
+        <w:br/>
+      </w:r>
+      <w:r>
+        <w:rPr>
+          <w:rStyle w:val="VerbatimChar"/>
+        </w:rPr>
+        <w:t xml:space="preserve">## [36] "The chatbot seemed too robotic (CUQ2)(post)"                                                    </w:t>
+      </w:r>
+      <w:r>
+        <w:br/>
+      </w:r>
+      <w:r>
+        <w:rPr>
+          <w:rStyle w:val="VerbatimChar"/>
+        </w:rPr>
+        <w:t xml:space="preserve">## [37] "The chatbot was welcoming during initial setup (CUQ3)(post)"                                    </w:t>
+      </w:r>
+      <w:r>
+        <w:br/>
+      </w:r>
+      <w:r>
+        <w:rPr>
+          <w:rStyle w:val="VerbatimChar"/>
+        </w:rPr>
+        <w:t xml:space="preserve">## [38] "The chatbot seemed very unfriendly (CUQ4)(post)"                                                </w:t>
+      </w:r>
+      <w:r>
+        <w:br/>
+      </w:r>
+      <w:r>
+        <w:rPr>
+          <w:rStyle w:val="VerbatimChar"/>
+        </w:rPr>
+        <w:t xml:space="preserve">## [39] "The chatbot explained its scope and purpose well (CUQ5)(post)"                                  </w:t>
+      </w:r>
+      <w:r>
+        <w:br/>
+      </w:r>
+      <w:r>
+        <w:rPr>
+          <w:rStyle w:val="VerbatimChar"/>
+        </w:rPr>
+        <w:t xml:space="preserve">## [40] "The chatbot gave no indication as to its purpose (CUQ6)(post)"                                  </w:t>
+      </w:r>
+      <w:r>
+        <w:br/>
+      </w:r>
+      <w:r>
+        <w:rPr>
+          <w:rStyle w:val="VerbatimChar"/>
+        </w:rPr>
+        <w:t xml:space="preserve">## [41] "The chatbot was easy to navigate (CUQ7)(post)"                                                  </w:t>
+      </w:r>
+      <w:r>
+        <w:br/>
+      </w:r>
+      <w:r>
+        <w:rPr>
+          <w:rStyle w:val="VerbatimChar"/>
+        </w:rPr>
+        <w:t xml:space="preserve">## [42] "It would be easy to get confused when using the chatbot (CUQ8)(post)"                           </w:t>
+      </w:r>
+      <w:r>
+        <w:br/>
+      </w:r>
+      <w:r>
+        <w:rPr>
+          <w:rStyle w:val="VerbatimChar"/>
+        </w:rPr>
+        <w:t xml:space="preserve">## [43] "The chatbot understood me well (CUQ9)(post)"                                                    </w:t>
+      </w:r>
+      <w:r>
+        <w:br/>
+      </w:r>
+      <w:r>
+        <w:rPr>
+          <w:rStyle w:val="VerbatimChar"/>
+        </w:rPr>
+        <w:t xml:space="preserve">## [44] "The chatbot failed to recognise a lot of my inputs (CUQ10)(post)"                               </w:t>
+      </w:r>
+      <w:r>
+        <w:br/>
+      </w:r>
+      <w:r>
+        <w:rPr>
+          <w:rStyle w:val="VerbatimChar"/>
+        </w:rPr>
+        <w:t xml:space="preserve">## [45] "Chatbot responses were useful, appropriate and informative (CUQ11)(post)"                       </w:t>
+      </w:r>
+      <w:r>
+        <w:br/>
+      </w:r>
+      <w:r>
+        <w:rPr>
+          <w:rStyle w:val="VerbatimChar"/>
+        </w:rPr>
+        <w:t xml:space="preserve">## [46] "Chatbot responses were irrelevant (CUQ12)(post)"                                                </w:t>
+      </w:r>
+      <w:r>
+        <w:br/>
+      </w:r>
+      <w:r>
+        <w:rPr>
+          <w:rStyle w:val="VerbatimChar"/>
+        </w:rPr>
+        <w:t xml:space="preserve">## [47] "The chatbot coped well with any errors or mistakes (CUQ13)(post)"                               </w:t>
+      </w:r>
+      <w:r>
+        <w:br/>
+      </w:r>
+      <w:r>
+        <w:rPr>
+          <w:rStyle w:val="VerbatimChar"/>
+        </w:rPr>
+        <w:t xml:space="preserve">## [48] "The chatbot seemed unable to handle any errors (CUQ14)(post)"                                   </w:t>
+      </w:r>
+      <w:r>
+        <w:br/>
+      </w:r>
+      <w:r>
+        <w:rPr>
+          <w:rStyle w:val="VerbatimChar"/>
+        </w:rPr>
+        <w:t xml:space="preserve">## [49] "The chatbot was very easy to use (CUQ15)(post)"                                                 </w:t>
+      </w:r>
+      <w:r>
+        <w:br/>
+      </w:r>
+      <w:r>
+        <w:rPr>
+          <w:rStyle w:val="VerbatimChar"/>
+        </w:rPr>
+        <w:t xml:space="preserve">## [50] "The chatbot was very complex (CUQ16)(post)"                                                     </w:t>
+      </w:r>
+      <w:r>
+        <w:br/>
+      </w:r>
+      <w:r>
+        <w:rPr>
+          <w:rStyle w:val="VerbatimChar"/>
+        </w:rPr>
+        <w:t xml:space="preserve">## [51] "I would like to use the CEPEH chatbot i tested, more frequently (SUS1)(post)"                   </w:t>
+      </w:r>
+      <w:r>
+        <w:br/>
+      </w:r>
+      <w:r>
+        <w:rPr>
+          <w:rStyle w:val="VerbatimChar"/>
+        </w:rPr>
+        <w:t xml:space="preserve">## [52] "...52"                                                                                          </w:t>
+      </w:r>
+      <w:r>
+        <w:br/>
+      </w:r>
+      <w:r>
+        <w:rPr>
+          <w:rStyle w:val="VerbatimChar"/>
+        </w:rPr>
+        <w:t xml:space="preserve">## [53] "...53"                                                                                          </w:t>
+      </w:r>
+      <w:r>
+        <w:br/>
+      </w:r>
+      <w:r>
+        <w:rPr>
+          <w:rStyle w:val="VerbatimChar"/>
+        </w:rPr>
+        <w:t xml:space="preserve">## [54] "The chatbot has a high level of trustworthiness(post)"                                          </w:t>
+      </w:r>
+      <w:r>
+        <w:br/>
+      </w:r>
+      <w:r>
+        <w:rPr>
+          <w:rStyle w:val="VerbatimChar"/>
+        </w:rPr>
+        <w:t xml:space="preserve">## [55] "The duration of conversations to find my answer was too long(post)"                             </w:t>
+      </w:r>
+      <w:r>
+        <w:br/>
+      </w:r>
+      <w:r>
+        <w:rPr>
+          <w:rStyle w:val="VerbatimChar"/>
+        </w:rPr>
+        <w:t xml:space="preserve">## [56] "I found the CEPEH chatbots useful in my daily life (PE1)(post)"                                 </w:t>
+      </w:r>
+      <w:r>
+        <w:br/>
+      </w:r>
+      <w:r>
+        <w:rPr>
+          <w:rStyle w:val="VerbatimChar"/>
+        </w:rPr>
+        <w:t xml:space="preserve">## [57] "Using CEPEH chatbots increases my chances of achieving things important to me (PE2)(post)"      </w:t>
+      </w:r>
+      <w:r>
+        <w:br/>
+      </w:r>
+      <w:r>
+        <w:rPr>
+          <w:rStyle w:val="VerbatimChar"/>
+        </w:rPr>
+        <w:t xml:space="preserve">## [58] "Using CEPEH chatbots can help me accomplish things more quickly (PE3)(post)"                    </w:t>
+      </w:r>
+      <w:r>
+        <w:br/>
+      </w:r>
+      <w:r>
+        <w:rPr>
+          <w:rStyle w:val="VerbatimChar"/>
+        </w:rPr>
+        <w:t xml:space="preserve">## [59] "Using CEPEH chatbots increases my productivity (PE4)(post)"                                     </w:t>
+      </w:r>
+      <w:r>
+        <w:br/>
+      </w:r>
+      <w:r>
+        <w:rPr>
+          <w:rStyle w:val="VerbatimChar"/>
+        </w:rPr>
+        <w:t xml:space="preserve">## [60] "Learning how to use CEPEH chatbots is easy for me (EE1)(post)"                                  </w:t>
+      </w:r>
+      <w:r>
+        <w:br/>
+      </w:r>
+      <w:r>
+        <w:rPr>
+          <w:rStyle w:val="VerbatimChar"/>
+        </w:rPr>
+        <w:t xml:space="preserve">## [61] "My interaction with CEPEH chatbots is clear and understandable (EE2)(post)"                     </w:t>
+      </w:r>
+      <w:r>
+        <w:br/>
+      </w:r>
+      <w:r>
+        <w:rPr>
+          <w:rStyle w:val="VerbatimChar"/>
+        </w:rPr>
+        <w:t xml:space="preserve">## [62] "CEPEH_chatbots_easy_use_EE3POST"                                                                </w:t>
+      </w:r>
+      <w:r>
+        <w:br/>
+      </w:r>
+      <w:r>
+        <w:rPr>
+          <w:rStyle w:val="VerbatimChar"/>
+        </w:rPr>
+        <w:t xml:space="preserve">## [63] "It is easy for me to become skilful at using CEPEH chatbots (EE4)(post)"                        </w:t>
+      </w:r>
+      <w:r>
+        <w:br/>
+      </w:r>
+      <w:r>
+        <w:rPr>
+          <w:rStyle w:val="VerbatimChar"/>
+        </w:rPr>
+        <w:t xml:space="preserve">## [64] "People who are important to me think that I should use CEPEH chatbots (SI1)(post)"              </w:t>
+      </w:r>
+      <w:r>
+        <w:br/>
+      </w:r>
+      <w:r>
+        <w:rPr>
+          <w:rStyle w:val="VerbatimChar"/>
+        </w:rPr>
+        <w:t xml:space="preserve">## [65] "People who influence my behaviour think that I should use CEPEH chatbots (SI2)(post)"           </w:t>
+      </w:r>
+      <w:r>
+        <w:br/>
+      </w:r>
+      <w:r>
+        <w:rPr>
+          <w:rStyle w:val="VerbatimChar"/>
+        </w:rPr>
+        <w:t xml:space="preserve">## [66] "People whose opinions that I value prefer that I use CEPEH chatbots (SI3)(post)"                </w:t>
+      </w:r>
+      <w:r>
+        <w:br/>
+      </w:r>
+      <w:r>
+        <w:rPr>
+          <w:rStyle w:val="VerbatimChar"/>
+        </w:rPr>
+        <w:t xml:space="preserve">## [67] "I have the resources necessary to use CEPEH chatbots (FC1)(post)"                               </w:t>
+      </w:r>
+      <w:r>
+        <w:br/>
+      </w:r>
+      <w:r>
+        <w:rPr>
+          <w:rStyle w:val="VerbatimChar"/>
+        </w:rPr>
+        <w:t xml:space="preserve">## [68] "I have the knowledge necessary to use CEPEH chatbots (FC2)(post)"                               </w:t>
+      </w:r>
+      <w:r>
+        <w:br/>
+      </w:r>
+      <w:r>
+        <w:rPr>
+          <w:rStyle w:val="VerbatimChar"/>
+        </w:rPr>
+        <w:t xml:space="preserve">## [69] "CEPEH Chatbots are compatible with other technologies I use (FC3)(post)"                        </w:t>
+      </w:r>
+      <w:r>
+        <w:br/>
+      </w:r>
+      <w:r>
+        <w:rPr>
+          <w:rStyle w:val="VerbatimChar"/>
+        </w:rPr>
+        <w:t xml:space="preserve">## [70] "I can get help from others when I have difficulties using CEPEH chatbots (FC4)(post)"           </w:t>
+      </w:r>
+      <w:r>
+        <w:br/>
+      </w:r>
+      <w:r>
+        <w:rPr>
+          <w:rStyle w:val="VerbatimChar"/>
+        </w:rPr>
+        <w:t xml:space="preserve">## [71] "Using CEPEH chatbots is enjoyable (HM2)(post)"                                                  </w:t>
+      </w:r>
+      <w:r>
+        <w:br/>
+      </w:r>
+      <w:r>
+        <w:rPr>
+          <w:rStyle w:val="VerbatimChar"/>
+        </w:rPr>
+        <w:t xml:space="preserve">## [72] "Intend"                                                                                         </w:t>
+      </w:r>
+      <w:r>
+        <w:br/>
+      </w:r>
+      <w:r>
+        <w:rPr>
+          <w:rStyle w:val="VerbatimChar"/>
+        </w:rPr>
+        <w:t xml:space="preserve">## [73] "The videos/images provided were useful to my questions(post)"                                   </w:t>
+      </w:r>
+      <w:r>
+        <w:br/>
+      </w:r>
+      <w:r>
+        <w:rPr>
+          <w:rStyle w:val="VerbatimChar"/>
+        </w:rPr>
+        <w:t xml:space="preserve">## [74] "The chatbot exceeded my expectation of how it could help me(post)"                              </w:t>
+      </w:r>
+      <w:r>
+        <w:br/>
+      </w:r>
+      <w:r>
+        <w:rPr>
+          <w:rStyle w:val="VerbatimChar"/>
+        </w:rPr>
+        <w:t xml:space="preserve">## [75] "The chatbot exceeded my expectation of how it could engage with me(post)"                       </w:t>
+      </w:r>
+      <w:r>
+        <w:br/>
+      </w:r>
+      <w:r>
+        <w:rPr>
+          <w:rStyle w:val="VerbatimChar"/>
+        </w:rPr>
+        <w:t xml:space="preserve">## [76] "The chatbot exceeded my expectation of how entertaining it was to use(post)"                    </w:t>
+      </w:r>
+      <w:r>
+        <w:br/>
+      </w:r>
+      <w:r>
+        <w:rPr>
+          <w:rStyle w:val="VerbatimChar"/>
+        </w:rPr>
+        <w:t xml:space="preserve">## [77] "I think this learning method could help me to acquire knowledge(post)"                          </w:t>
+      </w:r>
+      <w:r>
+        <w:br/>
+      </w:r>
+      <w:r>
+        <w:rPr>
+          <w:rStyle w:val="VerbatimChar"/>
+        </w:rPr>
+        <w:t xml:space="preserve">## [78] "ReuseChatbot"                                                                                   </w:t>
+      </w:r>
+      <w:r>
+        <w:br/>
+      </w:r>
+      <w:r>
+        <w:rPr>
+          <w:rStyle w:val="VerbatimChar"/>
+        </w:rPr>
+        <w:t xml:space="preserve">## [79] "I think i will actively use this learning method(post)"                                         </w:t>
+      </w:r>
+      <w:r>
+        <w:br/>
+      </w:r>
+      <w:r>
+        <w:rPr>
+          <w:rStyle w:val="VerbatimChar"/>
+        </w:rPr>
+        <w:t xml:space="preserve">## [80] "I believe i had some choice about learning during chatbot use(post)"                            </w:t>
+      </w:r>
+      <w:r>
+        <w:br/>
+      </w:r>
+      <w:r>
+        <w:rPr>
+          <w:rStyle w:val="VerbatimChar"/>
+        </w:rPr>
+        <w:t xml:space="preserve">## [81] "I would trust the chatbot to provide me with information for my course(post)"                   </w:t>
+      </w:r>
+      <w:r>
+        <w:br/>
+      </w:r>
+      <w:r>
+        <w:rPr>
+          <w:rStyle w:val="VerbatimChar"/>
+        </w:rPr>
+        <w:t xml:space="preserve">## [82] "Informed of results(post)"                                                                      </w:t>
+      </w:r>
+      <w:r>
+        <w:br/>
+      </w:r>
+      <w:r>
+        <w:rPr>
+          <w:rStyle w:val="VerbatimChar"/>
+        </w:rPr>
+        <w:t xml:space="preserve">## [83] "CUQ"</w:t>
+      </w:r>
+    </w:p>
+    <w:p>
+      <w:pPr>
+        <w:pStyle w:val="SourceCode"/>
+      </w:pPr>
+      <w:r>
+        <w:rPr>
+          <w:rStyle w:val="VerbatimChar"/>
+        </w:rPr>
+        <w:t xml:space="preserve">## # A tibble: 168 × 3</w:t>
+      </w:r>
+      <w:r>
+        <w:br/>
+      </w:r>
+      <w:r>
+        <w:rPr>
+          <w:rStyle w:val="VerbatimChar"/>
+        </w:rPr>
+        <w:t xml:space="preserve">##    sex    before after</w:t>
+      </w:r>
+      <w:r>
+        <w:br/>
+      </w:r>
+      <w:r>
+        <w:rPr>
+          <w:rStyle w:val="VerbatimChar"/>
+        </w:rPr>
+        <w:t xml:space="preserve">##    &lt;chr&gt;   &lt;dbl&gt; &lt;dbl&gt;</w:t>
+      </w:r>
+      <w:r>
+        <w:br/>
+      </w:r>
+      <w:r>
+        <w:rPr>
+          <w:rStyle w:val="VerbatimChar"/>
+        </w:rPr>
+        <w:t xml:space="preserve">##  1 Female      2     2</w:t>
+      </w:r>
+      <w:r>
+        <w:br/>
+      </w:r>
+      <w:r>
+        <w:rPr>
+          <w:rStyle w:val="VerbatimChar"/>
+        </w:rPr>
+        <w:t xml:space="preserve">##  2 Female      2     2</w:t>
+      </w:r>
+      <w:r>
+        <w:br/>
+      </w:r>
+      <w:r>
+        <w:rPr>
+          <w:rStyle w:val="VerbatimChar"/>
+        </w:rPr>
+        <w:t xml:space="preserve">##  3 Female      2     2</w:t>
+      </w:r>
+      <w:r>
+        <w:br/>
+      </w:r>
+      <w:r>
+        <w:rPr>
+          <w:rStyle w:val="VerbatimChar"/>
+        </w:rPr>
+        <w:t xml:space="preserve">##  4 Female      2     2</w:t>
+      </w:r>
+      <w:r>
+        <w:br/>
+      </w:r>
+      <w:r>
+        <w:rPr>
+          <w:rStyle w:val="VerbatimChar"/>
+        </w:rPr>
+        <w:t xml:space="preserve">##  5 Female      2     2</w:t>
+      </w:r>
+      <w:r>
+        <w:br/>
+      </w:r>
+      <w:r>
+        <w:rPr>
+          <w:rStyle w:val="VerbatimChar"/>
+        </w:rPr>
+        <w:t xml:space="preserve">##  6 Female      2     2</w:t>
+      </w:r>
+      <w:r>
+        <w:br/>
+      </w:r>
+      <w:r>
+        <w:rPr>
+          <w:rStyle w:val="VerbatimChar"/>
+        </w:rPr>
+        <w:t xml:space="preserve">##  7 Female      2     2</w:t>
+      </w:r>
+      <w:r>
+        <w:br/>
+      </w:r>
+      <w:r>
+        <w:rPr>
+          <w:rStyle w:val="VerbatimChar"/>
+        </w:rPr>
+        <w:t xml:space="preserve">##  8 Female      2     2</w:t>
+      </w:r>
+      <w:r>
+        <w:br/>
+      </w:r>
+      <w:r>
+        <w:rPr>
+          <w:rStyle w:val="VerbatimChar"/>
+        </w:rPr>
+        <w:t xml:space="preserve">##  9 Female      2     2</w:t>
+      </w:r>
+      <w:r>
+        <w:br/>
+      </w:r>
+      <w:r>
+        <w:rPr>
+          <w:rStyle w:val="VerbatimChar"/>
+        </w:rPr>
+        <w:t xml:space="preserve">## 10 Female      2     2</w:t>
+      </w:r>
+      <w:r>
+        <w:br/>
+      </w:r>
+      <w:r>
+        <w:rPr>
+          <w:rStyle w:val="VerbatimChar"/>
+        </w:rPr>
+        <w:t xml:space="preserve">## # … with 158 more rows</w:t>
+      </w:r>
+    </w:p>
+    <w:p>
+      <w:pPr>
+        <w:pStyle w:val="FirstParagraph"/>
+      </w:pPr>
       <w:r>
         <w:drawing>
           <wp:inline>
             <wp:extent cx="4620126" cy="3696101"/>
             <wp:effectExtent b="0" l="0" r="0" t="0"/>
-            <wp:docPr descr="" title="" id="51" name="Picture"/>
+            <wp:docPr descr="" title="" id="57" name="Picture"/>
             <a:graphic>
               <a:graphicData uri="http://schemas.openxmlformats.org/drawingml/2006/picture">
                 <pic:pic>
                   <pic:nvPicPr>
-                    <pic:cNvPr descr="_main_files/figure-docx/T-test-2.png" id="52" name="Picture"/>
+                    <pic:cNvPr descr="_main_files/figure-docx/T-test-1.png" id="58" name="Picture"/>
                     <pic:cNvPicPr>
                       <a:picLocks noChangeArrowheads="1" noChangeAspect="1"/>
                     </pic:cNvPicPr>
                   </pic:nvPicPr>
                   <pic:blipFill>
-                    <a:blip r:embed="rId50"/>
+                    <a:blip r:embed="rId56"/>
                     <a:stretch>
                       <a:fillRect/>
                     </a:stretch>
@@ -5170,6 +5269,48 @@
           </wp:inline>
         </w:drawing>
       </w:r>
+      <w:r>
+        <w:drawing>
+          <wp:inline>
+            <wp:extent cx="4620126" cy="3696101"/>
+            <wp:effectExtent b="0" l="0" r="0" t="0"/>
+            <wp:docPr descr="" title="" id="60" name="Picture"/>
+            <a:graphic>
+              <a:graphicData uri="http://schemas.openxmlformats.org/drawingml/2006/picture">
+                <pic:pic>
+                  <pic:nvPicPr>
+                    <pic:cNvPr descr="_main_files/figure-docx/T-test-2.png" id="61" name="Picture"/>
+                    <pic:cNvPicPr>
+                      <a:picLocks noChangeArrowheads="1" noChangeAspect="1"/>
+                    </pic:cNvPicPr>
+                  </pic:nvPicPr>
+                  <pic:blipFill>
+                    <a:blip r:embed="rId59"/>
+                    <a:stretch>
+                      <a:fillRect/>
+                    </a:stretch>
+                  </pic:blipFill>
+                  <pic:spPr bwMode="auto">
+                    <a:xfrm>
+                      <a:off x="0" y="0"/>
+                      <a:ext cx="4620126" cy="3696101"/>
+                    </a:xfrm>
+                    <a:prstGeom prst="rect">
+                      <a:avLst/>
+                    </a:prstGeom>
+                    <a:noFill/>
+                    <a:ln w="9525">
+                      <a:noFill/>
+                      <a:headEnd/>
+                      <a:tailEnd/>
+                    </a:ln>
+                  </pic:spPr>
+                </pic:pic>
+              </a:graphicData>
+            </a:graphic>
+          </wp:inline>
+        </w:drawing>
+      </w:r>
     </w:p>
     <w:p>
       <w:pPr>
@@ -5280,10 +5421,10 @@
         <w:t xml:space="preserve">This t-test compares confident using mobile chatbots before and after CEPEH chatbot usage.</w:t>
       </w:r>
     </w:p>
-    <w:bookmarkEnd w:id="53"/>
-    <w:bookmarkEnd w:id="54"/>
-    <w:bookmarkEnd w:id="55"/>
-    <w:bookmarkStart w:id="57" w:name="cites-and-refs"/>
+    <w:bookmarkEnd w:id="62"/>
+    <w:bookmarkEnd w:id="63"/>
+    <w:bookmarkEnd w:id="64"/>
+    <w:bookmarkStart w:id="66" w:name="cites-and-refs"/>
     <w:p>
       <w:pPr>
         <w:pStyle w:val="Heading1"/>
@@ -5306,7 +5447,7 @@
         <w:pStyle w:val="FirstParagraph"/>
       </w:pPr>
     </w:p>
-    <w:bookmarkStart w:id="56" w:name="cepeh-training-event-c1"/>
+    <w:bookmarkStart w:id="65" w:name="cepeh-training-event-c1"/>
     <w:p>
       <w:pPr>
         <w:pStyle w:val="Heading2"/>
@@ -5346,9 +5487,9 @@
         <w:t xml:space="preserve">Project managers of partners signposted the person involved, and relevant announcements were made though social media channels to the wider public. External to the project speakers were from University of Leeds, and Computer Science Department of University of Nottingham. It included academics, medical doctors, and researchers with focus both on clinical research and digital innovations in healthcare education and IT specialist/learning technologists 11.18 years of experiences (SD=7.2). A balance between male and female participants achieved.</w:t>
       </w:r>
     </w:p>
-    <w:bookmarkEnd w:id="56"/>
-    <w:bookmarkEnd w:id="57"/>
-    <w:bookmarkStart w:id="83" w:name="overall-training-events-evalaution"/>
+    <w:bookmarkEnd w:id="65"/>
+    <w:bookmarkEnd w:id="66"/>
+    <w:bookmarkStart w:id="92" w:name="overall-training-events-evalaution"/>
     <w:p>
       <w:pPr>
         <w:pStyle w:val="Heading1"/>
@@ -5416,7 +5557,7 @@
         <w:t xml:space="preserve">Participants liked the hands-on activities of the day also enjoyed the creativity of the groups on the online chatbot development tool. As an area of improvement, participants wanted more time on hands on sections.</w:t>
       </w:r>
     </w:p>
-    <w:bookmarkStart w:id="67" w:name="cepeh-training-event-2"/>
+    <w:bookmarkStart w:id="76" w:name="cepeh-training-event-2"/>
     <w:p>
       <w:pPr>
         <w:pStyle w:val="Heading2"/>
@@ -5564,7 +5705,7 @@
         <w:rPr>
           <w:rStyle w:val="FootnoteReference"/>
         </w:rPr>
-        <w:footnoteReference w:id="58"/>
+        <w:footnoteReference w:id="67"/>
       </w:r>
       <w:r>
         <w:t xml:space="preserve"> </w:t>
@@ -5646,7 +5787,7 @@
       <w:r>
         <w:t xml:space="preserve"> </w:t>
       </w:r>
-      <w:hyperlink r:id="rId60">
+      <w:hyperlink r:id="rId69">
         <w:r>
           <w:rPr>
             <w:rStyle w:val="Hyperlink"/>
@@ -5663,7 +5804,7 @@
       <w:r>
         <w:t xml:space="preserve"> </w:t>
       </w:r>
-      <w:hyperlink r:id="rId61">
+      <w:hyperlink r:id="rId70">
         <w:r>
           <w:rPr>
             <w:rStyle w:val="Hyperlink"/>
@@ -6012,7 +6153,7 @@
         <w:t xml:space="preserve">.</w:t>
       </w:r>
     </w:p>
-    <w:bookmarkStart w:id="64" w:name="citation-appearance"/>
+    <w:bookmarkStart w:id="73" w:name="citation-appearance"/>
     <w:p>
       <w:pPr>
         <w:pStyle w:val="Heading3"/>
@@ -6055,7 +6196,7 @@
       <w:r>
         <w:t xml:space="preserve"> </w:t>
       </w:r>
-      <w:hyperlink r:id="rId62">
+      <w:hyperlink r:id="rId71">
         <w:r>
           <w:rPr>
             <w:rStyle w:val="Hyperlink"/>
@@ -6370,7 +6511,7 @@
       <w:r>
         <w:t xml:space="preserve"> </w:t>
       </w:r>
-      <w:hyperlink r:id="rId63">
+      <w:hyperlink r:id="rId72">
         <w:r>
           <w:rPr>
             <w:rStyle w:val="Hyperlink"/>
@@ -6456,8 +6597,8 @@
         <w:t xml:space="preserve">.</w:t>
       </w:r>
     </w:p>
-    <w:bookmarkEnd w:id="64"/>
-    <w:bookmarkStart w:id="66" w:name="X6c5b3ddafdf9d3f8a197b666704f4ff23767ec4"/>
+    <w:bookmarkEnd w:id="73"/>
+    <w:bookmarkStart w:id="75" w:name="X6c5b3ddafdf9d3f8a197b666704f4ff23767ec4"/>
     <w:p>
       <w:pPr>
         <w:pStyle w:val="Heading3"/>
@@ -6485,7 +6626,7 @@
       <w:r>
         <w:t xml:space="preserve"> </w:t>
       </w:r>
-      <w:hyperlink r:id="rId65">
+      <w:hyperlink r:id="rId74">
         <w:r>
           <w:rPr>
             <w:rStyle w:val="Hyperlink"/>
@@ -6503,9 +6644,9 @@
         <w:t xml:space="preserve">Make sure you have the latest version of RStudio – the visual editor was originally really buggy, especially in relation to references, but as per v2022.02.0, it’s great!</w:t>
       </w:r>
     </w:p>
-    <w:bookmarkEnd w:id="66"/>
-    <w:bookmarkEnd w:id="67"/>
-    <w:bookmarkStart w:id="74" w:name="cross-referencing"/>
+    <w:bookmarkEnd w:id="75"/>
+    <w:bookmarkEnd w:id="76"/>
+    <w:bookmarkStart w:id="83" w:name="cross-referencing"/>
     <w:p>
       <w:pPr>
         <w:pStyle w:val="Heading2"/>
@@ -6595,7 +6736,7 @@
         <w:t xml:space="preserve">\@ref(label)</w:t>
       </w:r>
     </w:p>
-    <w:bookmarkStart w:id="69" w:name="section-references"/>
+    <w:bookmarkStart w:id="78" w:name="section-references"/>
     <w:p>
       <w:pPr>
         <w:pStyle w:val="Heading3"/>
@@ -6760,7 +6901,7 @@
         <w:t xml:space="preserve">?</w:t>
       </w:r>
     </w:p>
-    <w:bookmarkStart w:id="68" w:name="creating-custom-labels"/>
+    <w:bookmarkStart w:id="77" w:name="creating-custom-labels"/>
     <w:p>
       <w:pPr>
         <w:pStyle w:val="Heading4"/>
@@ -6866,9 +7007,9 @@
         <w:t xml:space="preserve">.</w:t>
       </w:r>
     </w:p>
-    <w:bookmarkEnd w:id="68"/>
-    <w:bookmarkEnd w:id="69"/>
-    <w:bookmarkStart w:id="70" w:name="figure-image-and-plot-references"/>
+    <w:bookmarkEnd w:id="77"/>
+    <w:bookmarkEnd w:id="78"/>
+    <w:bookmarkStart w:id="79" w:name="figure-image-and-plot-references"/>
     <w:p>
       <w:pPr>
         <w:pStyle w:val="Heading3"/>
@@ -7020,8 +7161,8 @@
         <w:t xml:space="preserve">.</w:t>
       </w:r>
     </w:p>
-    <w:bookmarkEnd w:id="70"/>
-    <w:bookmarkStart w:id="71" w:name="table-references"/>
+    <w:bookmarkEnd w:id="79"/>
+    <w:bookmarkStart w:id="80" w:name="table-references"/>
     <w:p>
       <w:pPr>
         <w:pStyle w:val="Heading3"/>
@@ -7154,8 +7295,8 @@
         <w:t xml:space="preserve">.</w:t>
       </w:r>
     </w:p>
-    <w:bookmarkEnd w:id="71"/>
-    <w:bookmarkStart w:id="73" w:name="including-page-numbers"/>
+    <w:bookmarkEnd w:id="80"/>
+    <w:bookmarkStart w:id="82" w:name="including-page-numbers"/>
     <w:p>
       <w:pPr>
         <w:pStyle w:val="Heading3"/>
@@ -7258,7 +7399,7 @@
         <w:t xml:space="preserve"> </w:t>
       </w:r>
     </w:p>
-    <w:bookmarkStart w:id="72" w:name="include-page-numbers-only-in-pdf-output"/>
+    <w:bookmarkStart w:id="81" w:name="include-page-numbers-only-in-pdf-output"/>
     <w:p>
       <w:pPr>
         <w:pStyle w:val="Heading4"/>
@@ -7375,10 +7516,10 @@
         <w:t xml:space="preserve">Note that we need to escape the backslash with another backslash here to get the correct output.</w:t>
       </w:r>
     </w:p>
-    <w:bookmarkEnd w:id="72"/>
-    <w:bookmarkEnd w:id="73"/>
-    <w:bookmarkEnd w:id="74"/>
-    <w:bookmarkStart w:id="79" w:name="collaborative-writing"/>
+    <w:bookmarkEnd w:id="81"/>
+    <w:bookmarkEnd w:id="82"/>
+    <w:bookmarkEnd w:id="83"/>
+    <w:bookmarkStart w:id="88" w:name="collaborative-writing"/>
     <w:p>
       <w:pPr>
         <w:pStyle w:val="Heading2"/>
@@ -7412,7 +7553,7 @@
       <w:r>
         <w:t xml:space="preserve"> </w:t>
       </w:r>
-      <w:hyperlink r:id="rId75">
+      <w:hyperlink r:id="rId84">
         <w:r>
           <w:rPr>
             <w:rStyle w:val="Hyperlink"/>
@@ -7484,7 +7625,7 @@
       <w:r>
         <w:t xml:space="preserve"> </w:t>
       </w:r>
-      <w:hyperlink r:id="rId76">
+      <w:hyperlink r:id="rId85">
         <w:r>
           <w:rPr>
             <w:rStyle w:val="Hyperlink"/>
@@ -7501,7 +7642,7 @@
       <w:r>
         <w:t xml:space="preserve"> </w:t>
       </w:r>
-      <w:hyperlink r:id="rId77">
+      <w:hyperlink r:id="rId86">
         <w:r>
           <w:rPr>
             <w:rStyle w:val="Hyperlink"/>
@@ -7538,7 +7679,7 @@
       <w:r>
         <w:t xml:space="preserve"> </w:t>
       </w:r>
-      <w:hyperlink r:id="rId78">
+      <w:hyperlink r:id="rId87">
         <w:r>
           <w:rPr>
             <w:rStyle w:val="Hyperlink"/>
@@ -7556,8 +7697,8 @@
         <w:t xml:space="preserve">I suspect some great solution will be developed in the not-to-distant future, probably by the RStudio team.</w:t>
       </w:r>
     </w:p>
-    <w:bookmarkEnd w:id="79"/>
-    <w:bookmarkStart w:id="82" w:name="additional-resources"/>
+    <w:bookmarkEnd w:id="88"/>
+    <w:bookmarkStart w:id="91" w:name="additional-resources"/>
     <w:p>
       <w:pPr>
         <w:pStyle w:val="Heading2"/>
@@ -7598,7 +7739,7 @@
       <w:r>
         <w:t xml:space="preserve"> </w:t>
       </w:r>
-      <w:hyperlink r:id="rId80">
+      <w:hyperlink r:id="rId89">
         <w:r>
           <w:rPr>
             <w:rStyle w:val="Hyperlink"/>
@@ -7630,7 +7771,7 @@
       <w:r>
         <w:t xml:space="preserve"> </w:t>
       </w:r>
-      <w:hyperlink r:id="rId81">
+      <w:hyperlink r:id="rId90">
         <w:r>
           <w:rPr>
             <w:rStyle w:val="Hyperlink"/>
@@ -7639,9 +7780,9 @@
         </w:r>
       </w:hyperlink>
     </w:p>
-    <w:bookmarkEnd w:id="82"/>
-    <w:bookmarkEnd w:id="83"/>
-    <w:bookmarkStart w:id="93" w:name="Discussion"/>
+    <w:bookmarkEnd w:id="91"/>
+    <w:bookmarkEnd w:id="92"/>
+    <w:bookmarkStart w:id="102" w:name="Discussion"/>
     <w:p>
       <w:pPr>
         <w:pStyle w:val="Heading1"/>
@@ -7680,7 +7821,7 @@
         <w:t xml:space="preserve">Those results can be interpreted that the learning objectives of the training event was chosen appropriately for the diverse audience including clinicians, academics, researchers, and learning technologists/IT specialist resulting to a successful training event that enable participants to take the acquired knowledge back to their organisations in order to co-design and implement. As it was expected and can be depicted from self-confidence statements that some participants being very confident before the event, not all the objectives expected to be reached by everyone, since the training was targeting both technical and non-technical participants. However, on both average and individual matched responses participants self-statements showed that they improved their knowledge and understanding in using co-creation approaches to develop digital education resources and in designing and developing chatbots as educational resources.</w:t>
       </w:r>
     </w:p>
-    <w:bookmarkStart w:id="92" w:name="reach-impact-and-qualatative-analysis"/>
+    <w:bookmarkStart w:id="101" w:name="reach-impact-and-qualatative-analysis"/>
     <w:p>
       <w:pPr>
         <w:pStyle w:val="Heading2"/>
@@ -7720,7 +7861,7 @@
         <w:t xml:space="preserve">(Note: if you are looking at the eBook version, you will not see much difference in this section, as it is only relevant for PDF output!)</w:t>
       </w:r>
     </w:p>
-    <w:bookmarkStart w:id="84" w:name="making-your-table-pretty"/>
+    <w:bookmarkStart w:id="93" w:name="making-your-table-pretty"/>
     <w:p>
       <w:pPr>
         <w:pStyle w:val="Heading3"/>
@@ -7787,8 +7928,8 @@
         <w:t xml:space="preserve">Compare this to the default style, which looks terrible:</w:t>
       </w:r>
     </w:p>
-    <w:bookmarkEnd w:id="84"/>
-    <w:bookmarkStart w:id="86" w:name="if-your-table-is-too-wide"/>
+    <w:bookmarkEnd w:id="93"/>
+    <w:bookmarkStart w:id="95" w:name="if-your-table-is-too-wide"/>
     <w:p>
       <w:pPr>
         <w:pStyle w:val="Heading3"/>
@@ -7837,7 +7978,7 @@
       <w:r>
         <w:t xml:space="preserve"> </w:t>
       </w:r>
-      <w:hyperlink r:id="rId85">
+      <w:hyperlink r:id="rId94">
         <w:r>
           <w:rPr>
             <w:rStyle w:val="VerbatimChar"/>
@@ -7860,8 +8001,8 @@
         <w:t xml:space="preserve">This scales down the table to fit the page width.</w:t>
       </w:r>
     </w:p>
-    <w:bookmarkEnd w:id="86"/>
-    <w:bookmarkStart w:id="87" w:name="if-your-table-is-too-long"/>
+    <w:bookmarkEnd w:id="95"/>
+    <w:bookmarkStart w:id="96" w:name="if-your-table-is-too-long"/>
     <w:p>
       <w:pPr>
         <w:pStyle w:val="Heading3"/>
@@ -8058,8 +8199,8 @@
         <w:t xml:space="preserve">function:</w:t>
       </w:r>
     </w:p>
-    <w:bookmarkEnd w:id="87"/>
-    <w:bookmarkStart w:id="91" w:name="max-power"/>
+    <w:bookmarkEnd w:id="96"/>
+    <w:bookmarkStart w:id="100" w:name="max-power"/>
     <w:p>
       <w:pPr>
         <w:pStyle w:val="Heading3"/>
@@ -8139,18 +8280,18 @@
           <wp:inline>
             <wp:extent cx="4105208" cy="3082103"/>
             <wp:effectExtent b="0" l="0" r="0" t="0"/>
-            <wp:docPr descr="Figure 5.1: Font sizes in LaTeX" title="" id="89" name="Picture"/>
+            <wp:docPr descr="Figure 5.1: Font sizes in LaTeX" title="" id="98" name="Picture"/>
             <a:graphic>
               <a:graphicData uri="http://schemas.openxmlformats.org/drawingml/2006/picture">
                 <pic:pic>
                   <pic:nvPicPr>
-                    <pic:cNvPr descr="figures/sample-content/latex_font_sizes.png" id="90" name="Picture"/>
+                    <pic:cNvPr descr="figures/sample-content/latex_font_sizes.png" id="99" name="Picture"/>
                     <pic:cNvPicPr>
                       <a:picLocks noChangeArrowheads="1" noChangeAspect="1"/>
                     </pic:cNvPicPr>
                   </pic:nvPicPr>
                   <pic:blipFill>
-                    <a:blip r:embed="rId88"/>
+                    <a:blip r:embed="rId97"/>
                     <a:stretch>
                       <a:fillRect/>
                     </a:stretch>
@@ -8250,10 +8391,10 @@
         <w:t xml:space="preserve">Add the attributes that make R Markdown understand that the table is a table (it seems R drops these when we do the string replacement)</w:t>
       </w:r>
     </w:p>
-    <w:bookmarkEnd w:id="91"/>
-    <w:bookmarkEnd w:id="92"/>
-    <w:bookmarkEnd w:id="93"/>
-    <w:bookmarkStart w:id="120" w:name="X51bc91f4e64bb84a1de0d4ebcf29499e1120650"/>
+    <w:bookmarkEnd w:id="100"/>
+    <w:bookmarkEnd w:id="101"/>
+    <w:bookmarkEnd w:id="102"/>
+    <w:bookmarkStart w:id="129" w:name="X51bc91f4e64bb84a1de0d4ebcf29499e1120650"/>
     <w:p>
       <w:pPr>
         <w:pStyle w:val="Heading1"/>
@@ -8271,7 +8412,7 @@
         <w:t xml:space="preserve">Text Mining, Natural Language Processing, and Sentiment Analysis</w:t>
       </w:r>
     </w:p>
-    <w:bookmarkStart w:id="94" w:name="cepeh-qualatative-feedback"/>
+    <w:bookmarkStart w:id="103" w:name="cepeh-qualatative-feedback"/>
     <w:p>
       <w:pPr>
         <w:pStyle w:val="Heading2"/>
@@ -8313,8 +8454,8 @@
         <w:t xml:space="preserve">Therefore, we have created such tools to allow efficient and intelligent analysis of this open/free focus group data.</w:t>
       </w:r>
     </w:p>
-    <w:bookmarkEnd w:id="94"/>
-    <w:bookmarkStart w:id="97" w:name="tokenising"/>
+    <w:bookmarkEnd w:id="103"/>
+    <w:bookmarkStart w:id="106" w:name="tokenising"/>
     <w:p>
       <w:pPr>
         <w:pStyle w:val="Heading2"/>
@@ -8548,7 +8689,7 @@
         <w:t xml:space="preserve">## 6 1      was        "\"\"..."</w:t>
       </w:r>
     </w:p>
-    <w:bookmarkStart w:id="95" w:name="removing-non-alphanumeric-characters"/>
+    <w:bookmarkStart w:id="104" w:name="removing-non-alphanumeric-characters"/>
     <w:p>
       <w:pPr>
         <w:pStyle w:val="Heading3"/>
@@ -8594,8 +8735,8 @@
         <w:t xml:space="preserve">separately from word)</w:t>
       </w:r>
     </w:p>
-    <w:bookmarkEnd w:id="95"/>
-    <w:bookmarkStart w:id="96" w:name="stop-words"/>
+    <w:bookmarkEnd w:id="104"/>
+    <w:bookmarkStart w:id="105" w:name="stop-words"/>
     <w:p>
       <w:pPr>
         <w:pStyle w:val="Heading3"/>
@@ -8986,9 +9127,9 @@
         <w:t xml:space="preserve">Break: Prepare your data with the steps above. 1) Unnest tokens, 2) Remove alpha-numeric characters, 3) Remove stopwords</w:t>
       </w:r>
     </w:p>
-    <w:bookmarkEnd w:id="96"/>
-    <w:bookmarkEnd w:id="97"/>
-    <w:bookmarkStart w:id="115" w:name="analysing-frequencies"/>
+    <w:bookmarkEnd w:id="105"/>
+    <w:bookmarkEnd w:id="106"/>
+    <w:bookmarkStart w:id="124" w:name="analysing-frequencies"/>
     <w:p>
       <w:pPr>
         <w:pStyle w:val="Heading2"/>
@@ -9006,7 +9147,7 @@
         <w:t xml:space="preserve">3 Analysing frequencies</w:t>
       </w:r>
     </w:p>
-    <w:bookmarkStart w:id="105" w:name="find-most-frequent-words"/>
+    <w:bookmarkStart w:id="114" w:name="find-most-frequent-words"/>
     <w:p>
       <w:pPr>
         <w:pStyle w:val="Heading3"/>
@@ -9615,7 +9756,7 @@
         <w:t xml:space="preserve">## # … with 377 more rows</w:t>
       </w:r>
     </w:p>
-    <w:bookmarkStart w:id="104" w:name="plotting-word-frequencies---bar-graphs"/>
+    <w:bookmarkStart w:id="113" w:name="plotting-word-frequencies---bar-graphs"/>
     <w:p>
       <w:pPr>
         <w:pStyle w:val="Heading4"/>
@@ -9658,18 +9799,18 @@
           <wp:inline>
             <wp:extent cx="4620126" cy="3696101"/>
             <wp:effectExtent b="0" l="0" r="0" t="0"/>
-            <wp:docPr descr="" title="" id="99" name="Picture"/>
+            <wp:docPr descr="" title="" id="108" name="Picture"/>
             <a:graphic>
               <a:graphicData uri="http://schemas.openxmlformats.org/drawingml/2006/picture">
                 <pic:pic>
                   <pic:nvPicPr>
-                    <pic:cNvPr descr="_main_files/figure-docx/Readable%20labels-1.png" id="100" name="Picture"/>
+                    <pic:cNvPr descr="_main_files/figure-docx/Readable%20labels-1.png" id="109" name="Picture"/>
                     <pic:cNvPicPr>
                       <a:picLocks noChangeArrowheads="1" noChangeAspect="1"/>
                     </pic:cNvPicPr>
                   </pic:nvPicPr>
                   <pic:blipFill>
-                    <a:blip r:embed="rId98"/>
+                    <a:blip r:embed="rId107"/>
                     <a:stretch>
                       <a:fillRect/>
                     </a:stretch>
@@ -9719,18 +9860,18 @@
           <wp:inline>
             <wp:extent cx="4620126" cy="3696101"/>
             <wp:effectExtent b="0" l="0" r="0" t="0"/>
-            <wp:docPr descr="" title="" id="102" name="Picture"/>
+            <wp:docPr descr="" title="" id="111" name="Picture"/>
             <a:graphic>
               <a:graphicData uri="http://schemas.openxmlformats.org/drawingml/2006/picture">
                 <pic:pic>
                   <pic:nvPicPr>
-                    <pic:cNvPr descr="_main_files/figure-docx/unnamed-chunk-17-1.png" id="103" name="Picture"/>
+                    <pic:cNvPr descr="_main_files/figure-docx/unnamed-chunk-17-1.png" id="112" name="Picture"/>
                     <pic:cNvPicPr>
                       <a:picLocks noChangeArrowheads="1" noChangeAspect="1"/>
                     </pic:cNvPicPr>
                   </pic:nvPicPr>
                   <pic:blipFill>
-                    <a:blip r:embed="rId101"/>
+                    <a:blip r:embed="rId110"/>
                     <a:stretch>
                       <a:fillRect/>
                     </a:stretch>
@@ -9765,9 +9906,9 @@
         <w:t xml:space="preserve">Although the frequency is not high for each word, we are able to get a general picture of the sentiments, intensities, and concerns which would be immediately occurring when plotted.</w:t>
       </w:r>
     </w:p>
-    <w:bookmarkEnd w:id="104"/>
-    <w:bookmarkEnd w:id="105"/>
-    <w:bookmarkStart w:id="110" w:name="normalised-frequency"/>
+    <w:bookmarkEnd w:id="113"/>
+    <w:bookmarkEnd w:id="114"/>
+    <w:bookmarkStart w:id="119" w:name="normalised-frequency"/>
     <w:p>
       <w:pPr>
         <w:pStyle w:val="Heading3"/>
@@ -10008,7 +10149,7 @@
         <w:t xml:space="preserve">## # … with 375 more rows</w:t>
       </w:r>
     </w:p>
-    <w:bookmarkStart w:id="109" w:name="plotting-normalised-frequency"/>
+    <w:bookmarkStart w:id="118" w:name="plotting-normalised-frequency"/>
     <w:p>
       <w:pPr>
         <w:pStyle w:val="Heading4"/>
@@ -10041,18 +10182,18 @@
           <wp:inline>
             <wp:extent cx="4620126" cy="3696101"/>
             <wp:effectExtent b="0" l="0" r="0" t="0"/>
-            <wp:docPr descr="" title="" id="107" name="Picture"/>
+            <wp:docPr descr="" title="" id="116" name="Picture"/>
             <a:graphic>
               <a:graphicData uri="http://schemas.openxmlformats.org/drawingml/2006/picture">
                 <pic:pic>
                   <pic:nvPicPr>
-                    <pic:cNvPr descr="_main_files/figure-docx/unnamed-chunk-19-1.png" id="108" name="Picture"/>
+                    <pic:cNvPr descr="_main_files/figure-docx/unnamed-chunk-19-1.png" id="117" name="Picture"/>
                     <pic:cNvPicPr>
                       <a:picLocks noChangeArrowheads="1" noChangeAspect="1"/>
                     </pic:cNvPicPr>
                   </pic:nvPicPr>
                   <pic:blipFill>
-                    <a:blip r:embed="rId106"/>
+                    <a:blip r:embed="rId115"/>
                     <a:stretch>
                       <a:fillRect/>
                     </a:stretch>
@@ -10079,9 +10220,9 @@
         </w:drawing>
       </w:r>
     </w:p>
-    <w:bookmarkEnd w:id="109"/>
-    <w:bookmarkEnd w:id="110"/>
-    <w:bookmarkStart w:id="114" w:name="word-clouds"/>
+    <w:bookmarkEnd w:id="118"/>
+    <w:bookmarkEnd w:id="119"/>
+    <w:bookmarkStart w:id="123" w:name="word-clouds"/>
     <w:p>
       <w:pPr>
         <w:pStyle w:val="Heading3"/>
@@ -10114,18 +10255,18 @@
           <wp:inline>
             <wp:extent cx="4620126" cy="3696101"/>
             <wp:effectExtent b="0" l="0" r="0" t="0"/>
-            <wp:docPr descr="" title="" id="112" name="Picture"/>
+            <wp:docPr descr="" title="" id="121" name="Picture"/>
             <a:graphic>
               <a:graphicData uri="http://schemas.openxmlformats.org/drawingml/2006/picture">
                 <pic:pic>
                   <pic:nvPicPr>
-                    <pic:cNvPr descr="_main_files/figure-docx/unnamed-chunk-20-1.png" id="113" name="Picture"/>
+                    <pic:cNvPr descr="_main_files/figure-docx/unnamed-chunk-20-1.png" id="122" name="Picture"/>
                     <pic:cNvPicPr>
                       <a:picLocks noChangeArrowheads="1" noChangeAspect="1"/>
                     </pic:cNvPicPr>
                   </pic:nvPicPr>
                   <pic:blipFill>
-                    <a:blip r:embed="rId111"/>
+                    <a:blip r:embed="rId120"/>
                     <a:stretch>
                       <a:fillRect/>
                     </a:stretch>
@@ -10152,9 +10293,9 @@
         </w:drawing>
       </w:r>
     </w:p>
-    <w:bookmarkEnd w:id="114"/>
-    <w:bookmarkEnd w:id="115"/>
-    <w:bookmarkStart w:id="119" w:name="the-vocabulary-of-texts"/>
+    <w:bookmarkEnd w:id="123"/>
+    <w:bookmarkEnd w:id="124"/>
+    <w:bookmarkStart w:id="128" w:name="the-vocabulary-of-texts"/>
     <w:p>
       <w:pPr>
         <w:pStyle w:val="Heading2"/>
@@ -10187,18 +10328,18 @@
           <wp:inline>
             <wp:extent cx="4620126" cy="3696101"/>
             <wp:effectExtent b="0" l="0" r="0" t="0"/>
-            <wp:docPr descr="" title="" id="117" name="Picture"/>
+            <wp:docPr descr="" title="" id="126" name="Picture"/>
             <a:graphic>
               <a:graphicData uri="http://schemas.openxmlformats.org/drawingml/2006/picture">
                 <pic:pic>
                   <pic:nvPicPr>
-                    <pic:cNvPr descr="_main_files/figure-docx/unnamed-chunk-22-1.png" id="118" name="Picture"/>
+                    <pic:cNvPr descr="_main_files/figure-docx/unnamed-chunk-22-1.png" id="127" name="Picture"/>
                     <pic:cNvPicPr>
                       <a:picLocks noChangeArrowheads="1" noChangeAspect="1"/>
                     </pic:cNvPicPr>
                   </pic:nvPicPr>
                   <pic:blipFill>
-                    <a:blip r:embed="rId116"/>
+                    <a:blip r:embed="rId125"/>
                     <a:stretch>
                       <a:fillRect/>
                     </a:stretch>
@@ -10225,9 +10366,9 @@
         </w:drawing>
       </w:r>
     </w:p>
-    <w:bookmarkEnd w:id="119"/>
-    <w:bookmarkEnd w:id="120"/>
-    <w:bookmarkStart w:id="124" w:name="sentiment-analysis"/>
+    <w:bookmarkEnd w:id="128"/>
+    <w:bookmarkEnd w:id="129"/>
+    <w:bookmarkStart w:id="133" w:name="sentiment-analysis"/>
     <w:p>
       <w:pPr>
         <w:pStyle w:val="Heading1"/>
@@ -10801,18 +10942,18 @@
           <wp:inline>
             <wp:extent cx="4620126" cy="3696101"/>
             <wp:effectExtent b="0" l="0" r="0" t="0"/>
-            <wp:docPr descr="" title="" id="122" name="Picture"/>
+            <wp:docPr descr="" title="" id="131" name="Picture"/>
             <a:graphic>
               <a:graphicData uri="http://schemas.openxmlformats.org/drawingml/2006/picture">
                 <pic:pic>
                   <pic:nvPicPr>
-                    <pic:cNvPr descr="_main_files/figure-docx/sentiment-1.png" id="123" name="Picture"/>
+                    <pic:cNvPr descr="_main_files/figure-docx/sentiment-1.png" id="132" name="Picture"/>
                     <pic:cNvPicPr>
                       <a:picLocks noChangeArrowheads="1" noChangeAspect="1"/>
                     </pic:cNvPicPr>
                   </pic:nvPicPr>
                   <pic:blipFill>
-                    <a:blip r:embed="rId121"/>
+                    <a:blip r:embed="rId130"/>
                     <a:stretch>
                       <a:fillRect/>
                     </a:stretch>
@@ -11029,8 +11170,8 @@
         <w:t xml:space="preserve"> </w:t>
       </w:r>
     </w:p>
-    <w:bookmarkEnd w:id="124"/>
-    <w:bookmarkStart w:id="125" w:name="appendix"/>
+    <w:bookmarkEnd w:id="133"/>
+    <w:bookmarkStart w:id="134" w:name="appendix"/>
     <w:p>
       <w:pPr>
         <w:pStyle w:val="Heading1"/>
@@ -11039,8 +11180,8 @@
         <w:t xml:space="preserve">Appendix</w:t>
       </w:r>
     </w:p>
-    <w:bookmarkEnd w:id="125"/>
-    <w:bookmarkStart w:id="126" w:name="appendix-appendix"/>
+    <w:bookmarkEnd w:id="134"/>
+    <w:bookmarkStart w:id="135" w:name="appendix-appendix"/>
     <w:p>
       <w:pPr>
         <w:pStyle w:val="Heading1"/>
@@ -11049,8 +11190,8 @@
         <w:t xml:space="preserve">(APPENDIX) Appendix</w:t>
       </w:r>
     </w:p>
-    <w:bookmarkEnd w:id="126"/>
-    <w:bookmarkStart w:id="127" w:name="the-first-appendix"/>
+    <w:bookmarkEnd w:id="135"/>
+    <w:bookmarkStart w:id="136" w:name="the-first-appendix"/>
     <w:p>
       <w:pPr>
         <w:pStyle w:val="Heading1"/>
@@ -11133,8 +11274,8 @@
         <w:t xml:space="preserve">:</w:t>
       </w:r>
     </w:p>
-    <w:bookmarkEnd w:id="127"/>
-    <w:bookmarkStart w:id="128" w:name="the-second-appendix-for-fun"/>
+    <w:bookmarkEnd w:id="136"/>
+    <w:bookmarkStart w:id="137" w:name="the-second-appendix-for-fun"/>
     <w:p>
       <w:pPr>
         <w:pStyle w:val="Heading1"/>
@@ -11152,8 +11293,8 @@
         <w:t xml:space="preserve">The Second Appendix, for Fun</w:t>
       </w:r>
     </w:p>
-    <w:bookmarkEnd w:id="128"/>
-    <w:bookmarkStart w:id="136" w:name="references"/>
+    <w:bookmarkEnd w:id="137"/>
+    <w:bookmarkStart w:id="145" w:name="references"/>
     <w:p>
       <w:pPr>
         <w:pStyle w:val="Heading1"/>
@@ -11162,8 +11303,8 @@
         <w:t xml:space="preserve">References</w:t>
       </w:r>
     </w:p>
-    <w:bookmarkStart w:id="135" w:name="refs"/>
-    <w:bookmarkStart w:id="130" w:name="ref-Lottridge2012"/>
+    <w:bookmarkStart w:id="144" w:name="refs"/>
+    <w:bookmarkStart w:id="139" w:name="ref-Lottridge2012"/>
     <w:p>
       <w:pPr>
         <w:pStyle w:val="Bibliography"/>
@@ -11196,7 +11337,7 @@
       <w:r>
         <w:t xml:space="preserve"> </w:t>
       </w:r>
-      <w:hyperlink r:id="rId129">
+      <w:hyperlink r:id="rId138">
         <w:r>
           <w:rPr>
             <w:rStyle w:val="Hyperlink"/>
@@ -11205,8 +11346,8 @@
         </w:r>
       </w:hyperlink>
     </w:p>
-    <w:bookmarkEnd w:id="130"/>
-    <w:bookmarkStart w:id="131" w:name="ref-Mill1965"/>
+    <w:bookmarkEnd w:id="139"/>
+    <w:bookmarkStart w:id="140" w:name="ref-Mill1965"/>
     <w:p>
       <w:pPr>
         <w:pStyle w:val="Bibliography"/>
@@ -11228,8 +11369,8 @@
         <w:t xml:space="preserve">. Longmans.</w:t>
       </w:r>
     </w:p>
-    <w:bookmarkEnd w:id="131"/>
-    <w:bookmarkStart w:id="133" w:name="ref-Shea2014"/>
+    <w:bookmarkEnd w:id="140"/>
+    <w:bookmarkStart w:id="142" w:name="ref-Shea2014"/>
     <w:p>
       <w:pPr>
         <w:pStyle w:val="Bibliography"/>
@@ -11275,7 +11416,7 @@
       <w:r>
         <w:t xml:space="preserve"> </w:t>
       </w:r>
-      <w:hyperlink r:id="rId132">
+      <w:hyperlink r:id="rId141">
         <w:r>
           <w:rPr>
             <w:rStyle w:val="Hyperlink"/>
@@ -11284,8 +11425,8 @@
         </w:r>
       </w:hyperlink>
     </w:p>
-    <w:bookmarkEnd w:id="133"/>
-    <w:bookmarkStart w:id="134" w:name="ref-Wu2016"/>
+    <w:bookmarkEnd w:id="142"/>
+    <w:bookmarkStart w:id="143" w:name="ref-Wu2016"/>
     <w:p>
       <w:pPr>
         <w:pStyle w:val="Bibliography"/>
@@ -11307,9 +11448,9 @@
         <w:t xml:space="preserve">. Knopf Publishing Group.</w:t>
       </w:r>
     </w:p>
-    <w:bookmarkEnd w:id="134"/>
-    <w:bookmarkEnd w:id="135"/>
-    <w:bookmarkEnd w:id="136"/>
+    <w:bookmarkEnd w:id="143"/>
+    <w:bookmarkEnd w:id="144"/>
+    <w:bookmarkEnd w:id="145"/>
     <w:sectPr/>
   </w:body>
 </w:document>
@@ -11335,7 +11476,7 @@
       </w:r>
     </w:p>
   </w:footnote>
-  <w:footnote w:id="58">
+  <w:footnote w:id="67">
     <w:p>
       <w:pPr>
         <w:pStyle w:val="FootnoteText"/>
@@ -11375,7 +11516,7 @@
       <w:r>
         <w:t xml:space="preserve"> </w:t>
       </w:r>
-      <w:hyperlink r:id="rId59">
+      <w:hyperlink r:id="rId68">
         <w:r>
           <w:rPr>
             <w:rStyle w:val="Hyperlink"/>

</xml_diff>

<commit_message>
9 boxplots, all working
</commit_message>
<xml_diff>
--- a/docs/_main.docx
+++ b/docs/_main.docx
@@ -2018,7 +2018,7 @@
     <w:bookmarkEnd w:id="33"/>
     <w:bookmarkEnd w:id="34"/>
     <w:bookmarkEnd w:id="35"/>
-    <w:bookmarkStart w:id="67" w:name="rmd-basics"/>
+    <w:bookmarkStart w:id="76" w:name="rmd-basics"/>
     <w:p>
       <w:pPr>
         <w:pStyle w:val="Heading1"/>
@@ -2046,7 +2046,7 @@
         <w:pStyle w:val="BodyText"/>
       </w:pPr>
     </w:p>
-    <w:bookmarkStart w:id="45" w:name="learner-background"/>
+    <w:bookmarkStart w:id="54" w:name="learner-background"/>
     <w:p>
       <w:pPr>
         <w:pStyle w:val="Heading2"/>
@@ -2471,6 +2471,225 @@
       </w:r>
       <w:r>
         <w:t xml:space="preserve">CYENS chatbot had around 10 more participants stating that they were neutral on gaining knowledge oo the topic</w:t>
+      </w:r>
+    </w:p>
+    <w:p>
+      <w:pPr>
+        <w:pStyle w:val="BodyText"/>
+      </w:pPr>
+      <w:r>
+        <w:drawing>
+          <wp:inline>
+            <wp:extent cx="4620126" cy="3696101"/>
+            <wp:effectExtent b="0" l="0" r="0" t="0"/>
+            <wp:docPr descr="" title="" id="46" name="Picture"/>
+            <a:graphic>
+              <a:graphicData uri="http://schemas.openxmlformats.org/drawingml/2006/picture">
+                <pic:pic>
+                  <pic:nvPicPr>
+                    <pic:cNvPr descr="_main_files/figure-docx/Boxplotsplits6-1.png" id="47" name="Picture"/>
+                    <pic:cNvPicPr>
+                      <a:picLocks noChangeArrowheads="1" noChangeAspect="1"/>
+                    </pic:cNvPicPr>
+                  </pic:nvPicPr>
+                  <pic:blipFill>
+                    <a:blip r:embed="rId45"/>
+                    <a:stretch>
+                      <a:fillRect/>
+                    </a:stretch>
+                  </pic:blipFill>
+                  <pic:spPr bwMode="auto">
+                    <a:xfrm>
+                      <a:off x="0" y="0"/>
+                      <a:ext cx="4620126" cy="3696101"/>
+                    </a:xfrm>
+                    <a:prstGeom prst="rect">
+                      <a:avLst/>
+                    </a:prstGeom>
+                    <a:noFill/>
+                    <a:ln w="9525">
+                      <a:noFill/>
+                      <a:headEnd/>
+                      <a:tailEnd/>
+                    </a:ln>
+                  </pic:spPr>
+                </pic:pic>
+              </a:graphicData>
+            </a:graphic>
+          </wp:inline>
+        </w:drawing>
+      </w:r>
+    </w:p>
+    <w:p>
+      <w:pPr>
+        <w:pStyle w:val="BodyText"/>
+      </w:pPr>
+      <w:r>
+        <w:drawing>
+          <wp:inline>
+            <wp:extent cx="4620126" cy="3696101"/>
+            <wp:effectExtent b="0" l="0" r="0" t="0"/>
+            <wp:docPr descr="" title="" id="49" name="Picture"/>
+            <a:graphic>
+              <a:graphicData uri="http://schemas.openxmlformats.org/drawingml/2006/picture">
+                <pic:pic>
+                  <pic:nvPicPr>
+                    <pic:cNvPr descr="_main_files/figure-docx/Boxplotsplits7-1.png" id="50" name="Picture"/>
+                    <pic:cNvPicPr>
+                      <a:picLocks noChangeArrowheads="1" noChangeAspect="1"/>
+                    </pic:cNvPicPr>
+                  </pic:nvPicPr>
+                  <pic:blipFill>
+                    <a:blip r:embed="rId48"/>
+                    <a:stretch>
+                      <a:fillRect/>
+                    </a:stretch>
+                  </pic:blipFill>
+                  <pic:spPr bwMode="auto">
+                    <a:xfrm>
+                      <a:off x="0" y="0"/>
+                      <a:ext cx="4620126" cy="3696101"/>
+                    </a:xfrm>
+                    <a:prstGeom prst="rect">
+                      <a:avLst/>
+                    </a:prstGeom>
+                    <a:noFill/>
+                    <a:ln w="9525">
+                      <a:noFill/>
+                      <a:headEnd/>
+                      <a:tailEnd/>
+                    </a:ln>
+                  </pic:spPr>
+                </pic:pic>
+              </a:graphicData>
+            </a:graphic>
+          </wp:inline>
+        </w:drawing>
+      </w:r>
+      <w:r>
+        <w:t xml:space="preserve"> </w:t>
+      </w:r>
+      <w:r>
+        <w:t xml:space="preserve">There was mixed results for the chatbot used being realistic and engaging. This question has two descriptive terms however based on the other results we understand that the chatbots’ NLP logic, or ability to respond required improvement to be more</w:t>
+      </w:r>
+      <w:r>
+        <w:t xml:space="preserve"> </w:t>
+      </w:r>
+      <w:r>
+        <w:t xml:space="preserve">‘</w:t>
+      </w:r>
+      <w:r>
+        <w:t xml:space="preserve">smooth</w:t>
+      </w:r>
+      <w:r>
+        <w:t xml:space="preserve">’</w:t>
+      </w:r>
+      <w:r>
+        <w:t xml:space="preserve"> </w:t>
+      </w:r>
+      <w:r>
+        <w:t xml:space="preserve">in replying. The primary limitation was found in the</w:t>
+      </w:r>
+      <w:r>
+        <w:t xml:space="preserve"> </w:t>
+      </w:r>
+      <w:r>
+        <w:t xml:space="preserve">‘</w:t>
+      </w:r>
+      <w:r>
+        <w:t xml:space="preserve">robotic</w:t>
+      </w:r>
+      <w:r>
+        <w:t xml:space="preserve">’</w:t>
+      </w:r>
+      <w:r>
+        <w:t xml:space="preserve"> </w:t>
+      </w:r>
+      <w:r>
+        <w:t xml:space="preserve">interactions(See Figure 10). This was investigated further in the</w:t>
+      </w:r>
+      <w:r>
+        <w:t xml:space="preserve"> </w:t>
+      </w:r>
+      <w:r>
+        <w:t xml:space="preserve">‘</w:t>
+      </w:r>
+      <w:r>
+        <w:t xml:space="preserve">Text Mining</w:t>
+      </w:r>
+      <w:r>
+        <w:t xml:space="preserve">’</w:t>
+      </w:r>
+      <w:r>
+        <w:t xml:space="preserve"> </w:t>
+      </w:r>
+      <w:r>
+        <w:t xml:space="preserve">and</w:t>
+      </w:r>
+      <w:r>
+        <w:t xml:space="preserve"> </w:t>
+      </w:r>
+      <w:r>
+        <w:t xml:space="preserve">‘</w:t>
+      </w:r>
+      <w:r>
+        <w:t xml:space="preserve">Sentiment Analysis</w:t>
+      </w:r>
+      <w:r>
+        <w:t xml:space="preserve">’</w:t>
+      </w:r>
+      <w:r>
+        <w:t xml:space="preserve"> </w:t>
+      </w:r>
+      <w:r>
+        <w:t xml:space="preserve">sections.</w:t>
+      </w:r>
+    </w:p>
+    <w:p>
+      <w:pPr>
+        <w:pStyle w:val="BodyText"/>
+      </w:pPr>
+      <w:r>
+        <w:drawing>
+          <wp:inline>
+            <wp:extent cx="4620126" cy="3696101"/>
+            <wp:effectExtent b="0" l="0" r="0" t="0"/>
+            <wp:docPr descr="" title="" id="52" name="Picture"/>
+            <a:graphic>
+              <a:graphicData uri="http://schemas.openxmlformats.org/drawingml/2006/picture">
+                <pic:pic>
+                  <pic:nvPicPr>
+                    <pic:cNvPr descr="_main_files/figure-docx/Boxplotsplits8-1.png" id="53" name="Picture"/>
+                    <pic:cNvPicPr>
+                      <a:picLocks noChangeArrowheads="1" noChangeAspect="1"/>
+                    </pic:cNvPicPr>
+                  </pic:nvPicPr>
+                  <pic:blipFill>
+                    <a:blip r:embed="rId51"/>
+                    <a:stretch>
+                      <a:fillRect/>
+                    </a:stretch>
+                  </pic:blipFill>
+                  <pic:spPr bwMode="auto">
+                    <a:xfrm>
+                      <a:off x="0" y="0"/>
+                      <a:ext cx="4620126" cy="3696101"/>
+                    </a:xfrm>
+                    <a:prstGeom prst="rect">
+                      <a:avLst/>
+                    </a:prstGeom>
+                    <a:noFill/>
+                    <a:ln w="9525">
+                      <a:noFill/>
+                      <a:headEnd/>
+                      <a:tailEnd/>
+                    </a:ln>
+                  </pic:spPr>
+                </pic:pic>
+              </a:graphicData>
+            </a:graphic>
+          </wp:inline>
+        </w:drawing>
       </w:r>
     </w:p>
     <w:tbl>
@@ -2643,8 +2862,8 @@
         </w:tc>
       </w:tr>
     </w:tbl>
-    <w:bookmarkEnd w:id="45"/>
-    <w:bookmarkStart w:id="54" w:name="chatbot-usabilty-questionanire-cuq"/>
+    <w:bookmarkEnd w:id="54"/>
+    <w:bookmarkStart w:id="63" w:name="chatbot-usabilty-questionanire-cuq"/>
     <w:p>
       <w:pPr>
         <w:pStyle w:val="Heading2"/>
@@ -2662,7 +2881,7 @@
         <w:t xml:space="preserve">Chatbot Usabilty Questionanire (CUQ)</w:t>
       </w:r>
     </w:p>
-    <w:bookmarkStart w:id="53" w:name="cuq-calcuation-tool"/>
+    <w:bookmarkStart w:id="62" w:name="cuq-calcuation-tool"/>
     <w:p>
       <w:pPr>
         <w:pStyle w:val="Heading3"/>
@@ -2696,7 +2915,7 @@
       <w:r>
         <w:t xml:space="preserve">“</w:t>
       </w:r>
-      <w:hyperlink r:id="rId46">
+      <w:hyperlink r:id="rId55">
         <w:r>
           <w:rPr>
             <w:rStyle w:val="Hyperlink"/>
@@ -2726,7 +2945,7 @@
       <w:pPr>
         <w:pStyle w:val="BodyText"/>
       </w:pPr>
-      <w:hyperlink r:id="rId47">
+      <w:hyperlink r:id="rId56">
         <w:r>
           <w:rPr>
             <w:rStyle w:val="Hyperlink"/>
@@ -2739,7 +2958,7 @@
       <w:pPr>
         <w:pStyle w:val="BodyText"/>
       </w:pPr>
-      <w:hyperlink r:id="rId48">
+      <w:hyperlink r:id="rId57">
         <w:r>
           <w:rPr>
             <w:rStyle w:val="Hyperlink"/>
@@ -2757,18 +2976,18 @@
           <wp:inline>
             <wp:extent cx="5334000" cy="4532599"/>
             <wp:effectExtent b="0" l="0" r="0" t="0"/>
-            <wp:docPr descr="(#fig:cuq image)A marvel-lous meme" title="" id="50" name="Picture"/>
+            <wp:docPr descr="(#fig:cuq image)A marvel-lous meme" title="" id="59" name="Picture"/>
             <a:graphic>
               <a:graphicData uri="http://schemas.openxmlformats.org/drawingml/2006/picture">
                 <pic:pic>
                   <pic:nvPicPr>
-                    <pic:cNvPr descr="cuq.png" id="51" name="Picture"/>
+                    <pic:cNvPr descr="cuq.png" id="60" name="Picture"/>
                     <pic:cNvPicPr>
                       <a:picLocks noChangeArrowheads="1" noChangeAspect="1"/>
                     </pic:cNvPicPr>
                   </pic:nvPicPr>
                   <pic:blipFill>
-                    <a:blip r:embed="rId49"/>
+                    <a:blip r:embed="rId58"/>
                     <a:stretch>
                       <a:fillRect/>
                     </a:stretch>
@@ -2891,7 +3110,7 @@
       <w:pPr>
         <w:pStyle w:val="BodyText"/>
       </w:pPr>
-      <w:hyperlink r:id="rId52">
+      <w:hyperlink r:id="rId61">
         <w:r>
           <w:rPr>
             <w:rStyle w:val="Hyperlink"/>
@@ -2900,9 +3119,9 @@
         </w:r>
       </w:hyperlink>
     </w:p>
-    <w:bookmarkEnd w:id="53"/>
-    <w:bookmarkEnd w:id="54"/>
-    <w:bookmarkStart w:id="55" w:name="system-usability-scale-sus-scores"/>
+    <w:bookmarkEnd w:id="62"/>
+    <w:bookmarkEnd w:id="63"/>
+    <w:bookmarkStart w:id="64" w:name="system-usability-scale-sus-scores"/>
     <w:p>
       <w:pPr>
         <w:pStyle w:val="Heading2"/>
@@ -4105,8 +4324,8 @@
         </w:tc>
       </w:tr>
     </w:tbl>
-    <w:bookmarkEnd w:id="55"/>
-    <w:bookmarkStart w:id="66" w:name="technology-acceptance-model"/>
+    <w:bookmarkEnd w:id="64"/>
+    <w:bookmarkStart w:id="75" w:name="technology-acceptance-model"/>
     <w:p>
       <w:pPr>
         <w:pStyle w:val="Heading2"/>
@@ -4206,7 +4425,7 @@
         <w:t xml:space="preserve">more benefit than expected by students.</w:t>
       </w:r>
     </w:p>
-    <w:bookmarkStart w:id="65" w:name="other-findings"/>
+    <w:bookmarkStart w:id="74" w:name="other-findings"/>
     <w:p>
       <w:pPr>
         <w:pStyle w:val="Heading3"/>
@@ -4389,18 +4608,18 @@
           <wp:inline>
             <wp:extent cx="4620126" cy="3696101"/>
             <wp:effectExtent b="0" l="0" r="0" t="0"/>
-            <wp:docPr descr="" title="" id="57" name="Picture"/>
+            <wp:docPr descr="" title="" id="66" name="Picture"/>
             <a:graphic>
               <a:graphicData uri="http://schemas.openxmlformats.org/drawingml/2006/picture">
                 <pic:pic>
                   <pic:nvPicPr>
-                    <pic:cNvPr descr="_main_files/figure-docx/Boxplotsplits2-1.png" id="58" name="Picture"/>
+                    <pic:cNvPr descr="_main_files/figure-docx/Boxplotsplits2-1.png" id="67" name="Picture"/>
                     <pic:cNvPicPr>
                       <a:picLocks noChangeArrowheads="1" noChangeAspect="1"/>
                     </pic:cNvPicPr>
                   </pic:nvPicPr>
                   <pic:blipFill>
-                    <a:blip r:embed="rId56"/>
+                    <a:blip r:embed="rId65"/>
                     <a:stretch>
                       <a:fillRect/>
                     </a:stretch>
@@ -4749,16 +4968,16 @@
         <w:rPr>
           <w:rStyle w:val="VerbatimChar"/>
         </w:rPr>
-        <w:t xml:space="preserve">## [35] "The chatbots personality was realistic and engaging (CUQ1)(post)"                               </w:t>
-      </w:r>
-      <w:r>
-        <w:br/>
-      </w:r>
-      <w:r>
-        <w:rPr>
-          <w:rStyle w:val="VerbatimChar"/>
-        </w:rPr>
-        <w:t xml:space="preserve">## [36] "The chatbot seemed too robotic (CUQ2)(post)"                                                    </w:t>
+        <w:t xml:space="preserve">## [35] "Personailty_real_engage"                                                                        </w:t>
+      </w:r>
+      <w:r>
+        <w:br/>
+      </w:r>
+      <w:r>
+        <w:rPr>
+          <w:rStyle w:val="VerbatimChar"/>
+        </w:rPr>
+        <w:t xml:space="preserve">## [36] "Robotic_CUQ2_post"                                                                              </w:t>
       </w:r>
       <w:r>
         <w:br/>
@@ -5163,7 +5382,7 @@
         <w:rPr>
           <w:rStyle w:val="VerbatimChar"/>
         </w:rPr>
-        <w:t xml:space="preserve">## [81] "I would trust the chatbot to provide me with information for my course(post)"                   </w:t>
+        <w:t xml:space="preserve">## [81] "POST_Trust"                                                                                     </w:t>
       </w:r>
       <w:r>
         <w:br/>
@@ -5219,7 +5438,7 @@
         <w:rPr>
           <w:rStyle w:val="VerbatimChar"/>
         </w:rPr>
-        <w:t xml:space="preserve">##  1 Female      2     2</w:t>
+        <w:t xml:space="preserve">##  1 &lt;NA&gt;       NA     1</w:t>
       </w:r>
       <w:r>
         <w:br/>
@@ -5237,70 +5456,70 @@
         <w:rPr>
           <w:rStyle w:val="VerbatimChar"/>
         </w:rPr>
-        <w:t xml:space="preserve">##  3 Female      2     2</w:t>
-      </w:r>
-      <w:r>
-        <w:br/>
-      </w:r>
-      <w:r>
-        <w:rPr>
-          <w:rStyle w:val="VerbatimChar"/>
-        </w:rPr>
-        <w:t xml:space="preserve">##  4 Female      2     2</w:t>
-      </w:r>
-      <w:r>
-        <w:br/>
-      </w:r>
-      <w:r>
-        <w:rPr>
-          <w:rStyle w:val="VerbatimChar"/>
-        </w:rPr>
-        <w:t xml:space="preserve">##  5 Female      2     2</w:t>
-      </w:r>
-      <w:r>
-        <w:br/>
-      </w:r>
-      <w:r>
-        <w:rPr>
-          <w:rStyle w:val="VerbatimChar"/>
-        </w:rPr>
-        <w:t xml:space="preserve">##  6 Female      2     2</w:t>
-      </w:r>
-      <w:r>
-        <w:br/>
-      </w:r>
-      <w:r>
-        <w:rPr>
-          <w:rStyle w:val="VerbatimChar"/>
-        </w:rPr>
-        <w:t xml:space="preserve">##  7 Female      2     2</w:t>
-      </w:r>
-      <w:r>
-        <w:br/>
-      </w:r>
-      <w:r>
-        <w:rPr>
-          <w:rStyle w:val="VerbatimChar"/>
-        </w:rPr>
-        <w:t xml:space="preserve">##  8 Female      2     2</w:t>
-      </w:r>
-      <w:r>
-        <w:br/>
-      </w:r>
-      <w:r>
-        <w:rPr>
-          <w:rStyle w:val="VerbatimChar"/>
-        </w:rPr>
-        <w:t xml:space="preserve">##  9 Female      2     2</w:t>
-      </w:r>
-      <w:r>
-        <w:br/>
-      </w:r>
-      <w:r>
-        <w:rPr>
-          <w:rStyle w:val="VerbatimChar"/>
-        </w:rPr>
-        <w:t xml:space="preserve">## 10 Female      2     2</w:t>
+        <w:t xml:space="preserve">##  3 &lt;NA&gt;       NA     1</w:t>
+      </w:r>
+      <w:r>
+        <w:br/>
+      </w:r>
+      <w:r>
+        <w:rPr>
+          <w:rStyle w:val="VerbatimChar"/>
+        </w:rPr>
+        <w:t xml:space="preserve">##  4 &lt;NA&gt;       NA     1</w:t>
+      </w:r>
+      <w:r>
+        <w:br/>
+      </w:r>
+      <w:r>
+        <w:rPr>
+          <w:rStyle w:val="VerbatimChar"/>
+        </w:rPr>
+        <w:t xml:space="preserve">##  5 &lt;NA&gt;       NA     1</w:t>
+      </w:r>
+      <w:r>
+        <w:br/>
+      </w:r>
+      <w:r>
+        <w:rPr>
+          <w:rStyle w:val="VerbatimChar"/>
+        </w:rPr>
+        <w:t xml:space="preserve">##  6 &lt;NA&gt;       NA     1</w:t>
+      </w:r>
+      <w:r>
+        <w:br/>
+      </w:r>
+      <w:r>
+        <w:rPr>
+          <w:rStyle w:val="VerbatimChar"/>
+        </w:rPr>
+        <w:t xml:space="preserve">##  7 &lt;NA&gt;       NA     1</w:t>
+      </w:r>
+      <w:r>
+        <w:br/>
+      </w:r>
+      <w:r>
+        <w:rPr>
+          <w:rStyle w:val="VerbatimChar"/>
+        </w:rPr>
+        <w:t xml:space="preserve">##  8 &lt;NA&gt;       NA     1</w:t>
+      </w:r>
+      <w:r>
+        <w:br/>
+      </w:r>
+      <w:r>
+        <w:rPr>
+          <w:rStyle w:val="VerbatimChar"/>
+        </w:rPr>
+        <w:t xml:space="preserve">##  9 &lt;NA&gt;       NA     1</w:t>
+      </w:r>
+      <w:r>
+        <w:br/>
+      </w:r>
+      <w:r>
+        <w:rPr>
+          <w:rStyle w:val="VerbatimChar"/>
+        </w:rPr>
+        <w:t xml:space="preserve">## 10 &lt;NA&gt;       NA     1</w:t>
       </w:r>
       <w:r>
         <w:br/>
@@ -5321,18 +5540,18 @@
           <wp:inline>
             <wp:extent cx="4620126" cy="3696101"/>
             <wp:effectExtent b="0" l="0" r="0" t="0"/>
-            <wp:docPr descr="" title="" id="60" name="Picture"/>
+            <wp:docPr descr="" title="" id="69" name="Picture"/>
             <a:graphic>
               <a:graphicData uri="http://schemas.openxmlformats.org/drawingml/2006/picture">
                 <pic:pic>
                   <pic:nvPicPr>
-                    <pic:cNvPr descr="_main_files/figure-docx/T-test-1.png" id="61" name="Picture"/>
+                    <pic:cNvPr descr="_main_files/figure-docx/T-test-1.png" id="70" name="Picture"/>
                     <pic:cNvPicPr>
                       <a:picLocks noChangeArrowheads="1" noChangeAspect="1"/>
                     </pic:cNvPicPr>
                   </pic:nvPicPr>
                   <pic:blipFill>
-                    <a:blip r:embed="rId59"/>
+                    <a:blip r:embed="rId68"/>
                     <a:stretch>
                       <a:fillRect/>
                     </a:stretch>
@@ -5363,18 +5582,18 @@
           <wp:inline>
             <wp:extent cx="4620126" cy="3696101"/>
             <wp:effectExtent b="0" l="0" r="0" t="0"/>
-            <wp:docPr descr="" title="" id="63" name="Picture"/>
+            <wp:docPr descr="" title="" id="72" name="Picture"/>
             <a:graphic>
               <a:graphicData uri="http://schemas.openxmlformats.org/drawingml/2006/picture">
                 <pic:pic>
                   <pic:nvPicPr>
-                    <pic:cNvPr descr="_main_files/figure-docx/T-test-2.png" id="64" name="Picture"/>
+                    <pic:cNvPr descr="_main_files/figure-docx/T-test-2.png" id="73" name="Picture"/>
                     <pic:cNvPicPr>
                       <a:picLocks noChangeArrowheads="1" noChangeAspect="1"/>
                     </pic:cNvPicPr>
                   </pic:nvPicPr>
                   <pic:blipFill>
-                    <a:blip r:embed="rId62"/>
+                    <a:blip r:embed="rId71"/>
                     <a:stretch>
                       <a:fillRect/>
                     </a:stretch>
@@ -5510,10 +5729,10 @@
         <w:t xml:space="preserve">This t-test compares confident using mobile chatbots before and after CEPEH chatbot usage.</w:t>
       </w:r>
     </w:p>
-    <w:bookmarkEnd w:id="65"/>
-    <w:bookmarkEnd w:id="66"/>
-    <w:bookmarkEnd w:id="67"/>
-    <w:bookmarkStart w:id="69" w:name="cites-and-refs"/>
+    <w:bookmarkEnd w:id="74"/>
+    <w:bookmarkEnd w:id="75"/>
+    <w:bookmarkEnd w:id="76"/>
+    <w:bookmarkStart w:id="78" w:name="cites-and-refs"/>
     <w:p>
       <w:pPr>
         <w:pStyle w:val="Heading1"/>
@@ -5536,7 +5755,7 @@
         <w:pStyle w:val="FirstParagraph"/>
       </w:pPr>
     </w:p>
-    <w:bookmarkStart w:id="68" w:name="cepeh-training-event-c1"/>
+    <w:bookmarkStart w:id="77" w:name="cepeh-training-event-c1"/>
     <w:p>
       <w:pPr>
         <w:pStyle w:val="Heading2"/>
@@ -5576,9 +5795,9 @@
         <w:t xml:space="preserve">Project managers of partners signposted the person involved, and relevant announcements were made though social media channels to the wider public. External to the project speakers were from University of Leeds, and Computer Science Department of University of Nottingham. It included academics, medical doctors, and researchers with focus both on clinical research and digital innovations in healthcare education and IT specialist/learning technologists 11.18 years of experiences (SD=7.2). A balance between male and female participants achieved.</w:t>
       </w:r>
     </w:p>
-    <w:bookmarkEnd w:id="68"/>
-    <w:bookmarkEnd w:id="69"/>
-    <w:bookmarkStart w:id="95" w:name="overall-training-events-evalaution"/>
+    <w:bookmarkEnd w:id="77"/>
+    <w:bookmarkEnd w:id="78"/>
+    <w:bookmarkStart w:id="104" w:name="overall-training-events-evalaution"/>
     <w:p>
       <w:pPr>
         <w:pStyle w:val="Heading1"/>
@@ -5646,7 +5865,7 @@
         <w:t xml:space="preserve">Participants liked the hands-on activities of the day also enjoyed the creativity of the groups on the online chatbot development tool. As an area of improvement, participants wanted more time on hands on sections.</w:t>
       </w:r>
     </w:p>
-    <w:bookmarkStart w:id="79" w:name="cepeh-training-event-2"/>
+    <w:bookmarkStart w:id="88" w:name="cepeh-training-event-2"/>
     <w:p>
       <w:pPr>
         <w:pStyle w:val="Heading2"/>
@@ -5794,7 +6013,7 @@
         <w:rPr>
           <w:rStyle w:val="FootnoteReference"/>
         </w:rPr>
-        <w:footnoteReference w:id="70"/>
+        <w:footnoteReference w:id="79"/>
       </w:r>
       <w:r>
         <w:t xml:space="preserve"> </w:t>
@@ -5876,7 +6095,7 @@
       <w:r>
         <w:t xml:space="preserve"> </w:t>
       </w:r>
-      <w:hyperlink r:id="rId72">
+      <w:hyperlink r:id="rId81">
         <w:r>
           <w:rPr>
             <w:rStyle w:val="Hyperlink"/>
@@ -5893,7 +6112,7 @@
       <w:r>
         <w:t xml:space="preserve"> </w:t>
       </w:r>
-      <w:hyperlink r:id="rId73">
+      <w:hyperlink r:id="rId82">
         <w:r>
           <w:rPr>
             <w:rStyle w:val="Hyperlink"/>
@@ -6242,7 +6461,7 @@
         <w:t xml:space="preserve">.</w:t>
       </w:r>
     </w:p>
-    <w:bookmarkStart w:id="76" w:name="citation-appearance"/>
+    <w:bookmarkStart w:id="85" w:name="citation-appearance"/>
     <w:p>
       <w:pPr>
         <w:pStyle w:val="Heading3"/>
@@ -6285,7 +6504,7 @@
       <w:r>
         <w:t xml:space="preserve"> </w:t>
       </w:r>
-      <w:hyperlink r:id="rId74">
+      <w:hyperlink r:id="rId83">
         <w:r>
           <w:rPr>
             <w:rStyle w:val="Hyperlink"/>
@@ -6600,7 +6819,7 @@
       <w:r>
         <w:t xml:space="preserve"> </w:t>
       </w:r>
-      <w:hyperlink r:id="rId75">
+      <w:hyperlink r:id="rId84">
         <w:r>
           <w:rPr>
             <w:rStyle w:val="Hyperlink"/>
@@ -6686,8 +6905,8 @@
         <w:t xml:space="preserve">.</w:t>
       </w:r>
     </w:p>
-    <w:bookmarkEnd w:id="76"/>
-    <w:bookmarkStart w:id="78" w:name="X6c5b3ddafdf9d3f8a197b666704f4ff23767ec4"/>
+    <w:bookmarkEnd w:id="85"/>
+    <w:bookmarkStart w:id="87" w:name="X6c5b3ddafdf9d3f8a197b666704f4ff23767ec4"/>
     <w:p>
       <w:pPr>
         <w:pStyle w:val="Heading3"/>
@@ -6715,7 +6934,7 @@
       <w:r>
         <w:t xml:space="preserve"> </w:t>
       </w:r>
-      <w:hyperlink r:id="rId77">
+      <w:hyperlink r:id="rId86">
         <w:r>
           <w:rPr>
             <w:rStyle w:val="Hyperlink"/>
@@ -6733,9 +6952,9 @@
         <w:t xml:space="preserve">Make sure you have the latest version of RStudio – the visual editor was originally really buggy, especially in relation to references, but as per v2022.02.0, it’s great!</w:t>
       </w:r>
     </w:p>
-    <w:bookmarkEnd w:id="78"/>
-    <w:bookmarkEnd w:id="79"/>
-    <w:bookmarkStart w:id="86" w:name="cross-referencing"/>
+    <w:bookmarkEnd w:id="87"/>
+    <w:bookmarkEnd w:id="88"/>
+    <w:bookmarkStart w:id="95" w:name="cross-referencing"/>
     <w:p>
       <w:pPr>
         <w:pStyle w:val="Heading2"/>
@@ -6825,7 +7044,7 @@
         <w:t xml:space="preserve">\@ref(label)</w:t>
       </w:r>
     </w:p>
-    <w:bookmarkStart w:id="81" w:name="section-references"/>
+    <w:bookmarkStart w:id="90" w:name="section-references"/>
     <w:p>
       <w:pPr>
         <w:pStyle w:val="Heading3"/>
@@ -6990,7 +7209,7 @@
         <w:t xml:space="preserve">?</w:t>
       </w:r>
     </w:p>
-    <w:bookmarkStart w:id="80" w:name="creating-custom-labels"/>
+    <w:bookmarkStart w:id="89" w:name="creating-custom-labels"/>
     <w:p>
       <w:pPr>
         <w:pStyle w:val="Heading4"/>
@@ -7096,9 +7315,9 @@
         <w:t xml:space="preserve">.</w:t>
       </w:r>
     </w:p>
-    <w:bookmarkEnd w:id="80"/>
-    <w:bookmarkEnd w:id="81"/>
-    <w:bookmarkStart w:id="82" w:name="figure-image-and-plot-references"/>
+    <w:bookmarkEnd w:id="89"/>
+    <w:bookmarkEnd w:id="90"/>
+    <w:bookmarkStart w:id="91" w:name="figure-image-and-plot-references"/>
     <w:p>
       <w:pPr>
         <w:pStyle w:val="Heading3"/>
@@ -7250,8 +7469,8 @@
         <w:t xml:space="preserve">.</w:t>
       </w:r>
     </w:p>
-    <w:bookmarkEnd w:id="82"/>
-    <w:bookmarkStart w:id="83" w:name="table-references"/>
+    <w:bookmarkEnd w:id="91"/>
+    <w:bookmarkStart w:id="92" w:name="table-references"/>
     <w:p>
       <w:pPr>
         <w:pStyle w:val="Heading3"/>
@@ -7384,8 +7603,8 @@
         <w:t xml:space="preserve">.</w:t>
       </w:r>
     </w:p>
-    <w:bookmarkEnd w:id="83"/>
-    <w:bookmarkStart w:id="85" w:name="including-page-numbers"/>
+    <w:bookmarkEnd w:id="92"/>
+    <w:bookmarkStart w:id="94" w:name="including-page-numbers"/>
     <w:p>
       <w:pPr>
         <w:pStyle w:val="Heading3"/>
@@ -7488,7 +7707,7 @@
         <w:t xml:space="preserve"> </w:t>
       </w:r>
     </w:p>
-    <w:bookmarkStart w:id="84" w:name="include-page-numbers-only-in-pdf-output"/>
+    <w:bookmarkStart w:id="93" w:name="include-page-numbers-only-in-pdf-output"/>
     <w:p>
       <w:pPr>
         <w:pStyle w:val="Heading4"/>
@@ -7605,10 +7824,10 @@
         <w:t xml:space="preserve">Note that we need to escape the backslash with another backslash here to get the correct output.</w:t>
       </w:r>
     </w:p>
-    <w:bookmarkEnd w:id="84"/>
-    <w:bookmarkEnd w:id="85"/>
-    <w:bookmarkEnd w:id="86"/>
-    <w:bookmarkStart w:id="91" w:name="collaborative-writing"/>
+    <w:bookmarkEnd w:id="93"/>
+    <w:bookmarkEnd w:id="94"/>
+    <w:bookmarkEnd w:id="95"/>
+    <w:bookmarkStart w:id="100" w:name="collaborative-writing"/>
     <w:p>
       <w:pPr>
         <w:pStyle w:val="Heading2"/>
@@ -7642,7 +7861,7 @@
       <w:r>
         <w:t xml:space="preserve"> </w:t>
       </w:r>
-      <w:hyperlink r:id="rId87">
+      <w:hyperlink r:id="rId96">
         <w:r>
           <w:rPr>
             <w:rStyle w:val="Hyperlink"/>
@@ -7714,7 +7933,7 @@
       <w:r>
         <w:t xml:space="preserve"> </w:t>
       </w:r>
-      <w:hyperlink r:id="rId88">
+      <w:hyperlink r:id="rId97">
         <w:r>
           <w:rPr>
             <w:rStyle w:val="Hyperlink"/>
@@ -7731,7 +7950,7 @@
       <w:r>
         <w:t xml:space="preserve"> </w:t>
       </w:r>
-      <w:hyperlink r:id="rId89">
+      <w:hyperlink r:id="rId98">
         <w:r>
           <w:rPr>
             <w:rStyle w:val="Hyperlink"/>
@@ -7768,7 +7987,7 @@
       <w:r>
         <w:t xml:space="preserve"> </w:t>
       </w:r>
-      <w:hyperlink r:id="rId90">
+      <w:hyperlink r:id="rId99">
         <w:r>
           <w:rPr>
             <w:rStyle w:val="Hyperlink"/>
@@ -7786,8 +8005,8 @@
         <w:t xml:space="preserve">I suspect some great solution will be developed in the not-to-distant future, probably by the RStudio team.</w:t>
       </w:r>
     </w:p>
-    <w:bookmarkEnd w:id="91"/>
-    <w:bookmarkStart w:id="94" w:name="additional-resources"/>
+    <w:bookmarkEnd w:id="100"/>
+    <w:bookmarkStart w:id="103" w:name="additional-resources"/>
     <w:p>
       <w:pPr>
         <w:pStyle w:val="Heading2"/>
@@ -7828,7 +8047,7 @@
       <w:r>
         <w:t xml:space="preserve"> </w:t>
       </w:r>
-      <w:hyperlink r:id="rId92">
+      <w:hyperlink r:id="rId101">
         <w:r>
           <w:rPr>
             <w:rStyle w:val="Hyperlink"/>
@@ -7860,7 +8079,7 @@
       <w:r>
         <w:t xml:space="preserve"> </w:t>
       </w:r>
-      <w:hyperlink r:id="rId93">
+      <w:hyperlink r:id="rId102">
         <w:r>
           <w:rPr>
             <w:rStyle w:val="Hyperlink"/>
@@ -7869,9 +8088,9 @@
         </w:r>
       </w:hyperlink>
     </w:p>
-    <w:bookmarkEnd w:id="94"/>
-    <w:bookmarkEnd w:id="95"/>
-    <w:bookmarkStart w:id="105" w:name="Discussion"/>
+    <w:bookmarkEnd w:id="103"/>
+    <w:bookmarkEnd w:id="104"/>
+    <w:bookmarkStart w:id="114" w:name="Discussion"/>
     <w:p>
       <w:pPr>
         <w:pStyle w:val="Heading1"/>
@@ -7910,7 +8129,7 @@
         <w:t xml:space="preserve">Those results can be interpreted that the learning objectives of the training event was chosen appropriately for the diverse audience including clinicians, academics, researchers, and learning technologists/IT specialist resulting to a successful training event that enable participants to take the acquired knowledge back to their organisations in order to co-design and implement. As it was expected and can be depicted from self-confidence statements that some participants being very confident before the event, not all the objectives expected to be reached by everyone, since the training was targeting both technical and non-technical participants. However, on both average and individual matched responses participants self-statements showed that they improved their knowledge and understanding in using co-creation approaches to develop digital education resources and in designing and developing chatbots as educational resources.</w:t>
       </w:r>
     </w:p>
-    <w:bookmarkStart w:id="104" w:name="reach-impact-and-qualatative-analysis"/>
+    <w:bookmarkStart w:id="113" w:name="reach-impact-and-qualatative-analysis"/>
     <w:p>
       <w:pPr>
         <w:pStyle w:val="Heading2"/>
@@ -7950,7 +8169,7 @@
         <w:t xml:space="preserve">(Note: if you are looking at the eBook version, you will not see much difference in this section, as it is only relevant for PDF output!)</w:t>
       </w:r>
     </w:p>
-    <w:bookmarkStart w:id="96" w:name="making-your-table-pretty"/>
+    <w:bookmarkStart w:id="105" w:name="making-your-table-pretty"/>
     <w:p>
       <w:pPr>
         <w:pStyle w:val="Heading3"/>
@@ -8017,8 +8236,8 @@
         <w:t xml:space="preserve">Compare this to the default style, which looks terrible:</w:t>
       </w:r>
     </w:p>
-    <w:bookmarkEnd w:id="96"/>
-    <w:bookmarkStart w:id="98" w:name="if-your-table-is-too-wide"/>
+    <w:bookmarkEnd w:id="105"/>
+    <w:bookmarkStart w:id="107" w:name="if-your-table-is-too-wide"/>
     <w:p>
       <w:pPr>
         <w:pStyle w:val="Heading3"/>
@@ -8067,7 +8286,7 @@
       <w:r>
         <w:t xml:space="preserve"> </w:t>
       </w:r>
-      <w:hyperlink r:id="rId97">
+      <w:hyperlink r:id="rId106">
         <w:r>
           <w:rPr>
             <w:rStyle w:val="VerbatimChar"/>
@@ -8090,8 +8309,8 @@
         <w:t xml:space="preserve">This scales down the table to fit the page width.</w:t>
       </w:r>
     </w:p>
-    <w:bookmarkEnd w:id="98"/>
-    <w:bookmarkStart w:id="99" w:name="if-your-table-is-too-long"/>
+    <w:bookmarkEnd w:id="107"/>
+    <w:bookmarkStart w:id="108" w:name="if-your-table-is-too-long"/>
     <w:p>
       <w:pPr>
         <w:pStyle w:val="Heading3"/>
@@ -8288,8 +8507,8 @@
         <w:t xml:space="preserve">function:</w:t>
       </w:r>
     </w:p>
-    <w:bookmarkEnd w:id="99"/>
-    <w:bookmarkStart w:id="103" w:name="max-power"/>
+    <w:bookmarkEnd w:id="108"/>
+    <w:bookmarkStart w:id="112" w:name="max-power"/>
     <w:p>
       <w:pPr>
         <w:pStyle w:val="Heading3"/>
@@ -8369,18 +8588,18 @@
           <wp:inline>
             <wp:extent cx="4105208" cy="3082103"/>
             <wp:effectExtent b="0" l="0" r="0" t="0"/>
-            <wp:docPr descr="Figure 5.1: Font sizes in LaTeX" title="" id="101" name="Picture"/>
+            <wp:docPr descr="Figure 5.1: Font sizes in LaTeX" title="" id="110" name="Picture"/>
             <a:graphic>
               <a:graphicData uri="http://schemas.openxmlformats.org/drawingml/2006/picture">
                 <pic:pic>
                   <pic:nvPicPr>
-                    <pic:cNvPr descr="figures/sample-content/latex_font_sizes.png" id="102" name="Picture"/>
+                    <pic:cNvPr descr="figures/sample-content/latex_font_sizes.png" id="111" name="Picture"/>
                     <pic:cNvPicPr>
                       <a:picLocks noChangeArrowheads="1" noChangeAspect="1"/>
                     </pic:cNvPicPr>
                   </pic:nvPicPr>
                   <pic:blipFill>
-                    <a:blip r:embed="rId100"/>
+                    <a:blip r:embed="rId109"/>
                     <a:stretch>
                       <a:fillRect/>
                     </a:stretch>
@@ -8480,10 +8699,10 @@
         <w:t xml:space="preserve">Add the attributes that make R Markdown understand that the table is a table (it seems R drops these when we do the string replacement)</w:t>
       </w:r>
     </w:p>
-    <w:bookmarkEnd w:id="103"/>
-    <w:bookmarkEnd w:id="104"/>
-    <w:bookmarkEnd w:id="105"/>
-    <w:bookmarkStart w:id="132" w:name="X51bc91f4e64bb84a1de0d4ebcf29499e1120650"/>
+    <w:bookmarkEnd w:id="112"/>
+    <w:bookmarkEnd w:id="113"/>
+    <w:bookmarkEnd w:id="114"/>
+    <w:bookmarkStart w:id="141" w:name="X51bc91f4e64bb84a1de0d4ebcf29499e1120650"/>
     <w:p>
       <w:pPr>
         <w:pStyle w:val="Heading1"/>
@@ -8501,7 +8720,7 @@
         <w:t xml:space="preserve">Text Mining, Natural Language Processing, and Sentiment Analysis</w:t>
       </w:r>
     </w:p>
-    <w:bookmarkStart w:id="106" w:name="cepeh-qualatative-feedback"/>
+    <w:bookmarkStart w:id="115" w:name="cepeh-qualatative-feedback"/>
     <w:p>
       <w:pPr>
         <w:pStyle w:val="Heading2"/>
@@ -8543,8 +8762,8 @@
         <w:t xml:space="preserve">Therefore, we have created such tools to allow efficient and intelligent analysis of this open/free focus group data.</w:t>
       </w:r>
     </w:p>
-    <w:bookmarkEnd w:id="106"/>
-    <w:bookmarkStart w:id="109" w:name="tokenising"/>
+    <w:bookmarkEnd w:id="115"/>
+    <w:bookmarkStart w:id="118" w:name="tokenising"/>
     <w:p>
       <w:pPr>
         <w:pStyle w:val="Heading2"/>
@@ -8778,7 +8997,7 @@
         <w:t xml:space="preserve">## 6 1      was        "\"\"..."</w:t>
       </w:r>
     </w:p>
-    <w:bookmarkStart w:id="107" w:name="removing-non-alphanumeric-characters"/>
+    <w:bookmarkStart w:id="116" w:name="removing-non-alphanumeric-characters"/>
     <w:p>
       <w:pPr>
         <w:pStyle w:val="Heading3"/>
@@ -8824,8 +9043,8 @@
         <w:t xml:space="preserve">separately from word)</w:t>
       </w:r>
     </w:p>
-    <w:bookmarkEnd w:id="107"/>
-    <w:bookmarkStart w:id="108" w:name="stop-words"/>
+    <w:bookmarkEnd w:id="116"/>
+    <w:bookmarkStart w:id="117" w:name="stop-words"/>
     <w:p>
       <w:pPr>
         <w:pStyle w:val="Heading3"/>
@@ -9216,9 +9435,9 @@
         <w:t xml:space="preserve">Break: Prepare your data with the steps above. 1) Unnest tokens, 2) Remove alpha-numeric characters, 3) Remove stopwords</w:t>
       </w:r>
     </w:p>
-    <w:bookmarkEnd w:id="108"/>
-    <w:bookmarkEnd w:id="109"/>
-    <w:bookmarkStart w:id="127" w:name="analysing-frequencies"/>
+    <w:bookmarkEnd w:id="117"/>
+    <w:bookmarkEnd w:id="118"/>
+    <w:bookmarkStart w:id="136" w:name="analysing-frequencies"/>
     <w:p>
       <w:pPr>
         <w:pStyle w:val="Heading2"/>
@@ -9236,7 +9455,7 @@
         <w:t xml:space="preserve">3 Analysing frequencies</w:t>
       </w:r>
     </w:p>
-    <w:bookmarkStart w:id="117" w:name="find-most-frequent-words"/>
+    <w:bookmarkStart w:id="126" w:name="find-most-frequent-words"/>
     <w:p>
       <w:pPr>
         <w:pStyle w:val="Heading3"/>
@@ -9845,7 +10064,7 @@
         <w:t xml:space="preserve">## # … with 377 more rows</w:t>
       </w:r>
     </w:p>
-    <w:bookmarkStart w:id="116" w:name="plotting-word-frequencies---bar-graphs"/>
+    <w:bookmarkStart w:id="125" w:name="plotting-word-frequencies---bar-graphs"/>
     <w:p>
       <w:pPr>
         <w:pStyle w:val="Heading4"/>
@@ -9888,18 +10107,18 @@
           <wp:inline>
             <wp:extent cx="4620126" cy="3696101"/>
             <wp:effectExtent b="0" l="0" r="0" t="0"/>
-            <wp:docPr descr="" title="" id="111" name="Picture"/>
+            <wp:docPr descr="" title="" id="120" name="Picture"/>
             <a:graphic>
               <a:graphicData uri="http://schemas.openxmlformats.org/drawingml/2006/picture">
                 <pic:pic>
                   <pic:nvPicPr>
-                    <pic:cNvPr descr="_main_files/figure-docx/Readable%20labels-1.png" id="112" name="Picture"/>
+                    <pic:cNvPr descr="_main_files/figure-docx/Readable%20labels-1.png" id="121" name="Picture"/>
                     <pic:cNvPicPr>
                       <a:picLocks noChangeArrowheads="1" noChangeAspect="1"/>
                     </pic:cNvPicPr>
                   </pic:nvPicPr>
                   <pic:blipFill>
-                    <a:blip r:embed="rId110"/>
+                    <a:blip r:embed="rId119"/>
                     <a:stretch>
                       <a:fillRect/>
                     </a:stretch>
@@ -9949,18 +10168,18 @@
           <wp:inline>
             <wp:extent cx="4620126" cy="3696101"/>
             <wp:effectExtent b="0" l="0" r="0" t="0"/>
-            <wp:docPr descr="" title="" id="114" name="Picture"/>
+            <wp:docPr descr="" title="" id="123" name="Picture"/>
             <a:graphic>
               <a:graphicData uri="http://schemas.openxmlformats.org/drawingml/2006/picture">
                 <pic:pic>
                   <pic:nvPicPr>
-                    <pic:cNvPr descr="_main_files/figure-docx/unnamed-chunk-17-1.png" id="115" name="Picture"/>
+                    <pic:cNvPr descr="_main_files/figure-docx/unnamed-chunk-17-1.png" id="124" name="Picture"/>
                     <pic:cNvPicPr>
                       <a:picLocks noChangeArrowheads="1" noChangeAspect="1"/>
                     </pic:cNvPicPr>
                   </pic:nvPicPr>
                   <pic:blipFill>
-                    <a:blip r:embed="rId113"/>
+                    <a:blip r:embed="rId122"/>
                     <a:stretch>
                       <a:fillRect/>
                     </a:stretch>
@@ -9995,9 +10214,9 @@
         <w:t xml:space="preserve">Although the frequency is not high for each word, we are able to get a general picture of the sentiments, intensities, and concerns which would be immediately occurring when plotted.</w:t>
       </w:r>
     </w:p>
-    <w:bookmarkEnd w:id="116"/>
-    <w:bookmarkEnd w:id="117"/>
-    <w:bookmarkStart w:id="122" w:name="normalised-frequency"/>
+    <w:bookmarkEnd w:id="125"/>
+    <w:bookmarkEnd w:id="126"/>
+    <w:bookmarkStart w:id="131" w:name="normalised-frequency"/>
     <w:p>
       <w:pPr>
         <w:pStyle w:val="Heading3"/>
@@ -10238,7 +10457,7 @@
         <w:t xml:space="preserve">## # … with 375 more rows</w:t>
       </w:r>
     </w:p>
-    <w:bookmarkStart w:id="121" w:name="plotting-normalised-frequency"/>
+    <w:bookmarkStart w:id="130" w:name="plotting-normalised-frequency"/>
     <w:p>
       <w:pPr>
         <w:pStyle w:val="Heading4"/>
@@ -10271,18 +10490,18 @@
           <wp:inline>
             <wp:extent cx="4620126" cy="3696101"/>
             <wp:effectExtent b="0" l="0" r="0" t="0"/>
-            <wp:docPr descr="" title="" id="119" name="Picture"/>
+            <wp:docPr descr="" title="" id="128" name="Picture"/>
             <a:graphic>
               <a:graphicData uri="http://schemas.openxmlformats.org/drawingml/2006/picture">
                 <pic:pic>
                   <pic:nvPicPr>
-                    <pic:cNvPr descr="_main_files/figure-docx/unnamed-chunk-19-1.png" id="120" name="Picture"/>
+                    <pic:cNvPr descr="_main_files/figure-docx/unnamed-chunk-19-1.png" id="129" name="Picture"/>
                     <pic:cNvPicPr>
                       <a:picLocks noChangeArrowheads="1" noChangeAspect="1"/>
                     </pic:cNvPicPr>
                   </pic:nvPicPr>
                   <pic:blipFill>
-                    <a:blip r:embed="rId118"/>
+                    <a:blip r:embed="rId127"/>
                     <a:stretch>
                       <a:fillRect/>
                     </a:stretch>
@@ -10309,9 +10528,9 @@
         </w:drawing>
       </w:r>
     </w:p>
-    <w:bookmarkEnd w:id="121"/>
-    <w:bookmarkEnd w:id="122"/>
-    <w:bookmarkStart w:id="126" w:name="word-clouds"/>
+    <w:bookmarkEnd w:id="130"/>
+    <w:bookmarkEnd w:id="131"/>
+    <w:bookmarkStart w:id="135" w:name="word-clouds"/>
     <w:p>
       <w:pPr>
         <w:pStyle w:val="Heading3"/>
@@ -10344,18 +10563,18 @@
           <wp:inline>
             <wp:extent cx="4620126" cy="3696101"/>
             <wp:effectExtent b="0" l="0" r="0" t="0"/>
-            <wp:docPr descr="" title="" id="124" name="Picture"/>
+            <wp:docPr descr="" title="" id="133" name="Picture"/>
             <a:graphic>
               <a:graphicData uri="http://schemas.openxmlformats.org/drawingml/2006/picture">
                 <pic:pic>
                   <pic:nvPicPr>
-                    <pic:cNvPr descr="_main_files/figure-docx/unnamed-chunk-20-1.png" id="125" name="Picture"/>
+                    <pic:cNvPr descr="_main_files/figure-docx/unnamed-chunk-20-1.png" id="134" name="Picture"/>
                     <pic:cNvPicPr>
                       <a:picLocks noChangeArrowheads="1" noChangeAspect="1"/>
                     </pic:cNvPicPr>
                   </pic:nvPicPr>
                   <pic:blipFill>
-                    <a:blip r:embed="rId123"/>
+                    <a:blip r:embed="rId132"/>
                     <a:stretch>
                       <a:fillRect/>
                     </a:stretch>
@@ -10382,9 +10601,9 @@
         </w:drawing>
       </w:r>
     </w:p>
-    <w:bookmarkEnd w:id="126"/>
-    <w:bookmarkEnd w:id="127"/>
-    <w:bookmarkStart w:id="131" w:name="the-vocabulary-of-texts"/>
+    <w:bookmarkEnd w:id="135"/>
+    <w:bookmarkEnd w:id="136"/>
+    <w:bookmarkStart w:id="140" w:name="the-vocabulary-of-texts"/>
     <w:p>
       <w:pPr>
         <w:pStyle w:val="Heading2"/>
@@ -10417,18 +10636,18 @@
           <wp:inline>
             <wp:extent cx="4620126" cy="3696101"/>
             <wp:effectExtent b="0" l="0" r="0" t="0"/>
-            <wp:docPr descr="" title="" id="129" name="Picture"/>
+            <wp:docPr descr="" title="" id="138" name="Picture"/>
             <a:graphic>
               <a:graphicData uri="http://schemas.openxmlformats.org/drawingml/2006/picture">
                 <pic:pic>
                   <pic:nvPicPr>
-                    <pic:cNvPr descr="_main_files/figure-docx/unnamed-chunk-22-1.png" id="130" name="Picture"/>
+                    <pic:cNvPr descr="_main_files/figure-docx/unnamed-chunk-22-1.png" id="139" name="Picture"/>
                     <pic:cNvPicPr>
                       <a:picLocks noChangeArrowheads="1" noChangeAspect="1"/>
                     </pic:cNvPicPr>
                   </pic:nvPicPr>
                   <pic:blipFill>
-                    <a:blip r:embed="rId128"/>
+                    <a:blip r:embed="rId137"/>
                     <a:stretch>
                       <a:fillRect/>
                     </a:stretch>
@@ -10455,9 +10674,9 @@
         </w:drawing>
       </w:r>
     </w:p>
-    <w:bookmarkEnd w:id="131"/>
-    <w:bookmarkEnd w:id="132"/>
-    <w:bookmarkStart w:id="136" w:name="sentiment-analysis"/>
+    <w:bookmarkEnd w:id="140"/>
+    <w:bookmarkEnd w:id="141"/>
+    <w:bookmarkStart w:id="145" w:name="sentiment-analysis"/>
     <w:p>
       <w:pPr>
         <w:pStyle w:val="Heading1"/>
@@ -11031,18 +11250,18 @@
           <wp:inline>
             <wp:extent cx="4620126" cy="3696101"/>
             <wp:effectExtent b="0" l="0" r="0" t="0"/>
-            <wp:docPr descr="" title="" id="134" name="Picture"/>
+            <wp:docPr descr="" title="" id="143" name="Picture"/>
             <a:graphic>
               <a:graphicData uri="http://schemas.openxmlformats.org/drawingml/2006/picture">
                 <pic:pic>
                   <pic:nvPicPr>
-                    <pic:cNvPr descr="_main_files/figure-docx/sentiment-1.png" id="135" name="Picture"/>
+                    <pic:cNvPr descr="_main_files/figure-docx/sentiment-1.png" id="144" name="Picture"/>
                     <pic:cNvPicPr>
                       <a:picLocks noChangeArrowheads="1" noChangeAspect="1"/>
                     </pic:cNvPicPr>
                   </pic:nvPicPr>
                   <pic:blipFill>
-                    <a:blip r:embed="rId133"/>
+                    <a:blip r:embed="rId142"/>
                     <a:stretch>
                       <a:fillRect/>
                     </a:stretch>
@@ -11259,8 +11478,8 @@
         <w:t xml:space="preserve"> </w:t>
       </w:r>
     </w:p>
-    <w:bookmarkEnd w:id="136"/>
-    <w:bookmarkStart w:id="137" w:name="appendix"/>
+    <w:bookmarkEnd w:id="145"/>
+    <w:bookmarkStart w:id="146" w:name="appendix"/>
     <w:p>
       <w:pPr>
         <w:pStyle w:val="Heading1"/>
@@ -11269,8 +11488,8 @@
         <w:t xml:space="preserve">Appendix</w:t>
       </w:r>
     </w:p>
-    <w:bookmarkEnd w:id="137"/>
-    <w:bookmarkStart w:id="138" w:name="appendix-appendix"/>
+    <w:bookmarkEnd w:id="146"/>
+    <w:bookmarkStart w:id="147" w:name="appendix-appendix"/>
     <w:p>
       <w:pPr>
         <w:pStyle w:val="Heading1"/>
@@ -11279,8 +11498,8 @@
         <w:t xml:space="preserve">(APPENDIX) Appendix</w:t>
       </w:r>
     </w:p>
-    <w:bookmarkEnd w:id="138"/>
-    <w:bookmarkStart w:id="139" w:name="the-first-appendix"/>
+    <w:bookmarkEnd w:id="147"/>
+    <w:bookmarkStart w:id="148" w:name="the-first-appendix"/>
     <w:p>
       <w:pPr>
         <w:pStyle w:val="Heading1"/>
@@ -11363,8 +11582,8 @@
         <w:t xml:space="preserve">:</w:t>
       </w:r>
     </w:p>
-    <w:bookmarkEnd w:id="139"/>
-    <w:bookmarkStart w:id="140" w:name="the-second-appendix-for-fun"/>
+    <w:bookmarkEnd w:id="148"/>
+    <w:bookmarkStart w:id="149" w:name="the-second-appendix-for-fun"/>
     <w:p>
       <w:pPr>
         <w:pStyle w:val="Heading1"/>
@@ -11382,8 +11601,8 @@
         <w:t xml:space="preserve">The Second Appendix, for Fun</w:t>
       </w:r>
     </w:p>
-    <w:bookmarkEnd w:id="140"/>
-    <w:bookmarkStart w:id="148" w:name="references"/>
+    <w:bookmarkEnd w:id="149"/>
+    <w:bookmarkStart w:id="157" w:name="references"/>
     <w:p>
       <w:pPr>
         <w:pStyle w:val="Heading1"/>
@@ -11392,8 +11611,8 @@
         <w:t xml:space="preserve">References</w:t>
       </w:r>
     </w:p>
-    <w:bookmarkStart w:id="147" w:name="refs"/>
-    <w:bookmarkStart w:id="142" w:name="ref-Lottridge2012"/>
+    <w:bookmarkStart w:id="156" w:name="refs"/>
+    <w:bookmarkStart w:id="151" w:name="ref-Lottridge2012"/>
     <w:p>
       <w:pPr>
         <w:pStyle w:val="Bibliography"/>
@@ -11426,7 +11645,7 @@
       <w:r>
         <w:t xml:space="preserve"> </w:t>
       </w:r>
-      <w:hyperlink r:id="rId141">
+      <w:hyperlink r:id="rId150">
         <w:r>
           <w:rPr>
             <w:rStyle w:val="Hyperlink"/>
@@ -11435,8 +11654,8 @@
         </w:r>
       </w:hyperlink>
     </w:p>
-    <w:bookmarkEnd w:id="142"/>
-    <w:bookmarkStart w:id="143" w:name="ref-Mill1965"/>
+    <w:bookmarkEnd w:id="151"/>
+    <w:bookmarkStart w:id="152" w:name="ref-Mill1965"/>
     <w:p>
       <w:pPr>
         <w:pStyle w:val="Bibliography"/>
@@ -11458,8 +11677,8 @@
         <w:t xml:space="preserve">. Longmans.</w:t>
       </w:r>
     </w:p>
-    <w:bookmarkEnd w:id="143"/>
-    <w:bookmarkStart w:id="145" w:name="ref-Shea2014"/>
+    <w:bookmarkEnd w:id="152"/>
+    <w:bookmarkStart w:id="154" w:name="ref-Shea2014"/>
     <w:p>
       <w:pPr>
         <w:pStyle w:val="Bibliography"/>
@@ -11505,7 +11724,7 @@
       <w:r>
         <w:t xml:space="preserve"> </w:t>
       </w:r>
-      <w:hyperlink r:id="rId144">
+      <w:hyperlink r:id="rId153">
         <w:r>
           <w:rPr>
             <w:rStyle w:val="Hyperlink"/>
@@ -11514,8 +11733,8 @@
         </w:r>
       </w:hyperlink>
     </w:p>
-    <w:bookmarkEnd w:id="145"/>
-    <w:bookmarkStart w:id="146" w:name="ref-Wu2016"/>
+    <w:bookmarkEnd w:id="154"/>
+    <w:bookmarkStart w:id="155" w:name="ref-Wu2016"/>
     <w:p>
       <w:pPr>
         <w:pStyle w:val="Bibliography"/>
@@ -11537,9 +11756,9 @@
         <w:t xml:space="preserve">. Knopf Publishing Group.</w:t>
       </w:r>
     </w:p>
-    <w:bookmarkEnd w:id="146"/>
-    <w:bookmarkEnd w:id="147"/>
-    <w:bookmarkEnd w:id="148"/>
+    <w:bookmarkEnd w:id="155"/>
+    <w:bookmarkEnd w:id="156"/>
+    <w:bookmarkEnd w:id="157"/>
     <w:sectPr/>
   </w:body>
 </w:document>
@@ -11565,7 +11784,7 @@
       </w:r>
     </w:p>
   </w:footnote>
-  <w:footnote w:id="70">
+  <w:footnote w:id="79">
     <w:p>
       <w:pPr>
         <w:pStyle w:val="FootnoteText"/>
@@ -11605,7 +11824,7 @@
       <w:r>
         <w:t xml:space="preserve"> </w:t>
       </w:r>
-      <w:hyperlink r:id="rId71">
+      <w:hyperlink r:id="rId80">
         <w:r>
           <w:rPr>
             <w:rStyle w:val="Hyperlink"/>

</xml_diff>

<commit_message>
done for today, 130am 27th dec 2022
</commit_message>
<xml_diff>
--- a/docs/_main.docx
+++ b/docs/_main.docx
@@ -2018,7 +2018,7 @@
     <w:bookmarkEnd w:id="33"/>
     <w:bookmarkEnd w:id="34"/>
     <w:bookmarkEnd w:id="35"/>
-    <w:bookmarkStart w:id="76" w:name="rmd-basics"/>
+    <w:bookmarkStart w:id="79" w:name="rmd-basics"/>
     <w:p>
       <w:pPr>
         <w:pStyle w:val="Heading1"/>
@@ -2046,7 +2046,7 @@
         <w:pStyle w:val="BodyText"/>
       </w:pPr>
     </w:p>
-    <w:bookmarkStart w:id="54" w:name="learner-background"/>
+    <w:bookmarkStart w:id="57" w:name="learner-background"/>
     <w:p>
       <w:pPr>
         <w:pStyle w:val="Heading2"/>
@@ -2666,6 +2666,53 @@
                   </pic:nvPicPr>
                   <pic:blipFill>
                     <a:blip r:embed="rId51"/>
+                    <a:stretch>
+                      <a:fillRect/>
+                    </a:stretch>
+                  </pic:blipFill>
+                  <pic:spPr bwMode="auto">
+                    <a:xfrm>
+                      <a:off x="0" y="0"/>
+                      <a:ext cx="4620126" cy="3696101"/>
+                    </a:xfrm>
+                    <a:prstGeom prst="rect">
+                      <a:avLst/>
+                    </a:prstGeom>
+                    <a:noFill/>
+                    <a:ln w="9525">
+                      <a:noFill/>
+                      <a:headEnd/>
+                      <a:tailEnd/>
+                    </a:ln>
+                  </pic:spPr>
+                </pic:pic>
+              </a:graphicData>
+            </a:graphic>
+          </wp:inline>
+        </w:drawing>
+      </w:r>
+    </w:p>
+    <w:p>
+      <w:pPr>
+        <w:pStyle w:val="BodyText"/>
+      </w:pPr>
+      <w:r>
+        <w:drawing>
+          <wp:inline>
+            <wp:extent cx="4620126" cy="3696101"/>
+            <wp:effectExtent b="0" l="0" r="0" t="0"/>
+            <wp:docPr descr="" title="" id="55" name="Picture"/>
+            <a:graphic>
+              <a:graphicData uri="http://schemas.openxmlformats.org/drawingml/2006/picture">
+                <pic:pic>
+                  <pic:nvPicPr>
+                    <pic:cNvPr descr="_main_files/figure-docx/Boxplotsplits9-1.png" id="56" name="Picture"/>
+                    <pic:cNvPicPr>
+                      <a:picLocks noChangeArrowheads="1" noChangeAspect="1"/>
+                    </pic:cNvPicPr>
+                  </pic:nvPicPr>
+                  <pic:blipFill>
+                    <a:blip r:embed="rId54"/>
                     <a:stretch>
                       <a:fillRect/>
                     </a:stretch>
@@ -2862,8 +2909,8 @@
         </w:tc>
       </w:tr>
     </w:tbl>
-    <w:bookmarkEnd w:id="54"/>
-    <w:bookmarkStart w:id="63" w:name="chatbot-usabilty-questionanire-cuq"/>
+    <w:bookmarkEnd w:id="57"/>
+    <w:bookmarkStart w:id="66" w:name="chatbot-usabilty-questionanire-cuq"/>
     <w:p>
       <w:pPr>
         <w:pStyle w:val="Heading2"/>
@@ -2881,7 +2928,7 @@
         <w:t xml:space="preserve">Chatbot Usabilty Questionanire (CUQ)</w:t>
       </w:r>
     </w:p>
-    <w:bookmarkStart w:id="62" w:name="cuq-calcuation-tool"/>
+    <w:bookmarkStart w:id="65" w:name="cuq-calcuation-tool"/>
     <w:p>
       <w:pPr>
         <w:pStyle w:val="Heading3"/>
@@ -2915,7 +2962,7 @@
       <w:r>
         <w:t xml:space="preserve">“</w:t>
       </w:r>
-      <w:hyperlink r:id="rId55">
+      <w:hyperlink r:id="rId58">
         <w:r>
           <w:rPr>
             <w:rStyle w:val="Hyperlink"/>
@@ -2945,7 +2992,7 @@
       <w:pPr>
         <w:pStyle w:val="BodyText"/>
       </w:pPr>
-      <w:hyperlink r:id="rId56">
+      <w:hyperlink r:id="rId59">
         <w:r>
           <w:rPr>
             <w:rStyle w:val="Hyperlink"/>
@@ -2958,7 +3005,7 @@
       <w:pPr>
         <w:pStyle w:val="BodyText"/>
       </w:pPr>
-      <w:hyperlink r:id="rId57">
+      <w:hyperlink r:id="rId60">
         <w:r>
           <w:rPr>
             <w:rStyle w:val="Hyperlink"/>
@@ -2976,18 +3023,18 @@
           <wp:inline>
             <wp:extent cx="5334000" cy="4532599"/>
             <wp:effectExtent b="0" l="0" r="0" t="0"/>
-            <wp:docPr descr="(#fig:cuq image)A marvel-lous meme" title="" id="59" name="Picture"/>
+            <wp:docPr descr="(#fig:cuq image)A marvel-lous meme" title="" id="62" name="Picture"/>
             <a:graphic>
               <a:graphicData uri="http://schemas.openxmlformats.org/drawingml/2006/picture">
                 <pic:pic>
                   <pic:nvPicPr>
-                    <pic:cNvPr descr="cuq.png" id="60" name="Picture"/>
+                    <pic:cNvPr descr="cuq.png" id="63" name="Picture"/>
                     <pic:cNvPicPr>
                       <a:picLocks noChangeArrowheads="1" noChangeAspect="1"/>
                     </pic:cNvPicPr>
                   </pic:nvPicPr>
                   <pic:blipFill>
-                    <a:blip r:embed="rId58"/>
+                    <a:blip r:embed="rId61"/>
                     <a:stretch>
                       <a:fillRect/>
                     </a:stretch>
@@ -3110,7 +3157,7 @@
       <w:pPr>
         <w:pStyle w:val="BodyText"/>
       </w:pPr>
-      <w:hyperlink r:id="rId61">
+      <w:hyperlink r:id="rId64">
         <w:r>
           <w:rPr>
             <w:rStyle w:val="Hyperlink"/>
@@ -3119,9 +3166,9 @@
         </w:r>
       </w:hyperlink>
     </w:p>
-    <w:bookmarkEnd w:id="62"/>
-    <w:bookmarkEnd w:id="63"/>
-    <w:bookmarkStart w:id="64" w:name="system-usability-scale-sus-scores"/>
+    <w:bookmarkEnd w:id="65"/>
+    <w:bookmarkEnd w:id="66"/>
+    <w:bookmarkStart w:id="67" w:name="system-usability-scale-sus-scores"/>
     <w:p>
       <w:pPr>
         <w:pStyle w:val="Heading2"/>
@@ -4324,8 +4371,8 @@
         </w:tc>
       </w:tr>
     </w:tbl>
-    <w:bookmarkEnd w:id="64"/>
-    <w:bookmarkStart w:id="75" w:name="technology-acceptance-model"/>
+    <w:bookmarkEnd w:id="67"/>
+    <w:bookmarkStart w:id="78" w:name="technology-acceptance-model"/>
     <w:p>
       <w:pPr>
         <w:pStyle w:val="Heading2"/>
@@ -4425,7 +4472,7 @@
         <w:t xml:space="preserve">more benefit than expected by students.</w:t>
       </w:r>
     </w:p>
-    <w:bookmarkStart w:id="74" w:name="other-findings"/>
+    <w:bookmarkStart w:id="77" w:name="other-findings"/>
     <w:p>
       <w:pPr>
         <w:pStyle w:val="Heading3"/>
@@ -4602,938 +4649,6 @@
     <w:p>
       <w:pPr>
         <w:pStyle w:val="BodyText"/>
-      </w:pPr>
-      <w:r>
-        <w:drawing>
-          <wp:inline>
-            <wp:extent cx="4620126" cy="3696101"/>
-            <wp:effectExtent b="0" l="0" r="0" t="0"/>
-            <wp:docPr descr="" title="" id="66" name="Picture"/>
-            <a:graphic>
-              <a:graphicData uri="http://schemas.openxmlformats.org/drawingml/2006/picture">
-                <pic:pic>
-                  <pic:nvPicPr>
-                    <pic:cNvPr descr="_main_files/figure-docx/Boxplotsplits2-1.png" id="67" name="Picture"/>
-                    <pic:cNvPicPr>
-                      <a:picLocks noChangeArrowheads="1" noChangeAspect="1"/>
-                    </pic:cNvPicPr>
-                  </pic:nvPicPr>
-                  <pic:blipFill>
-                    <a:blip r:embed="rId65"/>
-                    <a:stretch>
-                      <a:fillRect/>
-                    </a:stretch>
-                  </pic:blipFill>
-                  <pic:spPr bwMode="auto">
-                    <a:xfrm>
-                      <a:off x="0" y="0"/>
-                      <a:ext cx="4620126" cy="3696101"/>
-                    </a:xfrm>
-                    <a:prstGeom prst="rect">
-                      <a:avLst/>
-                    </a:prstGeom>
-                    <a:noFill/>
-                    <a:ln w="9525">
-                      <a:noFill/>
-                      <a:headEnd/>
-                      <a:tailEnd/>
-                    </a:ln>
-                  </pic:spPr>
-                </pic:pic>
-              </a:graphicData>
-            </a:graphic>
-          </wp:inline>
-        </w:drawing>
-      </w:r>
-    </w:p>
-    <w:p>
-      <w:pPr>
-        <w:pStyle w:val="BodyText"/>
-      </w:pPr>
-      <w:r>
-        <w:t xml:space="preserve">Repeated Measures t-test, aka paired t-test (before and after measurements)</w:t>
-      </w:r>
-    </w:p>
-    <w:p>
-      <w:pPr>
-        <w:pStyle w:val="SourceCode"/>
-      </w:pPr>
-      <w:r>
-        <w:rPr>
-          <w:rStyle w:val="VerbatimChar"/>
-        </w:rPr>
-        <w:t xml:space="preserve">##  [1] "sex"                                                                                            </w:t>
-      </w:r>
-      <w:r>
-        <w:br/>
-      </w:r>
-      <w:r>
-        <w:rPr>
-          <w:rStyle w:val="VerbatimChar"/>
-        </w:rPr>
-        <w:t xml:space="preserve">##  [2] "before"                                                                                         </w:t>
-      </w:r>
-      <w:r>
-        <w:br/>
-      </w:r>
-      <w:r>
-        <w:rPr>
-          <w:rStyle w:val="VerbatimChar"/>
-        </w:rPr>
-        <w:t xml:space="preserve">##  [3] "after"                                                                                          </w:t>
-      </w:r>
-      <w:r>
-        <w:br/>
-      </w:r>
-      <w:r>
-        <w:rPr>
-          <w:rStyle w:val="VerbatimChar"/>
-        </w:rPr>
-        <w:t xml:space="preserve">##  [4] "Code"                                                                                           </w:t>
-      </w:r>
-      <w:r>
-        <w:br/>
-      </w:r>
-      <w:r>
-        <w:rPr>
-          <w:rStyle w:val="VerbatimChar"/>
-        </w:rPr>
-        <w:t xml:space="preserve">##  [5] "Location"                                                                                       </w:t>
-      </w:r>
-      <w:r>
-        <w:br/>
-      </w:r>
-      <w:r>
-        <w:rPr>
-          <w:rStyle w:val="VerbatimChar"/>
-        </w:rPr>
-        <w:t xml:space="preserve">##  [6] "Profession"                                                                                     </w:t>
-      </w:r>
-      <w:r>
-        <w:br/>
-      </w:r>
-      <w:r>
-        <w:rPr>
-          <w:rStyle w:val="VerbatimChar"/>
-        </w:rPr>
-        <w:t xml:space="preserve">##  [7] "CurrentMaterials"                                                                               </w:t>
-      </w:r>
-      <w:r>
-        <w:br/>
-      </w:r>
-      <w:r>
-        <w:rPr>
-          <w:rStyle w:val="VerbatimChar"/>
-        </w:rPr>
-        <w:t xml:space="preserve">##  [8] "Previous_Chatbot_Usage"                                                                         </w:t>
-      </w:r>
-      <w:r>
-        <w:br/>
-      </w:r>
-      <w:r>
-        <w:rPr>
-          <w:rStyle w:val="VerbatimChar"/>
-        </w:rPr>
-        <w:t xml:space="preserve">##  [9] "Use chatbots frequently (pre)"                                                                  </w:t>
-      </w:r>
-      <w:r>
-        <w:br/>
-      </w:r>
-      <w:r>
-        <w:rPr>
-          <w:rStyle w:val="VerbatimChar"/>
-        </w:rPr>
-        <w:t xml:space="preserve">## [10] "...10"                                                                                          </w:t>
-      </w:r>
-      <w:r>
-        <w:br/>
-      </w:r>
-      <w:r>
-        <w:rPr>
-          <w:rStyle w:val="VerbatimChar"/>
-        </w:rPr>
-        <w:t xml:space="preserve">## [11] "I find chatbots can be useful in my daily life (PE1)(pre)"                                      </w:t>
-      </w:r>
-      <w:r>
-        <w:br/>
-      </w:r>
-      <w:r>
-        <w:rPr>
-          <w:rStyle w:val="VerbatimChar"/>
-        </w:rPr>
-        <w:t xml:space="preserve">## [12] "Using chatbots increases my chances of achieving things that are important to me (PE2)(pre)"    </w:t>
-      </w:r>
-      <w:r>
-        <w:br/>
-      </w:r>
-      <w:r>
-        <w:rPr>
-          <w:rStyle w:val="VerbatimChar"/>
-        </w:rPr>
-        <w:t xml:space="preserve">## [13] "Using chatbots can help me accomplish things more quickly (PE3)(pre)"                           </w:t>
-      </w:r>
-      <w:r>
-        <w:br/>
-      </w:r>
-      <w:r>
-        <w:rPr>
-          <w:rStyle w:val="VerbatimChar"/>
-        </w:rPr>
-        <w:t xml:space="preserve">## [14] "UseChatbotsFrequently"                                                                          </w:t>
-      </w:r>
-      <w:r>
-        <w:br/>
-      </w:r>
-      <w:r>
-        <w:rPr>
-          <w:rStyle w:val="VerbatimChar"/>
-        </w:rPr>
-        <w:t xml:space="preserve">## [15] "Learning how to use chatbots is, or would be, for me (EE1)(pre)"                                </w:t>
-      </w:r>
-      <w:r>
-        <w:br/>
-      </w:r>
-      <w:r>
-        <w:rPr>
-          <w:rStyle w:val="VerbatimChar"/>
-        </w:rPr>
-        <w:t xml:space="preserve">## [16] "My interactions with chatbots are clear and understandable (EE2)(pre)"                          </w:t>
-      </w:r>
-      <w:r>
-        <w:br/>
-      </w:r>
-      <w:r>
-        <w:rPr>
-          <w:rStyle w:val="VerbatimChar"/>
-        </w:rPr>
-        <w:t xml:space="preserve">## [17] "I find chatbots easy to use (EE3)(pre)"                                                         </w:t>
-      </w:r>
-      <w:r>
-        <w:br/>
-      </w:r>
-      <w:r>
-        <w:rPr>
-          <w:rStyle w:val="VerbatimChar"/>
-        </w:rPr>
-        <w:t xml:space="preserve">## [18] "It is easy for me to become skilful at using chatbots (EE4)(pre)"                               </w:t>
-      </w:r>
-      <w:r>
-        <w:br/>
-      </w:r>
-      <w:r>
-        <w:rPr>
-          <w:rStyle w:val="VerbatimChar"/>
-        </w:rPr>
-        <w:t xml:space="preserve">## [19] "People who are important to me think that I should use chatbots (SI1)(pre)"                     </w:t>
-      </w:r>
-      <w:r>
-        <w:br/>
-      </w:r>
-      <w:r>
-        <w:rPr>
-          <w:rStyle w:val="VerbatimChar"/>
-        </w:rPr>
-        <w:t xml:space="preserve">## [20] "People who influence my behaviour think that I should use chatbots (SI2)(pre)"                  </w:t>
-      </w:r>
-      <w:r>
-        <w:br/>
-      </w:r>
-      <w:r>
-        <w:rPr>
-          <w:rStyle w:val="VerbatimChar"/>
-        </w:rPr>
-        <w:t xml:space="preserve">## [21] "People whose opinions that I value prefer that I use chatbots (SI3)(pre)"                       </w:t>
-      </w:r>
-      <w:r>
-        <w:br/>
-      </w:r>
-      <w:r>
-        <w:rPr>
-          <w:rStyle w:val="VerbatimChar"/>
-        </w:rPr>
-        <w:t xml:space="preserve">## [22] "I have the resources necessary to use chatbots (FC1)(pre)"                                      </w:t>
-      </w:r>
-      <w:r>
-        <w:br/>
-      </w:r>
-      <w:r>
-        <w:rPr>
-          <w:rStyle w:val="VerbatimChar"/>
-        </w:rPr>
-        <w:t xml:space="preserve">## [23] "I have the knowledge necessary to use chatbots (FC2)(pre)"                                      </w:t>
-      </w:r>
-      <w:r>
-        <w:br/>
-      </w:r>
-      <w:r>
-        <w:rPr>
-          <w:rStyle w:val="VerbatimChar"/>
-        </w:rPr>
-        <w:t xml:space="preserve">## [24] "Chatbots are compatible with other technologies I use (FC3)(pre)"                               </w:t>
-      </w:r>
-      <w:r>
-        <w:br/>
-      </w:r>
-      <w:r>
-        <w:rPr>
-          <w:rStyle w:val="VerbatimChar"/>
-        </w:rPr>
-        <w:t xml:space="preserve">## [25] "I can get help from others when I have difficulties using chatbots (FC3)(pre)"                  </w:t>
-      </w:r>
-      <w:r>
-        <w:br/>
-      </w:r>
-      <w:r>
-        <w:rPr>
-          <w:rStyle w:val="VerbatimChar"/>
-        </w:rPr>
-        <w:t xml:space="preserve">## [26] "Using chatbots is enjoyable (HM2)(pre)"                                                         </w:t>
-      </w:r>
-      <w:r>
-        <w:br/>
-      </w:r>
-      <w:r>
-        <w:rPr>
-          <w:rStyle w:val="VerbatimChar"/>
-        </w:rPr>
-        <w:t xml:space="preserve">## [27] "Using chatbots is very entertaining (HM3)(pre)"                                                 </w:t>
-      </w:r>
-      <w:r>
-        <w:br/>
-      </w:r>
-      <w:r>
-        <w:rPr>
-          <w:rStyle w:val="VerbatimChar"/>
-        </w:rPr>
-        <w:t xml:space="preserve">## [28] "I intend to continue using chatbots in the future (BI1)(pre)"                                   </w:t>
-      </w:r>
-      <w:r>
-        <w:br/>
-      </w:r>
-      <w:r>
-        <w:rPr>
-          <w:rStyle w:val="VerbatimChar"/>
-        </w:rPr>
-        <w:t xml:space="preserve">## [29] "ChatbotUsed"                                                                                    </w:t>
-      </w:r>
-      <w:r>
-        <w:br/>
-      </w:r>
-      <w:r>
-        <w:rPr>
-          <w:rStyle w:val="VerbatimChar"/>
-        </w:rPr>
-        <w:t xml:space="preserve">## [30] "Information_with_minimal_command_post"                                                          </w:t>
-      </w:r>
-      <w:r>
-        <w:br/>
-      </w:r>
-      <w:r>
-        <w:rPr>
-          <w:rStyle w:val="VerbatimChar"/>
-        </w:rPr>
-        <w:t xml:space="preserve">## [31] "knowledge_improved_after_use"                                                                   </w:t>
-      </w:r>
-      <w:r>
-        <w:br/>
-      </w:r>
-      <w:r>
-        <w:rPr>
-          <w:rStyle w:val="VerbatimChar"/>
-        </w:rPr>
-        <w:t xml:space="preserve">## [32] "My confidence in understanding the topic improved after I had used the Chatbot(post)"           </w:t>
-      </w:r>
-      <w:r>
-        <w:br/>
-      </w:r>
-      <w:r>
-        <w:rPr>
-          <w:rStyle w:val="VerbatimChar"/>
-        </w:rPr>
-        <w:t xml:space="preserve">## [33] "The chatbot provided me with the type of response i expected from asking a tutor/lecturer(post)"</w:t>
-      </w:r>
-      <w:r>
-        <w:br/>
-      </w:r>
-      <w:r>
-        <w:rPr>
-          <w:rStyle w:val="VerbatimChar"/>
-        </w:rPr>
-        <w:t xml:space="preserve">## [34] "The information provided was reliable (post)"                                                   </w:t>
-      </w:r>
-      <w:r>
-        <w:br/>
-      </w:r>
-      <w:r>
-        <w:rPr>
-          <w:rStyle w:val="VerbatimChar"/>
-        </w:rPr>
-        <w:t xml:space="preserve">## [35] "Personailty_real_engage"                                                                        </w:t>
-      </w:r>
-      <w:r>
-        <w:br/>
-      </w:r>
-      <w:r>
-        <w:rPr>
-          <w:rStyle w:val="VerbatimChar"/>
-        </w:rPr>
-        <w:t xml:space="preserve">## [36] "Robotic_CUQ2_post"                                                                              </w:t>
-      </w:r>
-      <w:r>
-        <w:br/>
-      </w:r>
-      <w:r>
-        <w:rPr>
-          <w:rStyle w:val="VerbatimChar"/>
-        </w:rPr>
-        <w:t xml:space="preserve">## [37] "The chatbot was welcoming during initial setup (CUQ3)(post)"                                    </w:t>
-      </w:r>
-      <w:r>
-        <w:br/>
-      </w:r>
-      <w:r>
-        <w:rPr>
-          <w:rStyle w:val="VerbatimChar"/>
-        </w:rPr>
-        <w:t xml:space="preserve">## [38] "The chatbot seemed very unfriendly (CUQ4)(post)"                                                </w:t>
-      </w:r>
-      <w:r>
-        <w:br/>
-      </w:r>
-      <w:r>
-        <w:rPr>
-          <w:rStyle w:val="VerbatimChar"/>
-        </w:rPr>
-        <w:t xml:space="preserve">## [39] "The chatbot explained its scope and purpose well (CUQ5)(post)"                                  </w:t>
-      </w:r>
-      <w:r>
-        <w:br/>
-      </w:r>
-      <w:r>
-        <w:rPr>
-          <w:rStyle w:val="VerbatimChar"/>
-        </w:rPr>
-        <w:t xml:space="preserve">## [40] "The chatbot gave no indication as to its purpose (CUQ6)(post)"                                  </w:t>
-      </w:r>
-      <w:r>
-        <w:br/>
-      </w:r>
-      <w:r>
-        <w:rPr>
-          <w:rStyle w:val="VerbatimChar"/>
-        </w:rPr>
-        <w:t xml:space="preserve">## [41] "The chatbot was easy to navigate (CUQ7)(post)"                                                  </w:t>
-      </w:r>
-      <w:r>
-        <w:br/>
-      </w:r>
-      <w:r>
-        <w:rPr>
-          <w:rStyle w:val="VerbatimChar"/>
-        </w:rPr>
-        <w:t xml:space="preserve">## [42] "It would be easy to get confused when using the chatbot (CUQ8)(post)"                           </w:t>
-      </w:r>
-      <w:r>
-        <w:br/>
-      </w:r>
-      <w:r>
-        <w:rPr>
-          <w:rStyle w:val="VerbatimChar"/>
-        </w:rPr>
-        <w:t xml:space="preserve">## [43] "The chatbot understood me well (CUQ9)(post)"                                                    </w:t>
-      </w:r>
-      <w:r>
-        <w:br/>
-      </w:r>
-      <w:r>
-        <w:rPr>
-          <w:rStyle w:val="VerbatimChar"/>
-        </w:rPr>
-        <w:t xml:space="preserve">## [44] "The chatbot failed to recognise a lot of my inputs (CUQ10)(post)"                               </w:t>
-      </w:r>
-      <w:r>
-        <w:br/>
-      </w:r>
-      <w:r>
-        <w:rPr>
-          <w:rStyle w:val="VerbatimChar"/>
-        </w:rPr>
-        <w:t xml:space="preserve">## [45] "Chatbot responses were useful, appropriate and informative (CUQ11)(post)"                       </w:t>
-      </w:r>
-      <w:r>
-        <w:br/>
-      </w:r>
-      <w:r>
-        <w:rPr>
-          <w:rStyle w:val="VerbatimChar"/>
-        </w:rPr>
-        <w:t xml:space="preserve">## [46] "Chatbot responses were irrelevant (CUQ12)(post)"                                                </w:t>
-      </w:r>
-      <w:r>
-        <w:br/>
-      </w:r>
-      <w:r>
-        <w:rPr>
-          <w:rStyle w:val="VerbatimChar"/>
-        </w:rPr>
-        <w:t xml:space="preserve">## [47] "The chatbot coped well with any errors or mistakes (CUQ13)(post)"                               </w:t>
-      </w:r>
-      <w:r>
-        <w:br/>
-      </w:r>
-      <w:r>
-        <w:rPr>
-          <w:rStyle w:val="VerbatimChar"/>
-        </w:rPr>
-        <w:t xml:space="preserve">## [48] "The chatbot seemed unable to handle any errors (CUQ14)(post)"                                   </w:t>
-      </w:r>
-      <w:r>
-        <w:br/>
-      </w:r>
-      <w:r>
-        <w:rPr>
-          <w:rStyle w:val="VerbatimChar"/>
-        </w:rPr>
-        <w:t xml:space="preserve">## [49] "The chatbot was very easy to use (CUQ15)(post)"                                                 </w:t>
-      </w:r>
-      <w:r>
-        <w:br/>
-      </w:r>
-      <w:r>
-        <w:rPr>
-          <w:rStyle w:val="VerbatimChar"/>
-        </w:rPr>
-        <w:t xml:space="preserve">## [50] "The chatbot was very complex (CUQ16)(post)"                                                     </w:t>
-      </w:r>
-      <w:r>
-        <w:br/>
-      </w:r>
-      <w:r>
-        <w:rPr>
-          <w:rStyle w:val="VerbatimChar"/>
-        </w:rPr>
-        <w:t xml:space="preserve">## [51] "I would like to use the CEPEH chatbot i tested, more frequently (SUS1)(post)"                   </w:t>
-      </w:r>
-      <w:r>
-        <w:br/>
-      </w:r>
-      <w:r>
-        <w:rPr>
-          <w:rStyle w:val="VerbatimChar"/>
-        </w:rPr>
-        <w:t xml:space="preserve">## [52] "...52"                                                                                          </w:t>
-      </w:r>
-      <w:r>
-        <w:br/>
-      </w:r>
-      <w:r>
-        <w:rPr>
-          <w:rStyle w:val="VerbatimChar"/>
-        </w:rPr>
-        <w:t xml:space="preserve">## [53] "...53"                                                                                          </w:t>
-      </w:r>
-      <w:r>
-        <w:br/>
-      </w:r>
-      <w:r>
-        <w:rPr>
-          <w:rStyle w:val="VerbatimChar"/>
-        </w:rPr>
-        <w:t xml:space="preserve">## [54] "The chatbot has a high level of trustworthiness(post)"                                          </w:t>
-      </w:r>
-      <w:r>
-        <w:br/>
-      </w:r>
-      <w:r>
-        <w:rPr>
-          <w:rStyle w:val="VerbatimChar"/>
-        </w:rPr>
-        <w:t xml:space="preserve">## [55] "The duration of conversations to find my answer was too long(post)"                             </w:t>
-      </w:r>
-      <w:r>
-        <w:br/>
-      </w:r>
-      <w:r>
-        <w:rPr>
-          <w:rStyle w:val="VerbatimChar"/>
-        </w:rPr>
-        <w:t xml:space="preserve">## [56] "I found the CEPEH chatbots useful in my daily life (PE1)(post)"                                 </w:t>
-      </w:r>
-      <w:r>
-        <w:br/>
-      </w:r>
-      <w:r>
-        <w:rPr>
-          <w:rStyle w:val="VerbatimChar"/>
-        </w:rPr>
-        <w:t xml:space="preserve">## [57] "Using CEPEH chatbots increases my chances of achieving things important to me (PE2)(post)"      </w:t>
-      </w:r>
-      <w:r>
-        <w:br/>
-      </w:r>
-      <w:r>
-        <w:rPr>
-          <w:rStyle w:val="VerbatimChar"/>
-        </w:rPr>
-        <w:t xml:space="preserve">## [58] "Using CEPEH chatbots can help me accomplish things more quickly (PE3)(post)"                    </w:t>
-      </w:r>
-      <w:r>
-        <w:br/>
-      </w:r>
-      <w:r>
-        <w:rPr>
-          <w:rStyle w:val="VerbatimChar"/>
-        </w:rPr>
-        <w:t xml:space="preserve">## [59] "Using CEPEH chatbots increases my productivity (PE4)(post)"                                     </w:t>
-      </w:r>
-      <w:r>
-        <w:br/>
-      </w:r>
-      <w:r>
-        <w:rPr>
-          <w:rStyle w:val="VerbatimChar"/>
-        </w:rPr>
-        <w:t xml:space="preserve">## [60] "Learning how to use CEPEH chatbots is easy for me (EE1)(post)"                                  </w:t>
-      </w:r>
-      <w:r>
-        <w:br/>
-      </w:r>
-      <w:r>
-        <w:rPr>
-          <w:rStyle w:val="VerbatimChar"/>
-        </w:rPr>
-        <w:t xml:space="preserve">## [61] "My interaction with CEPEH chatbots is clear and understandable (EE2)(post)"                     </w:t>
-      </w:r>
-      <w:r>
-        <w:br/>
-      </w:r>
-      <w:r>
-        <w:rPr>
-          <w:rStyle w:val="VerbatimChar"/>
-        </w:rPr>
-        <w:t xml:space="preserve">## [62] "CEPEH_chatbots_easy_use_EE3POST"                                                                </w:t>
-      </w:r>
-      <w:r>
-        <w:br/>
-      </w:r>
-      <w:r>
-        <w:rPr>
-          <w:rStyle w:val="VerbatimChar"/>
-        </w:rPr>
-        <w:t xml:space="preserve">## [63] "It is easy for me to become skilful at using CEPEH chatbots (EE4)(post)"                        </w:t>
-      </w:r>
-      <w:r>
-        <w:br/>
-      </w:r>
-      <w:r>
-        <w:rPr>
-          <w:rStyle w:val="VerbatimChar"/>
-        </w:rPr>
-        <w:t xml:space="preserve">## [64] "People who are important to me think that I should use CEPEH chatbots (SI1)(post)"              </w:t>
-      </w:r>
-      <w:r>
-        <w:br/>
-      </w:r>
-      <w:r>
-        <w:rPr>
-          <w:rStyle w:val="VerbatimChar"/>
-        </w:rPr>
-        <w:t xml:space="preserve">## [65] "People who influence my behaviour think that I should use CEPEH chatbots (SI2)(post)"           </w:t>
-      </w:r>
-      <w:r>
-        <w:br/>
-      </w:r>
-      <w:r>
-        <w:rPr>
-          <w:rStyle w:val="VerbatimChar"/>
-        </w:rPr>
-        <w:t xml:space="preserve">## [66] "People whose opinions that I value prefer that I use CEPEH chatbots (SI3)(post)"                </w:t>
-      </w:r>
-      <w:r>
-        <w:br/>
-      </w:r>
-      <w:r>
-        <w:rPr>
-          <w:rStyle w:val="VerbatimChar"/>
-        </w:rPr>
-        <w:t xml:space="preserve">## [67] "I have the resources necessary to use CEPEH chatbots (FC1)(post)"                               </w:t>
-      </w:r>
-      <w:r>
-        <w:br/>
-      </w:r>
-      <w:r>
-        <w:rPr>
-          <w:rStyle w:val="VerbatimChar"/>
-        </w:rPr>
-        <w:t xml:space="preserve">## [68] "I have the knowledge necessary to use CEPEH chatbots (FC2)(post)"                               </w:t>
-      </w:r>
-      <w:r>
-        <w:br/>
-      </w:r>
-      <w:r>
-        <w:rPr>
-          <w:rStyle w:val="VerbatimChar"/>
-        </w:rPr>
-        <w:t xml:space="preserve">## [69] "CEPEH Chatbots are compatible with other technologies I use (FC3)(post)"                        </w:t>
-      </w:r>
-      <w:r>
-        <w:br/>
-      </w:r>
-      <w:r>
-        <w:rPr>
-          <w:rStyle w:val="VerbatimChar"/>
-        </w:rPr>
-        <w:t xml:space="preserve">## [70] "I can get help from others when I have difficulties using CEPEH chatbots (FC4)(post)"           </w:t>
-      </w:r>
-      <w:r>
-        <w:br/>
-      </w:r>
-      <w:r>
-        <w:rPr>
-          <w:rStyle w:val="VerbatimChar"/>
-        </w:rPr>
-        <w:t xml:space="preserve">## [71] "Using CEPEH chatbots is enjoyable (HM2)(post)"                                                  </w:t>
-      </w:r>
-      <w:r>
-        <w:br/>
-      </w:r>
-      <w:r>
-        <w:rPr>
-          <w:rStyle w:val="VerbatimChar"/>
-        </w:rPr>
-        <w:t xml:space="preserve">## [72] "Intend"                                                                                         </w:t>
-      </w:r>
-      <w:r>
-        <w:br/>
-      </w:r>
-      <w:r>
-        <w:rPr>
-          <w:rStyle w:val="VerbatimChar"/>
-        </w:rPr>
-        <w:t xml:space="preserve">## [73] "The videos/images provided were useful to my questions(post)"                                   </w:t>
-      </w:r>
-      <w:r>
-        <w:br/>
-      </w:r>
-      <w:r>
-        <w:rPr>
-          <w:rStyle w:val="VerbatimChar"/>
-        </w:rPr>
-        <w:t xml:space="preserve">## [74] "The chatbot exceeded my expectation of how it could help me(post)"                              </w:t>
-      </w:r>
-      <w:r>
-        <w:br/>
-      </w:r>
-      <w:r>
-        <w:rPr>
-          <w:rStyle w:val="VerbatimChar"/>
-        </w:rPr>
-        <w:t xml:space="preserve">## [75] "The chatbot exceeded my expectation of how it could engage with me(post)"                       </w:t>
-      </w:r>
-      <w:r>
-        <w:br/>
-      </w:r>
-      <w:r>
-        <w:rPr>
-          <w:rStyle w:val="VerbatimChar"/>
-        </w:rPr>
-        <w:t xml:space="preserve">## [76] "The chatbot exceeded my expectation of how entertaining it was to use(post)"                    </w:t>
-      </w:r>
-      <w:r>
-        <w:br/>
-      </w:r>
-      <w:r>
-        <w:rPr>
-          <w:rStyle w:val="VerbatimChar"/>
-        </w:rPr>
-        <w:t xml:space="preserve">## [77] "I think this learning method could help me to acquire knowledge(post)"                          </w:t>
-      </w:r>
-      <w:r>
-        <w:br/>
-      </w:r>
-      <w:r>
-        <w:rPr>
-          <w:rStyle w:val="VerbatimChar"/>
-        </w:rPr>
-        <w:t xml:space="preserve">## [78] "ReuseChatbot"                                                                                   </w:t>
-      </w:r>
-      <w:r>
-        <w:br/>
-      </w:r>
-      <w:r>
-        <w:rPr>
-          <w:rStyle w:val="VerbatimChar"/>
-        </w:rPr>
-        <w:t xml:space="preserve">## [79] "I think i will actively use this learning method(post)"                                         </w:t>
-      </w:r>
-      <w:r>
-        <w:br/>
-      </w:r>
-      <w:r>
-        <w:rPr>
-          <w:rStyle w:val="VerbatimChar"/>
-        </w:rPr>
-        <w:t xml:space="preserve">## [80] "I believe i had some choice about learning during chatbot use(post)"                            </w:t>
-      </w:r>
-      <w:r>
-        <w:br/>
-      </w:r>
-      <w:r>
-        <w:rPr>
-          <w:rStyle w:val="VerbatimChar"/>
-        </w:rPr>
-        <w:t xml:space="preserve">## [81] "POST_Trust"                                                                                     </w:t>
-      </w:r>
-      <w:r>
-        <w:br/>
-      </w:r>
-      <w:r>
-        <w:rPr>
-          <w:rStyle w:val="VerbatimChar"/>
-        </w:rPr>
-        <w:t xml:space="preserve">## [82] "Informed of results(post)"                                                                      </w:t>
-      </w:r>
-      <w:r>
-        <w:br/>
-      </w:r>
-      <w:r>
-        <w:rPr>
-          <w:rStyle w:val="VerbatimChar"/>
-        </w:rPr>
-        <w:t xml:space="preserve">## [83] "CUQ"</w:t>
-      </w:r>
-    </w:p>
-    <w:p>
-      <w:pPr>
-        <w:pStyle w:val="SourceCode"/>
-      </w:pPr>
-      <w:r>
-        <w:rPr>
-          <w:rStyle w:val="VerbatimChar"/>
-        </w:rPr>
-        <w:t xml:space="preserve">## # A tibble: 168 × 3</w:t>
-      </w:r>
-      <w:r>
-        <w:br/>
-      </w:r>
-      <w:r>
-        <w:rPr>
-          <w:rStyle w:val="VerbatimChar"/>
-        </w:rPr>
-        <w:t xml:space="preserve">##    sex    before after</w:t>
-      </w:r>
-      <w:r>
-        <w:br/>
-      </w:r>
-      <w:r>
-        <w:rPr>
-          <w:rStyle w:val="VerbatimChar"/>
-        </w:rPr>
-        <w:t xml:space="preserve">##    &lt;chr&gt;   &lt;dbl&gt; &lt;dbl&gt;</w:t>
-      </w:r>
-      <w:r>
-        <w:br/>
-      </w:r>
-      <w:r>
-        <w:rPr>
-          <w:rStyle w:val="VerbatimChar"/>
-        </w:rPr>
-        <w:t xml:space="preserve">##  1 &lt;NA&gt;       NA     1</w:t>
-      </w:r>
-      <w:r>
-        <w:br/>
-      </w:r>
-      <w:r>
-        <w:rPr>
-          <w:rStyle w:val="VerbatimChar"/>
-        </w:rPr>
-        <w:t xml:space="preserve">##  2 Female      2     2</w:t>
-      </w:r>
-      <w:r>
-        <w:br/>
-      </w:r>
-      <w:r>
-        <w:rPr>
-          <w:rStyle w:val="VerbatimChar"/>
-        </w:rPr>
-        <w:t xml:space="preserve">##  3 &lt;NA&gt;       NA     1</w:t>
-      </w:r>
-      <w:r>
-        <w:br/>
-      </w:r>
-      <w:r>
-        <w:rPr>
-          <w:rStyle w:val="VerbatimChar"/>
-        </w:rPr>
-        <w:t xml:space="preserve">##  4 &lt;NA&gt;       NA     1</w:t>
-      </w:r>
-      <w:r>
-        <w:br/>
-      </w:r>
-      <w:r>
-        <w:rPr>
-          <w:rStyle w:val="VerbatimChar"/>
-        </w:rPr>
-        <w:t xml:space="preserve">##  5 &lt;NA&gt;       NA     1</w:t>
-      </w:r>
-      <w:r>
-        <w:br/>
-      </w:r>
-      <w:r>
-        <w:rPr>
-          <w:rStyle w:val="VerbatimChar"/>
-        </w:rPr>
-        <w:t xml:space="preserve">##  6 &lt;NA&gt;       NA     1</w:t>
-      </w:r>
-      <w:r>
-        <w:br/>
-      </w:r>
-      <w:r>
-        <w:rPr>
-          <w:rStyle w:val="VerbatimChar"/>
-        </w:rPr>
-        <w:t xml:space="preserve">##  7 &lt;NA&gt;       NA     1</w:t>
-      </w:r>
-      <w:r>
-        <w:br/>
-      </w:r>
-      <w:r>
-        <w:rPr>
-          <w:rStyle w:val="VerbatimChar"/>
-        </w:rPr>
-        <w:t xml:space="preserve">##  8 &lt;NA&gt;       NA     1</w:t>
-      </w:r>
-      <w:r>
-        <w:br/>
-      </w:r>
-      <w:r>
-        <w:rPr>
-          <w:rStyle w:val="VerbatimChar"/>
-        </w:rPr>
-        <w:t xml:space="preserve">##  9 &lt;NA&gt;       NA     1</w:t>
-      </w:r>
-      <w:r>
-        <w:br/>
-      </w:r>
-      <w:r>
-        <w:rPr>
-          <w:rStyle w:val="VerbatimChar"/>
-        </w:rPr>
-        <w:t xml:space="preserve">## 10 &lt;NA&gt;       NA     1</w:t>
-      </w:r>
-      <w:r>
-        <w:br/>
-      </w:r>
-      <w:r>
-        <w:rPr>
-          <w:rStyle w:val="VerbatimChar"/>
-        </w:rPr>
-        <w:t xml:space="preserve">## # … with 158 more rows</w:t>
-      </w:r>
-    </w:p>
-    <w:p>
-      <w:pPr>
-        <w:pStyle w:val="FirstParagraph"/>
       </w:pPr>
       <w:r>
         <w:drawing>
@@ -5545,7 +4660,7 @@
               <a:graphicData uri="http://schemas.openxmlformats.org/drawingml/2006/picture">
                 <pic:pic>
                   <pic:nvPicPr>
-                    <pic:cNvPr descr="_main_files/figure-docx/T-test-1.png" id="70" name="Picture"/>
+                    <pic:cNvPr descr="_main_files/figure-docx/Boxplotsplits2-1.png" id="70" name="Picture"/>
                     <pic:cNvPicPr>
                       <a:picLocks noChangeArrowheads="1" noChangeAspect="1"/>
                     </pic:cNvPicPr>
@@ -5577,6 +4692,896 @@
           </wp:inline>
         </w:drawing>
       </w:r>
+    </w:p>
+    <w:p>
+      <w:pPr>
+        <w:pStyle w:val="BodyText"/>
+      </w:pPr>
+      <w:r>
+        <w:t xml:space="preserve">Repeated Measures t-test, aka paired t-test (before and after measurements)</w:t>
+      </w:r>
+    </w:p>
+    <w:p>
+      <w:pPr>
+        <w:pStyle w:val="SourceCode"/>
+      </w:pPr>
+      <w:r>
+        <w:rPr>
+          <w:rStyle w:val="VerbatimChar"/>
+        </w:rPr>
+        <w:t xml:space="preserve">##  [1] "sex"                                                                                            </w:t>
+      </w:r>
+      <w:r>
+        <w:br/>
+      </w:r>
+      <w:r>
+        <w:rPr>
+          <w:rStyle w:val="VerbatimChar"/>
+        </w:rPr>
+        <w:t xml:space="preserve">##  [2] "before"                                                                                         </w:t>
+      </w:r>
+      <w:r>
+        <w:br/>
+      </w:r>
+      <w:r>
+        <w:rPr>
+          <w:rStyle w:val="VerbatimChar"/>
+        </w:rPr>
+        <w:t xml:space="preserve">##  [3] "after"                                                                                          </w:t>
+      </w:r>
+      <w:r>
+        <w:br/>
+      </w:r>
+      <w:r>
+        <w:rPr>
+          <w:rStyle w:val="VerbatimChar"/>
+        </w:rPr>
+        <w:t xml:space="preserve">##  [4] "Code"                                                                                           </w:t>
+      </w:r>
+      <w:r>
+        <w:br/>
+      </w:r>
+      <w:r>
+        <w:rPr>
+          <w:rStyle w:val="VerbatimChar"/>
+        </w:rPr>
+        <w:t xml:space="preserve">##  [5] "Location"                                                                                       </w:t>
+      </w:r>
+      <w:r>
+        <w:br/>
+      </w:r>
+      <w:r>
+        <w:rPr>
+          <w:rStyle w:val="VerbatimChar"/>
+        </w:rPr>
+        <w:t xml:space="preserve">##  [6] "Profession"                                                                                     </w:t>
+      </w:r>
+      <w:r>
+        <w:br/>
+      </w:r>
+      <w:r>
+        <w:rPr>
+          <w:rStyle w:val="VerbatimChar"/>
+        </w:rPr>
+        <w:t xml:space="preserve">##  [7] "CurrentMaterials"                                                                               </w:t>
+      </w:r>
+      <w:r>
+        <w:br/>
+      </w:r>
+      <w:r>
+        <w:rPr>
+          <w:rStyle w:val="VerbatimChar"/>
+        </w:rPr>
+        <w:t xml:space="preserve">##  [8] "Previous_Chatbot_Usage"                                                                         </w:t>
+      </w:r>
+      <w:r>
+        <w:br/>
+      </w:r>
+      <w:r>
+        <w:rPr>
+          <w:rStyle w:val="VerbatimChar"/>
+        </w:rPr>
+        <w:t xml:space="preserve">##  [9] "Use chatbots frequently (pre)"                                                                  </w:t>
+      </w:r>
+      <w:r>
+        <w:br/>
+      </w:r>
+      <w:r>
+        <w:rPr>
+          <w:rStyle w:val="VerbatimChar"/>
+        </w:rPr>
+        <w:t xml:space="preserve">## [10] "...10"                                                                                          </w:t>
+      </w:r>
+      <w:r>
+        <w:br/>
+      </w:r>
+      <w:r>
+        <w:rPr>
+          <w:rStyle w:val="VerbatimChar"/>
+        </w:rPr>
+        <w:t xml:space="preserve">## [11] "I find chatbots can be useful in my daily life (PE1)(pre)"                                      </w:t>
+      </w:r>
+      <w:r>
+        <w:br/>
+      </w:r>
+      <w:r>
+        <w:rPr>
+          <w:rStyle w:val="VerbatimChar"/>
+        </w:rPr>
+        <w:t xml:space="preserve">## [12] "Using chatbots increases my chances of achieving things that are important to me (PE2)(pre)"    </w:t>
+      </w:r>
+      <w:r>
+        <w:br/>
+      </w:r>
+      <w:r>
+        <w:rPr>
+          <w:rStyle w:val="VerbatimChar"/>
+        </w:rPr>
+        <w:t xml:space="preserve">## [13] "Using chatbots can help me accomplish things more quickly (PE3)(pre)"                           </w:t>
+      </w:r>
+      <w:r>
+        <w:br/>
+      </w:r>
+      <w:r>
+        <w:rPr>
+          <w:rStyle w:val="VerbatimChar"/>
+        </w:rPr>
+        <w:t xml:space="preserve">## [14] "UseChatbotsFrequently"                                                                          </w:t>
+      </w:r>
+      <w:r>
+        <w:br/>
+      </w:r>
+      <w:r>
+        <w:rPr>
+          <w:rStyle w:val="VerbatimChar"/>
+        </w:rPr>
+        <w:t xml:space="preserve">## [15] "Learning how to use chatbots is, or would be, for me (EE1)(pre)"                                </w:t>
+      </w:r>
+      <w:r>
+        <w:br/>
+      </w:r>
+      <w:r>
+        <w:rPr>
+          <w:rStyle w:val="VerbatimChar"/>
+        </w:rPr>
+        <w:t xml:space="preserve">## [16] "My interactions with chatbots are clear and understandable (EE2)(pre)"                          </w:t>
+      </w:r>
+      <w:r>
+        <w:br/>
+      </w:r>
+      <w:r>
+        <w:rPr>
+          <w:rStyle w:val="VerbatimChar"/>
+        </w:rPr>
+        <w:t xml:space="preserve">## [17] "Easy_To_Use_Pre"                                                                                </w:t>
+      </w:r>
+      <w:r>
+        <w:br/>
+      </w:r>
+      <w:r>
+        <w:rPr>
+          <w:rStyle w:val="VerbatimChar"/>
+        </w:rPr>
+        <w:t xml:space="preserve">## [18] "It is easy for me to become skilful at using chatbots (EE4)(pre)"                               </w:t>
+      </w:r>
+      <w:r>
+        <w:br/>
+      </w:r>
+      <w:r>
+        <w:rPr>
+          <w:rStyle w:val="VerbatimChar"/>
+        </w:rPr>
+        <w:t xml:space="preserve">## [19] "People who are important to me think that I should use chatbots (SI1)(pre)"                     </w:t>
+      </w:r>
+      <w:r>
+        <w:br/>
+      </w:r>
+      <w:r>
+        <w:rPr>
+          <w:rStyle w:val="VerbatimChar"/>
+        </w:rPr>
+        <w:t xml:space="preserve">## [20] "People who influence my behaviour think that I should use chatbots (SI2)(pre)"                  </w:t>
+      </w:r>
+      <w:r>
+        <w:br/>
+      </w:r>
+      <w:r>
+        <w:rPr>
+          <w:rStyle w:val="VerbatimChar"/>
+        </w:rPr>
+        <w:t xml:space="preserve">## [21] "People whose opinions that I value prefer that I use chatbots (SI3)(pre)"                       </w:t>
+      </w:r>
+      <w:r>
+        <w:br/>
+      </w:r>
+      <w:r>
+        <w:rPr>
+          <w:rStyle w:val="VerbatimChar"/>
+        </w:rPr>
+        <w:t xml:space="preserve">## [22] "I have the resources necessary to use chatbots (FC1)(pre)"                                      </w:t>
+      </w:r>
+      <w:r>
+        <w:br/>
+      </w:r>
+      <w:r>
+        <w:rPr>
+          <w:rStyle w:val="VerbatimChar"/>
+        </w:rPr>
+        <w:t xml:space="preserve">## [23] "I have the knowledge necessary to use chatbots (FC2)(pre)"                                      </w:t>
+      </w:r>
+      <w:r>
+        <w:br/>
+      </w:r>
+      <w:r>
+        <w:rPr>
+          <w:rStyle w:val="VerbatimChar"/>
+        </w:rPr>
+        <w:t xml:space="preserve">## [24] "Chatbots are compatible with other technologies I use (FC3)(pre)"                               </w:t>
+      </w:r>
+      <w:r>
+        <w:br/>
+      </w:r>
+      <w:r>
+        <w:rPr>
+          <w:rStyle w:val="VerbatimChar"/>
+        </w:rPr>
+        <w:t xml:space="preserve">## [25] "I can get help from others when I have difficulties using chatbots (FC3)(pre)"                  </w:t>
+      </w:r>
+      <w:r>
+        <w:br/>
+      </w:r>
+      <w:r>
+        <w:rPr>
+          <w:rStyle w:val="VerbatimChar"/>
+        </w:rPr>
+        <w:t xml:space="preserve">## [26] "Using chatbots is enjoyable (HM2)(pre)"                                                         </w:t>
+      </w:r>
+      <w:r>
+        <w:br/>
+      </w:r>
+      <w:r>
+        <w:rPr>
+          <w:rStyle w:val="VerbatimChar"/>
+        </w:rPr>
+        <w:t xml:space="preserve">## [27] "Using chatbots is very entertaining (HM3)(pre)"                                                 </w:t>
+      </w:r>
+      <w:r>
+        <w:br/>
+      </w:r>
+      <w:r>
+        <w:rPr>
+          <w:rStyle w:val="VerbatimChar"/>
+        </w:rPr>
+        <w:t xml:space="preserve">## [28] "I intend to continue using chatbots in the future (BI1)(pre)"                                   </w:t>
+      </w:r>
+      <w:r>
+        <w:br/>
+      </w:r>
+      <w:r>
+        <w:rPr>
+          <w:rStyle w:val="VerbatimChar"/>
+        </w:rPr>
+        <w:t xml:space="preserve">## [29] "ChatbotUsed"                                                                                    </w:t>
+      </w:r>
+      <w:r>
+        <w:br/>
+      </w:r>
+      <w:r>
+        <w:rPr>
+          <w:rStyle w:val="VerbatimChar"/>
+        </w:rPr>
+        <w:t xml:space="preserve">## [30] "Information_with_minimal_command_post"                                                          </w:t>
+      </w:r>
+      <w:r>
+        <w:br/>
+      </w:r>
+      <w:r>
+        <w:rPr>
+          <w:rStyle w:val="VerbatimChar"/>
+        </w:rPr>
+        <w:t xml:space="preserve">## [31] "knowledge_improved_after_use"                                                                   </w:t>
+      </w:r>
+      <w:r>
+        <w:br/>
+      </w:r>
+      <w:r>
+        <w:rPr>
+          <w:rStyle w:val="VerbatimChar"/>
+        </w:rPr>
+        <w:t xml:space="preserve">## [32] "My confidence in understanding the topic improved after I had used the Chatbot(post)"           </w:t>
+      </w:r>
+      <w:r>
+        <w:br/>
+      </w:r>
+      <w:r>
+        <w:rPr>
+          <w:rStyle w:val="VerbatimChar"/>
+        </w:rPr>
+        <w:t xml:space="preserve">## [33] "The chatbot provided me with the type of response i expected from asking a tutor/lecturer(post)"</w:t>
+      </w:r>
+      <w:r>
+        <w:br/>
+      </w:r>
+      <w:r>
+        <w:rPr>
+          <w:rStyle w:val="VerbatimChar"/>
+        </w:rPr>
+        <w:t xml:space="preserve">## [34] "The information provided was reliable (post)"                                                   </w:t>
+      </w:r>
+      <w:r>
+        <w:br/>
+      </w:r>
+      <w:r>
+        <w:rPr>
+          <w:rStyle w:val="VerbatimChar"/>
+        </w:rPr>
+        <w:t xml:space="preserve">## [35] "Personailty_real_engage"                                                                        </w:t>
+      </w:r>
+      <w:r>
+        <w:br/>
+      </w:r>
+      <w:r>
+        <w:rPr>
+          <w:rStyle w:val="VerbatimChar"/>
+        </w:rPr>
+        <w:t xml:space="preserve">## [36] "Robotic_CUQ2_post"                                                                              </w:t>
+      </w:r>
+      <w:r>
+        <w:br/>
+      </w:r>
+      <w:r>
+        <w:rPr>
+          <w:rStyle w:val="VerbatimChar"/>
+        </w:rPr>
+        <w:t xml:space="preserve">## [37] "The chatbot was welcoming during initial setup (CUQ3)(post)"                                    </w:t>
+      </w:r>
+      <w:r>
+        <w:br/>
+      </w:r>
+      <w:r>
+        <w:rPr>
+          <w:rStyle w:val="VerbatimChar"/>
+        </w:rPr>
+        <w:t xml:space="preserve">## [38] "The chatbot seemed very unfriendly (CUQ4)(post)"                                                </w:t>
+      </w:r>
+      <w:r>
+        <w:br/>
+      </w:r>
+      <w:r>
+        <w:rPr>
+          <w:rStyle w:val="VerbatimChar"/>
+        </w:rPr>
+        <w:t xml:space="preserve">## [39] "The chatbot explained its scope and purpose well (CUQ5)(post)"                                  </w:t>
+      </w:r>
+      <w:r>
+        <w:br/>
+      </w:r>
+      <w:r>
+        <w:rPr>
+          <w:rStyle w:val="VerbatimChar"/>
+        </w:rPr>
+        <w:t xml:space="preserve">## [40] "The chatbot gave no indication as to its purpose (CUQ6)(post)"                                  </w:t>
+      </w:r>
+      <w:r>
+        <w:br/>
+      </w:r>
+      <w:r>
+        <w:rPr>
+          <w:rStyle w:val="VerbatimChar"/>
+        </w:rPr>
+        <w:t xml:space="preserve">## [41] "The chatbot was easy to navigate (CUQ7)(post)"                                                  </w:t>
+      </w:r>
+      <w:r>
+        <w:br/>
+      </w:r>
+      <w:r>
+        <w:rPr>
+          <w:rStyle w:val="VerbatimChar"/>
+        </w:rPr>
+        <w:t xml:space="preserve">## [42] "It would be easy to get confused when using the chatbot (CUQ8)(post)"                           </w:t>
+      </w:r>
+      <w:r>
+        <w:br/>
+      </w:r>
+      <w:r>
+        <w:rPr>
+          <w:rStyle w:val="VerbatimChar"/>
+        </w:rPr>
+        <w:t xml:space="preserve">## [43] "The chatbot understood me well (CUQ9)(post)"                                                    </w:t>
+      </w:r>
+      <w:r>
+        <w:br/>
+      </w:r>
+      <w:r>
+        <w:rPr>
+          <w:rStyle w:val="VerbatimChar"/>
+        </w:rPr>
+        <w:t xml:space="preserve">## [44] "The chatbot failed to recognise a lot of my inputs (CUQ10)(post)"                               </w:t>
+      </w:r>
+      <w:r>
+        <w:br/>
+      </w:r>
+      <w:r>
+        <w:rPr>
+          <w:rStyle w:val="VerbatimChar"/>
+        </w:rPr>
+        <w:t xml:space="preserve">## [45] "Chatbot responses were useful, appropriate and informative (CUQ11)(post)"                       </w:t>
+      </w:r>
+      <w:r>
+        <w:br/>
+      </w:r>
+      <w:r>
+        <w:rPr>
+          <w:rStyle w:val="VerbatimChar"/>
+        </w:rPr>
+        <w:t xml:space="preserve">## [46] "Chatbot responses were irrelevant (CUQ12)(post)"                                                </w:t>
+      </w:r>
+      <w:r>
+        <w:br/>
+      </w:r>
+      <w:r>
+        <w:rPr>
+          <w:rStyle w:val="VerbatimChar"/>
+        </w:rPr>
+        <w:t xml:space="preserve">## [47] "The chatbot coped well with any errors or mistakes (CUQ13)(post)"                               </w:t>
+      </w:r>
+      <w:r>
+        <w:br/>
+      </w:r>
+      <w:r>
+        <w:rPr>
+          <w:rStyle w:val="VerbatimChar"/>
+        </w:rPr>
+        <w:t xml:space="preserve">## [48] "The chatbot seemed unable to handle any errors (CUQ14)(post)"                                   </w:t>
+      </w:r>
+      <w:r>
+        <w:br/>
+      </w:r>
+      <w:r>
+        <w:rPr>
+          <w:rStyle w:val="VerbatimChar"/>
+        </w:rPr>
+        <w:t xml:space="preserve">## [49] "The chatbot was very easy to use (CUQ15)(post)"                                                 </w:t>
+      </w:r>
+      <w:r>
+        <w:br/>
+      </w:r>
+      <w:r>
+        <w:rPr>
+          <w:rStyle w:val="VerbatimChar"/>
+        </w:rPr>
+        <w:t xml:space="preserve">## [50] "The chatbot was very complex (CUQ16)(post)"                                                     </w:t>
+      </w:r>
+      <w:r>
+        <w:br/>
+      </w:r>
+      <w:r>
+        <w:rPr>
+          <w:rStyle w:val="VerbatimChar"/>
+        </w:rPr>
+        <w:t xml:space="preserve">## [51] "I would like to use the CEPEH chatbot i tested, more frequently (SUS1)(post)"                   </w:t>
+      </w:r>
+      <w:r>
+        <w:br/>
+      </w:r>
+      <w:r>
+        <w:rPr>
+          <w:rStyle w:val="VerbatimChar"/>
+        </w:rPr>
+        <w:t xml:space="preserve">## [52] "...52"                                                                                          </w:t>
+      </w:r>
+      <w:r>
+        <w:br/>
+      </w:r>
+      <w:r>
+        <w:rPr>
+          <w:rStyle w:val="VerbatimChar"/>
+        </w:rPr>
+        <w:t xml:space="preserve">## [53] "...53"                                                                                          </w:t>
+      </w:r>
+      <w:r>
+        <w:br/>
+      </w:r>
+      <w:r>
+        <w:rPr>
+          <w:rStyle w:val="VerbatimChar"/>
+        </w:rPr>
+        <w:t xml:space="preserve">## [54] "The chatbot has a high level of trustworthiness(post)"                                          </w:t>
+      </w:r>
+      <w:r>
+        <w:br/>
+      </w:r>
+      <w:r>
+        <w:rPr>
+          <w:rStyle w:val="VerbatimChar"/>
+        </w:rPr>
+        <w:t xml:space="preserve">## [55] "The duration of conversations to find my answer was too long(post)"                             </w:t>
+      </w:r>
+      <w:r>
+        <w:br/>
+      </w:r>
+      <w:r>
+        <w:rPr>
+          <w:rStyle w:val="VerbatimChar"/>
+        </w:rPr>
+        <w:t xml:space="preserve">## [56] "I found the CEPEH chatbots useful in my daily life (PE1)(post)"                                 </w:t>
+      </w:r>
+      <w:r>
+        <w:br/>
+      </w:r>
+      <w:r>
+        <w:rPr>
+          <w:rStyle w:val="VerbatimChar"/>
+        </w:rPr>
+        <w:t xml:space="preserve">## [57] "Using CEPEH chatbots increases my chances of achieving things important to me (PE2)(post)"      </w:t>
+      </w:r>
+      <w:r>
+        <w:br/>
+      </w:r>
+      <w:r>
+        <w:rPr>
+          <w:rStyle w:val="VerbatimChar"/>
+        </w:rPr>
+        <w:t xml:space="preserve">## [58] "Using CEPEH chatbots can help me accomplish things more quickly (PE3)(post)"                    </w:t>
+      </w:r>
+      <w:r>
+        <w:br/>
+      </w:r>
+      <w:r>
+        <w:rPr>
+          <w:rStyle w:val="VerbatimChar"/>
+        </w:rPr>
+        <w:t xml:space="preserve">## [59] "Using CEPEH chatbots increases my productivity (PE4)(post)"                                     </w:t>
+      </w:r>
+      <w:r>
+        <w:br/>
+      </w:r>
+      <w:r>
+        <w:rPr>
+          <w:rStyle w:val="VerbatimChar"/>
+        </w:rPr>
+        <w:t xml:space="preserve">## [60] "Learning how to use CEPEH chatbots is easy for me (EE1)(post)"                                  </w:t>
+      </w:r>
+      <w:r>
+        <w:br/>
+      </w:r>
+      <w:r>
+        <w:rPr>
+          <w:rStyle w:val="VerbatimChar"/>
+        </w:rPr>
+        <w:t xml:space="preserve">## [61] "My interaction with CEPEH chatbots is clear and understandable (EE2)(post)"                     </w:t>
+      </w:r>
+      <w:r>
+        <w:br/>
+      </w:r>
+      <w:r>
+        <w:rPr>
+          <w:rStyle w:val="VerbatimChar"/>
+        </w:rPr>
+        <w:t xml:space="preserve">## [62] "CEPEH_Post_Easy_To_Use"                                                                         </w:t>
+      </w:r>
+      <w:r>
+        <w:br/>
+      </w:r>
+      <w:r>
+        <w:rPr>
+          <w:rStyle w:val="VerbatimChar"/>
+        </w:rPr>
+        <w:t xml:space="preserve">## [63] "It is easy for me to become skilful at using CEPEH chatbots (EE4)(post)"                        </w:t>
+      </w:r>
+      <w:r>
+        <w:br/>
+      </w:r>
+      <w:r>
+        <w:rPr>
+          <w:rStyle w:val="VerbatimChar"/>
+        </w:rPr>
+        <w:t xml:space="preserve">## [64] "People who are important to me think that I should use CEPEH chatbots (SI1)(post)"              </w:t>
+      </w:r>
+      <w:r>
+        <w:br/>
+      </w:r>
+      <w:r>
+        <w:rPr>
+          <w:rStyle w:val="VerbatimChar"/>
+        </w:rPr>
+        <w:t xml:space="preserve">## [65] "People who influence my behaviour think that I should use CEPEH chatbots (SI2)(post)"           </w:t>
+      </w:r>
+      <w:r>
+        <w:br/>
+      </w:r>
+      <w:r>
+        <w:rPr>
+          <w:rStyle w:val="VerbatimChar"/>
+        </w:rPr>
+        <w:t xml:space="preserve">## [66] "People whose opinions that I value prefer that I use CEPEH chatbots (SI3)(post)"                </w:t>
+      </w:r>
+      <w:r>
+        <w:br/>
+      </w:r>
+      <w:r>
+        <w:rPr>
+          <w:rStyle w:val="VerbatimChar"/>
+        </w:rPr>
+        <w:t xml:space="preserve">## [67] "I have the resources necessary to use CEPEH chatbots (FC1)(post)"                               </w:t>
+      </w:r>
+      <w:r>
+        <w:br/>
+      </w:r>
+      <w:r>
+        <w:rPr>
+          <w:rStyle w:val="VerbatimChar"/>
+        </w:rPr>
+        <w:t xml:space="preserve">## [68] "I have the knowledge necessary to use CEPEH chatbots (FC2)(post)"                               </w:t>
+      </w:r>
+      <w:r>
+        <w:br/>
+      </w:r>
+      <w:r>
+        <w:rPr>
+          <w:rStyle w:val="VerbatimChar"/>
+        </w:rPr>
+        <w:t xml:space="preserve">## [69] "CEPEH Chatbots are compatible with other technologies I use (FC3)(post)"                        </w:t>
+      </w:r>
+      <w:r>
+        <w:br/>
+      </w:r>
+      <w:r>
+        <w:rPr>
+          <w:rStyle w:val="VerbatimChar"/>
+        </w:rPr>
+        <w:t xml:space="preserve">## [70] "I can get help from others when I have difficulties using CEPEH chatbots (FC4)(post)"           </w:t>
+      </w:r>
+      <w:r>
+        <w:br/>
+      </w:r>
+      <w:r>
+        <w:rPr>
+          <w:rStyle w:val="VerbatimChar"/>
+        </w:rPr>
+        <w:t xml:space="preserve">## [71] "Using CEPEH chatbots is enjoyable (HM2)(post)"                                                  </w:t>
+      </w:r>
+      <w:r>
+        <w:br/>
+      </w:r>
+      <w:r>
+        <w:rPr>
+          <w:rStyle w:val="VerbatimChar"/>
+        </w:rPr>
+        <w:t xml:space="preserve">## [72] "Intend"                                                                                         </w:t>
+      </w:r>
+      <w:r>
+        <w:br/>
+      </w:r>
+      <w:r>
+        <w:rPr>
+          <w:rStyle w:val="VerbatimChar"/>
+        </w:rPr>
+        <w:t xml:space="preserve">## [73] "The videos/images provided were useful to my questions(post)"                                   </w:t>
+      </w:r>
+      <w:r>
+        <w:br/>
+      </w:r>
+      <w:r>
+        <w:rPr>
+          <w:rStyle w:val="VerbatimChar"/>
+        </w:rPr>
+        <w:t xml:space="preserve">## [74] "The chatbot exceeded my expectation of how it could help me(post)"                              </w:t>
+      </w:r>
+      <w:r>
+        <w:br/>
+      </w:r>
+      <w:r>
+        <w:rPr>
+          <w:rStyle w:val="VerbatimChar"/>
+        </w:rPr>
+        <w:t xml:space="preserve">## [75] "The chatbot exceeded my expectation of how it could engage with me(post)"                       </w:t>
+      </w:r>
+      <w:r>
+        <w:br/>
+      </w:r>
+      <w:r>
+        <w:rPr>
+          <w:rStyle w:val="VerbatimChar"/>
+        </w:rPr>
+        <w:t xml:space="preserve">## [76] "The chatbot exceeded my expectation of how entertaining it was to use(post)"                    </w:t>
+      </w:r>
+      <w:r>
+        <w:br/>
+      </w:r>
+      <w:r>
+        <w:rPr>
+          <w:rStyle w:val="VerbatimChar"/>
+        </w:rPr>
+        <w:t xml:space="preserve">## [77] "I think this learning method could help me to acquire knowledge(post)"                          </w:t>
+      </w:r>
+      <w:r>
+        <w:br/>
+      </w:r>
+      <w:r>
+        <w:rPr>
+          <w:rStyle w:val="VerbatimChar"/>
+        </w:rPr>
+        <w:t xml:space="preserve">## [78] "ReuseChatbot"                                                                                   </w:t>
+      </w:r>
+      <w:r>
+        <w:br/>
+      </w:r>
+      <w:r>
+        <w:rPr>
+          <w:rStyle w:val="VerbatimChar"/>
+        </w:rPr>
+        <w:t xml:space="preserve">## [79] "I think i will actively use this learning method(post)"                                         </w:t>
+      </w:r>
+      <w:r>
+        <w:br/>
+      </w:r>
+      <w:r>
+        <w:rPr>
+          <w:rStyle w:val="VerbatimChar"/>
+        </w:rPr>
+        <w:t xml:space="preserve">## [80] "I believe i had some choice about learning during chatbot use(post)"                            </w:t>
+      </w:r>
+      <w:r>
+        <w:br/>
+      </w:r>
+      <w:r>
+        <w:rPr>
+          <w:rStyle w:val="VerbatimChar"/>
+        </w:rPr>
+        <w:t xml:space="preserve">## [81] "POST_Trust"                                                                                     </w:t>
+      </w:r>
+      <w:r>
+        <w:br/>
+      </w:r>
+      <w:r>
+        <w:rPr>
+          <w:rStyle w:val="VerbatimChar"/>
+        </w:rPr>
+        <w:t xml:space="preserve">## [82] "Informed of results(post)"                                                                      </w:t>
+      </w:r>
+      <w:r>
+        <w:br/>
+      </w:r>
+      <w:r>
+        <w:rPr>
+          <w:rStyle w:val="VerbatimChar"/>
+        </w:rPr>
+        <w:t xml:space="preserve">## [83] "CUQ"</w:t>
+      </w:r>
+    </w:p>
+    <w:p>
+      <w:pPr>
+        <w:pStyle w:val="SourceCode"/>
+      </w:pPr>
+      <w:r>
+        <w:rPr>
+          <w:rStyle w:val="VerbatimChar"/>
+        </w:rPr>
+        <w:t xml:space="preserve">## # A tibble: 168 × 3</w:t>
+      </w:r>
+      <w:r>
+        <w:br/>
+      </w:r>
+      <w:r>
+        <w:rPr>
+          <w:rStyle w:val="VerbatimChar"/>
+        </w:rPr>
+        <w:t xml:space="preserve">##    sex    before after</w:t>
+      </w:r>
+      <w:r>
+        <w:br/>
+      </w:r>
+      <w:r>
+        <w:rPr>
+          <w:rStyle w:val="VerbatimChar"/>
+        </w:rPr>
+        <w:t xml:space="preserve">##    &lt;chr&gt;   &lt;dbl&gt; &lt;dbl&gt;</w:t>
+      </w:r>
+      <w:r>
+        <w:br/>
+      </w:r>
+      <w:r>
+        <w:rPr>
+          <w:rStyle w:val="VerbatimChar"/>
+        </w:rPr>
+        <w:t xml:space="preserve">##  1 &lt;NA&gt;       NA     1</w:t>
+      </w:r>
+      <w:r>
+        <w:br/>
+      </w:r>
+      <w:r>
+        <w:rPr>
+          <w:rStyle w:val="VerbatimChar"/>
+        </w:rPr>
+        <w:t xml:space="preserve">##  2 Female      2     2</w:t>
+      </w:r>
+      <w:r>
+        <w:br/>
+      </w:r>
+      <w:r>
+        <w:rPr>
+          <w:rStyle w:val="VerbatimChar"/>
+        </w:rPr>
+        <w:t xml:space="preserve">##  3 &lt;NA&gt;       NA     1</w:t>
+      </w:r>
+      <w:r>
+        <w:br/>
+      </w:r>
+      <w:r>
+        <w:rPr>
+          <w:rStyle w:val="VerbatimChar"/>
+        </w:rPr>
+        <w:t xml:space="preserve">##  4 &lt;NA&gt;       NA     1</w:t>
+      </w:r>
+      <w:r>
+        <w:br/>
+      </w:r>
+      <w:r>
+        <w:rPr>
+          <w:rStyle w:val="VerbatimChar"/>
+        </w:rPr>
+        <w:t xml:space="preserve">##  5 &lt;NA&gt;       NA     1</w:t>
+      </w:r>
+      <w:r>
+        <w:br/>
+      </w:r>
+      <w:r>
+        <w:rPr>
+          <w:rStyle w:val="VerbatimChar"/>
+        </w:rPr>
+        <w:t xml:space="preserve">##  6 &lt;NA&gt;       NA     1</w:t>
+      </w:r>
+      <w:r>
+        <w:br/>
+      </w:r>
+      <w:r>
+        <w:rPr>
+          <w:rStyle w:val="VerbatimChar"/>
+        </w:rPr>
+        <w:t xml:space="preserve">##  7 &lt;NA&gt;       NA     1</w:t>
+      </w:r>
+      <w:r>
+        <w:br/>
+      </w:r>
+      <w:r>
+        <w:rPr>
+          <w:rStyle w:val="VerbatimChar"/>
+        </w:rPr>
+        <w:t xml:space="preserve">##  8 &lt;NA&gt;       NA     1</w:t>
+      </w:r>
+      <w:r>
+        <w:br/>
+      </w:r>
+      <w:r>
+        <w:rPr>
+          <w:rStyle w:val="VerbatimChar"/>
+        </w:rPr>
+        <w:t xml:space="preserve">##  9 &lt;NA&gt;       NA     1</w:t>
+      </w:r>
+      <w:r>
+        <w:br/>
+      </w:r>
+      <w:r>
+        <w:rPr>
+          <w:rStyle w:val="VerbatimChar"/>
+        </w:rPr>
+        <w:t xml:space="preserve">## 10 &lt;NA&gt;       NA     1</w:t>
+      </w:r>
+      <w:r>
+        <w:br/>
+      </w:r>
+      <w:r>
+        <w:rPr>
+          <w:rStyle w:val="VerbatimChar"/>
+        </w:rPr>
+        <w:t xml:space="preserve">## # … with 158 more rows</w:t>
+      </w:r>
+    </w:p>
+    <w:p>
+      <w:pPr>
+        <w:pStyle w:val="FirstParagraph"/>
+      </w:pPr>
       <w:r>
         <w:drawing>
           <wp:inline>
@@ -5587,7 +5592,7 @@
               <a:graphicData uri="http://schemas.openxmlformats.org/drawingml/2006/picture">
                 <pic:pic>
                   <pic:nvPicPr>
-                    <pic:cNvPr descr="_main_files/figure-docx/T-test-2.png" id="73" name="Picture"/>
+                    <pic:cNvPr descr="_main_files/figure-docx/T-test-1.png" id="73" name="Picture"/>
                     <pic:cNvPicPr>
                       <a:picLocks noChangeArrowheads="1" noChangeAspect="1"/>
                     </pic:cNvPicPr>
@@ -5619,6 +5624,48 @@
           </wp:inline>
         </w:drawing>
       </w:r>
+      <w:r>
+        <w:drawing>
+          <wp:inline>
+            <wp:extent cx="4620126" cy="3696101"/>
+            <wp:effectExtent b="0" l="0" r="0" t="0"/>
+            <wp:docPr descr="" title="" id="75" name="Picture"/>
+            <a:graphic>
+              <a:graphicData uri="http://schemas.openxmlformats.org/drawingml/2006/picture">
+                <pic:pic>
+                  <pic:nvPicPr>
+                    <pic:cNvPr descr="_main_files/figure-docx/T-test-2.png" id="76" name="Picture"/>
+                    <pic:cNvPicPr>
+                      <a:picLocks noChangeArrowheads="1" noChangeAspect="1"/>
+                    </pic:cNvPicPr>
+                  </pic:nvPicPr>
+                  <pic:blipFill>
+                    <a:blip r:embed="rId74"/>
+                    <a:stretch>
+                      <a:fillRect/>
+                    </a:stretch>
+                  </pic:blipFill>
+                  <pic:spPr bwMode="auto">
+                    <a:xfrm>
+                      <a:off x="0" y="0"/>
+                      <a:ext cx="4620126" cy="3696101"/>
+                    </a:xfrm>
+                    <a:prstGeom prst="rect">
+                      <a:avLst/>
+                    </a:prstGeom>
+                    <a:noFill/>
+                    <a:ln w="9525">
+                      <a:noFill/>
+                      <a:headEnd/>
+                      <a:tailEnd/>
+                    </a:ln>
+                  </pic:spPr>
+                </pic:pic>
+              </a:graphicData>
+            </a:graphic>
+          </wp:inline>
+        </w:drawing>
+      </w:r>
     </w:p>
     <w:p>
       <w:pPr>
@@ -5727,77 +5774,12 @@
       </w:pPr>
       <w:r>
         <w:t xml:space="preserve">This t-test compares confident using mobile chatbots before and after CEPEH chatbot usage.</w:t>
-      </w:r>
-    </w:p>
-    <w:bookmarkEnd w:id="74"/>
-    <w:bookmarkEnd w:id="75"/>
-    <w:bookmarkEnd w:id="76"/>
-    <w:bookmarkStart w:id="78" w:name="cites-and-refs"/>
-    <w:p>
-      <w:pPr>
-        <w:pStyle w:val="Heading1"/>
-      </w:pPr>
-      <w:r>
-        <w:rPr>
-          <w:rStyle w:val="SectionNumber"/>
-        </w:rPr>
-        <w:t xml:space="preserve">3</w:t>
-      </w:r>
-      <w:r>
-        <w:tab/>
-      </w:r>
-      <w:r>
-        <w:t xml:space="preserve">Training Event Results</w:t>
-      </w:r>
-    </w:p>
-    <w:p>
-      <w:pPr>
-        <w:pStyle w:val="FirstParagraph"/>
-      </w:pPr>
-    </w:p>
-    <w:bookmarkStart w:id="77" w:name="cepeh-training-event-c1"/>
-    <w:p>
-      <w:pPr>
-        <w:pStyle w:val="Heading2"/>
-      </w:pPr>
-      <w:r>
-        <w:rPr>
-          <w:rStyle w:val="SectionNumber"/>
-        </w:rPr>
-        <w:t xml:space="preserve">3.1</w:t>
-      </w:r>
-      <w:r>
-        <w:tab/>
-      </w:r>
-      <w:r>
-        <w:t xml:space="preserve">CEPEH Training Event C1</w:t>
-      </w:r>
-    </w:p>
-    <w:p>
-      <w:pPr>
-        <w:pStyle w:val="FirstParagraph"/>
-      </w:pPr>
-      <w:r>
-        <w:t xml:space="preserve">The CEPEH training event C1 held at the premises of University of Nottingham aiming to prepare participants for the practical elements of co-creation and implementation of chatbots as an educational resource. It combined both theoretical and hands-on training.</w:t>
-      </w:r>
-      <w:r>
-        <w:t xml:space="preserve"> </w:t>
-      </w:r>
-      <w:r>
-        <w:t xml:space="preserve">15 participants were from RISE, AUTH, UoN.</w:t>
-      </w:r>
-    </w:p>
-    <w:p>
-      <w:pPr>
-        <w:pStyle w:val="BodyText"/>
-      </w:pPr>
-      <w:r>
-        <w:t xml:space="preserve">Project managers of partners signposted the person involved, and relevant announcements were made though social media channels to the wider public. External to the project speakers were from University of Leeds, and Computer Science Department of University of Nottingham. It included academics, medical doctors, and researchers with focus both on clinical research and digital innovations in healthcare education and IT specialist/learning technologists 11.18 years of experiences (SD=7.2). A balance between male and female participants achieved.</w:t>
       </w:r>
     </w:p>
     <w:bookmarkEnd w:id="77"/>
     <w:bookmarkEnd w:id="78"/>
-    <w:bookmarkStart w:id="104" w:name="overall-training-events-evalaution"/>
+    <w:bookmarkEnd w:id="79"/>
+    <w:bookmarkStart w:id="81" w:name="cites-and-refs"/>
     <w:p>
       <w:pPr>
         <w:pStyle w:val="Heading1"/>
@@ -5806,6 +5788,71 @@
         <w:rPr>
           <w:rStyle w:val="SectionNumber"/>
         </w:rPr>
+        <w:t xml:space="preserve">3</w:t>
+      </w:r>
+      <w:r>
+        <w:tab/>
+      </w:r>
+      <w:r>
+        <w:t xml:space="preserve">Training Event Results</w:t>
+      </w:r>
+    </w:p>
+    <w:p>
+      <w:pPr>
+        <w:pStyle w:val="FirstParagraph"/>
+      </w:pPr>
+    </w:p>
+    <w:bookmarkStart w:id="80" w:name="cepeh-training-event-c1"/>
+    <w:p>
+      <w:pPr>
+        <w:pStyle w:val="Heading2"/>
+      </w:pPr>
+      <w:r>
+        <w:rPr>
+          <w:rStyle w:val="SectionNumber"/>
+        </w:rPr>
+        <w:t xml:space="preserve">3.1</w:t>
+      </w:r>
+      <w:r>
+        <w:tab/>
+      </w:r>
+      <w:r>
+        <w:t xml:space="preserve">CEPEH Training Event C1</w:t>
+      </w:r>
+    </w:p>
+    <w:p>
+      <w:pPr>
+        <w:pStyle w:val="FirstParagraph"/>
+      </w:pPr>
+      <w:r>
+        <w:t xml:space="preserve">The CEPEH training event C1 held at the premises of University of Nottingham aiming to prepare participants for the practical elements of co-creation and implementation of chatbots as an educational resource. It combined both theoretical and hands-on training.</w:t>
+      </w:r>
+      <w:r>
+        <w:t xml:space="preserve"> </w:t>
+      </w:r>
+      <w:r>
+        <w:t xml:space="preserve">15 participants were from RISE, AUTH, UoN.</w:t>
+      </w:r>
+    </w:p>
+    <w:p>
+      <w:pPr>
+        <w:pStyle w:val="BodyText"/>
+      </w:pPr>
+      <w:r>
+        <w:t xml:space="preserve">Project managers of partners signposted the person involved, and relevant announcements were made though social media channels to the wider public. External to the project speakers were from University of Leeds, and Computer Science Department of University of Nottingham. It included academics, medical doctors, and researchers with focus both on clinical research and digital innovations in healthcare education and IT specialist/learning technologists 11.18 years of experiences (SD=7.2). A balance between male and female participants achieved.</w:t>
+      </w:r>
+    </w:p>
+    <w:bookmarkEnd w:id="80"/>
+    <w:bookmarkEnd w:id="81"/>
+    <w:bookmarkStart w:id="107" w:name="overall-training-events-evalaution"/>
+    <w:p>
+      <w:pPr>
+        <w:pStyle w:val="Heading1"/>
+      </w:pPr>
+      <w:r>
+        <w:rPr>
+          <w:rStyle w:val="SectionNumber"/>
+        </w:rPr>
         <w:t xml:space="preserve">4</w:t>
       </w:r>
       <w:r>
@@ -5865,7 +5912,7 @@
         <w:t xml:space="preserve">Participants liked the hands-on activities of the day also enjoyed the creativity of the groups on the online chatbot development tool. As an area of improvement, participants wanted more time on hands on sections.</w:t>
       </w:r>
     </w:p>
-    <w:bookmarkStart w:id="88" w:name="cepeh-training-event-2"/>
+    <w:bookmarkStart w:id="91" w:name="cepeh-training-event-2"/>
     <w:p>
       <w:pPr>
         <w:pStyle w:val="Heading2"/>
@@ -6013,7 +6060,7 @@
         <w:rPr>
           <w:rStyle w:val="FootnoteReference"/>
         </w:rPr>
-        <w:footnoteReference w:id="79"/>
+        <w:footnoteReference w:id="82"/>
       </w:r>
       <w:r>
         <w:t xml:space="preserve"> </w:t>
@@ -6095,7 +6142,7 @@
       <w:r>
         <w:t xml:space="preserve"> </w:t>
       </w:r>
-      <w:hyperlink r:id="rId81">
+      <w:hyperlink r:id="rId84">
         <w:r>
           <w:rPr>
             <w:rStyle w:val="Hyperlink"/>
@@ -6112,7 +6159,7 @@
       <w:r>
         <w:t xml:space="preserve"> </w:t>
       </w:r>
-      <w:hyperlink r:id="rId82">
+      <w:hyperlink r:id="rId85">
         <w:r>
           <w:rPr>
             <w:rStyle w:val="Hyperlink"/>
@@ -6461,7 +6508,7 @@
         <w:t xml:space="preserve">.</w:t>
       </w:r>
     </w:p>
-    <w:bookmarkStart w:id="85" w:name="citation-appearance"/>
+    <w:bookmarkStart w:id="88" w:name="citation-appearance"/>
     <w:p>
       <w:pPr>
         <w:pStyle w:val="Heading3"/>
@@ -6504,7 +6551,7 @@
       <w:r>
         <w:t xml:space="preserve"> </w:t>
       </w:r>
-      <w:hyperlink r:id="rId83">
+      <w:hyperlink r:id="rId86">
         <w:r>
           <w:rPr>
             <w:rStyle w:val="Hyperlink"/>
@@ -6819,7 +6866,7 @@
       <w:r>
         <w:t xml:space="preserve"> </w:t>
       </w:r>
-      <w:hyperlink r:id="rId84">
+      <w:hyperlink r:id="rId87">
         <w:r>
           <w:rPr>
             <w:rStyle w:val="Hyperlink"/>
@@ -6905,8 +6952,8 @@
         <w:t xml:space="preserve">.</w:t>
       </w:r>
     </w:p>
-    <w:bookmarkEnd w:id="85"/>
-    <w:bookmarkStart w:id="87" w:name="X6c5b3ddafdf9d3f8a197b666704f4ff23767ec4"/>
+    <w:bookmarkEnd w:id="88"/>
+    <w:bookmarkStart w:id="90" w:name="X6c5b3ddafdf9d3f8a197b666704f4ff23767ec4"/>
     <w:p>
       <w:pPr>
         <w:pStyle w:val="Heading3"/>
@@ -6934,7 +6981,7 @@
       <w:r>
         <w:t xml:space="preserve"> </w:t>
       </w:r>
-      <w:hyperlink r:id="rId86">
+      <w:hyperlink r:id="rId89">
         <w:r>
           <w:rPr>
             <w:rStyle w:val="Hyperlink"/>
@@ -6952,9 +6999,9 @@
         <w:t xml:space="preserve">Make sure you have the latest version of RStudio – the visual editor was originally really buggy, especially in relation to references, but as per v2022.02.0, it’s great!</w:t>
       </w:r>
     </w:p>
-    <w:bookmarkEnd w:id="87"/>
-    <w:bookmarkEnd w:id="88"/>
-    <w:bookmarkStart w:id="95" w:name="cross-referencing"/>
+    <w:bookmarkEnd w:id="90"/>
+    <w:bookmarkEnd w:id="91"/>
+    <w:bookmarkStart w:id="98" w:name="cross-referencing"/>
     <w:p>
       <w:pPr>
         <w:pStyle w:val="Heading2"/>
@@ -7044,7 +7091,7 @@
         <w:t xml:space="preserve">\@ref(label)</w:t>
       </w:r>
     </w:p>
-    <w:bookmarkStart w:id="90" w:name="section-references"/>
+    <w:bookmarkStart w:id="93" w:name="section-references"/>
     <w:p>
       <w:pPr>
         <w:pStyle w:val="Heading3"/>
@@ -7209,7 +7256,7 @@
         <w:t xml:space="preserve">?</w:t>
       </w:r>
     </w:p>
-    <w:bookmarkStart w:id="89" w:name="creating-custom-labels"/>
+    <w:bookmarkStart w:id="92" w:name="creating-custom-labels"/>
     <w:p>
       <w:pPr>
         <w:pStyle w:val="Heading4"/>
@@ -7315,9 +7362,9 @@
         <w:t xml:space="preserve">.</w:t>
       </w:r>
     </w:p>
-    <w:bookmarkEnd w:id="89"/>
-    <w:bookmarkEnd w:id="90"/>
-    <w:bookmarkStart w:id="91" w:name="figure-image-and-plot-references"/>
+    <w:bookmarkEnd w:id="92"/>
+    <w:bookmarkEnd w:id="93"/>
+    <w:bookmarkStart w:id="94" w:name="figure-image-and-plot-references"/>
     <w:p>
       <w:pPr>
         <w:pStyle w:val="Heading3"/>
@@ -7469,8 +7516,8 @@
         <w:t xml:space="preserve">.</w:t>
       </w:r>
     </w:p>
-    <w:bookmarkEnd w:id="91"/>
-    <w:bookmarkStart w:id="92" w:name="table-references"/>
+    <w:bookmarkEnd w:id="94"/>
+    <w:bookmarkStart w:id="95" w:name="table-references"/>
     <w:p>
       <w:pPr>
         <w:pStyle w:val="Heading3"/>
@@ -7603,8 +7650,8 @@
         <w:t xml:space="preserve">.</w:t>
       </w:r>
     </w:p>
-    <w:bookmarkEnd w:id="92"/>
-    <w:bookmarkStart w:id="94" w:name="including-page-numbers"/>
+    <w:bookmarkEnd w:id="95"/>
+    <w:bookmarkStart w:id="97" w:name="including-page-numbers"/>
     <w:p>
       <w:pPr>
         <w:pStyle w:val="Heading3"/>
@@ -7707,7 +7754,7 @@
         <w:t xml:space="preserve"> </w:t>
       </w:r>
     </w:p>
-    <w:bookmarkStart w:id="93" w:name="include-page-numbers-only-in-pdf-output"/>
+    <w:bookmarkStart w:id="96" w:name="include-page-numbers-only-in-pdf-output"/>
     <w:p>
       <w:pPr>
         <w:pStyle w:val="Heading4"/>
@@ -7824,10 +7871,10 @@
         <w:t xml:space="preserve">Note that we need to escape the backslash with another backslash here to get the correct output.</w:t>
       </w:r>
     </w:p>
-    <w:bookmarkEnd w:id="93"/>
-    <w:bookmarkEnd w:id="94"/>
-    <w:bookmarkEnd w:id="95"/>
-    <w:bookmarkStart w:id="100" w:name="collaborative-writing"/>
+    <w:bookmarkEnd w:id="96"/>
+    <w:bookmarkEnd w:id="97"/>
+    <w:bookmarkEnd w:id="98"/>
+    <w:bookmarkStart w:id="103" w:name="collaborative-writing"/>
     <w:p>
       <w:pPr>
         <w:pStyle w:val="Heading2"/>
@@ -7861,7 +7908,7 @@
       <w:r>
         <w:t xml:space="preserve"> </w:t>
       </w:r>
-      <w:hyperlink r:id="rId96">
+      <w:hyperlink r:id="rId99">
         <w:r>
           <w:rPr>
             <w:rStyle w:val="Hyperlink"/>
@@ -7933,7 +7980,7 @@
       <w:r>
         <w:t xml:space="preserve"> </w:t>
       </w:r>
-      <w:hyperlink r:id="rId97">
+      <w:hyperlink r:id="rId100">
         <w:r>
           <w:rPr>
             <w:rStyle w:val="Hyperlink"/>
@@ -7950,7 +7997,7 @@
       <w:r>
         <w:t xml:space="preserve"> </w:t>
       </w:r>
-      <w:hyperlink r:id="rId98">
+      <w:hyperlink r:id="rId101">
         <w:r>
           <w:rPr>
             <w:rStyle w:val="Hyperlink"/>
@@ -7987,7 +8034,7 @@
       <w:r>
         <w:t xml:space="preserve"> </w:t>
       </w:r>
-      <w:hyperlink r:id="rId99">
+      <w:hyperlink r:id="rId102">
         <w:r>
           <w:rPr>
             <w:rStyle w:val="Hyperlink"/>
@@ -8005,8 +8052,8 @@
         <w:t xml:space="preserve">I suspect some great solution will be developed in the not-to-distant future, probably by the RStudio team.</w:t>
       </w:r>
     </w:p>
-    <w:bookmarkEnd w:id="100"/>
-    <w:bookmarkStart w:id="103" w:name="additional-resources"/>
+    <w:bookmarkEnd w:id="103"/>
+    <w:bookmarkStart w:id="106" w:name="additional-resources"/>
     <w:p>
       <w:pPr>
         <w:pStyle w:val="Heading2"/>
@@ -8047,7 +8094,7 @@
       <w:r>
         <w:t xml:space="preserve"> </w:t>
       </w:r>
-      <w:hyperlink r:id="rId101">
+      <w:hyperlink r:id="rId104">
         <w:r>
           <w:rPr>
             <w:rStyle w:val="Hyperlink"/>
@@ -8079,7 +8126,7 @@
       <w:r>
         <w:t xml:space="preserve"> </w:t>
       </w:r>
-      <w:hyperlink r:id="rId102">
+      <w:hyperlink r:id="rId105">
         <w:r>
           <w:rPr>
             <w:rStyle w:val="Hyperlink"/>
@@ -8088,9 +8135,9 @@
         </w:r>
       </w:hyperlink>
     </w:p>
-    <w:bookmarkEnd w:id="103"/>
-    <w:bookmarkEnd w:id="104"/>
-    <w:bookmarkStart w:id="114" w:name="Discussion"/>
+    <w:bookmarkEnd w:id="106"/>
+    <w:bookmarkEnd w:id="107"/>
+    <w:bookmarkStart w:id="117" w:name="Discussion"/>
     <w:p>
       <w:pPr>
         <w:pStyle w:val="Heading1"/>
@@ -8129,7 +8176,7 @@
         <w:t xml:space="preserve">Those results can be interpreted that the learning objectives of the training event was chosen appropriately for the diverse audience including clinicians, academics, researchers, and learning technologists/IT specialist resulting to a successful training event that enable participants to take the acquired knowledge back to their organisations in order to co-design and implement. As it was expected and can be depicted from self-confidence statements that some participants being very confident before the event, not all the objectives expected to be reached by everyone, since the training was targeting both technical and non-technical participants. However, on both average and individual matched responses participants self-statements showed that they improved their knowledge and understanding in using co-creation approaches to develop digital education resources and in designing and developing chatbots as educational resources.</w:t>
       </w:r>
     </w:p>
-    <w:bookmarkStart w:id="113" w:name="reach-impact-and-qualatative-analysis"/>
+    <w:bookmarkStart w:id="116" w:name="reach-impact-and-qualatative-analysis"/>
     <w:p>
       <w:pPr>
         <w:pStyle w:val="Heading2"/>
@@ -8169,7 +8216,7 @@
         <w:t xml:space="preserve">(Note: if you are looking at the eBook version, you will not see much difference in this section, as it is only relevant for PDF output!)</w:t>
       </w:r>
     </w:p>
-    <w:bookmarkStart w:id="105" w:name="making-your-table-pretty"/>
+    <w:bookmarkStart w:id="108" w:name="making-your-table-pretty"/>
     <w:p>
       <w:pPr>
         <w:pStyle w:val="Heading3"/>
@@ -8236,8 +8283,8 @@
         <w:t xml:space="preserve">Compare this to the default style, which looks terrible:</w:t>
       </w:r>
     </w:p>
-    <w:bookmarkEnd w:id="105"/>
-    <w:bookmarkStart w:id="107" w:name="if-your-table-is-too-wide"/>
+    <w:bookmarkEnd w:id="108"/>
+    <w:bookmarkStart w:id="110" w:name="if-your-table-is-too-wide"/>
     <w:p>
       <w:pPr>
         <w:pStyle w:val="Heading3"/>
@@ -8286,7 +8333,7 @@
       <w:r>
         <w:t xml:space="preserve"> </w:t>
       </w:r>
-      <w:hyperlink r:id="rId106">
+      <w:hyperlink r:id="rId109">
         <w:r>
           <w:rPr>
             <w:rStyle w:val="VerbatimChar"/>
@@ -8309,8 +8356,8 @@
         <w:t xml:space="preserve">This scales down the table to fit the page width.</w:t>
       </w:r>
     </w:p>
-    <w:bookmarkEnd w:id="107"/>
-    <w:bookmarkStart w:id="108" w:name="if-your-table-is-too-long"/>
+    <w:bookmarkEnd w:id="110"/>
+    <w:bookmarkStart w:id="111" w:name="if-your-table-is-too-long"/>
     <w:p>
       <w:pPr>
         <w:pStyle w:val="Heading3"/>
@@ -8507,8 +8554,8 @@
         <w:t xml:space="preserve">function:</w:t>
       </w:r>
     </w:p>
-    <w:bookmarkEnd w:id="108"/>
-    <w:bookmarkStart w:id="112" w:name="max-power"/>
+    <w:bookmarkEnd w:id="111"/>
+    <w:bookmarkStart w:id="115" w:name="max-power"/>
     <w:p>
       <w:pPr>
         <w:pStyle w:val="Heading3"/>
@@ -8588,18 +8635,18 @@
           <wp:inline>
             <wp:extent cx="4105208" cy="3082103"/>
             <wp:effectExtent b="0" l="0" r="0" t="0"/>
-            <wp:docPr descr="Figure 5.1: Font sizes in LaTeX" title="" id="110" name="Picture"/>
+            <wp:docPr descr="Figure 5.1: Font sizes in LaTeX" title="" id="113" name="Picture"/>
             <a:graphic>
               <a:graphicData uri="http://schemas.openxmlformats.org/drawingml/2006/picture">
                 <pic:pic>
                   <pic:nvPicPr>
-                    <pic:cNvPr descr="figures/sample-content/latex_font_sizes.png" id="111" name="Picture"/>
+                    <pic:cNvPr descr="figures/sample-content/latex_font_sizes.png" id="114" name="Picture"/>
                     <pic:cNvPicPr>
                       <a:picLocks noChangeArrowheads="1" noChangeAspect="1"/>
                     </pic:cNvPicPr>
                   </pic:nvPicPr>
                   <pic:blipFill>
-                    <a:blip r:embed="rId109"/>
+                    <a:blip r:embed="rId112"/>
                     <a:stretch>
                       <a:fillRect/>
                     </a:stretch>
@@ -8699,10 +8746,10 @@
         <w:t xml:space="preserve">Add the attributes that make R Markdown understand that the table is a table (it seems R drops these when we do the string replacement)</w:t>
       </w:r>
     </w:p>
-    <w:bookmarkEnd w:id="112"/>
-    <w:bookmarkEnd w:id="113"/>
-    <w:bookmarkEnd w:id="114"/>
-    <w:bookmarkStart w:id="141" w:name="X51bc91f4e64bb84a1de0d4ebcf29499e1120650"/>
+    <w:bookmarkEnd w:id="115"/>
+    <w:bookmarkEnd w:id="116"/>
+    <w:bookmarkEnd w:id="117"/>
+    <w:bookmarkStart w:id="144" w:name="X51bc91f4e64bb84a1de0d4ebcf29499e1120650"/>
     <w:p>
       <w:pPr>
         <w:pStyle w:val="Heading1"/>
@@ -8720,7 +8767,7 @@
         <w:t xml:space="preserve">Text Mining, Natural Language Processing, and Sentiment Analysis</w:t>
       </w:r>
     </w:p>
-    <w:bookmarkStart w:id="115" w:name="cepeh-qualatative-feedback"/>
+    <w:bookmarkStart w:id="118" w:name="cepeh-qualatative-feedback"/>
     <w:p>
       <w:pPr>
         <w:pStyle w:val="Heading2"/>
@@ -8762,8 +8809,8 @@
         <w:t xml:space="preserve">Therefore, we have created such tools to allow efficient and intelligent analysis of this open/free focus group data.</w:t>
       </w:r>
     </w:p>
-    <w:bookmarkEnd w:id="115"/>
-    <w:bookmarkStart w:id="118" w:name="tokenising"/>
+    <w:bookmarkEnd w:id="118"/>
+    <w:bookmarkStart w:id="121" w:name="tokenising"/>
     <w:p>
       <w:pPr>
         <w:pStyle w:val="Heading2"/>
@@ -8997,7 +9044,7 @@
         <w:t xml:space="preserve">## 6 1      was        "\"\"..."</w:t>
       </w:r>
     </w:p>
-    <w:bookmarkStart w:id="116" w:name="removing-non-alphanumeric-characters"/>
+    <w:bookmarkStart w:id="119" w:name="removing-non-alphanumeric-characters"/>
     <w:p>
       <w:pPr>
         <w:pStyle w:val="Heading3"/>
@@ -9043,8 +9090,8 @@
         <w:t xml:space="preserve">separately from word)</w:t>
       </w:r>
     </w:p>
-    <w:bookmarkEnd w:id="116"/>
-    <w:bookmarkStart w:id="117" w:name="stop-words"/>
+    <w:bookmarkEnd w:id="119"/>
+    <w:bookmarkStart w:id="120" w:name="stop-words"/>
     <w:p>
       <w:pPr>
         <w:pStyle w:val="Heading3"/>
@@ -9435,9 +9482,9 @@
         <w:t xml:space="preserve">Break: Prepare your data with the steps above. 1) Unnest tokens, 2) Remove alpha-numeric characters, 3) Remove stopwords</w:t>
       </w:r>
     </w:p>
-    <w:bookmarkEnd w:id="117"/>
-    <w:bookmarkEnd w:id="118"/>
-    <w:bookmarkStart w:id="136" w:name="analysing-frequencies"/>
+    <w:bookmarkEnd w:id="120"/>
+    <w:bookmarkEnd w:id="121"/>
+    <w:bookmarkStart w:id="139" w:name="analysing-frequencies"/>
     <w:p>
       <w:pPr>
         <w:pStyle w:val="Heading2"/>
@@ -9455,7 +9502,7 @@
         <w:t xml:space="preserve">3 Analysing frequencies</w:t>
       </w:r>
     </w:p>
-    <w:bookmarkStart w:id="126" w:name="find-most-frequent-words"/>
+    <w:bookmarkStart w:id="129" w:name="find-most-frequent-words"/>
     <w:p>
       <w:pPr>
         <w:pStyle w:val="Heading3"/>
@@ -10064,7 +10111,7 @@
         <w:t xml:space="preserve">## # … with 377 more rows</w:t>
       </w:r>
     </w:p>
-    <w:bookmarkStart w:id="125" w:name="plotting-word-frequencies---bar-graphs"/>
+    <w:bookmarkStart w:id="128" w:name="plotting-word-frequencies---bar-graphs"/>
     <w:p>
       <w:pPr>
         <w:pStyle w:val="Heading4"/>
@@ -10096,67 +10143,6 @@
       </w:pPr>
       <w:r>
         <w:t xml:space="preserve">Basic graph:</w:t>
-      </w:r>
-    </w:p>
-    <w:p>
-      <w:pPr>
-        <w:pStyle w:val="BodyText"/>
-      </w:pPr>
-      <w:r>
-        <w:drawing>
-          <wp:inline>
-            <wp:extent cx="4620126" cy="3696101"/>
-            <wp:effectExtent b="0" l="0" r="0" t="0"/>
-            <wp:docPr descr="" title="" id="120" name="Picture"/>
-            <a:graphic>
-              <a:graphicData uri="http://schemas.openxmlformats.org/drawingml/2006/picture">
-                <pic:pic>
-                  <pic:nvPicPr>
-                    <pic:cNvPr descr="_main_files/figure-docx/Readable%20labels-1.png" id="121" name="Picture"/>
-                    <pic:cNvPicPr>
-                      <a:picLocks noChangeArrowheads="1" noChangeAspect="1"/>
-                    </pic:cNvPicPr>
-                  </pic:nvPicPr>
-                  <pic:blipFill>
-                    <a:blip r:embed="rId119"/>
-                    <a:stretch>
-                      <a:fillRect/>
-                    </a:stretch>
-                  </pic:blipFill>
-                  <pic:spPr bwMode="auto">
-                    <a:xfrm>
-                      <a:off x="0" y="0"/>
-                      <a:ext cx="4620126" cy="3696101"/>
-                    </a:xfrm>
-                    <a:prstGeom prst="rect">
-                      <a:avLst/>
-                    </a:prstGeom>
-                    <a:noFill/>
-                    <a:ln w="9525">
-                      <a:noFill/>
-                      <a:headEnd/>
-                      <a:tailEnd/>
-                    </a:ln>
-                  </pic:spPr>
-                </pic:pic>
-              </a:graphicData>
-            </a:graphic>
-          </wp:inline>
-        </w:drawing>
-      </w:r>
-    </w:p>
-    <w:p>
-      <w:pPr>
-        <w:pStyle w:val="BodyText"/>
-      </w:pPr>
-      <w:r>
-        <w:t xml:space="preserve">The words can be grouped and plotted onto a bar chart, and to show more words this chart is presented with horizontal bars.</w:t>
-      </w:r>
-      <w:r>
-        <w:t xml:space="preserve"> </w:t>
-      </w:r>
-      <w:r>
-        <w:t xml:space="preserve">The most frequent words present in the various focus group discussions after using the 4 CEPEH chatbots are in the Figure below.</w:t>
       </w:r>
     </w:p>
     <w:p>
@@ -10173,7 +10159,7 @@
               <a:graphicData uri="http://schemas.openxmlformats.org/drawingml/2006/picture">
                 <pic:pic>
                   <pic:nvPicPr>
-                    <pic:cNvPr descr="_main_files/figure-docx/unnamed-chunk-17-1.png" id="124" name="Picture"/>
+                    <pic:cNvPr descr="_main_files/figure-docx/Readable%20labels-1.png" id="124" name="Picture"/>
                     <pic:cNvPicPr>
                       <a:picLocks noChangeArrowheads="1" noChangeAspect="1"/>
                     </pic:cNvPicPr>
@@ -10211,297 +10197,36 @@
         <w:pStyle w:val="BodyText"/>
       </w:pPr>
       <w:r>
-        <w:t xml:space="preserve">Although the frequency is not high for each word, we are able to get a general picture of the sentiments, intensities, and concerns which would be immediately occurring when plotted.</w:t>
-      </w:r>
-    </w:p>
-    <w:bookmarkEnd w:id="125"/>
-    <w:bookmarkEnd w:id="126"/>
-    <w:bookmarkStart w:id="131" w:name="normalised-frequency"/>
-    <w:p>
-      <w:pPr>
-        <w:pStyle w:val="Heading3"/>
-      </w:pPr>
-      <w:r>
-        <w:rPr>
-          <w:rStyle w:val="SectionNumber"/>
-        </w:rPr>
-        <w:t xml:space="preserve">6.3.2</w:t>
-      </w:r>
-      <w:r>
-        <w:tab/>
-      </w:r>
-      <w:r>
-        <w:t xml:space="preserve">3.2 Normalised frequency</w:t>
-      </w:r>
-    </w:p>
-    <w:p>
-      <w:pPr>
-        <w:numPr>
-          <w:ilvl w:val="0"/>
-          <w:numId w:val="1018"/>
-        </w:numPr>
-        <w:pStyle w:val="Compact"/>
-      </w:pPr>
-      <w:r>
-        <w:t xml:space="preserve">when comparing the frequencies of words from different texts, they are commonly normalised</w:t>
-      </w:r>
-    </w:p>
-    <w:p>
-      <w:pPr>
-        <w:numPr>
-          <w:ilvl w:val="0"/>
-          <w:numId w:val="1018"/>
-        </w:numPr>
-        <w:pStyle w:val="Compact"/>
-      </w:pPr>
-      <w:r>
-        <w:t xml:space="preserve">convention in corpus linguistics: report the frequency per 1 million words</w:t>
-      </w:r>
-    </w:p>
-    <w:p>
-      <w:pPr>
-        <w:numPr>
-          <w:ilvl w:val="0"/>
-          <w:numId w:val="1018"/>
-        </w:numPr>
-        <w:pStyle w:val="Compact"/>
-      </w:pPr>
-      <w:r>
-        <w:t xml:space="preserve">for shorter texts: per 10,000 or per 100,000 words</w:t>
-      </w:r>
-    </w:p>
-    <w:p>
-      <w:pPr>
-        <w:numPr>
-          <w:ilvl w:val="0"/>
-          <w:numId w:val="1018"/>
-        </w:numPr>
-        <w:pStyle w:val="Compact"/>
-      </w:pPr>
-      <w:r>
-        <w:t xml:space="preserve">calculation: raw frequency * 1,000,000 / total numbers in text</w:t>
-      </w:r>
-    </w:p>
-    <w:p>
-      <w:pPr>
-        <w:pStyle w:val="SourceCode"/>
-      </w:pPr>
-      <w:r>
-        <w:rPr>
-          <w:rStyle w:val="VerbatimChar"/>
-        </w:rPr>
-        <w:t xml:space="preserve">## # A tibble: 1 × 2</w:t>
-      </w:r>
-      <w:r>
-        <w:br/>
-      </w:r>
-      <w:r>
-        <w:rPr>
-          <w:rStyle w:val="VerbatimChar"/>
-        </w:rPr>
-        <w:t xml:space="preserve">## # Groups:   doc_id [1]</w:t>
-      </w:r>
-      <w:r>
-        <w:br/>
-      </w:r>
-      <w:r>
-        <w:rPr>
-          <w:rStyle w:val="VerbatimChar"/>
-        </w:rPr>
-        <w:t xml:space="preserve">##   doc_id `sum(n)`</w:t>
-      </w:r>
-      <w:r>
-        <w:br/>
-      </w:r>
-      <w:r>
-        <w:rPr>
-          <w:rStyle w:val="VerbatimChar"/>
-        </w:rPr>
-        <w:t xml:space="preserve">##   &lt;fct&gt;     &lt;int&gt;</w:t>
-      </w:r>
-      <w:r>
-        <w:br/>
-      </w:r>
-      <w:r>
-        <w:rPr>
-          <w:rStyle w:val="VerbatimChar"/>
-        </w:rPr>
-        <w:t xml:space="preserve">## 1 1           682</w:t>
-      </w:r>
-    </w:p>
-    <w:p>
-      <w:pPr>
-        <w:pStyle w:val="SourceCode"/>
-      </w:pPr>
-      <w:r>
-        <w:rPr>
-          <w:rStyle w:val="VerbatimChar"/>
-        </w:rPr>
-        <w:t xml:space="preserve">## # A tibble: 385 × 2</w:t>
-      </w:r>
-      <w:r>
-        <w:br/>
-      </w:r>
-      <w:r>
-        <w:rPr>
-          <w:rStyle w:val="VerbatimChar"/>
-        </w:rPr>
-        <w:t xml:space="preserve">##    word            pmw</w:t>
-      </w:r>
-      <w:r>
-        <w:br/>
-      </w:r>
-      <w:r>
-        <w:rPr>
-          <w:rStyle w:val="VerbatimChar"/>
-        </w:rPr>
-        <w:t xml:space="preserve">##    &lt;chr&gt;         &lt;dbl&gt;</w:t>
-      </w:r>
-      <w:r>
-        <w:br/>
-      </w:r>
-      <w:r>
-        <w:rPr>
-          <w:rStyle w:val="VerbatimChar"/>
-        </w:rPr>
-        <w:t xml:space="preserve">##  1 cybersecurity 16.3 </w:t>
-      </w:r>
-      <w:r>
-        <w:br/>
-      </w:r>
-      <w:r>
-        <w:rPr>
-          <w:rStyle w:val="VerbatimChar"/>
-        </w:rPr>
-        <w:t xml:space="preserve">##  2 information   16.3 </w:t>
-      </w:r>
-      <w:r>
-        <w:br/>
-      </w:r>
-      <w:r>
-        <w:rPr>
-          <w:rStyle w:val="VerbatimChar"/>
-        </w:rPr>
-        <w:t xml:space="preserve">##  3 presentation  13.3 </w:t>
-      </w:r>
-      <w:r>
-        <w:br/>
-      </w:r>
-      <w:r>
-        <w:rPr>
-          <w:rStyle w:val="VerbatimChar"/>
-        </w:rPr>
-        <w:t xml:space="preserve">##  4 helpful       11.8 </w:t>
-      </w:r>
-      <w:r>
-        <w:br/>
-      </w:r>
-      <w:r>
-        <w:rPr>
-          <w:rStyle w:val="VerbatimChar"/>
-        </w:rPr>
-        <w:t xml:space="preserve">##  5 understand    11.8 </w:t>
-      </w:r>
-      <w:r>
-        <w:br/>
-      </w:r>
-      <w:r>
-        <w:rPr>
-          <w:rStyle w:val="VerbatimChar"/>
-        </w:rPr>
-        <w:t xml:space="preserve">##  6 ideas         10.4 </w:t>
-      </w:r>
-      <w:r>
-        <w:br/>
-      </w:r>
-      <w:r>
-        <w:rPr>
-          <w:rStyle w:val="VerbatimChar"/>
-        </w:rPr>
-        <w:t xml:space="preserve">##  7 lot           10.4 </w:t>
-      </w:r>
-      <w:r>
-        <w:br/>
-      </w:r>
-      <w:r>
-        <w:rPr>
-          <w:rStyle w:val="VerbatimChar"/>
-        </w:rPr>
-        <w:t xml:space="preserve">##  8 workshop      10.4 </w:t>
-      </w:r>
-      <w:r>
-        <w:br/>
-      </w:r>
-      <w:r>
-        <w:rPr>
-          <w:rStyle w:val="VerbatimChar"/>
-        </w:rPr>
-        <w:t xml:space="preserve">##  9 beginning      8.88</w:t>
-      </w:r>
-      <w:r>
-        <w:br/>
-      </w:r>
-      <w:r>
-        <w:rPr>
-          <w:rStyle w:val="VerbatimChar"/>
-        </w:rPr>
-        <w:t xml:space="preserve">## 10 dont           8.88</w:t>
-      </w:r>
-      <w:r>
-        <w:br/>
-      </w:r>
-      <w:r>
-        <w:rPr>
-          <w:rStyle w:val="VerbatimChar"/>
-        </w:rPr>
-        <w:t xml:space="preserve">## # … with 375 more rows</w:t>
-      </w:r>
-    </w:p>
-    <w:bookmarkStart w:id="130" w:name="plotting-normalised-frequency"/>
-    <w:p>
-      <w:pPr>
-        <w:pStyle w:val="Heading4"/>
-      </w:pPr>
-      <w:r>
-        <w:rPr>
-          <w:rStyle w:val="SectionNumber"/>
-        </w:rPr>
-        <w:t xml:space="preserve">6.3.2.1</w:t>
-      </w:r>
-      <w:r>
-        <w:tab/>
-      </w:r>
-      <w:r>
-        <w:t xml:space="preserve">Plotting normalised frequency</w:t>
-      </w:r>
-    </w:p>
-    <w:p>
-      <w:pPr>
-        <w:pStyle w:val="FirstParagraph"/>
-      </w:pPr>
-      <w:r>
-        <w:t xml:space="preserve">Now we can plot, for example, the 20 most frequent words (by pmw).</w:t>
-      </w:r>
-      <w:r>
-        <w:t xml:space="preserve"> </w:t>
-      </w:r>
+        <w:t xml:space="preserve">The words can be grouped and plotted onto a bar chart, and to show more words this chart is presented with horizontal bars.</w:t>
+      </w:r>
+      <w:r>
+        <w:t xml:space="preserve"> </w:t>
+      </w:r>
+      <w:r>
+        <w:t xml:space="preserve">The most frequent words present in the various focus group discussions after using the 4 CEPEH chatbots are in the Figure below.</w:t>
+      </w:r>
+    </w:p>
+    <w:p>
+      <w:pPr>
+        <w:pStyle w:val="BodyText"/>
+      </w:pPr>
       <w:r>
         <w:drawing>
           <wp:inline>
             <wp:extent cx="4620126" cy="3696101"/>
             <wp:effectExtent b="0" l="0" r="0" t="0"/>
-            <wp:docPr descr="" title="" id="128" name="Picture"/>
+            <wp:docPr descr="" title="" id="126" name="Picture"/>
             <a:graphic>
               <a:graphicData uri="http://schemas.openxmlformats.org/drawingml/2006/picture">
                 <pic:pic>
                   <pic:nvPicPr>
-                    <pic:cNvPr descr="_main_files/figure-docx/unnamed-chunk-19-1.png" id="129" name="Picture"/>
+                    <pic:cNvPr descr="_main_files/figure-docx/unnamed-chunk-17-1.png" id="127" name="Picture"/>
                     <pic:cNvPicPr>
                       <a:picLocks noChangeArrowheads="1" noChangeAspect="1"/>
                     </pic:cNvPicPr>
                   </pic:nvPicPr>
                   <pic:blipFill>
-                    <a:blip r:embed="rId127"/>
+                    <a:blip r:embed="rId125"/>
                     <a:stretch>
                       <a:fillRect/>
                     </a:stretch>
@@ -10528,9 +10253,17 @@
         </w:drawing>
       </w:r>
     </w:p>
-    <w:bookmarkEnd w:id="130"/>
-    <w:bookmarkEnd w:id="131"/>
-    <w:bookmarkStart w:id="135" w:name="word-clouds"/>
+    <w:p>
+      <w:pPr>
+        <w:pStyle w:val="BodyText"/>
+      </w:pPr>
+      <w:r>
+        <w:t xml:space="preserve">Although the frequency is not high for each word, we are able to get a general picture of the sentiments, intensities, and concerns which would be immediately occurring when plotted.</w:t>
+      </w:r>
+    </w:p>
+    <w:bookmarkEnd w:id="128"/>
+    <w:bookmarkEnd w:id="129"/>
+    <w:bookmarkStart w:id="134" w:name="normalised-frequency"/>
     <w:p>
       <w:pPr>
         <w:pStyle w:val="Heading3"/>
@@ -10539,13 +10272,254 @@
         <w:rPr>
           <w:rStyle w:val="SectionNumber"/>
         </w:rPr>
-        <w:t xml:space="preserve">6.3.3</w:t>
+        <w:t xml:space="preserve">6.3.2</w:t>
       </w:r>
       <w:r>
         <w:tab/>
       </w:r>
       <w:r>
-        <w:t xml:space="preserve">3.3 Word clouds</w:t>
+        <w:t xml:space="preserve">3.2 Normalised frequency</w:t>
+      </w:r>
+    </w:p>
+    <w:p>
+      <w:pPr>
+        <w:numPr>
+          <w:ilvl w:val="0"/>
+          <w:numId w:val="1018"/>
+        </w:numPr>
+        <w:pStyle w:val="Compact"/>
+      </w:pPr>
+      <w:r>
+        <w:t xml:space="preserve">when comparing the frequencies of words from different texts, they are commonly normalised</w:t>
+      </w:r>
+    </w:p>
+    <w:p>
+      <w:pPr>
+        <w:numPr>
+          <w:ilvl w:val="0"/>
+          <w:numId w:val="1018"/>
+        </w:numPr>
+        <w:pStyle w:val="Compact"/>
+      </w:pPr>
+      <w:r>
+        <w:t xml:space="preserve">convention in corpus linguistics: report the frequency per 1 million words</w:t>
+      </w:r>
+    </w:p>
+    <w:p>
+      <w:pPr>
+        <w:numPr>
+          <w:ilvl w:val="0"/>
+          <w:numId w:val="1018"/>
+        </w:numPr>
+        <w:pStyle w:val="Compact"/>
+      </w:pPr>
+      <w:r>
+        <w:t xml:space="preserve">for shorter texts: per 10,000 or per 100,000 words</w:t>
+      </w:r>
+    </w:p>
+    <w:p>
+      <w:pPr>
+        <w:numPr>
+          <w:ilvl w:val="0"/>
+          <w:numId w:val="1018"/>
+        </w:numPr>
+        <w:pStyle w:val="Compact"/>
+      </w:pPr>
+      <w:r>
+        <w:t xml:space="preserve">calculation: raw frequency * 1,000,000 / total numbers in text</w:t>
+      </w:r>
+    </w:p>
+    <w:p>
+      <w:pPr>
+        <w:pStyle w:val="SourceCode"/>
+      </w:pPr>
+      <w:r>
+        <w:rPr>
+          <w:rStyle w:val="VerbatimChar"/>
+        </w:rPr>
+        <w:t xml:space="preserve">## # A tibble: 1 × 2</w:t>
+      </w:r>
+      <w:r>
+        <w:br/>
+      </w:r>
+      <w:r>
+        <w:rPr>
+          <w:rStyle w:val="VerbatimChar"/>
+        </w:rPr>
+        <w:t xml:space="preserve">## # Groups:   doc_id [1]</w:t>
+      </w:r>
+      <w:r>
+        <w:br/>
+      </w:r>
+      <w:r>
+        <w:rPr>
+          <w:rStyle w:val="VerbatimChar"/>
+        </w:rPr>
+        <w:t xml:space="preserve">##   doc_id `sum(n)`</w:t>
+      </w:r>
+      <w:r>
+        <w:br/>
+      </w:r>
+      <w:r>
+        <w:rPr>
+          <w:rStyle w:val="VerbatimChar"/>
+        </w:rPr>
+        <w:t xml:space="preserve">##   &lt;fct&gt;     &lt;int&gt;</w:t>
+      </w:r>
+      <w:r>
+        <w:br/>
+      </w:r>
+      <w:r>
+        <w:rPr>
+          <w:rStyle w:val="VerbatimChar"/>
+        </w:rPr>
+        <w:t xml:space="preserve">## 1 1           682</w:t>
+      </w:r>
+    </w:p>
+    <w:p>
+      <w:pPr>
+        <w:pStyle w:val="SourceCode"/>
+      </w:pPr>
+      <w:r>
+        <w:rPr>
+          <w:rStyle w:val="VerbatimChar"/>
+        </w:rPr>
+        <w:t xml:space="preserve">## # A tibble: 385 × 2</w:t>
+      </w:r>
+      <w:r>
+        <w:br/>
+      </w:r>
+      <w:r>
+        <w:rPr>
+          <w:rStyle w:val="VerbatimChar"/>
+        </w:rPr>
+        <w:t xml:space="preserve">##    word            pmw</w:t>
+      </w:r>
+      <w:r>
+        <w:br/>
+      </w:r>
+      <w:r>
+        <w:rPr>
+          <w:rStyle w:val="VerbatimChar"/>
+        </w:rPr>
+        <w:t xml:space="preserve">##    &lt;chr&gt;         &lt;dbl&gt;</w:t>
+      </w:r>
+      <w:r>
+        <w:br/>
+      </w:r>
+      <w:r>
+        <w:rPr>
+          <w:rStyle w:val="VerbatimChar"/>
+        </w:rPr>
+        <w:t xml:space="preserve">##  1 cybersecurity 16.3 </w:t>
+      </w:r>
+      <w:r>
+        <w:br/>
+      </w:r>
+      <w:r>
+        <w:rPr>
+          <w:rStyle w:val="VerbatimChar"/>
+        </w:rPr>
+        <w:t xml:space="preserve">##  2 information   16.3 </w:t>
+      </w:r>
+      <w:r>
+        <w:br/>
+      </w:r>
+      <w:r>
+        <w:rPr>
+          <w:rStyle w:val="VerbatimChar"/>
+        </w:rPr>
+        <w:t xml:space="preserve">##  3 presentation  13.3 </w:t>
+      </w:r>
+      <w:r>
+        <w:br/>
+      </w:r>
+      <w:r>
+        <w:rPr>
+          <w:rStyle w:val="VerbatimChar"/>
+        </w:rPr>
+        <w:t xml:space="preserve">##  4 helpful       11.8 </w:t>
+      </w:r>
+      <w:r>
+        <w:br/>
+      </w:r>
+      <w:r>
+        <w:rPr>
+          <w:rStyle w:val="VerbatimChar"/>
+        </w:rPr>
+        <w:t xml:space="preserve">##  5 understand    11.8 </w:t>
+      </w:r>
+      <w:r>
+        <w:br/>
+      </w:r>
+      <w:r>
+        <w:rPr>
+          <w:rStyle w:val="VerbatimChar"/>
+        </w:rPr>
+        <w:t xml:space="preserve">##  6 ideas         10.4 </w:t>
+      </w:r>
+      <w:r>
+        <w:br/>
+      </w:r>
+      <w:r>
+        <w:rPr>
+          <w:rStyle w:val="VerbatimChar"/>
+        </w:rPr>
+        <w:t xml:space="preserve">##  7 lot           10.4 </w:t>
+      </w:r>
+      <w:r>
+        <w:br/>
+      </w:r>
+      <w:r>
+        <w:rPr>
+          <w:rStyle w:val="VerbatimChar"/>
+        </w:rPr>
+        <w:t xml:space="preserve">##  8 workshop      10.4 </w:t>
+      </w:r>
+      <w:r>
+        <w:br/>
+      </w:r>
+      <w:r>
+        <w:rPr>
+          <w:rStyle w:val="VerbatimChar"/>
+        </w:rPr>
+        <w:t xml:space="preserve">##  9 beginning      8.88</w:t>
+      </w:r>
+      <w:r>
+        <w:br/>
+      </w:r>
+      <w:r>
+        <w:rPr>
+          <w:rStyle w:val="VerbatimChar"/>
+        </w:rPr>
+        <w:t xml:space="preserve">## 10 dont           8.88</w:t>
+      </w:r>
+      <w:r>
+        <w:br/>
+      </w:r>
+      <w:r>
+        <w:rPr>
+          <w:rStyle w:val="VerbatimChar"/>
+        </w:rPr>
+        <w:t xml:space="preserve">## # … with 375 more rows</w:t>
+      </w:r>
+    </w:p>
+    <w:bookmarkStart w:id="133" w:name="plotting-normalised-frequency"/>
+    <w:p>
+      <w:pPr>
+        <w:pStyle w:val="Heading4"/>
+      </w:pPr>
+      <w:r>
+        <w:rPr>
+          <w:rStyle w:val="SectionNumber"/>
+        </w:rPr>
+        <w:t xml:space="preserve">6.3.2.1</w:t>
+      </w:r>
+      <w:r>
+        <w:tab/>
+      </w:r>
+      <w:r>
+        <w:t xml:space="preserve">Plotting normalised frequency</w:t>
       </w:r>
     </w:p>
     <w:p>
@@ -10553,7 +10527,7 @@
         <w:pStyle w:val="FirstParagraph"/>
       </w:pPr>
       <w:r>
-        <w:t xml:space="preserve">Let’s visualise the most frequent words in a word cloud. Here, the size indicates the frequency, with words that occur more often being displayed in a larger font size, but this can also be used to visualise e.g. normalised frequency (pmw) or length or anything else you pass to the freq = part of the command.</w:t>
+        <w:t xml:space="preserve">Now we can plot, for example, the 20 most frequent words (by pmw).</w:t>
       </w:r>
       <w:r>
         <w:t xml:space="preserve"> </w:t>
@@ -10563,18 +10537,18 @@
           <wp:inline>
             <wp:extent cx="4620126" cy="3696101"/>
             <wp:effectExtent b="0" l="0" r="0" t="0"/>
-            <wp:docPr descr="" title="" id="133" name="Picture"/>
+            <wp:docPr descr="" title="" id="131" name="Picture"/>
             <a:graphic>
               <a:graphicData uri="http://schemas.openxmlformats.org/drawingml/2006/picture">
                 <pic:pic>
                   <pic:nvPicPr>
-                    <pic:cNvPr descr="_main_files/figure-docx/unnamed-chunk-20-1.png" id="134" name="Picture"/>
+                    <pic:cNvPr descr="_main_files/figure-docx/unnamed-chunk-19-1.png" id="132" name="Picture"/>
                     <pic:cNvPicPr>
                       <a:picLocks noChangeArrowheads="1" noChangeAspect="1"/>
                     </pic:cNvPicPr>
                   </pic:nvPicPr>
                   <pic:blipFill>
-                    <a:blip r:embed="rId132"/>
+                    <a:blip r:embed="rId130"/>
                     <a:stretch>
                       <a:fillRect/>
                     </a:stretch>
@@ -10601,24 +10575,24 @@
         </w:drawing>
       </w:r>
     </w:p>
-    <w:bookmarkEnd w:id="135"/>
-    <w:bookmarkEnd w:id="136"/>
-    <w:bookmarkStart w:id="140" w:name="the-vocabulary-of-texts"/>
-    <w:p>
-      <w:pPr>
-        <w:pStyle w:val="Heading2"/>
+    <w:bookmarkEnd w:id="133"/>
+    <w:bookmarkEnd w:id="134"/>
+    <w:bookmarkStart w:id="138" w:name="word-clouds"/>
+    <w:p>
+      <w:pPr>
+        <w:pStyle w:val="Heading3"/>
       </w:pPr>
       <w:r>
         <w:rPr>
           <w:rStyle w:val="SectionNumber"/>
         </w:rPr>
-        <w:t xml:space="preserve">6.4</w:t>
+        <w:t xml:space="preserve">6.3.3</w:t>
       </w:r>
       <w:r>
         <w:tab/>
       </w:r>
       <w:r>
-        <w:t xml:space="preserve">The vocabulary of Texts</w:t>
+        <w:t xml:space="preserve">3.3 Word clouds</w:t>
       </w:r>
     </w:p>
     <w:p>
@@ -10626,7 +10600,7 @@
         <w:pStyle w:val="FirstParagraph"/>
       </w:pPr>
       <w:r>
-        <w:t xml:space="preserve">Here is a graph that has plotted the words in places depending on the word frequencies. Additionally, colour coding shows how different the frequencies are - darker items are more similar in terms of their frequencies, lighter-coloured ones more frequent in one text compared to the other.</w:t>
+        <w:t xml:space="preserve">Let’s visualise the most frequent words in a word cloud. Here, the size indicates the frequency, with words that occur more often being displayed in a larger font size, but this can also be used to visualise e.g. normalised frequency (pmw) or length or anything else you pass to the freq = part of the command.</w:t>
       </w:r>
       <w:r>
         <w:t xml:space="preserve"> </w:t>
@@ -10636,18 +10610,18 @@
           <wp:inline>
             <wp:extent cx="4620126" cy="3696101"/>
             <wp:effectExtent b="0" l="0" r="0" t="0"/>
-            <wp:docPr descr="" title="" id="138" name="Picture"/>
+            <wp:docPr descr="" title="" id="136" name="Picture"/>
             <a:graphic>
               <a:graphicData uri="http://schemas.openxmlformats.org/drawingml/2006/picture">
                 <pic:pic>
                   <pic:nvPicPr>
-                    <pic:cNvPr descr="_main_files/figure-docx/unnamed-chunk-22-1.png" id="139" name="Picture"/>
+                    <pic:cNvPr descr="_main_files/figure-docx/unnamed-chunk-20-1.png" id="137" name="Picture"/>
                     <pic:cNvPicPr>
                       <a:picLocks noChangeArrowheads="1" noChangeAspect="1"/>
                     </pic:cNvPicPr>
                   </pic:nvPicPr>
                   <pic:blipFill>
-                    <a:blip r:embed="rId137"/>
+                    <a:blip r:embed="rId135"/>
                     <a:stretch>
                       <a:fillRect/>
                     </a:stretch>
@@ -10674,594 +10648,53 @@
         </w:drawing>
       </w:r>
     </w:p>
-    <w:bookmarkEnd w:id="140"/>
-    <w:bookmarkEnd w:id="141"/>
-    <w:bookmarkStart w:id="145" w:name="sentiment-analysis"/>
-    <w:p>
-      <w:pPr>
-        <w:pStyle w:val="Heading1"/>
+    <w:bookmarkEnd w:id="138"/>
+    <w:bookmarkEnd w:id="139"/>
+    <w:bookmarkStart w:id="143" w:name="the-vocabulary-of-texts"/>
+    <w:p>
+      <w:pPr>
+        <w:pStyle w:val="Heading2"/>
       </w:pPr>
       <w:r>
         <w:rPr>
           <w:rStyle w:val="SectionNumber"/>
         </w:rPr>
-        <w:t xml:space="preserve">7</w:t>
+        <w:t xml:space="preserve">6.4</w:t>
       </w:r>
       <w:r>
         <w:tab/>
       </w:r>
       <w:r>
-        <w:t xml:space="preserve">Sentiment analysis</w:t>
-      </w:r>
-    </w:p>
-    <w:p>
-      <w:pPr>
-        <w:pStyle w:val="SourceCode"/>
-      </w:pPr>
-      <w:r>
-        <w:rPr>
-          <w:rStyle w:val="VerbatimChar"/>
-        </w:rPr>
-        <w:t xml:space="preserve">## # A tibble: 6 × 2</w:t>
-      </w:r>
-      <w:r>
-        <w:br/>
-      </w:r>
-      <w:r>
-        <w:rPr>
-          <w:rStyle w:val="VerbatimChar"/>
-        </w:rPr>
-        <w:t xml:space="preserve">##   word       sentiment</w:t>
-      </w:r>
-      <w:r>
-        <w:br/>
-      </w:r>
-      <w:r>
-        <w:rPr>
-          <w:rStyle w:val="VerbatimChar"/>
-        </w:rPr>
-        <w:t xml:space="preserve">##   &lt;chr&gt;      &lt;chr&gt;    </w:t>
-      </w:r>
-      <w:r>
-        <w:br/>
-      </w:r>
-      <w:r>
-        <w:rPr>
-          <w:rStyle w:val="VerbatimChar"/>
-        </w:rPr>
-        <w:t xml:space="preserve">## 1 2-faces    negative </w:t>
-      </w:r>
-      <w:r>
-        <w:br/>
-      </w:r>
-      <w:r>
-        <w:rPr>
-          <w:rStyle w:val="VerbatimChar"/>
-        </w:rPr>
-        <w:t xml:space="preserve">## 2 abnormal   negative </w:t>
-      </w:r>
-      <w:r>
-        <w:br/>
-      </w:r>
-      <w:r>
-        <w:rPr>
-          <w:rStyle w:val="VerbatimChar"/>
-        </w:rPr>
-        <w:t xml:space="preserve">## 3 abolish    negative </w:t>
-      </w:r>
-      <w:r>
-        <w:br/>
-      </w:r>
-      <w:r>
-        <w:rPr>
-          <w:rStyle w:val="VerbatimChar"/>
-        </w:rPr>
-        <w:t xml:space="preserve">## 4 abominable negative </w:t>
-      </w:r>
-      <w:r>
-        <w:br/>
-      </w:r>
-      <w:r>
-        <w:rPr>
-          <w:rStyle w:val="VerbatimChar"/>
-        </w:rPr>
-        <w:t xml:space="preserve">## 5 abominably negative </w:t>
-      </w:r>
-      <w:r>
-        <w:br/>
-      </w:r>
-      <w:r>
-        <w:rPr>
-          <w:rStyle w:val="VerbatimChar"/>
-        </w:rPr>
-        <w:t xml:space="preserve">## 6 abominate  negative</w:t>
-      </w:r>
-    </w:p>
-    <w:p>
-      <w:pPr>
-        <w:pStyle w:val="SourceCode"/>
-      </w:pPr>
-      <w:r>
-        <w:rPr>
-          <w:rStyle w:val="VerbatimChar"/>
-        </w:rPr>
-        <w:t xml:space="preserve">## readtext object consisting of 6 documents and 1 docvar.</w:t>
-      </w:r>
-      <w:r>
-        <w:br/>
-      </w:r>
-      <w:r>
-        <w:rPr>
-          <w:rStyle w:val="VerbatimChar"/>
-        </w:rPr>
-        <w:t xml:space="preserve">## # Description: df [6 × 4]</w:t>
-      </w:r>
-      <w:r>
-        <w:br/>
-      </w:r>
-      <w:r>
-        <w:rPr>
-          <w:rStyle w:val="VerbatimChar"/>
-        </w:rPr>
-        <w:t xml:space="preserve">##   doc_id word       sentiment text     </w:t>
-      </w:r>
-      <w:r>
-        <w:br/>
-      </w:r>
-      <w:r>
-        <w:rPr>
-          <w:rStyle w:val="VerbatimChar"/>
-        </w:rPr>
-        <w:t xml:space="preserve">##   &lt;fct&gt;  &lt;chr&gt;      &lt;chr&gt;     &lt;chr&gt;    </w:t>
-      </w:r>
-      <w:r>
-        <w:br/>
-      </w:r>
-      <w:r>
-        <w:rPr>
-          <w:rStyle w:val="VerbatimChar"/>
-        </w:rPr>
-        <w:t xml:space="preserve">## 1 1      nice       positive  "\"\"..."</w:t>
-      </w:r>
-      <w:r>
-        <w:br/>
-      </w:r>
-      <w:r>
-        <w:rPr>
-          <w:rStyle w:val="VerbatimChar"/>
-        </w:rPr>
-        <w:t xml:space="preserve">## 2 1      invaluable positive  "\"\"..."</w:t>
-      </w:r>
-      <w:r>
-        <w:br/>
-      </w:r>
-      <w:r>
-        <w:rPr>
-          <w:rStyle w:val="VerbatimChar"/>
-        </w:rPr>
-        <w:t xml:space="preserve">## 3 1      facilitate positive  "\"\"..."</w:t>
-      </w:r>
-      <w:r>
-        <w:br/>
-      </w:r>
-      <w:r>
-        <w:rPr>
-          <w:rStyle w:val="VerbatimChar"/>
-        </w:rPr>
-        <w:t xml:space="preserve">## 4 1      difficult  negative  "\"\"..."</w:t>
-      </w:r>
-      <w:r>
-        <w:br/>
-      </w:r>
-      <w:r>
-        <w:rPr>
-          <w:rStyle w:val="VerbatimChar"/>
-        </w:rPr>
-        <w:t xml:space="preserve">## 5 1      benefits   positive  "\"\"..."</w:t>
-      </w:r>
-      <w:r>
-        <w:br/>
-      </w:r>
-      <w:r>
-        <w:rPr>
-          <w:rStyle w:val="VerbatimChar"/>
-        </w:rPr>
-        <w:t xml:space="preserve">## 6 1      easier     positive  "\"\"..."</w:t>
-      </w:r>
-    </w:p>
-    <w:p>
-      <w:pPr>
-        <w:pStyle w:val="SourceCode"/>
-      </w:pPr>
-      <w:r>
-        <w:rPr>
-          <w:rStyle w:val="VerbatimChar"/>
-        </w:rPr>
-        <w:t xml:space="preserve">## readtext object consisting of 2 documents and 0 docvars.</w:t>
-      </w:r>
-      <w:r>
-        <w:br/>
-      </w:r>
-      <w:r>
-        <w:rPr>
-          <w:rStyle w:val="VerbatimChar"/>
-        </w:rPr>
-        <w:t xml:space="preserve">## # Description: df [2 × 3]</w:t>
-      </w:r>
-      <w:r>
-        <w:br/>
-      </w:r>
-      <w:r>
-        <w:rPr>
-          <w:rStyle w:val="VerbatimChar"/>
-        </w:rPr>
-        <w:t xml:space="preserve">##   sentiment     n text     </w:t>
-      </w:r>
-      <w:r>
-        <w:br/>
-      </w:r>
-      <w:r>
-        <w:rPr>
-          <w:rStyle w:val="VerbatimChar"/>
-        </w:rPr>
-        <w:t xml:space="preserve">##   &lt;chr&gt;     &lt;int&gt; &lt;chr&gt;    </w:t>
-      </w:r>
-      <w:r>
-        <w:br/>
-      </w:r>
-      <w:r>
-        <w:rPr>
-          <w:rStyle w:val="VerbatimChar"/>
-        </w:rPr>
-        <w:t xml:space="preserve">## 1 negative     24 "\"\"..."</w:t>
-      </w:r>
-      <w:r>
-        <w:br/>
-      </w:r>
-      <w:r>
-        <w:rPr>
-          <w:rStyle w:val="VerbatimChar"/>
-        </w:rPr>
-        <w:t xml:space="preserve">## 2 positive     62 "\"\"..."</w:t>
-      </w:r>
-    </w:p>
-    <w:p>
-      <w:pPr>
-        <w:pStyle w:val="SourceCode"/>
-      </w:pPr>
-      <w:r>
-        <w:rPr>
-          <w:rStyle w:val="VerbatimChar"/>
-        </w:rPr>
-        <w:t xml:space="preserve">## readtext object consisting of 6 documents and 1 docvar.</w:t>
-      </w:r>
-      <w:r>
-        <w:br/>
-      </w:r>
-      <w:r>
-        <w:rPr>
-          <w:rStyle w:val="VerbatimChar"/>
-        </w:rPr>
-        <w:t xml:space="preserve">## # Description: df [6 × 4]</w:t>
-      </w:r>
-      <w:r>
-        <w:br/>
-      </w:r>
-      <w:r>
-        <w:rPr>
-          <w:rStyle w:val="VerbatimChar"/>
-        </w:rPr>
-        <w:t xml:space="preserve">##   word      sentiment     n text     </w:t>
-      </w:r>
-      <w:r>
-        <w:br/>
-      </w:r>
-      <w:r>
-        <w:rPr>
-          <w:rStyle w:val="VerbatimChar"/>
-        </w:rPr>
-        <w:t xml:space="preserve">##   &lt;chr&gt;     &lt;chr&gt;     &lt;int&gt; &lt;chr&gt;    </w:t>
-      </w:r>
-      <w:r>
-        <w:br/>
-      </w:r>
-      <w:r>
-        <w:rPr>
-          <w:rStyle w:val="VerbatimChar"/>
-        </w:rPr>
-        <w:t xml:space="preserve">## 1 helpful   positive      8 "\"\"..."</w:t>
-      </w:r>
-      <w:r>
-        <w:br/>
-      </w:r>
-      <w:r>
-        <w:rPr>
-          <w:rStyle w:val="VerbatimChar"/>
-        </w:rPr>
-        <w:t xml:space="preserve">## 2 benefit   positive      4 "\"\"..."</w:t>
-      </w:r>
-      <w:r>
-        <w:br/>
-      </w:r>
-      <w:r>
-        <w:rPr>
-          <w:rStyle w:val="VerbatimChar"/>
-        </w:rPr>
-        <w:t xml:space="preserve">## 3 difficult negative      4 "\"\"..."</w:t>
-      </w:r>
-      <w:r>
-        <w:br/>
-      </w:r>
-      <w:r>
-        <w:rPr>
-          <w:rStyle w:val="VerbatimChar"/>
-        </w:rPr>
-        <w:t xml:space="preserve">## 4 enjoyed   positive      4 "\"\"..."</w:t>
-      </w:r>
-      <w:r>
-        <w:br/>
-      </w:r>
-      <w:r>
-        <w:rPr>
-          <w:rStyle w:val="VerbatimChar"/>
-        </w:rPr>
-        <w:t xml:space="preserve">## 5 nice      positive      4 "\"\"..."</w:t>
-      </w:r>
-      <w:r>
-        <w:br/>
-      </w:r>
-      <w:r>
-        <w:rPr>
-          <w:rStyle w:val="VerbatimChar"/>
-        </w:rPr>
-        <w:t xml:space="preserve">## 6 easy      positive      3 "\"\"..."</w:t>
-      </w:r>
-    </w:p>
-    <w:p>
-      <w:pPr>
-        <w:pStyle w:val="SourceCode"/>
-      </w:pPr>
-      <w:r>
-        <w:rPr>
-          <w:rStyle w:val="VerbatimChar"/>
-        </w:rPr>
-        <w:t xml:space="preserve">## readtext object consisting of 2 documents and 1 docvar.</w:t>
-      </w:r>
-      <w:r>
-        <w:br/>
-      </w:r>
-      <w:r>
-        <w:rPr>
-          <w:rStyle w:val="VerbatimChar"/>
-        </w:rPr>
-        <w:t xml:space="preserve">## # Description: df [2 × 4]</w:t>
-      </w:r>
-      <w:r>
-        <w:br/>
-      </w:r>
-      <w:r>
-        <w:rPr>
-          <w:rStyle w:val="VerbatimChar"/>
-        </w:rPr>
-        <w:t xml:space="preserve">##   doc_id sentiment     n text     </w:t>
-      </w:r>
-      <w:r>
-        <w:br/>
-      </w:r>
-      <w:r>
-        <w:rPr>
-          <w:rStyle w:val="VerbatimChar"/>
-        </w:rPr>
-        <w:t xml:space="preserve">## * &lt;fct&gt;  &lt;chr&gt;     &lt;int&gt; &lt;chr&gt;    </w:t>
-      </w:r>
-      <w:r>
-        <w:br/>
-      </w:r>
-      <w:r>
-        <w:rPr>
-          <w:rStyle w:val="VerbatimChar"/>
-        </w:rPr>
-        <w:t xml:space="preserve">## 1 1      negative     24 "\"\"..."</w:t>
-      </w:r>
-      <w:r>
-        <w:br/>
-      </w:r>
-      <w:r>
-        <w:rPr>
-          <w:rStyle w:val="VerbatimChar"/>
-        </w:rPr>
-        <w:t xml:space="preserve">## 2 1      positive     62 "\"\"..."</w:t>
-      </w:r>
-    </w:p>
-    <w:p>
-      <w:pPr>
-        <w:pStyle w:val="SourceCode"/>
-      </w:pPr>
-      <w:r>
-        <w:rPr>
-          <w:rStyle w:val="VerbatimChar"/>
-        </w:rPr>
-        <w:t xml:space="preserve">## readtext object consisting of 2 documents and 0 docvars.</w:t>
-      </w:r>
-      <w:r>
-        <w:br/>
-      </w:r>
-      <w:r>
-        <w:rPr>
-          <w:rStyle w:val="VerbatimChar"/>
-        </w:rPr>
-        <w:t xml:space="preserve">## # Description: df [2 × 3]</w:t>
-      </w:r>
-      <w:r>
-        <w:br/>
-      </w:r>
-      <w:r>
-        <w:rPr>
-          <w:rStyle w:val="VerbatimChar"/>
-        </w:rPr>
-        <w:t xml:space="preserve">##   sentiment     n text     </w:t>
-      </w:r>
-      <w:r>
-        <w:br/>
-      </w:r>
-      <w:r>
-        <w:rPr>
-          <w:rStyle w:val="VerbatimChar"/>
-        </w:rPr>
-        <w:t xml:space="preserve">##   &lt;chr&gt;     &lt;int&gt; &lt;chr&gt;    </w:t>
-      </w:r>
-      <w:r>
-        <w:br/>
-      </w:r>
-      <w:r>
-        <w:rPr>
-          <w:rStyle w:val="VerbatimChar"/>
-        </w:rPr>
-        <w:t xml:space="preserve">## 1 negative     24 "\"\"..."</w:t>
-      </w:r>
-      <w:r>
-        <w:br/>
-      </w:r>
-      <w:r>
-        <w:rPr>
-          <w:rStyle w:val="VerbatimChar"/>
-        </w:rPr>
-        <w:t xml:space="preserve">## 2 positive     62 "\"\"..."</w:t>
-      </w:r>
-    </w:p>
-    <w:p>
-      <w:pPr>
-        <w:pStyle w:val="SourceCode"/>
-      </w:pPr>
-      <w:r>
-        <w:rPr>
-          <w:rStyle w:val="VerbatimChar"/>
-        </w:rPr>
-        <w:t xml:space="preserve">## readtext object consisting of 6 documents and 1 docvar.</w:t>
-      </w:r>
-      <w:r>
-        <w:br/>
-      </w:r>
-      <w:r>
-        <w:rPr>
-          <w:rStyle w:val="VerbatimChar"/>
-        </w:rPr>
-        <w:t xml:space="preserve">## # Description: df [6 × 4]</w:t>
-      </w:r>
-      <w:r>
-        <w:br/>
-      </w:r>
-      <w:r>
-        <w:rPr>
-          <w:rStyle w:val="VerbatimChar"/>
-        </w:rPr>
-        <w:t xml:space="preserve">##   word      sentiment     n text     </w:t>
-      </w:r>
-      <w:r>
-        <w:br/>
-      </w:r>
-      <w:r>
-        <w:rPr>
-          <w:rStyle w:val="VerbatimChar"/>
-        </w:rPr>
-        <w:t xml:space="preserve">##   &lt;chr&gt;     &lt;chr&gt;     &lt;int&gt; &lt;chr&gt;    </w:t>
-      </w:r>
-      <w:r>
-        <w:br/>
-      </w:r>
-      <w:r>
-        <w:rPr>
-          <w:rStyle w:val="VerbatimChar"/>
-        </w:rPr>
-        <w:t xml:space="preserve">## 1 helpful   positive      8 "\"\"..."</w:t>
-      </w:r>
-      <w:r>
-        <w:br/>
-      </w:r>
-      <w:r>
-        <w:rPr>
-          <w:rStyle w:val="VerbatimChar"/>
-        </w:rPr>
-        <w:t xml:space="preserve">## 2 benefit   positive      4 "\"\"..."</w:t>
-      </w:r>
-      <w:r>
-        <w:br/>
-      </w:r>
-      <w:r>
-        <w:rPr>
-          <w:rStyle w:val="VerbatimChar"/>
-        </w:rPr>
-        <w:t xml:space="preserve">## 3 difficult negative      4 "\"\"..."</w:t>
-      </w:r>
-      <w:r>
-        <w:br/>
-      </w:r>
-      <w:r>
-        <w:rPr>
-          <w:rStyle w:val="VerbatimChar"/>
-        </w:rPr>
-        <w:t xml:space="preserve">## 4 enjoyed   positive      4 "\"\"..."</w:t>
-      </w:r>
-      <w:r>
-        <w:br/>
-      </w:r>
-      <w:r>
-        <w:rPr>
-          <w:rStyle w:val="VerbatimChar"/>
-        </w:rPr>
-        <w:t xml:space="preserve">## 5 nice      positive      4 "\"\"..."</w:t>
-      </w:r>
-      <w:r>
-        <w:br/>
-      </w:r>
-      <w:r>
-        <w:rPr>
-          <w:rStyle w:val="VerbatimChar"/>
-        </w:rPr>
-        <w:t xml:space="preserve">## 6 easy      positive      3 "\"\"..."</w:t>
-      </w:r>
-    </w:p>
-    <w:p>
-      <w:pPr>
-        <w:pStyle w:val="SourceCode"/>
-      </w:pPr>
-      <w:r>
-        <w:rPr>
-          <w:rStyle w:val="VerbatimChar"/>
-        </w:rPr>
-        <w:t xml:space="preserve">##   max(total_score) min(total_score)</w:t>
-      </w:r>
-      <w:r>
-        <w:br/>
-      </w:r>
-      <w:r>
-        <w:rPr>
-          <w:rStyle w:val="VerbatimChar"/>
-        </w:rPr>
-        <w:t xml:space="preserve">## 1               38               38</w:t>
+        <w:t xml:space="preserve">The vocabulary of Texts</w:t>
       </w:r>
     </w:p>
     <w:p>
       <w:pPr>
         <w:pStyle w:val="FirstParagraph"/>
       </w:pPr>
+      <w:r>
+        <w:t xml:space="preserve">Here is a graph that has plotted the words in places depending on the word frequencies. Additionally, colour coding shows how different the frequencies are - darker items are more similar in terms of their frequencies, lighter-coloured ones more frequent in one text compared to the other.</w:t>
+      </w:r>
+      <w:r>
+        <w:t xml:space="preserve"> </w:t>
+      </w:r>
       <w:r>
         <w:drawing>
           <wp:inline>
             <wp:extent cx="4620126" cy="3696101"/>
             <wp:effectExtent b="0" l="0" r="0" t="0"/>
-            <wp:docPr descr="" title="" id="143" name="Picture"/>
+            <wp:docPr descr="" title="" id="141" name="Picture"/>
             <a:graphic>
               <a:graphicData uri="http://schemas.openxmlformats.org/drawingml/2006/picture">
                 <pic:pic>
                   <pic:nvPicPr>
-                    <pic:cNvPr descr="_main_files/figure-docx/sentiment-1.png" id="144" name="Picture"/>
+                    <pic:cNvPr descr="_main_files/figure-docx/unnamed-chunk-22-1.png" id="142" name="Picture"/>
                     <pic:cNvPicPr>
                       <a:picLocks noChangeArrowheads="1" noChangeAspect="1"/>
                     </pic:cNvPicPr>
                   </pic:nvPicPr>
                   <pic:blipFill>
-                    <a:blip r:embed="rId142"/>
+                    <a:blip r:embed="rId140"/>
                     <a:stretch>
                       <a:fillRect/>
                     </a:stretch>
@@ -11288,11 +10721,625 @@
         </w:drawing>
       </w:r>
     </w:p>
+    <w:bookmarkEnd w:id="143"/>
+    <w:bookmarkEnd w:id="144"/>
+    <w:bookmarkStart w:id="148" w:name="sentiment-analysis"/>
+    <w:p>
+      <w:pPr>
+        <w:pStyle w:val="Heading1"/>
+      </w:pPr>
+      <w:r>
+        <w:rPr>
+          <w:rStyle w:val="SectionNumber"/>
+        </w:rPr>
+        <w:t xml:space="preserve">7</w:t>
+      </w:r>
+      <w:r>
+        <w:tab/>
+      </w:r>
+      <w:r>
+        <w:t xml:space="preserve">Sentiment analysis</w:t>
+      </w:r>
+    </w:p>
     <w:p>
       <w:pPr>
         <w:pStyle w:val="SourceCode"/>
       </w:pPr>
       <w:r>
+        <w:rPr>
+          <w:rStyle w:val="VerbatimChar"/>
+        </w:rPr>
+        <w:t xml:space="preserve">## # A tibble: 6 × 2</w:t>
+      </w:r>
+      <w:r>
+        <w:br/>
+      </w:r>
+      <w:r>
+        <w:rPr>
+          <w:rStyle w:val="VerbatimChar"/>
+        </w:rPr>
+        <w:t xml:space="preserve">##   word       sentiment</w:t>
+      </w:r>
+      <w:r>
+        <w:br/>
+      </w:r>
+      <w:r>
+        <w:rPr>
+          <w:rStyle w:val="VerbatimChar"/>
+        </w:rPr>
+        <w:t xml:space="preserve">##   &lt;chr&gt;      &lt;chr&gt;    </w:t>
+      </w:r>
+      <w:r>
+        <w:br/>
+      </w:r>
+      <w:r>
+        <w:rPr>
+          <w:rStyle w:val="VerbatimChar"/>
+        </w:rPr>
+        <w:t xml:space="preserve">## 1 2-faces    negative </w:t>
+      </w:r>
+      <w:r>
+        <w:br/>
+      </w:r>
+      <w:r>
+        <w:rPr>
+          <w:rStyle w:val="VerbatimChar"/>
+        </w:rPr>
+        <w:t xml:space="preserve">## 2 abnormal   negative </w:t>
+      </w:r>
+      <w:r>
+        <w:br/>
+      </w:r>
+      <w:r>
+        <w:rPr>
+          <w:rStyle w:val="VerbatimChar"/>
+        </w:rPr>
+        <w:t xml:space="preserve">## 3 abolish    negative </w:t>
+      </w:r>
+      <w:r>
+        <w:br/>
+      </w:r>
+      <w:r>
+        <w:rPr>
+          <w:rStyle w:val="VerbatimChar"/>
+        </w:rPr>
+        <w:t xml:space="preserve">## 4 abominable negative </w:t>
+      </w:r>
+      <w:r>
+        <w:br/>
+      </w:r>
+      <w:r>
+        <w:rPr>
+          <w:rStyle w:val="VerbatimChar"/>
+        </w:rPr>
+        <w:t xml:space="preserve">## 5 abominably negative </w:t>
+      </w:r>
+      <w:r>
+        <w:br/>
+      </w:r>
+      <w:r>
+        <w:rPr>
+          <w:rStyle w:val="VerbatimChar"/>
+        </w:rPr>
+        <w:t xml:space="preserve">## 6 abominate  negative</w:t>
+      </w:r>
+    </w:p>
+    <w:p>
+      <w:pPr>
+        <w:pStyle w:val="SourceCode"/>
+      </w:pPr>
+      <w:r>
+        <w:rPr>
+          <w:rStyle w:val="VerbatimChar"/>
+        </w:rPr>
+        <w:t xml:space="preserve">## readtext object consisting of 6 documents and 1 docvar.</w:t>
+      </w:r>
+      <w:r>
+        <w:br/>
+      </w:r>
+      <w:r>
+        <w:rPr>
+          <w:rStyle w:val="VerbatimChar"/>
+        </w:rPr>
+        <w:t xml:space="preserve">## # Description: df [6 × 4]</w:t>
+      </w:r>
+      <w:r>
+        <w:br/>
+      </w:r>
+      <w:r>
+        <w:rPr>
+          <w:rStyle w:val="VerbatimChar"/>
+        </w:rPr>
+        <w:t xml:space="preserve">##   doc_id word       sentiment text     </w:t>
+      </w:r>
+      <w:r>
+        <w:br/>
+      </w:r>
+      <w:r>
+        <w:rPr>
+          <w:rStyle w:val="VerbatimChar"/>
+        </w:rPr>
+        <w:t xml:space="preserve">##   &lt;fct&gt;  &lt;chr&gt;      &lt;chr&gt;     &lt;chr&gt;    </w:t>
+      </w:r>
+      <w:r>
+        <w:br/>
+      </w:r>
+      <w:r>
+        <w:rPr>
+          <w:rStyle w:val="VerbatimChar"/>
+        </w:rPr>
+        <w:t xml:space="preserve">## 1 1      nice       positive  "\"\"..."</w:t>
+      </w:r>
+      <w:r>
+        <w:br/>
+      </w:r>
+      <w:r>
+        <w:rPr>
+          <w:rStyle w:val="VerbatimChar"/>
+        </w:rPr>
+        <w:t xml:space="preserve">## 2 1      invaluable positive  "\"\"..."</w:t>
+      </w:r>
+      <w:r>
+        <w:br/>
+      </w:r>
+      <w:r>
+        <w:rPr>
+          <w:rStyle w:val="VerbatimChar"/>
+        </w:rPr>
+        <w:t xml:space="preserve">## 3 1      facilitate positive  "\"\"..."</w:t>
+      </w:r>
+      <w:r>
+        <w:br/>
+      </w:r>
+      <w:r>
+        <w:rPr>
+          <w:rStyle w:val="VerbatimChar"/>
+        </w:rPr>
+        <w:t xml:space="preserve">## 4 1      difficult  negative  "\"\"..."</w:t>
+      </w:r>
+      <w:r>
+        <w:br/>
+      </w:r>
+      <w:r>
+        <w:rPr>
+          <w:rStyle w:val="VerbatimChar"/>
+        </w:rPr>
+        <w:t xml:space="preserve">## 5 1      benefits   positive  "\"\"..."</w:t>
+      </w:r>
+      <w:r>
+        <w:br/>
+      </w:r>
+      <w:r>
+        <w:rPr>
+          <w:rStyle w:val="VerbatimChar"/>
+        </w:rPr>
+        <w:t xml:space="preserve">## 6 1      easier     positive  "\"\"..."</w:t>
+      </w:r>
+    </w:p>
+    <w:p>
+      <w:pPr>
+        <w:pStyle w:val="SourceCode"/>
+      </w:pPr>
+      <w:r>
+        <w:rPr>
+          <w:rStyle w:val="VerbatimChar"/>
+        </w:rPr>
+        <w:t xml:space="preserve">## readtext object consisting of 2 documents and 0 docvars.</w:t>
+      </w:r>
+      <w:r>
+        <w:br/>
+      </w:r>
+      <w:r>
+        <w:rPr>
+          <w:rStyle w:val="VerbatimChar"/>
+        </w:rPr>
+        <w:t xml:space="preserve">## # Description: df [2 × 3]</w:t>
+      </w:r>
+      <w:r>
+        <w:br/>
+      </w:r>
+      <w:r>
+        <w:rPr>
+          <w:rStyle w:val="VerbatimChar"/>
+        </w:rPr>
+        <w:t xml:space="preserve">##   sentiment     n text     </w:t>
+      </w:r>
+      <w:r>
+        <w:br/>
+      </w:r>
+      <w:r>
+        <w:rPr>
+          <w:rStyle w:val="VerbatimChar"/>
+        </w:rPr>
+        <w:t xml:space="preserve">##   &lt;chr&gt;     &lt;int&gt; &lt;chr&gt;    </w:t>
+      </w:r>
+      <w:r>
+        <w:br/>
+      </w:r>
+      <w:r>
+        <w:rPr>
+          <w:rStyle w:val="VerbatimChar"/>
+        </w:rPr>
+        <w:t xml:space="preserve">## 1 negative     24 "\"\"..."</w:t>
+      </w:r>
+      <w:r>
+        <w:br/>
+      </w:r>
+      <w:r>
+        <w:rPr>
+          <w:rStyle w:val="VerbatimChar"/>
+        </w:rPr>
+        <w:t xml:space="preserve">## 2 positive     62 "\"\"..."</w:t>
+      </w:r>
+    </w:p>
+    <w:p>
+      <w:pPr>
+        <w:pStyle w:val="SourceCode"/>
+      </w:pPr>
+      <w:r>
+        <w:rPr>
+          <w:rStyle w:val="VerbatimChar"/>
+        </w:rPr>
+        <w:t xml:space="preserve">## readtext object consisting of 6 documents and 1 docvar.</w:t>
+      </w:r>
+      <w:r>
+        <w:br/>
+      </w:r>
+      <w:r>
+        <w:rPr>
+          <w:rStyle w:val="VerbatimChar"/>
+        </w:rPr>
+        <w:t xml:space="preserve">## # Description: df [6 × 4]</w:t>
+      </w:r>
+      <w:r>
+        <w:br/>
+      </w:r>
+      <w:r>
+        <w:rPr>
+          <w:rStyle w:val="VerbatimChar"/>
+        </w:rPr>
+        <w:t xml:space="preserve">##   word      sentiment     n text     </w:t>
+      </w:r>
+      <w:r>
+        <w:br/>
+      </w:r>
+      <w:r>
+        <w:rPr>
+          <w:rStyle w:val="VerbatimChar"/>
+        </w:rPr>
+        <w:t xml:space="preserve">##   &lt;chr&gt;     &lt;chr&gt;     &lt;int&gt; &lt;chr&gt;    </w:t>
+      </w:r>
+      <w:r>
+        <w:br/>
+      </w:r>
+      <w:r>
+        <w:rPr>
+          <w:rStyle w:val="VerbatimChar"/>
+        </w:rPr>
+        <w:t xml:space="preserve">## 1 helpful   positive      8 "\"\"..."</w:t>
+      </w:r>
+      <w:r>
+        <w:br/>
+      </w:r>
+      <w:r>
+        <w:rPr>
+          <w:rStyle w:val="VerbatimChar"/>
+        </w:rPr>
+        <w:t xml:space="preserve">## 2 benefit   positive      4 "\"\"..."</w:t>
+      </w:r>
+      <w:r>
+        <w:br/>
+      </w:r>
+      <w:r>
+        <w:rPr>
+          <w:rStyle w:val="VerbatimChar"/>
+        </w:rPr>
+        <w:t xml:space="preserve">## 3 difficult negative      4 "\"\"..."</w:t>
+      </w:r>
+      <w:r>
+        <w:br/>
+      </w:r>
+      <w:r>
+        <w:rPr>
+          <w:rStyle w:val="VerbatimChar"/>
+        </w:rPr>
+        <w:t xml:space="preserve">## 4 enjoyed   positive      4 "\"\"..."</w:t>
+      </w:r>
+      <w:r>
+        <w:br/>
+      </w:r>
+      <w:r>
+        <w:rPr>
+          <w:rStyle w:val="VerbatimChar"/>
+        </w:rPr>
+        <w:t xml:space="preserve">## 5 nice      positive      4 "\"\"..."</w:t>
+      </w:r>
+      <w:r>
+        <w:br/>
+      </w:r>
+      <w:r>
+        <w:rPr>
+          <w:rStyle w:val="VerbatimChar"/>
+        </w:rPr>
+        <w:t xml:space="preserve">## 6 easy      positive      3 "\"\"..."</w:t>
+      </w:r>
+    </w:p>
+    <w:p>
+      <w:pPr>
+        <w:pStyle w:val="SourceCode"/>
+      </w:pPr>
+      <w:r>
+        <w:rPr>
+          <w:rStyle w:val="VerbatimChar"/>
+        </w:rPr>
+        <w:t xml:space="preserve">## readtext object consisting of 2 documents and 1 docvar.</w:t>
+      </w:r>
+      <w:r>
+        <w:br/>
+      </w:r>
+      <w:r>
+        <w:rPr>
+          <w:rStyle w:val="VerbatimChar"/>
+        </w:rPr>
+        <w:t xml:space="preserve">## # Description: df [2 × 4]</w:t>
+      </w:r>
+      <w:r>
+        <w:br/>
+      </w:r>
+      <w:r>
+        <w:rPr>
+          <w:rStyle w:val="VerbatimChar"/>
+        </w:rPr>
+        <w:t xml:space="preserve">##   doc_id sentiment     n text     </w:t>
+      </w:r>
+      <w:r>
+        <w:br/>
+      </w:r>
+      <w:r>
+        <w:rPr>
+          <w:rStyle w:val="VerbatimChar"/>
+        </w:rPr>
+        <w:t xml:space="preserve">## * &lt;fct&gt;  &lt;chr&gt;     &lt;int&gt; &lt;chr&gt;    </w:t>
+      </w:r>
+      <w:r>
+        <w:br/>
+      </w:r>
+      <w:r>
+        <w:rPr>
+          <w:rStyle w:val="VerbatimChar"/>
+        </w:rPr>
+        <w:t xml:space="preserve">## 1 1      negative     24 "\"\"..."</w:t>
+      </w:r>
+      <w:r>
+        <w:br/>
+      </w:r>
+      <w:r>
+        <w:rPr>
+          <w:rStyle w:val="VerbatimChar"/>
+        </w:rPr>
+        <w:t xml:space="preserve">## 2 1      positive     62 "\"\"..."</w:t>
+      </w:r>
+    </w:p>
+    <w:p>
+      <w:pPr>
+        <w:pStyle w:val="SourceCode"/>
+      </w:pPr>
+      <w:r>
+        <w:rPr>
+          <w:rStyle w:val="VerbatimChar"/>
+        </w:rPr>
+        <w:t xml:space="preserve">## readtext object consisting of 2 documents and 0 docvars.</w:t>
+      </w:r>
+      <w:r>
+        <w:br/>
+      </w:r>
+      <w:r>
+        <w:rPr>
+          <w:rStyle w:val="VerbatimChar"/>
+        </w:rPr>
+        <w:t xml:space="preserve">## # Description: df [2 × 3]</w:t>
+      </w:r>
+      <w:r>
+        <w:br/>
+      </w:r>
+      <w:r>
+        <w:rPr>
+          <w:rStyle w:val="VerbatimChar"/>
+        </w:rPr>
+        <w:t xml:space="preserve">##   sentiment     n text     </w:t>
+      </w:r>
+      <w:r>
+        <w:br/>
+      </w:r>
+      <w:r>
+        <w:rPr>
+          <w:rStyle w:val="VerbatimChar"/>
+        </w:rPr>
+        <w:t xml:space="preserve">##   &lt;chr&gt;     &lt;int&gt; &lt;chr&gt;    </w:t>
+      </w:r>
+      <w:r>
+        <w:br/>
+      </w:r>
+      <w:r>
+        <w:rPr>
+          <w:rStyle w:val="VerbatimChar"/>
+        </w:rPr>
+        <w:t xml:space="preserve">## 1 negative     24 "\"\"..."</w:t>
+      </w:r>
+      <w:r>
+        <w:br/>
+      </w:r>
+      <w:r>
+        <w:rPr>
+          <w:rStyle w:val="VerbatimChar"/>
+        </w:rPr>
+        <w:t xml:space="preserve">## 2 positive     62 "\"\"..."</w:t>
+      </w:r>
+    </w:p>
+    <w:p>
+      <w:pPr>
+        <w:pStyle w:val="SourceCode"/>
+      </w:pPr>
+      <w:r>
+        <w:rPr>
+          <w:rStyle w:val="VerbatimChar"/>
+        </w:rPr>
+        <w:t xml:space="preserve">## readtext object consisting of 6 documents and 1 docvar.</w:t>
+      </w:r>
+      <w:r>
+        <w:br/>
+      </w:r>
+      <w:r>
+        <w:rPr>
+          <w:rStyle w:val="VerbatimChar"/>
+        </w:rPr>
+        <w:t xml:space="preserve">## # Description: df [6 × 4]</w:t>
+      </w:r>
+      <w:r>
+        <w:br/>
+      </w:r>
+      <w:r>
+        <w:rPr>
+          <w:rStyle w:val="VerbatimChar"/>
+        </w:rPr>
+        <w:t xml:space="preserve">##   word      sentiment     n text     </w:t>
+      </w:r>
+      <w:r>
+        <w:br/>
+      </w:r>
+      <w:r>
+        <w:rPr>
+          <w:rStyle w:val="VerbatimChar"/>
+        </w:rPr>
+        <w:t xml:space="preserve">##   &lt;chr&gt;     &lt;chr&gt;     &lt;int&gt; &lt;chr&gt;    </w:t>
+      </w:r>
+      <w:r>
+        <w:br/>
+      </w:r>
+      <w:r>
+        <w:rPr>
+          <w:rStyle w:val="VerbatimChar"/>
+        </w:rPr>
+        <w:t xml:space="preserve">## 1 helpful   positive      8 "\"\"..."</w:t>
+      </w:r>
+      <w:r>
+        <w:br/>
+      </w:r>
+      <w:r>
+        <w:rPr>
+          <w:rStyle w:val="VerbatimChar"/>
+        </w:rPr>
+        <w:t xml:space="preserve">## 2 benefit   positive      4 "\"\"..."</w:t>
+      </w:r>
+      <w:r>
+        <w:br/>
+      </w:r>
+      <w:r>
+        <w:rPr>
+          <w:rStyle w:val="VerbatimChar"/>
+        </w:rPr>
+        <w:t xml:space="preserve">## 3 difficult negative      4 "\"\"..."</w:t>
+      </w:r>
+      <w:r>
+        <w:br/>
+      </w:r>
+      <w:r>
+        <w:rPr>
+          <w:rStyle w:val="VerbatimChar"/>
+        </w:rPr>
+        <w:t xml:space="preserve">## 4 enjoyed   positive      4 "\"\"..."</w:t>
+      </w:r>
+      <w:r>
+        <w:br/>
+      </w:r>
+      <w:r>
+        <w:rPr>
+          <w:rStyle w:val="VerbatimChar"/>
+        </w:rPr>
+        <w:t xml:space="preserve">## 5 nice      positive      4 "\"\"..."</w:t>
+      </w:r>
+      <w:r>
+        <w:br/>
+      </w:r>
+      <w:r>
+        <w:rPr>
+          <w:rStyle w:val="VerbatimChar"/>
+        </w:rPr>
+        <w:t xml:space="preserve">## 6 easy      positive      3 "\"\"..."</w:t>
+      </w:r>
+    </w:p>
+    <w:p>
+      <w:pPr>
+        <w:pStyle w:val="SourceCode"/>
+      </w:pPr>
+      <w:r>
+        <w:rPr>
+          <w:rStyle w:val="VerbatimChar"/>
+        </w:rPr>
+        <w:t xml:space="preserve">##   max(total_score) min(total_score)</w:t>
+      </w:r>
+      <w:r>
+        <w:br/>
+      </w:r>
+      <w:r>
+        <w:rPr>
+          <w:rStyle w:val="VerbatimChar"/>
+        </w:rPr>
+        <w:t xml:space="preserve">## 1               38               38</w:t>
+      </w:r>
+    </w:p>
+    <w:p>
+      <w:pPr>
+        <w:pStyle w:val="FirstParagraph"/>
+      </w:pPr>
+      <w:r>
+        <w:drawing>
+          <wp:inline>
+            <wp:extent cx="4620126" cy="3696101"/>
+            <wp:effectExtent b="0" l="0" r="0" t="0"/>
+            <wp:docPr descr="" title="" id="146" name="Picture"/>
+            <a:graphic>
+              <a:graphicData uri="http://schemas.openxmlformats.org/drawingml/2006/picture">
+                <pic:pic>
+                  <pic:nvPicPr>
+                    <pic:cNvPr descr="_main_files/figure-docx/sentiment-1.png" id="147" name="Picture"/>
+                    <pic:cNvPicPr>
+                      <a:picLocks noChangeArrowheads="1" noChangeAspect="1"/>
+                    </pic:cNvPicPr>
+                  </pic:nvPicPr>
+                  <pic:blipFill>
+                    <a:blip r:embed="rId145"/>
+                    <a:stretch>
+                      <a:fillRect/>
+                    </a:stretch>
+                  </pic:blipFill>
+                  <pic:spPr bwMode="auto">
+                    <a:xfrm>
+                      <a:off x="0" y="0"/>
+                      <a:ext cx="4620126" cy="3696101"/>
+                    </a:xfrm>
+                    <a:prstGeom prst="rect">
+                      <a:avLst/>
+                    </a:prstGeom>
+                    <a:noFill/>
+                    <a:ln w="9525">
+                      <a:noFill/>
+                      <a:headEnd/>
+                      <a:tailEnd/>
+                    </a:ln>
+                  </pic:spPr>
+                </pic:pic>
+              </a:graphicData>
+            </a:graphic>
+          </wp:inline>
+        </w:drawing>
+      </w:r>
+    </w:p>
+    <w:p>
+      <w:pPr>
+        <w:pStyle w:val="SourceCode"/>
+      </w:pPr>
+      <w:r>
         <w:br/>
       </w:r>
       <w:r>
@@ -11478,8 +11525,8 @@
         <w:t xml:space="preserve"> </w:t>
       </w:r>
     </w:p>
-    <w:bookmarkEnd w:id="145"/>
-    <w:bookmarkStart w:id="146" w:name="appendix"/>
+    <w:bookmarkEnd w:id="148"/>
+    <w:bookmarkStart w:id="149" w:name="appendix"/>
     <w:p>
       <w:pPr>
         <w:pStyle w:val="Heading1"/>
@@ -11488,8 +11535,8 @@
         <w:t xml:space="preserve">Appendix</w:t>
       </w:r>
     </w:p>
-    <w:bookmarkEnd w:id="146"/>
-    <w:bookmarkStart w:id="147" w:name="appendix-appendix"/>
+    <w:bookmarkEnd w:id="149"/>
+    <w:bookmarkStart w:id="150" w:name="appendix-appendix"/>
     <w:p>
       <w:pPr>
         <w:pStyle w:val="Heading1"/>
@@ -11498,8 +11545,8 @@
         <w:t xml:space="preserve">(APPENDIX) Appendix</w:t>
       </w:r>
     </w:p>
-    <w:bookmarkEnd w:id="147"/>
-    <w:bookmarkStart w:id="148" w:name="the-first-appendix"/>
+    <w:bookmarkEnd w:id="150"/>
+    <w:bookmarkStart w:id="151" w:name="the-first-appendix"/>
     <w:p>
       <w:pPr>
         <w:pStyle w:val="Heading1"/>
@@ -11582,8 +11629,8 @@
         <w:t xml:space="preserve">:</w:t>
       </w:r>
     </w:p>
-    <w:bookmarkEnd w:id="148"/>
-    <w:bookmarkStart w:id="149" w:name="the-second-appendix-for-fun"/>
+    <w:bookmarkEnd w:id="151"/>
+    <w:bookmarkStart w:id="152" w:name="the-second-appendix-for-fun"/>
     <w:p>
       <w:pPr>
         <w:pStyle w:val="Heading1"/>
@@ -11601,8 +11648,8 @@
         <w:t xml:space="preserve">The Second Appendix, for Fun</w:t>
       </w:r>
     </w:p>
-    <w:bookmarkEnd w:id="149"/>
-    <w:bookmarkStart w:id="157" w:name="references"/>
+    <w:bookmarkEnd w:id="152"/>
+    <w:bookmarkStart w:id="160" w:name="references"/>
     <w:p>
       <w:pPr>
         <w:pStyle w:val="Heading1"/>
@@ -11611,8 +11658,8 @@
         <w:t xml:space="preserve">References</w:t>
       </w:r>
     </w:p>
-    <w:bookmarkStart w:id="156" w:name="refs"/>
-    <w:bookmarkStart w:id="151" w:name="ref-Lottridge2012"/>
+    <w:bookmarkStart w:id="159" w:name="refs"/>
+    <w:bookmarkStart w:id="154" w:name="ref-Lottridge2012"/>
     <w:p>
       <w:pPr>
         <w:pStyle w:val="Bibliography"/>
@@ -11645,7 +11692,7 @@
       <w:r>
         <w:t xml:space="preserve"> </w:t>
       </w:r>
-      <w:hyperlink r:id="rId150">
+      <w:hyperlink r:id="rId153">
         <w:r>
           <w:rPr>
             <w:rStyle w:val="Hyperlink"/>
@@ -11654,8 +11701,8 @@
         </w:r>
       </w:hyperlink>
     </w:p>
-    <w:bookmarkEnd w:id="151"/>
-    <w:bookmarkStart w:id="152" w:name="ref-Mill1965"/>
+    <w:bookmarkEnd w:id="154"/>
+    <w:bookmarkStart w:id="155" w:name="ref-Mill1965"/>
     <w:p>
       <w:pPr>
         <w:pStyle w:val="Bibliography"/>
@@ -11677,8 +11724,8 @@
         <w:t xml:space="preserve">. Longmans.</w:t>
       </w:r>
     </w:p>
-    <w:bookmarkEnd w:id="152"/>
-    <w:bookmarkStart w:id="154" w:name="ref-Shea2014"/>
+    <w:bookmarkEnd w:id="155"/>
+    <w:bookmarkStart w:id="157" w:name="ref-Shea2014"/>
     <w:p>
       <w:pPr>
         <w:pStyle w:val="Bibliography"/>
@@ -11724,7 +11771,7 @@
       <w:r>
         <w:t xml:space="preserve"> </w:t>
       </w:r>
-      <w:hyperlink r:id="rId153">
+      <w:hyperlink r:id="rId156">
         <w:r>
           <w:rPr>
             <w:rStyle w:val="Hyperlink"/>
@@ -11733,8 +11780,8 @@
         </w:r>
       </w:hyperlink>
     </w:p>
-    <w:bookmarkEnd w:id="154"/>
-    <w:bookmarkStart w:id="155" w:name="ref-Wu2016"/>
+    <w:bookmarkEnd w:id="157"/>
+    <w:bookmarkStart w:id="158" w:name="ref-Wu2016"/>
     <w:p>
       <w:pPr>
         <w:pStyle w:val="Bibliography"/>
@@ -11756,9 +11803,9 @@
         <w:t xml:space="preserve">. Knopf Publishing Group.</w:t>
       </w:r>
     </w:p>
-    <w:bookmarkEnd w:id="155"/>
-    <w:bookmarkEnd w:id="156"/>
-    <w:bookmarkEnd w:id="157"/>
+    <w:bookmarkEnd w:id="158"/>
+    <w:bookmarkEnd w:id="159"/>
+    <w:bookmarkEnd w:id="160"/>
     <w:sectPr/>
   </w:body>
 </w:document>
@@ -11784,7 +11831,7 @@
       </w:r>
     </w:p>
   </w:footnote>
-  <w:footnote w:id="79">
+  <w:footnote w:id="82">
     <w:p>
       <w:pPr>
         <w:pStyle w:val="FootnoteText"/>
@@ -11824,7 +11871,7 @@
       <w:r>
         <w:t xml:space="preserve"> </w:t>
       </w:r>
-      <w:hyperlink r:id="rId80">
+      <w:hyperlink r:id="rId83">
         <w:r>
           <w:rPr>
             <w:rStyle w:val="Hyperlink"/>

</xml_diff>

<commit_message>
27/12/2022 just doing bits. all working.
</commit_message>
<xml_diff>
--- a/docs/_main.docx
+++ b/docs/_main.docx
@@ -2018,7 +2018,7 @@
     <w:bookmarkEnd w:id="33"/>
     <w:bookmarkEnd w:id="34"/>
     <w:bookmarkEnd w:id="35"/>
-    <w:bookmarkStart w:id="76" w:name="rmd-basics"/>
+    <w:bookmarkStart w:id="79" w:name="rmd-basics"/>
     <w:p>
       <w:pPr>
         <w:pStyle w:val="Heading1"/>
@@ -2046,7 +2046,7 @@
         <w:pStyle w:val="BodyText"/>
       </w:pPr>
     </w:p>
-    <w:bookmarkStart w:id="57" w:name="learner-background"/>
+    <w:bookmarkStart w:id="60" w:name="learner-background"/>
     <w:p>
       <w:pPr>
         <w:pStyle w:val="Heading2"/>
@@ -2685,6 +2685,59 @@
             </a:graphic>
           </wp:inline>
         </w:drawing>
+      </w:r>
+    </w:p>
+    <w:p>
+      <w:pPr>
+        <w:pStyle w:val="BodyText"/>
+      </w:pPr>
+      <w:r>
+        <w:drawing>
+          <wp:inline>
+            <wp:extent cx="4620126" cy="3696101"/>
+            <wp:effectExtent b="0" l="0" r="0" t="0"/>
+            <wp:docPr descr="" title="" id="58" name="Picture"/>
+            <a:graphic>
+              <a:graphicData uri="http://schemas.openxmlformats.org/drawingml/2006/picture">
+                <pic:pic>
+                  <pic:nvPicPr>
+                    <pic:cNvPr descr="_main_files/figure-docx/Boxplotsplits10-1.png" id="59" name="Picture"/>
+                    <pic:cNvPicPr>
+                      <a:picLocks noChangeArrowheads="1" noChangeAspect="1"/>
+                    </pic:cNvPicPr>
+                  </pic:nvPicPr>
+                  <pic:blipFill>
+                    <a:blip r:embed="rId57"/>
+                    <a:stretch>
+                      <a:fillRect/>
+                    </a:stretch>
+                  </pic:blipFill>
+                  <pic:spPr bwMode="auto">
+                    <a:xfrm>
+                      <a:off x="0" y="0"/>
+                      <a:ext cx="4620126" cy="3696101"/>
+                    </a:xfrm>
+                    <a:prstGeom prst="rect">
+                      <a:avLst/>
+                    </a:prstGeom>
+                    <a:noFill/>
+                    <a:ln w="9525">
+                      <a:noFill/>
+                      <a:headEnd/>
+                      <a:tailEnd/>
+                    </a:ln>
+                  </pic:spPr>
+                </pic:pic>
+              </a:graphicData>
+            </a:graphic>
+          </wp:inline>
+        </w:drawing>
+      </w:r>
+      <w:r>
+        <w:t xml:space="preserve"> </w:t>
+      </w:r>
+      <w:r>
+        <w:t xml:space="preserve">Those who disagreed or were neutral in the pre usage measure, improved their understanding that help was available with the CEPEH chatbots. After usage, 40 participants agreed they could get help if they had difficulty using the resources.</w:t>
       </w:r>
     </w:p>
     <w:tbl>
@@ -2857,8 +2910,8 @@
         </w:tc>
       </w:tr>
     </w:tbl>
-    <w:bookmarkEnd w:id="57"/>
-    <w:bookmarkStart w:id="66" w:name="chatbot-usabilty-questionanire-cuq"/>
+    <w:bookmarkEnd w:id="60"/>
+    <w:bookmarkStart w:id="69" w:name="chatbot-usabilty-questionanire-cuq"/>
     <w:p>
       <w:pPr>
         <w:pStyle w:val="Heading2"/>
@@ -2876,7 +2929,7 @@
         <w:t xml:space="preserve">Chatbot Usabilty Questionanire (CUQ)</w:t>
       </w:r>
     </w:p>
-    <w:bookmarkStart w:id="65" w:name="cuq-calcuation-tool"/>
+    <w:bookmarkStart w:id="68" w:name="cuq-calcuation-tool"/>
     <w:p>
       <w:pPr>
         <w:pStyle w:val="Heading3"/>
@@ -2910,7 +2963,7 @@
       <w:r>
         <w:t xml:space="preserve">“</w:t>
       </w:r>
-      <w:hyperlink r:id="rId58">
+      <w:hyperlink r:id="rId61">
         <w:r>
           <w:rPr>
             <w:rStyle w:val="Hyperlink"/>
@@ -2940,7 +2993,7 @@
       <w:pPr>
         <w:pStyle w:val="BodyText"/>
       </w:pPr>
-      <w:hyperlink r:id="rId59">
+      <w:hyperlink r:id="rId62">
         <w:r>
           <w:rPr>
             <w:rStyle w:val="Hyperlink"/>
@@ -2953,7 +3006,7 @@
       <w:pPr>
         <w:pStyle w:val="BodyText"/>
       </w:pPr>
-      <w:hyperlink r:id="rId60">
+      <w:hyperlink r:id="rId63">
         <w:r>
           <w:rPr>
             <w:rStyle w:val="Hyperlink"/>
@@ -2971,18 +3024,18 @@
           <wp:inline>
             <wp:extent cx="5334000" cy="4532599"/>
             <wp:effectExtent b="0" l="0" r="0" t="0"/>
-            <wp:docPr descr="(#fig:cuq image)A marvel-lous meme" title="" id="62" name="Picture"/>
+            <wp:docPr descr="(#fig:cuq image)A marvel-lous meme" title="" id="65" name="Picture"/>
             <a:graphic>
               <a:graphicData uri="http://schemas.openxmlformats.org/drawingml/2006/picture">
                 <pic:pic>
                   <pic:nvPicPr>
-                    <pic:cNvPr descr="cuq.png" id="63" name="Picture"/>
+                    <pic:cNvPr descr="cuq.png" id="66" name="Picture"/>
                     <pic:cNvPicPr>
                       <a:picLocks noChangeArrowheads="1" noChangeAspect="1"/>
                     </pic:cNvPicPr>
                   </pic:nvPicPr>
                   <pic:blipFill>
-                    <a:blip r:embed="rId61"/>
+                    <a:blip r:embed="rId64"/>
                     <a:stretch>
                       <a:fillRect/>
                     </a:stretch>
@@ -3105,7 +3158,7 @@
       <w:pPr>
         <w:pStyle w:val="BodyText"/>
       </w:pPr>
-      <w:hyperlink r:id="rId64">
+      <w:hyperlink r:id="rId67">
         <w:r>
           <w:rPr>
             <w:rStyle w:val="Hyperlink"/>
@@ -3122,9 +3175,9 @@
         <w:t xml:space="preserve">Figure shows the CUQ scores as a box plot to highlight the range of Usability of the resources. Further exploration is required to understand which elements are causing this spread.</w:t>
       </w:r>
     </w:p>
-    <w:bookmarkEnd w:id="65"/>
-    <w:bookmarkEnd w:id="66"/>
-    <w:bookmarkStart w:id="67" w:name="system-usability-scale-sus-scores"/>
+    <w:bookmarkEnd w:id="68"/>
+    <w:bookmarkEnd w:id="69"/>
+    <w:bookmarkStart w:id="70" w:name="system-usability-scale-sus-scores"/>
     <w:p>
       <w:pPr>
         <w:pStyle w:val="Heading2"/>
@@ -4017,8 +4070,8 @@
         </w:tc>
       </w:tr>
     </w:tbl>
-    <w:bookmarkEnd w:id="67"/>
-    <w:bookmarkStart w:id="75" w:name="technology-acceptance-model"/>
+    <w:bookmarkEnd w:id="70"/>
+    <w:bookmarkStart w:id="78" w:name="technology-acceptance-model"/>
     <w:p>
       <w:pPr>
         <w:pStyle w:val="Heading2"/>
@@ -4118,7 +4171,7 @@
         <w:t xml:space="preserve">more benefit than expected by students.</w:t>
       </w:r>
     </w:p>
-    <w:bookmarkStart w:id="74" w:name="other-findings"/>
+    <w:bookmarkStart w:id="77" w:name="other-findings"/>
     <w:p>
       <w:pPr>
         <w:pStyle w:val="Heading3"/>
@@ -4295,938 +4348,6 @@
     <w:p>
       <w:pPr>
         <w:pStyle w:val="BodyText"/>
-      </w:pPr>
-      <w:r>
-        <w:drawing>
-          <wp:inline>
-            <wp:extent cx="4620126" cy="3696101"/>
-            <wp:effectExtent b="0" l="0" r="0" t="0"/>
-            <wp:docPr descr="" title="" id="69" name="Picture"/>
-            <a:graphic>
-              <a:graphicData uri="http://schemas.openxmlformats.org/drawingml/2006/picture">
-                <pic:pic>
-                  <pic:nvPicPr>
-                    <pic:cNvPr descr="_main_files/figure-docx/Boxplotsplits2-1.png" id="70" name="Picture"/>
-                    <pic:cNvPicPr>
-                      <a:picLocks noChangeArrowheads="1" noChangeAspect="1"/>
-                    </pic:cNvPicPr>
-                  </pic:nvPicPr>
-                  <pic:blipFill>
-                    <a:blip r:embed="rId68"/>
-                    <a:stretch>
-                      <a:fillRect/>
-                    </a:stretch>
-                  </pic:blipFill>
-                  <pic:spPr bwMode="auto">
-                    <a:xfrm>
-                      <a:off x="0" y="0"/>
-                      <a:ext cx="4620126" cy="3696101"/>
-                    </a:xfrm>
-                    <a:prstGeom prst="rect">
-                      <a:avLst/>
-                    </a:prstGeom>
-                    <a:noFill/>
-                    <a:ln w="9525">
-                      <a:noFill/>
-                      <a:headEnd/>
-                      <a:tailEnd/>
-                    </a:ln>
-                  </pic:spPr>
-                </pic:pic>
-              </a:graphicData>
-            </a:graphic>
-          </wp:inline>
-        </w:drawing>
-      </w:r>
-    </w:p>
-    <w:p>
-      <w:pPr>
-        <w:pStyle w:val="BodyText"/>
-      </w:pPr>
-      <w:r>
-        <w:t xml:space="preserve">Repeated Measures t-test, aka paired t-test (before and after measurements)</w:t>
-      </w:r>
-    </w:p>
-    <w:p>
-      <w:pPr>
-        <w:pStyle w:val="SourceCode"/>
-      </w:pPr>
-      <w:r>
-        <w:rPr>
-          <w:rStyle w:val="VerbatimChar"/>
-        </w:rPr>
-        <w:t xml:space="preserve">##  [1] "sex"                                                                                            </w:t>
-      </w:r>
-      <w:r>
-        <w:br/>
-      </w:r>
-      <w:r>
-        <w:rPr>
-          <w:rStyle w:val="VerbatimChar"/>
-        </w:rPr>
-        <w:t xml:space="preserve">##  [2] "before"                                                                                         </w:t>
-      </w:r>
-      <w:r>
-        <w:br/>
-      </w:r>
-      <w:r>
-        <w:rPr>
-          <w:rStyle w:val="VerbatimChar"/>
-        </w:rPr>
-        <w:t xml:space="preserve">##  [3] "after"                                                                                          </w:t>
-      </w:r>
-      <w:r>
-        <w:br/>
-      </w:r>
-      <w:r>
-        <w:rPr>
-          <w:rStyle w:val="VerbatimChar"/>
-        </w:rPr>
-        <w:t xml:space="preserve">##  [4] "Code"                                                                                           </w:t>
-      </w:r>
-      <w:r>
-        <w:br/>
-      </w:r>
-      <w:r>
-        <w:rPr>
-          <w:rStyle w:val="VerbatimChar"/>
-        </w:rPr>
-        <w:t xml:space="preserve">##  [5] "Location"                                                                                       </w:t>
-      </w:r>
-      <w:r>
-        <w:br/>
-      </w:r>
-      <w:r>
-        <w:rPr>
-          <w:rStyle w:val="VerbatimChar"/>
-        </w:rPr>
-        <w:t xml:space="preserve">##  [6] "Profession"                                                                                     </w:t>
-      </w:r>
-      <w:r>
-        <w:br/>
-      </w:r>
-      <w:r>
-        <w:rPr>
-          <w:rStyle w:val="VerbatimChar"/>
-        </w:rPr>
-        <w:t xml:space="preserve">##  [7] "CurrentMaterials"                                                                               </w:t>
-      </w:r>
-      <w:r>
-        <w:br/>
-      </w:r>
-      <w:r>
-        <w:rPr>
-          <w:rStyle w:val="VerbatimChar"/>
-        </w:rPr>
-        <w:t xml:space="preserve">##  [8] "Previous_Chatbot_Usage"                                                                         </w:t>
-      </w:r>
-      <w:r>
-        <w:br/>
-      </w:r>
-      <w:r>
-        <w:rPr>
-          <w:rStyle w:val="VerbatimChar"/>
-        </w:rPr>
-        <w:t xml:space="preserve">##  [9] "Use chatbots frequently (pre)"                                                                  </w:t>
-      </w:r>
-      <w:r>
-        <w:br/>
-      </w:r>
-      <w:r>
-        <w:rPr>
-          <w:rStyle w:val="VerbatimChar"/>
-        </w:rPr>
-        <w:t xml:space="preserve">## [10] "...10"                                                                                          </w:t>
-      </w:r>
-      <w:r>
-        <w:br/>
-      </w:r>
-      <w:r>
-        <w:rPr>
-          <w:rStyle w:val="VerbatimChar"/>
-        </w:rPr>
-        <w:t xml:space="preserve">## [11] "I find chatbots can be useful in my daily life (PE1)(pre)"                                      </w:t>
-      </w:r>
-      <w:r>
-        <w:br/>
-      </w:r>
-      <w:r>
-        <w:rPr>
-          <w:rStyle w:val="VerbatimChar"/>
-        </w:rPr>
-        <w:t xml:space="preserve">## [12] "Using chatbots increases my chances of achieving things that are important to me (PE2)(pre)"    </w:t>
-      </w:r>
-      <w:r>
-        <w:br/>
-      </w:r>
-      <w:r>
-        <w:rPr>
-          <w:rStyle w:val="VerbatimChar"/>
-        </w:rPr>
-        <w:t xml:space="preserve">## [13] "Using chatbots can help me accomplish things more quickly (PE3)(pre)"                           </w:t>
-      </w:r>
-      <w:r>
-        <w:br/>
-      </w:r>
-      <w:r>
-        <w:rPr>
-          <w:rStyle w:val="VerbatimChar"/>
-        </w:rPr>
-        <w:t xml:space="preserve">## [14] "UseChatbotsFrequently"                                                                          </w:t>
-      </w:r>
-      <w:r>
-        <w:br/>
-      </w:r>
-      <w:r>
-        <w:rPr>
-          <w:rStyle w:val="VerbatimChar"/>
-        </w:rPr>
-        <w:t xml:space="preserve">## [15] "Learning how to use chatbots is, or would be, for me (EE1)(pre)"                                </w:t>
-      </w:r>
-      <w:r>
-        <w:br/>
-      </w:r>
-      <w:r>
-        <w:rPr>
-          <w:rStyle w:val="VerbatimChar"/>
-        </w:rPr>
-        <w:t xml:space="preserve">## [16] "My interactions with chatbots are clear and understandable (EE2)(pre)"                          </w:t>
-      </w:r>
-      <w:r>
-        <w:br/>
-      </w:r>
-      <w:r>
-        <w:rPr>
-          <w:rStyle w:val="VerbatimChar"/>
-        </w:rPr>
-        <w:t xml:space="preserve">## [17] "Easy_To_Use_Pre"                                                                                </w:t>
-      </w:r>
-      <w:r>
-        <w:br/>
-      </w:r>
-      <w:r>
-        <w:rPr>
-          <w:rStyle w:val="VerbatimChar"/>
-        </w:rPr>
-        <w:t xml:space="preserve">## [18] "It is easy for me to become skilful at using chatbots (EE4)(pre)"                               </w:t>
-      </w:r>
-      <w:r>
-        <w:br/>
-      </w:r>
-      <w:r>
-        <w:rPr>
-          <w:rStyle w:val="VerbatimChar"/>
-        </w:rPr>
-        <w:t xml:space="preserve">## [19] "People who are important to me think that I should use chatbots (SI1)(pre)"                     </w:t>
-      </w:r>
-      <w:r>
-        <w:br/>
-      </w:r>
-      <w:r>
-        <w:rPr>
-          <w:rStyle w:val="VerbatimChar"/>
-        </w:rPr>
-        <w:t xml:space="preserve">## [20] "People who influence my behaviour think that I should use chatbots (SI2)(pre)"                  </w:t>
-      </w:r>
-      <w:r>
-        <w:br/>
-      </w:r>
-      <w:r>
-        <w:rPr>
-          <w:rStyle w:val="VerbatimChar"/>
-        </w:rPr>
-        <w:t xml:space="preserve">## [21] "People whose opinions that I value prefer that I use chatbots (SI3)(pre)"                       </w:t>
-      </w:r>
-      <w:r>
-        <w:br/>
-      </w:r>
-      <w:r>
-        <w:rPr>
-          <w:rStyle w:val="VerbatimChar"/>
-        </w:rPr>
-        <w:t xml:space="preserve">## [22] "I have the resources necessary to use chatbots (FC1)(pre)"                                      </w:t>
-      </w:r>
-      <w:r>
-        <w:br/>
-      </w:r>
-      <w:r>
-        <w:rPr>
-          <w:rStyle w:val="VerbatimChar"/>
-        </w:rPr>
-        <w:t xml:space="preserve">## [23] "I have the knowledge necessary to use chatbots (FC2)(pre)"                                      </w:t>
-      </w:r>
-      <w:r>
-        <w:br/>
-      </w:r>
-      <w:r>
-        <w:rPr>
-          <w:rStyle w:val="VerbatimChar"/>
-        </w:rPr>
-        <w:t xml:space="preserve">## [24] "Chatbots are compatible with other technologies I use (FC3)(pre)"                               </w:t>
-      </w:r>
-      <w:r>
-        <w:br/>
-      </w:r>
-      <w:r>
-        <w:rPr>
-          <w:rStyle w:val="VerbatimChar"/>
-        </w:rPr>
-        <w:t xml:space="preserve">## [25] "I can get help from others when I have difficulties using chatbots (FC3)(pre)"                  </w:t>
-      </w:r>
-      <w:r>
-        <w:br/>
-      </w:r>
-      <w:r>
-        <w:rPr>
-          <w:rStyle w:val="VerbatimChar"/>
-        </w:rPr>
-        <w:t xml:space="preserve">## [26] "Using chatbots is enjoyable (HM2)(pre)"                                                         </w:t>
-      </w:r>
-      <w:r>
-        <w:br/>
-      </w:r>
-      <w:r>
-        <w:rPr>
-          <w:rStyle w:val="VerbatimChar"/>
-        </w:rPr>
-        <w:t xml:space="preserve">## [27] "Using chatbots is very entertaining (HM3)(pre)"                                                 </w:t>
-      </w:r>
-      <w:r>
-        <w:br/>
-      </w:r>
-      <w:r>
-        <w:rPr>
-          <w:rStyle w:val="VerbatimChar"/>
-        </w:rPr>
-        <w:t xml:space="preserve">## [28] "I intend to continue using chatbots in the future (BI1)(pre)"                                   </w:t>
-      </w:r>
-      <w:r>
-        <w:br/>
-      </w:r>
-      <w:r>
-        <w:rPr>
-          <w:rStyle w:val="VerbatimChar"/>
-        </w:rPr>
-        <w:t xml:space="preserve">## [29] "ChatbotUsed"                                                                                    </w:t>
-      </w:r>
-      <w:r>
-        <w:br/>
-      </w:r>
-      <w:r>
-        <w:rPr>
-          <w:rStyle w:val="VerbatimChar"/>
-        </w:rPr>
-        <w:t xml:space="preserve">## [30] "Information_with_minimal_command_post"                                                          </w:t>
-      </w:r>
-      <w:r>
-        <w:br/>
-      </w:r>
-      <w:r>
-        <w:rPr>
-          <w:rStyle w:val="VerbatimChar"/>
-        </w:rPr>
-        <w:t xml:space="preserve">## [31] "knowledge_improved_after_use"                                                                   </w:t>
-      </w:r>
-      <w:r>
-        <w:br/>
-      </w:r>
-      <w:r>
-        <w:rPr>
-          <w:rStyle w:val="VerbatimChar"/>
-        </w:rPr>
-        <w:t xml:space="preserve">## [32] "My confidence in understanding the topic improved after I had used the Chatbot(post)"           </w:t>
-      </w:r>
-      <w:r>
-        <w:br/>
-      </w:r>
-      <w:r>
-        <w:rPr>
-          <w:rStyle w:val="VerbatimChar"/>
-        </w:rPr>
-        <w:t xml:space="preserve">## [33] "The chatbot provided me with the type of response i expected from asking a tutor/lecturer(post)"</w:t>
-      </w:r>
-      <w:r>
-        <w:br/>
-      </w:r>
-      <w:r>
-        <w:rPr>
-          <w:rStyle w:val="VerbatimChar"/>
-        </w:rPr>
-        <w:t xml:space="preserve">## [34] "The information provided was reliable (post)"                                                   </w:t>
-      </w:r>
-      <w:r>
-        <w:br/>
-      </w:r>
-      <w:r>
-        <w:rPr>
-          <w:rStyle w:val="VerbatimChar"/>
-        </w:rPr>
-        <w:t xml:space="preserve">## [35] "Personailty_real_engage"                                                                        </w:t>
-      </w:r>
-      <w:r>
-        <w:br/>
-      </w:r>
-      <w:r>
-        <w:rPr>
-          <w:rStyle w:val="VerbatimChar"/>
-        </w:rPr>
-        <w:t xml:space="preserve">## [36] "Robotic_CUQ2_post"                                                                              </w:t>
-      </w:r>
-      <w:r>
-        <w:br/>
-      </w:r>
-      <w:r>
-        <w:rPr>
-          <w:rStyle w:val="VerbatimChar"/>
-        </w:rPr>
-        <w:t xml:space="preserve">## [37] "The chatbot was welcoming during initial setup (CUQ3)(post)"                                    </w:t>
-      </w:r>
-      <w:r>
-        <w:br/>
-      </w:r>
-      <w:r>
-        <w:rPr>
-          <w:rStyle w:val="VerbatimChar"/>
-        </w:rPr>
-        <w:t xml:space="preserve">## [38] "The chatbot seemed very unfriendly (CUQ4)(post)"                                                </w:t>
-      </w:r>
-      <w:r>
-        <w:br/>
-      </w:r>
-      <w:r>
-        <w:rPr>
-          <w:rStyle w:val="VerbatimChar"/>
-        </w:rPr>
-        <w:t xml:space="preserve">## [39] "The chatbot explained its scope and purpose well (CUQ5)(post)"                                  </w:t>
-      </w:r>
-      <w:r>
-        <w:br/>
-      </w:r>
-      <w:r>
-        <w:rPr>
-          <w:rStyle w:val="VerbatimChar"/>
-        </w:rPr>
-        <w:t xml:space="preserve">## [40] "The chatbot gave no indication as to its purpose (CUQ6)(post)"                                  </w:t>
-      </w:r>
-      <w:r>
-        <w:br/>
-      </w:r>
-      <w:r>
-        <w:rPr>
-          <w:rStyle w:val="VerbatimChar"/>
-        </w:rPr>
-        <w:t xml:space="preserve">## [41] "The chatbot was easy to navigate (CUQ7)(post)"                                                  </w:t>
-      </w:r>
-      <w:r>
-        <w:br/>
-      </w:r>
-      <w:r>
-        <w:rPr>
-          <w:rStyle w:val="VerbatimChar"/>
-        </w:rPr>
-        <w:t xml:space="preserve">## [42] "It would be easy to get confused when using the chatbot (CUQ8)(post)"                           </w:t>
-      </w:r>
-      <w:r>
-        <w:br/>
-      </w:r>
-      <w:r>
-        <w:rPr>
-          <w:rStyle w:val="VerbatimChar"/>
-        </w:rPr>
-        <w:t xml:space="preserve">## [43] "The chatbot understood me well (CUQ9)(post)"                                                    </w:t>
-      </w:r>
-      <w:r>
-        <w:br/>
-      </w:r>
-      <w:r>
-        <w:rPr>
-          <w:rStyle w:val="VerbatimChar"/>
-        </w:rPr>
-        <w:t xml:space="preserve">## [44] "The chatbot failed to recognise a lot of my inputs (CUQ10)(post)"                               </w:t>
-      </w:r>
-      <w:r>
-        <w:br/>
-      </w:r>
-      <w:r>
-        <w:rPr>
-          <w:rStyle w:val="VerbatimChar"/>
-        </w:rPr>
-        <w:t xml:space="preserve">## [45] "Chatbot responses were useful, appropriate and informative (CUQ11)(post)"                       </w:t>
-      </w:r>
-      <w:r>
-        <w:br/>
-      </w:r>
-      <w:r>
-        <w:rPr>
-          <w:rStyle w:val="VerbatimChar"/>
-        </w:rPr>
-        <w:t xml:space="preserve">## [46] "Chatbot responses were irrelevant (CUQ12)(post)"                                                </w:t>
-      </w:r>
-      <w:r>
-        <w:br/>
-      </w:r>
-      <w:r>
-        <w:rPr>
-          <w:rStyle w:val="VerbatimChar"/>
-        </w:rPr>
-        <w:t xml:space="preserve">## [47] "The chatbot coped well with any errors or mistakes (CUQ13)(post)"                               </w:t>
-      </w:r>
-      <w:r>
-        <w:br/>
-      </w:r>
-      <w:r>
-        <w:rPr>
-          <w:rStyle w:val="VerbatimChar"/>
-        </w:rPr>
-        <w:t xml:space="preserve">## [48] "The chatbot seemed unable to handle any errors (CUQ14)(post)"                                   </w:t>
-      </w:r>
-      <w:r>
-        <w:br/>
-      </w:r>
-      <w:r>
-        <w:rPr>
-          <w:rStyle w:val="VerbatimChar"/>
-        </w:rPr>
-        <w:t xml:space="preserve">## [49] "The chatbot was very easy to use (CUQ15)(post)"                                                 </w:t>
-      </w:r>
-      <w:r>
-        <w:br/>
-      </w:r>
-      <w:r>
-        <w:rPr>
-          <w:rStyle w:val="VerbatimChar"/>
-        </w:rPr>
-        <w:t xml:space="preserve">## [50] "The chatbot was very complex (CUQ16)(post)"                                                     </w:t>
-      </w:r>
-      <w:r>
-        <w:br/>
-      </w:r>
-      <w:r>
-        <w:rPr>
-          <w:rStyle w:val="VerbatimChar"/>
-        </w:rPr>
-        <w:t xml:space="preserve">## [51] "I would like to use the CEPEH chatbot i tested, more frequently (SUS1)(post)"                   </w:t>
-      </w:r>
-      <w:r>
-        <w:br/>
-      </w:r>
-      <w:r>
-        <w:rPr>
-          <w:rStyle w:val="VerbatimChar"/>
-        </w:rPr>
-        <w:t xml:space="preserve">## [52] "...52"                                                                                          </w:t>
-      </w:r>
-      <w:r>
-        <w:br/>
-      </w:r>
-      <w:r>
-        <w:rPr>
-          <w:rStyle w:val="VerbatimChar"/>
-        </w:rPr>
-        <w:t xml:space="preserve">## [53] "...53"                                                                                          </w:t>
-      </w:r>
-      <w:r>
-        <w:br/>
-      </w:r>
-      <w:r>
-        <w:rPr>
-          <w:rStyle w:val="VerbatimChar"/>
-        </w:rPr>
-        <w:t xml:space="preserve">## [54] "The chatbot has a high level of trustworthiness(post)"                                          </w:t>
-      </w:r>
-      <w:r>
-        <w:br/>
-      </w:r>
-      <w:r>
-        <w:rPr>
-          <w:rStyle w:val="VerbatimChar"/>
-        </w:rPr>
-        <w:t xml:space="preserve">## [55] "The duration of conversations to find my answer was too long(post)"                             </w:t>
-      </w:r>
-      <w:r>
-        <w:br/>
-      </w:r>
-      <w:r>
-        <w:rPr>
-          <w:rStyle w:val="VerbatimChar"/>
-        </w:rPr>
-        <w:t xml:space="preserve">## [56] "I found the CEPEH chatbots useful in my daily life (PE1)(post)"                                 </w:t>
-      </w:r>
-      <w:r>
-        <w:br/>
-      </w:r>
-      <w:r>
-        <w:rPr>
-          <w:rStyle w:val="VerbatimChar"/>
-        </w:rPr>
-        <w:t xml:space="preserve">## [57] "Using CEPEH chatbots increases my chances of achieving things important to me (PE2)(post)"      </w:t>
-      </w:r>
-      <w:r>
-        <w:br/>
-      </w:r>
-      <w:r>
-        <w:rPr>
-          <w:rStyle w:val="VerbatimChar"/>
-        </w:rPr>
-        <w:t xml:space="preserve">## [58] "Using CEPEH chatbots can help me accomplish things more quickly (PE3)(post)"                    </w:t>
-      </w:r>
-      <w:r>
-        <w:br/>
-      </w:r>
-      <w:r>
-        <w:rPr>
-          <w:rStyle w:val="VerbatimChar"/>
-        </w:rPr>
-        <w:t xml:space="preserve">## [59] "Using CEPEH chatbots increases my productivity (PE4)(post)"                                     </w:t>
-      </w:r>
-      <w:r>
-        <w:br/>
-      </w:r>
-      <w:r>
-        <w:rPr>
-          <w:rStyle w:val="VerbatimChar"/>
-        </w:rPr>
-        <w:t xml:space="preserve">## [60] "Learning how to use CEPEH chatbots is easy for me (EE1)(post)"                                  </w:t>
-      </w:r>
-      <w:r>
-        <w:br/>
-      </w:r>
-      <w:r>
-        <w:rPr>
-          <w:rStyle w:val="VerbatimChar"/>
-        </w:rPr>
-        <w:t xml:space="preserve">## [61] "My interaction with CEPEH chatbots is clear and understandable (EE2)(post)"                     </w:t>
-      </w:r>
-      <w:r>
-        <w:br/>
-      </w:r>
-      <w:r>
-        <w:rPr>
-          <w:rStyle w:val="VerbatimChar"/>
-        </w:rPr>
-        <w:t xml:space="preserve">## [62] "CEPEH_Post_Easy_To_Use"                                                                         </w:t>
-      </w:r>
-      <w:r>
-        <w:br/>
-      </w:r>
-      <w:r>
-        <w:rPr>
-          <w:rStyle w:val="VerbatimChar"/>
-        </w:rPr>
-        <w:t xml:space="preserve">## [63] "It is easy for me to become skilful at using CEPEH chatbots (EE4)(post)"                        </w:t>
-      </w:r>
-      <w:r>
-        <w:br/>
-      </w:r>
-      <w:r>
-        <w:rPr>
-          <w:rStyle w:val="VerbatimChar"/>
-        </w:rPr>
-        <w:t xml:space="preserve">## [64] "People who are important to me think that I should use CEPEH chatbots (SI1)(post)"              </w:t>
-      </w:r>
-      <w:r>
-        <w:br/>
-      </w:r>
-      <w:r>
-        <w:rPr>
-          <w:rStyle w:val="VerbatimChar"/>
-        </w:rPr>
-        <w:t xml:space="preserve">## [65] "People who influence my behaviour think that I should use CEPEH chatbots (SI2)(post)"           </w:t>
-      </w:r>
-      <w:r>
-        <w:br/>
-      </w:r>
-      <w:r>
-        <w:rPr>
-          <w:rStyle w:val="VerbatimChar"/>
-        </w:rPr>
-        <w:t xml:space="preserve">## [66] "People whose opinions that I value prefer that I use CEPEH chatbots (SI3)(post)"                </w:t>
-      </w:r>
-      <w:r>
-        <w:br/>
-      </w:r>
-      <w:r>
-        <w:rPr>
-          <w:rStyle w:val="VerbatimChar"/>
-        </w:rPr>
-        <w:t xml:space="preserve">## [67] "I have the resources necessary to use CEPEH chatbots (FC1)(post)"                               </w:t>
-      </w:r>
-      <w:r>
-        <w:br/>
-      </w:r>
-      <w:r>
-        <w:rPr>
-          <w:rStyle w:val="VerbatimChar"/>
-        </w:rPr>
-        <w:t xml:space="preserve">## [68] "I have the knowledge necessary to use CEPEH chatbots (FC2)(post)"                               </w:t>
-      </w:r>
-      <w:r>
-        <w:br/>
-      </w:r>
-      <w:r>
-        <w:rPr>
-          <w:rStyle w:val="VerbatimChar"/>
-        </w:rPr>
-        <w:t xml:space="preserve">## [69] "CEPEH Chatbots are compatible with other technologies I use (FC3)(post)"                        </w:t>
-      </w:r>
-      <w:r>
-        <w:br/>
-      </w:r>
-      <w:r>
-        <w:rPr>
-          <w:rStyle w:val="VerbatimChar"/>
-        </w:rPr>
-        <w:t xml:space="preserve">## [70] "I can get help from others when I have difficulties using CEPEH chatbots (FC4)(post)"           </w:t>
-      </w:r>
-      <w:r>
-        <w:br/>
-      </w:r>
-      <w:r>
-        <w:rPr>
-          <w:rStyle w:val="VerbatimChar"/>
-        </w:rPr>
-        <w:t xml:space="preserve">## [71] "Using CEPEH chatbots is enjoyable (HM2)(post)"                                                  </w:t>
-      </w:r>
-      <w:r>
-        <w:br/>
-      </w:r>
-      <w:r>
-        <w:rPr>
-          <w:rStyle w:val="VerbatimChar"/>
-        </w:rPr>
-        <w:t xml:space="preserve">## [72] "Intend"                                                                                         </w:t>
-      </w:r>
-      <w:r>
-        <w:br/>
-      </w:r>
-      <w:r>
-        <w:rPr>
-          <w:rStyle w:val="VerbatimChar"/>
-        </w:rPr>
-        <w:t xml:space="preserve">## [73] "The videos/images provided were useful to my questions(post)"                                   </w:t>
-      </w:r>
-      <w:r>
-        <w:br/>
-      </w:r>
-      <w:r>
-        <w:rPr>
-          <w:rStyle w:val="VerbatimChar"/>
-        </w:rPr>
-        <w:t xml:space="preserve">## [74] "The chatbot exceeded my expectation of how it could help me(post)"                              </w:t>
-      </w:r>
-      <w:r>
-        <w:br/>
-      </w:r>
-      <w:r>
-        <w:rPr>
-          <w:rStyle w:val="VerbatimChar"/>
-        </w:rPr>
-        <w:t xml:space="preserve">## [75] "The chatbot exceeded my expectation of how it could engage with me(post)"                       </w:t>
-      </w:r>
-      <w:r>
-        <w:br/>
-      </w:r>
-      <w:r>
-        <w:rPr>
-          <w:rStyle w:val="VerbatimChar"/>
-        </w:rPr>
-        <w:t xml:space="preserve">## [76] "The chatbot exceeded my expectation of how entertaining it was to use(post)"                    </w:t>
-      </w:r>
-      <w:r>
-        <w:br/>
-      </w:r>
-      <w:r>
-        <w:rPr>
-          <w:rStyle w:val="VerbatimChar"/>
-        </w:rPr>
-        <w:t xml:space="preserve">## [77] "I think this learning method could help me to acquire knowledge(post)"                          </w:t>
-      </w:r>
-      <w:r>
-        <w:br/>
-      </w:r>
-      <w:r>
-        <w:rPr>
-          <w:rStyle w:val="VerbatimChar"/>
-        </w:rPr>
-        <w:t xml:space="preserve">## [78] "ReuseChatbot"                                                                                   </w:t>
-      </w:r>
-      <w:r>
-        <w:br/>
-      </w:r>
-      <w:r>
-        <w:rPr>
-          <w:rStyle w:val="VerbatimChar"/>
-        </w:rPr>
-        <w:t xml:space="preserve">## [79] "I think i will actively use this learning method(post)"                                         </w:t>
-      </w:r>
-      <w:r>
-        <w:br/>
-      </w:r>
-      <w:r>
-        <w:rPr>
-          <w:rStyle w:val="VerbatimChar"/>
-        </w:rPr>
-        <w:t xml:space="preserve">## [80] "I believe i had some choice about learning during chatbot use(post)"                            </w:t>
-      </w:r>
-      <w:r>
-        <w:br/>
-      </w:r>
-      <w:r>
-        <w:rPr>
-          <w:rStyle w:val="VerbatimChar"/>
-        </w:rPr>
-        <w:t xml:space="preserve">## [81] "POST_Trust"                                                                                     </w:t>
-      </w:r>
-      <w:r>
-        <w:br/>
-      </w:r>
-      <w:r>
-        <w:rPr>
-          <w:rStyle w:val="VerbatimChar"/>
-        </w:rPr>
-        <w:t xml:space="preserve">## [82] "Informed of results(post)"                                                                      </w:t>
-      </w:r>
-      <w:r>
-        <w:br/>
-      </w:r>
-      <w:r>
-        <w:rPr>
-          <w:rStyle w:val="VerbatimChar"/>
-        </w:rPr>
-        <w:t xml:space="preserve">## [83] "CUQ"</w:t>
-      </w:r>
-    </w:p>
-    <w:p>
-      <w:pPr>
-        <w:pStyle w:val="SourceCode"/>
-      </w:pPr>
-      <w:r>
-        <w:rPr>
-          <w:rStyle w:val="VerbatimChar"/>
-        </w:rPr>
-        <w:t xml:space="preserve">## # A tibble: 168 × 3</w:t>
-      </w:r>
-      <w:r>
-        <w:br/>
-      </w:r>
-      <w:r>
-        <w:rPr>
-          <w:rStyle w:val="VerbatimChar"/>
-        </w:rPr>
-        <w:t xml:space="preserve">##    sex    before after</w:t>
-      </w:r>
-      <w:r>
-        <w:br/>
-      </w:r>
-      <w:r>
-        <w:rPr>
-          <w:rStyle w:val="VerbatimChar"/>
-        </w:rPr>
-        <w:t xml:space="preserve">##    &lt;chr&gt;   &lt;dbl&gt; &lt;dbl&gt;</w:t>
-      </w:r>
-      <w:r>
-        <w:br/>
-      </w:r>
-      <w:r>
-        <w:rPr>
-          <w:rStyle w:val="VerbatimChar"/>
-        </w:rPr>
-        <w:t xml:space="preserve">##  1 &lt;NA&gt;       NA     1</w:t>
-      </w:r>
-      <w:r>
-        <w:br/>
-      </w:r>
-      <w:r>
-        <w:rPr>
-          <w:rStyle w:val="VerbatimChar"/>
-        </w:rPr>
-        <w:t xml:space="preserve">##  2 Female      2     2</w:t>
-      </w:r>
-      <w:r>
-        <w:br/>
-      </w:r>
-      <w:r>
-        <w:rPr>
-          <w:rStyle w:val="VerbatimChar"/>
-        </w:rPr>
-        <w:t xml:space="preserve">##  3 &lt;NA&gt;       NA     1</w:t>
-      </w:r>
-      <w:r>
-        <w:br/>
-      </w:r>
-      <w:r>
-        <w:rPr>
-          <w:rStyle w:val="VerbatimChar"/>
-        </w:rPr>
-        <w:t xml:space="preserve">##  4 &lt;NA&gt;       NA     1</w:t>
-      </w:r>
-      <w:r>
-        <w:br/>
-      </w:r>
-      <w:r>
-        <w:rPr>
-          <w:rStyle w:val="VerbatimChar"/>
-        </w:rPr>
-        <w:t xml:space="preserve">##  5 &lt;NA&gt;       NA     1</w:t>
-      </w:r>
-      <w:r>
-        <w:br/>
-      </w:r>
-      <w:r>
-        <w:rPr>
-          <w:rStyle w:val="VerbatimChar"/>
-        </w:rPr>
-        <w:t xml:space="preserve">##  6 &lt;NA&gt;       NA     1</w:t>
-      </w:r>
-      <w:r>
-        <w:br/>
-      </w:r>
-      <w:r>
-        <w:rPr>
-          <w:rStyle w:val="VerbatimChar"/>
-        </w:rPr>
-        <w:t xml:space="preserve">##  7 &lt;NA&gt;       NA     1</w:t>
-      </w:r>
-      <w:r>
-        <w:br/>
-      </w:r>
-      <w:r>
-        <w:rPr>
-          <w:rStyle w:val="VerbatimChar"/>
-        </w:rPr>
-        <w:t xml:space="preserve">##  8 &lt;NA&gt;       NA     1</w:t>
-      </w:r>
-      <w:r>
-        <w:br/>
-      </w:r>
-      <w:r>
-        <w:rPr>
-          <w:rStyle w:val="VerbatimChar"/>
-        </w:rPr>
-        <w:t xml:space="preserve">##  9 &lt;NA&gt;       NA     1</w:t>
-      </w:r>
-      <w:r>
-        <w:br/>
-      </w:r>
-      <w:r>
-        <w:rPr>
-          <w:rStyle w:val="VerbatimChar"/>
-        </w:rPr>
-        <w:t xml:space="preserve">## 10 &lt;NA&gt;       NA     1</w:t>
-      </w:r>
-      <w:r>
-        <w:br/>
-      </w:r>
-      <w:r>
-        <w:rPr>
-          <w:rStyle w:val="VerbatimChar"/>
-        </w:rPr>
-        <w:t xml:space="preserve">## # … with 158 more rows</w:t>
-      </w:r>
-    </w:p>
-    <w:p>
-      <w:pPr>
-        <w:pStyle w:val="FirstParagraph"/>
       </w:pPr>
       <w:r>
         <w:drawing>
@@ -5238,7 +4359,7 @@
               <a:graphicData uri="http://schemas.openxmlformats.org/drawingml/2006/picture">
                 <pic:pic>
                   <pic:nvPicPr>
-                    <pic:cNvPr descr="_main_files/figure-docx/T-test-1.png" id="73" name="Picture"/>
+                    <pic:cNvPr descr="_main_files/figure-docx/Boxplotsplits2-1.png" id="73" name="Picture"/>
                     <pic:cNvPicPr>
                       <a:picLocks noChangeArrowheads="1" noChangeAspect="1"/>
                     </pic:cNvPicPr>
@@ -5273,12 +4394,944 @@
     </w:p>
     <w:p>
       <w:pPr>
+        <w:pStyle w:val="BodyText"/>
+      </w:pPr>
+      <w:r>
+        <w:t xml:space="preserve">Repeated Measures t-test, aka paired t-test (before and after measurements)</w:t>
+      </w:r>
+    </w:p>
+    <w:p>
+      <w:pPr>
         <w:pStyle w:val="SourceCode"/>
       </w:pPr>
       <w:r>
         <w:rPr>
           <w:rStyle w:val="VerbatimChar"/>
         </w:rPr>
+        <w:t xml:space="preserve">##  [1] "sex"                                                                                            </w:t>
+      </w:r>
+      <w:r>
+        <w:br/>
+      </w:r>
+      <w:r>
+        <w:rPr>
+          <w:rStyle w:val="VerbatimChar"/>
+        </w:rPr>
+        <w:t xml:space="preserve">##  [2] "before"                                                                                         </w:t>
+      </w:r>
+      <w:r>
+        <w:br/>
+      </w:r>
+      <w:r>
+        <w:rPr>
+          <w:rStyle w:val="VerbatimChar"/>
+        </w:rPr>
+        <w:t xml:space="preserve">##  [3] "after"                                                                                          </w:t>
+      </w:r>
+      <w:r>
+        <w:br/>
+      </w:r>
+      <w:r>
+        <w:rPr>
+          <w:rStyle w:val="VerbatimChar"/>
+        </w:rPr>
+        <w:t xml:space="preserve">##  [4] "Code"                                                                                           </w:t>
+      </w:r>
+      <w:r>
+        <w:br/>
+      </w:r>
+      <w:r>
+        <w:rPr>
+          <w:rStyle w:val="VerbatimChar"/>
+        </w:rPr>
+        <w:t xml:space="preserve">##  [5] "Location"                                                                                       </w:t>
+      </w:r>
+      <w:r>
+        <w:br/>
+      </w:r>
+      <w:r>
+        <w:rPr>
+          <w:rStyle w:val="VerbatimChar"/>
+        </w:rPr>
+        <w:t xml:space="preserve">##  [6] "Profession"                                                                                     </w:t>
+      </w:r>
+      <w:r>
+        <w:br/>
+      </w:r>
+      <w:r>
+        <w:rPr>
+          <w:rStyle w:val="VerbatimChar"/>
+        </w:rPr>
+        <w:t xml:space="preserve">##  [7] "CurrentMaterials"                                                                               </w:t>
+      </w:r>
+      <w:r>
+        <w:br/>
+      </w:r>
+      <w:r>
+        <w:rPr>
+          <w:rStyle w:val="VerbatimChar"/>
+        </w:rPr>
+        <w:t xml:space="preserve">##  [8] "Previous_Chatbot_Usage"                                                                         </w:t>
+      </w:r>
+      <w:r>
+        <w:br/>
+      </w:r>
+      <w:r>
+        <w:rPr>
+          <w:rStyle w:val="VerbatimChar"/>
+        </w:rPr>
+        <w:t xml:space="preserve">##  [9] "Use chatbots frequently (pre)"                                                                  </w:t>
+      </w:r>
+      <w:r>
+        <w:br/>
+      </w:r>
+      <w:r>
+        <w:rPr>
+          <w:rStyle w:val="VerbatimChar"/>
+        </w:rPr>
+        <w:t xml:space="preserve">## [10] "...10"                                                                                          </w:t>
+      </w:r>
+      <w:r>
+        <w:br/>
+      </w:r>
+      <w:r>
+        <w:rPr>
+          <w:rStyle w:val="VerbatimChar"/>
+        </w:rPr>
+        <w:t xml:space="preserve">## [11] "I find chatbots can be useful in my daily life (PE1)(pre)"                                      </w:t>
+      </w:r>
+      <w:r>
+        <w:br/>
+      </w:r>
+      <w:r>
+        <w:rPr>
+          <w:rStyle w:val="VerbatimChar"/>
+        </w:rPr>
+        <w:t xml:space="preserve">## [12] "Using chatbots increases my chances of achieving things that are important to me (PE2)(pre)"    </w:t>
+      </w:r>
+      <w:r>
+        <w:br/>
+      </w:r>
+      <w:r>
+        <w:rPr>
+          <w:rStyle w:val="VerbatimChar"/>
+        </w:rPr>
+        <w:t xml:space="preserve">## [13] "Using chatbots can help me accomplish things more quickly (PE3)(pre)"                           </w:t>
+      </w:r>
+      <w:r>
+        <w:br/>
+      </w:r>
+      <w:r>
+        <w:rPr>
+          <w:rStyle w:val="VerbatimChar"/>
+        </w:rPr>
+        <w:t xml:space="preserve">## [14] "UseChatbotsFrequently"                                                                          </w:t>
+      </w:r>
+      <w:r>
+        <w:br/>
+      </w:r>
+      <w:r>
+        <w:rPr>
+          <w:rStyle w:val="VerbatimChar"/>
+        </w:rPr>
+        <w:t xml:space="preserve">## [15] "Learning how to use chatbots is, or would be, for me (EE1)(pre)"                                </w:t>
+      </w:r>
+      <w:r>
+        <w:br/>
+      </w:r>
+      <w:r>
+        <w:rPr>
+          <w:rStyle w:val="VerbatimChar"/>
+        </w:rPr>
+        <w:t xml:space="preserve">## [16] "My interactions with chatbots are clear and understandable (EE2)(pre)"                          </w:t>
+      </w:r>
+      <w:r>
+        <w:br/>
+      </w:r>
+      <w:r>
+        <w:rPr>
+          <w:rStyle w:val="VerbatimChar"/>
+        </w:rPr>
+        <w:t xml:space="preserve">## [17] "Easy_To_Use_Pre"                                                                                </w:t>
+      </w:r>
+      <w:r>
+        <w:br/>
+      </w:r>
+      <w:r>
+        <w:rPr>
+          <w:rStyle w:val="VerbatimChar"/>
+        </w:rPr>
+        <w:t xml:space="preserve">## [18] "It is easy for me to become skilful at using chatbots (EE4)(pre)"                               </w:t>
+      </w:r>
+      <w:r>
+        <w:br/>
+      </w:r>
+      <w:r>
+        <w:rPr>
+          <w:rStyle w:val="VerbatimChar"/>
+        </w:rPr>
+        <w:t xml:space="preserve">## [19] "People who are important to me think that I should use chatbots (SI1)(pre)"                     </w:t>
+      </w:r>
+      <w:r>
+        <w:br/>
+      </w:r>
+      <w:r>
+        <w:rPr>
+          <w:rStyle w:val="VerbatimChar"/>
+        </w:rPr>
+        <w:t xml:space="preserve">## [20] "People who influence my behaviour think that I should use chatbots (SI2)(pre)"                  </w:t>
+      </w:r>
+      <w:r>
+        <w:br/>
+      </w:r>
+      <w:r>
+        <w:rPr>
+          <w:rStyle w:val="VerbatimChar"/>
+        </w:rPr>
+        <w:t xml:space="preserve">## [21] "People whose opinions that I value prefer that I use chatbots (SI3)(pre)"                       </w:t>
+      </w:r>
+      <w:r>
+        <w:br/>
+      </w:r>
+      <w:r>
+        <w:rPr>
+          <w:rStyle w:val="VerbatimChar"/>
+        </w:rPr>
+        <w:t xml:space="preserve">## [22] "I have the resources necessary to use chatbots (FC1)(pre)"                                      </w:t>
+      </w:r>
+      <w:r>
+        <w:br/>
+      </w:r>
+      <w:r>
+        <w:rPr>
+          <w:rStyle w:val="VerbatimChar"/>
+        </w:rPr>
+        <w:t xml:space="preserve">## [23] "knowledge_necessary_pre"                                                                        </w:t>
+      </w:r>
+      <w:r>
+        <w:br/>
+      </w:r>
+      <w:r>
+        <w:rPr>
+          <w:rStyle w:val="VerbatimChar"/>
+        </w:rPr>
+        <w:t xml:space="preserve">## [24] "Chatbots are compatible with other technologies I use (FC3)(pre)"                               </w:t>
+      </w:r>
+      <w:r>
+        <w:br/>
+      </w:r>
+      <w:r>
+        <w:rPr>
+          <w:rStyle w:val="VerbatimChar"/>
+        </w:rPr>
+        <w:t xml:space="preserve">## [25] "get_help_pre"                                                                                   </w:t>
+      </w:r>
+      <w:r>
+        <w:br/>
+      </w:r>
+      <w:r>
+        <w:rPr>
+          <w:rStyle w:val="VerbatimChar"/>
+        </w:rPr>
+        <w:t xml:space="preserve">## [26] "Using chatbots is enjoyable (HM2)(pre)"                                                         </w:t>
+      </w:r>
+      <w:r>
+        <w:br/>
+      </w:r>
+      <w:r>
+        <w:rPr>
+          <w:rStyle w:val="VerbatimChar"/>
+        </w:rPr>
+        <w:t xml:space="preserve">## [27] "Using chatbots is very entertaining (HM3)(pre)"                                                 </w:t>
+      </w:r>
+      <w:r>
+        <w:br/>
+      </w:r>
+      <w:r>
+        <w:rPr>
+          <w:rStyle w:val="VerbatimChar"/>
+        </w:rPr>
+        <w:t xml:space="preserve">## [28] "I intend to continue using chatbots in the future (BI1)(pre)"                                   </w:t>
+      </w:r>
+      <w:r>
+        <w:br/>
+      </w:r>
+      <w:r>
+        <w:rPr>
+          <w:rStyle w:val="VerbatimChar"/>
+        </w:rPr>
+        <w:t xml:space="preserve">## [29] "ChatbotUsed"                                                                                    </w:t>
+      </w:r>
+      <w:r>
+        <w:br/>
+      </w:r>
+      <w:r>
+        <w:rPr>
+          <w:rStyle w:val="VerbatimChar"/>
+        </w:rPr>
+        <w:t xml:space="preserve">## [30] "Information_with_minimal_command_post"                                                          </w:t>
+      </w:r>
+      <w:r>
+        <w:br/>
+      </w:r>
+      <w:r>
+        <w:rPr>
+          <w:rStyle w:val="VerbatimChar"/>
+        </w:rPr>
+        <w:t xml:space="preserve">## [31] "knowledge_improved_after_use"                                                                   </w:t>
+      </w:r>
+      <w:r>
+        <w:br/>
+      </w:r>
+      <w:r>
+        <w:rPr>
+          <w:rStyle w:val="VerbatimChar"/>
+        </w:rPr>
+        <w:t xml:space="preserve">## [32] "My confidence in understanding the topic improved after I had used the Chatbot(post)"           </w:t>
+      </w:r>
+      <w:r>
+        <w:br/>
+      </w:r>
+      <w:r>
+        <w:rPr>
+          <w:rStyle w:val="VerbatimChar"/>
+        </w:rPr>
+        <w:t xml:space="preserve">## [33] "The chatbot provided me with the type of response i expected from asking a tutor/lecturer(post)"</w:t>
+      </w:r>
+      <w:r>
+        <w:br/>
+      </w:r>
+      <w:r>
+        <w:rPr>
+          <w:rStyle w:val="VerbatimChar"/>
+        </w:rPr>
+        <w:t xml:space="preserve">## [34] "The information provided was reliable (post)"                                                   </w:t>
+      </w:r>
+      <w:r>
+        <w:br/>
+      </w:r>
+      <w:r>
+        <w:rPr>
+          <w:rStyle w:val="VerbatimChar"/>
+        </w:rPr>
+        <w:t xml:space="preserve">## [35] "Personailty_real_engage"                                                                        </w:t>
+      </w:r>
+      <w:r>
+        <w:br/>
+      </w:r>
+      <w:r>
+        <w:rPr>
+          <w:rStyle w:val="VerbatimChar"/>
+        </w:rPr>
+        <w:t xml:space="preserve">## [36] "Robotic_CUQ2_post"                                                                              </w:t>
+      </w:r>
+      <w:r>
+        <w:br/>
+      </w:r>
+      <w:r>
+        <w:rPr>
+          <w:rStyle w:val="VerbatimChar"/>
+        </w:rPr>
+        <w:t xml:space="preserve">## [37] "The chatbot was welcoming during initial setup (CUQ3)(post)"                                    </w:t>
+      </w:r>
+      <w:r>
+        <w:br/>
+      </w:r>
+      <w:r>
+        <w:rPr>
+          <w:rStyle w:val="VerbatimChar"/>
+        </w:rPr>
+        <w:t xml:space="preserve">## [38] "The chatbot seemed very unfriendly (CUQ4)(post)"                                                </w:t>
+      </w:r>
+      <w:r>
+        <w:br/>
+      </w:r>
+      <w:r>
+        <w:rPr>
+          <w:rStyle w:val="VerbatimChar"/>
+        </w:rPr>
+        <w:t xml:space="preserve">## [39] "The chatbot explained its scope and purpose well (CUQ5)(post)"                                  </w:t>
+      </w:r>
+      <w:r>
+        <w:br/>
+      </w:r>
+      <w:r>
+        <w:rPr>
+          <w:rStyle w:val="VerbatimChar"/>
+        </w:rPr>
+        <w:t xml:space="preserve">## [40] "The chatbot gave no indication as to its purpose (CUQ6)(post)"                                  </w:t>
+      </w:r>
+      <w:r>
+        <w:br/>
+      </w:r>
+      <w:r>
+        <w:rPr>
+          <w:rStyle w:val="VerbatimChar"/>
+        </w:rPr>
+        <w:t xml:space="preserve">## [41] "The chatbot was easy to navigate (CUQ7)(post)"                                                  </w:t>
+      </w:r>
+      <w:r>
+        <w:br/>
+      </w:r>
+      <w:r>
+        <w:rPr>
+          <w:rStyle w:val="VerbatimChar"/>
+        </w:rPr>
+        <w:t xml:space="preserve">## [42] "It would be easy to get confused when using the chatbot (CUQ8)(post)"                           </w:t>
+      </w:r>
+      <w:r>
+        <w:br/>
+      </w:r>
+      <w:r>
+        <w:rPr>
+          <w:rStyle w:val="VerbatimChar"/>
+        </w:rPr>
+        <w:t xml:space="preserve">## [43] "The chatbot understood me well (CUQ9)(post)"                                                    </w:t>
+      </w:r>
+      <w:r>
+        <w:br/>
+      </w:r>
+      <w:r>
+        <w:rPr>
+          <w:rStyle w:val="VerbatimChar"/>
+        </w:rPr>
+        <w:t xml:space="preserve">## [44] "The chatbot failed to recognise a lot of my inputs (CUQ10)(post)"                               </w:t>
+      </w:r>
+      <w:r>
+        <w:br/>
+      </w:r>
+      <w:r>
+        <w:rPr>
+          <w:rStyle w:val="VerbatimChar"/>
+        </w:rPr>
+        <w:t xml:space="preserve">## [45] "Chatbot responses were useful, appropriate and informative (CUQ11)(post)"                       </w:t>
+      </w:r>
+      <w:r>
+        <w:br/>
+      </w:r>
+      <w:r>
+        <w:rPr>
+          <w:rStyle w:val="VerbatimChar"/>
+        </w:rPr>
+        <w:t xml:space="preserve">## [46] "Chatbot responses were irrelevant (CUQ12)(post)"                                                </w:t>
+      </w:r>
+      <w:r>
+        <w:br/>
+      </w:r>
+      <w:r>
+        <w:rPr>
+          <w:rStyle w:val="VerbatimChar"/>
+        </w:rPr>
+        <w:t xml:space="preserve">## [47] "The chatbot coped well with any errors or mistakes (CUQ13)(post)"                               </w:t>
+      </w:r>
+      <w:r>
+        <w:br/>
+      </w:r>
+      <w:r>
+        <w:rPr>
+          <w:rStyle w:val="VerbatimChar"/>
+        </w:rPr>
+        <w:t xml:space="preserve">## [48] "The chatbot seemed unable to handle any errors (CUQ14)(post)"                                   </w:t>
+      </w:r>
+      <w:r>
+        <w:br/>
+      </w:r>
+      <w:r>
+        <w:rPr>
+          <w:rStyle w:val="VerbatimChar"/>
+        </w:rPr>
+        <w:t xml:space="preserve">## [49] "The chatbot was very easy to use (CUQ15)(post)"                                                 </w:t>
+      </w:r>
+      <w:r>
+        <w:br/>
+      </w:r>
+      <w:r>
+        <w:rPr>
+          <w:rStyle w:val="VerbatimChar"/>
+        </w:rPr>
+        <w:t xml:space="preserve">## [50] "The chatbot was very complex (CUQ16)(post)"                                                     </w:t>
+      </w:r>
+      <w:r>
+        <w:br/>
+      </w:r>
+      <w:r>
+        <w:rPr>
+          <w:rStyle w:val="VerbatimChar"/>
+        </w:rPr>
+        <w:t xml:space="preserve">## [51] "I would like to use the CEPEH chatbot i tested, more frequently (SUS1)(post)"                   </w:t>
+      </w:r>
+      <w:r>
+        <w:br/>
+      </w:r>
+      <w:r>
+        <w:rPr>
+          <w:rStyle w:val="VerbatimChar"/>
+        </w:rPr>
+        <w:t xml:space="preserve">## [52] "...52"                                                                                          </w:t>
+      </w:r>
+      <w:r>
+        <w:br/>
+      </w:r>
+      <w:r>
+        <w:rPr>
+          <w:rStyle w:val="VerbatimChar"/>
+        </w:rPr>
+        <w:t xml:space="preserve">## [53] "...53"                                                                                          </w:t>
+      </w:r>
+      <w:r>
+        <w:br/>
+      </w:r>
+      <w:r>
+        <w:rPr>
+          <w:rStyle w:val="VerbatimChar"/>
+        </w:rPr>
+        <w:t xml:space="preserve">## [54] "The chatbot has a high level of trustworthiness(post)"                                          </w:t>
+      </w:r>
+      <w:r>
+        <w:br/>
+      </w:r>
+      <w:r>
+        <w:rPr>
+          <w:rStyle w:val="VerbatimChar"/>
+        </w:rPr>
+        <w:t xml:space="preserve">## [55] "The duration of conversations to find my answer was too long(post)"                             </w:t>
+      </w:r>
+      <w:r>
+        <w:br/>
+      </w:r>
+      <w:r>
+        <w:rPr>
+          <w:rStyle w:val="VerbatimChar"/>
+        </w:rPr>
+        <w:t xml:space="preserve">## [56] "I found the CEPEH chatbots useful in my daily life (PE1)(post)"                                 </w:t>
+      </w:r>
+      <w:r>
+        <w:br/>
+      </w:r>
+      <w:r>
+        <w:rPr>
+          <w:rStyle w:val="VerbatimChar"/>
+        </w:rPr>
+        <w:t xml:space="preserve">## [57] "Using CEPEH chatbots increases my chances of achieving things important to me (PE2)(post)"      </w:t>
+      </w:r>
+      <w:r>
+        <w:br/>
+      </w:r>
+      <w:r>
+        <w:rPr>
+          <w:rStyle w:val="VerbatimChar"/>
+        </w:rPr>
+        <w:t xml:space="preserve">## [58] "Using CEPEH chatbots can help me accomplish things more quickly (PE3)(post)"                    </w:t>
+      </w:r>
+      <w:r>
+        <w:br/>
+      </w:r>
+      <w:r>
+        <w:rPr>
+          <w:rStyle w:val="VerbatimChar"/>
+        </w:rPr>
+        <w:t xml:space="preserve">## [59] "Using CEPEH chatbots increases my productivity (PE4)(post)"                                     </w:t>
+      </w:r>
+      <w:r>
+        <w:br/>
+      </w:r>
+      <w:r>
+        <w:rPr>
+          <w:rStyle w:val="VerbatimChar"/>
+        </w:rPr>
+        <w:t xml:space="preserve">## [60] "Learning how to use CEPEH chatbots is easy for me (EE1)(post)"                                  </w:t>
+      </w:r>
+      <w:r>
+        <w:br/>
+      </w:r>
+      <w:r>
+        <w:rPr>
+          <w:rStyle w:val="VerbatimChar"/>
+        </w:rPr>
+        <w:t xml:space="preserve">## [61] "My interaction with CEPEH chatbots is clear and understandable (EE2)(post)"                     </w:t>
+      </w:r>
+      <w:r>
+        <w:br/>
+      </w:r>
+      <w:r>
+        <w:rPr>
+          <w:rStyle w:val="VerbatimChar"/>
+        </w:rPr>
+        <w:t xml:space="preserve">## [62] "CEPEH_Post_Easy_To_Use"                                                                         </w:t>
+      </w:r>
+      <w:r>
+        <w:br/>
+      </w:r>
+      <w:r>
+        <w:rPr>
+          <w:rStyle w:val="VerbatimChar"/>
+        </w:rPr>
+        <w:t xml:space="preserve">## [63] "It is easy for me to become skilful at using CEPEH chatbots (EE4)(post)"                        </w:t>
+      </w:r>
+      <w:r>
+        <w:br/>
+      </w:r>
+      <w:r>
+        <w:rPr>
+          <w:rStyle w:val="VerbatimChar"/>
+        </w:rPr>
+        <w:t xml:space="preserve">## [64] "People who are important to me think that I should use CEPEH chatbots (SI1)(post)"              </w:t>
+      </w:r>
+      <w:r>
+        <w:br/>
+      </w:r>
+      <w:r>
+        <w:rPr>
+          <w:rStyle w:val="VerbatimChar"/>
+        </w:rPr>
+        <w:t xml:space="preserve">## [65] "People who influence my behaviour think that I should use CEPEH chatbots (SI2)(post)"           </w:t>
+      </w:r>
+      <w:r>
+        <w:br/>
+      </w:r>
+      <w:r>
+        <w:rPr>
+          <w:rStyle w:val="VerbatimChar"/>
+        </w:rPr>
+        <w:t xml:space="preserve">## [66] "People whose opinions that I value prefer that I use CEPEH chatbots (SI3)(post)"                </w:t>
+      </w:r>
+      <w:r>
+        <w:br/>
+      </w:r>
+      <w:r>
+        <w:rPr>
+          <w:rStyle w:val="VerbatimChar"/>
+        </w:rPr>
+        <w:t xml:space="preserve">## [67] "I have the resources necessary to use CEPEH chatbots (FC1)(post)"                               </w:t>
+      </w:r>
+      <w:r>
+        <w:br/>
+      </w:r>
+      <w:r>
+        <w:rPr>
+          <w:rStyle w:val="VerbatimChar"/>
+        </w:rPr>
+        <w:t xml:space="preserve">## [68] "I have the knowledge necessary to use CEPEH chatbots (FC2)(post)"                               </w:t>
+      </w:r>
+      <w:r>
+        <w:br/>
+      </w:r>
+      <w:r>
+        <w:rPr>
+          <w:rStyle w:val="VerbatimChar"/>
+        </w:rPr>
+        <w:t xml:space="preserve">## [69] "CEPEH Chatbots are compatible with other technologies I use (FC3)(post)"                        </w:t>
+      </w:r>
+      <w:r>
+        <w:br/>
+      </w:r>
+      <w:r>
+        <w:rPr>
+          <w:rStyle w:val="VerbatimChar"/>
+        </w:rPr>
+        <w:t xml:space="preserve">## [70] "get_help"                                                                                       </w:t>
+      </w:r>
+      <w:r>
+        <w:br/>
+      </w:r>
+      <w:r>
+        <w:rPr>
+          <w:rStyle w:val="VerbatimChar"/>
+        </w:rPr>
+        <w:t xml:space="preserve">## [71] "Using CEPEH chatbots is enjoyable (HM2)(post)"                                                  </w:t>
+      </w:r>
+      <w:r>
+        <w:br/>
+      </w:r>
+      <w:r>
+        <w:rPr>
+          <w:rStyle w:val="VerbatimChar"/>
+        </w:rPr>
+        <w:t xml:space="preserve">## [72] "Intend"                                                                                         </w:t>
+      </w:r>
+      <w:r>
+        <w:br/>
+      </w:r>
+      <w:r>
+        <w:rPr>
+          <w:rStyle w:val="VerbatimChar"/>
+        </w:rPr>
+        <w:t xml:space="preserve">## [73] "The videos/images provided were useful to my questions(post)"                                   </w:t>
+      </w:r>
+      <w:r>
+        <w:br/>
+      </w:r>
+      <w:r>
+        <w:rPr>
+          <w:rStyle w:val="VerbatimChar"/>
+        </w:rPr>
+        <w:t xml:space="preserve">## [74] "The chatbot exceeded my expectation of how it could help me(post)"                              </w:t>
+      </w:r>
+      <w:r>
+        <w:br/>
+      </w:r>
+      <w:r>
+        <w:rPr>
+          <w:rStyle w:val="VerbatimChar"/>
+        </w:rPr>
+        <w:t xml:space="preserve">## [75] "The chatbot exceeded my expectation of how it could engage with me(post)"                       </w:t>
+      </w:r>
+      <w:r>
+        <w:br/>
+      </w:r>
+      <w:r>
+        <w:rPr>
+          <w:rStyle w:val="VerbatimChar"/>
+        </w:rPr>
+        <w:t xml:space="preserve">## [76] "The chatbot exceeded my expectation of how entertaining it was to use(post)"                    </w:t>
+      </w:r>
+      <w:r>
+        <w:br/>
+      </w:r>
+      <w:r>
+        <w:rPr>
+          <w:rStyle w:val="VerbatimChar"/>
+        </w:rPr>
+        <w:t xml:space="preserve">## [77] "I think this learning method could help me to acquire knowledge(post)"                          </w:t>
+      </w:r>
+      <w:r>
+        <w:br/>
+      </w:r>
+      <w:r>
+        <w:rPr>
+          <w:rStyle w:val="VerbatimChar"/>
+        </w:rPr>
+        <w:t xml:space="preserve">## [78] "ReuseChatbot"                                                                                   </w:t>
+      </w:r>
+      <w:r>
+        <w:br/>
+      </w:r>
+      <w:r>
+        <w:rPr>
+          <w:rStyle w:val="VerbatimChar"/>
+        </w:rPr>
+        <w:t xml:space="preserve">## [79] "I think i will actively use this learning method(post)"                                         </w:t>
+      </w:r>
+      <w:r>
+        <w:br/>
+      </w:r>
+      <w:r>
+        <w:rPr>
+          <w:rStyle w:val="VerbatimChar"/>
+        </w:rPr>
+        <w:t xml:space="preserve">## [80] "I believe i had some choice about learning during chatbot use(post)"                            </w:t>
+      </w:r>
+      <w:r>
+        <w:br/>
+      </w:r>
+      <w:r>
+        <w:rPr>
+          <w:rStyle w:val="VerbatimChar"/>
+        </w:rPr>
+        <w:t xml:space="preserve">## [81] "POST_Trust"                                                                                     </w:t>
+      </w:r>
+      <w:r>
+        <w:br/>
+      </w:r>
+      <w:r>
+        <w:rPr>
+          <w:rStyle w:val="VerbatimChar"/>
+        </w:rPr>
+        <w:t xml:space="preserve">## [82] "Informed of results(post)"                                                                      </w:t>
+      </w:r>
+      <w:r>
+        <w:br/>
+      </w:r>
+      <w:r>
+        <w:rPr>
+          <w:rStyle w:val="VerbatimChar"/>
+        </w:rPr>
+        <w:t xml:space="preserve">## [83] "CUQ"</w:t>
+      </w:r>
+    </w:p>
+    <w:p>
+      <w:pPr>
+        <w:pStyle w:val="SourceCode"/>
+      </w:pPr>
+      <w:r>
+        <w:rPr>
+          <w:rStyle w:val="VerbatimChar"/>
+        </w:rPr>
+        <w:t xml:space="preserve">## # A tibble: 168 × 3</w:t>
+      </w:r>
+      <w:r>
+        <w:br/>
+      </w:r>
+      <w:r>
+        <w:rPr>
+          <w:rStyle w:val="VerbatimChar"/>
+        </w:rPr>
+        <w:t xml:space="preserve">##    sex    before after</w:t>
+      </w:r>
+      <w:r>
+        <w:br/>
+      </w:r>
+      <w:r>
+        <w:rPr>
+          <w:rStyle w:val="VerbatimChar"/>
+        </w:rPr>
+        <w:t xml:space="preserve">##    &lt;chr&gt;   &lt;dbl&gt; &lt;dbl&gt;</w:t>
+      </w:r>
+      <w:r>
+        <w:br/>
+      </w:r>
+      <w:r>
+        <w:rPr>
+          <w:rStyle w:val="VerbatimChar"/>
+        </w:rPr>
+        <w:t xml:space="preserve">##  1 &lt;NA&gt;       NA     1</w:t>
+      </w:r>
+      <w:r>
+        <w:br/>
+      </w:r>
+      <w:r>
+        <w:rPr>
+          <w:rStyle w:val="VerbatimChar"/>
+        </w:rPr>
+        <w:t xml:space="preserve">##  2 Female      2     2</w:t>
+      </w:r>
+      <w:r>
+        <w:br/>
+      </w:r>
+      <w:r>
+        <w:rPr>
+          <w:rStyle w:val="VerbatimChar"/>
+        </w:rPr>
+        <w:t xml:space="preserve">##  3 &lt;NA&gt;       NA     1</w:t>
+      </w:r>
+      <w:r>
+        <w:br/>
+      </w:r>
+      <w:r>
+        <w:rPr>
+          <w:rStyle w:val="VerbatimChar"/>
+        </w:rPr>
+        <w:t xml:space="preserve">##  4 &lt;NA&gt;       NA     1</w:t>
+      </w:r>
+      <w:r>
+        <w:br/>
+      </w:r>
+      <w:r>
+        <w:rPr>
+          <w:rStyle w:val="VerbatimChar"/>
+        </w:rPr>
+        <w:t xml:space="preserve">##  5 &lt;NA&gt;       NA     1</w:t>
+      </w:r>
+      <w:r>
+        <w:br/>
+      </w:r>
+      <w:r>
+        <w:rPr>
+          <w:rStyle w:val="VerbatimChar"/>
+        </w:rPr>
+        <w:t xml:space="preserve">##  6 &lt;NA&gt;       NA     1</w:t>
+      </w:r>
+      <w:r>
+        <w:br/>
+      </w:r>
+      <w:r>
+        <w:rPr>
+          <w:rStyle w:val="VerbatimChar"/>
+        </w:rPr>
+        <w:t xml:space="preserve">##  7 &lt;NA&gt;       NA     1</w:t>
+      </w:r>
+      <w:r>
+        <w:br/>
+      </w:r>
+      <w:r>
+        <w:rPr>
+          <w:rStyle w:val="VerbatimChar"/>
+        </w:rPr>
+        <w:t xml:space="preserve">##  8 &lt;NA&gt;       NA     1</w:t>
+      </w:r>
+      <w:r>
+        <w:br/>
+      </w:r>
+      <w:r>
+        <w:rPr>
+          <w:rStyle w:val="VerbatimChar"/>
+        </w:rPr>
+        <w:t xml:space="preserve">##  9 &lt;NA&gt;       NA     1</w:t>
+      </w:r>
+      <w:r>
+        <w:br/>
+      </w:r>
+      <w:r>
+        <w:rPr>
+          <w:rStyle w:val="VerbatimChar"/>
+        </w:rPr>
+        <w:t xml:space="preserve">## 10 &lt;NA&gt;       NA     1</w:t>
+      </w:r>
+      <w:r>
+        <w:br/>
+      </w:r>
+      <w:r>
+        <w:rPr>
+          <w:rStyle w:val="VerbatimChar"/>
+        </w:rPr>
+        <w:t xml:space="preserve">## # … with 158 more rows</w:t>
+      </w:r>
+    </w:p>
+    <w:p>
+      <w:pPr>
+        <w:pStyle w:val="FirstParagraph"/>
+      </w:pPr>
+      <w:r>
+        <w:drawing>
+          <wp:inline>
+            <wp:extent cx="4620126" cy="3696101"/>
+            <wp:effectExtent b="0" l="0" r="0" t="0"/>
+            <wp:docPr descr="" title="" id="75" name="Picture"/>
+            <a:graphic>
+              <a:graphicData uri="http://schemas.openxmlformats.org/drawingml/2006/picture">
+                <pic:pic>
+                  <pic:nvPicPr>
+                    <pic:cNvPr descr="_main_files/figure-docx/T-test-1.png" id="76" name="Picture"/>
+                    <pic:cNvPicPr>
+                      <a:picLocks noChangeArrowheads="1" noChangeAspect="1"/>
+                    </pic:cNvPicPr>
+                  </pic:nvPicPr>
+                  <pic:blipFill>
+                    <a:blip r:embed="rId74"/>
+                    <a:stretch>
+                      <a:fillRect/>
+                    </a:stretch>
+                  </pic:blipFill>
+                  <pic:spPr bwMode="auto">
+                    <a:xfrm>
+                      <a:off x="0" y="0"/>
+                      <a:ext cx="4620126" cy="3696101"/>
+                    </a:xfrm>
+                    <a:prstGeom prst="rect">
+                      <a:avLst/>
+                    </a:prstGeom>
+                    <a:noFill/>
+                    <a:ln w="9525">
+                      <a:noFill/>
+                      <a:headEnd/>
+                      <a:tailEnd/>
+                    </a:ln>
+                  </pic:spPr>
+                </pic:pic>
+              </a:graphicData>
+            </a:graphic>
+          </wp:inline>
+        </w:drawing>
+      </w:r>
+    </w:p>
+    <w:p>
+      <w:pPr>
+        <w:pStyle w:val="SourceCode"/>
+      </w:pPr>
+      <w:r>
+        <w:rPr>
+          <w:rStyle w:val="VerbatimChar"/>
+        </w:rPr>
         <w:t xml:space="preserve">## </w:t>
       </w:r>
       <w:r>
@@ -5378,77 +5431,12 @@
       </w:pPr>
       <w:r>
         <w:t xml:space="preserve">This t-test compares confident using mobile chatbots before and after CEPEH chatbot usage.</w:t>
-      </w:r>
-    </w:p>
-    <w:bookmarkEnd w:id="74"/>
-    <w:bookmarkEnd w:id="75"/>
-    <w:bookmarkEnd w:id="76"/>
-    <w:bookmarkStart w:id="78" w:name="cites-and-refs"/>
-    <w:p>
-      <w:pPr>
-        <w:pStyle w:val="Heading1"/>
-      </w:pPr>
-      <w:r>
-        <w:rPr>
-          <w:rStyle w:val="SectionNumber"/>
-        </w:rPr>
-        <w:t xml:space="preserve">3</w:t>
-      </w:r>
-      <w:r>
-        <w:tab/>
-      </w:r>
-      <w:r>
-        <w:t xml:space="preserve">Training Event Results</w:t>
-      </w:r>
-    </w:p>
-    <w:p>
-      <w:pPr>
-        <w:pStyle w:val="FirstParagraph"/>
-      </w:pPr>
-    </w:p>
-    <w:bookmarkStart w:id="77" w:name="cepeh-training-event-c1"/>
-    <w:p>
-      <w:pPr>
-        <w:pStyle w:val="Heading2"/>
-      </w:pPr>
-      <w:r>
-        <w:rPr>
-          <w:rStyle w:val="SectionNumber"/>
-        </w:rPr>
-        <w:t xml:space="preserve">3.1</w:t>
-      </w:r>
-      <w:r>
-        <w:tab/>
-      </w:r>
-      <w:r>
-        <w:t xml:space="preserve">CEPEH Training Event C1</w:t>
-      </w:r>
-    </w:p>
-    <w:p>
-      <w:pPr>
-        <w:pStyle w:val="FirstParagraph"/>
-      </w:pPr>
-      <w:r>
-        <w:t xml:space="preserve">The CEPEH training event C1 held at the premises of University of Nottingham aiming to prepare participants for the practical elements of co-creation and implementation of chatbots as an educational resource. It combined both theoretical and hands-on training.</w:t>
-      </w:r>
-      <w:r>
-        <w:t xml:space="preserve"> </w:t>
-      </w:r>
-      <w:r>
-        <w:t xml:space="preserve">15 participants were from RISE, AUTH, UoN.</w:t>
-      </w:r>
-    </w:p>
-    <w:p>
-      <w:pPr>
-        <w:pStyle w:val="BodyText"/>
-      </w:pPr>
-      <w:r>
-        <w:t xml:space="preserve">Project managers of partners signposted the person involved, and relevant announcements were made though social media channels to the wider public. External to the project speakers were from University of Leeds, and Computer Science Department of University of Nottingham. It included academics, medical doctors, and researchers with focus both on clinical research and digital innovations in healthcare education and IT specialist/learning technologists 11.18 years of experiences (SD=7.2). A balance between male and female participants achieved.</w:t>
       </w:r>
     </w:p>
     <w:bookmarkEnd w:id="77"/>
     <w:bookmarkEnd w:id="78"/>
-    <w:bookmarkStart w:id="104" w:name="overall-training-events-evalaution"/>
+    <w:bookmarkEnd w:id="79"/>
+    <w:bookmarkStart w:id="81" w:name="cites-and-refs"/>
     <w:p>
       <w:pPr>
         <w:pStyle w:val="Heading1"/>
@@ -5457,6 +5445,71 @@
         <w:rPr>
           <w:rStyle w:val="SectionNumber"/>
         </w:rPr>
+        <w:t xml:space="preserve">3</w:t>
+      </w:r>
+      <w:r>
+        <w:tab/>
+      </w:r>
+      <w:r>
+        <w:t xml:space="preserve">Training Event Results</w:t>
+      </w:r>
+    </w:p>
+    <w:p>
+      <w:pPr>
+        <w:pStyle w:val="FirstParagraph"/>
+      </w:pPr>
+    </w:p>
+    <w:bookmarkStart w:id="80" w:name="cepeh-training-event-c1"/>
+    <w:p>
+      <w:pPr>
+        <w:pStyle w:val="Heading2"/>
+      </w:pPr>
+      <w:r>
+        <w:rPr>
+          <w:rStyle w:val="SectionNumber"/>
+        </w:rPr>
+        <w:t xml:space="preserve">3.1</w:t>
+      </w:r>
+      <w:r>
+        <w:tab/>
+      </w:r>
+      <w:r>
+        <w:t xml:space="preserve">CEPEH Training Event C1</w:t>
+      </w:r>
+    </w:p>
+    <w:p>
+      <w:pPr>
+        <w:pStyle w:val="FirstParagraph"/>
+      </w:pPr>
+      <w:r>
+        <w:t xml:space="preserve">The CEPEH training event C1 held at the premises of University of Nottingham aiming to prepare participants for the practical elements of co-creation and implementation of chatbots as an educational resource. It combined both theoretical and hands-on training.</w:t>
+      </w:r>
+      <w:r>
+        <w:t xml:space="preserve"> </w:t>
+      </w:r>
+      <w:r>
+        <w:t xml:space="preserve">15 participants were from RISE, AUTH, UoN.</w:t>
+      </w:r>
+    </w:p>
+    <w:p>
+      <w:pPr>
+        <w:pStyle w:val="BodyText"/>
+      </w:pPr>
+      <w:r>
+        <w:t xml:space="preserve">Project managers of partners signposted the person involved, and relevant announcements were made though social media channels to the wider public. External to the project speakers were from University of Leeds, and Computer Science Department of University of Nottingham. It included academics, medical doctors, and researchers with focus both on clinical research and digital innovations in healthcare education and IT specialist/learning technologists 11.18 years of experiences (SD=7.2). A balance between male and female participants achieved.</w:t>
+      </w:r>
+    </w:p>
+    <w:bookmarkEnd w:id="80"/>
+    <w:bookmarkEnd w:id="81"/>
+    <w:bookmarkStart w:id="107" w:name="overall-training-events-evalaution"/>
+    <w:p>
+      <w:pPr>
+        <w:pStyle w:val="Heading1"/>
+      </w:pPr>
+      <w:r>
+        <w:rPr>
+          <w:rStyle w:val="SectionNumber"/>
+        </w:rPr>
         <w:t xml:space="preserve">4</w:t>
       </w:r>
       <w:r>
@@ -5516,7 +5569,7 @@
         <w:t xml:space="preserve">Participants liked the hands-on activities of the day also enjoyed the creativity of the groups on the online chatbot development tool. As an area of improvement, participants wanted more time on hands on sections.</w:t>
       </w:r>
     </w:p>
-    <w:bookmarkStart w:id="88" w:name="cepeh-training-event-2"/>
+    <w:bookmarkStart w:id="91" w:name="cepeh-training-event-2"/>
     <w:p>
       <w:pPr>
         <w:pStyle w:val="Heading2"/>
@@ -5664,7 +5717,7 @@
         <w:rPr>
           <w:rStyle w:val="FootnoteReference"/>
         </w:rPr>
-        <w:footnoteReference w:id="79"/>
+        <w:footnoteReference w:id="82"/>
       </w:r>
       <w:r>
         <w:t xml:space="preserve"> </w:t>
@@ -5746,7 +5799,7 @@
       <w:r>
         <w:t xml:space="preserve"> </w:t>
       </w:r>
-      <w:hyperlink r:id="rId81">
+      <w:hyperlink r:id="rId84">
         <w:r>
           <w:rPr>
             <w:rStyle w:val="Hyperlink"/>
@@ -5763,7 +5816,7 @@
       <w:r>
         <w:t xml:space="preserve"> </w:t>
       </w:r>
-      <w:hyperlink r:id="rId82">
+      <w:hyperlink r:id="rId85">
         <w:r>
           <w:rPr>
             <w:rStyle w:val="Hyperlink"/>
@@ -6112,7 +6165,7 @@
         <w:t xml:space="preserve">.</w:t>
       </w:r>
     </w:p>
-    <w:bookmarkStart w:id="85" w:name="citation-appearance"/>
+    <w:bookmarkStart w:id="88" w:name="citation-appearance"/>
     <w:p>
       <w:pPr>
         <w:pStyle w:val="Heading3"/>
@@ -6155,7 +6208,7 @@
       <w:r>
         <w:t xml:space="preserve"> </w:t>
       </w:r>
-      <w:hyperlink r:id="rId83">
+      <w:hyperlink r:id="rId86">
         <w:r>
           <w:rPr>
             <w:rStyle w:val="Hyperlink"/>
@@ -6470,7 +6523,7 @@
       <w:r>
         <w:t xml:space="preserve"> </w:t>
       </w:r>
-      <w:hyperlink r:id="rId84">
+      <w:hyperlink r:id="rId87">
         <w:r>
           <w:rPr>
             <w:rStyle w:val="Hyperlink"/>
@@ -6556,8 +6609,8 @@
         <w:t xml:space="preserve">.</w:t>
       </w:r>
     </w:p>
-    <w:bookmarkEnd w:id="85"/>
-    <w:bookmarkStart w:id="87" w:name="X6c5b3ddafdf9d3f8a197b666704f4ff23767ec4"/>
+    <w:bookmarkEnd w:id="88"/>
+    <w:bookmarkStart w:id="90" w:name="X6c5b3ddafdf9d3f8a197b666704f4ff23767ec4"/>
     <w:p>
       <w:pPr>
         <w:pStyle w:val="Heading3"/>
@@ -6585,7 +6638,7 @@
       <w:r>
         <w:t xml:space="preserve"> </w:t>
       </w:r>
-      <w:hyperlink r:id="rId86">
+      <w:hyperlink r:id="rId89">
         <w:r>
           <w:rPr>
             <w:rStyle w:val="Hyperlink"/>
@@ -6603,9 +6656,9 @@
         <w:t xml:space="preserve">Make sure you have the latest version of RStudio – the visual editor was originally really buggy, especially in relation to references, but as per v2022.02.0, it’s great!</w:t>
       </w:r>
     </w:p>
-    <w:bookmarkEnd w:id="87"/>
-    <w:bookmarkEnd w:id="88"/>
-    <w:bookmarkStart w:id="95" w:name="cross-referencing"/>
+    <w:bookmarkEnd w:id="90"/>
+    <w:bookmarkEnd w:id="91"/>
+    <w:bookmarkStart w:id="98" w:name="cross-referencing"/>
     <w:p>
       <w:pPr>
         <w:pStyle w:val="Heading2"/>
@@ -6695,7 +6748,7 @@
         <w:t xml:space="preserve">\@ref(label)</w:t>
       </w:r>
     </w:p>
-    <w:bookmarkStart w:id="90" w:name="section-references"/>
+    <w:bookmarkStart w:id="93" w:name="section-references"/>
     <w:p>
       <w:pPr>
         <w:pStyle w:val="Heading3"/>
@@ -6860,7 +6913,7 @@
         <w:t xml:space="preserve">?</w:t>
       </w:r>
     </w:p>
-    <w:bookmarkStart w:id="89" w:name="creating-custom-labels"/>
+    <w:bookmarkStart w:id="92" w:name="creating-custom-labels"/>
     <w:p>
       <w:pPr>
         <w:pStyle w:val="Heading4"/>
@@ -6966,9 +7019,9 @@
         <w:t xml:space="preserve">.</w:t>
       </w:r>
     </w:p>
-    <w:bookmarkEnd w:id="89"/>
-    <w:bookmarkEnd w:id="90"/>
-    <w:bookmarkStart w:id="91" w:name="figure-image-and-plot-references"/>
+    <w:bookmarkEnd w:id="92"/>
+    <w:bookmarkEnd w:id="93"/>
+    <w:bookmarkStart w:id="94" w:name="figure-image-and-plot-references"/>
     <w:p>
       <w:pPr>
         <w:pStyle w:val="Heading3"/>
@@ -7120,8 +7173,8 @@
         <w:t xml:space="preserve">.</w:t>
       </w:r>
     </w:p>
-    <w:bookmarkEnd w:id="91"/>
-    <w:bookmarkStart w:id="92" w:name="table-references"/>
+    <w:bookmarkEnd w:id="94"/>
+    <w:bookmarkStart w:id="95" w:name="table-references"/>
     <w:p>
       <w:pPr>
         <w:pStyle w:val="Heading3"/>
@@ -7254,8 +7307,8 @@
         <w:t xml:space="preserve">.</w:t>
       </w:r>
     </w:p>
-    <w:bookmarkEnd w:id="92"/>
-    <w:bookmarkStart w:id="94" w:name="including-page-numbers"/>
+    <w:bookmarkEnd w:id="95"/>
+    <w:bookmarkStart w:id="97" w:name="including-page-numbers"/>
     <w:p>
       <w:pPr>
         <w:pStyle w:val="Heading3"/>
@@ -7358,7 +7411,7 @@
         <w:t xml:space="preserve"> </w:t>
       </w:r>
     </w:p>
-    <w:bookmarkStart w:id="93" w:name="include-page-numbers-only-in-pdf-output"/>
+    <w:bookmarkStart w:id="96" w:name="include-page-numbers-only-in-pdf-output"/>
     <w:p>
       <w:pPr>
         <w:pStyle w:val="Heading4"/>
@@ -7475,10 +7528,10 @@
         <w:t xml:space="preserve">Note that we need to escape the backslash with another backslash here to get the correct output.</w:t>
       </w:r>
     </w:p>
-    <w:bookmarkEnd w:id="93"/>
-    <w:bookmarkEnd w:id="94"/>
-    <w:bookmarkEnd w:id="95"/>
-    <w:bookmarkStart w:id="100" w:name="collaborative-writing"/>
+    <w:bookmarkEnd w:id="96"/>
+    <w:bookmarkEnd w:id="97"/>
+    <w:bookmarkEnd w:id="98"/>
+    <w:bookmarkStart w:id="103" w:name="collaborative-writing"/>
     <w:p>
       <w:pPr>
         <w:pStyle w:val="Heading2"/>
@@ -7512,7 +7565,7 @@
       <w:r>
         <w:t xml:space="preserve"> </w:t>
       </w:r>
-      <w:hyperlink r:id="rId96">
+      <w:hyperlink r:id="rId99">
         <w:r>
           <w:rPr>
             <w:rStyle w:val="Hyperlink"/>
@@ -7584,7 +7637,7 @@
       <w:r>
         <w:t xml:space="preserve"> </w:t>
       </w:r>
-      <w:hyperlink r:id="rId97">
+      <w:hyperlink r:id="rId100">
         <w:r>
           <w:rPr>
             <w:rStyle w:val="Hyperlink"/>
@@ -7601,7 +7654,7 @@
       <w:r>
         <w:t xml:space="preserve"> </w:t>
       </w:r>
-      <w:hyperlink r:id="rId98">
+      <w:hyperlink r:id="rId101">
         <w:r>
           <w:rPr>
             <w:rStyle w:val="Hyperlink"/>
@@ -7638,7 +7691,7 @@
       <w:r>
         <w:t xml:space="preserve"> </w:t>
       </w:r>
-      <w:hyperlink r:id="rId99">
+      <w:hyperlink r:id="rId102">
         <w:r>
           <w:rPr>
             <w:rStyle w:val="Hyperlink"/>
@@ -7656,8 +7709,8 @@
         <w:t xml:space="preserve">I suspect some great solution will be developed in the not-to-distant future, probably by the RStudio team.</w:t>
       </w:r>
     </w:p>
-    <w:bookmarkEnd w:id="100"/>
-    <w:bookmarkStart w:id="103" w:name="additional-resources"/>
+    <w:bookmarkEnd w:id="103"/>
+    <w:bookmarkStart w:id="106" w:name="additional-resources"/>
     <w:p>
       <w:pPr>
         <w:pStyle w:val="Heading2"/>
@@ -7698,7 +7751,7 @@
       <w:r>
         <w:t xml:space="preserve"> </w:t>
       </w:r>
-      <w:hyperlink r:id="rId101">
+      <w:hyperlink r:id="rId104">
         <w:r>
           <w:rPr>
             <w:rStyle w:val="Hyperlink"/>
@@ -7730,7 +7783,7 @@
       <w:r>
         <w:t xml:space="preserve"> </w:t>
       </w:r>
-      <w:hyperlink r:id="rId102">
+      <w:hyperlink r:id="rId105">
         <w:r>
           <w:rPr>
             <w:rStyle w:val="Hyperlink"/>
@@ -7739,9 +7792,9 @@
         </w:r>
       </w:hyperlink>
     </w:p>
-    <w:bookmarkEnd w:id="103"/>
-    <w:bookmarkEnd w:id="104"/>
-    <w:bookmarkStart w:id="114" w:name="Discussion"/>
+    <w:bookmarkEnd w:id="106"/>
+    <w:bookmarkEnd w:id="107"/>
+    <w:bookmarkStart w:id="117" w:name="Discussion"/>
     <w:p>
       <w:pPr>
         <w:pStyle w:val="Heading1"/>
@@ -7780,7 +7833,7 @@
         <w:t xml:space="preserve">Those results can be interpreted that the learning objectives of the training event was chosen appropriately for the diverse audience including clinicians, academics, researchers, and learning technologists/IT specialist resulting to a successful training event that enable participants to take the acquired knowledge back to their organisations in order to co-design and implement. As it was expected and can be depicted from self-confidence statements that some participants being very confident before the event, not all the objectives expected to be reached by everyone, since the training was targeting both technical and non-technical participants. However, on both average and individual matched responses participants self-statements showed that they improved their knowledge and understanding in using co-creation approaches to develop digital education resources and in designing and developing chatbots as educational resources.</w:t>
       </w:r>
     </w:p>
-    <w:bookmarkStart w:id="113" w:name="reach-impact-and-qualatative-analysis"/>
+    <w:bookmarkStart w:id="116" w:name="reach-impact-and-qualatative-analysis"/>
     <w:p>
       <w:pPr>
         <w:pStyle w:val="Heading2"/>
@@ -7820,7 +7873,7 @@
         <w:t xml:space="preserve">(Note: if you are looking at the eBook version, you will not see much difference in this section, as it is only relevant for PDF output!)</w:t>
       </w:r>
     </w:p>
-    <w:bookmarkStart w:id="105" w:name="making-your-table-pretty"/>
+    <w:bookmarkStart w:id="108" w:name="making-your-table-pretty"/>
     <w:p>
       <w:pPr>
         <w:pStyle w:val="Heading3"/>
@@ -7887,8 +7940,8 @@
         <w:t xml:space="preserve">Compare this to the default style, which looks terrible:</w:t>
       </w:r>
     </w:p>
-    <w:bookmarkEnd w:id="105"/>
-    <w:bookmarkStart w:id="107" w:name="if-your-table-is-too-wide"/>
+    <w:bookmarkEnd w:id="108"/>
+    <w:bookmarkStart w:id="110" w:name="if-your-table-is-too-wide"/>
     <w:p>
       <w:pPr>
         <w:pStyle w:val="Heading3"/>
@@ -7937,7 +7990,7 @@
       <w:r>
         <w:t xml:space="preserve"> </w:t>
       </w:r>
-      <w:hyperlink r:id="rId106">
+      <w:hyperlink r:id="rId109">
         <w:r>
           <w:rPr>
             <w:rStyle w:val="VerbatimChar"/>
@@ -7960,8 +8013,8 @@
         <w:t xml:space="preserve">This scales down the table to fit the page width.</w:t>
       </w:r>
     </w:p>
-    <w:bookmarkEnd w:id="107"/>
-    <w:bookmarkStart w:id="108" w:name="if-your-table-is-too-long"/>
+    <w:bookmarkEnd w:id="110"/>
+    <w:bookmarkStart w:id="111" w:name="if-your-table-is-too-long"/>
     <w:p>
       <w:pPr>
         <w:pStyle w:val="Heading3"/>
@@ -8158,8 +8211,8 @@
         <w:t xml:space="preserve">function:</w:t>
       </w:r>
     </w:p>
-    <w:bookmarkEnd w:id="108"/>
-    <w:bookmarkStart w:id="112" w:name="max-power"/>
+    <w:bookmarkEnd w:id="111"/>
+    <w:bookmarkStart w:id="115" w:name="max-power"/>
     <w:p>
       <w:pPr>
         <w:pStyle w:val="Heading3"/>
@@ -8239,18 +8292,18 @@
           <wp:inline>
             <wp:extent cx="4105208" cy="3082103"/>
             <wp:effectExtent b="0" l="0" r="0" t="0"/>
-            <wp:docPr descr="Figure 5.1: Font sizes in LaTeX" title="" id="110" name="Picture"/>
+            <wp:docPr descr="Figure 5.1: Font sizes in LaTeX" title="" id="113" name="Picture"/>
             <a:graphic>
               <a:graphicData uri="http://schemas.openxmlformats.org/drawingml/2006/picture">
                 <pic:pic>
                   <pic:nvPicPr>
-                    <pic:cNvPr descr="figures/sample-content/latex_font_sizes.png" id="111" name="Picture"/>
+                    <pic:cNvPr descr="figures/sample-content/latex_font_sizes.png" id="114" name="Picture"/>
                     <pic:cNvPicPr>
                       <a:picLocks noChangeArrowheads="1" noChangeAspect="1"/>
                     </pic:cNvPicPr>
                   </pic:nvPicPr>
                   <pic:blipFill>
-                    <a:blip r:embed="rId109"/>
+                    <a:blip r:embed="rId112"/>
                     <a:stretch>
                       <a:fillRect/>
                     </a:stretch>
@@ -8350,10 +8403,10 @@
         <w:t xml:space="preserve">Add the attributes that make R Markdown understand that the table is a table (it seems R drops these when we do the string replacement)</w:t>
       </w:r>
     </w:p>
-    <w:bookmarkEnd w:id="112"/>
-    <w:bookmarkEnd w:id="113"/>
-    <w:bookmarkEnd w:id="114"/>
-    <w:bookmarkStart w:id="141" w:name="X51bc91f4e64bb84a1de0d4ebcf29499e1120650"/>
+    <w:bookmarkEnd w:id="115"/>
+    <w:bookmarkEnd w:id="116"/>
+    <w:bookmarkEnd w:id="117"/>
+    <w:bookmarkStart w:id="144" w:name="X51bc91f4e64bb84a1de0d4ebcf29499e1120650"/>
     <w:p>
       <w:pPr>
         <w:pStyle w:val="Heading1"/>
@@ -8371,7 +8424,7 @@
         <w:t xml:space="preserve">Text Mining, Natural Language Processing, and Sentiment Analysis</w:t>
       </w:r>
     </w:p>
-    <w:bookmarkStart w:id="115" w:name="cepeh-qualatative-feedback"/>
+    <w:bookmarkStart w:id="118" w:name="cepeh-qualatative-feedback"/>
     <w:p>
       <w:pPr>
         <w:pStyle w:val="Heading2"/>
@@ -8413,8 +8466,8 @@
         <w:t xml:space="preserve">Therefore, we have created such tools to allow efficient and intelligent analysis of this open/free focus group data.</w:t>
       </w:r>
     </w:p>
-    <w:bookmarkEnd w:id="115"/>
-    <w:bookmarkStart w:id="118" w:name="tokenising"/>
+    <w:bookmarkEnd w:id="118"/>
+    <w:bookmarkStart w:id="121" w:name="tokenising"/>
     <w:p>
       <w:pPr>
         <w:pStyle w:val="Heading2"/>
@@ -8648,7 +8701,7 @@
         <w:t xml:space="preserve">## 6 1      was        "\"\"..."</w:t>
       </w:r>
     </w:p>
-    <w:bookmarkStart w:id="116" w:name="removing-non-alphanumeric-characters"/>
+    <w:bookmarkStart w:id="119" w:name="removing-non-alphanumeric-characters"/>
     <w:p>
       <w:pPr>
         <w:pStyle w:val="Heading3"/>
@@ -8694,8 +8747,8 @@
         <w:t xml:space="preserve">separately from word)</w:t>
       </w:r>
     </w:p>
-    <w:bookmarkEnd w:id="116"/>
-    <w:bookmarkStart w:id="117" w:name="stop-words"/>
+    <w:bookmarkEnd w:id="119"/>
+    <w:bookmarkStart w:id="120" w:name="stop-words"/>
     <w:p>
       <w:pPr>
         <w:pStyle w:val="Heading3"/>
@@ -9086,9 +9139,9 @@
         <w:t xml:space="preserve">Break: Prepare your data with the steps above. 1) Unnest tokens, 2) Remove alpha-numeric characters, 3) Remove stopwords</w:t>
       </w:r>
     </w:p>
-    <w:bookmarkEnd w:id="117"/>
-    <w:bookmarkEnd w:id="118"/>
-    <w:bookmarkStart w:id="136" w:name="analysing-frequencies"/>
+    <w:bookmarkEnd w:id="120"/>
+    <w:bookmarkEnd w:id="121"/>
+    <w:bookmarkStart w:id="139" w:name="analysing-frequencies"/>
     <w:p>
       <w:pPr>
         <w:pStyle w:val="Heading2"/>
@@ -9106,7 +9159,7 @@
         <w:t xml:space="preserve">3 Analysing frequencies</w:t>
       </w:r>
     </w:p>
-    <w:bookmarkStart w:id="126" w:name="find-most-frequent-words"/>
+    <w:bookmarkStart w:id="129" w:name="find-most-frequent-words"/>
     <w:p>
       <w:pPr>
         <w:pStyle w:val="Heading3"/>
@@ -9715,7 +9768,7 @@
         <w:t xml:space="preserve">## # … with 377 more rows</w:t>
       </w:r>
     </w:p>
-    <w:bookmarkStart w:id="125" w:name="plotting-word-frequencies---bar-graphs"/>
+    <w:bookmarkStart w:id="128" w:name="plotting-word-frequencies---bar-graphs"/>
     <w:p>
       <w:pPr>
         <w:pStyle w:val="Heading4"/>
@@ -9747,67 +9800,6 @@
       </w:pPr>
       <w:r>
         <w:t xml:space="preserve">Basic graph:</w:t>
-      </w:r>
-    </w:p>
-    <w:p>
-      <w:pPr>
-        <w:pStyle w:val="BodyText"/>
-      </w:pPr>
-      <w:r>
-        <w:drawing>
-          <wp:inline>
-            <wp:extent cx="4620126" cy="3696101"/>
-            <wp:effectExtent b="0" l="0" r="0" t="0"/>
-            <wp:docPr descr="" title="" id="120" name="Picture"/>
-            <a:graphic>
-              <a:graphicData uri="http://schemas.openxmlformats.org/drawingml/2006/picture">
-                <pic:pic>
-                  <pic:nvPicPr>
-                    <pic:cNvPr descr="_main_files/figure-docx/Readable%20labels-1.png" id="121" name="Picture"/>
-                    <pic:cNvPicPr>
-                      <a:picLocks noChangeArrowheads="1" noChangeAspect="1"/>
-                    </pic:cNvPicPr>
-                  </pic:nvPicPr>
-                  <pic:blipFill>
-                    <a:blip r:embed="rId119"/>
-                    <a:stretch>
-                      <a:fillRect/>
-                    </a:stretch>
-                  </pic:blipFill>
-                  <pic:spPr bwMode="auto">
-                    <a:xfrm>
-                      <a:off x="0" y="0"/>
-                      <a:ext cx="4620126" cy="3696101"/>
-                    </a:xfrm>
-                    <a:prstGeom prst="rect">
-                      <a:avLst/>
-                    </a:prstGeom>
-                    <a:noFill/>
-                    <a:ln w="9525">
-                      <a:noFill/>
-                      <a:headEnd/>
-                      <a:tailEnd/>
-                    </a:ln>
-                  </pic:spPr>
-                </pic:pic>
-              </a:graphicData>
-            </a:graphic>
-          </wp:inline>
-        </w:drawing>
-      </w:r>
-    </w:p>
-    <w:p>
-      <w:pPr>
-        <w:pStyle w:val="BodyText"/>
-      </w:pPr>
-      <w:r>
-        <w:t xml:space="preserve">The words can be grouped and plotted onto a bar chart, and to show more words this chart is presented with horizontal bars.</w:t>
-      </w:r>
-      <w:r>
-        <w:t xml:space="preserve"> </w:t>
-      </w:r>
-      <w:r>
-        <w:t xml:space="preserve">The most frequent words present in the various focus group discussions after using the 4 CEPEH chatbots are in the Figure below.</w:t>
       </w:r>
     </w:p>
     <w:p>
@@ -9824,7 +9816,7 @@
               <a:graphicData uri="http://schemas.openxmlformats.org/drawingml/2006/picture">
                 <pic:pic>
                   <pic:nvPicPr>
-                    <pic:cNvPr descr="_main_files/figure-docx/unnamed-chunk-18-1.png" id="124" name="Picture"/>
+                    <pic:cNvPr descr="_main_files/figure-docx/Readable%20labels-1.png" id="124" name="Picture"/>
                     <pic:cNvPicPr>
                       <a:picLocks noChangeArrowheads="1" noChangeAspect="1"/>
                     </pic:cNvPicPr>
@@ -9862,297 +9854,36 @@
         <w:pStyle w:val="BodyText"/>
       </w:pPr>
       <w:r>
-        <w:t xml:space="preserve">Although the frequency is not high for each word, we are able to get a general picture of the sentiments, intensities, and concerns which would be immediately occurring when plotted.</w:t>
-      </w:r>
-    </w:p>
-    <w:bookmarkEnd w:id="125"/>
-    <w:bookmarkEnd w:id="126"/>
-    <w:bookmarkStart w:id="131" w:name="normalised-frequency"/>
-    <w:p>
-      <w:pPr>
-        <w:pStyle w:val="Heading3"/>
-      </w:pPr>
-      <w:r>
-        <w:rPr>
-          <w:rStyle w:val="SectionNumber"/>
-        </w:rPr>
-        <w:t xml:space="preserve">6.3.2</w:t>
-      </w:r>
-      <w:r>
-        <w:tab/>
-      </w:r>
-      <w:r>
-        <w:t xml:space="preserve">3.2 Normalised frequency</w:t>
-      </w:r>
-    </w:p>
-    <w:p>
-      <w:pPr>
-        <w:numPr>
-          <w:ilvl w:val="0"/>
-          <w:numId w:val="1018"/>
-        </w:numPr>
-        <w:pStyle w:val="Compact"/>
-      </w:pPr>
-      <w:r>
-        <w:t xml:space="preserve">when comparing the frequencies of words from different texts, they are commonly normalised</w:t>
-      </w:r>
-    </w:p>
-    <w:p>
-      <w:pPr>
-        <w:numPr>
-          <w:ilvl w:val="0"/>
-          <w:numId w:val="1018"/>
-        </w:numPr>
-        <w:pStyle w:val="Compact"/>
-      </w:pPr>
-      <w:r>
-        <w:t xml:space="preserve">convention in corpus linguistics: report the frequency per 1 million words</w:t>
-      </w:r>
-    </w:p>
-    <w:p>
-      <w:pPr>
-        <w:numPr>
-          <w:ilvl w:val="0"/>
-          <w:numId w:val="1018"/>
-        </w:numPr>
-        <w:pStyle w:val="Compact"/>
-      </w:pPr>
-      <w:r>
-        <w:t xml:space="preserve">for shorter texts: per 10,000 or per 100,000 words</w:t>
-      </w:r>
-    </w:p>
-    <w:p>
-      <w:pPr>
-        <w:numPr>
-          <w:ilvl w:val="0"/>
-          <w:numId w:val="1018"/>
-        </w:numPr>
-        <w:pStyle w:val="Compact"/>
-      </w:pPr>
-      <w:r>
-        <w:t xml:space="preserve">calculation: raw frequency * 1,000,000 / total numbers in text</w:t>
-      </w:r>
-    </w:p>
-    <w:p>
-      <w:pPr>
-        <w:pStyle w:val="SourceCode"/>
-      </w:pPr>
-      <w:r>
-        <w:rPr>
-          <w:rStyle w:val="VerbatimChar"/>
-        </w:rPr>
-        <w:t xml:space="preserve">## # A tibble: 1 × 2</w:t>
-      </w:r>
-      <w:r>
-        <w:br/>
-      </w:r>
-      <w:r>
-        <w:rPr>
-          <w:rStyle w:val="VerbatimChar"/>
-        </w:rPr>
-        <w:t xml:space="preserve">## # Groups:   doc_id [1]</w:t>
-      </w:r>
-      <w:r>
-        <w:br/>
-      </w:r>
-      <w:r>
-        <w:rPr>
-          <w:rStyle w:val="VerbatimChar"/>
-        </w:rPr>
-        <w:t xml:space="preserve">##   doc_id `sum(n)`</w:t>
-      </w:r>
-      <w:r>
-        <w:br/>
-      </w:r>
-      <w:r>
-        <w:rPr>
-          <w:rStyle w:val="VerbatimChar"/>
-        </w:rPr>
-        <w:t xml:space="preserve">##   &lt;fct&gt;     &lt;int&gt;</w:t>
-      </w:r>
-      <w:r>
-        <w:br/>
-      </w:r>
-      <w:r>
-        <w:rPr>
-          <w:rStyle w:val="VerbatimChar"/>
-        </w:rPr>
-        <w:t xml:space="preserve">## 1 1           682</w:t>
-      </w:r>
-    </w:p>
-    <w:p>
-      <w:pPr>
-        <w:pStyle w:val="SourceCode"/>
-      </w:pPr>
-      <w:r>
-        <w:rPr>
-          <w:rStyle w:val="VerbatimChar"/>
-        </w:rPr>
-        <w:t xml:space="preserve">## # A tibble: 385 × 2</w:t>
-      </w:r>
-      <w:r>
-        <w:br/>
-      </w:r>
-      <w:r>
-        <w:rPr>
-          <w:rStyle w:val="VerbatimChar"/>
-        </w:rPr>
-        <w:t xml:space="preserve">##    word            pmw</w:t>
-      </w:r>
-      <w:r>
-        <w:br/>
-      </w:r>
-      <w:r>
-        <w:rPr>
-          <w:rStyle w:val="VerbatimChar"/>
-        </w:rPr>
-        <w:t xml:space="preserve">##    &lt;chr&gt;         &lt;dbl&gt;</w:t>
-      </w:r>
-      <w:r>
-        <w:br/>
-      </w:r>
-      <w:r>
-        <w:rPr>
-          <w:rStyle w:val="VerbatimChar"/>
-        </w:rPr>
-        <w:t xml:space="preserve">##  1 cybersecurity 16.3 </w:t>
-      </w:r>
-      <w:r>
-        <w:br/>
-      </w:r>
-      <w:r>
-        <w:rPr>
-          <w:rStyle w:val="VerbatimChar"/>
-        </w:rPr>
-        <w:t xml:space="preserve">##  2 information   16.3 </w:t>
-      </w:r>
-      <w:r>
-        <w:br/>
-      </w:r>
-      <w:r>
-        <w:rPr>
-          <w:rStyle w:val="VerbatimChar"/>
-        </w:rPr>
-        <w:t xml:space="preserve">##  3 presentation  13.3 </w:t>
-      </w:r>
-      <w:r>
-        <w:br/>
-      </w:r>
-      <w:r>
-        <w:rPr>
-          <w:rStyle w:val="VerbatimChar"/>
-        </w:rPr>
-        <w:t xml:space="preserve">##  4 helpful       11.8 </w:t>
-      </w:r>
-      <w:r>
-        <w:br/>
-      </w:r>
-      <w:r>
-        <w:rPr>
-          <w:rStyle w:val="VerbatimChar"/>
-        </w:rPr>
-        <w:t xml:space="preserve">##  5 understand    11.8 </w:t>
-      </w:r>
-      <w:r>
-        <w:br/>
-      </w:r>
-      <w:r>
-        <w:rPr>
-          <w:rStyle w:val="VerbatimChar"/>
-        </w:rPr>
-        <w:t xml:space="preserve">##  6 ideas         10.4 </w:t>
-      </w:r>
-      <w:r>
-        <w:br/>
-      </w:r>
-      <w:r>
-        <w:rPr>
-          <w:rStyle w:val="VerbatimChar"/>
-        </w:rPr>
-        <w:t xml:space="preserve">##  7 lot           10.4 </w:t>
-      </w:r>
-      <w:r>
-        <w:br/>
-      </w:r>
-      <w:r>
-        <w:rPr>
-          <w:rStyle w:val="VerbatimChar"/>
-        </w:rPr>
-        <w:t xml:space="preserve">##  8 workshop      10.4 </w:t>
-      </w:r>
-      <w:r>
-        <w:br/>
-      </w:r>
-      <w:r>
-        <w:rPr>
-          <w:rStyle w:val="VerbatimChar"/>
-        </w:rPr>
-        <w:t xml:space="preserve">##  9 beginning      8.88</w:t>
-      </w:r>
-      <w:r>
-        <w:br/>
-      </w:r>
-      <w:r>
-        <w:rPr>
-          <w:rStyle w:val="VerbatimChar"/>
-        </w:rPr>
-        <w:t xml:space="preserve">## 10 dont           8.88</w:t>
-      </w:r>
-      <w:r>
-        <w:br/>
-      </w:r>
-      <w:r>
-        <w:rPr>
-          <w:rStyle w:val="VerbatimChar"/>
-        </w:rPr>
-        <w:t xml:space="preserve">## # … with 375 more rows</w:t>
-      </w:r>
-    </w:p>
-    <w:bookmarkStart w:id="130" w:name="plotting-normalised-frequency"/>
-    <w:p>
-      <w:pPr>
-        <w:pStyle w:val="Heading4"/>
-      </w:pPr>
-      <w:r>
-        <w:rPr>
-          <w:rStyle w:val="SectionNumber"/>
-        </w:rPr>
-        <w:t xml:space="preserve">6.3.2.1</w:t>
-      </w:r>
-      <w:r>
-        <w:tab/>
-      </w:r>
-      <w:r>
-        <w:t xml:space="preserve">Plotting normalised frequency</w:t>
-      </w:r>
-    </w:p>
-    <w:p>
-      <w:pPr>
-        <w:pStyle w:val="FirstParagraph"/>
-      </w:pPr>
-      <w:r>
-        <w:t xml:space="preserve">Now we can plot, for example, the 20 most frequent words (by pmw).</w:t>
-      </w:r>
-      <w:r>
-        <w:t xml:space="preserve"> </w:t>
-      </w:r>
+        <w:t xml:space="preserve">The words can be grouped and plotted onto a bar chart, and to show more words this chart is presented with horizontal bars.</w:t>
+      </w:r>
+      <w:r>
+        <w:t xml:space="preserve"> </w:t>
+      </w:r>
+      <w:r>
+        <w:t xml:space="preserve">The most frequent words present in the various focus group discussions after using the 4 CEPEH chatbots are in the Figure below.</w:t>
+      </w:r>
+    </w:p>
+    <w:p>
+      <w:pPr>
+        <w:pStyle w:val="BodyText"/>
+      </w:pPr>
       <w:r>
         <w:drawing>
           <wp:inline>
             <wp:extent cx="4620126" cy="3696101"/>
             <wp:effectExtent b="0" l="0" r="0" t="0"/>
-            <wp:docPr descr="" title="" id="128" name="Picture"/>
+            <wp:docPr descr="" title="" id="126" name="Picture"/>
             <a:graphic>
               <a:graphicData uri="http://schemas.openxmlformats.org/drawingml/2006/picture">
                 <pic:pic>
                   <pic:nvPicPr>
-                    <pic:cNvPr descr="_main_files/figure-docx/unnamed-chunk-20-1.png" id="129" name="Picture"/>
+                    <pic:cNvPr descr="_main_files/figure-docx/unnamed-chunk-18-1.png" id="127" name="Picture"/>
                     <pic:cNvPicPr>
                       <a:picLocks noChangeArrowheads="1" noChangeAspect="1"/>
                     </pic:cNvPicPr>
                   </pic:nvPicPr>
                   <pic:blipFill>
-                    <a:blip r:embed="rId127"/>
+                    <a:blip r:embed="rId125"/>
                     <a:stretch>
                       <a:fillRect/>
                     </a:stretch>
@@ -10179,9 +9910,17 @@
         </w:drawing>
       </w:r>
     </w:p>
-    <w:bookmarkEnd w:id="130"/>
-    <w:bookmarkEnd w:id="131"/>
-    <w:bookmarkStart w:id="135" w:name="word-clouds"/>
+    <w:p>
+      <w:pPr>
+        <w:pStyle w:val="BodyText"/>
+      </w:pPr>
+      <w:r>
+        <w:t xml:space="preserve">Although the frequency is not high for each word, we are able to get a general picture of the sentiments, intensities, and concerns which would be immediately occurring when plotted.</w:t>
+      </w:r>
+    </w:p>
+    <w:bookmarkEnd w:id="128"/>
+    <w:bookmarkEnd w:id="129"/>
+    <w:bookmarkStart w:id="134" w:name="normalised-frequency"/>
     <w:p>
       <w:pPr>
         <w:pStyle w:val="Heading3"/>
@@ -10190,13 +9929,254 @@
         <w:rPr>
           <w:rStyle w:val="SectionNumber"/>
         </w:rPr>
-        <w:t xml:space="preserve">6.3.3</w:t>
+        <w:t xml:space="preserve">6.3.2</w:t>
       </w:r>
       <w:r>
         <w:tab/>
       </w:r>
       <w:r>
-        <w:t xml:space="preserve">3.3 Word clouds</w:t>
+        <w:t xml:space="preserve">3.2 Normalised frequency</w:t>
+      </w:r>
+    </w:p>
+    <w:p>
+      <w:pPr>
+        <w:numPr>
+          <w:ilvl w:val="0"/>
+          <w:numId w:val="1018"/>
+        </w:numPr>
+        <w:pStyle w:val="Compact"/>
+      </w:pPr>
+      <w:r>
+        <w:t xml:space="preserve">when comparing the frequencies of words from different texts, they are commonly normalised</w:t>
+      </w:r>
+    </w:p>
+    <w:p>
+      <w:pPr>
+        <w:numPr>
+          <w:ilvl w:val="0"/>
+          <w:numId w:val="1018"/>
+        </w:numPr>
+        <w:pStyle w:val="Compact"/>
+      </w:pPr>
+      <w:r>
+        <w:t xml:space="preserve">convention in corpus linguistics: report the frequency per 1 million words</w:t>
+      </w:r>
+    </w:p>
+    <w:p>
+      <w:pPr>
+        <w:numPr>
+          <w:ilvl w:val="0"/>
+          <w:numId w:val="1018"/>
+        </w:numPr>
+        <w:pStyle w:val="Compact"/>
+      </w:pPr>
+      <w:r>
+        <w:t xml:space="preserve">for shorter texts: per 10,000 or per 100,000 words</w:t>
+      </w:r>
+    </w:p>
+    <w:p>
+      <w:pPr>
+        <w:numPr>
+          <w:ilvl w:val="0"/>
+          <w:numId w:val="1018"/>
+        </w:numPr>
+        <w:pStyle w:val="Compact"/>
+      </w:pPr>
+      <w:r>
+        <w:t xml:space="preserve">calculation: raw frequency * 1,000,000 / total numbers in text</w:t>
+      </w:r>
+    </w:p>
+    <w:p>
+      <w:pPr>
+        <w:pStyle w:val="SourceCode"/>
+      </w:pPr>
+      <w:r>
+        <w:rPr>
+          <w:rStyle w:val="VerbatimChar"/>
+        </w:rPr>
+        <w:t xml:space="preserve">## # A tibble: 1 × 2</w:t>
+      </w:r>
+      <w:r>
+        <w:br/>
+      </w:r>
+      <w:r>
+        <w:rPr>
+          <w:rStyle w:val="VerbatimChar"/>
+        </w:rPr>
+        <w:t xml:space="preserve">## # Groups:   doc_id [1]</w:t>
+      </w:r>
+      <w:r>
+        <w:br/>
+      </w:r>
+      <w:r>
+        <w:rPr>
+          <w:rStyle w:val="VerbatimChar"/>
+        </w:rPr>
+        <w:t xml:space="preserve">##   doc_id `sum(n)`</w:t>
+      </w:r>
+      <w:r>
+        <w:br/>
+      </w:r>
+      <w:r>
+        <w:rPr>
+          <w:rStyle w:val="VerbatimChar"/>
+        </w:rPr>
+        <w:t xml:space="preserve">##   &lt;fct&gt;     &lt;int&gt;</w:t>
+      </w:r>
+      <w:r>
+        <w:br/>
+      </w:r>
+      <w:r>
+        <w:rPr>
+          <w:rStyle w:val="VerbatimChar"/>
+        </w:rPr>
+        <w:t xml:space="preserve">## 1 1           682</w:t>
+      </w:r>
+    </w:p>
+    <w:p>
+      <w:pPr>
+        <w:pStyle w:val="SourceCode"/>
+      </w:pPr>
+      <w:r>
+        <w:rPr>
+          <w:rStyle w:val="VerbatimChar"/>
+        </w:rPr>
+        <w:t xml:space="preserve">## # A tibble: 385 × 2</w:t>
+      </w:r>
+      <w:r>
+        <w:br/>
+      </w:r>
+      <w:r>
+        <w:rPr>
+          <w:rStyle w:val="VerbatimChar"/>
+        </w:rPr>
+        <w:t xml:space="preserve">##    word            pmw</w:t>
+      </w:r>
+      <w:r>
+        <w:br/>
+      </w:r>
+      <w:r>
+        <w:rPr>
+          <w:rStyle w:val="VerbatimChar"/>
+        </w:rPr>
+        <w:t xml:space="preserve">##    &lt;chr&gt;         &lt;dbl&gt;</w:t>
+      </w:r>
+      <w:r>
+        <w:br/>
+      </w:r>
+      <w:r>
+        <w:rPr>
+          <w:rStyle w:val="VerbatimChar"/>
+        </w:rPr>
+        <w:t xml:space="preserve">##  1 cybersecurity 16.3 </w:t>
+      </w:r>
+      <w:r>
+        <w:br/>
+      </w:r>
+      <w:r>
+        <w:rPr>
+          <w:rStyle w:val="VerbatimChar"/>
+        </w:rPr>
+        <w:t xml:space="preserve">##  2 information   16.3 </w:t>
+      </w:r>
+      <w:r>
+        <w:br/>
+      </w:r>
+      <w:r>
+        <w:rPr>
+          <w:rStyle w:val="VerbatimChar"/>
+        </w:rPr>
+        <w:t xml:space="preserve">##  3 presentation  13.3 </w:t>
+      </w:r>
+      <w:r>
+        <w:br/>
+      </w:r>
+      <w:r>
+        <w:rPr>
+          <w:rStyle w:val="VerbatimChar"/>
+        </w:rPr>
+        <w:t xml:space="preserve">##  4 helpful       11.8 </w:t>
+      </w:r>
+      <w:r>
+        <w:br/>
+      </w:r>
+      <w:r>
+        <w:rPr>
+          <w:rStyle w:val="VerbatimChar"/>
+        </w:rPr>
+        <w:t xml:space="preserve">##  5 understand    11.8 </w:t>
+      </w:r>
+      <w:r>
+        <w:br/>
+      </w:r>
+      <w:r>
+        <w:rPr>
+          <w:rStyle w:val="VerbatimChar"/>
+        </w:rPr>
+        <w:t xml:space="preserve">##  6 ideas         10.4 </w:t>
+      </w:r>
+      <w:r>
+        <w:br/>
+      </w:r>
+      <w:r>
+        <w:rPr>
+          <w:rStyle w:val="VerbatimChar"/>
+        </w:rPr>
+        <w:t xml:space="preserve">##  7 lot           10.4 </w:t>
+      </w:r>
+      <w:r>
+        <w:br/>
+      </w:r>
+      <w:r>
+        <w:rPr>
+          <w:rStyle w:val="VerbatimChar"/>
+        </w:rPr>
+        <w:t xml:space="preserve">##  8 workshop      10.4 </w:t>
+      </w:r>
+      <w:r>
+        <w:br/>
+      </w:r>
+      <w:r>
+        <w:rPr>
+          <w:rStyle w:val="VerbatimChar"/>
+        </w:rPr>
+        <w:t xml:space="preserve">##  9 beginning      8.88</w:t>
+      </w:r>
+      <w:r>
+        <w:br/>
+      </w:r>
+      <w:r>
+        <w:rPr>
+          <w:rStyle w:val="VerbatimChar"/>
+        </w:rPr>
+        <w:t xml:space="preserve">## 10 dont           8.88</w:t>
+      </w:r>
+      <w:r>
+        <w:br/>
+      </w:r>
+      <w:r>
+        <w:rPr>
+          <w:rStyle w:val="VerbatimChar"/>
+        </w:rPr>
+        <w:t xml:space="preserve">## # … with 375 more rows</w:t>
+      </w:r>
+    </w:p>
+    <w:bookmarkStart w:id="133" w:name="plotting-normalised-frequency"/>
+    <w:p>
+      <w:pPr>
+        <w:pStyle w:val="Heading4"/>
+      </w:pPr>
+      <w:r>
+        <w:rPr>
+          <w:rStyle w:val="SectionNumber"/>
+        </w:rPr>
+        <w:t xml:space="preserve">6.3.2.1</w:t>
+      </w:r>
+      <w:r>
+        <w:tab/>
+      </w:r>
+      <w:r>
+        <w:t xml:space="preserve">Plotting normalised frequency</w:t>
       </w:r>
     </w:p>
     <w:p>
@@ -10204,7 +10184,7 @@
         <w:pStyle w:val="FirstParagraph"/>
       </w:pPr>
       <w:r>
-        <w:t xml:space="preserve">Let’s visualise the most frequent words in a word cloud. Here, the size indicates the frequency, with words that occur more often being displayed in a larger font size, but this can also be used to visualise e.g. normalised frequency (pmw) or length or anything else you pass to the freq = part of the command.</w:t>
+        <w:t xml:space="preserve">Now we can plot, for example, the 20 most frequent words (by pmw).</w:t>
       </w:r>
       <w:r>
         <w:t xml:space="preserve"> </w:t>
@@ -10214,18 +10194,18 @@
           <wp:inline>
             <wp:extent cx="4620126" cy="3696101"/>
             <wp:effectExtent b="0" l="0" r="0" t="0"/>
-            <wp:docPr descr="" title="" id="133" name="Picture"/>
+            <wp:docPr descr="" title="" id="131" name="Picture"/>
             <a:graphic>
               <a:graphicData uri="http://schemas.openxmlformats.org/drawingml/2006/picture">
                 <pic:pic>
                   <pic:nvPicPr>
-                    <pic:cNvPr descr="_main_files/figure-docx/unnamed-chunk-21-1.png" id="134" name="Picture"/>
+                    <pic:cNvPr descr="_main_files/figure-docx/unnamed-chunk-20-1.png" id="132" name="Picture"/>
                     <pic:cNvPicPr>
                       <a:picLocks noChangeArrowheads="1" noChangeAspect="1"/>
                     </pic:cNvPicPr>
                   </pic:nvPicPr>
                   <pic:blipFill>
-                    <a:blip r:embed="rId132"/>
+                    <a:blip r:embed="rId130"/>
                     <a:stretch>
                       <a:fillRect/>
                     </a:stretch>
@@ -10252,24 +10232,24 @@
         </w:drawing>
       </w:r>
     </w:p>
-    <w:bookmarkEnd w:id="135"/>
-    <w:bookmarkEnd w:id="136"/>
-    <w:bookmarkStart w:id="140" w:name="the-vocabulary-of-texts"/>
-    <w:p>
-      <w:pPr>
-        <w:pStyle w:val="Heading2"/>
+    <w:bookmarkEnd w:id="133"/>
+    <w:bookmarkEnd w:id="134"/>
+    <w:bookmarkStart w:id="138" w:name="word-clouds"/>
+    <w:p>
+      <w:pPr>
+        <w:pStyle w:val="Heading3"/>
       </w:pPr>
       <w:r>
         <w:rPr>
           <w:rStyle w:val="SectionNumber"/>
         </w:rPr>
-        <w:t xml:space="preserve">6.4</w:t>
+        <w:t xml:space="preserve">6.3.3</w:t>
       </w:r>
       <w:r>
         <w:tab/>
       </w:r>
       <w:r>
-        <w:t xml:space="preserve">The vocabulary of Texts</w:t>
+        <w:t xml:space="preserve">3.3 Word clouds</w:t>
       </w:r>
     </w:p>
     <w:p>
@@ -10277,7 +10257,7 @@
         <w:pStyle w:val="FirstParagraph"/>
       </w:pPr>
       <w:r>
-        <w:t xml:space="preserve">Here is a graph that has plotted the words in places depending on the word frequencies. Additionally, colour coding shows how different the frequencies are - darker items are more similar in terms of their frequencies, lighter-coloured ones more frequent in one text compared to the other.</w:t>
+        <w:t xml:space="preserve">Let’s visualise the most frequent words in a word cloud. Here, the size indicates the frequency, with words that occur more often being displayed in a larger font size, but this can also be used to visualise e.g. normalised frequency (pmw) or length or anything else you pass to the freq = part of the command.</w:t>
       </w:r>
       <w:r>
         <w:t xml:space="preserve"> </w:t>
@@ -10287,18 +10267,18 @@
           <wp:inline>
             <wp:extent cx="4620126" cy="3696101"/>
             <wp:effectExtent b="0" l="0" r="0" t="0"/>
-            <wp:docPr descr="" title="" id="138" name="Picture"/>
+            <wp:docPr descr="" title="" id="136" name="Picture"/>
             <a:graphic>
               <a:graphicData uri="http://schemas.openxmlformats.org/drawingml/2006/picture">
                 <pic:pic>
                   <pic:nvPicPr>
-                    <pic:cNvPr descr="_main_files/figure-docx/unnamed-chunk-23-1.png" id="139" name="Picture"/>
+                    <pic:cNvPr descr="_main_files/figure-docx/unnamed-chunk-21-1.png" id="137" name="Picture"/>
                     <pic:cNvPicPr>
                       <a:picLocks noChangeArrowheads="1" noChangeAspect="1"/>
                     </pic:cNvPicPr>
                   </pic:nvPicPr>
                   <pic:blipFill>
-                    <a:blip r:embed="rId137"/>
+                    <a:blip r:embed="rId135"/>
                     <a:stretch>
                       <a:fillRect/>
                     </a:stretch>
@@ -10325,594 +10305,53 @@
         </w:drawing>
       </w:r>
     </w:p>
-    <w:bookmarkEnd w:id="140"/>
-    <w:bookmarkEnd w:id="141"/>
-    <w:bookmarkStart w:id="145" w:name="sentiment-analysis"/>
-    <w:p>
-      <w:pPr>
-        <w:pStyle w:val="Heading1"/>
+    <w:bookmarkEnd w:id="138"/>
+    <w:bookmarkEnd w:id="139"/>
+    <w:bookmarkStart w:id="143" w:name="the-vocabulary-of-texts"/>
+    <w:p>
+      <w:pPr>
+        <w:pStyle w:val="Heading2"/>
       </w:pPr>
       <w:r>
         <w:rPr>
           <w:rStyle w:val="SectionNumber"/>
         </w:rPr>
-        <w:t xml:space="preserve">7</w:t>
+        <w:t xml:space="preserve">6.4</w:t>
       </w:r>
       <w:r>
         <w:tab/>
       </w:r>
       <w:r>
-        <w:t xml:space="preserve">Sentiment analysis</w:t>
-      </w:r>
-    </w:p>
-    <w:p>
-      <w:pPr>
-        <w:pStyle w:val="SourceCode"/>
-      </w:pPr>
-      <w:r>
-        <w:rPr>
-          <w:rStyle w:val="VerbatimChar"/>
-        </w:rPr>
-        <w:t xml:space="preserve">## # A tibble: 6 × 2</w:t>
-      </w:r>
-      <w:r>
-        <w:br/>
-      </w:r>
-      <w:r>
-        <w:rPr>
-          <w:rStyle w:val="VerbatimChar"/>
-        </w:rPr>
-        <w:t xml:space="preserve">##   word       sentiment</w:t>
-      </w:r>
-      <w:r>
-        <w:br/>
-      </w:r>
-      <w:r>
-        <w:rPr>
-          <w:rStyle w:val="VerbatimChar"/>
-        </w:rPr>
-        <w:t xml:space="preserve">##   &lt;chr&gt;      &lt;chr&gt;    </w:t>
-      </w:r>
-      <w:r>
-        <w:br/>
-      </w:r>
-      <w:r>
-        <w:rPr>
-          <w:rStyle w:val="VerbatimChar"/>
-        </w:rPr>
-        <w:t xml:space="preserve">## 1 2-faces    negative </w:t>
-      </w:r>
-      <w:r>
-        <w:br/>
-      </w:r>
-      <w:r>
-        <w:rPr>
-          <w:rStyle w:val="VerbatimChar"/>
-        </w:rPr>
-        <w:t xml:space="preserve">## 2 abnormal   negative </w:t>
-      </w:r>
-      <w:r>
-        <w:br/>
-      </w:r>
-      <w:r>
-        <w:rPr>
-          <w:rStyle w:val="VerbatimChar"/>
-        </w:rPr>
-        <w:t xml:space="preserve">## 3 abolish    negative </w:t>
-      </w:r>
-      <w:r>
-        <w:br/>
-      </w:r>
-      <w:r>
-        <w:rPr>
-          <w:rStyle w:val="VerbatimChar"/>
-        </w:rPr>
-        <w:t xml:space="preserve">## 4 abominable negative </w:t>
-      </w:r>
-      <w:r>
-        <w:br/>
-      </w:r>
-      <w:r>
-        <w:rPr>
-          <w:rStyle w:val="VerbatimChar"/>
-        </w:rPr>
-        <w:t xml:space="preserve">## 5 abominably negative </w:t>
-      </w:r>
-      <w:r>
-        <w:br/>
-      </w:r>
-      <w:r>
-        <w:rPr>
-          <w:rStyle w:val="VerbatimChar"/>
-        </w:rPr>
-        <w:t xml:space="preserve">## 6 abominate  negative</w:t>
-      </w:r>
-    </w:p>
-    <w:p>
-      <w:pPr>
-        <w:pStyle w:val="SourceCode"/>
-      </w:pPr>
-      <w:r>
-        <w:rPr>
-          <w:rStyle w:val="VerbatimChar"/>
-        </w:rPr>
-        <w:t xml:space="preserve">## readtext object consisting of 6 documents and 1 docvar.</w:t>
-      </w:r>
-      <w:r>
-        <w:br/>
-      </w:r>
-      <w:r>
-        <w:rPr>
-          <w:rStyle w:val="VerbatimChar"/>
-        </w:rPr>
-        <w:t xml:space="preserve">## # Description: df [6 × 4]</w:t>
-      </w:r>
-      <w:r>
-        <w:br/>
-      </w:r>
-      <w:r>
-        <w:rPr>
-          <w:rStyle w:val="VerbatimChar"/>
-        </w:rPr>
-        <w:t xml:space="preserve">##   doc_id word       sentiment text     </w:t>
-      </w:r>
-      <w:r>
-        <w:br/>
-      </w:r>
-      <w:r>
-        <w:rPr>
-          <w:rStyle w:val="VerbatimChar"/>
-        </w:rPr>
-        <w:t xml:space="preserve">##   &lt;fct&gt;  &lt;chr&gt;      &lt;chr&gt;     &lt;chr&gt;    </w:t>
-      </w:r>
-      <w:r>
-        <w:br/>
-      </w:r>
-      <w:r>
-        <w:rPr>
-          <w:rStyle w:val="VerbatimChar"/>
-        </w:rPr>
-        <w:t xml:space="preserve">## 1 1      nice       positive  "\"\"..."</w:t>
-      </w:r>
-      <w:r>
-        <w:br/>
-      </w:r>
-      <w:r>
-        <w:rPr>
-          <w:rStyle w:val="VerbatimChar"/>
-        </w:rPr>
-        <w:t xml:space="preserve">## 2 1      invaluable positive  "\"\"..."</w:t>
-      </w:r>
-      <w:r>
-        <w:br/>
-      </w:r>
-      <w:r>
-        <w:rPr>
-          <w:rStyle w:val="VerbatimChar"/>
-        </w:rPr>
-        <w:t xml:space="preserve">## 3 1      facilitate positive  "\"\"..."</w:t>
-      </w:r>
-      <w:r>
-        <w:br/>
-      </w:r>
-      <w:r>
-        <w:rPr>
-          <w:rStyle w:val="VerbatimChar"/>
-        </w:rPr>
-        <w:t xml:space="preserve">## 4 1      difficult  negative  "\"\"..."</w:t>
-      </w:r>
-      <w:r>
-        <w:br/>
-      </w:r>
-      <w:r>
-        <w:rPr>
-          <w:rStyle w:val="VerbatimChar"/>
-        </w:rPr>
-        <w:t xml:space="preserve">## 5 1      benefits   positive  "\"\"..."</w:t>
-      </w:r>
-      <w:r>
-        <w:br/>
-      </w:r>
-      <w:r>
-        <w:rPr>
-          <w:rStyle w:val="VerbatimChar"/>
-        </w:rPr>
-        <w:t xml:space="preserve">## 6 1      easier     positive  "\"\"..."</w:t>
-      </w:r>
-    </w:p>
-    <w:p>
-      <w:pPr>
-        <w:pStyle w:val="SourceCode"/>
-      </w:pPr>
-      <w:r>
-        <w:rPr>
-          <w:rStyle w:val="VerbatimChar"/>
-        </w:rPr>
-        <w:t xml:space="preserve">## readtext object consisting of 2 documents and 0 docvars.</w:t>
-      </w:r>
-      <w:r>
-        <w:br/>
-      </w:r>
-      <w:r>
-        <w:rPr>
-          <w:rStyle w:val="VerbatimChar"/>
-        </w:rPr>
-        <w:t xml:space="preserve">## # Description: df [2 × 3]</w:t>
-      </w:r>
-      <w:r>
-        <w:br/>
-      </w:r>
-      <w:r>
-        <w:rPr>
-          <w:rStyle w:val="VerbatimChar"/>
-        </w:rPr>
-        <w:t xml:space="preserve">##   sentiment     n text     </w:t>
-      </w:r>
-      <w:r>
-        <w:br/>
-      </w:r>
-      <w:r>
-        <w:rPr>
-          <w:rStyle w:val="VerbatimChar"/>
-        </w:rPr>
-        <w:t xml:space="preserve">##   &lt;chr&gt;     &lt;int&gt; &lt;chr&gt;    </w:t>
-      </w:r>
-      <w:r>
-        <w:br/>
-      </w:r>
-      <w:r>
-        <w:rPr>
-          <w:rStyle w:val="VerbatimChar"/>
-        </w:rPr>
-        <w:t xml:space="preserve">## 1 negative     24 "\"\"..."</w:t>
-      </w:r>
-      <w:r>
-        <w:br/>
-      </w:r>
-      <w:r>
-        <w:rPr>
-          <w:rStyle w:val="VerbatimChar"/>
-        </w:rPr>
-        <w:t xml:space="preserve">## 2 positive     62 "\"\"..."</w:t>
-      </w:r>
-    </w:p>
-    <w:p>
-      <w:pPr>
-        <w:pStyle w:val="SourceCode"/>
-      </w:pPr>
-      <w:r>
-        <w:rPr>
-          <w:rStyle w:val="VerbatimChar"/>
-        </w:rPr>
-        <w:t xml:space="preserve">## readtext object consisting of 6 documents and 1 docvar.</w:t>
-      </w:r>
-      <w:r>
-        <w:br/>
-      </w:r>
-      <w:r>
-        <w:rPr>
-          <w:rStyle w:val="VerbatimChar"/>
-        </w:rPr>
-        <w:t xml:space="preserve">## # Description: df [6 × 4]</w:t>
-      </w:r>
-      <w:r>
-        <w:br/>
-      </w:r>
-      <w:r>
-        <w:rPr>
-          <w:rStyle w:val="VerbatimChar"/>
-        </w:rPr>
-        <w:t xml:space="preserve">##   word      sentiment     n text     </w:t>
-      </w:r>
-      <w:r>
-        <w:br/>
-      </w:r>
-      <w:r>
-        <w:rPr>
-          <w:rStyle w:val="VerbatimChar"/>
-        </w:rPr>
-        <w:t xml:space="preserve">##   &lt;chr&gt;     &lt;chr&gt;     &lt;int&gt; &lt;chr&gt;    </w:t>
-      </w:r>
-      <w:r>
-        <w:br/>
-      </w:r>
-      <w:r>
-        <w:rPr>
-          <w:rStyle w:val="VerbatimChar"/>
-        </w:rPr>
-        <w:t xml:space="preserve">## 1 helpful   positive      8 "\"\"..."</w:t>
-      </w:r>
-      <w:r>
-        <w:br/>
-      </w:r>
-      <w:r>
-        <w:rPr>
-          <w:rStyle w:val="VerbatimChar"/>
-        </w:rPr>
-        <w:t xml:space="preserve">## 2 benefit   positive      4 "\"\"..."</w:t>
-      </w:r>
-      <w:r>
-        <w:br/>
-      </w:r>
-      <w:r>
-        <w:rPr>
-          <w:rStyle w:val="VerbatimChar"/>
-        </w:rPr>
-        <w:t xml:space="preserve">## 3 difficult negative      4 "\"\"..."</w:t>
-      </w:r>
-      <w:r>
-        <w:br/>
-      </w:r>
-      <w:r>
-        <w:rPr>
-          <w:rStyle w:val="VerbatimChar"/>
-        </w:rPr>
-        <w:t xml:space="preserve">## 4 enjoyed   positive      4 "\"\"..."</w:t>
-      </w:r>
-      <w:r>
-        <w:br/>
-      </w:r>
-      <w:r>
-        <w:rPr>
-          <w:rStyle w:val="VerbatimChar"/>
-        </w:rPr>
-        <w:t xml:space="preserve">## 5 nice      positive      4 "\"\"..."</w:t>
-      </w:r>
-      <w:r>
-        <w:br/>
-      </w:r>
-      <w:r>
-        <w:rPr>
-          <w:rStyle w:val="VerbatimChar"/>
-        </w:rPr>
-        <w:t xml:space="preserve">## 6 easy      positive      3 "\"\"..."</w:t>
-      </w:r>
-    </w:p>
-    <w:p>
-      <w:pPr>
-        <w:pStyle w:val="SourceCode"/>
-      </w:pPr>
-      <w:r>
-        <w:rPr>
-          <w:rStyle w:val="VerbatimChar"/>
-        </w:rPr>
-        <w:t xml:space="preserve">## readtext object consisting of 2 documents and 1 docvar.</w:t>
-      </w:r>
-      <w:r>
-        <w:br/>
-      </w:r>
-      <w:r>
-        <w:rPr>
-          <w:rStyle w:val="VerbatimChar"/>
-        </w:rPr>
-        <w:t xml:space="preserve">## # Description: df [2 × 4]</w:t>
-      </w:r>
-      <w:r>
-        <w:br/>
-      </w:r>
-      <w:r>
-        <w:rPr>
-          <w:rStyle w:val="VerbatimChar"/>
-        </w:rPr>
-        <w:t xml:space="preserve">##   doc_id sentiment     n text     </w:t>
-      </w:r>
-      <w:r>
-        <w:br/>
-      </w:r>
-      <w:r>
-        <w:rPr>
-          <w:rStyle w:val="VerbatimChar"/>
-        </w:rPr>
-        <w:t xml:space="preserve">## * &lt;fct&gt;  &lt;chr&gt;     &lt;int&gt; &lt;chr&gt;    </w:t>
-      </w:r>
-      <w:r>
-        <w:br/>
-      </w:r>
-      <w:r>
-        <w:rPr>
-          <w:rStyle w:val="VerbatimChar"/>
-        </w:rPr>
-        <w:t xml:space="preserve">## 1 1      negative     24 "\"\"..."</w:t>
-      </w:r>
-      <w:r>
-        <w:br/>
-      </w:r>
-      <w:r>
-        <w:rPr>
-          <w:rStyle w:val="VerbatimChar"/>
-        </w:rPr>
-        <w:t xml:space="preserve">## 2 1      positive     62 "\"\"..."</w:t>
-      </w:r>
-    </w:p>
-    <w:p>
-      <w:pPr>
-        <w:pStyle w:val="SourceCode"/>
-      </w:pPr>
-      <w:r>
-        <w:rPr>
-          <w:rStyle w:val="VerbatimChar"/>
-        </w:rPr>
-        <w:t xml:space="preserve">## readtext object consisting of 2 documents and 0 docvars.</w:t>
-      </w:r>
-      <w:r>
-        <w:br/>
-      </w:r>
-      <w:r>
-        <w:rPr>
-          <w:rStyle w:val="VerbatimChar"/>
-        </w:rPr>
-        <w:t xml:space="preserve">## # Description: df [2 × 3]</w:t>
-      </w:r>
-      <w:r>
-        <w:br/>
-      </w:r>
-      <w:r>
-        <w:rPr>
-          <w:rStyle w:val="VerbatimChar"/>
-        </w:rPr>
-        <w:t xml:space="preserve">##   sentiment     n text     </w:t>
-      </w:r>
-      <w:r>
-        <w:br/>
-      </w:r>
-      <w:r>
-        <w:rPr>
-          <w:rStyle w:val="VerbatimChar"/>
-        </w:rPr>
-        <w:t xml:space="preserve">##   &lt;chr&gt;     &lt;int&gt; &lt;chr&gt;    </w:t>
-      </w:r>
-      <w:r>
-        <w:br/>
-      </w:r>
-      <w:r>
-        <w:rPr>
-          <w:rStyle w:val="VerbatimChar"/>
-        </w:rPr>
-        <w:t xml:space="preserve">## 1 negative     24 "\"\"..."</w:t>
-      </w:r>
-      <w:r>
-        <w:br/>
-      </w:r>
-      <w:r>
-        <w:rPr>
-          <w:rStyle w:val="VerbatimChar"/>
-        </w:rPr>
-        <w:t xml:space="preserve">## 2 positive     62 "\"\"..."</w:t>
-      </w:r>
-    </w:p>
-    <w:p>
-      <w:pPr>
-        <w:pStyle w:val="SourceCode"/>
-      </w:pPr>
-      <w:r>
-        <w:rPr>
-          <w:rStyle w:val="VerbatimChar"/>
-        </w:rPr>
-        <w:t xml:space="preserve">## readtext object consisting of 6 documents and 1 docvar.</w:t>
-      </w:r>
-      <w:r>
-        <w:br/>
-      </w:r>
-      <w:r>
-        <w:rPr>
-          <w:rStyle w:val="VerbatimChar"/>
-        </w:rPr>
-        <w:t xml:space="preserve">## # Description: df [6 × 4]</w:t>
-      </w:r>
-      <w:r>
-        <w:br/>
-      </w:r>
-      <w:r>
-        <w:rPr>
-          <w:rStyle w:val="VerbatimChar"/>
-        </w:rPr>
-        <w:t xml:space="preserve">##   word      sentiment     n text     </w:t>
-      </w:r>
-      <w:r>
-        <w:br/>
-      </w:r>
-      <w:r>
-        <w:rPr>
-          <w:rStyle w:val="VerbatimChar"/>
-        </w:rPr>
-        <w:t xml:space="preserve">##   &lt;chr&gt;     &lt;chr&gt;     &lt;int&gt; &lt;chr&gt;    </w:t>
-      </w:r>
-      <w:r>
-        <w:br/>
-      </w:r>
-      <w:r>
-        <w:rPr>
-          <w:rStyle w:val="VerbatimChar"/>
-        </w:rPr>
-        <w:t xml:space="preserve">## 1 helpful   positive      8 "\"\"..."</w:t>
-      </w:r>
-      <w:r>
-        <w:br/>
-      </w:r>
-      <w:r>
-        <w:rPr>
-          <w:rStyle w:val="VerbatimChar"/>
-        </w:rPr>
-        <w:t xml:space="preserve">## 2 benefit   positive      4 "\"\"..."</w:t>
-      </w:r>
-      <w:r>
-        <w:br/>
-      </w:r>
-      <w:r>
-        <w:rPr>
-          <w:rStyle w:val="VerbatimChar"/>
-        </w:rPr>
-        <w:t xml:space="preserve">## 3 difficult negative      4 "\"\"..."</w:t>
-      </w:r>
-      <w:r>
-        <w:br/>
-      </w:r>
-      <w:r>
-        <w:rPr>
-          <w:rStyle w:val="VerbatimChar"/>
-        </w:rPr>
-        <w:t xml:space="preserve">## 4 enjoyed   positive      4 "\"\"..."</w:t>
-      </w:r>
-      <w:r>
-        <w:br/>
-      </w:r>
-      <w:r>
-        <w:rPr>
-          <w:rStyle w:val="VerbatimChar"/>
-        </w:rPr>
-        <w:t xml:space="preserve">## 5 nice      positive      4 "\"\"..."</w:t>
-      </w:r>
-      <w:r>
-        <w:br/>
-      </w:r>
-      <w:r>
-        <w:rPr>
-          <w:rStyle w:val="VerbatimChar"/>
-        </w:rPr>
-        <w:t xml:space="preserve">## 6 easy      positive      3 "\"\"..."</w:t>
-      </w:r>
-    </w:p>
-    <w:p>
-      <w:pPr>
-        <w:pStyle w:val="SourceCode"/>
-      </w:pPr>
-      <w:r>
-        <w:rPr>
-          <w:rStyle w:val="VerbatimChar"/>
-        </w:rPr>
-        <w:t xml:space="preserve">##   max(total_score) min(total_score)</w:t>
-      </w:r>
-      <w:r>
-        <w:br/>
-      </w:r>
-      <w:r>
-        <w:rPr>
-          <w:rStyle w:val="VerbatimChar"/>
-        </w:rPr>
-        <w:t xml:space="preserve">## 1               38               38</w:t>
+        <w:t xml:space="preserve">The vocabulary of Texts</w:t>
       </w:r>
     </w:p>
     <w:p>
       <w:pPr>
         <w:pStyle w:val="FirstParagraph"/>
       </w:pPr>
+      <w:r>
+        <w:t xml:space="preserve">Here is a graph that has plotted the words in places depending on the word frequencies. Additionally, colour coding shows how different the frequencies are - darker items are more similar in terms of their frequencies, lighter-coloured ones more frequent in one text compared to the other.</w:t>
+      </w:r>
+      <w:r>
+        <w:t xml:space="preserve"> </w:t>
+      </w:r>
       <w:r>
         <w:drawing>
           <wp:inline>
             <wp:extent cx="4620126" cy="3696101"/>
             <wp:effectExtent b="0" l="0" r="0" t="0"/>
-            <wp:docPr descr="" title="" id="143" name="Picture"/>
+            <wp:docPr descr="" title="" id="141" name="Picture"/>
             <a:graphic>
               <a:graphicData uri="http://schemas.openxmlformats.org/drawingml/2006/picture">
                 <pic:pic>
                   <pic:nvPicPr>
-                    <pic:cNvPr descr="_main_files/figure-docx/sentiment-1.png" id="144" name="Picture"/>
+                    <pic:cNvPr descr="_main_files/figure-docx/unnamed-chunk-23-1.png" id="142" name="Picture"/>
                     <pic:cNvPicPr>
                       <a:picLocks noChangeArrowheads="1" noChangeAspect="1"/>
                     </pic:cNvPicPr>
                   </pic:nvPicPr>
                   <pic:blipFill>
-                    <a:blip r:embed="rId142"/>
+                    <a:blip r:embed="rId140"/>
                     <a:stretch>
                       <a:fillRect/>
                     </a:stretch>
@@ -10939,11 +10378,625 @@
         </w:drawing>
       </w:r>
     </w:p>
+    <w:bookmarkEnd w:id="143"/>
+    <w:bookmarkEnd w:id="144"/>
+    <w:bookmarkStart w:id="148" w:name="sentiment-analysis"/>
+    <w:p>
+      <w:pPr>
+        <w:pStyle w:val="Heading1"/>
+      </w:pPr>
+      <w:r>
+        <w:rPr>
+          <w:rStyle w:val="SectionNumber"/>
+        </w:rPr>
+        <w:t xml:space="preserve">7</w:t>
+      </w:r>
+      <w:r>
+        <w:tab/>
+      </w:r>
+      <w:r>
+        <w:t xml:space="preserve">Sentiment analysis</w:t>
+      </w:r>
+    </w:p>
     <w:p>
       <w:pPr>
         <w:pStyle w:val="SourceCode"/>
       </w:pPr>
       <w:r>
+        <w:rPr>
+          <w:rStyle w:val="VerbatimChar"/>
+        </w:rPr>
+        <w:t xml:space="preserve">## # A tibble: 6 × 2</w:t>
+      </w:r>
+      <w:r>
+        <w:br/>
+      </w:r>
+      <w:r>
+        <w:rPr>
+          <w:rStyle w:val="VerbatimChar"/>
+        </w:rPr>
+        <w:t xml:space="preserve">##   word       sentiment</w:t>
+      </w:r>
+      <w:r>
+        <w:br/>
+      </w:r>
+      <w:r>
+        <w:rPr>
+          <w:rStyle w:val="VerbatimChar"/>
+        </w:rPr>
+        <w:t xml:space="preserve">##   &lt;chr&gt;      &lt;chr&gt;    </w:t>
+      </w:r>
+      <w:r>
+        <w:br/>
+      </w:r>
+      <w:r>
+        <w:rPr>
+          <w:rStyle w:val="VerbatimChar"/>
+        </w:rPr>
+        <w:t xml:space="preserve">## 1 2-faces    negative </w:t>
+      </w:r>
+      <w:r>
+        <w:br/>
+      </w:r>
+      <w:r>
+        <w:rPr>
+          <w:rStyle w:val="VerbatimChar"/>
+        </w:rPr>
+        <w:t xml:space="preserve">## 2 abnormal   negative </w:t>
+      </w:r>
+      <w:r>
+        <w:br/>
+      </w:r>
+      <w:r>
+        <w:rPr>
+          <w:rStyle w:val="VerbatimChar"/>
+        </w:rPr>
+        <w:t xml:space="preserve">## 3 abolish    negative </w:t>
+      </w:r>
+      <w:r>
+        <w:br/>
+      </w:r>
+      <w:r>
+        <w:rPr>
+          <w:rStyle w:val="VerbatimChar"/>
+        </w:rPr>
+        <w:t xml:space="preserve">## 4 abominable negative </w:t>
+      </w:r>
+      <w:r>
+        <w:br/>
+      </w:r>
+      <w:r>
+        <w:rPr>
+          <w:rStyle w:val="VerbatimChar"/>
+        </w:rPr>
+        <w:t xml:space="preserve">## 5 abominably negative </w:t>
+      </w:r>
+      <w:r>
+        <w:br/>
+      </w:r>
+      <w:r>
+        <w:rPr>
+          <w:rStyle w:val="VerbatimChar"/>
+        </w:rPr>
+        <w:t xml:space="preserve">## 6 abominate  negative</w:t>
+      </w:r>
+    </w:p>
+    <w:p>
+      <w:pPr>
+        <w:pStyle w:val="SourceCode"/>
+      </w:pPr>
+      <w:r>
+        <w:rPr>
+          <w:rStyle w:val="VerbatimChar"/>
+        </w:rPr>
+        <w:t xml:space="preserve">## readtext object consisting of 6 documents and 1 docvar.</w:t>
+      </w:r>
+      <w:r>
+        <w:br/>
+      </w:r>
+      <w:r>
+        <w:rPr>
+          <w:rStyle w:val="VerbatimChar"/>
+        </w:rPr>
+        <w:t xml:space="preserve">## # Description: df [6 × 4]</w:t>
+      </w:r>
+      <w:r>
+        <w:br/>
+      </w:r>
+      <w:r>
+        <w:rPr>
+          <w:rStyle w:val="VerbatimChar"/>
+        </w:rPr>
+        <w:t xml:space="preserve">##   doc_id word       sentiment text     </w:t>
+      </w:r>
+      <w:r>
+        <w:br/>
+      </w:r>
+      <w:r>
+        <w:rPr>
+          <w:rStyle w:val="VerbatimChar"/>
+        </w:rPr>
+        <w:t xml:space="preserve">##   &lt;fct&gt;  &lt;chr&gt;      &lt;chr&gt;     &lt;chr&gt;    </w:t>
+      </w:r>
+      <w:r>
+        <w:br/>
+      </w:r>
+      <w:r>
+        <w:rPr>
+          <w:rStyle w:val="VerbatimChar"/>
+        </w:rPr>
+        <w:t xml:space="preserve">## 1 1      nice       positive  "\"\"..."</w:t>
+      </w:r>
+      <w:r>
+        <w:br/>
+      </w:r>
+      <w:r>
+        <w:rPr>
+          <w:rStyle w:val="VerbatimChar"/>
+        </w:rPr>
+        <w:t xml:space="preserve">## 2 1      invaluable positive  "\"\"..."</w:t>
+      </w:r>
+      <w:r>
+        <w:br/>
+      </w:r>
+      <w:r>
+        <w:rPr>
+          <w:rStyle w:val="VerbatimChar"/>
+        </w:rPr>
+        <w:t xml:space="preserve">## 3 1      facilitate positive  "\"\"..."</w:t>
+      </w:r>
+      <w:r>
+        <w:br/>
+      </w:r>
+      <w:r>
+        <w:rPr>
+          <w:rStyle w:val="VerbatimChar"/>
+        </w:rPr>
+        <w:t xml:space="preserve">## 4 1      difficult  negative  "\"\"..."</w:t>
+      </w:r>
+      <w:r>
+        <w:br/>
+      </w:r>
+      <w:r>
+        <w:rPr>
+          <w:rStyle w:val="VerbatimChar"/>
+        </w:rPr>
+        <w:t xml:space="preserve">## 5 1      benefits   positive  "\"\"..."</w:t>
+      </w:r>
+      <w:r>
+        <w:br/>
+      </w:r>
+      <w:r>
+        <w:rPr>
+          <w:rStyle w:val="VerbatimChar"/>
+        </w:rPr>
+        <w:t xml:space="preserve">## 6 1      easier     positive  "\"\"..."</w:t>
+      </w:r>
+    </w:p>
+    <w:p>
+      <w:pPr>
+        <w:pStyle w:val="SourceCode"/>
+      </w:pPr>
+      <w:r>
+        <w:rPr>
+          <w:rStyle w:val="VerbatimChar"/>
+        </w:rPr>
+        <w:t xml:space="preserve">## readtext object consisting of 2 documents and 0 docvars.</w:t>
+      </w:r>
+      <w:r>
+        <w:br/>
+      </w:r>
+      <w:r>
+        <w:rPr>
+          <w:rStyle w:val="VerbatimChar"/>
+        </w:rPr>
+        <w:t xml:space="preserve">## # Description: df [2 × 3]</w:t>
+      </w:r>
+      <w:r>
+        <w:br/>
+      </w:r>
+      <w:r>
+        <w:rPr>
+          <w:rStyle w:val="VerbatimChar"/>
+        </w:rPr>
+        <w:t xml:space="preserve">##   sentiment     n text     </w:t>
+      </w:r>
+      <w:r>
+        <w:br/>
+      </w:r>
+      <w:r>
+        <w:rPr>
+          <w:rStyle w:val="VerbatimChar"/>
+        </w:rPr>
+        <w:t xml:space="preserve">##   &lt;chr&gt;     &lt;int&gt; &lt;chr&gt;    </w:t>
+      </w:r>
+      <w:r>
+        <w:br/>
+      </w:r>
+      <w:r>
+        <w:rPr>
+          <w:rStyle w:val="VerbatimChar"/>
+        </w:rPr>
+        <w:t xml:space="preserve">## 1 negative     24 "\"\"..."</w:t>
+      </w:r>
+      <w:r>
+        <w:br/>
+      </w:r>
+      <w:r>
+        <w:rPr>
+          <w:rStyle w:val="VerbatimChar"/>
+        </w:rPr>
+        <w:t xml:space="preserve">## 2 positive     62 "\"\"..."</w:t>
+      </w:r>
+    </w:p>
+    <w:p>
+      <w:pPr>
+        <w:pStyle w:val="SourceCode"/>
+      </w:pPr>
+      <w:r>
+        <w:rPr>
+          <w:rStyle w:val="VerbatimChar"/>
+        </w:rPr>
+        <w:t xml:space="preserve">## readtext object consisting of 6 documents and 1 docvar.</w:t>
+      </w:r>
+      <w:r>
+        <w:br/>
+      </w:r>
+      <w:r>
+        <w:rPr>
+          <w:rStyle w:val="VerbatimChar"/>
+        </w:rPr>
+        <w:t xml:space="preserve">## # Description: df [6 × 4]</w:t>
+      </w:r>
+      <w:r>
+        <w:br/>
+      </w:r>
+      <w:r>
+        <w:rPr>
+          <w:rStyle w:val="VerbatimChar"/>
+        </w:rPr>
+        <w:t xml:space="preserve">##   word      sentiment     n text     </w:t>
+      </w:r>
+      <w:r>
+        <w:br/>
+      </w:r>
+      <w:r>
+        <w:rPr>
+          <w:rStyle w:val="VerbatimChar"/>
+        </w:rPr>
+        <w:t xml:space="preserve">##   &lt;chr&gt;     &lt;chr&gt;     &lt;int&gt; &lt;chr&gt;    </w:t>
+      </w:r>
+      <w:r>
+        <w:br/>
+      </w:r>
+      <w:r>
+        <w:rPr>
+          <w:rStyle w:val="VerbatimChar"/>
+        </w:rPr>
+        <w:t xml:space="preserve">## 1 helpful   positive      8 "\"\"..."</w:t>
+      </w:r>
+      <w:r>
+        <w:br/>
+      </w:r>
+      <w:r>
+        <w:rPr>
+          <w:rStyle w:val="VerbatimChar"/>
+        </w:rPr>
+        <w:t xml:space="preserve">## 2 benefit   positive      4 "\"\"..."</w:t>
+      </w:r>
+      <w:r>
+        <w:br/>
+      </w:r>
+      <w:r>
+        <w:rPr>
+          <w:rStyle w:val="VerbatimChar"/>
+        </w:rPr>
+        <w:t xml:space="preserve">## 3 difficult negative      4 "\"\"..."</w:t>
+      </w:r>
+      <w:r>
+        <w:br/>
+      </w:r>
+      <w:r>
+        <w:rPr>
+          <w:rStyle w:val="VerbatimChar"/>
+        </w:rPr>
+        <w:t xml:space="preserve">## 4 enjoyed   positive      4 "\"\"..."</w:t>
+      </w:r>
+      <w:r>
+        <w:br/>
+      </w:r>
+      <w:r>
+        <w:rPr>
+          <w:rStyle w:val="VerbatimChar"/>
+        </w:rPr>
+        <w:t xml:space="preserve">## 5 nice      positive      4 "\"\"..."</w:t>
+      </w:r>
+      <w:r>
+        <w:br/>
+      </w:r>
+      <w:r>
+        <w:rPr>
+          <w:rStyle w:val="VerbatimChar"/>
+        </w:rPr>
+        <w:t xml:space="preserve">## 6 easy      positive      3 "\"\"..."</w:t>
+      </w:r>
+    </w:p>
+    <w:p>
+      <w:pPr>
+        <w:pStyle w:val="SourceCode"/>
+      </w:pPr>
+      <w:r>
+        <w:rPr>
+          <w:rStyle w:val="VerbatimChar"/>
+        </w:rPr>
+        <w:t xml:space="preserve">## readtext object consisting of 2 documents and 1 docvar.</w:t>
+      </w:r>
+      <w:r>
+        <w:br/>
+      </w:r>
+      <w:r>
+        <w:rPr>
+          <w:rStyle w:val="VerbatimChar"/>
+        </w:rPr>
+        <w:t xml:space="preserve">## # Description: df [2 × 4]</w:t>
+      </w:r>
+      <w:r>
+        <w:br/>
+      </w:r>
+      <w:r>
+        <w:rPr>
+          <w:rStyle w:val="VerbatimChar"/>
+        </w:rPr>
+        <w:t xml:space="preserve">##   doc_id sentiment     n text     </w:t>
+      </w:r>
+      <w:r>
+        <w:br/>
+      </w:r>
+      <w:r>
+        <w:rPr>
+          <w:rStyle w:val="VerbatimChar"/>
+        </w:rPr>
+        <w:t xml:space="preserve">## * &lt;fct&gt;  &lt;chr&gt;     &lt;int&gt; &lt;chr&gt;    </w:t>
+      </w:r>
+      <w:r>
+        <w:br/>
+      </w:r>
+      <w:r>
+        <w:rPr>
+          <w:rStyle w:val="VerbatimChar"/>
+        </w:rPr>
+        <w:t xml:space="preserve">## 1 1      negative     24 "\"\"..."</w:t>
+      </w:r>
+      <w:r>
+        <w:br/>
+      </w:r>
+      <w:r>
+        <w:rPr>
+          <w:rStyle w:val="VerbatimChar"/>
+        </w:rPr>
+        <w:t xml:space="preserve">## 2 1      positive     62 "\"\"..."</w:t>
+      </w:r>
+    </w:p>
+    <w:p>
+      <w:pPr>
+        <w:pStyle w:val="SourceCode"/>
+      </w:pPr>
+      <w:r>
+        <w:rPr>
+          <w:rStyle w:val="VerbatimChar"/>
+        </w:rPr>
+        <w:t xml:space="preserve">## readtext object consisting of 2 documents and 0 docvars.</w:t>
+      </w:r>
+      <w:r>
+        <w:br/>
+      </w:r>
+      <w:r>
+        <w:rPr>
+          <w:rStyle w:val="VerbatimChar"/>
+        </w:rPr>
+        <w:t xml:space="preserve">## # Description: df [2 × 3]</w:t>
+      </w:r>
+      <w:r>
+        <w:br/>
+      </w:r>
+      <w:r>
+        <w:rPr>
+          <w:rStyle w:val="VerbatimChar"/>
+        </w:rPr>
+        <w:t xml:space="preserve">##   sentiment     n text     </w:t>
+      </w:r>
+      <w:r>
+        <w:br/>
+      </w:r>
+      <w:r>
+        <w:rPr>
+          <w:rStyle w:val="VerbatimChar"/>
+        </w:rPr>
+        <w:t xml:space="preserve">##   &lt;chr&gt;     &lt;int&gt; &lt;chr&gt;    </w:t>
+      </w:r>
+      <w:r>
+        <w:br/>
+      </w:r>
+      <w:r>
+        <w:rPr>
+          <w:rStyle w:val="VerbatimChar"/>
+        </w:rPr>
+        <w:t xml:space="preserve">## 1 negative     24 "\"\"..."</w:t>
+      </w:r>
+      <w:r>
+        <w:br/>
+      </w:r>
+      <w:r>
+        <w:rPr>
+          <w:rStyle w:val="VerbatimChar"/>
+        </w:rPr>
+        <w:t xml:space="preserve">## 2 positive     62 "\"\"..."</w:t>
+      </w:r>
+    </w:p>
+    <w:p>
+      <w:pPr>
+        <w:pStyle w:val="SourceCode"/>
+      </w:pPr>
+      <w:r>
+        <w:rPr>
+          <w:rStyle w:val="VerbatimChar"/>
+        </w:rPr>
+        <w:t xml:space="preserve">## readtext object consisting of 6 documents and 1 docvar.</w:t>
+      </w:r>
+      <w:r>
+        <w:br/>
+      </w:r>
+      <w:r>
+        <w:rPr>
+          <w:rStyle w:val="VerbatimChar"/>
+        </w:rPr>
+        <w:t xml:space="preserve">## # Description: df [6 × 4]</w:t>
+      </w:r>
+      <w:r>
+        <w:br/>
+      </w:r>
+      <w:r>
+        <w:rPr>
+          <w:rStyle w:val="VerbatimChar"/>
+        </w:rPr>
+        <w:t xml:space="preserve">##   word      sentiment     n text     </w:t>
+      </w:r>
+      <w:r>
+        <w:br/>
+      </w:r>
+      <w:r>
+        <w:rPr>
+          <w:rStyle w:val="VerbatimChar"/>
+        </w:rPr>
+        <w:t xml:space="preserve">##   &lt;chr&gt;     &lt;chr&gt;     &lt;int&gt; &lt;chr&gt;    </w:t>
+      </w:r>
+      <w:r>
+        <w:br/>
+      </w:r>
+      <w:r>
+        <w:rPr>
+          <w:rStyle w:val="VerbatimChar"/>
+        </w:rPr>
+        <w:t xml:space="preserve">## 1 helpful   positive      8 "\"\"..."</w:t>
+      </w:r>
+      <w:r>
+        <w:br/>
+      </w:r>
+      <w:r>
+        <w:rPr>
+          <w:rStyle w:val="VerbatimChar"/>
+        </w:rPr>
+        <w:t xml:space="preserve">## 2 benefit   positive      4 "\"\"..."</w:t>
+      </w:r>
+      <w:r>
+        <w:br/>
+      </w:r>
+      <w:r>
+        <w:rPr>
+          <w:rStyle w:val="VerbatimChar"/>
+        </w:rPr>
+        <w:t xml:space="preserve">## 3 difficult negative      4 "\"\"..."</w:t>
+      </w:r>
+      <w:r>
+        <w:br/>
+      </w:r>
+      <w:r>
+        <w:rPr>
+          <w:rStyle w:val="VerbatimChar"/>
+        </w:rPr>
+        <w:t xml:space="preserve">## 4 enjoyed   positive      4 "\"\"..."</w:t>
+      </w:r>
+      <w:r>
+        <w:br/>
+      </w:r>
+      <w:r>
+        <w:rPr>
+          <w:rStyle w:val="VerbatimChar"/>
+        </w:rPr>
+        <w:t xml:space="preserve">## 5 nice      positive      4 "\"\"..."</w:t>
+      </w:r>
+      <w:r>
+        <w:br/>
+      </w:r>
+      <w:r>
+        <w:rPr>
+          <w:rStyle w:val="VerbatimChar"/>
+        </w:rPr>
+        <w:t xml:space="preserve">## 6 easy      positive      3 "\"\"..."</w:t>
+      </w:r>
+    </w:p>
+    <w:p>
+      <w:pPr>
+        <w:pStyle w:val="SourceCode"/>
+      </w:pPr>
+      <w:r>
+        <w:rPr>
+          <w:rStyle w:val="VerbatimChar"/>
+        </w:rPr>
+        <w:t xml:space="preserve">##   max(total_score) min(total_score)</w:t>
+      </w:r>
+      <w:r>
+        <w:br/>
+      </w:r>
+      <w:r>
+        <w:rPr>
+          <w:rStyle w:val="VerbatimChar"/>
+        </w:rPr>
+        <w:t xml:space="preserve">## 1               38               38</w:t>
+      </w:r>
+    </w:p>
+    <w:p>
+      <w:pPr>
+        <w:pStyle w:val="FirstParagraph"/>
+      </w:pPr>
+      <w:r>
+        <w:drawing>
+          <wp:inline>
+            <wp:extent cx="4620126" cy="3696101"/>
+            <wp:effectExtent b="0" l="0" r="0" t="0"/>
+            <wp:docPr descr="" title="" id="146" name="Picture"/>
+            <a:graphic>
+              <a:graphicData uri="http://schemas.openxmlformats.org/drawingml/2006/picture">
+                <pic:pic>
+                  <pic:nvPicPr>
+                    <pic:cNvPr descr="_main_files/figure-docx/sentiment-1.png" id="147" name="Picture"/>
+                    <pic:cNvPicPr>
+                      <a:picLocks noChangeArrowheads="1" noChangeAspect="1"/>
+                    </pic:cNvPicPr>
+                  </pic:nvPicPr>
+                  <pic:blipFill>
+                    <a:blip r:embed="rId145"/>
+                    <a:stretch>
+                      <a:fillRect/>
+                    </a:stretch>
+                  </pic:blipFill>
+                  <pic:spPr bwMode="auto">
+                    <a:xfrm>
+                      <a:off x="0" y="0"/>
+                      <a:ext cx="4620126" cy="3696101"/>
+                    </a:xfrm>
+                    <a:prstGeom prst="rect">
+                      <a:avLst/>
+                    </a:prstGeom>
+                    <a:noFill/>
+                    <a:ln w="9525">
+                      <a:noFill/>
+                      <a:headEnd/>
+                      <a:tailEnd/>
+                    </a:ln>
+                  </pic:spPr>
+                </pic:pic>
+              </a:graphicData>
+            </a:graphic>
+          </wp:inline>
+        </w:drawing>
+      </w:r>
+    </w:p>
+    <w:p>
+      <w:pPr>
+        <w:pStyle w:val="SourceCode"/>
+      </w:pPr>
+      <w:r>
         <w:br/>
       </w:r>
       <w:r>
@@ -11129,8 +11182,8 @@
         <w:t xml:space="preserve"> </w:t>
       </w:r>
     </w:p>
-    <w:bookmarkEnd w:id="145"/>
-    <w:bookmarkStart w:id="146" w:name="appendix"/>
+    <w:bookmarkEnd w:id="148"/>
+    <w:bookmarkStart w:id="149" w:name="appendix"/>
     <w:p>
       <w:pPr>
         <w:pStyle w:val="Heading1"/>
@@ -11139,8 +11192,8 @@
         <w:t xml:space="preserve">Appendix</w:t>
       </w:r>
     </w:p>
-    <w:bookmarkEnd w:id="146"/>
-    <w:bookmarkStart w:id="147" w:name="appendix-appendix"/>
+    <w:bookmarkEnd w:id="149"/>
+    <w:bookmarkStart w:id="150" w:name="appendix-appendix"/>
     <w:p>
       <w:pPr>
         <w:pStyle w:val="Heading1"/>
@@ -11149,8 +11202,8 @@
         <w:t xml:space="preserve">(APPENDIX) Appendix</w:t>
       </w:r>
     </w:p>
-    <w:bookmarkEnd w:id="147"/>
-    <w:bookmarkStart w:id="148" w:name="the-first-appendix"/>
+    <w:bookmarkEnd w:id="150"/>
+    <w:bookmarkStart w:id="151" w:name="the-first-appendix"/>
     <w:p>
       <w:pPr>
         <w:pStyle w:val="Heading1"/>
@@ -11233,8 +11286,8 @@
         <w:t xml:space="preserve">:</w:t>
       </w:r>
     </w:p>
-    <w:bookmarkEnd w:id="148"/>
-    <w:bookmarkStart w:id="149" w:name="the-second-appendix-for-fun"/>
+    <w:bookmarkEnd w:id="151"/>
+    <w:bookmarkStart w:id="152" w:name="the-second-appendix-for-fun"/>
     <w:p>
       <w:pPr>
         <w:pStyle w:val="Heading1"/>
@@ -11252,8 +11305,8 @@
         <w:t xml:space="preserve">The Second Appendix, for Fun</w:t>
       </w:r>
     </w:p>
-    <w:bookmarkEnd w:id="149"/>
-    <w:bookmarkStart w:id="157" w:name="references"/>
+    <w:bookmarkEnd w:id="152"/>
+    <w:bookmarkStart w:id="160" w:name="references"/>
     <w:p>
       <w:pPr>
         <w:pStyle w:val="Heading1"/>
@@ -11262,8 +11315,8 @@
         <w:t xml:space="preserve">References</w:t>
       </w:r>
     </w:p>
-    <w:bookmarkStart w:id="156" w:name="refs"/>
-    <w:bookmarkStart w:id="151" w:name="ref-Lottridge2012"/>
+    <w:bookmarkStart w:id="159" w:name="refs"/>
+    <w:bookmarkStart w:id="154" w:name="ref-Lottridge2012"/>
     <w:p>
       <w:pPr>
         <w:pStyle w:val="Bibliography"/>
@@ -11296,7 +11349,7 @@
       <w:r>
         <w:t xml:space="preserve"> </w:t>
       </w:r>
-      <w:hyperlink r:id="rId150">
+      <w:hyperlink r:id="rId153">
         <w:r>
           <w:rPr>
             <w:rStyle w:val="Hyperlink"/>
@@ -11305,8 +11358,8 @@
         </w:r>
       </w:hyperlink>
     </w:p>
-    <w:bookmarkEnd w:id="151"/>
-    <w:bookmarkStart w:id="152" w:name="ref-Mill1965"/>
+    <w:bookmarkEnd w:id="154"/>
+    <w:bookmarkStart w:id="155" w:name="ref-Mill1965"/>
     <w:p>
       <w:pPr>
         <w:pStyle w:val="Bibliography"/>
@@ -11328,8 +11381,8 @@
         <w:t xml:space="preserve">. Longmans.</w:t>
       </w:r>
     </w:p>
-    <w:bookmarkEnd w:id="152"/>
-    <w:bookmarkStart w:id="154" w:name="ref-Shea2014"/>
+    <w:bookmarkEnd w:id="155"/>
+    <w:bookmarkStart w:id="157" w:name="ref-Shea2014"/>
     <w:p>
       <w:pPr>
         <w:pStyle w:val="Bibliography"/>
@@ -11375,7 +11428,7 @@
       <w:r>
         <w:t xml:space="preserve"> </w:t>
       </w:r>
-      <w:hyperlink r:id="rId153">
+      <w:hyperlink r:id="rId156">
         <w:r>
           <w:rPr>
             <w:rStyle w:val="Hyperlink"/>
@@ -11384,8 +11437,8 @@
         </w:r>
       </w:hyperlink>
     </w:p>
-    <w:bookmarkEnd w:id="154"/>
-    <w:bookmarkStart w:id="155" w:name="ref-Wu2016"/>
+    <w:bookmarkEnd w:id="157"/>
+    <w:bookmarkStart w:id="158" w:name="ref-Wu2016"/>
     <w:p>
       <w:pPr>
         <w:pStyle w:val="Bibliography"/>
@@ -11407,9 +11460,9 @@
         <w:t xml:space="preserve">. Knopf Publishing Group.</w:t>
       </w:r>
     </w:p>
-    <w:bookmarkEnd w:id="155"/>
-    <w:bookmarkEnd w:id="156"/>
-    <w:bookmarkEnd w:id="157"/>
+    <w:bookmarkEnd w:id="158"/>
+    <w:bookmarkEnd w:id="159"/>
+    <w:bookmarkEnd w:id="160"/>
     <w:sectPr/>
   </w:body>
 </w:document>
@@ -11435,7 +11488,7 @@
       </w:r>
     </w:p>
   </w:footnote>
-  <w:footnote w:id="79">
+  <w:footnote w:id="82">
     <w:p>
       <w:pPr>
         <w:pStyle w:val="FootnoteText"/>
@@ -11475,7 +11528,7 @@
       <w:r>
         <w:t xml:space="preserve"> </w:t>
       </w:r>
-      <w:hyperlink r:id="rId80">
+      <w:hyperlink r:id="rId83">
         <w:r>
           <w:rPr>
             <w:rStyle w:val="Hyperlink"/>

</xml_diff>

<commit_message>
reordered files and renamed them . all good
</commit_message>
<xml_diff>
--- a/docs/_main.docx
+++ b/docs/_main.docx
@@ -5255,9 +5255,11 @@
       <w:r>
         <w:t xml:space="preserve">documentclass: book</w:t>
       </w:r>
-      <w:r>
-        <w:t xml:space="preserve"> </w:t>
-      </w:r>
+    </w:p>
+    <w:p>
+      <w:pPr>
+        <w:pStyle w:val="BodyText"/>
+      </w:pPr>
       <w:r>
         <w:t xml:space="preserve">#bibliography: [bibliography/references.bib, bibliography/additional-references.bib]</w:t>
       </w:r>
@@ -5265,7 +5267,7 @@
     <w:bookmarkEnd w:id="80"/>
     <w:bookmarkEnd w:id="81"/>
     <w:bookmarkEnd w:id="82"/>
-    <w:bookmarkStart w:id="109" w:name="X51bc91f4e64bb84a1de0d4ebcf29499e1120650"/>
+    <w:bookmarkStart w:id="110" w:name="X51bc91f4e64bb84a1de0d4ebcf29499e1120650"/>
     <w:p>
       <w:pPr>
         <w:pStyle w:val="Heading1"/>
@@ -6936,1268 +6938,1268 @@
       </w:r>
     </w:p>
     <w:bookmarkEnd w:id="108"/>
+    <w:bookmarkStart w:id="109" w:name="sentiment-analysis"/>
+    <w:p>
+      <w:pPr>
+        <w:pStyle w:val="Heading2"/>
+      </w:pPr>
+      <w:r>
+        <w:rPr>
+          <w:rStyle w:val="SectionNumber"/>
+        </w:rPr>
+        <w:t xml:space="preserve">3.5</w:t>
+      </w:r>
+      <w:r>
+        <w:tab/>
+      </w:r>
+      <w:r>
+        <w:t xml:space="preserve">Sentiment analysis</w:t>
+      </w:r>
+    </w:p>
+    <w:p>
+      <w:pPr>
+        <w:pStyle w:val="SourceCode"/>
+      </w:pPr>
+      <w:r>
+        <w:rPr>
+          <w:rStyle w:val="VerbatimChar"/>
+        </w:rPr>
+        <w:t xml:space="preserve">## # A tibble: 6 × 2</w:t>
+      </w:r>
+      <w:r>
+        <w:br/>
+      </w:r>
+      <w:r>
+        <w:rPr>
+          <w:rStyle w:val="VerbatimChar"/>
+        </w:rPr>
+        <w:t xml:space="preserve">##   word       sentiment</w:t>
+      </w:r>
+      <w:r>
+        <w:br/>
+      </w:r>
+      <w:r>
+        <w:rPr>
+          <w:rStyle w:val="VerbatimChar"/>
+        </w:rPr>
+        <w:t xml:space="preserve">##   &lt;chr&gt;      &lt;chr&gt;    </w:t>
+      </w:r>
+      <w:r>
+        <w:br/>
+      </w:r>
+      <w:r>
+        <w:rPr>
+          <w:rStyle w:val="VerbatimChar"/>
+        </w:rPr>
+        <w:t xml:space="preserve">## 1 2-faces    negative </w:t>
+      </w:r>
+      <w:r>
+        <w:br/>
+      </w:r>
+      <w:r>
+        <w:rPr>
+          <w:rStyle w:val="VerbatimChar"/>
+        </w:rPr>
+        <w:t xml:space="preserve">## 2 abnormal   negative </w:t>
+      </w:r>
+      <w:r>
+        <w:br/>
+      </w:r>
+      <w:r>
+        <w:rPr>
+          <w:rStyle w:val="VerbatimChar"/>
+        </w:rPr>
+        <w:t xml:space="preserve">## 3 abolish    negative </w:t>
+      </w:r>
+      <w:r>
+        <w:br/>
+      </w:r>
+      <w:r>
+        <w:rPr>
+          <w:rStyle w:val="VerbatimChar"/>
+        </w:rPr>
+        <w:t xml:space="preserve">## 4 abominable negative </w:t>
+      </w:r>
+      <w:r>
+        <w:br/>
+      </w:r>
+      <w:r>
+        <w:rPr>
+          <w:rStyle w:val="VerbatimChar"/>
+        </w:rPr>
+        <w:t xml:space="preserve">## 5 abominably negative </w:t>
+      </w:r>
+      <w:r>
+        <w:br/>
+      </w:r>
+      <w:r>
+        <w:rPr>
+          <w:rStyle w:val="VerbatimChar"/>
+        </w:rPr>
+        <w:t xml:space="preserve">## 6 abominate  negative</w:t>
+      </w:r>
+    </w:p>
+    <w:p>
+      <w:pPr>
+        <w:pStyle w:val="SourceCode"/>
+      </w:pPr>
+      <w:r>
+        <w:rPr>
+          <w:rStyle w:val="VerbatimChar"/>
+        </w:rPr>
+        <w:t xml:space="preserve">## readtext object consisting of 6 documents and 1 docvar.</w:t>
+      </w:r>
+      <w:r>
+        <w:br/>
+      </w:r>
+      <w:r>
+        <w:rPr>
+          <w:rStyle w:val="VerbatimChar"/>
+        </w:rPr>
+        <w:t xml:space="preserve">## # Description: df [6 × 4]</w:t>
+      </w:r>
+      <w:r>
+        <w:br/>
+      </w:r>
+      <w:r>
+        <w:rPr>
+          <w:rStyle w:val="VerbatimChar"/>
+        </w:rPr>
+        <w:t xml:space="preserve">##   doc_id word       sentiment text     </w:t>
+      </w:r>
+      <w:r>
+        <w:br/>
+      </w:r>
+      <w:r>
+        <w:rPr>
+          <w:rStyle w:val="VerbatimChar"/>
+        </w:rPr>
+        <w:t xml:space="preserve">##   &lt;fct&gt;  &lt;chr&gt;      &lt;chr&gt;     &lt;chr&gt;    </w:t>
+      </w:r>
+      <w:r>
+        <w:br/>
+      </w:r>
+      <w:r>
+        <w:rPr>
+          <w:rStyle w:val="VerbatimChar"/>
+        </w:rPr>
+        <w:t xml:space="preserve">## 1 1      nice       positive  "\"\"..."</w:t>
+      </w:r>
+      <w:r>
+        <w:br/>
+      </w:r>
+      <w:r>
+        <w:rPr>
+          <w:rStyle w:val="VerbatimChar"/>
+        </w:rPr>
+        <w:t xml:space="preserve">## 2 1      invaluable positive  "\"\"..."</w:t>
+      </w:r>
+      <w:r>
+        <w:br/>
+      </w:r>
+      <w:r>
+        <w:rPr>
+          <w:rStyle w:val="VerbatimChar"/>
+        </w:rPr>
+        <w:t xml:space="preserve">## 3 1      facilitate positive  "\"\"..."</w:t>
+      </w:r>
+      <w:r>
+        <w:br/>
+      </w:r>
+      <w:r>
+        <w:rPr>
+          <w:rStyle w:val="VerbatimChar"/>
+        </w:rPr>
+        <w:t xml:space="preserve">## 4 1      difficult  negative  "\"\"..."</w:t>
+      </w:r>
+      <w:r>
+        <w:br/>
+      </w:r>
+      <w:r>
+        <w:rPr>
+          <w:rStyle w:val="VerbatimChar"/>
+        </w:rPr>
+        <w:t xml:space="preserve">## 5 1      benefits   positive  "\"\"..."</w:t>
+      </w:r>
+      <w:r>
+        <w:br/>
+      </w:r>
+      <w:r>
+        <w:rPr>
+          <w:rStyle w:val="VerbatimChar"/>
+        </w:rPr>
+        <w:t xml:space="preserve">## 6 1      easier     positive  "\"\"..."</w:t>
+      </w:r>
+    </w:p>
+    <w:p>
+      <w:pPr>
+        <w:pStyle w:val="SourceCode"/>
+      </w:pPr>
+      <w:r>
+        <w:rPr>
+          <w:rStyle w:val="VerbatimChar"/>
+        </w:rPr>
+        <w:t xml:space="preserve">## readtext object consisting of 2 documents and 0 docvars.</w:t>
+      </w:r>
+      <w:r>
+        <w:br/>
+      </w:r>
+      <w:r>
+        <w:rPr>
+          <w:rStyle w:val="VerbatimChar"/>
+        </w:rPr>
+        <w:t xml:space="preserve">## # Description: df [2 × 3]</w:t>
+      </w:r>
+      <w:r>
+        <w:br/>
+      </w:r>
+      <w:r>
+        <w:rPr>
+          <w:rStyle w:val="VerbatimChar"/>
+        </w:rPr>
+        <w:t xml:space="preserve">##   sentiment     n text     </w:t>
+      </w:r>
+      <w:r>
+        <w:br/>
+      </w:r>
+      <w:r>
+        <w:rPr>
+          <w:rStyle w:val="VerbatimChar"/>
+        </w:rPr>
+        <w:t xml:space="preserve">##   &lt;chr&gt;     &lt;int&gt; &lt;chr&gt;    </w:t>
+      </w:r>
+      <w:r>
+        <w:br/>
+      </w:r>
+      <w:r>
+        <w:rPr>
+          <w:rStyle w:val="VerbatimChar"/>
+        </w:rPr>
+        <w:t xml:space="preserve">## 1 negative     24 "\"\"..."</w:t>
+      </w:r>
+      <w:r>
+        <w:br/>
+      </w:r>
+      <w:r>
+        <w:rPr>
+          <w:rStyle w:val="VerbatimChar"/>
+        </w:rPr>
+        <w:t xml:space="preserve">## 2 positive     62 "\"\"..."</w:t>
+      </w:r>
+    </w:p>
+    <w:p>
+      <w:pPr>
+        <w:pStyle w:val="SourceCode"/>
+      </w:pPr>
+      <w:r>
+        <w:rPr>
+          <w:rStyle w:val="VerbatimChar"/>
+        </w:rPr>
+        <w:t xml:space="preserve">## readtext object consisting of 6 documents and 1 docvar.</w:t>
+      </w:r>
+      <w:r>
+        <w:br/>
+      </w:r>
+      <w:r>
+        <w:rPr>
+          <w:rStyle w:val="VerbatimChar"/>
+        </w:rPr>
+        <w:t xml:space="preserve">## # Description: df [6 × 4]</w:t>
+      </w:r>
+      <w:r>
+        <w:br/>
+      </w:r>
+      <w:r>
+        <w:rPr>
+          <w:rStyle w:val="VerbatimChar"/>
+        </w:rPr>
+        <w:t xml:space="preserve">##   word      sentiment     n text     </w:t>
+      </w:r>
+      <w:r>
+        <w:br/>
+      </w:r>
+      <w:r>
+        <w:rPr>
+          <w:rStyle w:val="VerbatimChar"/>
+        </w:rPr>
+        <w:t xml:space="preserve">##   &lt;chr&gt;     &lt;chr&gt;     &lt;int&gt; &lt;chr&gt;    </w:t>
+      </w:r>
+      <w:r>
+        <w:br/>
+      </w:r>
+      <w:r>
+        <w:rPr>
+          <w:rStyle w:val="VerbatimChar"/>
+        </w:rPr>
+        <w:t xml:space="preserve">## 1 helpful   positive      8 "\"\"..."</w:t>
+      </w:r>
+      <w:r>
+        <w:br/>
+      </w:r>
+      <w:r>
+        <w:rPr>
+          <w:rStyle w:val="VerbatimChar"/>
+        </w:rPr>
+        <w:t xml:space="preserve">## 2 benefit   positive      4 "\"\"..."</w:t>
+      </w:r>
+      <w:r>
+        <w:br/>
+      </w:r>
+      <w:r>
+        <w:rPr>
+          <w:rStyle w:val="VerbatimChar"/>
+        </w:rPr>
+        <w:t xml:space="preserve">## 3 difficult negative      4 "\"\"..."</w:t>
+      </w:r>
+      <w:r>
+        <w:br/>
+      </w:r>
+      <w:r>
+        <w:rPr>
+          <w:rStyle w:val="VerbatimChar"/>
+        </w:rPr>
+        <w:t xml:space="preserve">## 4 enjoyed   positive      4 "\"\"..."</w:t>
+      </w:r>
+      <w:r>
+        <w:br/>
+      </w:r>
+      <w:r>
+        <w:rPr>
+          <w:rStyle w:val="VerbatimChar"/>
+        </w:rPr>
+        <w:t xml:space="preserve">## 5 nice      positive      4 "\"\"..."</w:t>
+      </w:r>
+      <w:r>
+        <w:br/>
+      </w:r>
+      <w:r>
+        <w:rPr>
+          <w:rStyle w:val="VerbatimChar"/>
+        </w:rPr>
+        <w:t xml:space="preserve">## 6 easy      positive      3 "\"\"..."</w:t>
+      </w:r>
+    </w:p>
+    <w:p>
+      <w:pPr>
+        <w:pStyle w:val="SourceCode"/>
+      </w:pPr>
+      <w:r>
+        <w:rPr>
+          <w:rStyle w:val="VerbatimChar"/>
+        </w:rPr>
+        <w:t xml:space="preserve">## readtext object consisting of 2 documents and 1 docvar.</w:t>
+      </w:r>
+      <w:r>
+        <w:br/>
+      </w:r>
+      <w:r>
+        <w:rPr>
+          <w:rStyle w:val="VerbatimChar"/>
+        </w:rPr>
+        <w:t xml:space="preserve">## # Description: df [2 × 4]</w:t>
+      </w:r>
+      <w:r>
+        <w:br/>
+      </w:r>
+      <w:r>
+        <w:rPr>
+          <w:rStyle w:val="VerbatimChar"/>
+        </w:rPr>
+        <w:t xml:space="preserve">##   doc_id sentiment     n text     </w:t>
+      </w:r>
+      <w:r>
+        <w:br/>
+      </w:r>
+      <w:r>
+        <w:rPr>
+          <w:rStyle w:val="VerbatimChar"/>
+        </w:rPr>
+        <w:t xml:space="preserve">## * &lt;fct&gt;  &lt;chr&gt;     &lt;int&gt; &lt;chr&gt;    </w:t>
+      </w:r>
+      <w:r>
+        <w:br/>
+      </w:r>
+      <w:r>
+        <w:rPr>
+          <w:rStyle w:val="VerbatimChar"/>
+        </w:rPr>
+        <w:t xml:space="preserve">## 1 1      negative     24 "\"\"..."</w:t>
+      </w:r>
+      <w:r>
+        <w:br/>
+      </w:r>
+      <w:r>
+        <w:rPr>
+          <w:rStyle w:val="VerbatimChar"/>
+        </w:rPr>
+        <w:t xml:space="preserve">## 2 1      positive     62 "\"\"..."</w:t>
+      </w:r>
+    </w:p>
+    <w:p>
+      <w:pPr>
+        <w:pStyle w:val="SourceCode"/>
+      </w:pPr>
+      <w:r>
+        <w:rPr>
+          <w:rStyle w:val="VerbatimChar"/>
+        </w:rPr>
+        <w:t xml:space="preserve">## readtext object consisting of 2 documents and 0 docvars.</w:t>
+      </w:r>
+      <w:r>
+        <w:br/>
+      </w:r>
+      <w:r>
+        <w:rPr>
+          <w:rStyle w:val="VerbatimChar"/>
+        </w:rPr>
+        <w:t xml:space="preserve">## # Description: df [2 × 3]</w:t>
+      </w:r>
+      <w:r>
+        <w:br/>
+      </w:r>
+      <w:r>
+        <w:rPr>
+          <w:rStyle w:val="VerbatimChar"/>
+        </w:rPr>
+        <w:t xml:space="preserve">##   sentiment     n text     </w:t>
+      </w:r>
+      <w:r>
+        <w:br/>
+      </w:r>
+      <w:r>
+        <w:rPr>
+          <w:rStyle w:val="VerbatimChar"/>
+        </w:rPr>
+        <w:t xml:space="preserve">##   &lt;chr&gt;     &lt;int&gt; &lt;chr&gt;    </w:t>
+      </w:r>
+      <w:r>
+        <w:br/>
+      </w:r>
+      <w:r>
+        <w:rPr>
+          <w:rStyle w:val="VerbatimChar"/>
+        </w:rPr>
+        <w:t xml:space="preserve">## 1 negative     24 "\"\"..."</w:t>
+      </w:r>
+      <w:r>
+        <w:br/>
+      </w:r>
+      <w:r>
+        <w:rPr>
+          <w:rStyle w:val="VerbatimChar"/>
+        </w:rPr>
+        <w:t xml:space="preserve">## 2 positive     62 "\"\"..."</w:t>
+      </w:r>
+    </w:p>
+    <w:p>
+      <w:pPr>
+        <w:pStyle w:val="SourceCode"/>
+      </w:pPr>
+      <w:r>
+        <w:rPr>
+          <w:rStyle w:val="VerbatimChar"/>
+        </w:rPr>
+        <w:t xml:space="preserve">## readtext object consisting of 6 documents and 1 docvar.</w:t>
+      </w:r>
+      <w:r>
+        <w:br/>
+      </w:r>
+      <w:r>
+        <w:rPr>
+          <w:rStyle w:val="VerbatimChar"/>
+        </w:rPr>
+        <w:t xml:space="preserve">## # Description: df [6 × 4]</w:t>
+      </w:r>
+      <w:r>
+        <w:br/>
+      </w:r>
+      <w:r>
+        <w:rPr>
+          <w:rStyle w:val="VerbatimChar"/>
+        </w:rPr>
+        <w:t xml:space="preserve">##   word      sentiment     n text     </w:t>
+      </w:r>
+      <w:r>
+        <w:br/>
+      </w:r>
+      <w:r>
+        <w:rPr>
+          <w:rStyle w:val="VerbatimChar"/>
+        </w:rPr>
+        <w:t xml:space="preserve">##   &lt;chr&gt;     &lt;chr&gt;     &lt;int&gt; &lt;chr&gt;    </w:t>
+      </w:r>
+      <w:r>
+        <w:br/>
+      </w:r>
+      <w:r>
+        <w:rPr>
+          <w:rStyle w:val="VerbatimChar"/>
+        </w:rPr>
+        <w:t xml:space="preserve">## 1 helpful   positive      8 "\"\"..."</w:t>
+      </w:r>
+      <w:r>
+        <w:br/>
+      </w:r>
+      <w:r>
+        <w:rPr>
+          <w:rStyle w:val="VerbatimChar"/>
+        </w:rPr>
+        <w:t xml:space="preserve">## 2 benefit   positive      4 "\"\"..."</w:t>
+      </w:r>
+      <w:r>
+        <w:br/>
+      </w:r>
+      <w:r>
+        <w:rPr>
+          <w:rStyle w:val="VerbatimChar"/>
+        </w:rPr>
+        <w:t xml:space="preserve">## 3 difficult negative      4 "\"\"..."</w:t>
+      </w:r>
+      <w:r>
+        <w:br/>
+      </w:r>
+      <w:r>
+        <w:rPr>
+          <w:rStyle w:val="VerbatimChar"/>
+        </w:rPr>
+        <w:t xml:space="preserve">## 4 enjoyed   positive      4 "\"\"..."</w:t>
+      </w:r>
+      <w:r>
+        <w:br/>
+      </w:r>
+      <w:r>
+        <w:rPr>
+          <w:rStyle w:val="VerbatimChar"/>
+        </w:rPr>
+        <w:t xml:space="preserve">## 5 nice      positive      4 "\"\"..."</w:t>
+      </w:r>
+      <w:r>
+        <w:br/>
+      </w:r>
+      <w:r>
+        <w:rPr>
+          <w:rStyle w:val="VerbatimChar"/>
+        </w:rPr>
+        <w:t xml:space="preserve">## 6 easy      positive      3 "\"\"..."</w:t>
+      </w:r>
+    </w:p>
+    <w:p>
+      <w:pPr>
+        <w:pStyle w:val="SourceCode"/>
+      </w:pPr>
+      <w:r>
+        <w:rPr>
+          <w:rStyle w:val="NormalTok"/>
+        </w:rPr>
+        <w:t xml:space="preserve">CEPEHQ_tidy_bing </w:t>
+      </w:r>
+      <w:r>
+        <w:rPr>
+          <w:rStyle w:val="OtherTok"/>
+        </w:rPr>
+        <w:t xml:space="preserve">&lt;-</w:t>
+      </w:r>
+      <w:r>
+        <w:rPr>
+          <w:rStyle w:val="NormalTok"/>
+        </w:rPr>
+        <w:t xml:space="preserve">  CEPEHQ_tidy</w:t>
+      </w:r>
+      <w:r>
+        <w:rPr>
+          <w:rStyle w:val="SpecialCharTok"/>
+        </w:rPr>
+        <w:t xml:space="preserve">%&gt;%</w:t>
+      </w:r>
+      <w:r>
+        <w:rPr>
+          <w:rStyle w:val="NormalTok"/>
+        </w:rPr>
+        <w:t xml:space="preserve"> </w:t>
+      </w:r>
+      <w:r>
+        <w:br/>
+      </w:r>
+      <w:r>
+        <w:rPr>
+          <w:rStyle w:val="NormalTok"/>
+        </w:rPr>
+        <w:t xml:space="preserve">  </w:t>
+      </w:r>
+      <w:r>
+        <w:rPr>
+          <w:rStyle w:val="FunctionTok"/>
+        </w:rPr>
+        <w:t xml:space="preserve">inner_join</w:t>
+      </w:r>
+      <w:r>
+        <w:rPr>
+          <w:rStyle w:val="NormalTok"/>
+        </w:rPr>
+        <w:t xml:space="preserve">(</w:t>
+      </w:r>
+      <w:r>
+        <w:rPr>
+          <w:rStyle w:val="FunctionTok"/>
+        </w:rPr>
+        <w:t xml:space="preserve">get_sentiments</w:t>
+      </w:r>
+      <w:r>
+        <w:rPr>
+          <w:rStyle w:val="NormalTok"/>
+        </w:rPr>
+        <w:t xml:space="preserve">(</w:t>
+      </w:r>
+      <w:r>
+        <w:rPr>
+          <w:rStyle w:val="StringTok"/>
+        </w:rPr>
+        <w:t xml:space="preserve">"bing"</w:t>
+      </w:r>
+      <w:r>
+        <w:rPr>
+          <w:rStyle w:val="NormalTok"/>
+        </w:rPr>
+        <w:t xml:space="preserve">)) </w:t>
+      </w:r>
+      <w:r>
+        <w:rPr>
+          <w:rStyle w:val="SpecialCharTok"/>
+        </w:rPr>
+        <w:t xml:space="preserve">%&gt;%</w:t>
+      </w:r>
+      <w:r>
+        <w:rPr>
+          <w:rStyle w:val="NormalTok"/>
+        </w:rPr>
+        <w:t xml:space="preserve"> </w:t>
+      </w:r>
+      <w:r>
+        <w:br/>
+      </w:r>
+      <w:r>
+        <w:rPr>
+          <w:rStyle w:val="NormalTok"/>
+        </w:rPr>
+        <w:t xml:space="preserve">  </w:t>
+      </w:r>
+      <w:r>
+        <w:rPr>
+          <w:rStyle w:val="FunctionTok"/>
+        </w:rPr>
+        <w:t xml:space="preserve">count</w:t>
+      </w:r>
+      <w:r>
+        <w:rPr>
+          <w:rStyle w:val="NormalTok"/>
+        </w:rPr>
+        <w:t xml:space="preserve">(sentiment) </w:t>
+      </w:r>
+      <w:r>
+        <w:rPr>
+          <w:rStyle w:val="SpecialCharTok"/>
+        </w:rPr>
+        <w:t xml:space="preserve">%&gt;%</w:t>
+      </w:r>
+      <w:r>
+        <w:rPr>
+          <w:rStyle w:val="NormalTok"/>
+        </w:rPr>
+        <w:t xml:space="preserve"> </w:t>
+      </w:r>
+      <w:r>
+        <w:br/>
+      </w:r>
+      <w:r>
+        <w:rPr>
+          <w:rStyle w:val="NormalTok"/>
+        </w:rPr>
+        <w:t xml:space="preserve">  </w:t>
+      </w:r>
+      <w:r>
+        <w:rPr>
+          <w:rStyle w:val="FunctionTok"/>
+        </w:rPr>
+        <w:t xml:space="preserve">spread</w:t>
+      </w:r>
+      <w:r>
+        <w:rPr>
+          <w:rStyle w:val="NormalTok"/>
+        </w:rPr>
+        <w:t xml:space="preserve">(sentiment, n, </w:t>
+      </w:r>
+      <w:r>
+        <w:rPr>
+          <w:rStyle w:val="AttributeTok"/>
+        </w:rPr>
+        <w:t xml:space="preserve">fill=</w:t>
+      </w:r>
+      <w:r>
+        <w:rPr>
+          <w:rStyle w:val="DecValTok"/>
+        </w:rPr>
+        <w:t xml:space="preserve">0</w:t>
+      </w:r>
+      <w:r>
+        <w:rPr>
+          <w:rStyle w:val="NormalTok"/>
+        </w:rPr>
+        <w:t xml:space="preserve">) </w:t>
+      </w:r>
+      <w:r>
+        <w:rPr>
+          <w:rStyle w:val="SpecialCharTok"/>
+        </w:rPr>
+        <w:t xml:space="preserve">%&gt;%</w:t>
+      </w:r>
+      <w:r>
+        <w:rPr>
+          <w:rStyle w:val="NormalTok"/>
+        </w:rPr>
+        <w:t xml:space="preserve"> </w:t>
+      </w:r>
+      <w:r>
+        <w:br/>
+      </w:r>
+      <w:r>
+        <w:rPr>
+          <w:rStyle w:val="NormalTok"/>
+        </w:rPr>
+        <w:t xml:space="preserve">  </w:t>
+      </w:r>
+      <w:r>
+        <w:rPr>
+          <w:rStyle w:val="FunctionTok"/>
+        </w:rPr>
+        <w:t xml:space="preserve">mutate</w:t>
+      </w:r>
+      <w:r>
+        <w:rPr>
+          <w:rStyle w:val="NormalTok"/>
+        </w:rPr>
+        <w:t xml:space="preserve">(</w:t>
+      </w:r>
+      <w:r>
+        <w:rPr>
+          <w:rStyle w:val="AttributeTok"/>
+        </w:rPr>
+        <w:t xml:space="preserve">total_score =</w:t>
+      </w:r>
+      <w:r>
+        <w:rPr>
+          <w:rStyle w:val="NormalTok"/>
+        </w:rPr>
+        <w:t xml:space="preserve"> positive </w:t>
+      </w:r>
+      <w:r>
+        <w:rPr>
+          <w:rStyle w:val="SpecialCharTok"/>
+        </w:rPr>
+        <w:t xml:space="preserve">-</w:t>
+      </w:r>
+      <w:r>
+        <w:rPr>
+          <w:rStyle w:val="NormalTok"/>
+        </w:rPr>
+        <w:t xml:space="preserve"> negative)</w:t>
+      </w:r>
+    </w:p>
+    <w:p>
+      <w:pPr>
+        <w:pStyle w:val="SourceCode"/>
+      </w:pPr>
+      <w:r>
+        <w:rPr>
+          <w:rStyle w:val="NormalTok"/>
+        </w:rPr>
+        <w:t xml:space="preserve">CEPEHQ_tidy_bing </w:t>
+      </w:r>
+      <w:r>
+        <w:rPr>
+          <w:rStyle w:val="SpecialCharTok"/>
+        </w:rPr>
+        <w:t xml:space="preserve">%&gt;%</w:t>
+      </w:r>
+      <w:r>
+        <w:rPr>
+          <w:rStyle w:val="NormalTok"/>
+        </w:rPr>
+        <w:t xml:space="preserve"> </w:t>
+      </w:r>
+      <w:r>
+        <w:br/>
+      </w:r>
+      <w:r>
+        <w:rPr>
+          <w:rStyle w:val="NormalTok"/>
+        </w:rPr>
+        <w:t xml:space="preserve">  </w:t>
+      </w:r>
+      <w:r>
+        <w:rPr>
+          <w:rStyle w:val="FunctionTok"/>
+        </w:rPr>
+        <w:t xml:space="preserve">summarize</w:t>
+      </w:r>
+      <w:r>
+        <w:rPr>
+          <w:rStyle w:val="NormalTok"/>
+        </w:rPr>
+        <w:t xml:space="preserve">(</w:t>
+      </w:r>
+      <w:r>
+        <w:rPr>
+          <w:rStyle w:val="FunctionTok"/>
+        </w:rPr>
+        <w:t xml:space="preserve">max</w:t>
+      </w:r>
+      <w:r>
+        <w:rPr>
+          <w:rStyle w:val="NormalTok"/>
+        </w:rPr>
+        <w:t xml:space="preserve">(total_score), </w:t>
+      </w:r>
+      <w:r>
+        <w:rPr>
+          <w:rStyle w:val="FunctionTok"/>
+        </w:rPr>
+        <w:t xml:space="preserve">min</w:t>
+      </w:r>
+      <w:r>
+        <w:rPr>
+          <w:rStyle w:val="NormalTok"/>
+        </w:rPr>
+        <w:t xml:space="preserve">(total_score)) </w:t>
+      </w:r>
+    </w:p>
+    <w:p>
+      <w:pPr>
+        <w:pStyle w:val="SourceCode"/>
+      </w:pPr>
+      <w:r>
+        <w:rPr>
+          <w:rStyle w:val="VerbatimChar"/>
+        </w:rPr>
+        <w:t xml:space="preserve">##   max(total_score) min(total_score)</w:t>
+      </w:r>
+      <w:r>
+        <w:br/>
+      </w:r>
+      <w:r>
+        <w:rPr>
+          <w:rStyle w:val="VerbatimChar"/>
+        </w:rPr>
+        <w:t xml:space="preserve">## 1               38               38</w:t>
+      </w:r>
+    </w:p>
+    <w:p>
+      <w:pPr>
+        <w:pStyle w:val="SourceCode"/>
+      </w:pPr>
+      <w:r>
+        <w:rPr>
+          <w:rStyle w:val="NormalTok"/>
+        </w:rPr>
+        <w:t xml:space="preserve">knitr</w:t>
+      </w:r>
+      <w:r>
+        <w:rPr>
+          <w:rStyle w:val="SpecialCharTok"/>
+        </w:rPr>
+        <w:t xml:space="preserve">::</w:t>
+      </w:r>
+      <w:r>
+        <w:rPr>
+          <w:rStyle w:val="FunctionTok"/>
+        </w:rPr>
+        <w:t xml:space="preserve">kable</w:t>
+      </w:r>
+      <w:r>
+        <w:rPr>
+          <w:rStyle w:val="NormalTok"/>
+        </w:rPr>
+        <w:t xml:space="preserve">(CEPEHQ_tidy_bing) </w:t>
+      </w:r>
+    </w:p>
+    <w:p>
+      <w:pPr>
+        <w:pStyle w:val="FirstParagraph"/>
+      </w:pPr>
+    </w:p>
+    <w:p>
+      <w:pPr>
+        <w:pStyle w:val="SourceCode"/>
+      </w:pPr>
+      <w:r>
+        <w:rPr>
+          <w:rStyle w:val="CommentTok"/>
+        </w:rPr>
+        <w:t xml:space="preserve"># install.packages(pdftools)</w:t>
+      </w:r>
+      <w:r>
+        <w:br/>
+      </w:r>
+      <w:r>
+        <w:rPr>
+          <w:rStyle w:val="CommentTok"/>
+        </w:rPr>
+        <w:t xml:space="preserve"># split PDF into pages stored in figures/sample-content/pdf_embed_example/split/</w:t>
+      </w:r>
+      <w:r>
+        <w:br/>
+      </w:r>
+      <w:r>
+        <w:rPr>
+          <w:rStyle w:val="CommentTok"/>
+        </w:rPr>
+        <w:t xml:space="preserve"># pdftools::pdf_split("figures/sample-content/pdf_embed_example/Lyngs2020_FB.pdf",</w:t>
+      </w:r>
+      <w:r>
+        <w:br/>
+      </w:r>
+      <w:r>
+        <w:rPr>
+          <w:rStyle w:val="CommentTok"/>
+        </w:rPr>
+        <w:t xml:space="preserve">#        output = "figures/sample-content/pdf_embed_example/split/")</w:t>
+      </w:r>
+      <w:r>
+        <w:br/>
+      </w:r>
+      <w:r>
+        <w:br/>
+      </w:r>
+      <w:r>
+        <w:rPr>
+          <w:rStyle w:val="CommentTok"/>
+        </w:rPr>
+        <w:t xml:space="preserve"># grab the pages</w:t>
+      </w:r>
+      <w:r>
+        <w:br/>
+      </w:r>
+      <w:r>
+        <w:rPr>
+          <w:rStyle w:val="NormalTok"/>
+        </w:rPr>
+        <w:t xml:space="preserve">pages </w:t>
+      </w:r>
+      <w:r>
+        <w:rPr>
+          <w:rStyle w:val="OtherTok"/>
+        </w:rPr>
+        <w:t xml:space="preserve">&lt;-</w:t>
+      </w:r>
+      <w:r>
+        <w:rPr>
+          <w:rStyle w:val="NormalTok"/>
+        </w:rPr>
+        <w:t xml:space="preserve"> </w:t>
+      </w:r>
+      <w:r>
+        <w:rPr>
+          <w:rStyle w:val="FunctionTok"/>
+        </w:rPr>
+        <w:t xml:space="preserve">list.files</w:t>
+      </w:r>
+      <w:r>
+        <w:rPr>
+          <w:rStyle w:val="NormalTok"/>
+        </w:rPr>
+        <w:t xml:space="preserve">(</w:t>
+      </w:r>
+      <w:r>
+        <w:rPr>
+          <w:rStyle w:val="StringTok"/>
+        </w:rPr>
+        <w:t xml:space="preserve">"figures/sample-content/pdf_embed_example/split"</w:t>
+      </w:r>
+      <w:r>
+        <w:rPr>
+          <w:rStyle w:val="NormalTok"/>
+        </w:rPr>
+        <w:t xml:space="preserve">, </w:t>
+      </w:r>
+      <w:r>
+        <w:rPr>
+          <w:rStyle w:val="AttributeTok"/>
+        </w:rPr>
+        <w:t xml:space="preserve">full.names =</w:t>
+      </w:r>
+      <w:r>
+        <w:rPr>
+          <w:rStyle w:val="NormalTok"/>
+        </w:rPr>
+        <w:t xml:space="preserve"> </w:t>
+      </w:r>
+      <w:r>
+        <w:rPr>
+          <w:rStyle w:val="ConstantTok"/>
+        </w:rPr>
+        <w:t xml:space="preserve">TRUE</w:t>
+      </w:r>
+      <w:r>
+        <w:rPr>
+          <w:rStyle w:val="NormalTok"/>
+        </w:rPr>
+        <w:t xml:space="preserve">)</w:t>
+      </w:r>
+      <w:r>
+        <w:br/>
+      </w:r>
+      <w:r>
+        <w:br/>
+      </w:r>
+      <w:r>
+        <w:rPr>
+          <w:rStyle w:val="CommentTok"/>
+        </w:rPr>
+        <w:t xml:space="preserve"># set how wide you want the inserted PDFs to be: </w:t>
+      </w:r>
+      <w:r>
+        <w:br/>
+      </w:r>
+      <w:r>
+        <w:rPr>
+          <w:rStyle w:val="CommentTok"/>
+        </w:rPr>
+        <w:t xml:space="preserve"># 1.0 is 100 per cent of the oxforddown PDF page width;</w:t>
+      </w:r>
+      <w:r>
+        <w:br/>
+      </w:r>
+      <w:r>
+        <w:rPr>
+          <w:rStyle w:val="CommentTok"/>
+        </w:rPr>
+        <w:t xml:space="preserve"># you may want to make it a bit bigger</w:t>
+      </w:r>
+      <w:r>
+        <w:br/>
+      </w:r>
+      <w:r>
+        <w:rPr>
+          <w:rStyle w:val="NormalTok"/>
+        </w:rPr>
+        <w:t xml:space="preserve">pdf_width </w:t>
+      </w:r>
+      <w:r>
+        <w:rPr>
+          <w:rStyle w:val="OtherTok"/>
+        </w:rPr>
+        <w:t xml:space="preserve">&lt;-</w:t>
+      </w:r>
+      <w:r>
+        <w:rPr>
+          <w:rStyle w:val="NormalTok"/>
+        </w:rPr>
+        <w:t xml:space="preserve"> </w:t>
+      </w:r>
+      <w:r>
+        <w:rPr>
+          <w:rStyle w:val="FloatTok"/>
+        </w:rPr>
+        <w:t xml:space="preserve">1.2</w:t>
+      </w:r>
+      <w:r>
+        <w:br/>
+      </w:r>
+      <w:r>
+        <w:br/>
+      </w:r>
+      <w:r>
+        <w:rPr>
+          <w:rStyle w:val="CommentTok"/>
+        </w:rPr>
+        <w:t xml:space="preserve"># for each PDF page, insert it nicely and</w:t>
+      </w:r>
+      <w:r>
+        <w:br/>
+      </w:r>
+      <w:r>
+        <w:rPr>
+          <w:rStyle w:val="CommentTok"/>
+        </w:rPr>
+        <w:t xml:space="preserve"># end with a page break</w:t>
+      </w:r>
+      <w:r>
+        <w:br/>
+      </w:r>
+      <w:r>
+        <w:rPr>
+          <w:rStyle w:val="FunctionTok"/>
+        </w:rPr>
+        <w:t xml:space="preserve">cat</w:t>
+      </w:r>
+      <w:r>
+        <w:rPr>
+          <w:rStyle w:val="NormalTok"/>
+        </w:rPr>
+        <w:t xml:space="preserve">(stringr</w:t>
+      </w:r>
+      <w:r>
+        <w:rPr>
+          <w:rStyle w:val="SpecialCharTok"/>
+        </w:rPr>
+        <w:t xml:space="preserve">::</w:t>
+      </w:r>
+      <w:r>
+        <w:rPr>
+          <w:rStyle w:val="FunctionTok"/>
+        </w:rPr>
+        <w:t xml:space="preserve">str_c</w:t>
+      </w:r>
+      <w:r>
+        <w:rPr>
+          <w:rStyle w:val="NormalTok"/>
+        </w:rPr>
+        <w:t xml:space="preserve">(</w:t>
+      </w:r>
+      <w:r>
+        <w:rPr>
+          <w:rStyle w:val="StringTok"/>
+        </w:rPr>
+        <w:t xml:space="preserve">"</w:t>
+      </w:r>
+      <w:r>
+        <w:rPr>
+          <w:rStyle w:val="SpecialCharTok"/>
+        </w:rPr>
+        <w:t xml:space="preserve">\\</w:t>
+      </w:r>
+      <w:r>
+        <w:rPr>
+          <w:rStyle w:val="StringTok"/>
+        </w:rPr>
+        <w:t xml:space="preserve">newpage </w:t>
+      </w:r>
+      <w:r>
+        <w:rPr>
+          <w:rStyle w:val="SpecialCharTok"/>
+        </w:rPr>
+        <w:t xml:space="preserve">\\</w:t>
+      </w:r>
+      <w:r>
+        <w:rPr>
+          <w:rStyle w:val="StringTok"/>
+        </w:rPr>
+        <w:t xml:space="preserve">begin{center} </w:t>
+      </w:r>
+      <w:r>
+        <w:rPr>
+          <w:rStyle w:val="SpecialCharTok"/>
+        </w:rPr>
+        <w:t xml:space="preserve">\\</w:t>
+      </w:r>
+      <w:r>
+        <w:rPr>
+          <w:rStyle w:val="StringTok"/>
+        </w:rPr>
+        <w:t xml:space="preserve">makebox[</w:t>
+      </w:r>
+      <w:r>
+        <w:rPr>
+          <w:rStyle w:val="SpecialCharTok"/>
+        </w:rPr>
+        <w:t xml:space="preserve">\\</w:t>
+      </w:r>
+      <w:r>
+        <w:rPr>
+          <w:rStyle w:val="StringTok"/>
+        </w:rPr>
+        <w:t xml:space="preserve">linewidth][c]{</w:t>
+      </w:r>
+      <w:r>
+        <w:rPr>
+          <w:rStyle w:val="SpecialCharTok"/>
+        </w:rPr>
+        <w:t xml:space="preserve">\\</w:t>
+      </w:r>
+      <w:r>
+        <w:rPr>
+          <w:rStyle w:val="StringTok"/>
+        </w:rPr>
+        <w:t xml:space="preserve">includegraphics[width="</w:t>
+      </w:r>
+      <w:r>
+        <w:rPr>
+          <w:rStyle w:val="NormalTok"/>
+        </w:rPr>
+        <w:t xml:space="preserve">, pdf_width, </w:t>
+      </w:r>
+      <w:r>
+        <w:rPr>
+          <w:rStyle w:val="StringTok"/>
+        </w:rPr>
+        <w:t xml:space="preserve">"</w:t>
+      </w:r>
+      <w:r>
+        <w:rPr>
+          <w:rStyle w:val="SpecialCharTok"/>
+        </w:rPr>
+        <w:t xml:space="preserve">\\</w:t>
+      </w:r>
+      <w:r>
+        <w:rPr>
+          <w:rStyle w:val="StringTok"/>
+        </w:rPr>
+        <w:t xml:space="preserve">linewidth]{"</w:t>
+      </w:r>
+      <w:r>
+        <w:rPr>
+          <w:rStyle w:val="NormalTok"/>
+        </w:rPr>
+        <w:t xml:space="preserve">, pages, </w:t>
+      </w:r>
+      <w:r>
+        <w:rPr>
+          <w:rStyle w:val="StringTok"/>
+        </w:rPr>
+        <w:t xml:space="preserve">"}} </w:t>
+      </w:r>
+      <w:r>
+        <w:rPr>
+          <w:rStyle w:val="SpecialCharTok"/>
+        </w:rPr>
+        <w:t xml:space="preserve">\\</w:t>
+      </w:r>
+      <w:r>
+        <w:rPr>
+          <w:rStyle w:val="StringTok"/>
+        </w:rPr>
+        <w:t xml:space="preserve">end{center}"</w:t>
+      </w:r>
+      <w:r>
+        <w:rPr>
+          <w:rStyle w:val="NormalTok"/>
+        </w:rPr>
+        <w:t xml:space="preserve">))</w:t>
+      </w:r>
+    </w:p>
+    <w:p>
+      <w:pPr>
+        <w:pStyle w:val="FirstParagraph"/>
+      </w:pPr>
+      <w:r>
+        <w:t xml:space="preserve"> </w:t>
+      </w:r>
+      <w:r>
+        <w:t xml:space="preserve"> </w:t>
+      </w:r>
+      <w:r>
+        <w:t xml:space="preserve"> </w:t>
+      </w:r>
+      <w:r>
+        <w:t xml:space="preserve"> </w:t>
+      </w:r>
+      <w:r>
+        <w:t xml:space="preserve"> </w:t>
+      </w:r>
+      <w:r>
+        <w:t xml:space="preserve"> </w:t>
+      </w:r>
+    </w:p>
     <w:bookmarkEnd w:id="109"/>
-    <w:bookmarkStart w:id="110" w:name="sentiment-analysis"/>
-    <w:p>
-      <w:pPr>
-        <w:pStyle w:val="Heading1"/>
-      </w:pPr>
-      <w:r>
-        <w:rPr>
-          <w:rStyle w:val="SectionNumber"/>
-        </w:rPr>
-        <w:t xml:space="preserve">4</w:t>
-      </w:r>
-      <w:r>
-        <w:tab/>
-      </w:r>
-      <w:r>
-        <w:t xml:space="preserve">Sentiment analysis</w:t>
-      </w:r>
-    </w:p>
-    <w:p>
-      <w:pPr>
-        <w:pStyle w:val="SourceCode"/>
-      </w:pPr>
-      <w:r>
-        <w:rPr>
-          <w:rStyle w:val="VerbatimChar"/>
-        </w:rPr>
-        <w:t xml:space="preserve">## # A tibble: 6 × 2</w:t>
-      </w:r>
-      <w:r>
-        <w:br/>
-      </w:r>
-      <w:r>
-        <w:rPr>
-          <w:rStyle w:val="VerbatimChar"/>
-        </w:rPr>
-        <w:t xml:space="preserve">##   word       sentiment</w:t>
-      </w:r>
-      <w:r>
-        <w:br/>
-      </w:r>
-      <w:r>
-        <w:rPr>
-          <w:rStyle w:val="VerbatimChar"/>
-        </w:rPr>
-        <w:t xml:space="preserve">##   &lt;chr&gt;      &lt;chr&gt;    </w:t>
-      </w:r>
-      <w:r>
-        <w:br/>
-      </w:r>
-      <w:r>
-        <w:rPr>
-          <w:rStyle w:val="VerbatimChar"/>
-        </w:rPr>
-        <w:t xml:space="preserve">## 1 2-faces    negative </w:t>
-      </w:r>
-      <w:r>
-        <w:br/>
-      </w:r>
-      <w:r>
-        <w:rPr>
-          <w:rStyle w:val="VerbatimChar"/>
-        </w:rPr>
-        <w:t xml:space="preserve">## 2 abnormal   negative </w:t>
-      </w:r>
-      <w:r>
-        <w:br/>
-      </w:r>
-      <w:r>
-        <w:rPr>
-          <w:rStyle w:val="VerbatimChar"/>
-        </w:rPr>
-        <w:t xml:space="preserve">## 3 abolish    negative </w:t>
-      </w:r>
-      <w:r>
-        <w:br/>
-      </w:r>
-      <w:r>
-        <w:rPr>
-          <w:rStyle w:val="VerbatimChar"/>
-        </w:rPr>
-        <w:t xml:space="preserve">## 4 abominable negative </w:t>
-      </w:r>
-      <w:r>
-        <w:br/>
-      </w:r>
-      <w:r>
-        <w:rPr>
-          <w:rStyle w:val="VerbatimChar"/>
-        </w:rPr>
-        <w:t xml:space="preserve">## 5 abominably negative </w:t>
-      </w:r>
-      <w:r>
-        <w:br/>
-      </w:r>
-      <w:r>
-        <w:rPr>
-          <w:rStyle w:val="VerbatimChar"/>
-        </w:rPr>
-        <w:t xml:space="preserve">## 6 abominate  negative</w:t>
-      </w:r>
-    </w:p>
-    <w:p>
-      <w:pPr>
-        <w:pStyle w:val="SourceCode"/>
-      </w:pPr>
-      <w:r>
-        <w:rPr>
-          <w:rStyle w:val="VerbatimChar"/>
-        </w:rPr>
-        <w:t xml:space="preserve">## readtext object consisting of 6 documents and 1 docvar.</w:t>
-      </w:r>
-      <w:r>
-        <w:br/>
-      </w:r>
-      <w:r>
-        <w:rPr>
-          <w:rStyle w:val="VerbatimChar"/>
-        </w:rPr>
-        <w:t xml:space="preserve">## # Description: df [6 × 4]</w:t>
-      </w:r>
-      <w:r>
-        <w:br/>
-      </w:r>
-      <w:r>
-        <w:rPr>
-          <w:rStyle w:val="VerbatimChar"/>
-        </w:rPr>
-        <w:t xml:space="preserve">##   doc_id word       sentiment text     </w:t>
-      </w:r>
-      <w:r>
-        <w:br/>
-      </w:r>
-      <w:r>
-        <w:rPr>
-          <w:rStyle w:val="VerbatimChar"/>
-        </w:rPr>
-        <w:t xml:space="preserve">##   &lt;fct&gt;  &lt;chr&gt;      &lt;chr&gt;     &lt;chr&gt;    </w:t>
-      </w:r>
-      <w:r>
-        <w:br/>
-      </w:r>
-      <w:r>
-        <w:rPr>
-          <w:rStyle w:val="VerbatimChar"/>
-        </w:rPr>
-        <w:t xml:space="preserve">## 1 1      nice       positive  "\"\"..."</w:t>
-      </w:r>
-      <w:r>
-        <w:br/>
-      </w:r>
-      <w:r>
-        <w:rPr>
-          <w:rStyle w:val="VerbatimChar"/>
-        </w:rPr>
-        <w:t xml:space="preserve">## 2 1      invaluable positive  "\"\"..."</w:t>
-      </w:r>
-      <w:r>
-        <w:br/>
-      </w:r>
-      <w:r>
-        <w:rPr>
-          <w:rStyle w:val="VerbatimChar"/>
-        </w:rPr>
-        <w:t xml:space="preserve">## 3 1      facilitate positive  "\"\"..."</w:t>
-      </w:r>
-      <w:r>
-        <w:br/>
-      </w:r>
-      <w:r>
-        <w:rPr>
-          <w:rStyle w:val="VerbatimChar"/>
-        </w:rPr>
-        <w:t xml:space="preserve">## 4 1      difficult  negative  "\"\"..."</w:t>
-      </w:r>
-      <w:r>
-        <w:br/>
-      </w:r>
-      <w:r>
-        <w:rPr>
-          <w:rStyle w:val="VerbatimChar"/>
-        </w:rPr>
-        <w:t xml:space="preserve">## 5 1      benefits   positive  "\"\"..."</w:t>
-      </w:r>
-      <w:r>
-        <w:br/>
-      </w:r>
-      <w:r>
-        <w:rPr>
-          <w:rStyle w:val="VerbatimChar"/>
-        </w:rPr>
-        <w:t xml:space="preserve">## 6 1      easier     positive  "\"\"..."</w:t>
-      </w:r>
-    </w:p>
-    <w:p>
-      <w:pPr>
-        <w:pStyle w:val="SourceCode"/>
-      </w:pPr>
-      <w:r>
-        <w:rPr>
-          <w:rStyle w:val="VerbatimChar"/>
-        </w:rPr>
-        <w:t xml:space="preserve">## readtext object consisting of 2 documents and 0 docvars.</w:t>
-      </w:r>
-      <w:r>
-        <w:br/>
-      </w:r>
-      <w:r>
-        <w:rPr>
-          <w:rStyle w:val="VerbatimChar"/>
-        </w:rPr>
-        <w:t xml:space="preserve">## # Description: df [2 × 3]</w:t>
-      </w:r>
-      <w:r>
-        <w:br/>
-      </w:r>
-      <w:r>
-        <w:rPr>
-          <w:rStyle w:val="VerbatimChar"/>
-        </w:rPr>
-        <w:t xml:space="preserve">##   sentiment     n text     </w:t>
-      </w:r>
-      <w:r>
-        <w:br/>
-      </w:r>
-      <w:r>
-        <w:rPr>
-          <w:rStyle w:val="VerbatimChar"/>
-        </w:rPr>
-        <w:t xml:space="preserve">##   &lt;chr&gt;     &lt;int&gt; &lt;chr&gt;    </w:t>
-      </w:r>
-      <w:r>
-        <w:br/>
-      </w:r>
-      <w:r>
-        <w:rPr>
-          <w:rStyle w:val="VerbatimChar"/>
-        </w:rPr>
-        <w:t xml:space="preserve">## 1 negative     24 "\"\"..."</w:t>
-      </w:r>
-      <w:r>
-        <w:br/>
-      </w:r>
-      <w:r>
-        <w:rPr>
-          <w:rStyle w:val="VerbatimChar"/>
-        </w:rPr>
-        <w:t xml:space="preserve">## 2 positive     62 "\"\"..."</w:t>
-      </w:r>
-    </w:p>
-    <w:p>
-      <w:pPr>
-        <w:pStyle w:val="SourceCode"/>
-      </w:pPr>
-      <w:r>
-        <w:rPr>
-          <w:rStyle w:val="VerbatimChar"/>
-        </w:rPr>
-        <w:t xml:space="preserve">## readtext object consisting of 6 documents and 1 docvar.</w:t>
-      </w:r>
-      <w:r>
-        <w:br/>
-      </w:r>
-      <w:r>
-        <w:rPr>
-          <w:rStyle w:val="VerbatimChar"/>
-        </w:rPr>
-        <w:t xml:space="preserve">## # Description: df [6 × 4]</w:t>
-      </w:r>
-      <w:r>
-        <w:br/>
-      </w:r>
-      <w:r>
-        <w:rPr>
-          <w:rStyle w:val="VerbatimChar"/>
-        </w:rPr>
-        <w:t xml:space="preserve">##   word      sentiment     n text     </w:t>
-      </w:r>
-      <w:r>
-        <w:br/>
-      </w:r>
-      <w:r>
-        <w:rPr>
-          <w:rStyle w:val="VerbatimChar"/>
-        </w:rPr>
-        <w:t xml:space="preserve">##   &lt;chr&gt;     &lt;chr&gt;     &lt;int&gt; &lt;chr&gt;    </w:t>
-      </w:r>
-      <w:r>
-        <w:br/>
-      </w:r>
-      <w:r>
-        <w:rPr>
-          <w:rStyle w:val="VerbatimChar"/>
-        </w:rPr>
-        <w:t xml:space="preserve">## 1 helpful   positive      8 "\"\"..."</w:t>
-      </w:r>
-      <w:r>
-        <w:br/>
-      </w:r>
-      <w:r>
-        <w:rPr>
-          <w:rStyle w:val="VerbatimChar"/>
-        </w:rPr>
-        <w:t xml:space="preserve">## 2 benefit   positive      4 "\"\"..."</w:t>
-      </w:r>
-      <w:r>
-        <w:br/>
-      </w:r>
-      <w:r>
-        <w:rPr>
-          <w:rStyle w:val="VerbatimChar"/>
-        </w:rPr>
-        <w:t xml:space="preserve">## 3 difficult negative      4 "\"\"..."</w:t>
-      </w:r>
-      <w:r>
-        <w:br/>
-      </w:r>
-      <w:r>
-        <w:rPr>
-          <w:rStyle w:val="VerbatimChar"/>
-        </w:rPr>
-        <w:t xml:space="preserve">## 4 enjoyed   positive      4 "\"\"..."</w:t>
-      </w:r>
-      <w:r>
-        <w:br/>
-      </w:r>
-      <w:r>
-        <w:rPr>
-          <w:rStyle w:val="VerbatimChar"/>
-        </w:rPr>
-        <w:t xml:space="preserve">## 5 nice      positive      4 "\"\"..."</w:t>
-      </w:r>
-      <w:r>
-        <w:br/>
-      </w:r>
-      <w:r>
-        <w:rPr>
-          <w:rStyle w:val="VerbatimChar"/>
-        </w:rPr>
-        <w:t xml:space="preserve">## 6 easy      positive      3 "\"\"..."</w:t>
-      </w:r>
-    </w:p>
-    <w:p>
-      <w:pPr>
-        <w:pStyle w:val="SourceCode"/>
-      </w:pPr>
-      <w:r>
-        <w:rPr>
-          <w:rStyle w:val="VerbatimChar"/>
-        </w:rPr>
-        <w:t xml:space="preserve">## readtext object consisting of 2 documents and 1 docvar.</w:t>
-      </w:r>
-      <w:r>
-        <w:br/>
-      </w:r>
-      <w:r>
-        <w:rPr>
-          <w:rStyle w:val="VerbatimChar"/>
-        </w:rPr>
-        <w:t xml:space="preserve">## # Description: df [2 × 4]</w:t>
-      </w:r>
-      <w:r>
-        <w:br/>
-      </w:r>
-      <w:r>
-        <w:rPr>
-          <w:rStyle w:val="VerbatimChar"/>
-        </w:rPr>
-        <w:t xml:space="preserve">##   doc_id sentiment     n text     </w:t>
-      </w:r>
-      <w:r>
-        <w:br/>
-      </w:r>
-      <w:r>
-        <w:rPr>
-          <w:rStyle w:val="VerbatimChar"/>
-        </w:rPr>
-        <w:t xml:space="preserve">## * &lt;fct&gt;  &lt;chr&gt;     &lt;int&gt; &lt;chr&gt;    </w:t>
-      </w:r>
-      <w:r>
-        <w:br/>
-      </w:r>
-      <w:r>
-        <w:rPr>
-          <w:rStyle w:val="VerbatimChar"/>
-        </w:rPr>
-        <w:t xml:space="preserve">## 1 1      negative     24 "\"\"..."</w:t>
-      </w:r>
-      <w:r>
-        <w:br/>
-      </w:r>
-      <w:r>
-        <w:rPr>
-          <w:rStyle w:val="VerbatimChar"/>
-        </w:rPr>
-        <w:t xml:space="preserve">## 2 1      positive     62 "\"\"..."</w:t>
-      </w:r>
-    </w:p>
-    <w:p>
-      <w:pPr>
-        <w:pStyle w:val="SourceCode"/>
-      </w:pPr>
-      <w:r>
-        <w:rPr>
-          <w:rStyle w:val="VerbatimChar"/>
-        </w:rPr>
-        <w:t xml:space="preserve">## readtext object consisting of 2 documents and 0 docvars.</w:t>
-      </w:r>
-      <w:r>
-        <w:br/>
-      </w:r>
-      <w:r>
-        <w:rPr>
-          <w:rStyle w:val="VerbatimChar"/>
-        </w:rPr>
-        <w:t xml:space="preserve">## # Description: df [2 × 3]</w:t>
-      </w:r>
-      <w:r>
-        <w:br/>
-      </w:r>
-      <w:r>
-        <w:rPr>
-          <w:rStyle w:val="VerbatimChar"/>
-        </w:rPr>
-        <w:t xml:space="preserve">##   sentiment     n text     </w:t>
-      </w:r>
-      <w:r>
-        <w:br/>
-      </w:r>
-      <w:r>
-        <w:rPr>
-          <w:rStyle w:val="VerbatimChar"/>
-        </w:rPr>
-        <w:t xml:space="preserve">##   &lt;chr&gt;     &lt;int&gt; &lt;chr&gt;    </w:t>
-      </w:r>
-      <w:r>
-        <w:br/>
-      </w:r>
-      <w:r>
-        <w:rPr>
-          <w:rStyle w:val="VerbatimChar"/>
-        </w:rPr>
-        <w:t xml:space="preserve">## 1 negative     24 "\"\"..."</w:t>
-      </w:r>
-      <w:r>
-        <w:br/>
-      </w:r>
-      <w:r>
-        <w:rPr>
-          <w:rStyle w:val="VerbatimChar"/>
-        </w:rPr>
-        <w:t xml:space="preserve">## 2 positive     62 "\"\"..."</w:t>
-      </w:r>
-    </w:p>
-    <w:p>
-      <w:pPr>
-        <w:pStyle w:val="SourceCode"/>
-      </w:pPr>
-      <w:r>
-        <w:rPr>
-          <w:rStyle w:val="VerbatimChar"/>
-        </w:rPr>
-        <w:t xml:space="preserve">## readtext object consisting of 6 documents and 1 docvar.</w:t>
-      </w:r>
-      <w:r>
-        <w:br/>
-      </w:r>
-      <w:r>
-        <w:rPr>
-          <w:rStyle w:val="VerbatimChar"/>
-        </w:rPr>
-        <w:t xml:space="preserve">## # Description: df [6 × 4]</w:t>
-      </w:r>
-      <w:r>
-        <w:br/>
-      </w:r>
-      <w:r>
-        <w:rPr>
-          <w:rStyle w:val="VerbatimChar"/>
-        </w:rPr>
-        <w:t xml:space="preserve">##   word      sentiment     n text     </w:t>
-      </w:r>
-      <w:r>
-        <w:br/>
-      </w:r>
-      <w:r>
-        <w:rPr>
-          <w:rStyle w:val="VerbatimChar"/>
-        </w:rPr>
-        <w:t xml:space="preserve">##   &lt;chr&gt;     &lt;chr&gt;     &lt;int&gt; &lt;chr&gt;    </w:t>
-      </w:r>
-      <w:r>
-        <w:br/>
-      </w:r>
-      <w:r>
-        <w:rPr>
-          <w:rStyle w:val="VerbatimChar"/>
-        </w:rPr>
-        <w:t xml:space="preserve">## 1 helpful   positive      8 "\"\"..."</w:t>
-      </w:r>
-      <w:r>
-        <w:br/>
-      </w:r>
-      <w:r>
-        <w:rPr>
-          <w:rStyle w:val="VerbatimChar"/>
-        </w:rPr>
-        <w:t xml:space="preserve">## 2 benefit   positive      4 "\"\"..."</w:t>
-      </w:r>
-      <w:r>
-        <w:br/>
-      </w:r>
-      <w:r>
-        <w:rPr>
-          <w:rStyle w:val="VerbatimChar"/>
-        </w:rPr>
-        <w:t xml:space="preserve">## 3 difficult negative      4 "\"\"..."</w:t>
-      </w:r>
-      <w:r>
-        <w:br/>
-      </w:r>
-      <w:r>
-        <w:rPr>
-          <w:rStyle w:val="VerbatimChar"/>
-        </w:rPr>
-        <w:t xml:space="preserve">## 4 enjoyed   positive      4 "\"\"..."</w:t>
-      </w:r>
-      <w:r>
-        <w:br/>
-      </w:r>
-      <w:r>
-        <w:rPr>
-          <w:rStyle w:val="VerbatimChar"/>
-        </w:rPr>
-        <w:t xml:space="preserve">## 5 nice      positive      4 "\"\"..."</w:t>
-      </w:r>
-      <w:r>
-        <w:br/>
-      </w:r>
-      <w:r>
-        <w:rPr>
-          <w:rStyle w:val="VerbatimChar"/>
-        </w:rPr>
-        <w:t xml:space="preserve">## 6 easy      positive      3 "\"\"..."</w:t>
-      </w:r>
-    </w:p>
-    <w:p>
-      <w:pPr>
-        <w:pStyle w:val="SourceCode"/>
-      </w:pPr>
-      <w:r>
-        <w:rPr>
-          <w:rStyle w:val="NormalTok"/>
-        </w:rPr>
-        <w:t xml:space="preserve">CEPEHQ_tidy_bing </w:t>
-      </w:r>
-      <w:r>
-        <w:rPr>
-          <w:rStyle w:val="OtherTok"/>
-        </w:rPr>
-        <w:t xml:space="preserve">&lt;-</w:t>
-      </w:r>
-      <w:r>
-        <w:rPr>
-          <w:rStyle w:val="NormalTok"/>
-        </w:rPr>
-        <w:t xml:space="preserve">  CEPEHQ_tidy</w:t>
-      </w:r>
-      <w:r>
-        <w:rPr>
-          <w:rStyle w:val="SpecialCharTok"/>
-        </w:rPr>
-        <w:t xml:space="preserve">%&gt;%</w:t>
-      </w:r>
-      <w:r>
-        <w:rPr>
-          <w:rStyle w:val="NormalTok"/>
-        </w:rPr>
-        <w:t xml:space="preserve"> </w:t>
-      </w:r>
-      <w:r>
-        <w:br/>
-      </w:r>
-      <w:r>
-        <w:rPr>
-          <w:rStyle w:val="NormalTok"/>
-        </w:rPr>
-        <w:t xml:space="preserve">  </w:t>
-      </w:r>
-      <w:r>
-        <w:rPr>
-          <w:rStyle w:val="FunctionTok"/>
-        </w:rPr>
-        <w:t xml:space="preserve">inner_join</w:t>
-      </w:r>
-      <w:r>
-        <w:rPr>
-          <w:rStyle w:val="NormalTok"/>
-        </w:rPr>
-        <w:t xml:space="preserve">(</w:t>
-      </w:r>
-      <w:r>
-        <w:rPr>
-          <w:rStyle w:val="FunctionTok"/>
-        </w:rPr>
-        <w:t xml:space="preserve">get_sentiments</w:t>
-      </w:r>
-      <w:r>
-        <w:rPr>
-          <w:rStyle w:val="NormalTok"/>
-        </w:rPr>
-        <w:t xml:space="preserve">(</w:t>
-      </w:r>
-      <w:r>
-        <w:rPr>
-          <w:rStyle w:val="StringTok"/>
-        </w:rPr>
-        <w:t xml:space="preserve">"bing"</w:t>
-      </w:r>
-      <w:r>
-        <w:rPr>
-          <w:rStyle w:val="NormalTok"/>
-        </w:rPr>
-        <w:t xml:space="preserve">)) </w:t>
-      </w:r>
-      <w:r>
-        <w:rPr>
-          <w:rStyle w:val="SpecialCharTok"/>
-        </w:rPr>
-        <w:t xml:space="preserve">%&gt;%</w:t>
-      </w:r>
-      <w:r>
-        <w:rPr>
-          <w:rStyle w:val="NormalTok"/>
-        </w:rPr>
-        <w:t xml:space="preserve"> </w:t>
-      </w:r>
-      <w:r>
-        <w:br/>
-      </w:r>
-      <w:r>
-        <w:rPr>
-          <w:rStyle w:val="NormalTok"/>
-        </w:rPr>
-        <w:t xml:space="preserve">  </w:t>
-      </w:r>
-      <w:r>
-        <w:rPr>
-          <w:rStyle w:val="FunctionTok"/>
-        </w:rPr>
-        <w:t xml:space="preserve">count</w:t>
-      </w:r>
-      <w:r>
-        <w:rPr>
-          <w:rStyle w:val="NormalTok"/>
-        </w:rPr>
-        <w:t xml:space="preserve">(sentiment) </w:t>
-      </w:r>
-      <w:r>
-        <w:rPr>
-          <w:rStyle w:val="SpecialCharTok"/>
-        </w:rPr>
-        <w:t xml:space="preserve">%&gt;%</w:t>
-      </w:r>
-      <w:r>
-        <w:rPr>
-          <w:rStyle w:val="NormalTok"/>
-        </w:rPr>
-        <w:t xml:space="preserve"> </w:t>
-      </w:r>
-      <w:r>
-        <w:br/>
-      </w:r>
-      <w:r>
-        <w:rPr>
-          <w:rStyle w:val="NormalTok"/>
-        </w:rPr>
-        <w:t xml:space="preserve">  </w:t>
-      </w:r>
-      <w:r>
-        <w:rPr>
-          <w:rStyle w:val="FunctionTok"/>
-        </w:rPr>
-        <w:t xml:space="preserve">spread</w:t>
-      </w:r>
-      <w:r>
-        <w:rPr>
-          <w:rStyle w:val="NormalTok"/>
-        </w:rPr>
-        <w:t xml:space="preserve">(sentiment, n, </w:t>
-      </w:r>
-      <w:r>
-        <w:rPr>
-          <w:rStyle w:val="AttributeTok"/>
-        </w:rPr>
-        <w:t xml:space="preserve">fill=</w:t>
-      </w:r>
-      <w:r>
-        <w:rPr>
-          <w:rStyle w:val="DecValTok"/>
-        </w:rPr>
-        <w:t xml:space="preserve">0</w:t>
-      </w:r>
-      <w:r>
-        <w:rPr>
-          <w:rStyle w:val="NormalTok"/>
-        </w:rPr>
-        <w:t xml:space="preserve">) </w:t>
-      </w:r>
-      <w:r>
-        <w:rPr>
-          <w:rStyle w:val="SpecialCharTok"/>
-        </w:rPr>
-        <w:t xml:space="preserve">%&gt;%</w:t>
-      </w:r>
-      <w:r>
-        <w:rPr>
-          <w:rStyle w:val="NormalTok"/>
-        </w:rPr>
-        <w:t xml:space="preserve"> </w:t>
-      </w:r>
-      <w:r>
-        <w:br/>
-      </w:r>
-      <w:r>
-        <w:rPr>
-          <w:rStyle w:val="NormalTok"/>
-        </w:rPr>
-        <w:t xml:space="preserve">  </w:t>
-      </w:r>
-      <w:r>
-        <w:rPr>
-          <w:rStyle w:val="FunctionTok"/>
-        </w:rPr>
-        <w:t xml:space="preserve">mutate</w:t>
-      </w:r>
-      <w:r>
-        <w:rPr>
-          <w:rStyle w:val="NormalTok"/>
-        </w:rPr>
-        <w:t xml:space="preserve">(</w:t>
-      </w:r>
-      <w:r>
-        <w:rPr>
-          <w:rStyle w:val="AttributeTok"/>
-        </w:rPr>
-        <w:t xml:space="preserve">total_score =</w:t>
-      </w:r>
-      <w:r>
-        <w:rPr>
-          <w:rStyle w:val="NormalTok"/>
-        </w:rPr>
-        <w:t xml:space="preserve"> positive </w:t>
-      </w:r>
-      <w:r>
-        <w:rPr>
-          <w:rStyle w:val="SpecialCharTok"/>
-        </w:rPr>
-        <w:t xml:space="preserve">-</w:t>
-      </w:r>
-      <w:r>
-        <w:rPr>
-          <w:rStyle w:val="NormalTok"/>
-        </w:rPr>
-        <w:t xml:space="preserve"> negative)</w:t>
-      </w:r>
-    </w:p>
-    <w:p>
-      <w:pPr>
-        <w:pStyle w:val="SourceCode"/>
-      </w:pPr>
-      <w:r>
-        <w:rPr>
-          <w:rStyle w:val="NormalTok"/>
-        </w:rPr>
-        <w:t xml:space="preserve">CEPEHQ_tidy_bing </w:t>
-      </w:r>
-      <w:r>
-        <w:rPr>
-          <w:rStyle w:val="SpecialCharTok"/>
-        </w:rPr>
-        <w:t xml:space="preserve">%&gt;%</w:t>
-      </w:r>
-      <w:r>
-        <w:rPr>
-          <w:rStyle w:val="NormalTok"/>
-        </w:rPr>
-        <w:t xml:space="preserve"> </w:t>
-      </w:r>
-      <w:r>
-        <w:br/>
-      </w:r>
-      <w:r>
-        <w:rPr>
-          <w:rStyle w:val="NormalTok"/>
-        </w:rPr>
-        <w:t xml:space="preserve">  </w:t>
-      </w:r>
-      <w:r>
-        <w:rPr>
-          <w:rStyle w:val="FunctionTok"/>
-        </w:rPr>
-        <w:t xml:space="preserve">summarize</w:t>
-      </w:r>
-      <w:r>
-        <w:rPr>
-          <w:rStyle w:val="NormalTok"/>
-        </w:rPr>
-        <w:t xml:space="preserve">(</w:t>
-      </w:r>
-      <w:r>
-        <w:rPr>
-          <w:rStyle w:val="FunctionTok"/>
-        </w:rPr>
-        <w:t xml:space="preserve">max</w:t>
-      </w:r>
-      <w:r>
-        <w:rPr>
-          <w:rStyle w:val="NormalTok"/>
-        </w:rPr>
-        <w:t xml:space="preserve">(total_score), </w:t>
-      </w:r>
-      <w:r>
-        <w:rPr>
-          <w:rStyle w:val="FunctionTok"/>
-        </w:rPr>
-        <w:t xml:space="preserve">min</w:t>
-      </w:r>
-      <w:r>
-        <w:rPr>
-          <w:rStyle w:val="NormalTok"/>
-        </w:rPr>
-        <w:t xml:space="preserve">(total_score)) </w:t>
-      </w:r>
-    </w:p>
-    <w:p>
-      <w:pPr>
-        <w:pStyle w:val="SourceCode"/>
-      </w:pPr>
-      <w:r>
-        <w:rPr>
-          <w:rStyle w:val="VerbatimChar"/>
-        </w:rPr>
-        <w:t xml:space="preserve">##   max(total_score) min(total_score)</w:t>
-      </w:r>
-      <w:r>
-        <w:br/>
-      </w:r>
-      <w:r>
-        <w:rPr>
-          <w:rStyle w:val="VerbatimChar"/>
-        </w:rPr>
-        <w:t xml:space="preserve">## 1               38               38</w:t>
-      </w:r>
-    </w:p>
-    <w:p>
-      <w:pPr>
-        <w:pStyle w:val="SourceCode"/>
-      </w:pPr>
-      <w:r>
-        <w:rPr>
-          <w:rStyle w:val="NormalTok"/>
-        </w:rPr>
-        <w:t xml:space="preserve">knitr</w:t>
-      </w:r>
-      <w:r>
-        <w:rPr>
-          <w:rStyle w:val="SpecialCharTok"/>
-        </w:rPr>
-        <w:t xml:space="preserve">::</w:t>
-      </w:r>
-      <w:r>
-        <w:rPr>
-          <w:rStyle w:val="FunctionTok"/>
-        </w:rPr>
-        <w:t xml:space="preserve">kable</w:t>
-      </w:r>
-      <w:r>
-        <w:rPr>
-          <w:rStyle w:val="NormalTok"/>
-        </w:rPr>
-        <w:t xml:space="preserve">(CEPEHQ_tidy_bing) </w:t>
-      </w:r>
-    </w:p>
-    <w:p>
-      <w:pPr>
-        <w:pStyle w:val="FirstParagraph"/>
-      </w:pPr>
-    </w:p>
-    <w:p>
-      <w:pPr>
-        <w:pStyle w:val="SourceCode"/>
-      </w:pPr>
-      <w:r>
-        <w:rPr>
-          <w:rStyle w:val="CommentTok"/>
-        </w:rPr>
-        <w:t xml:space="preserve"># install.packages(pdftools)</w:t>
-      </w:r>
-      <w:r>
-        <w:br/>
-      </w:r>
-      <w:r>
-        <w:rPr>
-          <w:rStyle w:val="CommentTok"/>
-        </w:rPr>
-        <w:t xml:space="preserve"># split PDF into pages stored in figures/sample-content/pdf_embed_example/split/</w:t>
-      </w:r>
-      <w:r>
-        <w:br/>
-      </w:r>
-      <w:r>
-        <w:rPr>
-          <w:rStyle w:val="CommentTok"/>
-        </w:rPr>
-        <w:t xml:space="preserve"># pdftools::pdf_split("figures/sample-content/pdf_embed_example/Lyngs2020_FB.pdf",</w:t>
-      </w:r>
-      <w:r>
-        <w:br/>
-      </w:r>
-      <w:r>
-        <w:rPr>
-          <w:rStyle w:val="CommentTok"/>
-        </w:rPr>
-        <w:t xml:space="preserve">#        output = "figures/sample-content/pdf_embed_example/split/")</w:t>
-      </w:r>
-      <w:r>
-        <w:br/>
-      </w:r>
-      <w:r>
-        <w:br/>
-      </w:r>
-      <w:r>
-        <w:rPr>
-          <w:rStyle w:val="CommentTok"/>
-        </w:rPr>
-        <w:t xml:space="preserve"># grab the pages</w:t>
-      </w:r>
-      <w:r>
-        <w:br/>
-      </w:r>
-      <w:r>
-        <w:rPr>
-          <w:rStyle w:val="NormalTok"/>
-        </w:rPr>
-        <w:t xml:space="preserve">pages </w:t>
-      </w:r>
-      <w:r>
-        <w:rPr>
-          <w:rStyle w:val="OtherTok"/>
-        </w:rPr>
-        <w:t xml:space="preserve">&lt;-</w:t>
-      </w:r>
-      <w:r>
-        <w:rPr>
-          <w:rStyle w:val="NormalTok"/>
-        </w:rPr>
-        <w:t xml:space="preserve"> </w:t>
-      </w:r>
-      <w:r>
-        <w:rPr>
-          <w:rStyle w:val="FunctionTok"/>
-        </w:rPr>
-        <w:t xml:space="preserve">list.files</w:t>
-      </w:r>
-      <w:r>
-        <w:rPr>
-          <w:rStyle w:val="NormalTok"/>
-        </w:rPr>
-        <w:t xml:space="preserve">(</w:t>
-      </w:r>
-      <w:r>
-        <w:rPr>
-          <w:rStyle w:val="StringTok"/>
-        </w:rPr>
-        <w:t xml:space="preserve">"figures/sample-content/pdf_embed_example/split"</w:t>
-      </w:r>
-      <w:r>
-        <w:rPr>
-          <w:rStyle w:val="NormalTok"/>
-        </w:rPr>
-        <w:t xml:space="preserve">, </w:t>
-      </w:r>
-      <w:r>
-        <w:rPr>
-          <w:rStyle w:val="AttributeTok"/>
-        </w:rPr>
-        <w:t xml:space="preserve">full.names =</w:t>
-      </w:r>
-      <w:r>
-        <w:rPr>
-          <w:rStyle w:val="NormalTok"/>
-        </w:rPr>
-        <w:t xml:space="preserve"> </w:t>
-      </w:r>
-      <w:r>
-        <w:rPr>
-          <w:rStyle w:val="ConstantTok"/>
-        </w:rPr>
-        <w:t xml:space="preserve">TRUE</w:t>
-      </w:r>
-      <w:r>
-        <w:rPr>
-          <w:rStyle w:val="NormalTok"/>
-        </w:rPr>
-        <w:t xml:space="preserve">)</w:t>
-      </w:r>
-      <w:r>
-        <w:br/>
-      </w:r>
-      <w:r>
-        <w:br/>
-      </w:r>
-      <w:r>
-        <w:rPr>
-          <w:rStyle w:val="CommentTok"/>
-        </w:rPr>
-        <w:t xml:space="preserve"># set how wide you want the inserted PDFs to be: </w:t>
-      </w:r>
-      <w:r>
-        <w:br/>
-      </w:r>
-      <w:r>
-        <w:rPr>
-          <w:rStyle w:val="CommentTok"/>
-        </w:rPr>
-        <w:t xml:space="preserve"># 1.0 is 100 per cent of the oxforddown PDF page width;</w:t>
-      </w:r>
-      <w:r>
-        <w:br/>
-      </w:r>
-      <w:r>
-        <w:rPr>
-          <w:rStyle w:val="CommentTok"/>
-        </w:rPr>
-        <w:t xml:space="preserve"># you may want to make it a bit bigger</w:t>
-      </w:r>
-      <w:r>
-        <w:br/>
-      </w:r>
-      <w:r>
-        <w:rPr>
-          <w:rStyle w:val="NormalTok"/>
-        </w:rPr>
-        <w:t xml:space="preserve">pdf_width </w:t>
-      </w:r>
-      <w:r>
-        <w:rPr>
-          <w:rStyle w:val="OtherTok"/>
-        </w:rPr>
-        <w:t xml:space="preserve">&lt;-</w:t>
-      </w:r>
-      <w:r>
-        <w:rPr>
-          <w:rStyle w:val="NormalTok"/>
-        </w:rPr>
-        <w:t xml:space="preserve"> </w:t>
-      </w:r>
-      <w:r>
-        <w:rPr>
-          <w:rStyle w:val="FloatTok"/>
-        </w:rPr>
-        <w:t xml:space="preserve">1.2</w:t>
-      </w:r>
-      <w:r>
-        <w:br/>
-      </w:r>
-      <w:r>
-        <w:br/>
-      </w:r>
-      <w:r>
-        <w:rPr>
-          <w:rStyle w:val="CommentTok"/>
-        </w:rPr>
-        <w:t xml:space="preserve"># for each PDF page, insert it nicely and</w:t>
-      </w:r>
-      <w:r>
-        <w:br/>
-      </w:r>
-      <w:r>
-        <w:rPr>
-          <w:rStyle w:val="CommentTok"/>
-        </w:rPr>
-        <w:t xml:space="preserve"># end with a page break</w:t>
-      </w:r>
-      <w:r>
-        <w:br/>
-      </w:r>
-      <w:r>
-        <w:rPr>
-          <w:rStyle w:val="FunctionTok"/>
-        </w:rPr>
-        <w:t xml:space="preserve">cat</w:t>
-      </w:r>
-      <w:r>
-        <w:rPr>
-          <w:rStyle w:val="NormalTok"/>
-        </w:rPr>
-        <w:t xml:space="preserve">(stringr</w:t>
-      </w:r>
-      <w:r>
-        <w:rPr>
-          <w:rStyle w:val="SpecialCharTok"/>
-        </w:rPr>
-        <w:t xml:space="preserve">::</w:t>
-      </w:r>
-      <w:r>
-        <w:rPr>
-          <w:rStyle w:val="FunctionTok"/>
-        </w:rPr>
-        <w:t xml:space="preserve">str_c</w:t>
-      </w:r>
-      <w:r>
-        <w:rPr>
-          <w:rStyle w:val="NormalTok"/>
-        </w:rPr>
-        <w:t xml:space="preserve">(</w:t>
-      </w:r>
-      <w:r>
-        <w:rPr>
-          <w:rStyle w:val="StringTok"/>
-        </w:rPr>
-        <w:t xml:space="preserve">"</w:t>
-      </w:r>
-      <w:r>
-        <w:rPr>
-          <w:rStyle w:val="SpecialCharTok"/>
-        </w:rPr>
-        <w:t xml:space="preserve">\\</w:t>
-      </w:r>
-      <w:r>
-        <w:rPr>
-          <w:rStyle w:val="StringTok"/>
-        </w:rPr>
-        <w:t xml:space="preserve">newpage </w:t>
-      </w:r>
-      <w:r>
-        <w:rPr>
-          <w:rStyle w:val="SpecialCharTok"/>
-        </w:rPr>
-        <w:t xml:space="preserve">\\</w:t>
-      </w:r>
-      <w:r>
-        <w:rPr>
-          <w:rStyle w:val="StringTok"/>
-        </w:rPr>
-        <w:t xml:space="preserve">begin{center} </w:t>
-      </w:r>
-      <w:r>
-        <w:rPr>
-          <w:rStyle w:val="SpecialCharTok"/>
-        </w:rPr>
-        <w:t xml:space="preserve">\\</w:t>
-      </w:r>
-      <w:r>
-        <w:rPr>
-          <w:rStyle w:val="StringTok"/>
-        </w:rPr>
-        <w:t xml:space="preserve">makebox[</w:t>
-      </w:r>
-      <w:r>
-        <w:rPr>
-          <w:rStyle w:val="SpecialCharTok"/>
-        </w:rPr>
-        <w:t xml:space="preserve">\\</w:t>
-      </w:r>
-      <w:r>
-        <w:rPr>
-          <w:rStyle w:val="StringTok"/>
-        </w:rPr>
-        <w:t xml:space="preserve">linewidth][c]{</w:t>
-      </w:r>
-      <w:r>
-        <w:rPr>
-          <w:rStyle w:val="SpecialCharTok"/>
-        </w:rPr>
-        <w:t xml:space="preserve">\\</w:t>
-      </w:r>
-      <w:r>
-        <w:rPr>
-          <w:rStyle w:val="StringTok"/>
-        </w:rPr>
-        <w:t xml:space="preserve">includegraphics[width="</w:t>
-      </w:r>
-      <w:r>
-        <w:rPr>
-          <w:rStyle w:val="NormalTok"/>
-        </w:rPr>
-        <w:t xml:space="preserve">, pdf_width, </w:t>
-      </w:r>
-      <w:r>
-        <w:rPr>
-          <w:rStyle w:val="StringTok"/>
-        </w:rPr>
-        <w:t xml:space="preserve">"</w:t>
-      </w:r>
-      <w:r>
-        <w:rPr>
-          <w:rStyle w:val="SpecialCharTok"/>
-        </w:rPr>
-        <w:t xml:space="preserve">\\</w:t>
-      </w:r>
-      <w:r>
-        <w:rPr>
-          <w:rStyle w:val="StringTok"/>
-        </w:rPr>
-        <w:t xml:space="preserve">linewidth]{"</w:t>
-      </w:r>
-      <w:r>
-        <w:rPr>
-          <w:rStyle w:val="NormalTok"/>
-        </w:rPr>
-        <w:t xml:space="preserve">, pages, </w:t>
-      </w:r>
-      <w:r>
-        <w:rPr>
-          <w:rStyle w:val="StringTok"/>
-        </w:rPr>
-        <w:t xml:space="preserve">"}} </w:t>
-      </w:r>
-      <w:r>
-        <w:rPr>
-          <w:rStyle w:val="SpecialCharTok"/>
-        </w:rPr>
-        <w:t xml:space="preserve">\\</w:t>
-      </w:r>
-      <w:r>
-        <w:rPr>
-          <w:rStyle w:val="StringTok"/>
-        </w:rPr>
-        <w:t xml:space="preserve">end{center}"</w:t>
-      </w:r>
-      <w:r>
-        <w:rPr>
-          <w:rStyle w:val="NormalTok"/>
-        </w:rPr>
-        <w:t xml:space="preserve">))</w:t>
-      </w:r>
-    </w:p>
-    <w:p>
-      <w:pPr>
-        <w:pStyle w:val="FirstParagraph"/>
-      </w:pPr>
-      <w:r>
-        <w:t xml:space="preserve"> </w:t>
-      </w:r>
-      <w:r>
-        <w:t xml:space="preserve"> </w:t>
-      </w:r>
-      <w:r>
-        <w:t xml:space="preserve"> </w:t>
-      </w:r>
-      <w:r>
-        <w:t xml:space="preserve"> </w:t>
-      </w:r>
-      <w:r>
-        <w:t xml:space="preserve"> </w:t>
-      </w:r>
-      <w:r>
-        <w:t xml:space="preserve"> </w:t>
-      </w:r>
-    </w:p>
     <w:bookmarkEnd w:id="110"/>
     <w:bookmarkStart w:id="120" w:name="Discussion"/>
     <w:p>
@@ -8208,7 +8210,7 @@
         <w:rPr>
           <w:rStyle w:val="SectionNumber"/>
         </w:rPr>
-        <w:t xml:space="preserve">5</w:t>
+        <w:t xml:space="preserve">4</w:t>
       </w:r>
       <w:r>
         <w:tab/>
@@ -8247,7 +8249,7 @@
         <w:rPr>
           <w:rStyle w:val="SectionNumber"/>
         </w:rPr>
-        <w:t xml:space="preserve">5.1</w:t>
+        <w:t xml:space="preserve">4.1</w:t>
       </w:r>
       <w:r>
         <w:tab/>
@@ -8287,7 +8289,7 @@
         <w:rPr>
           <w:rStyle w:val="SectionNumber"/>
         </w:rPr>
-        <w:t xml:space="preserve">5.1.1</w:t>
+        <w:t xml:space="preserve">4.1.1</w:t>
       </w:r>
       <w:r>
         <w:tab/>
@@ -8355,7 +8357,7 @@
         <w:rPr>
           <w:rStyle w:val="SectionNumber"/>
         </w:rPr>
-        <w:t xml:space="preserve">5.1.2</w:t>
+        <w:t xml:space="preserve">4.1.2</w:t>
       </w:r>
       <w:r>
         <w:tab/>
@@ -8428,7 +8430,7 @@
         <w:rPr>
           <w:rStyle w:val="SectionNumber"/>
         </w:rPr>
-        <w:t xml:space="preserve">5.1.3</w:t>
+        <w:t xml:space="preserve">4.1.3</w:t>
       </w:r>
       <w:r>
         <w:tab/>
@@ -8626,7 +8628,7 @@
         <w:rPr>
           <w:rStyle w:val="SectionNumber"/>
         </w:rPr>
-        <w:t xml:space="preserve">5.1.4</w:t>
+        <w:t xml:space="preserve">4.1.4</w:t>
       </w:r>
       <w:r>
         <w:tab/>
@@ -8682,7 +8684,7 @@
         <w:t xml:space="preserve"> </w:t>
       </w:r>
       <w:r>
-        <w:t xml:space="preserve">5.1</w:t>
+        <w:t xml:space="preserve">4.1</w:t>
       </w:r>
       <w:r>
         <w:t xml:space="preserve">.</w:t>
@@ -8697,7 +8699,7 @@
           <wp:inline>
             <wp:extent cx="4105208" cy="3082103"/>
             <wp:effectExtent b="0" l="0" r="0" t="0"/>
-            <wp:docPr descr="Figure 5.1: Font sizes in LaTeX" title="" id="116" name="Picture"/>
+            <wp:docPr descr="Figure 4.1: Font sizes in LaTeX" title="" id="116" name="Picture"/>
             <a:graphic>
               <a:graphicData uri="http://schemas.openxmlformats.org/drawingml/2006/picture">
                 <pic:pic>
@@ -8740,7 +8742,7 @@
         <w:pStyle w:val="ImageCaption"/>
       </w:pPr>
       <w:r>
-        <w:t xml:space="preserve">Figure 5.1: Font sizes in LaTeX</w:t>
+        <w:t xml:space="preserve">Figure 4.1: Font sizes in LaTeX</w:t>
       </w:r>
     </w:p>
     <w:p>
@@ -8870,7 +8872,7 @@
         <w:rPr>
           <w:rStyle w:val="SectionNumber"/>
         </w:rPr>
-        <w:t xml:space="preserve">6</w:t>
+        <w:t xml:space="preserve">5</w:t>
       </w:r>
       <w:r>
         <w:tab/>
@@ -8893,7 +8895,7 @@
         <w:rPr>
           <w:rStyle w:val="SectionNumber"/>
         </w:rPr>
-        <w:t xml:space="preserve">6.1</w:t>
+        <w:t xml:space="preserve">5.1</w:t>
       </w:r>
       <w:r>
         <w:tab/>
@@ -8935,7 +8937,7 @@
         <w:rPr>
           <w:rStyle w:val="SectionNumber"/>
         </w:rPr>
-        <w:t xml:space="preserve">7</w:t>
+        <w:t xml:space="preserve">6</w:t>
       </w:r>
       <w:r>
         <w:tab/>
@@ -9003,7 +9005,7 @@
         <w:rPr>
           <w:rStyle w:val="SectionNumber"/>
         </w:rPr>
-        <w:t xml:space="preserve">7.1</w:t>
+        <w:t xml:space="preserve">6.1</w:t>
       </w:r>
       <w:r>
         <w:tab/>
@@ -9599,7 +9601,7 @@
         <w:rPr>
           <w:rStyle w:val="SectionNumber"/>
         </w:rPr>
-        <w:t xml:space="preserve">7.1.1</w:t>
+        <w:t xml:space="preserve">6.1.1</w:t>
       </w:r>
       <w:r>
         <w:tab/>
@@ -10044,7 +10046,7 @@
         <w:rPr>
           <w:rStyle w:val="SectionNumber"/>
         </w:rPr>
-        <w:t xml:space="preserve">7.1.2</w:t>
+        <w:t xml:space="preserve">6.1.2</w:t>
       </w:r>
       <w:r>
         <w:tab/>
@@ -10092,7 +10094,7 @@
         <w:rPr>
           <w:rStyle w:val="SectionNumber"/>
         </w:rPr>
-        <w:t xml:space="preserve">7.2</w:t>
+        <w:t xml:space="preserve">6.2</w:t>
       </w:r>
       <w:r>
         <w:tab/>
@@ -10182,7 +10184,7 @@
         <w:rPr>
           <w:rStyle w:val="SectionNumber"/>
         </w:rPr>
-        <w:t xml:space="preserve">7.2.1</w:t>
+        <w:t xml:space="preserve">6.2.1</w:t>
       </w:r>
       <w:r>
         <w:tab/>
@@ -10347,7 +10349,7 @@
         <w:rPr>
           <w:rStyle w:val="SectionNumber"/>
         </w:rPr>
-        <w:t xml:space="preserve">7.2.1.1</w:t>
+        <w:t xml:space="preserve">6.2.1.1</w:t>
       </w:r>
       <w:r>
         <w:tab/>
@@ -10438,7 +10440,7 @@
         <w:t xml:space="preserve"> </w:t>
       </w:r>
       <w:r>
-        <w:t xml:space="preserve">6</w:t>
+        <w:t xml:space="preserve">5</w:t>
       </w:r>
       <w:r>
         <w:t xml:space="preserve">.</w:t>
@@ -10455,7 +10457,7 @@
         <w:rPr>
           <w:rStyle w:val="SectionNumber"/>
         </w:rPr>
-        <w:t xml:space="preserve">7.2.2</w:t>
+        <w:t xml:space="preserve">6.2.2</w:t>
       </w:r>
       <w:r>
         <w:tab/>
@@ -10608,7 +10610,7 @@
         <w:rPr>
           <w:rStyle w:val="SectionNumber"/>
         </w:rPr>
-        <w:t xml:space="preserve">7.2.3</w:t>
+        <w:t xml:space="preserve">6.2.3</w:t>
       </w:r>
       <w:r>
         <w:tab/>
@@ -10742,7 +10744,7 @@
         <w:rPr>
           <w:rStyle w:val="SectionNumber"/>
         </w:rPr>
-        <w:t xml:space="preserve">7.2.4</w:t>
+        <w:t xml:space="preserve">6.2.4</w:t>
       </w:r>
       <w:r>
         <w:tab/>
@@ -10845,7 +10847,7 @@
         <w:rPr>
           <w:rStyle w:val="SectionNumber"/>
         </w:rPr>
-        <w:t xml:space="preserve">7.2.4.1</w:t>
+        <w:t xml:space="preserve">6.2.4.1</w:t>
       </w:r>
       <w:r>
         <w:tab/>
@@ -10965,7 +10967,7 @@
         <w:rPr>
           <w:rStyle w:val="SectionNumber"/>
         </w:rPr>
-        <w:t xml:space="preserve">7.3</w:t>
+        <w:t xml:space="preserve">6.3</w:t>
       </w:r>
       <w:r>
         <w:tab/>
@@ -11144,7 +11146,7 @@
         <w:rPr>
           <w:rStyle w:val="SectionNumber"/>
         </w:rPr>
-        <w:t xml:space="preserve">7.4</w:t>
+        <w:t xml:space="preserve">6.4</w:t>
       </w:r>
       <w:r>
         <w:tab/>
@@ -11248,7 +11250,7 @@
         <w:rPr>
           <w:rStyle w:val="SectionNumber"/>
         </w:rPr>
-        <w:t xml:space="preserve">8</w:t>
+        <w:t xml:space="preserve">7</w:t>
       </w:r>
       <w:r>
         <w:tab/>
@@ -11332,7 +11334,7 @@
         <w:rPr>
           <w:rStyle w:val="SectionNumber"/>
         </w:rPr>
-        <w:t xml:space="preserve">9</w:t>
+        <w:t xml:space="preserve">8</w:t>
       </w:r>
       <w:r>
         <w:tab/>

</xml_diff>

<commit_message>
27/12 all oggd. need to arrange results , them add mohsstuff
</commit_message>
<xml_diff>
--- a/docs/_main.docx
+++ b/docs/_main.docx
@@ -21,7 +21,43 @@
         <w:pStyle w:val="Author"/>
       </w:pPr>
       <w:r>
-        <w:t xml:space="preserve">–</w:t>
+        <w:t xml:space="preserve">Dr</w:t>
+      </w:r>
+      <w:r>
+        <w:t xml:space="preserve"> </w:t>
+      </w:r>
+      <w:r>
+        <w:t xml:space="preserve">Matthew</w:t>
+      </w:r>
+      <w:r>
+        <w:t xml:space="preserve"> </w:t>
+      </w:r>
+      <w:r>
+        <w:t xml:space="preserve">Pears</w:t>
+      </w:r>
+      <w:r>
+        <w:t xml:space="preserve"> </w:t>
+      </w:r>
+      <w:r>
+        <w:t xml:space="preserve">BSc,</w:t>
+      </w:r>
+      <w:r>
+        <w:t xml:space="preserve"> </w:t>
+      </w:r>
+      <w:r>
+        <w:t xml:space="preserve">MRes,</w:t>
+      </w:r>
+      <w:r>
+        <w:t xml:space="preserve"> </w:t>
+      </w:r>
+      <w:r>
+        <w:t xml:space="preserve">PhD</w:t>
+      </w:r>
+      <w:r>
+        <w:t xml:space="preserve"> </w:t>
+      </w:r>
+      <w:r>
+        <w:t xml:space="preserve">2023</w:t>
       </w:r>
     </w:p>
     <w:p>
@@ -1875,7 +1911,7 @@
     <w:bookmarkEnd w:id="36"/>
     <w:bookmarkEnd w:id="37"/>
     <w:bookmarkEnd w:id="38"/>
-    <w:bookmarkStart w:id="81" w:name="rmd-basics"/>
+    <w:bookmarkStart w:id="104" w:name="rmd-basics"/>
     <w:p>
       <w:pPr>
         <w:pStyle w:val="Heading1"/>
@@ -1903,7 +1939,7 @@
         <w:pStyle w:val="BodyText"/>
       </w:pPr>
     </w:p>
-    <w:bookmarkStart w:id="42" w:name="learner-characteristics"/>
+    <w:bookmarkStart w:id="51" w:name="learner-characteristics"/>
     <w:p>
       <w:pPr>
         <w:pStyle w:val="Heading2"/>
@@ -2025,7 +2061,7 @@
               <a:graphicData uri="http://schemas.openxmlformats.org/drawingml/2006/picture">
                 <pic:pic>
                   <pic:nvPicPr>
-                    <pic:cNvPr descr="_main_files/figure-docx/Boxplotsplits3-1.png" id="41" name="Picture"/>
+                    <pic:cNvPr descr="_main_files/figure-docx/Boxplotsplits2-1.png" id="41" name="Picture"/>
                     <pic:cNvPicPr>
                       <a:picLocks noChangeArrowheads="1" noChangeAspect="1"/>
                     </pic:cNvPicPr>
@@ -2056,36 +2092,6 @@
             </a:graphic>
           </wp:inline>
         </w:drawing>
-      </w:r>
-      <w:r>
-        <w:t xml:space="preserve"> </w:t>
-      </w:r>
-      <w:r>
-        <w:t xml:space="preserve">There was only 1</w:t>
-      </w:r>
-      <w:r>
-        <w:t xml:space="preserve"> </w:t>
-      </w:r>
-      <w:r>
-        <w:t xml:space="preserve">‘</w:t>
-      </w:r>
-      <w:r>
-        <w:t xml:space="preserve">Strongly Disagree</w:t>
-      </w:r>
-      <w:r>
-        <w:t xml:space="preserve">’</w:t>
-      </w:r>
-      <w:r>
-        <w:t xml:space="preserve"> </w:t>
-      </w:r>
-      <w:r>
-        <w:t xml:space="preserve">response.</w:t>
-      </w:r>
-      <w:r>
-        <w:t xml:space="preserve"> </w:t>
-      </w:r>
-      <w:r>
-        <w:t xml:space="preserve">The agreement options counted for the majority of the data.</w:t>
       </w:r>
     </w:p>
     <w:tbl>
@@ -2258,28 +2264,9 @@
         </w:tc>
       </w:tr>
     </w:tbl>
-    <w:bookmarkEnd w:id="42"/>
-    <w:bookmarkStart w:id="52" w:name="pre-intervention-results"/>
-    <w:p>
-      <w:pPr>
-        <w:pStyle w:val="Heading2"/>
-      </w:pPr>
-      <w:r>
-        <w:rPr>
-          <w:rStyle w:val="SectionNumber"/>
-        </w:rPr>
-        <w:t xml:space="preserve">2.2</w:t>
-      </w:r>
-      <w:r>
-        <w:tab/>
-      </w:r>
-      <w:r>
-        <w:t xml:space="preserve">Pre-Intervention Results</w:t>
-      </w:r>
-    </w:p>
-    <w:p>
-      <w:pPr>
-        <w:pStyle w:val="FirstParagraph"/>
+    <w:p>
+      <w:pPr>
+        <w:pStyle w:val="BodyText"/>
       </w:pPr>
       <w:r>
         <w:t xml:space="preserve">##Post-Intervention Results and Comparision</w:t>
@@ -2294,18 +2281,18 @@
           <wp:inline>
             <wp:extent cx="4620126" cy="3696101"/>
             <wp:effectExtent b="0" l="0" r="0" t="0"/>
-            <wp:docPr descr="" title="" id="44" name="Picture"/>
+            <wp:docPr descr="" title="" id="43" name="Picture"/>
             <a:graphic>
               <a:graphicData uri="http://schemas.openxmlformats.org/drawingml/2006/picture">
                 <pic:pic>
                   <pic:nvPicPr>
-                    <pic:cNvPr descr="_main_files/figure-docx/Boxplotsplits4-1.png" id="45" name="Picture"/>
+                    <pic:cNvPr descr="_main_files/figure-docx/Boxplotsplits4-1.png" id="44" name="Picture"/>
                     <pic:cNvPicPr>
                       <a:picLocks noChangeArrowheads="1" noChangeAspect="1"/>
                     </pic:cNvPicPr>
                   </pic:nvPicPr>
                   <pic:blipFill>
-                    <a:blip r:embed="rId43"/>
+                    <a:blip r:embed="rId42"/>
                     <a:stretch>
                       <a:fillRect/>
                     </a:stretch>
@@ -2338,148 +2325,6 @@
         <w:t xml:space="preserve">For CYENS, even though the knowledge of the topic was not perceived to improve by some participants, this box plot shows how 34/42 stated they would reuse the chatbot developed by CYENS.</w:t>
       </w:r>
     </w:p>
-    <w:bookmarkStart w:id="49" w:name="other-findings"/>
-    <w:p>
-      <w:pPr>
-        <w:pStyle w:val="Heading3"/>
-      </w:pPr>
-      <w:r>
-        <w:rPr>
-          <w:rStyle w:val="SectionNumber"/>
-        </w:rPr>
-        <w:t xml:space="preserve">2.2.1</w:t>
-      </w:r>
-      <w:r>
-        <w:tab/>
-      </w:r>
-      <w:r>
-        <w:t xml:space="preserve">Other Findings</w:t>
-      </w:r>
-    </w:p>
-    <w:p>
-      <w:pPr>
-        <w:pStyle w:val="FirstParagraph"/>
-      </w:pPr>
-      <w:r>
-        <w:t xml:space="preserve">Other questions</w:t>
-      </w:r>
-    </w:p>
-    <w:p>
-      <w:pPr>
-        <w:pStyle w:val="BodyText"/>
-      </w:pPr>
-      <w:r>
-        <w:t xml:space="preserve">I intend to continue using chatbots in the future (BI1)</w:t>
-      </w:r>
-      <w:r>
-        <w:t xml:space="preserve"> </w:t>
-      </w:r>
-      <w:r>
-        <w:t xml:space="preserve">The chatbot provided the information I needed with minimal commands</w:t>
-      </w:r>
-      <w:r>
-        <w:t xml:space="preserve"> </w:t>
-      </w:r>
-      <w:r>
-        <w:t xml:space="preserve">My knowledge of the topic improved after i had used the Chatbot</w:t>
-      </w:r>
-      <w:r>
-        <w:t xml:space="preserve"> </w:t>
-      </w:r>
-      <w:r>
-        <w:t xml:space="preserve">My confidence in understanding the topic improved after I had used the</w:t>
-      </w:r>
-      <w:r>
-        <w:t xml:space="preserve"> </w:t>
-      </w:r>
-      <w:r>
-        <w:t xml:space="preserve">Chatbot</w:t>
-      </w:r>
-      <w:r>
-        <w:t xml:space="preserve"> </w:t>
-      </w:r>
-      <w:r>
-        <w:t xml:space="preserve">The chatbot provided me with the type of response i expected from asking</w:t>
-      </w:r>
-      <w:r>
-        <w:t xml:space="preserve"> </w:t>
-      </w:r>
-      <w:r>
-        <w:t xml:space="preserve">a tutor/lecturer</w:t>
-      </w:r>
-      <w:r>
-        <w:t xml:space="preserve"> </w:t>
-      </w:r>
-      <w:r>
-        <w:t xml:space="preserve">The information provided was reliable</w:t>
-      </w:r>
-      <w:r>
-        <w:t xml:space="preserve"> </w:t>
-      </w:r>
-      <w:r>
-        <w:t xml:space="preserve">The chatbot has a high level of trustworthiness</w:t>
-      </w:r>
-      <w:r>
-        <w:t xml:space="preserve"> </w:t>
-      </w:r>
-      <w:r>
-        <w:t xml:space="preserve">The duration of conversations to find my answer was too long</w:t>
-      </w:r>
-      <w:r>
-        <w:t xml:space="preserve"> </w:t>
-      </w:r>
-      <w:r>
-        <w:t xml:space="preserve">The videos/images provided were useful to my questions</w:t>
-      </w:r>
-      <w:r>
-        <w:t xml:space="preserve"> </w:t>
-      </w:r>
-      <w:r>
-        <w:t xml:space="preserve">The chatbot exceeded my expectation of how it could help me</w:t>
-      </w:r>
-      <w:r>
-        <w:t xml:space="preserve"> </w:t>
-      </w:r>
-      <w:r>
-        <w:t xml:space="preserve">The chatbot exceeded my expectation of how it could engage with me</w:t>
-      </w:r>
-      <w:r>
-        <w:t xml:space="preserve"> </w:t>
-      </w:r>
-      <w:r>
-        <w:t xml:space="preserve">I think this learning method could help me to acquire knowledge</w:t>
-      </w:r>
-      <w:r>
-        <w:t xml:space="preserve"> </w:t>
-      </w:r>
-      <w:r>
-        <w:t xml:space="preserve">I would use this tool again as it has some value to me</w:t>
-      </w:r>
-      <w:r>
-        <w:t xml:space="preserve"> </w:t>
-      </w:r>
-      <w:r>
-        <w:t xml:space="preserve">I think i will actively use this learning method</w:t>
-      </w:r>
-      <w:r>
-        <w:t xml:space="preserve"> </w:t>
-      </w:r>
-      <w:r>
-        <w:t xml:space="preserve">I believe I had some choice about learning during chatbot use</w:t>
-      </w:r>
-      <w:r>
-        <w:t xml:space="preserve"> </w:t>
-      </w:r>
-      <w:r>
-        <w:t xml:space="preserve">I would trust the chatbot to provide me with information for my course</w:t>
-      </w:r>
-      <w:r>
-        <w:t xml:space="preserve"> </w:t>
-      </w:r>
-      <w:r>
-        <w:t xml:space="preserve">One piece of knowledge i learned from the chatbot was..</w:t>
-      </w:r>
-    </w:p>
     <w:p>
       <w:pPr>
         <w:pStyle w:val="BodyText"/>
@@ -2489,18 +2334,18 @@
           <wp:inline>
             <wp:extent cx="4620126" cy="3696101"/>
             <wp:effectExtent b="0" l="0" r="0" t="0"/>
-            <wp:docPr descr="" title="" id="47" name="Picture"/>
+            <wp:docPr descr="" title="" id="46" name="Picture"/>
             <a:graphic>
               <a:graphicData uri="http://schemas.openxmlformats.org/drawingml/2006/picture">
                 <pic:pic>
                   <pic:nvPicPr>
-                    <pic:cNvPr descr="_main_files/figure-docx/Boxplotsplits2-1.png" id="48" name="Picture"/>
+                    <pic:cNvPr descr="_main_files/figure-docx/Boxplotsplits3-1.png" id="47" name="Picture"/>
                     <pic:cNvPicPr>
                       <a:picLocks noChangeArrowheads="1" noChangeAspect="1"/>
                     </pic:cNvPicPr>
                   </pic:nvPicPr>
                   <pic:blipFill>
-                    <a:blip r:embed="rId46"/>
+                    <a:blip r:embed="rId45"/>
                     <a:stretch>
                       <a:fillRect/>
                     </a:stretch>
@@ -2526,12 +2371,184 @@
           </wp:inline>
         </w:drawing>
       </w:r>
+      <w:r>
+        <w:t xml:space="preserve"> </w:t>
+      </w:r>
+      <w:r>
+        <w:t xml:space="preserve">There was only 1</w:t>
+      </w:r>
+      <w:r>
+        <w:t xml:space="preserve"> </w:t>
+      </w:r>
+      <w:r>
+        <w:t xml:space="preserve">‘</w:t>
+      </w:r>
+      <w:r>
+        <w:t xml:space="preserve">Strongly Disagree</w:t>
+      </w:r>
+      <w:r>
+        <w:t xml:space="preserve">’</w:t>
+      </w:r>
+      <w:r>
+        <w:t xml:space="preserve"> </w:t>
+      </w:r>
+      <w:r>
+        <w:t xml:space="preserve">response.</w:t>
+      </w:r>
+      <w:r>
+        <w:t xml:space="preserve"> </w:t>
+      </w:r>
+      <w:r>
+        <w:t xml:space="preserve">The agreement options counted for the majority of the data.</w:t>
+      </w:r>
+    </w:p>
+    <w:bookmarkStart w:id="48" w:name="other-findings"/>
+    <w:p>
+      <w:pPr>
+        <w:pStyle w:val="Heading3"/>
+      </w:pPr>
+      <w:r>
+        <w:rPr>
+          <w:rStyle w:val="SectionNumber"/>
+        </w:rPr>
+        <w:t xml:space="preserve">2.1.1</w:t>
+      </w:r>
+      <w:r>
+        <w:tab/>
+      </w:r>
+      <w:r>
+        <w:t xml:space="preserve">Other Findings</w:t>
+      </w:r>
+    </w:p>
+    <w:p>
+      <w:pPr>
+        <w:pStyle w:val="FirstParagraph"/>
+      </w:pPr>
+      <w:r>
+        <w:t xml:space="preserve">Other questions</w:t>
+      </w:r>
     </w:p>
     <w:p>
       <w:pPr>
         <w:pStyle w:val="BodyText"/>
       </w:pPr>
       <w:r>
+        <w:t xml:space="preserve">I intend to continue using chatbots in the future (BI1)</w:t>
+      </w:r>
+      <w:r>
+        <w:t xml:space="preserve"> </w:t>
+      </w:r>
+      <w:r>
+        <w:t xml:space="preserve">The chatbot provided the information I needed with minimal commands</w:t>
+      </w:r>
+      <w:r>
+        <w:t xml:space="preserve"> </w:t>
+      </w:r>
+      <w:r>
+        <w:t xml:space="preserve">My knowledge of the topic improved after i had used the Chatbot</w:t>
+      </w:r>
+      <w:r>
+        <w:t xml:space="preserve"> </w:t>
+      </w:r>
+      <w:r>
+        <w:t xml:space="preserve">My confidence in understanding the topic improved after I had used the</w:t>
+      </w:r>
+      <w:r>
+        <w:t xml:space="preserve"> </w:t>
+      </w:r>
+      <w:r>
+        <w:t xml:space="preserve">Chatbot</w:t>
+      </w:r>
+      <w:r>
+        <w:t xml:space="preserve"> </w:t>
+      </w:r>
+      <w:r>
+        <w:t xml:space="preserve">The chatbot provided me with the type of response i expected from asking</w:t>
+      </w:r>
+      <w:r>
+        <w:t xml:space="preserve"> </w:t>
+      </w:r>
+      <w:r>
+        <w:t xml:space="preserve">a tutor/lecturer</w:t>
+      </w:r>
+      <w:r>
+        <w:t xml:space="preserve"> </w:t>
+      </w:r>
+      <w:r>
+        <w:t xml:space="preserve">The information provided was reliable</w:t>
+      </w:r>
+      <w:r>
+        <w:t xml:space="preserve"> </w:t>
+      </w:r>
+      <w:r>
+        <w:t xml:space="preserve">The chatbot has a high level of trustworthiness</w:t>
+      </w:r>
+      <w:r>
+        <w:t xml:space="preserve"> </w:t>
+      </w:r>
+      <w:r>
+        <w:t xml:space="preserve">The duration of conversations to find my answer was too long</w:t>
+      </w:r>
+      <w:r>
+        <w:t xml:space="preserve"> </w:t>
+      </w:r>
+      <w:r>
+        <w:t xml:space="preserve">The videos/images provided were useful to my questions</w:t>
+      </w:r>
+      <w:r>
+        <w:t xml:space="preserve"> </w:t>
+      </w:r>
+      <w:r>
+        <w:t xml:space="preserve">The chatbot exceeded my expectation of how it could help me</w:t>
+      </w:r>
+      <w:r>
+        <w:t xml:space="preserve"> </w:t>
+      </w:r>
+      <w:r>
+        <w:t xml:space="preserve">The chatbot exceeded my expectation of how it could engage with me</w:t>
+      </w:r>
+      <w:r>
+        <w:t xml:space="preserve"> </w:t>
+      </w:r>
+      <w:r>
+        <w:t xml:space="preserve">I think this learning method could help me to acquire knowledge</w:t>
+      </w:r>
+      <w:r>
+        <w:t xml:space="preserve"> </w:t>
+      </w:r>
+      <w:r>
+        <w:t xml:space="preserve">I would use this tool again as it has some value to me</w:t>
+      </w:r>
+      <w:r>
+        <w:t xml:space="preserve"> </w:t>
+      </w:r>
+      <w:r>
+        <w:t xml:space="preserve">I think i will actively use this learning method</w:t>
+      </w:r>
+      <w:r>
+        <w:t xml:space="preserve"> </w:t>
+      </w:r>
+      <w:r>
+        <w:t xml:space="preserve">I believe I had some choice about learning during chatbot use</w:t>
+      </w:r>
+      <w:r>
+        <w:t xml:space="preserve"> </w:t>
+      </w:r>
+      <w:r>
+        <w:t xml:space="preserve">I would trust the chatbot to provide me with information for my course</w:t>
+      </w:r>
+      <w:r>
+        <w:t xml:space="preserve"> </w:t>
+      </w:r>
+      <w:r>
+        <w:t xml:space="preserve">One piece of knowledge i learned from the chatbot was..</w:t>
+      </w:r>
+    </w:p>
+    <w:p>
+      <w:pPr>
+        <w:pStyle w:val="BodyText"/>
+      </w:pPr>
+      <w:r>
         <w:t xml:space="preserve">Repeated Measures t-test, aka paired t-test (before and after measurements)</w:t>
       </w:r>
     </w:p>
@@ -2543,8 +2560,8 @@
         <w:t xml:space="preserve">This t-test compares confident using mobile chatbots before and after CEPEH chatbot usage.</w:t>
       </w:r>
     </w:p>
-    <w:bookmarkEnd w:id="49"/>
-    <w:bookmarkStart w:id="50" w:name="system-usability-scale-sus-scores"/>
+    <w:bookmarkEnd w:id="48"/>
+    <w:bookmarkStart w:id="49" w:name="system-usability-scale-sus-scores"/>
     <w:p>
       <w:pPr>
         <w:pStyle w:val="Heading3"/>
@@ -2553,7 +2570,7 @@
         <w:rPr>
           <w:rStyle w:val="SectionNumber"/>
         </w:rPr>
-        <w:t xml:space="preserve">2.2.2</w:t>
+        <w:t xml:space="preserve">2.1.2</w:t>
       </w:r>
       <w:r>
         <w:tab/>
@@ -3437,8 +3454,128 @@
         </w:tc>
       </w:tr>
     </w:tbl>
+    <w:bookmarkEnd w:id="49"/>
+    <w:bookmarkStart w:id="50" w:name="technology-acceptance-model"/>
+    <w:p>
+      <w:pPr>
+        <w:pStyle w:val="Heading3"/>
+      </w:pPr>
+      <w:r>
+        <w:rPr>
+          <w:rStyle w:val="SectionNumber"/>
+        </w:rPr>
+        <w:t xml:space="preserve">2.1.3</w:t>
+      </w:r>
+      <w:r>
+        <w:tab/>
+      </w:r>
+      <w:r>
+        <w:t xml:space="preserve">Technology Acceptance Model</w:t>
+      </w:r>
+    </w:p>
+    <w:p>
+      <w:pPr>
+        <w:pStyle w:val="FirstParagraph"/>
+      </w:pPr>
+      <w:r>
+        <w:t xml:space="preserve">The TAM had 3 sections (Ease of Use, Perceived Usefulness, and Intention</w:t>
+      </w:r>
+      <w:r>
+        <w:t xml:space="preserve"> </w:t>
+      </w:r>
+      <w:r>
+        <w:t xml:space="preserve">of Use). Ease of Use results showed significant increases in Users’</w:t>
+      </w:r>
+      <w:r>
+        <w:t xml:space="preserve"> </w:t>
+      </w:r>
+      <w:r>
+        <w:t xml:space="preserve">usage with each Chatbot. Perceived Usefulness: There were not</w:t>
+      </w:r>
+      <w:r>
+        <w:t xml:space="preserve"> </w:t>
+      </w:r>
+      <w:r>
+        <w:t xml:space="preserve">significant findings for the Perceived usefulness. The justification for</w:t>
+      </w:r>
+      <w:r>
+        <w:t xml:space="preserve"> </w:t>
+      </w:r>
+      <w:r>
+        <w:t xml:space="preserve">this may be due to being early versions of applications with limited</w:t>
+      </w:r>
+      <w:r>
+        <w:t xml:space="preserve"> </w:t>
+      </w:r>
+      <w:r>
+        <w:t xml:space="preserve">functionality and functions which can be difficult for user to</w:t>
+      </w:r>
+      <w:r>
+        <w:t xml:space="preserve"> </w:t>
+      </w:r>
+      <w:r>
+        <w:t xml:space="preserve">experience the intended further range of features and learning</w:t>
+      </w:r>
+      <w:r>
+        <w:t xml:space="preserve"> </w:t>
+      </w:r>
+      <w:r>
+        <w:t xml:space="preserve">exercises.</w:t>
+      </w:r>
+    </w:p>
+    <w:p>
+      <w:pPr>
+        <w:pStyle w:val="BodyText"/>
+      </w:pPr>
+      <w:r>
+        <w:t xml:space="preserve">Intention of Use: For users’ intentions to use within their course, the</w:t>
+      </w:r>
+      <w:r>
+        <w:t xml:space="preserve"> </w:t>
+      </w:r>
+      <w:r>
+        <w:t xml:space="preserve">result of the Mann-Whitney U test was not significant, U = , z = , p = .</w:t>
+      </w:r>
+      <w:r>
+        <w:t xml:space="preserve"> </w:t>
+      </w:r>
+      <w:r>
+        <w:t xml:space="preserve">in their intentions before use (m=xx, mode=xx) compared to after (m=xx,</w:t>
+      </w:r>
+      <w:r>
+        <w:t xml:space="preserve"> </w:t>
+      </w:r>
+      <w:r>
+        <w:t xml:space="preserve">mode=x), however there was improvement therefore the chatbots may have</w:t>
+      </w:r>
+      <w:r>
+        <w:t xml:space="preserve"> </w:t>
+      </w:r>
+      <w:r>
+        <w:t xml:space="preserve">more benefit than expected by students.</w:t>
+      </w:r>
+    </w:p>
     <w:bookmarkEnd w:id="50"/>
-    <w:bookmarkStart w:id="51" w:name="technology-acceptance-model"/>
+    <w:bookmarkEnd w:id="51"/>
+    <w:bookmarkStart w:id="78" w:name="chatbot-usabilty-questionanire-cuq"/>
+    <w:p>
+      <w:pPr>
+        <w:pStyle w:val="Heading2"/>
+      </w:pPr>
+      <w:r>
+        <w:rPr>
+          <w:rStyle w:val="SectionNumber"/>
+        </w:rPr>
+        <w:t xml:space="preserve">2.2</w:t>
+      </w:r>
+      <w:r>
+        <w:tab/>
+      </w:r>
+      <w:r>
+        <w:t xml:space="preserve">Chatbot Usabilty Questionanire (CUQ)</w:t>
+      </w:r>
+    </w:p>
+    <w:bookmarkStart w:id="77" w:name="cuq-calcuation-tool"/>
     <w:p>
       <w:pPr>
         <w:pStyle w:val="Heading3"/>
@@ -3447,13 +3584,13 @@
         <w:rPr>
           <w:rStyle w:val="SectionNumber"/>
         </w:rPr>
-        <w:t xml:space="preserve">2.2.3</w:t>
+        <w:t xml:space="preserve">2.2.1</w:t>
       </w:r>
       <w:r>
         <w:tab/>
       </w:r>
       <w:r>
-        <w:t xml:space="preserve">Technology Acceptance Model</w:t>
+        <w:t xml:space="preserve">CUQ Calcuation tool</w:t>
       </w:r>
     </w:p>
     <w:p>
@@ -3461,129 +3598,9 @@
         <w:pStyle w:val="FirstParagraph"/>
       </w:pPr>
       <w:r>
-        <w:t xml:space="preserve">The TAM had 3 sections (Ease of Use, Perceived Usefulness, and Intention</w:t>
-      </w:r>
-      <w:r>
-        <w:t xml:space="preserve"> </w:t>
-      </w:r>
-      <w:r>
-        <w:t xml:space="preserve">of Use). Ease of Use results showed significant increases in Users’</w:t>
-      </w:r>
-      <w:r>
-        <w:t xml:space="preserve"> </w:t>
-      </w:r>
-      <w:r>
-        <w:t xml:space="preserve">usage with each Chatbot. Perceived Usefulness: There were not</w:t>
-      </w:r>
-      <w:r>
-        <w:t xml:space="preserve"> </w:t>
-      </w:r>
-      <w:r>
-        <w:t xml:space="preserve">significant findings for the Perceived usefulness. The justification for</w:t>
-      </w:r>
-      <w:r>
-        <w:t xml:space="preserve"> </w:t>
-      </w:r>
-      <w:r>
-        <w:t xml:space="preserve">this may be due to being early versions of applications with limited</w:t>
-      </w:r>
-      <w:r>
-        <w:t xml:space="preserve"> </w:t>
-      </w:r>
-      <w:r>
-        <w:t xml:space="preserve">functionality and functions which can be difficult for user to</w:t>
-      </w:r>
-      <w:r>
-        <w:t xml:space="preserve"> </w:t>
-      </w:r>
-      <w:r>
-        <w:t xml:space="preserve">experience the intended further range of features and learning</w:t>
-      </w:r>
-      <w:r>
-        <w:t xml:space="preserve"> </w:t>
-      </w:r>
-      <w:r>
-        <w:t xml:space="preserve">exercises.</w:t>
-      </w:r>
-    </w:p>
-    <w:p>
-      <w:pPr>
-        <w:pStyle w:val="BodyText"/>
-      </w:pPr>
-      <w:r>
-        <w:t xml:space="preserve">Intention of Use: For users’ intentions to use within their course, the</w:t>
-      </w:r>
-      <w:r>
-        <w:t xml:space="preserve"> </w:t>
-      </w:r>
-      <w:r>
-        <w:t xml:space="preserve">result of the Mann-Whitney U test was not significant, U = , z = , p = .</w:t>
-      </w:r>
-      <w:r>
-        <w:t xml:space="preserve"> </w:t>
-      </w:r>
-      <w:r>
-        <w:t xml:space="preserve">in their intentions before use (m=xx, mode=xx) compared to after (m=xx,</w:t>
-      </w:r>
-      <w:r>
-        <w:t xml:space="preserve"> </w:t>
-      </w:r>
-      <w:r>
-        <w:t xml:space="preserve">mode=x), however there was improvement therefore the chatbots may have</w:t>
-      </w:r>
-      <w:r>
-        <w:t xml:space="preserve"> </w:t>
-      </w:r>
-      <w:r>
-        <w:t xml:space="preserve">more benefit than expected by students.</w:t>
-      </w:r>
-    </w:p>
-    <w:bookmarkEnd w:id="51"/>
-    <w:bookmarkEnd w:id="52"/>
-    <w:bookmarkStart w:id="79" w:name="chatbot-usabilty-questionanire-cuq"/>
-    <w:p>
-      <w:pPr>
-        <w:pStyle w:val="Heading2"/>
-      </w:pPr>
-      <w:r>
-        <w:rPr>
-          <w:rStyle w:val="SectionNumber"/>
-        </w:rPr>
-        <w:t xml:space="preserve">2.3</w:t>
-      </w:r>
-      <w:r>
-        <w:tab/>
-      </w:r>
-      <w:r>
-        <w:t xml:space="preserve">Chatbot Usabilty Questionanire (CUQ)</w:t>
-      </w:r>
-    </w:p>
-    <w:bookmarkStart w:id="78" w:name="cuq-calcuation-tool"/>
-    <w:p>
-      <w:pPr>
-        <w:pStyle w:val="Heading3"/>
-      </w:pPr>
-      <w:r>
-        <w:rPr>
-          <w:rStyle w:val="SectionNumber"/>
-        </w:rPr>
-        <w:t xml:space="preserve">2.3.1</w:t>
-      </w:r>
-      <w:r>
-        <w:tab/>
-      </w:r>
-      <w:r>
-        <w:t xml:space="preserve">CUQ Calcuation tool</w:t>
-      </w:r>
-    </w:p>
-    <w:p>
-      <w:pPr>
-        <w:pStyle w:val="FirstParagraph"/>
-      </w:pPr>
-      <w:r>
         <w:t xml:space="preserve">The CUQ was developed by researchers at Ulster University,</w:t>
       </w:r>
-      <w:hyperlink r:id="rId53">
+      <w:hyperlink r:id="rId52">
         <w:r>
           <w:rPr>
             <w:rStyle w:val="Hyperlink"/>
@@ -3608,7 +3625,7 @@
       <w:pPr>
         <w:pStyle w:val="BodyText"/>
       </w:pPr>
-      <w:hyperlink r:id="rId54">
+      <w:hyperlink r:id="rId53">
         <w:r>
           <w:rPr>
             <w:rStyle w:val="Hyperlink"/>
@@ -3621,7 +3638,7 @@
       <w:pPr>
         <w:pStyle w:val="BodyText"/>
       </w:pPr>
-      <w:hyperlink r:id="rId55">
+      <w:hyperlink r:id="rId54">
         <w:r>
           <w:rPr>
             <w:rStyle w:val="Hyperlink"/>
@@ -3645,18 +3662,18 @@
           <wp:inline>
             <wp:extent cx="5334000" cy="4532599"/>
             <wp:effectExtent b="0" l="0" r="0" t="0"/>
-            <wp:docPr descr="(#fig:cuq image)A marvel-lous meme" title="" id="57" name="Picture"/>
+            <wp:docPr descr="(#fig:cuq image)A marvel-lous meme" title="" id="56" name="Picture"/>
             <a:graphic>
               <a:graphicData uri="http://schemas.openxmlformats.org/drawingml/2006/picture">
                 <pic:pic>
                   <pic:nvPicPr>
-                    <pic:cNvPr descr="cuq.png" id="58" name="Picture"/>
+                    <pic:cNvPr descr="cuq.png" id="57" name="Picture"/>
                     <pic:cNvPicPr>
                       <a:picLocks noChangeArrowheads="1" noChangeAspect="1"/>
                     </pic:cNvPicPr>
                   </pic:nvPicPr>
                   <pic:blipFill>
-                    <a:blip r:embed="rId56"/>
+                    <a:blip r:embed="rId55"/>
                     <a:stretch>
                       <a:fillRect/>
                     </a:stretch>
@@ -3739,7 +3756,7 @@
       <w:pPr>
         <w:pStyle w:val="BodyText"/>
       </w:pPr>
-      <w:hyperlink r:id="rId59">
+      <w:hyperlink r:id="rId58">
         <w:r>
           <w:rPr>
             <w:rStyle w:val="Hyperlink"/>
@@ -3765,18 +3782,18 @@
           <wp:inline>
             <wp:extent cx="4620126" cy="3696101"/>
             <wp:effectExtent b="0" l="0" r="0" t="0"/>
-            <wp:docPr descr="" title="" id="61" name="Picture"/>
+            <wp:docPr descr="" title="" id="60" name="Picture"/>
             <a:graphic>
               <a:graphicData uri="http://schemas.openxmlformats.org/drawingml/2006/picture">
                 <pic:pic>
                   <pic:nvPicPr>
-                    <pic:cNvPr descr="_main_files/figure-docx/Boxplotsplits5-1.png" id="62" name="Picture"/>
+                    <pic:cNvPr descr="_main_files/figure-docx/Boxplotsplits5-1.png" id="61" name="Picture"/>
                     <pic:cNvPicPr>
                       <a:picLocks noChangeArrowheads="1" noChangeAspect="1"/>
                     </pic:cNvPicPr>
                   </pic:nvPicPr>
                   <pic:blipFill>
-                    <a:blip r:embed="rId60"/>
+                    <a:blip r:embed="rId59"/>
                     <a:stretch>
                       <a:fillRect/>
                     </a:stretch>
@@ -3818,18 +3835,18 @@
           <wp:inline>
             <wp:extent cx="4620126" cy="3696101"/>
             <wp:effectExtent b="0" l="0" r="0" t="0"/>
-            <wp:docPr descr="" title="" id="64" name="Picture"/>
+            <wp:docPr descr="" title="" id="63" name="Picture"/>
             <a:graphic>
               <a:graphicData uri="http://schemas.openxmlformats.org/drawingml/2006/picture">
                 <pic:pic>
                   <pic:nvPicPr>
-                    <pic:cNvPr descr="_main_files/figure-docx/Boxplotsplits6-1.png" id="65" name="Picture"/>
+                    <pic:cNvPr descr="_main_files/figure-docx/Boxplotsplits6-1.png" id="64" name="Picture"/>
                     <pic:cNvPicPr>
                       <a:picLocks noChangeArrowheads="1" noChangeAspect="1"/>
                     </pic:cNvPicPr>
                   </pic:nvPicPr>
                   <pic:blipFill>
-                    <a:blip r:embed="rId63"/>
+                    <a:blip r:embed="rId62"/>
                     <a:stretch>
                       <a:fillRect/>
                     </a:stretch>
@@ -3865,18 +3882,18 @@
           <wp:inline>
             <wp:extent cx="4620126" cy="3696101"/>
             <wp:effectExtent b="0" l="0" r="0" t="0"/>
-            <wp:docPr descr="" title="" id="67" name="Picture"/>
+            <wp:docPr descr="" title="" id="66" name="Picture"/>
             <a:graphic>
               <a:graphicData uri="http://schemas.openxmlformats.org/drawingml/2006/picture">
                 <pic:pic>
                   <pic:nvPicPr>
-                    <pic:cNvPr descr="_main_files/figure-docx/Boxplotsplits7-1.png" id="68" name="Picture"/>
+                    <pic:cNvPr descr="_main_files/figure-docx/Boxplotsplits7-1.png" id="67" name="Picture"/>
                     <pic:cNvPicPr>
                       <a:picLocks noChangeArrowheads="1" noChangeAspect="1"/>
                     </pic:cNvPicPr>
                   </pic:nvPicPr>
                   <pic:blipFill>
-                    <a:blip r:embed="rId66"/>
+                    <a:blip r:embed="rId65"/>
                     <a:stretch>
                       <a:fillRect/>
                     </a:stretch>
@@ -3990,18 +4007,18 @@
           <wp:inline>
             <wp:extent cx="4620126" cy="3696101"/>
             <wp:effectExtent b="0" l="0" r="0" t="0"/>
-            <wp:docPr descr="" title="" id="70" name="Picture"/>
+            <wp:docPr descr="" title="" id="69" name="Picture"/>
             <a:graphic>
               <a:graphicData uri="http://schemas.openxmlformats.org/drawingml/2006/picture">
                 <pic:pic>
                   <pic:nvPicPr>
-                    <pic:cNvPr descr="_main_files/figure-docx/Boxplotsplits8-1.png" id="71" name="Picture"/>
+                    <pic:cNvPr descr="_main_files/figure-docx/Boxplotsplits8-1.png" id="70" name="Picture"/>
                     <pic:cNvPicPr>
                       <a:picLocks noChangeArrowheads="1" noChangeAspect="1"/>
                     </pic:cNvPicPr>
                   </pic:nvPicPr>
                   <pic:blipFill>
-                    <a:blip r:embed="rId69"/>
+                    <a:blip r:embed="rId68"/>
                     <a:stretch>
                       <a:fillRect/>
                     </a:stretch>
@@ -4037,18 +4054,18 @@
           <wp:inline>
             <wp:extent cx="4620126" cy="3696101"/>
             <wp:effectExtent b="0" l="0" r="0" t="0"/>
-            <wp:docPr descr="" title="" id="73" name="Picture"/>
+            <wp:docPr descr="" title="" id="72" name="Picture"/>
             <a:graphic>
               <a:graphicData uri="http://schemas.openxmlformats.org/drawingml/2006/picture">
                 <pic:pic>
                   <pic:nvPicPr>
-                    <pic:cNvPr descr="_main_files/figure-docx/Boxplotsplits9-1.png" id="74" name="Picture"/>
+                    <pic:cNvPr descr="_main_files/figure-docx/Boxplotsplits9-1.png" id="73" name="Picture"/>
                     <pic:cNvPicPr>
                       <a:picLocks noChangeArrowheads="1" noChangeAspect="1"/>
                     </pic:cNvPicPr>
                   </pic:nvPicPr>
                   <pic:blipFill>
-                    <a:blip r:embed="rId72"/>
+                    <a:blip r:embed="rId71"/>
                     <a:stretch>
                       <a:fillRect/>
                     </a:stretch>
@@ -4084,18 +4101,18 @@
           <wp:inline>
             <wp:extent cx="4620126" cy="3696101"/>
             <wp:effectExtent b="0" l="0" r="0" t="0"/>
-            <wp:docPr descr="" title="" id="76" name="Picture"/>
+            <wp:docPr descr="" title="" id="75" name="Picture"/>
             <a:graphic>
               <a:graphicData uri="http://schemas.openxmlformats.org/drawingml/2006/picture">
                 <pic:pic>
                   <pic:nvPicPr>
-                    <pic:cNvPr descr="_main_files/figure-docx/Boxplotsplits10-1.png" id="77" name="Picture"/>
+                    <pic:cNvPr descr="_main_files/figure-docx/Boxplotsplits10-1.png" id="76" name="Picture"/>
                     <pic:cNvPicPr>
                       <a:picLocks noChangeArrowheads="1" noChangeAspect="1"/>
                     </pic:cNvPicPr>
                   </pic:nvPicPr>
                   <pic:blipFill>
-                    <a:blip r:embed="rId75"/>
+                    <a:blip r:embed="rId74"/>
                     <a:stretch>
                       <a:fillRect/>
                     </a:stretch>
@@ -4140,9 +4157,28 @@
         <w:t xml:space="preserve">resources.</w:t>
       </w:r>
     </w:p>
+    <w:bookmarkEnd w:id="77"/>
     <w:bookmarkEnd w:id="78"/>
+    <w:bookmarkStart w:id="79" w:name="inferential-statistics"/>
+    <w:p>
+      <w:pPr>
+        <w:pStyle w:val="Heading2"/>
+      </w:pPr>
+      <w:r>
+        <w:rPr>
+          <w:rStyle w:val="SectionNumber"/>
+        </w:rPr>
+        <w:t xml:space="preserve">2.3</w:t>
+      </w:r>
+      <w:r>
+        <w:tab/>
+      </w:r>
+      <w:r>
+        <w:t xml:space="preserve">Inferential Statistics</w:t>
+      </w:r>
+    </w:p>
     <w:bookmarkEnd w:id="79"/>
-    <w:bookmarkStart w:id="80" w:name="inferential-statistics"/>
+    <w:bookmarkStart w:id="80" w:name="cepeh-qualatative-feedback"/>
     <w:p>
       <w:pPr>
         <w:pStyle w:val="Heading2"/>
@@ -4157,7 +4193,7 @@
         <w:tab/>
       </w:r>
       <w:r>
-        <w:t xml:space="preserve">Inferential Statistics</w:t>
+        <w:t xml:space="preserve">CEPEH Qualatative Feedback</w:t>
       </w:r>
     </w:p>
     <w:p>
@@ -4165,37 +4201,7 @@
         <w:pStyle w:val="FirstParagraph"/>
       </w:pPr>
       <w:r>
-        <w:t xml:space="preserve">output:</w:t>
-      </w:r>
-      <w:r>
-        <w:t xml:space="preserve"> </w:t>
-      </w:r>
-      <w:r>
-        <w:t xml:space="preserve">#bookdown::html_document2: default</w:t>
-      </w:r>
-      <w:r>
-        <w:t xml:space="preserve"> </w:t>
-      </w:r>
-      <w:r>
-        <w:t xml:space="preserve">#bookdown::word_document2: default</w:t>
-      </w:r>
-      <w:r>
-        <w:t xml:space="preserve"> </w:t>
-      </w:r>
-      <w:r>
-        <w:t xml:space="preserve">bookdown::pdf_document2:</w:t>
-      </w:r>
-      <w:r>
-        <w:t xml:space="preserve"> </w:t>
-      </w:r>
-      <w:r>
-        <w:t xml:space="preserve">template: templates/template.tex</w:t>
-      </w:r>
-      <w:r>
-        <w:t xml:space="preserve"> </w:t>
-      </w:r>
-      <w:r>
-        <w:t xml:space="preserve">documentclass: book</w:t>
+        <w:t xml:space="preserve">The focus group discussions provided a lot of feedback for how the participants experienced their interactions with the chatbots, and how the CEPEH team can improve them, improve the design and development processes, and improve uptake and sharing.</w:t>
       </w:r>
     </w:p>
     <w:p>
@@ -4203,289 +4209,372 @@
         <w:pStyle w:val="BodyText"/>
       </w:pPr>
       <w:r>
-        <w:t xml:space="preserve">#bibliography: [bibliography/references.bib, bibliography/additional-references.bib]</w:t>
+        <w:t xml:space="preserve">One method of analysing this data is with use of text mining and data manipulation, creating word clouds, sentiment analysis, and using a model which can distinguish the unique themes in text, and highlights for us what text is used to create these themes.</w:t>
+      </w:r>
+    </w:p>
+    <w:p>
+      <w:pPr>
+        <w:pStyle w:val="BodyText"/>
+      </w:pPr>
+      <w:r>
+        <w:t xml:space="preserve">Therefore, we have created a model to allow efficient and intelligent analysis of this open/free focus group data.</w:t>
       </w:r>
     </w:p>
     <w:bookmarkEnd w:id="80"/>
+    <w:bookmarkStart w:id="82" w:name="tokenising"/>
+    <w:p>
+      <w:pPr>
+        <w:pStyle w:val="Heading2"/>
+      </w:pPr>
+      <w:r>
+        <w:rPr>
+          <w:rStyle w:val="SectionNumber"/>
+        </w:rPr>
+        <w:t xml:space="preserve">2.5</w:t>
+      </w:r>
+      <w:r>
+        <w:tab/>
+      </w:r>
+      <w:r>
+        <w:t xml:space="preserve">Tokenising</w:t>
+      </w:r>
+    </w:p>
+    <w:p>
+      <w:pPr>
+        <w:pStyle w:val="FirstParagraph"/>
+      </w:pPr>
+      <w:r>
+        <w:t xml:space="preserve">Firstly, we tokenised the words from the FGDs. A Token is</w:t>
+      </w:r>
+      <w:r>
+        <w:t xml:space="preserve"> </w:t>
+      </w:r>
+      <w:r>
+        <w:t xml:space="preserve">“</w:t>
+      </w:r>
+      <w:r>
+        <w:t xml:space="preserve">a meaningful unit of text, most often a word, that we are interested in using for further analysis</w:t>
+      </w:r>
+      <w:r>
+        <w:t xml:space="preserve">”</w:t>
+      </w:r>
+      <w:r>
+        <w:t xml:space="preserve">. For each word we give it a property that we can call upon later.</w:t>
+      </w:r>
+    </w:p>
+    <w:p>
+      <w:pPr>
+        <w:pStyle w:val="BodyText"/>
+      </w:pPr>
+      <w:r>
+        <w:t xml:space="preserve">The data manipulation for this included removing punctuation, converting to lower-case, and setting word type to word (and not such types as</w:t>
+      </w:r>
+      <w:r>
+        <w:t xml:space="preserve"> </w:t>
+      </w:r>
+      <w:r>
+        <w:t xml:space="preserve">“</w:t>
+      </w:r>
+      <w:r>
+        <w:t xml:space="preserve">characters</w:t>
+      </w:r>
+      <w:r>
+        <w:t xml:space="preserve">”</w:t>
+      </w:r>
+      <w:r>
+        <w:t xml:space="preserve">,</w:t>
+      </w:r>
+      <w:r>
+        <w:t xml:space="preserve"> </w:t>
+      </w:r>
+      <w:r>
+        <w:t xml:space="preserve">“</w:t>
+      </w:r>
+      <w:r>
+        <w:t xml:space="preserve">ngrams</w:t>
+      </w:r>
+      <w:r>
+        <w:t xml:space="preserve">”</w:t>
+      </w:r>
+      <w:r>
+        <w:t xml:space="preserve">,</w:t>
+      </w:r>
+      <w:r>
+        <w:t xml:space="preserve"> </w:t>
+      </w:r>
+      <w:r>
+        <w:t xml:space="preserve">“</w:t>
+      </w:r>
+      <w:r>
+        <w:t xml:space="preserve">sentences</w:t>
+      </w:r>
+      <w:r>
+        <w:t xml:space="preserve">”</w:t>
+      </w:r>
+      <w:r>
+        <w:t xml:space="preserve">,</w:t>
+      </w:r>
+      <w:r>
+        <w:t xml:space="preserve"> </w:t>
+      </w:r>
+      <w:r>
+        <w:t xml:space="preserve">“</w:t>
+      </w:r>
+      <w:r>
+        <w:t xml:space="preserve">lines</w:t>
+      </w:r>
+      <w:r>
+        <w:t xml:space="preserve">”</w:t>
+      </w:r>
+      <w:r>
+        <w:t xml:space="preserve"> </w:t>
+      </w:r>
+      <w:r>
+        <w:t xml:space="preserve">etc)</w:t>
+      </w:r>
+    </w:p>
+    <w:bookmarkStart w:id="81" w:name="stop-words"/>
+    <w:p>
+      <w:pPr>
+        <w:pStyle w:val="Heading3"/>
+      </w:pPr>
+      <w:r>
+        <w:rPr>
+          <w:rStyle w:val="SectionNumber"/>
+        </w:rPr>
+        <w:t xml:space="preserve">2.5.1</w:t>
+      </w:r>
+      <w:r>
+        <w:tab/>
+      </w:r>
+      <w:r>
+        <w:t xml:space="preserve">Stop words</w:t>
+      </w:r>
+    </w:p>
+    <w:p>
+      <w:pPr>
+        <w:pStyle w:val="FirstParagraph"/>
+      </w:pPr>
+      <w:r>
+        <w:t xml:space="preserve">The model then removed words with meaningless function. These are called stop words. Words like</w:t>
+      </w:r>
+      <w:r>
+        <w:t xml:space="preserve"> </w:t>
+      </w:r>
+      <w:r>
+        <w:t xml:space="preserve">“</w:t>
+      </w:r>
+      <w:r>
+        <w:t xml:space="preserve">the</w:t>
+      </w:r>
+      <w:r>
+        <w:t xml:space="preserve">”</w:t>
+      </w:r>
+      <w:r>
+        <w:t xml:space="preserve">,</w:t>
+      </w:r>
+      <w:r>
+        <w:t xml:space="preserve"> </w:t>
+      </w:r>
+      <w:r>
+        <w:t xml:space="preserve">“</w:t>
+      </w:r>
+      <w:r>
+        <w:t xml:space="preserve">of</w:t>
+      </w:r>
+      <w:r>
+        <w:t xml:space="preserve">”</w:t>
+      </w:r>
+      <w:r>
+        <w:t xml:space="preserve"> </w:t>
+      </w:r>
+      <w:r>
+        <w:t xml:space="preserve">and</w:t>
+      </w:r>
+      <w:r>
+        <w:t xml:space="preserve"> </w:t>
+      </w:r>
+      <w:r>
+        <w:t xml:space="preserve">“</w:t>
+      </w:r>
+      <w:r>
+        <w:t xml:space="preserve">to</w:t>
+      </w:r>
+      <w:r>
+        <w:t xml:space="preserve">”</w:t>
+      </w:r>
+      <w:r>
+        <w:t xml:space="preserve"> </w:t>
+      </w:r>
+      <w:r>
+        <w:t xml:space="preserve">are the most frequent words found, technically, but are of little interest to us.</w:t>
+      </w:r>
+    </w:p>
+    <w:p>
+      <w:pPr>
+        <w:pStyle w:val="BodyText"/>
+      </w:pPr>
+      <w:r>
+        <w:t xml:space="preserve">We also created a custom list of stop words for CEPEH. We know participants may mention other objects, and the list was as followed: found; chatbot; chatbots; presentation.</w:t>
+      </w:r>
+    </w:p>
+    <w:p>
+      <w:pPr>
+        <w:pStyle w:val="BodyText"/>
+      </w:pPr>
+      <w:r>
+        <w:t xml:space="preserve">The data was ready for analysis by the model. We ordered it to find the most frequent words.</w:t>
+      </w:r>
+    </w:p>
+    <w:p>
+      <w:pPr>
+        <w:pStyle w:val="SourceCode"/>
+      </w:pPr>
+      <w:r>
+        <w:rPr>
+          <w:rStyle w:val="VerbatimChar"/>
+        </w:rPr>
+        <w:t xml:space="preserve">## # A tibble: 384 × 3</w:t>
+      </w:r>
+      <w:r>
+        <w:br/>
+      </w:r>
+      <w:r>
+        <w:rPr>
+          <w:rStyle w:val="VerbatimChar"/>
+        </w:rPr>
+        <w:t xml:space="preserve">## # Groups:   doc_id [1]</w:t>
+      </w:r>
+      <w:r>
+        <w:br/>
+      </w:r>
+      <w:r>
+        <w:rPr>
+          <w:rStyle w:val="VerbatimChar"/>
+        </w:rPr>
+        <w:t xml:space="preserve">##    doc_id word            n</w:t>
+      </w:r>
+      <w:r>
+        <w:br/>
+      </w:r>
+      <w:r>
+        <w:rPr>
+          <w:rStyle w:val="VerbatimChar"/>
+        </w:rPr>
+        <w:t xml:space="preserve">##    &lt;fct&gt;  &lt;chr&gt;       &lt;int&gt;</w:t>
+      </w:r>
+      <w:r>
+        <w:br/>
+      </w:r>
+      <w:r>
+        <w:rPr>
+          <w:rStyle w:val="VerbatimChar"/>
+        </w:rPr>
+        <w:t xml:space="preserve">##  1 1      information    11</w:t>
+      </w:r>
+      <w:r>
+        <w:br/>
+      </w:r>
+      <w:r>
+        <w:rPr>
+          <w:rStyle w:val="VerbatimChar"/>
+        </w:rPr>
+        <w:t xml:space="preserve">##  2 1      helpful         8</w:t>
+      </w:r>
+      <w:r>
+        <w:br/>
+      </w:r>
+      <w:r>
+        <w:rPr>
+          <w:rStyle w:val="VerbatimChar"/>
+        </w:rPr>
+        <w:t xml:space="preserve">##  3 1      understand      8</w:t>
+      </w:r>
+      <w:r>
+        <w:br/>
+      </w:r>
+      <w:r>
+        <w:rPr>
+          <w:rStyle w:val="VerbatimChar"/>
+        </w:rPr>
+        <w:t xml:space="preserve">##  4 1      idea            7</w:t>
+      </w:r>
+      <w:r>
+        <w:br/>
+      </w:r>
+      <w:r>
+        <w:rPr>
+          <w:rStyle w:val="VerbatimChar"/>
+        </w:rPr>
+        <w:t xml:space="preserve">##  5 1      ideas           7</w:t>
+      </w:r>
+      <w:r>
+        <w:br/>
+      </w:r>
+      <w:r>
+        <w:rPr>
+          <w:rStyle w:val="VerbatimChar"/>
+        </w:rPr>
+        <w:t xml:space="preserve">##  6 1      workshop        7</w:t>
+      </w:r>
+      <w:r>
+        <w:br/>
+      </w:r>
+      <w:r>
+        <w:rPr>
+          <w:rStyle w:val="VerbatimChar"/>
+        </w:rPr>
+        <w:t xml:space="preserve">##  7 1      beginning       6</w:t>
+      </w:r>
+      <w:r>
+        <w:br/>
+      </w:r>
+      <w:r>
+        <w:rPr>
+          <w:rStyle w:val="VerbatimChar"/>
+        </w:rPr>
+        <w:t xml:space="preserve">##  8 1      dont            6</w:t>
+      </w:r>
+      <w:r>
+        <w:br/>
+      </w:r>
+      <w:r>
+        <w:rPr>
+          <w:rStyle w:val="VerbatimChar"/>
+        </w:rPr>
+        <w:t xml:space="preserve">##  9 1      medical         6</w:t>
+      </w:r>
+      <w:r>
+        <w:br/>
+      </w:r>
+      <w:r>
+        <w:rPr>
+          <w:rStyle w:val="VerbatimChar"/>
+        </w:rPr>
+        <w:t xml:space="preserve">## 10 1      technology      6</w:t>
+      </w:r>
+      <w:r>
+        <w:br/>
+      </w:r>
+      <w:r>
+        <w:rPr>
+          <w:rStyle w:val="VerbatimChar"/>
+        </w:rPr>
+        <w:t xml:space="preserve">## # … with 374 more rows</w:t>
+      </w:r>
+    </w:p>
     <w:bookmarkEnd w:id="81"/>
-    <w:bookmarkStart w:id="106" w:name="X51bc91f4e64bb84a1de0d4ebcf29499e1120650"/>
-    <w:p>
-      <w:pPr>
-        <w:pStyle w:val="Heading1"/>
+    <w:bookmarkEnd w:id="82"/>
+    <w:bookmarkStart w:id="94" w:name="plotting-word-frequencies---bar-graphs"/>
+    <w:p>
+      <w:pPr>
+        <w:pStyle w:val="Heading2"/>
       </w:pPr>
       <w:r>
         <w:rPr>
           <w:rStyle w:val="SectionNumber"/>
         </w:rPr>
-        <w:t xml:space="preserve">3</w:t>
-      </w:r>
-      <w:r>
-        <w:tab/>
-      </w:r>
-      <w:r>
-        <w:t xml:space="preserve">Text Mining, Natural Language Processing, and Sentiment Analysis</w:t>
-      </w:r>
-    </w:p>
-    <w:bookmarkStart w:id="82" w:name="cepeh-qualatative-feedback"/>
-    <w:p>
-      <w:pPr>
-        <w:pStyle w:val="Heading2"/>
-      </w:pPr>
-      <w:r>
-        <w:rPr>
-          <w:rStyle w:val="SectionNumber"/>
-        </w:rPr>
-        <w:t xml:space="preserve">3.1</w:t>
-      </w:r>
-      <w:r>
-        <w:tab/>
-      </w:r>
-      <w:r>
-        <w:t xml:space="preserve">CEPEH Qualatative Feedback</w:t>
-      </w:r>
-    </w:p>
-    <w:p>
-      <w:pPr>
-        <w:pStyle w:val="FirstParagraph"/>
-      </w:pPr>
-      <w:r>
-        <w:t xml:space="preserve">The focus group discussions provided a lot of feedback for how the participants experienced their interactions with the chatbots, and how the CEPEH team can improve them, improve the design and development processes, and improve uptake and sharing.</w:t>
-      </w:r>
-    </w:p>
-    <w:p>
-      <w:pPr>
-        <w:pStyle w:val="BodyText"/>
-      </w:pPr>
-      <w:r>
-        <w:t xml:space="preserve">One method of analysing this data is with use of text mining and data manipulation, creating word clouds, sentiment analysis, and using a model which can distinguish the unique themes in text, and highlights for us what text is used to create these themes.</w:t>
-      </w:r>
-    </w:p>
-    <w:p>
-      <w:pPr>
-        <w:pStyle w:val="BodyText"/>
-      </w:pPr>
-      <w:r>
-        <w:t xml:space="preserve">Therefore, we have created a model to allow efficient and intelligent analysis of this open/free focus group data.</w:t>
-      </w:r>
-    </w:p>
-    <w:bookmarkEnd w:id="82"/>
-    <w:bookmarkStart w:id="84" w:name="tokenising"/>
-    <w:p>
-      <w:pPr>
-        <w:pStyle w:val="Heading2"/>
-      </w:pPr>
-      <w:r>
-        <w:rPr>
-          <w:rStyle w:val="SectionNumber"/>
-        </w:rPr>
-        <w:t xml:space="preserve">3.2</w:t>
-      </w:r>
-      <w:r>
-        <w:tab/>
-      </w:r>
-      <w:r>
-        <w:t xml:space="preserve">Tokenising</w:t>
-      </w:r>
-    </w:p>
-    <w:p>
-      <w:pPr>
-        <w:pStyle w:val="FirstParagraph"/>
-      </w:pPr>
-      <w:r>
-        <w:t xml:space="preserve">Firstly, we tokenised the words from the FGDs. A Token is</w:t>
-      </w:r>
-      <w:r>
-        <w:t xml:space="preserve"> </w:t>
-      </w:r>
-      <w:r>
-        <w:t xml:space="preserve">“</w:t>
-      </w:r>
-      <w:r>
-        <w:t xml:space="preserve">a meaningful unit of text, most often a word, that we are interested in using for further analysis</w:t>
-      </w:r>
-      <w:r>
-        <w:t xml:space="preserve">”</w:t>
-      </w:r>
-      <w:r>
-        <w:t xml:space="preserve">. For each word we give it a property that we can call upon later.</w:t>
-      </w:r>
-    </w:p>
-    <w:p>
-      <w:pPr>
-        <w:pStyle w:val="BodyText"/>
-      </w:pPr>
-      <w:r>
-        <w:t xml:space="preserve">The data manipulation for this included removing punctuation, converting to lower-case, and setting word type to word (and not such types as</w:t>
-      </w:r>
-      <w:r>
-        <w:t xml:space="preserve"> </w:t>
-      </w:r>
-      <w:r>
-        <w:t xml:space="preserve">“</w:t>
-      </w:r>
-      <w:r>
-        <w:t xml:space="preserve">characters</w:t>
-      </w:r>
-      <w:r>
-        <w:t xml:space="preserve">”</w:t>
-      </w:r>
-      <w:r>
-        <w:t xml:space="preserve">,</w:t>
-      </w:r>
-      <w:r>
-        <w:t xml:space="preserve"> </w:t>
-      </w:r>
-      <w:r>
-        <w:t xml:space="preserve">“</w:t>
-      </w:r>
-      <w:r>
-        <w:t xml:space="preserve">ngrams</w:t>
-      </w:r>
-      <w:r>
-        <w:t xml:space="preserve">”</w:t>
-      </w:r>
-      <w:r>
-        <w:t xml:space="preserve">,</w:t>
-      </w:r>
-      <w:r>
-        <w:t xml:space="preserve"> </w:t>
-      </w:r>
-      <w:r>
-        <w:t xml:space="preserve">“</w:t>
-      </w:r>
-      <w:r>
-        <w:t xml:space="preserve">sentences</w:t>
-      </w:r>
-      <w:r>
-        <w:t xml:space="preserve">”</w:t>
-      </w:r>
-      <w:r>
-        <w:t xml:space="preserve">,</w:t>
-      </w:r>
-      <w:r>
-        <w:t xml:space="preserve"> </w:t>
-      </w:r>
-      <w:r>
-        <w:t xml:space="preserve">“</w:t>
-      </w:r>
-      <w:r>
-        <w:t xml:space="preserve">lines</w:t>
-      </w:r>
-      <w:r>
-        <w:t xml:space="preserve">”</w:t>
-      </w:r>
-      <w:r>
-        <w:t xml:space="preserve"> </w:t>
-      </w:r>
-      <w:r>
-        <w:t xml:space="preserve">etc)</w:t>
-      </w:r>
-    </w:p>
-    <w:bookmarkStart w:id="83" w:name="stop-words"/>
-    <w:p>
-      <w:pPr>
-        <w:pStyle w:val="Heading3"/>
-      </w:pPr>
-      <w:r>
-        <w:rPr>
-          <w:rStyle w:val="SectionNumber"/>
-        </w:rPr>
-        <w:t xml:space="preserve">3.2.1</w:t>
-      </w:r>
-      <w:r>
-        <w:tab/>
-      </w:r>
-      <w:r>
-        <w:t xml:space="preserve">Stop words</w:t>
-      </w:r>
-    </w:p>
-    <w:p>
-      <w:pPr>
-        <w:pStyle w:val="FirstParagraph"/>
-      </w:pPr>
-      <w:r>
-        <w:t xml:space="preserve">The model then removed words with meaningless function. These are called stop words. Words like</w:t>
-      </w:r>
-      <w:r>
-        <w:t xml:space="preserve"> </w:t>
-      </w:r>
-      <w:r>
-        <w:t xml:space="preserve">“</w:t>
-      </w:r>
-      <w:r>
-        <w:t xml:space="preserve">the</w:t>
-      </w:r>
-      <w:r>
-        <w:t xml:space="preserve">”</w:t>
-      </w:r>
-      <w:r>
-        <w:t xml:space="preserve">,</w:t>
-      </w:r>
-      <w:r>
-        <w:t xml:space="preserve"> </w:t>
-      </w:r>
-      <w:r>
-        <w:t xml:space="preserve">“</w:t>
-      </w:r>
-      <w:r>
-        <w:t xml:space="preserve">of</w:t>
-      </w:r>
-      <w:r>
-        <w:t xml:space="preserve">”</w:t>
-      </w:r>
-      <w:r>
-        <w:t xml:space="preserve"> </w:t>
-      </w:r>
-      <w:r>
-        <w:t xml:space="preserve">and</w:t>
-      </w:r>
-      <w:r>
-        <w:t xml:space="preserve"> </w:t>
-      </w:r>
-      <w:r>
-        <w:t xml:space="preserve">“</w:t>
-      </w:r>
-      <w:r>
-        <w:t xml:space="preserve">to</w:t>
-      </w:r>
-      <w:r>
-        <w:t xml:space="preserve">”</w:t>
-      </w:r>
-      <w:r>
-        <w:t xml:space="preserve"> </w:t>
-      </w:r>
-      <w:r>
-        <w:t xml:space="preserve">are the most frequent words found, technically, but are of little interest to us.</w:t>
-      </w:r>
-    </w:p>
-    <w:p>
-      <w:pPr>
-        <w:pStyle w:val="BodyText"/>
-      </w:pPr>
-      <w:r>
-        <w:t xml:space="preserve">We also created a custom list of stop words for CEPEH. We know participants may mention other objects, and the list was as followed: found; chatbot; chatbots; presentation.</w:t>
-      </w:r>
-    </w:p>
-    <w:p>
-      <w:pPr>
-        <w:pStyle w:val="BodyText"/>
-      </w:pPr>
-      <w:r>
-        <w:t xml:space="preserve">The data was ready for analysis by the model. We ordered it to find the most frequent words.</w:t>
-      </w:r>
-    </w:p>
-    <w:bookmarkEnd w:id="83"/>
-    <w:bookmarkEnd w:id="84"/>
-    <w:bookmarkStart w:id="96" w:name="plotting-word-frequencies---bar-graphs"/>
-    <w:p>
-      <w:pPr>
-        <w:pStyle w:val="Heading2"/>
-      </w:pPr>
-      <w:r>
-        <w:rPr>
-          <w:rStyle w:val="SectionNumber"/>
-        </w:rPr>
-        <w:t xml:space="preserve">3.3</w:t>
+        <w:t xml:space="preserve">2.6</w:t>
       </w:r>
       <w:r>
         <w:tab/>
@@ -4511,18 +4600,18 @@
           <wp:inline>
             <wp:extent cx="4620126" cy="3696101"/>
             <wp:effectExtent b="0" l="0" r="0" t="0"/>
-            <wp:docPr descr="" title="" id="86" name="Picture"/>
+            <wp:docPr descr="" title="" id="84" name="Picture"/>
             <a:graphic>
               <a:graphicData uri="http://schemas.openxmlformats.org/drawingml/2006/picture">
                 <pic:pic>
                   <pic:nvPicPr>
-                    <pic:cNvPr descr="_main_files/figure-docx/FREQ%20words%20bar%20graph-1.png" id="87" name="Picture"/>
+                    <pic:cNvPr descr="_main_files/figure-docx/FREQ%20words%20bar%20graph-1.png" id="85" name="Picture"/>
                     <pic:cNvPicPr>
                       <a:picLocks noChangeArrowheads="1" noChangeAspect="1"/>
                     </pic:cNvPicPr>
                   </pic:nvPicPr>
                   <pic:blipFill>
-                    <a:blip r:embed="rId85"/>
+                    <a:blip r:embed="rId83"/>
                     <a:stretch>
                       <a:fillRect/>
                     </a:stretch>
@@ -4566,18 +4655,18 @@
           <wp:inline>
             <wp:extent cx="4620126" cy="3696101"/>
             <wp:effectExtent b="0" l="0" r="0" t="0"/>
-            <wp:docPr descr="" title="" id="89" name="Picture"/>
+            <wp:docPr descr="" title="" id="87" name="Picture"/>
             <a:graphic>
               <a:graphicData uri="http://schemas.openxmlformats.org/drawingml/2006/picture">
                 <pic:pic>
                   <pic:nvPicPr>
-                    <pic:cNvPr descr="_main_files/figure-docx/unnamed-chunk-8-1.png" id="90" name="Picture"/>
+                    <pic:cNvPr descr="_main_files/figure-docx/unnamed-chunk-8-1.png" id="88" name="Picture"/>
                     <pic:cNvPicPr>
                       <a:picLocks noChangeArrowheads="1" noChangeAspect="1"/>
                     </pic:cNvPicPr>
                   </pic:nvPicPr>
                   <pic:blipFill>
-                    <a:blip r:embed="rId88"/>
+                    <a:blip r:embed="rId86"/>
                     <a:stretch>
                       <a:fillRect/>
                     </a:stretch>
@@ -4612,7 +4701,7 @@
         <w:t xml:space="preserve">Although the frequency is not high for each word, we are able to get a general picture of the sentiments, intensities, and concerns which would be immediately occurring when plotted.</w:t>
       </w:r>
     </w:p>
-    <w:bookmarkStart w:id="95" w:name="normalised-frequency"/>
+    <w:bookmarkStart w:id="93" w:name="normalised-frequency"/>
     <w:p>
       <w:pPr>
         <w:pStyle w:val="Heading3"/>
@@ -4621,7 +4710,7 @@
         <w:rPr>
           <w:rStyle w:val="SectionNumber"/>
         </w:rPr>
-        <w:t xml:space="preserve">3.3.1</w:t>
+        <w:t xml:space="preserve">2.6.1</w:t>
       </w:r>
       <w:r>
         <w:tab/>
@@ -4638,7 +4727,7 @@
         <w:t xml:space="preserve">A better way to understand this data is to normalise the frequency of occurrences in accordance with the source text. The raw text had 2827 words in total. Therefore we can mutate the ratios to reflect this.</w:t>
       </w:r>
     </w:p>
-    <w:bookmarkStart w:id="94" w:name="plotting-normalised-frequency"/>
+    <w:bookmarkStart w:id="92" w:name="plotting-normalised-frequency"/>
     <w:p>
       <w:pPr>
         <w:pStyle w:val="Heading4"/>
@@ -4647,7 +4736,7 @@
         <w:rPr>
           <w:rStyle w:val="SectionNumber"/>
         </w:rPr>
-        <w:t xml:space="preserve">3.3.1.1</w:t>
+        <w:t xml:space="preserve">2.6.1.1</w:t>
       </w:r>
       <w:r>
         <w:tab/>
@@ -4673,18 +4762,18 @@
           <wp:inline>
             <wp:extent cx="4620126" cy="3696101"/>
             <wp:effectExtent b="0" l="0" r="0" t="0"/>
-            <wp:docPr descr="" title="" id="92" name="Picture"/>
+            <wp:docPr descr="" title="" id="90" name="Picture"/>
             <a:graphic>
               <a:graphicData uri="http://schemas.openxmlformats.org/drawingml/2006/picture">
                 <pic:pic>
                   <pic:nvPicPr>
-                    <pic:cNvPr descr="_main_files/figure-docx/CEPEH%20MOST%20FREQ-1.png" id="93" name="Picture"/>
+                    <pic:cNvPr descr="_main_files/figure-docx/CEPEH%20MOST%20FREQ-1.png" id="91" name="Picture"/>
                     <pic:cNvPicPr>
                       <a:picLocks noChangeArrowheads="1" noChangeAspect="1"/>
                     </pic:cNvPicPr>
                   </pic:nvPicPr>
                   <pic:blipFill>
-                    <a:blip r:embed="rId91"/>
+                    <a:blip r:embed="rId89"/>
                     <a:stretch>
                       <a:fillRect/>
                     </a:stretch>
@@ -4717,10 +4806,10 @@
         <w:t xml:space="preserve">In summary, this understanding of frequent words can help to understand common concurrences and extrapolate to a larger audience. If scope and impact of CEPEH chatbots increased we can understand the type of themes and trends may occur, based on such FGD analysis.</w:t>
       </w:r>
     </w:p>
+    <w:bookmarkEnd w:id="92"/>
+    <w:bookmarkEnd w:id="93"/>
     <w:bookmarkEnd w:id="94"/>
-    <w:bookmarkEnd w:id="95"/>
-    <w:bookmarkEnd w:id="96"/>
-    <w:bookmarkStart w:id="104" w:name="word-clouds"/>
+    <w:bookmarkStart w:id="102" w:name="word-clouds"/>
     <w:p>
       <w:pPr>
         <w:pStyle w:val="Heading2"/>
@@ -4729,7 +4818,7 @@
         <w:rPr>
           <w:rStyle w:val="SectionNumber"/>
         </w:rPr>
-        <w:t xml:space="preserve">3.4</w:t>
+        <w:t xml:space="preserve">2.7</w:t>
       </w:r>
       <w:r>
         <w:tab/>
@@ -4761,18 +4850,18 @@
           <wp:inline>
             <wp:extent cx="4620126" cy="3696101"/>
             <wp:effectExtent b="0" l="0" r="0" t="0"/>
-            <wp:docPr descr="" title="" id="98" name="Picture"/>
+            <wp:docPr descr="" title="" id="96" name="Picture"/>
             <a:graphic>
               <a:graphicData uri="http://schemas.openxmlformats.org/drawingml/2006/picture">
                 <pic:pic>
                   <pic:nvPicPr>
-                    <pic:cNvPr descr="_main_files/figure-docx/unnamed-chunk-10-1.png" id="99" name="Picture"/>
+                    <pic:cNvPr descr="_main_files/figure-docx/unnamed-chunk-10-1.png" id="97" name="Picture"/>
                     <pic:cNvPicPr>
                       <a:picLocks noChangeArrowheads="1" noChangeAspect="1"/>
                     </pic:cNvPicPr>
                   </pic:nvPicPr>
                   <pic:blipFill>
-                    <a:blip r:embed="rId97"/>
+                    <a:blip r:embed="rId95"/>
                     <a:stretch>
                       <a:fillRect/>
                     </a:stretch>
@@ -4853,7 +4942,7 @@
         <w:t xml:space="preserve">of information.</w:t>
       </w:r>
     </w:p>
-    <w:bookmarkStart w:id="103" w:name="the-vocabulary-of-texts"/>
+    <w:bookmarkStart w:id="101" w:name="the-vocabulary-of-texts"/>
     <w:p>
       <w:pPr>
         <w:pStyle w:val="Heading3"/>
@@ -4862,7 +4951,7 @@
         <w:rPr>
           <w:rStyle w:val="SectionNumber"/>
         </w:rPr>
-        <w:t xml:space="preserve">3.4.1</w:t>
+        <w:t xml:space="preserve">2.7.1</w:t>
       </w:r>
       <w:r>
         <w:tab/>
@@ -4886,18 +4975,18 @@
           <wp:inline>
             <wp:extent cx="4620126" cy="3696101"/>
             <wp:effectExtent b="0" l="0" r="0" t="0"/>
-            <wp:docPr descr="" title="" id="101" name="Picture"/>
+            <wp:docPr descr="" title="" id="99" name="Picture"/>
             <a:graphic>
               <a:graphicData uri="http://schemas.openxmlformats.org/drawingml/2006/picture">
                 <pic:pic>
                   <pic:nvPicPr>
-                    <pic:cNvPr descr="_main_files/figure-docx/unnamed-chunk-12-1.png" id="102" name="Picture"/>
+                    <pic:cNvPr descr="_main_files/figure-docx/unnamed-chunk-12-1.png" id="100" name="Picture"/>
                     <pic:cNvPicPr>
                       <a:picLocks noChangeArrowheads="1" noChangeAspect="1"/>
                     </pic:cNvPicPr>
                   </pic:nvPicPr>
                   <pic:blipFill>
-                    <a:blip r:embed="rId100"/>
+                    <a:blip r:embed="rId98"/>
                     <a:stretch>
                       <a:fillRect/>
                     </a:stretch>
@@ -4924,9 +5013,164 @@
         </w:drawing>
       </w:r>
     </w:p>
+    <w:bookmarkEnd w:id="101"/>
+    <w:bookmarkEnd w:id="102"/>
+    <w:bookmarkStart w:id="103" w:name="sentiment-analysis"/>
+    <w:p>
+      <w:pPr>
+        <w:pStyle w:val="Heading2"/>
+      </w:pPr>
+      <w:r>
+        <w:rPr>
+          <w:rStyle w:val="SectionNumber"/>
+        </w:rPr>
+        <w:t xml:space="preserve">2.8</w:t>
+      </w:r>
+      <w:r>
+        <w:tab/>
+      </w:r>
+      <w:r>
+        <w:t xml:space="preserve">Sentiment analysis</w:t>
+      </w:r>
+    </w:p>
+    <w:p>
+      <w:pPr>
+        <w:pStyle w:val="FirstParagraph"/>
+      </w:pPr>
+      <w:r>
+        <w:t xml:space="preserve">What is the sentiment of all participants? What is types of emotional words are being used?</w:t>
+      </w:r>
+      <w:r>
+        <w:t xml:space="preserve"> </w:t>
+      </w:r>
+      <w:r>
+        <w:t xml:space="preserve">The preparation of these words has some use in understanding the frequencies, but their emotional valence are not compared. The table above has the word</w:t>
+      </w:r>
+      <w:r>
+        <w:t xml:space="preserve"> </w:t>
+      </w:r>
+      <w:r>
+        <w:rPr>
+          <w:iCs/>
+          <w:i/>
+        </w:rPr>
+        <w:t xml:space="preserve">‘</w:t>
+      </w:r>
+      <w:r>
+        <w:rPr>
+          <w:iCs/>
+          <w:i/>
+        </w:rPr>
+        <w:t xml:space="preserve">helpful</w:t>
+      </w:r>
+      <w:r>
+        <w:rPr>
+          <w:iCs/>
+          <w:i/>
+        </w:rPr>
+        <w:t xml:space="preserve">’</w:t>
+      </w:r>
+      <w:r>
+        <w:t xml:space="preserve"> </w:t>
+      </w:r>
+      <w:r>
+        <w:t xml:space="preserve">which has a positive connotation, however there are 386 words, with many having several occurrences.</w:t>
+      </w:r>
+    </w:p>
+    <w:p>
+      <w:pPr>
+        <w:pStyle w:val="SourceCode"/>
+      </w:pPr>
+      <w:r>
+        <w:rPr>
+          <w:rStyle w:val="VerbatimChar"/>
+        </w:rPr>
+        <w:t xml:space="preserve">##   max(total_score) min(total_score)</w:t>
+      </w:r>
+      <w:r>
+        <w:br/>
+      </w:r>
+      <w:r>
+        <w:rPr>
+          <w:rStyle w:val="VerbatimChar"/>
+        </w:rPr>
+        <w:t xml:space="preserve">## 1               38               38</w:t>
+      </w:r>
+    </w:p>
     <w:bookmarkEnd w:id="103"/>
     <w:bookmarkEnd w:id="104"/>
-    <w:bookmarkStart w:id="105" w:name="sentiment-analysis"/>
+    <w:bookmarkStart w:id="105" w:name="Discussion"/>
+    <w:p>
+      <w:pPr>
+        <w:pStyle w:val="Heading1"/>
+      </w:pPr>
+      <w:r>
+        <w:rPr>
+          <w:rStyle w:val="SectionNumber"/>
+        </w:rPr>
+        <w:t xml:space="preserve">3</w:t>
+      </w:r>
+      <w:r>
+        <w:tab/>
+      </w:r>
+      <w:r>
+        <w:t xml:space="preserve">Discussion</w:t>
+      </w:r>
+    </w:p>
+    <w:p>
+      <w:pPr>
+        <w:pStyle w:val="FirstParagraph"/>
+      </w:pPr>
+    </w:p>
+    <w:p>
+      <w:pPr>
+        <w:pStyle w:val="BodyText"/>
+      </w:pPr>
+      <w:r>
+        <w:t xml:space="preserve">The Chatbots were beneficial.</w:t>
+      </w:r>
+    </w:p>
+    <w:p>
+      <w:pPr>
+        <w:pStyle w:val="BodyText"/>
+      </w:pPr>
+      <w:r>
+        <w:t xml:space="preserve">Learners have lots of other choices such as YouTube, but there is a certain need for personalised information gathering , this can save time and prevent learning incorrect information.</w:t>
+      </w:r>
+    </w:p>
+    <w:p>
+      <w:pPr>
+        <w:pStyle w:val="BodyText"/>
+      </w:pPr>
+      <w:r>
+        <w:t xml:space="preserve">This was one reason why they were rated positive as they are able to streamline data finding for learners in a format that is understandable and easy to them.</w:t>
+      </w:r>
+    </w:p>
+    <w:bookmarkEnd w:id="105"/>
+    <w:bookmarkStart w:id="107" w:name="cites-and-refs"/>
+    <w:p>
+      <w:pPr>
+        <w:pStyle w:val="Heading1"/>
+      </w:pPr>
+      <w:r>
+        <w:rPr>
+          <w:rStyle w:val="SectionNumber"/>
+        </w:rPr>
+        <w:t xml:space="preserve">4</w:t>
+      </w:r>
+      <w:r>
+        <w:tab/>
+      </w:r>
+      <w:r>
+        <w:t xml:space="preserve">Training Event Results</w:t>
+      </w:r>
+    </w:p>
+    <w:p>
+      <w:pPr>
+        <w:pStyle w:val="FirstParagraph"/>
+      </w:pPr>
+    </w:p>
+    <w:bookmarkStart w:id="106" w:name="cepeh-training-event-c1"/>
     <w:p>
       <w:pPr>
         <w:pStyle w:val="Heading2"/>
@@ -4935,13 +5179,13 @@
         <w:rPr>
           <w:rStyle w:val="SectionNumber"/>
         </w:rPr>
-        <w:t xml:space="preserve">3.5</w:t>
+        <w:t xml:space="preserve">4.1</w:t>
       </w:r>
       <w:r>
         <w:tab/>
       </w:r>
       <w:r>
-        <w:t xml:space="preserve">Sentiment analysis</w:t>
+        <w:t xml:space="preserve">CEPEH Training Event C1</w:t>
       </w:r>
     </w:p>
     <w:p>
@@ -4949,13 +5193,191 @@
         <w:pStyle w:val="FirstParagraph"/>
       </w:pPr>
       <w:r>
-        <w:t xml:space="preserve">What is the sentiment of all participants? What is types of emotional words are being used?</w:t>
-      </w:r>
-      <w:r>
-        <w:t xml:space="preserve"> </w:t>
-      </w:r>
-      <w:r>
-        <w:t xml:space="preserve">The preparation of these words has some use in understanding the frequencies, but their emotional valence are not compared. The table above has the word</w:t>
+        <w:t xml:space="preserve">The CEPEH training event C1 held at the premises of University of Nottingham aiming to prepare participants for the practical elements of co-creation and implementation of chatbots as an educational resource. It combined both theoretical and hands-on training.</w:t>
+      </w:r>
+      <w:r>
+        <w:t xml:space="preserve"> </w:t>
+      </w:r>
+      <w:r>
+        <w:t xml:space="preserve">15 participants were from RISE, AUTH, UoN.</w:t>
+      </w:r>
+    </w:p>
+    <w:p>
+      <w:pPr>
+        <w:pStyle w:val="BodyText"/>
+      </w:pPr>
+      <w:r>
+        <w:t xml:space="preserve">Project managers of partners signposted the person involved, and relevant announcements were made though social media channels to the wider public. External to the project speakers were from University of Leeds, and Computer Science Department of University of Nottingham. It included academics, medical doctors, and researchers with focus both on clinical research and digital innovations in healthcare education and IT specialist/learning technologists 11.18 years of experiences (SD=7.2). A balance between male and female participants achieved.</w:t>
+      </w:r>
+    </w:p>
+    <w:bookmarkEnd w:id="106"/>
+    <w:bookmarkEnd w:id="107"/>
+    <w:bookmarkStart w:id="140" w:name="overall-training-events-evalaution"/>
+    <w:p>
+      <w:pPr>
+        <w:pStyle w:val="Heading1"/>
+      </w:pPr>
+      <w:r>
+        <w:rPr>
+          <w:rStyle w:val="SectionNumber"/>
+        </w:rPr>
+        <w:t xml:space="preserve">5</w:t>
+      </w:r>
+      <w:r>
+        <w:tab/>
+      </w:r>
+      <w:r>
+        <w:t xml:space="preserve">Overall Training Events Evalaution</w:t>
+      </w:r>
+    </w:p>
+    <w:p>
+      <w:pPr>
+        <w:pStyle w:val="FirstParagraph"/>
+      </w:pPr>
+      <w:r>
+        <w:t xml:space="preserve">Participants were asked to highlight what they liked for each day and how each day can be improved. Findings are described below per day of the training event</w:t>
+      </w:r>
+    </w:p>
+    <w:p>
+      <w:pPr>
+        <w:pStyle w:val="BodyText"/>
+      </w:pPr>
+      <w:r>
+        <w:t xml:space="preserve">Day 1</w:t>
+      </w:r>
+      <w:r>
+        <w:br/>
+      </w:r>
+      <w:r>
+        <w:t xml:space="preserve">The participants comment that they liked the design method for educational resources presented using a co-creation approach, they liked the interactions with other groups, and they liked the overview of existing chatbot resources of the partners. On the areas that can be improved, more media material were requested.</w:t>
+      </w:r>
+    </w:p>
+    <w:p>
+      <w:pPr>
+        <w:pStyle w:val="BodyText"/>
+      </w:pPr>
+      <w:r>
+        <w:t xml:space="preserve">Day 2</w:t>
+      </w:r>
+      <w:r>
+        <w:t xml:space="preserve"> </w:t>
+      </w:r>
+      <w:r>
+        <w:t xml:space="preserve">Participants enjoyed the presentation from the invited speaker from another faculty of the University of Nottingham, the CEPEH recources presented and the storyboarding process. Participants highlighted that the participation of more clinicians in the event would be an added value in regards with the storyboarding process.</w:t>
+      </w:r>
+    </w:p>
+    <w:p>
+      <w:pPr>
+        <w:pStyle w:val="BodyText"/>
+      </w:pPr>
+      <w:r>
+        <w:t xml:space="preserve">Day3</w:t>
+      </w:r>
+      <w:r>
+        <w:t xml:space="preserve"> </w:t>
+      </w:r>
+      <w:r>
+        <w:t xml:space="preserve">Participants liked the hands-on activities of the day also enjoyed the creativity of the groups on the online chatbot development tool. As an area of improvement, participants wanted more time on hands on sections.</w:t>
+      </w:r>
+    </w:p>
+    <w:bookmarkStart w:id="117" w:name="cepeh-training-event-2"/>
+    <w:p>
+      <w:pPr>
+        <w:pStyle w:val="Heading2"/>
+      </w:pPr>
+      <w:r>
+        <w:rPr>
+          <w:rStyle w:val="SectionNumber"/>
+        </w:rPr>
+        <w:t xml:space="preserve">5.1</w:t>
+      </w:r>
+      <w:r>
+        <w:tab/>
+      </w:r>
+      <w:r>
+        <w:t xml:space="preserve">CEPEH Training Event 2</w:t>
+      </w:r>
+    </w:p>
+    <w:p>
+      <w:pPr>
+        <w:pStyle w:val="FirstParagraph"/>
+      </w:pPr>
+      <w:r>
+        <w:rPr>
+          <w:bCs/>
+          <w:b/>
+        </w:rPr>
+        <w:t xml:space="preserve">Pre-Training Event survey May 9th-13th 2022 Thessaloniki, Greece</w:t>
+      </w:r>
+    </w:p>
+    <w:p>
+      <w:pPr>
+        <w:pStyle w:val="BodyText"/>
+      </w:pPr>
+      <w:r>
+        <w:t xml:space="preserve">Twenty-six participants attended the Training Event, along with approximately 10 staff members. There were 21 undergraduate students and 5 postgraduate students, who completed the survey for a total of 26 responses. There were 86% of participants who stated they had not been to a similar event like the training event CEPEH facilitated. There were 90% of students who found the event schedule very organised, and 70% agreed most of the planned sessions were relevant to that interest with the remaining 30% not having enough experience to understand the context to determine if they are interested in the training event. There were 95% of students agreeing or strongly agreeing the training event location is great, the remaining person did not leave additional comments.</w:t>
+      </w:r>
+    </w:p>
+    <w:p>
+      <w:pPr>
+        <w:pStyle w:val="BodyText"/>
+      </w:pPr>
+      <w:r>
+        <w:t xml:space="preserve">Table 1 suggested attendees had minimal intention to share their own ideas due to lack of previous experience of attending such events, or due to lack of knowledge on the area. However, most were interested in listening to other groups and hearing contextual cases in healthcare.</w:t>
+      </w:r>
+    </w:p>
+    <w:p>
+      <w:pPr>
+        <w:pStyle w:val="BodyText"/>
+      </w:pPr>
+      <w:r>
+        <w:t xml:space="preserve">There were 77% of participants stated they were novices in experience with chatbots in healthcare and were attending to learn more. The remaining 23% (7 students) stated they were competent and had limited experience with chatbots in healthcare.</w:t>
+      </w:r>
+    </w:p>
+    <w:p>
+      <w:pPr>
+        <w:pStyle w:val="BodyText"/>
+      </w:pPr>
+      <w:r>
+        <w:t xml:space="preserve">One day had several events regarding cybersecurity in healthcare. When asked before these events, 83% stated they were neutral or disagreed that they felt confident about their cybersecurity knowledge in healthcare. In addition, 80% stated they when neutral or disagreed that they felt they had strong cybersecurity safety in healthcare. Table 2 shows the main pre and post results suggesting a positive experience for more than 75% of attendees on all measures.</w:t>
+      </w:r>
+    </w:p>
+    <w:p>
+      <w:pPr>
+        <w:pStyle w:val="BodyText"/>
+      </w:pPr>
+      <w:r>
+        <w:t xml:space="preserve">There were 90% (23) of students who heard about the event through a lecturer or a professor, the CEPEH newsletter (2), and 1 person was informed through the anatomy tutoring system at Karolinska Institute. Additionally, 60% suggested the training event to somebody else before the course started.</w:t>
+      </w:r>
+    </w:p>
+    <w:p>
+      <w:pPr>
+        <w:pStyle w:val="BodyText"/>
+      </w:pPr>
+      <w:r>
+        <w:t xml:space="preserve">There were six individuals who stated neutral or disagree when asked if having issues on registration or finding the information for the event. This may have been due to being dependent on emails to receive the information, instead of a dedicated website where the information is available anytime.</w:t>
+      </w:r>
+    </w:p>
+    <w:p>
+      <w:pPr>
+        <w:pStyle w:val="BodyText"/>
+      </w:pPr>
+      <w:r>
+        <w:t xml:space="preserve">As this was face-to-face, participants were asked about sufficient Covid-19 precautions in place at the facility, 94% agreed with sufficient precautions, two individuals stated no but did not give further information in the additional input box provided.</w:t>
+      </w:r>
+      <w:r>
+        <w:t xml:space="preserve"> </w:t>
+      </w:r>
+      <w:r>
+        <w:t xml:space="preserve">In summary, most participants were undergraduate students with novice experience, happy with the training event location, felt the sessions were relevant to them, and most shared the event with their colleagues. The values of co-creation, chatbots in healthcare, and taking patient history were bestowed to students in an engaging and well-received manner. Notably, the highest ratings were for staff friendliness which is key to engagement and consistent interaction throughout the intense and long 5-day duration. The sessions were recorded there for the online recordings may be viewed with higher numbers over the subsequent weeks.</w:t>
+      </w:r>
+    </w:p>
+    <w:p>
+      <w:pPr>
+        <w:pStyle w:val="BodyText"/>
+      </w:pPr>
+      <w:r>
+        <w:t xml:space="preserve">The usual way to include citations in an</w:t>
       </w:r>
       <w:r>
         <w:t xml:space="preserve"> </w:t>
@@ -4965,568 +5387,130 @@
           <w:iCs/>
           <w:i/>
         </w:rPr>
-        <w:t xml:space="preserve">‘</w:t>
+        <w:t xml:space="preserve">R Markdown</w:t>
+      </w:r>
+      <w:r>
+        <w:t xml:space="preserve"> </w:t>
+      </w:r>
+      <w:r>
+        <w:t xml:space="preserve">document is to put references in a plain text file with the extension</w:t>
+      </w:r>
+      <w:r>
+        <w:t xml:space="preserve"> </w:t>
+      </w:r>
+      <w:r>
+        <w:rPr>
+          <w:bCs/>
+          <w:b/>
+        </w:rPr>
+        <w:t xml:space="preserve">.bib</w:t>
+      </w:r>
+      <w:r>
+        <w:t xml:space="preserve">, in</w:t>
+      </w:r>
+      <w:r>
+        <w:t xml:space="preserve"> </w:t>
+      </w:r>
+      <w:r>
+        <w:rPr>
+          <w:bCs/>
+          <w:b/>
+        </w:rPr>
+        <w:t xml:space="preserve">BibTex</w:t>
+      </w:r>
+      <w:r>
+        <w:t xml:space="preserve"> </w:t>
+      </w:r>
+      <w:r>
+        <w:t xml:space="preserve">format.</w:t>
+      </w:r>
+      <w:r>
+        <w:rPr>
+          <w:rStyle w:val="FootnoteReference"/>
+        </w:rPr>
+        <w:footnoteReference w:id="108"/>
+      </w:r>
+      <w:r>
+        <w:t xml:space="preserve"> </w:t>
+      </w:r>
+      <w:r>
+        <w:t xml:space="preserve">Then reference the path to this file in</w:t>
+      </w:r>
+      <w:r>
+        <w:t xml:space="preserve"> </w:t>
+      </w:r>
+      <w:r>
+        <w:rPr>
+          <w:bCs/>
+          <w:b/>
+        </w:rPr>
+        <w:t xml:space="preserve">index.Rmd</w:t>
+      </w:r>
+      <w:r>
+        <w:t xml:space="preserve">’s YAML header with</w:t>
+      </w:r>
+      <w:r>
+        <w:t xml:space="preserve"> </w:t>
+      </w:r>
+      <w:r>
+        <w:rPr>
+          <w:rStyle w:val="VerbatimChar"/>
+        </w:rPr>
+        <w:t xml:space="preserve">bibliography: example.bib</w:t>
+      </w:r>
+      <w:r>
+        <w:t xml:space="preserve">.</w:t>
+      </w:r>
+    </w:p>
+    <w:p>
+      <w:pPr>
+        <w:pStyle w:val="BodyText"/>
+      </w:pPr>
+      <w:r>
+        <w:t xml:space="preserve">Most reference managers can create a .bib file with you references automatically.</w:t>
+      </w:r>
+      <w:r>
+        <w:t xml:space="preserve"> </w:t>
+      </w:r>
+      <w:r>
+        <w:t xml:space="preserve">However, the</w:t>
+      </w:r>
+      <w:r>
+        <w:t xml:space="preserve"> </w:t>
+      </w:r>
+      <w:r>
+        <w:rPr>
+          <w:bCs/>
+          <w:b/>
+        </w:rPr>
+        <w:t xml:space="preserve">by far</w:t>
+      </w:r>
+      <w:r>
+        <w:t xml:space="preserve"> </w:t>
+      </w:r>
+      <w:r>
+        <w:t xml:space="preserve">best reference manager to use with</w:t>
+      </w:r>
+      <w:r>
+        <w:t xml:space="preserve"> </w:t>
       </w:r>
       <w:r>
         <w:rPr>
           <w:iCs/>
           <w:i/>
         </w:rPr>
-        <w:t xml:space="preserve">helpful</w:t>
-      </w:r>
-      <w:r>
-        <w:rPr>
-          <w:iCs/>
-          <w:i/>
-        </w:rPr>
-        <w:t xml:space="preserve">’</w:t>
-      </w:r>
-      <w:r>
-        <w:t xml:space="preserve"> </w:t>
-      </w:r>
-      <w:r>
-        <w:t xml:space="preserve">which has a positive connotation, however there are 386 words, with many having several occurrences.</w:t>
-      </w:r>
-    </w:p>
-    <w:p>
-      <w:pPr>
-        <w:pStyle w:val="SourceCode"/>
-      </w:pPr>
-      <w:r>
-        <w:rPr>
-          <w:rStyle w:val="VerbatimChar"/>
-        </w:rPr>
-        <w:t xml:space="preserve">##   max(total_score) min(total_score)</w:t>
-      </w:r>
-      <w:r>
-        <w:br/>
-      </w:r>
-      <w:r>
-        <w:rPr>
-          <w:rStyle w:val="VerbatimChar"/>
-        </w:rPr>
-        <w:t xml:space="preserve">## 1               38               38</w:t>
-      </w:r>
-    </w:p>
-    <w:p>
-      <w:pPr>
-        <w:pStyle w:val="SourceCode"/>
-      </w:pPr>
-      <w:r>
-        <w:rPr>
-          <w:rStyle w:val="VerbatimChar"/>
-        </w:rPr>
-        <w:t xml:space="preserve">output:</w:t>
-      </w:r>
-      <w:r>
-        <w:br/>
-      </w:r>
-      <w:r>
-        <w:rPr>
-          <w:rStyle w:val="VerbatimChar"/>
-        </w:rPr>
-        <w:t xml:space="preserve">  #bookdown::html_document2: default</w:t>
-      </w:r>
-      <w:r>
-        <w:br/>
-      </w:r>
-      <w:r>
-        <w:rPr>
-          <w:rStyle w:val="VerbatimChar"/>
-        </w:rPr>
-        <w:t xml:space="preserve">  #bookdown::word_document2: default</w:t>
-      </w:r>
-      <w:r>
-        <w:br/>
-      </w:r>
-      <w:r>
-        <w:rPr>
-          <w:rStyle w:val="VerbatimChar"/>
-        </w:rPr>
-        <w:t xml:space="preserve">  bookdown::pdf_document2:</w:t>
-      </w:r>
-      <w:r>
-        <w:br/>
-      </w:r>
-      <w:r>
-        <w:rPr>
-          <w:rStyle w:val="VerbatimChar"/>
-        </w:rPr>
-        <w:t xml:space="preserve">    template: templates/template.tex</w:t>
-      </w:r>
-      <w:r>
-        <w:br/>
-      </w:r>
-      <w:r>
-        <w:rPr>
-          <w:rStyle w:val="VerbatimChar"/>
-        </w:rPr>
-        <w:t xml:space="preserve">    keep_tex: true</w:t>
-      </w:r>
-      <w:r>
-        <w:br/>
-      </w:r>
-      <w:r>
-        <w:br/>
-      </w:r>
-      <w:r>
-        <w:rPr>
-          <w:rStyle w:val="VerbatimChar"/>
-        </w:rPr>
-        <w:t xml:space="preserve">#bibliography: [bibliography/references.bib, bibliography/additional-references.bib]</w:t>
-      </w:r>
-      <w:r>
-        <w:br/>
-      </w:r>
-      <w:r>
-        <w:br/>
-      </w:r>
-      <w:r>
-        <w:rPr>
-          <w:rStyle w:val="VerbatimChar"/>
-        </w:rPr>
-        <w:t xml:space="preserve">  bookdown::html_document2: default</w:t>
-      </w:r>
-      <w:r>
-        <w:br/>
-      </w:r>
-      <w:r>
-        <w:rPr>
-          <w:rStyle w:val="VerbatimChar"/>
-        </w:rPr>
-        <w:t xml:space="preserve">  bookdown::word_document2: default</w:t>
-      </w:r>
-      <w:r>
-        <w:br/>
-      </w:r>
-      <w:r>
-        <w:rPr>
-          <w:rStyle w:val="VerbatimChar"/>
-        </w:rPr>
-        <w:t xml:space="preserve">documentclass: book</w:t>
-      </w:r>
-    </w:p>
-    <w:p>
-      <w:r>
-        <w:pict>
-          <v:rect style="width:0;height:1.5pt" o:hralign="center" o:hrstd="t" o:hr="t"/>
-        </w:pict>
-      </w:r>
-    </w:p>
-    <w:bookmarkEnd w:id="105"/>
-    <w:bookmarkEnd w:id="106"/>
-    <w:bookmarkStart w:id="107" w:name="Discussion"/>
-    <w:p>
-      <w:pPr>
-        <w:pStyle w:val="Heading1"/>
-      </w:pPr>
-      <w:r>
-        <w:rPr>
-          <w:rStyle w:val="SectionNumber"/>
-        </w:rPr>
-        <w:t xml:space="preserve">4</w:t>
-      </w:r>
-      <w:r>
-        <w:tab/>
-      </w:r>
-      <w:r>
-        <w:t xml:space="preserve">Discussion</w:t>
-      </w:r>
-    </w:p>
-    <w:p>
-      <w:pPr>
-        <w:pStyle w:val="FirstParagraph"/>
-      </w:pPr>
-    </w:p>
-    <w:p>
-      <w:pPr>
-        <w:pStyle w:val="BodyText"/>
-      </w:pPr>
-      <w:r>
-        <w:t xml:space="preserve">The Chatbots were beneficial.</w:t>
-      </w:r>
-    </w:p>
-    <w:p>
-      <w:pPr>
-        <w:pStyle w:val="BodyText"/>
-      </w:pPr>
-      <w:r>
-        <w:t xml:space="preserve">Learners have lots of other choices such as YouTube, but there is a certain need for personalised information gathering , this can save time and prevent learning incorrect information.</w:t>
-      </w:r>
-    </w:p>
-    <w:p>
-      <w:pPr>
-        <w:pStyle w:val="BodyText"/>
-      </w:pPr>
-      <w:r>
-        <w:t xml:space="preserve">This was one reason why they were rated positive as they are able to streamline data finding for learners in a format that is understandable and easy to them.</w:t>
-      </w:r>
-    </w:p>
-    <w:bookmarkEnd w:id="107"/>
-    <w:bookmarkStart w:id="109" w:name="cites-and-refs"/>
-    <w:p>
-      <w:pPr>
-        <w:pStyle w:val="Heading1"/>
-      </w:pPr>
-      <w:r>
-        <w:rPr>
-          <w:rStyle w:val="SectionNumber"/>
-        </w:rPr>
-        <w:t xml:space="preserve">5</w:t>
-      </w:r>
-      <w:r>
-        <w:tab/>
-      </w:r>
-      <w:r>
-        <w:t xml:space="preserve">Training Event Results</w:t>
-      </w:r>
-    </w:p>
-    <w:p>
-      <w:pPr>
-        <w:pStyle w:val="FirstParagraph"/>
-      </w:pPr>
-    </w:p>
-    <w:bookmarkStart w:id="108" w:name="cepeh-training-event-c1"/>
-    <w:p>
-      <w:pPr>
-        <w:pStyle w:val="Heading2"/>
-      </w:pPr>
-      <w:r>
-        <w:rPr>
-          <w:rStyle w:val="SectionNumber"/>
-        </w:rPr>
-        <w:t xml:space="preserve">5.1</w:t>
-      </w:r>
-      <w:r>
-        <w:tab/>
-      </w:r>
-      <w:r>
-        <w:t xml:space="preserve">CEPEH Training Event C1</w:t>
-      </w:r>
-    </w:p>
-    <w:p>
-      <w:pPr>
-        <w:pStyle w:val="FirstParagraph"/>
-      </w:pPr>
-      <w:r>
-        <w:t xml:space="preserve">The CEPEH training event C1 held at the premises of University of Nottingham aiming to prepare participants for the practical elements of co-creation and implementation of chatbots as an educational resource. It combined both theoretical and hands-on training.</w:t>
-      </w:r>
-      <w:r>
-        <w:t xml:space="preserve"> </w:t>
-      </w:r>
-      <w:r>
-        <w:t xml:space="preserve">15 participants were from RISE, AUTH, UoN.</w:t>
-      </w:r>
-    </w:p>
-    <w:p>
-      <w:pPr>
-        <w:pStyle w:val="BodyText"/>
-      </w:pPr>
-      <w:r>
-        <w:t xml:space="preserve">Project managers of partners signposted the person involved, and relevant announcements were made though social media channels to the wider public. External to the project speakers were from University of Leeds, and Computer Science Department of University of Nottingham. It included academics, medical doctors, and researchers with focus both on clinical research and digital innovations in healthcare education and IT specialist/learning technologists 11.18 years of experiences (SD=7.2). A balance between male and female participants achieved.</w:t>
-      </w:r>
-    </w:p>
-    <w:bookmarkEnd w:id="108"/>
-    <w:bookmarkEnd w:id="109"/>
-    <w:bookmarkStart w:id="142" w:name="overall-training-events-evalaution"/>
-    <w:p>
-      <w:pPr>
-        <w:pStyle w:val="Heading1"/>
-      </w:pPr>
-      <w:r>
-        <w:rPr>
-          <w:rStyle w:val="SectionNumber"/>
-        </w:rPr>
-        <w:t xml:space="preserve">6</w:t>
-      </w:r>
-      <w:r>
-        <w:tab/>
-      </w:r>
-      <w:r>
-        <w:t xml:space="preserve">Overall Training Events Evalaution</w:t>
-      </w:r>
-    </w:p>
-    <w:p>
-      <w:pPr>
-        <w:pStyle w:val="FirstParagraph"/>
-      </w:pPr>
-      <w:r>
-        <w:t xml:space="preserve">Participants were asked to highlight what they liked for each day and how each day can be improved. Findings are described below per day of the training event</w:t>
-      </w:r>
-    </w:p>
-    <w:p>
-      <w:pPr>
-        <w:pStyle w:val="BodyText"/>
-      </w:pPr>
-      <w:r>
-        <w:t xml:space="preserve">Day 1</w:t>
-      </w:r>
-      <w:r>
-        <w:br/>
-      </w:r>
-      <w:r>
-        <w:t xml:space="preserve">The participants comment that they liked the design method for educational resources presented using a co-creation approach, they liked the interactions with other groups, and they liked the overview of existing chatbot resources of the partners. On the areas that can be improved, more media material were requested.</w:t>
-      </w:r>
-    </w:p>
-    <w:p>
-      <w:pPr>
-        <w:pStyle w:val="BodyText"/>
-      </w:pPr>
-      <w:r>
-        <w:t xml:space="preserve">Day 2</w:t>
-      </w:r>
-      <w:r>
-        <w:t xml:space="preserve"> </w:t>
-      </w:r>
-      <w:r>
-        <w:t xml:space="preserve">Participants enjoyed the presentation from the invited speaker from another faculty of the University of Nottingham, the CEPEH recources presented and the storyboarding process. Participants highlighted that the participation of more clinicians in the event would be an added value in regards with the storyboarding process.</w:t>
-      </w:r>
-    </w:p>
-    <w:p>
-      <w:pPr>
-        <w:pStyle w:val="BodyText"/>
-      </w:pPr>
-      <w:r>
-        <w:t xml:space="preserve">Day3</w:t>
-      </w:r>
-      <w:r>
-        <w:t xml:space="preserve"> </w:t>
-      </w:r>
-      <w:r>
-        <w:t xml:space="preserve">Participants liked the hands-on activities of the day also enjoyed the creativity of the groups on the online chatbot development tool. As an area of improvement, participants wanted more time on hands on sections.</w:t>
-      </w:r>
-    </w:p>
-    <w:bookmarkStart w:id="119" w:name="cepeh-training-event-2"/>
-    <w:p>
-      <w:pPr>
-        <w:pStyle w:val="Heading2"/>
-      </w:pPr>
-      <w:r>
-        <w:rPr>
-          <w:rStyle w:val="SectionNumber"/>
-        </w:rPr>
-        <w:t xml:space="preserve">6.1</w:t>
-      </w:r>
-      <w:r>
-        <w:tab/>
-      </w:r>
-      <w:r>
-        <w:t xml:space="preserve">CEPEH Training Event 2</w:t>
-      </w:r>
-    </w:p>
-    <w:p>
-      <w:pPr>
-        <w:pStyle w:val="FirstParagraph"/>
-      </w:pPr>
-      <w:r>
-        <w:rPr>
-          <w:bCs/>
-          <w:b/>
-        </w:rPr>
-        <w:t xml:space="preserve">Pre-Training Event survey May 9th-13th 2022 Thessaloniki, Greece</w:t>
-      </w:r>
-    </w:p>
-    <w:p>
-      <w:pPr>
-        <w:pStyle w:val="BodyText"/>
-      </w:pPr>
-      <w:r>
-        <w:t xml:space="preserve">Twenty-six participants attended the Training Event, along with approximately 10 staff members. There were 21 undergraduate students and 5 postgraduate students, who completed the survey for a total of 26 responses. There were 86% of participants who stated they had not been to a similar event like the training event CEPEH facilitated. There were 90% of students who found the event schedule very organised, and 70% agreed most of the planned sessions were relevant to that interest with the remaining 30% not having enough experience to understand the context to determine if they are interested in the training event. There were 95% of students agreeing or strongly agreeing the training event location is great, the remaining person did not leave additional comments.</w:t>
-      </w:r>
-    </w:p>
-    <w:p>
-      <w:pPr>
-        <w:pStyle w:val="BodyText"/>
-      </w:pPr>
-      <w:r>
-        <w:t xml:space="preserve">Table 1 suggested attendees had minimal intention to share their own ideas due to lack of previous experience of attending such events, or due to lack of knowledge on the area. However, most were interested in listening to other groups and hearing contextual cases in healthcare.</w:t>
-      </w:r>
-    </w:p>
-    <w:p>
-      <w:pPr>
-        <w:pStyle w:val="BodyText"/>
-      </w:pPr>
-      <w:r>
-        <w:t xml:space="preserve">There were 77% of participants stated they were novices in experience with chatbots in healthcare and were attending to learn more. The remaining 23% (7 students) stated they were competent and had limited experience with chatbots in healthcare.</w:t>
-      </w:r>
-    </w:p>
-    <w:p>
-      <w:pPr>
-        <w:pStyle w:val="BodyText"/>
-      </w:pPr>
-      <w:r>
-        <w:t xml:space="preserve">One day had several events regarding cybersecurity in healthcare. When asked before these events, 83% stated they were neutral or disagreed that they felt confident about their cybersecurity knowledge in healthcare. In addition, 80% stated they when neutral or disagreed that they felt they had strong cybersecurity safety in healthcare. Table 2 shows the main pre and post results suggesting a positive experience for more than 75% of attendees on all measures.</w:t>
-      </w:r>
-    </w:p>
-    <w:p>
-      <w:pPr>
-        <w:pStyle w:val="BodyText"/>
-      </w:pPr>
-      <w:r>
-        <w:t xml:space="preserve">There were 90% (23) of students who heard about the event through a lecturer or a professor, the CEPEH newsletter (2), and 1 person was informed through the anatomy tutoring system at Karolinska Institute. Additionally, 60% suggested the training event to somebody else before the course started.</w:t>
-      </w:r>
-    </w:p>
-    <w:p>
-      <w:pPr>
-        <w:pStyle w:val="BodyText"/>
-      </w:pPr>
-      <w:r>
-        <w:t xml:space="preserve">There were six individuals who stated neutral or disagree when asked if having issues on registration or finding the information for the event. This may have been due to being dependent on emails to receive the information, instead of a dedicated website where the information is available anytime.</w:t>
-      </w:r>
-    </w:p>
-    <w:p>
-      <w:pPr>
-        <w:pStyle w:val="BodyText"/>
-      </w:pPr>
-      <w:r>
-        <w:t xml:space="preserve">As this was face-to-face, participants were asked about sufficient Covid-19 precautions in place at the facility, 94% agreed with sufficient precautions, two individuals stated no but did not give further information in the additional input box provided.</w:t>
-      </w:r>
-      <w:r>
-        <w:t xml:space="preserve"> </w:t>
-      </w:r>
-      <w:r>
-        <w:t xml:space="preserve">In summary, most participants were undergraduate students with novice experience, happy with the training event location, felt the sessions were relevant to them, and most shared the event with their colleagues. The values of co-creation, chatbots in healthcare, and taking patient history were bestowed to students in an engaging and well-received manner. Notably, the highest ratings were for staff friendliness which is key to engagement and consistent interaction throughout the intense and long 5-day duration. The sessions were recorded there for the online recordings may be viewed with higher numbers over the subsequent weeks.</w:t>
-      </w:r>
-    </w:p>
-    <w:p>
-      <w:pPr>
-        <w:pStyle w:val="BodyText"/>
-      </w:pPr>
-      <w:r>
-        <w:t xml:space="preserve">The usual way to include citations in an</w:t>
-      </w:r>
-      <w:r>
-        <w:t xml:space="preserve"> </w:t>
-      </w:r>
-      <w:r>
-        <w:rPr>
-          <w:iCs/>
-          <w:i/>
-        </w:rPr>
         <w:t xml:space="preserve">R Markdown</w:t>
       </w:r>
       <w:r>
         <w:t xml:space="preserve"> </w:t>
       </w:r>
       <w:r>
-        <w:t xml:space="preserve">document is to put references in a plain text file with the extension</w:t>
-      </w:r>
-      <w:r>
-        <w:t xml:space="preserve"> </w:t>
-      </w:r>
-      <w:r>
-        <w:rPr>
-          <w:bCs/>
-          <w:b/>
-        </w:rPr>
-        <w:t xml:space="preserve">.bib</w:t>
-      </w:r>
-      <w:r>
-        <w:t xml:space="preserve">, in</w:t>
-      </w:r>
-      <w:r>
-        <w:t xml:space="preserve"> </w:t>
-      </w:r>
-      <w:r>
-        <w:rPr>
-          <w:bCs/>
-          <w:b/>
-        </w:rPr>
-        <w:t xml:space="preserve">BibTex</w:t>
-      </w:r>
-      <w:r>
-        <w:t xml:space="preserve"> </w:t>
-      </w:r>
-      <w:r>
-        <w:t xml:space="preserve">format.</w:t>
-      </w:r>
-      <w:r>
-        <w:rPr>
-          <w:rStyle w:val="FootnoteReference"/>
-        </w:rPr>
-        <w:footnoteReference w:id="110"/>
-      </w:r>
-      <w:r>
-        <w:t xml:space="preserve"> </w:t>
-      </w:r>
-      <w:r>
-        <w:t xml:space="preserve">Then reference the path to this file in</w:t>
-      </w:r>
-      <w:r>
-        <w:t xml:space="preserve"> </w:t>
-      </w:r>
-      <w:r>
-        <w:rPr>
-          <w:bCs/>
-          <w:b/>
-        </w:rPr>
-        <w:t xml:space="preserve">index.Rmd</w:t>
-      </w:r>
-      <w:r>
-        <w:t xml:space="preserve">’s YAML header with</w:t>
-      </w:r>
-      <w:r>
-        <w:t xml:space="preserve"> </w:t>
-      </w:r>
-      <w:r>
-        <w:rPr>
-          <w:rStyle w:val="VerbatimChar"/>
-        </w:rPr>
-        <w:t xml:space="preserve">bibliography: example.bib</w:t>
-      </w:r>
-      <w:r>
-        <w:t xml:space="preserve">.</w:t>
-      </w:r>
-    </w:p>
-    <w:p>
-      <w:pPr>
-        <w:pStyle w:val="BodyText"/>
-      </w:pPr>
-      <w:r>
-        <w:t xml:space="preserve">Most reference managers can create a .bib file with you references automatically.</w:t>
-      </w:r>
-      <w:r>
-        <w:t xml:space="preserve"> </w:t>
-      </w:r>
-      <w:r>
-        <w:t xml:space="preserve">However, the</w:t>
-      </w:r>
-      <w:r>
-        <w:t xml:space="preserve"> </w:t>
-      </w:r>
-      <w:r>
-        <w:rPr>
-          <w:bCs/>
-          <w:b/>
-        </w:rPr>
-        <w:t xml:space="preserve">by far</w:t>
-      </w:r>
-      <w:r>
-        <w:t xml:space="preserve"> </w:t>
-      </w:r>
-      <w:r>
-        <w:t xml:space="preserve">best reference manager to use with</w:t>
-      </w:r>
-      <w:r>
-        <w:t xml:space="preserve"> </w:t>
-      </w:r>
-      <w:r>
-        <w:rPr>
-          <w:iCs/>
-          <w:i/>
-        </w:rPr>
-        <w:t xml:space="preserve">R Markdown</w:t>
-      </w:r>
-      <w:r>
-        <w:t xml:space="preserve"> </w:t>
-      </w:r>
-      <w:r>
         <w:t xml:space="preserve">is</w:t>
       </w:r>
       <w:r>
         <w:t xml:space="preserve"> </w:t>
       </w:r>
-      <w:hyperlink r:id="rId112">
+      <w:hyperlink r:id="rId110">
         <w:r>
           <w:rPr>
             <w:rStyle w:val="Hyperlink"/>
@@ -5543,7 +5527,7 @@
       <w:r>
         <w:t xml:space="preserve"> </w:t>
       </w:r>
-      <w:hyperlink r:id="rId113">
+      <w:hyperlink r:id="rId111">
         <w:r>
           <w:rPr>
             <w:rStyle w:val="Hyperlink"/>
@@ -5892,7 +5876,7 @@
         <w:t xml:space="preserve">.</w:t>
       </w:r>
     </w:p>
-    <w:bookmarkStart w:id="116" w:name="citation-appearance"/>
+    <w:bookmarkStart w:id="114" w:name="citation-appearance"/>
     <w:p>
       <w:pPr>
         <w:pStyle w:val="Heading3"/>
@@ -5901,7 +5885,7 @@
         <w:rPr>
           <w:rStyle w:val="SectionNumber"/>
         </w:rPr>
-        <w:t xml:space="preserve">6.1.1</w:t>
+        <w:t xml:space="preserve">5.1.1</w:t>
       </w:r>
       <w:r>
         <w:tab/>
@@ -5935,7 +5919,7 @@
       <w:r>
         <w:t xml:space="preserve"> </w:t>
       </w:r>
-      <w:hyperlink r:id="rId114">
+      <w:hyperlink r:id="rId112">
         <w:r>
           <w:rPr>
             <w:rStyle w:val="Hyperlink"/>
@@ -6250,7 +6234,7 @@
       <w:r>
         <w:t xml:space="preserve"> </w:t>
       </w:r>
-      <w:hyperlink r:id="rId115">
+      <w:hyperlink r:id="rId113">
         <w:r>
           <w:rPr>
             <w:rStyle w:val="Hyperlink"/>
@@ -6336,8 +6320,8 @@
         <w:t xml:space="preserve">.</w:t>
       </w:r>
     </w:p>
-    <w:bookmarkEnd w:id="116"/>
-    <w:bookmarkStart w:id="118" w:name="X6c5b3ddafdf9d3f8a197b666704f4ff23767ec4"/>
+    <w:bookmarkEnd w:id="114"/>
+    <w:bookmarkStart w:id="116" w:name="X6c5b3ddafdf9d3f8a197b666704f4ff23767ec4"/>
     <w:p>
       <w:pPr>
         <w:pStyle w:val="Heading3"/>
@@ -6346,7 +6330,7 @@
         <w:rPr>
           <w:rStyle w:val="SectionNumber"/>
         </w:rPr>
-        <w:t xml:space="preserve">6.1.2</w:t>
+        <w:t xml:space="preserve">5.1.2</w:t>
       </w:r>
       <w:r>
         <w:tab/>
@@ -6365,7 +6349,7 @@
       <w:r>
         <w:t xml:space="preserve"> </w:t>
       </w:r>
-      <w:hyperlink r:id="rId117">
+      <w:hyperlink r:id="rId115">
         <w:r>
           <w:rPr>
             <w:rStyle w:val="Hyperlink"/>
@@ -6383,9 +6367,9 @@
         <w:t xml:space="preserve">Make sure you have the latest version of RStudio – the visual editor was originally really buggy, especially in relation to references, but as per v2022.02.0, it’s great!</w:t>
       </w:r>
     </w:p>
-    <w:bookmarkEnd w:id="118"/>
-    <w:bookmarkEnd w:id="119"/>
-    <w:bookmarkStart w:id="126" w:name="cross-referencing"/>
+    <w:bookmarkEnd w:id="116"/>
+    <w:bookmarkEnd w:id="117"/>
+    <w:bookmarkStart w:id="124" w:name="cross-referencing"/>
     <w:p>
       <w:pPr>
         <w:pStyle w:val="Heading2"/>
@@ -6394,7 +6378,7 @@
         <w:rPr>
           <w:rStyle w:val="SectionNumber"/>
         </w:rPr>
-        <w:t xml:space="preserve">6.2</w:t>
+        <w:t xml:space="preserve">5.2</w:t>
       </w:r>
       <w:r>
         <w:tab/>
@@ -6475,7 +6459,7 @@
         <w:t xml:space="preserve">\@ref(label)</w:t>
       </w:r>
     </w:p>
-    <w:bookmarkStart w:id="121" w:name="section-references"/>
+    <w:bookmarkStart w:id="119" w:name="section-references"/>
     <w:p>
       <w:pPr>
         <w:pStyle w:val="Heading3"/>
@@ -6484,7 +6468,7 @@
         <w:rPr>
           <w:rStyle w:val="SectionNumber"/>
         </w:rPr>
-        <w:t xml:space="preserve">6.2.1</w:t>
+        <w:t xml:space="preserve">5.2.1</w:t>
       </w:r>
       <w:r>
         <w:tab/>
@@ -6640,7 +6624,7 @@
         <w:t xml:space="preserve">?</w:t>
       </w:r>
     </w:p>
-    <w:bookmarkStart w:id="120" w:name="creating-custom-labels"/>
+    <w:bookmarkStart w:id="118" w:name="creating-custom-labels"/>
     <w:p>
       <w:pPr>
         <w:pStyle w:val="Heading4"/>
@@ -6649,7 +6633,7 @@
         <w:rPr>
           <w:rStyle w:val="SectionNumber"/>
         </w:rPr>
-        <w:t xml:space="preserve">6.2.1.1</w:t>
+        <w:t xml:space="preserve">5.2.1.1</w:t>
       </w:r>
       <w:r>
         <w:tab/>
@@ -6740,15 +6724,15 @@
         <w:t xml:space="preserve"> </w:t>
       </w:r>
       <w:r>
-        <w:t xml:space="preserve">5</w:t>
+        <w:t xml:space="preserve">4</w:t>
       </w:r>
       <w:r>
         <w:t xml:space="preserve">.</w:t>
       </w:r>
     </w:p>
-    <w:bookmarkEnd w:id="120"/>
-    <w:bookmarkEnd w:id="121"/>
-    <w:bookmarkStart w:id="122" w:name="figure-image-and-plot-references"/>
+    <w:bookmarkEnd w:id="118"/>
+    <w:bookmarkEnd w:id="119"/>
+    <w:bookmarkStart w:id="120" w:name="figure-image-and-plot-references"/>
     <w:p>
       <w:pPr>
         <w:pStyle w:val="Heading3"/>
@@ -6757,7 +6741,7 @@
         <w:rPr>
           <w:rStyle w:val="SectionNumber"/>
         </w:rPr>
-        <w:t xml:space="preserve">6.2.2</w:t>
+        <w:t xml:space="preserve">5.2.2</w:t>
       </w:r>
       <w:r>
         <w:tab/>
@@ -6892,8 +6876,8 @@
         <w:t xml:space="preserve">.</w:t>
       </w:r>
     </w:p>
-    <w:bookmarkEnd w:id="122"/>
-    <w:bookmarkStart w:id="123" w:name="table-references"/>
+    <w:bookmarkEnd w:id="120"/>
+    <w:bookmarkStart w:id="121" w:name="table-references"/>
     <w:p>
       <w:pPr>
         <w:pStyle w:val="Heading3"/>
@@ -6902,7 +6886,7 @@
         <w:rPr>
           <w:rStyle w:val="SectionNumber"/>
         </w:rPr>
-        <w:t xml:space="preserve">6.2.3</w:t>
+        <w:t xml:space="preserve">5.2.3</w:t>
       </w:r>
       <w:r>
         <w:tab/>
@@ -12414,8 +12398,8 @@
         <w:t xml:space="preserve">.</w:t>
       </w:r>
     </w:p>
-    <w:bookmarkEnd w:id="123"/>
-    <w:bookmarkStart w:id="124" w:name="citation-appearance"/>
+    <w:bookmarkEnd w:id="121"/>
+    <w:bookmarkStart w:id="122" w:name="citation-appearance"/>
     <w:p>
       <w:pPr>
         <w:pStyle w:val="Heading3"/>
@@ -12424,7 +12408,7 @@
         <w:rPr>
           <w:rStyle w:val="SectionNumber"/>
         </w:rPr>
-        <w:t xml:space="preserve">6.2.4</w:t>
+        <w:t xml:space="preserve">5.2.4</w:t>
       </w:r>
       <w:r>
         <w:tab/>
@@ -12458,7 +12442,7 @@
       <w:r>
         <w:t xml:space="preserve"> </w:t>
       </w:r>
-      <w:hyperlink r:id="rId114">
+      <w:hyperlink r:id="rId112">
         <w:r>
           <w:rPr>
             <w:rStyle w:val="Hyperlink"/>
@@ -12773,7 +12757,7 @@
       <w:r>
         <w:t xml:space="preserve"> </w:t>
       </w:r>
-      <w:hyperlink r:id="rId115">
+      <w:hyperlink r:id="rId113">
         <w:r>
           <w:rPr>
             <w:rStyle w:val="Hyperlink"/>
@@ -12859,8 +12843,8 @@
         <w:t xml:space="preserve">.</w:t>
       </w:r>
     </w:p>
-    <w:bookmarkEnd w:id="124"/>
-    <w:bookmarkStart w:id="125" w:name="Xb1a9a8c7c007b946db78cf5f9d9fbefb566c87b"/>
+    <w:bookmarkEnd w:id="122"/>
+    <w:bookmarkStart w:id="123" w:name="Xb1a9a8c7c007b946db78cf5f9d9fbefb566c87b"/>
     <w:p>
       <w:pPr>
         <w:pStyle w:val="Heading3"/>
@@ -12869,7 +12853,7 @@
         <w:rPr>
           <w:rStyle w:val="SectionNumber"/>
         </w:rPr>
-        <w:t xml:space="preserve">6.2.5</w:t>
+        <w:t xml:space="preserve">5.2.5</w:t>
       </w:r>
       <w:r>
         <w:tab/>
@@ -12888,7 +12872,7 @@
       <w:r>
         <w:t xml:space="preserve"> </w:t>
       </w:r>
-      <w:hyperlink r:id="rId117">
+      <w:hyperlink r:id="rId115">
         <w:r>
           <w:rPr>
             <w:rStyle w:val="Hyperlink"/>
@@ -12906,9 +12890,9 @@
         <w:t xml:space="preserve">Make sure you have the latest version of RStudio – the visual editor was originally really buggy, especially in relation to references, but as per v2022.02.0, it’s great!</w:t>
       </w:r>
     </w:p>
-    <w:bookmarkEnd w:id="125"/>
-    <w:bookmarkEnd w:id="126"/>
-    <w:bookmarkStart w:id="133" w:name="cross-referencing-1"/>
+    <w:bookmarkEnd w:id="123"/>
+    <w:bookmarkEnd w:id="124"/>
+    <w:bookmarkStart w:id="131" w:name="cross-referencing-1"/>
     <w:p>
       <w:pPr>
         <w:pStyle w:val="Heading2"/>
@@ -12917,7 +12901,7 @@
         <w:rPr>
           <w:rStyle w:val="SectionNumber"/>
         </w:rPr>
-        <w:t xml:space="preserve">6.3</w:t>
+        <w:t xml:space="preserve">5.3</w:t>
       </w:r>
       <w:r>
         <w:tab/>
@@ -12998,7 +12982,7 @@
         <w:t xml:space="preserve">\@ref(label)</w:t>
       </w:r>
     </w:p>
-    <w:bookmarkStart w:id="128" w:name="section-references-1"/>
+    <w:bookmarkStart w:id="126" w:name="section-references-1"/>
     <w:p>
       <w:pPr>
         <w:pStyle w:val="Heading3"/>
@@ -13007,7 +12991,7 @@
         <w:rPr>
           <w:rStyle w:val="SectionNumber"/>
         </w:rPr>
-        <w:t xml:space="preserve">6.3.1</w:t>
+        <w:t xml:space="preserve">5.3.1</w:t>
       </w:r>
       <w:r>
         <w:tab/>
@@ -13163,7 +13147,7 @@
         <w:t xml:space="preserve">?</w:t>
       </w:r>
     </w:p>
-    <w:bookmarkStart w:id="127" w:name="creating-custom-labels-1"/>
+    <w:bookmarkStart w:id="125" w:name="creating-custom-labels-1"/>
     <w:p>
       <w:pPr>
         <w:pStyle w:val="Heading4"/>
@@ -13172,7 +13156,7 @@
         <w:rPr>
           <w:rStyle w:val="SectionNumber"/>
         </w:rPr>
-        <w:t xml:space="preserve">6.3.1.1</w:t>
+        <w:t xml:space="preserve">5.3.1.1</w:t>
       </w:r>
       <w:r>
         <w:tab/>
@@ -13263,15 +13247,15 @@
         <w:t xml:space="preserve"> </w:t>
       </w:r>
       <w:r>
-        <w:t xml:space="preserve">5</w:t>
+        <w:t xml:space="preserve">4</w:t>
       </w:r>
       <w:r>
         <w:t xml:space="preserve">.</w:t>
       </w:r>
     </w:p>
-    <w:bookmarkEnd w:id="127"/>
-    <w:bookmarkEnd w:id="128"/>
-    <w:bookmarkStart w:id="129" w:name="figure-image-and-plot-references-1"/>
+    <w:bookmarkEnd w:id="125"/>
+    <w:bookmarkEnd w:id="126"/>
+    <w:bookmarkStart w:id="127" w:name="figure-image-and-plot-references-1"/>
     <w:p>
       <w:pPr>
         <w:pStyle w:val="Heading3"/>
@@ -13280,7 +13264,7 @@
         <w:rPr>
           <w:rStyle w:val="SectionNumber"/>
         </w:rPr>
-        <w:t xml:space="preserve">6.3.2</w:t>
+        <w:t xml:space="preserve">5.3.2</w:t>
       </w:r>
       <w:r>
         <w:tab/>
@@ -13423,8 +13407,8 @@
         <w:t xml:space="preserve">.</w:t>
       </w:r>
     </w:p>
-    <w:bookmarkEnd w:id="129"/>
-    <w:bookmarkStart w:id="130" w:name="table-references-1"/>
+    <w:bookmarkEnd w:id="127"/>
+    <w:bookmarkStart w:id="128" w:name="table-references-1"/>
     <w:p>
       <w:pPr>
         <w:pStyle w:val="Heading3"/>
@@ -13433,7 +13417,7 @@
         <w:rPr>
           <w:rStyle w:val="SectionNumber"/>
         </w:rPr>
-        <w:t xml:space="preserve">6.3.3</w:t>
+        <w:t xml:space="preserve">5.3.3</w:t>
       </w:r>
       <w:r>
         <w:tab/>
@@ -13557,8 +13541,8 @@
         <w:t xml:space="preserve">.</w:t>
       </w:r>
     </w:p>
-    <w:bookmarkEnd w:id="130"/>
-    <w:bookmarkStart w:id="132" w:name="including-page-numbers"/>
+    <w:bookmarkEnd w:id="128"/>
+    <w:bookmarkStart w:id="130" w:name="including-page-numbers"/>
     <w:p>
       <w:pPr>
         <w:pStyle w:val="Heading3"/>
@@ -13567,7 +13551,7 @@
         <w:rPr>
           <w:rStyle w:val="SectionNumber"/>
         </w:rPr>
-        <w:t xml:space="preserve">6.3.4</w:t>
+        <w:t xml:space="preserve">5.3.4</w:t>
       </w:r>
       <w:r>
         <w:tab/>
@@ -13661,7 +13645,7 @@
         <w:t xml:space="preserve"> </w:t>
       </w:r>
     </w:p>
-    <w:bookmarkStart w:id="131" w:name="include-page-numbers-only-in-pdf-output"/>
+    <w:bookmarkStart w:id="129" w:name="include-page-numbers-only-in-pdf-output"/>
     <w:p>
       <w:pPr>
         <w:pStyle w:val="Heading4"/>
@@ -13670,7 +13654,7 @@
         <w:rPr>
           <w:rStyle w:val="SectionNumber"/>
         </w:rPr>
-        <w:t xml:space="preserve">6.3.4.1</w:t>
+        <w:t xml:space="preserve">5.3.4.1</w:t>
       </w:r>
       <w:r>
         <w:tab/>
@@ -13778,10 +13762,10 @@
         <w:t xml:space="preserve">Note that we need to escape the backslash with another backslash here to get the correct output.</w:t>
       </w:r>
     </w:p>
+    <w:bookmarkEnd w:id="129"/>
+    <w:bookmarkEnd w:id="130"/>
     <w:bookmarkEnd w:id="131"/>
-    <w:bookmarkEnd w:id="132"/>
-    <w:bookmarkEnd w:id="133"/>
-    <w:bookmarkStart w:id="138" w:name="collaborative-writing"/>
+    <w:bookmarkStart w:id="136" w:name="collaborative-writing"/>
     <w:p>
       <w:pPr>
         <w:pStyle w:val="Heading2"/>
@@ -13790,7 +13774,7 @@
         <w:rPr>
           <w:rStyle w:val="SectionNumber"/>
         </w:rPr>
-        <w:t xml:space="preserve">6.4</w:t>
+        <w:t xml:space="preserve">5.4</w:t>
       </w:r>
       <w:r>
         <w:tab/>
@@ -13815,7 +13799,7 @@
       <w:r>
         <w:t xml:space="preserve"> </w:t>
       </w:r>
-      <w:hyperlink r:id="rId134">
+      <w:hyperlink r:id="rId132">
         <w:r>
           <w:rPr>
             <w:rStyle w:val="Hyperlink"/>
@@ -13887,7 +13871,7 @@
       <w:r>
         <w:t xml:space="preserve"> </w:t>
       </w:r>
-      <w:hyperlink r:id="rId135">
+      <w:hyperlink r:id="rId133">
         <w:r>
           <w:rPr>
             <w:rStyle w:val="Hyperlink"/>
@@ -13904,7 +13888,7 @@
       <w:r>
         <w:t xml:space="preserve"> </w:t>
       </w:r>
-      <w:hyperlink r:id="rId136">
+      <w:hyperlink r:id="rId134">
         <w:r>
           <w:rPr>
             <w:rStyle w:val="Hyperlink"/>
@@ -13941,7 +13925,7 @@
       <w:r>
         <w:t xml:space="preserve"> </w:t>
       </w:r>
-      <w:hyperlink r:id="rId137">
+      <w:hyperlink r:id="rId135">
         <w:r>
           <w:rPr>
             <w:rStyle w:val="Hyperlink"/>
@@ -13959,8 +13943,8 @@
         <w:t xml:space="preserve">I suspect some great solution will be developed in the not-to-distant future, probably by the RStudio team.</w:t>
       </w:r>
     </w:p>
-    <w:bookmarkEnd w:id="138"/>
-    <w:bookmarkStart w:id="141" w:name="additional-resources"/>
+    <w:bookmarkEnd w:id="136"/>
+    <w:bookmarkStart w:id="139" w:name="additional-resources"/>
     <w:p>
       <w:pPr>
         <w:pStyle w:val="Heading2"/>
@@ -13969,7 +13953,7 @@
         <w:rPr>
           <w:rStyle w:val="SectionNumber"/>
         </w:rPr>
-        <w:t xml:space="preserve">6.5</w:t>
+        <w:t xml:space="preserve">5.5</w:t>
       </w:r>
       <w:r>
         <w:tab/>
@@ -14001,7 +13985,7 @@
       <w:r>
         <w:t xml:space="preserve"> </w:t>
       </w:r>
-      <w:hyperlink r:id="rId139">
+      <w:hyperlink r:id="rId137">
         <w:r>
           <w:rPr>
             <w:rStyle w:val="Hyperlink"/>
@@ -14033,7 +14017,7 @@
       <w:r>
         <w:t xml:space="preserve"> </w:t>
       </w:r>
-      <w:hyperlink r:id="rId140">
+      <w:hyperlink r:id="rId138">
         <w:r>
           <w:rPr>
             <w:rStyle w:val="Hyperlink"/>
@@ -14042,38 +14026,38 @@
         </w:r>
       </w:hyperlink>
     </w:p>
+    <w:bookmarkEnd w:id="139"/>
+    <w:bookmarkEnd w:id="140"/>
+    <w:bookmarkStart w:id="141" w:name="appendix"/>
+    <w:p>
+      <w:pPr>
+        <w:pStyle w:val="Heading1"/>
+      </w:pPr>
+      <w:r>
+        <w:t xml:space="preserve">Appendix</w:t>
+      </w:r>
+    </w:p>
     <w:bookmarkEnd w:id="141"/>
+    <w:bookmarkStart w:id="142" w:name="appendix-appendix"/>
+    <w:p>
+      <w:pPr>
+        <w:pStyle w:val="Heading1"/>
+      </w:pPr>
+      <w:r>
+        <w:t xml:space="preserve">(APPENDIX) Appendix</w:t>
+      </w:r>
+    </w:p>
     <w:bookmarkEnd w:id="142"/>
-    <w:bookmarkStart w:id="143" w:name="appendix"/>
+    <w:bookmarkStart w:id="143" w:name="the-first-appendix"/>
     <w:p>
       <w:pPr>
         <w:pStyle w:val="Heading1"/>
       </w:pPr>
       <w:r>
-        <w:t xml:space="preserve">Appendix</w:t>
-      </w:r>
-    </w:p>
-    <w:bookmarkEnd w:id="143"/>
-    <w:bookmarkStart w:id="144" w:name="appendix-appendix"/>
-    <w:p>
-      <w:pPr>
-        <w:pStyle w:val="Heading1"/>
-      </w:pPr>
-      <w:r>
-        <w:t xml:space="preserve">(APPENDIX) Appendix</w:t>
-      </w:r>
-    </w:p>
-    <w:bookmarkEnd w:id="144"/>
-    <w:bookmarkStart w:id="145" w:name="the-first-appendix"/>
-    <w:p>
-      <w:pPr>
-        <w:pStyle w:val="Heading1"/>
-      </w:pPr>
-      <w:r>
         <w:rPr>
           <w:rStyle w:val="SectionNumber"/>
         </w:rPr>
-        <w:t xml:space="preserve">7</w:t>
+        <w:t xml:space="preserve">6</w:t>
       </w:r>
       <w:r>
         <w:tab/>
@@ -14147,8 +14131,8 @@
         <w:t xml:space="preserve">:</w:t>
       </w:r>
     </w:p>
-    <w:bookmarkEnd w:id="145"/>
-    <w:bookmarkStart w:id="146" w:name="the-second-appendix-for-fun"/>
+    <w:bookmarkEnd w:id="143"/>
+    <w:bookmarkStart w:id="144" w:name="the-second-appendix-for-fun"/>
     <w:p>
       <w:pPr>
         <w:pStyle w:val="Heading1"/>
@@ -14157,7 +14141,7 @@
         <w:rPr>
           <w:rStyle w:val="SectionNumber"/>
         </w:rPr>
-        <w:t xml:space="preserve">8</w:t>
+        <w:t xml:space="preserve">7</w:t>
       </w:r>
       <w:r>
         <w:tab/>
@@ -14166,8 +14150,8 @@
         <w:t xml:space="preserve">The Second Appendix, for Fun</w:t>
       </w:r>
     </w:p>
-    <w:bookmarkEnd w:id="146"/>
-    <w:bookmarkStart w:id="154" w:name="references"/>
+    <w:bookmarkEnd w:id="144"/>
+    <w:bookmarkStart w:id="152" w:name="references"/>
     <w:p>
       <w:pPr>
         <w:pStyle w:val="Heading1"/>
@@ -14176,8 +14160,8 @@
         <w:t xml:space="preserve">References</w:t>
       </w:r>
     </w:p>
-    <w:bookmarkStart w:id="153" w:name="refs"/>
-    <w:bookmarkStart w:id="148" w:name="ref-Lottridge2012"/>
+    <w:bookmarkStart w:id="151" w:name="refs"/>
+    <w:bookmarkStart w:id="146" w:name="ref-Lottridge2012"/>
     <w:p>
       <w:pPr>
         <w:pStyle w:val="Bibliography"/>
@@ -14210,7 +14194,7 @@
       <w:r>
         <w:t xml:space="preserve"> </w:t>
       </w:r>
-      <w:hyperlink r:id="rId147">
+      <w:hyperlink r:id="rId145">
         <w:r>
           <w:rPr>
             <w:rStyle w:val="Hyperlink"/>
@@ -14219,8 +14203,8 @@
         </w:r>
       </w:hyperlink>
     </w:p>
-    <w:bookmarkEnd w:id="148"/>
-    <w:bookmarkStart w:id="149" w:name="ref-Mill1965"/>
+    <w:bookmarkEnd w:id="146"/>
+    <w:bookmarkStart w:id="147" w:name="ref-Mill1965"/>
     <w:p>
       <w:pPr>
         <w:pStyle w:val="Bibliography"/>
@@ -14242,8 +14226,8 @@
         <w:t xml:space="preserve">. Longmans.</w:t>
       </w:r>
     </w:p>
-    <w:bookmarkEnd w:id="149"/>
-    <w:bookmarkStart w:id="151" w:name="ref-Shea2014"/>
+    <w:bookmarkEnd w:id="147"/>
+    <w:bookmarkStart w:id="149" w:name="ref-Shea2014"/>
     <w:p>
       <w:pPr>
         <w:pStyle w:val="Bibliography"/>
@@ -14289,7 +14273,7 @@
       <w:r>
         <w:t xml:space="preserve"> </w:t>
       </w:r>
-      <w:hyperlink r:id="rId150">
+      <w:hyperlink r:id="rId148">
         <w:r>
           <w:rPr>
             <w:rStyle w:val="Hyperlink"/>
@@ -14298,8 +14282,8 @@
         </w:r>
       </w:hyperlink>
     </w:p>
-    <w:bookmarkEnd w:id="151"/>
-    <w:bookmarkStart w:id="152" w:name="ref-Wu2016"/>
+    <w:bookmarkEnd w:id="149"/>
+    <w:bookmarkStart w:id="150" w:name="ref-Wu2016"/>
     <w:p>
       <w:pPr>
         <w:pStyle w:val="Bibliography"/>
@@ -14321,9 +14305,9 @@
         <w:t xml:space="preserve">. Knopf Publishing Group.</w:t>
       </w:r>
     </w:p>
+    <w:bookmarkEnd w:id="150"/>
+    <w:bookmarkEnd w:id="151"/>
     <w:bookmarkEnd w:id="152"/>
-    <w:bookmarkEnd w:id="153"/>
-    <w:bookmarkEnd w:id="154"/>
     <w:sectPr/>
   </w:body>
 </w:document>
@@ -14349,7 +14333,7 @@
       </w:r>
     </w:p>
   </w:footnote>
-  <w:footnote w:id="110">
+  <w:footnote w:id="108">
     <w:p>
       <w:pPr>
         <w:pStyle w:val="FootnoteText"/>
@@ -14389,7 +14373,7 @@
       <w:r>
         <w:t xml:space="preserve"> </w:t>
       </w:r>
-      <w:hyperlink r:id="rId111">
+      <w:hyperlink r:id="rId109">
         <w:r>
           <w:rPr>
             <w:rStyle w:val="Hyperlink"/>

</xml_diff>

<commit_message>
done for today 27 12 2022 all gooood
</commit_message>
<xml_diff>
--- a/docs/_main.docx
+++ b/docs/_main.docx
@@ -2127,6 +2127,62 @@
         </w:tc>
       </w:tr>
     </w:tbl>
+    <w:p>
+      <w:pPr>
+        <w:pStyle w:val="BodyText"/>
+      </w:pPr>
+      <w:r>
+        <w:t xml:space="preserve">/n</w:t>
+      </w:r>
+      <w:r>
+        <w:t xml:space="preserve"> </w:t>
+      </w:r>
+      <w:r>
+        <w:t xml:space="preserve">i</w:t>
+      </w:r>
+      <w:r>
+        <w:t xml:space="preserve"> </w:t>
+      </w:r>
+      <w:r>
+        <w:t xml:space="preserve">i</w:t>
+      </w:r>
+      <w:r>
+        <w:t xml:space="preserve"> </w:t>
+      </w:r>
+      <w:r>
+        <w:t xml:space="preserve">i</w:t>
+      </w:r>
+      <w:r>
+        <w:t xml:space="preserve"> </w:t>
+      </w:r>
+      <w:r>
+        <w:t xml:space="preserve">i</w:t>
+      </w:r>
+      <w:r>
+        <w:t xml:space="preserve"> </w:t>
+      </w:r>
+      <w:r>
+        <w:t xml:space="preserve">i</w:t>
+      </w:r>
+      <w:r>
+        <w:t xml:space="preserve"> </w:t>
+      </w:r>
+      <w:r>
+        <w:t xml:space="preserve">i</w:t>
+      </w:r>
+      <w:r>
+        <w:t xml:space="preserve"> </w:t>
+      </w:r>
+      <w:r>
+        <w:t xml:space="preserve">i</w:t>
+      </w:r>
+      <w:r>
+        <w:t xml:space="preserve"> </w:t>
+      </w:r>
+      <w:r>
+        <w:t xml:space="preserve">i</w:t>
+      </w:r>
+    </w:p>
     <w:p>
       <w:r>
         <w:pict>

</xml_diff>

<commit_message>
scatterplot update. all good
</commit_message>
<xml_diff>
--- a/docs/_main.docx
+++ b/docs/_main.docx
@@ -1740,7 +1740,7 @@
     <w:bookmarkEnd w:id="35"/>
     <w:bookmarkEnd w:id="36"/>
     <w:bookmarkEnd w:id="37"/>
-    <w:bookmarkStart w:id="79" w:name="rmd-basics"/>
+    <w:bookmarkStart w:id="78" w:name="rmd-basics"/>
     <w:p>
       <w:pPr>
         <w:pStyle w:val="Heading1"/>
@@ -1768,7 +1768,7 @@
         <w:pStyle w:val="BodyText"/>
       </w:pPr>
     </w:p>
-    <w:bookmarkStart w:id="41" w:name="participants-characteristics"/>
+    <w:bookmarkStart w:id="66" w:name="participants-characteristics"/>
     <w:p>
       <w:pPr>
         <w:pStyle w:val="Heading2"/>
@@ -2117,9 +2117,702 @@
         </w:rPr>
         <w:t xml:space="preserve">The participants then used the 4 chatbots, and completed the post-usage survey after each chatbot. Pre-and post differences are as followed:</w:t>
       </w:r>
-    </w:p>
-    <w:bookmarkEnd w:id="41"/>
-    <w:bookmarkStart w:id="42" w:name="system-usability-scale-sus-scores"/>
+      <w:r>
+        <w:t xml:space="preserve"> </w:t>
+      </w:r>
+      <w:r>
+        <w:t xml:space="preserve">## Chatbot Usability Questionnaire (CUQ)</w:t>
+      </w:r>
+    </w:p>
+    <w:bookmarkStart w:id="65" w:name="cuq-calculation-tool"/>
+    <w:p>
+      <w:pPr>
+        <w:pStyle w:val="Heading3"/>
+      </w:pPr>
+      <w:r>
+        <w:rPr>
+          <w:rStyle w:val="SectionNumber"/>
+        </w:rPr>
+        <w:t xml:space="preserve">2.1.1</w:t>
+      </w:r>
+      <w:r>
+        <w:tab/>
+      </w:r>
+      <w:r>
+        <w:t xml:space="preserve">CUQ Calculation tool</w:t>
+      </w:r>
+    </w:p>
+    <w:p>
+      <w:pPr>
+        <w:pStyle w:val="FirstParagraph"/>
+      </w:pPr>
+      <w:r>
+        <w:t xml:space="preserve">The CUQ was developed by researchers at Ulster University,</w:t>
+      </w:r>
+      <w:r>
+        <w:t xml:space="preserve"> </w:t>
+      </w:r>
+      <w:hyperlink r:id="rId41">
+        <w:r>
+          <w:rPr>
+            <w:rStyle w:val="Hyperlink"/>
+          </w:rPr>
+          <w:t xml:space="preserve">Link</w:t>
+        </w:r>
+      </w:hyperlink>
+      <w:r>
+        <w:t xml:space="preserve"> </w:t>
+      </w:r>
+      <w:r>
+        <w:t xml:space="preserve">and as the calculation can be complex, a dedicated calculation tool has</w:t>
+      </w:r>
+      <w:r>
+        <w:t xml:space="preserve"> </w:t>
+      </w:r>
+      <w:r>
+        <w:t xml:space="preserve">been created.</w:t>
+      </w:r>
+    </w:p>
+    <w:p>
+      <w:pPr>
+        <w:pStyle w:val="BodyText"/>
+      </w:pPr>
+      <w:r>
+        <w:t xml:space="preserve">Please download the CEPEH CUQ calculation tool which has all of the data entered, so you can see the CEPEH CUQ scoring—</w:t>
+      </w:r>
+      <w:hyperlink r:id="rId42">
+        <w:r>
+          <w:rPr>
+            <w:rStyle w:val="Hyperlink"/>
+          </w:rPr>
+          <w:t xml:space="preserve">Click here to download CUQ calc tool</w:t>
+        </w:r>
+      </w:hyperlink>
+      <w:r>
+        <w:t xml:space="preserve">—</w:t>
+      </w:r>
+    </w:p>
+    <w:p>
+      <w:pPr>
+        <w:pStyle w:val="BodyText"/>
+      </w:pPr>
+      <w:hyperlink r:id="rId43">
+        <w:r>
+          <w:rPr>
+            <w:rStyle w:val="Hyperlink"/>
+          </w:rPr>
+          <w:t xml:space="preserve">Click here to download CEPEH CUQ score result</w:t>
+        </w:r>
+      </w:hyperlink>
+    </w:p>
+    <w:p>
+      <w:pPr>
+        <w:pStyle w:val="CaptionedFigure"/>
+      </w:pPr>
+      <w:r>
+        <w:drawing>
+          <wp:inline>
+            <wp:extent cx="5334000" cy="4532599"/>
+            <wp:effectExtent b="0" l="0" r="0" t="0"/>
+            <wp:docPr descr="(#fig:cuq image)CUQ CEPEH Score" title="" id="45" name="Picture"/>
+            <a:graphic>
+              <a:graphicData uri="http://schemas.openxmlformats.org/drawingml/2006/picture">
+                <pic:pic>
+                  <pic:nvPicPr>
+                    <pic:cNvPr descr="cuq.png" id="46" name="Picture"/>
+                    <pic:cNvPicPr>
+                      <a:picLocks noChangeArrowheads="1" noChangeAspect="1"/>
+                    </pic:cNvPicPr>
+                  </pic:nvPicPr>
+                  <pic:blipFill>
+                    <a:blip r:embed="rId44"/>
+                    <a:stretch>
+                      <a:fillRect/>
+                    </a:stretch>
+                  </pic:blipFill>
+                  <pic:spPr bwMode="auto">
+                    <a:xfrm>
+                      <a:off x="0" y="0"/>
+                      <a:ext cx="5334000" cy="4532599"/>
+                    </a:xfrm>
+                    <a:prstGeom prst="rect">
+                      <a:avLst/>
+                    </a:prstGeom>
+                    <a:noFill/>
+                    <a:ln w="9525">
+                      <a:noFill/>
+                      <a:headEnd/>
+                      <a:tailEnd/>
+                    </a:ln>
+                  </pic:spPr>
+                </pic:pic>
+              </a:graphicData>
+            </a:graphic>
+          </wp:inline>
+        </w:drawing>
+      </w:r>
+    </w:p>
+    <w:p>
+      <w:pPr>
+        <w:pStyle w:val="ImageCaption"/>
+      </w:pPr>
+      <w:r>
+        <w:t xml:space="preserve">(#fig:cuq image)CUQ CEPEH Score</w:t>
+      </w:r>
+    </w:p>
+    <w:p>
+      <w:pPr>
+        <w:pStyle w:val="BodyText"/>
+      </w:pPr>
+      <w:r>
+        <w:t xml:space="preserve">Although the design and development was similar, each chatbot CUQ score was calculated to understand how the topic content may affect usability:</w:t>
+      </w:r>
+    </w:p>
+    <w:p>
+      <w:pPr>
+        <w:pStyle w:val="BodyText"/>
+      </w:pPr>
+      <w:r>
+        <w:t xml:space="preserve">The breakdown of the chatbots was:</w:t>
+      </w:r>
+      <w:r>
+        <w:t xml:space="preserve"> </w:t>
+      </w:r>
+      <w:r>
+        <w:t xml:space="preserve">Aristotle University of Thessaloniki CUQ score = 63/100</w:t>
+      </w:r>
+      <w:r>
+        <w:t xml:space="preserve"> </w:t>
+      </w:r>
+      <w:r>
+        <w:t xml:space="preserve">CYENS Centre of Excellence CUQ score = 67/100</w:t>
+      </w:r>
+      <w:r>
+        <w:t xml:space="preserve"> </w:t>
+      </w:r>
+      <w:r>
+        <w:t xml:space="preserve">Karolinska Institute CUQ score = 63/100</w:t>
+      </w:r>
+      <w:r>
+        <w:t xml:space="preserve"> </w:t>
+      </w:r>
+      <w:r>
+        <w:t xml:space="preserve">University of Nottingham CUQ score = 68/100</w:t>
+      </w:r>
+    </w:p>
+    <w:p>
+      <w:pPr>
+        <w:pStyle w:val="BodyText"/>
+      </w:pPr>
+      <w:r>
+        <w:t xml:space="preserve">The score for all 3 chatbots grouped was 65/100, This scoring system was designed to be comparable to SUS and may be freely used alongside it, or in combination with other usability metrics. There has been evidence of correlation of 76% between the CUQ and SUS therefore we expect the SUS scored to be between 48.75 and 81%. We believe the CUQ has the highest validity in the measures used towards the concepts of interest on this study.</w:t>
+      </w:r>
+    </w:p>
+    <w:p>
+      <w:pPr>
+        <w:pStyle w:val="BodyText"/>
+      </w:pPr>
+      <w:r>
+        <w:t xml:space="preserve">Figure @ref(fig:CUQ scatter plot) shows the CUQ scores as a scatter plot to highlight how there was a moderate distribution of results. Further exploration is required to understand which elements are causing this spread, and if it was due to problems within a small group of learners.</w:t>
+      </w:r>
+    </w:p>
+    <w:p>
+      <w:pPr>
+        <w:pStyle w:val="CaptionedFigure"/>
+      </w:pPr>
+      <w:r>
+        <w:drawing>
+          <wp:inline>
+            <wp:extent cx="4620126" cy="3696101"/>
+            <wp:effectExtent b="0" l="0" r="0" t="0"/>
+            <wp:docPr descr="Figure 2.2: Improvements in Knowledge" title="" id="48" name="Picture"/>
+            <a:graphic>
+              <a:graphicData uri="http://schemas.openxmlformats.org/drawingml/2006/picture">
+                <pic:pic>
+                  <pic:nvPicPr>
+                    <pic:cNvPr descr="_main_files/figure-docx/Boxplotsplits5-1.png" id="49" name="Picture"/>
+                    <pic:cNvPicPr>
+                      <a:picLocks noChangeArrowheads="1" noChangeAspect="1"/>
+                    </pic:cNvPicPr>
+                  </pic:nvPicPr>
+                  <pic:blipFill>
+                    <a:blip r:embed="rId47"/>
+                    <a:stretch>
+                      <a:fillRect/>
+                    </a:stretch>
+                  </pic:blipFill>
+                  <pic:spPr bwMode="auto">
+                    <a:xfrm>
+                      <a:off x="0" y="0"/>
+                      <a:ext cx="4620126" cy="3696101"/>
+                    </a:xfrm>
+                    <a:prstGeom prst="rect">
+                      <a:avLst/>
+                    </a:prstGeom>
+                    <a:noFill/>
+                    <a:ln w="9525">
+                      <a:noFill/>
+                      <a:headEnd/>
+                      <a:tailEnd/>
+                    </a:ln>
+                  </pic:spPr>
+                </pic:pic>
+              </a:graphicData>
+            </a:graphic>
+          </wp:inline>
+        </w:drawing>
+      </w:r>
+    </w:p>
+    <w:p>
+      <w:pPr>
+        <w:pStyle w:val="ImageCaption"/>
+      </w:pPr>
+      <w:r>
+        <w:t xml:space="preserve">Figure 2.2: Improvements in Knowledge</w:t>
+      </w:r>
+    </w:p>
+    <w:p>
+      <w:pPr>
+        <w:pStyle w:val="BodyText"/>
+      </w:pPr>
+      <w:r>
+        <w:t xml:space="preserve">CYENS chatbot had around 10 more participants stating that they were</w:t>
+      </w:r>
+      <w:r>
+        <w:t xml:space="preserve"> </w:t>
+      </w:r>
+      <w:r>
+        <w:t xml:space="preserve">neutral on gaining knowledge of the topic</w:t>
+      </w:r>
+    </w:p>
+    <w:p>
+      <w:pPr>
+        <w:pStyle w:val="BodyText"/>
+      </w:pPr>
+      <w:r>
+        <w:drawing>
+          <wp:inline>
+            <wp:extent cx="4620126" cy="3696101"/>
+            <wp:effectExtent b="0" l="0" r="0" t="0"/>
+            <wp:docPr descr="Figure 2.3: Trust Chatbots POST use" title="" id="51" name="Picture"/>
+            <a:graphic>
+              <a:graphicData uri="http://schemas.openxmlformats.org/drawingml/2006/picture">
+                <pic:pic>
+                  <pic:nvPicPr>
+                    <pic:cNvPr descr="_main_files/figure-docx/Boxplotsplits6-1.png" id="52" name="Picture"/>
+                    <pic:cNvPicPr>
+                      <a:picLocks noChangeArrowheads="1" noChangeAspect="1"/>
+                    </pic:cNvPicPr>
+                  </pic:nvPicPr>
+                  <pic:blipFill>
+                    <a:blip r:embed="rId50"/>
+                    <a:stretch>
+                      <a:fillRect/>
+                    </a:stretch>
+                  </pic:blipFill>
+                  <pic:spPr bwMode="auto">
+                    <a:xfrm>
+                      <a:off x="0" y="0"/>
+                      <a:ext cx="4620126" cy="3696101"/>
+                    </a:xfrm>
+                    <a:prstGeom prst="rect">
+                      <a:avLst/>
+                    </a:prstGeom>
+                    <a:noFill/>
+                    <a:ln w="9525">
+                      <a:noFill/>
+                      <a:headEnd/>
+                      <a:tailEnd/>
+                    </a:ln>
+                  </pic:spPr>
+                </pic:pic>
+              </a:graphicData>
+            </a:graphic>
+          </wp:inline>
+        </w:drawing>
+      </w:r>
+      <w:r>
+        <w:t xml:space="preserve"> </w:t>
+      </w:r>
+      <w:r>
+        <w:t xml:space="preserve">The figure above, (</w:t>
+      </w:r>
+      <w:r>
+        <w:t xml:space="preserve">2.3</w:t>
+      </w:r>
+      <w:r>
+        <w:t xml:space="preserve">) shows the ratings by participants of the CEPEH Chatbots to provide them with the necessary course information. This is a integral element in learners’ motivational and educational choices to reuse the learning resources. As previously described, the trust of the information is also a factor in these responses.</w:t>
+      </w:r>
+    </w:p>
+    <w:p>
+      <w:pPr>
+        <w:pStyle w:val="BodyText"/>
+      </w:pPr>
+      <w:r>
+        <w:drawing>
+          <wp:inline>
+            <wp:extent cx="4620126" cy="3696101"/>
+            <wp:effectExtent b="0" l="0" r="0" t="0"/>
+            <wp:docPr descr="" title="" id="54" name="Picture"/>
+            <a:graphic>
+              <a:graphicData uri="http://schemas.openxmlformats.org/drawingml/2006/picture">
+                <pic:pic>
+                  <pic:nvPicPr>
+                    <pic:cNvPr descr="_main_files/figure-docx/Boxplotsplits7-1.png" id="55" name="Picture"/>
+                    <pic:cNvPicPr>
+                      <a:picLocks noChangeArrowheads="1" noChangeAspect="1"/>
+                    </pic:cNvPicPr>
+                  </pic:nvPicPr>
+                  <pic:blipFill>
+                    <a:blip r:embed="rId53"/>
+                    <a:stretch>
+                      <a:fillRect/>
+                    </a:stretch>
+                  </pic:blipFill>
+                  <pic:spPr bwMode="auto">
+                    <a:xfrm>
+                      <a:off x="0" y="0"/>
+                      <a:ext cx="4620126" cy="3696101"/>
+                    </a:xfrm>
+                    <a:prstGeom prst="rect">
+                      <a:avLst/>
+                    </a:prstGeom>
+                    <a:noFill/>
+                    <a:ln w="9525">
+                      <a:noFill/>
+                      <a:headEnd/>
+                      <a:tailEnd/>
+                    </a:ln>
+                  </pic:spPr>
+                </pic:pic>
+              </a:graphicData>
+            </a:graphic>
+          </wp:inline>
+        </w:drawing>
+      </w:r>
+    </w:p>
+    <w:p>
+      <w:pPr>
+        <w:pStyle w:val="BodyText"/>
+      </w:pPr>
+      <w:r>
+        <w:t xml:space="preserve">There was mixed results for the chatbot used being realistic and</w:t>
+      </w:r>
+      <w:r>
+        <w:t xml:space="preserve"> </w:t>
+      </w:r>
+      <w:r>
+        <w:t xml:space="preserve">engaging. This question has two descriptive terms however based on the</w:t>
+      </w:r>
+      <w:r>
+        <w:t xml:space="preserve"> </w:t>
+      </w:r>
+      <w:r>
+        <w:t xml:space="preserve">other results we understand that the chatbots’ NLP logic, or ability to</w:t>
+      </w:r>
+      <w:r>
+        <w:t xml:space="preserve"> </w:t>
+      </w:r>
+      <w:r>
+        <w:t xml:space="preserve">respond required improvement to be more</w:t>
+      </w:r>
+      <w:r>
+        <w:t xml:space="preserve"> </w:t>
+      </w:r>
+      <w:r>
+        <w:t xml:space="preserve">‘</w:t>
+      </w:r>
+      <w:r>
+        <w:t xml:space="preserve">smooth</w:t>
+      </w:r>
+      <w:r>
+        <w:t xml:space="preserve">’</w:t>
+      </w:r>
+      <w:r>
+        <w:t xml:space="preserve"> </w:t>
+      </w:r>
+      <w:r>
+        <w:t xml:space="preserve">in replying. The</w:t>
+      </w:r>
+      <w:r>
+        <w:t xml:space="preserve"> </w:t>
+      </w:r>
+      <w:r>
+        <w:t xml:space="preserve">primary limitation was found in the</w:t>
+      </w:r>
+      <w:r>
+        <w:t xml:space="preserve"> </w:t>
+      </w:r>
+      <w:r>
+        <w:t xml:space="preserve">‘</w:t>
+      </w:r>
+      <w:r>
+        <w:t xml:space="preserve">robotic</w:t>
+      </w:r>
+      <w:r>
+        <w:t xml:space="preserve">’</w:t>
+      </w:r>
+      <w:r>
+        <w:t xml:space="preserve"> </w:t>
+      </w:r>
+      <w:r>
+        <w:t xml:space="preserve">interactions(See Figure</w:t>
+      </w:r>
+      <w:r>
+        <w:t xml:space="preserve"> </w:t>
+      </w:r>
+      <w:r>
+        <w:t xml:space="preserve">10). This was investigated further in the</w:t>
+      </w:r>
+      <w:r>
+        <w:t xml:space="preserve"> </w:t>
+      </w:r>
+      <w:r>
+        <w:t xml:space="preserve">‘</w:t>
+      </w:r>
+      <w:r>
+        <w:t xml:space="preserve">Text Mining</w:t>
+      </w:r>
+      <w:r>
+        <w:t xml:space="preserve">’</w:t>
+      </w:r>
+      <w:r>
+        <w:t xml:space="preserve"> </w:t>
+      </w:r>
+      <w:r>
+        <w:t xml:space="preserve">and</w:t>
+      </w:r>
+      <w:r>
+        <w:t xml:space="preserve"> </w:t>
+      </w:r>
+      <w:r>
+        <w:t xml:space="preserve">‘</w:t>
+      </w:r>
+      <w:r>
+        <w:t xml:space="preserve">Sentiment</w:t>
+      </w:r>
+      <w:r>
+        <w:t xml:space="preserve"> </w:t>
+      </w:r>
+      <w:r>
+        <w:t xml:space="preserve">Analysis</w:t>
+      </w:r>
+      <w:r>
+        <w:t xml:space="preserve">’</w:t>
+      </w:r>
+      <w:r>
+        <w:t xml:space="preserve"> </w:t>
+      </w:r>
+      <w:r>
+        <w:t xml:space="preserve">sections.</w:t>
+      </w:r>
+    </w:p>
+    <w:p>
+      <w:pPr>
+        <w:pStyle w:val="BodyText"/>
+      </w:pPr>
+      <w:r>
+        <w:drawing>
+          <wp:inline>
+            <wp:extent cx="4620126" cy="3696101"/>
+            <wp:effectExtent b="0" l="0" r="0" t="0"/>
+            <wp:docPr descr="" title="" id="57" name="Picture"/>
+            <a:graphic>
+              <a:graphicData uri="http://schemas.openxmlformats.org/drawingml/2006/picture">
+                <pic:pic>
+                  <pic:nvPicPr>
+                    <pic:cNvPr descr="_main_files/figure-docx/Boxplotsplits8-1.png" id="58" name="Picture"/>
+                    <pic:cNvPicPr>
+                      <a:picLocks noChangeArrowheads="1" noChangeAspect="1"/>
+                    </pic:cNvPicPr>
+                  </pic:nvPicPr>
+                  <pic:blipFill>
+                    <a:blip r:embed="rId56"/>
+                    <a:stretch>
+                      <a:fillRect/>
+                    </a:stretch>
+                  </pic:blipFill>
+                  <pic:spPr bwMode="auto">
+                    <a:xfrm>
+                      <a:off x="0" y="0"/>
+                      <a:ext cx="4620126" cy="3696101"/>
+                    </a:xfrm>
+                    <a:prstGeom prst="rect">
+                      <a:avLst/>
+                    </a:prstGeom>
+                    <a:noFill/>
+                    <a:ln w="9525">
+                      <a:noFill/>
+                      <a:headEnd/>
+                      <a:tailEnd/>
+                    </a:ln>
+                  </pic:spPr>
+                </pic:pic>
+              </a:graphicData>
+            </a:graphic>
+          </wp:inline>
+        </w:drawing>
+      </w:r>
+      <w:r>
+        <w:t xml:space="preserve"> </w:t>
+      </w:r>
+      <w:r>
+        <w:rPr>
+          <w:iCs/>
+          <w:i/>
+        </w:rPr>
+        <w:t xml:space="preserve">The chatbot seemed too robotic</w:t>
+      </w:r>
+      <w:r>
+        <w:t xml:space="preserve"> </w:t>
+      </w:r>
+      <w:r>
+        <w:t xml:space="preserve">results had the largest mix of responses, and for all 4 chatbots evaluated. The University of Nottingham Cybersecurity chatbot had more deterministic pathways with exploitation of the NLP modelling to provide illusion of realism. This may explain why there was less agreement. However, Neutrality and/or agreement was not desired.</w:t>
+      </w:r>
+    </w:p>
+    <w:p>
+      <w:pPr>
+        <w:pStyle w:val="BodyText"/>
+      </w:pPr>
+      <w:r>
+        <w:t xml:space="preserve">The CYENS medical patient chatbot had more complex pathways of interactions,</w:t>
+      </w:r>
+    </w:p>
+    <w:p>
+      <w:pPr>
+        <w:pStyle w:val="BodyText"/>
+      </w:pPr>
+      <w:r>
+        <w:drawing>
+          <wp:inline>
+            <wp:extent cx="4620126" cy="3696101"/>
+            <wp:effectExtent b="0" l="0" r="0" t="0"/>
+            <wp:docPr descr="Figure 2.4: Ease of Use Comparison" title="" id="60" name="Picture"/>
+            <a:graphic>
+              <a:graphicData uri="http://schemas.openxmlformats.org/drawingml/2006/picture">
+                <pic:pic>
+                  <pic:nvPicPr>
+                    <pic:cNvPr descr="_main_files/figure-docx/Boxplotsplits9-1.png" id="61" name="Picture"/>
+                    <pic:cNvPicPr>
+                      <a:picLocks noChangeArrowheads="1" noChangeAspect="1"/>
+                    </pic:cNvPicPr>
+                  </pic:nvPicPr>
+                  <pic:blipFill>
+                    <a:blip r:embed="rId59"/>
+                    <a:stretch>
+                      <a:fillRect/>
+                    </a:stretch>
+                  </pic:blipFill>
+                  <pic:spPr bwMode="auto">
+                    <a:xfrm>
+                      <a:off x="0" y="0"/>
+                      <a:ext cx="4620126" cy="3696101"/>
+                    </a:xfrm>
+                    <a:prstGeom prst="rect">
+                      <a:avLst/>
+                    </a:prstGeom>
+                    <a:noFill/>
+                    <a:ln w="9525">
+                      <a:noFill/>
+                      <a:headEnd/>
+                      <a:tailEnd/>
+                    </a:ln>
+                  </pic:spPr>
+                </pic:pic>
+              </a:graphicData>
+            </a:graphic>
+          </wp:inline>
+        </w:drawing>
+      </w:r>
+      <w:r>
+        <w:t xml:space="preserve"> </w:t>
+      </w:r>
+      <w:r>
+        <w:t xml:space="preserve">After usage, there was only agreement in Ease of Use- as shown in (</w:t>
+      </w:r>
+      <w:r>
+        <w:t xml:space="preserve">2.4</w:t>
+      </w:r>
+      <w:r>
+        <w:t xml:space="preserve">).</w:t>
+      </w:r>
+    </w:p>
+    <w:p>
+      <w:pPr>
+        <w:pStyle w:val="BodyText"/>
+      </w:pPr>
+      <w:r>
+        <w:drawing>
+          <wp:inline>
+            <wp:extent cx="4620126" cy="3696101"/>
+            <wp:effectExtent b="0" l="0" r="0" t="0"/>
+            <wp:docPr descr="" title="" id="63" name="Picture"/>
+            <a:graphic>
+              <a:graphicData uri="http://schemas.openxmlformats.org/drawingml/2006/picture">
+                <pic:pic>
+                  <pic:nvPicPr>
+                    <pic:cNvPr descr="_main_files/figure-docx/Boxplotsplits10-1.png" id="64" name="Picture"/>
+                    <pic:cNvPicPr>
+                      <a:picLocks noChangeArrowheads="1" noChangeAspect="1"/>
+                    </pic:cNvPicPr>
+                  </pic:nvPicPr>
+                  <pic:blipFill>
+                    <a:blip r:embed="rId62"/>
+                    <a:stretch>
+                      <a:fillRect/>
+                    </a:stretch>
+                  </pic:blipFill>
+                  <pic:spPr bwMode="auto">
+                    <a:xfrm>
+                      <a:off x="0" y="0"/>
+                      <a:ext cx="4620126" cy="3696101"/>
+                    </a:xfrm>
+                    <a:prstGeom prst="rect">
+                      <a:avLst/>
+                    </a:prstGeom>
+                    <a:noFill/>
+                    <a:ln w="9525">
+                      <a:noFill/>
+                      <a:headEnd/>
+                      <a:tailEnd/>
+                    </a:ln>
+                  </pic:spPr>
+                </pic:pic>
+              </a:graphicData>
+            </a:graphic>
+          </wp:inline>
+        </w:drawing>
+      </w:r>
+    </w:p>
+    <w:p>
+      <w:pPr>
+        <w:pStyle w:val="BodyText"/>
+      </w:pPr>
+      <w:r>
+        <w:t xml:space="preserve">Those who disagreed or were neutral in the pre usage measure, improved</w:t>
+      </w:r>
+      <w:r>
+        <w:t xml:space="preserve"> </w:t>
+      </w:r>
+      <w:r>
+        <w:t xml:space="preserve">their understanding that help was available with the CEPEH chatbots.</w:t>
+      </w:r>
+      <w:r>
+        <w:t xml:space="preserve"> </w:t>
+      </w:r>
+      <w:r>
+        <w:t xml:space="preserve">After usage, 40 participants agreed they could get help if they had</w:t>
+      </w:r>
+      <w:r>
+        <w:t xml:space="preserve"> </w:t>
+      </w:r>
+      <w:r>
+        <w:t xml:space="preserve">difficulty using the resources.</w:t>
+      </w:r>
+    </w:p>
+    <w:bookmarkEnd w:id="65"/>
+    <w:bookmarkEnd w:id="66"/>
+    <w:bookmarkStart w:id="67" w:name="system-usability-scale-sus-scores"/>
     <w:p>
       <w:pPr>
         <w:pStyle w:val="Heading2"/>
@@ -2700,8 +3393,8 @@
         <w:t xml:space="preserve">This table</w:t>
       </w:r>
     </w:p>
-    <w:bookmarkEnd w:id="42"/>
-    <w:bookmarkStart w:id="43" w:name="technology-acceptance-model"/>
+    <w:bookmarkEnd w:id="67"/>
+    <w:bookmarkStart w:id="68" w:name="technology-acceptance-model"/>
     <w:p>
       <w:pPr>
         <w:pStyle w:val="Heading2"/>
@@ -2941,8 +3634,8 @@
         <w:t xml:space="preserve">and learning exercises.</w:t>
       </w:r>
     </w:p>
-    <w:bookmarkEnd w:id="43"/>
-    <w:bookmarkStart w:id="69" w:name="chatbot-usability-questionnaire-cuq-1"/>
+    <w:bookmarkEnd w:id="68"/>
+    <w:bookmarkStart w:id="76" w:name="inferential-statistics"/>
     <w:p>
       <w:pPr>
         <w:pStyle w:val="Heading2"/>
@@ -2957,10 +3650,10 @@
         <w:tab/>
       </w:r>
       <w:r>
-        <w:t xml:space="preserve">Chatbot Usability Questionnaire (CUQ)</w:t>
-      </w:r>
-    </w:p>
-    <w:bookmarkStart w:id="68" w:name="cuq-calculation-tool"/>
+        <w:t xml:space="preserve">Inferential Statistics</w:t>
+      </w:r>
+    </w:p>
+    <w:bookmarkStart w:id="75" w:name="repeated-measures-t-test-results"/>
     <w:p>
       <w:pPr>
         <w:pStyle w:val="Heading3"/>
@@ -2975,7 +3668,7 @@
         <w:tab/>
       </w:r>
       <w:r>
-        <w:t xml:space="preserve">CUQ Calculation tool</w:t>
+        <w:t xml:space="preserve">Repeated Measures T-test results</w:t>
       </w:r>
     </w:p>
     <w:p>
@@ -2983,63 +3676,64 @@
         <w:pStyle w:val="FirstParagraph"/>
       </w:pPr>
       <w:r>
-        <w:t xml:space="preserve">The CUQ was developed by researchers at Ulster University,</w:t>
-      </w:r>
-      <w:r>
-        <w:t xml:space="preserve"> </w:t>
-      </w:r>
-      <w:hyperlink r:id="rId44">
-        <w:r>
-          <w:rPr>
-            <w:rStyle w:val="Hyperlink"/>
-          </w:rPr>
-          <w:t xml:space="preserve">Link</w:t>
-        </w:r>
-      </w:hyperlink>
-      <w:r>
-        <w:t xml:space="preserve"> </w:t>
-      </w:r>
-      <w:r>
-        <w:t xml:space="preserve">and as the calculation can be complex a dedicated calculation tool has</w:t>
-      </w:r>
-      <w:r>
-        <w:t xml:space="preserve"> </w:t>
-      </w:r>
-      <w:r>
-        <w:t xml:space="preserve">been created. Please download the CEPEH CUQ calculation tool which has</w:t>
-      </w:r>
-      <w:r>
-        <w:t xml:space="preserve"> </w:t>
-      </w:r>
-      <w:r>
-        <w:t xml:space="preserve">all of the data entered, so you can see the CEPEH CUQ scoring.</w:t>
-      </w:r>
-    </w:p>
-    <w:p>
-      <w:pPr>
-        <w:pStyle w:val="BodyText"/>
-      </w:pPr>
-      <w:hyperlink r:id="rId45">
-        <w:r>
-          <w:rPr>
-            <w:rStyle w:val="Hyperlink"/>
-          </w:rPr>
-          <w:t xml:space="preserve">Click here to download CUQ calc tool</w:t>
-        </w:r>
-      </w:hyperlink>
-    </w:p>
-    <w:p>
-      <w:pPr>
-        <w:pStyle w:val="BodyText"/>
-      </w:pPr>
-      <w:hyperlink r:id="rId46">
-        <w:r>
-          <w:rPr>
-            <w:rStyle w:val="Hyperlink"/>
-          </w:rPr>
-          <w:t xml:space="preserve">Click here to download CUQ score image</w:t>
-        </w:r>
-      </w:hyperlink>
+        <w:t xml:space="preserve">After using the CEPEH chatbots, majority of participants stated they</w:t>
+      </w:r>
+      <w:r>
+        <w:t xml:space="preserve"> </w:t>
+      </w:r>
+      <w:r>
+        <w:t xml:space="preserve">would reuse the chatbots. However, there was 6 counts of</w:t>
+      </w:r>
+      <w:r>
+        <w:t xml:space="preserve"> </w:t>
+      </w:r>
+      <w:r>
+        <w:rPr>
+          <w:iCs/>
+          <w:i/>
+        </w:rPr>
+        <w:t xml:space="preserve">disagree</w:t>
+      </w:r>
+      <w:r>
+        <w:t xml:space="preserve"> </w:t>
+      </w:r>
+      <w:r>
+        <w:t xml:space="preserve">or</w:t>
+      </w:r>
+      <w:r>
+        <w:t xml:space="preserve"> </w:t>
+      </w:r>
+      <w:r>
+        <w:rPr>
+          <w:iCs/>
+          <w:i/>
+        </w:rPr>
+        <w:t xml:space="preserve">strongly disagree</w:t>
+      </w:r>
+      <w:r>
+        <w:t xml:space="preserve"> </w:t>
+      </w:r>
+      <w:r>
+        <w:t xml:space="preserve">for all 4 chatbots. Further, there were 17 counts of</w:t>
+      </w:r>
+      <w:r>
+        <w:t xml:space="preserve"> </w:t>
+      </w:r>
+      <w:r>
+        <w:t xml:space="preserve">neutral in reuse, which was approximately 4 participants per chatbot</w:t>
+      </w:r>
+      <w:r>
+        <w:t xml:space="preserve"> </w:t>
+      </w:r>
+      <w:r>
+        <w:t xml:space="preserve">(see (</w:t>
+      </w:r>
+      <w:r>
+        <w:t xml:space="preserve">2.5</w:t>
+      </w:r>
+      <w:r>
+        <w:t xml:space="preserve">).</w:t>
+      </w:r>
     </w:p>
     <w:p>
       <w:pPr>
@@ -3048,171 +3742,20 @@
       <w:r>
         <w:drawing>
           <wp:inline>
-            <wp:extent cx="5334000" cy="4532599"/>
+            <wp:extent cx="4620126" cy="3696101"/>
             <wp:effectExtent b="0" l="0" r="0" t="0"/>
-            <wp:docPr descr="(#fig:cuq image)CUQ CEPEH Score" title="" id="48" name="Picture"/>
+            <wp:docPr descr="Figure 2.5: Intend to Reuse-Post" title="" id="70" name="Picture"/>
             <a:graphic>
               <a:graphicData uri="http://schemas.openxmlformats.org/drawingml/2006/picture">
                 <pic:pic>
                   <pic:nvPicPr>
-                    <pic:cNvPr descr="cuq.png" id="49" name="Picture"/>
+                    <pic:cNvPr descr="_main_files/figure-docx/Boxplotsplits4-1.png" id="71" name="Picture"/>
                     <pic:cNvPicPr>
                       <a:picLocks noChangeArrowheads="1" noChangeAspect="1"/>
                     </pic:cNvPicPr>
                   </pic:nvPicPr>
                   <pic:blipFill>
-                    <a:blip r:embed="rId47"/>
-                    <a:stretch>
-                      <a:fillRect/>
-                    </a:stretch>
-                  </pic:blipFill>
-                  <pic:spPr bwMode="auto">
-                    <a:xfrm>
-                      <a:off x="0" y="0"/>
-                      <a:ext cx="5334000" cy="4532599"/>
-                    </a:xfrm>
-                    <a:prstGeom prst="rect">
-                      <a:avLst/>
-                    </a:prstGeom>
-                    <a:noFill/>
-                    <a:ln w="9525">
-                      <a:noFill/>
-                      <a:headEnd/>
-                      <a:tailEnd/>
-                    </a:ln>
-                  </pic:spPr>
-                </pic:pic>
-              </a:graphicData>
-            </a:graphic>
-          </wp:inline>
-        </w:drawing>
-      </w:r>
-    </w:p>
-    <w:p>
-      <w:pPr>
-        <w:pStyle w:val="ImageCaption"/>
-      </w:pPr>
-      <w:r>
-        <w:t xml:space="preserve">(#fig:cuq image)CUQ CEPEH Score</w:t>
-      </w:r>
-    </w:p>
-    <w:p>
-      <w:pPr>
-        <w:pStyle w:val="BodyText"/>
-      </w:pPr>
-      <w:r>
-        <w:t xml:space="preserve">Breakdown of the chatbots (score out of 100):</w:t>
-      </w:r>
-      <w:r>
-        <w:t xml:space="preserve"> </w:t>
-      </w:r>
-      <w:r>
-        <w:t xml:space="preserve">AUTH CUQ score = 62.9</w:t>
-      </w:r>
-      <w:r>
-        <w:t xml:space="preserve"> </w:t>
-      </w:r>
-      <w:r>
-        <w:t xml:space="preserve">CYENS Centre of Excellence CUQ score = 66.94</w:t>
-      </w:r>
-      <w:r>
-        <w:t xml:space="preserve"> </w:t>
-      </w:r>
-      <w:r>
-        <w:t xml:space="preserve">Karolinska Institute CUQ score = 63.28</w:t>
-      </w:r>
-      <w:r>
-        <w:t xml:space="preserve"> </w:t>
-      </w:r>
-      <w:r>
-        <w:t xml:space="preserve">University of Nottingham CUQ score = 67.7</w:t>
-      </w:r>
-    </w:p>
-    <w:p>
-      <w:pPr>
-        <w:pStyle w:val="BodyText"/>
-      </w:pPr>
-      <w:r>
-        <w:t xml:space="preserve">The score for all 3 chatbots grouped was 65.2/100, This scoring system</w:t>
-      </w:r>
-      <w:r>
-        <w:t xml:space="preserve"> </w:t>
-      </w:r>
-      <w:r>
-        <w:t xml:space="preserve">was designed to be comparable to SUS and may be freely used alongside</w:t>
-      </w:r>
-      <w:r>
-        <w:t xml:space="preserve"> </w:t>
-      </w:r>
-      <w:r>
-        <w:t xml:space="preserve">it, or in combination with other usability metrics. There has been</w:t>
-      </w:r>
-      <w:r>
-        <w:t xml:space="preserve"> </w:t>
-      </w:r>
-      <w:r>
-        <w:t xml:space="preserve">evidence of correlation of 76% between the CUQ and SUS therefore we</w:t>
-      </w:r>
-      <w:r>
-        <w:t xml:space="preserve"> </w:t>
-      </w:r>
-      <w:r>
-        <w:t xml:space="preserve">expect the SUS scored to be between 48.75 and 81%. We believe the CUQ</w:t>
-      </w:r>
-      <w:r>
-        <w:t xml:space="preserve"> </w:t>
-      </w:r>
-      <w:r>
-        <w:t xml:space="preserve">has the highest validity in the measures used towards the concepts of interest on this</w:t>
-      </w:r>
-      <w:r>
-        <w:t xml:space="preserve"> </w:t>
-      </w:r>
-      <w:r>
-        <w:t xml:space="preserve">study.</w:t>
-      </w:r>
-    </w:p>
-    <w:p>
-      <w:pPr>
-        <w:pStyle w:val="BodyText"/>
-      </w:pPr>
-      <w:r>
-        <w:t xml:space="preserve">Figure shows the CUQ scores as a box plot to highlight the range of</w:t>
-      </w:r>
-      <w:r>
-        <w:t xml:space="preserve"> </w:t>
-      </w:r>
-      <w:r>
-        <w:t xml:space="preserve">Usability of the resources. Further exploration is required to</w:t>
-      </w:r>
-      <w:r>
-        <w:t xml:space="preserve"> </w:t>
-      </w:r>
-      <w:r>
-        <w:t xml:space="preserve">understand which elements are causing this spread.</w:t>
-      </w:r>
-    </w:p>
-    <w:p>
-      <w:pPr>
-        <w:pStyle w:val="CaptionedFigure"/>
-      </w:pPr>
-      <w:r>
-        <w:drawing>
-          <wp:inline>
-            <wp:extent cx="4620126" cy="3696101"/>
-            <wp:effectExtent b="0" l="0" r="0" t="0"/>
-            <wp:docPr descr="Figure 2.2: Improvements in Knowledge" title="" id="51" name="Picture"/>
-            <a:graphic>
-              <a:graphicData uri="http://schemas.openxmlformats.org/drawingml/2006/picture">
-                <pic:pic>
-                  <pic:nvPicPr>
-                    <pic:cNvPr descr="_main_files/figure-docx/Boxplotsplits5-1.png" id="52" name="Picture"/>
-                    <pic:cNvPicPr>
-                      <a:picLocks noChangeArrowheads="1" noChangeAspect="1"/>
-                    </pic:cNvPicPr>
-                  </pic:nvPicPr>
-                  <pic:blipFill>
-                    <a:blip r:embed="rId50"/>
+                    <a:blip r:embed="rId69"/>
                     <a:stretch>
                       <a:fillRect/>
                     </a:stretch>
@@ -3244,44 +3787,50 @@
         <w:pStyle w:val="ImageCaption"/>
       </w:pPr>
       <w:r>
-        <w:t xml:space="preserve">Figure 2.2: Improvements in Knowledge</w:t>
-      </w:r>
-    </w:p>
-    <w:p>
-      <w:pPr>
-        <w:pStyle w:val="BodyText"/>
-      </w:pPr>
-      <w:r>
-        <w:t xml:space="preserve">CYENS chatbot had around 10 more participants stating that they were</w:t>
-      </w:r>
-      <w:r>
-        <w:t xml:space="preserve"> </w:t>
-      </w:r>
-      <w:r>
-        <w:t xml:space="preserve">neutral on gaining knowledge of the topic</w:t>
-      </w:r>
-    </w:p>
-    <w:p>
-      <w:pPr>
-        <w:pStyle w:val="BodyText"/>
+        <w:t xml:space="preserve">Figure 2.5: Intend to Reuse-Post</w:t>
+      </w:r>
+    </w:p>
+    <w:p>
+      <w:pPr>
+        <w:pStyle w:val="BodyText"/>
+      </w:pPr>
+      <w:r>
+        <w:t xml:space="preserve">For CYENS, even though the knowledge of the topic was not perceived to</w:t>
+      </w:r>
+      <w:r>
+        <w:t xml:space="preserve"> </w:t>
+      </w:r>
+      <w:r>
+        <w:t xml:space="preserve">improve by some participants, this box plot shows how 34/42 stated they</w:t>
+      </w:r>
+      <w:r>
+        <w:t xml:space="preserve"> </w:t>
+      </w:r>
+      <w:r>
+        <w:t xml:space="preserve">would reuse the chatbot developed by CYENS.</w:t>
+      </w:r>
+    </w:p>
+    <w:p>
+      <w:pPr>
+        <w:pStyle w:val="CaptionedFigure"/>
       </w:pPr>
       <w:r>
         <w:drawing>
           <wp:inline>
             <wp:extent cx="4620126" cy="3696101"/>
             <wp:effectExtent b="0" l="0" r="0" t="0"/>
-            <wp:docPr descr="Figure 2.3: Trust Chatbots POST use" title="" id="54" name="Picture"/>
+            <wp:docPr descr="Figure 2.6: Easy to Use- Post" title="" id="73" name="Picture"/>
             <a:graphic>
               <a:graphicData uri="http://schemas.openxmlformats.org/drawingml/2006/picture">
                 <pic:pic>
                   <pic:nvPicPr>
-                    <pic:cNvPr descr="_main_files/figure-docx/Boxplotsplits6-1.png" id="55" name="Picture"/>
+                    <pic:cNvPr descr="_main_files/figure-docx/Boxplotsplits3-1.png" id="74" name="Picture"/>
                     <pic:cNvPicPr>
                       <a:picLocks noChangeArrowheads="1" noChangeAspect="1"/>
                     </pic:cNvPicPr>
                   </pic:nvPicPr>
                   <pic:blipFill>
-                    <a:blip r:embed="rId53"/>
+                    <a:blip r:embed="rId72"/>
                     <a:stretch>
                       <a:fillRect/>
                     </a:stretch>
@@ -3307,17 +3856,663 @@
           </wp:inline>
         </w:drawing>
       </w:r>
-      <w:r>
-        <w:t xml:space="preserve"> </w:t>
-      </w:r>
-      <w:r>
-        <w:t xml:space="preserve">The figure above, (</w:t>
-      </w:r>
-      <w:r>
-        <w:t xml:space="preserve">2.3</w:t>
-      </w:r>
-      <w:r>
-        <w:t xml:space="preserve">) shows the ratings by participants of the CEPEH Chatbots to provide them with the necessary course information. This is a integral element in learners’ motivational and educational choices to reuse the learning resources. As previously described, the trust of the information is also a factor in these responses.</w:t>
+    </w:p>
+    <w:p>
+      <w:pPr>
+        <w:pStyle w:val="ImageCaption"/>
+      </w:pPr>
+      <w:r>
+        <w:t xml:space="preserve">Figure 2.6: Easy to Use- Post</w:t>
+      </w:r>
+    </w:p>
+    <w:p>
+      <w:pPr>
+        <w:pStyle w:val="BodyText"/>
+      </w:pPr>
+      <w:r>
+        <w:t xml:space="preserve">There was only 1</w:t>
+      </w:r>
+      <w:r>
+        <w:t xml:space="preserve"> </w:t>
+      </w:r>
+      <w:r>
+        <w:t xml:space="preserve">‘</w:t>
+      </w:r>
+      <w:r>
+        <w:t xml:space="preserve">Strongly Disagree</w:t>
+      </w:r>
+      <w:r>
+        <w:t xml:space="preserve">’</w:t>
+      </w:r>
+      <w:r>
+        <w:t xml:space="preserve"> </w:t>
+      </w:r>
+      <w:r>
+        <w:t xml:space="preserve">response. The agreement options</w:t>
+      </w:r>
+      <w:r>
+        <w:t xml:space="preserve"> </w:t>
+      </w:r>
+      <w:r>
+        <w:t xml:space="preserve">counted for the majority of the data.</w:t>
+      </w:r>
+    </w:p>
+    <w:bookmarkEnd w:id="75"/>
+    <w:bookmarkEnd w:id="76"/>
+    <w:bookmarkStart w:id="77" w:name="other-findings"/>
+    <w:p>
+      <w:pPr>
+        <w:pStyle w:val="Heading2"/>
+      </w:pPr>
+      <w:r>
+        <w:rPr>
+          <w:rStyle w:val="SectionNumber"/>
+        </w:rPr>
+        <w:t xml:space="preserve">2.5</w:t>
+      </w:r>
+      <w:r>
+        <w:tab/>
+      </w:r>
+      <w:r>
+        <w:t xml:space="preserve">Other Findings</w:t>
+      </w:r>
+    </w:p>
+    <w:p>
+      <w:pPr>
+        <w:pStyle w:val="FirstParagraph"/>
+      </w:pPr>
+      <w:r>
+        <w:t xml:space="preserve">Other questions</w:t>
+      </w:r>
+    </w:p>
+    <w:p>
+      <w:pPr>
+        <w:pStyle w:val="BodyText"/>
+      </w:pPr>
+      <w:r>
+        <w:t xml:space="preserve">I intend to continue using chatbots in the future (BI1)</w:t>
+      </w:r>
+    </w:p>
+    <w:p>
+      <w:pPr>
+        <w:pStyle w:val="BodyText"/>
+      </w:pPr>
+      <w:r>
+        <w:t xml:space="preserve">The chatbot provided the information I needed with minimal commands</w:t>
+      </w:r>
+    </w:p>
+    <w:p>
+      <w:pPr>
+        <w:pStyle w:val="BodyText"/>
+      </w:pPr>
+      <w:r>
+        <w:t xml:space="preserve">My knowledge of the topic improved after i had used the Chatbot</w:t>
+      </w:r>
+    </w:p>
+    <w:p>
+      <w:pPr>
+        <w:pStyle w:val="BodyText"/>
+      </w:pPr>
+      <w:r>
+        <w:t xml:space="preserve">My confidence in understanding the topic improved after I had used the</w:t>
+      </w:r>
+      <w:r>
+        <w:t xml:space="preserve"> </w:t>
+      </w:r>
+      <w:r>
+        <w:t xml:space="preserve">Chatbot</w:t>
+      </w:r>
+    </w:p>
+    <w:p>
+      <w:pPr>
+        <w:pStyle w:val="BodyText"/>
+      </w:pPr>
+      <w:r>
+        <w:t xml:space="preserve">The chatbot provided me with the type of response i expected from asking</w:t>
+      </w:r>
+      <w:r>
+        <w:t xml:space="preserve"> </w:t>
+      </w:r>
+      <w:r>
+        <w:t xml:space="preserve">a tutor/lecturer</w:t>
+      </w:r>
+    </w:p>
+    <w:p>
+      <w:pPr>
+        <w:pStyle w:val="BodyText"/>
+      </w:pPr>
+      <w:r>
+        <w:t xml:space="preserve">The information provided was reliable</w:t>
+      </w:r>
+    </w:p>
+    <w:p>
+      <w:pPr>
+        <w:pStyle w:val="BodyText"/>
+      </w:pPr>
+      <w:r>
+        <w:t xml:space="preserve">The chatbot has a high level of trustworthiness</w:t>
+      </w:r>
+    </w:p>
+    <w:p>
+      <w:pPr>
+        <w:pStyle w:val="BodyText"/>
+      </w:pPr>
+      <w:r>
+        <w:t xml:space="preserve">The duration of conversations to find my answer was too long</w:t>
+      </w:r>
+    </w:p>
+    <w:p>
+      <w:pPr>
+        <w:pStyle w:val="BodyText"/>
+      </w:pPr>
+      <w:r>
+        <w:t xml:space="preserve">The videos/images provided were useful to my questions</w:t>
+      </w:r>
+    </w:p>
+    <w:p>
+      <w:pPr>
+        <w:pStyle w:val="BodyText"/>
+      </w:pPr>
+      <w:r>
+        <w:t xml:space="preserve">The chatbot exceeded my expectation of how it could help me</w:t>
+      </w:r>
+    </w:p>
+    <w:p>
+      <w:pPr>
+        <w:pStyle w:val="BodyText"/>
+      </w:pPr>
+      <w:r>
+        <w:t xml:space="preserve">The chatbot exceeded my expectation of how it could engage with me</w:t>
+      </w:r>
+    </w:p>
+    <w:p>
+      <w:pPr>
+        <w:pStyle w:val="BodyText"/>
+      </w:pPr>
+      <w:r>
+        <w:t xml:space="preserve">I think this learning method could help me to acquire knowledge</w:t>
+      </w:r>
+    </w:p>
+    <w:p>
+      <w:pPr>
+        <w:pStyle w:val="BodyText"/>
+      </w:pPr>
+      <w:r>
+        <w:t xml:space="preserve">I would use this tool again as it has some value to me</w:t>
+      </w:r>
+    </w:p>
+    <w:p>
+      <w:pPr>
+        <w:pStyle w:val="BodyText"/>
+      </w:pPr>
+      <w:r>
+        <w:t xml:space="preserve">I think I will actively use this learning method</w:t>
+      </w:r>
+    </w:p>
+    <w:p>
+      <w:pPr>
+        <w:pStyle w:val="BodyText"/>
+      </w:pPr>
+      <w:r>
+        <w:t xml:space="preserve">I believe I had some choice about learning during chatbot use</w:t>
+      </w:r>
+    </w:p>
+    <w:p>
+      <w:pPr>
+        <w:pStyle w:val="BodyText"/>
+      </w:pPr>
+      <w:r>
+        <w:t xml:space="preserve">I would trust the chatbot to provide me with information for my course</w:t>
+      </w:r>
+    </w:p>
+    <w:p>
+      <w:pPr>
+        <w:pStyle w:val="BodyText"/>
+      </w:pPr>
+      <w:r>
+        <w:t xml:space="preserve">One piece of knowledge I learned from the chatbot was..</w:t>
+      </w:r>
+    </w:p>
+    <w:p>
+      <w:pPr>
+        <w:pStyle w:val="BodyText"/>
+      </w:pPr>
+      <w:r>
+        <w:t xml:space="preserve">Repeated Measures t-test, aka paired t-test (before and after</w:t>
+      </w:r>
+      <w:r>
+        <w:t xml:space="preserve"> </w:t>
+      </w:r>
+      <w:r>
+        <w:t xml:space="preserve">measurements)</w:t>
+      </w:r>
+    </w:p>
+    <w:p>
+      <w:pPr>
+        <w:pStyle w:val="BodyText"/>
+      </w:pPr>
+      <w:r>
+        <w:t xml:space="preserve">This t-test compares confident using mobile chatbots before and after</w:t>
+      </w:r>
+      <w:r>
+        <w:t xml:space="preserve"> </w:t>
+      </w:r>
+      <w:r>
+        <w:t xml:space="preserve">CEPEH chatbot usage.</w:t>
+      </w:r>
+    </w:p>
+    <w:bookmarkEnd w:id="77"/>
+    <w:bookmarkEnd w:id="78"/>
+    <w:bookmarkStart w:id="102" w:name="cepeh-focus-group-discussion-analysis"/>
+    <w:p>
+      <w:pPr>
+        <w:pStyle w:val="Heading1"/>
+      </w:pPr>
+      <w:r>
+        <w:rPr>
+          <w:rStyle w:val="SectionNumber"/>
+        </w:rPr>
+        <w:t xml:space="preserve">3</w:t>
+      </w:r>
+      <w:r>
+        <w:tab/>
+      </w:r>
+      <w:r>
+        <w:t xml:space="preserve">CEPEH Focus Group Discussion Analysis</w:t>
+      </w:r>
+    </w:p>
+    <w:p>
+      <w:pPr>
+        <w:pStyle w:val="FirstParagraph"/>
+      </w:pPr>
+      <w:r>
+        <w:t xml:space="preserve">The focus group discussions provided a lot of feedback for how the participants experienced their interactions with the chatbots, and how the CEPEH team can improve them, improve the design and development processes, and improve uptake and sharing.</w:t>
+      </w:r>
+    </w:p>
+    <w:p>
+      <w:pPr>
+        <w:pStyle w:val="BodyText"/>
+      </w:pPr>
+      <w:r>
+        <w:t xml:space="preserve">One method of analysing this data is with use of text mining and data manipulation, creating word clouds, sentiment analysis, and using a model which can distinguish the unique themes in text, and highlights for us what text is used to create these themes.</w:t>
+      </w:r>
+    </w:p>
+    <w:p>
+      <w:pPr>
+        <w:pStyle w:val="BodyText"/>
+      </w:pPr>
+      <w:r>
+        <w:t xml:space="preserve">Therefore, we have created a model to allow efficient and intelligent analysis of this open/free focus group data.</w:t>
+      </w:r>
+    </w:p>
+    <w:bookmarkStart w:id="80" w:name="tokenising"/>
+    <w:p>
+      <w:pPr>
+        <w:pStyle w:val="Heading2"/>
+      </w:pPr>
+      <w:r>
+        <w:rPr>
+          <w:rStyle w:val="SectionNumber"/>
+        </w:rPr>
+        <w:t xml:space="preserve">3.1</w:t>
+      </w:r>
+      <w:r>
+        <w:tab/>
+      </w:r>
+      <w:r>
+        <w:t xml:space="preserve">Tokenising</w:t>
+      </w:r>
+    </w:p>
+    <w:p>
+      <w:pPr>
+        <w:pStyle w:val="FirstParagraph"/>
+      </w:pPr>
+      <w:r>
+        <w:t xml:space="preserve">Firstly, we tokenised the words from the FGDs. A Token is</w:t>
+      </w:r>
+      <w:r>
+        <w:t xml:space="preserve"> </w:t>
+      </w:r>
+      <w:r>
+        <w:t xml:space="preserve">“</w:t>
+      </w:r>
+      <w:r>
+        <w:t xml:space="preserve">a meaningful unit of text, most often a word, that we are interested in using for further analysis</w:t>
+      </w:r>
+      <w:r>
+        <w:t xml:space="preserve">”</w:t>
+      </w:r>
+      <w:r>
+        <w:t xml:space="preserve">. For each word we give it a property that we can call upon later.</w:t>
+      </w:r>
+    </w:p>
+    <w:p>
+      <w:pPr>
+        <w:pStyle w:val="BodyText"/>
+      </w:pPr>
+      <w:r>
+        <w:t xml:space="preserve">The data manipulation for this included removing punctuation, converting to lower-case, and setting word type to word (and not such types as</w:t>
+      </w:r>
+      <w:r>
+        <w:t xml:space="preserve"> </w:t>
+      </w:r>
+      <w:r>
+        <w:t xml:space="preserve">“</w:t>
+      </w:r>
+      <w:r>
+        <w:t xml:space="preserve">characters</w:t>
+      </w:r>
+      <w:r>
+        <w:t xml:space="preserve">”</w:t>
+      </w:r>
+      <w:r>
+        <w:t xml:space="preserve">,</w:t>
+      </w:r>
+      <w:r>
+        <w:t xml:space="preserve"> </w:t>
+      </w:r>
+      <w:r>
+        <w:t xml:space="preserve">“</w:t>
+      </w:r>
+      <w:r>
+        <w:t xml:space="preserve">ngrams</w:t>
+      </w:r>
+      <w:r>
+        <w:t xml:space="preserve">”</w:t>
+      </w:r>
+      <w:r>
+        <w:t xml:space="preserve">,</w:t>
+      </w:r>
+      <w:r>
+        <w:t xml:space="preserve"> </w:t>
+      </w:r>
+      <w:r>
+        <w:t xml:space="preserve">“</w:t>
+      </w:r>
+      <w:r>
+        <w:t xml:space="preserve">sentences</w:t>
+      </w:r>
+      <w:r>
+        <w:t xml:space="preserve">”</w:t>
+      </w:r>
+      <w:r>
+        <w:t xml:space="preserve">,</w:t>
+      </w:r>
+      <w:r>
+        <w:t xml:space="preserve"> </w:t>
+      </w:r>
+      <w:r>
+        <w:t xml:space="preserve">“</w:t>
+      </w:r>
+      <w:r>
+        <w:t xml:space="preserve">lines</w:t>
+      </w:r>
+      <w:r>
+        <w:t xml:space="preserve">”</w:t>
+      </w:r>
+      <w:r>
+        <w:t xml:space="preserve"> </w:t>
+      </w:r>
+      <w:r>
+        <w:t xml:space="preserve">etc)</w:t>
+      </w:r>
+    </w:p>
+    <w:bookmarkStart w:id="79" w:name="stop-words"/>
+    <w:p>
+      <w:pPr>
+        <w:pStyle w:val="Heading3"/>
+      </w:pPr>
+      <w:r>
+        <w:rPr>
+          <w:rStyle w:val="SectionNumber"/>
+        </w:rPr>
+        <w:t xml:space="preserve">3.1.1</w:t>
+      </w:r>
+      <w:r>
+        <w:tab/>
+      </w:r>
+      <w:r>
+        <w:t xml:space="preserve">Stop words</w:t>
+      </w:r>
+    </w:p>
+    <w:p>
+      <w:pPr>
+        <w:pStyle w:val="FirstParagraph"/>
+      </w:pPr>
+      <w:r>
+        <w:t xml:space="preserve">The model then removed words with meaningless function. These are called stop words. Words like</w:t>
+      </w:r>
+      <w:r>
+        <w:t xml:space="preserve"> </w:t>
+      </w:r>
+      <w:r>
+        <w:t xml:space="preserve">“</w:t>
+      </w:r>
+      <w:r>
+        <w:t xml:space="preserve">the</w:t>
+      </w:r>
+      <w:r>
+        <w:t xml:space="preserve">”</w:t>
+      </w:r>
+      <w:r>
+        <w:t xml:space="preserve">,</w:t>
+      </w:r>
+      <w:r>
+        <w:t xml:space="preserve"> </w:t>
+      </w:r>
+      <w:r>
+        <w:t xml:space="preserve">“</w:t>
+      </w:r>
+      <w:r>
+        <w:t xml:space="preserve">of</w:t>
+      </w:r>
+      <w:r>
+        <w:t xml:space="preserve">”</w:t>
+      </w:r>
+      <w:r>
+        <w:t xml:space="preserve"> </w:t>
+      </w:r>
+      <w:r>
+        <w:t xml:space="preserve">and</w:t>
+      </w:r>
+      <w:r>
+        <w:t xml:space="preserve"> </w:t>
+      </w:r>
+      <w:r>
+        <w:t xml:space="preserve">“</w:t>
+      </w:r>
+      <w:r>
+        <w:t xml:space="preserve">to</w:t>
+      </w:r>
+      <w:r>
+        <w:t xml:space="preserve">”</w:t>
+      </w:r>
+      <w:r>
+        <w:t xml:space="preserve"> </w:t>
+      </w:r>
+      <w:r>
+        <w:t xml:space="preserve">are the most frequent words found, technically, but are of little interest to us.</w:t>
+      </w:r>
+    </w:p>
+    <w:p>
+      <w:pPr>
+        <w:pStyle w:val="BodyText"/>
+      </w:pPr>
+      <w:r>
+        <w:t xml:space="preserve">We also created a custom list of stop words for CEPEH. We know participants may mention other objects, and the list was as followed: found; chatbot; chatbots; presentation.</w:t>
+      </w:r>
+    </w:p>
+    <w:p>
+      <w:pPr>
+        <w:pStyle w:val="BodyText"/>
+      </w:pPr>
+      <w:r>
+        <w:t xml:space="preserve">The data was ready for analysis by the model. We ordered it to find the most frequent words.</w:t>
+      </w:r>
+    </w:p>
+    <w:p>
+      <w:pPr>
+        <w:pStyle w:val="SourceCode"/>
+      </w:pPr>
+      <w:r>
+        <w:rPr>
+          <w:rStyle w:val="VerbatimChar"/>
+        </w:rPr>
+        <w:t xml:space="preserve">## # A tibble: 384 × 3</w:t>
+      </w:r>
+      <w:r>
+        <w:br/>
+      </w:r>
+      <w:r>
+        <w:rPr>
+          <w:rStyle w:val="VerbatimChar"/>
+        </w:rPr>
+        <w:t xml:space="preserve">## # Groups:   doc_id [1]</w:t>
+      </w:r>
+      <w:r>
+        <w:br/>
+      </w:r>
+      <w:r>
+        <w:rPr>
+          <w:rStyle w:val="VerbatimChar"/>
+        </w:rPr>
+        <w:t xml:space="preserve">##    doc_id word            n</w:t>
+      </w:r>
+      <w:r>
+        <w:br/>
+      </w:r>
+      <w:r>
+        <w:rPr>
+          <w:rStyle w:val="VerbatimChar"/>
+        </w:rPr>
+        <w:t xml:space="preserve">##    &lt;fct&gt;  &lt;chr&gt;       &lt;int&gt;</w:t>
+      </w:r>
+      <w:r>
+        <w:br/>
+      </w:r>
+      <w:r>
+        <w:rPr>
+          <w:rStyle w:val="VerbatimChar"/>
+        </w:rPr>
+        <w:t xml:space="preserve">##  1 1      information    11</w:t>
+      </w:r>
+      <w:r>
+        <w:br/>
+      </w:r>
+      <w:r>
+        <w:rPr>
+          <w:rStyle w:val="VerbatimChar"/>
+        </w:rPr>
+        <w:t xml:space="preserve">##  2 1      helpful         8</w:t>
+      </w:r>
+      <w:r>
+        <w:br/>
+      </w:r>
+      <w:r>
+        <w:rPr>
+          <w:rStyle w:val="VerbatimChar"/>
+        </w:rPr>
+        <w:t xml:space="preserve">##  3 1      understand      8</w:t>
+      </w:r>
+      <w:r>
+        <w:br/>
+      </w:r>
+      <w:r>
+        <w:rPr>
+          <w:rStyle w:val="VerbatimChar"/>
+        </w:rPr>
+        <w:t xml:space="preserve">##  4 1      idea            7</w:t>
+      </w:r>
+      <w:r>
+        <w:br/>
+      </w:r>
+      <w:r>
+        <w:rPr>
+          <w:rStyle w:val="VerbatimChar"/>
+        </w:rPr>
+        <w:t xml:space="preserve">##  5 1      ideas           7</w:t>
+      </w:r>
+      <w:r>
+        <w:br/>
+      </w:r>
+      <w:r>
+        <w:rPr>
+          <w:rStyle w:val="VerbatimChar"/>
+        </w:rPr>
+        <w:t xml:space="preserve">##  6 1      workshop        7</w:t>
+      </w:r>
+      <w:r>
+        <w:br/>
+      </w:r>
+      <w:r>
+        <w:rPr>
+          <w:rStyle w:val="VerbatimChar"/>
+        </w:rPr>
+        <w:t xml:space="preserve">##  7 1      beginning       6</w:t>
+      </w:r>
+      <w:r>
+        <w:br/>
+      </w:r>
+      <w:r>
+        <w:rPr>
+          <w:rStyle w:val="VerbatimChar"/>
+        </w:rPr>
+        <w:t xml:space="preserve">##  8 1      dont            6</w:t>
+      </w:r>
+      <w:r>
+        <w:br/>
+      </w:r>
+      <w:r>
+        <w:rPr>
+          <w:rStyle w:val="VerbatimChar"/>
+        </w:rPr>
+        <w:t xml:space="preserve">##  9 1      medical         6</w:t>
+      </w:r>
+      <w:r>
+        <w:br/>
+      </w:r>
+      <w:r>
+        <w:rPr>
+          <w:rStyle w:val="VerbatimChar"/>
+        </w:rPr>
+        <w:t xml:space="preserve">## 10 1      technology      6</w:t>
+      </w:r>
+      <w:r>
+        <w:br/>
+      </w:r>
+      <w:r>
+        <w:rPr>
+          <w:rStyle w:val="VerbatimChar"/>
+        </w:rPr>
+        <w:t xml:space="preserve">## # … with 374 more rows</w:t>
+      </w:r>
+    </w:p>
+    <w:bookmarkEnd w:id="79"/>
+    <w:bookmarkEnd w:id="80"/>
+    <w:bookmarkStart w:id="92" w:name="plotting-word-frequencies---bar-graphs"/>
+    <w:p>
+      <w:pPr>
+        <w:pStyle w:val="Heading2"/>
+      </w:pPr>
+      <w:r>
+        <w:rPr>
+          <w:rStyle w:val="SectionNumber"/>
+        </w:rPr>
+        <w:t xml:space="preserve">3.2</w:t>
+      </w:r>
+      <w:r>
+        <w:tab/>
+      </w:r>
+      <w:r>
+        <w:t xml:space="preserve">Plotting word frequencies - bar graphs</w:t>
+      </w:r>
+    </w:p>
+    <w:p>
+      <w:pPr>
+        <w:pStyle w:val="FirstParagraph"/>
+      </w:pPr>
+      <w:r>
+        <w:t xml:space="preserve">With this information a Bar graph of top words from the participants in the FGD can be rendered.</w:t>
       </w:r>
     </w:p>
     <w:p>
@@ -3329,18 +4524,18 @@
           <wp:inline>
             <wp:extent cx="4620126" cy="3696101"/>
             <wp:effectExtent b="0" l="0" r="0" t="0"/>
-            <wp:docPr descr="" title="" id="57" name="Picture"/>
+            <wp:docPr descr="" title="" id="82" name="Picture"/>
             <a:graphic>
               <a:graphicData uri="http://schemas.openxmlformats.org/drawingml/2006/picture">
                 <pic:pic>
                   <pic:nvPicPr>
-                    <pic:cNvPr descr="_main_files/figure-docx/Boxplotsplits7-1.png" id="58" name="Picture"/>
+                    <pic:cNvPr descr="_main_files/figure-docx/FREQ%20words%20bar%20graph-1.png" id="83" name="Picture"/>
                     <pic:cNvPicPr>
                       <a:picLocks noChangeArrowheads="1" noChangeAspect="1"/>
                     </pic:cNvPicPr>
                   </pic:nvPicPr>
                   <pic:blipFill>
-                    <a:blip r:embed="rId56"/>
+                    <a:blip r:embed="rId81"/>
                     <a:stretch>
                       <a:fillRect/>
                     </a:stretch>
@@ -3372,115 +4567,7 @@
         <w:pStyle w:val="BodyText"/>
       </w:pPr>
       <w:r>
-        <w:t xml:space="preserve">There was mixed results for the chatbot used being realistic and</w:t>
-      </w:r>
-      <w:r>
-        <w:t xml:space="preserve"> </w:t>
-      </w:r>
-      <w:r>
-        <w:t xml:space="preserve">engaging. This question has two descriptive terms however based on the</w:t>
-      </w:r>
-      <w:r>
-        <w:t xml:space="preserve"> </w:t>
-      </w:r>
-      <w:r>
-        <w:t xml:space="preserve">other results we understand that the chatbots’ NLP logic, or ability to</w:t>
-      </w:r>
-      <w:r>
-        <w:t xml:space="preserve"> </w:t>
-      </w:r>
-      <w:r>
-        <w:t xml:space="preserve">respond required improvement to be more</w:t>
-      </w:r>
-      <w:r>
-        <w:t xml:space="preserve"> </w:t>
-      </w:r>
-      <w:r>
-        <w:t xml:space="preserve">‘</w:t>
-      </w:r>
-      <w:r>
-        <w:t xml:space="preserve">smooth</w:t>
-      </w:r>
-      <w:r>
-        <w:t xml:space="preserve">’</w:t>
-      </w:r>
-      <w:r>
-        <w:t xml:space="preserve"> </w:t>
-      </w:r>
-      <w:r>
-        <w:t xml:space="preserve">in replying. The</w:t>
-      </w:r>
-      <w:r>
-        <w:t xml:space="preserve"> </w:t>
-      </w:r>
-      <w:r>
-        <w:t xml:space="preserve">primary limitation was found in the</w:t>
-      </w:r>
-      <w:r>
-        <w:t xml:space="preserve"> </w:t>
-      </w:r>
-      <w:r>
-        <w:t xml:space="preserve">‘</w:t>
-      </w:r>
-      <w:r>
-        <w:t xml:space="preserve">robotic</w:t>
-      </w:r>
-      <w:r>
-        <w:t xml:space="preserve">’</w:t>
-      </w:r>
-      <w:r>
-        <w:t xml:space="preserve"> </w:t>
-      </w:r>
-      <w:r>
-        <w:t xml:space="preserve">interactions(See Figure</w:t>
-      </w:r>
-      <w:r>
-        <w:t xml:space="preserve"> </w:t>
-      </w:r>
-      <w:r>
-        <w:t xml:space="preserve">10). This was investigated further in the</w:t>
-      </w:r>
-      <w:r>
-        <w:t xml:space="preserve"> </w:t>
-      </w:r>
-      <w:r>
-        <w:t xml:space="preserve">‘</w:t>
-      </w:r>
-      <w:r>
-        <w:t xml:space="preserve">Text Mining</w:t>
-      </w:r>
-      <w:r>
-        <w:t xml:space="preserve">’</w:t>
-      </w:r>
-      <w:r>
-        <w:t xml:space="preserve"> </w:t>
-      </w:r>
-      <w:r>
-        <w:t xml:space="preserve">and</w:t>
-      </w:r>
-      <w:r>
-        <w:t xml:space="preserve"> </w:t>
-      </w:r>
-      <w:r>
-        <w:t xml:space="preserve">‘</w:t>
-      </w:r>
-      <w:r>
-        <w:t xml:space="preserve">Sentiment</w:t>
-      </w:r>
-      <w:r>
-        <w:t xml:space="preserve"> </w:t>
-      </w:r>
-      <w:r>
-        <w:t xml:space="preserve">Analysis</w:t>
-      </w:r>
-      <w:r>
-        <w:t xml:space="preserve">’</w:t>
-      </w:r>
-      <w:r>
-        <w:t xml:space="preserve"> </w:t>
-      </w:r>
-      <w:r>
-        <w:t xml:space="preserve">sections.</w:t>
+        <w:t xml:space="preserve">and after some modifications, a graph of the top 35 words is produced, with better aesthetics.The most frequent words present in focus group discussions after using the 4 chatbots, are in the Figure below.</w:t>
       </w:r>
     </w:p>
     <w:p>
@@ -3492,18 +4579,18 @@
           <wp:inline>
             <wp:extent cx="4620126" cy="3696101"/>
             <wp:effectExtent b="0" l="0" r="0" t="0"/>
-            <wp:docPr descr="" title="" id="60" name="Picture"/>
+            <wp:docPr descr="" title="" id="85" name="Picture"/>
             <a:graphic>
               <a:graphicData uri="http://schemas.openxmlformats.org/drawingml/2006/picture">
                 <pic:pic>
                   <pic:nvPicPr>
-                    <pic:cNvPr descr="_main_files/figure-docx/Boxplotsplits8-1.png" id="61" name="Picture"/>
+                    <pic:cNvPr descr="_main_files/figure-docx/unnamed-chunk-7-1.png" id="86" name="Picture"/>
                     <pic:cNvPicPr>
                       <a:picLocks noChangeArrowheads="1" noChangeAspect="1"/>
                     </pic:cNvPicPr>
                   </pic:nvPicPr>
                   <pic:blipFill>
-                    <a:blip r:embed="rId59"/>
+                    <a:blip r:embed="rId84"/>
                     <a:stretch>
                       <a:fillRect/>
                     </a:stretch>
@@ -3529,29 +4616,66 @@
           </wp:inline>
         </w:drawing>
       </w:r>
-      <w:r>
-        <w:t xml:space="preserve"> </w:t>
-      </w:r>
-      <w:r>
-        <w:rPr>
-          <w:iCs/>
-          <w:i/>
-        </w:rPr>
-        <w:t xml:space="preserve">The chatbot seemed too robotic</w:t>
-      </w:r>
-      <w:r>
-        <w:t xml:space="preserve"> </w:t>
-      </w:r>
-      <w:r>
-        <w:t xml:space="preserve">results had the largest mix of responses, and for all 4 chatbots evaluated. The University of Nottingham Cybersecurity chatbot had more deterministic pathways with exploitation of the NLP modelling to provide illusion of realism. This may explain why there was less agreement. However, Neutrality and/or agreement was not desired.</w:t>
-      </w:r>
-    </w:p>
-    <w:p>
-      <w:pPr>
-        <w:pStyle w:val="BodyText"/>
-      </w:pPr>
-      <w:r>
-        <w:t xml:space="preserve">The CYENS meidcal patient chatbot had more complex pathways of interactions,</w:t>
+    </w:p>
+    <w:p>
+      <w:pPr>
+        <w:pStyle w:val="BodyText"/>
+      </w:pPr>
+      <w:r>
+        <w:t xml:space="preserve">Although the frequency is not high for each word, we are able to get a general picture of the sentiments, intensities, and concerns which would be immediately occurring when plotted.</w:t>
+      </w:r>
+    </w:p>
+    <w:bookmarkStart w:id="87" w:name="normalised-frequency"/>
+    <w:p>
+      <w:pPr>
+        <w:pStyle w:val="Heading3"/>
+      </w:pPr>
+      <w:r>
+        <w:rPr>
+          <w:rStyle w:val="SectionNumber"/>
+        </w:rPr>
+        <w:t xml:space="preserve">3.2.1</w:t>
+      </w:r>
+      <w:r>
+        <w:tab/>
+      </w:r>
+      <w:r>
+        <w:t xml:space="preserve">Normalised frequency</w:t>
+      </w:r>
+    </w:p>
+    <w:p>
+      <w:pPr>
+        <w:pStyle w:val="FirstParagraph"/>
+      </w:pPr>
+      <w:r>
+        <w:t xml:space="preserve">A better way to understand this data is to normalise the frequency of occurrences in accordance with the source text. The raw text had 2827 words in total. Therefore we can mutate the ratios to reflect this.</w:t>
+      </w:r>
+    </w:p>
+    <w:bookmarkEnd w:id="87"/>
+    <w:bookmarkStart w:id="91" w:name="plotting-normalised-frequency"/>
+    <w:p>
+      <w:pPr>
+        <w:pStyle w:val="Heading3"/>
+      </w:pPr>
+      <w:r>
+        <w:rPr>
+          <w:rStyle w:val="SectionNumber"/>
+        </w:rPr>
+        <w:t xml:space="preserve">3.2.2</w:t>
+      </w:r>
+      <w:r>
+        <w:tab/>
+      </w:r>
+      <w:r>
+        <w:t xml:space="preserve">Plotting normalised frequency</w:t>
+      </w:r>
+    </w:p>
+    <w:p>
+      <w:pPr>
+        <w:pStyle w:val="FirstParagraph"/>
+      </w:pPr>
+      <w:r>
+        <w:t xml:space="preserve">Now we can plot, for example, the 20 most frequent words when normalised by the source text.</w:t>
       </w:r>
     </w:p>
     <w:p>
@@ -3563,18 +4687,18 @@
           <wp:inline>
             <wp:extent cx="4620126" cy="3696101"/>
             <wp:effectExtent b="0" l="0" r="0" t="0"/>
-            <wp:docPr descr="Figure 2.4: Ease of Use Comparison" title="" id="63" name="Picture"/>
+            <wp:docPr descr="" title="" id="89" name="Picture"/>
             <a:graphic>
               <a:graphicData uri="http://schemas.openxmlformats.org/drawingml/2006/picture">
                 <pic:pic>
                   <pic:nvPicPr>
-                    <pic:cNvPr descr="_main_files/figure-docx/Boxplotsplits9-1.png" id="64" name="Picture"/>
+                    <pic:cNvPr descr="_main_files/figure-docx/CEPEH%20MOST%20FREQ-1.png" id="90" name="Picture"/>
                     <pic:cNvPicPr>
                       <a:picLocks noChangeArrowheads="1" noChangeAspect="1"/>
                     </pic:cNvPicPr>
                   </pic:nvPicPr>
                   <pic:blipFill>
-                    <a:blip r:embed="rId62"/>
+                    <a:blip r:embed="rId88"/>
                     <a:stretch>
                       <a:fillRect/>
                     </a:stretch>
@@ -3604,13 +4728,41 @@
         <w:t xml:space="preserve"> </w:t>
       </w:r>
       <w:r>
-        <w:t xml:space="preserve">After usage, there was only agreement in Ease of Use- as shown in (</w:t>
-      </w:r>
-      <w:r>
-        <w:t xml:space="preserve">2.4</w:t>
-      </w:r>
-      <w:r>
-        <w:t xml:space="preserve">).</w:t>
+        <w:t xml:space="preserve">In summary, this understanding of frequent words can help to understand common concurrences and extrapolate to a larger audience. If scope and impact of CEPEH chatbots increased we can understand the type of themes and trends may occur, based on such FGD analysis.</w:t>
+      </w:r>
+    </w:p>
+    <w:bookmarkEnd w:id="91"/>
+    <w:bookmarkEnd w:id="92"/>
+    <w:bookmarkStart w:id="100" w:name="word-clouds"/>
+    <w:p>
+      <w:pPr>
+        <w:pStyle w:val="Heading2"/>
+      </w:pPr>
+      <w:r>
+        <w:rPr>
+          <w:rStyle w:val="SectionNumber"/>
+        </w:rPr>
+        <w:t xml:space="preserve">3.3</w:t>
+      </w:r>
+      <w:r>
+        <w:tab/>
+      </w:r>
+      <w:r>
+        <w:t xml:space="preserve">Word clouds</w:t>
+      </w:r>
+    </w:p>
+    <w:p>
+      <w:pPr>
+        <w:pStyle w:val="FirstParagraph"/>
+      </w:pPr>
+      <w:r>
+        <w:t xml:space="preserve">To visualise the most frequent words in another format, below is a word cloud which presents the word size to indicate the frequency- words that occur more often being displayed in a larger font size.</w:t>
+      </w:r>
+      <w:r>
+        <w:t xml:space="preserve"> </w:t>
+      </w:r>
+      <w:r>
+        <w:t xml:space="preserve">This has a normalised data frequency in accordance to the FGD source document analysed.</w:t>
       </w:r>
     </w:p>
     <w:p>
@@ -3622,18 +4774,18 @@
           <wp:inline>
             <wp:extent cx="4620126" cy="3696101"/>
             <wp:effectExtent b="0" l="0" r="0" t="0"/>
-            <wp:docPr descr="" title="" id="66" name="Picture"/>
+            <wp:docPr descr="" title="" id="94" name="Picture"/>
             <a:graphic>
               <a:graphicData uri="http://schemas.openxmlformats.org/drawingml/2006/picture">
                 <pic:pic>
                   <pic:nvPicPr>
-                    <pic:cNvPr descr="_main_files/figure-docx/Boxplotsplits10-1.png" id="67" name="Picture"/>
+                    <pic:cNvPr descr="_main_files/figure-docx/unnamed-chunk-9-1.png" id="95" name="Picture"/>
                     <pic:cNvPicPr>
                       <a:picLocks noChangeArrowheads="1" noChangeAspect="1"/>
                     </pic:cNvPicPr>
                   </pic:nvPicPr>
                   <pic:blipFill>
-                    <a:blip r:embed="rId65"/>
+                    <a:blip r:embed="rId93"/>
                     <a:stretch>
                       <a:fillRect/>
                     </a:stretch>
@@ -3659,69 +4811,77 @@
           </wp:inline>
         </w:drawing>
       </w:r>
-    </w:p>
-    <w:p>
-      <w:pPr>
-        <w:pStyle w:val="BodyText"/>
-      </w:pPr>
-      <w:r>
-        <w:t xml:space="preserve">Those who disagreed or were neutral in the pre usage measure, improved</w:t>
-      </w:r>
-      <w:r>
-        <w:t xml:space="preserve"> </w:t>
-      </w:r>
-      <w:r>
-        <w:t xml:space="preserve">their understanding that help was available with the CEPEH chatbots.</w:t>
-      </w:r>
-      <w:r>
-        <w:t xml:space="preserve"> </w:t>
-      </w:r>
-      <w:r>
-        <w:t xml:space="preserve">After usage, 40 participants agreed they could get help if they had</w:t>
-      </w:r>
-      <w:r>
-        <w:t xml:space="preserve"> </w:t>
-      </w:r>
-      <w:r>
-        <w:t xml:space="preserve">difficulty using the resources.</w:t>
-      </w:r>
-    </w:p>
-    <w:bookmarkEnd w:id="68"/>
-    <w:bookmarkEnd w:id="69"/>
-    <w:bookmarkStart w:id="77" w:name="inferential-statistics"/>
-    <w:p>
-      <w:pPr>
-        <w:pStyle w:val="Heading2"/>
+      <w:r>
+        <w:t xml:space="preserve"> </w:t>
+      </w:r>
+      <w:r>
+        <w:t xml:space="preserve">We understand the context has been reduced for each word. However, in general there can be categorised positive/negative words from the word cloud:</w:t>
+      </w:r>
+      <w:r>
+        <w:t xml:space="preserve"> </w:t>
+      </w:r>
+      <w:r>
+        <w:t xml:space="preserve">Positive words are- benefit, practical, nice, helpful, learn, ideas, and enjoyed</w:t>
+      </w:r>
+      <w:r>
+        <w:t xml:space="preserve"> </w:t>
+      </w:r>
+      <w:r>
+        <w:t xml:space="preserve">Negative words are- difficult, test (who likes a test?), don’t, and</w:t>
+      </w:r>
+      <w:r>
+        <w:t xml:space="preserve"> </w:t>
+      </w:r>
+      <w:r>
+        <w:t xml:space="preserve">‘</w:t>
+      </w:r>
+      <w:r>
+        <w:t xml:space="preserve">lot</w:t>
+      </w:r>
+      <w:r>
+        <w:t xml:space="preserve">’</w:t>
+      </w:r>
+      <w:r>
+        <w:t xml:space="preserve"> </w:t>
+      </w:r>
+      <w:r>
+        <w:t xml:space="preserve">may be negative if there is a</w:t>
+      </w:r>
+      <w:r>
+        <w:t xml:space="preserve"> </w:t>
+      </w:r>
+      <w:r>
+        <w:t xml:space="preserve">‘</w:t>
+      </w:r>
+      <w:r>
+        <w:t xml:space="preserve">lot</w:t>
+      </w:r>
+      <w:r>
+        <w:t xml:space="preserve">’</w:t>
+      </w:r>
+      <w:r>
+        <w:t xml:space="preserve"> </w:t>
+      </w:r>
+      <w:r>
+        <w:t xml:space="preserve">of information.</w:t>
+      </w:r>
+    </w:p>
+    <w:bookmarkStart w:id="99" w:name="the-vocabulary-of-texts"/>
+    <w:p>
+      <w:pPr>
+        <w:pStyle w:val="Heading3"/>
       </w:pPr>
       <w:r>
         <w:rPr>
           <w:rStyle w:val="SectionNumber"/>
         </w:rPr>
-        <w:t xml:space="preserve">2.5</w:t>
+        <w:t xml:space="preserve">3.3.1</w:t>
       </w:r>
       <w:r>
         <w:tab/>
       </w:r>
       <w:r>
-        <w:t xml:space="preserve">Inferential Statistics</w:t>
-      </w:r>
-    </w:p>
-    <w:bookmarkStart w:id="76" w:name="repeated-measures-t-test-results"/>
-    <w:p>
-      <w:pPr>
-        <w:pStyle w:val="Heading3"/>
-      </w:pPr>
-      <w:r>
-        <w:rPr>
-          <w:rStyle w:val="SectionNumber"/>
-        </w:rPr>
-        <w:t xml:space="preserve">2.5.1</w:t>
-      </w:r>
-      <w:r>
-        <w:tab/>
-      </w:r>
-      <w:r>
-        <w:t xml:space="preserve">Repeated Measures T-test results</w:t>
+        <w:t xml:space="preserve">The vocabulary of Texts</w:t>
       </w:r>
     </w:p>
     <w:p>
@@ -3729,86 +4889,30 @@
         <w:pStyle w:val="FirstParagraph"/>
       </w:pPr>
       <w:r>
-        <w:t xml:space="preserve">After using the CEPEH chatbots, majority of participants stated they</w:t>
-      </w:r>
-      <w:r>
-        <w:t xml:space="preserve"> </w:t>
-      </w:r>
-      <w:r>
-        <w:t xml:space="preserve">would reuse the chatbots. However, there was 6 counts of</w:t>
-      </w:r>
-      <w:r>
-        <w:t xml:space="preserve"> </w:t>
-      </w:r>
-      <w:r>
-        <w:rPr>
-          <w:iCs/>
-          <w:i/>
-        </w:rPr>
-        <w:t xml:space="preserve">disagree</w:t>
-      </w:r>
-      <w:r>
-        <w:t xml:space="preserve"> </w:t>
-      </w:r>
-      <w:r>
-        <w:t xml:space="preserve">or</w:t>
-      </w:r>
-      <w:r>
-        <w:t xml:space="preserve"> </w:t>
-      </w:r>
-      <w:r>
-        <w:rPr>
-          <w:iCs/>
-          <w:i/>
-        </w:rPr>
-        <w:t xml:space="preserve">strongly disagree</w:t>
-      </w:r>
-      <w:r>
-        <w:t xml:space="preserve"> </w:t>
-      </w:r>
-      <w:r>
-        <w:t xml:space="preserve">for all 4 chatbots. Further, there were 17 counts of</w:t>
-      </w:r>
-      <w:r>
-        <w:t xml:space="preserve"> </w:t>
-      </w:r>
-      <w:r>
-        <w:t xml:space="preserve">neutral in reuse, which was approximately 4 participants per chatbot</w:t>
-      </w:r>
-      <w:r>
-        <w:t xml:space="preserve"> </w:t>
-      </w:r>
-      <w:r>
-        <w:t xml:space="preserve">(see (</w:t>
-      </w:r>
-      <w:r>
-        <w:t xml:space="preserve">2.5</w:t>
-      </w:r>
-      <w:r>
-        <w:t xml:space="preserve">).</w:t>
-      </w:r>
-    </w:p>
-    <w:p>
-      <w:pPr>
-        <w:pStyle w:val="CaptionedFigure"/>
+        <w:t xml:space="preserve">Here is a graph that has plotted the words in places depending on the word frequencies. Additionally, colour hotspots shows how different the frequencies are - darker items are more similar in terms of their frequencies, lighter-coloured ones more frequent in one text compared to the other.</w:t>
+      </w:r>
+    </w:p>
+    <w:p>
+      <w:pPr>
+        <w:pStyle w:val="BodyText"/>
       </w:pPr>
       <w:r>
         <w:drawing>
           <wp:inline>
             <wp:extent cx="4620126" cy="3696101"/>
             <wp:effectExtent b="0" l="0" r="0" t="0"/>
-            <wp:docPr descr="Figure 2.5: Intend to Reuse-Post" title="" id="71" name="Picture"/>
+            <wp:docPr descr="" title="" id="97" name="Picture"/>
             <a:graphic>
               <a:graphicData uri="http://schemas.openxmlformats.org/drawingml/2006/picture">
                 <pic:pic>
                   <pic:nvPicPr>
-                    <pic:cNvPr descr="_main_files/figure-docx/Boxplotsplits4-1.png" id="72" name="Picture"/>
+                    <pic:cNvPr descr="_main_files/figure-docx/unnamed-chunk-11-1.png" id="98" name="Picture"/>
                     <pic:cNvPicPr>
                       <a:picLocks noChangeArrowheads="1" noChangeAspect="1"/>
                     </pic:cNvPicPr>
                   </pic:nvPicPr>
                   <pic:blipFill>
-                    <a:blip r:embed="rId70"/>
+                    <a:blip r:embed="rId96"/>
                     <a:stretch>
                       <a:fillRect/>
                     </a:stretch>
@@ -3835,1166 +4939,9 @@
         </w:drawing>
       </w:r>
     </w:p>
-    <w:p>
-      <w:pPr>
-        <w:pStyle w:val="ImageCaption"/>
-      </w:pPr>
-      <w:r>
-        <w:t xml:space="preserve">Figure 2.5: Intend to Reuse-Post</w:t>
-      </w:r>
-    </w:p>
-    <w:p>
-      <w:pPr>
-        <w:pStyle w:val="BodyText"/>
-      </w:pPr>
-      <w:r>
-        <w:t xml:space="preserve">For CYENS, even though the knowledge of the topic was not perceived to</w:t>
-      </w:r>
-      <w:r>
-        <w:t xml:space="preserve"> </w:t>
-      </w:r>
-      <w:r>
-        <w:t xml:space="preserve">improve by some participants, this box plot shows how 34/42 stated they</w:t>
-      </w:r>
-      <w:r>
-        <w:t xml:space="preserve"> </w:t>
-      </w:r>
-      <w:r>
-        <w:t xml:space="preserve">would reuse the chatbot developed by CYENS.</w:t>
-      </w:r>
-    </w:p>
-    <w:p>
-      <w:pPr>
-        <w:pStyle w:val="CaptionedFigure"/>
-      </w:pPr>
-      <w:r>
-        <w:drawing>
-          <wp:inline>
-            <wp:extent cx="4620126" cy="3696101"/>
-            <wp:effectExtent b="0" l="0" r="0" t="0"/>
-            <wp:docPr descr="Figure 2.6: Easy to Use- Post" title="" id="74" name="Picture"/>
-            <a:graphic>
-              <a:graphicData uri="http://schemas.openxmlformats.org/drawingml/2006/picture">
-                <pic:pic>
-                  <pic:nvPicPr>
-                    <pic:cNvPr descr="_main_files/figure-docx/Boxplotsplits3-1.png" id="75" name="Picture"/>
-                    <pic:cNvPicPr>
-                      <a:picLocks noChangeArrowheads="1" noChangeAspect="1"/>
-                    </pic:cNvPicPr>
-                  </pic:nvPicPr>
-                  <pic:blipFill>
-                    <a:blip r:embed="rId73"/>
-                    <a:stretch>
-                      <a:fillRect/>
-                    </a:stretch>
-                  </pic:blipFill>
-                  <pic:spPr bwMode="auto">
-                    <a:xfrm>
-                      <a:off x="0" y="0"/>
-                      <a:ext cx="4620126" cy="3696101"/>
-                    </a:xfrm>
-                    <a:prstGeom prst="rect">
-                      <a:avLst/>
-                    </a:prstGeom>
-                    <a:noFill/>
-                    <a:ln w="9525">
-                      <a:noFill/>
-                      <a:headEnd/>
-                      <a:tailEnd/>
-                    </a:ln>
-                  </pic:spPr>
-                </pic:pic>
-              </a:graphicData>
-            </a:graphic>
-          </wp:inline>
-        </w:drawing>
-      </w:r>
-    </w:p>
-    <w:p>
-      <w:pPr>
-        <w:pStyle w:val="ImageCaption"/>
-      </w:pPr>
-      <w:r>
-        <w:t xml:space="preserve">Figure 2.6: Easy to Use- Post</w:t>
-      </w:r>
-    </w:p>
-    <w:p>
-      <w:pPr>
-        <w:pStyle w:val="BodyText"/>
-      </w:pPr>
-      <w:r>
-        <w:t xml:space="preserve">There was only 1</w:t>
-      </w:r>
-      <w:r>
-        <w:t xml:space="preserve"> </w:t>
-      </w:r>
-      <w:r>
-        <w:t xml:space="preserve">‘</w:t>
-      </w:r>
-      <w:r>
-        <w:t xml:space="preserve">Strongly Disagree</w:t>
-      </w:r>
-      <w:r>
-        <w:t xml:space="preserve">’</w:t>
-      </w:r>
-      <w:r>
-        <w:t xml:space="preserve"> </w:t>
-      </w:r>
-      <w:r>
-        <w:t xml:space="preserve">response. The agreement options</w:t>
-      </w:r>
-      <w:r>
-        <w:t xml:space="preserve"> </w:t>
-      </w:r>
-      <w:r>
-        <w:t xml:space="preserve">counted for the majority of the data.</w:t>
-      </w:r>
-    </w:p>
-    <w:bookmarkEnd w:id="76"/>
-    <w:bookmarkEnd w:id="77"/>
-    <w:bookmarkStart w:id="78" w:name="other-findings"/>
-    <w:p>
-      <w:pPr>
-        <w:pStyle w:val="Heading2"/>
-      </w:pPr>
-      <w:r>
-        <w:rPr>
-          <w:rStyle w:val="SectionNumber"/>
-        </w:rPr>
-        <w:t xml:space="preserve">2.6</w:t>
-      </w:r>
-      <w:r>
-        <w:tab/>
-      </w:r>
-      <w:r>
-        <w:t xml:space="preserve">Other Findings</w:t>
-      </w:r>
-    </w:p>
-    <w:p>
-      <w:pPr>
-        <w:pStyle w:val="FirstParagraph"/>
-      </w:pPr>
-      <w:r>
-        <w:t xml:space="preserve">Other questions</w:t>
-      </w:r>
-    </w:p>
-    <w:p>
-      <w:pPr>
-        <w:pStyle w:val="BodyText"/>
-      </w:pPr>
-      <w:r>
-        <w:t xml:space="preserve">I intend to continue using chatbots in the future (BI1)</w:t>
-      </w:r>
-    </w:p>
-    <w:p>
-      <w:pPr>
-        <w:pStyle w:val="BodyText"/>
-      </w:pPr>
-      <w:r>
-        <w:t xml:space="preserve">The chatbot provided the information I needed with minimal commands</w:t>
-      </w:r>
-    </w:p>
-    <w:p>
-      <w:pPr>
-        <w:pStyle w:val="BodyText"/>
-      </w:pPr>
-      <w:r>
-        <w:t xml:space="preserve">My knowledge of the topic improved after i had used the Chatbot</w:t>
-      </w:r>
-    </w:p>
-    <w:p>
-      <w:pPr>
-        <w:pStyle w:val="BodyText"/>
-      </w:pPr>
-      <w:r>
-        <w:t xml:space="preserve">My confidence in understanding the topic improved after I had used the</w:t>
-      </w:r>
-      <w:r>
-        <w:t xml:space="preserve"> </w:t>
-      </w:r>
-      <w:r>
-        <w:t xml:space="preserve">Chatbot</w:t>
-      </w:r>
-    </w:p>
-    <w:p>
-      <w:pPr>
-        <w:pStyle w:val="BodyText"/>
-      </w:pPr>
-      <w:r>
-        <w:t xml:space="preserve">The chatbot provided me with the type of response i expected from asking</w:t>
-      </w:r>
-      <w:r>
-        <w:t xml:space="preserve"> </w:t>
-      </w:r>
-      <w:r>
-        <w:t xml:space="preserve">a tutor/lecturer</w:t>
-      </w:r>
-    </w:p>
-    <w:p>
-      <w:pPr>
-        <w:pStyle w:val="BodyText"/>
-      </w:pPr>
-      <w:r>
-        <w:t xml:space="preserve">The information provided was reliable</w:t>
-      </w:r>
-    </w:p>
-    <w:p>
-      <w:pPr>
-        <w:pStyle w:val="BodyText"/>
-      </w:pPr>
-      <w:r>
-        <w:t xml:space="preserve">The chatbot has a high level of trustworthiness</w:t>
-      </w:r>
-    </w:p>
-    <w:p>
-      <w:pPr>
-        <w:pStyle w:val="BodyText"/>
-      </w:pPr>
-      <w:r>
-        <w:t xml:space="preserve">The duration of conversations to find my answer was too long</w:t>
-      </w:r>
-    </w:p>
-    <w:p>
-      <w:pPr>
-        <w:pStyle w:val="BodyText"/>
-      </w:pPr>
-      <w:r>
-        <w:t xml:space="preserve">The videos/images provided were useful to my questions</w:t>
-      </w:r>
-    </w:p>
-    <w:p>
-      <w:pPr>
-        <w:pStyle w:val="BodyText"/>
-      </w:pPr>
-      <w:r>
-        <w:t xml:space="preserve">The chatbot exceeded my expectation of how it could help me</w:t>
-      </w:r>
-    </w:p>
-    <w:p>
-      <w:pPr>
-        <w:pStyle w:val="BodyText"/>
-      </w:pPr>
-      <w:r>
-        <w:t xml:space="preserve">The chatbot exceeded my expectation of how it could engage with me</w:t>
-      </w:r>
-    </w:p>
-    <w:p>
-      <w:pPr>
-        <w:pStyle w:val="BodyText"/>
-      </w:pPr>
-      <w:r>
-        <w:t xml:space="preserve">I think this learning method could help me to acquire knowledge</w:t>
-      </w:r>
-    </w:p>
-    <w:p>
-      <w:pPr>
-        <w:pStyle w:val="BodyText"/>
-      </w:pPr>
-      <w:r>
-        <w:t xml:space="preserve">I would use this tool again as it has some value to me</w:t>
-      </w:r>
-    </w:p>
-    <w:p>
-      <w:pPr>
-        <w:pStyle w:val="BodyText"/>
-      </w:pPr>
-      <w:r>
-        <w:t xml:space="preserve">I think I will actively use this learning method</w:t>
-      </w:r>
-    </w:p>
-    <w:p>
-      <w:pPr>
-        <w:pStyle w:val="BodyText"/>
-      </w:pPr>
-      <w:r>
-        <w:t xml:space="preserve">I believe I had some choice about learning during chatbot use</w:t>
-      </w:r>
-    </w:p>
-    <w:p>
-      <w:pPr>
-        <w:pStyle w:val="BodyText"/>
-      </w:pPr>
-      <w:r>
-        <w:t xml:space="preserve">I would trust the chatbot to provide me with information for my course</w:t>
-      </w:r>
-    </w:p>
-    <w:p>
-      <w:pPr>
-        <w:pStyle w:val="BodyText"/>
-      </w:pPr>
-      <w:r>
-        <w:t xml:space="preserve">One piece of knowledge I learned from the chatbot was..</w:t>
-      </w:r>
-    </w:p>
-    <w:p>
-      <w:pPr>
-        <w:pStyle w:val="BodyText"/>
-      </w:pPr>
-      <w:r>
-        <w:t xml:space="preserve">Repeated Measures t-test, aka paired t-test (before and after</w:t>
-      </w:r>
-      <w:r>
-        <w:t xml:space="preserve"> </w:t>
-      </w:r>
-      <w:r>
-        <w:t xml:space="preserve">measurements)</w:t>
-      </w:r>
-    </w:p>
-    <w:p>
-      <w:pPr>
-        <w:pStyle w:val="BodyText"/>
-      </w:pPr>
-      <w:r>
-        <w:t xml:space="preserve">This t-test compares confident using mobile chatbots before and after</w:t>
-      </w:r>
-      <w:r>
-        <w:t xml:space="preserve"> </w:t>
-      </w:r>
-      <w:r>
-        <w:t xml:space="preserve">CEPEH chatbot usage.</w:t>
-      </w:r>
-    </w:p>
-    <w:bookmarkEnd w:id="78"/>
-    <w:bookmarkEnd w:id="79"/>
-    <w:bookmarkStart w:id="103" w:name="cepeh-focus-group-discussion-analysis"/>
-    <w:p>
-      <w:pPr>
-        <w:pStyle w:val="Heading1"/>
-      </w:pPr>
-      <w:r>
-        <w:rPr>
-          <w:rStyle w:val="SectionNumber"/>
-        </w:rPr>
-        <w:t xml:space="preserve">3</w:t>
-      </w:r>
-      <w:r>
-        <w:tab/>
-      </w:r>
-      <w:r>
-        <w:t xml:space="preserve">CEPEH Focus Group Discussion Analysis</w:t>
-      </w:r>
-    </w:p>
-    <w:p>
-      <w:pPr>
-        <w:pStyle w:val="FirstParagraph"/>
-      </w:pPr>
-      <w:r>
-        <w:t xml:space="preserve">The focus group discussions provided a lot of feedback for how the participants experienced their interactions with the chatbots, and how the CEPEH team can improve them, improve the design and development processes, and improve uptake and sharing.</w:t>
-      </w:r>
-    </w:p>
-    <w:p>
-      <w:pPr>
-        <w:pStyle w:val="BodyText"/>
-      </w:pPr>
-      <w:r>
-        <w:t xml:space="preserve">One method of analysing this data is with use of text mining and data manipulation, creating word clouds, sentiment analysis, and using a model which can distinguish the unique themes in text, and highlights for us what text is used to create these themes.</w:t>
-      </w:r>
-    </w:p>
-    <w:p>
-      <w:pPr>
-        <w:pStyle w:val="BodyText"/>
-      </w:pPr>
-      <w:r>
-        <w:t xml:space="preserve">Therefore, we have created a model to allow efficient and intelligent analysis of this open/free focus group data.</w:t>
-      </w:r>
-    </w:p>
-    <w:bookmarkStart w:id="81" w:name="tokenising"/>
-    <w:p>
-      <w:pPr>
-        <w:pStyle w:val="Heading2"/>
-      </w:pPr>
-      <w:r>
-        <w:rPr>
-          <w:rStyle w:val="SectionNumber"/>
-        </w:rPr>
-        <w:t xml:space="preserve">3.1</w:t>
-      </w:r>
-      <w:r>
-        <w:tab/>
-      </w:r>
-      <w:r>
-        <w:t xml:space="preserve">Tokenising</w:t>
-      </w:r>
-    </w:p>
-    <w:p>
-      <w:pPr>
-        <w:pStyle w:val="FirstParagraph"/>
-      </w:pPr>
-      <w:r>
-        <w:t xml:space="preserve">Firstly, we tokenised the words from the FGDs. A Token is</w:t>
-      </w:r>
-      <w:r>
-        <w:t xml:space="preserve"> </w:t>
-      </w:r>
-      <w:r>
-        <w:t xml:space="preserve">“</w:t>
-      </w:r>
-      <w:r>
-        <w:t xml:space="preserve">a meaningful unit of text, most often a word, that we are interested in using for further analysis</w:t>
-      </w:r>
-      <w:r>
-        <w:t xml:space="preserve">”</w:t>
-      </w:r>
-      <w:r>
-        <w:t xml:space="preserve">. For each word we give it a property that we can call upon later.</w:t>
-      </w:r>
-    </w:p>
-    <w:p>
-      <w:pPr>
-        <w:pStyle w:val="BodyText"/>
-      </w:pPr>
-      <w:r>
-        <w:t xml:space="preserve">The data manipulation for this included removing punctuation, converting to lower-case, and setting word type to word (and not such types as</w:t>
-      </w:r>
-      <w:r>
-        <w:t xml:space="preserve"> </w:t>
-      </w:r>
-      <w:r>
-        <w:t xml:space="preserve">“</w:t>
-      </w:r>
-      <w:r>
-        <w:t xml:space="preserve">characters</w:t>
-      </w:r>
-      <w:r>
-        <w:t xml:space="preserve">”</w:t>
-      </w:r>
-      <w:r>
-        <w:t xml:space="preserve">,</w:t>
-      </w:r>
-      <w:r>
-        <w:t xml:space="preserve"> </w:t>
-      </w:r>
-      <w:r>
-        <w:t xml:space="preserve">“</w:t>
-      </w:r>
-      <w:r>
-        <w:t xml:space="preserve">ngrams</w:t>
-      </w:r>
-      <w:r>
-        <w:t xml:space="preserve">”</w:t>
-      </w:r>
-      <w:r>
-        <w:t xml:space="preserve">,</w:t>
-      </w:r>
-      <w:r>
-        <w:t xml:space="preserve"> </w:t>
-      </w:r>
-      <w:r>
-        <w:t xml:space="preserve">“</w:t>
-      </w:r>
-      <w:r>
-        <w:t xml:space="preserve">sentences</w:t>
-      </w:r>
-      <w:r>
-        <w:t xml:space="preserve">”</w:t>
-      </w:r>
-      <w:r>
-        <w:t xml:space="preserve">,</w:t>
-      </w:r>
-      <w:r>
-        <w:t xml:space="preserve"> </w:t>
-      </w:r>
-      <w:r>
-        <w:t xml:space="preserve">“</w:t>
-      </w:r>
-      <w:r>
-        <w:t xml:space="preserve">lines</w:t>
-      </w:r>
-      <w:r>
-        <w:t xml:space="preserve">”</w:t>
-      </w:r>
-      <w:r>
-        <w:t xml:space="preserve"> </w:t>
-      </w:r>
-      <w:r>
-        <w:t xml:space="preserve">etc)</w:t>
-      </w:r>
-    </w:p>
-    <w:bookmarkStart w:id="80" w:name="stop-words"/>
-    <w:p>
-      <w:pPr>
-        <w:pStyle w:val="Heading3"/>
-      </w:pPr>
-      <w:r>
-        <w:rPr>
-          <w:rStyle w:val="SectionNumber"/>
-        </w:rPr>
-        <w:t xml:space="preserve">3.1.1</w:t>
-      </w:r>
-      <w:r>
-        <w:tab/>
-      </w:r>
-      <w:r>
-        <w:t xml:space="preserve">Stop words</w:t>
-      </w:r>
-    </w:p>
-    <w:p>
-      <w:pPr>
-        <w:pStyle w:val="FirstParagraph"/>
-      </w:pPr>
-      <w:r>
-        <w:t xml:space="preserve">The model then removed words with meaningless function. These are called stop words. Words like</w:t>
-      </w:r>
-      <w:r>
-        <w:t xml:space="preserve"> </w:t>
-      </w:r>
-      <w:r>
-        <w:t xml:space="preserve">“</w:t>
-      </w:r>
-      <w:r>
-        <w:t xml:space="preserve">the</w:t>
-      </w:r>
-      <w:r>
-        <w:t xml:space="preserve">”</w:t>
-      </w:r>
-      <w:r>
-        <w:t xml:space="preserve">,</w:t>
-      </w:r>
-      <w:r>
-        <w:t xml:space="preserve"> </w:t>
-      </w:r>
-      <w:r>
-        <w:t xml:space="preserve">“</w:t>
-      </w:r>
-      <w:r>
-        <w:t xml:space="preserve">of</w:t>
-      </w:r>
-      <w:r>
-        <w:t xml:space="preserve">”</w:t>
-      </w:r>
-      <w:r>
-        <w:t xml:space="preserve"> </w:t>
-      </w:r>
-      <w:r>
-        <w:t xml:space="preserve">and</w:t>
-      </w:r>
-      <w:r>
-        <w:t xml:space="preserve"> </w:t>
-      </w:r>
-      <w:r>
-        <w:t xml:space="preserve">“</w:t>
-      </w:r>
-      <w:r>
-        <w:t xml:space="preserve">to</w:t>
-      </w:r>
-      <w:r>
-        <w:t xml:space="preserve">”</w:t>
-      </w:r>
-      <w:r>
-        <w:t xml:space="preserve"> </w:t>
-      </w:r>
-      <w:r>
-        <w:t xml:space="preserve">are the most frequent words found, technically, but are of little interest to us.</w:t>
-      </w:r>
-    </w:p>
-    <w:p>
-      <w:pPr>
-        <w:pStyle w:val="BodyText"/>
-      </w:pPr>
-      <w:r>
-        <w:t xml:space="preserve">We also created a custom list of stop words for CEPEH. We know participants may mention other objects, and the list was as followed: found; chatbot; chatbots; presentation.</w:t>
-      </w:r>
-    </w:p>
-    <w:p>
-      <w:pPr>
-        <w:pStyle w:val="BodyText"/>
-      </w:pPr>
-      <w:r>
-        <w:t xml:space="preserve">The data was ready for analysis by the model. We ordered it to find the most frequent words.</w:t>
-      </w:r>
-    </w:p>
-    <w:p>
-      <w:pPr>
-        <w:pStyle w:val="SourceCode"/>
-      </w:pPr>
-      <w:r>
-        <w:rPr>
-          <w:rStyle w:val="VerbatimChar"/>
-        </w:rPr>
-        <w:t xml:space="preserve">## # A tibble: 384 × 3</w:t>
-      </w:r>
-      <w:r>
-        <w:br/>
-      </w:r>
-      <w:r>
-        <w:rPr>
-          <w:rStyle w:val="VerbatimChar"/>
-        </w:rPr>
-        <w:t xml:space="preserve">## # Groups:   doc_id [1]</w:t>
-      </w:r>
-      <w:r>
-        <w:br/>
-      </w:r>
-      <w:r>
-        <w:rPr>
-          <w:rStyle w:val="VerbatimChar"/>
-        </w:rPr>
-        <w:t xml:space="preserve">##    doc_id word            n</w:t>
-      </w:r>
-      <w:r>
-        <w:br/>
-      </w:r>
-      <w:r>
-        <w:rPr>
-          <w:rStyle w:val="VerbatimChar"/>
-        </w:rPr>
-        <w:t xml:space="preserve">##    &lt;fct&gt;  &lt;chr&gt;       &lt;int&gt;</w:t>
-      </w:r>
-      <w:r>
-        <w:br/>
-      </w:r>
-      <w:r>
-        <w:rPr>
-          <w:rStyle w:val="VerbatimChar"/>
-        </w:rPr>
-        <w:t xml:space="preserve">##  1 1      information    11</w:t>
-      </w:r>
-      <w:r>
-        <w:br/>
-      </w:r>
-      <w:r>
-        <w:rPr>
-          <w:rStyle w:val="VerbatimChar"/>
-        </w:rPr>
-        <w:t xml:space="preserve">##  2 1      helpful         8</w:t>
-      </w:r>
-      <w:r>
-        <w:br/>
-      </w:r>
-      <w:r>
-        <w:rPr>
-          <w:rStyle w:val="VerbatimChar"/>
-        </w:rPr>
-        <w:t xml:space="preserve">##  3 1      understand      8</w:t>
-      </w:r>
-      <w:r>
-        <w:br/>
-      </w:r>
-      <w:r>
-        <w:rPr>
-          <w:rStyle w:val="VerbatimChar"/>
-        </w:rPr>
-        <w:t xml:space="preserve">##  4 1      idea            7</w:t>
-      </w:r>
-      <w:r>
-        <w:br/>
-      </w:r>
-      <w:r>
-        <w:rPr>
-          <w:rStyle w:val="VerbatimChar"/>
-        </w:rPr>
-        <w:t xml:space="preserve">##  5 1      ideas           7</w:t>
-      </w:r>
-      <w:r>
-        <w:br/>
-      </w:r>
-      <w:r>
-        <w:rPr>
-          <w:rStyle w:val="VerbatimChar"/>
-        </w:rPr>
-        <w:t xml:space="preserve">##  6 1      workshop        7</w:t>
-      </w:r>
-      <w:r>
-        <w:br/>
-      </w:r>
-      <w:r>
-        <w:rPr>
-          <w:rStyle w:val="VerbatimChar"/>
-        </w:rPr>
-        <w:t xml:space="preserve">##  7 1      beginning       6</w:t>
-      </w:r>
-      <w:r>
-        <w:br/>
-      </w:r>
-      <w:r>
-        <w:rPr>
-          <w:rStyle w:val="VerbatimChar"/>
-        </w:rPr>
-        <w:t xml:space="preserve">##  8 1      dont            6</w:t>
-      </w:r>
-      <w:r>
-        <w:br/>
-      </w:r>
-      <w:r>
-        <w:rPr>
-          <w:rStyle w:val="VerbatimChar"/>
-        </w:rPr>
-        <w:t xml:space="preserve">##  9 1      medical         6</w:t>
-      </w:r>
-      <w:r>
-        <w:br/>
-      </w:r>
-      <w:r>
-        <w:rPr>
-          <w:rStyle w:val="VerbatimChar"/>
-        </w:rPr>
-        <w:t xml:space="preserve">## 10 1      technology      6</w:t>
-      </w:r>
-      <w:r>
-        <w:br/>
-      </w:r>
-      <w:r>
-        <w:rPr>
-          <w:rStyle w:val="VerbatimChar"/>
-        </w:rPr>
-        <w:t xml:space="preserve">## # … with 374 more rows</w:t>
-      </w:r>
-    </w:p>
-    <w:bookmarkEnd w:id="80"/>
-    <w:bookmarkEnd w:id="81"/>
-    <w:bookmarkStart w:id="93" w:name="plotting-word-frequencies---bar-graphs"/>
-    <w:p>
-      <w:pPr>
-        <w:pStyle w:val="Heading2"/>
-      </w:pPr>
-      <w:r>
-        <w:rPr>
-          <w:rStyle w:val="SectionNumber"/>
-        </w:rPr>
-        <w:t xml:space="preserve">3.2</w:t>
-      </w:r>
-      <w:r>
-        <w:tab/>
-      </w:r>
-      <w:r>
-        <w:t xml:space="preserve">Plotting word frequencies - bar graphs</w:t>
-      </w:r>
-    </w:p>
-    <w:p>
-      <w:pPr>
-        <w:pStyle w:val="FirstParagraph"/>
-      </w:pPr>
-      <w:r>
-        <w:t xml:space="preserve">With this information a Bar graph of top words from the participants in the FGD can be rendered.</w:t>
-      </w:r>
-    </w:p>
-    <w:p>
-      <w:pPr>
-        <w:pStyle w:val="BodyText"/>
-      </w:pPr>
-      <w:r>
-        <w:drawing>
-          <wp:inline>
-            <wp:extent cx="4620126" cy="3696101"/>
-            <wp:effectExtent b="0" l="0" r="0" t="0"/>
-            <wp:docPr descr="" title="" id="83" name="Picture"/>
-            <a:graphic>
-              <a:graphicData uri="http://schemas.openxmlformats.org/drawingml/2006/picture">
-                <pic:pic>
-                  <pic:nvPicPr>
-                    <pic:cNvPr descr="_main_files/figure-docx/FREQ%20words%20bar%20graph-1.png" id="84" name="Picture"/>
-                    <pic:cNvPicPr>
-                      <a:picLocks noChangeArrowheads="1" noChangeAspect="1"/>
-                    </pic:cNvPicPr>
-                  </pic:nvPicPr>
-                  <pic:blipFill>
-                    <a:blip r:embed="rId82"/>
-                    <a:stretch>
-                      <a:fillRect/>
-                    </a:stretch>
-                  </pic:blipFill>
-                  <pic:spPr bwMode="auto">
-                    <a:xfrm>
-                      <a:off x="0" y="0"/>
-                      <a:ext cx="4620126" cy="3696101"/>
-                    </a:xfrm>
-                    <a:prstGeom prst="rect">
-                      <a:avLst/>
-                    </a:prstGeom>
-                    <a:noFill/>
-                    <a:ln w="9525">
-                      <a:noFill/>
-                      <a:headEnd/>
-                      <a:tailEnd/>
-                    </a:ln>
-                  </pic:spPr>
-                </pic:pic>
-              </a:graphicData>
-            </a:graphic>
-          </wp:inline>
-        </w:drawing>
-      </w:r>
-    </w:p>
-    <w:p>
-      <w:pPr>
-        <w:pStyle w:val="BodyText"/>
-      </w:pPr>
-      <w:r>
-        <w:t xml:space="preserve">and after some modifications, a graph of the top 35 words is produced, with better aesthetics.The most frequent words present in focus group discussions after using the 4 chatbots, are in the Figure below.</w:t>
-      </w:r>
-    </w:p>
-    <w:p>
-      <w:pPr>
-        <w:pStyle w:val="BodyText"/>
-      </w:pPr>
-      <w:r>
-        <w:drawing>
-          <wp:inline>
-            <wp:extent cx="4620126" cy="3696101"/>
-            <wp:effectExtent b="0" l="0" r="0" t="0"/>
-            <wp:docPr descr="" title="" id="86" name="Picture"/>
-            <a:graphic>
-              <a:graphicData uri="http://schemas.openxmlformats.org/drawingml/2006/picture">
-                <pic:pic>
-                  <pic:nvPicPr>
-                    <pic:cNvPr descr="_main_files/figure-docx/unnamed-chunk-8-1.png" id="87" name="Picture"/>
-                    <pic:cNvPicPr>
-                      <a:picLocks noChangeArrowheads="1" noChangeAspect="1"/>
-                    </pic:cNvPicPr>
-                  </pic:nvPicPr>
-                  <pic:blipFill>
-                    <a:blip r:embed="rId85"/>
-                    <a:stretch>
-                      <a:fillRect/>
-                    </a:stretch>
-                  </pic:blipFill>
-                  <pic:spPr bwMode="auto">
-                    <a:xfrm>
-                      <a:off x="0" y="0"/>
-                      <a:ext cx="4620126" cy="3696101"/>
-                    </a:xfrm>
-                    <a:prstGeom prst="rect">
-                      <a:avLst/>
-                    </a:prstGeom>
-                    <a:noFill/>
-                    <a:ln w="9525">
-                      <a:noFill/>
-                      <a:headEnd/>
-                      <a:tailEnd/>
-                    </a:ln>
-                  </pic:spPr>
-                </pic:pic>
-              </a:graphicData>
-            </a:graphic>
-          </wp:inline>
-        </w:drawing>
-      </w:r>
-    </w:p>
-    <w:p>
-      <w:pPr>
-        <w:pStyle w:val="BodyText"/>
-      </w:pPr>
-      <w:r>
-        <w:t xml:space="preserve">Although the frequency is not high for each word, we are able to get a general picture of the sentiments, intensities, and concerns which would be immediately occurring when plotted.</w:t>
-      </w:r>
-    </w:p>
-    <w:bookmarkStart w:id="88" w:name="normalised-frequency"/>
-    <w:p>
-      <w:pPr>
-        <w:pStyle w:val="Heading3"/>
-      </w:pPr>
-      <w:r>
-        <w:rPr>
-          <w:rStyle w:val="SectionNumber"/>
-        </w:rPr>
-        <w:t xml:space="preserve">3.2.1</w:t>
-      </w:r>
-      <w:r>
-        <w:tab/>
-      </w:r>
-      <w:r>
-        <w:t xml:space="preserve">Normalised frequency</w:t>
-      </w:r>
-    </w:p>
-    <w:p>
-      <w:pPr>
-        <w:pStyle w:val="FirstParagraph"/>
-      </w:pPr>
-      <w:r>
-        <w:t xml:space="preserve">A better way to understand this data is to normalise the frequency of occurrences in accordance with the source text. The raw text had 2827 words in total. Therefore we can mutate the ratios to reflect this.</w:t>
-      </w:r>
-    </w:p>
-    <w:bookmarkEnd w:id="88"/>
-    <w:bookmarkStart w:id="92" w:name="plotting-normalised-frequency"/>
-    <w:p>
-      <w:pPr>
-        <w:pStyle w:val="Heading3"/>
-      </w:pPr>
-      <w:r>
-        <w:rPr>
-          <w:rStyle w:val="SectionNumber"/>
-        </w:rPr>
-        <w:t xml:space="preserve">3.2.2</w:t>
-      </w:r>
-      <w:r>
-        <w:tab/>
-      </w:r>
-      <w:r>
-        <w:t xml:space="preserve">Plotting normalised frequency</w:t>
-      </w:r>
-    </w:p>
-    <w:p>
-      <w:pPr>
-        <w:pStyle w:val="FirstParagraph"/>
-      </w:pPr>
-      <w:r>
-        <w:t xml:space="preserve">Now we can plot, for example, the 20 most frequent words when normalised by the source text.</w:t>
-      </w:r>
-    </w:p>
-    <w:p>
-      <w:pPr>
-        <w:pStyle w:val="BodyText"/>
-      </w:pPr>
-      <w:r>
-        <w:drawing>
-          <wp:inline>
-            <wp:extent cx="4620126" cy="3696101"/>
-            <wp:effectExtent b="0" l="0" r="0" t="0"/>
-            <wp:docPr descr="" title="" id="90" name="Picture"/>
-            <a:graphic>
-              <a:graphicData uri="http://schemas.openxmlformats.org/drawingml/2006/picture">
-                <pic:pic>
-                  <pic:nvPicPr>
-                    <pic:cNvPr descr="_main_files/figure-docx/CEPEH%20MOST%20FREQ-1.png" id="91" name="Picture"/>
-                    <pic:cNvPicPr>
-                      <a:picLocks noChangeArrowheads="1" noChangeAspect="1"/>
-                    </pic:cNvPicPr>
-                  </pic:nvPicPr>
-                  <pic:blipFill>
-                    <a:blip r:embed="rId89"/>
-                    <a:stretch>
-                      <a:fillRect/>
-                    </a:stretch>
-                  </pic:blipFill>
-                  <pic:spPr bwMode="auto">
-                    <a:xfrm>
-                      <a:off x="0" y="0"/>
-                      <a:ext cx="4620126" cy="3696101"/>
-                    </a:xfrm>
-                    <a:prstGeom prst="rect">
-                      <a:avLst/>
-                    </a:prstGeom>
-                    <a:noFill/>
-                    <a:ln w="9525">
-                      <a:noFill/>
-                      <a:headEnd/>
-                      <a:tailEnd/>
-                    </a:ln>
-                  </pic:spPr>
-                </pic:pic>
-              </a:graphicData>
-            </a:graphic>
-          </wp:inline>
-        </w:drawing>
-      </w:r>
-      <w:r>
-        <w:t xml:space="preserve"> </w:t>
-      </w:r>
-      <w:r>
-        <w:t xml:space="preserve">In summary, this understanding of frequent words can help to understand common concurrences and extrapolate to a larger audience. If scope and impact of CEPEH chatbots increased we can understand the type of themes and trends may occur, based on such FGD analysis.</w:t>
-      </w:r>
-    </w:p>
-    <w:bookmarkEnd w:id="92"/>
-    <w:bookmarkEnd w:id="93"/>
-    <w:bookmarkStart w:id="101" w:name="word-clouds"/>
-    <w:p>
-      <w:pPr>
-        <w:pStyle w:val="Heading2"/>
-      </w:pPr>
-      <w:r>
-        <w:rPr>
-          <w:rStyle w:val="SectionNumber"/>
-        </w:rPr>
-        <w:t xml:space="preserve">3.3</w:t>
-      </w:r>
-      <w:r>
-        <w:tab/>
-      </w:r>
-      <w:r>
-        <w:t xml:space="preserve">Word clouds</w:t>
-      </w:r>
-    </w:p>
-    <w:p>
-      <w:pPr>
-        <w:pStyle w:val="FirstParagraph"/>
-      </w:pPr>
-      <w:r>
-        <w:t xml:space="preserve">To visualise the most frequent words in another format, below is a word cloud which presents the word size to indicate the frequency- words that occur more often being displayed in a larger font size.</w:t>
-      </w:r>
-      <w:r>
-        <w:t xml:space="preserve"> </w:t>
-      </w:r>
-      <w:r>
-        <w:t xml:space="preserve">This has a normalised data frequency in accordance to the FGD source document analysed.</w:t>
-      </w:r>
-    </w:p>
-    <w:p>
-      <w:pPr>
-        <w:pStyle w:val="BodyText"/>
-      </w:pPr>
-      <w:r>
-        <w:drawing>
-          <wp:inline>
-            <wp:extent cx="4620126" cy="3696101"/>
-            <wp:effectExtent b="0" l="0" r="0" t="0"/>
-            <wp:docPr descr="" title="" id="95" name="Picture"/>
-            <a:graphic>
-              <a:graphicData uri="http://schemas.openxmlformats.org/drawingml/2006/picture">
-                <pic:pic>
-                  <pic:nvPicPr>
-                    <pic:cNvPr descr="_main_files/figure-docx/unnamed-chunk-10-1.png" id="96" name="Picture"/>
-                    <pic:cNvPicPr>
-                      <a:picLocks noChangeArrowheads="1" noChangeAspect="1"/>
-                    </pic:cNvPicPr>
-                  </pic:nvPicPr>
-                  <pic:blipFill>
-                    <a:blip r:embed="rId94"/>
-                    <a:stretch>
-                      <a:fillRect/>
-                    </a:stretch>
-                  </pic:blipFill>
-                  <pic:spPr bwMode="auto">
-                    <a:xfrm>
-                      <a:off x="0" y="0"/>
-                      <a:ext cx="4620126" cy="3696101"/>
-                    </a:xfrm>
-                    <a:prstGeom prst="rect">
-                      <a:avLst/>
-                    </a:prstGeom>
-                    <a:noFill/>
-                    <a:ln w="9525">
-                      <a:noFill/>
-                      <a:headEnd/>
-                      <a:tailEnd/>
-                    </a:ln>
-                  </pic:spPr>
-                </pic:pic>
-              </a:graphicData>
-            </a:graphic>
-          </wp:inline>
-        </w:drawing>
-      </w:r>
-      <w:r>
-        <w:t xml:space="preserve"> </w:t>
-      </w:r>
-      <w:r>
-        <w:t xml:space="preserve">We understand the context has been reduced for each word. However, in general there can be categorised positive/negative words from the word cloud:</w:t>
-      </w:r>
-      <w:r>
-        <w:t xml:space="preserve"> </w:t>
-      </w:r>
-      <w:r>
-        <w:t xml:space="preserve">Positive words are- benefit, practical, nice, helpful, learn, ideas, and enjoyed</w:t>
-      </w:r>
-      <w:r>
-        <w:t xml:space="preserve"> </w:t>
-      </w:r>
-      <w:r>
-        <w:t xml:space="preserve">Negative words are- difficult, test (who likes a test?), don’t, and</w:t>
-      </w:r>
-      <w:r>
-        <w:t xml:space="preserve"> </w:t>
-      </w:r>
-      <w:r>
-        <w:t xml:space="preserve">‘</w:t>
-      </w:r>
-      <w:r>
-        <w:t xml:space="preserve">lot</w:t>
-      </w:r>
-      <w:r>
-        <w:t xml:space="preserve">’</w:t>
-      </w:r>
-      <w:r>
-        <w:t xml:space="preserve"> </w:t>
-      </w:r>
-      <w:r>
-        <w:t xml:space="preserve">may be negative if there is a</w:t>
-      </w:r>
-      <w:r>
-        <w:t xml:space="preserve"> </w:t>
-      </w:r>
-      <w:r>
-        <w:t xml:space="preserve">‘</w:t>
-      </w:r>
-      <w:r>
-        <w:t xml:space="preserve">lot</w:t>
-      </w:r>
-      <w:r>
-        <w:t xml:space="preserve">’</w:t>
-      </w:r>
-      <w:r>
-        <w:t xml:space="preserve"> </w:t>
-      </w:r>
-      <w:r>
-        <w:t xml:space="preserve">of information.</w:t>
-      </w:r>
-    </w:p>
-    <w:bookmarkStart w:id="100" w:name="the-vocabulary-of-texts"/>
-    <w:p>
-      <w:pPr>
-        <w:pStyle w:val="Heading3"/>
-      </w:pPr>
-      <w:r>
-        <w:rPr>
-          <w:rStyle w:val="SectionNumber"/>
-        </w:rPr>
-        <w:t xml:space="preserve">3.3.1</w:t>
-      </w:r>
-      <w:r>
-        <w:tab/>
-      </w:r>
-      <w:r>
-        <w:t xml:space="preserve">The vocabulary of Texts</w:t>
-      </w:r>
-    </w:p>
-    <w:p>
-      <w:pPr>
-        <w:pStyle w:val="FirstParagraph"/>
-      </w:pPr>
-      <w:r>
-        <w:t xml:space="preserve">Here is a graph that has plotted the words in places depending on the word frequencies. Additionally, colour hotspots shows how different the frequencies are - darker items are more similar in terms of their frequencies, lighter-coloured ones more frequent in one text compared to the other.</w:t>
-      </w:r>
-    </w:p>
-    <w:p>
-      <w:pPr>
-        <w:pStyle w:val="BodyText"/>
-      </w:pPr>
-      <w:r>
-        <w:drawing>
-          <wp:inline>
-            <wp:extent cx="4620126" cy="3696101"/>
-            <wp:effectExtent b="0" l="0" r="0" t="0"/>
-            <wp:docPr descr="" title="" id="98" name="Picture"/>
-            <a:graphic>
-              <a:graphicData uri="http://schemas.openxmlformats.org/drawingml/2006/picture">
-                <pic:pic>
-                  <pic:nvPicPr>
-                    <pic:cNvPr descr="_main_files/figure-docx/unnamed-chunk-12-1.png" id="99" name="Picture"/>
-                    <pic:cNvPicPr>
-                      <a:picLocks noChangeArrowheads="1" noChangeAspect="1"/>
-                    </pic:cNvPicPr>
-                  </pic:nvPicPr>
-                  <pic:blipFill>
-                    <a:blip r:embed="rId97"/>
-                    <a:stretch>
-                      <a:fillRect/>
-                    </a:stretch>
-                  </pic:blipFill>
-                  <pic:spPr bwMode="auto">
-                    <a:xfrm>
-                      <a:off x="0" y="0"/>
-                      <a:ext cx="4620126" cy="3696101"/>
-                    </a:xfrm>
-                    <a:prstGeom prst="rect">
-                      <a:avLst/>
-                    </a:prstGeom>
-                    <a:noFill/>
-                    <a:ln w="9525">
-                      <a:noFill/>
-                      <a:headEnd/>
-                      <a:tailEnd/>
-                    </a:ln>
-                  </pic:spPr>
-                </pic:pic>
-              </a:graphicData>
-            </a:graphic>
-          </wp:inline>
-        </w:drawing>
-      </w:r>
-    </w:p>
+    <w:bookmarkEnd w:id="99"/>
     <w:bookmarkEnd w:id="100"/>
-    <w:bookmarkEnd w:id="101"/>
-    <w:bookmarkStart w:id="102" w:name="sentiment-analysis"/>
+    <w:bookmarkStart w:id="101" w:name="sentiment-analysis"/>
     <w:p>
       <w:pPr>
         <w:pStyle w:val="Heading2"/>
@@ -5076,9 +5023,187 @@
         <w:t xml:space="preserve">## 1               38               38</w:t>
       </w:r>
     </w:p>
+    <w:bookmarkEnd w:id="101"/>
     <w:bookmarkEnd w:id="102"/>
+    <w:bookmarkStart w:id="107" w:name="Discussion"/>
+    <w:p>
+      <w:pPr>
+        <w:pStyle w:val="Heading1"/>
+      </w:pPr>
+      <w:r>
+        <w:rPr>
+          <w:rStyle w:val="SectionNumber"/>
+        </w:rPr>
+        <w:t xml:space="preserve">4</w:t>
+      </w:r>
+      <w:r>
+        <w:tab/>
+      </w:r>
+      <w:r>
+        <w:t xml:space="preserve">Discussion</w:t>
+      </w:r>
+    </w:p>
+    <w:p>
+      <w:pPr>
+        <w:pStyle w:val="FirstParagraph"/>
+      </w:pPr>
+    </w:p>
+    <w:p>
+      <w:pPr>
+        <w:pStyle w:val="BodyText"/>
+      </w:pPr>
+      <w:r>
+        <w:t xml:space="preserve">##Summary of Findings</w:t>
+      </w:r>
+    </w:p>
+    <w:p>
+      <w:pPr>
+        <w:pStyle w:val="BodyText"/>
+      </w:pPr>
+      <w:r>
+        <w:t xml:space="preserve">The Chatbots were beneficial.</w:t>
+      </w:r>
+    </w:p>
+    <w:p>
+      <w:pPr>
+        <w:pStyle w:val="BodyText"/>
+      </w:pPr>
+      <w:r>
+        <w:t xml:space="preserve">Learners have lots of other choices such as YouTube, but there is a certain need for personalised information gathering , this can save time and prevent learning incorrect information.</w:t>
+      </w:r>
+    </w:p>
+    <w:p>
+      <w:pPr>
+        <w:pStyle w:val="BodyText"/>
+      </w:pPr>
+      <w:r>
+        <w:t xml:space="preserve">This was one reason why they were rated positive as they are able to streamline data finding for learners in a format that is understandable and easy to them.</w:t>
+      </w:r>
+    </w:p>
+    <w:bookmarkStart w:id="103" w:name="quantatative-results"/>
+    <w:p>
+      <w:pPr>
+        <w:pStyle w:val="Heading2"/>
+      </w:pPr>
+      <w:r>
+        <w:rPr>
+          <w:rStyle w:val="SectionNumber"/>
+        </w:rPr>
+        <w:t xml:space="preserve">4.1</w:t>
+      </w:r>
+      <w:r>
+        <w:tab/>
+      </w:r>
+      <w:r>
+        <w:t xml:space="preserve">Quantatative Results</w:t>
+      </w:r>
+    </w:p>
     <w:bookmarkEnd w:id="103"/>
-    <w:bookmarkStart w:id="108" w:name="Discussion"/>
+    <w:bookmarkStart w:id="104" w:name="qualatative-results"/>
+    <w:p>
+      <w:pPr>
+        <w:pStyle w:val="Heading2"/>
+      </w:pPr>
+      <w:r>
+        <w:rPr>
+          <w:rStyle w:val="SectionNumber"/>
+        </w:rPr>
+        <w:t xml:space="preserve">4.2</w:t>
+      </w:r>
+      <w:r>
+        <w:tab/>
+      </w:r>
+      <w:r>
+        <w:t xml:space="preserve">Qualatative Results</w:t>
+      </w:r>
+    </w:p>
+    <w:bookmarkEnd w:id="104"/>
+    <w:bookmarkStart w:id="105" w:name="limitations"/>
+    <w:p>
+      <w:pPr>
+        <w:pStyle w:val="Heading2"/>
+      </w:pPr>
+      <w:r>
+        <w:rPr>
+          <w:rStyle w:val="SectionNumber"/>
+        </w:rPr>
+        <w:t xml:space="preserve">4.3</w:t>
+      </w:r>
+      <w:r>
+        <w:tab/>
+      </w:r>
+      <w:r>
+        <w:t xml:space="preserve">Limitations</w:t>
+      </w:r>
+    </w:p>
+    <w:bookmarkEnd w:id="105"/>
+    <w:bookmarkStart w:id="106" w:name="conclusions"/>
+    <w:p>
+      <w:pPr>
+        <w:pStyle w:val="Heading2"/>
+      </w:pPr>
+      <w:r>
+        <w:rPr>
+          <w:rStyle w:val="SectionNumber"/>
+        </w:rPr>
+        <w:t xml:space="preserve">4.4</w:t>
+      </w:r>
+      <w:r>
+        <w:tab/>
+      </w:r>
+      <w:r>
+        <w:t xml:space="preserve">Conclusions</w:t>
+      </w:r>
+    </w:p>
+    <w:p>
+      <w:pPr>
+        <w:pStyle w:val="FirstParagraph"/>
+      </w:pPr>
+      <w:r>
+        <w:t xml:space="preserve">Those results can be interpreted that the learning objectives of the training event was chosen appropriately for the diverse audience including clinicians, academics, researchers, and learning technologists/IT specialist resulting to a successful training event that enable participants to take the acquired knowledge back to their organisations in order to co-design and implement. As it was expected and can be depicted from self-confidence statements that some participants being very confident before the event, not all the objectives expected to be reached by everyone, since the training was targeting both technical and non-technical participants. However, on both average and individual matched responses participants self-statements showed that they improved their knowledge and understanding in using co-creation approaches to develop digital education resources and in designing and developing chatbots as educational resources.</w:t>
+      </w:r>
+    </w:p>
+    <w:p>
+      <w:pPr>
+        <w:pStyle w:val="BodyText"/>
+      </w:pPr>
+      <w:r>
+        <w:t xml:space="preserve">output:</w:t>
+      </w:r>
+      <w:r>
+        <w:t xml:space="preserve"> </w:t>
+      </w:r>
+      <w:r>
+        <w:t xml:space="preserve">#bookdown::html_document2: default</w:t>
+      </w:r>
+      <w:r>
+        <w:t xml:space="preserve"> </w:t>
+      </w:r>
+      <w:r>
+        <w:t xml:space="preserve">#bookdown::word_document2: default</w:t>
+      </w:r>
+      <w:r>
+        <w:t xml:space="preserve"> </w:t>
+      </w:r>
+      <w:r>
+        <w:t xml:space="preserve">bookdown::pdf_document2:</w:t>
+      </w:r>
+      <w:r>
+        <w:t xml:space="preserve"> </w:t>
+      </w:r>
+      <w:r>
+        <w:t xml:space="preserve">template: templates/template.tex</w:t>
+      </w:r>
+      <w:r>
+        <w:t xml:space="preserve"> </w:t>
+      </w:r>
+      <w:r>
+        <w:t xml:space="preserve">documentclass: book</w:t>
+      </w:r>
+    </w:p>
+    <w:bookmarkEnd w:id="106"/>
+    <w:bookmarkEnd w:id="107"/>
+    <w:bookmarkStart w:id="111" w:name="cites-and-refs"/>
     <w:p>
       <w:pPr>
         <w:pStyle w:val="Heading1"/>
@@ -5087,13 +5212,13 @@
         <w:rPr>
           <w:rStyle w:val="SectionNumber"/>
         </w:rPr>
-        <w:t xml:space="preserve">4</w:t>
+        <w:t xml:space="preserve">5</w:t>
       </w:r>
       <w:r>
         <w:tab/>
       </w:r>
       <w:r>
-        <w:t xml:space="preserve">Discussion</w:t>
+        <w:t xml:space="preserve">(Additional Analyses) Training Events</w:t>
       </w:r>
     </w:p>
     <w:p>
@@ -5101,39 +5226,7 @@
         <w:pStyle w:val="FirstParagraph"/>
       </w:pPr>
     </w:p>
-    <w:p>
-      <w:pPr>
-        <w:pStyle w:val="BodyText"/>
-      </w:pPr>
-      <w:r>
-        <w:t xml:space="preserve">##Summary of Findings</w:t>
-      </w:r>
-    </w:p>
-    <w:p>
-      <w:pPr>
-        <w:pStyle w:val="BodyText"/>
-      </w:pPr>
-      <w:r>
-        <w:t xml:space="preserve">The Chatbots were beneficial.</w:t>
-      </w:r>
-    </w:p>
-    <w:p>
-      <w:pPr>
-        <w:pStyle w:val="BodyText"/>
-      </w:pPr>
-      <w:r>
-        <w:t xml:space="preserve">Learners have lots of other choices such as YouTube, but there is a certain need for personalised information gathering , this can save time and prevent learning incorrect information.</w:t>
-      </w:r>
-    </w:p>
-    <w:p>
-      <w:pPr>
-        <w:pStyle w:val="BodyText"/>
-      </w:pPr>
-      <w:r>
-        <w:t xml:space="preserve">This was one reason why they were rated positive as they are able to streamline data finding for learners in a format that is understandable and easy to them.</w:t>
-      </w:r>
-    </w:p>
-    <w:bookmarkStart w:id="104" w:name="quantatative-results"/>
+    <w:bookmarkStart w:id="108" w:name="cepeh-training-event-c1"/>
     <w:p>
       <w:pPr>
         <w:pStyle w:val="Heading2"/>
@@ -5142,70 +5235,13 @@
         <w:rPr>
           <w:rStyle w:val="SectionNumber"/>
         </w:rPr>
-        <w:t xml:space="preserve">4.1</w:t>
+        <w:t xml:space="preserve">5.1</w:t>
       </w:r>
       <w:r>
         <w:tab/>
       </w:r>
       <w:r>
-        <w:t xml:space="preserve">Quantatative Results</w:t>
-      </w:r>
-    </w:p>
-    <w:bookmarkEnd w:id="104"/>
-    <w:bookmarkStart w:id="105" w:name="qualatative-results"/>
-    <w:p>
-      <w:pPr>
-        <w:pStyle w:val="Heading2"/>
-      </w:pPr>
-      <w:r>
-        <w:rPr>
-          <w:rStyle w:val="SectionNumber"/>
-        </w:rPr>
-        <w:t xml:space="preserve">4.2</w:t>
-      </w:r>
-      <w:r>
-        <w:tab/>
-      </w:r>
-      <w:r>
-        <w:t xml:space="preserve">Qualatative Results</w:t>
-      </w:r>
-    </w:p>
-    <w:bookmarkEnd w:id="105"/>
-    <w:bookmarkStart w:id="106" w:name="limitations"/>
-    <w:p>
-      <w:pPr>
-        <w:pStyle w:val="Heading2"/>
-      </w:pPr>
-      <w:r>
-        <w:rPr>
-          <w:rStyle w:val="SectionNumber"/>
-        </w:rPr>
-        <w:t xml:space="preserve">4.3</w:t>
-      </w:r>
-      <w:r>
-        <w:tab/>
-      </w:r>
-      <w:r>
-        <w:t xml:space="preserve">Limitations</w:t>
-      </w:r>
-    </w:p>
-    <w:bookmarkEnd w:id="106"/>
-    <w:bookmarkStart w:id="107" w:name="conclusions"/>
-    <w:p>
-      <w:pPr>
-        <w:pStyle w:val="Heading2"/>
-      </w:pPr>
-      <w:r>
-        <w:rPr>
-          <w:rStyle w:val="SectionNumber"/>
-        </w:rPr>
-        <w:t xml:space="preserve">4.4</w:t>
-      </w:r>
-      <w:r>
-        <w:tab/>
-      </w:r>
-      <w:r>
-        <w:t xml:space="preserve">Conclusions</w:t>
+        <w:t xml:space="preserve">CEPEH Training Event C1</w:t>
       </w:r>
     </w:p>
     <w:p>
@@ -5213,164 +5249,75 @@
         <w:pStyle w:val="FirstParagraph"/>
       </w:pPr>
       <w:r>
-        <w:t xml:space="preserve">Those results can be interpreted that the learning objectives of the training event was chosen appropriately for the diverse audience including clinicians, academics, researchers, and learning technologists/IT specialist resulting to a successful training event that enable participants to take the acquired knowledge back to their organisations in order to co-design and implement. As it was expected and can be depicted from self-confidence statements that some participants being very confident before the event, not all the objectives expected to be reached by everyone, since the training was targeting both technical and non-technical participants. However, on both average and individual matched responses participants self-statements showed that they improved their knowledge and understanding in using co-creation approaches to develop digital education resources and in designing and developing chatbots as educational resources.</w:t>
-      </w:r>
-    </w:p>
-    <w:p>
-      <w:pPr>
-        <w:pStyle w:val="BodyText"/>
-      </w:pPr>
-      <w:r>
-        <w:t xml:space="preserve">output:</w:t>
-      </w:r>
-      <w:r>
-        <w:t xml:space="preserve"> </w:t>
-      </w:r>
-      <w:r>
-        <w:t xml:space="preserve">#bookdown::html_document2: default</w:t>
-      </w:r>
-      <w:r>
-        <w:t xml:space="preserve"> </w:t>
-      </w:r>
-      <w:r>
-        <w:t xml:space="preserve">#bookdown::word_document2: default</w:t>
-      </w:r>
-      <w:r>
-        <w:t xml:space="preserve"> </w:t>
-      </w:r>
-      <w:r>
-        <w:t xml:space="preserve">bookdown::pdf_document2:</w:t>
-      </w:r>
-      <w:r>
-        <w:t xml:space="preserve"> </w:t>
-      </w:r>
-      <w:r>
-        <w:t xml:space="preserve">template: templates/template.tex</w:t>
-      </w:r>
-      <w:r>
-        <w:t xml:space="preserve"> </w:t>
-      </w:r>
-      <w:r>
-        <w:t xml:space="preserve">documentclass: book</w:t>
-      </w:r>
-    </w:p>
-    <w:bookmarkEnd w:id="107"/>
+        <w:t xml:space="preserve">The CEPEH training event C1 held at the premises of University of Nottingham aiming to prepare participants for the practical elements of co-creation and implementation of chatbots as an educational resource. It combined both theoretical and hands-on training.</w:t>
+      </w:r>
+      <w:r>
+        <w:t xml:space="preserve"> </w:t>
+      </w:r>
+      <w:r>
+        <w:t xml:space="preserve">15 participants were from RISE, AUTH, UoN.</w:t>
+      </w:r>
+    </w:p>
+    <w:p>
+      <w:pPr>
+        <w:pStyle w:val="BodyText"/>
+      </w:pPr>
+      <w:r>
+        <w:t xml:space="preserve">Project managers of partners signposted the person involved, and relevant announcements were made though social media channels to the wider public. External to the project speakers were from University of Leeds, and Computer Science Department of University of Nottingham. It included academics, medical doctors, and researchers with focus both on clinical research and digital innovations in healthcare education and IT specialist/learning technologists 11.18 years of experiences (SD=7.2). A balance between male and female participants achieved.</w:t>
+      </w:r>
+    </w:p>
+    <w:p>
+      <w:pPr>
+        <w:pStyle w:val="BodyText"/>
+      </w:pPr>
+      <w:r>
+        <w:t xml:space="preserve">Participants were asked to highlight what they liked for each day and how each day can be improved. Findings are described below per day of the training event</w:t>
+      </w:r>
+    </w:p>
+    <w:p>
+      <w:pPr>
+        <w:pStyle w:val="BodyText"/>
+      </w:pPr>
+      <w:r>
+        <w:t xml:space="preserve">Day 1</w:t>
+      </w:r>
+      <w:r>
+        <w:br/>
+      </w:r>
+      <w:r>
+        <w:t xml:space="preserve">The participants comment that they liked the design method for educational resources presented using a co-creation approach, they liked the interactions with other groups, and they liked the overview of existing chatbot resources of the partners. On the areas that can be improved, more media material were requested.</w:t>
+      </w:r>
+    </w:p>
+    <w:p>
+      <w:pPr>
+        <w:pStyle w:val="BodyText"/>
+      </w:pPr>
+      <w:r>
+        <w:t xml:space="preserve">Day 2</w:t>
+      </w:r>
+      <w:r>
+        <w:t xml:space="preserve"> </w:t>
+      </w:r>
+      <w:r>
+        <w:t xml:space="preserve">Participants enjoyed the presentation from the invited speaker from another faculty of the University of Nottingham, the CEPEH recources presented and the storyboarding process. Participants highlighted that the participation of more clinicians in the event would be an added value in regards with the storyboarding process.</w:t>
+      </w:r>
+    </w:p>
+    <w:p>
+      <w:pPr>
+        <w:pStyle w:val="BodyText"/>
+      </w:pPr>
+      <w:r>
+        <w:t xml:space="preserve">Day3</w:t>
+      </w:r>
+      <w:r>
+        <w:t xml:space="preserve"> </w:t>
+      </w:r>
+      <w:r>
+        <w:t xml:space="preserve">Participants liked the hands-on activities of the day also enjoyed the creativity of the groups on the online chatbot development tool. As an area of improvement, participants wanted more time on hands on sections.</w:t>
+      </w:r>
+    </w:p>
     <w:bookmarkEnd w:id="108"/>
-    <w:bookmarkStart w:id="112" w:name="cites-and-refs"/>
-    <w:p>
-      <w:pPr>
-        <w:pStyle w:val="Heading1"/>
-      </w:pPr>
-      <w:r>
-        <w:rPr>
-          <w:rStyle w:val="SectionNumber"/>
-        </w:rPr>
-        <w:t xml:space="preserve">5</w:t>
-      </w:r>
-      <w:r>
-        <w:tab/>
-      </w:r>
-      <w:r>
-        <w:t xml:space="preserve">(Additional Analyses) Training Events</w:t>
-      </w:r>
-    </w:p>
-    <w:p>
-      <w:pPr>
-        <w:pStyle w:val="FirstParagraph"/>
-      </w:pPr>
-    </w:p>
-    <w:bookmarkStart w:id="109" w:name="cepeh-training-event-c1"/>
-    <w:p>
-      <w:pPr>
-        <w:pStyle w:val="Heading2"/>
-      </w:pPr>
-      <w:r>
-        <w:rPr>
-          <w:rStyle w:val="SectionNumber"/>
-        </w:rPr>
-        <w:t xml:space="preserve">5.1</w:t>
-      </w:r>
-      <w:r>
-        <w:tab/>
-      </w:r>
-      <w:r>
-        <w:t xml:space="preserve">CEPEH Training Event C1</w:t>
-      </w:r>
-    </w:p>
-    <w:p>
-      <w:pPr>
-        <w:pStyle w:val="FirstParagraph"/>
-      </w:pPr>
-      <w:r>
-        <w:t xml:space="preserve">The CEPEH training event C1 held at the premises of University of Nottingham aiming to prepare participants for the practical elements of co-creation and implementation of chatbots as an educational resource. It combined both theoretical and hands-on training.</w:t>
-      </w:r>
-      <w:r>
-        <w:t xml:space="preserve"> </w:t>
-      </w:r>
-      <w:r>
-        <w:t xml:space="preserve">15 participants were from RISE, AUTH, UoN.</w:t>
-      </w:r>
-    </w:p>
-    <w:p>
-      <w:pPr>
-        <w:pStyle w:val="BodyText"/>
-      </w:pPr>
-      <w:r>
-        <w:t xml:space="preserve">Project managers of partners signposted the person involved, and relevant announcements were made though social media channels to the wider public. External to the project speakers were from University of Leeds, and Computer Science Department of University of Nottingham. It included academics, medical doctors, and researchers with focus both on clinical research and digital innovations in healthcare education and IT specialist/learning technologists 11.18 years of experiences (SD=7.2). A balance between male and female participants achieved.</w:t>
-      </w:r>
-    </w:p>
-    <w:p>
-      <w:pPr>
-        <w:pStyle w:val="BodyText"/>
-      </w:pPr>
-      <w:r>
-        <w:t xml:space="preserve">Participants were asked to highlight what they liked for each day and how each day can be improved. Findings are described below per day of the training event</w:t>
-      </w:r>
-    </w:p>
-    <w:p>
-      <w:pPr>
-        <w:pStyle w:val="BodyText"/>
-      </w:pPr>
-      <w:r>
-        <w:t xml:space="preserve">Day 1</w:t>
-      </w:r>
-      <w:r>
-        <w:br/>
-      </w:r>
-      <w:r>
-        <w:t xml:space="preserve">The participants comment that they liked the design method for educational resources presented using a co-creation approach, they liked the interactions with other groups, and they liked the overview of existing chatbot resources of the partners. On the areas that can be improved, more media material were requested.</w:t>
-      </w:r>
-    </w:p>
-    <w:p>
-      <w:pPr>
-        <w:pStyle w:val="BodyText"/>
-      </w:pPr>
-      <w:r>
-        <w:t xml:space="preserve">Day 2</w:t>
-      </w:r>
-      <w:r>
-        <w:t xml:space="preserve"> </w:t>
-      </w:r>
-      <w:r>
-        <w:t xml:space="preserve">Participants enjoyed the presentation from the invited speaker from another faculty of the University of Nottingham, the CEPEH recources presented and the storyboarding process. Participants highlighted that the participation of more clinicians in the event would be an added value in regards with the storyboarding process.</w:t>
-      </w:r>
-    </w:p>
-    <w:p>
-      <w:pPr>
-        <w:pStyle w:val="BodyText"/>
-      </w:pPr>
-      <w:r>
-        <w:t xml:space="preserve">Day3</w:t>
-      </w:r>
-      <w:r>
-        <w:t xml:space="preserve"> </w:t>
-      </w:r>
-      <w:r>
-        <w:t xml:space="preserve">Participants liked the hands-on activities of the day also enjoyed the creativity of the groups on the online chatbot development tool. As an area of improvement, participants wanted more time on hands on sections.</w:t>
-      </w:r>
-    </w:p>
-    <w:bookmarkEnd w:id="109"/>
-    <w:bookmarkStart w:id="110" w:name="cepeh-training-event-2"/>
+    <w:bookmarkStart w:id="109" w:name="cepeh-training-event-2"/>
     <w:p>
       <w:pPr>
         <w:pStyle w:val="Heading2"/>
@@ -5462,48 +5409,48 @@
         <w:t xml:space="preserve">In summary, most participants were undergraduate students with novice experience, happy with the training event location, felt the sessions were relevant to them, and most shared the event with their colleagues. The values of co-creation, chatbots in healthcare, and taking patient history were bestowed to students in an engaging and well-received manner. Notably, the highest ratings were for staff friendliness which is key to engagement and consistent interaction throughout the intense and long 5-day duration. The sessions were recorded there for the online recordings may be viewed with higher numbers over the subsequent weeks.</w:t>
       </w:r>
     </w:p>
+    <w:bookmarkEnd w:id="109"/>
+    <w:bookmarkStart w:id="110" w:name="Xfbe0176a9640d248bed84e67e7633933d4a804e"/>
+    <w:p>
+      <w:pPr>
+        <w:pStyle w:val="Heading2"/>
+      </w:pPr>
+      <w:r>
+        <w:rPr>
+          <w:rStyle w:val="SectionNumber"/>
+        </w:rPr>
+        <w:t xml:space="preserve">5.3</w:t>
+      </w:r>
+      <w:r>
+        <w:tab/>
+      </w:r>
+      <w:r>
+        <w:t xml:space="preserve"># bibliography: [bibliography/references.bib, bibliography/additional-references.bib]</w:t>
+      </w:r>
+    </w:p>
     <w:bookmarkEnd w:id="110"/>
-    <w:bookmarkStart w:id="111" w:name="Xfbe0176a9640d248bed84e67e7633933d4a804e"/>
-    <w:p>
-      <w:pPr>
-        <w:pStyle w:val="Heading2"/>
-      </w:pPr>
-      <w:r>
-        <w:rPr>
-          <w:rStyle w:val="SectionNumber"/>
-        </w:rPr>
-        <w:t xml:space="preserve">5.3</w:t>
-      </w:r>
-      <w:r>
-        <w:tab/>
-      </w:r>
-      <w:r>
-        <w:t xml:space="preserve"># bibliography: [bibliography/references.bib, bibliography/additional-references.bib]</w:t>
-      </w:r>
-    </w:p>
     <w:bookmarkEnd w:id="111"/>
+    <w:bookmarkStart w:id="112" w:name="appendix"/>
+    <w:p>
+      <w:pPr>
+        <w:pStyle w:val="Heading1"/>
+      </w:pPr>
+      <w:r>
+        <w:t xml:space="preserve">Appendix</w:t>
+      </w:r>
+    </w:p>
     <w:bookmarkEnd w:id="112"/>
-    <w:bookmarkStart w:id="113" w:name="appendix"/>
+    <w:bookmarkStart w:id="113" w:name="appendix-appendix"/>
     <w:p>
       <w:pPr>
         <w:pStyle w:val="Heading1"/>
       </w:pPr>
       <w:r>
-        <w:t xml:space="preserve">Appendix</w:t>
+        <w:t xml:space="preserve">(APPENDIX) Appendix</w:t>
       </w:r>
     </w:p>
     <w:bookmarkEnd w:id="113"/>
-    <w:bookmarkStart w:id="114" w:name="appendix-appendix"/>
-    <w:p>
-      <w:pPr>
-        <w:pStyle w:val="Heading1"/>
-      </w:pPr>
-      <w:r>
-        <w:t xml:space="preserve">(APPENDIX) Appendix</w:t>
-      </w:r>
-    </w:p>
-    <w:bookmarkEnd w:id="114"/>
-    <w:bookmarkStart w:id="115" w:name="the-first-appendix"/>
+    <w:bookmarkStart w:id="114" w:name="the-first-appendix"/>
     <w:p>
       <w:pPr>
         <w:pStyle w:val="Heading1"/>
@@ -5586,19 +5533,19 @@
         <w:t xml:space="preserve">:</w:t>
       </w:r>
     </w:p>
+    <w:bookmarkEnd w:id="114"/>
+    <w:bookmarkStart w:id="116" w:name="references"/>
+    <w:p>
+      <w:pPr>
+        <w:pStyle w:val="Heading1"/>
+      </w:pPr>
+      <w:r>
+        <w:t xml:space="preserve">References</w:t>
+      </w:r>
+    </w:p>
+    <w:bookmarkStart w:id="115" w:name="refs"/>
     <w:bookmarkEnd w:id="115"/>
-    <w:bookmarkStart w:id="117" w:name="references"/>
-    <w:p>
-      <w:pPr>
-        <w:pStyle w:val="Heading1"/>
-      </w:pPr>
-      <w:r>
-        <w:t xml:space="preserve">References</w:t>
-      </w:r>
-    </w:p>
-    <w:bookmarkStart w:id="116" w:name="refs"/>
     <w:bookmarkEnd w:id="116"/>
-    <w:bookmarkEnd w:id="117"/>
     <w:sectPr/>
   </w:body>
 </w:document>

</xml_diff>

<commit_message>
all good. done for today. 29/12/22 2320pm
</commit_message>
<xml_diff>
--- a/docs/_main.docx
+++ b/docs/_main.docx
@@ -4760,7 +4760,7 @@
     </w:p>
     <w:bookmarkEnd w:id="92"/>
     <w:bookmarkEnd w:id="93"/>
-    <w:bookmarkStart w:id="117" w:name="cepeh-focus-group-discussion-analysis"/>
+    <w:bookmarkStart w:id="114" w:name="cepeh-focus-group-discussion-analysis"/>
     <w:p>
       <w:pPr>
         <w:pStyle w:val="Heading1"/>
@@ -4783,23 +4783,65 @@
         <w:pStyle w:val="FirstParagraph"/>
       </w:pPr>
       <w:r>
-        <w:t xml:space="preserve">The focus group discussions provided a lot of feedback for how the participants experienced their interactions with the chatbots, and how the CEPEH team can improve them, improve the design and development processes, and improve uptake and sharing.</w:t>
-      </w:r>
-    </w:p>
-    <w:p>
-      <w:pPr>
-        <w:pStyle w:val="BodyText"/>
-      </w:pPr>
-      <w:r>
-        <w:t xml:space="preserve">One method of analysing this data is with use of text mining and data manipulation, creating word clouds, sentiment analysis, and using a model which can distinguish the unique themes in text, and highlights for us what text is used to create these themes.</w:t>
-      </w:r>
-    </w:p>
-    <w:p>
-      <w:pPr>
-        <w:pStyle w:val="BodyText"/>
-      </w:pPr>
-      <w:r>
-        <w:t xml:space="preserve">Therefore, we have created a model to allow efficient and intelligent analysis of this open/free focus group data.</w:t>
+        <w:t xml:space="preserve">The focus group discussions provided a lot of feedback for how the</w:t>
+      </w:r>
+      <w:r>
+        <w:t xml:space="preserve"> </w:t>
+      </w:r>
+      <w:r>
+        <w:t xml:space="preserve">participants experienced their interactions with the chatbots, and how</w:t>
+      </w:r>
+      <w:r>
+        <w:t xml:space="preserve"> </w:t>
+      </w:r>
+      <w:r>
+        <w:t xml:space="preserve">the CEPEH team can improve them, improve the design and development</w:t>
+      </w:r>
+      <w:r>
+        <w:t xml:space="preserve"> </w:t>
+      </w:r>
+      <w:r>
+        <w:t xml:space="preserve">processes, and improve uptake and sharing.</w:t>
+      </w:r>
+    </w:p>
+    <w:p>
+      <w:pPr>
+        <w:pStyle w:val="BodyText"/>
+      </w:pPr>
+      <w:r>
+        <w:t xml:space="preserve">One method of analysing this data is with use of text mining and data</w:t>
+      </w:r>
+      <w:r>
+        <w:t xml:space="preserve"> </w:t>
+      </w:r>
+      <w:r>
+        <w:t xml:space="preserve">manipulation, creating word clouds, sentiment analysis, and using a</w:t>
+      </w:r>
+      <w:r>
+        <w:t xml:space="preserve"> </w:t>
+      </w:r>
+      <w:r>
+        <w:t xml:space="preserve">model which can distinguish the unique themes in text, and highlights</w:t>
+      </w:r>
+      <w:r>
+        <w:t xml:space="preserve"> </w:t>
+      </w:r>
+      <w:r>
+        <w:t xml:space="preserve">for us what text is used to create these themes.</w:t>
+      </w:r>
+    </w:p>
+    <w:p>
+      <w:pPr>
+        <w:pStyle w:val="BodyText"/>
+      </w:pPr>
+      <w:r>
+        <w:t xml:space="preserve">Therefore, we have created a model to allow efficient and intelligent</w:t>
+      </w:r>
+      <w:r>
+        <w:t xml:space="preserve"> </w:t>
+      </w:r>
+      <w:r>
+        <w:t xml:space="preserve">analysis of this open/free focus group data.</w:t>
       </w:r>
     </w:p>
     <w:bookmarkStart w:id="95" w:name="tokenising"/>
@@ -4834,21 +4876,45 @@
         <w:t xml:space="preserve">“</w:t>
       </w:r>
       <w:r>
-        <w:t xml:space="preserve">a meaningful unit of text, most often a word, that we are interested in using for further analysis</w:t>
+        <w:t xml:space="preserve">a meaningful</w:t>
+      </w:r>
+      <w:r>
+        <w:t xml:space="preserve"> </w:t>
+      </w:r>
+      <w:r>
+        <w:t xml:space="preserve">unit of text, most often a word, that we are interested in using for</w:t>
+      </w:r>
+      <w:r>
+        <w:t xml:space="preserve"> </w:t>
+      </w:r>
+      <w:r>
+        <w:t xml:space="preserve">further analysis</w:t>
       </w:r>
       <w:r>
         <w:t xml:space="preserve">”</w:t>
       </w:r>
       <w:r>
-        <w:t xml:space="preserve">. For each word we give it a property that we can call upon later.</w:t>
-      </w:r>
-    </w:p>
-    <w:p>
-      <w:pPr>
-        <w:pStyle w:val="BodyText"/>
-      </w:pPr>
-      <w:r>
-        <w:t xml:space="preserve">The data manipulation for this included removing punctuation, converting to lower-case, and setting word type to word (and not such types as</w:t>
+        <w:t xml:space="preserve">. For each word we give it a property that we can call</w:t>
+      </w:r>
+      <w:r>
+        <w:t xml:space="preserve"> </w:t>
+      </w:r>
+      <w:r>
+        <w:t xml:space="preserve">upon later.</w:t>
+      </w:r>
+    </w:p>
+    <w:p>
+      <w:pPr>
+        <w:pStyle w:val="BodyText"/>
+      </w:pPr>
+      <w:r>
+        <w:t xml:space="preserve">The data manipulation for this included removing punctuation, converting</w:t>
+      </w:r>
+      <w:r>
+        <w:t xml:space="preserve"> </w:t>
+      </w:r>
+      <w:r>
+        <w:t xml:space="preserve">to lower-case, and setting word type to word (and not such types as</w:t>
       </w:r>
       <w:r>
         <w:t xml:space="preserve"> </w:t>
@@ -4937,7 +5003,13 @@
         <w:pStyle w:val="FirstParagraph"/>
       </w:pPr>
       <w:r>
-        <w:t xml:space="preserve">The model then removed words with meaningless function. These are called stop words. Words like</w:t>
+        <w:t xml:space="preserve">The model then removed words with meaningless function. These are called</w:t>
+      </w:r>
+      <w:r>
+        <w:t xml:space="preserve"> </w:t>
+      </w:r>
+      <w:r>
+        <w:t xml:space="preserve">stop words. Words like</w:t>
       </w:r>
       <w:r>
         <w:t xml:space="preserve"> </w:t>
@@ -4988,165 +5060,292 @@
         <w:t xml:space="preserve"> </w:t>
       </w:r>
       <w:r>
-        <w:t xml:space="preserve">are the most frequent words found, technically, but are of little interest to us.</w:t>
-      </w:r>
-    </w:p>
-    <w:p>
-      <w:pPr>
-        <w:pStyle w:val="BodyText"/>
-      </w:pPr>
-      <w:r>
-        <w:t xml:space="preserve">We also created a custom list of stop words for CEPEH. We know participants may mention other objects, and the list was as followed: found; chatbot; chatbots; presentation.</w:t>
-      </w:r>
-    </w:p>
-    <w:p>
-      <w:pPr>
-        <w:pStyle w:val="BodyText"/>
-      </w:pPr>
-      <w:r>
-        <w:t xml:space="preserve">The data was ready for analysis by the model. We ordered it to find the most frequent words.</w:t>
-      </w:r>
-    </w:p>
-    <w:p>
-      <w:pPr>
-        <w:pStyle w:val="SourceCode"/>
-      </w:pPr>
-      <w:r>
-        <w:rPr>
-          <w:rStyle w:val="VerbatimChar"/>
-        </w:rPr>
-        <w:t xml:space="preserve">## # A tibble: 384 × 3</w:t>
-      </w:r>
-      <w:r>
-        <w:br/>
-      </w:r>
-      <w:r>
-        <w:rPr>
-          <w:rStyle w:val="VerbatimChar"/>
-        </w:rPr>
-        <w:t xml:space="preserve">## # Groups:   doc_id [1]</w:t>
-      </w:r>
-      <w:r>
-        <w:br/>
-      </w:r>
-      <w:r>
-        <w:rPr>
-          <w:rStyle w:val="VerbatimChar"/>
-        </w:rPr>
-        <w:t xml:space="preserve">##    doc_id word            n</w:t>
-      </w:r>
-      <w:r>
-        <w:br/>
-      </w:r>
-      <w:r>
-        <w:rPr>
-          <w:rStyle w:val="VerbatimChar"/>
-        </w:rPr>
-        <w:t xml:space="preserve">##    &lt;fct&gt;  &lt;chr&gt;       &lt;int&gt;</w:t>
-      </w:r>
-      <w:r>
-        <w:br/>
-      </w:r>
-      <w:r>
-        <w:rPr>
-          <w:rStyle w:val="VerbatimChar"/>
-        </w:rPr>
-        <w:t xml:space="preserve">##  1 1      information    11</w:t>
-      </w:r>
-      <w:r>
-        <w:br/>
-      </w:r>
-      <w:r>
-        <w:rPr>
-          <w:rStyle w:val="VerbatimChar"/>
-        </w:rPr>
-        <w:t xml:space="preserve">##  2 1      helpful         8</w:t>
-      </w:r>
-      <w:r>
-        <w:br/>
-      </w:r>
-      <w:r>
-        <w:rPr>
-          <w:rStyle w:val="VerbatimChar"/>
-        </w:rPr>
-        <w:t xml:space="preserve">##  3 1      understand      8</w:t>
-      </w:r>
-      <w:r>
-        <w:br/>
-      </w:r>
-      <w:r>
-        <w:rPr>
-          <w:rStyle w:val="VerbatimChar"/>
-        </w:rPr>
-        <w:t xml:space="preserve">##  4 1      idea            7</w:t>
-      </w:r>
-      <w:r>
-        <w:br/>
-      </w:r>
-      <w:r>
-        <w:rPr>
-          <w:rStyle w:val="VerbatimChar"/>
-        </w:rPr>
-        <w:t xml:space="preserve">##  5 1      ideas           7</w:t>
-      </w:r>
-      <w:r>
-        <w:br/>
-      </w:r>
-      <w:r>
-        <w:rPr>
-          <w:rStyle w:val="VerbatimChar"/>
-        </w:rPr>
-        <w:t xml:space="preserve">##  6 1      workshop        7</w:t>
-      </w:r>
-      <w:r>
-        <w:br/>
-      </w:r>
-      <w:r>
-        <w:rPr>
-          <w:rStyle w:val="VerbatimChar"/>
-        </w:rPr>
-        <w:t xml:space="preserve">##  7 1      beginning       6</w:t>
-      </w:r>
-      <w:r>
-        <w:br/>
-      </w:r>
-      <w:r>
-        <w:rPr>
-          <w:rStyle w:val="VerbatimChar"/>
-        </w:rPr>
-        <w:t xml:space="preserve">##  8 1      dont            6</w:t>
-      </w:r>
-      <w:r>
-        <w:br/>
-      </w:r>
-      <w:r>
-        <w:rPr>
-          <w:rStyle w:val="VerbatimChar"/>
-        </w:rPr>
-        <w:t xml:space="preserve">##  9 1      medical         6</w:t>
-      </w:r>
-      <w:r>
-        <w:br/>
-      </w:r>
-      <w:r>
-        <w:rPr>
-          <w:rStyle w:val="VerbatimChar"/>
-        </w:rPr>
-        <w:t xml:space="preserve">## 10 1      technology      6</w:t>
-      </w:r>
-      <w:r>
-        <w:br/>
-      </w:r>
-      <w:r>
-        <w:rPr>
-          <w:rStyle w:val="VerbatimChar"/>
-        </w:rPr>
-        <w:t xml:space="preserve">## # … with 374 more rows</w:t>
+        <w:t xml:space="preserve">are the most frequent words</w:t>
+      </w:r>
+      <w:r>
+        <w:t xml:space="preserve"> </w:t>
+      </w:r>
+      <w:r>
+        <w:t xml:space="preserve">found, technically, but are of little interest to us.</w:t>
+      </w:r>
+    </w:p>
+    <w:p>
+      <w:pPr>
+        <w:pStyle w:val="BodyText"/>
+      </w:pPr>
+      <w:r>
+        <w:t xml:space="preserve">We also created a custom list of stop words for CEPEH. We know</w:t>
+      </w:r>
+      <w:r>
+        <w:t xml:space="preserve"> </w:t>
+      </w:r>
+      <w:r>
+        <w:t xml:space="preserve">participants may mention other objects, and the list was as followed:</w:t>
+      </w:r>
+      <w:r>
+        <w:t xml:space="preserve"> </w:t>
+      </w:r>
+      <w:r>
+        <w:t xml:space="preserve">found; chatbot; chatbots; presentation.</w:t>
+      </w:r>
+    </w:p>
+    <w:p>
+      <w:pPr>
+        <w:pStyle w:val="BodyText"/>
+      </w:pPr>
+      <w:r>
+        <w:t xml:space="preserve">The data was ready for analysis by the model. We ordered it to find the</w:t>
+      </w:r>
+      <w:r>
+        <w:t xml:space="preserve"> </w:t>
+      </w:r>
+      <w:r>
+        <w:t xml:space="preserve">most frequent words. Below is a table with the 6 frequently occurring</w:t>
+      </w:r>
+      <w:r>
+        <w:t xml:space="preserve"> </w:t>
+      </w:r>
+      <w:r>
+        <w:t xml:space="preserve">words, showing how Stop words have now been filtered.</w:t>
+      </w:r>
+    </w:p>
+    <w:tbl>
+      <w:tblPr>
+        <w:tblStyle w:val="Table"/>
+        <w:tblW w:type="auto" w:w="0"/>
+        <w:tblLook w:firstRow="1" w:lastRow="0" w:firstColumn="0" w:lastColumn="0" w:noHBand="0" w:noVBand="0" w:val="0020"/>
+      </w:tblPr>
+      <w:tblGrid>
+        <w:gridCol w:w="3960"/>
+        <w:gridCol w:w="3960"/>
+      </w:tblGrid>
+      <w:tr>
+        <w:trPr>
+          <w:tblHeader w:val="true"/>
+        </w:trPr>
+        <w:tc>
+          <w:tcPr/>
+          <w:p>
+            <w:pPr>
+              <w:pStyle w:val="Compact"/>
+              <w:jc w:val="left"/>
+            </w:pPr>
+            <w:r>
+              <w:t xml:space="preserve">word</w:t>
+            </w:r>
+          </w:p>
+        </w:tc>
+        <w:tc>
+          <w:tcPr/>
+          <w:p>
+            <w:pPr>
+              <w:pStyle w:val="Compact"/>
+              <w:jc w:val="right"/>
+            </w:pPr>
+            <w:r>
+              <w:t xml:space="preserve">n</w:t>
+            </w:r>
+          </w:p>
+        </w:tc>
+      </w:tr>
+      <w:tr>
+        <w:tc>
+          <w:tcPr/>
+          <w:p>
+            <w:pPr>
+              <w:pStyle w:val="Compact"/>
+              <w:jc w:val="left"/>
+            </w:pPr>
+            <w:r>
+              <w:t xml:space="preserve">information</w:t>
+            </w:r>
+          </w:p>
+        </w:tc>
+        <w:tc>
+          <w:tcPr/>
+          <w:p>
+            <w:pPr>
+              <w:pStyle w:val="Compact"/>
+              <w:jc w:val="right"/>
+            </w:pPr>
+            <w:r>
+              <w:t xml:space="preserve">11</w:t>
+            </w:r>
+          </w:p>
+        </w:tc>
+      </w:tr>
+      <w:tr>
+        <w:tc>
+          <w:tcPr/>
+          <w:p>
+            <w:pPr>
+              <w:pStyle w:val="Compact"/>
+              <w:jc w:val="left"/>
+            </w:pPr>
+            <w:r>
+              <w:t xml:space="preserve">helpful</w:t>
+            </w:r>
+          </w:p>
+        </w:tc>
+        <w:tc>
+          <w:tcPr/>
+          <w:p>
+            <w:pPr>
+              <w:pStyle w:val="Compact"/>
+              <w:jc w:val="right"/>
+            </w:pPr>
+            <w:r>
+              <w:t xml:space="preserve">8</w:t>
+            </w:r>
+          </w:p>
+        </w:tc>
+      </w:tr>
+      <w:tr>
+        <w:tc>
+          <w:tcPr/>
+          <w:p>
+            <w:pPr>
+              <w:pStyle w:val="Compact"/>
+              <w:jc w:val="left"/>
+            </w:pPr>
+            <w:r>
+              <w:t xml:space="preserve">understand</w:t>
+            </w:r>
+          </w:p>
+        </w:tc>
+        <w:tc>
+          <w:tcPr/>
+          <w:p>
+            <w:pPr>
+              <w:pStyle w:val="Compact"/>
+              <w:jc w:val="right"/>
+            </w:pPr>
+            <w:r>
+              <w:t xml:space="preserve">8</w:t>
+            </w:r>
+          </w:p>
+        </w:tc>
+      </w:tr>
+      <w:tr>
+        <w:tc>
+          <w:tcPr/>
+          <w:p>
+            <w:pPr>
+              <w:pStyle w:val="Compact"/>
+              <w:jc w:val="left"/>
+            </w:pPr>
+            <w:r>
+              <w:t xml:space="preserve">idea</w:t>
+            </w:r>
+          </w:p>
+        </w:tc>
+        <w:tc>
+          <w:tcPr/>
+          <w:p>
+            <w:pPr>
+              <w:pStyle w:val="Compact"/>
+              <w:jc w:val="right"/>
+            </w:pPr>
+            <w:r>
+              <w:t xml:space="preserve">7</w:t>
+            </w:r>
+          </w:p>
+        </w:tc>
+      </w:tr>
+      <w:tr>
+        <w:tc>
+          <w:tcPr/>
+          <w:p>
+            <w:pPr>
+              <w:pStyle w:val="Compact"/>
+              <w:jc w:val="left"/>
+            </w:pPr>
+            <w:r>
+              <w:t xml:space="preserve">ideas</w:t>
+            </w:r>
+          </w:p>
+        </w:tc>
+        <w:tc>
+          <w:tcPr/>
+          <w:p>
+            <w:pPr>
+              <w:pStyle w:val="Compact"/>
+              <w:jc w:val="right"/>
+            </w:pPr>
+            <w:r>
+              <w:t xml:space="preserve">7</w:t>
+            </w:r>
+          </w:p>
+        </w:tc>
+      </w:tr>
+      <w:tr>
+        <w:tc>
+          <w:tcPr/>
+          <w:p>
+            <w:pPr>
+              <w:pStyle w:val="Compact"/>
+              <w:jc w:val="left"/>
+            </w:pPr>
+            <w:r>
+              <w:t xml:space="preserve">lot</w:t>
+            </w:r>
+          </w:p>
+        </w:tc>
+        <w:tc>
+          <w:tcPr/>
+          <w:p>
+            <w:pPr>
+              <w:pStyle w:val="Compact"/>
+              <w:jc w:val="right"/>
+            </w:pPr>
+            <w:r>
+              <w:t xml:space="preserve">7</w:t>
+            </w:r>
+          </w:p>
+        </w:tc>
+      </w:tr>
+    </w:tbl>
+    <w:p>
+      <w:pPr>
+        <w:pStyle w:val="BodyText"/>
+      </w:pPr>
+      <w:r>
+        <w:t xml:space="preserve">This word list can then be used for sentiment analysis, (see</w:t>
+      </w:r>
+      <w:r>
+        <w:t xml:space="preserve"> </w:t>
+      </w:r>
+      <w:r>
+        <w:rPr>
+          <w:iCs/>
+          <w:i/>
+        </w:rPr>
+        <w:t xml:space="preserve">Sentiment</w:t>
+      </w:r>
+      <w:r>
+        <w:rPr>
+          <w:iCs/>
+          <w:i/>
+        </w:rPr>
+        <w:t xml:space="preserve"> </w:t>
+      </w:r>
+      <w:r>
+        <w:rPr>
+          <w:iCs/>
+          <w:i/>
+        </w:rPr>
+        <w:t xml:space="preserve">Analysis</w:t>
+      </w:r>
+      <w:r>
+        <w:t xml:space="preserve"> </w:t>
+      </w:r>
+      <w:r>
+        <w:t xml:space="preserve">section), in addition to frequency of words.</w:t>
       </w:r>
     </w:p>
     <w:bookmarkEnd w:id="94"/>
     <w:bookmarkEnd w:id="95"/>
-    <w:bookmarkStart w:id="107" w:name="plotting-word-frequencies---bar-graphs"/>
+    <w:bookmarkStart w:id="104" w:name="plotting-word-frequencies---bar-graphs"/>
     <w:p>
       <w:pPr>
         <w:pStyle w:val="Heading2"/>
@@ -5169,7 +5368,31 @@
         <w:pStyle w:val="FirstParagraph"/>
       </w:pPr>
       <w:r>
-        <w:t xml:space="preserve">With this information a Bar graph of top words from the participants in the FGD can be rendered.</w:t>
+        <w:t xml:space="preserve">With this information a Bar graph of top words from the participants in</w:t>
+      </w:r>
+      <w:r>
+        <w:t xml:space="preserve"> </w:t>
+      </w:r>
+      <w:r>
+        <w:t xml:space="preserve">the FGD can be rendered and after some modifications, a graph of the top</w:t>
+      </w:r>
+      <w:r>
+        <w:t xml:space="preserve"> </w:t>
+      </w:r>
+      <w:r>
+        <w:t xml:space="preserve">35 words is produced, with better aesthetics.The most frequent words</w:t>
+      </w:r>
+      <w:r>
+        <w:t xml:space="preserve"> </w:t>
+      </w:r>
+      <w:r>
+        <w:t xml:space="preserve">present in focus group discussions after using the 4 chatbots, are in</w:t>
+      </w:r>
+      <w:r>
+        <w:t xml:space="preserve"> </w:t>
+      </w:r>
+      <w:r>
+        <w:t xml:space="preserve">the Figure below.</w:t>
       </w:r>
     </w:p>
     <w:p>
@@ -5186,7 +5409,7 @@
               <a:graphicData uri="http://schemas.openxmlformats.org/drawingml/2006/picture">
                 <pic:pic>
                   <pic:nvPicPr>
-                    <pic:cNvPr descr="_main_files/figure-docx/FREQ%20words%20bar%20graph-1.png" id="98" name="Picture"/>
+                    <pic:cNvPr descr="_main_files/figure-docx/unnamed-chunk-7-1.png" id="98" name="Picture"/>
                     <pic:cNvPicPr>
                       <a:picLocks noChangeArrowheads="1" noChangeAspect="1"/>
                     </pic:cNvPicPr>
@@ -5224,7 +5447,84 @@
         <w:pStyle w:val="BodyText"/>
       </w:pPr>
       <w:r>
-        <w:t xml:space="preserve">and after some modifications, a graph of the top 35 words is produced, with better aesthetics.The most frequent words present in focus group discussions after using the 4 chatbots, are in the Figure below.</w:t>
+        <w:t xml:space="preserve">We are able to get a general picture of the sentiments, intensities, and</w:t>
+      </w:r>
+      <w:r>
+        <w:t xml:space="preserve"> </w:t>
+      </w:r>
+      <w:r>
+        <w:t xml:space="preserve">concerns which would be immediately occurring when plotted. However, the</w:t>
+      </w:r>
+    </w:p>
+    <w:bookmarkStart w:id="99" w:name="normalised-frequency"/>
+    <w:p>
+      <w:pPr>
+        <w:pStyle w:val="Heading3"/>
+      </w:pPr>
+      <w:r>
+        <w:rPr>
+          <w:rStyle w:val="SectionNumber"/>
+        </w:rPr>
+        <w:t xml:space="preserve">3.2.1</w:t>
+      </w:r>
+      <w:r>
+        <w:tab/>
+      </w:r>
+      <w:r>
+        <w:t xml:space="preserve">Normalised frequency</w:t>
+      </w:r>
+    </w:p>
+    <w:p>
+      <w:pPr>
+        <w:pStyle w:val="FirstParagraph"/>
+      </w:pPr>
+      <w:r>
+        <w:t xml:space="preserve">A better way to understand this data is to normalise the frequency of</w:t>
+      </w:r>
+      <w:r>
+        <w:t xml:space="preserve"> </w:t>
+      </w:r>
+      <w:r>
+        <w:t xml:space="preserve">occurrences in accordance with the source text. The raw text had 2827</w:t>
+      </w:r>
+      <w:r>
+        <w:t xml:space="preserve"> </w:t>
+      </w:r>
+      <w:r>
+        <w:t xml:space="preserve">words in total. Therefore we can mutate the ratios to reflect this.</w:t>
+      </w:r>
+    </w:p>
+    <w:bookmarkEnd w:id="99"/>
+    <w:bookmarkStart w:id="103" w:name="plotting-normalised-frequency"/>
+    <w:p>
+      <w:pPr>
+        <w:pStyle w:val="Heading3"/>
+      </w:pPr>
+      <w:r>
+        <w:rPr>
+          <w:rStyle w:val="SectionNumber"/>
+        </w:rPr>
+        <w:t xml:space="preserve">3.2.2</w:t>
+      </w:r>
+      <w:r>
+        <w:tab/>
+      </w:r>
+      <w:r>
+        <w:t xml:space="preserve">Plotting normalised frequency</w:t>
+      </w:r>
+    </w:p>
+    <w:p>
+      <w:pPr>
+        <w:pStyle w:val="FirstParagraph"/>
+      </w:pPr>
+      <w:r>
+        <w:t xml:space="preserve">Now we can plot, for example, the 20 most frequent words when normalised</w:t>
+      </w:r>
+      <w:r>
+        <w:t xml:space="preserve"> </w:t>
+      </w:r>
+      <w:r>
+        <w:t xml:space="preserve">by the source text.</w:t>
       </w:r>
     </w:p>
     <w:p>
@@ -5236,18 +5536,18 @@
           <wp:inline>
             <wp:extent cx="4620126" cy="3696101"/>
             <wp:effectExtent b="0" l="0" r="0" t="0"/>
-            <wp:docPr descr="" title="" id="100" name="Picture"/>
+            <wp:docPr descr="" title="" id="101" name="Picture"/>
             <a:graphic>
               <a:graphicData uri="http://schemas.openxmlformats.org/drawingml/2006/picture">
                 <pic:pic>
                   <pic:nvPicPr>
-                    <pic:cNvPr descr="_main_files/figure-docx/unnamed-chunk-7-1.png" id="101" name="Picture"/>
+                    <pic:cNvPr descr="_main_files/figure-docx/CEPEH%20MOST%20FREQ-1.png" id="102" name="Picture"/>
                     <pic:cNvPicPr>
                       <a:picLocks noChangeArrowheads="1" noChangeAspect="1"/>
                     </pic:cNvPicPr>
                   </pic:nvPicPr>
                   <pic:blipFill>
-                    <a:blip r:embed="rId99"/>
+                    <a:blip r:embed="rId100"/>
                     <a:stretch>
                       <a:fillRect/>
                     </a:stretch>
@@ -5279,25 +5579,45 @@
         <w:pStyle w:val="BodyText"/>
       </w:pPr>
       <w:r>
-        <w:t xml:space="preserve">Although the frequency is not high for each word, we are able to get a general picture of the sentiments, intensities, and concerns which would be immediately occurring when plotted.</w:t>
-      </w:r>
-    </w:p>
-    <w:bookmarkStart w:id="102" w:name="normalised-frequency"/>
-    <w:p>
-      <w:pPr>
-        <w:pStyle w:val="Heading3"/>
+        <w:t xml:space="preserve">In summary, this understanding of frequent words can help to understand</w:t>
+      </w:r>
+      <w:r>
+        <w:t xml:space="preserve"> </w:t>
+      </w:r>
+      <w:r>
+        <w:t xml:space="preserve">common concurrences and extrapolate to a larger audience. If scope and</w:t>
+      </w:r>
+      <w:r>
+        <w:t xml:space="preserve"> </w:t>
+      </w:r>
+      <w:r>
+        <w:t xml:space="preserve">impact of CEPEH chatbots increased we can understand the type of themes</w:t>
+      </w:r>
+      <w:r>
+        <w:t xml:space="preserve"> </w:t>
+      </w:r>
+      <w:r>
+        <w:t xml:space="preserve">and trends may occur, based on such FGD analysis.</w:t>
+      </w:r>
+    </w:p>
+    <w:bookmarkEnd w:id="103"/>
+    <w:bookmarkEnd w:id="104"/>
+    <w:bookmarkStart w:id="112" w:name="word-clouds"/>
+    <w:p>
+      <w:pPr>
+        <w:pStyle w:val="Heading2"/>
       </w:pPr>
       <w:r>
         <w:rPr>
           <w:rStyle w:val="SectionNumber"/>
         </w:rPr>
-        <w:t xml:space="preserve">3.2.1</w:t>
+        <w:t xml:space="preserve">3.3</w:t>
       </w:r>
       <w:r>
         <w:tab/>
       </w:r>
       <w:r>
-        <w:t xml:space="preserve">Normalised frequency</w:t>
+        <w:t xml:space="preserve">Word clouds</w:t>
       </w:r>
     </w:p>
     <w:p>
@@ -5305,34 +5625,31 @@
         <w:pStyle w:val="FirstParagraph"/>
       </w:pPr>
       <w:r>
-        <w:t xml:space="preserve">A better way to understand this data is to normalise the frequency of occurrences in accordance with the source text. The raw text had 2827 words in total. Therefore we can mutate the ratios to reflect this.</w:t>
-      </w:r>
-    </w:p>
-    <w:bookmarkEnd w:id="102"/>
-    <w:bookmarkStart w:id="106" w:name="plotting-normalised-frequency"/>
-    <w:p>
-      <w:pPr>
-        <w:pStyle w:val="Heading3"/>
-      </w:pPr>
-      <w:r>
-        <w:rPr>
-          <w:rStyle w:val="SectionNumber"/>
-        </w:rPr>
-        <w:t xml:space="preserve">3.2.2</w:t>
-      </w:r>
-      <w:r>
-        <w:tab/>
-      </w:r>
-      <w:r>
-        <w:t xml:space="preserve">Plotting normalised frequency</w:t>
-      </w:r>
-    </w:p>
-    <w:p>
-      <w:pPr>
-        <w:pStyle w:val="FirstParagraph"/>
-      </w:pPr>
-      <w:r>
-        <w:t xml:space="preserve">Now we can plot, for example, the 20 most frequent words when normalised by the source text.</w:t>
+        <w:t xml:space="preserve">To visualise the most frequent words in another format, below is a word</w:t>
+      </w:r>
+      <w:r>
+        <w:t xml:space="preserve"> </w:t>
+      </w:r>
+      <w:r>
+        <w:t xml:space="preserve">cloud which presents the word size to indicate the frequency- words that</w:t>
+      </w:r>
+      <w:r>
+        <w:t xml:space="preserve"> </w:t>
+      </w:r>
+      <w:r>
+        <w:t xml:space="preserve">occur more often being displayed in a larger font size. This has a</w:t>
+      </w:r>
+      <w:r>
+        <w:t xml:space="preserve"> </w:t>
+      </w:r>
+      <w:r>
+        <w:t xml:space="preserve">normalised data frequency in accordance to the FGD source document</w:t>
+      </w:r>
+      <w:r>
+        <w:t xml:space="preserve"> </w:t>
+      </w:r>
+      <w:r>
+        <w:t xml:space="preserve">analysed.</w:t>
       </w:r>
     </w:p>
     <w:p>
@@ -5344,18 +5661,18 @@
           <wp:inline>
             <wp:extent cx="4620126" cy="3696101"/>
             <wp:effectExtent b="0" l="0" r="0" t="0"/>
-            <wp:docPr descr="" title="" id="104" name="Picture"/>
+            <wp:docPr descr="" title="" id="106" name="Picture"/>
             <a:graphic>
               <a:graphicData uri="http://schemas.openxmlformats.org/drawingml/2006/picture">
                 <pic:pic>
                   <pic:nvPicPr>
-                    <pic:cNvPr descr="_main_files/figure-docx/CEPEH%20MOST%20FREQ-1.png" id="105" name="Picture"/>
+                    <pic:cNvPr descr="_main_files/figure-docx/unnamed-chunk-9-1.png" id="107" name="Picture"/>
                     <pic:cNvPicPr>
                       <a:picLocks noChangeArrowheads="1" noChangeAspect="1"/>
                     </pic:cNvPicPr>
                   </pic:nvPicPr>
                   <pic:blipFill>
-                    <a:blip r:embed="rId103"/>
+                    <a:blip r:embed="rId105"/>
                     <a:stretch>
                       <a:fillRect/>
                     </a:stretch>
@@ -5381,31 +5698,97 @@
           </wp:inline>
         </w:drawing>
       </w:r>
-      <w:r>
-        <w:t xml:space="preserve"> </w:t>
-      </w:r>
-      <w:r>
-        <w:t xml:space="preserve">In summary, this understanding of frequent words can help to understand common concurrences and extrapolate to a larger audience. If scope and impact of CEPEH chatbots increased we can understand the type of themes and trends may occur, based on such FGD analysis.</w:t>
-      </w:r>
-    </w:p>
-    <w:bookmarkEnd w:id="106"/>
-    <w:bookmarkEnd w:id="107"/>
-    <w:bookmarkStart w:id="115" w:name="word-clouds"/>
-    <w:p>
-      <w:pPr>
-        <w:pStyle w:val="Heading2"/>
+    </w:p>
+    <w:p>
+      <w:pPr>
+        <w:pStyle w:val="BodyText"/>
+      </w:pPr>
+      <w:r>
+        <w:t xml:space="preserve">We understand the context has been reduced for each word. However, in</w:t>
+      </w:r>
+      <w:r>
+        <w:t xml:space="preserve"> </w:t>
+      </w:r>
+      <w:r>
+        <w:t xml:space="preserve">general there can be categorised positive/negative words from the word</w:t>
+      </w:r>
+      <w:r>
+        <w:t xml:space="preserve"> </w:t>
+      </w:r>
+      <w:r>
+        <w:t xml:space="preserve">cloud: Positive words are- benefit, practical, nice, helpful, learn,</w:t>
+      </w:r>
+      <w:r>
+        <w:t xml:space="preserve"> </w:t>
+      </w:r>
+      <w:r>
+        <w:t xml:space="preserve">ideas, and enjoyed Negative words are- difficult, test (who likes a</w:t>
+      </w:r>
+      <w:r>
+        <w:t xml:space="preserve"> </w:t>
+      </w:r>
+      <w:r>
+        <w:t xml:space="preserve">test?), don’t, and</w:t>
+      </w:r>
+      <w:r>
+        <w:t xml:space="preserve"> </w:t>
+      </w:r>
+      <w:r>
+        <w:t xml:space="preserve">‘</w:t>
+      </w:r>
+      <w:r>
+        <w:t xml:space="preserve">lot</w:t>
+      </w:r>
+      <w:r>
+        <w:t xml:space="preserve">’</w:t>
+      </w:r>
+      <w:r>
+        <w:t xml:space="preserve"> </w:t>
+      </w:r>
+      <w:r>
+        <w:t xml:space="preserve">may be negative if there is a</w:t>
+      </w:r>
+      <w:r>
+        <w:t xml:space="preserve"> </w:t>
+      </w:r>
+      <w:r>
+        <w:t xml:space="preserve">‘</w:t>
+      </w:r>
+      <w:r>
+        <w:t xml:space="preserve">lot</w:t>
+      </w:r>
+      <w:r>
+        <w:t xml:space="preserve">’</w:t>
+      </w:r>
+      <w:r>
+        <w:t xml:space="preserve"> </w:t>
+      </w:r>
+      <w:r>
+        <w:t xml:space="preserve">of</w:t>
+      </w:r>
+      <w:r>
+        <w:t xml:space="preserve"> </w:t>
+      </w:r>
+      <w:r>
+        <w:t xml:space="preserve">information.</w:t>
+      </w:r>
+    </w:p>
+    <w:bookmarkStart w:id="111" w:name="the-vocabulary-of-texts"/>
+    <w:p>
+      <w:pPr>
+        <w:pStyle w:val="Heading3"/>
       </w:pPr>
       <w:r>
         <w:rPr>
           <w:rStyle w:val="SectionNumber"/>
         </w:rPr>
-        <w:t xml:space="preserve">3.3</w:t>
+        <w:t xml:space="preserve">3.3.1</w:t>
       </w:r>
       <w:r>
         <w:tab/>
       </w:r>
       <w:r>
-        <w:t xml:space="preserve">Word clouds</w:t>
+        <w:t xml:space="preserve">The vocabulary of Texts</w:t>
       </w:r>
     </w:p>
     <w:p>
@@ -5413,13 +5796,31 @@
         <w:pStyle w:val="FirstParagraph"/>
       </w:pPr>
       <w:r>
-        <w:t xml:space="preserve">To visualise the most frequent words in another format, below is a word cloud which presents the word size to indicate the frequency- words that occur more often being displayed in a larger font size.</w:t>
-      </w:r>
-      <w:r>
-        <w:t xml:space="preserve"> </w:t>
-      </w:r>
-      <w:r>
-        <w:t xml:space="preserve">This has a normalised data frequency in accordance to the FGD source document analysed.</w:t>
+        <w:t xml:space="preserve">Here is a graph that has plotted the words in places depending on the</w:t>
+      </w:r>
+      <w:r>
+        <w:t xml:space="preserve"> </w:t>
+      </w:r>
+      <w:r>
+        <w:t xml:space="preserve">word frequencies. Additionally, colour hotspots shows how different the</w:t>
+      </w:r>
+      <w:r>
+        <w:t xml:space="preserve"> </w:t>
+      </w:r>
+      <w:r>
+        <w:t xml:space="preserve">frequencies are - darker items are more similar in terms of their</w:t>
+      </w:r>
+      <w:r>
+        <w:t xml:space="preserve"> </w:t>
+      </w:r>
+      <w:r>
+        <w:t xml:space="preserve">frequencies, lighter-coloured ones more frequent in one text compared to</w:t>
+      </w:r>
+      <w:r>
+        <w:t xml:space="preserve"> </w:t>
+      </w:r>
+      <w:r>
+        <w:t xml:space="preserve">the other.</w:t>
       </w:r>
     </w:p>
     <w:p>
@@ -5436,7 +5837,7 @@
               <a:graphicData uri="http://schemas.openxmlformats.org/drawingml/2006/picture">
                 <pic:pic>
                   <pic:nvPicPr>
-                    <pic:cNvPr descr="_main_files/figure-docx/unnamed-chunk-9-1.png" id="110" name="Picture"/>
+                    <pic:cNvPr descr="_main_files/figure-docx/unnamed-chunk-11-1.png" id="110" name="Picture"/>
                     <pic:cNvPicPr>
                       <a:picLocks noChangeArrowheads="1" noChangeAspect="1"/>
                     </pic:cNvPicPr>
@@ -5468,77 +5869,25 @@
           </wp:inline>
         </w:drawing>
       </w:r>
-      <w:r>
-        <w:t xml:space="preserve"> </w:t>
-      </w:r>
-      <w:r>
-        <w:t xml:space="preserve">We understand the context has been reduced for each word. However, in general there can be categorised positive/negative words from the word cloud:</w:t>
-      </w:r>
-      <w:r>
-        <w:t xml:space="preserve"> </w:t>
-      </w:r>
-      <w:r>
-        <w:t xml:space="preserve">Positive words are- benefit, practical, nice, helpful, learn, ideas, and enjoyed</w:t>
-      </w:r>
-      <w:r>
-        <w:t xml:space="preserve"> </w:t>
-      </w:r>
-      <w:r>
-        <w:t xml:space="preserve">Negative words are- difficult, test (who likes a test?), don’t, and</w:t>
-      </w:r>
-      <w:r>
-        <w:t xml:space="preserve"> </w:t>
-      </w:r>
-      <w:r>
-        <w:t xml:space="preserve">‘</w:t>
-      </w:r>
-      <w:r>
-        <w:t xml:space="preserve">lot</w:t>
-      </w:r>
-      <w:r>
-        <w:t xml:space="preserve">’</w:t>
-      </w:r>
-      <w:r>
-        <w:t xml:space="preserve"> </w:t>
-      </w:r>
-      <w:r>
-        <w:t xml:space="preserve">may be negative if there is a</w:t>
-      </w:r>
-      <w:r>
-        <w:t xml:space="preserve"> </w:t>
-      </w:r>
-      <w:r>
-        <w:t xml:space="preserve">‘</w:t>
-      </w:r>
-      <w:r>
-        <w:t xml:space="preserve">lot</w:t>
-      </w:r>
-      <w:r>
-        <w:t xml:space="preserve">’</w:t>
-      </w:r>
-      <w:r>
-        <w:t xml:space="preserve"> </w:t>
-      </w:r>
-      <w:r>
-        <w:t xml:space="preserve">of information.</w:t>
-      </w:r>
-    </w:p>
-    <w:bookmarkStart w:id="114" w:name="the-vocabulary-of-texts"/>
-    <w:p>
-      <w:pPr>
-        <w:pStyle w:val="Heading3"/>
+    </w:p>
+    <w:bookmarkEnd w:id="111"/>
+    <w:bookmarkEnd w:id="112"/>
+    <w:bookmarkStart w:id="113" w:name="sentiment-analysis"/>
+    <w:p>
+      <w:pPr>
+        <w:pStyle w:val="Heading2"/>
       </w:pPr>
       <w:r>
         <w:rPr>
           <w:rStyle w:val="SectionNumber"/>
         </w:rPr>
-        <w:t xml:space="preserve">3.3.1</w:t>
+        <w:t xml:space="preserve">3.4</w:t>
       </w:r>
       <w:r>
         <w:tab/>
       </w:r>
       <w:r>
-        <w:t xml:space="preserve">The vocabulary of Texts</w:t>
+        <w:t xml:space="preserve">Sentiment analysis</w:t>
       </w:r>
     </w:p>
     <w:p>
@@ -5546,88 +5895,25 @@
         <w:pStyle w:val="FirstParagraph"/>
       </w:pPr>
       <w:r>
-        <w:t xml:space="preserve">Here is a graph that has plotted the words in places depending on the word frequencies. Additionally, colour hotspots shows how different the frequencies are - darker items are more similar in terms of their frequencies, lighter-coloured ones more frequent in one text compared to the other.</w:t>
-      </w:r>
-    </w:p>
-    <w:p>
-      <w:pPr>
-        <w:pStyle w:val="BodyText"/>
-      </w:pPr>
-      <w:r>
-        <w:drawing>
-          <wp:inline>
-            <wp:extent cx="4620126" cy="3696101"/>
-            <wp:effectExtent b="0" l="0" r="0" t="0"/>
-            <wp:docPr descr="" title="" id="112" name="Picture"/>
-            <a:graphic>
-              <a:graphicData uri="http://schemas.openxmlformats.org/drawingml/2006/picture">
-                <pic:pic>
-                  <pic:nvPicPr>
-                    <pic:cNvPr descr="_main_files/figure-docx/unnamed-chunk-11-1.png" id="113" name="Picture"/>
-                    <pic:cNvPicPr>
-                      <a:picLocks noChangeArrowheads="1" noChangeAspect="1"/>
-                    </pic:cNvPicPr>
-                  </pic:nvPicPr>
-                  <pic:blipFill>
-                    <a:blip r:embed="rId111"/>
-                    <a:stretch>
-                      <a:fillRect/>
-                    </a:stretch>
-                  </pic:blipFill>
-                  <pic:spPr bwMode="auto">
-                    <a:xfrm>
-                      <a:off x="0" y="0"/>
-                      <a:ext cx="4620126" cy="3696101"/>
-                    </a:xfrm>
-                    <a:prstGeom prst="rect">
-                      <a:avLst/>
-                    </a:prstGeom>
-                    <a:noFill/>
-                    <a:ln w="9525">
-                      <a:noFill/>
-                      <a:headEnd/>
-                      <a:tailEnd/>
-                    </a:ln>
-                  </pic:spPr>
-                </pic:pic>
-              </a:graphicData>
-            </a:graphic>
-          </wp:inline>
-        </w:drawing>
-      </w:r>
-    </w:p>
-    <w:bookmarkEnd w:id="114"/>
-    <w:bookmarkEnd w:id="115"/>
-    <w:bookmarkStart w:id="116" w:name="sentiment-analysis"/>
-    <w:p>
-      <w:pPr>
-        <w:pStyle w:val="Heading2"/>
-      </w:pPr>
-      <w:r>
-        <w:rPr>
-          <w:rStyle w:val="SectionNumber"/>
-        </w:rPr>
-        <w:t xml:space="preserve">3.4</w:t>
-      </w:r>
-      <w:r>
-        <w:tab/>
-      </w:r>
-      <w:r>
-        <w:t xml:space="preserve">Sentiment analysis</w:t>
-      </w:r>
-    </w:p>
-    <w:p>
-      <w:pPr>
-        <w:pStyle w:val="FirstParagraph"/>
-      </w:pPr>
-      <w:r>
-        <w:t xml:space="preserve">What is the sentiment of all participants? What is types of emotional words are being used?</w:t>
-      </w:r>
-      <w:r>
-        <w:t xml:space="preserve"> </w:t>
-      </w:r>
-      <w:r>
-        <w:t xml:space="preserve">The preparation of these words has some use in understanding the frequencies, but their emotional valence are not compared. The table above has the word</w:t>
+        <w:t xml:space="preserve">What is the sentiment of all participants? What is types of emotional</w:t>
+      </w:r>
+      <w:r>
+        <w:t xml:space="preserve"> </w:t>
+      </w:r>
+      <w:r>
+        <w:t xml:space="preserve">words are being used? The preparation of these words has some use in</w:t>
+      </w:r>
+      <w:r>
+        <w:t xml:space="preserve"> </w:t>
+      </w:r>
+      <w:r>
+        <w:t xml:space="preserve">understanding the frequencies, but their emotional valence are not</w:t>
+      </w:r>
+      <w:r>
+        <w:t xml:space="preserve"> </w:t>
+      </w:r>
+      <w:r>
+        <w:t xml:space="preserve">compared. The table above has the word</w:t>
       </w:r>
       <w:r>
         <w:t xml:space="preserve"> </w:t>
@@ -5657,7 +5943,19 @@
         <w:t xml:space="preserve"> </w:t>
       </w:r>
       <w:r>
-        <w:t xml:space="preserve">which has a positive connotation, however there are 386 words, with many having several occurrences.</w:t>
+        <w:t xml:space="preserve">which has a positive</w:t>
+      </w:r>
+      <w:r>
+        <w:t xml:space="preserve"> </w:t>
+      </w:r>
+      <w:r>
+        <w:t xml:space="preserve">connotation, however there are 386 words, with many having several</w:t>
+      </w:r>
+      <w:r>
+        <w:t xml:space="preserve"> </w:t>
+      </w:r>
+      <w:r>
+        <w:t xml:space="preserve">occurrences.</w:t>
       </w:r>
     </w:p>
     <w:p>
@@ -5680,9 +5978,9 @@
         <w:t xml:space="preserve">## 1               38               38</w:t>
       </w:r>
     </w:p>
-    <w:bookmarkEnd w:id="116"/>
-    <w:bookmarkEnd w:id="117"/>
-    <w:bookmarkStart w:id="125" w:name="Discussion"/>
+    <w:bookmarkEnd w:id="113"/>
+    <w:bookmarkEnd w:id="114"/>
+    <w:bookmarkStart w:id="122" w:name="Discussion"/>
     <w:p>
       <w:pPr>
         <w:pStyle w:val="Heading1"/>
@@ -5737,7 +6035,7 @@
         <w:t xml:space="preserve">This was one reason why they were rated positive as they are able to streamline data finding for learners in a format that is understandable and easy to them.</w:t>
       </w:r>
     </w:p>
-    <w:bookmarkStart w:id="121" w:name="quantatative-results"/>
+    <w:bookmarkStart w:id="118" w:name="quantatative-results"/>
     <w:p>
       <w:pPr>
         <w:pStyle w:val="Heading2"/>
@@ -5755,7 +6053,7 @@
         <w:t xml:space="preserve">Quantatative Results</w:t>
       </w:r>
     </w:p>
-    <w:bookmarkStart w:id="120" w:name="cuq"/>
+    <w:bookmarkStart w:id="117" w:name="cuq"/>
     <w:p>
       <w:pPr>
         <w:pStyle w:val="Heading3"/>
@@ -5780,7 +6078,7 @@
       <w:r>
         <w:t xml:space="preserve">Holmes et al. [</w:t>
       </w:r>
-      <w:hyperlink r:id="rId118">
+      <w:hyperlink r:id="rId115">
         <w:r>
           <w:rPr>
             <w:rStyle w:val="Hyperlink"/>
@@ -5797,7 +6095,13 @@
         <w:pStyle w:val="BodyText"/>
       </w:pPr>
       <w:r>
-        <w:t xml:space="preserve">We have calculated both these scores out of 100 to allow the same benchmark, which is 68. A score of 68 is at the centre of the range is thought of as</w:t>
+        <w:t xml:space="preserve">We have calculated both these scores out of 100 to allow the same benchmark, which is 68.</w:t>
+      </w:r>
+      <w:r>
+        <w:t xml:space="preserve"> </w:t>
+      </w:r>
+      <w:r>
+        <w:t xml:space="preserve">A score of 68 is at the centre of the range is thought of as</w:t>
       </w:r>
       <w:r>
         <w:t xml:space="preserve"> </w:t>
@@ -5812,26 +6116,32 @@
         <w:t xml:space="preserve">”</w:t>
       </w:r>
       <w:r>
-        <w:t xml:space="preserve">. The average benchmark for CUQ is 68, and in initial/pilot studies 68 may be considered higher than expected when considering technical issues, less developed user interfaces etc.</w:t>
-      </w:r>
-    </w:p>
-    <w:p>
-      <w:pPr>
-        <w:pStyle w:val="BodyText"/>
-      </w:pPr>
-      <w:r>
-        <w:t xml:space="preserve">Previous studies evaluating chatbots have had similar score. For</w:t>
-      </w:r>
-      <w:r>
-        <w:t xml:space="preserve"> </w:t>
-      </w:r>
-      <w:r>
-        <w:t xml:space="preserve">example, in 2022</w:t>
-      </w:r>
-      <w:r>
-        <w:t xml:space="preserve"> </w:t>
-      </w:r>
-      <w:hyperlink r:id="rId119">
+        <w:t xml:space="preserve">.</w:t>
+      </w:r>
+      <w:r>
+        <w:t xml:space="preserve"> </w:t>
+      </w:r>
+      <w:r>
+        <w:t xml:space="preserve">The average benchmark for CUQ is 68, and in initial/pilot studies 68 may be considered higher than expected when considering technical issues, less developed user interfaces etc.</w:t>
+      </w:r>
+    </w:p>
+    <w:p>
+      <w:pPr>
+        <w:pStyle w:val="BodyText"/>
+      </w:pPr>
+      <w:r>
+        <w:t xml:space="preserve">Previous studies evaluating chatbots have had similar score.</w:t>
+      </w:r>
+      <w:r>
+        <w:t xml:space="preserve"> </w:t>
+      </w:r>
+      <w:r>
+        <w:t xml:space="preserve">For example, in 2022</w:t>
+      </w:r>
+      <w:r>
+        <w:t xml:space="preserve"> </w:t>
+      </w:r>
+      <w:hyperlink r:id="rId116">
         <w:r>
           <w:rPr>
             <w:rStyle w:val="Hyperlink"/>
@@ -5843,24 +6153,151 @@
         <w:t xml:space="preserve"> </w:t>
       </w:r>
       <w:r>
-        <w:t xml:space="preserve">found a</w:t>
-      </w:r>
-      <w:r>
-        <w:t xml:space="preserve"> </w:t>
-      </w:r>
-      <w:r>
-        <w:t xml:space="preserve">physical activity promotion chatbot received 64.5/100, with lowest score</w:t>
-      </w:r>
-      <w:r>
-        <w:t xml:space="preserve"> </w:t>
-      </w:r>
-      <w:r>
-        <w:t xml:space="preserve">at 40.6</w:t>
+        <w:t xml:space="preserve">found a physical activity promotion chatbot received 64.5/100, with lowest score at 40.6</w:t>
+      </w:r>
+    </w:p>
+    <w:bookmarkEnd w:id="117"/>
+    <w:bookmarkEnd w:id="118"/>
+    <w:bookmarkStart w:id="119" w:name="qualatative-results"/>
+    <w:p>
+      <w:pPr>
+        <w:pStyle w:val="Heading2"/>
+      </w:pPr>
+      <w:r>
+        <w:rPr>
+          <w:rStyle w:val="SectionNumber"/>
+        </w:rPr>
+        <w:t xml:space="preserve">4.2</w:t>
+      </w:r>
+      <w:r>
+        <w:tab/>
+      </w:r>
+      <w:r>
+        <w:t xml:space="preserve">Qualatative Results</w:t>
+      </w:r>
+    </w:p>
+    <w:bookmarkEnd w:id="119"/>
+    <w:bookmarkStart w:id="120" w:name="limitations"/>
+    <w:p>
+      <w:pPr>
+        <w:pStyle w:val="Heading2"/>
+      </w:pPr>
+      <w:r>
+        <w:rPr>
+          <w:rStyle w:val="SectionNumber"/>
+        </w:rPr>
+        <w:t xml:space="preserve">4.3</w:t>
+      </w:r>
+      <w:r>
+        <w:tab/>
+      </w:r>
+      <w:r>
+        <w:t xml:space="preserve">Limitations</w:t>
       </w:r>
     </w:p>
     <w:bookmarkEnd w:id="120"/>
+    <w:bookmarkStart w:id="121" w:name="conclusions"/>
+    <w:p>
+      <w:pPr>
+        <w:pStyle w:val="Heading2"/>
+      </w:pPr>
+      <w:r>
+        <w:rPr>
+          <w:rStyle w:val="SectionNumber"/>
+        </w:rPr>
+        <w:t xml:space="preserve">4.4</w:t>
+      </w:r>
+      <w:r>
+        <w:tab/>
+      </w:r>
+      <w:r>
+        <w:t xml:space="preserve">Conclusions</w:t>
+      </w:r>
+    </w:p>
+    <w:p>
+      <w:pPr>
+        <w:pStyle w:val="FirstParagraph"/>
+      </w:pPr>
+      <w:r>
+        <w:t xml:space="preserve">Those results can be interpreted that the learning objectives of the training event was chosen appropriately for the diverse audience including clinicians, academics, researchers, and learning technologists/IT specialist resulting to a successful training event that enable participants to take the acquired knowledge back to their organisations in order to co-design and implement.</w:t>
+      </w:r>
+      <w:r>
+        <w:t xml:space="preserve"> </w:t>
+      </w:r>
+      <w:r>
+        <w:t xml:space="preserve">As it was expected and can be depicted from self-confidence statements that some participants being very confident before the event, not all the objectives expected to be reached by everyone, since the training was targeting both technical and non-technical participants.</w:t>
+      </w:r>
+      <w:r>
+        <w:t xml:space="preserve"> </w:t>
+      </w:r>
+      <w:r>
+        <w:t xml:space="preserve">However, on both average and individual matched responses participants self-statements showed that they improved their knowledge and understanding in using co-creation approaches to develop digital education resources and in designing and developing chatbots as educational resources.</w:t>
+      </w:r>
+    </w:p>
+    <w:p>
+      <w:pPr>
+        <w:pStyle w:val="BodyText"/>
+      </w:pPr>
+      <w:r>
+        <w:t xml:space="preserve">output:</w:t>
+      </w:r>
+      <w:r>
+        <w:t xml:space="preserve"> </w:t>
+      </w:r>
+      <w:r>
+        <w:t xml:space="preserve">#bookdown::html_document2: default</w:t>
+      </w:r>
+      <w:r>
+        <w:t xml:space="preserve"> </w:t>
+      </w:r>
+      <w:r>
+        <w:t xml:space="preserve">#bookdown::word_document2: default</w:t>
+      </w:r>
+      <w:r>
+        <w:t xml:space="preserve"> </w:t>
+      </w:r>
+      <w:r>
+        <w:t xml:space="preserve">bookdown::pdf_document2:</w:t>
+      </w:r>
+      <w:r>
+        <w:t xml:space="preserve"> </w:t>
+      </w:r>
+      <w:r>
+        <w:t xml:space="preserve">template: templates/template.tex</w:t>
+      </w:r>
+      <w:r>
+        <w:t xml:space="preserve"> </w:t>
+      </w:r>
+      <w:r>
+        <w:t xml:space="preserve">documentclass: book</w:t>
+      </w:r>
+    </w:p>
     <w:bookmarkEnd w:id="121"/>
-    <w:bookmarkStart w:id="122" w:name="qualatative-results"/>
+    <w:bookmarkEnd w:id="122"/>
+    <w:bookmarkStart w:id="126" w:name="cites-and-refs"/>
+    <w:p>
+      <w:pPr>
+        <w:pStyle w:val="Heading1"/>
+      </w:pPr>
+      <w:r>
+        <w:rPr>
+          <w:rStyle w:val="SectionNumber"/>
+        </w:rPr>
+        <w:t xml:space="preserve">5</w:t>
+      </w:r>
+      <w:r>
+        <w:tab/>
+      </w:r>
+      <w:r>
+        <w:t xml:space="preserve">(Additional Analyses) Training Events</w:t>
+      </w:r>
+    </w:p>
+    <w:p>
+      <w:pPr>
+        <w:pStyle w:val="FirstParagraph"/>
+      </w:pPr>
+    </w:p>
+    <w:bookmarkStart w:id="123" w:name="cepeh-training-event-c1"/>
     <w:p>
       <w:pPr>
         <w:pStyle w:val="Heading2"/>
@@ -5869,216 +6306,89 @@
         <w:rPr>
           <w:rStyle w:val="SectionNumber"/>
         </w:rPr>
-        <w:t xml:space="preserve">4.2</w:t>
+        <w:t xml:space="preserve">5.1</w:t>
       </w:r>
       <w:r>
         <w:tab/>
       </w:r>
       <w:r>
-        <w:t xml:space="preserve">Qualatative Results</w:t>
-      </w:r>
-    </w:p>
-    <w:bookmarkEnd w:id="122"/>
-    <w:bookmarkStart w:id="123" w:name="limitations"/>
-    <w:p>
-      <w:pPr>
-        <w:pStyle w:val="Heading2"/>
-      </w:pPr>
-      <w:r>
-        <w:rPr>
-          <w:rStyle w:val="SectionNumber"/>
-        </w:rPr>
-        <w:t xml:space="preserve">4.3</w:t>
-      </w:r>
-      <w:r>
-        <w:tab/>
-      </w:r>
-      <w:r>
-        <w:t xml:space="preserve">Limitations</w:t>
+        <w:t xml:space="preserve">CEPEH Training Event C1</w:t>
+      </w:r>
+    </w:p>
+    <w:p>
+      <w:pPr>
+        <w:pStyle w:val="FirstParagraph"/>
+      </w:pPr>
+      <w:r>
+        <w:t xml:space="preserve">The CEPEH training event C1 held at the premises of University of Nottingham aiming to prepare participants for the practical elements of co-creation and implementation of chatbots as an educational resource. It combined both theoretical and hands-on training.</w:t>
+      </w:r>
+      <w:r>
+        <w:t xml:space="preserve"> </w:t>
+      </w:r>
+      <w:r>
+        <w:t xml:space="preserve">15 participants were from RISE, AUTH, UoN.</w:t>
+      </w:r>
+    </w:p>
+    <w:p>
+      <w:pPr>
+        <w:pStyle w:val="BodyText"/>
+      </w:pPr>
+      <w:r>
+        <w:t xml:space="preserve">Project managers of partners signposted the person involved, and relevant announcements were made though social media channels to the wider public. External to the project speakers were from University of Leeds, and Computer Science Department of University of Nottingham. It included academics, medical doctors, and researchers with focus both on clinical research and digital innovations in healthcare education and IT specialist/learning technologists 11.18 years of experiences (SD=7.2). A balance between male and female participants achieved.</w:t>
+      </w:r>
+    </w:p>
+    <w:p>
+      <w:pPr>
+        <w:pStyle w:val="BodyText"/>
+      </w:pPr>
+      <w:r>
+        <w:t xml:space="preserve">Participants were asked to highlight what they liked for each day and how each day can be improved. Findings are described below per day of the training event</w:t>
+      </w:r>
+    </w:p>
+    <w:p>
+      <w:pPr>
+        <w:pStyle w:val="BodyText"/>
+      </w:pPr>
+      <w:r>
+        <w:t xml:space="preserve">Day 1</w:t>
+      </w:r>
+      <w:r>
+        <w:br/>
+      </w:r>
+      <w:r>
+        <w:t xml:space="preserve">The participants comment that they liked the design method for educational resources presented using a co-creation approach, they liked the interactions with other groups, and they liked the overview of existing chatbot resources of the partners. On the areas that can be improved, more media material were requested.</w:t>
+      </w:r>
+    </w:p>
+    <w:p>
+      <w:pPr>
+        <w:pStyle w:val="BodyText"/>
+      </w:pPr>
+      <w:r>
+        <w:t xml:space="preserve">Day 2</w:t>
+      </w:r>
+      <w:r>
+        <w:t xml:space="preserve"> </w:t>
+      </w:r>
+      <w:r>
+        <w:t xml:space="preserve">Participants enjoyed the presentation from the invited speaker from another faculty of the University of Nottingham, the CEPEH recources presented and the storyboarding process. Participants highlighted that the participation of more clinicians in the event would be an added value in regards with the storyboarding process.</w:t>
+      </w:r>
+    </w:p>
+    <w:p>
+      <w:pPr>
+        <w:pStyle w:val="BodyText"/>
+      </w:pPr>
+      <w:r>
+        <w:t xml:space="preserve">Day3</w:t>
+      </w:r>
+      <w:r>
+        <w:t xml:space="preserve"> </w:t>
+      </w:r>
+      <w:r>
+        <w:t xml:space="preserve">Participants liked the hands-on activities of the day also enjoyed the creativity of the groups on the online chatbot development tool. As an area of improvement, participants wanted more time on hands on sections.</w:t>
       </w:r>
     </w:p>
     <w:bookmarkEnd w:id="123"/>
-    <w:bookmarkStart w:id="124" w:name="conclusions"/>
-    <w:p>
-      <w:pPr>
-        <w:pStyle w:val="Heading2"/>
-      </w:pPr>
-      <w:r>
-        <w:rPr>
-          <w:rStyle w:val="SectionNumber"/>
-        </w:rPr>
-        <w:t xml:space="preserve">4.4</w:t>
-      </w:r>
-      <w:r>
-        <w:tab/>
-      </w:r>
-      <w:r>
-        <w:t xml:space="preserve">Conclusions</w:t>
-      </w:r>
-    </w:p>
-    <w:p>
-      <w:pPr>
-        <w:pStyle w:val="FirstParagraph"/>
-      </w:pPr>
-      <w:r>
-        <w:t xml:space="preserve">Those results can be interpreted that the learning objectives of the training event was chosen appropriately for the diverse audience including clinicians, academics, researchers, and learning technologists/IT specialist resulting to a successful training event that enable participants to take the acquired knowledge back to their organisations in order to co-design and implement. As it was expected and can be depicted from self-confidence statements that some participants being very confident before the event, not all the objectives expected to be reached by everyone, since the training was targeting both technical and non-technical participants. However, on both average and individual matched responses participants self-statements showed that they improved their knowledge and understanding in using co-creation approaches to develop digital education resources and in designing and developing chatbots as educational resources.</w:t>
-      </w:r>
-    </w:p>
-    <w:p>
-      <w:pPr>
-        <w:pStyle w:val="BodyText"/>
-      </w:pPr>
-      <w:r>
-        <w:t xml:space="preserve">output:</w:t>
-      </w:r>
-      <w:r>
-        <w:t xml:space="preserve"> </w:t>
-      </w:r>
-      <w:r>
-        <w:t xml:space="preserve">#bookdown::html_document2: default</w:t>
-      </w:r>
-      <w:r>
-        <w:t xml:space="preserve"> </w:t>
-      </w:r>
-      <w:r>
-        <w:t xml:space="preserve">#bookdown::word_document2: default</w:t>
-      </w:r>
-      <w:r>
-        <w:t xml:space="preserve"> </w:t>
-      </w:r>
-      <w:r>
-        <w:t xml:space="preserve">bookdown::pdf_document2:</w:t>
-      </w:r>
-      <w:r>
-        <w:t xml:space="preserve"> </w:t>
-      </w:r>
-      <w:r>
-        <w:t xml:space="preserve">template: templates/template.tex</w:t>
-      </w:r>
-      <w:r>
-        <w:t xml:space="preserve"> </w:t>
-      </w:r>
-      <w:r>
-        <w:t xml:space="preserve">documentclass: book</w:t>
-      </w:r>
-    </w:p>
-    <w:bookmarkEnd w:id="124"/>
-    <w:bookmarkEnd w:id="125"/>
-    <w:bookmarkStart w:id="129" w:name="cites-and-refs"/>
-    <w:p>
-      <w:pPr>
-        <w:pStyle w:val="Heading1"/>
-      </w:pPr>
-      <w:r>
-        <w:rPr>
-          <w:rStyle w:val="SectionNumber"/>
-        </w:rPr>
-        <w:t xml:space="preserve">5</w:t>
-      </w:r>
-      <w:r>
-        <w:tab/>
-      </w:r>
-      <w:r>
-        <w:t xml:space="preserve">(Additional Analyses) Training Events</w:t>
-      </w:r>
-    </w:p>
-    <w:p>
-      <w:pPr>
-        <w:pStyle w:val="FirstParagraph"/>
-      </w:pPr>
-    </w:p>
-    <w:bookmarkStart w:id="126" w:name="cepeh-training-event-c1"/>
-    <w:p>
-      <w:pPr>
-        <w:pStyle w:val="Heading2"/>
-      </w:pPr>
-      <w:r>
-        <w:rPr>
-          <w:rStyle w:val="SectionNumber"/>
-        </w:rPr>
-        <w:t xml:space="preserve">5.1</w:t>
-      </w:r>
-      <w:r>
-        <w:tab/>
-      </w:r>
-      <w:r>
-        <w:t xml:space="preserve">CEPEH Training Event C1</w:t>
-      </w:r>
-    </w:p>
-    <w:p>
-      <w:pPr>
-        <w:pStyle w:val="FirstParagraph"/>
-      </w:pPr>
-      <w:r>
-        <w:t xml:space="preserve">The CEPEH training event C1 held at the premises of University of Nottingham aiming to prepare participants for the practical elements of co-creation and implementation of chatbots as an educational resource. It combined both theoretical and hands-on training.</w:t>
-      </w:r>
-      <w:r>
-        <w:t xml:space="preserve"> </w:t>
-      </w:r>
-      <w:r>
-        <w:t xml:space="preserve">15 participants were from RISE, AUTH, UoN.</w:t>
-      </w:r>
-    </w:p>
-    <w:p>
-      <w:pPr>
-        <w:pStyle w:val="BodyText"/>
-      </w:pPr>
-      <w:r>
-        <w:t xml:space="preserve">Project managers of partners signposted the person involved, and relevant announcements were made though social media channels to the wider public. External to the project speakers were from University of Leeds, and Computer Science Department of University of Nottingham. It included academics, medical doctors, and researchers with focus both on clinical research and digital innovations in healthcare education and IT specialist/learning technologists 11.18 years of experiences (SD=7.2). A balance between male and female participants achieved.</w:t>
-      </w:r>
-    </w:p>
-    <w:p>
-      <w:pPr>
-        <w:pStyle w:val="BodyText"/>
-      </w:pPr>
-      <w:r>
-        <w:t xml:space="preserve">Participants were asked to highlight what they liked for each day and how each day can be improved. Findings are described below per day of the training event</w:t>
-      </w:r>
-    </w:p>
-    <w:p>
-      <w:pPr>
-        <w:pStyle w:val="BodyText"/>
-      </w:pPr>
-      <w:r>
-        <w:t xml:space="preserve">Day 1</w:t>
-      </w:r>
-      <w:r>
-        <w:br/>
-      </w:r>
-      <w:r>
-        <w:t xml:space="preserve">The participants comment that they liked the design method for educational resources presented using a co-creation approach, they liked the interactions with other groups, and they liked the overview of existing chatbot resources of the partners. On the areas that can be improved, more media material were requested.</w:t>
-      </w:r>
-    </w:p>
-    <w:p>
-      <w:pPr>
-        <w:pStyle w:val="BodyText"/>
-      </w:pPr>
-      <w:r>
-        <w:t xml:space="preserve">Day 2</w:t>
-      </w:r>
-      <w:r>
-        <w:t xml:space="preserve"> </w:t>
-      </w:r>
-      <w:r>
-        <w:t xml:space="preserve">Participants enjoyed the presentation from the invited speaker from another faculty of the University of Nottingham, the CEPEH recources presented and the storyboarding process. Participants highlighted that the participation of more clinicians in the event would be an added value in regards with the storyboarding process.</w:t>
-      </w:r>
-    </w:p>
-    <w:p>
-      <w:pPr>
-        <w:pStyle w:val="BodyText"/>
-      </w:pPr>
-      <w:r>
-        <w:t xml:space="preserve">Day3</w:t>
-      </w:r>
-      <w:r>
-        <w:t xml:space="preserve"> </w:t>
-      </w:r>
-      <w:r>
-        <w:t xml:space="preserve">Participants liked the hands-on activities of the day also enjoyed the creativity of the groups on the online chatbot development tool. As an area of improvement, participants wanted more time on hands on sections.</w:t>
-      </w:r>
-    </w:p>
-    <w:bookmarkEnd w:id="126"/>
-    <w:bookmarkStart w:id="127" w:name="cepeh-training-event-2"/>
+    <w:bookmarkStart w:id="124" w:name="cepeh-training-event-2"/>
     <w:p>
       <w:pPr>
         <w:pStyle w:val="Heading2"/>
@@ -6170,48 +6480,48 @@
         <w:t xml:space="preserve">In summary, most participants were undergraduate students with novice experience, happy with the training event location, felt the sessions were relevant to them, and most shared the event with their colleagues. The values of co-creation, chatbots in healthcare, and taking patient history were bestowed to students in an engaging and well-received manner. Notably, the highest ratings were for staff friendliness which is key to engagement and consistent interaction throughout the intense and long 5-day duration. The sessions were recorded there for the online recordings may be viewed with higher numbers over the subsequent weeks.</w:t>
       </w:r>
     </w:p>
+    <w:bookmarkEnd w:id="124"/>
+    <w:bookmarkStart w:id="125" w:name="Xfbe0176a9640d248bed84e67e7633933d4a804e"/>
+    <w:p>
+      <w:pPr>
+        <w:pStyle w:val="Heading2"/>
+      </w:pPr>
+      <w:r>
+        <w:rPr>
+          <w:rStyle w:val="SectionNumber"/>
+        </w:rPr>
+        <w:t xml:space="preserve">5.3</w:t>
+      </w:r>
+      <w:r>
+        <w:tab/>
+      </w:r>
+      <w:r>
+        <w:t xml:space="preserve"># bibliography: [bibliography/references.bib, bibliography/additional-references.bib]</w:t>
+      </w:r>
+    </w:p>
+    <w:bookmarkEnd w:id="125"/>
+    <w:bookmarkEnd w:id="126"/>
+    <w:bookmarkStart w:id="127" w:name="appendix"/>
+    <w:p>
+      <w:pPr>
+        <w:pStyle w:val="Heading1"/>
+      </w:pPr>
+      <w:r>
+        <w:t xml:space="preserve">Appendix</w:t>
+      </w:r>
+    </w:p>
     <w:bookmarkEnd w:id="127"/>
-    <w:bookmarkStart w:id="128" w:name="Xfbe0176a9640d248bed84e67e7633933d4a804e"/>
-    <w:p>
-      <w:pPr>
-        <w:pStyle w:val="Heading2"/>
-      </w:pPr>
-      <w:r>
-        <w:rPr>
-          <w:rStyle w:val="SectionNumber"/>
-        </w:rPr>
-        <w:t xml:space="preserve">5.3</w:t>
-      </w:r>
-      <w:r>
-        <w:tab/>
-      </w:r>
-      <w:r>
-        <w:t xml:space="preserve"># bibliography: [bibliography/references.bib, bibliography/additional-references.bib]</w:t>
+    <w:bookmarkStart w:id="128" w:name="appendix-appendix"/>
+    <w:p>
+      <w:pPr>
+        <w:pStyle w:val="Heading1"/>
+      </w:pPr>
+      <w:r>
+        <w:t xml:space="preserve">(APPENDIX) Appendix</w:t>
       </w:r>
     </w:p>
     <w:bookmarkEnd w:id="128"/>
-    <w:bookmarkEnd w:id="129"/>
-    <w:bookmarkStart w:id="130" w:name="appendix"/>
-    <w:p>
-      <w:pPr>
-        <w:pStyle w:val="Heading1"/>
-      </w:pPr>
-      <w:r>
-        <w:t xml:space="preserve">Appendix</w:t>
-      </w:r>
-    </w:p>
-    <w:bookmarkEnd w:id="130"/>
-    <w:bookmarkStart w:id="131" w:name="appendix-appendix"/>
-    <w:p>
-      <w:pPr>
-        <w:pStyle w:val="Heading1"/>
-      </w:pPr>
-      <w:r>
-        <w:t xml:space="preserve">(APPENDIX) Appendix</w:t>
-      </w:r>
-    </w:p>
-    <w:bookmarkEnd w:id="131"/>
-    <w:bookmarkStart w:id="132" w:name="the-first-appendix"/>
+    <w:bookmarkStart w:id="129" w:name="the-first-appendix"/>
     <w:p>
       <w:pPr>
         <w:pStyle w:val="Heading1"/>
@@ -6294,8 +6604,8 @@
         <w:t xml:space="preserve">:</w:t>
       </w:r>
     </w:p>
-    <w:bookmarkEnd w:id="132"/>
-    <w:bookmarkStart w:id="134" w:name="references"/>
+    <w:bookmarkEnd w:id="129"/>
+    <w:bookmarkStart w:id="131" w:name="references"/>
     <w:p>
       <w:pPr>
         <w:pStyle w:val="Heading1"/>
@@ -6304,9 +6614,9 @@
         <w:t xml:space="preserve">References</w:t>
       </w:r>
     </w:p>
-    <w:bookmarkStart w:id="133" w:name="refs"/>
-    <w:bookmarkEnd w:id="133"/>
-    <w:bookmarkEnd w:id="134"/>
+    <w:bookmarkStart w:id="130" w:name="refs"/>
+    <w:bookmarkEnd w:id="130"/>
+    <w:bookmarkEnd w:id="131"/>
     <w:sectPr/>
   </w:body>
 </w:document>

</xml_diff>

<commit_message>
03 1 just finishing results and discussion. all good
</commit_message>
<xml_diff>
--- a/docs/_main.docx
+++ b/docs/_main.docx
@@ -762,144 +762,47 @@
         <w:pStyle w:val="FirstParagraph"/>
       </w:pPr>
       <w:r>
-        <w:t xml:space="preserve">Personalised Healthcare Education is needed to meet growing demand and quality maintenance.</w:t>
-      </w:r>
-      <w:r>
-        <w:t xml:space="preserve"> </w:t>
-      </w:r>
-      <w:r>
-        <w:t xml:space="preserve">There is a growing evidence around chatbots, namely machine conversation systems- these programs have the potential to change the way students learn and search for information.</w:t>
-      </w:r>
-    </w:p>
-    <w:p>
-      <w:pPr>
-        <w:pStyle w:val="BodyText"/>
-      </w:pPr>
-      <w:r>
-        <w:t xml:space="preserve">Chatbots can quiz existing knowledge, enable higher student engagement with a learning task, or support higher-order cognitive activities.</w:t>
-      </w:r>
-      <w:r>
-        <w:t xml:space="preserve"> </w:t>
-      </w:r>
-      <w:r>
-        <w:t xml:space="preserve">In large-scale learning scenarios with a high student-to-lecturer ratio, chatbots can help tackle the issue of individualized student support and facilitate personalised learning.</w:t>
-      </w:r>
-      <w:r>
-        <w:t xml:space="preserve"> </w:t>
-      </w:r>
-      <w:r>
-        <w:t xml:space="preserve">However, limited examples of chatbots in European Healthcare Curricula have been utilised to combine both the continuum of cognitive processes presented in Bloom’s taxonomy, with the idea that some repetitive tasks can be done with a chatbot- to provide greater access or to scale faculty time.</w:t>
-      </w:r>
-    </w:p>
-    <w:p>
-      <w:pPr>
-        <w:pStyle w:val="BodyText"/>
-      </w:pPr>
-      <w:r>
-        <w:t xml:space="preserve">Thus, CEPEH strategic partnership has co-created open access chatbots utilising artificial intelligence, promoting innovative practices in digital era, by supporting current curricula and fostering open education.</w:t>
-      </w:r>
-    </w:p>
-    <w:p>
-      <w:pPr>
-        <w:pStyle w:val="BodyText"/>
-      </w:pPr>
-      <w:r>
-        <w:t xml:space="preserve">CEPEH Erasmus+ strategic partnership aimed to co-design and implement new pedagogical approaches and, in particular, chatbots for European medical and nursing schools.</w:t>
-      </w:r>
-      <w:r>
-        <w:t xml:space="preserve"> </w:t>
-      </w:r>
-      <w:r>
-        <w:t xml:space="preserve">CEPEH used use participatory design to engage stakeholders (students, healthcare workforce staff, lecturers, clinicians, etc.) in order to co-design effective chatbots and release them as open access resources.</w:t>
-      </w:r>
-      <w:r>
-        <w:t xml:space="preserve"> </w:t>
-      </w:r>
-      <w:r>
-        <w:t xml:space="preserve">Through CEPEH, effective use of digital technologies and open education were be incorporated into healthcare curricula.</w:t>
-      </w:r>
-      <w:r>
-        <w:t xml:space="preserve"> </w:t>
-      </w:r>
-      <w:r>
-        <w:t xml:space="preserve">This enabled students to increase their health and medical related skills through flexible learning.</w:t>
-      </w:r>
-    </w:p>
-    <w:p>
-      <w:pPr>
-        <w:pStyle w:val="BodyText"/>
-      </w:pPr>
-      <w:r>
-        <w:t xml:space="preserve">CEPEH expected that students adopted this new digital pedagogy and improve their skills and competences through flexible personalised learning, while the teaching staff enhanced their e-learning tool co-creation competences and make use of co-design best practices and recommendations for use.</w:t>
-      </w:r>
-      <w:r>
-        <w:t xml:space="preserve"> </w:t>
-      </w:r>
-      <w:r>
-        <w:t xml:space="preserve">It is also expected increased cooperation between the partners.</w:t>
-      </w:r>
-      <w:r>
-        <w:t xml:space="preserve"> </w:t>
-      </w:r>
-      <w:r>
-        <w:t xml:space="preserve">Thus, in the long term, CEPEH expects to influence the development of medical and nursing curricula with this digital innovation, foster the quality of the future healthcare workforce and further improve international competitiveness of the partners’ healthcare curricula.</w:t>
-      </w:r>
-      <w:r>
-        <w:t xml:space="preserve"> </w:t>
-      </w:r>
-      <w:r>
-        <w:t xml:space="preserve">This document details the evaluation of the resources created by the CEPEH team.</w:t>
-      </w:r>
-    </w:p>
-    <w:p>
-      <w:pPr>
-        <w:pStyle w:val="BodyText"/>
-      </w:pPr>
-    </w:p>
-    <w:p>
-      <w:pPr>
-        <w:pStyle w:val="BodyText"/>
-      </w:pPr>
-      <w:r>
-        <w:t xml:space="preserve">The evaluation specifically explored the feasibility and acceptance from the end-users.</w:t>
-      </w:r>
-      <w:r>
-        <w:t xml:space="preserve"> </w:t>
-      </w:r>
-      <w:r>
-        <w:t xml:space="preserve">These end-users are learners in European healthcare higher education institutions.</w:t>
-      </w:r>
-    </w:p>
-    <w:p>
-      <w:pPr>
-        <w:pStyle w:val="BodyText"/>
-      </w:pPr>
-      <w:r>
-        <w:t xml:space="preserve">There was firstly evidence for the need to identify the feasibility of chatbots and similar resources into formal education and training, with a further need to improve access to these types of learning resources.</w:t>
-      </w:r>
-      <w:r>
-        <w:t xml:space="preserve"> </w:t>
-      </w:r>
-      <w:r>
-        <w:t xml:space="preserve">Of course, studies exist on the acceptance of chatbots, virtual patients, and many other healthcare applications, with promising results.</w:t>
-      </w:r>
-      <w:r>
-        <w:t xml:space="preserve"> </w:t>
-      </w:r>
-      <w:r>
-        <w:t xml:space="preserve">However, through various limitations, we believed there was further research to be completed to accelerate the design, development, implementation, and evaluation processes.</w:t>
-      </w:r>
-      <w:r>
-        <w:t xml:space="preserve"> </w:t>
-      </w:r>
-      <w:r>
-        <w:t xml:space="preserve">These have financial, stakeholder, time, and efficacy benefits.</w:t>
-      </w:r>
-      <w:r>
-        <w:t xml:space="preserve"> </w:t>
-      </w:r>
-      <w:r>
-        <w:t xml:space="preserve">The creation process of CEPEH resources was significantly different to most in the literature, and this report highlights the approach of the CEPEH team towards enhancing personalised healthcare education can be achieved.</w:t>
+        <w:t xml:space="preserve">Personalised Healthcare Education is needed to meet growing demand and quality maintenance. There is growing evidence around chatbots, namely machine conversation systems- these programs have the potential to change the way students learn and search for information.</w:t>
+      </w:r>
+      <w:r>
+        <w:t xml:space="preserve"> </w:t>
+      </w:r>
+      <w:r>
+        <w:t xml:space="preserve">Chatbots can quiz existing knowledge, enable higher student engagement with a learning task, or support higher-order cognitive activities. In large-scale learning scenarios with a high student-to-lecturer ratio, chatbots can help tackle the issue of individualized student support and facilitate personalized learning. However, limited examples of chatbots in European Healthcare Curricula have been utilized to combine both the continuum of cognitive processes presented in Bloom’s taxonomy, with the idea that some repetitive tasks can be done with a chatbot- to provide greater access or to scale faculty time.</w:t>
+      </w:r>
+      <w:r>
+        <w:t xml:space="preserve"> </w:t>
+      </w:r>
+      <w:r>
+        <w:t xml:space="preserve">Thus, CEPEH strategic partnership has co-created open access chatbots utilizing artiﬁcial intelligence, promoting innovative practices in digital era, by supporting current curricula and fostering open education.</w:t>
+      </w:r>
+      <w:r>
+        <w:t xml:space="preserve"> </w:t>
+      </w:r>
+      <w:r>
+        <w:t xml:space="preserve">CEPEH Erasmus+ strategic partnership aimed to co-design and implement new pedagogical approaches and, in particular, chatbots for European medical and nursing schools. CEPEH used use participatory design to engage stakeholders (students, healthcare workforce staﬀ, lecturers, clinicians, etc.) in order to co-design eﬀective chatbots and release them as open access resources. Through CEPEH, eﬀective use of digital technologies and open education were be incorporated into healthcare curricula. This enabled students to increase their health and medical related skills through ﬂexible learning.</w:t>
+      </w:r>
+    </w:p>
+    <w:p>
+      <w:pPr>
+        <w:pStyle w:val="BodyText"/>
+      </w:pPr>
+      <w:r>
+        <w:t xml:space="preserve">CEPEH expected that students adopted this new digital pedagogy and im- prove their skills and competences through ﬂexible personalized learning, while the teaching staﬀ enhanced their e-learning tool co-creation competences and make use of co-design best practices and recommendations for use. It is also expected increased cooperation between the partners. Thus, in the long term, CEPEH expects to inﬂuence the development of medical and nursing curricula with this digital innovation, foster the quality of the future healthcare workforce and further improve international competitiveness of the partners’ healthcare curricula. This document details the evaluation of the resources created by the CEPEH team.</w:t>
+      </w:r>
+      <w:r>
+        <w:t xml:space="preserve"> </w:t>
+      </w:r>
+      <w:r>
+        <w:t xml:space="preserve">The evaluation speciﬁcally explored the feasibility and acceptance from the end-users. These end-users are learners in European healthcare higher education institutions.</w:t>
+      </w:r>
+    </w:p>
+    <w:p>
+      <w:pPr>
+        <w:pStyle w:val="BodyText"/>
+      </w:pPr>
+      <w:r>
+        <w:t xml:space="preserve">There was ﬁrstly evidence for the need to identify the feasibility of chatbots and similar resources into formal education and training, with a further need to improve access to these types of learning resources. Of course, studies exist on the acceptance of chatbots, virtual patients, and many other healthcare applications, with promising results. However, through various limitations, we believed there was further research to be completed to accelerate the design, development, implementation, and evaluation processes. These have ﬁnancial, stakeholder, time, and eﬃcacy beneﬁts. The creation process of CEPEH resources was signiﬁcantly diﬀerent to most in the literature, and this report highlights the approach of the CEPEH team towards enhancing personalized healthcare education can be achieved.</w:t>
       </w:r>
     </w:p>
     <w:bookmarkStart w:id="20" w:name="sec-background"/>
@@ -1113,71 +1016,15 @@
         <w:pStyle w:val="FirstParagraph"/>
       </w:pPr>
       <w:r>
-        <w:t xml:space="preserve">For each resource created by the Partners, the same experimental methodology was followed.</w:t>
-      </w:r>
-      <w:r>
-        <w:t xml:space="preserve"> </w:t>
-      </w:r>
-      <w:r>
-        <w:t xml:space="preserve">For each resource created by partners, students performed a study within an online or face to face workshop or course.</w:t>
-      </w:r>
-      <w:r>
-        <w:t xml:space="preserve"> </w:t>
-      </w:r>
-      <w:r>
-        <w:t xml:space="preserve">Student participants joined from Greece, Cyprus, Sweden, and the United Kingdom.</w:t>
-      </w:r>
-      <w:r>
-        <w:t xml:space="preserve"> </w:t>
-      </w:r>
-      <w:r>
-        <w:t xml:space="preserve">A repeated measures design was used as the same group measures were taken before and after usage of the chatbots.</w:t>
-      </w:r>
-      <w:r>
-        <w:t xml:space="preserve"> </w:t>
-      </w:r>
-      <w:r>
-        <w:t xml:space="preserve">They were recruited via staff members in the CEPEH group.</w:t>
-      </w:r>
-    </w:p>
-    <w:p>
-      <w:pPr>
-        <w:pStyle w:val="BodyText"/>
-      </w:pPr>
-      <w:r>
-        <w:t xml:space="preserve">Participants were asked prior to the study if they agree to participate, providing them with a PIS form.</w:t>
-      </w:r>
-      <w:r>
-        <w:t xml:space="preserve"> </w:t>
-      </w:r>
-      <w:r>
-        <w:t xml:space="preserve">Participants had the opportunity to discuss with the research team prior to the study and before consent is given.</w:t>
-      </w:r>
-      <w:r>
-        <w:t xml:space="preserve"> </w:t>
-      </w:r>
-      <w:r>
-        <w:t xml:space="preserve">Then, participants used the chatbot resources independently and technical support was provided.</w:t>
-      </w:r>
-      <w:r>
-        <w:t xml:space="preserve"> </w:t>
-      </w:r>
-      <w:r>
-        <w:t xml:space="preserve">Finally, post-intervention measures were recorded.</w:t>
-      </w:r>
-    </w:p>
-    <w:p>
-      <w:pPr>
-        <w:pStyle w:val="BodyText"/>
-      </w:pPr>
-      <w:r>
-        <w:t xml:space="preserve">Some of the participants were invited to participate in Focus Group Discussions (FGD), and each FGD lasted between 15 to 25 minutes, with 5-10 participants.</w:t>
-      </w:r>
-      <w:r>
-        <w:t xml:space="preserve"> </w:t>
-      </w:r>
-      <w:r>
-        <w:t xml:space="preserve">Participants were asked if they would like to be informed of the findings of the study.</w:t>
+        <w:t xml:space="preserve">For each resource created by the Partners, the same experimental methodology was followed. For each resource created by partners, students performed a study within an online or face to face workshop or course. Student participants joined from Greece, Cyprus, Sweden, and the United Kingdom. A repeated measures design was used as the same group measures were taken before and after usage of the chatbots. They were recruited via staﬀ members in the CEPEH group.</w:t>
+      </w:r>
+    </w:p>
+    <w:p>
+      <w:pPr>
+        <w:pStyle w:val="BodyText"/>
+      </w:pPr>
+      <w:r>
+        <w:t xml:space="preserve">Participants were asked prior to the study if they agree to participate, providing them with a PIS form. Participants had the opportunity to discuss with the research team prior to the study and before consent is given. Then, participants used the chatbot resources independently and technical support was provided. Finally, post-intervention measures were recorded. Some of the participants were invited to participate in Focus Group Discussions (FGD), and each FGD lasted between 15 to 25 minutes, with 5-10 participants. Participants were asked if they would like to be informed of the ﬁndings of the study.</w:t>
       </w:r>
     </w:p>
     <w:bookmarkEnd w:id="26"/>
@@ -1224,25 +1071,7 @@
         <w:t xml:space="preserve"> </w:t>
       </w:r>
       <w:r>
-        <w:t xml:space="preserve">Descriptive data was produced alongside repeated measures t-tests.</w:t>
-      </w:r>
-      <w:r>
-        <w:t xml:space="preserve"> </w:t>
-      </w:r>
-      <w:r>
-        <w:t xml:space="preserve">Repeated measures t-tests were the appropriate test to use as this explores differences between groups, there were no covariates and we did not have several dependant variables.</w:t>
-      </w:r>
-      <w:r>
-        <w:t xml:space="preserve"> </w:t>
-      </w:r>
-      <w:r>
-        <w:t xml:space="preserve">There was one Independent factor being Chatbot use having 2 levels (pre/post).</w:t>
-      </w:r>
-      <w:r>
-        <w:t xml:space="preserve"> </w:t>
-      </w:r>
-      <w:r>
-        <w:t xml:space="preserve">There were 3 chatbots therefore there was option for ANOVA to determine where differences lie if statistical differences were found however this was not wholly appropriate for the data type and not necessary for pre-post comparison.</w:t>
+        <w:t xml:space="preserve">Descriptive data was produced alongside repeated measures t-tests. Repeated measures t-tests were the appropriate test to use as this explores differences between groups, there were no covariates and we did not have several dependant variables. There was one Independent factor being Chatbot use having 2 levels (pre/post).</w:t>
       </w:r>
     </w:p>
     <w:bookmarkEnd w:id="27"/>
@@ -1705,7 +1534,7 @@
     <w:bookmarkEnd w:id="36"/>
     <w:bookmarkEnd w:id="37"/>
     <w:bookmarkEnd w:id="38"/>
-    <w:bookmarkStart w:id="100" w:name="rmd-basics"/>
+    <w:bookmarkStart w:id="99" w:name="rmd-basics"/>
     <w:p>
       <w:pPr>
         <w:pStyle w:val="Heading1"/>
@@ -2482,6 +2311,9 @@
       </w:r>
       <w:r>
         <w:t xml:space="preserve">Further exploration is required to understand which elements are causing this spread, and if it was due to problems within a small group of learners.</w:t>
+      </w:r>
+      <w:r>
+        <w:t xml:space="preserve"> </w:t>
       </w:r>
     </w:p>
     <w:bookmarkEnd w:id="55"/>
@@ -3089,7 +2921,7 @@
       </w:r>
     </w:p>
     <w:bookmarkEnd w:id="57"/>
-    <w:bookmarkStart w:id="79" w:name="technology-acceptance-model"/>
+    <w:bookmarkStart w:id="65" w:name="technology-acceptance-model"/>
     <w:p>
       <w:pPr>
         <w:pStyle w:val="Heading2"/>
@@ -3237,7 +3069,7 @@
         <w:t xml:space="preserve">The justification for this may be due to being early versions of applications with limited functionality and functions which can be difficult for user to experience the intended further range of features and learning exercises.</w:t>
       </w:r>
     </w:p>
-    <w:bookmarkStart w:id="67" w:name="knowledge-and-trust-after-use"/>
+    <w:bookmarkStart w:id="64" w:name="knowledge-and-trust-after-use"/>
     <w:p>
       <w:pPr>
         <w:pStyle w:val="Heading3"/>
@@ -3260,7 +3092,7 @@
         <w:pStyle w:val="FirstParagraph"/>
       </w:pPr>
       <w:r>
-        <w:t xml:space="preserve">CYENS chatbot had around 10 more participants stating that they were neutral on gaining knowledge of the topic</w:t>
+        <w:t xml:space="preserve">CYENS chatbot had around 10 more participants stating that they were neutral on gaining knowledge of the topic. The ﬁgure 2.6 shows the ratings by participants of the CEPEH Chatbots to provide them with the necessary course information.</w:t>
       </w:r>
     </w:p>
     <w:p>
@@ -3325,9 +3157,11 @@
       <w:r>
         <w:t xml:space="preserve">The figure (@ref(fig:Boxplot trust)) shows the ratings by participants of the CEPEH Chatbots to provide them with the necessary course information.</w:t>
       </w:r>
-      <w:r>
-        <w:t xml:space="preserve"> </w:t>
-      </w:r>
+    </w:p>
+    <w:p>
+      <w:pPr>
+        <w:pStyle w:val="CaptionedFigure"/>
+      </w:pPr>
       <w:r>
         <w:drawing>
           <wp:inline>
@@ -3373,33 +3207,61 @@
     </w:p>
     <w:p>
       <w:pPr>
+        <w:pStyle w:val="ImageCaption"/>
+      </w:pPr>
+      <w:r>
+        <w:t xml:space="preserve">(#fig:Boxplot trust)Trust Chatbots POST use</w:t>
+      </w:r>
+    </w:p>
+    <w:p>
+      <w:pPr>
         <w:pStyle w:val="BodyText"/>
       </w:pPr>
       <w:r>
         <w:t xml:space="preserve">This is a integral element in learners’ motivational and educational choices to reuse the learning resources. As previously described, the trust of the information is also a factor in these responses.</w:t>
       </w:r>
     </w:p>
-    <w:p>
-      <w:pPr>
-        <w:pStyle w:val="BodyText"/>
+    <w:bookmarkEnd w:id="64"/>
+    <w:bookmarkEnd w:id="65"/>
+    <w:bookmarkStart w:id="90" w:name="personality-and-interactions"/>
+    <w:p>
+      <w:pPr>
+        <w:pStyle w:val="Heading2"/>
+      </w:pPr>
+      <w:r>
+        <w:rPr>
+          <w:rStyle w:val="SectionNumber"/>
+        </w:rPr>
+        <w:t xml:space="preserve">2.5</w:t>
+      </w:r>
+      <w:r>
+        <w:tab/>
+      </w:r>
+      <w:r>
+        <w:t xml:space="preserve">Personality and Interactions</w:t>
+      </w:r>
+    </w:p>
+    <w:p>
+      <w:pPr>
+        <w:pStyle w:val="FirstParagraph"/>
       </w:pPr>
       <w:r>
         <w:drawing>
           <wp:inline>
             <wp:extent cx="4620126" cy="3696101"/>
             <wp:effectExtent b="0" l="0" r="0" t="0"/>
-            <wp:docPr descr="" title="" id="65" name="Picture"/>
+            <wp:docPr descr="" title="" id="67" name="Picture"/>
             <a:graphic>
               <a:graphicData uri="http://schemas.openxmlformats.org/drawingml/2006/picture">
                 <pic:pic>
                   <pic:nvPicPr>
-                    <pic:cNvPr descr="_main_files/figure-docx/Boxplot%20personality-1.png" id="66" name="Picture"/>
+                    <pic:cNvPr descr="_main_files/figure-docx/Boxplotsplits8-1.png" id="68" name="Picture"/>
                     <pic:cNvPicPr>
                       <a:picLocks noChangeArrowheads="1" noChangeAspect="1"/>
                     </pic:cNvPicPr>
                   </pic:nvPicPr>
                   <pic:blipFill>
-                    <a:blip r:embed="rId64"/>
+                    <a:blip r:embed="rId66"/>
                     <a:stretch>
                       <a:fillRect/>
                     </a:stretch>
@@ -3431,133 +3293,70 @@
         <w:pStyle w:val="BodyText"/>
       </w:pPr>
       <w:r>
-        <w:t xml:space="preserve">There were mixed results for the chatbot used being</w:t>
-      </w:r>
-      <w:r>
-        <w:t xml:space="preserve"> </w:t>
-      </w:r>
-      <w:r>
-        <w:t xml:space="preserve">realistic and engaging. This question has two descriptive terms however based on the other results we understand that the chatbots’ NLP logic, or ability to respond required improvement to be more</w:t>
-      </w:r>
-      <w:r>
-        <w:t xml:space="preserve"> </w:t>
-      </w:r>
-      <w:r>
-        <w:t xml:space="preserve">‘</w:t>
-      </w:r>
-      <w:r>
-        <w:t xml:space="preserve">smooth</w:t>
-      </w:r>
-      <w:r>
-        <w:t xml:space="preserve">’</w:t>
-      </w:r>
-      <w:r>
-        <w:t xml:space="preserve"> </w:t>
-      </w:r>
-      <w:r>
-        <w:t xml:space="preserve">in replying. The primary limitation was found in the</w:t>
-      </w:r>
-      <w:r>
-        <w:t xml:space="preserve"> </w:t>
-      </w:r>
-      <w:r>
-        <w:t xml:space="preserve">‘</w:t>
-      </w:r>
-      <w:r>
-        <w:t xml:space="preserve">robotic</w:t>
-      </w:r>
-      <w:r>
-        <w:t xml:space="preserve">’</w:t>
-      </w:r>
-      <w:r>
-        <w:t xml:space="preserve"> </w:t>
-      </w:r>
-      <w:r>
-        <w:t xml:space="preserve">interactions (See Figure x). This was</w:t>
-      </w:r>
-      <w:r>
-        <w:t xml:space="preserve"> </w:t>
-      </w:r>
-      <w:r>
-        <w:t xml:space="preserve">investigated further in the</w:t>
-      </w:r>
-      <w:r>
-        <w:t xml:space="preserve"> </w:t>
-      </w:r>
-      <w:r>
-        <w:t xml:space="preserve">‘</w:t>
-      </w:r>
-      <w:r>
-        <w:t xml:space="preserve">Text Mining</w:t>
-      </w:r>
-      <w:r>
-        <w:t xml:space="preserve">’</w:t>
-      </w:r>
-      <w:r>
-        <w:t xml:space="preserve"> </w:t>
-      </w:r>
-      <w:r>
-        <w:t xml:space="preserve">and</w:t>
-      </w:r>
-      <w:r>
-        <w:t xml:space="preserve"> </w:t>
-      </w:r>
-      <w:r>
-        <w:t xml:space="preserve">‘</w:t>
-      </w:r>
-      <w:r>
-        <w:t xml:space="preserve">Sentiment Analysis</w:t>
-      </w:r>
-      <w:r>
-        <w:t xml:space="preserve">’</w:t>
-      </w:r>
-      <w:r>
-        <w:t xml:space="preserve"> </w:t>
-      </w:r>
-      <w:r>
-        <w:t xml:space="preserve">sections.</w:t>
-      </w:r>
-    </w:p>
-    <w:bookmarkEnd w:id="67"/>
-    <w:bookmarkStart w:id="71" w:name="personality-and-interactions"/>
-    <w:p>
-      <w:pPr>
-        <w:pStyle w:val="Heading3"/>
-      </w:pPr>
-      <w:r>
-        <w:rPr>
-          <w:rStyle w:val="SectionNumber"/>
-        </w:rPr>
-        <w:t xml:space="preserve">2.4.2</w:t>
-      </w:r>
-      <w:r>
-        <w:tab/>
-      </w:r>
-      <w:r>
-        <w:t xml:space="preserve">Personality and Interactions</w:t>
-      </w:r>
-    </w:p>
-    <w:p>
-      <w:pPr>
-        <w:pStyle w:val="FirstParagraph"/>
+        <w:rPr>
+          <w:iCs/>
+          <w:i/>
+        </w:rPr>
+        <w:t xml:space="preserve">The chatbot seemed too robotic</w:t>
+      </w:r>
+      <w:r>
+        <w:t xml:space="preserve"> </w:t>
+      </w:r>
+      <w:r>
+        <w:t xml:space="preserve">results had the largest mix of</w:t>
+      </w:r>
+      <w:r>
+        <w:t xml:space="preserve"> </w:t>
+      </w:r>
+      <w:r>
+        <w:t xml:space="preserve">responses, and for all 4 chatbots evaluated. The University of</w:t>
+      </w:r>
+      <w:r>
+        <w:t xml:space="preserve"> </w:t>
+      </w:r>
+      <w:r>
+        <w:t xml:space="preserve">Nottingham Cybersecurity chatbot had more deterministic pathways with</w:t>
+      </w:r>
+      <w:r>
+        <w:t xml:space="preserve"> </w:t>
+      </w:r>
+      <w:r>
+        <w:t xml:space="preserve">exploitation of the NLP modelling to provide illusion of realism. This</w:t>
+      </w:r>
+      <w:r>
+        <w:t xml:space="preserve"> </w:t>
+      </w:r>
+      <w:r>
+        <w:t xml:space="preserve">may explain why there was less agreement. However, Neutrality and/or</w:t>
+      </w:r>
+      <w:r>
+        <w:t xml:space="preserve"> </w:t>
+      </w:r>
+      <w:r>
+        <w:t xml:space="preserve">agreement was not desired.</w:t>
+      </w:r>
+    </w:p>
+    <w:p>
+      <w:pPr>
+        <w:pStyle w:val="BodyText"/>
       </w:pPr>
       <w:r>
         <w:drawing>
           <wp:inline>
             <wp:extent cx="4620126" cy="3696101"/>
             <wp:effectExtent b="0" l="0" r="0" t="0"/>
-            <wp:docPr descr="" title="" id="69" name="Picture"/>
+            <wp:docPr descr="" title="" id="70" name="Picture"/>
             <a:graphic>
               <a:graphicData uri="http://schemas.openxmlformats.org/drawingml/2006/picture">
                 <pic:pic>
                   <pic:nvPicPr>
-                    <pic:cNvPr descr="_main_files/figure-docx/Boxplotsplits8-1.png" id="70" name="Picture"/>
+                    <pic:cNvPr descr="_main_files/figure-docx/Boxplot%20personality-1.png" id="71" name="Picture"/>
                     <pic:cNvPicPr>
                       <a:picLocks noChangeArrowheads="1" noChangeAspect="1"/>
                     </pic:cNvPicPr>
                   </pic:nvPicPr>
                   <pic:blipFill>
-                    <a:blip r:embed="rId68"/>
+                    <a:blip r:embed="rId69"/>
                     <a:stretch>
                       <a:fillRect/>
                     </a:stretch>
@@ -3589,51 +3388,88 @@
         <w:pStyle w:val="BodyText"/>
       </w:pPr>
       <w:r>
-        <w:rPr>
-          <w:iCs/>
-          <w:i/>
-        </w:rPr>
-        <w:t xml:space="preserve">The chatbot seemed too robotic</w:t>
-      </w:r>
-      <w:r>
-        <w:t xml:space="preserve"> </w:t>
-      </w:r>
-      <w:r>
-        <w:t xml:space="preserve">results had the largest mix of</w:t>
-      </w:r>
-      <w:r>
-        <w:t xml:space="preserve"> </w:t>
-      </w:r>
-      <w:r>
-        <w:t xml:space="preserve">responses, and for all 4 chatbots evaluated. The University of</w:t>
-      </w:r>
-      <w:r>
-        <w:t xml:space="preserve"> </w:t>
-      </w:r>
-      <w:r>
-        <w:t xml:space="preserve">Nottingham Cybersecurity chatbot had more deterministic pathways with</w:t>
-      </w:r>
-      <w:r>
-        <w:t xml:space="preserve"> </w:t>
-      </w:r>
-      <w:r>
-        <w:t xml:space="preserve">exploitation of the NLP modelling to provide illusion of realism. This</w:t>
-      </w:r>
-      <w:r>
-        <w:t xml:space="preserve"> </w:t>
-      </w:r>
-      <w:r>
-        <w:t xml:space="preserve">may explain why there was less agreement. However, Neutrality and/or</w:t>
-      </w:r>
-      <w:r>
-        <w:t xml:space="preserve"> </w:t>
-      </w:r>
-      <w:r>
-        <w:t xml:space="preserve">agreement was not desired.</w:t>
-      </w:r>
-    </w:p>
-    <w:bookmarkEnd w:id="71"/>
-    <w:bookmarkStart w:id="78" w:name="ease-of-use-and-seeking-support"/>
+        <w:t xml:space="preserve">There were mixed results for the chatbot used being realistic and engaging. This question has two descriptive terms however based on the other results we understand that the chatbots’ NLP logic, or ability to respond required improvement to be more</w:t>
+      </w:r>
+      <w:r>
+        <w:t xml:space="preserve"> </w:t>
+      </w:r>
+      <w:r>
+        <w:t xml:space="preserve">‘</w:t>
+      </w:r>
+      <w:r>
+        <w:t xml:space="preserve">smooth</w:t>
+      </w:r>
+      <w:r>
+        <w:t xml:space="preserve">’</w:t>
+      </w:r>
+      <w:r>
+        <w:t xml:space="preserve"> </w:t>
+      </w:r>
+      <w:r>
+        <w:t xml:space="preserve">in replying. The primary limitation was found in the</w:t>
+      </w:r>
+      <w:r>
+        <w:t xml:space="preserve"> </w:t>
+      </w:r>
+      <w:r>
+        <w:t xml:space="preserve">‘</w:t>
+      </w:r>
+      <w:r>
+        <w:t xml:space="preserve">robotic</w:t>
+      </w:r>
+      <w:r>
+        <w:t xml:space="preserve">’</w:t>
+      </w:r>
+      <w:r>
+        <w:t xml:space="preserve"> </w:t>
+      </w:r>
+      <w:r>
+        <w:t xml:space="preserve">interactions (See Figure x). This was</w:t>
+      </w:r>
+      <w:r>
+        <w:t xml:space="preserve"> </w:t>
+      </w:r>
+      <w:r>
+        <w:t xml:space="preserve">investigated further in the</w:t>
+      </w:r>
+      <w:r>
+        <w:t xml:space="preserve"> </w:t>
+      </w:r>
+      <w:r>
+        <w:t xml:space="preserve">‘</w:t>
+      </w:r>
+      <w:r>
+        <w:t xml:space="preserve">Text Mining</w:t>
+      </w:r>
+      <w:r>
+        <w:t xml:space="preserve">’</w:t>
+      </w:r>
+      <w:r>
+        <w:t xml:space="preserve"> </w:t>
+      </w:r>
+      <w:r>
+        <w:t xml:space="preserve">and</w:t>
+      </w:r>
+      <w:r>
+        <w:t xml:space="preserve"> </w:t>
+      </w:r>
+      <w:r>
+        <w:t xml:space="preserve">‘</w:t>
+      </w:r>
+      <w:r>
+        <w:t xml:space="preserve">Sentiment Analysis</w:t>
+      </w:r>
+      <w:r>
+        <w:t xml:space="preserve">’</w:t>
+      </w:r>
+      <w:r>
+        <w:t xml:space="preserve"> </w:t>
+      </w:r>
+      <w:r>
+        <w:t xml:space="preserve">sections.</w:t>
+      </w:r>
+    </w:p>
+    <w:bookmarkStart w:id="89" w:name="ease-of-use-and-seeking-support"/>
     <w:p>
       <w:pPr>
         <w:pStyle w:val="Heading3"/>
@@ -3642,7 +3478,7 @@
         <w:rPr>
           <w:rStyle w:val="SectionNumber"/>
         </w:rPr>
-        <w:t xml:space="preserve">2.4.3</w:t>
+        <w:t xml:space="preserve">2.5.1</w:t>
       </w:r>
       <w:r>
         <w:tab/>
@@ -3840,26 +3676,6 @@
         <w:t xml:space="preserve">difficulty using the resources.</w:t>
       </w:r>
     </w:p>
-    <w:bookmarkEnd w:id="78"/>
-    <w:bookmarkEnd w:id="79"/>
-    <w:bookmarkStart w:id="91" w:name="other-findings"/>
-    <w:p>
-      <w:pPr>
-        <w:pStyle w:val="Heading2"/>
-      </w:pPr>
-      <w:r>
-        <w:rPr>
-          <w:rStyle w:val="SectionNumber"/>
-        </w:rPr>
-        <w:t xml:space="preserve">2.5</w:t>
-      </w:r>
-      <w:r>
-        <w:tab/>
-      </w:r>
-      <w:r>
-        <w:t xml:space="preserve">Other Findings</w:t>
-      </w:r>
-    </w:p>
     <w:p>
       <w:pPr>
         <w:pStyle w:val="CaptionedFigure"/>
@@ -3867,20 +3683,75 @@
       <w:r>
         <w:drawing>
           <wp:inline>
-            <wp:extent cx="5334000" cy="1346363"/>
+            <wp:extent cx="4876800" cy="4876800"/>
             <wp:effectExtent b="0" l="0" r="0" t="0"/>
-            <wp:docPr descr="Figure 2.7: Table of T-test results" title="" id="81" name="Picture"/>
+            <wp:docPr descr="Figure 2.7: Pre-post accomplish quickly" title="" id="79" name="Picture"/>
             <a:graphic>
               <a:graphicData uri="http://schemas.openxmlformats.org/drawingml/2006/picture">
                 <pic:pic>
                   <pic:nvPicPr>
-                    <pic:cNvPr descr="table%20ttest.png" id="82" name="Picture"/>
+                    <pic:cNvPr descr="clear.png" id="80" name="Picture"/>
                     <pic:cNvPicPr>
                       <a:picLocks noChangeArrowheads="1" noChangeAspect="1"/>
                     </pic:cNvPicPr>
                   </pic:nvPicPr>
                   <pic:blipFill>
-                    <a:blip r:embed="rId80"/>
+                    <a:blip r:embed="rId78"/>
+                    <a:stretch>
+                      <a:fillRect/>
+                    </a:stretch>
+                  </pic:blipFill>
+                  <pic:spPr bwMode="auto">
+                    <a:xfrm>
+                      <a:off x="0" y="0"/>
+                      <a:ext cx="4876800" cy="4876800"/>
+                    </a:xfrm>
+                    <a:prstGeom prst="rect">
+                      <a:avLst/>
+                    </a:prstGeom>
+                    <a:noFill/>
+                    <a:ln w="9525">
+                      <a:noFill/>
+                      <a:headEnd/>
+                      <a:tailEnd/>
+                    </a:ln>
+                  </pic:spPr>
+                </pic:pic>
+              </a:graphicData>
+            </a:graphic>
+          </wp:inline>
+        </w:drawing>
+      </w:r>
+    </w:p>
+    <w:p>
+      <w:pPr>
+        <w:pStyle w:val="ImageCaption"/>
+      </w:pPr>
+      <w:r>
+        <w:t xml:space="preserve">Figure 2.7: Pre-post accomplish quickly</w:t>
+      </w:r>
+    </w:p>
+    <w:p>
+      <w:pPr>
+        <w:pStyle w:val="CaptionedFigure"/>
+      </w:pPr>
+      <w:r>
+        <w:drawing>
+          <wp:inline>
+            <wp:extent cx="5334000" cy="1346363"/>
+            <wp:effectExtent b="0" l="0" r="0" t="0"/>
+            <wp:docPr descr="Figure 2.8: Table of T-test results" title="" id="82" name="Picture"/>
+            <a:graphic>
+              <a:graphicData uri="http://schemas.openxmlformats.org/drawingml/2006/picture">
+                <pic:pic>
+                  <pic:nvPicPr>
+                    <pic:cNvPr descr="table%20ttest.png" id="83" name="Picture"/>
+                    <pic:cNvPicPr>
+                      <a:picLocks noChangeArrowheads="1" noChangeAspect="1"/>
+                    </pic:cNvPicPr>
+                  </pic:nvPicPr>
+                  <pic:blipFill>
+                    <a:blip r:embed="rId81"/>
                     <a:stretch>
                       <a:fillRect/>
                     </a:stretch>
@@ -3912,7 +3783,7 @@
         <w:pStyle w:val="ImageCaption"/>
       </w:pPr>
       <w:r>
-        <w:t xml:space="preserve">Figure 2.7: Table of T-test results</w:t>
+        <w:t xml:space="preserve">Figure 2.8: Table of T-test results</w:t>
       </w:r>
     </w:p>
     <w:p>
@@ -3924,7 +3795,7 @@
           <wp:inline>
             <wp:extent cx="4876800" cy="4876800"/>
             <wp:effectExtent b="0" l="0" r="0" t="0"/>
-            <wp:docPr descr="Figure 2.8: pre-post clear" title="" id="84" name="Picture"/>
+            <wp:docPr descr="Figure 2.9: pre-post clear" title="" id="84" name="Picture"/>
             <a:graphic>
               <a:graphicData uri="http://schemas.openxmlformats.org/drawingml/2006/picture">
                 <pic:pic>
@@ -3935,7 +3806,7 @@
                     </pic:cNvPicPr>
                   </pic:nvPicPr>
                   <pic:blipFill>
-                    <a:blip r:embed="rId83"/>
+                    <a:blip r:embed="rId78"/>
                     <a:stretch>
                       <a:fillRect/>
                     </a:stretch>
@@ -3967,19 +3838,19 @@
         <w:pStyle w:val="ImageCaption"/>
       </w:pPr>
       <w:r>
-        <w:t xml:space="preserve">Figure 2.8: pre-post clear</w:t>
-      </w:r>
-    </w:p>
-    <w:p>
-      <w:pPr>
-        <w:pStyle w:val="CaptionedFigure"/>
+        <w:t xml:space="preserve">Figure 2.9: pre-post clear</w:t>
+      </w:r>
+    </w:p>
+    <w:p>
+      <w:pPr>
+        <w:pStyle w:val="BodyText"/>
       </w:pPr>
       <w:r>
         <w:drawing>
           <wp:inline>
             <wp:extent cx="5334000" cy="5813623"/>
             <wp:effectExtent b="0" l="0" r="0" t="0"/>
-            <wp:docPr descr="Figure 2.9: Table of Results" title="" id="87" name="Picture"/>
+            <wp:docPr descr="Figure 2.10: Table of Results" title="" id="87" name="Picture"/>
             <a:graphic>
               <a:graphicData uri="http://schemas.openxmlformats.org/drawingml/2006/picture">
                 <pic:pic>
@@ -4016,13 +3887,273 @@
           </wp:inline>
         </w:drawing>
       </w:r>
-    </w:p>
-    <w:p>
-      <w:pPr>
-        <w:pStyle w:val="ImageCaption"/>
-      </w:pPr>
-      <w:r>
-        <w:t xml:space="preserve">Figure 2.9: Table of Results</w:t>
+      <w:r>
+        <w:t xml:space="preserve"> </w:t>
+      </w:r>
+      <w:r>
+        <w:t xml:space="preserve">This rather large table presents all of the descriptive statistic measures AFTER chatbot usage. The Mode is important to show that the majority of participants stated their perceptions, experience, and acceptance increased.</w:t>
+      </w:r>
+    </w:p>
+    <w:bookmarkEnd w:id="89"/>
+    <w:bookmarkEnd w:id="90"/>
+    <w:bookmarkStart w:id="98" w:name="inferential-statistics"/>
+    <w:p>
+      <w:pPr>
+        <w:pStyle w:val="Heading2"/>
+      </w:pPr>
+      <w:r>
+        <w:rPr>
+          <w:rStyle w:val="SectionNumber"/>
+        </w:rPr>
+        <w:t xml:space="preserve">2.6</w:t>
+      </w:r>
+      <w:r>
+        <w:tab/>
+      </w:r>
+      <w:r>
+        <w:t xml:space="preserve">Inferential Statistics</w:t>
+      </w:r>
+    </w:p>
+    <w:p>
+      <w:pPr>
+        <w:pStyle w:val="FirstParagraph"/>
+      </w:pPr>
+      <w:r>
+        <w:t xml:space="preserve">Paired t-test involves matching the same participants on a variable before intervention with, ideally, the equal measure of variable after intervention. For this study, we used several metrics from the various questionnaires to facilitate pre-post comparisons. The CUQ was only asked after chatbot usage, however most other questions were able to have a pre-post comparison.</w:t>
+      </w:r>
+    </w:p>
+    <w:p>
+      <w:pPr>
+        <w:pStyle w:val="BodyText"/>
+      </w:pPr>
+      <w:r>
+        <w:t xml:space="preserve">Importantly, there is value in the modes which indicate majority consensus, rather than mean driven t-tests. Being an initial single session with technical orientation for Users as well as practical usage, there is high change that a minority will experience technical or functional problems. Although the majority may benefit, the measures from this minority can significantly impact the measures. For example, if a sample of 42 have the results 5/5 (27), 4/5 (11), and 1/5 (5), the mode and median are 5 however the mean is 4.38. This can affect parametric or non-parametric results that infer equal experience from participant. We are not overlooking participants but factoring in their experiences as a minority and assessing their results in other ways- i.e., the focus group discussions. This better reflects each participants experience and the accuracy of efficacy of the chatbots.</w:t>
+      </w:r>
+      <w:r>
+        <w:t xml:space="preserve"> </w:t>
+      </w:r>
+      <w:r>
+        <w:t xml:space="preserve">Because of the experimental set-up and the 4 different chatbots, the meaning of the t-tests has small power and effect size. We intended for all metrics to improve, but to have significant findings with the setup does not provide much more information in addition to increased means/scores. We performed paired t-tests, however many paired samples had significant Shapiro-Wilk results indicating the normality assumption were violated. The test is robust to violations, and the same participants are being tested over Time, rather than different participants. This also indicated that the meaning of the Wilcoxon has limited strength.</w:t>
+      </w:r>
+    </w:p>
+    <w:bookmarkStart w:id="97" w:name="X0d814df83322653f3c4a81f8a22397c8a22cd68"/>
+    <w:p>
+      <w:pPr>
+        <w:pStyle w:val="Heading3"/>
+      </w:pPr>
+      <w:r>
+        <w:rPr>
+          <w:rStyle w:val="SectionNumber"/>
+        </w:rPr>
+        <w:t xml:space="preserve">2.6.1</w:t>
+      </w:r>
+      <w:r>
+        <w:tab/>
+      </w:r>
+      <w:r>
+        <w:t xml:space="preserve">Paired sample t-test and Wilcoxon signed rank test</w:t>
+      </w:r>
+    </w:p>
+    <w:p>
+      <w:pPr>
+        <w:pStyle w:val="FirstParagraph"/>
+      </w:pPr>
+      <w:r>
+        <w:t xml:space="preserve">Two-tailed paired t-tests were conducted to examine whether the mean difference is of the following groups were significantly different:</w:t>
+      </w:r>
+    </w:p>
+    <w:p>
+      <w:pPr>
+        <w:pStyle w:val="BodyText"/>
+      </w:pPr>
+      <w:r>
+        <w:t xml:space="preserve">• Confidence</w:t>
+      </w:r>
+      <w:r>
+        <w:t xml:space="preserve"> </w:t>
+      </w:r>
+      <w:r>
+        <w:t xml:space="preserve">• Daily usefulness</w:t>
+      </w:r>
+      <w:r>
+        <w:t xml:space="preserve"> </w:t>
+      </w:r>
+      <w:r>
+        <w:t xml:space="preserve">• Increasing achievements</w:t>
+      </w:r>
+      <w:r>
+        <w:t xml:space="preserve"> </w:t>
+      </w:r>
+      <w:r>
+        <w:t xml:space="preserve">• Accomplishing things quickly</w:t>
+      </w:r>
+      <w:r>
+        <w:t xml:space="preserve"> </w:t>
+      </w:r>
+      <w:r>
+        <w:t xml:space="preserve">• Increased productivity</w:t>
+      </w:r>
+      <w:r>
+        <w:t xml:space="preserve"> </w:t>
+      </w:r>
+      <w:r>
+        <w:t xml:space="preserve">• Ease of use</w:t>
+      </w:r>
+      <w:r>
+        <w:t xml:space="preserve"> </w:t>
+      </w:r>
+      <w:r>
+        <w:t xml:space="preserve">• Clear and understandable interactions</w:t>
+      </w:r>
+      <w:r>
+        <w:t xml:space="preserve"> </w:t>
+      </w:r>
+      <w:r>
+        <w:t xml:space="preserve">• Use chatbots more frequently</w:t>
+      </w:r>
+    </w:p>
+    <w:p>
+      <w:pPr>
+        <w:pStyle w:val="BodyText"/>
+      </w:pPr>
+      <w:r>
+        <w:t xml:space="preserve">The results showed there were no significant differences in these comparisons. For each comparison the results were:</w:t>
+      </w:r>
+    </w:p>
+    <w:p>
+      <w:pPr>
+        <w:pStyle w:val="BodyText"/>
+      </w:pPr>
+      <w:r>
+        <w:t xml:space="preserve">• Confidence- t(24) = -0.35, p = .731 (prem=1.96, postm=2.04)</w:t>
+      </w:r>
+    </w:p>
+    <w:p>
+      <w:pPr>
+        <w:pStyle w:val="BodyText"/>
+      </w:pPr>
+      <w:r>
+        <w:t xml:space="preserve">• Daily usefulness- V = 48.50, z = -0.27, p = .790 (prem=2.04, postm=2.12)</w:t>
+      </w:r>
+    </w:p>
+    <w:p>
+      <w:pPr>
+        <w:pStyle w:val="BodyText"/>
+      </w:pPr>
+      <w:r>
+        <w:t xml:space="preserve">• Increasing achievements- t(24) = -0.18, p = .857 (prem=2.28, postm=2.32)</w:t>
+      </w:r>
+    </w:p>
+    <w:p>
+      <w:pPr>
+        <w:pStyle w:val="BodyText"/>
+      </w:pPr>
+      <w:r>
+        <w:t xml:space="preserve">• Accomplish tasks quickly- V = 36.00, z = -0.25, p = .805 (prem=2.12, postm=2.16)</w:t>
+      </w:r>
+    </w:p>
+    <w:p>
+      <w:pPr>
+        <w:pStyle w:val="BodyText"/>
+      </w:pPr>
+      <w:r>
+        <w:t xml:space="preserve">• Increased productivity- V = 96.00, z = -1.51, p = .131 (prem=2.6, postm=2.24)</w:t>
+      </w:r>
+    </w:p>
+    <w:p>
+      <w:pPr>
+        <w:pStyle w:val="BodyText"/>
+      </w:pPr>
+      <w:r>
+        <w:t xml:space="preserve">• Ease of use- V = 72.00, z = -1.32, p = .186 (prem=2.36, postm=2.12)</w:t>
+      </w:r>
+    </w:p>
+    <w:p>
+      <w:pPr>
+        <w:pStyle w:val="BodyText"/>
+      </w:pPr>
+      <w:r>
+        <w:t xml:space="preserve">• Clear and understandable interactions- V = 101.50, z = -1.82, p = .068 (prem=2.2, postm=2.61)</w:t>
+      </w:r>
+    </w:p>
+    <w:p>
+      <w:pPr>
+        <w:pStyle w:val="BodyText"/>
+      </w:pPr>
+      <w:r>
+        <w:t xml:space="preserve">• Use chatbots more frequently- t(24) = 0.45, p = .657 (prem=2.2, postm=2.08)</w:t>
+      </w:r>
+    </w:p>
+    <w:p>
+      <w:pPr>
+        <w:pStyle w:val="BodyText"/>
+      </w:pPr>
+      <w:r>
+        <w:t xml:space="preserve">As predicted, the sensitivity of the t-test meant Wilcoxon test was more appropriate for some measures. The results show minor increases in means for some, but minor decreases in others. These results have high standard deviations which are from a minority of participants scoring low, and explored in the focus group discussions.</w:t>
+      </w:r>
+    </w:p>
+    <w:p>
+      <w:pPr>
+        <w:pStyle w:val="BodyText"/>
+      </w:pPr>
+      <w:r>
+        <w:t xml:space="preserve">After using the CEPEH chatbots, majority of participants stated they</w:t>
+      </w:r>
+      <w:r>
+        <w:t xml:space="preserve"> </w:t>
+      </w:r>
+      <w:r>
+        <w:t xml:space="preserve">would reuse the chatbots. However, there was 6 counts of</w:t>
+      </w:r>
+      <w:r>
+        <w:t xml:space="preserve"> </w:t>
+      </w:r>
+      <w:r>
+        <w:rPr>
+          <w:iCs/>
+          <w:i/>
+        </w:rPr>
+        <w:t xml:space="preserve">disagree</w:t>
+      </w:r>
+      <w:r>
+        <w:t xml:space="preserve"> </w:t>
+      </w:r>
+      <w:r>
+        <w:t xml:space="preserve">or</w:t>
+      </w:r>
+      <w:r>
+        <w:t xml:space="preserve"> </w:t>
+      </w:r>
+      <w:r>
+        <w:rPr>
+          <w:iCs/>
+          <w:i/>
+        </w:rPr>
+        <w:t xml:space="preserve">strongly disagree</w:t>
+      </w:r>
+      <w:r>
+        <w:t xml:space="preserve"> </w:t>
+      </w:r>
+      <w:r>
+        <w:t xml:space="preserve">for all 4 chatbots. Further, there were 17 counts of</w:t>
+      </w:r>
+      <w:r>
+        <w:t xml:space="preserve"> </w:t>
+      </w:r>
+      <w:r>
+        <w:t xml:space="preserve">neutral in reuse, which was approximately 4 participants per chatbot</w:t>
+      </w:r>
+      <w:r>
+        <w:t xml:space="preserve"> </w:t>
+      </w:r>
+      <w:r>
+        <w:t xml:space="preserve">(see (</w:t>
+      </w:r>
+      <w:r>
+        <w:t xml:space="preserve">2.11</w:t>
+      </w:r>
+      <w:r>
+        <w:t xml:space="preserve">).</w:t>
       </w:r>
     </w:p>
     <w:p>
@@ -4032,176 +4163,20 @@
       <w:r>
         <w:drawing>
           <wp:inline>
-            <wp:extent cx="4876800" cy="4876800"/>
+            <wp:extent cx="4620126" cy="3696101"/>
             <wp:effectExtent b="0" l="0" r="0" t="0"/>
-            <wp:docPr descr="Figure 2.10: Pre-post accomplish quickly" title="" id="89" name="Picture"/>
+            <wp:docPr descr="Figure 2.11: Intend to Reuse-Post" title="" id="92" name="Picture"/>
             <a:graphic>
               <a:graphicData uri="http://schemas.openxmlformats.org/drawingml/2006/picture">
                 <pic:pic>
                   <pic:nvPicPr>
-                    <pic:cNvPr descr="clear.png" id="90" name="Picture"/>
+                    <pic:cNvPr descr="_main_files/figure-docx/Boxplotsplits4-1.png" id="93" name="Picture"/>
                     <pic:cNvPicPr>
                       <a:picLocks noChangeArrowheads="1" noChangeAspect="1"/>
                     </pic:cNvPicPr>
                   </pic:nvPicPr>
                   <pic:blipFill>
-                    <a:blip r:embed="rId83"/>
-                    <a:stretch>
-                      <a:fillRect/>
-                    </a:stretch>
-                  </pic:blipFill>
-                  <pic:spPr bwMode="auto">
-                    <a:xfrm>
-                      <a:off x="0" y="0"/>
-                      <a:ext cx="4876800" cy="4876800"/>
-                    </a:xfrm>
-                    <a:prstGeom prst="rect">
-                      <a:avLst/>
-                    </a:prstGeom>
-                    <a:noFill/>
-                    <a:ln w="9525">
-                      <a:noFill/>
-                      <a:headEnd/>
-                      <a:tailEnd/>
-                    </a:ln>
-                  </pic:spPr>
-                </pic:pic>
-              </a:graphicData>
-            </a:graphic>
-          </wp:inline>
-        </w:drawing>
-      </w:r>
-    </w:p>
-    <w:p>
-      <w:pPr>
-        <w:pStyle w:val="ImageCaption"/>
-      </w:pPr>
-      <w:r>
-        <w:t xml:space="preserve">Figure 2.10: Pre-post accomplish quickly</w:t>
-      </w:r>
-    </w:p>
-    <w:bookmarkEnd w:id="91"/>
-    <w:bookmarkStart w:id="99" w:name="inferential-statistics"/>
-    <w:p>
-      <w:pPr>
-        <w:pStyle w:val="Heading2"/>
-      </w:pPr>
-      <w:r>
-        <w:rPr>
-          <w:rStyle w:val="SectionNumber"/>
-        </w:rPr>
-        <w:t xml:space="preserve">2.6</w:t>
-      </w:r>
-      <w:r>
-        <w:tab/>
-      </w:r>
-      <w:r>
-        <w:t xml:space="preserve">Inferential Statistics</w:t>
-      </w:r>
-    </w:p>
-    <w:bookmarkStart w:id="98" w:name="repeated-measures-t-test-results"/>
-    <w:p>
-      <w:pPr>
-        <w:pStyle w:val="Heading3"/>
-      </w:pPr>
-      <w:r>
-        <w:rPr>
-          <w:rStyle w:val="SectionNumber"/>
-        </w:rPr>
-        <w:t xml:space="preserve">2.6.1</w:t>
-      </w:r>
-      <w:r>
-        <w:tab/>
-      </w:r>
-      <w:r>
-        <w:t xml:space="preserve">Repeated Measures T-test results</w:t>
-      </w:r>
-    </w:p>
-    <w:p>
-      <w:pPr>
-        <w:pStyle w:val="FirstParagraph"/>
-      </w:pPr>
-      <w:r>
-        <w:t xml:space="preserve">After using the CEPEH chatbots, majority of participants stated they</w:t>
-      </w:r>
-      <w:r>
-        <w:t xml:space="preserve"> </w:t>
-      </w:r>
-      <w:r>
-        <w:t xml:space="preserve">would reuse the chatbots. However, there was 6 counts of</w:t>
-      </w:r>
-      <w:r>
-        <w:t xml:space="preserve"> </w:t>
-      </w:r>
-      <w:r>
-        <w:rPr>
-          <w:iCs/>
-          <w:i/>
-        </w:rPr>
-        <w:t xml:space="preserve">disagree</w:t>
-      </w:r>
-      <w:r>
-        <w:t xml:space="preserve"> </w:t>
-      </w:r>
-      <w:r>
-        <w:t xml:space="preserve">or</w:t>
-      </w:r>
-      <w:r>
-        <w:t xml:space="preserve"> </w:t>
-      </w:r>
-      <w:r>
-        <w:rPr>
-          <w:iCs/>
-          <w:i/>
-        </w:rPr>
-        <w:t xml:space="preserve">strongly disagree</w:t>
-      </w:r>
-      <w:r>
-        <w:t xml:space="preserve"> </w:t>
-      </w:r>
-      <w:r>
-        <w:t xml:space="preserve">for all 4 chatbots. Further, there were 17 counts of</w:t>
-      </w:r>
-      <w:r>
-        <w:t xml:space="preserve"> </w:t>
-      </w:r>
-      <w:r>
-        <w:t xml:space="preserve">neutral in reuse, which was approximately 4 participants per chatbot</w:t>
-      </w:r>
-      <w:r>
-        <w:t xml:space="preserve"> </w:t>
-      </w:r>
-      <w:r>
-        <w:t xml:space="preserve">(see (</w:t>
-      </w:r>
-      <w:r>
-        <w:t xml:space="preserve">2.11</w:t>
-      </w:r>
-      <w:r>
-        <w:t xml:space="preserve">).</w:t>
-      </w:r>
-    </w:p>
-    <w:p>
-      <w:pPr>
-        <w:pStyle w:val="CaptionedFigure"/>
-      </w:pPr>
-      <w:r>
-        <w:drawing>
-          <wp:inline>
-            <wp:extent cx="4620126" cy="3696101"/>
-            <wp:effectExtent b="0" l="0" r="0" t="0"/>
-            <wp:docPr descr="Figure 2.11: Intend to Reuse-Post" title="" id="93" name="Picture"/>
-            <a:graphic>
-              <a:graphicData uri="http://schemas.openxmlformats.org/drawingml/2006/picture">
-                <pic:pic>
-                  <pic:nvPicPr>
-                    <pic:cNvPr descr="_main_files/figure-docx/Boxplotsplits4-1.png" id="94" name="Picture"/>
-                    <pic:cNvPicPr>
-                      <a:picLocks noChangeArrowheads="1" noChangeAspect="1"/>
-                    </pic:cNvPicPr>
-                  </pic:nvPicPr>
-                  <pic:blipFill>
-                    <a:blip r:embed="rId92"/>
+                    <a:blip r:embed="rId91"/>
                     <a:stretch>
                       <a:fillRect/>
                     </a:stretch>
@@ -4265,18 +4240,18 @@
           <wp:inline>
             <wp:extent cx="4620126" cy="3696101"/>
             <wp:effectExtent b="0" l="0" r="0" t="0"/>
-            <wp:docPr descr="Figure 2.12: Easy to Use- Post" title="" id="96" name="Picture"/>
+            <wp:docPr descr="Figure 2.12: Easy to Use- Post" title="" id="95" name="Picture"/>
             <a:graphic>
               <a:graphicData uri="http://schemas.openxmlformats.org/drawingml/2006/picture">
                 <pic:pic>
                   <pic:nvPicPr>
-                    <pic:cNvPr descr="_main_files/figure-docx/Boxplotsplits3-1.png" id="97" name="Picture"/>
+                    <pic:cNvPr descr="_main_files/figure-docx/Boxplotsplits3-1.png" id="96" name="Picture"/>
                     <pic:cNvPicPr>
                       <a:picLocks noChangeArrowheads="1" noChangeAspect="1"/>
                     </pic:cNvPicPr>
                   </pic:nvPicPr>
                   <pic:blipFill>
-                    <a:blip r:embed="rId95"/>
+                    <a:blip r:embed="rId94"/>
                     <a:stretch>
                       <a:fillRect/>
                     </a:stretch>
@@ -4369,10 +4344,10 @@
         <w:t xml:space="preserve">CEPEH chatbot usage.</w:t>
       </w:r>
     </w:p>
+    <w:bookmarkEnd w:id="97"/>
     <w:bookmarkEnd w:id="98"/>
     <w:bookmarkEnd w:id="99"/>
-    <w:bookmarkEnd w:id="100"/>
-    <w:bookmarkStart w:id="118" w:name="cepeh-focus-group-discussion-analysis"/>
+    <w:bookmarkStart w:id="117" w:name="cepeh-focus-group-discussion-analysis"/>
     <w:p>
       <w:pPr>
         <w:pStyle w:val="Heading1"/>
@@ -4456,7 +4431,7 @@
         <w:t xml:space="preserve">analysis of this open/free focus group data.</w:t>
       </w:r>
     </w:p>
-    <w:bookmarkStart w:id="102" w:name="tokenising"/>
+    <w:bookmarkStart w:id="101" w:name="tokenising"/>
     <w:p>
       <w:pPr>
         <w:pStyle w:val="Heading2"/>
@@ -4592,7 +4567,7 @@
         <w:t xml:space="preserve">etc)</w:t>
       </w:r>
     </w:p>
-    <w:bookmarkStart w:id="101" w:name="stop-words"/>
+    <w:bookmarkStart w:id="100" w:name="stop-words"/>
     <w:p>
       <w:pPr>
         <w:pStyle w:val="Heading3"/>
@@ -4955,84 +4930,84 @@
         <w:t xml:space="preserve">section), in addition to frequency of words.</w:t>
       </w:r>
     </w:p>
+    <w:bookmarkEnd w:id="100"/>
     <w:bookmarkEnd w:id="101"/>
+    <w:bookmarkStart w:id="107" w:name="plotting-word-frequencies---bar-graphs"/>
+    <w:p>
+      <w:pPr>
+        <w:pStyle w:val="Heading2"/>
+      </w:pPr>
+      <w:r>
+        <w:rPr>
+          <w:rStyle w:val="SectionNumber"/>
+        </w:rPr>
+        <w:t xml:space="preserve">3.2</w:t>
+      </w:r>
+      <w:r>
+        <w:tab/>
+      </w:r>
+      <w:r>
+        <w:t xml:space="preserve">Plotting word frequencies - bar graphs</w:t>
+      </w:r>
+    </w:p>
+    <w:bookmarkStart w:id="102" w:name="normalised-frequency"/>
+    <w:p>
+      <w:pPr>
+        <w:pStyle w:val="Heading3"/>
+      </w:pPr>
+      <w:r>
+        <w:rPr>
+          <w:rStyle w:val="SectionNumber"/>
+        </w:rPr>
+        <w:t xml:space="preserve">3.2.1</w:t>
+      </w:r>
+      <w:r>
+        <w:tab/>
+      </w:r>
+      <w:r>
+        <w:t xml:space="preserve">Normalised frequency</w:t>
+      </w:r>
+    </w:p>
+    <w:p>
+      <w:pPr>
+        <w:pStyle w:val="FirstParagraph"/>
+      </w:pPr>
+      <w:r>
+        <w:t xml:space="preserve">With this information a list of top words from the participants in the</w:t>
+      </w:r>
+      <w:r>
+        <w:t xml:space="preserve"> </w:t>
+      </w:r>
+      <w:r>
+        <w:t xml:space="preserve">FGD can be rendered and after some modifications, a graph of the top 20</w:t>
+      </w:r>
+      <w:r>
+        <w:t xml:space="preserve"> </w:t>
+      </w:r>
+      <w:r>
+        <w:t xml:space="preserve">words is produced, with better aesthetics. This is a better way to</w:t>
+      </w:r>
+      <w:r>
+        <w:t xml:space="preserve"> </w:t>
+      </w:r>
+      <w:r>
+        <w:t xml:space="preserve">understand this data, and the axis can be normalised for the frequency</w:t>
+      </w:r>
+      <w:r>
+        <w:t xml:space="preserve"> </w:t>
+      </w:r>
+      <w:r>
+        <w:t xml:space="preserve">of occurrences in accordance with the source text. The raw text had 2827</w:t>
+      </w:r>
+      <w:r>
+        <w:t xml:space="preserve"> </w:t>
+      </w:r>
+      <w:r>
+        <w:t xml:space="preserve">words in total. Therefore we can mutate the ratios to reflect this.</w:t>
+      </w:r>
+    </w:p>
     <w:bookmarkEnd w:id="102"/>
-    <w:bookmarkStart w:id="108" w:name="plotting-word-frequencies---bar-graphs"/>
-    <w:p>
-      <w:pPr>
-        <w:pStyle w:val="Heading2"/>
-      </w:pPr>
-      <w:r>
-        <w:rPr>
-          <w:rStyle w:val="SectionNumber"/>
-        </w:rPr>
-        <w:t xml:space="preserve">3.2</w:t>
-      </w:r>
-      <w:r>
-        <w:tab/>
-      </w:r>
-      <w:r>
-        <w:t xml:space="preserve">Plotting word frequencies - bar graphs</w:t>
-      </w:r>
-    </w:p>
-    <w:bookmarkStart w:id="103" w:name="normalised-frequency"/>
-    <w:p>
-      <w:pPr>
-        <w:pStyle w:val="Heading3"/>
-      </w:pPr>
-      <w:r>
-        <w:rPr>
-          <w:rStyle w:val="SectionNumber"/>
-        </w:rPr>
-        <w:t xml:space="preserve">3.2.1</w:t>
-      </w:r>
-      <w:r>
-        <w:tab/>
-      </w:r>
-      <w:r>
-        <w:t xml:space="preserve">Normalised frequency</w:t>
-      </w:r>
-    </w:p>
-    <w:p>
-      <w:pPr>
-        <w:pStyle w:val="FirstParagraph"/>
-      </w:pPr>
-      <w:r>
-        <w:t xml:space="preserve">With this information a list of top words from the participants in the</w:t>
-      </w:r>
-      <w:r>
-        <w:t xml:space="preserve"> </w:t>
-      </w:r>
-      <w:r>
-        <w:t xml:space="preserve">FGD can be rendered and after some modifications, a graph of the top 20</w:t>
-      </w:r>
-      <w:r>
-        <w:t xml:space="preserve"> </w:t>
-      </w:r>
-      <w:r>
-        <w:t xml:space="preserve">words is produced, with better aesthetics. This is a better way to</w:t>
-      </w:r>
-      <w:r>
-        <w:t xml:space="preserve"> </w:t>
-      </w:r>
-      <w:r>
-        <w:t xml:space="preserve">understand this data, and the axis can be normalised for the frequency</w:t>
-      </w:r>
-      <w:r>
-        <w:t xml:space="preserve"> </w:t>
-      </w:r>
-      <w:r>
-        <w:t xml:space="preserve">of occurrences in accordance with the source text. The raw text had 2827</w:t>
-      </w:r>
-      <w:r>
-        <w:t xml:space="preserve"> </w:t>
-      </w:r>
-      <w:r>
-        <w:t xml:space="preserve">words in total. Therefore we can mutate the ratios to reflect this.</w:t>
-      </w:r>
-    </w:p>
-    <w:bookmarkEnd w:id="103"/>
-    <w:bookmarkStart w:id="107" w:name="plotting-normalised-frequency"/>
+    <w:bookmarkStart w:id="106" w:name="plotting-normalised-frequency"/>
     <w:p>
       <w:pPr>
         <w:pStyle w:val="Heading3"/>
@@ -5073,18 +5048,18 @@
           <wp:inline>
             <wp:extent cx="4620126" cy="3696101"/>
             <wp:effectExtent b="0" l="0" r="0" t="0"/>
-            <wp:docPr descr="" title="" id="105" name="Picture"/>
+            <wp:docPr descr="" title="" id="104" name="Picture"/>
             <a:graphic>
               <a:graphicData uri="http://schemas.openxmlformats.org/drawingml/2006/picture">
                 <pic:pic>
                   <pic:nvPicPr>
-                    <pic:cNvPr descr="_main_files/figure-docx/CEPEH%20MOST%20FREQ-1.png" id="106" name="Picture"/>
+                    <pic:cNvPr descr="_main_files/figure-docx/CEPEH%20MOST%20FREQ-1.png" id="105" name="Picture"/>
                     <pic:cNvPicPr>
                       <a:picLocks noChangeArrowheads="1" noChangeAspect="1"/>
                     </pic:cNvPicPr>
                   </pic:nvPicPr>
                   <pic:blipFill>
-                    <a:blip r:embed="rId104"/>
+                    <a:blip r:embed="rId103"/>
                     <a:stretch>
                       <a:fillRect/>
                     </a:stretch>
@@ -5137,9 +5112,9 @@
         <w:t xml:space="preserve">and trends may occur, based on such FGD analysis.</w:t>
       </w:r>
     </w:p>
+    <w:bookmarkEnd w:id="106"/>
     <w:bookmarkEnd w:id="107"/>
-    <w:bookmarkEnd w:id="108"/>
-    <w:bookmarkStart w:id="116" w:name="word-clouds"/>
+    <w:bookmarkStart w:id="115" w:name="word-clouds"/>
     <w:p>
       <w:pPr>
         <w:pStyle w:val="Heading2"/>
@@ -5198,18 +5173,18 @@
           <wp:inline>
             <wp:extent cx="4620126" cy="3696101"/>
             <wp:effectExtent b="0" l="0" r="0" t="0"/>
-            <wp:docPr descr="" title="" id="110" name="Picture"/>
+            <wp:docPr descr="" title="" id="109" name="Picture"/>
             <a:graphic>
               <a:graphicData uri="http://schemas.openxmlformats.org/drawingml/2006/picture">
                 <pic:pic>
                   <pic:nvPicPr>
-                    <pic:cNvPr descr="_main_files/figure-docx/unnamed-chunk-9-1.png" id="111" name="Picture"/>
+                    <pic:cNvPr descr="_main_files/figure-docx/unnamed-chunk-9-1.png" id="110" name="Picture"/>
                     <pic:cNvPicPr>
                       <a:picLocks noChangeArrowheads="1" noChangeAspect="1"/>
                     </pic:cNvPicPr>
                   </pic:nvPicPr>
                   <pic:blipFill>
-                    <a:blip r:embed="rId109"/>
+                    <a:blip r:embed="rId108"/>
                     <a:stretch>
                       <a:fillRect/>
                     </a:stretch>
@@ -5310,7 +5285,7 @@
         <w:t xml:space="preserve">information.</w:t>
       </w:r>
     </w:p>
-    <w:bookmarkStart w:id="115" w:name="the-vocabulary-of-texts"/>
+    <w:bookmarkStart w:id="114" w:name="the-vocabulary-of-texts"/>
     <w:p>
       <w:pPr>
         <w:pStyle w:val="Heading3"/>
@@ -5369,18 +5344,18 @@
           <wp:inline>
             <wp:extent cx="4620126" cy="3696101"/>
             <wp:effectExtent b="0" l="0" r="0" t="0"/>
-            <wp:docPr descr="" title="" id="113" name="Picture"/>
+            <wp:docPr descr="" title="" id="112" name="Picture"/>
             <a:graphic>
               <a:graphicData uri="http://schemas.openxmlformats.org/drawingml/2006/picture">
                 <pic:pic>
                   <pic:nvPicPr>
-                    <pic:cNvPr descr="_main_files/figure-docx/unnamed-chunk-11-1.png" id="114" name="Picture"/>
+                    <pic:cNvPr descr="_main_files/figure-docx/unnamed-chunk-11-1.png" id="113" name="Picture"/>
                     <pic:cNvPicPr>
                       <a:picLocks noChangeArrowheads="1" noChangeAspect="1"/>
                     </pic:cNvPicPr>
                   </pic:nvPicPr>
                   <pic:blipFill>
-                    <a:blip r:embed="rId112"/>
+                    <a:blip r:embed="rId111"/>
                     <a:stretch>
                       <a:fillRect/>
                     </a:stretch>
@@ -5407,9 +5382,9 @@
         </w:drawing>
       </w:r>
     </w:p>
+    <w:bookmarkEnd w:id="114"/>
     <w:bookmarkEnd w:id="115"/>
-    <w:bookmarkEnd w:id="116"/>
-    <w:bookmarkStart w:id="117" w:name="sentiment-analysis"/>
+    <w:bookmarkStart w:id="116" w:name="sentiment-analysis"/>
     <w:p>
       <w:pPr>
         <w:pStyle w:val="Heading2"/>
@@ -5581,9 +5556,9 @@
         <w:t xml:space="preserve">every 1 negative word recorded, there were 2.58 positive words recorded.</w:t>
       </w:r>
     </w:p>
+    <w:bookmarkEnd w:id="116"/>
     <w:bookmarkEnd w:id="117"/>
-    <w:bookmarkEnd w:id="118"/>
-    <w:bookmarkStart w:id="130" w:name="Discussion"/>
+    <w:bookmarkStart w:id="129" w:name="Discussion"/>
     <w:p>
       <w:pPr>
         <w:pStyle w:val="Heading1"/>
@@ -5622,7 +5597,7 @@
         <w:t xml:space="preserve">The Chatbots were beneficial. Learners have lots of other choices such as YouTube, but there is a certain need for personalised information gathering , this can save time and prevent learning incorrect information. This was one reason why they were rated positive as they are able to streamline data finding for learners in a format that is understandable and easy to them.</w:t>
       </w:r>
     </w:p>
-    <w:bookmarkStart w:id="126" w:name="quantatative-results"/>
+    <w:bookmarkStart w:id="125" w:name="quantatative-results"/>
     <w:p>
       <w:pPr>
         <w:pStyle w:val="Heading2"/>
@@ -5640,7 +5615,7 @@
         <w:t xml:space="preserve">Quantatative Results</w:t>
       </w:r>
     </w:p>
-    <w:bookmarkStart w:id="121" w:name="cuq"/>
+    <w:bookmarkStart w:id="120" w:name="cuq"/>
     <w:p>
       <w:pPr>
         <w:pStyle w:val="Heading3"/>
@@ -5665,7 +5640,7 @@
       <w:r>
         <w:t xml:space="preserve">Holmes et al. [</w:t>
       </w:r>
-      <w:hyperlink r:id="rId119">
+      <w:hyperlink r:id="rId118">
         <w:r>
           <w:rPr>
             <w:rStyle w:val="Hyperlink"/>
@@ -5728,7 +5703,7 @@
       <w:r>
         <w:t xml:space="preserve"> </w:t>
       </w:r>
-      <w:hyperlink r:id="rId120">
+      <w:hyperlink r:id="rId119">
         <w:r>
           <w:rPr>
             <w:rStyle w:val="Hyperlink"/>
@@ -5743,8 +5718,8 @@
         <w:t xml:space="preserve">found a physical activity promotion chatbot received 64.5/100, with lowest score at 40.6</w:t>
       </w:r>
     </w:p>
-    <w:bookmarkEnd w:id="121"/>
-    <w:bookmarkStart w:id="125" w:name="tam"/>
+    <w:bookmarkEnd w:id="120"/>
+    <w:bookmarkStart w:id="124" w:name="tam"/>
     <w:p>
       <w:pPr>
         <w:pStyle w:val="Heading3"/>
@@ -5771,18 +5746,18 @@
           <wp:inline>
             <wp:extent cx="3820043" cy="1239287"/>
             <wp:effectExtent b="0" l="0" r="0" t="0"/>
-            <wp:docPr descr="Figure 4.1: TAM Model processes" title="" id="123" name="Picture"/>
+            <wp:docPr descr="Figure 4.1: TAM Model processes" title="" id="122" name="Picture"/>
             <a:graphic>
               <a:graphicData uri="http://schemas.openxmlformats.org/drawingml/2006/picture">
                 <pic:pic>
                   <pic:nvPicPr>
-                    <pic:cNvPr descr="tam1.png" id="124" name="Picture"/>
+                    <pic:cNvPr descr="tam1.png" id="123" name="Picture"/>
                     <pic:cNvPicPr>
                       <a:picLocks noChangeArrowheads="1" noChangeAspect="1"/>
                     </pic:cNvPicPr>
                   </pic:nvPicPr>
                   <pic:blipFill>
-                    <a:blip r:embed="rId122"/>
+                    <a:blip r:embed="rId121"/>
                     <a:stretch>
                       <a:fillRect/>
                     </a:stretch>
@@ -5817,9 +5792,28 @@
         <w:t xml:space="preserve">Figure 4.1: TAM Model processes</w:t>
       </w:r>
     </w:p>
+    <w:bookmarkEnd w:id="124"/>
     <w:bookmarkEnd w:id="125"/>
+    <w:bookmarkStart w:id="126" w:name="qualatative-results"/>
+    <w:p>
+      <w:pPr>
+        <w:pStyle w:val="Heading2"/>
+      </w:pPr>
+      <w:r>
+        <w:rPr>
+          <w:rStyle w:val="SectionNumber"/>
+        </w:rPr>
+        <w:t xml:space="preserve">4.2</w:t>
+      </w:r>
+      <w:r>
+        <w:tab/>
+      </w:r>
+      <w:r>
+        <w:t xml:space="preserve">Qualatative Results</w:t>
+      </w:r>
+    </w:p>
     <w:bookmarkEnd w:id="126"/>
-    <w:bookmarkStart w:id="127" w:name="qualatative-results"/>
+    <w:bookmarkStart w:id="127" w:name="limitations"/>
     <w:p>
       <w:pPr>
         <w:pStyle w:val="Heading2"/>
@@ -5828,17 +5822,17 @@
         <w:rPr>
           <w:rStyle w:val="SectionNumber"/>
         </w:rPr>
-        <w:t xml:space="preserve">4.2</w:t>
+        <w:t xml:space="preserve">4.3</w:t>
       </w:r>
       <w:r>
         <w:tab/>
       </w:r>
       <w:r>
-        <w:t xml:space="preserve">Qualatative Results</w:t>
+        <w:t xml:space="preserve">Limitations</w:t>
       </w:r>
     </w:p>
     <w:bookmarkEnd w:id="127"/>
-    <w:bookmarkStart w:id="128" w:name="limitations"/>
+    <w:bookmarkStart w:id="128" w:name="conclusions"/>
     <w:p>
       <w:pPr>
         <w:pStyle w:val="Heading2"/>
@@ -5847,17 +5841,99 @@
         <w:rPr>
           <w:rStyle w:val="SectionNumber"/>
         </w:rPr>
-        <w:t xml:space="preserve">4.3</w:t>
+        <w:t xml:space="preserve">4.4</w:t>
       </w:r>
       <w:r>
         <w:tab/>
       </w:r>
       <w:r>
-        <w:t xml:space="preserve">Limitations</w:t>
+        <w:t xml:space="preserve">Conclusions</w:t>
+      </w:r>
+    </w:p>
+    <w:p>
+      <w:pPr>
+        <w:pStyle w:val="FirstParagraph"/>
+      </w:pPr>
+      <w:r>
+        <w:t xml:space="preserve">Those results can be interpreted that the learning objectives of the training event was chosen appropriately for the diverse audience including clinicians, academics, researchers, and learning technologists/IT specialist resulting to a successful training event that enable participants to take the acquired knowledge back to their organisations in order to co-design and implement.</w:t>
+      </w:r>
+      <w:r>
+        <w:t xml:space="preserve"> </w:t>
+      </w:r>
+      <w:r>
+        <w:t xml:space="preserve">As it was expected and can be depicted from self-confidence statements that some participants being very confident before the event, not all the objectives expected to be reached by everyone, since the training was targeting both technical and non-technical participants.</w:t>
+      </w:r>
+      <w:r>
+        <w:t xml:space="preserve"> </w:t>
+      </w:r>
+      <w:r>
+        <w:t xml:space="preserve">However, on both average and individual matched responses participants self-statements showed that they improved their knowledge and understanding in using co-creation approaches to develop digital education resources and in designing and developing chatbots as educational resources.</w:t>
+      </w:r>
+    </w:p>
+    <w:p>
+      <w:pPr>
+        <w:pStyle w:val="BodyText"/>
+      </w:pPr>
+      <w:r>
+        <w:t xml:space="preserve">output:</w:t>
+      </w:r>
+      <w:r>
+        <w:t xml:space="preserve"> </w:t>
+      </w:r>
+      <w:r>
+        <w:t xml:space="preserve">#bookdown::html_document2: default</w:t>
+      </w:r>
+      <w:r>
+        <w:t xml:space="preserve"> </w:t>
+      </w:r>
+      <w:r>
+        <w:t xml:space="preserve">#bookdown::word_document2: default</w:t>
+      </w:r>
+      <w:r>
+        <w:t xml:space="preserve"> </w:t>
+      </w:r>
+      <w:r>
+        <w:t xml:space="preserve">bookdown::pdf_document2:</w:t>
+      </w:r>
+      <w:r>
+        <w:t xml:space="preserve"> </w:t>
+      </w:r>
+      <w:r>
+        <w:t xml:space="preserve">template: templates/template.tex</w:t>
+      </w:r>
+      <w:r>
+        <w:t xml:space="preserve"> </w:t>
+      </w:r>
+      <w:r>
+        <w:t xml:space="preserve">documentclass: book</w:t>
       </w:r>
     </w:p>
     <w:bookmarkEnd w:id="128"/>
-    <w:bookmarkStart w:id="129" w:name="conclusions"/>
+    <w:bookmarkEnd w:id="129"/>
+    <w:bookmarkStart w:id="133" w:name="cites-and-refs"/>
+    <w:p>
+      <w:pPr>
+        <w:pStyle w:val="Heading1"/>
+      </w:pPr>
+      <w:r>
+        <w:rPr>
+          <w:rStyle w:val="SectionNumber"/>
+        </w:rPr>
+        <w:t xml:space="preserve">5</w:t>
+      </w:r>
+      <w:r>
+        <w:tab/>
+      </w:r>
+      <w:r>
+        <w:t xml:space="preserve">(Additional Analyses) Training Events</w:t>
+      </w:r>
+    </w:p>
+    <w:p>
+      <w:pPr>
+        <w:pStyle w:val="FirstParagraph"/>
+      </w:pPr>
+    </w:p>
+    <w:bookmarkStart w:id="130" w:name="cepeh-training-event-c1"/>
     <w:p>
       <w:pPr>
         <w:pStyle w:val="Heading2"/>
@@ -5866,13 +5942,13 @@
         <w:rPr>
           <w:rStyle w:val="SectionNumber"/>
         </w:rPr>
-        <w:t xml:space="preserve">4.4</w:t>
+        <w:t xml:space="preserve">5.1</w:t>
       </w:r>
       <w:r>
         <w:tab/>
       </w:r>
       <w:r>
-        <w:t xml:space="preserve">Conclusions</w:t>
+        <w:t xml:space="preserve">CEPEH Training Event C1</w:t>
       </w:r>
     </w:p>
     <w:p>
@@ -5880,176 +5956,75 @@
         <w:pStyle w:val="FirstParagraph"/>
       </w:pPr>
       <w:r>
-        <w:t xml:space="preserve">Those results can be interpreted that the learning objectives of the training event was chosen appropriately for the diverse audience including clinicians, academics, researchers, and learning technologists/IT specialist resulting to a successful training event that enable participants to take the acquired knowledge back to their organisations in order to co-design and implement.</w:t>
-      </w:r>
-      <w:r>
-        <w:t xml:space="preserve"> </w:t>
-      </w:r>
-      <w:r>
-        <w:t xml:space="preserve">As it was expected and can be depicted from self-confidence statements that some participants being very confident before the event, not all the objectives expected to be reached by everyone, since the training was targeting both technical and non-technical participants.</w:t>
-      </w:r>
-      <w:r>
-        <w:t xml:space="preserve"> </w:t>
-      </w:r>
-      <w:r>
-        <w:t xml:space="preserve">However, on both average and individual matched responses participants self-statements showed that they improved their knowledge and understanding in using co-creation approaches to develop digital education resources and in designing and developing chatbots as educational resources.</w:t>
-      </w:r>
-    </w:p>
-    <w:p>
-      <w:pPr>
-        <w:pStyle w:val="BodyText"/>
-      </w:pPr>
-      <w:r>
-        <w:t xml:space="preserve">output:</w:t>
-      </w:r>
-      <w:r>
-        <w:t xml:space="preserve"> </w:t>
-      </w:r>
-      <w:r>
-        <w:t xml:space="preserve">#bookdown::html_document2: default</w:t>
-      </w:r>
-      <w:r>
-        <w:t xml:space="preserve"> </w:t>
-      </w:r>
-      <w:r>
-        <w:t xml:space="preserve">#bookdown::word_document2: default</w:t>
-      </w:r>
-      <w:r>
-        <w:t xml:space="preserve"> </w:t>
-      </w:r>
-      <w:r>
-        <w:t xml:space="preserve">bookdown::pdf_document2:</w:t>
-      </w:r>
-      <w:r>
-        <w:t xml:space="preserve"> </w:t>
-      </w:r>
-      <w:r>
-        <w:t xml:space="preserve">template: templates/template.tex</w:t>
-      </w:r>
-      <w:r>
-        <w:t xml:space="preserve"> </w:t>
-      </w:r>
-      <w:r>
-        <w:t xml:space="preserve">documentclass: book</w:t>
-      </w:r>
-    </w:p>
-    <w:bookmarkEnd w:id="129"/>
+        <w:t xml:space="preserve">The CEPEH training event C1 held at the premises of University of Nottingham aiming to prepare participants for the practical elements of co-creation and implementation of chatbots as an educational resource. It combined both theoretical and hands-on training.</w:t>
+      </w:r>
+      <w:r>
+        <w:t xml:space="preserve"> </w:t>
+      </w:r>
+      <w:r>
+        <w:t xml:space="preserve">15 participants were from RISE, AUTH, UoN.</w:t>
+      </w:r>
+    </w:p>
+    <w:p>
+      <w:pPr>
+        <w:pStyle w:val="BodyText"/>
+      </w:pPr>
+      <w:r>
+        <w:t xml:space="preserve">Project managers of partners signposted the person involved, and relevant announcements were made though social media channels to the wider public. External to the project speakers were from University of Leeds, and Computer Science Department of University of Nottingham. It included academics, medical doctors, and researchers with focus both on clinical research and digital innovations in healthcare education and IT specialist/learning technologists 11.18 years of experiences (SD=7.2). A balance between male and female participants achieved.</w:t>
+      </w:r>
+    </w:p>
+    <w:p>
+      <w:pPr>
+        <w:pStyle w:val="BodyText"/>
+      </w:pPr>
+      <w:r>
+        <w:t xml:space="preserve">Participants were asked to highlight what they liked for each day and how each day can be improved. Findings are described below per day of the training event</w:t>
+      </w:r>
+    </w:p>
+    <w:p>
+      <w:pPr>
+        <w:pStyle w:val="BodyText"/>
+      </w:pPr>
+      <w:r>
+        <w:t xml:space="preserve">Day 1</w:t>
+      </w:r>
+      <w:r>
+        <w:br/>
+      </w:r>
+      <w:r>
+        <w:t xml:space="preserve">The participants comment that they liked the design method for educational resources presented using a co-creation approach, they liked the interactions with other groups, and they liked the overview of existing chatbot resources of the partners. On the areas that can be improved, more media material were requested.</w:t>
+      </w:r>
+    </w:p>
+    <w:p>
+      <w:pPr>
+        <w:pStyle w:val="BodyText"/>
+      </w:pPr>
+      <w:r>
+        <w:t xml:space="preserve">Day 2</w:t>
+      </w:r>
+      <w:r>
+        <w:t xml:space="preserve"> </w:t>
+      </w:r>
+      <w:r>
+        <w:t xml:space="preserve">Participants enjoyed the presentation from the invited speaker from another faculty of the University of Nottingham, the CEPEH recources presented and the storyboarding process. Participants highlighted that the participation of more clinicians in the event would be an added value in regards with the storyboarding process.</w:t>
+      </w:r>
+    </w:p>
+    <w:p>
+      <w:pPr>
+        <w:pStyle w:val="BodyText"/>
+      </w:pPr>
+      <w:r>
+        <w:t xml:space="preserve">Day3</w:t>
+      </w:r>
+      <w:r>
+        <w:t xml:space="preserve"> </w:t>
+      </w:r>
+      <w:r>
+        <w:t xml:space="preserve">Participants liked the hands-on activities of the day also enjoyed the creativity of the groups on the online chatbot development tool. As an area of improvement, participants wanted more time on hands on sections.</w:t>
+      </w:r>
+    </w:p>
     <w:bookmarkEnd w:id="130"/>
-    <w:bookmarkStart w:id="134" w:name="cites-and-refs"/>
-    <w:p>
-      <w:pPr>
-        <w:pStyle w:val="Heading1"/>
-      </w:pPr>
-      <w:r>
-        <w:rPr>
-          <w:rStyle w:val="SectionNumber"/>
-        </w:rPr>
-        <w:t xml:space="preserve">5</w:t>
-      </w:r>
-      <w:r>
-        <w:tab/>
-      </w:r>
-      <w:r>
-        <w:t xml:space="preserve">(Additional Analyses) Training Events</w:t>
-      </w:r>
-    </w:p>
-    <w:p>
-      <w:pPr>
-        <w:pStyle w:val="FirstParagraph"/>
-      </w:pPr>
-    </w:p>
-    <w:bookmarkStart w:id="131" w:name="cepeh-training-event-c1"/>
-    <w:p>
-      <w:pPr>
-        <w:pStyle w:val="Heading2"/>
-      </w:pPr>
-      <w:r>
-        <w:rPr>
-          <w:rStyle w:val="SectionNumber"/>
-        </w:rPr>
-        <w:t xml:space="preserve">5.1</w:t>
-      </w:r>
-      <w:r>
-        <w:tab/>
-      </w:r>
-      <w:r>
-        <w:t xml:space="preserve">CEPEH Training Event C1</w:t>
-      </w:r>
-    </w:p>
-    <w:p>
-      <w:pPr>
-        <w:pStyle w:val="FirstParagraph"/>
-      </w:pPr>
-      <w:r>
-        <w:t xml:space="preserve">The CEPEH training event C1 held at the premises of University of Nottingham aiming to prepare participants for the practical elements of co-creation and implementation of chatbots as an educational resource. It combined both theoretical and hands-on training.</w:t>
-      </w:r>
-      <w:r>
-        <w:t xml:space="preserve"> </w:t>
-      </w:r>
-      <w:r>
-        <w:t xml:space="preserve">15 participants were from RISE, AUTH, UoN.</w:t>
-      </w:r>
-    </w:p>
-    <w:p>
-      <w:pPr>
-        <w:pStyle w:val="BodyText"/>
-      </w:pPr>
-      <w:r>
-        <w:t xml:space="preserve">Project managers of partners signposted the person involved, and relevant announcements were made though social media channels to the wider public. External to the project speakers were from University of Leeds, and Computer Science Department of University of Nottingham. It included academics, medical doctors, and researchers with focus both on clinical research and digital innovations in healthcare education and IT specialist/learning technologists 11.18 years of experiences (SD=7.2). A balance between male and female participants achieved.</w:t>
-      </w:r>
-    </w:p>
-    <w:p>
-      <w:pPr>
-        <w:pStyle w:val="BodyText"/>
-      </w:pPr>
-      <w:r>
-        <w:t xml:space="preserve">Participants were asked to highlight what they liked for each day and how each day can be improved. Findings are described below per day of the training event</w:t>
-      </w:r>
-    </w:p>
-    <w:p>
-      <w:pPr>
-        <w:pStyle w:val="BodyText"/>
-      </w:pPr>
-      <w:r>
-        <w:t xml:space="preserve">Day 1</w:t>
-      </w:r>
-      <w:r>
-        <w:br/>
-      </w:r>
-      <w:r>
-        <w:t xml:space="preserve">The participants comment that they liked the design method for educational resources presented using a co-creation approach, they liked the interactions with other groups, and they liked the overview of existing chatbot resources of the partners. On the areas that can be improved, more media material were requested.</w:t>
-      </w:r>
-    </w:p>
-    <w:p>
-      <w:pPr>
-        <w:pStyle w:val="BodyText"/>
-      </w:pPr>
-      <w:r>
-        <w:t xml:space="preserve">Day 2</w:t>
-      </w:r>
-      <w:r>
-        <w:t xml:space="preserve"> </w:t>
-      </w:r>
-      <w:r>
-        <w:t xml:space="preserve">Participants enjoyed the presentation from the invited speaker from another faculty of the University of Nottingham, the CEPEH recources presented and the storyboarding process. Participants highlighted that the participation of more clinicians in the event would be an added value in regards with the storyboarding process.</w:t>
-      </w:r>
-    </w:p>
-    <w:p>
-      <w:pPr>
-        <w:pStyle w:val="BodyText"/>
-      </w:pPr>
-      <w:r>
-        <w:t xml:space="preserve">Day3</w:t>
-      </w:r>
-      <w:r>
-        <w:t xml:space="preserve"> </w:t>
-      </w:r>
-      <w:r>
-        <w:t xml:space="preserve">Participants liked the hands-on activities of the day also enjoyed the creativity of the groups on the online chatbot development tool. As an area of improvement, participants wanted more time on hands on sections.</w:t>
-      </w:r>
-    </w:p>
-    <w:bookmarkEnd w:id="131"/>
-    <w:bookmarkStart w:id="132" w:name="cepeh-training-event-2"/>
+    <w:bookmarkStart w:id="131" w:name="cepeh-training-event-2"/>
     <w:p>
       <w:pPr>
         <w:pStyle w:val="Heading2"/>
@@ -6141,48 +6116,48 @@
         <w:t xml:space="preserve">In summary, most participants were undergraduate students with novice experience, happy with the training event location, felt the sessions were relevant to them, and most shared the event with their colleagues. The values of co-creation, chatbots in healthcare, and taking patient history were bestowed to students in an engaging and well-received manner. Notably, the highest ratings were for staff friendliness which is key to engagement and consistent interaction throughout the intense and long 5-day duration. The sessions were recorded there for the online recordings may be viewed with higher numbers over the subsequent weeks.</w:t>
       </w:r>
     </w:p>
+    <w:bookmarkEnd w:id="131"/>
+    <w:bookmarkStart w:id="132" w:name="Xfbe0176a9640d248bed84e67e7633933d4a804e"/>
+    <w:p>
+      <w:pPr>
+        <w:pStyle w:val="Heading2"/>
+      </w:pPr>
+      <w:r>
+        <w:rPr>
+          <w:rStyle w:val="SectionNumber"/>
+        </w:rPr>
+        <w:t xml:space="preserve">5.3</w:t>
+      </w:r>
+      <w:r>
+        <w:tab/>
+      </w:r>
+      <w:r>
+        <w:t xml:space="preserve"># bibliography: [bibliography/references.bib, bibliography/additional-references.bib]</w:t>
+      </w:r>
+    </w:p>
     <w:bookmarkEnd w:id="132"/>
-    <w:bookmarkStart w:id="133" w:name="Xfbe0176a9640d248bed84e67e7633933d4a804e"/>
-    <w:p>
-      <w:pPr>
-        <w:pStyle w:val="Heading2"/>
-      </w:pPr>
-      <w:r>
-        <w:rPr>
-          <w:rStyle w:val="SectionNumber"/>
-        </w:rPr>
-        <w:t xml:space="preserve">5.3</w:t>
-      </w:r>
-      <w:r>
-        <w:tab/>
-      </w:r>
-      <w:r>
-        <w:t xml:space="preserve"># bibliography: [bibliography/references.bib, bibliography/additional-references.bib]</w:t>
-      </w:r>
-    </w:p>
     <w:bookmarkEnd w:id="133"/>
+    <w:bookmarkStart w:id="134" w:name="appendix"/>
+    <w:p>
+      <w:pPr>
+        <w:pStyle w:val="Heading1"/>
+      </w:pPr>
+      <w:r>
+        <w:t xml:space="preserve">Appendix</w:t>
+      </w:r>
+    </w:p>
     <w:bookmarkEnd w:id="134"/>
-    <w:bookmarkStart w:id="135" w:name="appendix"/>
+    <w:bookmarkStart w:id="135" w:name="appendix-appendix"/>
     <w:p>
       <w:pPr>
         <w:pStyle w:val="Heading1"/>
       </w:pPr>
       <w:r>
-        <w:t xml:space="preserve">Appendix</w:t>
+        <w:t xml:space="preserve">(APPENDIX) Appendix</w:t>
       </w:r>
     </w:p>
     <w:bookmarkEnd w:id="135"/>
-    <w:bookmarkStart w:id="136" w:name="appendix-appendix"/>
-    <w:p>
-      <w:pPr>
-        <w:pStyle w:val="Heading1"/>
-      </w:pPr>
-      <w:r>
-        <w:t xml:space="preserve">(APPENDIX) Appendix</w:t>
-      </w:r>
-    </w:p>
-    <w:bookmarkEnd w:id="136"/>
-    <w:bookmarkStart w:id="137" w:name="the-first-appendix"/>
+    <w:bookmarkStart w:id="136" w:name="the-first-appendix"/>
     <w:p>
       <w:pPr>
         <w:pStyle w:val="Heading1"/>
@@ -6265,19 +6240,19 @@
         <w:t xml:space="preserve">:</w:t>
       </w:r>
     </w:p>
+    <w:bookmarkEnd w:id="136"/>
+    <w:bookmarkStart w:id="138" w:name="references"/>
+    <w:p>
+      <w:pPr>
+        <w:pStyle w:val="Heading1"/>
+      </w:pPr>
+      <w:r>
+        <w:t xml:space="preserve">References</w:t>
+      </w:r>
+    </w:p>
+    <w:bookmarkStart w:id="137" w:name="refs"/>
     <w:bookmarkEnd w:id="137"/>
-    <w:bookmarkStart w:id="139" w:name="references"/>
-    <w:p>
-      <w:pPr>
-        <w:pStyle w:val="Heading1"/>
-      </w:pPr>
-      <w:r>
-        <w:t xml:space="preserve">References</w:t>
-      </w:r>
-    </w:p>
-    <w:bookmarkStart w:id="138" w:name="refs"/>
     <w:bookmarkEnd w:id="138"/>
-    <w:bookmarkEnd w:id="139"/>
     <w:sectPr/>
   </w:body>
 </w:document>

</xml_diff>

<commit_message>
reviewing text. hopefully done today
</commit_message>
<xml_diff>
--- a/docs/_main.docx
+++ b/docs/_main.docx
@@ -155,19 +155,1027 @@
         <w:pStyle w:val="Abstract"/>
       </w:pPr>
       <w:r>
+        <w:t xml:space="preserve">Healthcare</w:t>
+      </w:r>
+      <w:r>
+        <w:t xml:space="preserve"> </w:t>
+      </w:r>
+      <w:r>
+        <w:t xml:space="preserve">education</w:t>
+      </w:r>
+      <w:r>
+        <w:t xml:space="preserve"> </w:t>
+      </w:r>
+      <w:r>
+        <w:t xml:space="preserve">can</w:t>
+      </w:r>
+      <w:r>
+        <w:t xml:space="preserve"> </w:t>
+      </w:r>
+      <w:r>
+        <w:t xml:space="preserve">be</w:t>
+      </w:r>
+      <w:r>
+        <w:t xml:space="preserve"> </w:t>
+      </w:r>
+      <w:r>
+        <w:t xml:space="preserve">supported</w:t>
+      </w:r>
+      <w:r>
+        <w:t xml:space="preserve"> </w:t>
+      </w:r>
+      <w:r>
+        <w:t xml:space="preserve">by</w:t>
+      </w:r>
+      <w:r>
+        <w:t xml:space="preserve"> </w:t>
+      </w:r>
+      <w:r>
+        <w:t xml:space="preserve">machine</w:t>
+      </w:r>
+      <w:r>
+        <w:t xml:space="preserve"> </w:t>
+      </w:r>
+      <w:r>
+        <w:t xml:space="preserve">learning</w:t>
+      </w:r>
+      <w:r>
+        <w:t xml:space="preserve"> </w:t>
+      </w:r>
+      <w:r>
+        <w:t xml:space="preserve">conversation</w:t>
+      </w:r>
+      <w:r>
+        <w:t xml:space="preserve"> </w:t>
+      </w:r>
+      <w:r>
+        <w:t xml:space="preserve">agents.</w:t>
+      </w:r>
+      <w:r>
+        <w:t xml:space="preserve"> </w:t>
+      </w:r>
+      <w:r>
+        <w:t xml:space="preserve">However,</w:t>
+      </w:r>
+      <w:r>
+        <w:t xml:space="preserve"> </w:t>
+      </w:r>
+      <w:r>
+        <w:t xml:space="preserve">there</w:t>
+      </w:r>
+      <w:r>
+        <w:t xml:space="preserve"> </w:t>
+      </w:r>
+      <w:r>
+        <w:t xml:space="preserve">is</w:t>
+      </w:r>
+      <w:r>
+        <w:t xml:space="preserve"> </w:t>
+      </w:r>
+      <w:r>
+        <w:t xml:space="preserve">rapid</w:t>
+      </w:r>
+      <w:r>
+        <w:t xml:space="preserve"> </w:t>
+      </w:r>
+      <w:r>
+        <w:t xml:space="preserve">pace</w:t>
+      </w:r>
+      <w:r>
+        <w:t xml:space="preserve"> </w:t>
+      </w:r>
+      <w:r>
+        <w:t xml:space="preserve">of</w:t>
+      </w:r>
+      <w:r>
+        <w:t xml:space="preserve"> </w:t>
+      </w:r>
+      <w:r>
+        <w:t xml:space="preserve">technical</w:t>
+      </w:r>
+      <w:r>
+        <w:t xml:space="preserve"> </w:t>
+      </w:r>
+      <w:r>
+        <w:t xml:space="preserve">development,</w:t>
+      </w:r>
+      <w:r>
+        <w:t xml:space="preserve"> </w:t>
+      </w:r>
+      <w:r>
+        <w:t xml:space="preserve">complex</w:t>
+      </w:r>
+      <w:r>
+        <w:t xml:space="preserve"> </w:t>
+      </w:r>
+      <w:r>
+        <w:t xml:space="preserve">subject</w:t>
+      </w:r>
+      <w:r>
+        <w:t xml:space="preserve"> </w:t>
+      </w:r>
+      <w:r>
+        <w:t xml:space="preserve">areas</w:t>
+      </w:r>
+      <w:r>
+        <w:t xml:space="preserve"> </w:t>
+      </w:r>
+      <w:r>
+        <w:t xml:space="preserve">in</w:t>
+      </w:r>
+      <w:r>
+        <w:t xml:space="preserve"> </w:t>
+      </w:r>
+      <w:r>
+        <w:t xml:space="preserve">healthcare</w:t>
+      </w:r>
+      <w:r>
+        <w:t xml:space="preserve"> </w:t>
+      </w:r>
+      <w:r>
+        <w:t xml:space="preserve">and</w:t>
+      </w:r>
+      <w:r>
+        <w:t xml:space="preserve"> </w:t>
+      </w:r>
+      <w:r>
+        <w:t xml:space="preserve">sensitive</w:t>
+      </w:r>
+      <w:r>
+        <w:t xml:space="preserve"> </w:t>
+      </w:r>
+      <w:r>
+        <w:t xml:space="preserve">design</w:t>
+      </w:r>
+      <w:r>
+        <w:t xml:space="preserve"> </w:t>
+      </w:r>
+      <w:r>
+        <w:t xml:space="preserve">and</w:t>
+      </w:r>
+      <w:r>
+        <w:t xml:space="preserve"> </w:t>
+      </w:r>
+      <w:r>
+        <w:t xml:space="preserve">development</w:t>
+      </w:r>
+      <w:r>
+        <w:t xml:space="preserve"> </w:t>
+      </w:r>
+      <w:r>
+        <w:t xml:space="preserve">protocols</w:t>
+      </w:r>
+      <w:r>
+        <w:t xml:space="preserve"> </w:t>
+      </w:r>
+      <w:r>
+        <w:t xml:space="preserve">which</w:t>
+      </w:r>
+      <w:r>
+        <w:t xml:space="preserve"> </w:t>
+      </w:r>
+      <w:r>
+        <w:t xml:space="preserve">required</w:t>
+      </w:r>
+      <w:r>
+        <w:t xml:space="preserve"> </w:t>
+      </w:r>
+      <w:r>
+        <w:t xml:space="preserve">expertise.</w:t>
+      </w:r>
+      <w:r>
+        <w:t xml:space="preserve"> </w:t>
+      </w:r>
+      <w:r>
+        <w:t xml:space="preserve">With</w:t>
+      </w:r>
+      <w:r>
+        <w:t xml:space="preserve"> </w:t>
+      </w:r>
+      <w:r>
+        <w:t xml:space="preserve">these</w:t>
+      </w:r>
+      <w:r>
+        <w:t xml:space="preserve"> </w:t>
+      </w:r>
+      <w:r>
+        <w:t xml:space="preserve">issues,</w:t>
+      </w:r>
+      <w:r>
+        <w:t xml:space="preserve"> </w:t>
+      </w:r>
+      <w:r>
+        <w:t xml:space="preserve">current</w:t>
+      </w:r>
+      <w:r>
+        <w:t xml:space="preserve"> </w:t>
+      </w:r>
+      <w:r>
+        <w:t xml:space="preserve">outcomes</w:t>
+      </w:r>
+      <w:r>
+        <w:t xml:space="preserve"> </w:t>
+      </w:r>
+      <w:r>
+        <w:t xml:space="preserve">have</w:t>
+      </w:r>
+      <w:r>
+        <w:t xml:space="preserve"> </w:t>
+      </w:r>
+      <w:r>
+        <w:t xml:space="preserve">barriers</w:t>
+      </w:r>
+      <w:r>
+        <w:t xml:space="preserve"> </w:t>
+      </w:r>
+      <w:r>
+        <w:t xml:space="preserve">in</w:t>
+      </w:r>
+      <w:r>
+        <w:t xml:space="preserve"> </w:t>
+      </w:r>
+      <w:r>
+        <w:t xml:space="preserve">design,</w:t>
+      </w:r>
+      <w:r>
+        <w:t xml:space="preserve"> </w:t>
+      </w:r>
+      <w:r>
+        <w:t xml:space="preserve">development,</w:t>
+      </w:r>
+      <w:r>
+        <w:t xml:space="preserve"> </w:t>
+      </w:r>
+      <w:r>
+        <w:t xml:space="preserve">implementation,</w:t>
+      </w:r>
+      <w:r>
+        <w:t xml:space="preserve"> </w:t>
+      </w:r>
+      <w:r>
+        <w:t xml:space="preserve">and</w:t>
+      </w:r>
+      <w:r>
+        <w:t xml:space="preserve"> </w:t>
+      </w:r>
+      <w:r>
+        <w:t xml:space="preserve">in</w:t>
+      </w:r>
+      <w:r>
+        <w:t xml:space="preserve"> </w:t>
+      </w:r>
+      <w:r>
+        <w:t xml:space="preserve">cases</w:t>
+      </w:r>
+      <w:r>
+        <w:t xml:space="preserve"> </w:t>
+      </w:r>
+      <w:r>
+        <w:t xml:space="preserve">their</w:t>
+      </w:r>
+      <w:r>
+        <w:t xml:space="preserve"> </w:t>
+      </w:r>
+      <w:r>
+        <w:t xml:space="preserve">evaluation.</w:t>
+      </w:r>
+      <w:r>
+        <w:t xml:space="preserve"> </w:t>
+      </w:r>
+      <w:r>
+        <w:t xml:space="preserve">By</w:t>
+      </w:r>
+      <w:r>
+        <w:t xml:space="preserve"> </w:t>
+      </w:r>
+      <w:r>
+        <w:t xml:space="preserve">utilizing</w:t>
+      </w:r>
+      <w:r>
+        <w:t xml:space="preserve"> </w:t>
+      </w:r>
+      <w:r>
+        <w:t xml:space="preserve">a</w:t>
+      </w:r>
+      <w:r>
+        <w:t xml:space="preserve"> </w:t>
+      </w:r>
+      <w:r>
+        <w:t xml:space="preserve">long-standing</w:t>
+      </w:r>
+      <w:r>
+        <w:t xml:space="preserve"> </w:t>
+      </w:r>
+      <w:r>
+        <w:t xml:space="preserve">framework</w:t>
+      </w:r>
+      <w:r>
+        <w:t xml:space="preserve"> </w:t>
+      </w:r>
+      <w:r>
+        <w:t xml:space="preserve">named</w:t>
+      </w:r>
+      <w:r>
+        <w:t xml:space="preserve"> </w:t>
+      </w:r>
+      <w:r>
+        <w:t xml:space="preserve">the</w:t>
+      </w:r>
+      <w:r>
+        <w:t xml:space="preserve"> </w:t>
+      </w:r>
+      <w:r>
+        <w:t xml:space="preserve">ASPIRE</w:t>
+      </w:r>
+      <w:r>
+        <w:t xml:space="preserve"> </w:t>
+      </w:r>
+      <w:r>
+        <w:t xml:space="preserve">framework,</w:t>
+      </w:r>
+      <w:r>
+        <w:t xml:space="preserve"> </w:t>
+      </w:r>
+      <w:r>
+        <w:t xml:space="preserve">the</w:t>
+      </w:r>
+      <w:r>
+        <w:t xml:space="preserve"> </w:t>
+      </w:r>
+      <w:r>
+        <w:t xml:space="preserve">CEPEH</w:t>
+      </w:r>
+      <w:r>
+        <w:t xml:space="preserve"> </w:t>
+      </w:r>
+      <w:r>
+        <w:t xml:space="preserve">team</w:t>
+      </w:r>
+      <w:r>
+        <w:t xml:space="preserve"> </w:t>
+      </w:r>
+      <w:r>
+        <w:t xml:space="preserve">have</w:t>
+      </w:r>
+      <w:r>
+        <w:t xml:space="preserve"> </w:t>
+      </w:r>
+      <w:r>
+        <w:t xml:space="preserve">reinvented</w:t>
+      </w:r>
+      <w:r>
+        <w:t xml:space="preserve"> </w:t>
+      </w:r>
+      <w:r>
+        <w:t xml:space="preserve">parts</w:t>
+      </w:r>
+      <w:r>
+        <w:t xml:space="preserve"> </w:t>
+      </w:r>
+      <w:r>
+        <w:t xml:space="preserve">of</w:t>
+      </w:r>
+      <w:r>
+        <w:t xml:space="preserve"> </w:t>
+      </w:r>
+      <w:r>
+        <w:t xml:space="preserve">the</w:t>
+      </w:r>
+      <w:r>
+        <w:t xml:space="preserve"> </w:t>
+      </w:r>
+      <w:r>
+        <w:t xml:space="preserve">process</w:t>
+      </w:r>
+      <w:r>
+        <w:t xml:space="preserve"> </w:t>
+      </w:r>
+      <w:r>
+        <w:t xml:space="preserve">to</w:t>
+      </w:r>
+      <w:r>
+        <w:t xml:space="preserve"> </w:t>
+      </w:r>
+      <w:r>
+        <w:t xml:space="preserve">streamline</w:t>
+      </w:r>
+      <w:r>
+        <w:t xml:space="preserve"> </w:t>
+      </w:r>
+      <w:r>
+        <w:t xml:space="preserve">and</w:t>
+      </w:r>
+      <w:r>
+        <w:t xml:space="preserve"> </w:t>
+      </w:r>
+      <w:r>
+        <w:t xml:space="preserve">dampen</w:t>
+      </w:r>
+      <w:r>
+        <w:t xml:space="preserve"> </w:t>
+      </w:r>
+      <w:r>
+        <w:t xml:space="preserve">common</w:t>
+      </w:r>
+      <w:r>
+        <w:t xml:space="preserve"> </w:t>
+      </w:r>
+      <w:r>
+        <w:t xml:space="preserve">problems.</w:t>
+      </w:r>
+      <w:r>
+        <w:t xml:space="preserve"> </w:t>
+      </w:r>
+      <w:r>
+        <w:t xml:space="preserve">Stakeholder</w:t>
+      </w:r>
+      <w:r>
+        <w:t xml:space="preserve"> </w:t>
+      </w:r>
+      <w:r>
+        <w:t xml:space="preserve">inclusion</w:t>
+      </w:r>
+      <w:r>
+        <w:t xml:space="preserve"> </w:t>
+      </w:r>
+      <w:r>
+        <w:t xml:space="preserve">was</w:t>
+      </w:r>
+      <w:r>
+        <w:t xml:space="preserve"> </w:t>
+      </w:r>
+      <w:r>
+        <w:t xml:space="preserve">facilitated</w:t>
+      </w:r>
+      <w:r>
+        <w:t xml:space="preserve"> </w:t>
+      </w:r>
+      <w:r>
+        <w:t xml:space="preserve">by</w:t>
+      </w:r>
+      <w:r>
+        <w:t xml:space="preserve"> </w:t>
+      </w:r>
+      <w:r>
+        <w:t xml:space="preserve">the</w:t>
+      </w:r>
+      <w:r>
+        <w:t xml:space="preserve"> </w:t>
+      </w:r>
+      <w:r>
+        <w:t xml:space="preserve">ASPIRE</w:t>
+      </w:r>
+      <w:r>
+        <w:t xml:space="preserve"> </w:t>
+      </w:r>
+      <w:r>
+        <w:t xml:space="preserve">process</w:t>
+      </w:r>
+      <w:r>
+        <w:t xml:space="preserve"> </w:t>
+      </w:r>
+      <w:r>
+        <w:t xml:space="preserve">and</w:t>
+      </w:r>
+      <w:r>
+        <w:t xml:space="preserve"> </w:t>
+      </w:r>
+      <w:r>
+        <w:t xml:space="preserve">the</w:t>
+      </w:r>
+      <w:r>
+        <w:t xml:space="preserve"> </w:t>
+      </w:r>
+      <w:r>
+        <w:t xml:space="preserve">synergistic</w:t>
+      </w:r>
+      <w:r>
+        <w:t xml:space="preserve"> </w:t>
+      </w:r>
+      <w:r>
+        <w:t xml:space="preserve">effect</w:t>
+      </w:r>
+      <w:r>
+        <w:t xml:space="preserve"> </w:t>
+      </w:r>
+      <w:r>
+        <w:t xml:space="preserve">of</w:t>
+      </w:r>
+      <w:r>
+        <w:t xml:space="preserve"> </w:t>
+      </w:r>
+      <w:r>
+        <w:t xml:space="preserve">development</w:t>
+      </w:r>
+      <w:r>
+        <w:t xml:space="preserve"> </w:t>
+      </w:r>
+      <w:r>
+        <w:t xml:space="preserve">heuristics,</w:t>
+      </w:r>
+      <w:r>
+        <w:t xml:space="preserve"> </w:t>
+      </w:r>
+      <w:r>
+        <w:t xml:space="preserve">learners’</w:t>
+      </w:r>
+      <w:r>
+        <w:t xml:space="preserve"> </w:t>
+      </w:r>
+      <w:r>
+        <w:t xml:space="preserve">perspectives,</w:t>
+      </w:r>
+      <w:r>
+        <w:t xml:space="preserve"> </w:t>
+      </w:r>
+      <w:r>
+        <w:t xml:space="preserve">and</w:t>
+      </w:r>
+      <w:r>
+        <w:t xml:space="preserve"> </w:t>
+      </w:r>
+      <w:r>
+        <w:t xml:space="preserve">subject</w:t>
+      </w:r>
+      <w:r>
+        <w:t xml:space="preserve"> </w:t>
+      </w:r>
+      <w:r>
+        <w:t xml:space="preserve">expertise</w:t>
+      </w:r>
+      <w:r>
+        <w:t xml:space="preserve"> </w:t>
+      </w:r>
+      <w:r>
+        <w:t xml:space="preserve">validation.</w:t>
+      </w:r>
+      <w:r>
+        <w:t xml:space="preserve"> </w:t>
+      </w:r>
+      <w:r>
+        <w:t xml:space="preserve">The</w:t>
+      </w:r>
+      <w:r>
+        <w:t xml:space="preserve"> </w:t>
+      </w:r>
+      <w:r>
+        <w:t xml:space="preserve">resultant</w:t>
+      </w:r>
+      <w:r>
+        <w:t xml:space="preserve"> </w:t>
+      </w:r>
+      <w:r>
+        <w:t xml:space="preserve">4</w:t>
+      </w:r>
+      <w:r>
+        <w:t xml:space="preserve"> </w:t>
+      </w:r>
+      <w:r>
+        <w:t xml:space="preserve">chatbots,</w:t>
+      </w:r>
+      <w:r>
+        <w:t xml:space="preserve"> </w:t>
+      </w:r>
+      <w:r>
+        <w:t xml:space="preserve">in</w:t>
+      </w:r>
+      <w:r>
+        <w:t xml:space="preserve"> </w:t>
+      </w:r>
+      <w:r>
+        <w:t xml:space="preserve">differing</w:t>
+      </w:r>
+      <w:r>
+        <w:t xml:space="preserve"> </w:t>
+      </w:r>
+      <w:r>
+        <w:t xml:space="preserve">healthcare</w:t>
+      </w:r>
+      <w:r>
+        <w:t xml:space="preserve"> </w:t>
+      </w:r>
+      <w:r>
+        <w:t xml:space="preserve">topics,</w:t>
+      </w:r>
+      <w:r>
+        <w:t xml:space="preserve"> </w:t>
+      </w:r>
+      <w:r>
+        <w:t xml:space="preserve">were</w:t>
+      </w:r>
+      <w:r>
+        <w:t xml:space="preserve"> </w:t>
+      </w:r>
+      <w:r>
+        <w:t xml:space="preserve">evaluated</w:t>
+      </w:r>
+      <w:r>
+        <w:t xml:space="preserve"> </w:t>
+      </w:r>
+      <w:r>
+        <w:t xml:space="preserve">to</w:t>
+      </w:r>
+      <w:r>
+        <w:t xml:space="preserve"> </w:t>
+      </w:r>
+      <w:r>
+        <w:t xml:space="preserve">understand</w:t>
+      </w:r>
+      <w:r>
+        <w:t xml:space="preserve"> </w:t>
+      </w:r>
+      <w:r>
+        <w:t xml:space="preserve">how</w:t>
+      </w:r>
+      <w:r>
+        <w:t xml:space="preserve"> </w:t>
+      </w:r>
+      <w:r>
+        <w:t xml:space="preserve">this</w:t>
+      </w:r>
+      <w:r>
+        <w:t xml:space="preserve"> </w:t>
+      </w:r>
+      <w:r>
+        <w:t xml:space="preserve">simplistic</w:t>
+      </w:r>
+      <w:r>
+        <w:t xml:space="preserve"> </w:t>
+      </w:r>
+      <w:r>
+        <w:t xml:space="preserve">and</w:t>
+      </w:r>
+      <w:r>
+        <w:t xml:space="preserve"> </w:t>
+      </w:r>
+      <w:r>
+        <w:t xml:space="preserve">inclusive</w:t>
+      </w:r>
+      <w:r>
+        <w:t xml:space="preserve"> </w:t>
+      </w:r>
+      <w:r>
+        <w:t xml:space="preserve">approach</w:t>
+      </w:r>
+      <w:r>
+        <w:t xml:space="preserve"> </w:t>
+      </w:r>
+      <w:r>
+        <w:t xml:space="preserve">changes</w:t>
+      </w:r>
+      <w:r>
+        <w:t xml:space="preserve"> </w:t>
+      </w:r>
+      <w:r>
+        <w:t xml:space="preserve">learners’</w:t>
+      </w:r>
+      <w:r>
+        <w:t xml:space="preserve"> </w:t>
+      </w:r>
+      <w:r>
+        <w:t xml:space="preserve">perspectives</w:t>
+      </w:r>
+      <w:r>
+        <w:t xml:space="preserve"> </w:t>
+      </w:r>
+      <w:r>
+        <w:t xml:space="preserve">and</w:t>
+      </w:r>
+      <w:r>
+        <w:t xml:space="preserve"> </w:t>
+      </w:r>
+      <w:r>
+        <w:t xml:space="preserve">experience</w:t>
+      </w:r>
+      <w:r>
+        <w:t xml:space="preserve"> </w:t>
+      </w:r>
+      <w:r>
+        <w:t xml:space="preserve">of</w:t>
+      </w:r>
+      <w:r>
+        <w:t xml:space="preserve"> </w:t>
+      </w:r>
+      <w:r>
+        <w:t xml:space="preserve">chatbots/conversational</w:t>
+      </w:r>
+      <w:r>
+        <w:t xml:space="preserve"> </w:t>
+      </w:r>
+      <w:r>
+        <w:t xml:space="preserve">agents,</w:t>
+      </w:r>
+      <w:r>
+        <w:t xml:space="preserve"> </w:t>
+      </w:r>
+      <w:r>
+        <w:t xml:space="preserve">to</w:t>
+      </w:r>
+      <w:r>
+        <w:t xml:space="preserve"> </w:t>
+      </w:r>
+      <w:r>
+        <w:t xml:space="preserve">promote</w:t>
+      </w:r>
+      <w:r>
+        <w:t xml:space="preserve"> </w:t>
+      </w:r>
+      <w:r>
+        <w:t xml:space="preserve">uptake</w:t>
+      </w:r>
+      <w:r>
+        <w:t xml:space="preserve"> </w:t>
+      </w:r>
+      <w:r>
+        <w:t xml:space="preserve">and</w:t>
+      </w:r>
+      <w:r>
+        <w:t xml:space="preserve"> </w:t>
+      </w:r>
+      <w:r>
+        <w:t xml:space="preserve">course</w:t>
+      </w:r>
+      <w:r>
+        <w:t xml:space="preserve"> </w:t>
+      </w:r>
+      <w:r>
+        <w:t xml:space="preserve">performance.</w:t>
+      </w:r>
+      <w:r>
+        <w:t xml:space="preserve"> </w:t>
+      </w:r>
+      <w:r>
+        <w:t xml:space="preserve">The</w:t>
+      </w:r>
+      <w:r>
+        <w:t xml:space="preserve"> </w:t>
+      </w:r>
+      <w:r>
+        <w:t xml:space="preserve">results</w:t>
+      </w:r>
+      <w:r>
+        <w:t xml:space="preserve"> </w:t>
+      </w:r>
+      <w:r>
+        <w:t xml:space="preserve">showed</w:t>
+      </w:r>
+      <w:r>
+        <w:t xml:space="preserve"> </w:t>
+      </w:r>
+      <w:r>
+        <w:t xml:space="preserve">the</w:t>
+      </w:r>
+      <w:r>
+        <w:t xml:space="preserve"> </w:t>
+      </w:r>
+      <w:r>
+        <w:t xml:space="preserve">majority</w:t>
+      </w:r>
+      <w:r>
+        <w:t xml:space="preserve"> </w:t>
+      </w:r>
+      <w:r>
+        <w:t xml:space="preserve">of</w:t>
+      </w:r>
+      <w:r>
+        <w:t xml:space="preserve"> </w:t>
+      </w:r>
+      <w:r>
+        <w:t xml:space="preserve">descriptive</w:t>
+      </w:r>
+      <w:r>
+        <w:t xml:space="preserve"> </w:t>
+      </w:r>
+      <w:r>
+        <w:t xml:space="preserve">metrics</w:t>
+      </w:r>
+      <w:r>
+        <w:t xml:space="preserve"> </w:t>
+      </w:r>
+      <w:r>
+        <w:t xml:space="preserve">(means,</w:t>
+      </w:r>
+      <w:r>
+        <w:t xml:space="preserve"> </w:t>
+      </w:r>
+      <w:r>
+        <w:t xml:space="preserve">medians,</w:t>
+      </w:r>
+      <w:r>
+        <w:t xml:space="preserve"> </w:t>
+      </w:r>
+      <w:r>
+        <w:t xml:space="preserve">modes)</w:t>
+      </w:r>
+      <w:r>
+        <w:t xml:space="preserve"> </w:t>
+      </w:r>
+      <w:r>
+        <w:t xml:space="preserve">improved</w:t>
+      </w:r>
+      <w:r>
+        <w:t xml:space="preserve"> </w:t>
+      </w:r>
+      <w:r>
+        <w:t xml:space="preserve">marginally,</w:t>
+      </w:r>
+      <w:r>
+        <w:t xml:space="preserve"> </w:t>
+      </w:r>
+      <w:r>
+        <w:t xml:space="preserve">with</w:t>
+      </w:r>
+      <w:r>
+        <w:t xml:space="preserve"> </w:t>
+      </w:r>
+      <w:r>
+        <w:t xml:space="preserve">minority</w:t>
+      </w:r>
+      <w:r>
+        <w:t xml:space="preserve"> </w:t>
+      </w:r>
+      <w:r>
+        <w:t xml:space="preserve">showing</w:t>
+      </w:r>
+      <w:r>
+        <w:t xml:space="preserve"> </w:t>
+      </w:r>
+      <w:r>
+        <w:t xml:space="preserve">no</w:t>
+      </w:r>
+      <w:r>
+        <w:t xml:space="preserve"> </w:t>
+      </w:r>
+      <w:r>
+        <w:t xml:space="preserve">or</w:t>
+      </w:r>
+      <w:r>
+        <w:t xml:space="preserve"> </w:t>
+      </w:r>
+      <w:r>
+        <w:t xml:space="preserve">reduced</w:t>
+      </w:r>
+      <w:r>
+        <w:t xml:space="preserve"> </w:t>
+      </w:r>
+      <w:r>
+        <w:t xml:space="preserve">feedback.</w:t>
+      </w:r>
+      <w:r>
+        <w:t xml:space="preserve"> </w:t>
+      </w:r>
+      <w:r>
+        <w:t xml:space="preserve">Majority</w:t>
+      </w:r>
+      <w:r>
+        <w:t xml:space="preserve"> </w:t>
+      </w:r>
+      <w:r>
+        <w:t xml:space="preserve">consensus</w:t>
+      </w:r>
+      <w:r>
+        <w:t xml:space="preserve"> </w:t>
+      </w:r>
+      <w:r>
+        <w:t xml:space="preserve">of</w:t>
+      </w:r>
+      <w:r>
+        <w:t xml:space="preserve"> </w:t>
+      </w:r>
+      <w:r>
+        <w:t xml:space="preserve">improved</w:t>
+      </w:r>
+      <w:r>
+        <w:t xml:space="preserve"> </w:t>
+      </w:r>
+      <w:r>
+        <w:t xml:space="preserve">experience</w:t>
+      </w:r>
+      <w:r>
+        <w:t xml:space="preserve"> </w:t>
+      </w:r>
+      <w:r>
+        <w:t xml:space="preserve">and</w:t>
+      </w:r>
+      <w:r>
+        <w:t xml:space="preserve"> </w:t>
+      </w:r>
+      <w:r>
+        <w:t xml:space="preserve">perspective</w:t>
+      </w:r>
+      <w:r>
+        <w:t xml:space="preserve"> </w:t>
+      </w:r>
+      <w:r>
+        <w:t xml:space="preserve">is</w:t>
+      </w:r>
+      <w:r>
+        <w:t xml:space="preserve"> </w:t>
+      </w:r>
+      <w:r>
+        <w:t xml:space="preserve">a</w:t>
+      </w:r>
+      <w:r>
+        <w:t xml:space="preserve"> </w:t>
+      </w:r>
+      <w:r>
+        <w:t xml:space="preserve">great</w:t>
+      </w:r>
+      <w:r>
+        <w:t xml:space="preserve"> </w:t>
+      </w:r>
+      <w:r>
+        <w:t xml:space="preserve">outcome</w:t>
+      </w:r>
+      <w:r>
+        <w:t xml:space="preserve"> </w:t>
+      </w:r>
+      <w:r>
+        <w:t xml:space="preserve">considering</w:t>
+      </w:r>
+      <w:r>
+        <w:t xml:space="preserve"> </w:t>
+      </w:r>
+      <w:r>
+        <w:t xml:space="preserve">learners’</w:t>
+      </w:r>
+      <w:r>
+        <w:t xml:space="preserve"> </w:t>
+      </w:r>
+      <w:r>
+        <w:t xml:space="preserve">concerns</w:t>
+      </w:r>
+      <w:r>
+        <w:t xml:space="preserve"> </w:t>
+      </w:r>
+      <w:r>
+        <w:t xml:space="preserve">and</w:t>
+      </w:r>
+      <w:r>
+        <w:t xml:space="preserve"> </w:t>
+      </w:r>
+      <w:r>
+        <w:t xml:space="preserve">anxieties</w:t>
+      </w:r>
+      <w:r>
+        <w:t xml:space="preserve"> </w:t>
+      </w:r>
+      <w:r>
+        <w:t xml:space="preserve">noted</w:t>
+      </w:r>
+      <w:r>
+        <w:t xml:space="preserve"> </w:t>
+      </w:r>
+      <w:r>
+        <w:t xml:space="preserve">in</w:t>
+      </w:r>
+      <w:r>
+        <w:t xml:space="preserve"> </w:t>
+      </w:r>
+      <w:r>
+        <w:t xml:space="preserve">previous</w:t>
+      </w:r>
+      <w:r>
+        <w:t xml:space="preserve"> </w:t>
+      </w:r>
+      <w:r>
+        <w:t xml:space="preserve">literature.</w:t>
+      </w:r>
+      <w:r>
+        <w:t xml:space="preserve"> </w:t>
+      </w:r>
+      <w:r>
         <w:t xml:space="preserve">This</w:t>
       </w:r>
       <w:r>
         <w:t xml:space="preserve"> </w:t>
       </w:r>
       <w:r>
-        <w:t xml:space="preserve">document</w:t>
-      </w:r>
-      <w:r>
-        <w:t xml:space="preserve"> </w:t>
-      </w:r>
-      <w:r>
-        <w:t xml:space="preserve">details</w:t>
+        <w:t xml:space="preserve">heterogeneity</w:t>
+      </w:r>
+      <w:r>
+        <w:t xml:space="preserve"> </w:t>
+      </w:r>
+      <w:r>
+        <w:t xml:space="preserve">was</w:t>
+      </w:r>
+      <w:r>
+        <w:t xml:space="preserve"> </w:t>
+      </w:r>
+      <w:r>
+        <w:t xml:space="preserve">explored</w:t>
+      </w:r>
+      <w:r>
+        <w:t xml:space="preserve"> </w:t>
+      </w:r>
+      <w:r>
+        <w:t xml:space="preserve">to</w:t>
+      </w:r>
+      <w:r>
+        <w:t xml:space="preserve"> </w:t>
+      </w:r>
+      <w:r>
+        <w:t xml:space="preserve">understand</w:t>
       </w:r>
       <w:r>
         <w:t xml:space="preserve"> </w:t>
@@ -179,55 +1187,133 @@
         <w:t xml:space="preserve"> </w:t>
       </w:r>
       <w:r>
+        <w:t xml:space="preserve">technical</w:t>
+      </w:r>
+      <w:r>
+        <w:t xml:space="preserve"> </w:t>
+      </w:r>
+      <w:r>
+        <w:t xml:space="preserve">and</w:t>
+      </w:r>
+      <w:r>
+        <w:t xml:space="preserve"> </w:t>
+      </w:r>
+      <w:r>
+        <w:t xml:space="preserve">usage</w:t>
+      </w:r>
+      <w:r>
+        <w:t xml:space="preserve"> </w:t>
+      </w:r>
+      <w:r>
+        <w:t xml:space="preserve">limitations</w:t>
+      </w:r>
+      <w:r>
+        <w:t xml:space="preserve"> </w:t>
+      </w:r>
+      <w:r>
+        <w:t xml:space="preserve">in</w:t>
+      </w:r>
+      <w:r>
+        <w:t xml:space="preserve"> </w:t>
+      </w:r>
+      <w:r>
+        <w:t xml:space="preserve">some</w:t>
+      </w:r>
+      <w:r>
+        <w:t xml:space="preserve"> </w:t>
+      </w:r>
+      <w:r>
+        <w:t xml:space="preserve">users.</w:t>
+      </w:r>
+      <w:r>
+        <w:t xml:space="preserve"> </w:t>
+      </w:r>
+      <w:r>
+        <w:t xml:space="preserve">The</w:t>
+      </w:r>
+      <w:r>
+        <w:t xml:space="preserve"> </w:t>
+      </w:r>
+      <w:r>
+        <w:t xml:space="preserve">CEPEH</w:t>
+      </w:r>
+      <w:r>
+        <w:t xml:space="preserve"> </w:t>
+      </w:r>
+      <w:r>
+        <w:t xml:space="preserve">team</w:t>
+      </w:r>
+      <w:r>
+        <w:t xml:space="preserve"> </w:t>
+      </w:r>
+      <w:r>
+        <w:t xml:space="preserve">concluded</w:t>
+      </w:r>
+      <w:r>
+        <w:t xml:space="preserve"> </w:t>
+      </w:r>
+      <w:r>
+        <w:t xml:space="preserve">that</w:t>
+      </w:r>
+      <w:r>
+        <w:t xml:space="preserve"> </w:t>
+      </w:r>
+      <w:r>
+        <w:t xml:space="preserve">the</w:t>
+      </w:r>
+      <w:r>
+        <w:t xml:space="preserve"> </w:t>
+      </w:r>
+      <w:r>
+        <w:t xml:space="preserve">processes,</w:t>
+      </w:r>
+      <w:r>
+        <w:t xml:space="preserve"> </w:t>
+      </w:r>
+      <w:r>
+        <w:t xml:space="preserve">frameworks,</w:t>
+      </w:r>
+      <w:r>
+        <w:t xml:space="preserve"> </w:t>
+      </w:r>
+      <w:r>
+        <w:t xml:space="preserve">development</w:t>
+      </w:r>
+      <w:r>
+        <w:t xml:space="preserve"> </w:t>
+      </w:r>
+      <w:r>
+        <w:t xml:space="preserve">tools,</w:t>
+      </w:r>
+      <w:r>
+        <w:t xml:space="preserve"> </w:t>
+      </w:r>
+      <w:r>
+        <w:t xml:space="preserve">and</w:t>
+      </w:r>
+      <w:r>
+        <w:t xml:space="preserve"> </w:t>
+      </w:r>
+      <w:r>
         <w:t xml:space="preserve">evaluation</w:t>
       </w:r>
       <w:r>
         <w:t xml:space="preserve"> </w:t>
       </w:r>
       <w:r>
-        <w:t xml:space="preserve">of</w:t>
-      </w:r>
-      <w:r>
-        <w:t xml:space="preserve"> </w:t>
-      </w:r>
-      <w:r>
-        <w:t xml:space="preserve">each</w:t>
-      </w:r>
-      <w:r>
-        <w:t xml:space="preserve"> </w:t>
-      </w:r>
-      <w:r>
-        <w:t xml:space="preserve">resource</w:t>
-      </w:r>
-      <w:r>
-        <w:t xml:space="preserve"> </w:t>
-      </w:r>
-      <w:r>
-        <w:t xml:space="preserve">in</w:t>
-      </w:r>
-      <w:r>
-        <w:t xml:space="preserve"> </w:t>
-      </w:r>
-      <w:r>
-        <w:t xml:space="preserve">terms</w:t>
-      </w:r>
-      <w:r>
-        <w:t xml:space="preserve"> </w:t>
-      </w:r>
-      <w:r>
-        <w:t xml:space="preserve">of</w:t>
-      </w:r>
-      <w:r>
-        <w:t xml:space="preserve"> </w:t>
-      </w:r>
-      <w:r>
-        <w:t xml:space="preserve">the</w:t>
-      </w:r>
-      <w:r>
-        <w:t xml:space="preserve"> </w:t>
-      </w:r>
-      <w:r>
-        <w:t xml:space="preserve">feasibility</w:t>
+        <w:t xml:space="preserve">metrics</w:t>
+      </w:r>
+      <w:r>
+        <w:t xml:space="preserve"> </w:t>
+      </w:r>
+      <w:r>
+        <w:t xml:space="preserve">can</w:t>
+      </w:r>
+      <w:r>
+        <w:t xml:space="preserve"> </w:t>
+      </w:r>
+      <w:r>
+        <w:t xml:space="preserve">improve</w:t>
       </w:r>
       <w:r>
         <w:t xml:space="preserve"> </w:t>
@@ -239,103 +1325,31 @@
         <w:t xml:space="preserve"> </w:t>
       </w:r>
       <w:r>
-        <w:t xml:space="preserve">acceptance</w:t>
-      </w:r>
-      <w:r>
-        <w:t xml:space="preserve"> </w:t>
-      </w:r>
-      <w:r>
-        <w:t xml:space="preserve">from</w:t>
-      </w:r>
-      <w:r>
-        <w:t xml:space="preserve"> </w:t>
-      </w:r>
-      <w:r>
-        <w:t xml:space="preserve">the</w:t>
-      </w:r>
-      <w:r>
-        <w:t xml:space="preserve"> </w:t>
-      </w:r>
-      <w:r>
-        <w:t xml:space="preserve">end-users.</w:t>
-      </w:r>
-      <w:r>
-        <w:t xml:space="preserve"> </w:t>
-      </w:r>
-      <w:r>
-        <w:t xml:space="preserve">There</w:t>
-      </w:r>
-      <w:r>
-        <w:t xml:space="preserve"> </w:t>
-      </w:r>
-      <w:r>
-        <w:t xml:space="preserve">was</w:t>
-      </w:r>
-      <w:r>
-        <w:t xml:space="preserve"> </w:t>
-      </w:r>
-      <w:r>
-        <w:t xml:space="preserve">evidence</w:t>
-      </w:r>
-      <w:r>
-        <w:t xml:space="preserve"> </w:t>
-      </w:r>
-      <w:r>
-        <w:t xml:space="preserve">of</w:t>
-      </w:r>
-      <w:r>
-        <w:t xml:space="preserve"> </w:t>
-      </w:r>
-      <w:r>
-        <w:t xml:space="preserve">identifying</w:t>
-      </w:r>
-      <w:r>
-        <w:t xml:space="preserve"> </w:t>
-      </w:r>
-      <w:r>
-        <w:t xml:space="preserve">the</w:t>
-      </w:r>
-      <w:r>
-        <w:t xml:space="preserve"> </w:t>
-      </w:r>
-      <w:r>
-        <w:t xml:space="preserve">feasibility</w:t>
-      </w:r>
-      <w:r>
-        <w:t xml:space="preserve"> </w:t>
-      </w:r>
-      <w:r>
-        <w:t xml:space="preserve">of</w:t>
-      </w:r>
-      <w:r>
-        <w:t xml:space="preserve"> </w:t>
-      </w:r>
-      <w:r>
-        <w:t xml:space="preserve">such</w:t>
-      </w:r>
-      <w:r>
-        <w:t xml:space="preserve"> </w:t>
-      </w:r>
-      <w:r>
-        <w:t xml:space="preserve">resources</w:t>
-      </w:r>
-      <w:r>
-        <w:t xml:space="preserve"> </w:t>
-      </w:r>
-      <w:r>
-        <w:t xml:space="preserve">into</w:t>
-      </w:r>
-      <w:r>
-        <w:t xml:space="preserve"> </w:t>
-      </w:r>
-      <w:r>
-        <w:t xml:space="preserve">formal</w:t>
-      </w:r>
-      <w:r>
-        <w:t xml:space="preserve"> </w:t>
-      </w:r>
-      <w:r>
-        <w:t xml:space="preserve">training</w:t>
+        <w:t xml:space="preserve">encourage</w:t>
+      </w:r>
+      <w:r>
+        <w:t xml:space="preserve"> </w:t>
+      </w:r>
+      <w:r>
+        <w:t xml:space="preserve">researchers,</w:t>
+      </w:r>
+      <w:r>
+        <w:t xml:space="preserve"> </w:t>
+      </w:r>
+      <w:r>
+        <w:t xml:space="preserve">learning</w:t>
+      </w:r>
+      <w:r>
+        <w:t xml:space="preserve"> </w:t>
+      </w:r>
+      <w:r>
+        <w:t xml:space="preserve">technologists,</w:t>
+      </w:r>
+      <w:r>
+        <w:t xml:space="preserve"> </w:t>
+      </w:r>
+      <w:r>
+        <w:t xml:space="preserve">educators,</w:t>
       </w:r>
       <w:r>
         <w:t xml:space="preserve"> </w:t>
@@ -347,265 +1361,43 @@
         <w:t xml:space="preserve"> </w:t>
       </w:r>
       <w:r>
-        <w:t xml:space="preserve">studies</w:t>
-      </w:r>
-      <w:r>
-        <w:t xml:space="preserve"> </w:t>
-      </w:r>
-      <w:r>
-        <w:t xml:space="preserve">exist</w:t>
-      </w:r>
-      <w:r>
-        <w:t xml:space="preserve"> </w:t>
-      </w:r>
-      <w:r>
-        <w:t xml:space="preserve">on</w:t>
-      </w:r>
-      <w:r>
-        <w:t xml:space="preserve"> </w:t>
-      </w:r>
-      <w:r>
-        <w:t xml:space="preserve">the</w:t>
-      </w:r>
-      <w:r>
-        <w:t xml:space="preserve"> </w:t>
-      </w:r>
-      <w:r>
-        <w:t xml:space="preserve">acceptance</w:t>
-      </w:r>
-      <w:r>
-        <w:t xml:space="preserve"> </w:t>
-      </w:r>
-      <w:r>
-        <w:t xml:space="preserve">of</w:t>
-      </w:r>
-      <w:r>
-        <w:t xml:space="preserve"> </w:t>
-      </w:r>
-      <w:r>
-        <w:t xml:space="preserve">such</w:t>
-      </w:r>
-      <w:r>
-        <w:t xml:space="preserve"> </w:t>
-      </w:r>
-      <w:r>
-        <w:t xml:space="preserve">resources,</w:t>
-      </w:r>
-      <w:r>
-        <w:t xml:space="preserve"> </w:t>
-      </w:r>
-      <w:r>
-        <w:t xml:space="preserve">with</w:t>
-      </w:r>
-      <w:r>
-        <w:t xml:space="preserve"> </w:t>
-      </w:r>
-      <w:r>
-        <w:t xml:space="preserve">promising</w:t>
-      </w:r>
-      <w:r>
-        <w:t xml:space="preserve"> </w:t>
-      </w:r>
-      <w:r>
-        <w:t xml:space="preserve">results.</w:t>
-      </w:r>
-      <w:r>
-        <w:t xml:space="preserve"> </w:t>
-      </w:r>
-      <w:r>
-        <w:t xml:space="preserve">However,</w:t>
-      </w:r>
-      <w:r>
-        <w:t xml:space="preserve"> </w:t>
-      </w:r>
-      <w:r>
-        <w:t xml:space="preserve">all</w:t>
-      </w:r>
-      <w:r>
-        <w:t xml:space="preserve"> </w:t>
-      </w:r>
-      <w:r>
-        <w:t xml:space="preserve">these</w:t>
-      </w:r>
-      <w:r>
-        <w:t xml:space="preserve"> </w:t>
-      </w:r>
-      <w:r>
-        <w:t xml:space="preserve">studies</w:t>
-      </w:r>
-      <w:r>
-        <w:t xml:space="preserve"> </w:t>
-      </w:r>
-      <w:r>
-        <w:t xml:space="preserve">defined</w:t>
-      </w:r>
-      <w:r>
-        <w:t xml:space="preserve"> </w:t>
-      </w:r>
-      <w:r>
-        <w:t xml:space="preserve">the</w:t>
-      </w:r>
-      <w:r>
-        <w:t xml:space="preserve"> </w:t>
-      </w:r>
-      <w:r>
-        <w:t xml:space="preserve">need</w:t>
-      </w:r>
-      <w:r>
-        <w:t xml:space="preserve"> </w:t>
-      </w:r>
-      <w:r>
-        <w:t xml:space="preserve">for</w:t>
-      </w:r>
-      <w:r>
-        <w:t xml:space="preserve"> </w:t>
-      </w:r>
-      <w:r>
-        <w:t xml:space="preserve">further</w:t>
-      </w:r>
-      <w:r>
-        <w:t xml:space="preserve"> </w:t>
-      </w:r>
-      <w:r>
-        <w:t xml:space="preserve">research</w:t>
-      </w:r>
-      <w:r>
-        <w:t xml:space="preserve"> </w:t>
-      </w:r>
-      <w:r>
-        <w:t xml:space="preserve">in</w:t>
-      </w:r>
-      <w:r>
-        <w:t xml:space="preserve"> </w:t>
-      </w:r>
-      <w:r>
-        <w:t xml:space="preserve">the</w:t>
-      </w:r>
-      <w:r>
-        <w:t xml:space="preserve"> </w:t>
-      </w:r>
-      <w:r>
-        <w:t xml:space="preserve">area</w:t>
-      </w:r>
-      <w:r>
-        <w:t xml:space="preserve"> </w:t>
-      </w:r>
-      <w:r>
-        <w:t xml:space="preserve">until</w:t>
-      </w:r>
-      <w:r>
-        <w:t xml:space="preserve"> </w:t>
-      </w:r>
-      <w:r>
-        <w:t xml:space="preserve">the</w:t>
-      </w:r>
-      <w:r>
-        <w:t xml:space="preserve"> </w:t>
-      </w:r>
-      <w:r>
-        <w:t xml:space="preserve">use</w:t>
-      </w:r>
-      <w:r>
-        <w:t xml:space="preserve"> </w:t>
-      </w:r>
-      <w:r>
-        <w:t xml:space="preserve">of</w:t>
-      </w:r>
-      <w:r>
-        <w:t xml:space="preserve"> </w:t>
-      </w:r>
-      <w:r>
-        <w:t xml:space="preserve">chatbots</w:t>
-      </w:r>
-      <w:r>
-        <w:t xml:space="preserve"> </w:t>
-      </w:r>
-      <w:r>
-        <w:t xml:space="preserve">in</w:t>
-      </w:r>
-      <w:r>
-        <w:t xml:space="preserve"> </w:t>
-      </w:r>
-      <w:r>
-        <w:t xml:space="preserve">healthcare</w:t>
-      </w:r>
-      <w:r>
-        <w:t xml:space="preserve"> </w:t>
-      </w:r>
-      <w:r>
-        <w:t xml:space="preserve">education</w:t>
-      </w:r>
-      <w:r>
-        <w:t xml:space="preserve"> </w:t>
-      </w:r>
-      <w:r>
-        <w:t xml:space="preserve">became</w:t>
-      </w:r>
-      <w:r>
-        <w:t xml:space="preserve"> </w:t>
-      </w:r>
-      <w:r>
-        <w:t xml:space="preserve">common.</w:t>
-      </w:r>
-      <w:r>
-        <w:t xml:space="preserve"> </w:t>
-      </w:r>
-      <w:r>
-        <w:t xml:space="preserve">Furthermore,</w:t>
-      </w:r>
-      <w:r>
-        <w:t xml:space="preserve"> </w:t>
-      </w:r>
-      <w:r>
-        <w:t xml:space="preserve">the</w:t>
-      </w:r>
-      <w:r>
-        <w:t xml:space="preserve"> </w:t>
-      </w:r>
-      <w:r>
-        <w:t xml:space="preserve">creation</w:t>
-      </w:r>
-      <w:r>
-        <w:t xml:space="preserve"> </w:t>
-      </w:r>
-      <w:r>
-        <w:t xml:space="preserve">process</w:t>
-      </w:r>
-      <w:r>
-        <w:t xml:space="preserve"> </w:t>
-      </w:r>
-      <w:r>
-        <w:t xml:space="preserve">of</w:t>
-      </w:r>
-      <w:r>
-        <w:t xml:space="preserve"> </w:t>
-      </w:r>
-      <w:r>
-        <w:t xml:space="preserve">CEPEH</w:t>
-      </w:r>
-      <w:r>
-        <w:t xml:space="preserve"> </w:t>
-      </w:r>
-      <w:r>
-        <w:t xml:space="preserve">resources</w:t>
-      </w:r>
-      <w:r>
-        <w:t xml:space="preserve"> </w:t>
-      </w:r>
-      <w:r>
-        <w:t xml:space="preserve">was</w:t>
-      </w:r>
-      <w:r>
-        <w:t xml:space="preserve"> </w:t>
-      </w:r>
-      <w:r>
-        <w:t xml:space="preserve">significantly</w:t>
-      </w:r>
-      <w:r>
-        <w:t xml:space="preserve"> </w:t>
-      </w:r>
-      <w:r>
-        <w:t xml:space="preserve">different</w:t>
+        <w:t xml:space="preserve">students</w:t>
+      </w:r>
+      <w:r>
+        <w:t xml:space="preserve"> </w:t>
+      </w:r>
+      <w:r>
+        <w:t xml:space="preserve">to</w:t>
+      </w:r>
+      <w:r>
+        <w:t xml:space="preserve"> </w:t>
+      </w:r>
+      <w:r>
+        <w:t xml:space="preserve">produce</w:t>
+      </w:r>
+      <w:r>
+        <w:t xml:space="preserve"> </w:t>
+      </w:r>
+      <w:r>
+        <w:t xml:space="preserve">similar</w:t>
+      </w:r>
+      <w:r>
+        <w:t xml:space="preserve"> </w:t>
+      </w:r>
+      <w:r>
+        <w:t xml:space="preserve">supportive,</w:t>
+      </w:r>
+      <w:r>
+        <w:t xml:space="preserve"> </w:t>
+      </w:r>
+      <w:r>
+        <w:t xml:space="preserve">intuitive,</w:t>
+      </w:r>
+      <w:r>
+        <w:t xml:space="preserve"> </w:t>
+      </w:r>
+      <w:r>
+        <w:t xml:space="preserve">accessible,</w:t>
       </w:r>
       <w:r>
         <w:t xml:space="preserve"> </w:t>
@@ -617,109 +1409,25 @@
         <w:t xml:space="preserve"> </w:t>
       </w:r>
       <w:r>
-        <w:t xml:space="preserve">had</w:t>
-      </w:r>
-      <w:r>
-        <w:t xml:space="preserve"> </w:t>
-      </w:r>
-      <w:r>
-        <w:t xml:space="preserve">improvements</w:t>
-      </w:r>
-      <w:r>
-        <w:t xml:space="preserve"> </w:t>
-      </w:r>
-      <w:r>
-        <w:t xml:space="preserve">to</w:t>
-      </w:r>
-      <w:r>
-        <w:t xml:space="preserve"> </w:t>
-      </w:r>
-      <w:r>
-        <w:t xml:space="preserve">current</w:t>
-      </w:r>
-      <w:r>
-        <w:t xml:space="preserve"> </w:t>
-      </w:r>
-      <w:r>
-        <w:t xml:space="preserve">methods,</w:t>
-      </w:r>
-      <w:r>
-        <w:t xml:space="preserve"> </w:t>
-      </w:r>
-      <w:r>
-        <w:t xml:space="preserve">due</w:t>
-      </w:r>
-      <w:r>
-        <w:t xml:space="preserve"> </w:t>
-      </w:r>
-      <w:r>
-        <w:t xml:space="preserve">to</w:t>
-      </w:r>
-      <w:r>
-        <w:t xml:space="preserve"> </w:t>
-      </w:r>
-      <w:r>
-        <w:t xml:space="preserve">the</w:t>
-      </w:r>
-      <w:r>
-        <w:t xml:space="preserve"> </w:t>
-      </w:r>
-      <w:r>
-        <w:t xml:space="preserve">co-creation</w:t>
-      </w:r>
-      <w:r>
-        <w:t xml:space="preserve"> </w:t>
-      </w:r>
-      <w:r>
-        <w:t xml:space="preserve">process,</w:t>
-      </w:r>
-      <w:r>
-        <w:t xml:space="preserve"> </w:t>
-      </w:r>
-      <w:r>
-        <w:t xml:space="preserve">and</w:t>
-      </w:r>
-      <w:r>
-        <w:t xml:space="preserve"> </w:t>
-      </w:r>
-      <w:r>
-        <w:t xml:space="preserve">use</w:t>
-      </w:r>
-      <w:r>
-        <w:t xml:space="preserve"> </w:t>
-      </w:r>
-      <w:r>
-        <w:t xml:space="preserve">of</w:t>
-      </w:r>
-      <w:r>
-        <w:t xml:space="preserve"> </w:t>
-      </w:r>
-      <w:r>
-        <w:t xml:space="preserve">low</w:t>
-      </w:r>
-      <w:r>
-        <w:t xml:space="preserve"> </w:t>
-      </w:r>
-      <w:r>
-        <w:t xml:space="preserve">cost</w:t>
-      </w:r>
-      <w:r>
-        <w:t xml:space="preserve"> </w:t>
-      </w:r>
-      <w:r>
-        <w:t xml:space="preserve">but</w:t>
-      </w:r>
-      <w:r>
-        <w:t xml:space="preserve"> </w:t>
-      </w:r>
-      <w:r>
-        <w:t xml:space="preserve">effective</w:t>
-      </w:r>
-      <w:r>
-        <w:t xml:space="preserve"> </w:t>
-      </w:r>
-      <w:r>
-        <w:t xml:space="preserve">technology.</w:t>
+        <w:t xml:space="preserve">easily</w:t>
+      </w:r>
+      <w:r>
+        <w:t xml:space="preserve"> </w:t>
+      </w:r>
+      <w:r>
+        <w:t xml:space="preserve">sustainable</w:t>
+      </w:r>
+      <w:r>
+        <w:t xml:space="preserve"> </w:t>
+      </w:r>
+      <w:r>
+        <w:t xml:space="preserve">learning</w:t>
+      </w:r>
+      <w:r>
+        <w:t xml:space="preserve"> </w:t>
+      </w:r>
+      <w:r>
+        <w:t xml:space="preserve">resources.</w:t>
       </w:r>
     </w:p>
     <w:sdt>
@@ -774,21 +1482,29 @@
         <w:t xml:space="preserve"> </w:t>
       </w:r>
       <w:r>
-        <w:t xml:space="preserve">Thus, CEPEH strategic partnership has co-created open access chatbots utilizing artiﬁcial intelligence, promoting innovative practices in digital era, by supporting current curricula and fostering open education.</w:t>
-      </w:r>
-      <w:r>
-        <w:t xml:space="preserve"> </w:t>
-      </w:r>
-      <w:r>
-        <w:t xml:space="preserve">CEPEH Erasmus+ strategic partnership aimed to co-design and implement new pedagogical approaches and, in particular, chatbots for European medical and nursing schools. CEPEH used use participatory design to engage stakeholders (students, healthcare workforce staﬀ, lecturers, clinicians, etc.) in order to co-design eﬀective chatbots and release them as open access resources. Through CEPEH, eﬀective use of digital technologies and open education were be incorporated into healthcare curricula. This enabled students to increase their health and medical related skills through ﬂexible learning.</w:t>
-      </w:r>
-    </w:p>
-    <w:p>
-      <w:pPr>
-        <w:pStyle w:val="BodyText"/>
-      </w:pPr>
-      <w:r>
-        <w:t xml:space="preserve">CEPEH expected that students adopted this new digital pedagogy and im- prove their skills and competences through ﬂexible personalized learning, while the teaching staﬀ enhanced their e-learning tool co-creation competences and make use of co-design best practices and recommendations for use. It is also expected increased cooperation between the partners. Thus, in the long term, CEPEH expects to inﬂuence the development of medical and nursing curricula with this digital innovation, foster the quality of the future healthcare workforce and further improve international competitiveness of the partners’ healthcare curricula. This document details the evaluation of the resources created by the CEPEH team.</w:t>
+        <w:t xml:space="preserve">Thus, CEPEH strategic partnership has co-created open-access chatbots utilizing artiﬁcial intelligence, promoting innovative practices in the digital era, by supporting current curricula and fostering open education.</w:t>
+      </w:r>
+      <w:r>
+        <w:br/>
+      </w:r>
+    </w:p>
+    <w:p>
+      <w:pPr>
+        <w:pStyle w:val="BodyText"/>
+      </w:pPr>
+      <w:r>
+        <w:t xml:space="preserve">CEPEH Erasmus+ strategic partnership aimed to co-design and implement new pedagogical approaches and, in particular, chatbots for European medical and nursing schools. CEPEH used participatory design to engage stakeholders (students, healthcare workforce staﬀ, lecturers, clinicians, etc.) in order to co-design eﬀective chatbots and release them as open access resources. Through CEPEH, effective use of digital technologies and open education were incorporated into healthcare curricula. This enabled students to increase their health and medical related skills through ﬂexible learning.</w:t>
+      </w:r>
+      <w:r>
+        <w:t xml:space="preserve"> </w:t>
+      </w:r>
+    </w:p>
+    <w:p>
+      <w:pPr>
+        <w:pStyle w:val="BodyText"/>
+      </w:pPr>
+      <w:r>
+        <w:t xml:space="preserve">CEPEH expected that students adopted this new digital pedagogy and improve their skills and competences through ﬂexible personalized learning, while the teaching staﬀ enhanced e-learning co-creation competences and make use of co-design best practices and recommendations for use. It was also expected that increased cooperation between the partners would occur. Thus, in the long term, CEPEH expects to inﬂuence the development of medical and nursing curricula with this digital innovation, foster the quality of the future healthcare workforce and further improve international competitiveness of the partners’ healthcare curricula. This document details the evaluation of the resources created by the CEPEH team.</w:t>
       </w:r>
       <w:r>
         <w:t xml:space="preserve"> </w:t>
@@ -802,7 +1518,7 @@
         <w:pStyle w:val="BodyText"/>
       </w:pPr>
       <w:r>
-        <w:t xml:space="preserve">There was ﬁrstly evidence for the need to identify the feasibility of chatbots and similar resources into formal education and training, with a further need to improve access to these types of learning resources. Of course, studies exist on the acceptance of chatbots, virtual patients, and many other healthcare applications, with promising results. However, through various limitations, we believed there was further research to be completed to accelerate the design, development, implementation, and evaluation processes. These have ﬁnancial, stakeholder, time, and eﬃcacy beneﬁts. The creation process of CEPEH resources was signiﬁcantly diﬀerent to most in the literature, and this report highlights the approach of the CEPEH team towards enhancing personalized healthcare education can be achieved.</w:t>
+        <w:t xml:space="preserve">There was ﬁrstly evidence for the need to identify the feasibility of chatbots and similar resources into formal education and training, with a further need to improve access to these types of learning resources. Of course, studies exist on the acceptance of chatbots, virtual patients, and many other healthcare applications, with promising results. However, through various limitations, we believed there was further research to be completed to accelerate the design, development, implementation, and evaluation processes. These have ﬁnancial, stakeholder, time, and eﬃcacy beneﬁts. The creation process of CEPEH resources was signiﬁcantly diﬀerent to most in the literature, and this report highlights the approach of the CEPEH team towards enhancing personalized healthcare education.</w:t>
       </w:r>
     </w:p>
     <w:bookmarkStart w:id="20" w:name="sec-background"/>
@@ -882,13 +1598,7 @@
         <w:t xml:space="preserve"> </w:t>
       </w:r>
       <w:r>
-        <w:t xml:space="preserve">Therefore, there are 42 points of data in the condition before testing, and 126 data points after testing the chatbots- for a total of 168 row of data.</w:t>
-      </w:r>
-      <w:r>
-        <w:t xml:space="preserve"> </w:t>
-      </w:r>
-      <w:r>
-        <w:t xml:space="preserve">There were 78 questions asked in total, therefore the full dataset had approximately 6000 cells recorded.</w:t>
+        <w:t xml:space="preserve">Therefore, there are 42 points of data in the condition before testing, and 126 data points after testing the chatbots- for a total of 168 row of data. There were 78 questions asked in total, therefore the full dataset had approximately 6000 cells recorded.</w:t>
       </w:r>
     </w:p>
     <w:p>
@@ -993,7 +1703,7 @@
       </w:r>
     </w:p>
     <w:bookmarkEnd w:id="25"/>
-    <w:bookmarkStart w:id="26" w:name="procedure"/>
+    <w:bookmarkStart w:id="29" w:name="procedure"/>
     <w:p>
       <w:pPr>
         <w:pStyle w:val="Heading2"/>
@@ -1016,7 +1726,7 @@
         <w:pStyle w:val="FirstParagraph"/>
       </w:pPr>
       <w:r>
-        <w:t xml:space="preserve">For each resource created by the Partners, the same experimental methodology was followed. For each resource created by partners, students performed a study within an online or face to face workshop or course. Student participants joined from Greece, Cyprus, Sweden, and the United Kingdom. A repeated measures design was used as the same group measures were taken before and after usage of the chatbots. They were recruited via staﬀ members in the CEPEH group.</w:t>
+        <w:t xml:space="preserve">For each resource created by the Partners, the same experimental methodology was followed. For each resource created by partners, students performed a study within an online or face-to-face workshop. Student participants joined from Greece, Cyprus, Sweden, and the United Kingdom. A repeated measures design was used as the same group measures were taken before and after usage of the chatbots. They were recruited via staﬀ members in the CEPEH group.</w:t>
       </w:r>
     </w:p>
     <w:p>
@@ -1025,455 +1735,6 @@
       </w:pPr>
       <w:r>
         <w:t xml:space="preserve">Participants were asked prior to the study if they agree to participate, providing them with a PIS form. Participants had the opportunity to discuss with the research team prior to the study and before consent is given. Then, participants used the chatbot resources independently and technical support was provided. Finally, post-intervention measures were recorded. Some of the participants were invited to participate in Focus Group Discussions (FGD), and each FGD lasted between 15 to 25 minutes, with 5-10 participants. Participants were asked if they would like to be informed of the ﬁndings of the study.</w:t>
-      </w:r>
-    </w:p>
-    <w:bookmarkEnd w:id="26"/>
-    <w:bookmarkStart w:id="27" w:name="design"/>
-    <w:p>
-      <w:pPr>
-        <w:pStyle w:val="Heading2"/>
-      </w:pPr>
-      <w:r>
-        <w:rPr>
-          <w:rStyle w:val="SectionNumber"/>
-        </w:rPr>
-        <w:t xml:space="preserve">1.3</w:t>
-      </w:r>
-      <w:r>
-        <w:tab/>
-      </w:r>
-      <w:r>
-        <w:t xml:space="preserve">Design</w:t>
-      </w:r>
-    </w:p>
-    <w:p>
-      <w:pPr>
-        <w:pStyle w:val="FirstParagraph"/>
-      </w:pPr>
-      <w:r>
-        <w:t xml:space="preserve">The data captured from the participants were their initials and numerical day of birth, used as anonymous identifier for pre-post analysis.</w:t>
-      </w:r>
-      <w:r>
-        <w:t xml:space="preserve"> </w:t>
-      </w:r>
-      <w:r>
-        <w:t xml:space="preserve">Their institution was captured (Aristotle University of Thessaloniki, CYENS Centre of Excellent, Karolinska Institute, and The University of Nottingham), and Sex (Male/Female/Other).</w:t>
-      </w:r>
-    </w:p>
-    <w:p>
-      <w:pPr>
-        <w:pStyle w:val="BodyText"/>
-      </w:pPr>
-      <w:r>
-        <w:t xml:space="preserve">Before any interaction with the learning resources, various perceptions of chatbot such as confidence and ease of use, usefulness, Influence from others, and current learning resources (videos, textbooks, Google, friends etc.), were captured.</w:t>
-      </w:r>
-      <w:r>
-        <w:t xml:space="preserve"> </w:t>
-      </w:r>
-      <w:r>
-        <w:t xml:space="preserve">Descriptive data was produced alongside repeated measures t-tests. Repeated measures t-tests were the appropriate test to use as this explores differences between groups, there were no covariates and we did not have several dependant variables. There was one Independent factor being Chatbot use having 2 levels (pre/post).</w:t>
-      </w:r>
-    </w:p>
-    <w:bookmarkEnd w:id="27"/>
-    <w:bookmarkStart w:id="37" w:name="materials-and-measures"/>
-    <w:p>
-      <w:pPr>
-        <w:pStyle w:val="Heading2"/>
-      </w:pPr>
-      <w:r>
-        <w:rPr>
-          <w:rStyle w:val="SectionNumber"/>
-        </w:rPr>
-        <w:t xml:space="preserve">1.4</w:t>
-      </w:r>
-      <w:r>
-        <w:tab/>
-      </w:r>
-      <w:r>
-        <w:t xml:space="preserve">Materials and Measures</w:t>
-      </w:r>
-    </w:p>
-    <w:p>
-      <w:pPr>
-        <w:pStyle w:val="FirstParagraph"/>
-      </w:pPr>
-      <w:r>
-        <w:t xml:space="preserve">The measures used fit within a newly developed Chatbot Evaluation Framework- which takes the best measures of 5 previous frameworks.</w:t>
-      </w:r>
-      <w:r>
-        <w:t xml:space="preserve"> </w:t>
-      </w:r>
-      <w:r>
-        <w:t xml:space="preserve">Denecke and Warren ​[2]​ derived several quality dimensions and attributes from previous chatbot literature.</w:t>
-      </w:r>
-      <w:r>
-        <w:t xml:space="preserve"> </w:t>
-      </w:r>
-      <w:r>
-        <w:t xml:space="preserve">They formed six perspectives from their review of articles and mobile health applications.</w:t>
-      </w:r>
-    </w:p>
-    <w:p>
-      <w:pPr>
-        <w:pStyle w:val="BodyText"/>
-      </w:pPr>
-      <w:r>
-        <w:t xml:space="preserve">These six perspectives were: 1) Task-oriented, 2) Artificial intelligence, 3) System quality perspective, 4) Linguistic perspective, 5) UX Perspective, 6) Healthcare quality perspective.</w:t>
-      </w:r>
-    </w:p>
-    <w:p>
-      <w:pPr>
-        <w:pStyle w:val="BodyText"/>
-      </w:pPr>
-      <w:r>
-        <w:t xml:space="preserve">To capture these perspectives, we used several validated materials that can distinguish these elements of the CEPEH chatbots.</w:t>
-      </w:r>
-    </w:p>
-    <w:bookmarkStart w:id="28" w:name="chatbot-usability-questionnaire-cuq"/>
-    <w:p>
-      <w:pPr>
-        <w:pStyle w:val="Heading3"/>
-      </w:pPr>
-      <w:r>
-        <w:rPr>
-          <w:rStyle w:val="SectionNumber"/>
-        </w:rPr>
-        <w:t xml:space="preserve">1.4.1</w:t>
-      </w:r>
-      <w:r>
-        <w:tab/>
-      </w:r>
-      <w:r>
-        <w:t xml:space="preserve">Chatbot Usability Questionnaire (CUQ)</w:t>
-      </w:r>
-    </w:p>
-    <w:p>
-      <w:pPr>
-        <w:pStyle w:val="FirstParagraph"/>
-      </w:pPr>
-      <w:r>
-        <w:t xml:space="preserve">The Chatbot Usability Questionnaire (CUQ) ​[4]​ is a new questionnaire specifically designed for measuring the usability of chatbots by an interdisciplinary team from the Ulster University.</w:t>
-      </w:r>
-      <w:r>
-        <w:t xml:space="preserve"> </w:t>
-      </w:r>
-      <w:r>
-        <w:t xml:space="preserve">CUQ can be used alongside the prevalent System Usability Scale Score (SUS) ​[5]​.</w:t>
-      </w:r>
-      <w:r>
-        <w:t xml:space="preserve"> </w:t>
-      </w:r>
-      <w:r>
-        <w:t xml:space="preserve">Multiple metrics are more appropriate when measuring usability of chatbots ​[6]​ therefore a combination of two scores can provide an all-inclusive overview.</w:t>
-      </w:r>
-    </w:p>
-    <w:bookmarkEnd w:id="28"/>
-    <w:bookmarkStart w:id="29" w:name="X81e7d0131ed726bbe7bfac13a83ecf6075174a2"/>
-    <w:p>
-      <w:pPr>
-        <w:pStyle w:val="Heading3"/>
-      </w:pPr>
-      <w:r>
-        <w:rPr>
-          <w:rStyle w:val="SectionNumber"/>
-        </w:rPr>
-        <w:t xml:space="preserve">1.4.2</w:t>
-      </w:r>
-      <w:r>
-        <w:tab/>
-      </w:r>
-      <w:r>
-        <w:t xml:space="preserve">UTAUT2 (Unified Theory of Acceptance and Use of Technology)</w:t>
-      </w:r>
-    </w:p>
-    <w:p>
-      <w:pPr>
-        <w:pStyle w:val="FirstParagraph"/>
-      </w:pPr>
-      <w:r>
-        <w:t xml:space="preserve">The underpinning theory of the UTAUT2 is that there are four key constructs to the intentions of using technology based resources: 1) performance expectancy, 2) effort expectancy, 3) social influence, and 4) enabling conditions.</w:t>
-      </w:r>
-    </w:p>
-    <w:p>
-      <w:pPr>
-        <w:pStyle w:val="BodyText"/>
-      </w:pPr>
-      <w:r>
-        <w:t xml:space="preserve">The TAM and the UTAUT2 have cross over in measuring technology acceptance, however the UTAUT2 has more applied probing questions.</w:t>
-      </w:r>
-      <w:r>
-        <w:t xml:space="preserve"> </w:t>
-      </w:r>
-      <w:r>
-        <w:t xml:space="preserve">Few studies exist that use technology acceptance theories for the intention to use products that explicitly incorporate AI.</w:t>
-      </w:r>
-      <w:r>
-        <w:t xml:space="preserve"> </w:t>
-      </w:r>
-      <w:r>
-        <w:t xml:space="preserve">A recent extension of the UTAUT2 model added five (health, convenience comfort, sustainability, safety, security, and personal innovativeness) additional influencing factors to accommodate for AI [7].</w:t>
-      </w:r>
-      <w:r>
-        <w:t xml:space="preserve"> </w:t>
-      </w:r>
-      <w:r>
-        <w:t xml:space="preserve">This can be used for products in either health, household use, or mobility and can help to explain behavioural intention and use behaviour of chatbots.</w:t>
-      </w:r>
-    </w:p>
-    <w:bookmarkEnd w:id="29"/>
-    <w:bookmarkStart w:id="30" w:name="system-usability-scale"/>
-    <w:p>
-      <w:pPr>
-        <w:pStyle w:val="Heading3"/>
-      </w:pPr>
-      <w:r>
-        <w:rPr>
-          <w:rStyle w:val="SectionNumber"/>
-        </w:rPr>
-        <w:t xml:space="preserve">1.4.3</w:t>
-      </w:r>
-      <w:r>
-        <w:tab/>
-      </w:r>
-      <w:r>
-        <w:t xml:space="preserve">System Usability Scale</w:t>
-      </w:r>
-    </w:p>
-    <w:p>
-      <w:pPr>
-        <w:pStyle w:val="FirstParagraph"/>
-      </w:pPr>
-      <w:r>
-        <w:t xml:space="preserve">The System Usability Scale (SUS) was used [10] and is a widely used and adopted usability questionnaire.</w:t>
-      </w:r>
-      <w:r>
-        <w:t xml:space="preserve"> </w:t>
-      </w:r>
-      <w:r>
-        <w:t xml:space="preserve">It is popular due to its unbiased and agnostic properties, a non proprietary, and a quick scale of 10 questions. However, as there are the CUQ and parts of the UTAUT2 we have selected only 2 questions which do not cross-over with the other measures. These are important statements however and good indicators of usability when assessed with the other results.</w:t>
-      </w:r>
-    </w:p>
-    <w:bookmarkEnd w:id="30"/>
-    <w:bookmarkStart w:id="31" w:name="computer-self-efficacy-scale-tool"/>
-    <w:p>
-      <w:pPr>
-        <w:pStyle w:val="Heading3"/>
-      </w:pPr>
-      <w:r>
-        <w:rPr>
-          <w:rStyle w:val="SectionNumber"/>
-        </w:rPr>
-        <w:t xml:space="preserve">1.4.4</w:t>
-      </w:r>
-      <w:r>
-        <w:tab/>
-      </w:r>
-      <w:r>
-        <w:t xml:space="preserve">Computer Self-Efficacy Scale Tool</w:t>
-      </w:r>
-    </w:p>
-    <w:p>
-      <w:pPr>
-        <w:pStyle w:val="FirstParagraph"/>
-      </w:pPr>
-      <w:r>
-        <w:t xml:space="preserve">The 10 question CSEST is based on the 32-item questionnaire by Murphy, Coover, and Owen (1989). It can be adapted for any technology and we have selected only a few pertinent questions. Participants are asked to think about using the CEPEH chatbots and answer that they would use the chatbots if I had never used a product like it before; If they could call someone for help if I got stuck, or if someone showed them how to do it first, and other similar usage questions.</w:t>
-      </w:r>
-    </w:p>
-    <w:bookmarkEnd w:id="31"/>
-    <w:bookmarkStart w:id="32" w:name="technology-acceptance-model-tam"/>
-    <w:p>
-      <w:pPr>
-        <w:pStyle w:val="Heading3"/>
-      </w:pPr>
-      <w:r>
-        <w:rPr>
-          <w:rStyle w:val="SectionNumber"/>
-        </w:rPr>
-        <w:t xml:space="preserve">1.4.5</w:t>
-      </w:r>
-      <w:r>
-        <w:tab/>
-      </w:r>
-      <w:r>
-        <w:t xml:space="preserve">Technology Acceptance Model (TAM)</w:t>
-      </w:r>
-    </w:p>
-    <w:p>
-      <w:pPr>
-        <w:pStyle w:val="FirstParagraph"/>
-      </w:pPr>
-      <w:r>
-        <w:t xml:space="preserve">The Technology Acceptance Model (TAM) [1] was specifically developed with the primary aim of identifying the determinants involved in computer acceptance in general; secondly, to examine a variety of information technology usage behaviours; and thirdly, to provide a parsimonious theoretical explanatory model.</w:t>
-      </w:r>
-    </w:p>
-    <w:p>
-      <w:pPr>
-        <w:pStyle w:val="BodyText"/>
-      </w:pPr>
-      <w:r>
-        <w:t xml:space="preserve">TAM suggests that attitude would be a direct predictor of the intention to use technology, which in turn would predict the actual usage of the technology.</w:t>
-      </w:r>
-      <w:r>
-        <w:t xml:space="preserve"> </w:t>
-      </w:r>
-      <w:r>
-        <w:t xml:space="preserve">The only modification to the nine sub-scales of the questionnaire consists of applying the items to the context of chatbots.</w:t>
-      </w:r>
-      <w:r>
-        <w:t xml:space="preserve"> </w:t>
-      </w:r>
-      <w:r>
-        <w:t xml:space="preserve">All the items, except those measuring attitudes, utilize a seven-point Likert scale ranging from</w:t>
-      </w:r>
-      <w:r>
-        <w:t xml:space="preserve"> </w:t>
-      </w:r>
-      <w:r>
-        <w:t xml:space="preserve">“</w:t>
-      </w:r>
-      <w:r>
-        <w:t xml:space="preserve">strongly agree</w:t>
-      </w:r>
-      <w:r>
-        <w:t xml:space="preserve">”</w:t>
-      </w:r>
-      <w:r>
-        <w:t xml:space="preserve"> </w:t>
-      </w:r>
-      <w:r>
-        <w:t xml:space="preserve">to</w:t>
-      </w:r>
-      <w:r>
-        <w:t xml:space="preserve"> </w:t>
-      </w:r>
-      <w:r>
-        <w:t xml:space="preserve">“</w:t>
-      </w:r>
-      <w:r>
-        <w:t xml:space="preserve">strongly disagree</w:t>
-      </w:r>
-      <w:r>
-        <w:t xml:space="preserve">”</w:t>
-      </w:r>
-      <w:r>
-        <w:t xml:space="preserve"> </w:t>
-      </w:r>
-      <w:r>
-        <w:t xml:space="preserve">with a middle neutral point [2].</w:t>
-      </w:r>
-    </w:p>
-    <w:p>
-      <w:pPr>
-        <w:pStyle w:val="BodyText"/>
-      </w:pPr>
-      <w:r>
-        <w:t xml:space="preserve">The nine sub-scales of the questionnaire:</w:t>
-      </w:r>
-    </w:p>
-    <w:p>
-      <w:pPr>
-        <w:pStyle w:val="BodyText"/>
-      </w:pPr>
-      <w:r>
-        <w:t xml:space="preserve">• Ease of use of chatbots</w:t>
-      </w:r>
-      <w:r>
-        <w:t xml:space="preserve"> </w:t>
-      </w:r>
-      <w:r>
-        <w:t xml:space="preserve">• Perceived usefulness of chatbots</w:t>
-      </w:r>
-      <w:r>
-        <w:t xml:space="preserve"> </w:t>
-      </w:r>
-      <w:r>
-        <w:t xml:space="preserve">• Intention of use.</w:t>
-      </w:r>
-      <w:r>
-        <w:t xml:space="preserve"> </w:t>
-      </w:r>
-      <w:r>
-        <w:t xml:space="preserve">• Attitude toward usage of chatbots.</w:t>
-      </w:r>
-      <w:r>
-        <w:t xml:space="preserve"> </w:t>
-      </w:r>
-      <w:r>
-        <w:t xml:space="preserve">• Perception of personal efficacy to use a chatbot resource.</w:t>
-      </w:r>
-      <w:r>
-        <w:t xml:space="preserve"> </w:t>
-      </w:r>
-      <w:r>
-        <w:t xml:space="preserve">• Perception of external control toward chatbots.</w:t>
-      </w:r>
-      <w:r>
-        <w:t xml:space="preserve"> </w:t>
-      </w:r>
-      <w:r>
-        <w:t xml:space="preserve">• Anxiety toward chatbot use.</w:t>
-      </w:r>
-      <w:r>
-        <w:t xml:space="preserve"> </w:t>
-      </w:r>
-      <w:r>
-        <w:t xml:space="preserve">• Intrinsic motivation to use chatbot resources.</w:t>
-      </w:r>
-      <w:r>
-        <w:t xml:space="preserve"> </w:t>
-      </w:r>
-      <w:r>
-        <w:t xml:space="preserve">• Perceived costs of chatbots.</w:t>
-      </w:r>
-    </w:p>
-    <w:bookmarkEnd w:id="32"/>
-    <w:bookmarkStart w:id="36" w:name="X7651f61d787d19b30cfc5d8d3a1fb48e7b89d15"/>
-    <w:p>
-      <w:pPr>
-        <w:pStyle w:val="Heading3"/>
-      </w:pPr>
-      <w:r>
-        <w:rPr>
-          <w:rStyle w:val="SectionNumber"/>
-        </w:rPr>
-        <w:t xml:space="preserve">1.4.6</w:t>
-      </w:r>
-      <w:r>
-        <w:tab/>
-      </w:r>
-      <w:r>
-        <w:t xml:space="preserve">Qualitative Measure- Focus Group Discussions</w:t>
-      </w:r>
-    </w:p>
-    <w:p>
-      <w:pPr>
-        <w:pStyle w:val="FirstParagraph"/>
-      </w:pPr>
-      <w:r>
-        <w:t xml:space="preserve">Focus groups are a pervasive means of market research and provides credible acceptance evaluators regarding the penetration that a product or service will have on a target demographic. Focus groups are a form of qualitative research consisting of interviews or structured discussions, in which a group of people are asked about their perceptions, opinions, beliefs, and attitudes towards a product, service, concept, advertisement, idea, or packaging.</w:t>
-      </w:r>
-    </w:p>
-    <w:p>
-      <w:pPr>
-        <w:pStyle w:val="BodyText"/>
-      </w:pPr>
-      <w:r>
-        <w:t xml:space="preserve">Questions are asked in an interactive group setting where participants are free to talk with other group members. During this process, the researcher either takes notes or records the vital points he or she is getting from the group.</w:t>
-      </w:r>
-      <w:r>
-        <w:t xml:space="preserve"> </w:t>
-      </w:r>
-      <w:r>
-        <w:t xml:space="preserve">Researchers select members of the focus group carefully for effective and authoritative responses.Relevant stakeholders, then, can use the information collected through focus groups to receive insights on a specific product, issue, or topic focus [7].</w:t>
-      </w:r>
-    </w:p>
-    <w:p>
-      <w:pPr>
-        <w:pStyle w:val="BodyText"/>
-      </w:pPr>
-      <w:r>
-        <w:t xml:space="preserve">A series of short focus group sessions identified the feasibility of CEPEH resources for formal curricular integration. These sessions, spanning no more than 1-1.5 hours and consisting of no more than 5-7 persons each explored all axes of curricular integration such as accessibility in the classroom, use case scenarios, technology requirements for curricular integration etc.These axes were formalized by the research team, in each evaluation site, to consider the curricular details of each institution.</w:t>
       </w:r>
     </w:p>
     <w:p>
@@ -1485,18 +1746,18 @@
           <wp:inline>
             <wp:extent cx="5270500" cy="5524500"/>
             <wp:effectExtent b="0" l="0" r="0" t="0"/>
-            <wp:docPr descr="" title="" id="34" name="Picture"/>
+            <wp:docPr descr="" title="" id="27" name="Picture"/>
             <a:graphic>
               <a:graphicData uri="http://schemas.openxmlformats.org/drawingml/2006/picture">
                 <pic:pic>
                   <pic:nvPicPr>
-                    <pic:cNvPr descr="untitled-1.png" id="35" name="Picture"/>
+                    <pic:cNvPr descr="untitled-1.png" id="28" name="Picture"/>
                     <pic:cNvPicPr>
                       <a:picLocks noChangeArrowheads="1" noChangeAspect="1"/>
                     </pic:cNvPicPr>
                   </pic:nvPicPr>
                   <pic:blipFill>
-                    <a:blip r:embed="rId33"/>
+                    <a:blip r:embed="rId26"/>
                     <a:stretch>
                       <a:fillRect/>
                     </a:stretch>
@@ -1529,6 +1790,417 @@
       </w:pPr>
       <w:r>
         <w:t xml:space="preserve">Figure 1: Flow diagram of the recruitment process</w:t>
+      </w:r>
+    </w:p>
+    <w:bookmarkEnd w:id="29"/>
+    <w:bookmarkStart w:id="30" w:name="design"/>
+    <w:p>
+      <w:pPr>
+        <w:pStyle w:val="Heading2"/>
+      </w:pPr>
+      <w:r>
+        <w:rPr>
+          <w:rStyle w:val="SectionNumber"/>
+        </w:rPr>
+        <w:t xml:space="preserve">1.3</w:t>
+      </w:r>
+      <w:r>
+        <w:tab/>
+      </w:r>
+      <w:r>
+        <w:t xml:space="preserve">Design</w:t>
+      </w:r>
+    </w:p>
+    <w:p>
+      <w:pPr>
+        <w:pStyle w:val="FirstParagraph"/>
+      </w:pPr>
+      <w:r>
+        <w:t xml:space="preserve">The data captured from the participants were their initials and numerical day of birth, used as anonymous identifier for pre-post analysis. Their institution was captured (Aristotle University of Thessaloniki, CYENS Centre of Excellent, Karolinska Institute, and The University of Nottingham), and Sex (Male/Female/Other). Before any interaction with the learning resources, various perceptions of chatbot such as confidence and ease of use, usefulness, Influence from others, and current learning resources (videos, textbooks, Google, friends etc.) were captured. Descriptive data was produced alongside repeated measures t-tests and Wilcoxon signed rank test. Repeated measures paired sample t-tests were the appropriate test to use as this explores differences between groups, there were no covariates and we did not have several dependant variables. There was one Independent factor being Chatbot use, with 2 levels (pre/post).</w:t>
+      </w:r>
+    </w:p>
+    <w:bookmarkEnd w:id="30"/>
+    <w:bookmarkStart w:id="37" w:name="materials-and-measures"/>
+    <w:p>
+      <w:pPr>
+        <w:pStyle w:val="Heading2"/>
+      </w:pPr>
+      <w:r>
+        <w:rPr>
+          <w:rStyle w:val="SectionNumber"/>
+        </w:rPr>
+        <w:t xml:space="preserve">1.4</w:t>
+      </w:r>
+      <w:r>
+        <w:tab/>
+      </w:r>
+      <w:r>
+        <w:t xml:space="preserve">Materials and Measures</w:t>
+      </w:r>
+    </w:p>
+    <w:p>
+      <w:pPr>
+        <w:pStyle w:val="FirstParagraph"/>
+      </w:pPr>
+      <w:r>
+        <w:t xml:space="preserve">The measures used fit within a newly developed Chatbot Evaluation Framework- which takes the best measures of 5 previous frameworks.</w:t>
+      </w:r>
+      <w:r>
+        <w:t xml:space="preserve"> </w:t>
+      </w:r>
+      <w:r>
+        <w:t xml:space="preserve">Denecke and Warren ​[2]​ derived several quality dimensions and attributes from previous chatbot literature.</w:t>
+      </w:r>
+      <w:r>
+        <w:t xml:space="preserve"> </w:t>
+      </w:r>
+      <w:r>
+        <w:t xml:space="preserve">They formed six perspectives from their review of articles and mobile health applications.</w:t>
+      </w:r>
+    </w:p>
+    <w:p>
+      <w:pPr>
+        <w:pStyle w:val="BodyText"/>
+      </w:pPr>
+      <w:r>
+        <w:t xml:space="preserve">These six perspectives were: 1) Task-oriented, 2) Artificial intelligence, 3) System quality perspective, 4) Linguistic perspective, 5) UX Perspective, 6) Healthcare quality perspective.</w:t>
+      </w:r>
+    </w:p>
+    <w:p>
+      <w:pPr>
+        <w:pStyle w:val="BodyText"/>
+      </w:pPr>
+      <w:r>
+        <w:t xml:space="preserve">To capture these perspectives, we used several validated materials that can distinguish these elements of the CEPEH chatbots.</w:t>
+      </w:r>
+    </w:p>
+    <w:bookmarkStart w:id="31" w:name="chatbot-usability-questionnaire-cuq"/>
+    <w:p>
+      <w:pPr>
+        <w:pStyle w:val="Heading3"/>
+      </w:pPr>
+      <w:r>
+        <w:rPr>
+          <w:rStyle w:val="SectionNumber"/>
+        </w:rPr>
+        <w:t xml:space="preserve">1.4.1</w:t>
+      </w:r>
+      <w:r>
+        <w:tab/>
+      </w:r>
+      <w:r>
+        <w:t xml:space="preserve">Chatbot Usability Questionnaire (CUQ)</w:t>
+      </w:r>
+    </w:p>
+    <w:p>
+      <w:pPr>
+        <w:pStyle w:val="FirstParagraph"/>
+      </w:pPr>
+      <w:r>
+        <w:t xml:space="preserve">The Chatbot Usability Questionnaire (CUQ) ​[4]​ is a new questionnaire specifically designed for measuring the usability of chatbots by an interdisciplinary team from the Ulster University.</w:t>
+      </w:r>
+      <w:r>
+        <w:t xml:space="preserve"> </w:t>
+      </w:r>
+      <w:r>
+        <w:t xml:space="preserve">CUQ can be used alongside the prevalent System Usability Scale Score (SUS) ​[5]​.</w:t>
+      </w:r>
+      <w:r>
+        <w:t xml:space="preserve"> </w:t>
+      </w:r>
+      <w:r>
+        <w:t xml:space="preserve">Multiple metrics are more appropriate when measuring usability of chatbots ​[6]​ therefore a combination of questions from multiple measures can help internal consistency and interpret the results more approporiately.</w:t>
+      </w:r>
+    </w:p>
+    <w:bookmarkEnd w:id="31"/>
+    <w:bookmarkStart w:id="32" w:name="X81e7d0131ed726bbe7bfac13a83ecf6075174a2"/>
+    <w:p>
+      <w:pPr>
+        <w:pStyle w:val="Heading3"/>
+      </w:pPr>
+      <w:r>
+        <w:rPr>
+          <w:rStyle w:val="SectionNumber"/>
+        </w:rPr>
+        <w:t xml:space="preserve">1.4.2</w:t>
+      </w:r>
+      <w:r>
+        <w:tab/>
+      </w:r>
+      <w:r>
+        <w:t xml:space="preserve">UTAUT2 (Unified Theory of Acceptance and Use of Technology)</w:t>
+      </w:r>
+    </w:p>
+    <w:p>
+      <w:pPr>
+        <w:pStyle w:val="FirstParagraph"/>
+      </w:pPr>
+      <w:r>
+        <w:t xml:space="preserve">The underpinning theory of the UTAUT2 is that there are four key constructs to the intentions of using technology based resources: 1) performance expectancy, 2) effort expectancy, 3) social influence, and 4) enabling conditions.</w:t>
+      </w:r>
+    </w:p>
+    <w:p>
+      <w:pPr>
+        <w:pStyle w:val="BodyText"/>
+      </w:pPr>
+      <w:r>
+        <w:t xml:space="preserve">The TAM and the UTAUT2 have cross over in measuring technology acceptance, however the UTAUT2 has more applied probing questions. Few studies exist that use technology acceptance theories for the intention to use products that explicitly incorporate AI.</w:t>
+      </w:r>
+    </w:p>
+    <w:p>
+      <w:pPr>
+        <w:pStyle w:val="BodyText"/>
+      </w:pPr>
+      <w:r>
+        <w:t xml:space="preserve">A recent extension of the UTAUT2 model added five (health, convenience comfort, sustainability, safety, security, and personal innovativeness) additional influencing factors to accommodate for AI [7].</w:t>
+      </w:r>
+      <w:r>
+        <w:t xml:space="preserve"> </w:t>
+      </w:r>
+      <w:r>
+        <w:t xml:space="preserve">This can be used for products in either health, household use, or mobility and can help to explain behavioural intention and use behaviour of chatbots.</w:t>
+      </w:r>
+    </w:p>
+    <w:bookmarkEnd w:id="32"/>
+    <w:bookmarkStart w:id="33" w:name="system-usability-scale"/>
+    <w:p>
+      <w:pPr>
+        <w:pStyle w:val="Heading3"/>
+      </w:pPr>
+      <w:r>
+        <w:rPr>
+          <w:rStyle w:val="SectionNumber"/>
+        </w:rPr>
+        <w:t xml:space="preserve">1.4.3</w:t>
+      </w:r>
+      <w:r>
+        <w:tab/>
+      </w:r>
+      <w:r>
+        <w:t xml:space="preserve">System Usability Scale</w:t>
+      </w:r>
+    </w:p>
+    <w:p>
+      <w:pPr>
+        <w:pStyle w:val="FirstParagraph"/>
+      </w:pPr>
+      <w:r>
+        <w:t xml:space="preserve">The System Usability Scale (SUS) was used [10] and is a widely used and adopted usability questionnaire.</w:t>
+      </w:r>
+      <w:r>
+        <w:t xml:space="preserve"> </w:t>
+      </w:r>
+      <w:r>
+        <w:t xml:space="preserve">It is popular due to its unbiased and agnostic properties, a non proprietary, and a quick scale of 10 questions. However, as there are the CUQ and parts of the UTAUT2 we have selected only 2 questions which do not cross-over with the other measures. These are important statements however and good indicators of usability when assessed with the other results.</w:t>
+      </w:r>
+    </w:p>
+    <w:bookmarkEnd w:id="33"/>
+    <w:bookmarkStart w:id="34" w:name="computer-self-efficacy-scale-tool"/>
+    <w:p>
+      <w:pPr>
+        <w:pStyle w:val="Heading3"/>
+      </w:pPr>
+      <w:r>
+        <w:rPr>
+          <w:rStyle w:val="SectionNumber"/>
+        </w:rPr>
+        <w:t xml:space="preserve">1.4.4</w:t>
+      </w:r>
+      <w:r>
+        <w:tab/>
+      </w:r>
+      <w:r>
+        <w:t xml:space="preserve">Computer Self-Efficacy Scale Tool</w:t>
+      </w:r>
+    </w:p>
+    <w:p>
+      <w:pPr>
+        <w:pStyle w:val="FirstParagraph"/>
+      </w:pPr>
+      <w:r>
+        <w:t xml:space="preserve">The 10 question CSEST is based on the 32-item questionnaire by Murphy, Coover, and Owen (1989). It can be adapted for any technology and we have selected only a few pertinent questions. Participants are asked to think about using the CEPEH chatbots and answer that they would use the chatbots if I had never used a product like it before; If they could call someone for help if I got stuck, or if someone showed them how to do it first, and other similar usage questions.</w:t>
+      </w:r>
+    </w:p>
+    <w:bookmarkEnd w:id="34"/>
+    <w:bookmarkStart w:id="35" w:name="technology-acceptance-model-tam"/>
+    <w:p>
+      <w:pPr>
+        <w:pStyle w:val="Heading3"/>
+      </w:pPr>
+      <w:r>
+        <w:rPr>
+          <w:rStyle w:val="SectionNumber"/>
+        </w:rPr>
+        <w:t xml:space="preserve">1.4.5</w:t>
+      </w:r>
+      <w:r>
+        <w:tab/>
+      </w:r>
+      <w:r>
+        <w:t xml:space="preserve">Technology Acceptance Model (TAM)</w:t>
+      </w:r>
+    </w:p>
+    <w:p>
+      <w:pPr>
+        <w:pStyle w:val="FirstParagraph"/>
+      </w:pPr>
+      <w:r>
+        <w:t xml:space="preserve">The Technology Acceptance Model (TAM) [1] was specifically developed with the primary aim of identifying the determinants involved in computer acceptance in general; secondly, to examine a variety of information technology usage behaviours; and thirdly, to provide a parsimonious theoretical explanatory model.</w:t>
+      </w:r>
+    </w:p>
+    <w:p>
+      <w:pPr>
+        <w:pStyle w:val="BodyText"/>
+      </w:pPr>
+      <w:r>
+        <w:t xml:space="preserve">TAM suggests that attitude would be a direct predictor of the intention to use technology, which in turn would predict the actual usage of the technology.</w:t>
+      </w:r>
+      <w:r>
+        <w:t xml:space="preserve"> </w:t>
+      </w:r>
+      <w:r>
+        <w:t xml:space="preserve">The only modification to the nine sub-scales of the questionnaire consists of applying the items to the context of chatbots.</w:t>
+      </w:r>
+      <w:r>
+        <w:t xml:space="preserve"> </w:t>
+      </w:r>
+      <w:r>
+        <w:t xml:space="preserve">All the items, except those measuring attitudes, utilize a seven-point Likert scale ranging from</w:t>
+      </w:r>
+      <w:r>
+        <w:t xml:space="preserve"> </w:t>
+      </w:r>
+      <w:r>
+        <w:t xml:space="preserve">“</w:t>
+      </w:r>
+      <w:r>
+        <w:t xml:space="preserve">strongly agree</w:t>
+      </w:r>
+      <w:r>
+        <w:t xml:space="preserve">”</w:t>
+      </w:r>
+      <w:r>
+        <w:t xml:space="preserve"> </w:t>
+      </w:r>
+      <w:r>
+        <w:t xml:space="preserve">to</w:t>
+      </w:r>
+      <w:r>
+        <w:t xml:space="preserve"> </w:t>
+      </w:r>
+      <w:r>
+        <w:t xml:space="preserve">“</w:t>
+      </w:r>
+      <w:r>
+        <w:t xml:space="preserve">strongly disagree</w:t>
+      </w:r>
+      <w:r>
+        <w:t xml:space="preserve">”</w:t>
+      </w:r>
+      <w:r>
+        <w:t xml:space="preserve"> </w:t>
+      </w:r>
+      <w:r>
+        <w:t xml:space="preserve">with a middle neutral point [2].</w:t>
+      </w:r>
+    </w:p>
+    <w:p>
+      <w:pPr>
+        <w:pStyle w:val="BodyText"/>
+      </w:pPr>
+      <w:r>
+        <w:t xml:space="preserve">The nine sub-scales of the questionnaire:</w:t>
+      </w:r>
+    </w:p>
+    <w:p>
+      <w:pPr>
+        <w:pStyle w:val="BodyText"/>
+      </w:pPr>
+      <w:r>
+        <w:t xml:space="preserve">• Ease of use of chatbots</w:t>
+      </w:r>
+      <w:r>
+        <w:t xml:space="preserve"> </w:t>
+      </w:r>
+      <w:r>
+        <w:t xml:space="preserve">• Perceived usefulness of chatbots</w:t>
+      </w:r>
+      <w:r>
+        <w:t xml:space="preserve"> </w:t>
+      </w:r>
+      <w:r>
+        <w:t xml:space="preserve">• Intention of use.</w:t>
+      </w:r>
+      <w:r>
+        <w:t xml:space="preserve"> </w:t>
+      </w:r>
+      <w:r>
+        <w:t xml:space="preserve">• Attitude toward usage of chatbots.</w:t>
+      </w:r>
+      <w:r>
+        <w:t xml:space="preserve"> </w:t>
+      </w:r>
+      <w:r>
+        <w:t xml:space="preserve">• Perception of personal efficacy to use a chatbot resource.</w:t>
+      </w:r>
+      <w:r>
+        <w:t xml:space="preserve"> </w:t>
+      </w:r>
+      <w:r>
+        <w:t xml:space="preserve">• Perception of external control toward chatbots.</w:t>
+      </w:r>
+      <w:r>
+        <w:t xml:space="preserve"> </w:t>
+      </w:r>
+      <w:r>
+        <w:t xml:space="preserve">• Anxiety toward chatbot use.</w:t>
+      </w:r>
+      <w:r>
+        <w:t xml:space="preserve"> </w:t>
+      </w:r>
+      <w:r>
+        <w:t xml:space="preserve">• Intrinsic motivation to use chatbot resources.</w:t>
+      </w:r>
+      <w:r>
+        <w:t xml:space="preserve"> </w:t>
+      </w:r>
+      <w:r>
+        <w:t xml:space="preserve">• Perceived costs of chatbots.</w:t>
+      </w:r>
+    </w:p>
+    <w:bookmarkEnd w:id="35"/>
+    <w:bookmarkStart w:id="36" w:name="X7651f61d787d19b30cfc5d8d3a1fb48e7b89d15"/>
+    <w:p>
+      <w:pPr>
+        <w:pStyle w:val="Heading3"/>
+      </w:pPr>
+      <w:r>
+        <w:rPr>
+          <w:rStyle w:val="SectionNumber"/>
+        </w:rPr>
+        <w:t xml:space="preserve">1.4.6</w:t>
+      </w:r>
+      <w:r>
+        <w:tab/>
+      </w:r>
+      <w:r>
+        <w:t xml:space="preserve">Qualitative Measure- Focus Group Discussions</w:t>
+      </w:r>
+    </w:p>
+    <w:p>
+      <w:pPr>
+        <w:pStyle w:val="FirstParagraph"/>
+      </w:pPr>
+      <w:r>
+        <w:t xml:space="preserve">Focus groups are a pervasive means of data collection for research and provides end user insights regarding the penetration, usage, scope, and impact of a learning resource. Focus groups are a form of qualitative research consisting of interviews or structured discussions, in which a group of people are asked about their perceptions, opinions, beliefs, and attitudes towards the item of interest. Questions are asked in an interactive group setting where participants are free to talk with other group members. During this process, the researcher either takes notes or records the vital points he or she is getting from the group. Researchers select members of the focus group carefully for effective and authoritative responses.Relevant stakeholders then use the information collected through focus groups to receive insights for improvements [7].</w:t>
+      </w:r>
+    </w:p>
+    <w:p>
+      <w:pPr>
+        <w:pStyle w:val="BodyText"/>
+      </w:pPr>
+      <w:r>
+        <w:t xml:space="preserve">A series of short focus group sessions identified the feasibility of CEPEH resources for formal curricular integration. These sessions, spanning no more than 30 minutes each and consisting of no more than 5-7 persons, explored all axes of curricular integration such as accessibility in the classroom, use case scenarios, technology requirements for curricular integration etc. These axes were formalized by the research team, in each evaluation site, to consider the curricular details of each institution.</w:t>
       </w:r>
     </w:p>
     <w:bookmarkEnd w:id="36"/>

</xml_diff>